<commit_message>
added to abstract, background, member table, reference, formating, ect
</commit_message>
<xml_diff>
--- a/Requirements/Group2_CMSC-4900_Requirements.docx
+++ b/Requirements/Group2_CMSC-4900_Requirements.docx
@@ -22,7 +22,17 @@
           <w:sz w:val="32"/>
           <w:szCs w:val="32"/>
         </w:rPr>
-        <w:t xml:space="preserve">Pennwest California </w:t>
+        <w:t>PennWest</w:t>
+      </w:r>
+      <w:r>
+        <w:rPr>
+          <w:rFonts w:ascii="Times New Roman" w:hAnsi="Times New Roman" w:cs="Times New Roman"/>
+          <w:b/>
+          <w:bCs/>
+          <w:sz w:val="32"/>
+          <w:szCs w:val="32"/>
+        </w:rPr>
+        <w:t xml:space="preserve"> California </w:t>
       </w:r>
       <w:r>
         <w:rPr>
@@ -310,17 +320,17 @@
           <w:sz w:val="24"/>
           <w:szCs w:val="24"/>
         </w:rPr>
-        <w:t xml:space="preserve"> </w:t>
-      </w:r>
-      <w:r>
-        <w:rPr>
-          <w:rFonts w:ascii="Times New Roman" w:hAnsi="Times New Roman" w:cs="Times New Roman"/>
-          <w:b/>
-          <w:bCs/>
-          <w:sz w:val="24"/>
-          <w:szCs w:val="24"/>
-        </w:rPr>
-        <w:t>, 202</w:t>
+        <w:t>,</w:t>
+      </w:r>
+      <w:r>
+        <w:rPr>
+          <w:rFonts w:ascii="Times New Roman" w:hAnsi="Times New Roman" w:cs="Times New Roman"/>
+          <w:b/>
+          <w:bCs/>
+          <w:sz w:val="24"/>
+          <w:szCs w:val="24"/>
+        </w:rPr>
+        <w:t xml:space="preserve"> 202</w:t>
       </w:r>
       <w:r>
         <w:rPr>
@@ -1033,6 +1043,7 @@
     </w:p>
     <w:p>
       <w:pPr>
+        <w:jc w:val="center"/>
         <w:rPr>
           <w:rFonts w:ascii="Times New Roman" w:hAnsi="Times New Roman" w:cs="Times New Roman"/>
           <w:b/>
@@ -1075,30 +1086,163 @@
         <w:tabs>
           <w:tab w:val="left" w:pos="1755"/>
         </w:tabs>
-        <w:rPr>
-          <w:rFonts w:ascii="Times New Roman" w:hAnsi="Times New Roman" w:cs="Times New Roman"/>
-          <w:b/>
-          <w:bCs/>
-          <w:sz w:val="32"/>
-          <w:szCs w:val="32"/>
-          <w:u w:val="single"/>
-        </w:rPr>
-      </w:pPr>
+        <w:spacing w:line="480" w:lineRule="auto"/>
+        <w:rPr>
+          <w:rFonts w:ascii="Times New Roman" w:hAnsi="Times New Roman" w:cs="Times New Roman"/>
+          <w:sz w:val="24"/>
+          <w:szCs w:val="24"/>
+        </w:rPr>
+      </w:pPr>
+      <w:r>
+        <w:rPr>
+          <w:rFonts w:ascii="Times New Roman" w:hAnsi="Times New Roman" w:cs="Times New Roman"/>
+          <w:sz w:val="24"/>
+          <w:szCs w:val="24"/>
+        </w:rPr>
+        <w:tab/>
+      </w:r>
+      <w:r>
+        <w:rPr>
+          <w:rFonts w:ascii="Times New Roman" w:hAnsi="Times New Roman" w:cs="Times New Roman"/>
+          <w:sz w:val="24"/>
+          <w:szCs w:val="24"/>
+        </w:rPr>
+        <w:t xml:space="preserve">The </w:t>
+      </w:r>
+      <w:r>
+        <w:rPr>
+          <w:rFonts w:ascii="Times New Roman" w:hAnsi="Times New Roman" w:cs="Times New Roman"/>
+          <w:sz w:val="24"/>
+          <w:szCs w:val="24"/>
+        </w:rPr>
+        <w:t xml:space="preserve">Vulcan Activity Tracker </w:t>
+      </w:r>
+      <w:r>
+        <w:rPr>
+          <w:rFonts w:ascii="Times New Roman" w:hAnsi="Times New Roman" w:cs="Times New Roman"/>
+          <w:sz w:val="24"/>
+          <w:szCs w:val="24"/>
+        </w:rPr>
+        <w:t xml:space="preserve">is intended to serve as an athletic activity </w:t>
+      </w:r>
+      <w:r>
+        <w:rPr>
+          <w:rFonts w:ascii="Times New Roman" w:hAnsi="Times New Roman" w:cs="Times New Roman"/>
+          <w:sz w:val="24"/>
+          <w:szCs w:val="24"/>
+        </w:rPr>
+        <w:t xml:space="preserve">management system for PennWest </w:t>
+      </w:r>
+      <w:r>
+        <w:rPr>
+          <w:rFonts w:ascii="Times New Roman" w:hAnsi="Times New Roman" w:cs="Times New Roman"/>
+          <w:sz w:val="24"/>
+          <w:szCs w:val="24"/>
+        </w:rPr>
+        <w:t xml:space="preserve">California </w:t>
+      </w:r>
+      <w:r>
+        <w:rPr>
+          <w:rFonts w:ascii="Times New Roman" w:hAnsi="Times New Roman" w:cs="Times New Roman"/>
+          <w:sz w:val="24"/>
+          <w:szCs w:val="24"/>
+        </w:rPr>
+        <w:t>student</w:t>
+      </w:r>
+      <w:r>
+        <w:rPr>
+          <w:rFonts w:ascii="Times New Roman" w:hAnsi="Times New Roman" w:cs="Times New Roman"/>
+          <w:sz w:val="24"/>
+          <w:szCs w:val="24"/>
+        </w:rPr>
+        <w:t xml:space="preserve">s. </w:t>
+      </w:r>
+      <w:r>
+        <w:rPr>
+          <w:rFonts w:ascii="Times New Roman" w:hAnsi="Times New Roman" w:cs="Times New Roman"/>
+          <w:sz w:val="24"/>
+          <w:szCs w:val="24"/>
+        </w:rPr>
+        <w:t>By entering</w:t>
+      </w:r>
+      <w:r>
+        <w:rPr>
+          <w:rFonts w:ascii="Times New Roman" w:hAnsi="Times New Roman" w:cs="Times New Roman"/>
+          <w:sz w:val="24"/>
+          <w:szCs w:val="24"/>
+        </w:rPr>
+        <w:t xml:space="preserve"> </w:t>
+      </w:r>
+      <w:r>
+        <w:rPr>
+          <w:rFonts w:ascii="Times New Roman" w:hAnsi="Times New Roman" w:cs="Times New Roman"/>
+          <w:sz w:val="24"/>
+          <w:szCs w:val="24"/>
+        </w:rPr>
+        <w:t xml:space="preserve">student email credentials, a free </w:t>
+      </w:r>
+      <w:r>
+        <w:rPr>
+          <w:rFonts w:ascii="Times New Roman" w:hAnsi="Times New Roman" w:cs="Times New Roman"/>
+          <w:sz w:val="24"/>
+          <w:szCs w:val="24"/>
+        </w:rPr>
+        <w:t xml:space="preserve">interactive environment </w:t>
+      </w:r>
+      <w:r>
+        <w:rPr>
+          <w:rFonts w:ascii="Times New Roman" w:hAnsi="Times New Roman" w:cs="Times New Roman"/>
+          <w:sz w:val="24"/>
+          <w:szCs w:val="24"/>
+        </w:rPr>
+        <w:t xml:space="preserve">is accessible. The </w:t>
+      </w:r>
     </w:p>
     <w:p>
       <w:pPr>
         <w:tabs>
           <w:tab w:val="left" w:pos="1755"/>
         </w:tabs>
-        <w:rPr>
-          <w:rFonts w:ascii="Times New Roman" w:hAnsi="Times New Roman" w:cs="Times New Roman"/>
-          <w:b/>
-          <w:bCs/>
-          <w:sz w:val="32"/>
-          <w:szCs w:val="32"/>
-          <w:u w:val="single"/>
-        </w:rPr>
-      </w:pPr>
+        <w:spacing w:line="480" w:lineRule="auto"/>
+        <w:rPr>
+          <w:rFonts w:ascii="Times New Roman" w:hAnsi="Times New Roman" w:cs="Times New Roman"/>
+          <w:sz w:val="24"/>
+          <w:szCs w:val="24"/>
+        </w:rPr>
+      </w:pPr>
+      <w:r>
+        <w:rPr>
+          <w:rFonts w:ascii="Times New Roman" w:hAnsi="Times New Roman" w:cs="Times New Roman"/>
+          <w:sz w:val="24"/>
+          <w:szCs w:val="24"/>
+        </w:rPr>
+        <w:tab/>
+        <w:t xml:space="preserve">This document </w:t>
+      </w:r>
+      <w:r>
+        <w:rPr>
+          <w:rFonts w:ascii="Times New Roman" w:hAnsi="Times New Roman" w:cs="Times New Roman"/>
+          <w:sz w:val="24"/>
+          <w:szCs w:val="24"/>
+        </w:rPr>
+        <w:t>serves</w:t>
+      </w:r>
+      <w:r>
+        <w:rPr>
+          <w:rFonts w:ascii="Times New Roman" w:hAnsi="Times New Roman" w:cs="Times New Roman"/>
+          <w:sz w:val="24"/>
+          <w:szCs w:val="24"/>
+        </w:rPr>
+        <w:t xml:space="preserve"> the purpose of </w:t>
+      </w:r>
+      <w:r>
+        <w:rPr>
+          <w:rFonts w:ascii="Times New Roman" w:hAnsi="Times New Roman" w:cs="Times New Roman"/>
+          <w:sz w:val="24"/>
+          <w:szCs w:val="24"/>
+        </w:rPr>
+        <w:t>structuring the requirements needed to develop the Vulcan Activity Tracker from concept to actuality.</w:t>
+      </w:r>
     </w:p>
     <w:p>
       <w:pPr>
@@ -1162,6 +1306,7 @@
     </w:p>
     <w:p>
       <w:pPr>
+        <w:jc w:val="center"/>
         <w:rPr>
           <w:rFonts w:ascii="Times New Roman" w:hAnsi="Times New Roman" w:cs="Times New Roman"/>
           <w:b/>
@@ -1211,7 +1356,7 @@
           <w:sz w:val="28"/>
           <w:szCs w:val="28"/>
         </w:rPr>
-        <w:t xml:space="preserve"> / Overview of our Project</w:t>
+        <w:t>:</w:t>
       </w:r>
     </w:p>
     <w:p>
@@ -1224,7 +1369,343 @@
           <w:szCs w:val="28"/>
         </w:rPr>
       </w:pPr>
-      <w:r>
+    </w:p>
+    <w:p>
+      <w:pPr>
+        <w:spacing w:line="480" w:lineRule="auto"/>
+        <w:ind w:firstLine="720"/>
+        <w:rPr>
+          <w:rFonts w:ascii="Times New Roman" w:hAnsi="Times New Roman" w:cs="Times New Roman"/>
+          <w:b/>
+          <w:bCs/>
+          <w:sz w:val="32"/>
+          <w:szCs w:val="32"/>
+        </w:rPr>
+      </w:pPr>
+      <w:r>
+        <w:rPr>
+          <w:rFonts w:ascii="Times New Roman" w:hAnsi="Times New Roman" w:cs="Times New Roman"/>
+          <w:sz w:val="24"/>
+          <w:szCs w:val="24"/>
+        </w:rPr>
+        <w:t xml:space="preserve">A common problem for all undergraduate students is the need for organization systems. Students balance </w:t>
+      </w:r>
+      <w:r>
+        <w:rPr>
+          <w:rFonts w:ascii="Times New Roman" w:hAnsi="Times New Roman" w:cs="Times New Roman"/>
+          <w:sz w:val="24"/>
+          <w:szCs w:val="24"/>
+        </w:rPr>
+        <w:t>multiple classes, jobs, friendships, family li</w:t>
+      </w:r>
+      <w:r>
+        <w:rPr>
+          <w:rFonts w:ascii="Times New Roman" w:hAnsi="Times New Roman" w:cs="Times New Roman"/>
+          <w:sz w:val="24"/>
+          <w:szCs w:val="24"/>
+        </w:rPr>
+        <w:t xml:space="preserve">fe, and workout schedules. Whether a student is a </w:t>
+      </w:r>
+      <w:r>
+        <w:rPr>
+          <w:rFonts w:ascii="Times New Roman" w:hAnsi="Times New Roman" w:cs="Times New Roman"/>
+          <w:sz w:val="24"/>
+          <w:szCs w:val="24"/>
+        </w:rPr>
+        <w:t>Vulcan athlete</w:t>
+      </w:r>
+      <w:r>
+        <w:rPr>
+          <w:rFonts w:ascii="Times New Roman" w:hAnsi="Times New Roman" w:cs="Times New Roman"/>
+          <w:sz w:val="24"/>
+          <w:szCs w:val="24"/>
+        </w:rPr>
+        <w:t xml:space="preserve"> with a rigid exercise plan</w:t>
+      </w:r>
+      <w:r>
+        <w:rPr>
+          <w:rFonts w:ascii="Times New Roman" w:hAnsi="Times New Roman" w:cs="Times New Roman"/>
+          <w:sz w:val="24"/>
+          <w:szCs w:val="24"/>
+        </w:rPr>
+        <w:t xml:space="preserve"> or </w:t>
+      </w:r>
+      <w:r>
+        <w:rPr>
+          <w:rFonts w:ascii="Times New Roman" w:hAnsi="Times New Roman" w:cs="Times New Roman"/>
+          <w:sz w:val="24"/>
+          <w:szCs w:val="24"/>
+        </w:rPr>
+        <w:t>has</w:t>
+      </w:r>
+      <w:r>
+        <w:rPr>
+          <w:rFonts w:ascii="Times New Roman" w:hAnsi="Times New Roman" w:cs="Times New Roman"/>
+          <w:sz w:val="24"/>
+          <w:szCs w:val="24"/>
+        </w:rPr>
+        <w:t xml:space="preserve"> </w:t>
+      </w:r>
+      <w:r>
+        <w:rPr>
+          <w:rFonts w:ascii="Times New Roman" w:hAnsi="Times New Roman" w:cs="Times New Roman"/>
+          <w:sz w:val="24"/>
+          <w:szCs w:val="24"/>
+        </w:rPr>
+        <w:t>recreational</w:t>
+      </w:r>
+      <w:r>
+        <w:rPr>
+          <w:rFonts w:ascii="Times New Roman" w:hAnsi="Times New Roman" w:cs="Times New Roman"/>
+          <w:sz w:val="24"/>
+          <w:szCs w:val="24"/>
+        </w:rPr>
+        <w:t xml:space="preserve"> and personal goals to meet, finding a place to track progress is </w:t>
+      </w:r>
+      <w:r>
+        <w:rPr>
+          <w:rFonts w:ascii="Times New Roman" w:hAnsi="Times New Roman" w:cs="Times New Roman"/>
+          <w:sz w:val="24"/>
+          <w:szCs w:val="24"/>
+        </w:rPr>
+        <w:t>often blocked behind apps with monthly subscriptions.</w:t>
+      </w:r>
+      <w:r>
+        <w:rPr>
+          <w:rFonts w:ascii="Times New Roman" w:hAnsi="Times New Roman" w:cs="Times New Roman"/>
+          <w:sz w:val="24"/>
+          <w:szCs w:val="24"/>
+        </w:rPr>
+        <w:t xml:space="preserve"> The Vulcan Activity Tracker</w:t>
+      </w:r>
+      <w:r>
+        <w:rPr>
+          <w:rFonts w:ascii="Times New Roman" w:hAnsi="Times New Roman" w:cs="Times New Roman"/>
+          <w:sz w:val="24"/>
+          <w:szCs w:val="24"/>
+        </w:rPr>
+        <w:t xml:space="preserve"> is the result </w:t>
+      </w:r>
+      <w:r>
+        <w:rPr>
+          <w:rFonts w:ascii="Times New Roman" w:hAnsi="Times New Roman" w:cs="Times New Roman"/>
+          <w:sz w:val="24"/>
+          <w:szCs w:val="24"/>
+        </w:rPr>
+        <w:t>of identifying</w:t>
+      </w:r>
+      <w:r>
+        <w:rPr>
+          <w:rFonts w:ascii="Times New Roman" w:hAnsi="Times New Roman" w:cs="Times New Roman"/>
+          <w:sz w:val="24"/>
+          <w:szCs w:val="24"/>
+        </w:rPr>
+        <w:t xml:space="preserve"> both the problem of organization and access to athletic </w:t>
+      </w:r>
+      <w:r>
+        <w:rPr>
+          <w:rFonts w:ascii="Times New Roman" w:hAnsi="Times New Roman" w:cs="Times New Roman"/>
+          <w:sz w:val="24"/>
+          <w:szCs w:val="24"/>
+        </w:rPr>
+        <w:t xml:space="preserve">activity planning. This </w:t>
+      </w:r>
+      <w:r>
+        <w:rPr>
+          <w:rFonts w:ascii="Times New Roman" w:hAnsi="Times New Roman" w:cs="Times New Roman"/>
+          <w:sz w:val="24"/>
+          <w:szCs w:val="24"/>
+        </w:rPr>
+        <w:t xml:space="preserve">senior project </w:t>
+      </w:r>
+      <w:r>
+        <w:rPr>
+          <w:rFonts w:ascii="Times New Roman" w:hAnsi="Times New Roman" w:cs="Times New Roman"/>
+          <w:sz w:val="24"/>
+          <w:szCs w:val="24"/>
+        </w:rPr>
+        <w:t xml:space="preserve">application </w:t>
+      </w:r>
+      <w:r>
+        <w:rPr>
+          <w:rFonts w:ascii="Times New Roman" w:hAnsi="Times New Roman" w:cs="Times New Roman"/>
+          <w:sz w:val="24"/>
+          <w:szCs w:val="24"/>
+        </w:rPr>
+        <w:t xml:space="preserve">aims to </w:t>
+      </w:r>
+      <w:r>
+        <w:rPr>
+          <w:rFonts w:ascii="Times New Roman" w:hAnsi="Times New Roman" w:cs="Times New Roman"/>
+          <w:sz w:val="24"/>
+          <w:szCs w:val="24"/>
+        </w:rPr>
+        <w:t xml:space="preserve">replace </w:t>
+      </w:r>
+      <w:r>
+        <w:rPr>
+          <w:rFonts w:ascii="Times New Roman" w:hAnsi="Times New Roman" w:cs="Times New Roman"/>
+          <w:sz w:val="24"/>
+          <w:szCs w:val="24"/>
+        </w:rPr>
+        <w:t xml:space="preserve">exercise tracking </w:t>
+      </w:r>
+      <w:r>
+        <w:rPr>
+          <w:rFonts w:ascii="Times New Roman" w:hAnsi="Times New Roman" w:cs="Times New Roman"/>
+          <w:sz w:val="24"/>
+          <w:szCs w:val="24"/>
+        </w:rPr>
+        <w:t>apps</w:t>
+      </w:r>
+      <w:r>
+        <w:rPr>
+          <w:rFonts w:ascii="Times New Roman" w:hAnsi="Times New Roman" w:cs="Times New Roman"/>
+          <w:sz w:val="24"/>
+          <w:szCs w:val="24"/>
+        </w:rPr>
+        <w:t>,</w:t>
+      </w:r>
+      <w:r>
+        <w:rPr>
+          <w:rFonts w:ascii="Times New Roman" w:hAnsi="Times New Roman" w:cs="Times New Roman"/>
+          <w:sz w:val="24"/>
+          <w:szCs w:val="24"/>
+        </w:rPr>
+        <w:t xml:space="preserve"> such as Strava</w:t>
+      </w:r>
+      <w:r>
+        <w:rPr>
+          <w:rFonts w:ascii="Times New Roman" w:hAnsi="Times New Roman" w:cs="Times New Roman"/>
+          <w:sz w:val="24"/>
+          <w:szCs w:val="24"/>
+        </w:rPr>
+        <w:t>. The Vulcan Activity Tracker aspires to</w:t>
+      </w:r>
+      <w:r>
+        <w:rPr>
+          <w:rFonts w:ascii="Times New Roman" w:hAnsi="Times New Roman" w:cs="Times New Roman"/>
+          <w:sz w:val="24"/>
+          <w:szCs w:val="24"/>
+        </w:rPr>
+        <w:t xml:space="preserve"> </w:t>
+      </w:r>
+      <w:r>
+        <w:rPr>
+          <w:rFonts w:ascii="Times New Roman" w:hAnsi="Times New Roman" w:cs="Times New Roman"/>
+          <w:sz w:val="24"/>
+          <w:szCs w:val="24"/>
+        </w:rPr>
+        <w:t>fulfil</w:t>
+      </w:r>
+      <w:r>
+        <w:rPr>
+          <w:rFonts w:ascii="Times New Roman" w:hAnsi="Times New Roman" w:cs="Times New Roman"/>
+          <w:sz w:val="24"/>
+          <w:szCs w:val="24"/>
+        </w:rPr>
+        <w:t xml:space="preserve"> the</w:t>
+      </w:r>
+      <w:r>
+        <w:rPr>
+          <w:rFonts w:ascii="Times New Roman" w:hAnsi="Times New Roman" w:cs="Times New Roman"/>
+          <w:sz w:val="24"/>
+          <w:szCs w:val="24"/>
+        </w:rPr>
+        <w:t xml:space="preserve"> </w:t>
+      </w:r>
+      <w:r>
+        <w:rPr>
+          <w:rFonts w:ascii="Times New Roman" w:hAnsi="Times New Roman" w:cs="Times New Roman"/>
+          <w:sz w:val="24"/>
+          <w:szCs w:val="24"/>
+        </w:rPr>
+        <w:t>features of recording workouts, viewing performance analysis, and following leaderboards</w:t>
+      </w:r>
+      <w:r>
+        <w:rPr>
+          <w:rFonts w:ascii="Times New Roman" w:hAnsi="Times New Roman" w:cs="Times New Roman"/>
+          <w:sz w:val="24"/>
+          <w:szCs w:val="24"/>
+        </w:rPr>
+        <w:t>.</w:t>
+      </w:r>
+      <w:r>
+        <w:rPr>
+          <w:rFonts w:ascii="Times New Roman" w:hAnsi="Times New Roman" w:cs="Times New Roman"/>
+          <w:sz w:val="24"/>
+          <w:szCs w:val="24"/>
+        </w:rPr>
+        <w:t xml:space="preserve"> </w:t>
+      </w:r>
+      <w:r>
+        <w:rPr>
+          <w:rFonts w:ascii="Times New Roman" w:hAnsi="Times New Roman" w:cs="Times New Roman"/>
+          <w:sz w:val="24"/>
+          <w:szCs w:val="24"/>
+        </w:rPr>
+        <w:t>W</w:t>
+      </w:r>
+      <w:r>
+        <w:rPr>
+          <w:rFonts w:ascii="Times New Roman" w:hAnsi="Times New Roman" w:cs="Times New Roman"/>
+          <w:sz w:val="24"/>
+          <w:szCs w:val="24"/>
+        </w:rPr>
+        <w:t xml:space="preserve">ith the social </w:t>
+      </w:r>
+      <w:r>
+        <w:rPr>
+          <w:rFonts w:ascii="Times New Roman" w:hAnsi="Times New Roman" w:cs="Times New Roman"/>
+          <w:sz w:val="24"/>
+          <w:szCs w:val="24"/>
+        </w:rPr>
+        <w:lastRenderedPageBreak/>
+        <w:t>aspect of friendly competitions</w:t>
+      </w:r>
+      <w:r>
+        <w:rPr>
+          <w:rFonts w:ascii="Times New Roman" w:hAnsi="Times New Roman" w:cs="Times New Roman"/>
+          <w:sz w:val="24"/>
+          <w:szCs w:val="24"/>
+        </w:rPr>
+        <w:t xml:space="preserve">, </w:t>
+      </w:r>
+      <w:r>
+        <w:rPr>
+          <w:rFonts w:ascii="Times New Roman" w:hAnsi="Times New Roman" w:cs="Times New Roman"/>
+          <w:sz w:val="24"/>
+          <w:szCs w:val="24"/>
+        </w:rPr>
+        <w:t>this application seeks to bring the students tother into a</w:t>
+      </w:r>
+      <w:r>
+        <w:rPr>
+          <w:rFonts w:ascii="Times New Roman" w:hAnsi="Times New Roman" w:cs="Times New Roman"/>
+          <w:sz w:val="24"/>
+          <w:szCs w:val="24"/>
+        </w:rPr>
+        <w:t>n</w:t>
+      </w:r>
+      <w:r>
+        <w:rPr>
+          <w:rFonts w:ascii="Times New Roman" w:hAnsi="Times New Roman" w:cs="Times New Roman"/>
+          <w:sz w:val="24"/>
+          <w:szCs w:val="24"/>
+        </w:rPr>
+        <w:t xml:space="preserve"> </w:t>
+      </w:r>
+      <w:r>
+        <w:rPr>
+          <w:rFonts w:ascii="Times New Roman" w:hAnsi="Times New Roman" w:cs="Times New Roman"/>
+          <w:sz w:val="24"/>
+          <w:szCs w:val="24"/>
+        </w:rPr>
+        <w:t>athletic community.</w:t>
+      </w:r>
+    </w:p>
+    <w:p>
+      <w:pPr>
         <w:rPr>
           <w:rFonts w:ascii="Times New Roman" w:hAnsi="Times New Roman" w:cs="Times New Roman"/>
           <w:b/>
@@ -1232,9 +1713,10 @@
           <w:sz w:val="28"/>
           <w:szCs w:val="28"/>
         </w:rPr>
-        <w:t>Objective of P</w:t>
-      </w:r>
-      <w:r>
+      </w:pPr>
+    </w:p>
+    <w:p>
+      <w:pPr>
         <w:rPr>
           <w:rFonts w:ascii="Times New Roman" w:hAnsi="Times New Roman" w:cs="Times New Roman"/>
           <w:b/>
@@ -1242,11 +1724,8 @@
           <w:sz w:val="28"/>
           <w:szCs w:val="28"/>
         </w:rPr>
-        <w:t>roject</w:t>
-      </w:r>
-    </w:p>
-    <w:p>
-      <w:pPr>
+      </w:pPr>
+      <w:r>
         <w:rPr>
           <w:rFonts w:ascii="Times New Roman" w:hAnsi="Times New Roman" w:cs="Times New Roman"/>
           <w:b/>
@@ -1254,7 +1733,8 @@
           <w:sz w:val="28"/>
           <w:szCs w:val="28"/>
         </w:rPr>
-      </w:pPr>
+        <w:t>Overview</w:t>
+      </w:r>
       <w:r>
         <w:rPr>
           <w:rFonts w:ascii="Times New Roman" w:hAnsi="Times New Roman" w:cs="Times New Roman"/>
@@ -1263,7 +1743,7 @@
           <w:sz w:val="28"/>
           <w:szCs w:val="28"/>
         </w:rPr>
-        <w:t>Constituents / Team Details</w:t>
+        <w:t>/</w:t>
       </w:r>
       <w:r>
         <w:rPr>
@@ -1273,11 +1753,9 @@
           <w:sz w:val="28"/>
           <w:szCs w:val="28"/>
         </w:rPr>
-        <w:t xml:space="preserve"> &amp; Dynamics</w:t>
-      </w:r>
-    </w:p>
-    <w:p>
-      <w:pPr>
+        <w:t>Objectives</w:t>
+      </w:r>
+      <w:r>
         <w:rPr>
           <w:rFonts w:ascii="Times New Roman" w:hAnsi="Times New Roman" w:cs="Times New Roman"/>
           <w:b/>
@@ -1285,33 +1763,9 @@
           <w:sz w:val="28"/>
           <w:szCs w:val="28"/>
         </w:rPr>
-      </w:pPr>
-    </w:p>
-    <w:p>
-      <w:pPr>
-        <w:rPr>
-          <w:rFonts w:ascii="Times New Roman" w:hAnsi="Times New Roman" w:cs="Times New Roman"/>
-          <w:b/>
-          <w:bCs/>
-          <w:sz w:val="32"/>
-          <w:szCs w:val="32"/>
-          <w:u w:val="single"/>
-        </w:rPr>
-      </w:pPr>
-      <w:r>
-        <w:rPr>
-          <w:rFonts w:ascii="Times New Roman" w:hAnsi="Times New Roman" w:cs="Times New Roman"/>
-          <w:b/>
-          <w:bCs/>
-          <w:sz w:val="32"/>
-          <w:szCs w:val="32"/>
-          <w:u w:val="single"/>
-        </w:rPr>
-        <w:t>Application Domain</w:t>
-      </w:r>
-    </w:p>
-    <w:p>
-      <w:pPr>
+        <w:t xml:space="preserve"> of P</w:t>
+      </w:r>
+      <w:r>
         <w:rPr>
           <w:rFonts w:ascii="Times New Roman" w:hAnsi="Times New Roman" w:cs="Times New Roman"/>
           <w:b/>
@@ -1319,7 +1773,8 @@
           <w:sz w:val="28"/>
           <w:szCs w:val="28"/>
         </w:rPr>
-      </w:pPr>
+        <w:t>roject</w:t>
+      </w:r>
       <w:r>
         <w:rPr>
           <w:rFonts w:ascii="Times New Roman" w:hAnsi="Times New Roman" w:cs="Times New Roman"/>
@@ -1328,8 +1783,376 @@
           <w:sz w:val="28"/>
           <w:szCs w:val="28"/>
         </w:rPr>
-        <w:t>Project Context</w:t>
-      </w:r>
+        <w:t>:</w:t>
+      </w:r>
+    </w:p>
+    <w:p>
+      <w:pPr>
+        <w:spacing w:line="480" w:lineRule="auto"/>
+        <w:ind w:firstLine="720"/>
+        <w:rPr>
+          <w:rFonts w:ascii="Times New Roman" w:hAnsi="Times New Roman" w:cs="Times New Roman"/>
+          <w:sz w:val="24"/>
+          <w:szCs w:val="24"/>
+        </w:rPr>
+      </w:pPr>
+      <w:r>
+        <w:rPr>
+          <w:rFonts w:ascii="Times New Roman" w:hAnsi="Times New Roman" w:cs="Times New Roman"/>
+          <w:sz w:val="24"/>
+          <w:szCs w:val="24"/>
+        </w:rPr>
+        <w:t xml:space="preserve">The objective of the Vulcan Activity Tracker is to </w:t>
+      </w:r>
+      <w:r>
+        <w:rPr>
+          <w:rFonts w:ascii="Times New Roman" w:hAnsi="Times New Roman" w:cs="Times New Roman"/>
+          <w:sz w:val="24"/>
+          <w:szCs w:val="24"/>
+        </w:rPr>
+        <w:t>implement various feature</w:t>
+      </w:r>
+      <w:r>
+        <w:rPr>
+          <w:rFonts w:ascii="Times New Roman" w:hAnsi="Times New Roman" w:cs="Times New Roman"/>
+          <w:sz w:val="24"/>
+          <w:szCs w:val="24"/>
+        </w:rPr>
+        <w:t xml:space="preserve">s that </w:t>
+      </w:r>
+      <w:r>
+        <w:rPr>
+          <w:rFonts w:ascii="Times New Roman" w:hAnsi="Times New Roman" w:cs="Times New Roman"/>
+          <w:sz w:val="24"/>
+          <w:szCs w:val="24"/>
+        </w:rPr>
+        <w:t xml:space="preserve">encourage athletic participation and are helpful for recording training schedules. The Vulcan Activity Tracker is </w:t>
+      </w:r>
+      <w:r>
+        <w:rPr>
+          <w:rFonts w:ascii="Times New Roman" w:hAnsi="Times New Roman" w:cs="Times New Roman"/>
+          <w:sz w:val="24"/>
+          <w:szCs w:val="24"/>
+        </w:rPr>
+        <w:t xml:space="preserve">intended to be a web-based application that implements a user-friendly dashboard combined with </w:t>
+      </w:r>
+      <w:r>
+        <w:rPr>
+          <w:rFonts w:ascii="Times New Roman" w:hAnsi="Times New Roman" w:cs="Times New Roman"/>
+          <w:sz w:val="24"/>
+          <w:szCs w:val="24"/>
+        </w:rPr>
+        <w:t xml:space="preserve">contained database system for student credentials and activity data. </w:t>
+      </w:r>
+      <w:r>
+        <w:rPr>
+          <w:rFonts w:ascii="Times New Roman" w:hAnsi="Times New Roman" w:cs="Times New Roman"/>
+          <w:sz w:val="24"/>
+          <w:szCs w:val="24"/>
+        </w:rPr>
+        <w:t xml:space="preserve">The front-end or client side of this application will have 3 main components. A User Profile will allow </w:t>
+      </w:r>
+      <w:r>
+        <w:rPr>
+          <w:rFonts w:ascii="Times New Roman" w:hAnsi="Times New Roman" w:cs="Times New Roman"/>
+          <w:sz w:val="24"/>
+          <w:szCs w:val="24"/>
+        </w:rPr>
+        <w:t xml:space="preserve">students to add activities, statistics, and </w:t>
+      </w:r>
+      <w:r>
+        <w:rPr>
+          <w:rFonts w:ascii="Times New Roman" w:hAnsi="Times New Roman" w:cs="Times New Roman"/>
+          <w:sz w:val="24"/>
+          <w:szCs w:val="24"/>
+        </w:rPr>
+        <w:t xml:space="preserve">notes regarding their workout progress. Students will be able to </w:t>
+      </w:r>
+      <w:r>
+        <w:rPr>
+          <w:rFonts w:ascii="Times New Roman" w:hAnsi="Times New Roman" w:cs="Times New Roman"/>
+          <w:sz w:val="24"/>
+          <w:szCs w:val="24"/>
+        </w:rPr>
+        <w:t xml:space="preserve">view past </w:t>
+      </w:r>
+      <w:r>
+        <w:rPr>
+          <w:rFonts w:ascii="Times New Roman" w:hAnsi="Times New Roman" w:cs="Times New Roman"/>
+          <w:sz w:val="24"/>
+          <w:szCs w:val="24"/>
+        </w:rPr>
+        <w:t xml:space="preserve">activity history. The second </w:t>
+      </w:r>
+      <w:r>
+        <w:rPr>
+          <w:rFonts w:ascii="Times New Roman" w:hAnsi="Times New Roman" w:cs="Times New Roman"/>
+          <w:sz w:val="24"/>
+          <w:szCs w:val="24"/>
+        </w:rPr>
+        <w:t xml:space="preserve">client-side feature will be group interaction. Students will be able to make </w:t>
+      </w:r>
+      <w:r>
+        <w:rPr>
+          <w:rFonts w:ascii="Times New Roman" w:hAnsi="Times New Roman" w:cs="Times New Roman"/>
+          <w:sz w:val="24"/>
+          <w:szCs w:val="24"/>
+        </w:rPr>
+        <w:t xml:space="preserve">groups of other Vulcan Activity Tracker users, filtering by friends. clubs, and activities. Users will be able to record who participated with them </w:t>
+      </w:r>
+      <w:r>
+        <w:rPr>
+          <w:rFonts w:ascii="Times New Roman" w:hAnsi="Times New Roman" w:cs="Times New Roman"/>
+          <w:sz w:val="24"/>
+          <w:szCs w:val="24"/>
+        </w:rPr>
+        <w:t>in the activity.</w:t>
+      </w:r>
+      <w:r>
+        <w:rPr>
+          <w:rFonts w:ascii="Times New Roman" w:hAnsi="Times New Roman" w:cs="Times New Roman"/>
+          <w:sz w:val="24"/>
+          <w:szCs w:val="24"/>
+        </w:rPr>
+        <w:t xml:space="preserve"> </w:t>
+      </w:r>
+      <w:r>
+        <w:rPr>
+          <w:rFonts w:ascii="Times New Roman" w:hAnsi="Times New Roman" w:cs="Times New Roman"/>
+          <w:sz w:val="24"/>
+          <w:szCs w:val="24"/>
+        </w:rPr>
+        <w:t>The third client-side feature will be a leaderboard</w:t>
+      </w:r>
+      <w:r>
+        <w:rPr>
+          <w:rFonts w:ascii="Times New Roman" w:hAnsi="Times New Roman" w:cs="Times New Roman"/>
+          <w:sz w:val="24"/>
+          <w:szCs w:val="24"/>
+        </w:rPr>
+        <w:t xml:space="preserve">. This leaderboard will show top users and </w:t>
+      </w:r>
+      <w:r>
+        <w:rPr>
+          <w:rFonts w:ascii="Times New Roman" w:hAnsi="Times New Roman" w:cs="Times New Roman"/>
+          <w:sz w:val="24"/>
+          <w:szCs w:val="24"/>
+        </w:rPr>
+        <w:t>the most popular a</w:t>
+      </w:r>
+      <w:r>
+        <w:rPr>
+          <w:rFonts w:ascii="Times New Roman" w:hAnsi="Times New Roman" w:cs="Times New Roman"/>
+          <w:sz w:val="24"/>
+          <w:szCs w:val="24"/>
+        </w:rPr>
+        <w:t>ctivities</w:t>
+      </w:r>
+      <w:r>
+        <w:rPr>
+          <w:rFonts w:ascii="Times New Roman" w:hAnsi="Times New Roman" w:cs="Times New Roman"/>
+          <w:sz w:val="24"/>
+          <w:szCs w:val="24"/>
+        </w:rPr>
+        <w:t xml:space="preserve">, adding a fun competitive feature to the Vulcan Activity Tracker. Fun friendly competition will </w:t>
+      </w:r>
+      <w:r>
+        <w:rPr>
+          <w:rFonts w:ascii="Times New Roman" w:hAnsi="Times New Roman" w:cs="Times New Roman"/>
+          <w:sz w:val="24"/>
+          <w:szCs w:val="24"/>
+        </w:rPr>
+        <w:t>inspire</w:t>
+      </w:r>
+      <w:r>
+        <w:rPr>
+          <w:rFonts w:ascii="Times New Roman" w:hAnsi="Times New Roman" w:cs="Times New Roman"/>
+          <w:sz w:val="24"/>
+          <w:szCs w:val="24"/>
+        </w:rPr>
+        <w:t xml:space="preserve"> users to perform </w:t>
+      </w:r>
+      <w:r>
+        <w:rPr>
+          <w:rFonts w:ascii="Times New Roman" w:hAnsi="Times New Roman" w:cs="Times New Roman"/>
+          <w:sz w:val="24"/>
+          <w:szCs w:val="24"/>
+        </w:rPr>
+        <w:t xml:space="preserve">their best at selected activity to get a spot on the application leaderboard. </w:t>
+      </w:r>
+    </w:p>
+    <w:p>
+      <w:pPr>
+        <w:spacing w:line="480" w:lineRule="auto"/>
+        <w:ind w:firstLine="720"/>
+        <w:rPr>
+          <w:rFonts w:ascii="Times New Roman" w:hAnsi="Times New Roman" w:cs="Times New Roman"/>
+          <w:sz w:val="24"/>
+          <w:szCs w:val="24"/>
+        </w:rPr>
+      </w:pPr>
+      <w:r>
+        <w:rPr>
+          <w:rFonts w:ascii="Times New Roman" w:hAnsi="Times New Roman" w:cs="Times New Roman"/>
+          <w:sz w:val="24"/>
+          <w:szCs w:val="24"/>
+        </w:rPr>
+        <w:t xml:space="preserve">On the </w:t>
+      </w:r>
+      <w:r>
+        <w:rPr>
+          <w:rFonts w:ascii="Times New Roman" w:hAnsi="Times New Roman" w:cs="Times New Roman"/>
+          <w:sz w:val="24"/>
+          <w:szCs w:val="24"/>
+        </w:rPr>
+        <w:t>back end</w:t>
+      </w:r>
+      <w:r>
+        <w:rPr>
+          <w:rFonts w:ascii="Times New Roman" w:hAnsi="Times New Roman" w:cs="Times New Roman"/>
+          <w:sz w:val="24"/>
+          <w:szCs w:val="24"/>
+        </w:rPr>
+        <w:t xml:space="preserve"> of the Vulcan Activity Tracker, a </w:t>
+      </w:r>
+      <w:r>
+        <w:rPr>
+          <w:rFonts w:ascii="Times New Roman" w:hAnsi="Times New Roman" w:cs="Times New Roman"/>
+          <w:sz w:val="24"/>
+          <w:szCs w:val="24"/>
+        </w:rPr>
+        <w:t>server, API framework, and database</w:t>
+      </w:r>
+      <w:r>
+        <w:rPr>
+          <w:rFonts w:ascii="Times New Roman" w:hAnsi="Times New Roman" w:cs="Times New Roman"/>
+          <w:sz w:val="24"/>
+          <w:szCs w:val="24"/>
+        </w:rPr>
+        <w:t xml:space="preserve"> </w:t>
+      </w:r>
+      <w:r>
+        <w:rPr>
+          <w:rFonts w:ascii="Times New Roman" w:hAnsi="Times New Roman" w:cs="Times New Roman"/>
+          <w:sz w:val="24"/>
+          <w:szCs w:val="24"/>
+        </w:rPr>
+        <w:t xml:space="preserve">will be implemented to power this </w:t>
+      </w:r>
+      <w:r>
+        <w:rPr>
+          <w:rFonts w:ascii="Times New Roman" w:hAnsi="Times New Roman" w:cs="Times New Roman"/>
+          <w:sz w:val="24"/>
+          <w:szCs w:val="24"/>
+        </w:rPr>
+        <w:t xml:space="preserve">web-based application. The use of </w:t>
+      </w:r>
+      <w:r>
+        <w:rPr>
+          <w:rFonts w:ascii="Times New Roman" w:hAnsi="Times New Roman" w:cs="Times New Roman"/>
+          <w:sz w:val="24"/>
+          <w:szCs w:val="24"/>
+        </w:rPr>
+        <w:t xml:space="preserve">internal functions and frameworks </w:t>
+      </w:r>
+      <w:r>
+        <w:rPr>
+          <w:rFonts w:ascii="Times New Roman" w:hAnsi="Times New Roman" w:cs="Times New Roman"/>
+          <w:sz w:val="24"/>
+          <w:szCs w:val="24"/>
+        </w:rPr>
+        <w:t>eliminates</w:t>
+      </w:r>
+      <w:r>
+        <w:rPr>
+          <w:rFonts w:ascii="Times New Roman" w:hAnsi="Times New Roman" w:cs="Times New Roman"/>
+          <w:sz w:val="24"/>
+          <w:szCs w:val="24"/>
+        </w:rPr>
+        <w:t xml:space="preserve"> the security flaw of outsourcing code. By maintaining and controlling a database for the Vulcan Activity Tracker,</w:t>
+      </w:r>
+      <w:r>
+        <w:rPr>
+          <w:rFonts w:ascii="Times New Roman" w:hAnsi="Times New Roman" w:cs="Times New Roman"/>
+          <w:sz w:val="24"/>
+          <w:szCs w:val="24"/>
+        </w:rPr>
+        <w:t xml:space="preserve"> data injection can be</w:t>
+      </w:r>
+      <w:r>
+        <w:rPr>
+          <w:rFonts w:ascii="Times New Roman" w:hAnsi="Times New Roman" w:cs="Times New Roman"/>
+          <w:sz w:val="24"/>
+          <w:szCs w:val="24"/>
+        </w:rPr>
+        <w:t xml:space="preserve"> catered to </w:t>
+      </w:r>
+      <w:r>
+        <w:rPr>
+          <w:rFonts w:ascii="Times New Roman" w:hAnsi="Times New Roman" w:cs="Times New Roman"/>
+          <w:sz w:val="24"/>
+          <w:szCs w:val="24"/>
+        </w:rPr>
+        <w:t xml:space="preserve">PennWest student needs. </w:t>
+      </w:r>
+      <w:r>
+        <w:rPr>
+          <w:rFonts w:ascii="Times New Roman" w:hAnsi="Times New Roman" w:cs="Times New Roman"/>
+          <w:sz w:val="24"/>
+          <w:szCs w:val="24"/>
+        </w:rPr>
+        <w:t xml:space="preserve">An API framework will allow for fast data transfer, considering all https protocols. </w:t>
+      </w:r>
+      <w:r>
+        <w:rPr>
+          <w:rFonts w:ascii="Times New Roman" w:hAnsi="Times New Roman" w:cs="Times New Roman"/>
+          <w:sz w:val="24"/>
+          <w:szCs w:val="24"/>
+        </w:rPr>
+        <w:lastRenderedPageBreak/>
+        <w:t xml:space="preserve">Organizing the server by APIs, services/data handlers, and database schema will allow for </w:t>
+      </w:r>
+      <w:r>
+        <w:rPr>
+          <w:rFonts w:ascii="Times New Roman" w:hAnsi="Times New Roman" w:cs="Times New Roman"/>
+          <w:sz w:val="24"/>
+          <w:szCs w:val="24"/>
+        </w:rPr>
+        <w:t xml:space="preserve">a streamlined development strategy. </w:t>
+      </w:r>
+    </w:p>
+    <w:p>
+      <w:pPr>
+        <w:spacing w:line="480" w:lineRule="auto"/>
+        <w:ind w:firstLine="720"/>
+        <w:rPr>
+          <w:rFonts w:ascii="Times New Roman" w:hAnsi="Times New Roman" w:cs="Times New Roman"/>
+          <w:sz w:val="24"/>
+          <w:szCs w:val="24"/>
+        </w:rPr>
+      </w:pPr>
+    </w:p>
+    <w:p>
+      <w:pPr>
+        <w:spacing w:line="480" w:lineRule="auto"/>
+        <w:ind w:firstLine="720"/>
+        <w:rPr>
+          <w:rFonts w:ascii="Times New Roman" w:hAnsi="Times New Roman" w:cs="Times New Roman"/>
+          <w:sz w:val="24"/>
+          <w:szCs w:val="24"/>
+        </w:rPr>
+      </w:pPr>
+    </w:p>
+    <w:p>
+      <w:pPr>
+        <w:spacing w:line="480" w:lineRule="auto"/>
+        <w:ind w:firstLine="720"/>
+        <w:rPr>
+          <w:rFonts w:ascii="Times New Roman" w:hAnsi="Times New Roman" w:cs="Times New Roman"/>
+          <w:sz w:val="24"/>
+          <w:szCs w:val="24"/>
+        </w:rPr>
+      </w:pPr>
     </w:p>
     <w:p>
       <w:pPr>
@@ -1349,11 +2172,9 @@
           <w:sz w:val="28"/>
           <w:szCs w:val="28"/>
         </w:rPr>
-        <w:t>Glossary</w:t>
-      </w:r>
-    </w:p>
-    <w:p>
-      <w:pPr>
+        <w:t>Constituents / Team Details</w:t>
+      </w:r>
+      <w:r>
         <w:rPr>
           <w:rFonts w:ascii="Times New Roman" w:hAnsi="Times New Roman" w:cs="Times New Roman"/>
           <w:b/>
@@ -1361,42 +2182,364 @@
           <w:sz w:val="28"/>
           <w:szCs w:val="28"/>
         </w:rPr>
-      </w:pPr>
-    </w:p>
-    <w:p>
-      <w:pPr>
-        <w:rPr>
-          <w:rFonts w:ascii="Times New Roman" w:hAnsi="Times New Roman" w:cs="Times New Roman"/>
-          <w:b/>
-          <w:bCs/>
-          <w:sz w:val="32"/>
-          <w:szCs w:val="32"/>
-          <w:u w:val="single"/>
-        </w:rPr>
-      </w:pPr>
-      <w:r>
-        <w:rPr>
-          <w:rFonts w:ascii="Times New Roman" w:hAnsi="Times New Roman" w:cs="Times New Roman"/>
-          <w:b/>
-          <w:bCs/>
-          <w:sz w:val="32"/>
-          <w:szCs w:val="32"/>
-          <w:u w:val="single"/>
-        </w:rPr>
-        <w:t>In</w:t>
-      </w:r>
-      <w:r>
-        <w:rPr>
-          <w:rFonts w:ascii="Times New Roman" w:hAnsi="Times New Roman" w:cs="Times New Roman"/>
-          <w:b/>
-          <w:bCs/>
-          <w:sz w:val="32"/>
-          <w:szCs w:val="32"/>
-          <w:u w:val="single"/>
-        </w:rPr>
-        <w:t>itial Business Model</w:t>
-      </w:r>
-    </w:p>
+        <w:t xml:space="preserve"> &amp; Dynamics</w:t>
+      </w:r>
+    </w:p>
+    <w:tbl>
+      <w:tblPr>
+        <w:tblStyle w:val="TableGrid"/>
+        <w:tblW w:w="0" w:type="auto"/>
+        <w:tblLook w:val="04A0" w:firstRow="1" w:lastRow="0" w:firstColumn="1" w:lastColumn="0" w:noHBand="0" w:noVBand="1"/>
+      </w:tblPr>
+      <w:tblGrid>
+        <w:gridCol w:w="3325"/>
+        <w:gridCol w:w="2908"/>
+        <w:gridCol w:w="3117"/>
+      </w:tblGrid>
+      <w:tr>
+        <w:tc>
+          <w:tcPr>
+            <w:tcW w:w="3325" w:type="dxa"/>
+            <w:shd w:val="clear" w:color="auto" w:fill="4C94D8" w:themeFill="text2" w:themeFillTint="80"/>
+          </w:tcPr>
+          <w:p>
+            <w:pPr>
+              <w:rPr>
+                <w:rFonts w:ascii="Times New Roman" w:hAnsi="Times New Roman" w:cs="Times New Roman"/>
+                <w:b/>
+                <w:bCs/>
+                <w:sz w:val="28"/>
+                <w:szCs w:val="28"/>
+              </w:rPr>
+            </w:pPr>
+            <w:r>
+              <w:rPr>
+                <w:rFonts w:ascii="Times New Roman" w:hAnsi="Times New Roman" w:cs="Times New Roman"/>
+                <w:b/>
+                <w:bCs/>
+                <w:sz w:val="28"/>
+                <w:szCs w:val="28"/>
+              </w:rPr>
+              <w:t>Team Member:</w:t>
+            </w:r>
+          </w:p>
+        </w:tc>
+        <w:tc>
+          <w:tcPr>
+            <w:tcW w:w="2908" w:type="dxa"/>
+            <w:shd w:val="clear" w:color="auto" w:fill="4C94D8" w:themeFill="text2" w:themeFillTint="80"/>
+          </w:tcPr>
+          <w:p>
+            <w:pPr>
+              <w:rPr>
+                <w:rFonts w:ascii="Times New Roman" w:hAnsi="Times New Roman" w:cs="Times New Roman"/>
+                <w:b/>
+                <w:bCs/>
+                <w:sz w:val="28"/>
+                <w:szCs w:val="28"/>
+              </w:rPr>
+            </w:pPr>
+            <w:r>
+              <w:rPr>
+                <w:rFonts w:ascii="Times New Roman" w:hAnsi="Times New Roman" w:cs="Times New Roman"/>
+                <w:b/>
+                <w:bCs/>
+                <w:sz w:val="28"/>
+                <w:szCs w:val="28"/>
+              </w:rPr>
+              <w:t>Major:</w:t>
+            </w:r>
+          </w:p>
+        </w:tc>
+        <w:tc>
+          <w:tcPr>
+            <w:tcW w:w="3117" w:type="dxa"/>
+            <w:shd w:val="clear" w:color="auto" w:fill="4C94D8" w:themeFill="text2" w:themeFillTint="80"/>
+          </w:tcPr>
+          <w:p>
+            <w:pPr>
+              <w:rPr>
+                <w:rFonts w:ascii="Times New Roman" w:hAnsi="Times New Roman" w:cs="Times New Roman"/>
+                <w:b/>
+                <w:bCs/>
+                <w:sz w:val="28"/>
+                <w:szCs w:val="28"/>
+              </w:rPr>
+            </w:pPr>
+            <w:r>
+              <w:rPr>
+                <w:rFonts w:ascii="Times New Roman" w:hAnsi="Times New Roman" w:cs="Times New Roman"/>
+                <w:b/>
+                <w:bCs/>
+                <w:sz w:val="28"/>
+                <w:szCs w:val="28"/>
+              </w:rPr>
+              <w:t>Leadership Phase:</w:t>
+            </w:r>
+          </w:p>
+        </w:tc>
+      </w:tr>
+      <w:tr>
+        <w:tc>
+          <w:tcPr>
+            <w:tcW w:w="3325" w:type="dxa"/>
+            <w:shd w:val="clear" w:color="auto" w:fill="DAE9F7" w:themeFill="text2" w:themeFillTint="1A"/>
+          </w:tcPr>
+          <w:p>
+            <w:pPr>
+              <w:rPr>
+                <w:rFonts w:ascii="Times New Roman" w:hAnsi="Times New Roman" w:cs="Times New Roman"/>
+                <w:sz w:val="24"/>
+                <w:szCs w:val="24"/>
+              </w:rPr>
+            </w:pPr>
+            <w:r>
+              <w:rPr>
+                <w:rFonts w:ascii="Times New Roman" w:hAnsi="Times New Roman" w:cs="Times New Roman"/>
+                <w:sz w:val="24"/>
+                <w:szCs w:val="24"/>
+              </w:rPr>
+              <w:t>John Gerega</w:t>
+            </w:r>
+          </w:p>
+        </w:tc>
+        <w:tc>
+          <w:tcPr>
+            <w:tcW w:w="2908" w:type="dxa"/>
+            <w:shd w:val="clear" w:color="auto" w:fill="DAE9F7" w:themeFill="text2" w:themeFillTint="1A"/>
+          </w:tcPr>
+          <w:p>
+            <w:pPr>
+              <w:rPr>
+                <w:rFonts w:ascii="Times New Roman" w:hAnsi="Times New Roman" w:cs="Times New Roman"/>
+                <w:sz w:val="24"/>
+                <w:szCs w:val="24"/>
+              </w:rPr>
+            </w:pPr>
+            <w:r>
+              <w:rPr>
+                <w:rFonts w:ascii="Times New Roman" w:hAnsi="Times New Roman" w:cs="Times New Roman"/>
+                <w:sz w:val="24"/>
+                <w:szCs w:val="24"/>
+              </w:rPr>
+              <w:t>CS</w:t>
+            </w:r>
+          </w:p>
+        </w:tc>
+        <w:tc>
+          <w:tcPr>
+            <w:tcW w:w="3117" w:type="dxa"/>
+            <w:shd w:val="clear" w:color="auto" w:fill="DAE9F7" w:themeFill="text2" w:themeFillTint="1A"/>
+          </w:tcPr>
+          <w:p>
+            <w:pPr>
+              <w:rPr>
+                <w:rFonts w:ascii="Times New Roman" w:hAnsi="Times New Roman" w:cs="Times New Roman"/>
+                <w:sz w:val="28"/>
+                <w:szCs w:val="28"/>
+              </w:rPr>
+            </w:pPr>
+            <w:r>
+              <w:rPr>
+                <w:rFonts w:ascii="Times New Roman" w:hAnsi="Times New Roman" w:cs="Times New Roman"/>
+                <w:sz w:val="24"/>
+                <w:szCs w:val="24"/>
+              </w:rPr>
+              <w:t>Proposal</w:t>
+            </w:r>
+          </w:p>
+        </w:tc>
+      </w:tr>
+      <w:tr>
+        <w:tc>
+          <w:tcPr>
+            <w:tcW w:w="3325" w:type="dxa"/>
+            <w:shd w:val="clear" w:color="auto" w:fill="DAE9F7" w:themeFill="text2" w:themeFillTint="1A"/>
+          </w:tcPr>
+          <w:p>
+            <w:pPr>
+              <w:rPr>
+                <w:rFonts w:ascii="Times New Roman" w:hAnsi="Times New Roman" w:cs="Times New Roman"/>
+                <w:sz w:val="24"/>
+                <w:szCs w:val="24"/>
+              </w:rPr>
+            </w:pPr>
+            <w:r>
+              <w:rPr>
+                <w:rFonts w:ascii="Times New Roman" w:hAnsi="Times New Roman" w:cs="Times New Roman"/>
+                <w:sz w:val="24"/>
+                <w:szCs w:val="24"/>
+              </w:rPr>
+              <w:t>Margo Bonal</w:t>
+            </w:r>
+          </w:p>
+        </w:tc>
+        <w:tc>
+          <w:tcPr>
+            <w:tcW w:w="2908" w:type="dxa"/>
+            <w:shd w:val="clear" w:color="auto" w:fill="DAE9F7" w:themeFill="text2" w:themeFillTint="1A"/>
+          </w:tcPr>
+          <w:p>
+            <w:pPr>
+              <w:rPr>
+                <w:rFonts w:ascii="Times New Roman" w:hAnsi="Times New Roman" w:cs="Times New Roman"/>
+                <w:sz w:val="24"/>
+                <w:szCs w:val="24"/>
+              </w:rPr>
+            </w:pPr>
+            <w:r>
+              <w:rPr>
+                <w:rFonts w:ascii="Times New Roman" w:hAnsi="Times New Roman" w:cs="Times New Roman"/>
+                <w:sz w:val="24"/>
+                <w:szCs w:val="24"/>
+              </w:rPr>
+              <w:t>CS</w:t>
+            </w:r>
+          </w:p>
+        </w:tc>
+        <w:tc>
+          <w:tcPr>
+            <w:tcW w:w="3117" w:type="dxa"/>
+            <w:shd w:val="clear" w:color="auto" w:fill="DAE9F7" w:themeFill="text2" w:themeFillTint="1A"/>
+          </w:tcPr>
+          <w:p>
+            <w:pPr>
+              <w:rPr>
+                <w:rFonts w:ascii="Times New Roman" w:hAnsi="Times New Roman" w:cs="Times New Roman"/>
+                <w:sz w:val="24"/>
+                <w:szCs w:val="24"/>
+              </w:rPr>
+            </w:pPr>
+            <w:r>
+              <w:rPr>
+                <w:rFonts w:ascii="Times New Roman" w:hAnsi="Times New Roman" w:cs="Times New Roman"/>
+                <w:sz w:val="24"/>
+                <w:szCs w:val="24"/>
+              </w:rPr>
+              <w:t>Specifications/Design</w:t>
+            </w:r>
+          </w:p>
+        </w:tc>
+      </w:tr>
+      <w:tr>
+        <w:tc>
+          <w:tcPr>
+            <w:tcW w:w="3325" w:type="dxa"/>
+            <w:shd w:val="clear" w:color="auto" w:fill="DAE9F7" w:themeFill="text2" w:themeFillTint="1A"/>
+          </w:tcPr>
+          <w:p>
+            <w:pPr>
+              <w:rPr>
+                <w:rFonts w:ascii="Times New Roman" w:hAnsi="Times New Roman" w:cs="Times New Roman"/>
+                <w:sz w:val="24"/>
+                <w:szCs w:val="24"/>
+              </w:rPr>
+            </w:pPr>
+            <w:r>
+              <w:rPr>
+                <w:rFonts w:ascii="Times New Roman" w:hAnsi="Times New Roman" w:cs="Times New Roman"/>
+                <w:sz w:val="24"/>
+                <w:szCs w:val="24"/>
+              </w:rPr>
+              <w:t>Luke Ruffing</w:t>
+            </w:r>
+          </w:p>
+        </w:tc>
+        <w:tc>
+          <w:tcPr>
+            <w:tcW w:w="2908" w:type="dxa"/>
+            <w:shd w:val="clear" w:color="auto" w:fill="DAE9F7" w:themeFill="text2" w:themeFillTint="1A"/>
+          </w:tcPr>
+          <w:p>
+            <w:pPr>
+              <w:rPr>
+                <w:rFonts w:ascii="Times New Roman" w:hAnsi="Times New Roman" w:cs="Times New Roman"/>
+                <w:sz w:val="24"/>
+                <w:szCs w:val="24"/>
+              </w:rPr>
+            </w:pPr>
+            <w:r>
+              <w:rPr>
+                <w:rFonts w:ascii="Times New Roman" w:hAnsi="Times New Roman" w:cs="Times New Roman"/>
+                <w:sz w:val="24"/>
+                <w:szCs w:val="24"/>
+              </w:rPr>
+              <w:t>CS</w:t>
+            </w:r>
+          </w:p>
+        </w:tc>
+        <w:tc>
+          <w:tcPr>
+            <w:tcW w:w="3117" w:type="dxa"/>
+            <w:shd w:val="clear" w:color="auto" w:fill="DAE9F7" w:themeFill="text2" w:themeFillTint="1A"/>
+          </w:tcPr>
+          <w:p>
+            <w:pPr>
+              <w:rPr>
+                <w:rFonts w:ascii="Times New Roman" w:hAnsi="Times New Roman" w:cs="Times New Roman"/>
+                <w:sz w:val="24"/>
+                <w:szCs w:val="24"/>
+              </w:rPr>
+            </w:pPr>
+            <w:r>
+              <w:rPr>
+                <w:rFonts w:ascii="Times New Roman" w:hAnsi="Times New Roman" w:cs="Times New Roman"/>
+                <w:sz w:val="24"/>
+                <w:szCs w:val="24"/>
+              </w:rPr>
+              <w:t>Requirements</w:t>
+            </w:r>
+          </w:p>
+        </w:tc>
+      </w:tr>
+      <w:tr>
+        <w:tc>
+          <w:tcPr>
+            <w:tcW w:w="3325" w:type="dxa"/>
+            <w:shd w:val="clear" w:color="auto" w:fill="4C94D8" w:themeFill="text2" w:themeFillTint="80"/>
+          </w:tcPr>
+          <w:p>
+            <w:pPr>
+              <w:rPr>
+                <w:rFonts w:ascii="Times New Roman" w:hAnsi="Times New Roman" w:cs="Times New Roman"/>
+                <w:sz w:val="24"/>
+                <w:szCs w:val="24"/>
+              </w:rPr>
+            </w:pPr>
+          </w:p>
+        </w:tc>
+        <w:tc>
+          <w:tcPr>
+            <w:tcW w:w="2908" w:type="dxa"/>
+            <w:shd w:val="clear" w:color="auto" w:fill="4C94D8" w:themeFill="text2" w:themeFillTint="80"/>
+          </w:tcPr>
+          <w:p>
+            <w:pPr>
+              <w:rPr>
+                <w:rFonts w:ascii="Times New Roman" w:hAnsi="Times New Roman" w:cs="Times New Roman"/>
+                <w:sz w:val="24"/>
+                <w:szCs w:val="24"/>
+              </w:rPr>
+            </w:pPr>
+          </w:p>
+        </w:tc>
+        <w:tc>
+          <w:tcPr>
+            <w:tcW w:w="3117" w:type="dxa"/>
+            <w:shd w:val="clear" w:color="auto" w:fill="4C94D8" w:themeFill="text2" w:themeFillTint="80"/>
+          </w:tcPr>
+          <w:p>
+            <w:pPr>
+              <w:rPr>
+                <w:rFonts w:ascii="Times New Roman" w:hAnsi="Times New Roman" w:cs="Times New Roman"/>
+                <w:sz w:val="24"/>
+                <w:szCs w:val="24"/>
+              </w:rPr>
+            </w:pPr>
+          </w:p>
+        </w:tc>
+      </w:tr>
+    </w:tbl>
     <w:p>
       <w:pPr>
         <w:rPr>
@@ -1407,7 +2550,9 @@
           <w:szCs w:val="28"/>
         </w:rPr>
       </w:pPr>
-      <w:r>
+    </w:p>
+    <w:p>
+      <w:pPr>
         <w:rPr>
           <w:rFonts w:ascii="Times New Roman" w:hAnsi="Times New Roman" w:cs="Times New Roman"/>
           <w:b/>
@@ -1415,7 +2560,101 @@
           <w:sz w:val="28"/>
           <w:szCs w:val="28"/>
         </w:rPr>
-        <w:t>Operational Environment</w:t>
+      </w:pPr>
+    </w:p>
+    <w:p>
+      <w:pPr>
+        <w:rPr>
+          <w:rFonts w:ascii="Times New Roman" w:hAnsi="Times New Roman" w:cs="Times New Roman"/>
+          <w:b/>
+          <w:bCs/>
+          <w:sz w:val="32"/>
+          <w:szCs w:val="32"/>
+          <w:u w:val="single"/>
+        </w:rPr>
+      </w:pPr>
+    </w:p>
+    <w:p>
+      <w:pPr>
+        <w:rPr>
+          <w:rFonts w:ascii="Times New Roman" w:hAnsi="Times New Roman" w:cs="Times New Roman"/>
+          <w:b/>
+          <w:bCs/>
+          <w:sz w:val="32"/>
+          <w:szCs w:val="32"/>
+          <w:u w:val="single"/>
+        </w:rPr>
+      </w:pPr>
+    </w:p>
+    <w:p>
+      <w:pPr>
+        <w:rPr>
+          <w:rFonts w:ascii="Times New Roman" w:hAnsi="Times New Roman" w:cs="Times New Roman"/>
+          <w:b/>
+          <w:bCs/>
+          <w:sz w:val="32"/>
+          <w:szCs w:val="32"/>
+          <w:u w:val="single"/>
+        </w:rPr>
+      </w:pPr>
+    </w:p>
+    <w:p>
+      <w:pPr>
+        <w:rPr>
+          <w:rFonts w:ascii="Times New Roman" w:hAnsi="Times New Roman" w:cs="Times New Roman"/>
+          <w:b/>
+          <w:bCs/>
+          <w:sz w:val="32"/>
+          <w:szCs w:val="32"/>
+          <w:u w:val="single"/>
+        </w:rPr>
+      </w:pPr>
+    </w:p>
+    <w:p>
+      <w:pPr>
+        <w:rPr>
+          <w:rFonts w:ascii="Times New Roman" w:hAnsi="Times New Roman" w:cs="Times New Roman"/>
+          <w:b/>
+          <w:bCs/>
+          <w:sz w:val="32"/>
+          <w:szCs w:val="32"/>
+          <w:u w:val="single"/>
+        </w:rPr>
+      </w:pPr>
+    </w:p>
+    <w:p>
+      <w:pPr>
+        <w:rPr>
+          <w:rFonts w:ascii="Times New Roman" w:hAnsi="Times New Roman" w:cs="Times New Roman"/>
+          <w:b/>
+          <w:bCs/>
+          <w:sz w:val="32"/>
+          <w:szCs w:val="32"/>
+          <w:u w:val="single"/>
+        </w:rPr>
+      </w:pPr>
+    </w:p>
+    <w:p>
+      <w:pPr>
+        <w:rPr>
+          <w:rFonts w:ascii="Times New Roman" w:hAnsi="Times New Roman" w:cs="Times New Roman"/>
+          <w:b/>
+          <w:bCs/>
+          <w:sz w:val="32"/>
+          <w:szCs w:val="32"/>
+          <w:u w:val="single"/>
+        </w:rPr>
+      </w:pPr>
+      <w:r>
+        <w:rPr>
+          <w:rFonts w:ascii="Times New Roman" w:hAnsi="Times New Roman" w:cs="Times New Roman"/>
+          <w:b/>
+          <w:bCs/>
+          <w:sz w:val="32"/>
+          <w:szCs w:val="32"/>
+          <w:u w:val="single"/>
+        </w:rPr>
+        <w:t>Application Domain</w:t>
       </w:r>
     </w:p>
     <w:p>
@@ -1436,7 +2675,7 @@
           <w:sz w:val="28"/>
           <w:szCs w:val="28"/>
         </w:rPr>
-        <w:t>Description of Data Sources</w:t>
+        <w:t>Project Context</w:t>
       </w:r>
     </w:p>
     <w:p>
@@ -1457,7 +2696,7 @@
           <w:sz w:val="28"/>
           <w:szCs w:val="28"/>
         </w:rPr>
-        <w:t>Use Case UML Diagrams &amp; Descriptions</w:t>
+        <w:t>Glossary</w:t>
       </w:r>
     </w:p>
     <w:p>
@@ -1477,13 +2716,45 @@
           <w:rFonts w:ascii="Times New Roman" w:hAnsi="Times New Roman" w:cs="Times New Roman"/>
           <w:b/>
           <w:bCs/>
+          <w:sz w:val="32"/>
+          <w:szCs w:val="32"/>
+          <w:u w:val="single"/>
+        </w:rPr>
+      </w:pPr>
+      <w:r>
+        <w:rPr>
+          <w:rFonts w:ascii="Times New Roman" w:hAnsi="Times New Roman" w:cs="Times New Roman"/>
+          <w:b/>
+          <w:bCs/>
+          <w:sz w:val="32"/>
+          <w:szCs w:val="32"/>
+          <w:u w:val="single"/>
+        </w:rPr>
+        <w:t>In</w:t>
+      </w:r>
+      <w:r>
+        <w:rPr>
+          <w:rFonts w:ascii="Times New Roman" w:hAnsi="Times New Roman" w:cs="Times New Roman"/>
+          <w:b/>
+          <w:bCs/>
+          <w:sz w:val="32"/>
+          <w:szCs w:val="32"/>
+          <w:u w:val="single"/>
+        </w:rPr>
+        <w:t>itial Business Model</w:t>
+      </w:r>
+    </w:p>
+    <w:p>
+      <w:pPr>
+        <w:rPr>
+          <w:rFonts w:ascii="Times New Roman" w:hAnsi="Times New Roman" w:cs="Times New Roman"/>
+          <w:b/>
+          <w:bCs/>
           <w:sz w:val="28"/>
           <w:szCs w:val="28"/>
         </w:rPr>
       </w:pPr>
-    </w:p>
-    <w:p>
-      <w:pPr>
+      <w:r>
         <w:rPr>
           <w:rFonts w:ascii="Times New Roman" w:hAnsi="Times New Roman" w:cs="Times New Roman"/>
           <w:b/>
@@ -1491,30 +2762,7 @@
           <w:sz w:val="28"/>
           <w:szCs w:val="28"/>
         </w:rPr>
-      </w:pPr>
-    </w:p>
-    <w:p>
-      <w:pPr>
-        <w:rPr>
-          <w:rFonts w:ascii="Times New Roman" w:hAnsi="Times New Roman" w:cs="Times New Roman"/>
-          <w:b/>
-          <w:bCs/>
-          <w:sz w:val="32"/>
-          <w:szCs w:val="32"/>
-          <w:u w:val="single"/>
-        </w:rPr>
-      </w:pPr>
-      <w:r>
-        <w:rPr>
-          <w:rFonts w:ascii="Times New Roman" w:hAnsi="Times New Roman" w:cs="Times New Roman"/>
-          <w:b/>
-          <w:bCs/>
-          <w:sz w:val="32"/>
-          <w:szCs w:val="32"/>
-          <w:u w:val="single"/>
-        </w:rPr>
-        <w:lastRenderedPageBreak/>
-        <w:t>Initial Requirements</w:t>
+        <w:t>Operational Environment</w:t>
       </w:r>
     </w:p>
     <w:p>
@@ -1535,7 +2783,8 @@
           <w:sz w:val="28"/>
           <w:szCs w:val="28"/>
         </w:rPr>
-        <w:t>Functional</w:t>
+        <w:lastRenderedPageBreak/>
+        <w:t>Description of Data Sources</w:t>
       </w:r>
     </w:p>
     <w:p>
@@ -1556,7 +2805,7 @@
           <w:sz w:val="28"/>
           <w:szCs w:val="28"/>
         </w:rPr>
-        <w:t>Nonfunctional</w:t>
+        <w:t>Use Case UML Diagrams &amp; Descriptions</w:t>
       </w:r>
     </w:p>
     <w:p>
@@ -1569,7 +2818,9 @@
           <w:szCs w:val="28"/>
         </w:rPr>
       </w:pPr>
-      <w:r>
+    </w:p>
+    <w:p>
+      <w:pPr>
         <w:rPr>
           <w:rFonts w:ascii="Times New Roman" w:hAnsi="Times New Roman" w:cs="Times New Roman"/>
           <w:b/>
@@ -1577,8 +2828,7 @@
           <w:sz w:val="28"/>
           <w:szCs w:val="28"/>
         </w:rPr>
-        <w:t>Documention</w:t>
-      </w:r>
+      </w:pPr>
     </w:p>
     <w:p>
       <w:pPr>
@@ -1611,295 +2861,8 @@
           <w:szCs w:val="32"/>
           <w:u w:val="single"/>
         </w:rPr>
-        <w:t>Testing / Revi</w:t>
-      </w:r>
-      <w:r>
-        <w:rPr>
-          <w:rFonts w:ascii="Times New Roman" w:hAnsi="Times New Roman" w:cs="Times New Roman"/>
-          <w:b/>
-          <w:bCs/>
-          <w:sz w:val="32"/>
-          <w:szCs w:val="32"/>
-          <w:u w:val="single"/>
-        </w:rPr>
-        <w:t>sions</w:t>
-      </w:r>
-    </w:p>
-    <w:p>
-      <w:pPr>
-        <w:rPr>
-          <w:rFonts w:ascii="Times New Roman" w:hAnsi="Times New Roman" w:cs="Times New Roman"/>
-          <w:b/>
-          <w:bCs/>
-          <w:sz w:val="32"/>
-          <w:szCs w:val="32"/>
-          <w:u w:val="single"/>
-        </w:rPr>
-      </w:pPr>
-    </w:p>
-    <w:p>
-      <w:pPr>
-        <w:rPr>
-          <w:rFonts w:ascii="Times New Roman" w:hAnsi="Times New Roman" w:cs="Times New Roman"/>
-          <w:b/>
-          <w:bCs/>
-          <w:sz w:val="32"/>
-          <w:szCs w:val="32"/>
-          <w:u w:val="single"/>
-        </w:rPr>
-      </w:pPr>
-      <w:r>
-        <w:rPr>
-          <w:rFonts w:ascii="Times New Roman" w:hAnsi="Times New Roman" w:cs="Times New Roman"/>
-          <w:b/>
-          <w:bCs/>
-          <w:sz w:val="32"/>
-          <w:szCs w:val="32"/>
-          <w:u w:val="single"/>
-        </w:rPr>
-        <w:t>List of References</w:t>
-      </w:r>
-    </w:p>
-    <w:p>
-      <w:pPr>
-        <w:rPr>
-          <w:rFonts w:ascii="Times New Roman" w:hAnsi="Times New Roman" w:cs="Times New Roman"/>
-          <w:b/>
-          <w:bCs/>
-          <w:sz w:val="32"/>
-          <w:szCs w:val="32"/>
-          <w:u w:val="single"/>
-        </w:rPr>
-      </w:pPr>
-    </w:p>
-    <w:p>
-      <w:pPr>
-        <w:rPr>
-          <w:rFonts w:ascii="Times New Roman" w:hAnsi="Times New Roman" w:cs="Times New Roman"/>
-          <w:b/>
-          <w:bCs/>
-          <w:sz w:val="32"/>
-          <w:szCs w:val="32"/>
-          <w:u w:val="single"/>
-        </w:rPr>
-      </w:pPr>
-      <w:r>
-        <w:rPr>
-          <w:rFonts w:ascii="Times New Roman" w:hAnsi="Times New Roman" w:cs="Times New Roman"/>
-          <w:b/>
-          <w:bCs/>
-          <w:sz w:val="32"/>
-          <w:szCs w:val="32"/>
-          <w:u w:val="single"/>
-        </w:rPr>
-        <w:t>Appendix I: Technical Glossary</w:t>
-      </w:r>
-    </w:p>
-    <w:p>
-      <w:pPr>
-        <w:rPr>
-          <w:rFonts w:ascii="Times New Roman" w:hAnsi="Times New Roman" w:cs="Times New Roman"/>
-          <w:b/>
-          <w:bCs/>
-          <w:sz w:val="32"/>
-          <w:szCs w:val="32"/>
-          <w:u w:val="single"/>
-        </w:rPr>
-      </w:pPr>
-    </w:p>
-    <w:p>
-      <w:pPr>
-        <w:rPr>
-          <w:rFonts w:ascii="Times New Roman" w:hAnsi="Times New Roman" w:cs="Times New Roman"/>
-          <w:b/>
-          <w:bCs/>
-          <w:sz w:val="32"/>
-          <w:szCs w:val="32"/>
-          <w:u w:val="single"/>
-        </w:rPr>
-      </w:pPr>
-      <w:r>
-        <w:rPr>
-          <w:rFonts w:ascii="Times New Roman" w:hAnsi="Times New Roman" w:cs="Times New Roman"/>
-          <w:b/>
-          <w:bCs/>
-          <w:sz w:val="32"/>
-          <w:szCs w:val="32"/>
-          <w:u w:val="single"/>
-        </w:rPr>
-        <w:t>Appendix I</w:t>
-      </w:r>
-      <w:r>
-        <w:rPr>
-          <w:rFonts w:ascii="Times New Roman" w:hAnsi="Times New Roman" w:cs="Times New Roman"/>
-          <w:b/>
-          <w:bCs/>
-          <w:sz w:val="32"/>
-          <w:szCs w:val="32"/>
-          <w:u w:val="single"/>
-        </w:rPr>
-        <w:t>I</w:t>
-      </w:r>
-      <w:r>
-        <w:rPr>
-          <w:rFonts w:ascii="Times New Roman" w:hAnsi="Times New Roman" w:cs="Times New Roman"/>
-          <w:b/>
-          <w:bCs/>
-          <w:sz w:val="32"/>
-          <w:szCs w:val="32"/>
-          <w:u w:val="single"/>
-        </w:rPr>
-        <w:t>: Te</w:t>
-      </w:r>
-      <w:r>
-        <w:rPr>
-          <w:rFonts w:ascii="Times New Roman" w:hAnsi="Times New Roman" w:cs="Times New Roman"/>
-          <w:b/>
-          <w:bCs/>
-          <w:sz w:val="32"/>
-          <w:szCs w:val="32"/>
-          <w:u w:val="single"/>
-        </w:rPr>
-        <w:t>am Details</w:t>
-      </w:r>
-    </w:p>
-    <w:p>
-      <w:pPr>
-        <w:rPr>
-          <w:rFonts w:ascii="Times New Roman" w:hAnsi="Times New Roman" w:cs="Times New Roman"/>
-          <w:b/>
-          <w:bCs/>
-          <w:sz w:val="32"/>
-          <w:szCs w:val="32"/>
-          <w:u w:val="single"/>
-        </w:rPr>
-      </w:pPr>
-    </w:p>
-    <w:p>
-      <w:pPr>
-        <w:rPr>
-          <w:rFonts w:ascii="Times New Roman" w:hAnsi="Times New Roman" w:cs="Times New Roman"/>
-          <w:b/>
-          <w:bCs/>
-          <w:sz w:val="32"/>
-          <w:szCs w:val="32"/>
-          <w:u w:val="single"/>
-        </w:rPr>
-      </w:pPr>
-      <w:r>
-        <w:rPr>
-          <w:rFonts w:ascii="Times New Roman" w:hAnsi="Times New Roman" w:cs="Times New Roman"/>
-          <w:b/>
-          <w:bCs/>
-          <w:sz w:val="32"/>
-          <w:szCs w:val="32"/>
-          <w:u w:val="single"/>
-        </w:rPr>
-        <w:t>Appendix I</w:t>
-      </w:r>
-      <w:r>
-        <w:rPr>
-          <w:rFonts w:ascii="Times New Roman" w:hAnsi="Times New Roman" w:cs="Times New Roman"/>
-          <w:b/>
-          <w:bCs/>
-          <w:sz w:val="32"/>
-          <w:szCs w:val="32"/>
-          <w:u w:val="single"/>
-        </w:rPr>
-        <w:t>II</w:t>
-      </w:r>
-      <w:r>
-        <w:rPr>
-          <w:rFonts w:ascii="Times New Roman" w:hAnsi="Times New Roman" w:cs="Times New Roman"/>
-          <w:b/>
-          <w:bCs/>
-          <w:sz w:val="32"/>
-          <w:szCs w:val="32"/>
-          <w:u w:val="single"/>
-        </w:rPr>
-        <w:t xml:space="preserve">: </w:t>
-      </w:r>
-      <w:r>
-        <w:rPr>
-          <w:rFonts w:ascii="Times New Roman" w:hAnsi="Times New Roman" w:cs="Times New Roman"/>
-          <w:b/>
-          <w:bCs/>
-          <w:sz w:val="32"/>
-          <w:szCs w:val="32"/>
-          <w:u w:val="single"/>
-        </w:rPr>
-        <w:t>Workflow Authentication</w:t>
-      </w:r>
-    </w:p>
-    <w:p>
-      <w:pPr>
-        <w:rPr>
-          <w:rFonts w:ascii="Times New Roman" w:hAnsi="Times New Roman" w:cs="Times New Roman"/>
-          <w:b/>
-          <w:bCs/>
-          <w:sz w:val="32"/>
-          <w:szCs w:val="32"/>
-          <w:u w:val="single"/>
-        </w:rPr>
-      </w:pPr>
-    </w:p>
-    <w:p>
-      <w:pPr>
-        <w:rPr>
-          <w:rFonts w:ascii="Times New Roman" w:hAnsi="Times New Roman" w:cs="Times New Roman"/>
-          <w:b/>
-          <w:bCs/>
-          <w:sz w:val="32"/>
-          <w:szCs w:val="32"/>
-          <w:u w:val="single"/>
-        </w:rPr>
-      </w:pPr>
-      <w:r>
-        <w:rPr>
-          <w:rFonts w:ascii="Times New Roman" w:hAnsi="Times New Roman" w:cs="Times New Roman"/>
-          <w:b/>
-          <w:bCs/>
-          <w:sz w:val="32"/>
-          <w:szCs w:val="32"/>
-          <w:u w:val="single"/>
-        </w:rPr>
-        <w:t xml:space="preserve">Appendix IV: </w:t>
-      </w:r>
-      <w:r>
-        <w:rPr>
-          <w:rFonts w:ascii="Times New Roman" w:hAnsi="Times New Roman" w:cs="Times New Roman"/>
-          <w:b/>
-          <w:bCs/>
-          <w:sz w:val="32"/>
-          <w:szCs w:val="32"/>
-          <w:u w:val="single"/>
-        </w:rPr>
-        <w:t>Report from Writing Center</w:t>
-      </w:r>
-    </w:p>
-    <w:p>
-      <w:pPr>
-        <w:rPr>
-          <w:rFonts w:ascii="Times New Roman" w:hAnsi="Times New Roman" w:cs="Times New Roman"/>
-          <w:b/>
-          <w:bCs/>
-          <w:sz w:val="32"/>
-          <w:szCs w:val="32"/>
-          <w:u w:val="single"/>
-        </w:rPr>
-      </w:pPr>
-    </w:p>
-    <w:p>
-      <w:pPr>
-        <w:rPr>
-          <w:rFonts w:ascii="Times New Roman" w:hAnsi="Times New Roman" w:cs="Times New Roman"/>
-          <w:b/>
-          <w:bCs/>
-          <w:sz w:val="32"/>
-          <w:szCs w:val="32"/>
-          <w:u w:val="single"/>
-        </w:rPr>
-      </w:pPr>
+        <w:t>Initial Requirements</w:t>
+      </w:r>
     </w:p>
     <w:p>
       <w:pPr>
@@ -1911,9 +2874,7 @@
           <w:szCs w:val="28"/>
         </w:rPr>
       </w:pPr>
-    </w:p>
-    <w:p>
-      <w:pPr>
+      <w:r>
         <w:rPr>
           <w:rFonts w:ascii="Times New Roman" w:hAnsi="Times New Roman" w:cs="Times New Roman"/>
           <w:b/>
@@ -1921,7 +2882,8 @@
           <w:sz w:val="28"/>
           <w:szCs w:val="28"/>
         </w:rPr>
-      </w:pPr>
+        <w:t>Functional</w:t>
+      </w:r>
     </w:p>
     <w:p>
       <w:pPr>
@@ -1933,9 +2895,7 @@
           <w:szCs w:val="28"/>
         </w:rPr>
       </w:pPr>
-    </w:p>
-    <w:p>
-      <w:pPr>
+      <w:r>
         <w:rPr>
           <w:rFonts w:ascii="Times New Roman" w:hAnsi="Times New Roman" w:cs="Times New Roman"/>
           <w:b/>
@@ -1943,7 +2903,8 @@
           <w:sz w:val="28"/>
           <w:szCs w:val="28"/>
         </w:rPr>
-      </w:pPr>
+        <w:t>Nonfunctional</w:t>
+      </w:r>
     </w:p>
     <w:p>
       <w:pPr>
@@ -1955,6 +2916,514 @@
           <w:szCs w:val="28"/>
         </w:rPr>
       </w:pPr>
+      <w:r>
+        <w:rPr>
+          <w:rFonts w:ascii="Times New Roman" w:hAnsi="Times New Roman" w:cs="Times New Roman"/>
+          <w:b/>
+          <w:bCs/>
+          <w:sz w:val="28"/>
+          <w:szCs w:val="28"/>
+        </w:rPr>
+        <w:t>Documention</w:t>
+      </w:r>
+    </w:p>
+    <w:p>
+      <w:pPr>
+        <w:rPr>
+          <w:rFonts w:ascii="Times New Roman" w:hAnsi="Times New Roman" w:cs="Times New Roman"/>
+          <w:b/>
+          <w:bCs/>
+          <w:sz w:val="28"/>
+          <w:szCs w:val="28"/>
+        </w:rPr>
+      </w:pPr>
+    </w:p>
+    <w:p>
+      <w:pPr>
+        <w:rPr>
+          <w:rFonts w:ascii="Times New Roman" w:hAnsi="Times New Roman" w:cs="Times New Roman"/>
+          <w:b/>
+          <w:bCs/>
+          <w:sz w:val="32"/>
+          <w:szCs w:val="32"/>
+          <w:u w:val="single"/>
+        </w:rPr>
+      </w:pPr>
+      <w:r>
+        <w:rPr>
+          <w:rFonts w:ascii="Times New Roman" w:hAnsi="Times New Roman" w:cs="Times New Roman"/>
+          <w:b/>
+          <w:bCs/>
+          <w:sz w:val="32"/>
+          <w:szCs w:val="32"/>
+          <w:u w:val="single"/>
+        </w:rPr>
+        <w:t>Testing / Revi</w:t>
+      </w:r>
+      <w:r>
+        <w:rPr>
+          <w:rFonts w:ascii="Times New Roman" w:hAnsi="Times New Roman" w:cs="Times New Roman"/>
+          <w:b/>
+          <w:bCs/>
+          <w:sz w:val="32"/>
+          <w:szCs w:val="32"/>
+          <w:u w:val="single"/>
+        </w:rPr>
+        <w:t>sions</w:t>
+      </w:r>
+    </w:p>
+    <w:p>
+      <w:pPr>
+        <w:rPr>
+          <w:rFonts w:ascii="Times New Roman" w:hAnsi="Times New Roman" w:cs="Times New Roman"/>
+          <w:b/>
+          <w:bCs/>
+          <w:sz w:val="32"/>
+          <w:szCs w:val="32"/>
+          <w:u w:val="single"/>
+        </w:rPr>
+      </w:pPr>
+    </w:p>
+    <w:p>
+      <w:pPr>
+        <w:jc w:val="center"/>
+        <w:rPr>
+          <w:rFonts w:ascii="Times New Roman" w:hAnsi="Times New Roman" w:cs="Times New Roman"/>
+          <w:b/>
+          <w:bCs/>
+          <w:sz w:val="32"/>
+          <w:szCs w:val="32"/>
+          <w:u w:val="single"/>
+        </w:rPr>
+      </w:pPr>
+      <w:r>
+        <w:rPr>
+          <w:rFonts w:ascii="Times New Roman" w:hAnsi="Times New Roman" w:cs="Times New Roman"/>
+          <w:b/>
+          <w:bCs/>
+          <w:sz w:val="32"/>
+          <w:szCs w:val="32"/>
+          <w:u w:val="single"/>
+        </w:rPr>
+        <w:t>List of References</w:t>
+      </w:r>
+    </w:p>
+    <w:p>
+      <w:pPr>
+        <w:rPr>
+          <w:rFonts w:ascii="Times New Roman" w:hAnsi="Times New Roman" w:cs="Times New Roman"/>
+          <w:b/>
+          <w:bCs/>
+          <w:sz w:val="32"/>
+          <w:szCs w:val="32"/>
+          <w:u w:val="single"/>
+        </w:rPr>
+      </w:pPr>
+    </w:p>
+    <w:p>
+      <w:pPr>
+        <w:spacing w:line="360" w:lineRule="auto"/>
+        <w:rPr>
+          <w:rFonts w:ascii="Times New Roman" w:hAnsi="Times New Roman" w:cs="Times New Roman"/>
+          <w:i/>
+          <w:iCs/>
+          <w:sz w:val="20"/>
+          <w:szCs w:val="20"/>
+        </w:rPr>
+      </w:pPr>
+      <w:r>
+        <w:rPr>
+          <w:rFonts w:ascii="Times New Roman" w:hAnsi="Times New Roman" w:cs="Times New Roman"/>
+          <w:sz w:val="20"/>
+          <w:szCs w:val="20"/>
+        </w:rPr>
+        <w:t>Strava, Inc. (2025, Sept 11).</w:t>
+      </w:r>
+      <w:r>
+        <w:rPr>
+          <w:rFonts w:ascii="Times New Roman" w:hAnsi="Times New Roman" w:cs="Times New Roman"/>
+          <w:b/>
+          <w:bCs/>
+          <w:sz w:val="20"/>
+          <w:szCs w:val="20"/>
+        </w:rPr>
+        <w:t xml:space="preserve"> </w:t>
+      </w:r>
+      <w:r>
+        <w:rPr>
+          <w:rFonts w:ascii="Times New Roman" w:hAnsi="Times New Roman" w:cs="Times New Roman"/>
+          <w:b/>
+          <w:bCs/>
+          <w:i/>
+          <w:iCs/>
+          <w:sz w:val="20"/>
+          <w:szCs w:val="20"/>
+        </w:rPr>
+        <w:t>Strava</w:t>
+      </w:r>
+      <w:r>
+        <w:rPr>
+          <w:rFonts w:ascii="Times New Roman" w:hAnsi="Times New Roman" w:cs="Times New Roman"/>
+          <w:b/>
+          <w:bCs/>
+          <w:sz w:val="20"/>
+          <w:szCs w:val="20"/>
+        </w:rPr>
+        <w:t xml:space="preserve"> (Version 428.0.1) </w:t>
+      </w:r>
+      <w:r>
+        <w:rPr>
+          <w:rFonts w:ascii="Times New Roman" w:hAnsi="Times New Roman" w:cs="Times New Roman"/>
+          <w:i/>
+          <w:iCs/>
+          <w:sz w:val="20"/>
+          <w:szCs w:val="20"/>
+        </w:rPr>
+        <w:t>[Website and Mobile App]</w:t>
+      </w:r>
+    </w:p>
+    <w:p>
+      <w:pPr>
+        <w:spacing w:line="360" w:lineRule="auto"/>
+        <w:ind w:left="720" w:firstLine="720"/>
+        <w:rPr>
+          <w:rFonts w:ascii="Times New Roman" w:hAnsi="Times New Roman" w:cs="Times New Roman"/>
+          <w:b/>
+          <w:bCs/>
+          <w:sz w:val="20"/>
+          <w:szCs w:val="20"/>
+        </w:rPr>
+      </w:pPr>
+      <w:hyperlink r:id="rId6" w:history="1">
+        <w:r>
+          <w:rPr>
+            <w:rStyle w:val="Hyperlink"/>
+            <w:rFonts w:ascii="Times New Roman" w:hAnsi="Times New Roman" w:cs="Times New Roman"/>
+            <w:b/>
+            <w:bCs/>
+            <w:sz w:val="20"/>
+            <w:szCs w:val="20"/>
+          </w:rPr>
+          <w:t>https://www.strava.com</w:t>
+        </w:r>
+      </w:hyperlink>
+    </w:p>
+    <w:p>
+      <w:pPr>
+        <w:spacing w:line="360" w:lineRule="auto"/>
+        <w:rPr>
+          <w:b/>
+          <w:bCs/>
+        </w:rPr>
+      </w:pPr>
+    </w:p>
+    <w:p>
+      <w:pPr>
+        <w:rPr>
+          <w:rFonts w:ascii="Times New Roman" w:hAnsi="Times New Roman" w:cs="Times New Roman"/>
+          <w:b/>
+          <w:bCs/>
+          <w:sz w:val="32"/>
+          <w:szCs w:val="32"/>
+          <w:u w:val="single"/>
+        </w:rPr>
+      </w:pPr>
+    </w:p>
+    <w:p>
+      <w:pPr>
+        <w:rPr>
+          <w:rFonts w:ascii="Times New Roman" w:hAnsi="Times New Roman" w:cs="Times New Roman"/>
+          <w:b/>
+          <w:bCs/>
+          <w:sz w:val="32"/>
+          <w:szCs w:val="32"/>
+          <w:u w:val="single"/>
+        </w:rPr>
+      </w:pPr>
+    </w:p>
+    <w:p>
+      <w:pPr>
+        <w:rPr>
+          <w:rFonts w:ascii="Times New Roman" w:hAnsi="Times New Roman" w:cs="Times New Roman"/>
+          <w:b/>
+          <w:bCs/>
+          <w:sz w:val="32"/>
+          <w:szCs w:val="32"/>
+          <w:u w:val="single"/>
+        </w:rPr>
+      </w:pPr>
+      <w:r>
+        <w:rPr>
+          <w:rFonts w:ascii="Times New Roman" w:hAnsi="Times New Roman" w:cs="Times New Roman"/>
+          <w:b/>
+          <w:bCs/>
+          <w:sz w:val="32"/>
+          <w:szCs w:val="32"/>
+          <w:u w:val="single"/>
+        </w:rPr>
+        <w:t>Appendix I: Technical Glossary</w:t>
+      </w:r>
+    </w:p>
+    <w:p>
+      <w:pPr>
+        <w:rPr>
+          <w:rFonts w:ascii="Times New Roman" w:hAnsi="Times New Roman" w:cs="Times New Roman"/>
+          <w:b/>
+          <w:bCs/>
+          <w:sz w:val="32"/>
+          <w:szCs w:val="32"/>
+          <w:u w:val="single"/>
+        </w:rPr>
+      </w:pPr>
+    </w:p>
+    <w:p>
+      <w:pPr>
+        <w:rPr>
+          <w:rFonts w:ascii="Times New Roman" w:hAnsi="Times New Roman" w:cs="Times New Roman"/>
+          <w:b/>
+          <w:bCs/>
+          <w:sz w:val="32"/>
+          <w:szCs w:val="32"/>
+          <w:u w:val="single"/>
+        </w:rPr>
+      </w:pPr>
+      <w:r>
+        <w:rPr>
+          <w:rFonts w:ascii="Times New Roman" w:hAnsi="Times New Roman" w:cs="Times New Roman"/>
+          <w:b/>
+          <w:bCs/>
+          <w:sz w:val="32"/>
+          <w:szCs w:val="32"/>
+          <w:u w:val="single"/>
+        </w:rPr>
+        <w:t>Appendix I</w:t>
+      </w:r>
+      <w:r>
+        <w:rPr>
+          <w:rFonts w:ascii="Times New Roman" w:hAnsi="Times New Roman" w:cs="Times New Roman"/>
+          <w:b/>
+          <w:bCs/>
+          <w:sz w:val="32"/>
+          <w:szCs w:val="32"/>
+          <w:u w:val="single"/>
+        </w:rPr>
+        <w:t>I</w:t>
+      </w:r>
+      <w:r>
+        <w:rPr>
+          <w:rFonts w:ascii="Times New Roman" w:hAnsi="Times New Roman" w:cs="Times New Roman"/>
+          <w:b/>
+          <w:bCs/>
+          <w:sz w:val="32"/>
+          <w:szCs w:val="32"/>
+          <w:u w:val="single"/>
+        </w:rPr>
+        <w:t>: Te</w:t>
+      </w:r>
+      <w:r>
+        <w:rPr>
+          <w:rFonts w:ascii="Times New Roman" w:hAnsi="Times New Roman" w:cs="Times New Roman"/>
+          <w:b/>
+          <w:bCs/>
+          <w:sz w:val="32"/>
+          <w:szCs w:val="32"/>
+          <w:u w:val="single"/>
+        </w:rPr>
+        <w:t>am Details</w:t>
+      </w:r>
+    </w:p>
+    <w:p>
+      <w:pPr>
+        <w:rPr>
+          <w:rFonts w:ascii="Times New Roman" w:hAnsi="Times New Roman" w:cs="Times New Roman"/>
+          <w:b/>
+          <w:bCs/>
+          <w:sz w:val="32"/>
+          <w:szCs w:val="32"/>
+          <w:u w:val="single"/>
+        </w:rPr>
+      </w:pPr>
+    </w:p>
+    <w:p>
+      <w:pPr>
+        <w:rPr>
+          <w:rFonts w:ascii="Times New Roman" w:hAnsi="Times New Roman" w:cs="Times New Roman"/>
+          <w:b/>
+          <w:bCs/>
+          <w:sz w:val="32"/>
+          <w:szCs w:val="32"/>
+          <w:u w:val="single"/>
+        </w:rPr>
+      </w:pPr>
+      <w:r>
+        <w:rPr>
+          <w:rFonts w:ascii="Times New Roman" w:hAnsi="Times New Roman" w:cs="Times New Roman"/>
+          <w:b/>
+          <w:bCs/>
+          <w:sz w:val="32"/>
+          <w:szCs w:val="32"/>
+          <w:u w:val="single"/>
+        </w:rPr>
+        <w:t>Appendix I</w:t>
+      </w:r>
+      <w:r>
+        <w:rPr>
+          <w:rFonts w:ascii="Times New Roman" w:hAnsi="Times New Roman" w:cs="Times New Roman"/>
+          <w:b/>
+          <w:bCs/>
+          <w:sz w:val="32"/>
+          <w:szCs w:val="32"/>
+          <w:u w:val="single"/>
+        </w:rPr>
+        <w:t>II</w:t>
+      </w:r>
+      <w:r>
+        <w:rPr>
+          <w:rFonts w:ascii="Times New Roman" w:hAnsi="Times New Roman" w:cs="Times New Roman"/>
+          <w:b/>
+          <w:bCs/>
+          <w:sz w:val="32"/>
+          <w:szCs w:val="32"/>
+          <w:u w:val="single"/>
+        </w:rPr>
+        <w:t xml:space="preserve">: </w:t>
+      </w:r>
+      <w:r>
+        <w:rPr>
+          <w:rFonts w:ascii="Times New Roman" w:hAnsi="Times New Roman" w:cs="Times New Roman"/>
+          <w:b/>
+          <w:bCs/>
+          <w:sz w:val="32"/>
+          <w:szCs w:val="32"/>
+          <w:u w:val="single"/>
+        </w:rPr>
+        <w:t>Workflow Authentication</w:t>
+      </w:r>
+    </w:p>
+    <w:p>
+      <w:pPr>
+        <w:rPr>
+          <w:rFonts w:ascii="Times New Roman" w:hAnsi="Times New Roman" w:cs="Times New Roman"/>
+          <w:b/>
+          <w:bCs/>
+          <w:sz w:val="32"/>
+          <w:szCs w:val="32"/>
+          <w:u w:val="single"/>
+        </w:rPr>
+      </w:pPr>
+    </w:p>
+    <w:p>
+      <w:pPr>
+        <w:rPr>
+          <w:rFonts w:ascii="Times New Roman" w:hAnsi="Times New Roman" w:cs="Times New Roman"/>
+          <w:b/>
+          <w:bCs/>
+          <w:sz w:val="32"/>
+          <w:szCs w:val="32"/>
+          <w:u w:val="single"/>
+        </w:rPr>
+      </w:pPr>
+      <w:r>
+        <w:rPr>
+          <w:rFonts w:ascii="Times New Roman" w:hAnsi="Times New Roman" w:cs="Times New Roman"/>
+          <w:b/>
+          <w:bCs/>
+          <w:sz w:val="32"/>
+          <w:szCs w:val="32"/>
+          <w:u w:val="single"/>
+        </w:rPr>
+        <w:t xml:space="preserve">Appendix IV: </w:t>
+      </w:r>
+      <w:r>
+        <w:rPr>
+          <w:rFonts w:ascii="Times New Roman" w:hAnsi="Times New Roman" w:cs="Times New Roman"/>
+          <w:b/>
+          <w:bCs/>
+          <w:sz w:val="32"/>
+          <w:szCs w:val="32"/>
+          <w:u w:val="single"/>
+        </w:rPr>
+        <w:t>Report from Writing Center</w:t>
+      </w:r>
+    </w:p>
+    <w:p>
+      <w:pPr>
+        <w:rPr>
+          <w:rFonts w:ascii="Times New Roman" w:hAnsi="Times New Roman" w:cs="Times New Roman"/>
+          <w:b/>
+          <w:bCs/>
+          <w:sz w:val="32"/>
+          <w:szCs w:val="32"/>
+          <w:u w:val="single"/>
+        </w:rPr>
+      </w:pPr>
+    </w:p>
+    <w:p>
+      <w:pPr>
+        <w:rPr>
+          <w:rFonts w:ascii="Times New Roman" w:hAnsi="Times New Roman" w:cs="Times New Roman"/>
+          <w:b/>
+          <w:bCs/>
+          <w:sz w:val="32"/>
+          <w:szCs w:val="32"/>
+          <w:u w:val="single"/>
+        </w:rPr>
+      </w:pPr>
+    </w:p>
+    <w:p>
+      <w:pPr>
+        <w:rPr>
+          <w:rFonts w:ascii="Times New Roman" w:hAnsi="Times New Roman" w:cs="Times New Roman"/>
+          <w:b/>
+          <w:bCs/>
+          <w:sz w:val="28"/>
+          <w:szCs w:val="28"/>
+        </w:rPr>
+      </w:pPr>
+    </w:p>
+    <w:p>
+      <w:pPr>
+        <w:rPr>
+          <w:rFonts w:ascii="Times New Roman" w:hAnsi="Times New Roman" w:cs="Times New Roman"/>
+          <w:b/>
+          <w:bCs/>
+          <w:sz w:val="28"/>
+          <w:szCs w:val="28"/>
+        </w:rPr>
+      </w:pPr>
+    </w:p>
+    <w:p>
+      <w:pPr>
+        <w:rPr>
+          <w:rFonts w:ascii="Times New Roman" w:hAnsi="Times New Roman" w:cs="Times New Roman"/>
+          <w:b/>
+          <w:bCs/>
+          <w:sz w:val="28"/>
+          <w:szCs w:val="28"/>
+        </w:rPr>
+      </w:pPr>
+    </w:p>
+    <w:p>
+      <w:pPr>
+        <w:rPr>
+          <w:rFonts w:ascii="Times New Roman" w:hAnsi="Times New Roman" w:cs="Times New Roman"/>
+          <w:b/>
+          <w:bCs/>
+          <w:sz w:val="28"/>
+          <w:szCs w:val="28"/>
+        </w:rPr>
+      </w:pPr>
+    </w:p>
+    <w:p>
+      <w:pPr>
+        <w:rPr>
+          <w:rFonts w:ascii="Times New Roman" w:hAnsi="Times New Roman" w:cs="Times New Roman"/>
+          <w:b/>
+          <w:bCs/>
+          <w:sz w:val="28"/>
+          <w:szCs w:val="28"/>
+        </w:rPr>
+      </w:pPr>
     </w:p>
     <w:p>
       <w:pPr>
@@ -1993,7 +3462,7 @@
       </w:pPr>
     </w:p>
     <w:sectPr>
-      <w:headerReference w:type="default" r:id="rId6"/>
+      <w:headerReference w:type="default" r:id="rId7"/>
       <w:pgSz w:w="12240" w:h="15840"/>
       <w:pgMar w:top="1440" w:right="1440" w:bottom="1440" w:left="1440" w:header="720" w:footer="720" w:gutter="0"/>
       <w:cols w:space="720"/>
@@ -2063,6 +3532,7 @@
         <w:docPartUnique/>
       </w:docPartObj>
     </w:sdtPr>
+    <w:sdtEndPr/>
     <w:sdtContent>
       <w:p>
         <w:pPr>
@@ -3257,6 +4727,36 @@
       <w14:ligatures w14:val="none"/>
     </w:rPr>
   </w:style>
+  <w:style w:type="table" w:styleId="TableGrid">
+    <w:name w:val="Table Grid"/>
+    <w:basedOn w:val="TableNormal"/>
+    <w:uiPriority w:val="39"/>
+    <w:rsid w:val="003F1D1F"/>
+    <w:pPr>
+      <w:spacing w:after="0" w:line="240" w:lineRule="auto"/>
+    </w:pPr>
+    <w:tblPr>
+      <w:tblBorders>
+        <w:top w:val="single" w:sz="4" w:space="0" w:color="auto"/>
+        <w:left w:val="single" w:sz="4" w:space="0" w:color="auto"/>
+        <w:bottom w:val="single" w:sz="4" w:space="0" w:color="auto"/>
+        <w:right w:val="single" w:sz="4" w:space="0" w:color="auto"/>
+        <w:insideH w:val="single" w:sz="4" w:space="0" w:color="auto"/>
+        <w:insideV w:val="single" w:sz="4" w:space="0" w:color="auto"/>
+      </w:tblBorders>
+    </w:tblPr>
+  </w:style>
+  <w:style w:type="character" w:styleId="Hyperlink">
+    <w:name w:val="Hyperlink"/>
+    <w:basedOn w:val="DefaultParagraphFont"/>
+    <w:uiPriority w:val="99"/>
+    <w:unhideWhenUsed/>
+    <w:rsid w:val="00873B31"/>
+    <w:rPr>
+      <w:color w:val="467886" w:themeColor="hyperlink"/>
+      <w:u w:val="single"/>
+    </w:rPr>
+  </w:style>
 </w:styles>
 </file>
 

</xml_diff>

<commit_message>
Reworded abstract and added into team info
</commit_message>
<xml_diff>
--- a/Requirements/Group2_CMSC-4900_Requirements.docx
+++ b/Requirements/Group2_CMSC-4900_Requirements.docx
@@ -14,6 +14,7 @@
           <w:szCs w:val="32"/>
         </w:rPr>
       </w:pPr>
+      <w:proofErr w:type="spellStart"/>
       <w:r>
         <w:rPr>
           <w:rFonts w:ascii="Times New Roman" w:hAnsi="Times New Roman" w:cs="Times New Roman"/>
@@ -24,6 +25,7 @@
         </w:rPr>
         <w:t>PennWest</w:t>
       </w:r>
+      <w:proofErr w:type="spellEnd"/>
       <w:r>
         <w:rPr>
           <w:rFonts w:ascii="Times New Roman" w:hAnsi="Times New Roman" w:cs="Times New Roman"/>
@@ -1089,8 +1091,11 @@
         <w:spacing w:line="480" w:lineRule="auto"/>
         <w:rPr>
           <w:rFonts w:ascii="Times New Roman" w:hAnsi="Times New Roman" w:cs="Times New Roman"/>
-          <w:sz w:val="24"/>
-          <w:szCs w:val="24"/>
+          <w:b/>
+          <w:bCs/>
+          <w:sz w:val="32"/>
+          <w:szCs w:val="32"/>
+          <w:u w:val="single"/>
         </w:rPr>
       </w:pPr>
       <w:r>
@@ -1131,7 +1136,25 @@
           <w:sz w:val="24"/>
           <w:szCs w:val="24"/>
         </w:rPr>
-        <w:t xml:space="preserve">management system for PennWest </w:t>
+        <w:t xml:space="preserve">management system for </w:t>
+      </w:r>
+      <w:proofErr w:type="spellStart"/>
+      <w:r>
+        <w:rPr>
+          <w:rFonts w:ascii="Times New Roman" w:hAnsi="Times New Roman" w:cs="Times New Roman"/>
+          <w:sz w:val="24"/>
+          <w:szCs w:val="24"/>
+        </w:rPr>
+        <w:t>PennWest</w:t>
+      </w:r>
+      <w:proofErr w:type="spellEnd"/>
+      <w:r>
+        <w:rPr>
+          <w:rFonts w:ascii="Times New Roman" w:hAnsi="Times New Roman" w:cs="Times New Roman"/>
+          <w:sz w:val="24"/>
+          <w:szCs w:val="24"/>
+        </w:rPr>
+        <w:t xml:space="preserve"> </w:t>
       </w:r>
       <w:r>
         <w:rPr>
@@ -1195,7 +1218,33 @@
           <w:sz w:val="24"/>
           <w:szCs w:val="24"/>
         </w:rPr>
-        <w:t xml:space="preserve">is accessible. The </w:t>
+        <w:t xml:space="preserve">is accessible. </w:t>
+      </w:r>
+      <w:r>
+        <w:rPr>
+          <w:rFonts w:ascii="Times New Roman" w:hAnsi="Times New Roman" w:cs="Times New Roman"/>
+          <w:sz w:val="24"/>
+          <w:szCs w:val="24"/>
+        </w:rPr>
+        <w:t xml:space="preserve">While there are many activity tracking applications, a lot of the features people would find useful are stuck behind a paywall. We want to make these features available to the user for free, as college students have enough costs to worry about as </w:t>
+      </w:r>
+      <w:proofErr w:type="gramStart"/>
+      <w:r>
+        <w:rPr>
+          <w:rFonts w:ascii="Times New Roman" w:hAnsi="Times New Roman" w:cs="Times New Roman"/>
+          <w:sz w:val="24"/>
+          <w:szCs w:val="24"/>
+        </w:rPr>
+        <w:t>it is</w:t>
+      </w:r>
+      <w:proofErr w:type="gramEnd"/>
+      <w:r>
+        <w:rPr>
+          <w:rFonts w:ascii="Times New Roman" w:hAnsi="Times New Roman" w:cs="Times New Roman"/>
+          <w:sz w:val="24"/>
+          <w:szCs w:val="24"/>
+        </w:rPr>
+        <w:t>.</w:t>
       </w:r>
     </w:p>
     <w:p>
@@ -1203,46 +1252,15 @@
         <w:tabs>
           <w:tab w:val="left" w:pos="1755"/>
         </w:tabs>
-        <w:spacing w:line="480" w:lineRule="auto"/>
-        <w:rPr>
-          <w:rFonts w:ascii="Times New Roman" w:hAnsi="Times New Roman" w:cs="Times New Roman"/>
-          <w:sz w:val="24"/>
-          <w:szCs w:val="24"/>
-        </w:rPr>
-      </w:pPr>
-      <w:r>
-        <w:rPr>
-          <w:rFonts w:ascii="Times New Roman" w:hAnsi="Times New Roman" w:cs="Times New Roman"/>
-          <w:sz w:val="24"/>
-          <w:szCs w:val="24"/>
-        </w:rPr>
-        <w:tab/>
-        <w:t xml:space="preserve">This document </w:t>
-      </w:r>
-      <w:r>
-        <w:rPr>
-          <w:rFonts w:ascii="Times New Roman" w:hAnsi="Times New Roman" w:cs="Times New Roman"/>
-          <w:sz w:val="24"/>
-          <w:szCs w:val="24"/>
-        </w:rPr>
-        <w:t>serves</w:t>
-      </w:r>
-      <w:r>
-        <w:rPr>
-          <w:rFonts w:ascii="Times New Roman" w:hAnsi="Times New Roman" w:cs="Times New Roman"/>
-          <w:sz w:val="24"/>
-          <w:szCs w:val="24"/>
-        </w:rPr>
-        <w:t xml:space="preserve"> the purpose of </w:t>
-      </w:r>
-      <w:r>
-        <w:rPr>
-          <w:rFonts w:ascii="Times New Roman" w:hAnsi="Times New Roman" w:cs="Times New Roman"/>
-          <w:sz w:val="24"/>
-          <w:szCs w:val="24"/>
-        </w:rPr>
-        <w:t>structuring the requirements needed to develop the Vulcan Activity Tracker from concept to actuality.</w:t>
-      </w:r>
+        <w:rPr>
+          <w:rFonts w:ascii="Times New Roman" w:hAnsi="Times New Roman" w:cs="Times New Roman"/>
+          <w:b/>
+          <w:bCs/>
+          <w:sz w:val="32"/>
+          <w:szCs w:val="32"/>
+          <w:u w:val="single"/>
+        </w:rPr>
+      </w:pPr>
     </w:p>
     <w:p>
       <w:pPr>
@@ -1276,36 +1294,6 @@
     </w:p>
     <w:p>
       <w:pPr>
-        <w:tabs>
-          <w:tab w:val="left" w:pos="1755"/>
-        </w:tabs>
-        <w:rPr>
-          <w:rFonts w:ascii="Times New Roman" w:hAnsi="Times New Roman" w:cs="Times New Roman"/>
-          <w:b/>
-          <w:bCs/>
-          <w:sz w:val="32"/>
-          <w:szCs w:val="32"/>
-          <w:u w:val="single"/>
-        </w:rPr>
-      </w:pPr>
-    </w:p>
-    <w:p>
-      <w:pPr>
-        <w:tabs>
-          <w:tab w:val="left" w:pos="1755"/>
-        </w:tabs>
-        <w:rPr>
-          <w:rFonts w:ascii="Times New Roman" w:hAnsi="Times New Roman" w:cs="Times New Roman"/>
-          <w:b/>
-          <w:bCs/>
-          <w:sz w:val="32"/>
-          <w:szCs w:val="32"/>
-          <w:u w:val="single"/>
-        </w:rPr>
-      </w:pPr>
-    </w:p>
-    <w:p>
-      <w:pPr>
         <w:jc w:val="center"/>
         <w:rPr>
           <w:rFonts w:ascii="Times New Roman" w:hAnsi="Times New Roman" w:cs="Times New Roman"/>
@@ -1743,7 +1731,7 @@
           <w:sz w:val="28"/>
           <w:szCs w:val="28"/>
         </w:rPr>
-        <w:t>/</w:t>
+        <w:t>/Objectives</w:t>
       </w:r>
       <w:r>
         <w:rPr>
@@ -1753,7 +1741,7 @@
           <w:sz w:val="28"/>
           <w:szCs w:val="28"/>
         </w:rPr>
-        <w:t>Objectives</w:t>
+        <w:t xml:space="preserve"> of P</w:t>
       </w:r>
       <w:r>
         <w:rPr>
@@ -1763,7 +1751,7 @@
           <w:sz w:val="28"/>
           <w:szCs w:val="28"/>
         </w:rPr>
-        <w:t xml:space="preserve"> of P</w:t>
+        <w:t>roject</w:t>
       </w:r>
       <w:r>
         <w:rPr>
@@ -1773,9 +1761,399 @@
           <w:sz w:val="28"/>
           <w:szCs w:val="28"/>
         </w:rPr>
-        <w:t>roject</w:t>
-      </w:r>
-      <w:r>
+        <w:t>:</w:t>
+      </w:r>
+    </w:p>
+    <w:p>
+      <w:pPr>
+        <w:spacing w:line="480" w:lineRule="auto"/>
+        <w:ind w:firstLine="720"/>
+        <w:rPr>
+          <w:rFonts w:ascii="Times New Roman" w:hAnsi="Times New Roman" w:cs="Times New Roman"/>
+          <w:sz w:val="24"/>
+          <w:szCs w:val="24"/>
+        </w:rPr>
+      </w:pPr>
+      <w:r>
+        <w:rPr>
+          <w:rFonts w:ascii="Times New Roman" w:hAnsi="Times New Roman" w:cs="Times New Roman"/>
+          <w:sz w:val="24"/>
+          <w:szCs w:val="24"/>
+        </w:rPr>
+        <w:t xml:space="preserve">The objective of the Vulcan Activity Tracker is to </w:t>
+      </w:r>
+      <w:r>
+        <w:rPr>
+          <w:rFonts w:ascii="Times New Roman" w:hAnsi="Times New Roman" w:cs="Times New Roman"/>
+          <w:sz w:val="24"/>
+          <w:szCs w:val="24"/>
+        </w:rPr>
+        <w:t>implement various feature</w:t>
+      </w:r>
+      <w:r>
+        <w:rPr>
+          <w:rFonts w:ascii="Times New Roman" w:hAnsi="Times New Roman" w:cs="Times New Roman"/>
+          <w:sz w:val="24"/>
+          <w:szCs w:val="24"/>
+        </w:rPr>
+        <w:t xml:space="preserve">s that </w:t>
+      </w:r>
+      <w:r>
+        <w:rPr>
+          <w:rFonts w:ascii="Times New Roman" w:hAnsi="Times New Roman" w:cs="Times New Roman"/>
+          <w:sz w:val="24"/>
+          <w:szCs w:val="24"/>
+        </w:rPr>
+        <w:t xml:space="preserve">encourage athletic participation and are helpful for recording training schedules. The Vulcan Activity Tracker is </w:t>
+      </w:r>
+      <w:r>
+        <w:rPr>
+          <w:rFonts w:ascii="Times New Roman" w:hAnsi="Times New Roman" w:cs="Times New Roman"/>
+          <w:sz w:val="24"/>
+          <w:szCs w:val="24"/>
+        </w:rPr>
+        <w:t xml:space="preserve">intended to be a web-based application that implements a user-friendly dashboard combined with </w:t>
+      </w:r>
+      <w:r>
+        <w:rPr>
+          <w:rFonts w:ascii="Times New Roman" w:hAnsi="Times New Roman" w:cs="Times New Roman"/>
+          <w:sz w:val="24"/>
+          <w:szCs w:val="24"/>
+        </w:rPr>
+        <w:t xml:space="preserve">contained database system for student credentials and activity data. </w:t>
+      </w:r>
+      <w:r>
+        <w:rPr>
+          <w:rFonts w:ascii="Times New Roman" w:hAnsi="Times New Roman" w:cs="Times New Roman"/>
+          <w:sz w:val="24"/>
+          <w:szCs w:val="24"/>
+        </w:rPr>
+        <w:t xml:space="preserve">The front-end or client side of this application will have 3 main components. A User Profile will allow </w:t>
+      </w:r>
+      <w:r>
+        <w:rPr>
+          <w:rFonts w:ascii="Times New Roman" w:hAnsi="Times New Roman" w:cs="Times New Roman"/>
+          <w:sz w:val="24"/>
+          <w:szCs w:val="24"/>
+        </w:rPr>
+        <w:t xml:space="preserve">students to add activities, statistics, and </w:t>
+      </w:r>
+      <w:r>
+        <w:rPr>
+          <w:rFonts w:ascii="Times New Roman" w:hAnsi="Times New Roman" w:cs="Times New Roman"/>
+          <w:sz w:val="24"/>
+          <w:szCs w:val="24"/>
+        </w:rPr>
+        <w:t xml:space="preserve">notes regarding their workout progress. Students will be able to </w:t>
+      </w:r>
+      <w:r>
+        <w:rPr>
+          <w:rFonts w:ascii="Times New Roman" w:hAnsi="Times New Roman" w:cs="Times New Roman"/>
+          <w:sz w:val="24"/>
+          <w:szCs w:val="24"/>
+        </w:rPr>
+        <w:t xml:space="preserve">view past </w:t>
+      </w:r>
+      <w:r>
+        <w:rPr>
+          <w:rFonts w:ascii="Times New Roman" w:hAnsi="Times New Roman" w:cs="Times New Roman"/>
+          <w:sz w:val="24"/>
+          <w:szCs w:val="24"/>
+        </w:rPr>
+        <w:t xml:space="preserve">activity history. The second </w:t>
+      </w:r>
+      <w:r>
+        <w:rPr>
+          <w:rFonts w:ascii="Times New Roman" w:hAnsi="Times New Roman" w:cs="Times New Roman"/>
+          <w:sz w:val="24"/>
+          <w:szCs w:val="24"/>
+        </w:rPr>
+        <w:t xml:space="preserve">client-side feature will be group interaction. Students will be able to make </w:t>
+      </w:r>
+      <w:r>
+        <w:rPr>
+          <w:rFonts w:ascii="Times New Roman" w:hAnsi="Times New Roman" w:cs="Times New Roman"/>
+          <w:sz w:val="24"/>
+          <w:szCs w:val="24"/>
+        </w:rPr>
+        <w:t xml:space="preserve">groups of other Vulcan Activity Tracker users, filtering by friends. clubs, and activities. Users will be able to record who participated with them </w:t>
+      </w:r>
+      <w:r>
+        <w:rPr>
+          <w:rFonts w:ascii="Times New Roman" w:hAnsi="Times New Roman" w:cs="Times New Roman"/>
+          <w:sz w:val="24"/>
+          <w:szCs w:val="24"/>
+        </w:rPr>
+        <w:t>in the activity.</w:t>
+      </w:r>
+      <w:r>
+        <w:rPr>
+          <w:rFonts w:ascii="Times New Roman" w:hAnsi="Times New Roman" w:cs="Times New Roman"/>
+          <w:sz w:val="24"/>
+          <w:szCs w:val="24"/>
+        </w:rPr>
+        <w:t xml:space="preserve"> </w:t>
+      </w:r>
+      <w:r>
+        <w:rPr>
+          <w:rFonts w:ascii="Times New Roman" w:hAnsi="Times New Roman" w:cs="Times New Roman"/>
+          <w:sz w:val="24"/>
+          <w:szCs w:val="24"/>
+        </w:rPr>
+        <w:t xml:space="preserve">The third client-side feature will be </w:t>
+      </w:r>
+      <w:proofErr w:type="gramStart"/>
+      <w:r>
+        <w:rPr>
+          <w:rFonts w:ascii="Times New Roman" w:hAnsi="Times New Roman" w:cs="Times New Roman"/>
+          <w:sz w:val="24"/>
+          <w:szCs w:val="24"/>
+        </w:rPr>
+        <w:t>a leaderboard</w:t>
+      </w:r>
+      <w:proofErr w:type="gramEnd"/>
+      <w:r>
+        <w:rPr>
+          <w:rFonts w:ascii="Times New Roman" w:hAnsi="Times New Roman" w:cs="Times New Roman"/>
+          <w:sz w:val="24"/>
+          <w:szCs w:val="24"/>
+        </w:rPr>
+        <w:t xml:space="preserve">. This leaderboard will show top users and </w:t>
+      </w:r>
+      <w:r>
+        <w:rPr>
+          <w:rFonts w:ascii="Times New Roman" w:hAnsi="Times New Roman" w:cs="Times New Roman"/>
+          <w:sz w:val="24"/>
+          <w:szCs w:val="24"/>
+        </w:rPr>
+        <w:t>the most popular a</w:t>
+      </w:r>
+      <w:r>
+        <w:rPr>
+          <w:rFonts w:ascii="Times New Roman" w:hAnsi="Times New Roman" w:cs="Times New Roman"/>
+          <w:sz w:val="24"/>
+          <w:szCs w:val="24"/>
+        </w:rPr>
+        <w:t>ctivities</w:t>
+      </w:r>
+      <w:r>
+        <w:rPr>
+          <w:rFonts w:ascii="Times New Roman" w:hAnsi="Times New Roman" w:cs="Times New Roman"/>
+          <w:sz w:val="24"/>
+          <w:szCs w:val="24"/>
+        </w:rPr>
+        <w:t xml:space="preserve">, adding a fun competitive feature to the Vulcan Activity Tracker. Fun friendly competition will </w:t>
+      </w:r>
+      <w:r>
+        <w:rPr>
+          <w:rFonts w:ascii="Times New Roman" w:hAnsi="Times New Roman" w:cs="Times New Roman"/>
+          <w:sz w:val="24"/>
+          <w:szCs w:val="24"/>
+        </w:rPr>
+        <w:t>inspire</w:t>
+      </w:r>
+      <w:r>
+        <w:rPr>
+          <w:rFonts w:ascii="Times New Roman" w:hAnsi="Times New Roman" w:cs="Times New Roman"/>
+          <w:sz w:val="24"/>
+          <w:szCs w:val="24"/>
+        </w:rPr>
+        <w:t xml:space="preserve"> users to perform </w:t>
+      </w:r>
+      <w:r>
+        <w:rPr>
+          <w:rFonts w:ascii="Times New Roman" w:hAnsi="Times New Roman" w:cs="Times New Roman"/>
+          <w:sz w:val="24"/>
+          <w:szCs w:val="24"/>
+        </w:rPr>
+        <w:t xml:space="preserve">their best at selected activity to get a spot on the application leaderboard. </w:t>
+      </w:r>
+    </w:p>
+    <w:p>
+      <w:pPr>
+        <w:spacing w:line="480" w:lineRule="auto"/>
+        <w:ind w:firstLine="720"/>
+        <w:rPr>
+          <w:rFonts w:ascii="Times New Roman" w:hAnsi="Times New Roman" w:cs="Times New Roman"/>
+          <w:sz w:val="24"/>
+          <w:szCs w:val="24"/>
+        </w:rPr>
+      </w:pPr>
+      <w:r>
+        <w:rPr>
+          <w:rFonts w:ascii="Times New Roman" w:hAnsi="Times New Roman" w:cs="Times New Roman"/>
+          <w:sz w:val="24"/>
+          <w:szCs w:val="24"/>
+        </w:rPr>
+        <w:t xml:space="preserve">On the </w:t>
+      </w:r>
+      <w:r>
+        <w:rPr>
+          <w:rFonts w:ascii="Times New Roman" w:hAnsi="Times New Roman" w:cs="Times New Roman"/>
+          <w:sz w:val="24"/>
+          <w:szCs w:val="24"/>
+        </w:rPr>
+        <w:t>back end</w:t>
+      </w:r>
+      <w:r>
+        <w:rPr>
+          <w:rFonts w:ascii="Times New Roman" w:hAnsi="Times New Roman" w:cs="Times New Roman"/>
+          <w:sz w:val="24"/>
+          <w:szCs w:val="24"/>
+        </w:rPr>
+        <w:t xml:space="preserve"> of the Vulcan Activity Tracker, a </w:t>
+      </w:r>
+      <w:r>
+        <w:rPr>
+          <w:rFonts w:ascii="Times New Roman" w:hAnsi="Times New Roman" w:cs="Times New Roman"/>
+          <w:sz w:val="24"/>
+          <w:szCs w:val="24"/>
+        </w:rPr>
+        <w:t>server, API framework, and database</w:t>
+      </w:r>
+      <w:r>
+        <w:rPr>
+          <w:rFonts w:ascii="Times New Roman" w:hAnsi="Times New Roman" w:cs="Times New Roman"/>
+          <w:sz w:val="24"/>
+          <w:szCs w:val="24"/>
+        </w:rPr>
+        <w:t xml:space="preserve"> </w:t>
+      </w:r>
+      <w:r>
+        <w:rPr>
+          <w:rFonts w:ascii="Times New Roman" w:hAnsi="Times New Roman" w:cs="Times New Roman"/>
+          <w:sz w:val="24"/>
+          <w:szCs w:val="24"/>
+        </w:rPr>
+        <w:t xml:space="preserve">will be implemented to power this </w:t>
+      </w:r>
+      <w:r>
+        <w:rPr>
+          <w:rFonts w:ascii="Times New Roman" w:hAnsi="Times New Roman" w:cs="Times New Roman"/>
+          <w:sz w:val="24"/>
+          <w:szCs w:val="24"/>
+        </w:rPr>
+        <w:t xml:space="preserve">web-based application. The use of </w:t>
+      </w:r>
+      <w:r>
+        <w:rPr>
+          <w:rFonts w:ascii="Times New Roman" w:hAnsi="Times New Roman" w:cs="Times New Roman"/>
+          <w:sz w:val="24"/>
+          <w:szCs w:val="24"/>
+        </w:rPr>
+        <w:t xml:space="preserve">internal functions and frameworks </w:t>
+      </w:r>
+      <w:r>
+        <w:rPr>
+          <w:rFonts w:ascii="Times New Roman" w:hAnsi="Times New Roman" w:cs="Times New Roman"/>
+          <w:sz w:val="24"/>
+          <w:szCs w:val="24"/>
+        </w:rPr>
+        <w:t>eliminates</w:t>
+      </w:r>
+      <w:r>
+        <w:rPr>
+          <w:rFonts w:ascii="Times New Roman" w:hAnsi="Times New Roman" w:cs="Times New Roman"/>
+          <w:sz w:val="24"/>
+          <w:szCs w:val="24"/>
+        </w:rPr>
+        <w:t xml:space="preserve"> the security flaw of outsourcing code. By maintaining and controlling a database for the Vulcan Activity Tracker,</w:t>
+      </w:r>
+      <w:r>
+        <w:rPr>
+          <w:rFonts w:ascii="Times New Roman" w:hAnsi="Times New Roman" w:cs="Times New Roman"/>
+          <w:sz w:val="24"/>
+          <w:szCs w:val="24"/>
+        </w:rPr>
+        <w:t xml:space="preserve"> data injection can be</w:t>
+      </w:r>
+      <w:r>
+        <w:rPr>
+          <w:rFonts w:ascii="Times New Roman" w:hAnsi="Times New Roman" w:cs="Times New Roman"/>
+          <w:sz w:val="24"/>
+          <w:szCs w:val="24"/>
+        </w:rPr>
+        <w:t xml:space="preserve"> catered to </w:t>
+      </w:r>
+      <w:proofErr w:type="spellStart"/>
+      <w:r>
+        <w:rPr>
+          <w:rFonts w:ascii="Times New Roman" w:hAnsi="Times New Roman" w:cs="Times New Roman"/>
+          <w:sz w:val="24"/>
+          <w:szCs w:val="24"/>
+        </w:rPr>
+        <w:t>PennWest</w:t>
+      </w:r>
+      <w:proofErr w:type="spellEnd"/>
+      <w:r>
+        <w:rPr>
+          <w:rFonts w:ascii="Times New Roman" w:hAnsi="Times New Roman" w:cs="Times New Roman"/>
+          <w:sz w:val="24"/>
+          <w:szCs w:val="24"/>
+        </w:rPr>
+        <w:t xml:space="preserve"> student needs. </w:t>
+      </w:r>
+      <w:r>
+        <w:rPr>
+          <w:rFonts w:ascii="Times New Roman" w:hAnsi="Times New Roman" w:cs="Times New Roman"/>
+          <w:sz w:val="24"/>
+          <w:szCs w:val="24"/>
+        </w:rPr>
+        <w:t xml:space="preserve">An API framework will allow for fast data transfer, considering all https protocols. </w:t>
+      </w:r>
+      <w:r>
+        <w:rPr>
+          <w:rFonts w:ascii="Times New Roman" w:hAnsi="Times New Roman" w:cs="Times New Roman"/>
+          <w:sz w:val="24"/>
+          <w:szCs w:val="24"/>
+        </w:rPr>
+        <w:lastRenderedPageBreak/>
+        <w:t xml:space="preserve">Organizing the server by APIs, services/data handlers, and database schema will allow for </w:t>
+      </w:r>
+      <w:r>
+        <w:rPr>
+          <w:rFonts w:ascii="Times New Roman" w:hAnsi="Times New Roman" w:cs="Times New Roman"/>
+          <w:sz w:val="24"/>
+          <w:szCs w:val="24"/>
+        </w:rPr>
+        <w:t xml:space="preserve">a streamlined development strategy. </w:t>
+      </w:r>
+    </w:p>
+    <w:p>
+      <w:pPr>
+        <w:spacing w:line="480" w:lineRule="auto"/>
+        <w:ind w:firstLine="720"/>
+        <w:rPr>
+          <w:rFonts w:ascii="Times New Roman" w:hAnsi="Times New Roman" w:cs="Times New Roman"/>
+          <w:sz w:val="24"/>
+          <w:szCs w:val="24"/>
+        </w:rPr>
+      </w:pPr>
+    </w:p>
+    <w:p>
+      <w:pPr>
+        <w:spacing w:line="480" w:lineRule="auto"/>
+        <w:ind w:firstLine="720"/>
+        <w:rPr>
+          <w:rFonts w:ascii="Times New Roman" w:hAnsi="Times New Roman" w:cs="Times New Roman"/>
+          <w:sz w:val="24"/>
+          <w:szCs w:val="24"/>
+        </w:rPr>
+      </w:pPr>
+    </w:p>
+    <w:p>
+      <w:pPr>
+        <w:spacing w:line="480" w:lineRule="auto"/>
+        <w:ind w:firstLine="720"/>
+        <w:rPr>
+          <w:rFonts w:ascii="Times New Roman" w:hAnsi="Times New Roman" w:cs="Times New Roman"/>
+          <w:sz w:val="24"/>
+          <w:szCs w:val="24"/>
+        </w:rPr>
+      </w:pPr>
+    </w:p>
+    <w:p>
+      <w:pPr>
         <w:rPr>
           <w:rFonts w:ascii="Times New Roman" w:hAnsi="Times New Roman" w:cs="Times New Roman"/>
           <w:b/>
@@ -1783,379 +2161,8 @@
           <w:sz w:val="28"/>
           <w:szCs w:val="28"/>
         </w:rPr>
-        <w:t>:</w:t>
-      </w:r>
-    </w:p>
-    <w:p>
-      <w:pPr>
-        <w:spacing w:line="480" w:lineRule="auto"/>
-        <w:ind w:firstLine="720"/>
-        <w:rPr>
-          <w:rFonts w:ascii="Times New Roman" w:hAnsi="Times New Roman" w:cs="Times New Roman"/>
-          <w:sz w:val="24"/>
-          <w:szCs w:val="24"/>
-        </w:rPr>
-      </w:pPr>
-      <w:r>
-        <w:rPr>
-          <w:rFonts w:ascii="Times New Roman" w:hAnsi="Times New Roman" w:cs="Times New Roman"/>
-          <w:sz w:val="24"/>
-          <w:szCs w:val="24"/>
-        </w:rPr>
-        <w:t xml:space="preserve">The objective of the Vulcan Activity Tracker is to </w:t>
-      </w:r>
-      <w:r>
-        <w:rPr>
-          <w:rFonts w:ascii="Times New Roman" w:hAnsi="Times New Roman" w:cs="Times New Roman"/>
-          <w:sz w:val="24"/>
-          <w:szCs w:val="24"/>
-        </w:rPr>
-        <w:t>implement various feature</w:t>
-      </w:r>
-      <w:r>
-        <w:rPr>
-          <w:rFonts w:ascii="Times New Roman" w:hAnsi="Times New Roman" w:cs="Times New Roman"/>
-          <w:sz w:val="24"/>
-          <w:szCs w:val="24"/>
-        </w:rPr>
-        <w:t xml:space="preserve">s that </w:t>
-      </w:r>
-      <w:r>
-        <w:rPr>
-          <w:rFonts w:ascii="Times New Roman" w:hAnsi="Times New Roman" w:cs="Times New Roman"/>
-          <w:sz w:val="24"/>
-          <w:szCs w:val="24"/>
-        </w:rPr>
-        <w:t xml:space="preserve">encourage athletic participation and are helpful for recording training schedules. The Vulcan Activity Tracker is </w:t>
-      </w:r>
-      <w:r>
-        <w:rPr>
-          <w:rFonts w:ascii="Times New Roman" w:hAnsi="Times New Roman" w:cs="Times New Roman"/>
-          <w:sz w:val="24"/>
-          <w:szCs w:val="24"/>
-        </w:rPr>
-        <w:t xml:space="preserve">intended to be a web-based application that implements a user-friendly dashboard combined with </w:t>
-      </w:r>
-      <w:r>
-        <w:rPr>
-          <w:rFonts w:ascii="Times New Roman" w:hAnsi="Times New Roman" w:cs="Times New Roman"/>
-          <w:sz w:val="24"/>
-          <w:szCs w:val="24"/>
-        </w:rPr>
-        <w:t xml:space="preserve">contained database system for student credentials and activity data. </w:t>
-      </w:r>
-      <w:r>
-        <w:rPr>
-          <w:rFonts w:ascii="Times New Roman" w:hAnsi="Times New Roman" w:cs="Times New Roman"/>
-          <w:sz w:val="24"/>
-          <w:szCs w:val="24"/>
-        </w:rPr>
-        <w:t xml:space="preserve">The front-end or client side of this application will have 3 main components. A User Profile will allow </w:t>
-      </w:r>
-      <w:r>
-        <w:rPr>
-          <w:rFonts w:ascii="Times New Roman" w:hAnsi="Times New Roman" w:cs="Times New Roman"/>
-          <w:sz w:val="24"/>
-          <w:szCs w:val="24"/>
-        </w:rPr>
-        <w:t xml:space="preserve">students to add activities, statistics, and </w:t>
-      </w:r>
-      <w:r>
-        <w:rPr>
-          <w:rFonts w:ascii="Times New Roman" w:hAnsi="Times New Roman" w:cs="Times New Roman"/>
-          <w:sz w:val="24"/>
-          <w:szCs w:val="24"/>
-        </w:rPr>
-        <w:t xml:space="preserve">notes regarding their workout progress. Students will be able to </w:t>
-      </w:r>
-      <w:r>
-        <w:rPr>
-          <w:rFonts w:ascii="Times New Roman" w:hAnsi="Times New Roman" w:cs="Times New Roman"/>
-          <w:sz w:val="24"/>
-          <w:szCs w:val="24"/>
-        </w:rPr>
-        <w:t xml:space="preserve">view past </w:t>
-      </w:r>
-      <w:r>
-        <w:rPr>
-          <w:rFonts w:ascii="Times New Roman" w:hAnsi="Times New Roman" w:cs="Times New Roman"/>
-          <w:sz w:val="24"/>
-          <w:szCs w:val="24"/>
-        </w:rPr>
-        <w:t xml:space="preserve">activity history. The second </w:t>
-      </w:r>
-      <w:r>
-        <w:rPr>
-          <w:rFonts w:ascii="Times New Roman" w:hAnsi="Times New Roman" w:cs="Times New Roman"/>
-          <w:sz w:val="24"/>
-          <w:szCs w:val="24"/>
-        </w:rPr>
-        <w:t xml:space="preserve">client-side feature will be group interaction. Students will be able to make </w:t>
-      </w:r>
-      <w:r>
-        <w:rPr>
-          <w:rFonts w:ascii="Times New Roman" w:hAnsi="Times New Roman" w:cs="Times New Roman"/>
-          <w:sz w:val="24"/>
-          <w:szCs w:val="24"/>
-        </w:rPr>
-        <w:t xml:space="preserve">groups of other Vulcan Activity Tracker users, filtering by friends. clubs, and activities. Users will be able to record who participated with them </w:t>
-      </w:r>
-      <w:r>
-        <w:rPr>
-          <w:rFonts w:ascii="Times New Roman" w:hAnsi="Times New Roman" w:cs="Times New Roman"/>
-          <w:sz w:val="24"/>
-          <w:szCs w:val="24"/>
-        </w:rPr>
-        <w:t>in the activity.</w:t>
-      </w:r>
-      <w:r>
-        <w:rPr>
-          <w:rFonts w:ascii="Times New Roman" w:hAnsi="Times New Roman" w:cs="Times New Roman"/>
-          <w:sz w:val="24"/>
-          <w:szCs w:val="24"/>
-        </w:rPr>
-        <w:t xml:space="preserve"> </w:t>
-      </w:r>
-      <w:r>
-        <w:rPr>
-          <w:rFonts w:ascii="Times New Roman" w:hAnsi="Times New Roman" w:cs="Times New Roman"/>
-          <w:sz w:val="24"/>
-          <w:szCs w:val="24"/>
-        </w:rPr>
-        <w:t>The third client-side feature will be a leaderboard</w:t>
-      </w:r>
-      <w:r>
-        <w:rPr>
-          <w:rFonts w:ascii="Times New Roman" w:hAnsi="Times New Roman" w:cs="Times New Roman"/>
-          <w:sz w:val="24"/>
-          <w:szCs w:val="24"/>
-        </w:rPr>
-        <w:t xml:space="preserve">. This leaderboard will show top users and </w:t>
-      </w:r>
-      <w:r>
-        <w:rPr>
-          <w:rFonts w:ascii="Times New Roman" w:hAnsi="Times New Roman" w:cs="Times New Roman"/>
-          <w:sz w:val="24"/>
-          <w:szCs w:val="24"/>
-        </w:rPr>
-        <w:t>the most popular a</w:t>
-      </w:r>
-      <w:r>
-        <w:rPr>
-          <w:rFonts w:ascii="Times New Roman" w:hAnsi="Times New Roman" w:cs="Times New Roman"/>
-          <w:sz w:val="24"/>
-          <w:szCs w:val="24"/>
-        </w:rPr>
-        <w:t>ctivities</w:t>
-      </w:r>
-      <w:r>
-        <w:rPr>
-          <w:rFonts w:ascii="Times New Roman" w:hAnsi="Times New Roman" w:cs="Times New Roman"/>
-          <w:sz w:val="24"/>
-          <w:szCs w:val="24"/>
-        </w:rPr>
-        <w:t xml:space="preserve">, adding a fun competitive feature to the Vulcan Activity Tracker. Fun friendly competition will </w:t>
-      </w:r>
-      <w:r>
-        <w:rPr>
-          <w:rFonts w:ascii="Times New Roman" w:hAnsi="Times New Roman" w:cs="Times New Roman"/>
-          <w:sz w:val="24"/>
-          <w:szCs w:val="24"/>
-        </w:rPr>
-        <w:t>inspire</w:t>
-      </w:r>
-      <w:r>
-        <w:rPr>
-          <w:rFonts w:ascii="Times New Roman" w:hAnsi="Times New Roman" w:cs="Times New Roman"/>
-          <w:sz w:val="24"/>
-          <w:szCs w:val="24"/>
-        </w:rPr>
-        <w:t xml:space="preserve"> users to perform </w:t>
-      </w:r>
-      <w:r>
-        <w:rPr>
-          <w:rFonts w:ascii="Times New Roman" w:hAnsi="Times New Roman" w:cs="Times New Roman"/>
-          <w:sz w:val="24"/>
-          <w:szCs w:val="24"/>
-        </w:rPr>
-        <w:t xml:space="preserve">their best at selected activity to get a spot on the application leaderboard. </w:t>
-      </w:r>
-    </w:p>
-    <w:p>
-      <w:pPr>
-        <w:spacing w:line="480" w:lineRule="auto"/>
-        <w:ind w:firstLine="720"/>
-        <w:rPr>
-          <w:rFonts w:ascii="Times New Roman" w:hAnsi="Times New Roman" w:cs="Times New Roman"/>
-          <w:sz w:val="24"/>
-          <w:szCs w:val="24"/>
-        </w:rPr>
-      </w:pPr>
-      <w:r>
-        <w:rPr>
-          <w:rFonts w:ascii="Times New Roman" w:hAnsi="Times New Roman" w:cs="Times New Roman"/>
-          <w:sz w:val="24"/>
-          <w:szCs w:val="24"/>
-        </w:rPr>
-        <w:t xml:space="preserve">On the </w:t>
-      </w:r>
-      <w:r>
-        <w:rPr>
-          <w:rFonts w:ascii="Times New Roman" w:hAnsi="Times New Roman" w:cs="Times New Roman"/>
-          <w:sz w:val="24"/>
-          <w:szCs w:val="24"/>
-        </w:rPr>
-        <w:t>back end</w:t>
-      </w:r>
-      <w:r>
-        <w:rPr>
-          <w:rFonts w:ascii="Times New Roman" w:hAnsi="Times New Roman" w:cs="Times New Roman"/>
-          <w:sz w:val="24"/>
-          <w:szCs w:val="24"/>
-        </w:rPr>
-        <w:t xml:space="preserve"> of the Vulcan Activity Tracker, a </w:t>
-      </w:r>
-      <w:r>
-        <w:rPr>
-          <w:rFonts w:ascii="Times New Roman" w:hAnsi="Times New Roman" w:cs="Times New Roman"/>
-          <w:sz w:val="24"/>
-          <w:szCs w:val="24"/>
-        </w:rPr>
-        <w:t>server, API framework, and database</w:t>
-      </w:r>
-      <w:r>
-        <w:rPr>
-          <w:rFonts w:ascii="Times New Roman" w:hAnsi="Times New Roman" w:cs="Times New Roman"/>
-          <w:sz w:val="24"/>
-          <w:szCs w:val="24"/>
-        </w:rPr>
-        <w:t xml:space="preserve"> </w:t>
-      </w:r>
-      <w:r>
-        <w:rPr>
-          <w:rFonts w:ascii="Times New Roman" w:hAnsi="Times New Roman" w:cs="Times New Roman"/>
-          <w:sz w:val="24"/>
-          <w:szCs w:val="24"/>
-        </w:rPr>
-        <w:t xml:space="preserve">will be implemented to power this </w:t>
-      </w:r>
-      <w:r>
-        <w:rPr>
-          <w:rFonts w:ascii="Times New Roman" w:hAnsi="Times New Roman" w:cs="Times New Roman"/>
-          <w:sz w:val="24"/>
-          <w:szCs w:val="24"/>
-        </w:rPr>
-        <w:t xml:space="preserve">web-based application. The use of </w:t>
-      </w:r>
-      <w:r>
-        <w:rPr>
-          <w:rFonts w:ascii="Times New Roman" w:hAnsi="Times New Roman" w:cs="Times New Roman"/>
-          <w:sz w:val="24"/>
-          <w:szCs w:val="24"/>
-        </w:rPr>
-        <w:t xml:space="preserve">internal functions and frameworks </w:t>
-      </w:r>
-      <w:r>
-        <w:rPr>
-          <w:rFonts w:ascii="Times New Roman" w:hAnsi="Times New Roman" w:cs="Times New Roman"/>
-          <w:sz w:val="24"/>
-          <w:szCs w:val="24"/>
-        </w:rPr>
-        <w:t>eliminates</w:t>
-      </w:r>
-      <w:r>
-        <w:rPr>
-          <w:rFonts w:ascii="Times New Roman" w:hAnsi="Times New Roman" w:cs="Times New Roman"/>
-          <w:sz w:val="24"/>
-          <w:szCs w:val="24"/>
-        </w:rPr>
-        <w:t xml:space="preserve"> the security flaw of outsourcing code. By maintaining and controlling a database for the Vulcan Activity Tracker,</w:t>
-      </w:r>
-      <w:r>
-        <w:rPr>
-          <w:rFonts w:ascii="Times New Roman" w:hAnsi="Times New Roman" w:cs="Times New Roman"/>
-          <w:sz w:val="24"/>
-          <w:szCs w:val="24"/>
-        </w:rPr>
-        <w:t xml:space="preserve"> data injection can be</w:t>
-      </w:r>
-      <w:r>
-        <w:rPr>
-          <w:rFonts w:ascii="Times New Roman" w:hAnsi="Times New Roman" w:cs="Times New Roman"/>
-          <w:sz w:val="24"/>
-          <w:szCs w:val="24"/>
-        </w:rPr>
-        <w:t xml:space="preserve"> catered to </w:t>
-      </w:r>
-      <w:r>
-        <w:rPr>
-          <w:rFonts w:ascii="Times New Roman" w:hAnsi="Times New Roman" w:cs="Times New Roman"/>
-          <w:sz w:val="24"/>
-          <w:szCs w:val="24"/>
-        </w:rPr>
-        <w:t xml:space="preserve">PennWest student needs. </w:t>
-      </w:r>
-      <w:r>
-        <w:rPr>
-          <w:rFonts w:ascii="Times New Roman" w:hAnsi="Times New Roman" w:cs="Times New Roman"/>
-          <w:sz w:val="24"/>
-          <w:szCs w:val="24"/>
-        </w:rPr>
-        <w:t xml:space="preserve">An API framework will allow for fast data transfer, considering all https protocols. </w:t>
-      </w:r>
-      <w:r>
-        <w:rPr>
-          <w:rFonts w:ascii="Times New Roman" w:hAnsi="Times New Roman" w:cs="Times New Roman"/>
-          <w:sz w:val="24"/>
-          <w:szCs w:val="24"/>
-        </w:rPr>
-        <w:lastRenderedPageBreak/>
-        <w:t xml:space="preserve">Organizing the server by APIs, services/data handlers, and database schema will allow for </w:t>
-      </w:r>
-      <w:r>
-        <w:rPr>
-          <w:rFonts w:ascii="Times New Roman" w:hAnsi="Times New Roman" w:cs="Times New Roman"/>
-          <w:sz w:val="24"/>
-          <w:szCs w:val="24"/>
-        </w:rPr>
-        <w:t xml:space="preserve">a streamlined development strategy. </w:t>
-      </w:r>
-    </w:p>
-    <w:p>
-      <w:pPr>
-        <w:spacing w:line="480" w:lineRule="auto"/>
-        <w:ind w:firstLine="720"/>
-        <w:rPr>
-          <w:rFonts w:ascii="Times New Roman" w:hAnsi="Times New Roman" w:cs="Times New Roman"/>
-          <w:sz w:val="24"/>
-          <w:szCs w:val="24"/>
-        </w:rPr>
-      </w:pPr>
-    </w:p>
-    <w:p>
-      <w:pPr>
-        <w:spacing w:line="480" w:lineRule="auto"/>
-        <w:ind w:firstLine="720"/>
-        <w:rPr>
-          <w:rFonts w:ascii="Times New Roman" w:hAnsi="Times New Roman" w:cs="Times New Roman"/>
-          <w:sz w:val="24"/>
-          <w:szCs w:val="24"/>
-        </w:rPr>
-      </w:pPr>
-    </w:p>
-    <w:p>
-      <w:pPr>
-        <w:spacing w:line="480" w:lineRule="auto"/>
-        <w:ind w:firstLine="720"/>
-        <w:rPr>
-          <w:rFonts w:ascii="Times New Roman" w:hAnsi="Times New Roman" w:cs="Times New Roman"/>
-          <w:sz w:val="24"/>
-          <w:szCs w:val="24"/>
-        </w:rPr>
-      </w:pPr>
-    </w:p>
-    <w:p>
-      <w:pPr>
+      </w:pPr>
+      <w:r>
         <w:rPr>
           <w:rFonts w:ascii="Times New Roman" w:hAnsi="Times New Roman" w:cs="Times New Roman"/>
           <w:b/>
@@ -2163,7 +2170,8 @@
           <w:sz w:val="28"/>
           <w:szCs w:val="28"/>
         </w:rPr>
-      </w:pPr>
+        <w:t>Constituents / Team Details</w:t>
+      </w:r>
       <w:r>
         <w:rPr>
           <w:rFonts w:ascii="Times New Roman" w:hAnsi="Times New Roman" w:cs="Times New Roman"/>
@@ -2172,8 +2180,18 @@
           <w:sz w:val="28"/>
           <w:szCs w:val="28"/>
         </w:rPr>
-        <w:t>Constituents / Team Details</w:t>
-      </w:r>
+        <w:t xml:space="preserve"> &amp; Dynamics</w:t>
+      </w:r>
+    </w:p>
+    <w:p>
+      <w:pPr>
+        <w:spacing w:line="480" w:lineRule="auto"/>
+        <w:rPr>
+          <w:rFonts w:ascii="Times New Roman" w:hAnsi="Times New Roman" w:cs="Times New Roman"/>
+          <w:sz w:val="24"/>
+          <w:szCs w:val="24"/>
+        </w:rPr>
+      </w:pPr>
       <w:r>
         <w:rPr>
           <w:rFonts w:ascii="Times New Roman" w:hAnsi="Times New Roman" w:cs="Times New Roman"/>
@@ -2182,7 +2200,33 @@
           <w:sz w:val="28"/>
           <w:szCs w:val="28"/>
         </w:rPr>
-        <w:t xml:space="preserve"> &amp; Dynamics</w:t>
+        <w:tab/>
+      </w:r>
+      <w:r>
+        <w:rPr>
+          <w:rFonts w:ascii="Times New Roman" w:hAnsi="Times New Roman" w:cs="Times New Roman"/>
+          <w:sz w:val="24"/>
+          <w:szCs w:val="24"/>
+        </w:rPr>
+        <w:t xml:space="preserve">Every member of this team is needed </w:t>
+      </w:r>
+      <w:proofErr w:type="gramStart"/>
+      <w:r>
+        <w:rPr>
+          <w:rFonts w:ascii="Times New Roman" w:hAnsi="Times New Roman" w:cs="Times New Roman"/>
+          <w:sz w:val="24"/>
+          <w:szCs w:val="24"/>
+        </w:rPr>
+        <w:t>in order for</w:t>
+      </w:r>
+      <w:proofErr w:type="gramEnd"/>
+      <w:r>
+        <w:rPr>
+          <w:rFonts w:ascii="Times New Roman" w:hAnsi="Times New Roman" w:cs="Times New Roman"/>
+          <w:sz w:val="24"/>
+          <w:szCs w:val="24"/>
+        </w:rPr>
+        <w:t xml:space="preserve"> this project to succeed and achieve the goal that has been set for it. Each member has selected a phase to take leadership in based on prior experience and their own feelings of where they think their strengths can be best utilized. Each member is listed below:</w:t>
       </w:r>
     </w:p>
     <w:tbl>
@@ -2553,6 +2597,61 @@
     </w:p>
     <w:p>
       <w:pPr>
+        <w:spacing w:line="480" w:lineRule="auto"/>
+        <w:ind w:firstLine="720"/>
+        <w:rPr>
+          <w:rFonts w:ascii="Times New Roman" w:hAnsi="Times New Roman" w:cs="Times New Roman"/>
+          <w:sz w:val="24"/>
+          <w:szCs w:val="24"/>
+        </w:rPr>
+      </w:pPr>
+      <w:r>
+        <w:rPr>
+          <w:rFonts w:ascii="Times New Roman" w:hAnsi="Times New Roman" w:cs="Times New Roman"/>
+          <w:sz w:val="24"/>
+          <w:szCs w:val="24"/>
+        </w:rPr>
+        <w:t xml:space="preserve">The team </w:t>
+      </w:r>
+      <w:r>
+        <w:rPr>
+          <w:rFonts w:ascii="Times New Roman" w:hAnsi="Times New Roman" w:cs="Times New Roman"/>
+          <w:sz w:val="24"/>
+          <w:szCs w:val="24"/>
+        </w:rPr>
+        <w:t xml:space="preserve">will </w:t>
+      </w:r>
+      <w:r>
+        <w:rPr>
+          <w:rFonts w:ascii="Times New Roman" w:hAnsi="Times New Roman" w:cs="Times New Roman"/>
+          <w:sz w:val="24"/>
+          <w:szCs w:val="24"/>
+        </w:rPr>
+        <w:t xml:space="preserve">stay in constant communication through a Discord server, which is the primary source of communication, but phone numbers are saved too in case of technical issues with Discord. Team meetings will mostly be virtual, but due to our overlapping majors we do end up seeing each other in person quite </w:t>
+      </w:r>
+      <w:proofErr w:type="spellStart"/>
+      <w:proofErr w:type="gramStart"/>
+      <w:r>
+        <w:rPr>
+          <w:rFonts w:ascii="Times New Roman" w:hAnsi="Times New Roman" w:cs="Times New Roman"/>
+          <w:sz w:val="24"/>
+          <w:szCs w:val="24"/>
+        </w:rPr>
+        <w:t>frequentlyas</w:t>
+      </w:r>
+      <w:proofErr w:type="spellEnd"/>
+      <w:proofErr w:type="gramEnd"/>
+      <w:r>
+        <w:rPr>
+          <w:rFonts w:ascii="Times New Roman" w:hAnsi="Times New Roman" w:cs="Times New Roman"/>
+          <w:sz w:val="24"/>
+          <w:szCs w:val="24"/>
+        </w:rPr>
+        <w:t xml:space="preserve"> well. The team will share code, documents, and other resources through a git repository, which every member has access to.</w:t>
+      </w:r>
+    </w:p>
+    <w:p>
+      <w:pPr>
         <w:rPr>
           <w:rFonts w:ascii="Times New Roman" w:hAnsi="Times New Roman" w:cs="Times New Roman"/>
           <w:b/>
@@ -2783,7 +2882,6 @@
           <w:sz w:val="28"/>
           <w:szCs w:val="28"/>
         </w:rPr>
-        <w:lastRenderedPageBreak/>
         <w:t>Description of Data Sources</w:t>
       </w:r>
     </w:p>
@@ -2916,6 +3014,7 @@
           <w:szCs w:val="28"/>
         </w:rPr>
       </w:pPr>
+      <w:proofErr w:type="spellStart"/>
       <w:r>
         <w:rPr>
           <w:rFonts w:ascii="Times New Roman" w:hAnsi="Times New Roman" w:cs="Times New Roman"/>
@@ -2926,6 +3025,7 @@
         </w:rPr>
         <w:t>Documention</w:t>
       </w:r>
+      <w:proofErr w:type="spellEnd"/>
     </w:p>
     <w:p>
       <w:pPr>
@@ -3532,7 +3632,6 @@
         <w:docPartUnique/>
       </w:docPartObj>
     </w:sdtPr>
-    <w:sdtEndPr/>
     <w:sdtContent>
       <w:p>
         <w:pPr>

</xml_diff>

<commit_message>
Added to Project Context
</commit_message>
<xml_diff>
--- a/Requirements/Group2_CMSC-4900_Requirements.docx
+++ b/Requirements/Group2_CMSC-4900_Requirements.docx
@@ -14,7 +14,6 @@
           <w:szCs w:val="32"/>
         </w:rPr>
       </w:pPr>
-      <w:proofErr w:type="spellStart"/>
       <w:r>
         <w:rPr>
           <w:rFonts w:ascii="Times New Roman" w:hAnsi="Times New Roman" w:cs="Times New Roman"/>
@@ -25,7 +24,6 @@
         </w:rPr>
         <w:t>PennWest</w:t>
       </w:r>
-      <w:proofErr w:type="spellEnd"/>
       <w:r>
         <w:rPr>
           <w:rFonts w:ascii="Times New Roman" w:hAnsi="Times New Roman" w:cs="Times New Roman"/>
@@ -409,6 +407,28 @@
           <w:szCs w:val="24"/>
         </w:rPr>
       </w:pPr>
+      <w:r>
+        <w:rPr>
+          <w:rFonts w:ascii="Times New Roman" w:hAnsi="Times New Roman" w:cs="Times New Roman"/>
+          <w:b/>
+          <w:bCs/>
+          <w:sz w:val="24"/>
+          <w:szCs w:val="24"/>
+        </w:rPr>
+        <w:t xml:space="preserve">Margo Bonal – </w:t>
+      </w:r>
+      <w:r>
+        <w:rPr>
+          <w:rFonts w:ascii="Times New Roman" w:hAnsi="Times New Roman" w:cs="Times New Roman"/>
+          <w:b/>
+          <w:bCs/>
+          <w:i/>
+          <w:iCs/>
+          <w:sz w:val="24"/>
+          <w:szCs w:val="24"/>
+        </w:rPr>
+        <w:t>Computer Science</w:t>
+      </w:r>
     </w:p>
     <w:p>
       <w:pPr>
@@ -422,6 +442,38 @@
           <w:szCs w:val="24"/>
         </w:rPr>
       </w:pPr>
+      <w:r>
+        <w:rPr>
+          <w:rFonts w:ascii="Times New Roman" w:hAnsi="Times New Roman" w:cs="Times New Roman"/>
+          <w:b/>
+          <w:bCs/>
+          <w:sz w:val="24"/>
+          <w:szCs w:val="24"/>
+        </w:rPr>
+        <w:t xml:space="preserve">John Gerega </w:t>
+      </w:r>
+      <w:r>
+        <w:rPr>
+          <w:rFonts w:ascii="Times New Roman" w:hAnsi="Times New Roman" w:cs="Times New Roman"/>
+          <w:b/>
+          <w:bCs/>
+          <w:sz w:val="24"/>
+          <w:szCs w:val="24"/>
+        </w:rPr>
+        <w:t xml:space="preserve">- </w:t>
+      </w:r>
+      <w:r>
+        <w:rPr>
+          <w:rFonts w:ascii="Times New Roman" w:hAnsi="Times New Roman" w:cs="Times New Roman"/>
+          <w:b/>
+          <w:bCs/>
+          <w:i/>
+          <w:iCs/>
+          <w:sz w:val="24"/>
+          <w:szCs w:val="24"/>
+        </w:rPr>
+        <w:t>Computer Science</w:t>
+      </w:r>
     </w:p>
     <w:p>
       <w:pPr>
@@ -435,10 +487,33 @@
           <w:szCs w:val="24"/>
         </w:rPr>
       </w:pPr>
+      <w:r>
+        <w:rPr>
+          <w:rFonts w:ascii="Times New Roman" w:hAnsi="Times New Roman" w:cs="Times New Roman"/>
+          <w:b/>
+          <w:bCs/>
+          <w:sz w:val="24"/>
+          <w:szCs w:val="24"/>
+        </w:rPr>
+        <w:t xml:space="preserve">Luke Ruffing - </w:t>
+      </w:r>
+      <w:r>
+        <w:rPr>
+          <w:rFonts w:ascii="Times New Roman" w:hAnsi="Times New Roman" w:cs="Times New Roman"/>
+          <w:b/>
+          <w:bCs/>
+          <w:i/>
+          <w:iCs/>
+          <w:sz w:val="24"/>
+          <w:szCs w:val="24"/>
+        </w:rPr>
+        <w:t>Computer Science</w:t>
+      </w:r>
     </w:p>
     <w:p>
       <w:pPr>
         <w:spacing w:after="0" w:line="480" w:lineRule="auto"/>
+        <w:jc w:val="center"/>
         <w:rPr>
           <w:rFonts w:ascii="Times New Roman" w:hAnsi="Times New Roman" w:cs="Times New Roman"/>
           <w:b/>
@@ -451,11 +526,11 @@
     <w:p>
       <w:pPr>
         <w:spacing w:after="0" w:line="480" w:lineRule="auto"/>
-        <w:rPr>
-          <w:rFonts w:ascii="Times New Roman" w:hAnsi="Times New Roman" w:cs="Times New Roman"/>
-          <w:b/>
-          <w:bCs/>
-          <w:color w:val="000000"/>
+        <w:jc w:val="center"/>
+        <w:rPr>
+          <w:rFonts w:ascii="Times New Roman" w:hAnsi="Times New Roman" w:cs="Times New Roman"/>
+          <w:b/>
+          <w:bCs/>
           <w:sz w:val="24"/>
           <w:szCs w:val="24"/>
         </w:rPr>
@@ -468,20 +543,6 @@
           <w:rFonts w:ascii="Times New Roman" w:hAnsi="Times New Roman" w:cs="Times New Roman"/>
           <w:b/>
           <w:bCs/>
-          <w:color w:val="000000"/>
-          <w:sz w:val="24"/>
-          <w:szCs w:val="24"/>
-        </w:rPr>
-      </w:pPr>
-    </w:p>
-    <w:p>
-      <w:pPr>
-        <w:spacing w:after="0" w:line="480" w:lineRule="auto"/>
-        <w:rPr>
-          <w:rFonts w:ascii="Times New Roman" w:hAnsi="Times New Roman" w:cs="Times New Roman"/>
-          <w:b/>
-          <w:bCs/>
-          <w:color w:val="000000"/>
           <w:sz w:val="24"/>
           <w:szCs w:val="24"/>
         </w:rPr>
@@ -1136,18 +1197,40 @@
           <w:sz w:val="24"/>
           <w:szCs w:val="24"/>
         </w:rPr>
-        <w:t xml:space="preserve">management system for </w:t>
-      </w:r>
-      <w:proofErr w:type="spellStart"/>
-      <w:r>
-        <w:rPr>
-          <w:rFonts w:ascii="Times New Roman" w:hAnsi="Times New Roman" w:cs="Times New Roman"/>
-          <w:sz w:val="24"/>
-          <w:szCs w:val="24"/>
-        </w:rPr>
-        <w:t>PennWest</w:t>
-      </w:r>
-      <w:proofErr w:type="spellEnd"/>
+        <w:t xml:space="preserve">management system for PennWest </w:t>
+      </w:r>
+      <w:r>
+        <w:rPr>
+          <w:rFonts w:ascii="Times New Roman" w:hAnsi="Times New Roman" w:cs="Times New Roman"/>
+          <w:sz w:val="24"/>
+          <w:szCs w:val="24"/>
+        </w:rPr>
+        <w:t xml:space="preserve">California </w:t>
+      </w:r>
+      <w:r>
+        <w:rPr>
+          <w:rFonts w:ascii="Times New Roman" w:hAnsi="Times New Roman" w:cs="Times New Roman"/>
+          <w:sz w:val="24"/>
+          <w:szCs w:val="24"/>
+        </w:rPr>
+        <w:t>student</w:t>
+      </w:r>
+      <w:r>
+        <w:rPr>
+          <w:rFonts w:ascii="Times New Roman" w:hAnsi="Times New Roman" w:cs="Times New Roman"/>
+          <w:sz w:val="24"/>
+          <w:szCs w:val="24"/>
+        </w:rPr>
+        <w:t xml:space="preserve">s. </w:t>
+      </w:r>
+      <w:r>
+        <w:rPr>
+          <w:rFonts w:ascii="Times New Roman" w:hAnsi="Times New Roman" w:cs="Times New Roman"/>
+          <w:sz w:val="24"/>
+          <w:szCs w:val="24"/>
+        </w:rPr>
+        <w:t>By entering</w:t>
+      </w:r>
       <w:r>
         <w:rPr>
           <w:rFonts w:ascii="Times New Roman" w:hAnsi="Times New Roman" w:cs="Times New Roman"/>
@@ -1162,46 +1245,6 @@
           <w:sz w:val="24"/>
           <w:szCs w:val="24"/>
         </w:rPr>
-        <w:t xml:space="preserve">California </w:t>
-      </w:r>
-      <w:r>
-        <w:rPr>
-          <w:rFonts w:ascii="Times New Roman" w:hAnsi="Times New Roman" w:cs="Times New Roman"/>
-          <w:sz w:val="24"/>
-          <w:szCs w:val="24"/>
-        </w:rPr>
-        <w:t>student</w:t>
-      </w:r>
-      <w:r>
-        <w:rPr>
-          <w:rFonts w:ascii="Times New Roman" w:hAnsi="Times New Roman" w:cs="Times New Roman"/>
-          <w:sz w:val="24"/>
-          <w:szCs w:val="24"/>
-        </w:rPr>
-        <w:t xml:space="preserve">s. </w:t>
-      </w:r>
-      <w:r>
-        <w:rPr>
-          <w:rFonts w:ascii="Times New Roman" w:hAnsi="Times New Roman" w:cs="Times New Roman"/>
-          <w:sz w:val="24"/>
-          <w:szCs w:val="24"/>
-        </w:rPr>
-        <w:t>By entering</w:t>
-      </w:r>
-      <w:r>
-        <w:rPr>
-          <w:rFonts w:ascii="Times New Roman" w:hAnsi="Times New Roman" w:cs="Times New Roman"/>
-          <w:sz w:val="24"/>
-          <w:szCs w:val="24"/>
-        </w:rPr>
-        <w:t xml:space="preserve"> </w:t>
-      </w:r>
-      <w:r>
-        <w:rPr>
-          <w:rFonts w:ascii="Times New Roman" w:hAnsi="Times New Roman" w:cs="Times New Roman"/>
-          <w:sz w:val="24"/>
-          <w:szCs w:val="24"/>
-        </w:rPr>
         <w:t xml:space="preserve">student email credentials, a free </w:t>
       </w:r>
       <w:r>
@@ -1226,25 +1269,7 @@
           <w:sz w:val="24"/>
           <w:szCs w:val="24"/>
         </w:rPr>
-        <w:t xml:space="preserve">While there are many activity tracking applications, a lot of the features people would find useful are stuck behind a paywall. We want to make these features available to the user for free, as college students have enough costs to worry about as </w:t>
-      </w:r>
-      <w:proofErr w:type="gramStart"/>
-      <w:r>
-        <w:rPr>
-          <w:rFonts w:ascii="Times New Roman" w:hAnsi="Times New Roman" w:cs="Times New Roman"/>
-          <w:sz w:val="24"/>
-          <w:szCs w:val="24"/>
-        </w:rPr>
-        <w:t>it is</w:t>
-      </w:r>
-      <w:proofErr w:type="gramEnd"/>
-      <w:r>
-        <w:rPr>
-          <w:rFonts w:ascii="Times New Roman" w:hAnsi="Times New Roman" w:cs="Times New Roman"/>
-          <w:sz w:val="24"/>
-          <w:szCs w:val="24"/>
-        </w:rPr>
-        <w:t>.</w:t>
+        <w:t>While there are many activity tracking applications, a lot of the features people would find useful are stuck behind a paywall. We want to make these features available to the user for free, as college students have enough costs to worry about as it is.</w:t>
       </w:r>
     </w:p>
     <w:p>
@@ -1665,7 +1690,23 @@
           <w:sz w:val="24"/>
           <w:szCs w:val="24"/>
         </w:rPr>
-        <w:t>this application seeks to bring the students tother into a</w:t>
+        <w:t>this application seeks to bring the students to</w:t>
+      </w:r>
+      <w:r>
+        <w:rPr>
+          <w:rFonts w:ascii="Times New Roman" w:hAnsi="Times New Roman" w:cs="Times New Roman"/>
+          <w:sz w:val="24"/>
+          <w:szCs w:val="24"/>
+        </w:rPr>
+        <w:t>ge</w:t>
+      </w:r>
+      <w:r>
+        <w:rPr>
+          <w:rFonts w:ascii="Times New Roman" w:hAnsi="Times New Roman" w:cs="Times New Roman"/>
+          <w:sz w:val="24"/>
+          <w:szCs w:val="24"/>
+        </w:rPr>
+        <w:t>ther into a</w:t>
       </w:r>
       <w:r>
         <w:rPr>
@@ -1900,18 +1941,8 @@
           <w:sz w:val="24"/>
           <w:szCs w:val="24"/>
         </w:rPr>
-        <w:t xml:space="preserve">The third client-side feature will be </w:t>
-      </w:r>
-      <w:proofErr w:type="gramStart"/>
-      <w:r>
-        <w:rPr>
-          <w:rFonts w:ascii="Times New Roman" w:hAnsi="Times New Roman" w:cs="Times New Roman"/>
-          <w:sz w:val="24"/>
-          <w:szCs w:val="24"/>
-        </w:rPr>
-        <w:t>a leaderboard</w:t>
-      </w:r>
-      <w:proofErr w:type="gramEnd"/>
+        <w:t>The third client-side feature will be a leaderboard</w:t>
+      </w:r>
       <w:r>
         <w:rPr>
           <w:rFonts w:ascii="Times New Roman" w:hAnsi="Times New Roman" w:cs="Times New Roman"/>
@@ -2075,23 +2106,13 @@
         </w:rPr>
         <w:t xml:space="preserve"> catered to </w:t>
       </w:r>
-      <w:proofErr w:type="spellStart"/>
-      <w:r>
-        <w:rPr>
-          <w:rFonts w:ascii="Times New Roman" w:hAnsi="Times New Roman" w:cs="Times New Roman"/>
-          <w:sz w:val="24"/>
-          <w:szCs w:val="24"/>
-        </w:rPr>
-        <w:t>PennWest</w:t>
-      </w:r>
-      <w:proofErr w:type="spellEnd"/>
-      <w:r>
-        <w:rPr>
-          <w:rFonts w:ascii="Times New Roman" w:hAnsi="Times New Roman" w:cs="Times New Roman"/>
-          <w:sz w:val="24"/>
-          <w:szCs w:val="24"/>
-        </w:rPr>
-        <w:t xml:space="preserve"> student needs. </w:t>
+      <w:r>
+        <w:rPr>
+          <w:rFonts w:ascii="Times New Roman" w:hAnsi="Times New Roman" w:cs="Times New Roman"/>
+          <w:sz w:val="24"/>
+          <w:szCs w:val="24"/>
+        </w:rPr>
+        <w:t xml:space="preserve">PennWest student needs. </w:t>
       </w:r>
       <w:r>
         <w:rPr>
@@ -2208,25 +2229,7 @@
           <w:sz w:val="24"/>
           <w:szCs w:val="24"/>
         </w:rPr>
-        <w:t xml:space="preserve">Every member of this team is needed </w:t>
-      </w:r>
-      <w:proofErr w:type="gramStart"/>
-      <w:r>
-        <w:rPr>
-          <w:rFonts w:ascii="Times New Roman" w:hAnsi="Times New Roman" w:cs="Times New Roman"/>
-          <w:sz w:val="24"/>
-          <w:szCs w:val="24"/>
-        </w:rPr>
-        <w:t>in order for</w:t>
-      </w:r>
-      <w:proofErr w:type="gramEnd"/>
-      <w:r>
-        <w:rPr>
-          <w:rFonts w:ascii="Times New Roman" w:hAnsi="Times New Roman" w:cs="Times New Roman"/>
-          <w:sz w:val="24"/>
-          <w:szCs w:val="24"/>
-        </w:rPr>
-        <w:t xml:space="preserve"> this project to succeed and achieve the goal that has been set for it. Each member has selected a phase to take leadership in based on prior experience and their own feelings of where they think their strengths can be best utilized. Each member is listed below:</w:t>
+        <w:t>Every member of this team is needed in order for this project to succeed and achieve the goal that has been set for it. Each member has selected a phase to take leadership in based on prior experience and their own feelings of where they think their strengths can be best utilized. Each member is listed below:</w:t>
       </w:r>
     </w:p>
     <w:tbl>
@@ -2629,18 +2632,14 @@
         </w:rPr>
         <w:t xml:space="preserve">stay in constant communication through a Discord server, which is the primary source of communication, but phone numbers are saved too in case of technical issues with Discord. Team meetings will mostly be virtual, but due to our overlapping majors we do end up seeing each other in person quite </w:t>
       </w:r>
-      <w:proofErr w:type="spellStart"/>
-      <w:proofErr w:type="gramStart"/>
-      <w:r>
-        <w:rPr>
-          <w:rFonts w:ascii="Times New Roman" w:hAnsi="Times New Roman" w:cs="Times New Roman"/>
-          <w:sz w:val="24"/>
-          <w:szCs w:val="24"/>
-        </w:rPr>
-        <w:t>frequentlyas</w:t>
-      </w:r>
-      <w:proofErr w:type="spellEnd"/>
-      <w:proofErr w:type="gramEnd"/>
+      <w:r>
+        <w:rPr>
+          <w:rFonts w:ascii="Times New Roman" w:hAnsi="Times New Roman" w:cs="Times New Roman"/>
+          <w:sz w:val="24"/>
+          <w:szCs w:val="24"/>
+        </w:rPr>
+        <w:t>frequently as</w:t>
+      </w:r>
       <w:r>
         <w:rPr>
           <w:rFonts w:ascii="Times New Roman" w:hAnsi="Times New Roman" w:cs="Times New Roman"/>
@@ -2652,12 +2651,12 @@
     </w:p>
     <w:p>
       <w:pPr>
-        <w:rPr>
-          <w:rFonts w:ascii="Times New Roman" w:hAnsi="Times New Roman" w:cs="Times New Roman"/>
-          <w:b/>
-          <w:bCs/>
-          <w:sz w:val="28"/>
-          <w:szCs w:val="28"/>
+        <w:spacing w:line="480" w:lineRule="auto"/>
+        <w:ind w:firstLine="720"/>
+        <w:rPr>
+          <w:rFonts w:ascii="Times New Roman" w:hAnsi="Times New Roman" w:cs="Times New Roman"/>
+          <w:sz w:val="24"/>
+          <w:szCs w:val="24"/>
         </w:rPr>
       </w:pPr>
     </w:p>
@@ -2696,9 +2695,7 @@
           <w:u w:val="single"/>
         </w:rPr>
       </w:pPr>
-    </w:p>
-    <w:p>
-      <w:pPr>
+      <w:r>
         <w:rPr>
           <w:rFonts w:ascii="Times New Roman" w:hAnsi="Times New Roman" w:cs="Times New Roman"/>
           <w:b/>
@@ -2707,6 +2704,569 @@
           <w:szCs w:val="32"/>
           <w:u w:val="single"/>
         </w:rPr>
+        <w:lastRenderedPageBreak/>
+        <w:t>Application Domain</w:t>
+      </w:r>
+    </w:p>
+    <w:p>
+      <w:pPr>
+        <w:rPr>
+          <w:rFonts w:ascii="Times New Roman" w:hAnsi="Times New Roman" w:cs="Times New Roman"/>
+          <w:b/>
+          <w:bCs/>
+          <w:sz w:val="28"/>
+          <w:szCs w:val="28"/>
+        </w:rPr>
+      </w:pPr>
+      <w:r>
+        <w:rPr>
+          <w:rFonts w:ascii="Times New Roman" w:hAnsi="Times New Roman" w:cs="Times New Roman"/>
+          <w:b/>
+          <w:bCs/>
+          <w:sz w:val="28"/>
+          <w:szCs w:val="28"/>
+        </w:rPr>
+        <w:t>Project Context</w:t>
+      </w:r>
+    </w:p>
+    <w:p>
+      <w:pPr>
+        <w:spacing w:line="480" w:lineRule="auto"/>
+        <w:ind w:firstLine="720"/>
+        <w:rPr>
+          <w:rFonts w:ascii="Times New Roman" w:hAnsi="Times New Roman" w:cs="Times New Roman"/>
+          <w:sz w:val="24"/>
+          <w:szCs w:val="24"/>
+        </w:rPr>
+      </w:pPr>
+      <w:r>
+        <w:rPr>
+          <w:rFonts w:ascii="Times New Roman" w:hAnsi="Times New Roman" w:cs="Times New Roman"/>
+          <w:sz w:val="24"/>
+          <w:szCs w:val="24"/>
+        </w:rPr>
+        <w:t>The Vulcan Activity Tracker</w:t>
+      </w:r>
+      <w:r>
+        <w:rPr>
+          <w:rFonts w:ascii="Times New Roman" w:hAnsi="Times New Roman" w:cs="Times New Roman"/>
+          <w:sz w:val="24"/>
+          <w:szCs w:val="24"/>
+        </w:rPr>
+        <w:t xml:space="preserve"> </w:t>
+      </w:r>
+      <w:r>
+        <w:rPr>
+          <w:rFonts w:ascii="Times New Roman" w:hAnsi="Times New Roman" w:cs="Times New Roman"/>
+          <w:sz w:val="24"/>
+          <w:szCs w:val="24"/>
+        </w:rPr>
+        <w:t>will be designed to help promote physical activity within the Pennwest California community</w:t>
+      </w:r>
+      <w:r>
+        <w:rPr>
+          <w:rFonts w:ascii="Times New Roman" w:hAnsi="Times New Roman" w:cs="Times New Roman"/>
+          <w:sz w:val="24"/>
+          <w:szCs w:val="24"/>
+        </w:rPr>
+        <w:t>. This web based application will allow anyone with a valid Pennwest</w:t>
+      </w:r>
+      <w:r>
+        <w:rPr>
+          <w:rFonts w:ascii="Times New Roman" w:hAnsi="Times New Roman" w:cs="Times New Roman"/>
+          <w:sz w:val="24"/>
+          <w:szCs w:val="24"/>
+        </w:rPr>
+        <w:t xml:space="preserve"> email address</w:t>
+      </w:r>
+      <w:r>
+        <w:rPr>
+          <w:rFonts w:ascii="Times New Roman" w:hAnsi="Times New Roman" w:cs="Times New Roman"/>
+          <w:sz w:val="24"/>
+          <w:szCs w:val="24"/>
+        </w:rPr>
+        <w:t xml:space="preserve"> </w:t>
+      </w:r>
+      <w:r>
+        <w:rPr>
+          <w:rFonts w:ascii="Times New Roman" w:hAnsi="Times New Roman" w:cs="Times New Roman"/>
+          <w:sz w:val="24"/>
+          <w:szCs w:val="24"/>
+        </w:rPr>
+        <w:t>whether</w:t>
+      </w:r>
+      <w:r>
+        <w:rPr>
+          <w:rFonts w:ascii="Times New Roman" w:hAnsi="Times New Roman" w:cs="Times New Roman"/>
+          <w:sz w:val="24"/>
+          <w:szCs w:val="24"/>
+        </w:rPr>
+        <w:t xml:space="preserve"> it be students or faculty,</w:t>
+      </w:r>
+      <w:r>
+        <w:rPr>
+          <w:rFonts w:ascii="Times New Roman" w:hAnsi="Times New Roman" w:cs="Times New Roman"/>
+          <w:sz w:val="24"/>
+          <w:szCs w:val="24"/>
+        </w:rPr>
+        <w:t xml:space="preserve"> to have access to all </w:t>
+      </w:r>
+      <w:r>
+        <w:rPr>
+          <w:rFonts w:ascii="Times New Roman" w:hAnsi="Times New Roman" w:cs="Times New Roman"/>
+          <w:sz w:val="24"/>
+          <w:szCs w:val="24"/>
+        </w:rPr>
+        <w:t>of its features.</w:t>
+      </w:r>
+      <w:r>
+        <w:rPr>
+          <w:rFonts w:ascii="Times New Roman" w:hAnsi="Times New Roman" w:cs="Times New Roman"/>
+          <w:sz w:val="24"/>
+          <w:szCs w:val="24"/>
+        </w:rPr>
+        <w:t xml:space="preserve"> </w:t>
+      </w:r>
+    </w:p>
+    <w:p>
+      <w:pPr>
+        <w:spacing w:line="480" w:lineRule="auto"/>
+        <w:ind w:firstLine="720"/>
+        <w:rPr>
+          <w:rFonts w:ascii="Times New Roman" w:hAnsi="Times New Roman" w:cs="Times New Roman"/>
+          <w:sz w:val="24"/>
+          <w:szCs w:val="24"/>
+        </w:rPr>
+      </w:pPr>
+      <w:r>
+        <w:rPr>
+          <w:rFonts w:ascii="Times New Roman" w:hAnsi="Times New Roman" w:cs="Times New Roman"/>
+          <w:sz w:val="24"/>
+          <w:szCs w:val="24"/>
+        </w:rPr>
+        <w:t>While there are already so many</w:t>
+      </w:r>
+      <w:r>
+        <w:rPr>
+          <w:rFonts w:ascii="Times New Roman" w:hAnsi="Times New Roman" w:cs="Times New Roman"/>
+          <w:sz w:val="24"/>
+          <w:szCs w:val="24"/>
+        </w:rPr>
+        <w:t xml:space="preserve"> </w:t>
+      </w:r>
+      <w:r>
+        <w:rPr>
+          <w:rFonts w:ascii="Times New Roman" w:hAnsi="Times New Roman" w:cs="Times New Roman"/>
+          <w:sz w:val="24"/>
+          <w:szCs w:val="24"/>
+        </w:rPr>
+        <w:t>popular activity tracking apps that have good features, they are too often hidden behind</w:t>
+      </w:r>
+      <w:r>
+        <w:rPr>
+          <w:rFonts w:ascii="Times New Roman" w:hAnsi="Times New Roman" w:cs="Times New Roman"/>
+          <w:sz w:val="24"/>
+          <w:szCs w:val="24"/>
+        </w:rPr>
+        <w:t xml:space="preserve"> a hefty subscription</w:t>
+      </w:r>
+      <w:r>
+        <w:rPr>
+          <w:rFonts w:ascii="Times New Roman" w:hAnsi="Times New Roman" w:cs="Times New Roman"/>
+          <w:sz w:val="24"/>
+          <w:szCs w:val="24"/>
+        </w:rPr>
+        <w:t xml:space="preserve"> that locks th</w:t>
+      </w:r>
+      <w:r>
+        <w:rPr>
+          <w:rFonts w:ascii="Times New Roman" w:hAnsi="Times New Roman" w:cs="Times New Roman"/>
+          <w:sz w:val="24"/>
+          <w:szCs w:val="24"/>
+        </w:rPr>
+        <w:t>ese valuable</w:t>
+      </w:r>
+      <w:r>
+        <w:rPr>
+          <w:rFonts w:ascii="Times New Roman" w:hAnsi="Times New Roman" w:cs="Times New Roman"/>
+          <w:sz w:val="24"/>
+          <w:szCs w:val="24"/>
+        </w:rPr>
+        <w:t xml:space="preserve"> features</w:t>
+      </w:r>
+      <w:r>
+        <w:rPr>
+          <w:rFonts w:ascii="Times New Roman" w:hAnsi="Times New Roman" w:cs="Times New Roman"/>
+          <w:sz w:val="24"/>
+          <w:szCs w:val="24"/>
+        </w:rPr>
+        <w:t xml:space="preserve">. This creates a </w:t>
+      </w:r>
+      <w:r>
+        <w:rPr>
+          <w:rFonts w:ascii="Times New Roman" w:hAnsi="Times New Roman" w:cs="Times New Roman"/>
+          <w:sz w:val="24"/>
+          <w:szCs w:val="24"/>
+        </w:rPr>
+        <w:t xml:space="preserve">problem for a lot of </w:t>
+      </w:r>
+      <w:r>
+        <w:rPr>
+          <w:rFonts w:ascii="Times New Roman" w:hAnsi="Times New Roman" w:cs="Times New Roman"/>
+          <w:sz w:val="24"/>
+          <w:szCs w:val="24"/>
+        </w:rPr>
+        <w:t>people,</w:t>
+      </w:r>
+      <w:r>
+        <w:rPr>
+          <w:rFonts w:ascii="Times New Roman" w:hAnsi="Times New Roman" w:cs="Times New Roman"/>
+          <w:sz w:val="24"/>
+          <w:szCs w:val="24"/>
+        </w:rPr>
+        <w:t xml:space="preserve"> especially students wh</w:t>
+      </w:r>
+      <w:r>
+        <w:rPr>
+          <w:rFonts w:ascii="Times New Roman" w:hAnsi="Times New Roman" w:cs="Times New Roman"/>
+          <w:sz w:val="24"/>
+          <w:szCs w:val="24"/>
+        </w:rPr>
+        <w:t>o are already short on money. The Vulcan Activity Tracker</w:t>
+      </w:r>
+      <w:r>
+        <w:rPr>
+          <w:rFonts w:ascii="Times New Roman" w:hAnsi="Times New Roman" w:cs="Times New Roman"/>
+          <w:sz w:val="24"/>
+          <w:szCs w:val="24"/>
+        </w:rPr>
+        <w:t xml:space="preserve"> aims to eliminate this problem by providing a free, easily accessible</w:t>
+      </w:r>
+      <w:r>
+        <w:rPr>
+          <w:rFonts w:ascii="Times New Roman" w:hAnsi="Times New Roman" w:cs="Times New Roman"/>
+          <w:sz w:val="24"/>
+          <w:szCs w:val="24"/>
+        </w:rPr>
+        <w:t>,</w:t>
+      </w:r>
+      <w:r>
+        <w:rPr>
+          <w:rFonts w:ascii="Times New Roman" w:hAnsi="Times New Roman" w:cs="Times New Roman"/>
+          <w:sz w:val="24"/>
+          <w:szCs w:val="24"/>
+        </w:rPr>
+        <w:t xml:space="preserve"> </w:t>
+      </w:r>
+      <w:r>
+        <w:rPr>
+          <w:rFonts w:ascii="Times New Roman" w:hAnsi="Times New Roman" w:cs="Times New Roman"/>
+          <w:sz w:val="24"/>
+          <w:szCs w:val="24"/>
+        </w:rPr>
+        <w:t>community-focused</w:t>
+      </w:r>
+      <w:r>
+        <w:rPr>
+          <w:rFonts w:ascii="Times New Roman" w:hAnsi="Times New Roman" w:cs="Times New Roman"/>
+          <w:sz w:val="24"/>
+          <w:szCs w:val="24"/>
+        </w:rPr>
+        <w:t xml:space="preserve"> alternative.</w:t>
+      </w:r>
+      <w:r>
+        <w:rPr>
+          <w:rFonts w:ascii="Times New Roman" w:hAnsi="Times New Roman" w:cs="Times New Roman"/>
+          <w:sz w:val="24"/>
+          <w:szCs w:val="24"/>
+        </w:rPr>
+        <w:t xml:space="preserve"> </w:t>
+      </w:r>
+    </w:p>
+    <w:p>
+      <w:pPr>
+        <w:spacing w:line="480" w:lineRule="auto"/>
+        <w:ind w:firstLine="720"/>
+        <w:rPr>
+          <w:rFonts w:ascii="Times New Roman" w:hAnsi="Times New Roman" w:cs="Times New Roman"/>
+          <w:sz w:val="24"/>
+          <w:szCs w:val="24"/>
+        </w:rPr>
+      </w:pPr>
+      <w:r>
+        <w:rPr>
+          <w:rFonts w:ascii="Times New Roman" w:hAnsi="Times New Roman" w:cs="Times New Roman"/>
+          <w:sz w:val="24"/>
+          <w:szCs w:val="24"/>
+        </w:rPr>
+        <w:t>With</w:t>
+      </w:r>
+      <w:r>
+        <w:rPr>
+          <w:rFonts w:ascii="Times New Roman" w:hAnsi="Times New Roman" w:cs="Times New Roman"/>
+          <w:sz w:val="24"/>
+          <w:szCs w:val="24"/>
+        </w:rPr>
+        <w:t xml:space="preserve"> features such as group workout logging</w:t>
+      </w:r>
+      <w:r>
+        <w:rPr>
+          <w:rFonts w:ascii="Times New Roman" w:hAnsi="Times New Roman" w:cs="Times New Roman"/>
+          <w:sz w:val="24"/>
+          <w:szCs w:val="24"/>
+        </w:rPr>
+        <w:t xml:space="preserve">, </w:t>
+      </w:r>
+      <w:r>
+        <w:rPr>
+          <w:rFonts w:ascii="Times New Roman" w:hAnsi="Times New Roman" w:cs="Times New Roman"/>
+          <w:sz w:val="24"/>
+          <w:szCs w:val="24"/>
+        </w:rPr>
+        <w:t xml:space="preserve">campus-based </w:t>
+      </w:r>
+      <w:r>
+        <w:rPr>
+          <w:rFonts w:ascii="Times New Roman" w:hAnsi="Times New Roman" w:cs="Times New Roman"/>
+          <w:sz w:val="24"/>
+          <w:szCs w:val="24"/>
+        </w:rPr>
+        <w:t>organization</w:t>
+      </w:r>
+      <w:r>
+        <w:rPr>
+          <w:rFonts w:ascii="Times New Roman" w:hAnsi="Times New Roman" w:cs="Times New Roman"/>
+          <w:sz w:val="24"/>
+          <w:szCs w:val="24"/>
+        </w:rPr>
+        <w:t xml:space="preserve"> groups, and </w:t>
+      </w:r>
+      <w:r>
+        <w:rPr>
+          <w:rFonts w:ascii="Times New Roman" w:hAnsi="Times New Roman" w:cs="Times New Roman"/>
+          <w:sz w:val="24"/>
+          <w:szCs w:val="24"/>
+        </w:rPr>
+        <w:t>campus-wide</w:t>
+      </w:r>
+      <w:r>
+        <w:rPr>
+          <w:rFonts w:ascii="Times New Roman" w:hAnsi="Times New Roman" w:cs="Times New Roman"/>
+          <w:sz w:val="24"/>
+          <w:szCs w:val="24"/>
+        </w:rPr>
+        <w:t xml:space="preserve"> </w:t>
+      </w:r>
+      <w:r>
+        <w:rPr>
+          <w:rFonts w:ascii="Times New Roman" w:hAnsi="Times New Roman" w:cs="Times New Roman"/>
+          <w:sz w:val="24"/>
+          <w:szCs w:val="24"/>
+        </w:rPr>
+        <w:t>leaderboards,</w:t>
+      </w:r>
+      <w:r>
+        <w:rPr>
+          <w:rFonts w:ascii="Times New Roman" w:hAnsi="Times New Roman" w:cs="Times New Roman"/>
+          <w:sz w:val="24"/>
+          <w:szCs w:val="24"/>
+        </w:rPr>
+        <w:t xml:space="preserve"> the Vulcan Activity Tracker encourages the Pennwest student</w:t>
+      </w:r>
+      <w:r>
+        <w:rPr>
+          <w:rFonts w:ascii="Times New Roman" w:hAnsi="Times New Roman" w:cs="Times New Roman"/>
+          <w:sz w:val="24"/>
+          <w:szCs w:val="24"/>
+        </w:rPr>
+        <w:t>s</w:t>
+      </w:r>
+      <w:r>
+        <w:rPr>
+          <w:rFonts w:ascii="Times New Roman" w:hAnsi="Times New Roman" w:cs="Times New Roman"/>
+          <w:sz w:val="24"/>
+          <w:szCs w:val="24"/>
+        </w:rPr>
+        <w:t xml:space="preserve"> and faculty </w:t>
+      </w:r>
+      <w:r>
+        <w:rPr>
+          <w:rFonts w:ascii="Times New Roman" w:hAnsi="Times New Roman" w:cs="Times New Roman"/>
+          <w:sz w:val="24"/>
+          <w:szCs w:val="24"/>
+        </w:rPr>
+        <w:t>to stay active</w:t>
+      </w:r>
+      <w:r>
+        <w:rPr>
+          <w:rFonts w:ascii="Times New Roman" w:hAnsi="Times New Roman" w:cs="Times New Roman"/>
+          <w:sz w:val="24"/>
+          <w:szCs w:val="24"/>
+        </w:rPr>
+        <w:t xml:space="preserve"> and engage with</w:t>
+      </w:r>
+      <w:r>
+        <w:rPr>
+          <w:rFonts w:ascii="Times New Roman" w:hAnsi="Times New Roman" w:cs="Times New Roman"/>
+          <w:sz w:val="24"/>
+          <w:szCs w:val="24"/>
+        </w:rPr>
+        <w:t xml:space="preserve"> </w:t>
+      </w:r>
+      <w:r>
+        <w:rPr>
+          <w:rFonts w:ascii="Times New Roman" w:hAnsi="Times New Roman" w:cs="Times New Roman"/>
+          <w:sz w:val="24"/>
+          <w:szCs w:val="24"/>
+        </w:rPr>
+        <w:t>their</w:t>
+      </w:r>
+      <w:r>
+        <w:rPr>
+          <w:rFonts w:ascii="Times New Roman" w:hAnsi="Times New Roman" w:cs="Times New Roman"/>
+          <w:sz w:val="24"/>
+          <w:szCs w:val="24"/>
+        </w:rPr>
+        <w:t xml:space="preserve"> campus </w:t>
+      </w:r>
+      <w:r>
+        <w:rPr>
+          <w:rFonts w:ascii="Times New Roman" w:hAnsi="Times New Roman" w:cs="Times New Roman"/>
+          <w:sz w:val="24"/>
+          <w:szCs w:val="24"/>
+        </w:rPr>
+        <w:t>communities</w:t>
+      </w:r>
+      <w:r>
+        <w:rPr>
+          <w:rFonts w:ascii="Times New Roman" w:hAnsi="Times New Roman" w:cs="Times New Roman"/>
+          <w:sz w:val="24"/>
+          <w:szCs w:val="24"/>
+        </w:rPr>
+        <w:t xml:space="preserve">. </w:t>
+      </w:r>
+      <w:r>
+        <w:rPr>
+          <w:rFonts w:ascii="Times New Roman" w:hAnsi="Times New Roman" w:cs="Times New Roman"/>
+          <w:sz w:val="24"/>
+          <w:szCs w:val="24"/>
+        </w:rPr>
+        <w:t>Our tracker aim</w:t>
+      </w:r>
+      <w:r>
+        <w:rPr>
+          <w:rFonts w:ascii="Times New Roman" w:hAnsi="Times New Roman" w:cs="Times New Roman"/>
+          <w:sz w:val="24"/>
+          <w:szCs w:val="24"/>
+        </w:rPr>
+        <w:t>s</w:t>
+      </w:r>
+      <w:r>
+        <w:rPr>
+          <w:rFonts w:ascii="Times New Roman" w:hAnsi="Times New Roman" w:cs="Times New Roman"/>
+          <w:sz w:val="24"/>
+          <w:szCs w:val="24"/>
+        </w:rPr>
+        <w:t xml:space="preserve"> to promote </w:t>
+      </w:r>
+      <w:r>
+        <w:rPr>
+          <w:rFonts w:ascii="Times New Roman" w:hAnsi="Times New Roman" w:cs="Times New Roman"/>
+          <w:sz w:val="24"/>
+          <w:szCs w:val="24"/>
+        </w:rPr>
+        <w:t>personal wellness</w:t>
+      </w:r>
+      <w:r>
+        <w:rPr>
+          <w:rFonts w:ascii="Times New Roman" w:hAnsi="Times New Roman" w:cs="Times New Roman"/>
+          <w:sz w:val="24"/>
+          <w:szCs w:val="24"/>
+        </w:rPr>
+        <w:t xml:space="preserve"> and </w:t>
+      </w:r>
+      <w:r>
+        <w:rPr>
+          <w:rFonts w:ascii="Times New Roman" w:hAnsi="Times New Roman" w:cs="Times New Roman"/>
+          <w:sz w:val="24"/>
+          <w:szCs w:val="24"/>
+        </w:rPr>
+        <w:t>community</w:t>
+      </w:r>
+      <w:r>
+        <w:rPr>
+          <w:rFonts w:ascii="Times New Roman" w:hAnsi="Times New Roman" w:cs="Times New Roman"/>
+          <w:sz w:val="24"/>
+          <w:szCs w:val="24"/>
+        </w:rPr>
+        <w:t xml:space="preserve"> involment</w:t>
+      </w:r>
+      <w:r>
+        <w:rPr>
+          <w:rFonts w:ascii="Times New Roman" w:hAnsi="Times New Roman" w:cs="Times New Roman"/>
+          <w:sz w:val="24"/>
+          <w:szCs w:val="24"/>
+        </w:rPr>
+        <w:t>,</w:t>
+      </w:r>
+      <w:r>
+        <w:rPr>
+          <w:rFonts w:ascii="Times New Roman" w:hAnsi="Times New Roman" w:cs="Times New Roman"/>
+          <w:sz w:val="24"/>
+          <w:szCs w:val="24"/>
+        </w:rPr>
+        <w:t xml:space="preserve"> which cannot be said for </w:t>
+      </w:r>
+      <w:r>
+        <w:rPr>
+          <w:rFonts w:ascii="Times New Roman" w:hAnsi="Times New Roman" w:cs="Times New Roman"/>
+          <w:sz w:val="24"/>
+          <w:szCs w:val="24"/>
+        </w:rPr>
+        <w:t>all the other popular activity trackers.</w:t>
+      </w:r>
+    </w:p>
+    <w:p>
+      <w:pPr>
+        <w:rPr>
+          <w:rFonts w:ascii="Times New Roman" w:hAnsi="Times New Roman" w:cs="Times New Roman"/>
+          <w:b/>
+          <w:bCs/>
+          <w:sz w:val="28"/>
+          <w:szCs w:val="28"/>
+        </w:rPr>
+      </w:pPr>
+    </w:p>
+    <w:p>
+      <w:pPr>
+        <w:rPr>
+          <w:rFonts w:ascii="Times New Roman" w:hAnsi="Times New Roman" w:cs="Times New Roman"/>
+          <w:b/>
+          <w:bCs/>
+          <w:sz w:val="28"/>
+          <w:szCs w:val="28"/>
+        </w:rPr>
+      </w:pPr>
+      <w:r>
+        <w:rPr>
+          <w:rFonts w:ascii="Times New Roman" w:hAnsi="Times New Roman" w:cs="Times New Roman"/>
+          <w:b/>
+          <w:bCs/>
+          <w:sz w:val="28"/>
+          <w:szCs w:val="28"/>
+        </w:rPr>
+        <w:t>Glossary</w:t>
+      </w:r>
+    </w:p>
+    <w:p>
+      <w:pPr>
+        <w:rPr>
+          <w:rFonts w:ascii="Times New Roman" w:hAnsi="Times New Roman" w:cs="Times New Roman"/>
+          <w:b/>
+          <w:bCs/>
+          <w:sz w:val="28"/>
+          <w:szCs w:val="28"/>
+        </w:rPr>
       </w:pPr>
     </w:p>
     <w:p>
@@ -2720,9 +3280,7 @@
           <w:u w:val="single"/>
         </w:rPr>
       </w:pPr>
-    </w:p>
-    <w:p>
-      <w:pPr>
+      <w:r>
         <w:rPr>
           <w:rFonts w:ascii="Times New Roman" w:hAnsi="Times New Roman" w:cs="Times New Roman"/>
           <w:b/>
@@ -2731,10 +3289,9 @@
           <w:szCs w:val="32"/>
           <w:u w:val="single"/>
         </w:rPr>
-      </w:pPr>
-    </w:p>
-    <w:p>
-      <w:pPr>
+        <w:t>In</w:t>
+      </w:r>
+      <w:r>
         <w:rPr>
           <w:rFonts w:ascii="Times New Roman" w:hAnsi="Times New Roman" w:cs="Times New Roman"/>
           <w:b/>
@@ -2743,8 +3300,107 @@
           <w:szCs w:val="32"/>
           <w:u w:val="single"/>
         </w:rPr>
-      </w:pPr>
-      <w:r>
+        <w:t>itial Business Model</w:t>
+      </w:r>
+    </w:p>
+    <w:p>
+      <w:pPr>
+        <w:rPr>
+          <w:rFonts w:ascii="Times New Roman" w:hAnsi="Times New Roman" w:cs="Times New Roman"/>
+          <w:b/>
+          <w:bCs/>
+          <w:sz w:val="28"/>
+          <w:szCs w:val="28"/>
+        </w:rPr>
+      </w:pPr>
+      <w:r>
+        <w:rPr>
+          <w:rFonts w:ascii="Times New Roman" w:hAnsi="Times New Roman" w:cs="Times New Roman"/>
+          <w:b/>
+          <w:bCs/>
+          <w:sz w:val="28"/>
+          <w:szCs w:val="28"/>
+        </w:rPr>
+        <w:t>Operational Environment</w:t>
+      </w:r>
+    </w:p>
+    <w:p>
+      <w:pPr>
+        <w:rPr>
+          <w:rFonts w:ascii="Times New Roman" w:hAnsi="Times New Roman" w:cs="Times New Roman"/>
+          <w:b/>
+          <w:bCs/>
+          <w:sz w:val="28"/>
+          <w:szCs w:val="28"/>
+        </w:rPr>
+      </w:pPr>
+      <w:r>
+        <w:rPr>
+          <w:rFonts w:ascii="Times New Roman" w:hAnsi="Times New Roman" w:cs="Times New Roman"/>
+          <w:b/>
+          <w:bCs/>
+          <w:sz w:val="28"/>
+          <w:szCs w:val="28"/>
+        </w:rPr>
+        <w:t>Description of Data Sources</w:t>
+      </w:r>
+    </w:p>
+    <w:p>
+      <w:pPr>
+        <w:rPr>
+          <w:rFonts w:ascii="Times New Roman" w:hAnsi="Times New Roman" w:cs="Times New Roman"/>
+          <w:b/>
+          <w:bCs/>
+          <w:sz w:val="28"/>
+          <w:szCs w:val="28"/>
+        </w:rPr>
+      </w:pPr>
+      <w:r>
+        <w:rPr>
+          <w:rFonts w:ascii="Times New Roman" w:hAnsi="Times New Roman" w:cs="Times New Roman"/>
+          <w:b/>
+          <w:bCs/>
+          <w:sz w:val="28"/>
+          <w:szCs w:val="28"/>
+        </w:rPr>
+        <w:t>Use Case UML Diagrams &amp; Descriptions</w:t>
+      </w:r>
+    </w:p>
+    <w:p>
+      <w:pPr>
+        <w:rPr>
+          <w:rFonts w:ascii="Times New Roman" w:hAnsi="Times New Roman" w:cs="Times New Roman"/>
+          <w:b/>
+          <w:bCs/>
+          <w:sz w:val="28"/>
+          <w:szCs w:val="28"/>
+        </w:rPr>
+      </w:pPr>
+    </w:p>
+    <w:p>
+      <w:pPr>
+        <w:rPr>
+          <w:rFonts w:ascii="Times New Roman" w:hAnsi="Times New Roman" w:cs="Times New Roman"/>
+          <w:b/>
+          <w:bCs/>
+          <w:sz w:val="28"/>
+          <w:szCs w:val="28"/>
+        </w:rPr>
+      </w:pPr>
+    </w:p>
+    <w:p>
+      <w:pPr>
+        <w:rPr>
+          <w:rFonts w:ascii="Times New Roman" w:hAnsi="Times New Roman" w:cs="Times New Roman"/>
+          <w:b/>
+          <w:bCs/>
+          <w:sz w:val="28"/>
+          <w:szCs w:val="28"/>
+        </w:rPr>
+      </w:pPr>
+    </w:p>
+    <w:p>
+      <w:pPr>
         <w:rPr>
           <w:rFonts w:ascii="Times New Roman" w:hAnsi="Times New Roman" w:cs="Times New Roman"/>
           <w:b/>
@@ -2753,64 +3409,8 @@
           <w:szCs w:val="32"/>
           <w:u w:val="single"/>
         </w:rPr>
-        <w:t>Application Domain</w:t>
-      </w:r>
-    </w:p>
-    <w:p>
-      <w:pPr>
-        <w:rPr>
-          <w:rFonts w:ascii="Times New Roman" w:hAnsi="Times New Roman" w:cs="Times New Roman"/>
-          <w:b/>
-          <w:bCs/>
-          <w:sz w:val="28"/>
-          <w:szCs w:val="28"/>
-        </w:rPr>
-      </w:pPr>
-      <w:r>
-        <w:rPr>
-          <w:rFonts w:ascii="Times New Roman" w:hAnsi="Times New Roman" w:cs="Times New Roman"/>
-          <w:b/>
-          <w:bCs/>
-          <w:sz w:val="28"/>
-          <w:szCs w:val="28"/>
-        </w:rPr>
-        <w:t>Project Context</w:t>
-      </w:r>
-    </w:p>
-    <w:p>
-      <w:pPr>
-        <w:rPr>
-          <w:rFonts w:ascii="Times New Roman" w:hAnsi="Times New Roman" w:cs="Times New Roman"/>
-          <w:b/>
-          <w:bCs/>
-          <w:sz w:val="28"/>
-          <w:szCs w:val="28"/>
-        </w:rPr>
-      </w:pPr>
-      <w:r>
-        <w:rPr>
-          <w:rFonts w:ascii="Times New Roman" w:hAnsi="Times New Roman" w:cs="Times New Roman"/>
-          <w:b/>
-          <w:bCs/>
-          <w:sz w:val="28"/>
-          <w:szCs w:val="28"/>
-        </w:rPr>
-        <w:t>Glossary</w:t>
-      </w:r>
-    </w:p>
-    <w:p>
-      <w:pPr>
-        <w:rPr>
-          <w:rFonts w:ascii="Times New Roman" w:hAnsi="Times New Roman" w:cs="Times New Roman"/>
-          <w:b/>
-          <w:bCs/>
-          <w:sz w:val="28"/>
-          <w:szCs w:val="28"/>
-        </w:rPr>
-      </w:pPr>
-    </w:p>
-    <w:p>
-      <w:pPr>
+      </w:pPr>
+      <w:r>
         <w:rPr>
           <w:rFonts w:ascii="Times New Roman" w:hAnsi="Times New Roman" w:cs="Times New Roman"/>
           <w:b/>
@@ -2819,28 +3419,7 @@
           <w:szCs w:val="32"/>
           <w:u w:val="single"/>
         </w:rPr>
-      </w:pPr>
-      <w:r>
-        <w:rPr>
-          <w:rFonts w:ascii="Times New Roman" w:hAnsi="Times New Roman" w:cs="Times New Roman"/>
-          <w:b/>
-          <w:bCs/>
-          <w:sz w:val="32"/>
-          <w:szCs w:val="32"/>
-          <w:u w:val="single"/>
-        </w:rPr>
-        <w:t>In</w:t>
-      </w:r>
-      <w:r>
-        <w:rPr>
-          <w:rFonts w:ascii="Times New Roman" w:hAnsi="Times New Roman" w:cs="Times New Roman"/>
-          <w:b/>
-          <w:bCs/>
-          <w:sz w:val="32"/>
-          <w:szCs w:val="32"/>
-          <w:u w:val="single"/>
-        </w:rPr>
-        <w:t>itial Business Model</w:t>
+        <w:t>Initial Requirements</w:t>
       </w:r>
     </w:p>
     <w:p>
@@ -2861,7 +3440,7 @@
           <w:sz w:val="28"/>
           <w:szCs w:val="28"/>
         </w:rPr>
-        <w:t>Operational Environment</w:t>
+        <w:t>Functional</w:t>
       </w:r>
     </w:p>
     <w:p>
@@ -2882,7 +3461,7 @@
           <w:sz w:val="28"/>
           <w:szCs w:val="28"/>
         </w:rPr>
-        <w:t>Description of Data Sources</w:t>
+        <w:t>Nonfunctional</w:t>
       </w:r>
     </w:p>
     <w:p>
@@ -2903,129 +3482,8 @@
           <w:sz w:val="28"/>
           <w:szCs w:val="28"/>
         </w:rPr>
-        <w:t>Use Case UML Diagrams &amp; Descriptions</w:t>
-      </w:r>
-    </w:p>
-    <w:p>
-      <w:pPr>
-        <w:rPr>
-          <w:rFonts w:ascii="Times New Roman" w:hAnsi="Times New Roman" w:cs="Times New Roman"/>
-          <w:b/>
-          <w:bCs/>
-          <w:sz w:val="28"/>
-          <w:szCs w:val="28"/>
-        </w:rPr>
-      </w:pPr>
-    </w:p>
-    <w:p>
-      <w:pPr>
-        <w:rPr>
-          <w:rFonts w:ascii="Times New Roman" w:hAnsi="Times New Roman" w:cs="Times New Roman"/>
-          <w:b/>
-          <w:bCs/>
-          <w:sz w:val="28"/>
-          <w:szCs w:val="28"/>
-        </w:rPr>
-      </w:pPr>
-    </w:p>
-    <w:p>
-      <w:pPr>
-        <w:rPr>
-          <w:rFonts w:ascii="Times New Roman" w:hAnsi="Times New Roman" w:cs="Times New Roman"/>
-          <w:b/>
-          <w:bCs/>
-          <w:sz w:val="28"/>
-          <w:szCs w:val="28"/>
-        </w:rPr>
-      </w:pPr>
-    </w:p>
-    <w:p>
-      <w:pPr>
-        <w:rPr>
-          <w:rFonts w:ascii="Times New Roman" w:hAnsi="Times New Roman" w:cs="Times New Roman"/>
-          <w:b/>
-          <w:bCs/>
-          <w:sz w:val="32"/>
-          <w:szCs w:val="32"/>
-          <w:u w:val="single"/>
-        </w:rPr>
-      </w:pPr>
-      <w:r>
-        <w:rPr>
-          <w:rFonts w:ascii="Times New Roman" w:hAnsi="Times New Roman" w:cs="Times New Roman"/>
-          <w:b/>
-          <w:bCs/>
-          <w:sz w:val="32"/>
-          <w:szCs w:val="32"/>
-          <w:u w:val="single"/>
-        </w:rPr>
-        <w:t>Initial Requirements</w:t>
-      </w:r>
-    </w:p>
-    <w:p>
-      <w:pPr>
-        <w:rPr>
-          <w:rFonts w:ascii="Times New Roman" w:hAnsi="Times New Roman" w:cs="Times New Roman"/>
-          <w:b/>
-          <w:bCs/>
-          <w:sz w:val="28"/>
-          <w:szCs w:val="28"/>
-        </w:rPr>
-      </w:pPr>
-      <w:r>
-        <w:rPr>
-          <w:rFonts w:ascii="Times New Roman" w:hAnsi="Times New Roman" w:cs="Times New Roman"/>
-          <w:b/>
-          <w:bCs/>
-          <w:sz w:val="28"/>
-          <w:szCs w:val="28"/>
-        </w:rPr>
-        <w:t>Functional</w:t>
-      </w:r>
-    </w:p>
-    <w:p>
-      <w:pPr>
-        <w:rPr>
-          <w:rFonts w:ascii="Times New Roman" w:hAnsi="Times New Roman" w:cs="Times New Roman"/>
-          <w:b/>
-          <w:bCs/>
-          <w:sz w:val="28"/>
-          <w:szCs w:val="28"/>
-        </w:rPr>
-      </w:pPr>
-      <w:r>
-        <w:rPr>
-          <w:rFonts w:ascii="Times New Roman" w:hAnsi="Times New Roman" w:cs="Times New Roman"/>
-          <w:b/>
-          <w:bCs/>
-          <w:sz w:val="28"/>
-          <w:szCs w:val="28"/>
-        </w:rPr>
-        <w:t>Nonfunctional</w:t>
-      </w:r>
-    </w:p>
-    <w:p>
-      <w:pPr>
-        <w:rPr>
-          <w:rFonts w:ascii="Times New Roman" w:hAnsi="Times New Roman" w:cs="Times New Roman"/>
-          <w:b/>
-          <w:bCs/>
-          <w:sz w:val="28"/>
-          <w:szCs w:val="28"/>
-        </w:rPr>
-      </w:pPr>
-      <w:proofErr w:type="spellStart"/>
-      <w:r>
-        <w:rPr>
-          <w:rFonts w:ascii="Times New Roman" w:hAnsi="Times New Roman" w:cs="Times New Roman"/>
-          <w:b/>
-          <w:bCs/>
-          <w:sz w:val="28"/>
-          <w:szCs w:val="28"/>
-        </w:rPr>
         <w:t>Documention</w:t>
       </w:r>
-      <w:proofErr w:type="spellEnd"/>
     </w:p>
     <w:p>
       <w:pPr>
@@ -3632,6 +4090,7 @@
         <w:docPartUnique/>
       </w:docPartObj>
     </w:sdtPr>
+    <w:sdtEndPr/>
     <w:sdtContent>
       <w:p>
         <w:pPr>

</xml_diff>

<commit_message>
add table of context, revised abstract, background, teams,overview, context, formatted all font to 12 new times roman, table formatting
</commit_message>
<xml_diff>
--- a/Requirements/Group2_CMSC-4900_Requirements.docx
+++ b/Requirements/Group2_CMSC-4900_Requirements.docx
@@ -846,23 +846,1073 @@
           <w:rFonts w:ascii="Times New Roman" w:hAnsi="Times New Roman" w:cs="Times New Roman"/>
           <w:b/>
           <w:bCs/>
+          <w:sz w:val="24"/>
+          <w:szCs w:val="24"/>
+          <w:u w:val="single"/>
+        </w:rPr>
+      </w:pPr>
+      <w:r>
+        <w:rPr>
+          <w:rFonts w:ascii="Times New Roman" w:hAnsi="Times New Roman" w:cs="Times New Roman"/>
+          <w:b/>
+          <w:bCs/>
+          <w:sz w:val="24"/>
+          <w:szCs w:val="24"/>
+          <w:u w:val="single"/>
+        </w:rPr>
+        <w:lastRenderedPageBreak/>
+        <w:t>Table Of Contents</w:t>
+      </w:r>
+    </w:p>
+    <w:p>
+      <w:pPr>
+        <w:rPr>
+          <w:rFonts w:ascii="Times New Roman" w:hAnsi="Times New Roman" w:cs="Times New Roman"/>
+          <w:b/>
+          <w:bCs/>
           <w:sz w:val="36"/>
           <w:szCs w:val="36"/>
-          <w:u w:val="single"/>
-        </w:rPr>
-      </w:pPr>
-      <w:r>
+        </w:rPr>
+      </w:pPr>
+    </w:p>
+    <w:sdt>
+      <w:sdtPr>
+        <w:id w:val="-555779104"/>
+        <w:docPartObj>
+          <w:docPartGallery w:val="Table of Contents"/>
+          <w:docPartUnique/>
+        </w:docPartObj>
+      </w:sdtPr>
+      <w:sdtEndPr>
+        <w:rPr>
+          <w:rFonts w:asciiTheme="minorHAnsi" w:eastAsiaTheme="minorHAnsi" w:hAnsiTheme="minorHAnsi" w:cstheme="minorBidi"/>
+          <w:b/>
+          <w:bCs/>
+          <w:noProof/>
+          <w:color w:val="auto"/>
+          <w:sz w:val="22"/>
+          <w:szCs w:val="22"/>
+        </w:rPr>
+      </w:sdtEndPr>
+      <w:sdtContent>
+        <w:p>
+          <w:pPr>
+            <w:pStyle w:val="TOCHeading"/>
+          </w:pPr>
+        </w:p>
+        <w:p>
+          <w:pPr>
+            <w:pStyle w:val="TOC1"/>
+            <w:tabs>
+              <w:tab w:val="right" w:leader="dot" w:pos="9350"/>
+            </w:tabs>
+            <w:rPr>
+              <w:rFonts w:ascii="Times New Roman" w:eastAsiaTheme="minorEastAsia" w:hAnsi="Times New Roman" w:cs="Times New Roman"/>
+              <w:noProof/>
+              <w:kern w:val="2"/>
+              <w:sz w:val="28"/>
+              <w:szCs w:val="28"/>
+              <w14:ligatures w14:val="standardContextual"/>
+            </w:rPr>
+          </w:pPr>
+          <w:r>
+            <w:fldChar w:fldCharType="begin"/>
+          </w:r>
+          <w:r>
+            <w:instrText xml:space="preserve"> TOC \o "1-3" \h \z \u </w:instrText>
+          </w:r>
+          <w:r>
+            <w:fldChar w:fldCharType="separate"/>
+          </w:r>
+          <w:hyperlink w:anchor="_Toc209945811" w:history="1">
+            <w:r>
+              <w:rPr>
+                <w:rStyle w:val="Hyperlink"/>
+                <w:rFonts w:ascii="Times New Roman" w:hAnsi="Times New Roman" w:cs="Times New Roman"/>
+                <w:b/>
+                <w:bCs/>
+                <w:noProof/>
+                <w:sz w:val="24"/>
+                <w:szCs w:val="24"/>
+              </w:rPr>
+              <w:t>Abstract</w:t>
+            </w:r>
+            <w:r>
+              <w:rPr>
+                <w:rFonts w:ascii="Times New Roman" w:hAnsi="Times New Roman" w:cs="Times New Roman"/>
+                <w:noProof/>
+                <w:webHidden/>
+                <w:sz w:val="24"/>
+                <w:szCs w:val="24"/>
+              </w:rPr>
+              <w:tab/>
+            </w:r>
+            <w:r>
+              <w:rPr>
+                <w:rFonts w:ascii="Times New Roman" w:hAnsi="Times New Roman" w:cs="Times New Roman"/>
+                <w:noProof/>
+                <w:webHidden/>
+                <w:sz w:val="24"/>
+                <w:szCs w:val="24"/>
+              </w:rPr>
+              <w:fldChar w:fldCharType="begin"/>
+            </w:r>
+            <w:r>
+              <w:rPr>
+                <w:rFonts w:ascii="Times New Roman" w:hAnsi="Times New Roman" w:cs="Times New Roman"/>
+                <w:noProof/>
+                <w:webHidden/>
+                <w:sz w:val="24"/>
+                <w:szCs w:val="24"/>
+              </w:rPr>
+              <w:instrText xml:space="preserve"> PAGEREF _Toc209945811 \h </w:instrText>
+            </w:r>
+            <w:r>
+              <w:rPr>
+                <w:rFonts w:ascii="Times New Roman" w:hAnsi="Times New Roman" w:cs="Times New Roman"/>
+                <w:noProof/>
+                <w:webHidden/>
+                <w:sz w:val="24"/>
+                <w:szCs w:val="24"/>
+              </w:rPr>
+            </w:r>
+            <w:r>
+              <w:rPr>
+                <w:rFonts w:ascii="Times New Roman" w:hAnsi="Times New Roman" w:cs="Times New Roman"/>
+                <w:noProof/>
+                <w:webHidden/>
+                <w:sz w:val="24"/>
+                <w:szCs w:val="24"/>
+              </w:rPr>
+              <w:fldChar w:fldCharType="separate"/>
+            </w:r>
+            <w:r>
+              <w:rPr>
+                <w:rFonts w:ascii="Times New Roman" w:hAnsi="Times New Roman" w:cs="Times New Roman"/>
+                <w:noProof/>
+                <w:webHidden/>
+                <w:sz w:val="24"/>
+                <w:szCs w:val="24"/>
+              </w:rPr>
+              <w:t>3</w:t>
+            </w:r>
+            <w:r>
+              <w:rPr>
+                <w:rFonts w:ascii="Times New Roman" w:hAnsi="Times New Roman" w:cs="Times New Roman"/>
+                <w:noProof/>
+                <w:webHidden/>
+                <w:sz w:val="24"/>
+                <w:szCs w:val="24"/>
+              </w:rPr>
+              <w:fldChar w:fldCharType="end"/>
+            </w:r>
+          </w:hyperlink>
+        </w:p>
+        <w:p>
+          <w:pPr>
+            <w:pStyle w:val="TOC1"/>
+            <w:tabs>
+              <w:tab w:val="right" w:leader="dot" w:pos="9350"/>
+            </w:tabs>
+            <w:rPr>
+              <w:rFonts w:ascii="Times New Roman" w:eastAsiaTheme="minorEastAsia" w:hAnsi="Times New Roman" w:cs="Times New Roman"/>
+              <w:noProof/>
+              <w:kern w:val="2"/>
+              <w:sz w:val="24"/>
+              <w:szCs w:val="24"/>
+              <w14:ligatures w14:val="standardContextual"/>
+            </w:rPr>
+          </w:pPr>
+          <w:hyperlink w:anchor="_Toc209945812" w:history="1">
+            <w:r>
+              <w:rPr>
+                <w:rStyle w:val="Hyperlink"/>
+                <w:rFonts w:ascii="Times New Roman" w:hAnsi="Times New Roman" w:cs="Times New Roman"/>
+                <w:b/>
+                <w:bCs/>
+                <w:noProof/>
+                <w:sz w:val="24"/>
+                <w:szCs w:val="24"/>
+              </w:rPr>
+              <w:t>Introduction</w:t>
+            </w:r>
+            <w:r>
+              <w:rPr>
+                <w:rFonts w:ascii="Times New Roman" w:hAnsi="Times New Roman" w:cs="Times New Roman"/>
+                <w:noProof/>
+                <w:webHidden/>
+                <w:sz w:val="24"/>
+                <w:szCs w:val="24"/>
+              </w:rPr>
+              <w:tab/>
+            </w:r>
+            <w:r>
+              <w:rPr>
+                <w:rFonts w:ascii="Times New Roman" w:hAnsi="Times New Roman" w:cs="Times New Roman"/>
+                <w:noProof/>
+                <w:webHidden/>
+                <w:sz w:val="24"/>
+                <w:szCs w:val="24"/>
+              </w:rPr>
+              <w:fldChar w:fldCharType="begin"/>
+            </w:r>
+            <w:r>
+              <w:rPr>
+                <w:rFonts w:ascii="Times New Roman" w:hAnsi="Times New Roman" w:cs="Times New Roman"/>
+                <w:noProof/>
+                <w:webHidden/>
+                <w:sz w:val="24"/>
+                <w:szCs w:val="24"/>
+              </w:rPr>
+              <w:instrText xml:space="preserve"> PAGEREF _Toc209945812 \h </w:instrText>
+            </w:r>
+            <w:r>
+              <w:rPr>
+                <w:rFonts w:ascii="Times New Roman" w:hAnsi="Times New Roman" w:cs="Times New Roman"/>
+                <w:noProof/>
+                <w:webHidden/>
+                <w:sz w:val="24"/>
+                <w:szCs w:val="24"/>
+              </w:rPr>
+            </w:r>
+            <w:r>
+              <w:rPr>
+                <w:rFonts w:ascii="Times New Roman" w:hAnsi="Times New Roman" w:cs="Times New Roman"/>
+                <w:noProof/>
+                <w:webHidden/>
+                <w:sz w:val="24"/>
+                <w:szCs w:val="24"/>
+              </w:rPr>
+              <w:fldChar w:fldCharType="separate"/>
+            </w:r>
+            <w:r>
+              <w:rPr>
+                <w:rFonts w:ascii="Times New Roman" w:hAnsi="Times New Roman" w:cs="Times New Roman"/>
+                <w:noProof/>
+                <w:webHidden/>
+                <w:sz w:val="24"/>
+                <w:szCs w:val="24"/>
+              </w:rPr>
+              <w:t>3</w:t>
+            </w:r>
+            <w:r>
+              <w:rPr>
+                <w:rFonts w:ascii="Times New Roman" w:hAnsi="Times New Roman" w:cs="Times New Roman"/>
+                <w:noProof/>
+                <w:webHidden/>
+                <w:sz w:val="24"/>
+                <w:szCs w:val="24"/>
+              </w:rPr>
+              <w:fldChar w:fldCharType="end"/>
+            </w:r>
+          </w:hyperlink>
+        </w:p>
+        <w:p>
+          <w:pPr>
+            <w:pStyle w:val="TOC2"/>
+            <w:tabs>
+              <w:tab w:val="right" w:leader="dot" w:pos="9350"/>
+            </w:tabs>
+            <w:rPr>
+              <w:rFonts w:ascii="Times New Roman" w:eastAsiaTheme="minorEastAsia" w:hAnsi="Times New Roman" w:cs="Times New Roman"/>
+              <w:i/>
+              <w:iCs/>
+              <w:noProof/>
+              <w:kern w:val="2"/>
+              <w:sz w:val="24"/>
+              <w:szCs w:val="24"/>
+              <w14:ligatures w14:val="standardContextual"/>
+            </w:rPr>
+          </w:pPr>
+          <w:hyperlink w:anchor="_Toc209945813" w:history="1">
+            <w:r>
+              <w:rPr>
+                <w:rStyle w:val="Hyperlink"/>
+                <w:rFonts w:ascii="Times New Roman" w:hAnsi="Times New Roman" w:cs="Times New Roman"/>
+                <w:b/>
+                <w:bCs/>
+                <w:i/>
+                <w:iCs/>
+                <w:noProof/>
+                <w:sz w:val="24"/>
+                <w:szCs w:val="24"/>
+              </w:rPr>
+              <w:t>Background:</w:t>
+            </w:r>
+            <w:r>
+              <w:rPr>
+                <w:rFonts w:ascii="Times New Roman" w:hAnsi="Times New Roman" w:cs="Times New Roman"/>
+                <w:i/>
+                <w:iCs/>
+                <w:noProof/>
+                <w:webHidden/>
+                <w:sz w:val="24"/>
+                <w:szCs w:val="24"/>
+              </w:rPr>
+              <w:tab/>
+            </w:r>
+            <w:r>
+              <w:rPr>
+                <w:rFonts w:ascii="Times New Roman" w:hAnsi="Times New Roman" w:cs="Times New Roman"/>
+                <w:i/>
+                <w:iCs/>
+                <w:noProof/>
+                <w:webHidden/>
+                <w:sz w:val="24"/>
+                <w:szCs w:val="24"/>
+              </w:rPr>
+              <w:fldChar w:fldCharType="begin"/>
+            </w:r>
+            <w:r>
+              <w:rPr>
+                <w:rFonts w:ascii="Times New Roman" w:hAnsi="Times New Roman" w:cs="Times New Roman"/>
+                <w:i/>
+                <w:iCs/>
+                <w:noProof/>
+                <w:webHidden/>
+                <w:sz w:val="24"/>
+                <w:szCs w:val="24"/>
+              </w:rPr>
+              <w:instrText xml:space="preserve"> PAGEREF _Toc209945813 \h </w:instrText>
+            </w:r>
+            <w:r>
+              <w:rPr>
+                <w:rFonts w:ascii="Times New Roman" w:hAnsi="Times New Roman" w:cs="Times New Roman"/>
+                <w:i/>
+                <w:iCs/>
+                <w:noProof/>
+                <w:webHidden/>
+                <w:sz w:val="24"/>
+                <w:szCs w:val="24"/>
+              </w:rPr>
+            </w:r>
+            <w:r>
+              <w:rPr>
+                <w:rFonts w:ascii="Times New Roman" w:hAnsi="Times New Roman" w:cs="Times New Roman"/>
+                <w:i/>
+                <w:iCs/>
+                <w:noProof/>
+                <w:webHidden/>
+                <w:sz w:val="24"/>
+                <w:szCs w:val="24"/>
+              </w:rPr>
+              <w:fldChar w:fldCharType="separate"/>
+            </w:r>
+            <w:r>
+              <w:rPr>
+                <w:rFonts w:ascii="Times New Roman" w:hAnsi="Times New Roman" w:cs="Times New Roman"/>
+                <w:i/>
+                <w:iCs/>
+                <w:noProof/>
+                <w:webHidden/>
+                <w:sz w:val="24"/>
+                <w:szCs w:val="24"/>
+              </w:rPr>
+              <w:t>3</w:t>
+            </w:r>
+            <w:r>
+              <w:rPr>
+                <w:rFonts w:ascii="Times New Roman" w:hAnsi="Times New Roman" w:cs="Times New Roman"/>
+                <w:i/>
+                <w:iCs/>
+                <w:noProof/>
+                <w:webHidden/>
+                <w:sz w:val="24"/>
+                <w:szCs w:val="24"/>
+              </w:rPr>
+              <w:fldChar w:fldCharType="end"/>
+            </w:r>
+          </w:hyperlink>
+        </w:p>
+        <w:p>
+          <w:pPr>
+            <w:pStyle w:val="TOC2"/>
+            <w:tabs>
+              <w:tab w:val="right" w:leader="dot" w:pos="9350"/>
+            </w:tabs>
+            <w:rPr>
+              <w:rFonts w:ascii="Times New Roman" w:eastAsiaTheme="minorEastAsia" w:hAnsi="Times New Roman" w:cs="Times New Roman"/>
+              <w:i/>
+              <w:iCs/>
+              <w:noProof/>
+              <w:kern w:val="2"/>
+              <w:sz w:val="24"/>
+              <w:szCs w:val="24"/>
+              <w14:ligatures w14:val="standardContextual"/>
+            </w:rPr>
+          </w:pPr>
+          <w:hyperlink w:anchor="_Toc209945814" w:history="1">
+            <w:r>
+              <w:rPr>
+                <w:rStyle w:val="Hyperlink"/>
+                <w:rFonts w:ascii="Times New Roman" w:hAnsi="Times New Roman" w:cs="Times New Roman"/>
+                <w:b/>
+                <w:bCs/>
+                <w:i/>
+                <w:iCs/>
+                <w:noProof/>
+                <w:sz w:val="24"/>
+                <w:szCs w:val="24"/>
+              </w:rPr>
+              <w:t>Overview/Objectives of Project:</w:t>
+            </w:r>
+            <w:r>
+              <w:rPr>
+                <w:rFonts w:ascii="Times New Roman" w:hAnsi="Times New Roman" w:cs="Times New Roman"/>
+                <w:i/>
+                <w:iCs/>
+                <w:noProof/>
+                <w:webHidden/>
+                <w:sz w:val="24"/>
+                <w:szCs w:val="24"/>
+              </w:rPr>
+              <w:tab/>
+            </w:r>
+            <w:r>
+              <w:rPr>
+                <w:rFonts w:ascii="Times New Roman" w:hAnsi="Times New Roman" w:cs="Times New Roman"/>
+                <w:i/>
+                <w:iCs/>
+                <w:noProof/>
+                <w:webHidden/>
+                <w:sz w:val="24"/>
+                <w:szCs w:val="24"/>
+              </w:rPr>
+              <w:fldChar w:fldCharType="begin"/>
+            </w:r>
+            <w:r>
+              <w:rPr>
+                <w:rFonts w:ascii="Times New Roman" w:hAnsi="Times New Roman" w:cs="Times New Roman"/>
+                <w:i/>
+                <w:iCs/>
+                <w:noProof/>
+                <w:webHidden/>
+                <w:sz w:val="24"/>
+                <w:szCs w:val="24"/>
+              </w:rPr>
+              <w:instrText xml:space="preserve"> PAGEREF _Toc209945814 \h </w:instrText>
+            </w:r>
+            <w:r>
+              <w:rPr>
+                <w:rFonts w:ascii="Times New Roman" w:hAnsi="Times New Roman" w:cs="Times New Roman"/>
+                <w:i/>
+                <w:iCs/>
+                <w:noProof/>
+                <w:webHidden/>
+                <w:sz w:val="24"/>
+                <w:szCs w:val="24"/>
+              </w:rPr>
+            </w:r>
+            <w:r>
+              <w:rPr>
+                <w:rFonts w:ascii="Times New Roman" w:hAnsi="Times New Roman" w:cs="Times New Roman"/>
+                <w:i/>
+                <w:iCs/>
+                <w:noProof/>
+                <w:webHidden/>
+                <w:sz w:val="24"/>
+                <w:szCs w:val="24"/>
+              </w:rPr>
+              <w:fldChar w:fldCharType="separate"/>
+            </w:r>
+            <w:r>
+              <w:rPr>
+                <w:rFonts w:ascii="Times New Roman" w:hAnsi="Times New Roman" w:cs="Times New Roman"/>
+                <w:i/>
+                <w:iCs/>
+                <w:noProof/>
+                <w:webHidden/>
+                <w:sz w:val="24"/>
+                <w:szCs w:val="24"/>
+              </w:rPr>
+              <w:t>4</w:t>
+            </w:r>
+            <w:r>
+              <w:rPr>
+                <w:rFonts w:ascii="Times New Roman" w:hAnsi="Times New Roman" w:cs="Times New Roman"/>
+                <w:i/>
+                <w:iCs/>
+                <w:noProof/>
+                <w:webHidden/>
+                <w:sz w:val="24"/>
+                <w:szCs w:val="24"/>
+              </w:rPr>
+              <w:fldChar w:fldCharType="end"/>
+            </w:r>
+          </w:hyperlink>
+        </w:p>
+        <w:p>
+          <w:pPr>
+            <w:pStyle w:val="TOC2"/>
+            <w:tabs>
+              <w:tab w:val="right" w:leader="dot" w:pos="9350"/>
+            </w:tabs>
+            <w:rPr>
+              <w:rFonts w:ascii="Times New Roman" w:eastAsiaTheme="minorEastAsia" w:hAnsi="Times New Roman" w:cs="Times New Roman"/>
+              <w:i/>
+              <w:iCs/>
+              <w:noProof/>
+              <w:kern w:val="2"/>
+              <w:sz w:val="24"/>
+              <w:szCs w:val="24"/>
+              <w14:ligatures w14:val="standardContextual"/>
+            </w:rPr>
+          </w:pPr>
+          <w:hyperlink w:anchor="_Toc209945815" w:history="1">
+            <w:r>
+              <w:rPr>
+                <w:rStyle w:val="Hyperlink"/>
+                <w:rFonts w:ascii="Times New Roman" w:hAnsi="Times New Roman" w:cs="Times New Roman"/>
+                <w:b/>
+                <w:bCs/>
+                <w:i/>
+                <w:iCs/>
+                <w:noProof/>
+                <w:sz w:val="24"/>
+                <w:szCs w:val="24"/>
+              </w:rPr>
+              <w:t>Constituents / Team Details &amp; Dynamics</w:t>
+            </w:r>
+            <w:r>
+              <w:rPr>
+                <w:rFonts w:ascii="Times New Roman" w:hAnsi="Times New Roman" w:cs="Times New Roman"/>
+                <w:i/>
+                <w:iCs/>
+                <w:noProof/>
+                <w:webHidden/>
+                <w:sz w:val="24"/>
+                <w:szCs w:val="24"/>
+              </w:rPr>
+              <w:tab/>
+            </w:r>
+            <w:r>
+              <w:rPr>
+                <w:rFonts w:ascii="Times New Roman" w:hAnsi="Times New Roman" w:cs="Times New Roman"/>
+                <w:i/>
+                <w:iCs/>
+                <w:noProof/>
+                <w:webHidden/>
+                <w:sz w:val="24"/>
+                <w:szCs w:val="24"/>
+              </w:rPr>
+              <w:fldChar w:fldCharType="begin"/>
+            </w:r>
+            <w:r>
+              <w:rPr>
+                <w:rFonts w:ascii="Times New Roman" w:hAnsi="Times New Roman" w:cs="Times New Roman"/>
+                <w:i/>
+                <w:iCs/>
+                <w:noProof/>
+                <w:webHidden/>
+                <w:sz w:val="24"/>
+                <w:szCs w:val="24"/>
+              </w:rPr>
+              <w:instrText xml:space="preserve"> PAGEREF _Toc209945815 \h </w:instrText>
+            </w:r>
+            <w:r>
+              <w:rPr>
+                <w:rFonts w:ascii="Times New Roman" w:hAnsi="Times New Roman" w:cs="Times New Roman"/>
+                <w:i/>
+                <w:iCs/>
+                <w:noProof/>
+                <w:webHidden/>
+                <w:sz w:val="24"/>
+                <w:szCs w:val="24"/>
+              </w:rPr>
+            </w:r>
+            <w:r>
+              <w:rPr>
+                <w:rFonts w:ascii="Times New Roman" w:hAnsi="Times New Roman" w:cs="Times New Roman"/>
+                <w:i/>
+                <w:iCs/>
+                <w:noProof/>
+                <w:webHidden/>
+                <w:sz w:val="24"/>
+                <w:szCs w:val="24"/>
+              </w:rPr>
+              <w:fldChar w:fldCharType="separate"/>
+            </w:r>
+            <w:r>
+              <w:rPr>
+                <w:rFonts w:ascii="Times New Roman" w:hAnsi="Times New Roman" w:cs="Times New Roman"/>
+                <w:i/>
+                <w:iCs/>
+                <w:noProof/>
+                <w:webHidden/>
+                <w:sz w:val="24"/>
+                <w:szCs w:val="24"/>
+              </w:rPr>
+              <w:t>5</w:t>
+            </w:r>
+            <w:r>
+              <w:rPr>
+                <w:rFonts w:ascii="Times New Roman" w:hAnsi="Times New Roman" w:cs="Times New Roman"/>
+                <w:i/>
+                <w:iCs/>
+                <w:noProof/>
+                <w:webHidden/>
+                <w:sz w:val="24"/>
+                <w:szCs w:val="24"/>
+              </w:rPr>
+              <w:fldChar w:fldCharType="end"/>
+            </w:r>
+          </w:hyperlink>
+        </w:p>
+        <w:p>
+          <w:pPr>
+            <w:pStyle w:val="TOC1"/>
+            <w:tabs>
+              <w:tab w:val="right" w:leader="dot" w:pos="9350"/>
+            </w:tabs>
+            <w:rPr>
+              <w:rFonts w:ascii="Times New Roman" w:eastAsiaTheme="minorEastAsia" w:hAnsi="Times New Roman" w:cs="Times New Roman"/>
+              <w:noProof/>
+              <w:kern w:val="2"/>
+              <w:sz w:val="24"/>
+              <w:szCs w:val="24"/>
+              <w14:ligatures w14:val="standardContextual"/>
+            </w:rPr>
+          </w:pPr>
+          <w:hyperlink w:anchor="_Toc209945816" w:history="1">
+            <w:r>
+              <w:rPr>
+                <w:rStyle w:val="Hyperlink"/>
+                <w:rFonts w:ascii="Times New Roman" w:hAnsi="Times New Roman" w:cs="Times New Roman"/>
+                <w:b/>
+                <w:bCs/>
+                <w:noProof/>
+                <w:sz w:val="24"/>
+                <w:szCs w:val="24"/>
+              </w:rPr>
+              <w:t>Application Domain</w:t>
+            </w:r>
+            <w:r>
+              <w:rPr>
+                <w:rFonts w:ascii="Times New Roman" w:hAnsi="Times New Roman" w:cs="Times New Roman"/>
+                <w:noProof/>
+                <w:webHidden/>
+                <w:sz w:val="24"/>
+                <w:szCs w:val="24"/>
+              </w:rPr>
+              <w:tab/>
+            </w:r>
+            <w:r>
+              <w:rPr>
+                <w:rFonts w:ascii="Times New Roman" w:hAnsi="Times New Roman" w:cs="Times New Roman"/>
+                <w:noProof/>
+                <w:webHidden/>
+                <w:sz w:val="24"/>
+                <w:szCs w:val="24"/>
+              </w:rPr>
+              <w:fldChar w:fldCharType="begin"/>
+            </w:r>
+            <w:r>
+              <w:rPr>
+                <w:rFonts w:ascii="Times New Roman" w:hAnsi="Times New Roman" w:cs="Times New Roman"/>
+                <w:noProof/>
+                <w:webHidden/>
+                <w:sz w:val="24"/>
+                <w:szCs w:val="24"/>
+              </w:rPr>
+              <w:instrText xml:space="preserve"> PAGEREF _Toc209945816 \h </w:instrText>
+            </w:r>
+            <w:r>
+              <w:rPr>
+                <w:rFonts w:ascii="Times New Roman" w:hAnsi="Times New Roman" w:cs="Times New Roman"/>
+                <w:noProof/>
+                <w:webHidden/>
+                <w:sz w:val="24"/>
+                <w:szCs w:val="24"/>
+              </w:rPr>
+            </w:r>
+            <w:r>
+              <w:rPr>
+                <w:rFonts w:ascii="Times New Roman" w:hAnsi="Times New Roman" w:cs="Times New Roman"/>
+                <w:noProof/>
+                <w:webHidden/>
+                <w:sz w:val="24"/>
+                <w:szCs w:val="24"/>
+              </w:rPr>
+              <w:fldChar w:fldCharType="separate"/>
+            </w:r>
+            <w:r>
+              <w:rPr>
+                <w:rFonts w:ascii="Times New Roman" w:hAnsi="Times New Roman" w:cs="Times New Roman"/>
+                <w:noProof/>
+                <w:webHidden/>
+                <w:sz w:val="24"/>
+                <w:szCs w:val="24"/>
+              </w:rPr>
+              <w:t>6</w:t>
+            </w:r>
+            <w:r>
+              <w:rPr>
+                <w:rFonts w:ascii="Times New Roman" w:hAnsi="Times New Roman" w:cs="Times New Roman"/>
+                <w:noProof/>
+                <w:webHidden/>
+                <w:sz w:val="24"/>
+                <w:szCs w:val="24"/>
+              </w:rPr>
+              <w:fldChar w:fldCharType="end"/>
+            </w:r>
+          </w:hyperlink>
+        </w:p>
+        <w:p>
+          <w:pPr>
+            <w:pStyle w:val="TOC2"/>
+            <w:tabs>
+              <w:tab w:val="right" w:leader="dot" w:pos="9350"/>
+            </w:tabs>
+            <w:rPr>
+              <w:rFonts w:ascii="Times New Roman" w:eastAsiaTheme="minorEastAsia" w:hAnsi="Times New Roman" w:cs="Times New Roman"/>
+              <w:i/>
+              <w:iCs/>
+              <w:noProof/>
+              <w:kern w:val="2"/>
+              <w:sz w:val="24"/>
+              <w:szCs w:val="24"/>
+              <w14:ligatures w14:val="standardContextual"/>
+            </w:rPr>
+          </w:pPr>
+          <w:hyperlink w:anchor="_Toc209945817" w:history="1">
+            <w:r>
+              <w:rPr>
+                <w:rStyle w:val="Hyperlink"/>
+                <w:rFonts w:ascii="Times New Roman" w:hAnsi="Times New Roman" w:cs="Times New Roman"/>
+                <w:b/>
+                <w:bCs/>
+                <w:i/>
+                <w:iCs/>
+                <w:noProof/>
+                <w:sz w:val="24"/>
+                <w:szCs w:val="24"/>
+              </w:rPr>
+              <w:t>Project Context</w:t>
+            </w:r>
+            <w:r>
+              <w:rPr>
+                <w:rFonts w:ascii="Times New Roman" w:hAnsi="Times New Roman" w:cs="Times New Roman"/>
+                <w:i/>
+                <w:iCs/>
+                <w:noProof/>
+                <w:webHidden/>
+                <w:sz w:val="24"/>
+                <w:szCs w:val="24"/>
+              </w:rPr>
+              <w:tab/>
+            </w:r>
+            <w:r>
+              <w:rPr>
+                <w:rFonts w:ascii="Times New Roman" w:hAnsi="Times New Roman" w:cs="Times New Roman"/>
+                <w:i/>
+                <w:iCs/>
+                <w:noProof/>
+                <w:webHidden/>
+                <w:sz w:val="24"/>
+                <w:szCs w:val="24"/>
+              </w:rPr>
+              <w:fldChar w:fldCharType="begin"/>
+            </w:r>
+            <w:r>
+              <w:rPr>
+                <w:rFonts w:ascii="Times New Roman" w:hAnsi="Times New Roman" w:cs="Times New Roman"/>
+                <w:i/>
+                <w:iCs/>
+                <w:noProof/>
+                <w:webHidden/>
+                <w:sz w:val="24"/>
+                <w:szCs w:val="24"/>
+              </w:rPr>
+              <w:instrText xml:space="preserve"> PAGEREF _Toc209945817 \h </w:instrText>
+            </w:r>
+            <w:r>
+              <w:rPr>
+                <w:rFonts w:ascii="Times New Roman" w:hAnsi="Times New Roman" w:cs="Times New Roman"/>
+                <w:i/>
+                <w:iCs/>
+                <w:noProof/>
+                <w:webHidden/>
+                <w:sz w:val="24"/>
+                <w:szCs w:val="24"/>
+              </w:rPr>
+            </w:r>
+            <w:r>
+              <w:rPr>
+                <w:rFonts w:ascii="Times New Roman" w:hAnsi="Times New Roman" w:cs="Times New Roman"/>
+                <w:i/>
+                <w:iCs/>
+                <w:noProof/>
+                <w:webHidden/>
+                <w:sz w:val="24"/>
+                <w:szCs w:val="24"/>
+              </w:rPr>
+              <w:fldChar w:fldCharType="separate"/>
+            </w:r>
+            <w:r>
+              <w:rPr>
+                <w:rFonts w:ascii="Times New Roman" w:hAnsi="Times New Roman" w:cs="Times New Roman"/>
+                <w:i/>
+                <w:iCs/>
+                <w:noProof/>
+                <w:webHidden/>
+                <w:sz w:val="24"/>
+                <w:szCs w:val="24"/>
+              </w:rPr>
+              <w:t>6</w:t>
+            </w:r>
+            <w:r>
+              <w:rPr>
+                <w:rFonts w:ascii="Times New Roman" w:hAnsi="Times New Roman" w:cs="Times New Roman"/>
+                <w:i/>
+                <w:iCs/>
+                <w:noProof/>
+                <w:webHidden/>
+                <w:sz w:val="24"/>
+                <w:szCs w:val="24"/>
+              </w:rPr>
+              <w:fldChar w:fldCharType="end"/>
+            </w:r>
+          </w:hyperlink>
+        </w:p>
+        <w:p>
+          <w:pPr>
+            <w:pStyle w:val="TOC2"/>
+            <w:tabs>
+              <w:tab w:val="right" w:leader="dot" w:pos="9350"/>
+            </w:tabs>
+            <w:rPr>
+              <w:rFonts w:ascii="Times New Roman" w:eastAsiaTheme="minorEastAsia" w:hAnsi="Times New Roman" w:cs="Times New Roman"/>
+              <w:i/>
+              <w:iCs/>
+              <w:noProof/>
+              <w:kern w:val="2"/>
+              <w:sz w:val="24"/>
+              <w:szCs w:val="24"/>
+              <w14:ligatures w14:val="standardContextual"/>
+            </w:rPr>
+          </w:pPr>
+          <w:hyperlink w:anchor="_Toc209945818" w:history="1">
+            <w:r>
+              <w:rPr>
+                <w:rStyle w:val="Hyperlink"/>
+                <w:rFonts w:ascii="Times New Roman" w:hAnsi="Times New Roman" w:cs="Times New Roman"/>
+                <w:b/>
+                <w:bCs/>
+                <w:i/>
+                <w:iCs/>
+                <w:noProof/>
+                <w:sz w:val="24"/>
+                <w:szCs w:val="24"/>
+              </w:rPr>
+              <w:t>Glossary</w:t>
+            </w:r>
+            <w:r>
+              <w:rPr>
+                <w:rFonts w:ascii="Times New Roman" w:hAnsi="Times New Roman" w:cs="Times New Roman"/>
+                <w:i/>
+                <w:iCs/>
+                <w:noProof/>
+                <w:webHidden/>
+                <w:sz w:val="24"/>
+                <w:szCs w:val="24"/>
+              </w:rPr>
+              <w:tab/>
+            </w:r>
+            <w:r>
+              <w:rPr>
+                <w:rFonts w:ascii="Times New Roman" w:hAnsi="Times New Roman" w:cs="Times New Roman"/>
+                <w:i/>
+                <w:iCs/>
+                <w:noProof/>
+                <w:webHidden/>
+                <w:sz w:val="24"/>
+                <w:szCs w:val="24"/>
+              </w:rPr>
+              <w:fldChar w:fldCharType="begin"/>
+            </w:r>
+            <w:r>
+              <w:rPr>
+                <w:rFonts w:ascii="Times New Roman" w:hAnsi="Times New Roman" w:cs="Times New Roman"/>
+                <w:i/>
+                <w:iCs/>
+                <w:noProof/>
+                <w:webHidden/>
+                <w:sz w:val="24"/>
+                <w:szCs w:val="24"/>
+              </w:rPr>
+              <w:instrText xml:space="preserve"> PAGEREF _Toc209945818 \h </w:instrText>
+            </w:r>
+            <w:r>
+              <w:rPr>
+                <w:rFonts w:ascii="Times New Roman" w:hAnsi="Times New Roman" w:cs="Times New Roman"/>
+                <w:i/>
+                <w:iCs/>
+                <w:noProof/>
+                <w:webHidden/>
+                <w:sz w:val="24"/>
+                <w:szCs w:val="24"/>
+              </w:rPr>
+            </w:r>
+            <w:r>
+              <w:rPr>
+                <w:rFonts w:ascii="Times New Roman" w:hAnsi="Times New Roman" w:cs="Times New Roman"/>
+                <w:i/>
+                <w:iCs/>
+                <w:noProof/>
+                <w:webHidden/>
+                <w:sz w:val="24"/>
+                <w:szCs w:val="24"/>
+              </w:rPr>
+              <w:fldChar w:fldCharType="separate"/>
+            </w:r>
+            <w:r>
+              <w:rPr>
+                <w:rFonts w:ascii="Times New Roman" w:hAnsi="Times New Roman" w:cs="Times New Roman"/>
+                <w:i/>
+                <w:iCs/>
+                <w:noProof/>
+                <w:webHidden/>
+                <w:sz w:val="24"/>
+                <w:szCs w:val="24"/>
+              </w:rPr>
+              <w:t>6</w:t>
+            </w:r>
+            <w:r>
+              <w:rPr>
+                <w:rFonts w:ascii="Times New Roman" w:hAnsi="Times New Roman" w:cs="Times New Roman"/>
+                <w:i/>
+                <w:iCs/>
+                <w:noProof/>
+                <w:webHidden/>
+                <w:sz w:val="24"/>
+                <w:szCs w:val="24"/>
+              </w:rPr>
+              <w:fldChar w:fldCharType="end"/>
+            </w:r>
+          </w:hyperlink>
+        </w:p>
+        <w:p>
+          <w:pPr>
+            <w:pStyle w:val="TOC1"/>
+            <w:tabs>
+              <w:tab w:val="right" w:leader="dot" w:pos="9350"/>
+            </w:tabs>
+            <w:rPr>
+              <w:rFonts w:ascii="Times New Roman" w:eastAsiaTheme="minorEastAsia" w:hAnsi="Times New Roman" w:cs="Times New Roman"/>
+              <w:noProof/>
+              <w:kern w:val="2"/>
+              <w:sz w:val="24"/>
+              <w:szCs w:val="24"/>
+              <w14:ligatures w14:val="standardContextual"/>
+            </w:rPr>
+          </w:pPr>
+          <w:hyperlink w:anchor="_Toc209945819" w:history="1">
+            <w:r>
+              <w:rPr>
+                <w:rStyle w:val="Hyperlink"/>
+                <w:rFonts w:ascii="Times New Roman" w:hAnsi="Times New Roman" w:cs="Times New Roman"/>
+                <w:b/>
+                <w:bCs/>
+                <w:noProof/>
+                <w:sz w:val="24"/>
+                <w:szCs w:val="24"/>
+              </w:rPr>
+              <w:t>Initial Business Model</w:t>
+            </w:r>
+            <w:r>
+              <w:rPr>
+                <w:rFonts w:ascii="Times New Roman" w:hAnsi="Times New Roman" w:cs="Times New Roman"/>
+                <w:noProof/>
+                <w:webHidden/>
+                <w:sz w:val="24"/>
+                <w:szCs w:val="24"/>
+              </w:rPr>
+              <w:tab/>
+            </w:r>
+            <w:r>
+              <w:rPr>
+                <w:rFonts w:ascii="Times New Roman" w:hAnsi="Times New Roman" w:cs="Times New Roman"/>
+                <w:noProof/>
+                <w:webHidden/>
+                <w:sz w:val="24"/>
+                <w:szCs w:val="24"/>
+              </w:rPr>
+              <w:fldChar w:fldCharType="begin"/>
+            </w:r>
+            <w:r>
+              <w:rPr>
+                <w:rFonts w:ascii="Times New Roman" w:hAnsi="Times New Roman" w:cs="Times New Roman"/>
+                <w:noProof/>
+                <w:webHidden/>
+                <w:sz w:val="24"/>
+                <w:szCs w:val="24"/>
+              </w:rPr>
+              <w:instrText xml:space="preserve"> PAGEREF _Toc209945819 \h </w:instrText>
+            </w:r>
+            <w:r>
+              <w:rPr>
+                <w:rFonts w:ascii="Times New Roman" w:hAnsi="Times New Roman" w:cs="Times New Roman"/>
+                <w:noProof/>
+                <w:webHidden/>
+                <w:sz w:val="24"/>
+                <w:szCs w:val="24"/>
+              </w:rPr>
+            </w:r>
+            <w:r>
+              <w:rPr>
+                <w:rFonts w:ascii="Times New Roman" w:hAnsi="Times New Roman" w:cs="Times New Roman"/>
+                <w:noProof/>
+                <w:webHidden/>
+                <w:sz w:val="24"/>
+                <w:szCs w:val="24"/>
+              </w:rPr>
+              <w:fldChar w:fldCharType="separate"/>
+            </w:r>
+            <w:r>
+              <w:rPr>
+                <w:rFonts w:ascii="Times New Roman" w:hAnsi="Times New Roman" w:cs="Times New Roman"/>
+                <w:noProof/>
+                <w:webHidden/>
+                <w:sz w:val="24"/>
+                <w:szCs w:val="24"/>
+              </w:rPr>
+              <w:t>6</w:t>
+            </w:r>
+            <w:r>
+              <w:rPr>
+                <w:rFonts w:ascii="Times New Roman" w:hAnsi="Times New Roman" w:cs="Times New Roman"/>
+                <w:noProof/>
+                <w:webHidden/>
+                <w:sz w:val="24"/>
+                <w:szCs w:val="24"/>
+              </w:rPr>
+              <w:fldChar w:fldCharType="end"/>
+            </w:r>
+          </w:hyperlink>
+        </w:p>
+        <w:p>
+          <w:r>
+            <w:rPr>
+              <w:b/>
+              <w:bCs/>
+              <w:noProof/>
+            </w:rPr>
+            <w:fldChar w:fldCharType="end"/>
+          </w:r>
+        </w:p>
+      </w:sdtContent>
+    </w:sdt>
+    <w:p>
+      <w:pPr>
+        <w:jc w:val="center"/>
         <w:rPr>
           <w:rFonts w:ascii="Times New Roman" w:hAnsi="Times New Roman" w:cs="Times New Roman"/>
           <w:b/>
           <w:bCs/>
           <w:sz w:val="36"/>
           <w:szCs w:val="36"/>
-          <w:u w:val="single"/>
-        </w:rPr>
-        <w:lastRenderedPageBreak/>
-        <w:t>Table Of Contents</w:t>
-      </w:r>
+        </w:rPr>
+      </w:pPr>
     </w:p>
     <w:p>
       <w:pPr>
@@ -986,7 +2036,6 @@
     </w:p>
     <w:p>
       <w:pPr>
-        <w:jc w:val="center"/>
         <w:rPr>
           <w:rFonts w:ascii="Times New Roman" w:hAnsi="Times New Roman" w:cs="Times New Roman"/>
           <w:b/>
@@ -998,136 +2047,33 @@
     </w:p>
     <w:p>
       <w:pPr>
+        <w:pStyle w:val="Heading1"/>
         <w:jc w:val="center"/>
         <w:rPr>
           <w:rFonts w:ascii="Times New Roman" w:hAnsi="Times New Roman" w:cs="Times New Roman"/>
           <w:b/>
           <w:bCs/>
-          <w:sz w:val="36"/>
-          <w:szCs w:val="36"/>
-        </w:rPr>
-      </w:pPr>
-    </w:p>
-    <w:p>
-      <w:pPr>
-        <w:jc w:val="center"/>
-        <w:rPr>
-          <w:rFonts w:ascii="Times New Roman" w:hAnsi="Times New Roman" w:cs="Times New Roman"/>
-          <w:b/>
-          <w:bCs/>
-          <w:sz w:val="36"/>
-          <w:szCs w:val="36"/>
-        </w:rPr>
-      </w:pPr>
-    </w:p>
-    <w:p>
-      <w:pPr>
-        <w:jc w:val="center"/>
-        <w:rPr>
-          <w:rFonts w:ascii="Times New Roman" w:hAnsi="Times New Roman" w:cs="Times New Roman"/>
-          <w:b/>
-          <w:bCs/>
-          <w:sz w:val="36"/>
-          <w:szCs w:val="36"/>
-        </w:rPr>
-      </w:pPr>
-    </w:p>
-    <w:p>
-      <w:pPr>
-        <w:jc w:val="center"/>
-        <w:rPr>
-          <w:rFonts w:ascii="Times New Roman" w:hAnsi="Times New Roman" w:cs="Times New Roman"/>
-          <w:b/>
-          <w:bCs/>
-          <w:sz w:val="36"/>
-          <w:szCs w:val="36"/>
-        </w:rPr>
-      </w:pPr>
-    </w:p>
-    <w:p>
-      <w:pPr>
-        <w:jc w:val="center"/>
-        <w:rPr>
-          <w:rFonts w:ascii="Times New Roman" w:hAnsi="Times New Roman" w:cs="Times New Roman"/>
-          <w:b/>
-          <w:bCs/>
-          <w:sz w:val="36"/>
-          <w:szCs w:val="36"/>
-        </w:rPr>
-      </w:pPr>
-    </w:p>
-    <w:p>
-      <w:pPr>
-        <w:jc w:val="center"/>
-        <w:rPr>
-          <w:rFonts w:ascii="Times New Roman" w:hAnsi="Times New Roman" w:cs="Times New Roman"/>
-          <w:b/>
-          <w:bCs/>
-          <w:sz w:val="36"/>
-          <w:szCs w:val="36"/>
-        </w:rPr>
-      </w:pPr>
-    </w:p>
-    <w:p>
-      <w:pPr>
-        <w:jc w:val="center"/>
-        <w:rPr>
-          <w:rFonts w:ascii="Times New Roman" w:hAnsi="Times New Roman" w:cs="Times New Roman"/>
-          <w:b/>
-          <w:bCs/>
-          <w:sz w:val="36"/>
-          <w:szCs w:val="36"/>
-        </w:rPr>
-      </w:pPr>
-    </w:p>
-    <w:p>
-      <w:pPr>
-        <w:jc w:val="center"/>
-        <w:rPr>
-          <w:rFonts w:ascii="Times New Roman" w:hAnsi="Times New Roman" w:cs="Times New Roman"/>
-          <w:b/>
-          <w:bCs/>
-          <w:sz w:val="36"/>
-          <w:szCs w:val="36"/>
-        </w:rPr>
-      </w:pPr>
-    </w:p>
-    <w:p>
-      <w:pPr>
-        <w:jc w:val="center"/>
-        <w:rPr>
-          <w:rFonts w:ascii="Times New Roman" w:hAnsi="Times New Roman" w:cs="Times New Roman"/>
-          <w:b/>
-          <w:bCs/>
-          <w:sz w:val="36"/>
-          <w:szCs w:val="36"/>
-        </w:rPr>
-      </w:pPr>
-    </w:p>
-    <w:p>
-      <w:pPr>
-        <w:jc w:val="center"/>
-        <w:rPr>
-          <w:rFonts w:ascii="Times New Roman" w:hAnsi="Times New Roman" w:cs="Times New Roman"/>
-          <w:b/>
-          <w:bCs/>
-          <w:sz w:val="32"/>
-          <w:szCs w:val="32"/>
+          <w:color w:val="auto"/>
+          <w:sz w:val="24"/>
+          <w:szCs w:val="24"/>
           <w:u w:val="single"/>
         </w:rPr>
       </w:pPr>
-      <w:r>
-        <w:rPr>
-          <w:rFonts w:ascii="Times New Roman" w:hAnsi="Times New Roman" w:cs="Times New Roman"/>
-          <w:b/>
-          <w:bCs/>
-          <w:sz w:val="32"/>
-          <w:szCs w:val="32"/>
+      <w:bookmarkStart w:id="0" w:name="_Toc209945811"/>
+      <w:r>
+        <w:rPr>
+          <w:rFonts w:ascii="Times New Roman" w:hAnsi="Times New Roman" w:cs="Times New Roman"/>
+          <w:b/>
+          <w:bCs/>
+          <w:color w:val="auto"/>
+          <w:sz w:val="24"/>
+          <w:szCs w:val="24"/>
           <w:u w:val="single"/>
         </w:rPr>
         <w:lastRenderedPageBreak/>
         <w:t>Abstract</w:t>
       </w:r>
+      <w:bookmarkEnd w:id="0"/>
     </w:p>
     <w:p>
       <w:pPr>
@@ -1138,8 +2084,8 @@
           <w:rFonts w:ascii="Times New Roman" w:hAnsi="Times New Roman" w:cs="Times New Roman"/>
           <w:b/>
           <w:bCs/>
-          <w:sz w:val="32"/>
-          <w:szCs w:val="32"/>
+          <w:sz w:val="24"/>
+          <w:szCs w:val="24"/>
           <w:u w:val="single"/>
         </w:rPr>
       </w:pPr>
@@ -1154,8 +2100,8 @@
           <w:rFonts w:ascii="Times New Roman" w:hAnsi="Times New Roman" w:cs="Times New Roman"/>
           <w:b/>
           <w:bCs/>
-          <w:sz w:val="32"/>
-          <w:szCs w:val="32"/>
+          <w:sz w:val="24"/>
+          <w:szCs w:val="24"/>
           <w:u w:val="single"/>
         </w:rPr>
       </w:pPr>
@@ -1173,15 +2119,7 @@
           <w:sz w:val="24"/>
           <w:szCs w:val="24"/>
         </w:rPr>
-        <w:t xml:space="preserve">The </w:t>
-      </w:r>
-      <w:r>
-        <w:rPr>
-          <w:rFonts w:ascii="Times New Roman" w:hAnsi="Times New Roman" w:cs="Times New Roman"/>
-          <w:sz w:val="24"/>
-          <w:szCs w:val="24"/>
-        </w:rPr>
-        <w:t xml:space="preserve">Vulcan Activity Tracker </w:t>
+        <w:t xml:space="preserve">The Vulcan Activity Tracker </w:t>
       </w:r>
       <w:r>
         <w:rPr>
@@ -1269,7 +2207,25 @@
           <w:sz w:val="24"/>
           <w:szCs w:val="24"/>
         </w:rPr>
-        <w:t>While there are many activity tracking applications, a lot of the features people would find useful are stuck behind a paywall. We want to make these features available to the user for free, as college students have enough costs to worry about as it is.</w:t>
+        <w:t xml:space="preserve">While there are many activity tracking applications, a lot of the features people would find useful are stuck behind a paywall. We want to make these features available to the user for free, as college students have enough costs to worry about as </w:t>
+      </w:r>
+      <w:proofErr w:type="gramStart"/>
+      <w:r>
+        <w:rPr>
+          <w:rFonts w:ascii="Times New Roman" w:hAnsi="Times New Roman" w:cs="Times New Roman"/>
+          <w:sz w:val="24"/>
+          <w:szCs w:val="24"/>
+        </w:rPr>
+        <w:t>it is</w:t>
+      </w:r>
+      <w:proofErr w:type="gramEnd"/>
+      <w:r>
+        <w:rPr>
+          <w:rFonts w:ascii="Times New Roman" w:hAnsi="Times New Roman" w:cs="Times New Roman"/>
+          <w:sz w:val="24"/>
+          <w:szCs w:val="24"/>
+        </w:rPr>
+        <w:t>.</w:t>
       </w:r>
     </w:p>
     <w:p>
@@ -1281,53 +2237,62 @@
           <w:rFonts w:ascii="Times New Roman" w:hAnsi="Times New Roman" w:cs="Times New Roman"/>
           <w:b/>
           <w:bCs/>
-          <w:sz w:val="32"/>
-          <w:szCs w:val="32"/>
+          <w:sz w:val="24"/>
+          <w:szCs w:val="24"/>
           <w:u w:val="single"/>
         </w:rPr>
       </w:pPr>
     </w:p>
     <w:p>
       <w:pPr>
+        <w:pStyle w:val="Heading1"/>
         <w:jc w:val="center"/>
         <w:rPr>
           <w:rFonts w:ascii="Times New Roman" w:hAnsi="Times New Roman" w:cs="Times New Roman"/>
           <w:b/>
           <w:bCs/>
-          <w:sz w:val="32"/>
-          <w:szCs w:val="32"/>
+          <w:color w:val="auto"/>
+          <w:sz w:val="24"/>
+          <w:szCs w:val="24"/>
           <w:u w:val="single"/>
         </w:rPr>
       </w:pPr>
-      <w:r>
-        <w:rPr>
-          <w:rFonts w:ascii="Times New Roman" w:hAnsi="Times New Roman" w:cs="Times New Roman"/>
-          <w:b/>
-          <w:bCs/>
-          <w:sz w:val="32"/>
-          <w:szCs w:val="32"/>
+      <w:bookmarkStart w:id="1" w:name="_Toc209945812"/>
+      <w:r>
+        <w:rPr>
+          <w:rFonts w:ascii="Times New Roman" w:hAnsi="Times New Roman" w:cs="Times New Roman"/>
+          <w:b/>
+          <w:bCs/>
+          <w:color w:val="auto"/>
+          <w:sz w:val="24"/>
+          <w:szCs w:val="24"/>
           <w:u w:val="single"/>
         </w:rPr>
         <w:t>Introduction</w:t>
       </w:r>
-    </w:p>
-    <w:p>
-      <w:pPr>
-        <w:rPr>
-          <w:rFonts w:ascii="Times New Roman" w:hAnsi="Times New Roman" w:cs="Times New Roman"/>
-          <w:b/>
-          <w:bCs/>
-          <w:sz w:val="28"/>
-          <w:szCs w:val="28"/>
-        </w:rPr>
-      </w:pPr>
-      <w:r>
-        <w:rPr>
-          <w:rFonts w:ascii="Times New Roman" w:hAnsi="Times New Roman" w:cs="Times New Roman"/>
-          <w:b/>
-          <w:bCs/>
-          <w:sz w:val="28"/>
-          <w:szCs w:val="28"/>
+      <w:bookmarkEnd w:id="1"/>
+    </w:p>
+    <w:p>
+      <w:pPr>
+        <w:pStyle w:val="Heading2"/>
+        <w:rPr>
+          <w:rFonts w:ascii="Times New Roman" w:hAnsi="Times New Roman" w:cs="Times New Roman"/>
+          <w:b/>
+          <w:bCs/>
+          <w:color w:val="auto"/>
+          <w:sz w:val="24"/>
+          <w:szCs w:val="24"/>
+        </w:rPr>
+      </w:pPr>
+      <w:bookmarkStart w:id="2" w:name="_Toc209945813"/>
+      <w:r>
+        <w:rPr>
+          <w:rFonts w:ascii="Times New Roman" w:hAnsi="Times New Roman" w:cs="Times New Roman"/>
+          <w:b/>
+          <w:bCs/>
+          <w:color w:val="auto"/>
+          <w:sz w:val="24"/>
+          <w:szCs w:val="24"/>
         </w:rPr>
         <w:t>Background</w:t>
       </w:r>
@@ -1336,20 +2301,22 @@
           <w:rFonts w:ascii="Times New Roman" w:hAnsi="Times New Roman" w:cs="Times New Roman"/>
           <w:b/>
           <w:bCs/>
-          <w:sz w:val="28"/>
-          <w:szCs w:val="28"/>
+          <w:color w:val="auto"/>
+          <w:sz w:val="24"/>
+          <w:szCs w:val="24"/>
         </w:rPr>
         <w:t>:</w:t>
       </w:r>
-    </w:p>
-    <w:p>
-      <w:pPr>
-        <w:rPr>
-          <w:rFonts w:ascii="Times New Roman" w:hAnsi="Times New Roman" w:cs="Times New Roman"/>
-          <w:b/>
-          <w:bCs/>
-          <w:sz w:val="28"/>
-          <w:szCs w:val="28"/>
+      <w:bookmarkEnd w:id="2"/>
+    </w:p>
+    <w:p>
+      <w:pPr>
+        <w:rPr>
+          <w:rFonts w:ascii="Times New Roman" w:hAnsi="Times New Roman" w:cs="Times New Roman"/>
+          <w:b/>
+          <w:bCs/>
+          <w:sz w:val="24"/>
+          <w:szCs w:val="24"/>
         </w:rPr>
       </w:pPr>
     </w:p>
@@ -1361,8 +2328,8 @@
           <w:rFonts w:ascii="Times New Roman" w:hAnsi="Times New Roman" w:cs="Times New Roman"/>
           <w:b/>
           <w:bCs/>
-          <w:sz w:val="32"/>
-          <w:szCs w:val="32"/>
+          <w:sz w:val="24"/>
+          <w:szCs w:val="24"/>
         </w:rPr>
       </w:pPr>
       <w:r>
@@ -1700,28 +2667,32 @@
           <w:rFonts w:ascii="Times New Roman" w:hAnsi="Times New Roman" w:cs="Times New Roman"/>
           <w:b/>
           <w:bCs/>
-          <w:sz w:val="28"/>
-          <w:szCs w:val="28"/>
-        </w:rPr>
-      </w:pPr>
-    </w:p>
-    <w:p>
-      <w:pPr>
-        <w:rPr>
-          <w:rFonts w:ascii="Times New Roman" w:hAnsi="Times New Roman" w:cs="Times New Roman"/>
-          <w:b/>
-          <w:bCs/>
-          <w:sz w:val="28"/>
-          <w:szCs w:val="28"/>
-        </w:rPr>
-      </w:pPr>
-      <w:r>
-        <w:rPr>
-          <w:rFonts w:ascii="Times New Roman" w:hAnsi="Times New Roman" w:cs="Times New Roman"/>
-          <w:b/>
-          <w:bCs/>
-          <w:sz w:val="28"/>
-          <w:szCs w:val="28"/>
+          <w:sz w:val="24"/>
+          <w:szCs w:val="24"/>
+        </w:rPr>
+      </w:pPr>
+    </w:p>
+    <w:p>
+      <w:pPr>
+        <w:pStyle w:val="Heading2"/>
+        <w:rPr>
+          <w:rFonts w:ascii="Times New Roman" w:hAnsi="Times New Roman" w:cs="Times New Roman"/>
+          <w:b/>
+          <w:bCs/>
+          <w:color w:val="auto"/>
+          <w:sz w:val="24"/>
+          <w:szCs w:val="24"/>
+        </w:rPr>
+      </w:pPr>
+      <w:bookmarkStart w:id="3" w:name="_Toc209945814"/>
+      <w:r>
+        <w:rPr>
+          <w:rFonts w:ascii="Times New Roman" w:hAnsi="Times New Roman" w:cs="Times New Roman"/>
+          <w:b/>
+          <w:bCs/>
+          <w:color w:val="auto"/>
+          <w:sz w:val="24"/>
+          <w:szCs w:val="24"/>
         </w:rPr>
         <w:lastRenderedPageBreak/>
         <w:t>Overview</w:t>
@@ -1731,8 +2702,9 @@
           <w:rFonts w:ascii="Times New Roman" w:hAnsi="Times New Roman" w:cs="Times New Roman"/>
           <w:b/>
           <w:bCs/>
-          <w:sz w:val="28"/>
-          <w:szCs w:val="28"/>
+          <w:color w:val="auto"/>
+          <w:sz w:val="24"/>
+          <w:szCs w:val="24"/>
         </w:rPr>
         <w:t>/Objectives</w:t>
       </w:r>
@@ -1741,8 +2713,9 @@
           <w:rFonts w:ascii="Times New Roman" w:hAnsi="Times New Roman" w:cs="Times New Roman"/>
           <w:b/>
           <w:bCs/>
-          <w:sz w:val="28"/>
-          <w:szCs w:val="28"/>
+          <w:color w:val="auto"/>
+          <w:sz w:val="24"/>
+          <w:szCs w:val="24"/>
         </w:rPr>
         <w:t xml:space="preserve"> of P</w:t>
       </w:r>
@@ -1751,8 +2724,9 @@
           <w:rFonts w:ascii="Times New Roman" w:hAnsi="Times New Roman" w:cs="Times New Roman"/>
           <w:b/>
           <w:bCs/>
-          <w:sz w:val="28"/>
-          <w:szCs w:val="28"/>
+          <w:color w:val="auto"/>
+          <w:sz w:val="24"/>
+          <w:szCs w:val="24"/>
         </w:rPr>
         <w:t>roject</w:t>
       </w:r>
@@ -1761,11 +2735,13 @@
           <w:rFonts w:ascii="Times New Roman" w:hAnsi="Times New Roman" w:cs="Times New Roman"/>
           <w:b/>
           <w:bCs/>
-          <w:sz w:val="28"/>
-          <w:szCs w:val="28"/>
+          <w:color w:val="auto"/>
+          <w:sz w:val="24"/>
+          <w:szCs w:val="24"/>
         </w:rPr>
         <w:t>:</w:t>
       </w:r>
+      <w:bookmarkEnd w:id="3"/>
     </w:p>
     <w:p>
       <w:pPr>
@@ -2115,72 +3091,67 @@
     <w:p>
       <w:pPr>
         <w:spacing w:line="480" w:lineRule="auto"/>
-        <w:ind w:firstLine="720"/>
-        <w:rPr>
-          <w:rFonts w:ascii="Times New Roman" w:hAnsi="Times New Roman" w:cs="Times New Roman"/>
-          <w:sz w:val="24"/>
-          <w:szCs w:val="24"/>
-        </w:rPr>
-      </w:pPr>
+        <w:rPr>
+          <w:rFonts w:ascii="Times New Roman" w:hAnsi="Times New Roman" w:cs="Times New Roman"/>
+          <w:sz w:val="24"/>
+          <w:szCs w:val="24"/>
+        </w:rPr>
+      </w:pPr>
+    </w:p>
+    <w:p>
+      <w:pPr>
+        <w:pStyle w:val="Heading2"/>
+        <w:rPr>
+          <w:rFonts w:ascii="Times New Roman" w:hAnsi="Times New Roman" w:cs="Times New Roman"/>
+          <w:b/>
+          <w:bCs/>
+          <w:color w:val="auto"/>
+          <w:sz w:val="24"/>
+          <w:szCs w:val="24"/>
+        </w:rPr>
+      </w:pPr>
+      <w:bookmarkStart w:id="4" w:name="_Toc209945815"/>
+      <w:r>
+        <w:rPr>
+          <w:rFonts w:ascii="Times New Roman" w:hAnsi="Times New Roman" w:cs="Times New Roman"/>
+          <w:b/>
+          <w:bCs/>
+          <w:color w:val="auto"/>
+          <w:sz w:val="24"/>
+          <w:szCs w:val="24"/>
+        </w:rPr>
+        <w:lastRenderedPageBreak/>
+        <w:t>Constituents / Team Details</w:t>
+      </w:r>
+      <w:r>
+        <w:rPr>
+          <w:rFonts w:ascii="Times New Roman" w:hAnsi="Times New Roman" w:cs="Times New Roman"/>
+          <w:b/>
+          <w:bCs/>
+          <w:color w:val="auto"/>
+          <w:sz w:val="24"/>
+          <w:szCs w:val="24"/>
+        </w:rPr>
+        <w:t xml:space="preserve"> &amp; Dynamics</w:t>
+      </w:r>
+      <w:bookmarkEnd w:id="4"/>
     </w:p>
     <w:p>
       <w:pPr>
         <w:spacing w:line="480" w:lineRule="auto"/>
-        <w:ind w:firstLine="720"/>
-        <w:rPr>
-          <w:rFonts w:ascii="Times New Roman" w:hAnsi="Times New Roman" w:cs="Times New Roman"/>
-          <w:sz w:val="24"/>
-          <w:szCs w:val="24"/>
-        </w:rPr>
-      </w:pPr>
-    </w:p>
-    <w:p>
-      <w:pPr>
-        <w:rPr>
-          <w:rFonts w:ascii="Times New Roman" w:hAnsi="Times New Roman" w:cs="Times New Roman"/>
-          <w:b/>
-          <w:bCs/>
-          <w:sz w:val="28"/>
-          <w:szCs w:val="28"/>
-        </w:rPr>
-      </w:pPr>
-      <w:r>
-        <w:rPr>
-          <w:rFonts w:ascii="Times New Roman" w:hAnsi="Times New Roman" w:cs="Times New Roman"/>
-          <w:b/>
-          <w:bCs/>
-          <w:sz w:val="28"/>
-          <w:szCs w:val="28"/>
-        </w:rPr>
-        <w:t>Constituents / Team Details</w:t>
-      </w:r>
-      <w:r>
-        <w:rPr>
-          <w:rFonts w:ascii="Times New Roman" w:hAnsi="Times New Roman" w:cs="Times New Roman"/>
-          <w:b/>
-          <w:bCs/>
-          <w:sz w:val="28"/>
-          <w:szCs w:val="28"/>
-        </w:rPr>
-        <w:t xml:space="preserve"> &amp; Dynamics</w:t>
-      </w:r>
-    </w:p>
-    <w:p>
-      <w:pPr>
-        <w:spacing w:line="480" w:lineRule="auto"/>
-        <w:rPr>
-          <w:rFonts w:ascii="Times New Roman" w:hAnsi="Times New Roman" w:cs="Times New Roman"/>
-          <w:sz w:val="24"/>
-          <w:szCs w:val="24"/>
-        </w:rPr>
-      </w:pPr>
-      <w:r>
-        <w:rPr>
-          <w:rFonts w:ascii="Times New Roman" w:hAnsi="Times New Roman" w:cs="Times New Roman"/>
-          <w:b/>
-          <w:bCs/>
-          <w:sz w:val="28"/>
-          <w:szCs w:val="28"/>
+        <w:rPr>
+          <w:rFonts w:ascii="Times New Roman" w:hAnsi="Times New Roman" w:cs="Times New Roman"/>
+          <w:sz w:val="24"/>
+          <w:szCs w:val="24"/>
+        </w:rPr>
+      </w:pPr>
+      <w:r>
+        <w:rPr>
+          <w:rFonts w:ascii="Times New Roman" w:hAnsi="Times New Roman" w:cs="Times New Roman"/>
+          <w:b/>
+          <w:bCs/>
+          <w:sz w:val="24"/>
+          <w:szCs w:val="24"/>
         </w:rPr>
         <w:tab/>
       </w:r>
@@ -2190,37 +3161,349 @@
           <w:sz w:val="24"/>
           <w:szCs w:val="24"/>
         </w:rPr>
-        <w:t xml:space="preserve">Every member of this team is needed </w:t>
-      </w:r>
-      <w:proofErr w:type="gramStart"/>
-      <w:r>
-        <w:rPr>
-          <w:rFonts w:ascii="Times New Roman" w:hAnsi="Times New Roman" w:cs="Times New Roman"/>
-          <w:sz w:val="24"/>
-          <w:szCs w:val="24"/>
-        </w:rPr>
-        <w:t>in order for</w:t>
-      </w:r>
-      <w:proofErr w:type="gramEnd"/>
-      <w:r>
-        <w:rPr>
-          <w:rFonts w:ascii="Times New Roman" w:hAnsi="Times New Roman" w:cs="Times New Roman"/>
-          <w:sz w:val="24"/>
-          <w:szCs w:val="24"/>
-        </w:rPr>
-        <w:t xml:space="preserve"> this project to succeed and achieve the goal that has been set for it. Each member has selected a phase to take leadership in based on prior experience and their own feelings of where they think their strengths can be best utilized. Each member is listed below:</w:t>
+        <w:t>Team</w:t>
+      </w:r>
+      <w:r>
+        <w:rPr>
+          <w:rFonts w:ascii="Times New Roman" w:hAnsi="Times New Roman" w:cs="Times New Roman"/>
+          <w:b/>
+          <w:bCs/>
+          <w:sz w:val="24"/>
+          <w:szCs w:val="24"/>
+        </w:rPr>
+        <w:t xml:space="preserve"> </w:t>
+      </w:r>
+      <w:r>
+        <w:rPr>
+          <w:rFonts w:ascii="Times New Roman" w:hAnsi="Times New Roman" w:cs="Times New Roman"/>
+          <w:sz w:val="24"/>
+          <w:szCs w:val="24"/>
+        </w:rPr>
+        <w:t xml:space="preserve">coordination and planning is a crucial part of the </w:t>
+      </w:r>
+      <w:r>
+        <w:rPr>
+          <w:rFonts w:ascii="Times New Roman" w:hAnsi="Times New Roman" w:cs="Times New Roman"/>
+          <w:sz w:val="24"/>
+          <w:szCs w:val="24"/>
+        </w:rPr>
+        <w:t xml:space="preserve">Vulcan Activity Tracker’s development. </w:t>
+      </w:r>
+      <w:r>
+        <w:rPr>
+          <w:rFonts w:ascii="Times New Roman" w:hAnsi="Times New Roman" w:cs="Times New Roman"/>
+          <w:sz w:val="24"/>
+          <w:szCs w:val="24"/>
+        </w:rPr>
+        <w:t xml:space="preserve">Every member </w:t>
+      </w:r>
+      <w:r>
+        <w:rPr>
+          <w:rFonts w:ascii="Times New Roman" w:hAnsi="Times New Roman" w:cs="Times New Roman"/>
+          <w:sz w:val="24"/>
+          <w:szCs w:val="24"/>
+        </w:rPr>
+        <w:t>of Group 2 Team</w:t>
+      </w:r>
+      <w:r>
+        <w:rPr>
+          <w:rFonts w:ascii="Times New Roman" w:hAnsi="Times New Roman" w:cs="Times New Roman"/>
+          <w:sz w:val="24"/>
+          <w:szCs w:val="24"/>
+        </w:rPr>
+        <w:t xml:space="preserve"> is foundational and valued. Development roles will be both allocated and shared </w:t>
+      </w:r>
+      <w:r>
+        <w:rPr>
+          <w:rFonts w:ascii="Times New Roman" w:hAnsi="Times New Roman" w:cs="Times New Roman"/>
+          <w:sz w:val="24"/>
+          <w:szCs w:val="24"/>
+        </w:rPr>
+        <w:t>for</w:t>
+      </w:r>
+      <w:r>
+        <w:rPr>
+          <w:rFonts w:ascii="Times New Roman" w:hAnsi="Times New Roman" w:cs="Times New Roman"/>
+          <w:sz w:val="24"/>
+          <w:szCs w:val="24"/>
+        </w:rPr>
+        <w:t xml:space="preserve"> this project to </w:t>
+      </w:r>
+      <w:r>
+        <w:rPr>
+          <w:rFonts w:ascii="Times New Roman" w:hAnsi="Times New Roman" w:cs="Times New Roman"/>
+          <w:sz w:val="24"/>
+          <w:szCs w:val="24"/>
+        </w:rPr>
+        <w:t xml:space="preserve">both </w:t>
+      </w:r>
+      <w:r>
+        <w:rPr>
+          <w:rFonts w:ascii="Times New Roman" w:hAnsi="Times New Roman" w:cs="Times New Roman"/>
+          <w:sz w:val="24"/>
+          <w:szCs w:val="24"/>
+        </w:rPr>
+        <w:t xml:space="preserve">succeed and achieve </w:t>
+      </w:r>
+      <w:r>
+        <w:rPr>
+          <w:rFonts w:ascii="Times New Roman" w:hAnsi="Times New Roman" w:cs="Times New Roman"/>
+          <w:sz w:val="24"/>
+          <w:szCs w:val="24"/>
+        </w:rPr>
+        <w:t>proposed</w:t>
+      </w:r>
+      <w:r>
+        <w:rPr>
+          <w:rFonts w:ascii="Times New Roman" w:hAnsi="Times New Roman" w:cs="Times New Roman"/>
+          <w:sz w:val="24"/>
+          <w:szCs w:val="24"/>
+        </w:rPr>
+        <w:t xml:space="preserve"> goal</w:t>
+      </w:r>
+      <w:r>
+        <w:rPr>
+          <w:rFonts w:ascii="Times New Roman" w:hAnsi="Times New Roman" w:cs="Times New Roman"/>
+          <w:sz w:val="24"/>
+          <w:szCs w:val="24"/>
+        </w:rPr>
+        <w:t xml:space="preserve">. Leadership roles will be assigned to each member based on skillset and knowledge in </w:t>
+      </w:r>
+      <w:r>
+        <w:rPr>
+          <w:rFonts w:ascii="Times New Roman" w:hAnsi="Times New Roman" w:cs="Times New Roman"/>
+          <w:sz w:val="24"/>
+          <w:szCs w:val="24"/>
+        </w:rPr>
+        <w:t>designated topic. The following tabular representation demonstrates the selection each</w:t>
+      </w:r>
+      <w:r>
+        <w:rPr>
+          <w:rFonts w:ascii="Times New Roman" w:hAnsi="Times New Roman" w:cs="Times New Roman"/>
+          <w:sz w:val="24"/>
+          <w:szCs w:val="24"/>
+        </w:rPr>
+        <w:t xml:space="preserve"> member has </w:t>
+      </w:r>
+      <w:r>
+        <w:rPr>
+          <w:rFonts w:ascii="Times New Roman" w:hAnsi="Times New Roman" w:cs="Times New Roman"/>
+          <w:sz w:val="24"/>
+          <w:szCs w:val="24"/>
+        </w:rPr>
+        <w:t>chosen</w:t>
+      </w:r>
+      <w:r>
+        <w:rPr>
+          <w:rFonts w:ascii="Times New Roman" w:hAnsi="Times New Roman" w:cs="Times New Roman"/>
+          <w:sz w:val="24"/>
+          <w:szCs w:val="24"/>
+        </w:rPr>
+        <w:t xml:space="preserve"> </w:t>
+      </w:r>
+      <w:r>
+        <w:rPr>
+          <w:rFonts w:ascii="Times New Roman" w:hAnsi="Times New Roman" w:cs="Times New Roman"/>
+          <w:sz w:val="24"/>
+          <w:szCs w:val="24"/>
+        </w:rPr>
+        <w:t>to lead.</w:t>
+      </w:r>
+      <w:r>
+        <w:rPr>
+          <w:rFonts w:ascii="Times New Roman" w:hAnsi="Times New Roman" w:cs="Times New Roman"/>
+          <w:sz w:val="24"/>
+          <w:szCs w:val="24"/>
+        </w:rPr>
+        <w:t xml:space="preserve"> </w:t>
+      </w:r>
+      <w:r>
+        <w:rPr>
+          <w:rFonts w:ascii="Times New Roman" w:hAnsi="Times New Roman" w:cs="Times New Roman"/>
+          <w:sz w:val="24"/>
+          <w:szCs w:val="24"/>
+        </w:rPr>
+        <w:t xml:space="preserve">These </w:t>
+      </w:r>
+      <w:r>
+        <w:rPr>
+          <w:rFonts w:ascii="Times New Roman" w:hAnsi="Times New Roman" w:cs="Times New Roman"/>
+          <w:sz w:val="24"/>
+          <w:szCs w:val="24"/>
+        </w:rPr>
+        <w:t>phase</w:t>
+      </w:r>
+      <w:r>
+        <w:rPr>
+          <w:rFonts w:ascii="Times New Roman" w:hAnsi="Times New Roman" w:cs="Times New Roman"/>
+          <w:sz w:val="24"/>
+          <w:szCs w:val="24"/>
+        </w:rPr>
+        <w:t>s are</w:t>
+      </w:r>
+      <w:r>
+        <w:rPr>
+          <w:rFonts w:ascii="Times New Roman" w:hAnsi="Times New Roman" w:cs="Times New Roman"/>
+          <w:sz w:val="24"/>
+          <w:szCs w:val="24"/>
+        </w:rPr>
+        <w:t xml:space="preserve"> to </w:t>
+      </w:r>
+      <w:r>
+        <w:rPr>
+          <w:rFonts w:ascii="Times New Roman" w:hAnsi="Times New Roman" w:cs="Times New Roman"/>
+          <w:sz w:val="24"/>
+          <w:szCs w:val="24"/>
+        </w:rPr>
+        <w:t xml:space="preserve">show </w:t>
+      </w:r>
+      <w:r>
+        <w:rPr>
+          <w:rFonts w:ascii="Times New Roman" w:hAnsi="Times New Roman" w:cs="Times New Roman"/>
+          <w:sz w:val="24"/>
+          <w:szCs w:val="24"/>
+        </w:rPr>
+        <w:t>initiation of</w:t>
+      </w:r>
+      <w:r>
+        <w:rPr>
+          <w:rFonts w:ascii="Times New Roman" w:hAnsi="Times New Roman" w:cs="Times New Roman"/>
+          <w:sz w:val="24"/>
+          <w:szCs w:val="24"/>
+        </w:rPr>
+        <w:t xml:space="preserve"> </w:t>
+      </w:r>
+      <w:r>
+        <w:rPr>
+          <w:rFonts w:ascii="Times New Roman" w:hAnsi="Times New Roman" w:cs="Times New Roman"/>
+          <w:sz w:val="24"/>
+          <w:szCs w:val="24"/>
+        </w:rPr>
+        <w:t xml:space="preserve">team member </w:t>
+      </w:r>
+      <w:r>
+        <w:rPr>
+          <w:rFonts w:ascii="Times New Roman" w:hAnsi="Times New Roman" w:cs="Times New Roman"/>
+          <w:sz w:val="24"/>
+          <w:szCs w:val="24"/>
+        </w:rPr>
+        <w:t>leadership</w:t>
+      </w:r>
+      <w:r>
+        <w:rPr>
+          <w:rFonts w:ascii="Times New Roman" w:hAnsi="Times New Roman" w:cs="Times New Roman"/>
+          <w:sz w:val="24"/>
+          <w:szCs w:val="24"/>
+        </w:rPr>
+        <w:t xml:space="preserve"> that is</w:t>
+      </w:r>
+      <w:r>
+        <w:rPr>
+          <w:rFonts w:ascii="Times New Roman" w:hAnsi="Times New Roman" w:cs="Times New Roman"/>
+          <w:sz w:val="24"/>
+          <w:szCs w:val="24"/>
+        </w:rPr>
+        <w:t xml:space="preserve"> enhanced by</w:t>
+      </w:r>
+      <w:r>
+        <w:rPr>
+          <w:rFonts w:ascii="Times New Roman" w:hAnsi="Times New Roman" w:cs="Times New Roman"/>
+          <w:sz w:val="24"/>
+          <w:szCs w:val="24"/>
+        </w:rPr>
+        <w:t xml:space="preserve"> prior experience</w:t>
+      </w:r>
+      <w:r>
+        <w:rPr>
+          <w:rFonts w:ascii="Times New Roman" w:hAnsi="Times New Roman" w:cs="Times New Roman"/>
+          <w:sz w:val="24"/>
+          <w:szCs w:val="24"/>
+        </w:rPr>
+        <w:t>s</w:t>
+      </w:r>
+      <w:r>
+        <w:rPr>
+          <w:rFonts w:ascii="Times New Roman" w:hAnsi="Times New Roman" w:cs="Times New Roman"/>
+          <w:sz w:val="24"/>
+          <w:szCs w:val="24"/>
+        </w:rPr>
+        <w:t>. The</w:t>
+      </w:r>
+      <w:r>
+        <w:rPr>
+          <w:rFonts w:ascii="Times New Roman" w:hAnsi="Times New Roman" w:cs="Times New Roman"/>
+          <w:sz w:val="24"/>
+          <w:szCs w:val="24"/>
+        </w:rPr>
+        <w:t xml:space="preserve"> </w:t>
+      </w:r>
+      <w:r>
+        <w:rPr>
+          <w:rFonts w:ascii="Times New Roman" w:hAnsi="Times New Roman" w:cs="Times New Roman"/>
+          <w:sz w:val="24"/>
+          <w:szCs w:val="24"/>
+        </w:rPr>
+        <w:t xml:space="preserve">individual </w:t>
+      </w:r>
+      <w:r>
+        <w:rPr>
+          <w:rFonts w:ascii="Times New Roman" w:hAnsi="Times New Roman" w:cs="Times New Roman"/>
+          <w:sz w:val="24"/>
+          <w:szCs w:val="24"/>
+        </w:rPr>
+        <w:t>strengths</w:t>
+      </w:r>
+      <w:r>
+        <w:rPr>
+          <w:rFonts w:ascii="Times New Roman" w:hAnsi="Times New Roman" w:cs="Times New Roman"/>
+          <w:sz w:val="24"/>
+          <w:szCs w:val="24"/>
+        </w:rPr>
+        <w:t xml:space="preserve"> </w:t>
+      </w:r>
+      <w:r>
+        <w:rPr>
+          <w:rFonts w:ascii="Times New Roman" w:hAnsi="Times New Roman" w:cs="Times New Roman"/>
+          <w:sz w:val="24"/>
+          <w:szCs w:val="24"/>
+        </w:rPr>
+        <w:t xml:space="preserve">of each team member </w:t>
+      </w:r>
+      <w:r>
+        <w:rPr>
+          <w:rFonts w:ascii="Times New Roman" w:hAnsi="Times New Roman" w:cs="Times New Roman"/>
+          <w:sz w:val="24"/>
+          <w:szCs w:val="24"/>
+        </w:rPr>
+        <w:t>are fundamental in the creation of The Vulcan Activity Tracker</w:t>
+      </w:r>
+      <w:r>
+        <w:rPr>
+          <w:rFonts w:ascii="Times New Roman" w:hAnsi="Times New Roman" w:cs="Times New Roman"/>
+          <w:sz w:val="24"/>
+          <w:szCs w:val="24"/>
+        </w:rPr>
+        <w:t xml:space="preserve">. </w:t>
+      </w:r>
+      <w:r>
+        <w:rPr>
+          <w:rFonts w:ascii="Times New Roman" w:hAnsi="Times New Roman" w:cs="Times New Roman"/>
+          <w:sz w:val="24"/>
+          <w:szCs w:val="24"/>
+        </w:rPr>
+        <w:t>Each member is listed below:</w:t>
       </w:r>
     </w:p>
     <w:tbl>
       <w:tblPr>
         <w:tblStyle w:val="TableGrid"/>
-        <w:tblW w:w="0" w:type="auto"/>
+        <w:tblW w:w="9445" w:type="dxa"/>
         <w:tblLook w:val="04A0" w:firstRow="1" w:lastRow="0" w:firstColumn="1" w:lastColumn="0" w:noHBand="0" w:noVBand="1"/>
       </w:tblPr>
       <w:tblGrid>
         <w:gridCol w:w="3325"/>
         <w:gridCol w:w="2908"/>
-        <w:gridCol w:w="3117"/>
+        <w:gridCol w:w="3212"/>
       </w:tblGrid>
       <w:tr>
         <w:tc>
@@ -2234,8 +3517,8 @@
                 <w:rFonts w:ascii="Times New Roman" w:hAnsi="Times New Roman" w:cs="Times New Roman"/>
                 <w:b/>
                 <w:bCs/>
-                <w:sz w:val="28"/>
-                <w:szCs w:val="28"/>
+                <w:sz w:val="24"/>
+                <w:szCs w:val="24"/>
               </w:rPr>
             </w:pPr>
             <w:r>
@@ -2243,8 +3526,8 @@
                 <w:rFonts w:ascii="Times New Roman" w:hAnsi="Times New Roman" w:cs="Times New Roman"/>
                 <w:b/>
                 <w:bCs/>
-                <w:sz w:val="28"/>
-                <w:szCs w:val="28"/>
+                <w:sz w:val="24"/>
+                <w:szCs w:val="24"/>
               </w:rPr>
               <w:t>Team Member:</w:t>
             </w:r>
@@ -2261,8 +3544,8 @@
                 <w:rFonts w:ascii="Times New Roman" w:hAnsi="Times New Roman" w:cs="Times New Roman"/>
                 <w:b/>
                 <w:bCs/>
-                <w:sz w:val="28"/>
-                <w:szCs w:val="28"/>
+                <w:sz w:val="24"/>
+                <w:szCs w:val="24"/>
               </w:rPr>
             </w:pPr>
             <w:r>
@@ -2270,8 +3553,8 @@
                 <w:rFonts w:ascii="Times New Roman" w:hAnsi="Times New Roman" w:cs="Times New Roman"/>
                 <w:b/>
                 <w:bCs/>
-                <w:sz w:val="28"/>
-                <w:szCs w:val="28"/>
+                <w:sz w:val="24"/>
+                <w:szCs w:val="24"/>
               </w:rPr>
               <w:t>Major:</w:t>
             </w:r>
@@ -2279,7 +3562,7 @@
         </w:tc>
         <w:tc>
           <w:tcPr>
-            <w:tcW w:w="3117" w:type="dxa"/>
+            <w:tcW w:w="3212" w:type="dxa"/>
             <w:shd w:val="clear" w:color="auto" w:fill="4C94D8" w:themeFill="text2" w:themeFillTint="80"/>
           </w:tcPr>
           <w:p>
@@ -2288,8 +3571,8 @@
                 <w:rFonts w:ascii="Times New Roman" w:hAnsi="Times New Roman" w:cs="Times New Roman"/>
                 <w:b/>
                 <w:bCs/>
-                <w:sz w:val="28"/>
-                <w:szCs w:val="28"/>
+                <w:sz w:val="24"/>
+                <w:szCs w:val="24"/>
               </w:rPr>
             </w:pPr>
             <w:r>
@@ -2297,8 +3580,8 @@
                 <w:rFonts w:ascii="Times New Roman" w:hAnsi="Times New Roman" w:cs="Times New Roman"/>
                 <w:b/>
                 <w:bCs/>
-                <w:sz w:val="28"/>
-                <w:szCs w:val="28"/>
+                <w:sz w:val="24"/>
+                <w:szCs w:val="24"/>
               </w:rPr>
               <w:t>Leadership Phase:</w:t>
             </w:r>
@@ -2354,15 +3637,15 @@
         </w:tc>
         <w:tc>
           <w:tcPr>
-            <w:tcW w:w="3117" w:type="dxa"/>
+            <w:tcW w:w="3212" w:type="dxa"/>
             <w:shd w:val="clear" w:color="auto" w:fill="DAE9F7" w:themeFill="text2" w:themeFillTint="1A"/>
           </w:tcPr>
           <w:p>
             <w:pPr>
               <w:rPr>
                 <w:rFonts w:ascii="Times New Roman" w:hAnsi="Times New Roman" w:cs="Times New Roman"/>
-                <w:sz w:val="28"/>
-                <w:szCs w:val="28"/>
+                <w:sz w:val="24"/>
+                <w:szCs w:val="24"/>
               </w:rPr>
             </w:pPr>
             <w:r>
@@ -2371,7 +3654,15 @@
                 <w:sz w:val="24"/>
                 <w:szCs w:val="24"/>
               </w:rPr>
-              <w:t>Proposal</w:t>
+              <w:t>Specification Analysis</w:t>
+            </w:r>
+            <w:r>
+              <w:rPr>
+                <w:rFonts w:ascii="Times New Roman" w:hAnsi="Times New Roman" w:cs="Times New Roman"/>
+                <w:sz w:val="24"/>
+                <w:szCs w:val="24"/>
+              </w:rPr>
+              <w:t>/Design</w:t>
             </w:r>
           </w:p>
         </w:tc>
@@ -2425,7 +3716,7 @@
         </w:tc>
         <w:tc>
           <w:tcPr>
-            <w:tcW w:w="3117" w:type="dxa"/>
+            <w:tcW w:w="3212" w:type="dxa"/>
             <w:shd w:val="clear" w:color="auto" w:fill="DAE9F7" w:themeFill="text2" w:themeFillTint="1A"/>
           </w:tcPr>
           <w:p>
@@ -2442,7 +3733,7 @@
                 <w:sz w:val="24"/>
                 <w:szCs w:val="24"/>
               </w:rPr>
-              <w:t>Specifications/Design</w:t>
+              <w:t xml:space="preserve">Implementation </w:t>
             </w:r>
           </w:p>
         </w:tc>
@@ -2496,7 +3787,7 @@
         </w:tc>
         <w:tc>
           <w:tcPr>
-            <w:tcW w:w="3117" w:type="dxa"/>
+            <w:tcW w:w="3212" w:type="dxa"/>
             <w:shd w:val="clear" w:color="auto" w:fill="DAE9F7" w:themeFill="text2" w:themeFillTint="1A"/>
           </w:tcPr>
           <w:p>
@@ -2513,7 +3804,7 @@
                 <w:sz w:val="24"/>
                 <w:szCs w:val="24"/>
               </w:rPr>
-              <w:t>Requirements</w:t>
+              <w:t>User Manual &amp; Final Presentation</w:t>
             </w:r>
           </w:p>
         </w:tc>
@@ -2551,7 +3842,7 @@
         </w:tc>
         <w:tc>
           <w:tcPr>
-            <w:tcW w:w="3117" w:type="dxa"/>
+            <w:tcW w:w="3212" w:type="dxa"/>
             <w:shd w:val="clear" w:color="auto" w:fill="4C94D8" w:themeFill="text2" w:themeFillTint="80"/>
           </w:tcPr>
           <w:p>
@@ -2572,8 +3863,8 @@
           <w:rFonts w:ascii="Times New Roman" w:hAnsi="Times New Roman" w:cs="Times New Roman"/>
           <w:b/>
           <w:bCs/>
-          <w:sz w:val="28"/>
-          <w:szCs w:val="28"/>
+          <w:sz w:val="24"/>
+          <w:szCs w:val="24"/>
         </w:rPr>
       </w:pPr>
     </w:p>
@@ -2593,7 +3884,23 @@
           <w:sz w:val="24"/>
           <w:szCs w:val="24"/>
         </w:rPr>
-        <w:t xml:space="preserve">The team </w:t>
+        <w:t>Regarding</w:t>
+      </w:r>
+      <w:r>
+        <w:rPr>
+          <w:rFonts w:ascii="Times New Roman" w:hAnsi="Times New Roman" w:cs="Times New Roman"/>
+          <w:sz w:val="24"/>
+          <w:szCs w:val="24"/>
+        </w:rPr>
+        <w:t xml:space="preserve"> project organization, t</w:t>
+      </w:r>
+      <w:r>
+        <w:rPr>
+          <w:rFonts w:ascii="Times New Roman" w:hAnsi="Times New Roman" w:cs="Times New Roman"/>
+          <w:sz w:val="24"/>
+          <w:szCs w:val="24"/>
+        </w:rPr>
+        <w:t xml:space="preserve">he team </w:t>
       </w:r>
       <w:r>
         <w:rPr>
@@ -2609,24 +3916,258 @@
           <w:sz w:val="24"/>
           <w:szCs w:val="24"/>
         </w:rPr>
-        <w:t xml:space="preserve">stay in constant communication through a Discord server, which is the primary source of communication, but phone numbers are saved too in case of technical issues with Discord. Team meetings will mostly be virtual, but due to our overlapping majors we do end up seeing each other in person quite </w:t>
-      </w:r>
-      <w:r>
-        <w:rPr>
-          <w:rFonts w:ascii="Times New Roman" w:hAnsi="Times New Roman" w:cs="Times New Roman"/>
-          <w:sz w:val="24"/>
-          <w:szCs w:val="24"/>
-        </w:rPr>
-        <w:t>frequently as</w:t>
-      </w:r>
-      <w:r>
-        <w:rPr>
-          <w:rFonts w:ascii="Times New Roman" w:hAnsi="Times New Roman" w:cs="Times New Roman"/>
-          <w:sz w:val="24"/>
-          <w:szCs w:val="24"/>
-        </w:rPr>
-        <w:t xml:space="preserve"> well. The team will share code, documents, and other resources through a git repository, which every member has access to.</w:t>
-      </w:r>
+        <w:t>stay in constant communication through a Discord server, which is the primary source of communication</w:t>
+      </w:r>
+      <w:r>
+        <w:rPr>
+          <w:rFonts w:ascii="Times New Roman" w:hAnsi="Times New Roman" w:cs="Times New Roman"/>
+          <w:sz w:val="24"/>
+          <w:szCs w:val="24"/>
+        </w:rPr>
+        <w:t>. P</w:t>
+      </w:r>
+      <w:r>
+        <w:rPr>
+          <w:rFonts w:ascii="Times New Roman" w:hAnsi="Times New Roman" w:cs="Times New Roman"/>
+          <w:sz w:val="24"/>
+          <w:szCs w:val="24"/>
+        </w:rPr>
+        <w:t xml:space="preserve">hone numbers are saved </w:t>
+      </w:r>
+      <w:r>
+        <w:rPr>
+          <w:rFonts w:ascii="Times New Roman" w:hAnsi="Times New Roman" w:cs="Times New Roman"/>
+          <w:sz w:val="24"/>
+          <w:szCs w:val="24"/>
+        </w:rPr>
+        <w:t>as well</w:t>
+      </w:r>
+      <w:r>
+        <w:rPr>
+          <w:rFonts w:ascii="Times New Roman" w:hAnsi="Times New Roman" w:cs="Times New Roman"/>
+          <w:sz w:val="24"/>
+          <w:szCs w:val="24"/>
+        </w:rPr>
+        <w:t xml:space="preserve"> in case of technical issues with Discord. Team meetings will mostly be virtual, </w:t>
+      </w:r>
+      <w:r>
+        <w:rPr>
+          <w:rFonts w:ascii="Times New Roman" w:hAnsi="Times New Roman" w:cs="Times New Roman"/>
+          <w:sz w:val="24"/>
+          <w:szCs w:val="24"/>
+        </w:rPr>
+        <w:t xml:space="preserve">however </w:t>
+      </w:r>
+      <w:r>
+        <w:rPr>
+          <w:rFonts w:ascii="Times New Roman" w:hAnsi="Times New Roman" w:cs="Times New Roman"/>
+          <w:sz w:val="24"/>
+          <w:szCs w:val="24"/>
+        </w:rPr>
+        <w:t xml:space="preserve">overlapping </w:t>
+      </w:r>
+      <w:r>
+        <w:rPr>
+          <w:rFonts w:ascii="Times New Roman" w:hAnsi="Times New Roman" w:cs="Times New Roman"/>
+          <w:sz w:val="24"/>
+          <w:szCs w:val="24"/>
+        </w:rPr>
+        <w:t xml:space="preserve">scheduling allows </w:t>
+      </w:r>
+      <w:r>
+        <w:rPr>
+          <w:rFonts w:ascii="Times New Roman" w:hAnsi="Times New Roman" w:cs="Times New Roman"/>
+          <w:sz w:val="24"/>
+          <w:szCs w:val="24"/>
+        </w:rPr>
+        <w:t>for frequent in-person meetings.</w:t>
+      </w:r>
+      <w:r>
+        <w:rPr>
+          <w:rFonts w:ascii="Times New Roman" w:hAnsi="Times New Roman" w:cs="Times New Roman"/>
+          <w:sz w:val="24"/>
+          <w:szCs w:val="24"/>
+        </w:rPr>
+        <w:t xml:space="preserve"> </w:t>
+      </w:r>
+      <w:r>
+        <w:rPr>
+          <w:rFonts w:ascii="Times New Roman" w:hAnsi="Times New Roman" w:cs="Times New Roman"/>
+          <w:sz w:val="24"/>
+          <w:szCs w:val="24"/>
+        </w:rPr>
+        <w:t xml:space="preserve">For remote collaboration, GitHub is used to implement a shared team repository for  project source </w:t>
+      </w:r>
+      <w:r>
+        <w:rPr>
+          <w:rFonts w:ascii="Times New Roman" w:hAnsi="Times New Roman" w:cs="Times New Roman"/>
+          <w:sz w:val="24"/>
+          <w:szCs w:val="24"/>
+        </w:rPr>
+        <w:t>code, documents,</w:t>
+      </w:r>
+      <w:r>
+        <w:rPr>
+          <w:rFonts w:ascii="Times New Roman" w:hAnsi="Times New Roman" w:cs="Times New Roman"/>
+          <w:sz w:val="24"/>
+          <w:szCs w:val="24"/>
+        </w:rPr>
+        <w:t xml:space="preserve"> research, </w:t>
+      </w:r>
+      <w:r>
+        <w:rPr>
+          <w:rFonts w:ascii="Times New Roman" w:hAnsi="Times New Roman" w:cs="Times New Roman"/>
+          <w:sz w:val="24"/>
+          <w:szCs w:val="24"/>
+        </w:rPr>
+        <w:t>brainstorming outlines, and</w:t>
+      </w:r>
+      <w:r>
+        <w:rPr>
+          <w:rFonts w:ascii="Times New Roman" w:hAnsi="Times New Roman" w:cs="Times New Roman"/>
+          <w:sz w:val="24"/>
+          <w:szCs w:val="24"/>
+        </w:rPr>
+        <w:t xml:space="preserve"> </w:t>
+      </w:r>
+      <w:r>
+        <w:rPr>
+          <w:rFonts w:ascii="Times New Roman" w:hAnsi="Times New Roman" w:cs="Times New Roman"/>
+          <w:sz w:val="24"/>
+          <w:szCs w:val="24"/>
+        </w:rPr>
+        <w:t>all</w:t>
+      </w:r>
+      <w:r>
+        <w:rPr>
+          <w:rFonts w:ascii="Times New Roman" w:hAnsi="Times New Roman" w:cs="Times New Roman"/>
+          <w:sz w:val="24"/>
+          <w:szCs w:val="24"/>
+        </w:rPr>
+        <w:t xml:space="preserve"> other </w:t>
+      </w:r>
+      <w:r>
+        <w:rPr>
+          <w:rFonts w:ascii="Times New Roman" w:hAnsi="Times New Roman" w:cs="Times New Roman"/>
+          <w:sz w:val="24"/>
+          <w:szCs w:val="24"/>
+        </w:rPr>
+        <w:t xml:space="preserve">related </w:t>
+      </w:r>
+      <w:r>
+        <w:rPr>
+          <w:rFonts w:ascii="Times New Roman" w:hAnsi="Times New Roman" w:cs="Times New Roman"/>
+          <w:sz w:val="24"/>
+          <w:szCs w:val="24"/>
+        </w:rPr>
+        <w:t>resources</w:t>
+      </w:r>
+      <w:r>
+        <w:rPr>
+          <w:rFonts w:ascii="Times New Roman" w:hAnsi="Times New Roman" w:cs="Times New Roman"/>
+          <w:sz w:val="24"/>
+          <w:szCs w:val="24"/>
+        </w:rPr>
+        <w:t>.</w:t>
+      </w:r>
+      <w:r>
+        <w:rPr>
+          <w:rFonts w:ascii="Times New Roman" w:hAnsi="Times New Roman" w:cs="Times New Roman"/>
+          <w:sz w:val="24"/>
+          <w:szCs w:val="24"/>
+        </w:rPr>
+        <w:t xml:space="preserve"> Every member is given contributor access. </w:t>
+      </w:r>
+      <w:r>
+        <w:rPr>
+          <w:rFonts w:ascii="Times New Roman" w:hAnsi="Times New Roman" w:cs="Times New Roman"/>
+          <w:sz w:val="24"/>
+          <w:szCs w:val="24"/>
+        </w:rPr>
+        <w:t>GitHub</w:t>
+      </w:r>
+      <w:r>
+        <w:rPr>
+          <w:rFonts w:ascii="Times New Roman" w:hAnsi="Times New Roman" w:cs="Times New Roman"/>
+          <w:sz w:val="24"/>
+          <w:szCs w:val="24"/>
+        </w:rPr>
+        <w:t xml:space="preserve"> allows for </w:t>
+      </w:r>
+      <w:r>
+        <w:rPr>
+          <w:rFonts w:ascii="Times New Roman" w:hAnsi="Times New Roman" w:cs="Times New Roman"/>
+          <w:sz w:val="24"/>
+          <w:szCs w:val="24"/>
+        </w:rPr>
+        <w:t>source control, project history, and member participation mapping.</w:t>
+      </w:r>
+    </w:p>
+    <w:p>
+      <w:pPr>
+        <w:spacing w:line="480" w:lineRule="auto"/>
+        <w:rPr>
+          <w:rFonts w:ascii="Times New Roman" w:hAnsi="Times New Roman" w:cs="Times New Roman"/>
+          <w:sz w:val="24"/>
+          <w:szCs w:val="24"/>
+        </w:rPr>
+      </w:pPr>
+    </w:p>
+    <w:p>
+      <w:pPr>
+        <w:pStyle w:val="Heading1"/>
+        <w:jc w:val="center"/>
+        <w:rPr>
+          <w:rFonts w:ascii="Times New Roman" w:hAnsi="Times New Roman" w:cs="Times New Roman"/>
+          <w:b/>
+          <w:bCs/>
+          <w:color w:val="auto"/>
+          <w:sz w:val="24"/>
+          <w:szCs w:val="24"/>
+          <w:u w:val="single"/>
+        </w:rPr>
+      </w:pPr>
+      <w:bookmarkStart w:id="5" w:name="_Toc209945816"/>
+      <w:r>
+        <w:rPr>
+          <w:rFonts w:ascii="Times New Roman" w:hAnsi="Times New Roman" w:cs="Times New Roman"/>
+          <w:b/>
+          <w:bCs/>
+          <w:color w:val="auto"/>
+          <w:sz w:val="24"/>
+          <w:szCs w:val="24"/>
+          <w:u w:val="single"/>
+        </w:rPr>
+        <w:lastRenderedPageBreak/>
+        <w:t>Application Domain</w:t>
+      </w:r>
+      <w:bookmarkEnd w:id="5"/>
+    </w:p>
+    <w:p>
+      <w:pPr>
+        <w:pStyle w:val="Heading2"/>
+        <w:rPr>
+          <w:rFonts w:ascii="Times New Roman" w:hAnsi="Times New Roman" w:cs="Times New Roman"/>
+          <w:b/>
+          <w:bCs/>
+          <w:color w:val="auto"/>
+          <w:sz w:val="24"/>
+          <w:szCs w:val="24"/>
+        </w:rPr>
+      </w:pPr>
+      <w:bookmarkStart w:id="6" w:name="_Toc209945817"/>
+      <w:r>
+        <w:rPr>
+          <w:rFonts w:ascii="Times New Roman" w:hAnsi="Times New Roman" w:cs="Times New Roman"/>
+          <w:b/>
+          <w:bCs/>
+          <w:color w:val="auto"/>
+          <w:sz w:val="24"/>
+          <w:szCs w:val="24"/>
+        </w:rPr>
+        <w:t>Project Context</w:t>
+      </w:r>
+      <w:bookmarkEnd w:id="6"/>
     </w:p>
     <w:p>
       <w:pPr>
@@ -2638,73 +4179,141 @@
           <w:szCs w:val="24"/>
         </w:rPr>
       </w:pPr>
-    </w:p>
-    <w:p>
-      <w:pPr>
-        <w:rPr>
-          <w:rFonts w:ascii="Times New Roman" w:hAnsi="Times New Roman" w:cs="Times New Roman"/>
-          <w:b/>
-          <w:bCs/>
-          <w:sz w:val="32"/>
-          <w:szCs w:val="32"/>
-          <w:u w:val="single"/>
-        </w:rPr>
-      </w:pPr>
-    </w:p>
-    <w:p>
-      <w:pPr>
-        <w:rPr>
-          <w:rFonts w:ascii="Times New Roman" w:hAnsi="Times New Roman" w:cs="Times New Roman"/>
-          <w:b/>
-          <w:bCs/>
-          <w:sz w:val="32"/>
-          <w:szCs w:val="32"/>
-          <w:u w:val="single"/>
-        </w:rPr>
-      </w:pPr>
-    </w:p>
-    <w:p>
-      <w:pPr>
-        <w:rPr>
-          <w:rFonts w:ascii="Times New Roman" w:hAnsi="Times New Roman" w:cs="Times New Roman"/>
-          <w:b/>
-          <w:bCs/>
-          <w:sz w:val="32"/>
-          <w:szCs w:val="32"/>
-          <w:u w:val="single"/>
-        </w:rPr>
-      </w:pPr>
-      <w:r>
-        <w:rPr>
-          <w:rFonts w:ascii="Times New Roman" w:hAnsi="Times New Roman" w:cs="Times New Roman"/>
-          <w:b/>
-          <w:bCs/>
-          <w:sz w:val="32"/>
-          <w:szCs w:val="32"/>
-          <w:u w:val="single"/>
-        </w:rPr>
-        <w:t>Application Domain</w:t>
-      </w:r>
-    </w:p>
-    <w:p>
-      <w:pPr>
-        <w:rPr>
-          <w:rFonts w:ascii="Times New Roman" w:hAnsi="Times New Roman" w:cs="Times New Roman"/>
-          <w:b/>
-          <w:bCs/>
-          <w:sz w:val="28"/>
-          <w:szCs w:val="28"/>
-        </w:rPr>
-      </w:pPr>
-      <w:r>
-        <w:rPr>
-          <w:rFonts w:ascii="Times New Roman" w:hAnsi="Times New Roman" w:cs="Times New Roman"/>
-          <w:b/>
-          <w:bCs/>
-          <w:sz w:val="28"/>
-          <w:szCs w:val="28"/>
-        </w:rPr>
-        <w:t>Project Context</w:t>
+      <w:r>
+        <w:rPr>
+          <w:rFonts w:ascii="Times New Roman" w:hAnsi="Times New Roman" w:cs="Times New Roman"/>
+          <w:sz w:val="24"/>
+          <w:szCs w:val="24"/>
+        </w:rPr>
+        <w:t>The Vulcan Activity Tracker</w:t>
+      </w:r>
+      <w:r>
+        <w:rPr>
+          <w:rFonts w:ascii="Times New Roman" w:hAnsi="Times New Roman" w:cs="Times New Roman"/>
+          <w:sz w:val="24"/>
+          <w:szCs w:val="24"/>
+        </w:rPr>
+        <w:t xml:space="preserve"> </w:t>
+      </w:r>
+      <w:r>
+        <w:rPr>
+          <w:rFonts w:ascii="Times New Roman" w:hAnsi="Times New Roman" w:cs="Times New Roman"/>
+          <w:sz w:val="24"/>
+          <w:szCs w:val="24"/>
+        </w:rPr>
+        <w:t xml:space="preserve">will be designed to help promote physical activity within the </w:t>
+      </w:r>
+      <w:r>
+        <w:rPr>
+          <w:rFonts w:ascii="Times New Roman" w:hAnsi="Times New Roman" w:cs="Times New Roman"/>
+          <w:sz w:val="24"/>
+          <w:szCs w:val="24"/>
+        </w:rPr>
+        <w:t>PennWest</w:t>
+      </w:r>
+      <w:r>
+        <w:rPr>
+          <w:rFonts w:ascii="Times New Roman" w:hAnsi="Times New Roman" w:cs="Times New Roman"/>
+          <w:sz w:val="24"/>
+          <w:szCs w:val="24"/>
+        </w:rPr>
+        <w:t xml:space="preserve"> California community</w:t>
+      </w:r>
+      <w:r>
+        <w:rPr>
+          <w:rFonts w:ascii="Times New Roman" w:hAnsi="Times New Roman" w:cs="Times New Roman"/>
+          <w:sz w:val="24"/>
+          <w:szCs w:val="24"/>
+        </w:rPr>
+        <w:t xml:space="preserve">. This </w:t>
+      </w:r>
+      <w:r>
+        <w:rPr>
+          <w:rFonts w:ascii="Times New Roman" w:hAnsi="Times New Roman" w:cs="Times New Roman"/>
+          <w:sz w:val="24"/>
+          <w:szCs w:val="24"/>
+        </w:rPr>
+        <w:t>web-based</w:t>
+      </w:r>
+      <w:r>
+        <w:rPr>
+          <w:rFonts w:ascii="Times New Roman" w:hAnsi="Times New Roman" w:cs="Times New Roman"/>
+          <w:sz w:val="24"/>
+          <w:szCs w:val="24"/>
+        </w:rPr>
+        <w:t xml:space="preserve"> application will allow anyone with a valid </w:t>
+      </w:r>
+      <w:r>
+        <w:rPr>
+          <w:rFonts w:ascii="Times New Roman" w:hAnsi="Times New Roman" w:cs="Times New Roman"/>
+          <w:sz w:val="24"/>
+          <w:szCs w:val="24"/>
+        </w:rPr>
+        <w:t>PennWest</w:t>
+      </w:r>
+      <w:r>
+        <w:rPr>
+          <w:rFonts w:ascii="Times New Roman" w:hAnsi="Times New Roman" w:cs="Times New Roman"/>
+          <w:sz w:val="24"/>
+          <w:szCs w:val="24"/>
+        </w:rPr>
+        <w:t xml:space="preserve"> email address</w:t>
+      </w:r>
+      <w:r>
+        <w:rPr>
+          <w:rFonts w:ascii="Times New Roman" w:hAnsi="Times New Roman" w:cs="Times New Roman"/>
+          <w:sz w:val="24"/>
+          <w:szCs w:val="24"/>
+        </w:rPr>
+        <w:t xml:space="preserve"> </w:t>
+      </w:r>
+      <w:r>
+        <w:rPr>
+          <w:rFonts w:ascii="Times New Roman" w:hAnsi="Times New Roman" w:cs="Times New Roman"/>
+          <w:sz w:val="24"/>
+          <w:szCs w:val="24"/>
+        </w:rPr>
+        <w:t>whether</w:t>
+      </w:r>
+      <w:r>
+        <w:rPr>
+          <w:rFonts w:ascii="Times New Roman" w:hAnsi="Times New Roman" w:cs="Times New Roman"/>
+          <w:sz w:val="24"/>
+          <w:szCs w:val="24"/>
+        </w:rPr>
+        <w:t xml:space="preserve"> it be students or faculty,</w:t>
+      </w:r>
+      <w:r>
+        <w:rPr>
+          <w:rFonts w:ascii="Times New Roman" w:hAnsi="Times New Roman" w:cs="Times New Roman"/>
+          <w:sz w:val="24"/>
+          <w:szCs w:val="24"/>
+        </w:rPr>
+        <w:t xml:space="preserve"> to have access to </w:t>
+      </w:r>
+      <w:r>
+        <w:rPr>
+          <w:rFonts w:ascii="Times New Roman" w:hAnsi="Times New Roman" w:cs="Times New Roman"/>
+          <w:sz w:val="24"/>
+          <w:szCs w:val="24"/>
+        </w:rPr>
+        <w:t>all</w:t>
+      </w:r>
+      <w:r>
+        <w:rPr>
+          <w:rFonts w:ascii="Times New Roman" w:hAnsi="Times New Roman" w:cs="Times New Roman"/>
+          <w:sz w:val="24"/>
+          <w:szCs w:val="24"/>
+        </w:rPr>
+        <w:t xml:space="preserve"> its features.</w:t>
+      </w:r>
+      <w:r>
+        <w:rPr>
+          <w:rFonts w:ascii="Times New Roman" w:hAnsi="Times New Roman" w:cs="Times New Roman"/>
+          <w:sz w:val="24"/>
+          <w:szCs w:val="24"/>
+        </w:rPr>
+        <w:t xml:space="preserve"> </w:t>
       </w:r>
     </w:p>
     <w:p>
@@ -2723,7 +4332,7 @@
           <w:sz w:val="24"/>
           <w:szCs w:val="24"/>
         </w:rPr>
-        <w:t>The Vulcan Activity Tracker</w:t>
+        <w:t>While there are already so many</w:t>
       </w:r>
       <w:r>
         <w:rPr>
@@ -2739,69 +4348,95 @@
           <w:sz w:val="24"/>
           <w:szCs w:val="24"/>
         </w:rPr>
-        <w:t xml:space="preserve">will be designed to help promote physical activity within the </w:t>
-      </w:r>
-      <w:proofErr w:type="spellStart"/>
-      <w:r>
-        <w:rPr>
-          <w:rFonts w:ascii="Times New Roman" w:hAnsi="Times New Roman" w:cs="Times New Roman"/>
-          <w:sz w:val="24"/>
-          <w:szCs w:val="24"/>
-        </w:rPr>
-        <w:t>Pennwest</w:t>
-      </w:r>
-      <w:proofErr w:type="spellEnd"/>
-      <w:r>
-        <w:rPr>
-          <w:rFonts w:ascii="Times New Roman" w:hAnsi="Times New Roman" w:cs="Times New Roman"/>
-          <w:sz w:val="24"/>
-          <w:szCs w:val="24"/>
-        </w:rPr>
-        <w:t xml:space="preserve"> California community</w:t>
-      </w:r>
-      <w:r>
-        <w:rPr>
-          <w:rFonts w:ascii="Times New Roman" w:hAnsi="Times New Roman" w:cs="Times New Roman"/>
-          <w:sz w:val="24"/>
-          <w:szCs w:val="24"/>
-        </w:rPr>
-        <w:t xml:space="preserve">. This </w:t>
-      </w:r>
-      <w:proofErr w:type="gramStart"/>
-      <w:r>
-        <w:rPr>
-          <w:rFonts w:ascii="Times New Roman" w:hAnsi="Times New Roman" w:cs="Times New Roman"/>
-          <w:sz w:val="24"/>
-          <w:szCs w:val="24"/>
-        </w:rPr>
-        <w:t>web based</w:t>
-      </w:r>
-      <w:proofErr w:type="gramEnd"/>
-      <w:r>
-        <w:rPr>
-          <w:rFonts w:ascii="Times New Roman" w:hAnsi="Times New Roman" w:cs="Times New Roman"/>
-          <w:sz w:val="24"/>
-          <w:szCs w:val="24"/>
-        </w:rPr>
-        <w:t xml:space="preserve"> application will allow anyone with a valid </w:t>
-      </w:r>
-      <w:proofErr w:type="spellStart"/>
-      <w:r>
-        <w:rPr>
-          <w:rFonts w:ascii="Times New Roman" w:hAnsi="Times New Roman" w:cs="Times New Roman"/>
-          <w:sz w:val="24"/>
-          <w:szCs w:val="24"/>
-        </w:rPr>
-        <w:t>Pennwest</w:t>
-      </w:r>
-      <w:proofErr w:type="spellEnd"/>
-      <w:r>
-        <w:rPr>
-          <w:rFonts w:ascii="Times New Roman" w:hAnsi="Times New Roman" w:cs="Times New Roman"/>
-          <w:sz w:val="24"/>
-          <w:szCs w:val="24"/>
-        </w:rPr>
-        <w:t xml:space="preserve"> email address</w:t>
+        <w:t>popular activity tracking apps that have good features, they are too often hidden behind</w:t>
+      </w:r>
+      <w:r>
+        <w:rPr>
+          <w:rFonts w:ascii="Times New Roman" w:hAnsi="Times New Roman" w:cs="Times New Roman"/>
+          <w:sz w:val="24"/>
+          <w:szCs w:val="24"/>
+        </w:rPr>
+        <w:t xml:space="preserve"> a hefty subscription</w:t>
+      </w:r>
+      <w:r>
+        <w:rPr>
+          <w:rFonts w:ascii="Times New Roman" w:hAnsi="Times New Roman" w:cs="Times New Roman"/>
+          <w:sz w:val="24"/>
+          <w:szCs w:val="24"/>
+        </w:rPr>
+        <w:t xml:space="preserve"> that locks th</w:t>
+      </w:r>
+      <w:r>
+        <w:rPr>
+          <w:rFonts w:ascii="Times New Roman" w:hAnsi="Times New Roman" w:cs="Times New Roman"/>
+          <w:sz w:val="24"/>
+          <w:szCs w:val="24"/>
+        </w:rPr>
+        <w:t>ese valuable</w:t>
+      </w:r>
+      <w:r>
+        <w:rPr>
+          <w:rFonts w:ascii="Times New Roman" w:hAnsi="Times New Roman" w:cs="Times New Roman"/>
+          <w:sz w:val="24"/>
+          <w:szCs w:val="24"/>
+        </w:rPr>
+        <w:t xml:space="preserve"> features</w:t>
+      </w:r>
+      <w:r>
+        <w:rPr>
+          <w:rFonts w:ascii="Times New Roman" w:hAnsi="Times New Roman" w:cs="Times New Roman"/>
+          <w:sz w:val="24"/>
+          <w:szCs w:val="24"/>
+        </w:rPr>
+        <w:t xml:space="preserve">. This creates a </w:t>
+      </w:r>
+      <w:r>
+        <w:rPr>
+          <w:rFonts w:ascii="Times New Roman" w:hAnsi="Times New Roman" w:cs="Times New Roman"/>
+          <w:sz w:val="24"/>
+          <w:szCs w:val="24"/>
+        </w:rPr>
+        <w:t xml:space="preserve">problem for a lot of </w:t>
+      </w:r>
+      <w:r>
+        <w:rPr>
+          <w:rFonts w:ascii="Times New Roman" w:hAnsi="Times New Roman" w:cs="Times New Roman"/>
+          <w:sz w:val="24"/>
+          <w:szCs w:val="24"/>
+        </w:rPr>
+        <w:t>people,</w:t>
+      </w:r>
+      <w:r>
+        <w:rPr>
+          <w:rFonts w:ascii="Times New Roman" w:hAnsi="Times New Roman" w:cs="Times New Roman"/>
+          <w:sz w:val="24"/>
+          <w:szCs w:val="24"/>
+        </w:rPr>
+        <w:t xml:space="preserve"> especially students wh</w:t>
+      </w:r>
+      <w:r>
+        <w:rPr>
+          <w:rFonts w:ascii="Times New Roman" w:hAnsi="Times New Roman" w:cs="Times New Roman"/>
+          <w:sz w:val="24"/>
+          <w:szCs w:val="24"/>
+        </w:rPr>
+        <w:t>o are already short on money. The Vulcan Activity Tracker</w:t>
+      </w:r>
+      <w:r>
+        <w:rPr>
+          <w:rFonts w:ascii="Times New Roman" w:hAnsi="Times New Roman" w:cs="Times New Roman"/>
+          <w:sz w:val="24"/>
+          <w:szCs w:val="24"/>
+        </w:rPr>
+        <w:t xml:space="preserve"> aims to eliminate this problem by providing a free, easily accessible</w:t>
+      </w:r>
+      <w:r>
+        <w:rPr>
+          <w:rFonts w:ascii="Times New Roman" w:hAnsi="Times New Roman" w:cs="Times New Roman"/>
+          <w:sz w:val="24"/>
+          <w:szCs w:val="24"/>
+        </w:rPr>
+        <w:t>,</w:t>
       </w:r>
       <w:r>
         <w:rPr>
@@ -2817,49 +4452,15 @@
           <w:sz w:val="24"/>
           <w:szCs w:val="24"/>
         </w:rPr>
-        <w:t>whether</w:t>
-      </w:r>
-      <w:r>
-        <w:rPr>
-          <w:rFonts w:ascii="Times New Roman" w:hAnsi="Times New Roman" w:cs="Times New Roman"/>
-          <w:sz w:val="24"/>
-          <w:szCs w:val="24"/>
-        </w:rPr>
-        <w:t xml:space="preserve"> it be students or faculty,</w:t>
-      </w:r>
-      <w:r>
-        <w:rPr>
-          <w:rFonts w:ascii="Times New Roman" w:hAnsi="Times New Roman" w:cs="Times New Roman"/>
-          <w:sz w:val="24"/>
-          <w:szCs w:val="24"/>
-        </w:rPr>
-        <w:t xml:space="preserve"> to have access to </w:t>
-      </w:r>
-      <w:proofErr w:type="gramStart"/>
-      <w:r>
-        <w:rPr>
-          <w:rFonts w:ascii="Times New Roman" w:hAnsi="Times New Roman" w:cs="Times New Roman"/>
-          <w:sz w:val="24"/>
-          <w:szCs w:val="24"/>
-        </w:rPr>
-        <w:t xml:space="preserve">all </w:t>
-      </w:r>
-      <w:r>
-        <w:rPr>
-          <w:rFonts w:ascii="Times New Roman" w:hAnsi="Times New Roman" w:cs="Times New Roman"/>
-          <w:sz w:val="24"/>
-          <w:szCs w:val="24"/>
-        </w:rPr>
-        <w:t>of</w:t>
-      </w:r>
-      <w:proofErr w:type="gramEnd"/>
-      <w:r>
-        <w:rPr>
-          <w:rFonts w:ascii="Times New Roman" w:hAnsi="Times New Roman" w:cs="Times New Roman"/>
-          <w:sz w:val="24"/>
-          <w:szCs w:val="24"/>
-        </w:rPr>
-        <w:t xml:space="preserve"> its features.</w:t>
+        <w:t>community-focused</w:t>
+      </w:r>
+      <w:r>
+        <w:rPr>
+          <w:rFonts w:ascii="Times New Roman" w:hAnsi="Times New Roman" w:cs="Times New Roman"/>
+          <w:sz w:val="24"/>
+          <w:szCs w:val="24"/>
+        </w:rPr>
+        <w:t xml:space="preserve"> alternative.</w:t>
       </w:r>
       <w:r>
         <w:rPr>
@@ -2886,8 +4487,55 @@
           <w:sz w:val="24"/>
           <w:szCs w:val="24"/>
         </w:rPr>
-        <w:lastRenderedPageBreak/>
-        <w:t>While there are already so many</w:t>
+        <w:t>With</w:t>
+      </w:r>
+      <w:r>
+        <w:rPr>
+          <w:rFonts w:ascii="Times New Roman" w:hAnsi="Times New Roman" w:cs="Times New Roman"/>
+          <w:sz w:val="24"/>
+          <w:szCs w:val="24"/>
+        </w:rPr>
+        <w:t xml:space="preserve"> features such as group workout logging</w:t>
+      </w:r>
+      <w:r>
+        <w:rPr>
+          <w:rFonts w:ascii="Times New Roman" w:hAnsi="Times New Roman" w:cs="Times New Roman"/>
+          <w:sz w:val="24"/>
+          <w:szCs w:val="24"/>
+        </w:rPr>
+        <w:t xml:space="preserve">, </w:t>
+      </w:r>
+      <w:r>
+        <w:rPr>
+          <w:rFonts w:ascii="Times New Roman" w:hAnsi="Times New Roman" w:cs="Times New Roman"/>
+          <w:sz w:val="24"/>
+          <w:szCs w:val="24"/>
+        </w:rPr>
+        <w:t xml:space="preserve">campus-based </w:t>
+      </w:r>
+      <w:r>
+        <w:rPr>
+          <w:rFonts w:ascii="Times New Roman" w:hAnsi="Times New Roman" w:cs="Times New Roman"/>
+          <w:sz w:val="24"/>
+          <w:szCs w:val="24"/>
+        </w:rPr>
+        <w:t>organization</w:t>
+      </w:r>
+      <w:r>
+        <w:rPr>
+          <w:rFonts w:ascii="Times New Roman" w:hAnsi="Times New Roman" w:cs="Times New Roman"/>
+          <w:sz w:val="24"/>
+          <w:szCs w:val="24"/>
+        </w:rPr>
+        <w:t xml:space="preserve"> groups, and </w:t>
+      </w:r>
+      <w:r>
+        <w:rPr>
+          <w:rFonts w:ascii="Times New Roman" w:hAnsi="Times New Roman" w:cs="Times New Roman"/>
+          <w:sz w:val="24"/>
+          <w:szCs w:val="24"/>
+        </w:rPr>
+        <w:t>campus-wide</w:t>
       </w:r>
       <w:r>
         <w:rPr>
@@ -2903,87 +4551,167 @@
           <w:sz w:val="24"/>
           <w:szCs w:val="24"/>
         </w:rPr>
-        <w:t>popular activity tracking apps that have good features, they are too often hidden behind</w:t>
-      </w:r>
-      <w:r>
-        <w:rPr>
-          <w:rFonts w:ascii="Times New Roman" w:hAnsi="Times New Roman" w:cs="Times New Roman"/>
-          <w:sz w:val="24"/>
-          <w:szCs w:val="24"/>
-        </w:rPr>
-        <w:t xml:space="preserve"> a hefty subscription</w:t>
-      </w:r>
-      <w:r>
-        <w:rPr>
-          <w:rFonts w:ascii="Times New Roman" w:hAnsi="Times New Roman" w:cs="Times New Roman"/>
-          <w:sz w:val="24"/>
-          <w:szCs w:val="24"/>
-        </w:rPr>
-        <w:t xml:space="preserve"> that locks th</w:t>
-      </w:r>
-      <w:r>
-        <w:rPr>
-          <w:rFonts w:ascii="Times New Roman" w:hAnsi="Times New Roman" w:cs="Times New Roman"/>
-          <w:sz w:val="24"/>
-          <w:szCs w:val="24"/>
-        </w:rPr>
-        <w:t>ese valuable</w:t>
-      </w:r>
-      <w:r>
-        <w:rPr>
-          <w:rFonts w:ascii="Times New Roman" w:hAnsi="Times New Roman" w:cs="Times New Roman"/>
-          <w:sz w:val="24"/>
-          <w:szCs w:val="24"/>
-        </w:rPr>
-        <w:t xml:space="preserve"> features</w:t>
-      </w:r>
-      <w:r>
-        <w:rPr>
-          <w:rFonts w:ascii="Times New Roman" w:hAnsi="Times New Roman" w:cs="Times New Roman"/>
-          <w:sz w:val="24"/>
-          <w:szCs w:val="24"/>
-        </w:rPr>
-        <w:t xml:space="preserve">. This creates a </w:t>
-      </w:r>
-      <w:r>
-        <w:rPr>
-          <w:rFonts w:ascii="Times New Roman" w:hAnsi="Times New Roman" w:cs="Times New Roman"/>
-          <w:sz w:val="24"/>
-          <w:szCs w:val="24"/>
-        </w:rPr>
-        <w:t xml:space="preserve">problem for a lot of </w:t>
-      </w:r>
-      <w:r>
-        <w:rPr>
-          <w:rFonts w:ascii="Times New Roman" w:hAnsi="Times New Roman" w:cs="Times New Roman"/>
-          <w:sz w:val="24"/>
-          <w:szCs w:val="24"/>
-        </w:rPr>
-        <w:t>people,</w:t>
-      </w:r>
-      <w:r>
-        <w:rPr>
-          <w:rFonts w:ascii="Times New Roman" w:hAnsi="Times New Roman" w:cs="Times New Roman"/>
-          <w:sz w:val="24"/>
-          <w:szCs w:val="24"/>
-        </w:rPr>
-        <w:t xml:space="preserve"> especially students wh</w:t>
-      </w:r>
-      <w:r>
-        <w:rPr>
-          <w:rFonts w:ascii="Times New Roman" w:hAnsi="Times New Roman" w:cs="Times New Roman"/>
-          <w:sz w:val="24"/>
-          <w:szCs w:val="24"/>
-        </w:rPr>
-        <w:t>o are already short on money. The Vulcan Activity Tracker</w:t>
-      </w:r>
-      <w:r>
-        <w:rPr>
-          <w:rFonts w:ascii="Times New Roman" w:hAnsi="Times New Roman" w:cs="Times New Roman"/>
-          <w:sz w:val="24"/>
-          <w:szCs w:val="24"/>
-        </w:rPr>
-        <w:t xml:space="preserve"> aims to eliminate this problem by providing a free, easily accessible</w:t>
+        <w:t>leaderboards,</w:t>
+      </w:r>
+      <w:r>
+        <w:rPr>
+          <w:rFonts w:ascii="Times New Roman" w:hAnsi="Times New Roman" w:cs="Times New Roman"/>
+          <w:sz w:val="24"/>
+          <w:szCs w:val="24"/>
+        </w:rPr>
+        <w:t xml:space="preserve"> the Vulcan Activity Tracker encourages the </w:t>
+      </w:r>
+      <w:r>
+        <w:rPr>
+          <w:rFonts w:ascii="Times New Roman" w:hAnsi="Times New Roman" w:cs="Times New Roman"/>
+          <w:sz w:val="24"/>
+          <w:szCs w:val="24"/>
+        </w:rPr>
+        <w:t>PennWest</w:t>
+      </w:r>
+      <w:r>
+        <w:rPr>
+          <w:rFonts w:ascii="Times New Roman" w:hAnsi="Times New Roman" w:cs="Times New Roman"/>
+          <w:sz w:val="24"/>
+          <w:szCs w:val="24"/>
+        </w:rPr>
+        <w:t xml:space="preserve"> student</w:t>
+      </w:r>
+      <w:r>
+        <w:rPr>
+          <w:rFonts w:ascii="Times New Roman" w:hAnsi="Times New Roman" w:cs="Times New Roman"/>
+          <w:sz w:val="24"/>
+          <w:szCs w:val="24"/>
+        </w:rPr>
+        <w:t>s</w:t>
+      </w:r>
+      <w:r>
+        <w:rPr>
+          <w:rFonts w:ascii="Times New Roman" w:hAnsi="Times New Roman" w:cs="Times New Roman"/>
+          <w:sz w:val="24"/>
+          <w:szCs w:val="24"/>
+        </w:rPr>
+        <w:t xml:space="preserve"> and faculty </w:t>
+      </w:r>
+      <w:r>
+        <w:rPr>
+          <w:rFonts w:ascii="Times New Roman" w:hAnsi="Times New Roman" w:cs="Times New Roman"/>
+          <w:sz w:val="24"/>
+          <w:szCs w:val="24"/>
+        </w:rPr>
+        <w:t>to stay active</w:t>
+      </w:r>
+      <w:r>
+        <w:rPr>
+          <w:rFonts w:ascii="Times New Roman" w:hAnsi="Times New Roman" w:cs="Times New Roman"/>
+          <w:sz w:val="24"/>
+          <w:szCs w:val="24"/>
+        </w:rPr>
+        <w:t xml:space="preserve"> and engage with</w:t>
+      </w:r>
+      <w:r>
+        <w:rPr>
+          <w:rFonts w:ascii="Times New Roman" w:hAnsi="Times New Roman" w:cs="Times New Roman"/>
+          <w:sz w:val="24"/>
+          <w:szCs w:val="24"/>
+        </w:rPr>
+        <w:t xml:space="preserve"> </w:t>
+      </w:r>
+      <w:r>
+        <w:rPr>
+          <w:rFonts w:ascii="Times New Roman" w:hAnsi="Times New Roman" w:cs="Times New Roman"/>
+          <w:sz w:val="24"/>
+          <w:szCs w:val="24"/>
+        </w:rPr>
+        <w:t>their</w:t>
+      </w:r>
+      <w:r>
+        <w:rPr>
+          <w:rFonts w:ascii="Times New Roman" w:hAnsi="Times New Roman" w:cs="Times New Roman"/>
+          <w:sz w:val="24"/>
+          <w:szCs w:val="24"/>
+        </w:rPr>
+        <w:t xml:space="preserve"> campus </w:t>
+      </w:r>
+      <w:r>
+        <w:rPr>
+          <w:rFonts w:ascii="Times New Roman" w:hAnsi="Times New Roman" w:cs="Times New Roman"/>
+          <w:sz w:val="24"/>
+          <w:szCs w:val="24"/>
+        </w:rPr>
+        <w:t>communities</w:t>
+      </w:r>
+      <w:r>
+        <w:rPr>
+          <w:rFonts w:ascii="Times New Roman" w:hAnsi="Times New Roman" w:cs="Times New Roman"/>
+          <w:sz w:val="24"/>
+          <w:szCs w:val="24"/>
+        </w:rPr>
+        <w:t xml:space="preserve">. </w:t>
+      </w:r>
+      <w:r>
+        <w:rPr>
+          <w:rFonts w:ascii="Times New Roman" w:hAnsi="Times New Roman" w:cs="Times New Roman"/>
+          <w:sz w:val="24"/>
+          <w:szCs w:val="24"/>
+        </w:rPr>
+        <w:t>Our tracker aim</w:t>
+      </w:r>
+      <w:r>
+        <w:rPr>
+          <w:rFonts w:ascii="Times New Roman" w:hAnsi="Times New Roman" w:cs="Times New Roman"/>
+          <w:sz w:val="24"/>
+          <w:szCs w:val="24"/>
+        </w:rPr>
+        <w:t>s</w:t>
+      </w:r>
+      <w:r>
+        <w:rPr>
+          <w:rFonts w:ascii="Times New Roman" w:hAnsi="Times New Roman" w:cs="Times New Roman"/>
+          <w:sz w:val="24"/>
+          <w:szCs w:val="24"/>
+        </w:rPr>
+        <w:t xml:space="preserve"> to promote </w:t>
+      </w:r>
+      <w:r>
+        <w:rPr>
+          <w:rFonts w:ascii="Times New Roman" w:hAnsi="Times New Roman" w:cs="Times New Roman"/>
+          <w:sz w:val="24"/>
+          <w:szCs w:val="24"/>
+        </w:rPr>
+        <w:t>personal wellness</w:t>
+      </w:r>
+      <w:r>
+        <w:rPr>
+          <w:rFonts w:ascii="Times New Roman" w:hAnsi="Times New Roman" w:cs="Times New Roman"/>
+          <w:sz w:val="24"/>
+          <w:szCs w:val="24"/>
+        </w:rPr>
+        <w:t xml:space="preserve"> and </w:t>
+      </w:r>
+      <w:r>
+        <w:rPr>
+          <w:rFonts w:ascii="Times New Roman" w:hAnsi="Times New Roman" w:cs="Times New Roman"/>
+          <w:sz w:val="24"/>
+          <w:szCs w:val="24"/>
+        </w:rPr>
+        <w:t>community</w:t>
+      </w:r>
+      <w:r>
+        <w:rPr>
+          <w:rFonts w:ascii="Times New Roman" w:hAnsi="Times New Roman" w:cs="Times New Roman"/>
+          <w:sz w:val="24"/>
+          <w:szCs w:val="24"/>
+        </w:rPr>
+        <w:t xml:space="preserve"> </w:t>
+      </w:r>
+      <w:r>
+        <w:rPr>
+          <w:rFonts w:ascii="Times New Roman" w:hAnsi="Times New Roman" w:cs="Times New Roman"/>
+          <w:sz w:val="24"/>
+          <w:szCs w:val="24"/>
+        </w:rPr>
+        <w:t>involvement</w:t>
       </w:r>
       <w:r>
         <w:rPr>
@@ -2999,293 +4727,6 @@
           <w:sz w:val="24"/>
           <w:szCs w:val="24"/>
         </w:rPr>
-        <w:t xml:space="preserve"> </w:t>
-      </w:r>
-      <w:r>
-        <w:rPr>
-          <w:rFonts w:ascii="Times New Roman" w:hAnsi="Times New Roman" w:cs="Times New Roman"/>
-          <w:sz w:val="24"/>
-          <w:szCs w:val="24"/>
-        </w:rPr>
-        <w:t>community-focused</w:t>
-      </w:r>
-      <w:r>
-        <w:rPr>
-          <w:rFonts w:ascii="Times New Roman" w:hAnsi="Times New Roman" w:cs="Times New Roman"/>
-          <w:sz w:val="24"/>
-          <w:szCs w:val="24"/>
-        </w:rPr>
-        <w:t xml:space="preserve"> alternative.</w:t>
-      </w:r>
-      <w:r>
-        <w:rPr>
-          <w:rFonts w:ascii="Times New Roman" w:hAnsi="Times New Roman" w:cs="Times New Roman"/>
-          <w:sz w:val="24"/>
-          <w:szCs w:val="24"/>
-        </w:rPr>
-        <w:t xml:space="preserve"> </w:t>
-      </w:r>
-    </w:p>
-    <w:p>
-      <w:pPr>
-        <w:spacing w:line="480" w:lineRule="auto"/>
-        <w:ind w:firstLine="720"/>
-        <w:rPr>
-          <w:rFonts w:ascii="Times New Roman" w:hAnsi="Times New Roman" w:cs="Times New Roman"/>
-          <w:sz w:val="24"/>
-          <w:szCs w:val="24"/>
-        </w:rPr>
-      </w:pPr>
-      <w:r>
-        <w:rPr>
-          <w:rFonts w:ascii="Times New Roman" w:hAnsi="Times New Roman" w:cs="Times New Roman"/>
-          <w:sz w:val="24"/>
-          <w:szCs w:val="24"/>
-        </w:rPr>
-        <w:t>With</w:t>
-      </w:r>
-      <w:r>
-        <w:rPr>
-          <w:rFonts w:ascii="Times New Roman" w:hAnsi="Times New Roman" w:cs="Times New Roman"/>
-          <w:sz w:val="24"/>
-          <w:szCs w:val="24"/>
-        </w:rPr>
-        <w:t xml:space="preserve"> features such as group workout logging</w:t>
-      </w:r>
-      <w:r>
-        <w:rPr>
-          <w:rFonts w:ascii="Times New Roman" w:hAnsi="Times New Roman" w:cs="Times New Roman"/>
-          <w:sz w:val="24"/>
-          <w:szCs w:val="24"/>
-        </w:rPr>
-        <w:t xml:space="preserve">, </w:t>
-      </w:r>
-      <w:r>
-        <w:rPr>
-          <w:rFonts w:ascii="Times New Roman" w:hAnsi="Times New Roman" w:cs="Times New Roman"/>
-          <w:sz w:val="24"/>
-          <w:szCs w:val="24"/>
-        </w:rPr>
-        <w:t xml:space="preserve">campus-based </w:t>
-      </w:r>
-      <w:r>
-        <w:rPr>
-          <w:rFonts w:ascii="Times New Roman" w:hAnsi="Times New Roman" w:cs="Times New Roman"/>
-          <w:sz w:val="24"/>
-          <w:szCs w:val="24"/>
-        </w:rPr>
-        <w:t>organization</w:t>
-      </w:r>
-      <w:r>
-        <w:rPr>
-          <w:rFonts w:ascii="Times New Roman" w:hAnsi="Times New Roman" w:cs="Times New Roman"/>
-          <w:sz w:val="24"/>
-          <w:szCs w:val="24"/>
-        </w:rPr>
-        <w:t xml:space="preserve"> groups, and </w:t>
-      </w:r>
-      <w:r>
-        <w:rPr>
-          <w:rFonts w:ascii="Times New Roman" w:hAnsi="Times New Roman" w:cs="Times New Roman"/>
-          <w:sz w:val="24"/>
-          <w:szCs w:val="24"/>
-        </w:rPr>
-        <w:t>campus-wide</w:t>
-      </w:r>
-      <w:r>
-        <w:rPr>
-          <w:rFonts w:ascii="Times New Roman" w:hAnsi="Times New Roman" w:cs="Times New Roman"/>
-          <w:sz w:val="24"/>
-          <w:szCs w:val="24"/>
-        </w:rPr>
-        <w:t xml:space="preserve"> </w:t>
-      </w:r>
-      <w:r>
-        <w:rPr>
-          <w:rFonts w:ascii="Times New Roman" w:hAnsi="Times New Roman" w:cs="Times New Roman"/>
-          <w:sz w:val="24"/>
-          <w:szCs w:val="24"/>
-        </w:rPr>
-        <w:t>leaderboards,</w:t>
-      </w:r>
-      <w:r>
-        <w:rPr>
-          <w:rFonts w:ascii="Times New Roman" w:hAnsi="Times New Roman" w:cs="Times New Roman"/>
-          <w:sz w:val="24"/>
-          <w:szCs w:val="24"/>
-        </w:rPr>
-        <w:t xml:space="preserve"> the Vulcan Activity Tracker encourages the </w:t>
-      </w:r>
-      <w:proofErr w:type="spellStart"/>
-      <w:r>
-        <w:rPr>
-          <w:rFonts w:ascii="Times New Roman" w:hAnsi="Times New Roman" w:cs="Times New Roman"/>
-          <w:sz w:val="24"/>
-          <w:szCs w:val="24"/>
-        </w:rPr>
-        <w:t>Pennwest</w:t>
-      </w:r>
-      <w:proofErr w:type="spellEnd"/>
-      <w:r>
-        <w:rPr>
-          <w:rFonts w:ascii="Times New Roman" w:hAnsi="Times New Roman" w:cs="Times New Roman"/>
-          <w:sz w:val="24"/>
-          <w:szCs w:val="24"/>
-        </w:rPr>
-        <w:t xml:space="preserve"> student</w:t>
-      </w:r>
-      <w:r>
-        <w:rPr>
-          <w:rFonts w:ascii="Times New Roman" w:hAnsi="Times New Roman" w:cs="Times New Roman"/>
-          <w:sz w:val="24"/>
-          <w:szCs w:val="24"/>
-        </w:rPr>
-        <w:t>s</w:t>
-      </w:r>
-      <w:r>
-        <w:rPr>
-          <w:rFonts w:ascii="Times New Roman" w:hAnsi="Times New Roman" w:cs="Times New Roman"/>
-          <w:sz w:val="24"/>
-          <w:szCs w:val="24"/>
-        </w:rPr>
-        <w:t xml:space="preserve"> and faculty </w:t>
-      </w:r>
-      <w:r>
-        <w:rPr>
-          <w:rFonts w:ascii="Times New Roman" w:hAnsi="Times New Roman" w:cs="Times New Roman"/>
-          <w:sz w:val="24"/>
-          <w:szCs w:val="24"/>
-        </w:rPr>
-        <w:t>to stay active</w:t>
-      </w:r>
-      <w:r>
-        <w:rPr>
-          <w:rFonts w:ascii="Times New Roman" w:hAnsi="Times New Roman" w:cs="Times New Roman"/>
-          <w:sz w:val="24"/>
-          <w:szCs w:val="24"/>
-        </w:rPr>
-        <w:t xml:space="preserve"> and engage with</w:t>
-      </w:r>
-      <w:r>
-        <w:rPr>
-          <w:rFonts w:ascii="Times New Roman" w:hAnsi="Times New Roman" w:cs="Times New Roman"/>
-          <w:sz w:val="24"/>
-          <w:szCs w:val="24"/>
-        </w:rPr>
-        <w:t xml:space="preserve"> </w:t>
-      </w:r>
-      <w:r>
-        <w:rPr>
-          <w:rFonts w:ascii="Times New Roman" w:hAnsi="Times New Roman" w:cs="Times New Roman"/>
-          <w:sz w:val="24"/>
-          <w:szCs w:val="24"/>
-        </w:rPr>
-        <w:t>their</w:t>
-      </w:r>
-      <w:r>
-        <w:rPr>
-          <w:rFonts w:ascii="Times New Roman" w:hAnsi="Times New Roman" w:cs="Times New Roman"/>
-          <w:sz w:val="24"/>
-          <w:szCs w:val="24"/>
-        </w:rPr>
-        <w:t xml:space="preserve"> campus </w:t>
-      </w:r>
-      <w:r>
-        <w:rPr>
-          <w:rFonts w:ascii="Times New Roman" w:hAnsi="Times New Roman" w:cs="Times New Roman"/>
-          <w:sz w:val="24"/>
-          <w:szCs w:val="24"/>
-        </w:rPr>
-        <w:t>communities</w:t>
-      </w:r>
-      <w:r>
-        <w:rPr>
-          <w:rFonts w:ascii="Times New Roman" w:hAnsi="Times New Roman" w:cs="Times New Roman"/>
-          <w:sz w:val="24"/>
-          <w:szCs w:val="24"/>
-        </w:rPr>
-        <w:t xml:space="preserve">. </w:t>
-      </w:r>
-      <w:r>
-        <w:rPr>
-          <w:rFonts w:ascii="Times New Roman" w:hAnsi="Times New Roman" w:cs="Times New Roman"/>
-          <w:sz w:val="24"/>
-          <w:szCs w:val="24"/>
-        </w:rPr>
-        <w:t>Our tracker aim</w:t>
-      </w:r>
-      <w:r>
-        <w:rPr>
-          <w:rFonts w:ascii="Times New Roman" w:hAnsi="Times New Roman" w:cs="Times New Roman"/>
-          <w:sz w:val="24"/>
-          <w:szCs w:val="24"/>
-        </w:rPr>
-        <w:t>s</w:t>
-      </w:r>
-      <w:r>
-        <w:rPr>
-          <w:rFonts w:ascii="Times New Roman" w:hAnsi="Times New Roman" w:cs="Times New Roman"/>
-          <w:sz w:val="24"/>
-          <w:szCs w:val="24"/>
-        </w:rPr>
-        <w:t xml:space="preserve"> to promote </w:t>
-      </w:r>
-      <w:r>
-        <w:rPr>
-          <w:rFonts w:ascii="Times New Roman" w:hAnsi="Times New Roman" w:cs="Times New Roman"/>
-          <w:sz w:val="24"/>
-          <w:szCs w:val="24"/>
-        </w:rPr>
-        <w:t>personal wellness</w:t>
-      </w:r>
-      <w:r>
-        <w:rPr>
-          <w:rFonts w:ascii="Times New Roman" w:hAnsi="Times New Roman" w:cs="Times New Roman"/>
-          <w:sz w:val="24"/>
-          <w:szCs w:val="24"/>
-        </w:rPr>
-        <w:t xml:space="preserve"> and </w:t>
-      </w:r>
-      <w:r>
-        <w:rPr>
-          <w:rFonts w:ascii="Times New Roman" w:hAnsi="Times New Roman" w:cs="Times New Roman"/>
-          <w:sz w:val="24"/>
-          <w:szCs w:val="24"/>
-        </w:rPr>
-        <w:t>community</w:t>
-      </w:r>
-      <w:r>
-        <w:rPr>
-          <w:rFonts w:ascii="Times New Roman" w:hAnsi="Times New Roman" w:cs="Times New Roman"/>
-          <w:sz w:val="24"/>
-          <w:szCs w:val="24"/>
-        </w:rPr>
-        <w:t xml:space="preserve"> </w:t>
-      </w:r>
-      <w:proofErr w:type="spellStart"/>
-      <w:r>
-        <w:rPr>
-          <w:rFonts w:ascii="Times New Roman" w:hAnsi="Times New Roman" w:cs="Times New Roman"/>
-          <w:sz w:val="24"/>
-          <w:szCs w:val="24"/>
-        </w:rPr>
-        <w:t>involment</w:t>
-      </w:r>
-      <w:proofErr w:type="spellEnd"/>
-      <w:r>
-        <w:rPr>
-          <w:rFonts w:ascii="Times New Roman" w:hAnsi="Times New Roman" w:cs="Times New Roman"/>
-          <w:sz w:val="24"/>
-          <w:szCs w:val="24"/>
-        </w:rPr>
-        <w:t>,</w:t>
-      </w:r>
-      <w:r>
-        <w:rPr>
-          <w:rFonts w:ascii="Times New Roman" w:hAnsi="Times New Roman" w:cs="Times New Roman"/>
-          <w:sz w:val="24"/>
-          <w:szCs w:val="24"/>
-        </w:rPr>
         <w:t xml:space="preserve"> which cannot be said for </w:t>
       </w:r>
       <w:r>
@@ -3303,61 +4744,71 @@
           <w:rFonts w:ascii="Times New Roman" w:hAnsi="Times New Roman" w:cs="Times New Roman"/>
           <w:b/>
           <w:bCs/>
-          <w:sz w:val="28"/>
-          <w:szCs w:val="28"/>
-        </w:rPr>
-      </w:pPr>
-    </w:p>
-    <w:p>
-      <w:pPr>
-        <w:rPr>
-          <w:rFonts w:ascii="Times New Roman" w:hAnsi="Times New Roman" w:cs="Times New Roman"/>
-          <w:b/>
-          <w:bCs/>
-          <w:sz w:val="28"/>
-          <w:szCs w:val="28"/>
-        </w:rPr>
-      </w:pPr>
-      <w:r>
-        <w:rPr>
-          <w:rFonts w:ascii="Times New Roman" w:hAnsi="Times New Roman" w:cs="Times New Roman"/>
-          <w:b/>
-          <w:bCs/>
-          <w:sz w:val="28"/>
-          <w:szCs w:val="28"/>
+          <w:sz w:val="24"/>
+          <w:szCs w:val="24"/>
+        </w:rPr>
+      </w:pPr>
+    </w:p>
+    <w:p>
+      <w:pPr>
+        <w:pStyle w:val="Heading2"/>
+        <w:rPr>
+          <w:rFonts w:ascii="Times New Roman" w:hAnsi="Times New Roman" w:cs="Times New Roman"/>
+          <w:b/>
+          <w:bCs/>
+          <w:color w:val="auto"/>
+          <w:sz w:val="24"/>
+          <w:szCs w:val="24"/>
+        </w:rPr>
+      </w:pPr>
+      <w:bookmarkStart w:id="7" w:name="_Toc209945818"/>
+      <w:r>
+        <w:rPr>
+          <w:rFonts w:ascii="Times New Roman" w:hAnsi="Times New Roman" w:cs="Times New Roman"/>
+          <w:b/>
+          <w:bCs/>
+          <w:color w:val="auto"/>
+          <w:sz w:val="24"/>
+          <w:szCs w:val="24"/>
         </w:rPr>
         <w:t>Glossary</w:t>
       </w:r>
-    </w:p>
-    <w:p>
-      <w:pPr>
-        <w:rPr>
-          <w:rFonts w:ascii="Times New Roman" w:hAnsi="Times New Roman" w:cs="Times New Roman"/>
-          <w:b/>
-          <w:bCs/>
-          <w:sz w:val="28"/>
-          <w:szCs w:val="28"/>
-        </w:rPr>
-      </w:pPr>
-    </w:p>
-    <w:p>
-      <w:pPr>
-        <w:rPr>
-          <w:rFonts w:ascii="Times New Roman" w:hAnsi="Times New Roman" w:cs="Times New Roman"/>
-          <w:b/>
-          <w:bCs/>
-          <w:sz w:val="32"/>
-          <w:szCs w:val="32"/>
+      <w:bookmarkEnd w:id="7"/>
+    </w:p>
+    <w:p>
+      <w:pPr>
+        <w:rPr>
+          <w:rFonts w:ascii="Times New Roman" w:hAnsi="Times New Roman" w:cs="Times New Roman"/>
+          <w:b/>
+          <w:bCs/>
+          <w:sz w:val="24"/>
+          <w:szCs w:val="24"/>
+        </w:rPr>
+      </w:pPr>
+    </w:p>
+    <w:p>
+      <w:pPr>
+        <w:pStyle w:val="Heading1"/>
+        <w:jc w:val="center"/>
+        <w:rPr>
+          <w:rFonts w:ascii="Times New Roman" w:hAnsi="Times New Roman" w:cs="Times New Roman"/>
+          <w:b/>
+          <w:bCs/>
+          <w:color w:val="auto"/>
+          <w:sz w:val="24"/>
+          <w:szCs w:val="24"/>
           <w:u w:val="single"/>
         </w:rPr>
       </w:pPr>
-      <w:r>
-        <w:rPr>
-          <w:rFonts w:ascii="Times New Roman" w:hAnsi="Times New Roman" w:cs="Times New Roman"/>
-          <w:b/>
-          <w:bCs/>
-          <w:sz w:val="32"/>
-          <w:szCs w:val="32"/>
+      <w:bookmarkStart w:id="8" w:name="_Toc209945819"/>
+      <w:r>
+        <w:rPr>
+          <w:rFonts w:ascii="Times New Roman" w:hAnsi="Times New Roman" w:cs="Times New Roman"/>
+          <w:b/>
+          <w:bCs/>
+          <w:color w:val="auto"/>
+          <w:sz w:val="24"/>
+          <w:szCs w:val="24"/>
           <w:u w:val="single"/>
         </w:rPr>
         <w:t>In</w:t>
@@ -3367,30 +4818,32 @@
           <w:rFonts w:ascii="Times New Roman" w:hAnsi="Times New Roman" w:cs="Times New Roman"/>
           <w:b/>
           <w:bCs/>
-          <w:sz w:val="32"/>
-          <w:szCs w:val="32"/>
+          <w:color w:val="auto"/>
+          <w:sz w:val="24"/>
+          <w:szCs w:val="24"/>
           <w:u w:val="single"/>
         </w:rPr>
         <w:t>itial Business Model</w:t>
       </w:r>
-    </w:p>
-    <w:p>
-      <w:pPr>
-        <w:rPr>
-          <w:rFonts w:ascii="Times New Roman" w:hAnsi="Times New Roman" w:cs="Times New Roman"/>
-          <w:b/>
-          <w:bCs/>
-          <w:sz w:val="28"/>
-          <w:szCs w:val="28"/>
-        </w:rPr>
-      </w:pPr>
-      <w:r>
-        <w:rPr>
-          <w:rFonts w:ascii="Times New Roman" w:hAnsi="Times New Roman" w:cs="Times New Roman"/>
-          <w:b/>
-          <w:bCs/>
-          <w:sz w:val="28"/>
-          <w:szCs w:val="28"/>
+      <w:bookmarkEnd w:id="8"/>
+    </w:p>
+    <w:p>
+      <w:pPr>
+        <w:rPr>
+          <w:rFonts w:ascii="Times New Roman" w:hAnsi="Times New Roman" w:cs="Times New Roman"/>
+          <w:b/>
+          <w:bCs/>
+          <w:sz w:val="24"/>
+          <w:szCs w:val="24"/>
+        </w:rPr>
+      </w:pPr>
+      <w:r>
+        <w:rPr>
+          <w:rFonts w:ascii="Times New Roman" w:hAnsi="Times New Roman" w:cs="Times New Roman"/>
+          <w:b/>
+          <w:bCs/>
+          <w:sz w:val="24"/>
+          <w:szCs w:val="24"/>
         </w:rPr>
         <w:t>Operational Environment</w:t>
       </w:r>
@@ -3401,17 +4854,17 @@
           <w:rFonts w:ascii="Times New Roman" w:hAnsi="Times New Roman" w:cs="Times New Roman"/>
           <w:b/>
           <w:bCs/>
-          <w:sz w:val="28"/>
-          <w:szCs w:val="28"/>
-        </w:rPr>
-      </w:pPr>
-      <w:r>
-        <w:rPr>
-          <w:rFonts w:ascii="Times New Roman" w:hAnsi="Times New Roman" w:cs="Times New Roman"/>
-          <w:b/>
-          <w:bCs/>
-          <w:sz w:val="28"/>
-          <w:szCs w:val="28"/>
+          <w:sz w:val="24"/>
+          <w:szCs w:val="24"/>
+        </w:rPr>
+      </w:pPr>
+      <w:r>
+        <w:rPr>
+          <w:rFonts w:ascii="Times New Roman" w:hAnsi="Times New Roman" w:cs="Times New Roman"/>
+          <w:b/>
+          <w:bCs/>
+          <w:sz w:val="24"/>
+          <w:szCs w:val="24"/>
         </w:rPr>
         <w:t>Description of Data Sources</w:t>
       </w:r>
@@ -3422,17 +4875,17 @@
           <w:rFonts w:ascii="Times New Roman" w:hAnsi="Times New Roman" w:cs="Times New Roman"/>
           <w:b/>
           <w:bCs/>
-          <w:sz w:val="28"/>
-          <w:szCs w:val="28"/>
-        </w:rPr>
-      </w:pPr>
-      <w:r>
-        <w:rPr>
-          <w:rFonts w:ascii="Times New Roman" w:hAnsi="Times New Roman" w:cs="Times New Roman"/>
-          <w:b/>
-          <w:bCs/>
-          <w:sz w:val="28"/>
-          <w:szCs w:val="28"/>
+          <w:sz w:val="24"/>
+          <w:szCs w:val="24"/>
+        </w:rPr>
+      </w:pPr>
+      <w:r>
+        <w:rPr>
+          <w:rFonts w:ascii="Times New Roman" w:hAnsi="Times New Roman" w:cs="Times New Roman"/>
+          <w:b/>
+          <w:bCs/>
+          <w:sz w:val="24"/>
+          <w:szCs w:val="24"/>
         </w:rPr>
         <w:t>Use Case UML Diagrams &amp; Descriptions</w:t>
       </w:r>
@@ -3443,41 +4896,41 @@
           <w:rFonts w:ascii="Times New Roman" w:hAnsi="Times New Roman" w:cs="Times New Roman"/>
           <w:b/>
           <w:bCs/>
-          <w:sz w:val="28"/>
-          <w:szCs w:val="28"/>
-        </w:rPr>
-      </w:pPr>
-    </w:p>
-    <w:p>
-      <w:pPr>
-        <w:rPr>
-          <w:rFonts w:ascii="Times New Roman" w:hAnsi="Times New Roman" w:cs="Times New Roman"/>
-          <w:b/>
-          <w:bCs/>
-          <w:sz w:val="28"/>
-          <w:szCs w:val="28"/>
-        </w:rPr>
-      </w:pPr>
-    </w:p>
-    <w:p>
-      <w:pPr>
-        <w:rPr>
-          <w:rFonts w:ascii="Times New Roman" w:hAnsi="Times New Roman" w:cs="Times New Roman"/>
-          <w:b/>
-          <w:bCs/>
-          <w:sz w:val="28"/>
-          <w:szCs w:val="28"/>
-        </w:rPr>
-      </w:pPr>
-    </w:p>
-    <w:p>
-      <w:pPr>
-        <w:rPr>
-          <w:rFonts w:ascii="Times New Roman" w:hAnsi="Times New Roman" w:cs="Times New Roman"/>
-          <w:b/>
-          <w:bCs/>
-          <w:sz w:val="32"/>
-          <w:szCs w:val="32"/>
+          <w:sz w:val="24"/>
+          <w:szCs w:val="24"/>
+        </w:rPr>
+      </w:pPr>
+    </w:p>
+    <w:p>
+      <w:pPr>
+        <w:rPr>
+          <w:rFonts w:ascii="Times New Roman" w:hAnsi="Times New Roman" w:cs="Times New Roman"/>
+          <w:b/>
+          <w:bCs/>
+          <w:sz w:val="24"/>
+          <w:szCs w:val="24"/>
+        </w:rPr>
+      </w:pPr>
+    </w:p>
+    <w:p>
+      <w:pPr>
+        <w:rPr>
+          <w:rFonts w:ascii="Times New Roman" w:hAnsi="Times New Roman" w:cs="Times New Roman"/>
+          <w:b/>
+          <w:bCs/>
+          <w:sz w:val="24"/>
+          <w:szCs w:val="24"/>
+        </w:rPr>
+      </w:pPr>
+    </w:p>
+    <w:p>
+      <w:pPr>
+        <w:rPr>
+          <w:rFonts w:ascii="Times New Roman" w:hAnsi="Times New Roman" w:cs="Times New Roman"/>
+          <w:b/>
+          <w:bCs/>
+          <w:sz w:val="24"/>
+          <w:szCs w:val="24"/>
           <w:u w:val="single"/>
         </w:rPr>
       </w:pPr>
@@ -3486,8 +4939,8 @@
           <w:rFonts w:ascii="Times New Roman" w:hAnsi="Times New Roman" w:cs="Times New Roman"/>
           <w:b/>
           <w:bCs/>
-          <w:sz w:val="32"/>
-          <w:szCs w:val="32"/>
+          <w:sz w:val="24"/>
+          <w:szCs w:val="24"/>
           <w:u w:val="single"/>
         </w:rPr>
         <w:t>Initial Requirements</w:t>
@@ -3499,17 +4952,17 @@
           <w:rFonts w:ascii="Times New Roman" w:hAnsi="Times New Roman" w:cs="Times New Roman"/>
           <w:b/>
           <w:bCs/>
-          <w:sz w:val="28"/>
-          <w:szCs w:val="28"/>
-        </w:rPr>
-      </w:pPr>
-      <w:r>
-        <w:rPr>
-          <w:rFonts w:ascii="Times New Roman" w:hAnsi="Times New Roman" w:cs="Times New Roman"/>
-          <w:b/>
-          <w:bCs/>
-          <w:sz w:val="28"/>
-          <w:szCs w:val="28"/>
+          <w:sz w:val="24"/>
+          <w:szCs w:val="24"/>
+        </w:rPr>
+      </w:pPr>
+      <w:r>
+        <w:rPr>
+          <w:rFonts w:ascii="Times New Roman" w:hAnsi="Times New Roman" w:cs="Times New Roman"/>
+          <w:b/>
+          <w:bCs/>
+          <w:sz w:val="24"/>
+          <w:szCs w:val="24"/>
         </w:rPr>
         <w:t>Functional</w:t>
       </w:r>
@@ -3520,17 +4973,17 @@
           <w:rFonts w:ascii="Times New Roman" w:hAnsi="Times New Roman" w:cs="Times New Roman"/>
           <w:b/>
           <w:bCs/>
-          <w:sz w:val="28"/>
-          <w:szCs w:val="28"/>
-        </w:rPr>
-      </w:pPr>
-      <w:r>
-        <w:rPr>
-          <w:rFonts w:ascii="Times New Roman" w:hAnsi="Times New Roman" w:cs="Times New Roman"/>
-          <w:b/>
-          <w:bCs/>
-          <w:sz w:val="28"/>
-          <w:szCs w:val="28"/>
+          <w:sz w:val="24"/>
+          <w:szCs w:val="24"/>
+        </w:rPr>
+      </w:pPr>
+      <w:r>
+        <w:rPr>
+          <w:rFonts w:ascii="Times New Roman" w:hAnsi="Times New Roman" w:cs="Times New Roman"/>
+          <w:b/>
+          <w:bCs/>
+          <w:sz w:val="24"/>
+          <w:szCs w:val="24"/>
         </w:rPr>
         <w:t>Nonfunctional</w:t>
       </w:r>
@@ -3541,42 +4994,40 @@
           <w:rFonts w:ascii="Times New Roman" w:hAnsi="Times New Roman" w:cs="Times New Roman"/>
           <w:b/>
           <w:bCs/>
-          <w:sz w:val="28"/>
-          <w:szCs w:val="28"/>
-        </w:rPr>
-      </w:pPr>
-      <w:proofErr w:type="spellStart"/>
-      <w:r>
-        <w:rPr>
-          <w:rFonts w:ascii="Times New Roman" w:hAnsi="Times New Roman" w:cs="Times New Roman"/>
-          <w:b/>
-          <w:bCs/>
-          <w:sz w:val="28"/>
-          <w:szCs w:val="28"/>
-        </w:rPr>
-        <w:t>Documention</w:t>
-      </w:r>
-      <w:proofErr w:type="spellEnd"/>
-    </w:p>
-    <w:p>
-      <w:pPr>
-        <w:rPr>
-          <w:rFonts w:ascii="Times New Roman" w:hAnsi="Times New Roman" w:cs="Times New Roman"/>
-          <w:b/>
-          <w:bCs/>
-          <w:sz w:val="28"/>
-          <w:szCs w:val="28"/>
-        </w:rPr>
-      </w:pPr>
-    </w:p>
-    <w:p>
-      <w:pPr>
-        <w:rPr>
-          <w:rFonts w:ascii="Times New Roman" w:hAnsi="Times New Roman" w:cs="Times New Roman"/>
-          <w:b/>
-          <w:bCs/>
-          <w:sz w:val="32"/>
-          <w:szCs w:val="32"/>
+          <w:sz w:val="24"/>
+          <w:szCs w:val="24"/>
+        </w:rPr>
+      </w:pPr>
+      <w:r>
+        <w:rPr>
+          <w:rFonts w:ascii="Times New Roman" w:hAnsi="Times New Roman" w:cs="Times New Roman"/>
+          <w:b/>
+          <w:bCs/>
+          <w:sz w:val="24"/>
+          <w:szCs w:val="24"/>
+        </w:rPr>
+        <w:t>Documentation</w:t>
+      </w:r>
+    </w:p>
+    <w:p>
+      <w:pPr>
+        <w:rPr>
+          <w:rFonts w:ascii="Times New Roman" w:hAnsi="Times New Roman" w:cs="Times New Roman"/>
+          <w:b/>
+          <w:bCs/>
+          <w:sz w:val="24"/>
+          <w:szCs w:val="24"/>
+        </w:rPr>
+      </w:pPr>
+    </w:p>
+    <w:p>
+      <w:pPr>
+        <w:rPr>
+          <w:rFonts w:ascii="Times New Roman" w:hAnsi="Times New Roman" w:cs="Times New Roman"/>
+          <w:b/>
+          <w:bCs/>
+          <w:sz w:val="24"/>
+          <w:szCs w:val="24"/>
           <w:u w:val="single"/>
         </w:rPr>
       </w:pPr>
@@ -3585,8 +5036,8 @@
           <w:rFonts w:ascii="Times New Roman" w:hAnsi="Times New Roman" w:cs="Times New Roman"/>
           <w:b/>
           <w:bCs/>
-          <w:sz w:val="32"/>
-          <w:szCs w:val="32"/>
+          <w:sz w:val="24"/>
+          <w:szCs w:val="24"/>
           <w:u w:val="single"/>
         </w:rPr>
         <w:t>Testing / Revi</w:t>
@@ -3596,8 +5047,8 @@
           <w:rFonts w:ascii="Times New Roman" w:hAnsi="Times New Roman" w:cs="Times New Roman"/>
           <w:b/>
           <w:bCs/>
-          <w:sz w:val="32"/>
-          <w:szCs w:val="32"/>
+          <w:sz w:val="24"/>
+          <w:szCs w:val="24"/>
           <w:u w:val="single"/>
         </w:rPr>
         <w:t>sions</w:t>
@@ -3609,8 +5060,8 @@
           <w:rFonts w:ascii="Times New Roman" w:hAnsi="Times New Roman" w:cs="Times New Roman"/>
           <w:b/>
           <w:bCs/>
-          <w:sz w:val="32"/>
-          <w:szCs w:val="32"/>
+          <w:sz w:val="24"/>
+          <w:szCs w:val="24"/>
           <w:u w:val="single"/>
         </w:rPr>
       </w:pPr>
@@ -3622,8 +5073,8 @@
           <w:rFonts w:ascii="Times New Roman" w:hAnsi="Times New Roman" w:cs="Times New Roman"/>
           <w:b/>
           <w:bCs/>
-          <w:sz w:val="32"/>
-          <w:szCs w:val="32"/>
+          <w:sz w:val="24"/>
+          <w:szCs w:val="24"/>
           <w:u w:val="single"/>
         </w:rPr>
       </w:pPr>
@@ -3632,8 +5083,8 @@
           <w:rFonts w:ascii="Times New Roman" w:hAnsi="Times New Roman" w:cs="Times New Roman"/>
           <w:b/>
           <w:bCs/>
-          <w:sz w:val="32"/>
-          <w:szCs w:val="32"/>
+          <w:sz w:val="24"/>
+          <w:szCs w:val="24"/>
           <w:u w:val="single"/>
         </w:rPr>
         <w:t>List of References</w:t>
@@ -3645,8 +5096,8 @@
           <w:rFonts w:ascii="Times New Roman" w:hAnsi="Times New Roman" w:cs="Times New Roman"/>
           <w:b/>
           <w:bCs/>
-          <w:sz w:val="32"/>
-          <w:szCs w:val="32"/>
+          <w:sz w:val="24"/>
+          <w:szCs w:val="24"/>
           <w:u w:val="single"/>
         </w:rPr>
       </w:pPr>
@@ -3658,15 +5109,15 @@
           <w:rFonts w:ascii="Times New Roman" w:hAnsi="Times New Roman" w:cs="Times New Roman"/>
           <w:i/>
           <w:iCs/>
-          <w:sz w:val="20"/>
-          <w:szCs w:val="20"/>
-        </w:rPr>
-      </w:pPr>
-      <w:r>
-        <w:rPr>
-          <w:rFonts w:ascii="Times New Roman" w:hAnsi="Times New Roman" w:cs="Times New Roman"/>
-          <w:sz w:val="20"/>
-          <w:szCs w:val="20"/>
+          <w:sz w:val="24"/>
+          <w:szCs w:val="24"/>
+        </w:rPr>
+      </w:pPr>
+      <w:r>
+        <w:rPr>
+          <w:rFonts w:ascii="Times New Roman" w:hAnsi="Times New Roman" w:cs="Times New Roman"/>
+          <w:sz w:val="24"/>
+          <w:szCs w:val="24"/>
         </w:rPr>
         <w:t>Strava, Inc. (2025, Sept 11).</w:t>
       </w:r>
@@ -3675,8 +5126,8 @@
           <w:rFonts w:ascii="Times New Roman" w:hAnsi="Times New Roman" w:cs="Times New Roman"/>
           <w:b/>
           <w:bCs/>
-          <w:sz w:val="20"/>
-          <w:szCs w:val="20"/>
+          <w:sz w:val="24"/>
+          <w:szCs w:val="24"/>
         </w:rPr>
         <w:t xml:space="preserve"> </w:t>
       </w:r>
@@ -3687,8 +5138,8 @@
           <w:bCs/>
           <w:i/>
           <w:iCs/>
-          <w:sz w:val="20"/>
-          <w:szCs w:val="20"/>
+          <w:sz w:val="24"/>
+          <w:szCs w:val="24"/>
         </w:rPr>
         <w:t>Strava</w:t>
       </w:r>
@@ -3697,8 +5148,8 @@
           <w:rFonts w:ascii="Times New Roman" w:hAnsi="Times New Roman" w:cs="Times New Roman"/>
           <w:b/>
           <w:bCs/>
-          <w:sz w:val="20"/>
-          <w:szCs w:val="20"/>
+          <w:sz w:val="24"/>
+          <w:szCs w:val="24"/>
         </w:rPr>
         <w:t xml:space="preserve"> (Version 428.0.1) </w:t>
       </w:r>
@@ -3707,8 +5158,8 @@
           <w:rFonts w:ascii="Times New Roman" w:hAnsi="Times New Roman" w:cs="Times New Roman"/>
           <w:i/>
           <w:iCs/>
-          <w:sz w:val="20"/>
-          <w:szCs w:val="20"/>
+          <w:sz w:val="24"/>
+          <w:szCs w:val="24"/>
         </w:rPr>
         <w:t>[Website and Mobile App]</w:t>
       </w:r>
@@ -3721,19 +5172,19 @@
           <w:rFonts w:ascii="Times New Roman" w:hAnsi="Times New Roman" w:cs="Times New Roman"/>
           <w:b/>
           <w:bCs/>
-          <w:sz w:val="20"/>
-          <w:szCs w:val="20"/>
-        </w:rPr>
-      </w:pPr>
-      <w:hyperlink r:id="rId6" w:history="1">
+          <w:sz w:val="24"/>
+          <w:szCs w:val="24"/>
+        </w:rPr>
+      </w:pPr>
+      <w:hyperlink r:id="rId7" w:history="1">
         <w:r>
           <w:rPr>
             <w:rStyle w:val="Hyperlink"/>
             <w:rFonts w:ascii="Times New Roman" w:hAnsi="Times New Roman" w:cs="Times New Roman"/>
             <w:b/>
             <w:bCs/>
-            <w:sz w:val="20"/>
-            <w:szCs w:val="20"/>
+            <w:sz w:val="24"/>
+            <w:szCs w:val="24"/>
           </w:rPr>
           <w:t>https://www.strava.com</w:t>
         </w:r>
@@ -3743,8 +5194,319 @@
       <w:pPr>
         <w:spacing w:line="360" w:lineRule="auto"/>
         <w:rPr>
-          <w:b/>
-          <w:bCs/>
+          <w:rFonts w:ascii="Times New Roman" w:hAnsi="Times New Roman" w:cs="Times New Roman"/>
+          <w:b/>
+          <w:bCs/>
+          <w:sz w:val="24"/>
+          <w:szCs w:val="24"/>
+        </w:rPr>
+      </w:pPr>
+    </w:p>
+    <w:p>
+      <w:pPr>
+        <w:rPr>
+          <w:rFonts w:ascii="Times New Roman" w:hAnsi="Times New Roman" w:cs="Times New Roman"/>
+          <w:b/>
+          <w:bCs/>
+          <w:sz w:val="24"/>
+          <w:szCs w:val="24"/>
+          <w:u w:val="single"/>
+        </w:rPr>
+      </w:pPr>
+    </w:p>
+    <w:p>
+      <w:pPr>
+        <w:rPr>
+          <w:rFonts w:ascii="Times New Roman" w:hAnsi="Times New Roman" w:cs="Times New Roman"/>
+          <w:b/>
+          <w:bCs/>
+          <w:sz w:val="24"/>
+          <w:szCs w:val="24"/>
+          <w:u w:val="single"/>
+        </w:rPr>
+      </w:pPr>
+    </w:p>
+    <w:p>
+      <w:pPr>
+        <w:rPr>
+          <w:rFonts w:ascii="Times New Roman" w:hAnsi="Times New Roman" w:cs="Times New Roman"/>
+          <w:b/>
+          <w:bCs/>
+          <w:sz w:val="24"/>
+          <w:szCs w:val="24"/>
+          <w:u w:val="single"/>
+        </w:rPr>
+      </w:pPr>
+      <w:r>
+        <w:rPr>
+          <w:rFonts w:ascii="Times New Roman" w:hAnsi="Times New Roman" w:cs="Times New Roman"/>
+          <w:b/>
+          <w:bCs/>
+          <w:sz w:val="24"/>
+          <w:szCs w:val="24"/>
+          <w:u w:val="single"/>
+        </w:rPr>
+        <w:t>Appendix I: Technical Glossary</w:t>
+      </w:r>
+    </w:p>
+    <w:p>
+      <w:pPr>
+        <w:rPr>
+          <w:rFonts w:ascii="Times New Roman" w:hAnsi="Times New Roman" w:cs="Times New Roman"/>
+          <w:b/>
+          <w:bCs/>
+          <w:sz w:val="24"/>
+          <w:szCs w:val="24"/>
+          <w:u w:val="single"/>
+        </w:rPr>
+      </w:pPr>
+    </w:p>
+    <w:p>
+      <w:pPr>
+        <w:rPr>
+          <w:rFonts w:ascii="Times New Roman" w:hAnsi="Times New Roman" w:cs="Times New Roman"/>
+          <w:b/>
+          <w:bCs/>
+          <w:sz w:val="24"/>
+          <w:szCs w:val="24"/>
+          <w:u w:val="single"/>
+        </w:rPr>
+      </w:pPr>
+      <w:r>
+        <w:rPr>
+          <w:rFonts w:ascii="Times New Roman" w:hAnsi="Times New Roman" w:cs="Times New Roman"/>
+          <w:b/>
+          <w:bCs/>
+          <w:sz w:val="24"/>
+          <w:szCs w:val="24"/>
+          <w:u w:val="single"/>
+        </w:rPr>
+        <w:t>Appendix I</w:t>
+      </w:r>
+      <w:r>
+        <w:rPr>
+          <w:rFonts w:ascii="Times New Roman" w:hAnsi="Times New Roman" w:cs="Times New Roman"/>
+          <w:b/>
+          <w:bCs/>
+          <w:sz w:val="24"/>
+          <w:szCs w:val="24"/>
+          <w:u w:val="single"/>
+        </w:rPr>
+        <w:t>I</w:t>
+      </w:r>
+      <w:r>
+        <w:rPr>
+          <w:rFonts w:ascii="Times New Roman" w:hAnsi="Times New Roman" w:cs="Times New Roman"/>
+          <w:b/>
+          <w:bCs/>
+          <w:sz w:val="24"/>
+          <w:szCs w:val="24"/>
+          <w:u w:val="single"/>
+        </w:rPr>
+        <w:t>: Te</w:t>
+      </w:r>
+      <w:r>
+        <w:rPr>
+          <w:rFonts w:ascii="Times New Roman" w:hAnsi="Times New Roman" w:cs="Times New Roman"/>
+          <w:b/>
+          <w:bCs/>
+          <w:sz w:val="24"/>
+          <w:szCs w:val="24"/>
+          <w:u w:val="single"/>
+        </w:rPr>
+        <w:t>am Details</w:t>
+      </w:r>
+    </w:p>
+    <w:p>
+      <w:pPr>
+        <w:rPr>
+          <w:rFonts w:ascii="Times New Roman" w:hAnsi="Times New Roman" w:cs="Times New Roman"/>
+          <w:b/>
+          <w:bCs/>
+          <w:sz w:val="24"/>
+          <w:szCs w:val="24"/>
+          <w:u w:val="single"/>
+        </w:rPr>
+      </w:pPr>
+    </w:p>
+    <w:p>
+      <w:pPr>
+        <w:rPr>
+          <w:rFonts w:ascii="Times New Roman" w:hAnsi="Times New Roman" w:cs="Times New Roman"/>
+          <w:b/>
+          <w:bCs/>
+          <w:sz w:val="24"/>
+          <w:szCs w:val="24"/>
+          <w:u w:val="single"/>
+        </w:rPr>
+      </w:pPr>
+      <w:r>
+        <w:rPr>
+          <w:rFonts w:ascii="Times New Roman" w:hAnsi="Times New Roman" w:cs="Times New Roman"/>
+          <w:b/>
+          <w:bCs/>
+          <w:sz w:val="24"/>
+          <w:szCs w:val="24"/>
+          <w:u w:val="single"/>
+        </w:rPr>
+        <w:t>Appendix I</w:t>
+      </w:r>
+      <w:r>
+        <w:rPr>
+          <w:rFonts w:ascii="Times New Roman" w:hAnsi="Times New Roman" w:cs="Times New Roman"/>
+          <w:b/>
+          <w:bCs/>
+          <w:sz w:val="24"/>
+          <w:szCs w:val="24"/>
+          <w:u w:val="single"/>
+        </w:rPr>
+        <w:t>II</w:t>
+      </w:r>
+      <w:r>
+        <w:rPr>
+          <w:rFonts w:ascii="Times New Roman" w:hAnsi="Times New Roman" w:cs="Times New Roman"/>
+          <w:b/>
+          <w:bCs/>
+          <w:sz w:val="24"/>
+          <w:szCs w:val="24"/>
+          <w:u w:val="single"/>
+        </w:rPr>
+        <w:t xml:space="preserve">: </w:t>
+      </w:r>
+      <w:r>
+        <w:rPr>
+          <w:rFonts w:ascii="Times New Roman" w:hAnsi="Times New Roman" w:cs="Times New Roman"/>
+          <w:b/>
+          <w:bCs/>
+          <w:sz w:val="24"/>
+          <w:szCs w:val="24"/>
+          <w:u w:val="single"/>
+        </w:rPr>
+        <w:t>Workflow Authentication</w:t>
+      </w:r>
+    </w:p>
+    <w:p>
+      <w:pPr>
+        <w:rPr>
+          <w:rFonts w:ascii="Times New Roman" w:hAnsi="Times New Roman" w:cs="Times New Roman"/>
+          <w:b/>
+          <w:bCs/>
+          <w:sz w:val="24"/>
+          <w:szCs w:val="24"/>
+          <w:u w:val="single"/>
+        </w:rPr>
+      </w:pPr>
+    </w:p>
+    <w:p>
+      <w:pPr>
+        <w:rPr>
+          <w:rFonts w:ascii="Times New Roman" w:hAnsi="Times New Roman" w:cs="Times New Roman"/>
+          <w:b/>
+          <w:bCs/>
+          <w:sz w:val="24"/>
+          <w:szCs w:val="24"/>
+          <w:u w:val="single"/>
+        </w:rPr>
+      </w:pPr>
+      <w:r>
+        <w:rPr>
+          <w:rFonts w:ascii="Times New Roman" w:hAnsi="Times New Roman" w:cs="Times New Roman"/>
+          <w:b/>
+          <w:bCs/>
+          <w:sz w:val="24"/>
+          <w:szCs w:val="24"/>
+          <w:u w:val="single"/>
+        </w:rPr>
+        <w:t xml:space="preserve">Appendix IV: </w:t>
+      </w:r>
+      <w:r>
+        <w:rPr>
+          <w:rFonts w:ascii="Times New Roman" w:hAnsi="Times New Roman" w:cs="Times New Roman"/>
+          <w:b/>
+          <w:bCs/>
+          <w:sz w:val="24"/>
+          <w:szCs w:val="24"/>
+          <w:u w:val="single"/>
+        </w:rPr>
+        <w:t>Report from Writing Center</w:t>
+      </w:r>
+    </w:p>
+    <w:p>
+      <w:pPr>
+        <w:rPr>
+          <w:rFonts w:ascii="Times New Roman" w:hAnsi="Times New Roman" w:cs="Times New Roman"/>
+          <w:b/>
+          <w:bCs/>
+          <w:sz w:val="24"/>
+          <w:szCs w:val="24"/>
+          <w:u w:val="single"/>
+        </w:rPr>
+      </w:pPr>
+    </w:p>
+    <w:p>
+      <w:pPr>
+        <w:rPr>
+          <w:rFonts w:ascii="Times New Roman" w:hAnsi="Times New Roman" w:cs="Times New Roman"/>
+          <w:b/>
+          <w:bCs/>
+          <w:sz w:val="24"/>
+          <w:szCs w:val="24"/>
+          <w:u w:val="single"/>
+        </w:rPr>
+      </w:pPr>
+    </w:p>
+    <w:p>
+      <w:pPr>
+        <w:rPr>
+          <w:rFonts w:ascii="Times New Roman" w:hAnsi="Times New Roman" w:cs="Times New Roman"/>
+          <w:b/>
+          <w:bCs/>
+          <w:sz w:val="24"/>
+          <w:szCs w:val="24"/>
+        </w:rPr>
+      </w:pPr>
+    </w:p>
+    <w:p>
+      <w:pPr>
+        <w:rPr>
+          <w:rFonts w:ascii="Times New Roman" w:hAnsi="Times New Roman" w:cs="Times New Roman"/>
+          <w:b/>
+          <w:bCs/>
+          <w:sz w:val="24"/>
+          <w:szCs w:val="24"/>
+        </w:rPr>
+      </w:pPr>
+    </w:p>
+    <w:p>
+      <w:pPr>
+        <w:rPr>
+          <w:rFonts w:ascii="Times New Roman" w:hAnsi="Times New Roman" w:cs="Times New Roman"/>
+          <w:b/>
+          <w:bCs/>
+          <w:sz w:val="24"/>
+          <w:szCs w:val="24"/>
+        </w:rPr>
+      </w:pPr>
+    </w:p>
+    <w:p>
+      <w:pPr>
+        <w:rPr>
+          <w:rFonts w:ascii="Times New Roman" w:hAnsi="Times New Roman" w:cs="Times New Roman"/>
+          <w:b/>
+          <w:bCs/>
+          <w:sz w:val="28"/>
+          <w:szCs w:val="28"/>
+        </w:rPr>
+      </w:pPr>
+    </w:p>
+    <w:p>
+      <w:pPr>
+        <w:rPr>
+          <w:rFonts w:ascii="Times New Roman" w:hAnsi="Times New Roman" w:cs="Times New Roman"/>
+          <w:b/>
+          <w:bCs/>
+          <w:sz w:val="28"/>
+          <w:szCs w:val="28"/>
         </w:rPr>
       </w:pPr>
     </w:p>
@@ -3783,320 +5545,14 @@
           <w:u w:val="single"/>
         </w:rPr>
       </w:pPr>
-      <w:r>
-        <w:rPr>
-          <w:rFonts w:ascii="Times New Roman" w:hAnsi="Times New Roman" w:cs="Times New Roman"/>
-          <w:b/>
-          <w:bCs/>
-          <w:sz w:val="32"/>
-          <w:szCs w:val="32"/>
-          <w:u w:val="single"/>
-        </w:rPr>
-        <w:t>Appendix I: Technical Glossary</w:t>
-      </w:r>
-    </w:p>
-    <w:p>
-      <w:pPr>
-        <w:rPr>
-          <w:rFonts w:ascii="Times New Roman" w:hAnsi="Times New Roman" w:cs="Times New Roman"/>
-          <w:b/>
-          <w:bCs/>
-          <w:sz w:val="32"/>
-          <w:szCs w:val="32"/>
-          <w:u w:val="single"/>
-        </w:rPr>
-      </w:pPr>
-    </w:p>
-    <w:p>
-      <w:pPr>
-        <w:rPr>
-          <w:rFonts w:ascii="Times New Roman" w:hAnsi="Times New Roman" w:cs="Times New Roman"/>
-          <w:b/>
-          <w:bCs/>
-          <w:sz w:val="32"/>
-          <w:szCs w:val="32"/>
-          <w:u w:val="single"/>
-        </w:rPr>
-      </w:pPr>
-      <w:r>
-        <w:rPr>
-          <w:rFonts w:ascii="Times New Roman" w:hAnsi="Times New Roman" w:cs="Times New Roman"/>
-          <w:b/>
-          <w:bCs/>
-          <w:sz w:val="32"/>
-          <w:szCs w:val="32"/>
-          <w:u w:val="single"/>
-        </w:rPr>
-        <w:t>Appendix I</w:t>
-      </w:r>
-      <w:r>
-        <w:rPr>
-          <w:rFonts w:ascii="Times New Roman" w:hAnsi="Times New Roman" w:cs="Times New Roman"/>
-          <w:b/>
-          <w:bCs/>
-          <w:sz w:val="32"/>
-          <w:szCs w:val="32"/>
-          <w:u w:val="single"/>
-        </w:rPr>
-        <w:t>I</w:t>
-      </w:r>
-      <w:r>
-        <w:rPr>
-          <w:rFonts w:ascii="Times New Roman" w:hAnsi="Times New Roman" w:cs="Times New Roman"/>
-          <w:b/>
-          <w:bCs/>
-          <w:sz w:val="32"/>
-          <w:szCs w:val="32"/>
-          <w:u w:val="single"/>
-        </w:rPr>
-        <w:t>: Te</w:t>
-      </w:r>
-      <w:r>
-        <w:rPr>
-          <w:rFonts w:ascii="Times New Roman" w:hAnsi="Times New Roman" w:cs="Times New Roman"/>
-          <w:b/>
-          <w:bCs/>
-          <w:sz w:val="32"/>
-          <w:szCs w:val="32"/>
-          <w:u w:val="single"/>
-        </w:rPr>
-        <w:t>am Details</w:t>
-      </w:r>
-    </w:p>
-    <w:p>
-      <w:pPr>
-        <w:rPr>
-          <w:rFonts w:ascii="Times New Roman" w:hAnsi="Times New Roman" w:cs="Times New Roman"/>
-          <w:b/>
-          <w:bCs/>
-          <w:sz w:val="32"/>
-          <w:szCs w:val="32"/>
-          <w:u w:val="single"/>
-        </w:rPr>
-      </w:pPr>
-    </w:p>
-    <w:p>
-      <w:pPr>
-        <w:rPr>
-          <w:rFonts w:ascii="Times New Roman" w:hAnsi="Times New Roman" w:cs="Times New Roman"/>
-          <w:b/>
-          <w:bCs/>
-          <w:sz w:val="32"/>
-          <w:szCs w:val="32"/>
-          <w:u w:val="single"/>
-        </w:rPr>
-      </w:pPr>
-      <w:r>
-        <w:rPr>
-          <w:rFonts w:ascii="Times New Roman" w:hAnsi="Times New Roman" w:cs="Times New Roman"/>
-          <w:b/>
-          <w:bCs/>
-          <w:sz w:val="32"/>
-          <w:szCs w:val="32"/>
-          <w:u w:val="single"/>
-        </w:rPr>
-        <w:t>Appendix I</w:t>
-      </w:r>
-      <w:r>
-        <w:rPr>
-          <w:rFonts w:ascii="Times New Roman" w:hAnsi="Times New Roman" w:cs="Times New Roman"/>
-          <w:b/>
-          <w:bCs/>
-          <w:sz w:val="32"/>
-          <w:szCs w:val="32"/>
-          <w:u w:val="single"/>
-        </w:rPr>
-        <w:t>II</w:t>
-      </w:r>
-      <w:r>
-        <w:rPr>
-          <w:rFonts w:ascii="Times New Roman" w:hAnsi="Times New Roman" w:cs="Times New Roman"/>
-          <w:b/>
-          <w:bCs/>
-          <w:sz w:val="32"/>
-          <w:szCs w:val="32"/>
-          <w:u w:val="single"/>
-        </w:rPr>
-        <w:t xml:space="preserve">: </w:t>
-      </w:r>
-      <w:r>
-        <w:rPr>
-          <w:rFonts w:ascii="Times New Roman" w:hAnsi="Times New Roman" w:cs="Times New Roman"/>
-          <w:b/>
-          <w:bCs/>
-          <w:sz w:val="32"/>
-          <w:szCs w:val="32"/>
-          <w:u w:val="single"/>
-        </w:rPr>
-        <w:t>Workflow Authentication</w:t>
-      </w:r>
-    </w:p>
-    <w:p>
-      <w:pPr>
-        <w:rPr>
-          <w:rFonts w:ascii="Times New Roman" w:hAnsi="Times New Roman" w:cs="Times New Roman"/>
-          <w:b/>
-          <w:bCs/>
-          <w:sz w:val="32"/>
-          <w:szCs w:val="32"/>
-          <w:u w:val="single"/>
-        </w:rPr>
-      </w:pPr>
-    </w:p>
-    <w:p>
-      <w:pPr>
-        <w:rPr>
-          <w:rFonts w:ascii="Times New Roman" w:hAnsi="Times New Roman" w:cs="Times New Roman"/>
-          <w:b/>
-          <w:bCs/>
-          <w:sz w:val="32"/>
-          <w:szCs w:val="32"/>
-          <w:u w:val="single"/>
-        </w:rPr>
-      </w:pPr>
-      <w:r>
-        <w:rPr>
-          <w:rFonts w:ascii="Times New Roman" w:hAnsi="Times New Roman" w:cs="Times New Roman"/>
-          <w:b/>
-          <w:bCs/>
-          <w:sz w:val="32"/>
-          <w:szCs w:val="32"/>
-          <w:u w:val="single"/>
-        </w:rPr>
-        <w:t xml:space="preserve">Appendix IV: </w:t>
-      </w:r>
-      <w:r>
-        <w:rPr>
-          <w:rFonts w:ascii="Times New Roman" w:hAnsi="Times New Roman" w:cs="Times New Roman"/>
-          <w:b/>
-          <w:bCs/>
-          <w:sz w:val="32"/>
-          <w:szCs w:val="32"/>
-          <w:u w:val="single"/>
-        </w:rPr>
-        <w:t>Report from Writing Center</w:t>
-      </w:r>
-    </w:p>
-    <w:p>
-      <w:pPr>
-        <w:rPr>
-          <w:rFonts w:ascii="Times New Roman" w:hAnsi="Times New Roman" w:cs="Times New Roman"/>
-          <w:b/>
-          <w:bCs/>
-          <w:sz w:val="32"/>
-          <w:szCs w:val="32"/>
-          <w:u w:val="single"/>
-        </w:rPr>
-      </w:pPr>
-    </w:p>
-    <w:p>
-      <w:pPr>
-        <w:rPr>
-          <w:rFonts w:ascii="Times New Roman" w:hAnsi="Times New Roman" w:cs="Times New Roman"/>
-          <w:b/>
-          <w:bCs/>
-          <w:sz w:val="32"/>
-          <w:szCs w:val="32"/>
-          <w:u w:val="single"/>
-        </w:rPr>
-      </w:pPr>
-    </w:p>
-    <w:p>
-      <w:pPr>
-        <w:rPr>
-          <w:rFonts w:ascii="Times New Roman" w:hAnsi="Times New Roman" w:cs="Times New Roman"/>
-          <w:b/>
-          <w:bCs/>
-          <w:sz w:val="28"/>
-          <w:szCs w:val="28"/>
-        </w:rPr>
-      </w:pPr>
-    </w:p>
-    <w:p>
-      <w:pPr>
-        <w:rPr>
-          <w:rFonts w:ascii="Times New Roman" w:hAnsi="Times New Roman" w:cs="Times New Roman"/>
-          <w:b/>
-          <w:bCs/>
-          <w:sz w:val="28"/>
-          <w:szCs w:val="28"/>
-        </w:rPr>
-      </w:pPr>
-    </w:p>
-    <w:p>
-      <w:pPr>
-        <w:rPr>
-          <w:rFonts w:ascii="Times New Roman" w:hAnsi="Times New Roman" w:cs="Times New Roman"/>
-          <w:b/>
-          <w:bCs/>
-          <w:sz w:val="28"/>
-          <w:szCs w:val="28"/>
-        </w:rPr>
-      </w:pPr>
-    </w:p>
-    <w:p>
-      <w:pPr>
-        <w:rPr>
-          <w:rFonts w:ascii="Times New Roman" w:hAnsi="Times New Roman" w:cs="Times New Roman"/>
-          <w:b/>
-          <w:bCs/>
-          <w:sz w:val="28"/>
-          <w:szCs w:val="28"/>
-        </w:rPr>
-      </w:pPr>
-    </w:p>
-    <w:p>
-      <w:pPr>
-        <w:rPr>
-          <w:rFonts w:ascii="Times New Roman" w:hAnsi="Times New Roman" w:cs="Times New Roman"/>
-          <w:b/>
-          <w:bCs/>
-          <w:sz w:val="28"/>
-          <w:szCs w:val="28"/>
-        </w:rPr>
-      </w:pPr>
-    </w:p>
-    <w:p>
-      <w:pPr>
-        <w:rPr>
-          <w:rFonts w:ascii="Times New Roman" w:hAnsi="Times New Roman" w:cs="Times New Roman"/>
-          <w:b/>
-          <w:bCs/>
-          <w:sz w:val="32"/>
-          <w:szCs w:val="32"/>
-          <w:u w:val="single"/>
-        </w:rPr>
-      </w:pPr>
-    </w:p>
-    <w:p>
-      <w:pPr>
-        <w:rPr>
-          <w:rFonts w:ascii="Times New Roman" w:hAnsi="Times New Roman" w:cs="Times New Roman"/>
-          <w:b/>
-          <w:bCs/>
-          <w:sz w:val="32"/>
-          <w:szCs w:val="32"/>
-          <w:u w:val="single"/>
-        </w:rPr>
-      </w:pPr>
-    </w:p>
-    <w:p>
-      <w:pPr>
-        <w:rPr>
-          <w:rFonts w:ascii="Times New Roman" w:hAnsi="Times New Roman" w:cs="Times New Roman"/>
-          <w:b/>
-          <w:bCs/>
-          <w:sz w:val="32"/>
-          <w:szCs w:val="32"/>
-          <w:u w:val="single"/>
-        </w:rPr>
-      </w:pPr>
     </w:p>
     <w:sectPr>
-      <w:headerReference w:type="default" r:id="rId7"/>
+      <w:headerReference w:type="default" r:id="rId8"/>
       <w:pgSz w:w="12240" w:h="15840"/>
       <w:pgMar w:top="1440" w:right="1440" w:bottom="1440" w:left="1440" w:header="720" w:footer="720" w:gutter="0"/>
+      <w:pgNumType w:start="0"/>
       <w:cols w:space="720"/>
+      <w:titlePg/>
       <w:docGrid w:linePitch="360"/>
     </w:sectPr>
   </w:body>
@@ -4163,7 +5619,6 @@
         <w:docPartUnique/>
       </w:docPartObj>
     </w:sdtPr>
-    <w:sdtEndPr/>
     <w:sdtContent>
       <w:p>
         <w:pPr>
@@ -5388,6 +6843,50 @@
       <w:u w:val="single"/>
     </w:rPr>
   </w:style>
+  <w:style w:type="paragraph" w:styleId="TOCHeading">
+    <w:name w:val="TOC Heading"/>
+    <w:basedOn w:val="Heading1"/>
+    <w:next w:val="Normal"/>
+    <w:uiPriority w:val="39"/>
+    <w:unhideWhenUsed/>
+    <w:qFormat/>
+    <w:rsid w:val="009621FE"/>
+    <w:pPr>
+      <w:spacing w:before="240" w:after="0" w:line="259" w:lineRule="auto"/>
+      <w:outlineLvl w:val="9"/>
+    </w:pPr>
+    <w:rPr>
+      <w:kern w:val="0"/>
+      <w:sz w:val="32"/>
+      <w:szCs w:val="32"/>
+      <w14:ligatures w14:val="none"/>
+    </w:rPr>
+  </w:style>
+  <w:style w:type="paragraph" w:styleId="TOC1">
+    <w:name w:val="toc 1"/>
+    <w:basedOn w:val="Normal"/>
+    <w:next w:val="Normal"/>
+    <w:autoRedefine/>
+    <w:uiPriority w:val="39"/>
+    <w:unhideWhenUsed/>
+    <w:rsid w:val="00CA0A89"/>
+    <w:pPr>
+      <w:spacing w:after="100"/>
+    </w:pPr>
+  </w:style>
+  <w:style w:type="paragraph" w:styleId="TOC2">
+    <w:name w:val="toc 2"/>
+    <w:basedOn w:val="Normal"/>
+    <w:next w:val="Normal"/>
+    <w:autoRedefine/>
+    <w:uiPriority w:val="39"/>
+    <w:unhideWhenUsed/>
+    <w:rsid w:val="00CA0A89"/>
+    <w:pPr>
+      <w:spacing w:after="100"/>
+      <w:ind w:left="220"/>
+    </w:pPr>
+  </w:style>
 </w:styles>
 </file>
 
@@ -5704,4 +7203,16 @@
     </a:ext>
   </a:extLst>
 </a:theme>
+</file>
+
+<file path=customXml/item1.xml><?xml version="1.0" encoding="utf-8"?>
+<b:Sources xmlns:b="http://schemas.openxmlformats.org/officeDocument/2006/bibliography" xmlns="http://schemas.openxmlformats.org/officeDocument/2006/bibliography" SelectedStyle="\APASixthEditionOfficeOnline.xsl" StyleName="APA" Version="6"/>
+</file>
+
+<file path=customXml/itemProps1.xml><?xml version="1.0" encoding="utf-8"?>
+<ds:datastoreItem xmlns:ds="http://schemas.openxmlformats.org/officeDocument/2006/customXml" ds:itemID="{CBA23A0D-0F9A-48AF-9230-8D55058B0251}">
+  <ds:schemaRefs>
+    <ds:schemaRef ds:uri="http://schemas.openxmlformats.org/officeDocument/2006/bibliography"/>
+  </ds:schemaRefs>
+</ds:datastoreItem>
 </file>
</xml_diff>

<commit_message>
format document spacing, and full list of reference, alphabetized references
</commit_message>
<xml_diff>
--- a/Requirements/Group2_CMSC-4900_Requirements.docx
+++ b/Requirements/Group2_CMSC-4900_Requirements.docx
@@ -2651,8 +2651,6 @@
         <w:ind w:firstLine="720"/>
         <w:rPr>
           <w:rFonts w:ascii="Times New Roman" w:hAnsi="Times New Roman" w:cs="Times New Roman"/>
-          <w:b/>
-          <w:bCs/>
           <w:sz w:val="24"/>
           <w:szCs w:val="24"/>
         </w:rPr>
@@ -2985,37 +2983,32 @@
         </w:rPr>
         <w:t>athletic community.</w:t>
       </w:r>
-    </w:p>
-    <w:p>
-      <w:pPr>
-        <w:rPr>
-          <w:rFonts w:ascii="Times New Roman" w:hAnsi="Times New Roman" w:cs="Times New Roman"/>
-          <w:b/>
-          <w:bCs/>
-          <w:sz w:val="24"/>
-          <w:szCs w:val="24"/>
-        </w:rPr>
-      </w:pPr>
-    </w:p>
-    <w:p>
-      <w:pPr>
-        <w:pStyle w:val="Heading2"/>
-        <w:rPr>
-          <w:rFonts w:ascii="Times New Roman" w:hAnsi="Times New Roman" w:cs="Times New Roman"/>
-          <w:b/>
-          <w:bCs/>
-          <w:color w:val="auto"/>
-          <w:sz w:val="24"/>
-          <w:szCs w:val="24"/>
-        </w:rPr>
-      </w:pPr>
       <w:bookmarkStart w:id="3" w:name="_Toc209946544"/>
-      <w:r>
-        <w:rPr>
-          <w:rFonts w:ascii="Times New Roman" w:hAnsi="Times New Roman" w:cs="Times New Roman"/>
-          <w:b/>
-          <w:bCs/>
-          <w:color w:val="auto"/>
+    </w:p>
+    <w:p>
+      <w:pPr>
+        <w:spacing w:line="480" w:lineRule="auto"/>
+        <w:rPr>
+          <w:rFonts w:ascii="Times New Roman" w:hAnsi="Times New Roman" w:cs="Times New Roman"/>
+          <w:sz w:val="24"/>
+          <w:szCs w:val="24"/>
+        </w:rPr>
+      </w:pPr>
+    </w:p>
+    <w:p>
+      <w:pPr>
+        <w:spacing w:line="480" w:lineRule="auto"/>
+        <w:rPr>
+          <w:rFonts w:ascii="Times New Roman" w:hAnsi="Times New Roman" w:cs="Times New Roman"/>
+          <w:sz w:val="24"/>
+          <w:szCs w:val="24"/>
+        </w:rPr>
+      </w:pPr>
+      <w:r>
+        <w:rPr>
+          <w:rFonts w:ascii="Times New Roman" w:hAnsi="Times New Roman" w:cs="Times New Roman"/>
+          <w:b/>
+          <w:bCs/>
           <w:sz w:val="24"/>
           <w:szCs w:val="24"/>
         </w:rPr>
@@ -3026,7 +3019,6 @@
           <w:rFonts w:ascii="Times New Roman" w:hAnsi="Times New Roman" w:cs="Times New Roman"/>
           <w:b/>
           <w:bCs/>
-          <w:color w:val="auto"/>
           <w:sz w:val="24"/>
           <w:szCs w:val="24"/>
         </w:rPr>
@@ -3037,7 +3029,6 @@
           <w:rFonts w:ascii="Times New Roman" w:hAnsi="Times New Roman" w:cs="Times New Roman"/>
           <w:b/>
           <w:bCs/>
-          <w:color w:val="auto"/>
           <w:sz w:val="24"/>
           <w:szCs w:val="24"/>
         </w:rPr>
@@ -3048,7 +3039,6 @@
           <w:rFonts w:ascii="Times New Roman" w:hAnsi="Times New Roman" w:cs="Times New Roman"/>
           <w:b/>
           <w:bCs/>
-          <w:color w:val="auto"/>
           <w:sz w:val="24"/>
           <w:szCs w:val="24"/>
         </w:rPr>
@@ -3059,7 +3049,6 @@
           <w:rFonts w:ascii="Times New Roman" w:hAnsi="Times New Roman" w:cs="Times New Roman"/>
           <w:b/>
           <w:bCs/>
-          <w:color w:val="auto"/>
           <w:sz w:val="24"/>
           <w:szCs w:val="24"/>
         </w:rPr>
@@ -3179,7 +3168,16 @@
           <w:sz w:val="24"/>
           <w:szCs w:val="24"/>
         </w:rPr>
-        <w:t xml:space="preserve">groups of other Vulcan Activity Tracker users, filtering by friends. clubs, and activities. Users will be able to record who participated with them </w:t>
+        <w:t xml:space="preserve">groups of other Vulcan Activity Tracker users, filtering by friends. </w:t>
+      </w:r>
+      <w:r>
+        <w:rPr>
+          <w:rFonts w:ascii="Times New Roman" w:hAnsi="Times New Roman" w:cs="Times New Roman"/>
+          <w:sz w:val="24"/>
+          <w:szCs w:val="24"/>
+        </w:rPr>
+        <w:lastRenderedPageBreak/>
+        <w:t xml:space="preserve">clubs, and activities. Users will be able to record who participated with them </w:t>
       </w:r>
       <w:r>
         <w:rPr>
@@ -3203,16 +3201,7 @@
           <w:sz w:val="24"/>
           <w:szCs w:val="24"/>
         </w:rPr>
-        <w:t xml:space="preserve">The </w:t>
-      </w:r>
-      <w:r>
-        <w:rPr>
-          <w:rFonts w:ascii="Times New Roman" w:hAnsi="Times New Roman" w:cs="Times New Roman"/>
-          <w:sz w:val="24"/>
-          <w:szCs w:val="24"/>
-        </w:rPr>
-        <w:lastRenderedPageBreak/>
-        <w:t>third client-side feature will be a leaderboard</w:t>
+        <w:t>The third client-side feature will be a leaderboard</w:t>
       </w:r>
       <w:r>
         <w:rPr>
@@ -3412,14 +3401,411 @@
     </w:p>
     <w:p>
       <w:pPr>
+        <w:pStyle w:val="Heading2"/>
+        <w:rPr>
+          <w:rFonts w:ascii="Times New Roman" w:hAnsi="Times New Roman" w:cs="Times New Roman"/>
+          <w:b/>
+          <w:bCs/>
+          <w:color w:val="auto"/>
+          <w:sz w:val="24"/>
+          <w:szCs w:val="24"/>
+        </w:rPr>
+      </w:pPr>
+      <w:bookmarkStart w:id="4" w:name="_Toc209946545"/>
+    </w:p>
+    <w:p>
+      <w:pPr>
+        <w:pStyle w:val="Heading2"/>
+        <w:rPr>
+          <w:rFonts w:ascii="Times New Roman" w:hAnsi="Times New Roman" w:cs="Times New Roman"/>
+          <w:b/>
+          <w:bCs/>
+          <w:color w:val="auto"/>
+          <w:sz w:val="24"/>
+          <w:szCs w:val="24"/>
+        </w:rPr>
+      </w:pPr>
+      <w:r>
+        <w:rPr>
+          <w:rFonts w:ascii="Times New Roman" w:hAnsi="Times New Roman" w:cs="Times New Roman"/>
+          <w:b/>
+          <w:bCs/>
+          <w:color w:val="auto"/>
+          <w:sz w:val="24"/>
+          <w:szCs w:val="24"/>
+        </w:rPr>
+        <w:t>Constituents / Team Details</w:t>
+      </w:r>
+      <w:r>
+        <w:rPr>
+          <w:rFonts w:ascii="Times New Roman" w:hAnsi="Times New Roman" w:cs="Times New Roman"/>
+          <w:b/>
+          <w:bCs/>
+          <w:color w:val="auto"/>
+          <w:sz w:val="24"/>
+          <w:szCs w:val="24"/>
+        </w:rPr>
+        <w:t xml:space="preserve"> &amp; Dynamics</w:t>
+      </w:r>
+      <w:bookmarkEnd w:id="4"/>
+    </w:p>
+    <w:p>
+      <w:pPr>
         <w:spacing w:line="480" w:lineRule="auto"/>
-        <w:ind w:firstLine="720"/>
-        <w:rPr>
-          <w:rFonts w:ascii="Times New Roman" w:hAnsi="Times New Roman" w:cs="Times New Roman"/>
-          <w:sz w:val="24"/>
-          <w:szCs w:val="24"/>
-        </w:rPr>
-      </w:pPr>
+        <w:rPr>
+          <w:rFonts w:ascii="Times New Roman" w:hAnsi="Times New Roman" w:cs="Times New Roman"/>
+          <w:sz w:val="24"/>
+          <w:szCs w:val="24"/>
+        </w:rPr>
+      </w:pPr>
+      <w:r>
+        <w:rPr>
+          <w:rFonts w:ascii="Times New Roman" w:hAnsi="Times New Roman" w:cs="Times New Roman"/>
+          <w:b/>
+          <w:bCs/>
+          <w:sz w:val="24"/>
+          <w:szCs w:val="24"/>
+        </w:rPr>
+        <w:tab/>
+      </w:r>
+      <w:r>
+        <w:rPr>
+          <w:rFonts w:ascii="Times New Roman" w:hAnsi="Times New Roman" w:cs="Times New Roman"/>
+          <w:sz w:val="24"/>
+          <w:szCs w:val="24"/>
+        </w:rPr>
+        <w:t>Team</w:t>
+      </w:r>
+      <w:r>
+        <w:rPr>
+          <w:rFonts w:ascii="Times New Roman" w:hAnsi="Times New Roman" w:cs="Times New Roman"/>
+          <w:b/>
+          <w:bCs/>
+          <w:sz w:val="24"/>
+          <w:szCs w:val="24"/>
+        </w:rPr>
+        <w:t xml:space="preserve"> </w:t>
+      </w:r>
+      <w:r>
+        <w:rPr>
+          <w:rFonts w:ascii="Times New Roman" w:hAnsi="Times New Roman" w:cs="Times New Roman"/>
+          <w:sz w:val="24"/>
+          <w:szCs w:val="24"/>
+        </w:rPr>
+        <w:t xml:space="preserve">coordination and planning is a crucial part of the </w:t>
+      </w:r>
+      <w:r>
+        <w:rPr>
+          <w:rFonts w:ascii="Times New Roman" w:hAnsi="Times New Roman" w:cs="Times New Roman"/>
+          <w:sz w:val="24"/>
+          <w:szCs w:val="24"/>
+        </w:rPr>
+        <w:t xml:space="preserve">Vulcan Activity Tracker’s development. </w:t>
+      </w:r>
+      <w:r>
+        <w:rPr>
+          <w:rFonts w:ascii="Times New Roman" w:hAnsi="Times New Roman" w:cs="Times New Roman"/>
+          <w:sz w:val="24"/>
+          <w:szCs w:val="24"/>
+        </w:rPr>
+        <w:t xml:space="preserve">Every member </w:t>
+      </w:r>
+      <w:r>
+        <w:rPr>
+          <w:rFonts w:ascii="Times New Roman" w:hAnsi="Times New Roman" w:cs="Times New Roman"/>
+          <w:sz w:val="24"/>
+          <w:szCs w:val="24"/>
+        </w:rPr>
+        <w:t>of Group 2 Team</w:t>
+      </w:r>
+      <w:r>
+        <w:rPr>
+          <w:rFonts w:ascii="Times New Roman" w:hAnsi="Times New Roman" w:cs="Times New Roman"/>
+          <w:sz w:val="24"/>
+          <w:szCs w:val="24"/>
+        </w:rPr>
+        <w:t xml:space="preserve"> is foundational and valued. Development roles will be both allocated and shared </w:t>
+      </w:r>
+      <w:r>
+        <w:rPr>
+          <w:rFonts w:ascii="Times New Roman" w:hAnsi="Times New Roman" w:cs="Times New Roman"/>
+          <w:sz w:val="24"/>
+          <w:szCs w:val="24"/>
+        </w:rPr>
+        <w:t>for</w:t>
+      </w:r>
+      <w:r>
+        <w:rPr>
+          <w:rFonts w:ascii="Times New Roman" w:hAnsi="Times New Roman" w:cs="Times New Roman"/>
+          <w:sz w:val="24"/>
+          <w:szCs w:val="24"/>
+        </w:rPr>
+        <w:t xml:space="preserve"> this project to </w:t>
+      </w:r>
+      <w:r>
+        <w:rPr>
+          <w:rFonts w:ascii="Times New Roman" w:hAnsi="Times New Roman" w:cs="Times New Roman"/>
+          <w:sz w:val="24"/>
+          <w:szCs w:val="24"/>
+        </w:rPr>
+        <w:t xml:space="preserve">both </w:t>
+      </w:r>
+      <w:r>
+        <w:rPr>
+          <w:rFonts w:ascii="Times New Roman" w:hAnsi="Times New Roman" w:cs="Times New Roman"/>
+          <w:sz w:val="24"/>
+          <w:szCs w:val="24"/>
+        </w:rPr>
+        <w:t xml:space="preserve">succeed and achieve </w:t>
+      </w:r>
+      <w:r>
+        <w:rPr>
+          <w:rFonts w:ascii="Times New Roman" w:hAnsi="Times New Roman" w:cs="Times New Roman"/>
+          <w:sz w:val="24"/>
+          <w:szCs w:val="24"/>
+        </w:rPr>
+        <w:t>proposed</w:t>
+      </w:r>
+      <w:r>
+        <w:rPr>
+          <w:rFonts w:ascii="Times New Roman" w:hAnsi="Times New Roman" w:cs="Times New Roman"/>
+          <w:sz w:val="24"/>
+          <w:szCs w:val="24"/>
+        </w:rPr>
+        <w:t xml:space="preserve"> goal</w:t>
+      </w:r>
+      <w:r>
+        <w:rPr>
+          <w:rFonts w:ascii="Times New Roman" w:hAnsi="Times New Roman" w:cs="Times New Roman"/>
+          <w:sz w:val="24"/>
+          <w:szCs w:val="24"/>
+        </w:rPr>
+        <w:t xml:space="preserve">. Leadership roles will be assigned to each member based on skillset and knowledge in </w:t>
+      </w:r>
+      <w:r>
+        <w:rPr>
+          <w:rFonts w:ascii="Times New Roman" w:hAnsi="Times New Roman" w:cs="Times New Roman"/>
+          <w:sz w:val="24"/>
+          <w:szCs w:val="24"/>
+        </w:rPr>
+        <w:t>designated topic. The following tabular representation demonstrates the selection each</w:t>
+      </w:r>
+      <w:r>
+        <w:rPr>
+          <w:rFonts w:ascii="Times New Roman" w:hAnsi="Times New Roman" w:cs="Times New Roman"/>
+          <w:sz w:val="24"/>
+          <w:szCs w:val="24"/>
+        </w:rPr>
+        <w:t xml:space="preserve"> member has </w:t>
+      </w:r>
+      <w:r>
+        <w:rPr>
+          <w:rFonts w:ascii="Times New Roman" w:hAnsi="Times New Roman" w:cs="Times New Roman"/>
+          <w:sz w:val="24"/>
+          <w:szCs w:val="24"/>
+        </w:rPr>
+        <w:t>chosen</w:t>
+      </w:r>
+      <w:r>
+        <w:rPr>
+          <w:rFonts w:ascii="Times New Roman" w:hAnsi="Times New Roman" w:cs="Times New Roman"/>
+          <w:sz w:val="24"/>
+          <w:szCs w:val="24"/>
+        </w:rPr>
+        <w:t xml:space="preserve"> </w:t>
+      </w:r>
+      <w:r>
+        <w:rPr>
+          <w:rFonts w:ascii="Times New Roman" w:hAnsi="Times New Roman" w:cs="Times New Roman"/>
+          <w:sz w:val="24"/>
+          <w:szCs w:val="24"/>
+        </w:rPr>
+        <w:t>to lead.</w:t>
+      </w:r>
+      <w:r>
+        <w:rPr>
+          <w:rFonts w:ascii="Times New Roman" w:hAnsi="Times New Roman" w:cs="Times New Roman"/>
+          <w:sz w:val="24"/>
+          <w:szCs w:val="24"/>
+        </w:rPr>
+        <w:t xml:space="preserve"> </w:t>
+      </w:r>
+      <w:r>
+        <w:rPr>
+          <w:rFonts w:ascii="Times New Roman" w:hAnsi="Times New Roman" w:cs="Times New Roman"/>
+          <w:sz w:val="24"/>
+          <w:szCs w:val="24"/>
+        </w:rPr>
+        <w:t xml:space="preserve">These </w:t>
+      </w:r>
+      <w:r>
+        <w:rPr>
+          <w:rFonts w:ascii="Times New Roman" w:hAnsi="Times New Roman" w:cs="Times New Roman"/>
+          <w:sz w:val="24"/>
+          <w:szCs w:val="24"/>
+        </w:rPr>
+        <w:t>phase</w:t>
+      </w:r>
+      <w:r>
+        <w:rPr>
+          <w:rFonts w:ascii="Times New Roman" w:hAnsi="Times New Roman" w:cs="Times New Roman"/>
+          <w:sz w:val="24"/>
+          <w:szCs w:val="24"/>
+        </w:rPr>
+        <w:t>s are</w:t>
+      </w:r>
+      <w:r>
+        <w:rPr>
+          <w:rFonts w:ascii="Times New Roman" w:hAnsi="Times New Roman" w:cs="Times New Roman"/>
+          <w:sz w:val="24"/>
+          <w:szCs w:val="24"/>
+        </w:rPr>
+        <w:t xml:space="preserve"> to </w:t>
+      </w:r>
+      <w:r>
+        <w:rPr>
+          <w:rFonts w:ascii="Times New Roman" w:hAnsi="Times New Roman" w:cs="Times New Roman"/>
+          <w:sz w:val="24"/>
+          <w:szCs w:val="24"/>
+        </w:rPr>
+        <w:t xml:space="preserve">show </w:t>
+      </w:r>
+      <w:r>
+        <w:rPr>
+          <w:rFonts w:ascii="Times New Roman" w:hAnsi="Times New Roman" w:cs="Times New Roman"/>
+          <w:sz w:val="24"/>
+          <w:szCs w:val="24"/>
+        </w:rPr>
+        <w:t>initiation of</w:t>
+      </w:r>
+      <w:r>
+        <w:rPr>
+          <w:rFonts w:ascii="Times New Roman" w:hAnsi="Times New Roman" w:cs="Times New Roman"/>
+          <w:sz w:val="24"/>
+          <w:szCs w:val="24"/>
+        </w:rPr>
+        <w:t xml:space="preserve"> </w:t>
+      </w:r>
+      <w:r>
+        <w:rPr>
+          <w:rFonts w:ascii="Times New Roman" w:hAnsi="Times New Roman" w:cs="Times New Roman"/>
+          <w:sz w:val="24"/>
+          <w:szCs w:val="24"/>
+        </w:rPr>
+        <w:t xml:space="preserve">team member </w:t>
+      </w:r>
+      <w:r>
+        <w:rPr>
+          <w:rFonts w:ascii="Times New Roman" w:hAnsi="Times New Roman" w:cs="Times New Roman"/>
+          <w:sz w:val="24"/>
+          <w:szCs w:val="24"/>
+        </w:rPr>
+        <w:t>leadership</w:t>
+      </w:r>
+      <w:r>
+        <w:rPr>
+          <w:rFonts w:ascii="Times New Roman" w:hAnsi="Times New Roman" w:cs="Times New Roman"/>
+          <w:sz w:val="24"/>
+          <w:szCs w:val="24"/>
+        </w:rPr>
+        <w:t xml:space="preserve"> that is</w:t>
+      </w:r>
+      <w:r>
+        <w:rPr>
+          <w:rFonts w:ascii="Times New Roman" w:hAnsi="Times New Roman" w:cs="Times New Roman"/>
+          <w:sz w:val="24"/>
+          <w:szCs w:val="24"/>
+        </w:rPr>
+        <w:t xml:space="preserve"> enhanced by</w:t>
+      </w:r>
+      <w:r>
+        <w:rPr>
+          <w:rFonts w:ascii="Times New Roman" w:hAnsi="Times New Roman" w:cs="Times New Roman"/>
+          <w:sz w:val="24"/>
+          <w:szCs w:val="24"/>
+        </w:rPr>
+        <w:t xml:space="preserve"> prior experience</w:t>
+      </w:r>
+      <w:r>
+        <w:rPr>
+          <w:rFonts w:ascii="Times New Roman" w:hAnsi="Times New Roman" w:cs="Times New Roman"/>
+          <w:sz w:val="24"/>
+          <w:szCs w:val="24"/>
+        </w:rPr>
+        <w:t>s</w:t>
+      </w:r>
+      <w:r>
+        <w:rPr>
+          <w:rFonts w:ascii="Times New Roman" w:hAnsi="Times New Roman" w:cs="Times New Roman"/>
+          <w:sz w:val="24"/>
+          <w:szCs w:val="24"/>
+        </w:rPr>
+        <w:t>. The</w:t>
+      </w:r>
+      <w:r>
+        <w:rPr>
+          <w:rFonts w:ascii="Times New Roman" w:hAnsi="Times New Roman" w:cs="Times New Roman"/>
+          <w:sz w:val="24"/>
+          <w:szCs w:val="24"/>
+        </w:rPr>
+        <w:t xml:space="preserve"> </w:t>
+      </w:r>
+      <w:r>
+        <w:rPr>
+          <w:rFonts w:ascii="Times New Roman" w:hAnsi="Times New Roman" w:cs="Times New Roman"/>
+          <w:sz w:val="24"/>
+          <w:szCs w:val="24"/>
+        </w:rPr>
+        <w:t xml:space="preserve">individual </w:t>
+      </w:r>
+      <w:r>
+        <w:rPr>
+          <w:rFonts w:ascii="Times New Roman" w:hAnsi="Times New Roman" w:cs="Times New Roman"/>
+          <w:sz w:val="24"/>
+          <w:szCs w:val="24"/>
+        </w:rPr>
+        <w:t>strengths</w:t>
+      </w:r>
+      <w:r>
+        <w:rPr>
+          <w:rFonts w:ascii="Times New Roman" w:hAnsi="Times New Roman" w:cs="Times New Roman"/>
+          <w:sz w:val="24"/>
+          <w:szCs w:val="24"/>
+        </w:rPr>
+        <w:t xml:space="preserve"> </w:t>
+      </w:r>
+      <w:r>
+        <w:rPr>
+          <w:rFonts w:ascii="Times New Roman" w:hAnsi="Times New Roman" w:cs="Times New Roman"/>
+          <w:sz w:val="24"/>
+          <w:szCs w:val="24"/>
+        </w:rPr>
+        <w:t xml:space="preserve">of each team member </w:t>
+      </w:r>
+      <w:r>
+        <w:rPr>
+          <w:rFonts w:ascii="Times New Roman" w:hAnsi="Times New Roman" w:cs="Times New Roman"/>
+          <w:sz w:val="24"/>
+          <w:szCs w:val="24"/>
+        </w:rPr>
+        <w:t>are fundamental in the creation of The Vulcan Activity Tracker</w:t>
+      </w:r>
+      <w:r>
+        <w:rPr>
+          <w:rFonts w:ascii="Times New Roman" w:hAnsi="Times New Roman" w:cs="Times New Roman"/>
+          <w:sz w:val="24"/>
+          <w:szCs w:val="24"/>
+        </w:rPr>
+        <w:t xml:space="preserve">. </w:t>
+      </w:r>
+      <w:r>
+        <w:rPr>
+          <w:rFonts w:ascii="Times New Roman" w:hAnsi="Times New Roman" w:cs="Times New Roman"/>
+          <w:sz w:val="24"/>
+          <w:szCs w:val="24"/>
+        </w:rPr>
+        <w:t>Each member is listed below:</w:t>
+      </w:r>
     </w:p>
     <w:p>
       <w:pPr>
@@ -3430,401 +3816,6 @@
           <w:szCs w:val="24"/>
         </w:rPr>
       </w:pPr>
-    </w:p>
-    <w:p>
-      <w:pPr>
-        <w:pStyle w:val="Heading2"/>
-        <w:rPr>
-          <w:rFonts w:ascii="Times New Roman" w:hAnsi="Times New Roman" w:cs="Times New Roman"/>
-          <w:b/>
-          <w:bCs/>
-          <w:color w:val="auto"/>
-          <w:sz w:val="24"/>
-          <w:szCs w:val="24"/>
-        </w:rPr>
-      </w:pPr>
-      <w:bookmarkStart w:id="4" w:name="_Toc209946545"/>
-      <w:r>
-        <w:rPr>
-          <w:rFonts w:ascii="Times New Roman" w:hAnsi="Times New Roman" w:cs="Times New Roman"/>
-          <w:b/>
-          <w:bCs/>
-          <w:color w:val="auto"/>
-          <w:sz w:val="24"/>
-          <w:szCs w:val="24"/>
-        </w:rPr>
-        <w:t>Constituents / Team Details</w:t>
-      </w:r>
-      <w:r>
-        <w:rPr>
-          <w:rFonts w:ascii="Times New Roman" w:hAnsi="Times New Roman" w:cs="Times New Roman"/>
-          <w:b/>
-          <w:bCs/>
-          <w:color w:val="auto"/>
-          <w:sz w:val="24"/>
-          <w:szCs w:val="24"/>
-        </w:rPr>
-        <w:t xml:space="preserve"> &amp; Dynamics</w:t>
-      </w:r>
-      <w:bookmarkEnd w:id="4"/>
-    </w:p>
-    <w:p>
-      <w:pPr>
-        <w:spacing w:line="480" w:lineRule="auto"/>
-        <w:rPr>
-          <w:rFonts w:ascii="Times New Roman" w:hAnsi="Times New Roman" w:cs="Times New Roman"/>
-          <w:sz w:val="24"/>
-          <w:szCs w:val="24"/>
-        </w:rPr>
-      </w:pPr>
-      <w:r>
-        <w:rPr>
-          <w:rFonts w:ascii="Times New Roman" w:hAnsi="Times New Roman" w:cs="Times New Roman"/>
-          <w:b/>
-          <w:bCs/>
-          <w:sz w:val="24"/>
-          <w:szCs w:val="24"/>
-        </w:rPr>
-        <w:tab/>
-      </w:r>
-      <w:r>
-        <w:rPr>
-          <w:rFonts w:ascii="Times New Roman" w:hAnsi="Times New Roman" w:cs="Times New Roman"/>
-          <w:sz w:val="24"/>
-          <w:szCs w:val="24"/>
-        </w:rPr>
-        <w:t>Team</w:t>
-      </w:r>
-      <w:r>
-        <w:rPr>
-          <w:rFonts w:ascii="Times New Roman" w:hAnsi="Times New Roman" w:cs="Times New Roman"/>
-          <w:b/>
-          <w:bCs/>
-          <w:sz w:val="24"/>
-          <w:szCs w:val="24"/>
-        </w:rPr>
-        <w:t xml:space="preserve"> </w:t>
-      </w:r>
-      <w:r>
-        <w:rPr>
-          <w:rFonts w:ascii="Times New Roman" w:hAnsi="Times New Roman" w:cs="Times New Roman"/>
-          <w:sz w:val="24"/>
-          <w:szCs w:val="24"/>
-        </w:rPr>
-        <w:t xml:space="preserve">coordination and planning is a crucial part of the </w:t>
-      </w:r>
-      <w:r>
-        <w:rPr>
-          <w:rFonts w:ascii="Times New Roman" w:hAnsi="Times New Roman" w:cs="Times New Roman"/>
-          <w:sz w:val="24"/>
-          <w:szCs w:val="24"/>
-        </w:rPr>
-        <w:t xml:space="preserve">Vulcan Activity Tracker’s development. </w:t>
-      </w:r>
-      <w:r>
-        <w:rPr>
-          <w:rFonts w:ascii="Times New Roman" w:hAnsi="Times New Roman" w:cs="Times New Roman"/>
-          <w:sz w:val="24"/>
-          <w:szCs w:val="24"/>
-        </w:rPr>
-        <w:t xml:space="preserve">Every member </w:t>
-      </w:r>
-      <w:r>
-        <w:rPr>
-          <w:rFonts w:ascii="Times New Roman" w:hAnsi="Times New Roman" w:cs="Times New Roman"/>
-          <w:sz w:val="24"/>
-          <w:szCs w:val="24"/>
-        </w:rPr>
-        <w:t>of Group 2 Team</w:t>
-      </w:r>
-      <w:r>
-        <w:rPr>
-          <w:rFonts w:ascii="Times New Roman" w:hAnsi="Times New Roman" w:cs="Times New Roman"/>
-          <w:sz w:val="24"/>
-          <w:szCs w:val="24"/>
-        </w:rPr>
-        <w:t xml:space="preserve"> is foundational and valued. Development roles will be both allocated and shared </w:t>
-      </w:r>
-      <w:r>
-        <w:rPr>
-          <w:rFonts w:ascii="Times New Roman" w:hAnsi="Times New Roman" w:cs="Times New Roman"/>
-          <w:sz w:val="24"/>
-          <w:szCs w:val="24"/>
-        </w:rPr>
-        <w:t>for</w:t>
-      </w:r>
-      <w:r>
-        <w:rPr>
-          <w:rFonts w:ascii="Times New Roman" w:hAnsi="Times New Roman" w:cs="Times New Roman"/>
-          <w:sz w:val="24"/>
-          <w:szCs w:val="24"/>
-        </w:rPr>
-        <w:t xml:space="preserve"> this project to </w:t>
-      </w:r>
-      <w:r>
-        <w:rPr>
-          <w:rFonts w:ascii="Times New Roman" w:hAnsi="Times New Roman" w:cs="Times New Roman"/>
-          <w:sz w:val="24"/>
-          <w:szCs w:val="24"/>
-        </w:rPr>
-        <w:t xml:space="preserve">both </w:t>
-      </w:r>
-      <w:r>
-        <w:rPr>
-          <w:rFonts w:ascii="Times New Roman" w:hAnsi="Times New Roman" w:cs="Times New Roman"/>
-          <w:sz w:val="24"/>
-          <w:szCs w:val="24"/>
-        </w:rPr>
-        <w:t xml:space="preserve">succeed and achieve </w:t>
-      </w:r>
-      <w:r>
-        <w:rPr>
-          <w:rFonts w:ascii="Times New Roman" w:hAnsi="Times New Roman" w:cs="Times New Roman"/>
-          <w:sz w:val="24"/>
-          <w:szCs w:val="24"/>
-        </w:rPr>
-        <w:t>proposed</w:t>
-      </w:r>
-      <w:r>
-        <w:rPr>
-          <w:rFonts w:ascii="Times New Roman" w:hAnsi="Times New Roman" w:cs="Times New Roman"/>
-          <w:sz w:val="24"/>
-          <w:szCs w:val="24"/>
-        </w:rPr>
-        <w:t xml:space="preserve"> goal</w:t>
-      </w:r>
-      <w:r>
-        <w:rPr>
-          <w:rFonts w:ascii="Times New Roman" w:hAnsi="Times New Roman" w:cs="Times New Roman"/>
-          <w:sz w:val="24"/>
-          <w:szCs w:val="24"/>
-        </w:rPr>
-        <w:t xml:space="preserve">. Leadership roles will be assigned to each member based on skillset and knowledge in </w:t>
-      </w:r>
-      <w:r>
-        <w:rPr>
-          <w:rFonts w:ascii="Times New Roman" w:hAnsi="Times New Roman" w:cs="Times New Roman"/>
-          <w:sz w:val="24"/>
-          <w:szCs w:val="24"/>
-        </w:rPr>
-        <w:t>designated topic. The following tabular representation demonstrates the selection each</w:t>
-      </w:r>
-      <w:r>
-        <w:rPr>
-          <w:rFonts w:ascii="Times New Roman" w:hAnsi="Times New Roman" w:cs="Times New Roman"/>
-          <w:sz w:val="24"/>
-          <w:szCs w:val="24"/>
-        </w:rPr>
-        <w:t xml:space="preserve"> member has </w:t>
-      </w:r>
-      <w:r>
-        <w:rPr>
-          <w:rFonts w:ascii="Times New Roman" w:hAnsi="Times New Roman" w:cs="Times New Roman"/>
-          <w:sz w:val="24"/>
-          <w:szCs w:val="24"/>
-        </w:rPr>
-        <w:t>chosen</w:t>
-      </w:r>
-      <w:r>
-        <w:rPr>
-          <w:rFonts w:ascii="Times New Roman" w:hAnsi="Times New Roman" w:cs="Times New Roman"/>
-          <w:sz w:val="24"/>
-          <w:szCs w:val="24"/>
-        </w:rPr>
-        <w:t xml:space="preserve"> </w:t>
-      </w:r>
-      <w:r>
-        <w:rPr>
-          <w:rFonts w:ascii="Times New Roman" w:hAnsi="Times New Roman" w:cs="Times New Roman"/>
-          <w:sz w:val="24"/>
-          <w:szCs w:val="24"/>
-        </w:rPr>
-        <w:t>to lead.</w:t>
-      </w:r>
-      <w:r>
-        <w:rPr>
-          <w:rFonts w:ascii="Times New Roman" w:hAnsi="Times New Roman" w:cs="Times New Roman"/>
-          <w:sz w:val="24"/>
-          <w:szCs w:val="24"/>
-        </w:rPr>
-        <w:t xml:space="preserve"> </w:t>
-      </w:r>
-      <w:r>
-        <w:rPr>
-          <w:rFonts w:ascii="Times New Roman" w:hAnsi="Times New Roman" w:cs="Times New Roman"/>
-          <w:sz w:val="24"/>
-          <w:szCs w:val="24"/>
-        </w:rPr>
-        <w:t xml:space="preserve">These </w:t>
-      </w:r>
-      <w:r>
-        <w:rPr>
-          <w:rFonts w:ascii="Times New Roman" w:hAnsi="Times New Roman" w:cs="Times New Roman"/>
-          <w:sz w:val="24"/>
-          <w:szCs w:val="24"/>
-        </w:rPr>
-        <w:t>phase</w:t>
-      </w:r>
-      <w:r>
-        <w:rPr>
-          <w:rFonts w:ascii="Times New Roman" w:hAnsi="Times New Roman" w:cs="Times New Roman"/>
-          <w:sz w:val="24"/>
-          <w:szCs w:val="24"/>
-        </w:rPr>
-        <w:t>s are</w:t>
-      </w:r>
-      <w:r>
-        <w:rPr>
-          <w:rFonts w:ascii="Times New Roman" w:hAnsi="Times New Roman" w:cs="Times New Roman"/>
-          <w:sz w:val="24"/>
-          <w:szCs w:val="24"/>
-        </w:rPr>
-        <w:t xml:space="preserve"> to </w:t>
-      </w:r>
-      <w:r>
-        <w:rPr>
-          <w:rFonts w:ascii="Times New Roman" w:hAnsi="Times New Roman" w:cs="Times New Roman"/>
-          <w:sz w:val="24"/>
-          <w:szCs w:val="24"/>
-        </w:rPr>
-        <w:t xml:space="preserve">show </w:t>
-      </w:r>
-      <w:r>
-        <w:rPr>
-          <w:rFonts w:ascii="Times New Roman" w:hAnsi="Times New Roman" w:cs="Times New Roman"/>
-          <w:sz w:val="24"/>
-          <w:szCs w:val="24"/>
-        </w:rPr>
-        <w:t>initiation of</w:t>
-      </w:r>
-      <w:r>
-        <w:rPr>
-          <w:rFonts w:ascii="Times New Roman" w:hAnsi="Times New Roman" w:cs="Times New Roman"/>
-          <w:sz w:val="24"/>
-          <w:szCs w:val="24"/>
-        </w:rPr>
-        <w:t xml:space="preserve"> </w:t>
-      </w:r>
-      <w:r>
-        <w:rPr>
-          <w:rFonts w:ascii="Times New Roman" w:hAnsi="Times New Roman" w:cs="Times New Roman"/>
-          <w:sz w:val="24"/>
-          <w:szCs w:val="24"/>
-        </w:rPr>
-        <w:t xml:space="preserve">team member </w:t>
-      </w:r>
-      <w:r>
-        <w:rPr>
-          <w:rFonts w:ascii="Times New Roman" w:hAnsi="Times New Roman" w:cs="Times New Roman"/>
-          <w:sz w:val="24"/>
-          <w:szCs w:val="24"/>
-        </w:rPr>
-        <w:t>leadership</w:t>
-      </w:r>
-      <w:r>
-        <w:rPr>
-          <w:rFonts w:ascii="Times New Roman" w:hAnsi="Times New Roman" w:cs="Times New Roman"/>
-          <w:sz w:val="24"/>
-          <w:szCs w:val="24"/>
-        </w:rPr>
-        <w:t xml:space="preserve"> that is</w:t>
-      </w:r>
-      <w:r>
-        <w:rPr>
-          <w:rFonts w:ascii="Times New Roman" w:hAnsi="Times New Roman" w:cs="Times New Roman"/>
-          <w:sz w:val="24"/>
-          <w:szCs w:val="24"/>
-        </w:rPr>
-        <w:t xml:space="preserve"> enhanced by</w:t>
-      </w:r>
-      <w:r>
-        <w:rPr>
-          <w:rFonts w:ascii="Times New Roman" w:hAnsi="Times New Roman" w:cs="Times New Roman"/>
-          <w:sz w:val="24"/>
-          <w:szCs w:val="24"/>
-        </w:rPr>
-        <w:t xml:space="preserve"> prior experience</w:t>
-      </w:r>
-      <w:r>
-        <w:rPr>
-          <w:rFonts w:ascii="Times New Roman" w:hAnsi="Times New Roman" w:cs="Times New Roman"/>
-          <w:sz w:val="24"/>
-          <w:szCs w:val="24"/>
-        </w:rPr>
-        <w:t>s</w:t>
-      </w:r>
-      <w:r>
-        <w:rPr>
-          <w:rFonts w:ascii="Times New Roman" w:hAnsi="Times New Roman" w:cs="Times New Roman"/>
-          <w:sz w:val="24"/>
-          <w:szCs w:val="24"/>
-        </w:rPr>
-        <w:t>. The</w:t>
-      </w:r>
-      <w:r>
-        <w:rPr>
-          <w:rFonts w:ascii="Times New Roman" w:hAnsi="Times New Roman" w:cs="Times New Roman"/>
-          <w:sz w:val="24"/>
-          <w:szCs w:val="24"/>
-        </w:rPr>
-        <w:t xml:space="preserve"> </w:t>
-      </w:r>
-      <w:r>
-        <w:rPr>
-          <w:rFonts w:ascii="Times New Roman" w:hAnsi="Times New Roman" w:cs="Times New Roman"/>
-          <w:sz w:val="24"/>
-          <w:szCs w:val="24"/>
-        </w:rPr>
-        <w:t xml:space="preserve">individual </w:t>
-      </w:r>
-      <w:r>
-        <w:rPr>
-          <w:rFonts w:ascii="Times New Roman" w:hAnsi="Times New Roman" w:cs="Times New Roman"/>
-          <w:sz w:val="24"/>
-          <w:szCs w:val="24"/>
-        </w:rPr>
-        <w:t>strengths</w:t>
-      </w:r>
-      <w:r>
-        <w:rPr>
-          <w:rFonts w:ascii="Times New Roman" w:hAnsi="Times New Roman" w:cs="Times New Roman"/>
-          <w:sz w:val="24"/>
-          <w:szCs w:val="24"/>
-        </w:rPr>
-        <w:t xml:space="preserve"> </w:t>
-      </w:r>
-      <w:r>
-        <w:rPr>
-          <w:rFonts w:ascii="Times New Roman" w:hAnsi="Times New Roman" w:cs="Times New Roman"/>
-          <w:sz w:val="24"/>
-          <w:szCs w:val="24"/>
-        </w:rPr>
-        <w:t xml:space="preserve">of each team member </w:t>
-      </w:r>
-      <w:r>
-        <w:rPr>
-          <w:rFonts w:ascii="Times New Roman" w:hAnsi="Times New Roman" w:cs="Times New Roman"/>
-          <w:sz w:val="24"/>
-          <w:szCs w:val="24"/>
-        </w:rPr>
-        <w:t>are fundamental in the creation of The Vulcan Activity Tracker</w:t>
-      </w:r>
-      <w:r>
-        <w:rPr>
-          <w:rFonts w:ascii="Times New Roman" w:hAnsi="Times New Roman" w:cs="Times New Roman"/>
-          <w:sz w:val="24"/>
-          <w:szCs w:val="24"/>
-        </w:rPr>
-        <w:t xml:space="preserve">. </w:t>
-      </w:r>
-      <w:r>
-        <w:rPr>
-          <w:rFonts w:ascii="Times New Roman" w:hAnsi="Times New Roman" w:cs="Times New Roman"/>
-          <w:sz w:val="24"/>
-          <w:szCs w:val="24"/>
-        </w:rPr>
-        <w:t>Each member is listed below:</w:t>
-      </w:r>
     </w:p>
     <w:tbl>
       <w:tblPr>
@@ -5115,6 +5106,28 @@
         <w:t>Glossary</w:t>
       </w:r>
       <w:bookmarkEnd w:id="7"/>
+      <w:r>
+        <w:rPr>
+          <w:rFonts w:ascii="Times New Roman" w:hAnsi="Times New Roman" w:cs="Times New Roman"/>
+          <w:b/>
+          <w:bCs/>
+          <w:color w:val="auto"/>
+          <w:sz w:val="24"/>
+          <w:szCs w:val="24"/>
+        </w:rPr>
+        <w:t xml:space="preserve"> </w:t>
+      </w:r>
+      <w:r>
+        <w:rPr>
+          <w:rFonts w:ascii="Times New Roman" w:hAnsi="Times New Roman" w:cs="Times New Roman"/>
+          <w:i/>
+          <w:iCs/>
+          <w:color w:val="C00000"/>
+          <w:sz w:val="24"/>
+          <w:szCs w:val="24"/>
+        </w:rPr>
+        <w:t>hmmm not sure that this goes here</w:t>
+      </w:r>
     </w:p>
     <w:p>
       <w:pPr>
@@ -5437,6 +5450,18 @@
     </w:p>
     <w:p>
       <w:pPr>
+        <w:rPr>
+          <w:rFonts w:ascii="Times New Roman" w:hAnsi="Times New Roman" w:cs="Times New Roman"/>
+          <w:b/>
+          <w:bCs/>
+          <w:sz w:val="24"/>
+          <w:szCs w:val="24"/>
+          <w:u w:val="single"/>
+        </w:rPr>
+      </w:pPr>
+    </w:p>
+    <w:p>
+      <w:pPr>
         <w:jc w:val="center"/>
         <w:rPr>
           <w:rFonts w:ascii="Times New Roman" w:hAnsi="Times New Roman" w:cs="Times New Roman"/>
@@ -5447,10 +5472,7 @@
           <w:u w:val="single"/>
         </w:rPr>
       </w:pPr>
-    </w:p>
-    <w:p>
-      <w:pPr>
-        <w:jc w:val="center"/>
+      <w:r>
         <w:rPr>
           <w:rFonts w:ascii="Times New Roman" w:hAnsi="Times New Roman" w:cs="Times New Roman"/>
           <w:b/>
@@ -5459,93 +5481,7 @@
           <w:szCs w:val="24"/>
           <w:u w:val="single"/>
         </w:rPr>
-      </w:pPr>
-    </w:p>
-    <w:p>
-      <w:pPr>
-        <w:jc w:val="center"/>
-        <w:rPr>
-          <w:rFonts w:ascii="Times New Roman" w:hAnsi="Times New Roman" w:cs="Times New Roman"/>
-          <w:b/>
-          <w:bCs/>
-          <w:sz w:val="24"/>
-          <w:szCs w:val="24"/>
-          <w:u w:val="single"/>
-        </w:rPr>
-      </w:pPr>
-    </w:p>
-    <w:p>
-      <w:pPr>
-        <w:jc w:val="center"/>
-        <w:rPr>
-          <w:rFonts w:ascii="Times New Roman" w:hAnsi="Times New Roman" w:cs="Times New Roman"/>
-          <w:b/>
-          <w:bCs/>
-          <w:sz w:val="24"/>
-          <w:szCs w:val="24"/>
-          <w:u w:val="single"/>
-        </w:rPr>
-      </w:pPr>
-    </w:p>
-    <w:p>
-      <w:pPr>
-        <w:jc w:val="center"/>
-        <w:rPr>
-          <w:rFonts w:ascii="Times New Roman" w:hAnsi="Times New Roman" w:cs="Times New Roman"/>
-          <w:b/>
-          <w:bCs/>
-          <w:sz w:val="24"/>
-          <w:szCs w:val="24"/>
-          <w:u w:val="single"/>
-        </w:rPr>
-      </w:pPr>
-    </w:p>
-    <w:p>
-      <w:pPr>
-        <w:jc w:val="center"/>
-        <w:rPr>
-          <w:rFonts w:ascii="Times New Roman" w:hAnsi="Times New Roman" w:cs="Times New Roman"/>
-          <w:b/>
-          <w:bCs/>
-          <w:sz w:val="24"/>
-          <w:szCs w:val="24"/>
-          <w:u w:val="single"/>
-        </w:rPr>
-      </w:pPr>
-    </w:p>
-    <w:p>
-      <w:pPr>
-        <w:rPr>
-          <w:rFonts w:ascii="Times New Roman" w:hAnsi="Times New Roman" w:cs="Times New Roman"/>
-          <w:b/>
-          <w:bCs/>
-          <w:sz w:val="24"/>
-          <w:szCs w:val="24"/>
-          <w:u w:val="single"/>
-        </w:rPr>
-      </w:pPr>
-    </w:p>
-    <w:p>
-      <w:pPr>
-        <w:jc w:val="center"/>
-        <w:rPr>
-          <w:rFonts w:ascii="Times New Roman" w:hAnsi="Times New Roman" w:cs="Times New Roman"/>
-          <w:b/>
-          <w:bCs/>
-          <w:sz w:val="24"/>
-          <w:szCs w:val="24"/>
-          <w:u w:val="single"/>
-        </w:rPr>
-      </w:pPr>
-      <w:r>
-        <w:rPr>
-          <w:rFonts w:ascii="Times New Roman" w:hAnsi="Times New Roman" w:cs="Times New Roman"/>
-          <w:b/>
-          <w:bCs/>
-          <w:sz w:val="24"/>
-          <w:szCs w:val="24"/>
-          <w:u w:val="single"/>
-        </w:rPr>
+        <w:lastRenderedPageBreak/>
         <w:t>List of References</w:t>
       </w:r>
     </w:p>
@@ -6032,6 +5968,7 @@
           <w:szCs w:val="24"/>
           <w:u w:val="single"/>
         </w:rPr>
+        <w:lastRenderedPageBreak/>
         <w:t>Appendix I: Technical Glossary</w:t>
       </w:r>
     </w:p>
@@ -6405,7 +6342,6 @@
         <w:docPartUnique/>
       </w:docPartObj>
     </w:sdtPr>
-    <w:sdtEndPr/>
     <w:sdtContent>
       <w:p>
         <w:pPr>

</xml_diff>

<commit_message>
added full table of contents, added operational enviroment, i think project context needs some work still
</commit_message>
<xml_diff>
--- a/Requirements/Group2_CMSC-4900_Requirements.docx
+++ b/Requirements/Group2_CMSC-4900_Requirements.docx
@@ -581,23 +581,60 @@
           <w:rFonts w:ascii="Times New Roman" w:hAnsi="Times New Roman" w:cs="Times New Roman"/>
           <w:b/>
           <w:bCs/>
+          <w:sz w:val="24"/>
+          <w:szCs w:val="24"/>
+          <w:u w:val="single"/>
+        </w:rPr>
+      </w:pPr>
+    </w:p>
+    <w:p>
+      <w:pPr>
+        <w:jc w:val="center"/>
+        <w:rPr>
+          <w:rFonts w:ascii="Times New Roman" w:hAnsi="Times New Roman" w:cs="Times New Roman"/>
+          <w:b/>
+          <w:bCs/>
+          <w:sz w:val="24"/>
+          <w:szCs w:val="24"/>
+          <w:u w:val="single"/>
+        </w:rPr>
+      </w:pPr>
+      <w:r>
+        <w:rPr>
+          <w:rFonts w:ascii="Times New Roman" w:hAnsi="Times New Roman" w:cs="Times New Roman"/>
+          <w:b/>
+          <w:bCs/>
+          <w:sz w:val="24"/>
+          <w:szCs w:val="24"/>
+          <w:u w:val="single"/>
+        </w:rPr>
+        <w:lastRenderedPageBreak/>
+        <w:t>Instructor Comments/Evaluation</w:t>
+      </w:r>
+    </w:p>
+    <w:p>
+      <w:pPr>
+        <w:jc w:val="center"/>
+        <w:rPr>
+          <w:rFonts w:ascii="Times New Roman" w:hAnsi="Times New Roman" w:cs="Times New Roman"/>
+          <w:b/>
+          <w:bCs/>
           <w:sz w:val="36"/>
           <w:szCs w:val="36"/>
-          <w:u w:val="single"/>
-        </w:rPr>
-      </w:pPr>
-      <w:r>
+        </w:rPr>
+      </w:pPr>
+    </w:p>
+    <w:p>
+      <w:pPr>
+        <w:jc w:val="center"/>
         <w:rPr>
           <w:rFonts w:ascii="Times New Roman" w:hAnsi="Times New Roman" w:cs="Times New Roman"/>
           <w:b/>
           <w:bCs/>
           <w:sz w:val="36"/>
           <w:szCs w:val="36"/>
-          <w:u w:val="single"/>
-        </w:rPr>
-        <w:lastRenderedPageBreak/>
-        <w:t>Instructor Comments/Evaluation</w:t>
-      </w:r>
+        </w:rPr>
+      </w:pPr>
     </w:p>
     <w:p>
       <w:pPr>
@@ -822,20 +859,9 @@
           <w:rFonts w:ascii="Times New Roman" w:hAnsi="Times New Roman" w:cs="Times New Roman"/>
           <w:b/>
           <w:bCs/>
-          <w:sz w:val="36"/>
-          <w:szCs w:val="36"/>
-        </w:rPr>
-      </w:pPr>
-    </w:p>
-    <w:p>
-      <w:pPr>
-        <w:jc w:val="center"/>
-        <w:rPr>
-          <w:rFonts w:ascii="Times New Roman" w:hAnsi="Times New Roman" w:cs="Times New Roman"/>
-          <w:b/>
-          <w:bCs/>
-          <w:sz w:val="36"/>
-          <w:szCs w:val="36"/>
+          <w:sz w:val="24"/>
+          <w:szCs w:val="24"/>
+          <w:u w:val="single"/>
         </w:rPr>
       </w:pPr>
     </w:p>
@@ -924,7 +950,7 @@
           <w:r>
             <w:fldChar w:fldCharType="separate"/>
           </w:r>
-          <w:hyperlink w:anchor="_Toc209946541" w:history="1">
+          <w:hyperlink w:anchor="_Toc209953146" w:history="1">
             <w:r>
               <w:rPr>
                 <w:rStyle w:val="Hyperlink"/>
@@ -954,7 +980,7 @@
                 <w:noProof/>
                 <w:webHidden/>
               </w:rPr>
-              <w:instrText xml:space="preserve"> PAGEREF _Toc209946541 \h </w:instrText>
+              <w:instrText xml:space="preserve"> PAGEREF _Toc209953146 \h </w:instrText>
             </w:r>
             <w:r>
               <w:rPr>
@@ -1000,7 +1026,7 @@
               <w14:ligatures w14:val="standardContextual"/>
             </w:rPr>
           </w:pPr>
-          <w:hyperlink w:anchor="_Toc209946542" w:history="1">
+          <w:hyperlink w:anchor="_Toc209953147" w:history="1">
             <w:r>
               <w:rPr>
                 <w:rStyle w:val="Hyperlink"/>
@@ -1030,7 +1056,7 @@
                 <w:noProof/>
                 <w:webHidden/>
               </w:rPr>
-              <w:instrText xml:space="preserve"> PAGEREF _Toc209946542 \h </w:instrText>
+              <w:instrText xml:space="preserve"> PAGEREF _Toc209953147 \h </w:instrText>
             </w:r>
             <w:r>
               <w:rPr>
@@ -1050,7 +1076,7 @@
                 <w:noProof/>
                 <w:webHidden/>
               </w:rPr>
-              <w:t>3</w:t>
+              <w:t>4</w:t>
             </w:r>
             <w:r>
               <w:rPr>
@@ -1076,7 +1102,7 @@
               <w14:ligatures w14:val="standardContextual"/>
             </w:rPr>
           </w:pPr>
-          <w:hyperlink w:anchor="_Toc209946543" w:history="1">
+          <w:hyperlink w:anchor="_Toc209953148" w:history="1">
             <w:r>
               <w:rPr>
                 <w:rStyle w:val="Hyperlink"/>
@@ -1106,7 +1132,7 @@
                 <w:noProof/>
                 <w:webHidden/>
               </w:rPr>
-              <w:instrText xml:space="preserve"> PAGEREF _Toc209946543 \h </w:instrText>
+              <w:instrText xml:space="preserve"> PAGEREF _Toc209953148 \h </w:instrText>
             </w:r>
             <w:r>
               <w:rPr>
@@ -1126,7 +1152,7 @@
                 <w:noProof/>
                 <w:webHidden/>
               </w:rPr>
-              <w:t>3</w:t>
+              <w:t>4</w:t>
             </w:r>
             <w:r>
               <w:rPr>
@@ -1152,7 +1178,7 @@
               <w14:ligatures w14:val="standardContextual"/>
             </w:rPr>
           </w:pPr>
-          <w:hyperlink w:anchor="_Toc209946544" w:history="1">
+          <w:hyperlink w:anchor="_Toc209953149" w:history="1">
             <w:r>
               <w:rPr>
                 <w:rStyle w:val="Hyperlink"/>
@@ -1161,7 +1187,7 @@
                 <w:bCs/>
                 <w:noProof/>
               </w:rPr>
-              <w:t>Overview/Objectives of Project:</w:t>
+              <w:t>Constituents / Team Details &amp; Dynamics</w:t>
             </w:r>
             <w:r>
               <w:rPr>
@@ -1182,7 +1208,7 @@
                 <w:noProof/>
                 <w:webHidden/>
               </w:rPr>
-              <w:instrText xml:space="preserve"> PAGEREF _Toc209946544 \h </w:instrText>
+              <w:instrText xml:space="preserve"> PAGEREF _Toc209953149 \h </w:instrText>
             </w:r>
             <w:r>
               <w:rPr>
@@ -1202,7 +1228,83 @@
                 <w:noProof/>
                 <w:webHidden/>
               </w:rPr>
-              <w:t>4</w:t>
+              <w:t>6</w:t>
+            </w:r>
+            <w:r>
+              <w:rPr>
+                <w:noProof/>
+                <w:webHidden/>
+              </w:rPr>
+              <w:fldChar w:fldCharType="end"/>
+            </w:r>
+          </w:hyperlink>
+        </w:p>
+        <w:p>
+          <w:pPr>
+            <w:pStyle w:val="TOC1"/>
+            <w:tabs>
+              <w:tab w:val="right" w:leader="dot" w:pos="9350"/>
+            </w:tabs>
+            <w:rPr>
+              <w:rFonts w:eastAsiaTheme="minorEastAsia"/>
+              <w:noProof/>
+              <w:kern w:val="2"/>
+              <w:sz w:val="24"/>
+              <w:szCs w:val="24"/>
+              <w14:ligatures w14:val="standardContextual"/>
+            </w:rPr>
+          </w:pPr>
+          <w:hyperlink w:anchor="_Toc209953150" w:history="1">
+            <w:r>
+              <w:rPr>
+                <w:rStyle w:val="Hyperlink"/>
+                <w:rFonts w:ascii="Times New Roman" w:hAnsi="Times New Roman" w:cs="Times New Roman"/>
+                <w:b/>
+                <w:bCs/>
+                <w:noProof/>
+              </w:rPr>
+              <w:t>Application Domain</w:t>
+            </w:r>
+            <w:r>
+              <w:rPr>
+                <w:noProof/>
+                <w:webHidden/>
+              </w:rPr>
+              <w:tab/>
+            </w:r>
+            <w:r>
+              <w:rPr>
+                <w:noProof/>
+                <w:webHidden/>
+              </w:rPr>
+              <w:fldChar w:fldCharType="begin"/>
+            </w:r>
+            <w:r>
+              <w:rPr>
+                <w:noProof/>
+                <w:webHidden/>
+              </w:rPr>
+              <w:instrText xml:space="preserve"> PAGEREF _Toc209953150 \h </w:instrText>
+            </w:r>
+            <w:r>
+              <w:rPr>
+                <w:noProof/>
+                <w:webHidden/>
+              </w:rPr>
+            </w:r>
+            <w:r>
+              <w:rPr>
+                <w:noProof/>
+                <w:webHidden/>
+              </w:rPr>
+              <w:fldChar w:fldCharType="separate"/>
+            </w:r>
+            <w:r>
+              <w:rPr>
+                <w:noProof/>
+                <w:webHidden/>
+              </w:rPr>
+              <w:t>7</w:t>
             </w:r>
             <w:r>
               <w:rPr>
@@ -1228,7 +1330,7 @@
               <w14:ligatures w14:val="standardContextual"/>
             </w:rPr>
           </w:pPr>
-          <w:hyperlink w:anchor="_Toc209946545" w:history="1">
+          <w:hyperlink w:anchor="_Toc209953151" w:history="1">
             <w:r>
               <w:rPr>
                 <w:rStyle w:val="Hyperlink"/>
@@ -1237,7 +1339,7 @@
                 <w:bCs/>
                 <w:noProof/>
               </w:rPr>
-              <w:t>Constituents / Team Details &amp; Dynamics</w:t>
+              <w:t>Project Context</w:t>
             </w:r>
             <w:r>
               <w:rPr>
@@ -1258,7 +1360,7 @@
                 <w:noProof/>
                 <w:webHidden/>
               </w:rPr>
-              <w:instrText xml:space="preserve"> PAGEREF _Toc209946545 \h </w:instrText>
+              <w:instrText xml:space="preserve"> PAGEREF _Toc209953151 \h </w:instrText>
             </w:r>
             <w:r>
               <w:rPr>
@@ -1278,7 +1380,93 @@
                 <w:noProof/>
                 <w:webHidden/>
               </w:rPr>
-              <w:t>5</w:t>
+              <w:t>7</w:t>
+            </w:r>
+            <w:r>
+              <w:rPr>
+                <w:noProof/>
+                <w:webHidden/>
+              </w:rPr>
+              <w:fldChar w:fldCharType="end"/>
+            </w:r>
+          </w:hyperlink>
+        </w:p>
+        <w:p>
+          <w:pPr>
+            <w:pStyle w:val="TOC2"/>
+            <w:tabs>
+              <w:tab w:val="right" w:leader="dot" w:pos="9350"/>
+            </w:tabs>
+            <w:rPr>
+              <w:rFonts w:eastAsiaTheme="minorEastAsia"/>
+              <w:noProof/>
+              <w:kern w:val="2"/>
+              <w:sz w:val="24"/>
+              <w:szCs w:val="24"/>
+              <w14:ligatures w14:val="standardContextual"/>
+            </w:rPr>
+          </w:pPr>
+          <w:hyperlink w:anchor="_Toc209953152" w:history="1">
+            <w:r>
+              <w:rPr>
+                <w:rStyle w:val="Hyperlink"/>
+                <w:rFonts w:ascii="Times New Roman" w:hAnsi="Times New Roman" w:cs="Times New Roman"/>
+                <w:b/>
+                <w:bCs/>
+                <w:noProof/>
+              </w:rPr>
+              <w:t xml:space="preserve">Glossary </w:t>
+            </w:r>
+            <w:r>
+              <w:rPr>
+                <w:rStyle w:val="Hyperlink"/>
+                <w:rFonts w:ascii="Times New Roman" w:hAnsi="Times New Roman" w:cs="Times New Roman"/>
+                <w:i/>
+                <w:iCs/>
+                <w:noProof/>
+              </w:rPr>
+              <w:t>hmmm not sure that this goes here</w:t>
+            </w:r>
+            <w:r>
+              <w:rPr>
+                <w:noProof/>
+                <w:webHidden/>
+              </w:rPr>
+              <w:tab/>
+            </w:r>
+            <w:r>
+              <w:rPr>
+                <w:noProof/>
+                <w:webHidden/>
+              </w:rPr>
+              <w:fldChar w:fldCharType="begin"/>
+            </w:r>
+            <w:r>
+              <w:rPr>
+                <w:noProof/>
+                <w:webHidden/>
+              </w:rPr>
+              <w:instrText xml:space="preserve"> PAGEREF _Toc209953152 \h </w:instrText>
+            </w:r>
+            <w:r>
+              <w:rPr>
+                <w:noProof/>
+                <w:webHidden/>
+              </w:rPr>
+            </w:r>
+            <w:r>
+              <w:rPr>
+                <w:noProof/>
+                <w:webHidden/>
+              </w:rPr>
+              <w:fldChar w:fldCharType="separate"/>
+            </w:r>
+            <w:r>
+              <w:rPr>
+                <w:noProof/>
+                <w:webHidden/>
+              </w:rPr>
+              <w:t>7</w:t>
             </w:r>
             <w:r>
               <w:rPr>
@@ -1304,7 +1492,7 @@
               <w14:ligatures w14:val="standardContextual"/>
             </w:rPr>
           </w:pPr>
-          <w:hyperlink w:anchor="_Toc209946546" w:history="1">
+          <w:hyperlink w:anchor="_Toc209953153" w:history="1">
             <w:r>
               <w:rPr>
                 <w:rStyle w:val="Hyperlink"/>
@@ -1313,7 +1501,7 @@
                 <w:bCs/>
                 <w:noProof/>
               </w:rPr>
-              <w:t>Application Domain</w:t>
+              <w:t>Initial Business Model</w:t>
             </w:r>
             <w:r>
               <w:rPr>
@@ -1334,7 +1522,7 @@
                 <w:noProof/>
                 <w:webHidden/>
               </w:rPr>
-              <w:instrText xml:space="preserve"> PAGEREF _Toc209946546 \h </w:instrText>
+              <w:instrText xml:space="preserve"> PAGEREF _Toc209953153 \h </w:instrText>
             </w:r>
             <w:r>
               <w:rPr>
@@ -1354,7 +1542,7 @@
                 <w:noProof/>
                 <w:webHidden/>
               </w:rPr>
-              <w:t>6</w:t>
+              <w:t>7</w:t>
             </w:r>
             <w:r>
               <w:rPr>
@@ -1380,7 +1568,7 @@
               <w14:ligatures w14:val="standardContextual"/>
             </w:rPr>
           </w:pPr>
-          <w:hyperlink w:anchor="_Toc209946547" w:history="1">
+          <w:hyperlink w:anchor="_Toc209953154" w:history="1">
             <w:r>
               <w:rPr>
                 <w:rStyle w:val="Hyperlink"/>
@@ -1389,7 +1577,7 @@
                 <w:bCs/>
                 <w:noProof/>
               </w:rPr>
-              <w:t>Project Context</w:t>
+              <w:t>Operational Environment</w:t>
             </w:r>
             <w:r>
               <w:rPr>
@@ -1410,7 +1598,7 @@
                 <w:noProof/>
                 <w:webHidden/>
               </w:rPr>
-              <w:instrText xml:space="preserve"> PAGEREF _Toc209946547 \h </w:instrText>
+              <w:instrText xml:space="preserve"> PAGEREF _Toc209953154 \h </w:instrText>
             </w:r>
             <w:r>
               <w:rPr>
@@ -1430,7 +1618,7 @@
                 <w:noProof/>
                 <w:webHidden/>
               </w:rPr>
-              <w:t>6</w:t>
+              <w:t>7</w:t>
             </w:r>
             <w:r>
               <w:rPr>
@@ -1456,7 +1644,7 @@
               <w14:ligatures w14:val="standardContextual"/>
             </w:rPr>
           </w:pPr>
-          <w:hyperlink w:anchor="_Toc209946548" w:history="1">
+          <w:hyperlink w:anchor="_Toc209953155" w:history="1">
             <w:r>
               <w:rPr>
                 <w:rStyle w:val="Hyperlink"/>
@@ -1465,7 +1653,7 @@
                 <w:bCs/>
                 <w:noProof/>
               </w:rPr>
-              <w:t>Glossary</w:t>
+              <w:t>Description of Data Sources</w:t>
             </w:r>
             <w:r>
               <w:rPr>
@@ -1486,7 +1674,7 @@
                 <w:noProof/>
                 <w:webHidden/>
               </w:rPr>
-              <w:instrText xml:space="preserve"> PAGEREF _Toc209946548 \h </w:instrText>
+              <w:instrText xml:space="preserve"> PAGEREF _Toc209953155 \h </w:instrText>
             </w:r>
             <w:r>
               <w:rPr>
@@ -1506,7 +1694,83 @@
                 <w:noProof/>
                 <w:webHidden/>
               </w:rPr>
-              <w:t>6</w:t>
+              <w:t>8</w:t>
+            </w:r>
+            <w:r>
+              <w:rPr>
+                <w:noProof/>
+                <w:webHidden/>
+              </w:rPr>
+              <w:fldChar w:fldCharType="end"/>
+            </w:r>
+          </w:hyperlink>
+        </w:p>
+        <w:p>
+          <w:pPr>
+            <w:pStyle w:val="TOC2"/>
+            <w:tabs>
+              <w:tab w:val="right" w:leader="dot" w:pos="9350"/>
+            </w:tabs>
+            <w:rPr>
+              <w:rFonts w:eastAsiaTheme="minorEastAsia"/>
+              <w:noProof/>
+              <w:kern w:val="2"/>
+              <w:sz w:val="24"/>
+              <w:szCs w:val="24"/>
+              <w14:ligatures w14:val="standardContextual"/>
+            </w:rPr>
+          </w:pPr>
+          <w:hyperlink w:anchor="_Toc209953156" w:history="1">
+            <w:r>
+              <w:rPr>
+                <w:rStyle w:val="Hyperlink"/>
+                <w:rFonts w:ascii="Times New Roman" w:hAnsi="Times New Roman" w:cs="Times New Roman"/>
+                <w:b/>
+                <w:bCs/>
+                <w:noProof/>
+              </w:rPr>
+              <w:t>Use Case UML Diagrams &amp; Descriptions</w:t>
+            </w:r>
+            <w:r>
+              <w:rPr>
+                <w:noProof/>
+                <w:webHidden/>
+              </w:rPr>
+              <w:tab/>
+            </w:r>
+            <w:r>
+              <w:rPr>
+                <w:noProof/>
+                <w:webHidden/>
+              </w:rPr>
+              <w:fldChar w:fldCharType="begin"/>
+            </w:r>
+            <w:r>
+              <w:rPr>
+                <w:noProof/>
+                <w:webHidden/>
+              </w:rPr>
+              <w:instrText xml:space="preserve"> PAGEREF _Toc209953156 \h </w:instrText>
+            </w:r>
+            <w:r>
+              <w:rPr>
+                <w:noProof/>
+                <w:webHidden/>
+              </w:rPr>
+            </w:r>
+            <w:r>
+              <w:rPr>
+                <w:noProof/>
+                <w:webHidden/>
+              </w:rPr>
+              <w:fldChar w:fldCharType="separate"/>
+            </w:r>
+            <w:r>
+              <w:rPr>
+                <w:noProof/>
+                <w:webHidden/>
+              </w:rPr>
+              <w:t>8</w:t>
             </w:r>
             <w:r>
               <w:rPr>
@@ -1532,7 +1796,7 @@
               <w14:ligatures w14:val="standardContextual"/>
             </w:rPr>
           </w:pPr>
-          <w:hyperlink w:anchor="_Toc209946549" w:history="1">
+          <w:hyperlink w:anchor="_Toc209953157" w:history="1">
             <w:r>
               <w:rPr>
                 <w:rStyle w:val="Hyperlink"/>
@@ -1541,7 +1805,7 @@
                 <w:bCs/>
                 <w:noProof/>
               </w:rPr>
-              <w:t>Initial Business Model</w:t>
+              <w:t>Initial Requirements</w:t>
             </w:r>
             <w:r>
               <w:rPr>
@@ -1562,7 +1826,7 @@
                 <w:noProof/>
                 <w:webHidden/>
               </w:rPr>
-              <w:instrText xml:space="preserve"> PAGEREF _Toc209946549 \h </w:instrText>
+              <w:instrText xml:space="preserve"> PAGEREF _Toc209953157 \h </w:instrText>
             </w:r>
             <w:r>
               <w:rPr>
@@ -1582,7 +1846,7 @@
                 <w:noProof/>
                 <w:webHidden/>
               </w:rPr>
-              <w:t>7</w:t>
+              <w:t>8</w:t>
             </w:r>
             <w:r>
               <w:rPr>
@@ -1608,7 +1872,7 @@
               <w14:ligatures w14:val="standardContextual"/>
             </w:rPr>
           </w:pPr>
-          <w:hyperlink w:anchor="_Toc209946550" w:history="1">
+          <w:hyperlink w:anchor="_Toc209953158" w:history="1">
             <w:r>
               <w:rPr>
                 <w:rStyle w:val="Hyperlink"/>
@@ -1617,7 +1881,7 @@
                 <w:bCs/>
                 <w:noProof/>
               </w:rPr>
-              <w:t>Operational Environment</w:t>
+              <w:t>Functional</w:t>
             </w:r>
             <w:r>
               <w:rPr>
@@ -1638,7 +1902,7 @@
                 <w:noProof/>
                 <w:webHidden/>
               </w:rPr>
-              <w:instrText xml:space="preserve"> PAGEREF _Toc209946550 \h </w:instrText>
+              <w:instrText xml:space="preserve"> PAGEREF _Toc209953158 \h </w:instrText>
             </w:r>
             <w:r>
               <w:rPr>
@@ -1658,7 +1922,7 @@
                 <w:noProof/>
                 <w:webHidden/>
               </w:rPr>
-              <w:t>7</w:t>
+              <w:t>8</w:t>
             </w:r>
             <w:r>
               <w:rPr>
@@ -1684,7 +1948,7 @@
               <w14:ligatures w14:val="standardContextual"/>
             </w:rPr>
           </w:pPr>
-          <w:hyperlink w:anchor="_Toc209946551" w:history="1">
+          <w:hyperlink w:anchor="_Toc209953159" w:history="1">
             <w:r>
               <w:rPr>
                 <w:rStyle w:val="Hyperlink"/>
@@ -1693,7 +1957,7 @@
                 <w:bCs/>
                 <w:noProof/>
               </w:rPr>
-              <w:t>Description of Data Sources</w:t>
+              <w:t>Nonfunctional</w:t>
             </w:r>
             <w:r>
               <w:rPr>
@@ -1714,7 +1978,7 @@
                 <w:noProof/>
                 <w:webHidden/>
               </w:rPr>
-              <w:instrText xml:space="preserve"> PAGEREF _Toc209946551 \h </w:instrText>
+              <w:instrText xml:space="preserve"> PAGEREF _Toc209953159 \h </w:instrText>
             </w:r>
             <w:r>
               <w:rPr>
@@ -1734,7 +1998,7 @@
                 <w:noProof/>
                 <w:webHidden/>
               </w:rPr>
-              <w:t>7</w:t>
+              <w:t>8</w:t>
             </w:r>
             <w:r>
               <w:rPr>
@@ -1760,7 +2024,7 @@
               <w14:ligatures w14:val="standardContextual"/>
             </w:rPr>
           </w:pPr>
-          <w:hyperlink w:anchor="_Toc209946552" w:history="1">
+          <w:hyperlink w:anchor="_Toc209953160" w:history="1">
             <w:r>
               <w:rPr>
                 <w:rStyle w:val="Hyperlink"/>
@@ -1769,7 +2033,7 @@
                 <w:bCs/>
                 <w:noProof/>
               </w:rPr>
-              <w:t>Use Case UML Diagrams &amp; Descriptions</w:t>
+              <w:t>Documentation</w:t>
             </w:r>
             <w:r>
               <w:rPr>
@@ -1790,7 +2054,7 @@
                 <w:noProof/>
                 <w:webHidden/>
               </w:rPr>
-              <w:instrText xml:space="preserve"> PAGEREF _Toc209946552 \h </w:instrText>
+              <w:instrText xml:space="preserve"> PAGEREF _Toc209953160 \h </w:instrText>
             </w:r>
             <w:r>
               <w:rPr>
@@ -1810,7 +2074,463 @@
                 <w:noProof/>
                 <w:webHidden/>
               </w:rPr>
-              <w:t>7</w:t>
+              <w:t>8</w:t>
+            </w:r>
+            <w:r>
+              <w:rPr>
+                <w:noProof/>
+                <w:webHidden/>
+              </w:rPr>
+              <w:fldChar w:fldCharType="end"/>
+            </w:r>
+          </w:hyperlink>
+        </w:p>
+        <w:p>
+          <w:pPr>
+            <w:pStyle w:val="TOC1"/>
+            <w:tabs>
+              <w:tab w:val="right" w:leader="dot" w:pos="9350"/>
+            </w:tabs>
+            <w:rPr>
+              <w:rFonts w:eastAsiaTheme="minorEastAsia"/>
+              <w:noProof/>
+              <w:kern w:val="2"/>
+              <w:sz w:val="24"/>
+              <w:szCs w:val="24"/>
+              <w14:ligatures w14:val="standardContextual"/>
+            </w:rPr>
+          </w:pPr>
+          <w:hyperlink w:anchor="_Toc209953161" w:history="1">
+            <w:r>
+              <w:rPr>
+                <w:rStyle w:val="Hyperlink"/>
+                <w:rFonts w:ascii="Times New Roman" w:hAnsi="Times New Roman" w:cs="Times New Roman"/>
+                <w:b/>
+                <w:bCs/>
+                <w:noProof/>
+              </w:rPr>
+              <w:t>Testing / Revisions</w:t>
+            </w:r>
+            <w:r>
+              <w:rPr>
+                <w:noProof/>
+                <w:webHidden/>
+              </w:rPr>
+              <w:tab/>
+            </w:r>
+            <w:r>
+              <w:rPr>
+                <w:noProof/>
+                <w:webHidden/>
+              </w:rPr>
+              <w:fldChar w:fldCharType="begin"/>
+            </w:r>
+            <w:r>
+              <w:rPr>
+                <w:noProof/>
+                <w:webHidden/>
+              </w:rPr>
+              <w:instrText xml:space="preserve"> PAGEREF _Toc209953161 \h </w:instrText>
+            </w:r>
+            <w:r>
+              <w:rPr>
+                <w:noProof/>
+                <w:webHidden/>
+              </w:rPr>
+            </w:r>
+            <w:r>
+              <w:rPr>
+                <w:noProof/>
+                <w:webHidden/>
+              </w:rPr>
+              <w:fldChar w:fldCharType="separate"/>
+            </w:r>
+            <w:r>
+              <w:rPr>
+                <w:noProof/>
+                <w:webHidden/>
+              </w:rPr>
+              <w:t>8</w:t>
+            </w:r>
+            <w:r>
+              <w:rPr>
+                <w:noProof/>
+                <w:webHidden/>
+              </w:rPr>
+              <w:fldChar w:fldCharType="end"/>
+            </w:r>
+          </w:hyperlink>
+        </w:p>
+        <w:p>
+          <w:pPr>
+            <w:pStyle w:val="TOC1"/>
+            <w:tabs>
+              <w:tab w:val="right" w:leader="dot" w:pos="9350"/>
+            </w:tabs>
+            <w:rPr>
+              <w:rFonts w:eastAsiaTheme="minorEastAsia"/>
+              <w:noProof/>
+              <w:kern w:val="2"/>
+              <w:sz w:val="24"/>
+              <w:szCs w:val="24"/>
+              <w14:ligatures w14:val="standardContextual"/>
+            </w:rPr>
+          </w:pPr>
+          <w:hyperlink w:anchor="_Toc209953162" w:history="1">
+            <w:r>
+              <w:rPr>
+                <w:rStyle w:val="Hyperlink"/>
+                <w:rFonts w:ascii="Times New Roman" w:hAnsi="Times New Roman" w:cs="Times New Roman"/>
+                <w:b/>
+                <w:bCs/>
+                <w:noProof/>
+              </w:rPr>
+              <w:t>List of References</w:t>
+            </w:r>
+            <w:r>
+              <w:rPr>
+                <w:noProof/>
+                <w:webHidden/>
+              </w:rPr>
+              <w:tab/>
+            </w:r>
+            <w:r>
+              <w:rPr>
+                <w:noProof/>
+                <w:webHidden/>
+              </w:rPr>
+              <w:fldChar w:fldCharType="begin"/>
+            </w:r>
+            <w:r>
+              <w:rPr>
+                <w:noProof/>
+                <w:webHidden/>
+              </w:rPr>
+              <w:instrText xml:space="preserve"> PAGEREF _Toc209953162 \h </w:instrText>
+            </w:r>
+            <w:r>
+              <w:rPr>
+                <w:noProof/>
+                <w:webHidden/>
+              </w:rPr>
+            </w:r>
+            <w:r>
+              <w:rPr>
+                <w:noProof/>
+                <w:webHidden/>
+              </w:rPr>
+              <w:fldChar w:fldCharType="separate"/>
+            </w:r>
+            <w:r>
+              <w:rPr>
+                <w:noProof/>
+                <w:webHidden/>
+              </w:rPr>
+              <w:t>9</w:t>
+            </w:r>
+            <w:r>
+              <w:rPr>
+                <w:noProof/>
+                <w:webHidden/>
+              </w:rPr>
+              <w:fldChar w:fldCharType="end"/>
+            </w:r>
+          </w:hyperlink>
+        </w:p>
+        <w:p>
+          <w:pPr>
+            <w:pStyle w:val="TOC1"/>
+            <w:tabs>
+              <w:tab w:val="right" w:leader="dot" w:pos="9350"/>
+            </w:tabs>
+            <w:rPr>
+              <w:rFonts w:eastAsiaTheme="minorEastAsia"/>
+              <w:noProof/>
+              <w:kern w:val="2"/>
+              <w:sz w:val="24"/>
+              <w:szCs w:val="24"/>
+              <w14:ligatures w14:val="standardContextual"/>
+            </w:rPr>
+          </w:pPr>
+          <w:hyperlink w:anchor="_Toc209953163" w:history="1">
+            <w:r>
+              <w:rPr>
+                <w:rStyle w:val="Hyperlink"/>
+                <w:rFonts w:ascii="Times New Roman" w:hAnsi="Times New Roman" w:cs="Times New Roman"/>
+                <w:b/>
+                <w:bCs/>
+                <w:noProof/>
+              </w:rPr>
+              <w:t>Appendix I: Technical Glossary</w:t>
+            </w:r>
+            <w:r>
+              <w:rPr>
+                <w:noProof/>
+                <w:webHidden/>
+              </w:rPr>
+              <w:tab/>
+            </w:r>
+            <w:r>
+              <w:rPr>
+                <w:noProof/>
+                <w:webHidden/>
+              </w:rPr>
+              <w:fldChar w:fldCharType="begin"/>
+            </w:r>
+            <w:r>
+              <w:rPr>
+                <w:noProof/>
+                <w:webHidden/>
+              </w:rPr>
+              <w:instrText xml:space="preserve"> PAGEREF _Toc209953163 \h </w:instrText>
+            </w:r>
+            <w:r>
+              <w:rPr>
+                <w:noProof/>
+                <w:webHidden/>
+              </w:rPr>
+            </w:r>
+            <w:r>
+              <w:rPr>
+                <w:noProof/>
+                <w:webHidden/>
+              </w:rPr>
+              <w:fldChar w:fldCharType="separate"/>
+            </w:r>
+            <w:r>
+              <w:rPr>
+                <w:noProof/>
+                <w:webHidden/>
+              </w:rPr>
+              <w:t>10</w:t>
+            </w:r>
+            <w:r>
+              <w:rPr>
+                <w:noProof/>
+                <w:webHidden/>
+              </w:rPr>
+              <w:fldChar w:fldCharType="end"/>
+            </w:r>
+          </w:hyperlink>
+        </w:p>
+        <w:p>
+          <w:pPr>
+            <w:pStyle w:val="TOC1"/>
+            <w:tabs>
+              <w:tab w:val="right" w:leader="dot" w:pos="9350"/>
+            </w:tabs>
+            <w:rPr>
+              <w:rFonts w:eastAsiaTheme="minorEastAsia"/>
+              <w:noProof/>
+              <w:kern w:val="2"/>
+              <w:sz w:val="24"/>
+              <w:szCs w:val="24"/>
+              <w14:ligatures w14:val="standardContextual"/>
+            </w:rPr>
+          </w:pPr>
+          <w:hyperlink w:anchor="_Toc209953164" w:history="1">
+            <w:r>
+              <w:rPr>
+                <w:rStyle w:val="Hyperlink"/>
+                <w:rFonts w:ascii="Times New Roman" w:hAnsi="Times New Roman" w:cs="Times New Roman"/>
+                <w:b/>
+                <w:bCs/>
+                <w:noProof/>
+              </w:rPr>
+              <w:t>Appendix II: Team Details</w:t>
+            </w:r>
+            <w:r>
+              <w:rPr>
+                <w:noProof/>
+                <w:webHidden/>
+              </w:rPr>
+              <w:tab/>
+            </w:r>
+            <w:r>
+              <w:rPr>
+                <w:noProof/>
+                <w:webHidden/>
+              </w:rPr>
+              <w:fldChar w:fldCharType="begin"/>
+            </w:r>
+            <w:r>
+              <w:rPr>
+                <w:noProof/>
+                <w:webHidden/>
+              </w:rPr>
+              <w:instrText xml:space="preserve"> PAGEREF _Toc209953164 \h </w:instrText>
+            </w:r>
+            <w:r>
+              <w:rPr>
+                <w:noProof/>
+                <w:webHidden/>
+              </w:rPr>
+            </w:r>
+            <w:r>
+              <w:rPr>
+                <w:noProof/>
+                <w:webHidden/>
+              </w:rPr>
+              <w:fldChar w:fldCharType="separate"/>
+            </w:r>
+            <w:r>
+              <w:rPr>
+                <w:noProof/>
+                <w:webHidden/>
+              </w:rPr>
+              <w:t>10</w:t>
+            </w:r>
+            <w:r>
+              <w:rPr>
+                <w:noProof/>
+                <w:webHidden/>
+              </w:rPr>
+              <w:fldChar w:fldCharType="end"/>
+            </w:r>
+          </w:hyperlink>
+        </w:p>
+        <w:p>
+          <w:pPr>
+            <w:pStyle w:val="TOC1"/>
+            <w:tabs>
+              <w:tab w:val="right" w:leader="dot" w:pos="9350"/>
+            </w:tabs>
+            <w:rPr>
+              <w:rFonts w:eastAsiaTheme="minorEastAsia"/>
+              <w:noProof/>
+              <w:kern w:val="2"/>
+              <w:sz w:val="24"/>
+              <w:szCs w:val="24"/>
+              <w14:ligatures w14:val="standardContextual"/>
+            </w:rPr>
+          </w:pPr>
+          <w:hyperlink w:anchor="_Toc209953165" w:history="1">
+            <w:r>
+              <w:rPr>
+                <w:rStyle w:val="Hyperlink"/>
+                <w:rFonts w:ascii="Times New Roman" w:hAnsi="Times New Roman" w:cs="Times New Roman"/>
+                <w:b/>
+                <w:bCs/>
+                <w:noProof/>
+              </w:rPr>
+              <w:t>Appendix III: Workflow Authentication</w:t>
+            </w:r>
+            <w:r>
+              <w:rPr>
+                <w:noProof/>
+                <w:webHidden/>
+              </w:rPr>
+              <w:tab/>
+            </w:r>
+            <w:r>
+              <w:rPr>
+                <w:noProof/>
+                <w:webHidden/>
+              </w:rPr>
+              <w:fldChar w:fldCharType="begin"/>
+            </w:r>
+            <w:r>
+              <w:rPr>
+                <w:noProof/>
+                <w:webHidden/>
+              </w:rPr>
+              <w:instrText xml:space="preserve"> PAGEREF _Toc209953165 \h </w:instrText>
+            </w:r>
+            <w:r>
+              <w:rPr>
+                <w:noProof/>
+                <w:webHidden/>
+              </w:rPr>
+            </w:r>
+            <w:r>
+              <w:rPr>
+                <w:noProof/>
+                <w:webHidden/>
+              </w:rPr>
+              <w:fldChar w:fldCharType="separate"/>
+            </w:r>
+            <w:r>
+              <w:rPr>
+                <w:noProof/>
+                <w:webHidden/>
+              </w:rPr>
+              <w:t>10</w:t>
+            </w:r>
+            <w:r>
+              <w:rPr>
+                <w:noProof/>
+                <w:webHidden/>
+              </w:rPr>
+              <w:fldChar w:fldCharType="end"/>
+            </w:r>
+          </w:hyperlink>
+        </w:p>
+        <w:p>
+          <w:pPr>
+            <w:pStyle w:val="TOC1"/>
+            <w:tabs>
+              <w:tab w:val="right" w:leader="dot" w:pos="9350"/>
+            </w:tabs>
+            <w:rPr>
+              <w:rFonts w:eastAsiaTheme="minorEastAsia"/>
+              <w:noProof/>
+              <w:kern w:val="2"/>
+              <w:sz w:val="24"/>
+              <w:szCs w:val="24"/>
+              <w14:ligatures w14:val="standardContextual"/>
+            </w:rPr>
+          </w:pPr>
+          <w:hyperlink w:anchor="_Toc209953166" w:history="1">
+            <w:r>
+              <w:rPr>
+                <w:rStyle w:val="Hyperlink"/>
+                <w:rFonts w:ascii="Times New Roman" w:hAnsi="Times New Roman" w:cs="Times New Roman"/>
+                <w:b/>
+                <w:bCs/>
+                <w:noProof/>
+              </w:rPr>
+              <w:t>Appendix IV: Report from Writing Center</w:t>
+            </w:r>
+            <w:r>
+              <w:rPr>
+                <w:noProof/>
+                <w:webHidden/>
+              </w:rPr>
+              <w:tab/>
+            </w:r>
+            <w:r>
+              <w:rPr>
+                <w:noProof/>
+                <w:webHidden/>
+              </w:rPr>
+              <w:fldChar w:fldCharType="begin"/>
+            </w:r>
+            <w:r>
+              <w:rPr>
+                <w:noProof/>
+                <w:webHidden/>
+              </w:rPr>
+              <w:instrText xml:space="preserve"> PAGEREF _Toc209953166 \h </w:instrText>
+            </w:r>
+            <w:r>
+              <w:rPr>
+                <w:noProof/>
+                <w:webHidden/>
+              </w:rPr>
+            </w:r>
+            <w:r>
+              <w:rPr>
+                <w:noProof/>
+                <w:webHidden/>
+              </w:rPr>
+              <w:fldChar w:fldCharType="separate"/>
+            </w:r>
+            <w:r>
+              <w:rPr>
+                <w:noProof/>
+                <w:webHidden/>
+              </w:rPr>
+              <w:t>10</w:t>
             </w:r>
             <w:r>
               <w:rPr>
@@ -1871,7 +2591,6 @@
     </w:p>
     <w:p>
       <w:pPr>
-        <w:jc w:val="center"/>
         <w:rPr>
           <w:rFonts w:ascii="Times New Roman" w:hAnsi="Times New Roman" w:cs="Times New Roman"/>
           <w:b/>
@@ -1883,77 +2602,6 @@
     </w:p>
     <w:p>
       <w:pPr>
-        <w:jc w:val="center"/>
-        <w:rPr>
-          <w:rFonts w:ascii="Times New Roman" w:hAnsi="Times New Roman" w:cs="Times New Roman"/>
-          <w:b/>
-          <w:bCs/>
-          <w:sz w:val="36"/>
-          <w:szCs w:val="36"/>
-        </w:rPr>
-      </w:pPr>
-    </w:p>
-    <w:p>
-      <w:pPr>
-        <w:jc w:val="center"/>
-        <w:rPr>
-          <w:rFonts w:ascii="Times New Roman" w:hAnsi="Times New Roman" w:cs="Times New Roman"/>
-          <w:b/>
-          <w:bCs/>
-          <w:sz w:val="36"/>
-          <w:szCs w:val="36"/>
-        </w:rPr>
-      </w:pPr>
-    </w:p>
-    <w:p>
-      <w:pPr>
-        <w:jc w:val="center"/>
-        <w:rPr>
-          <w:rFonts w:ascii="Times New Roman" w:hAnsi="Times New Roman" w:cs="Times New Roman"/>
-          <w:b/>
-          <w:bCs/>
-          <w:sz w:val="36"/>
-          <w:szCs w:val="36"/>
-        </w:rPr>
-      </w:pPr>
-    </w:p>
-    <w:p>
-      <w:pPr>
-        <w:jc w:val="center"/>
-        <w:rPr>
-          <w:rFonts w:ascii="Times New Roman" w:hAnsi="Times New Roman" w:cs="Times New Roman"/>
-          <w:b/>
-          <w:bCs/>
-          <w:sz w:val="36"/>
-          <w:szCs w:val="36"/>
-        </w:rPr>
-      </w:pPr>
-    </w:p>
-    <w:p>
-      <w:pPr>
-        <w:jc w:val="center"/>
-        <w:rPr>
-          <w:rFonts w:ascii="Times New Roman" w:hAnsi="Times New Roman" w:cs="Times New Roman"/>
-          <w:b/>
-          <w:bCs/>
-          <w:sz w:val="36"/>
-          <w:szCs w:val="36"/>
-        </w:rPr>
-      </w:pPr>
-    </w:p>
-    <w:p>
-      <w:pPr>
-        <w:rPr>
-          <w:rFonts w:ascii="Times New Roman" w:hAnsi="Times New Roman" w:cs="Times New Roman"/>
-          <w:b/>
-          <w:bCs/>
-          <w:sz w:val="36"/>
-          <w:szCs w:val="36"/>
-        </w:rPr>
-      </w:pPr>
-    </w:p>
-    <w:p>
-      <w:pPr>
         <w:pStyle w:val="Heading1"/>
         <w:jc w:val="center"/>
         <w:rPr>
@@ -1966,7 +2614,7 @@
           <w:u w:val="single"/>
         </w:rPr>
       </w:pPr>
-      <w:bookmarkStart w:id="0" w:name="_Toc209946541"/>
+      <w:bookmarkStart w:id="0" w:name="_Toc209953146"/>
       <w:r>
         <w:rPr>
           <w:rFonts w:ascii="Times New Roman" w:hAnsi="Times New Roman" w:cs="Times New Roman"/>
@@ -2167,11 +2815,23 @@
           <w:sz w:val="24"/>
           <w:szCs w:val="24"/>
         </w:rPr>
-        <w:t xml:space="preserve">both uncommon and unpopular exercises from using the app features. For example, </w:t>
-      </w:r>
-      <w:r>
-        <w:rPr>
-          <w:rFonts w:ascii="Times New Roman" w:hAnsi="Times New Roman" w:cs="Times New Roman"/>
+        <w:t>both uncommon and unpopular exercises from using the app features. For example</w:t>
+      </w:r>
+      <w:r>
+        <w:rPr>
+          <w:rFonts w:ascii="Times New Roman" w:hAnsi="Times New Roman" w:cs="Times New Roman"/>
+          <w:i/>
+          <w:iCs/>
+          <w:sz w:val="24"/>
+          <w:szCs w:val="24"/>
+        </w:rPr>
+        <w:t xml:space="preserve">, </w:t>
+      </w:r>
+      <w:r>
+        <w:rPr>
+          <w:rFonts w:ascii="Times New Roman" w:hAnsi="Times New Roman" w:cs="Times New Roman"/>
+          <w:i/>
+          <w:iCs/>
           <w:sz w:val="24"/>
           <w:szCs w:val="24"/>
         </w:rPr>
@@ -2180,6 +2840,8 @@
       <w:r>
         <w:rPr>
           <w:rFonts w:ascii="Times New Roman" w:hAnsi="Times New Roman" w:cs="Times New Roman"/>
+          <w:i/>
+          <w:iCs/>
           <w:sz w:val="24"/>
           <w:szCs w:val="24"/>
         </w:rPr>
@@ -2188,6 +2850,8 @@
       <w:r>
         <w:rPr>
           <w:rFonts w:ascii="Times New Roman" w:hAnsi="Times New Roman" w:cs="Times New Roman"/>
+          <w:i/>
+          <w:iCs/>
           <w:sz w:val="24"/>
           <w:szCs w:val="24"/>
         </w:rPr>
@@ -2196,6 +2860,8 @@
       <w:r>
         <w:rPr>
           <w:rFonts w:ascii="Times New Roman" w:hAnsi="Times New Roman" w:cs="Times New Roman"/>
+          <w:i/>
+          <w:iCs/>
           <w:sz w:val="24"/>
           <w:szCs w:val="24"/>
         </w:rPr>
@@ -2204,6 +2870,8 @@
       <w:r>
         <w:rPr>
           <w:rFonts w:ascii="Times New Roman" w:hAnsi="Times New Roman" w:cs="Times New Roman"/>
+          <w:i/>
+          <w:iCs/>
           <w:sz w:val="24"/>
           <w:szCs w:val="24"/>
         </w:rPr>
@@ -2220,6 +2888,8 @@
       <w:r>
         <w:rPr>
           <w:rFonts w:ascii="Times New Roman" w:hAnsi="Times New Roman" w:cs="Times New Roman"/>
+          <w:i/>
+          <w:iCs/>
           <w:sz w:val="24"/>
           <w:szCs w:val="24"/>
         </w:rPr>
@@ -2244,10 +2914,38 @@
       <w:r>
         <w:rPr>
           <w:rFonts w:ascii="Times New Roman" w:hAnsi="Times New Roman" w:cs="Times New Roman"/>
-          <w:sz w:val="24"/>
-          <w:szCs w:val="24"/>
-        </w:rPr>
-        <w:t xml:space="preserve">Strava (2025) are </w:t>
+          <w:i/>
+          <w:iCs/>
+          <w:sz w:val="24"/>
+          <w:szCs w:val="24"/>
+        </w:rPr>
+        <w:t>Strava</w:t>
+      </w:r>
+      <w:r>
+        <w:rPr>
+          <w:rFonts w:ascii="Times New Roman" w:hAnsi="Times New Roman" w:cs="Times New Roman"/>
+          <w:sz w:val="24"/>
+          <w:szCs w:val="24"/>
+        </w:rPr>
+        <w:t xml:space="preserve"> </w:t>
+      </w:r>
+      <w:r>
+        <w:rPr>
+          <w:rFonts w:ascii="Times New Roman" w:hAnsi="Times New Roman" w:cs="Times New Roman"/>
+          <w:i/>
+          <w:iCs/>
+          <w:sz w:val="24"/>
+          <w:szCs w:val="24"/>
+        </w:rPr>
+        <w:t>(2025)</w:t>
+      </w:r>
+      <w:r>
+        <w:rPr>
+          <w:rFonts w:ascii="Times New Roman" w:hAnsi="Times New Roman" w:cs="Times New Roman"/>
+          <w:sz w:val="24"/>
+          <w:szCs w:val="24"/>
+        </w:rPr>
+        <w:t xml:space="preserve"> are </w:t>
       </w:r>
       <w:r>
         <w:rPr>
@@ -2303,15 +3001,43 @@
           <w:sz w:val="24"/>
           <w:szCs w:val="24"/>
         </w:rPr>
-        <w:t xml:space="preserve">, Strong (2025) and </w:t>
-      </w:r>
-      <w:r>
-        <w:rPr>
-          <w:rFonts w:ascii="Times New Roman" w:hAnsi="Times New Roman" w:cs="Times New Roman"/>
-          <w:sz w:val="24"/>
-          <w:szCs w:val="24"/>
-        </w:rPr>
-        <w:t xml:space="preserve">Hevy (2025) are designed for weightlifting </w:t>
+        <w:t xml:space="preserve">, </w:t>
+      </w:r>
+      <w:r>
+        <w:rPr>
+          <w:rFonts w:ascii="Times New Roman" w:hAnsi="Times New Roman" w:cs="Times New Roman"/>
+          <w:i/>
+          <w:iCs/>
+          <w:sz w:val="24"/>
+          <w:szCs w:val="24"/>
+        </w:rPr>
+        <w:t>Strong (2025)</w:t>
+      </w:r>
+      <w:r>
+        <w:rPr>
+          <w:rFonts w:ascii="Times New Roman" w:hAnsi="Times New Roman" w:cs="Times New Roman"/>
+          <w:sz w:val="24"/>
+          <w:szCs w:val="24"/>
+        </w:rPr>
+        <w:t xml:space="preserve"> and </w:t>
+      </w:r>
+      <w:r>
+        <w:rPr>
+          <w:rFonts w:ascii="Times New Roman" w:hAnsi="Times New Roman" w:cs="Times New Roman"/>
+          <w:i/>
+          <w:iCs/>
+          <w:sz w:val="24"/>
+          <w:szCs w:val="24"/>
+        </w:rPr>
+        <w:t>Hevy (2025)</w:t>
+      </w:r>
+      <w:r>
+        <w:rPr>
+          <w:rFonts w:ascii="Times New Roman" w:hAnsi="Times New Roman" w:cs="Times New Roman"/>
+          <w:sz w:val="24"/>
+          <w:szCs w:val="24"/>
+        </w:rPr>
+        <w:t xml:space="preserve"> are designed for weightlifting </w:t>
       </w:r>
       <w:r>
         <w:rPr>
@@ -2516,7 +3242,23 @@
           <w:sz w:val="24"/>
           <w:szCs w:val="24"/>
         </w:rPr>
-        <w:t>Technical Development toolsets will be determined.</w:t>
+        <w:t xml:space="preserve">Technical </w:t>
+      </w:r>
+      <w:r>
+        <w:rPr>
+          <w:rFonts w:ascii="Times New Roman" w:hAnsi="Times New Roman" w:cs="Times New Roman"/>
+          <w:sz w:val="24"/>
+          <w:szCs w:val="24"/>
+        </w:rPr>
+        <w:t>d</w:t>
+      </w:r>
+      <w:r>
+        <w:rPr>
+          <w:rFonts w:ascii="Times New Roman" w:hAnsi="Times New Roman" w:cs="Times New Roman"/>
+          <w:sz w:val="24"/>
+          <w:szCs w:val="24"/>
+        </w:rPr>
+        <w:t>evelopment toolsets will be determined.</w:t>
       </w:r>
       <w:r>
         <w:rPr>
@@ -2581,7 +3323,7 @@
           <w:u w:val="single"/>
         </w:rPr>
       </w:pPr>
-      <w:bookmarkStart w:id="1" w:name="_Toc209946542"/>
+      <w:bookmarkStart w:id="1" w:name="_Toc209953147"/>
       <w:r>
         <w:rPr>
           <w:rFonts w:ascii="Times New Roman" w:hAnsi="Times New Roman" w:cs="Times New Roman"/>
@@ -2609,7 +3351,7 @@
           <w:szCs w:val="24"/>
         </w:rPr>
       </w:pPr>
-      <w:bookmarkStart w:id="2" w:name="_Toc209946543"/>
+      <w:bookmarkStart w:id="2" w:name="_Toc209953148"/>
       <w:r>
         <w:rPr>
           <w:rFonts w:ascii="Times New Roman" w:hAnsi="Times New Roman" w:cs="Times New Roman"/>
@@ -2983,78 +3725,6 @@
         </w:rPr>
         <w:t>athletic community.</w:t>
       </w:r>
-      <w:bookmarkStart w:id="3" w:name="_Toc209946544"/>
-    </w:p>
-    <w:p>
-      <w:pPr>
-        <w:spacing w:line="480" w:lineRule="auto"/>
-        <w:rPr>
-          <w:rFonts w:ascii="Times New Roman" w:hAnsi="Times New Roman" w:cs="Times New Roman"/>
-          <w:sz w:val="24"/>
-          <w:szCs w:val="24"/>
-        </w:rPr>
-      </w:pPr>
-    </w:p>
-    <w:p>
-      <w:pPr>
-        <w:spacing w:line="480" w:lineRule="auto"/>
-        <w:rPr>
-          <w:rFonts w:ascii="Times New Roman" w:hAnsi="Times New Roman" w:cs="Times New Roman"/>
-          <w:sz w:val="24"/>
-          <w:szCs w:val="24"/>
-        </w:rPr>
-      </w:pPr>
-      <w:r>
-        <w:rPr>
-          <w:rFonts w:ascii="Times New Roman" w:hAnsi="Times New Roman" w:cs="Times New Roman"/>
-          <w:b/>
-          <w:bCs/>
-          <w:sz w:val="24"/>
-          <w:szCs w:val="24"/>
-        </w:rPr>
-        <w:t>Overview</w:t>
-      </w:r>
-      <w:r>
-        <w:rPr>
-          <w:rFonts w:ascii="Times New Roman" w:hAnsi="Times New Roman" w:cs="Times New Roman"/>
-          <w:b/>
-          <w:bCs/>
-          <w:sz w:val="24"/>
-          <w:szCs w:val="24"/>
-        </w:rPr>
-        <w:t>/Objectives</w:t>
-      </w:r>
-      <w:r>
-        <w:rPr>
-          <w:rFonts w:ascii="Times New Roman" w:hAnsi="Times New Roman" w:cs="Times New Roman"/>
-          <w:b/>
-          <w:bCs/>
-          <w:sz w:val="24"/>
-          <w:szCs w:val="24"/>
-        </w:rPr>
-        <w:t xml:space="preserve"> of P</w:t>
-      </w:r>
-      <w:r>
-        <w:rPr>
-          <w:rFonts w:ascii="Times New Roman" w:hAnsi="Times New Roman" w:cs="Times New Roman"/>
-          <w:b/>
-          <w:bCs/>
-          <w:sz w:val="24"/>
-          <w:szCs w:val="24"/>
-        </w:rPr>
-        <w:t>roject</w:t>
-      </w:r>
-      <w:r>
-        <w:rPr>
-          <w:rFonts w:ascii="Times New Roman" w:hAnsi="Times New Roman" w:cs="Times New Roman"/>
-          <w:b/>
-          <w:bCs/>
-          <w:sz w:val="24"/>
-          <w:szCs w:val="24"/>
-        </w:rPr>
-        <w:t>:</w:t>
-      </w:r>
-      <w:bookmarkEnd w:id="3"/>
     </w:p>
     <w:p>
       <w:pPr>
@@ -3066,6 +3736,77 @@
           <w:szCs w:val="24"/>
         </w:rPr>
       </w:pPr>
+    </w:p>
+    <w:p>
+      <w:pPr>
+        <w:spacing w:line="480" w:lineRule="auto"/>
+        <w:rPr>
+          <w:rFonts w:ascii="Times New Roman" w:hAnsi="Times New Roman" w:cs="Times New Roman"/>
+          <w:sz w:val="24"/>
+          <w:szCs w:val="24"/>
+        </w:rPr>
+      </w:pPr>
+      <w:r>
+        <w:rPr>
+          <w:rFonts w:ascii="Times New Roman" w:hAnsi="Times New Roman" w:cs="Times New Roman"/>
+          <w:b/>
+          <w:bCs/>
+          <w:sz w:val="24"/>
+          <w:szCs w:val="24"/>
+        </w:rPr>
+        <w:t>Overview</w:t>
+      </w:r>
+      <w:r>
+        <w:rPr>
+          <w:rFonts w:ascii="Times New Roman" w:hAnsi="Times New Roman" w:cs="Times New Roman"/>
+          <w:b/>
+          <w:bCs/>
+          <w:sz w:val="24"/>
+          <w:szCs w:val="24"/>
+        </w:rPr>
+        <w:t>/Objectives</w:t>
+      </w:r>
+      <w:r>
+        <w:rPr>
+          <w:rFonts w:ascii="Times New Roman" w:hAnsi="Times New Roman" w:cs="Times New Roman"/>
+          <w:b/>
+          <w:bCs/>
+          <w:sz w:val="24"/>
+          <w:szCs w:val="24"/>
+        </w:rPr>
+        <w:t xml:space="preserve"> of P</w:t>
+      </w:r>
+      <w:r>
+        <w:rPr>
+          <w:rFonts w:ascii="Times New Roman" w:hAnsi="Times New Roman" w:cs="Times New Roman"/>
+          <w:b/>
+          <w:bCs/>
+          <w:sz w:val="24"/>
+          <w:szCs w:val="24"/>
+        </w:rPr>
+        <w:t>roject</w:t>
+      </w:r>
+      <w:r>
+        <w:rPr>
+          <w:rFonts w:ascii="Times New Roman" w:hAnsi="Times New Roman" w:cs="Times New Roman"/>
+          <w:b/>
+          <w:bCs/>
+          <w:sz w:val="24"/>
+          <w:szCs w:val="24"/>
+        </w:rPr>
+        <w:t>:</w:t>
+      </w:r>
+    </w:p>
+    <w:p>
+      <w:pPr>
+        <w:spacing w:line="480" w:lineRule="auto"/>
+        <w:ind w:firstLine="720"/>
+        <w:rPr>
+          <w:rFonts w:ascii="Times New Roman" w:hAnsi="Times New Roman" w:cs="Times New Roman"/>
+          <w:sz w:val="24"/>
+          <w:szCs w:val="24"/>
+        </w:rPr>
+      </w:pPr>
       <w:r>
         <w:rPr>
           <w:rFonts w:ascii="Times New Roman" w:hAnsi="Times New Roman" w:cs="Times New Roman"/>
@@ -3411,7 +4152,6 @@
           <w:szCs w:val="24"/>
         </w:rPr>
       </w:pPr>
-      <w:bookmarkStart w:id="4" w:name="_Toc209946545"/>
     </w:p>
     <w:p>
       <w:pPr>
@@ -3425,6 +4165,7 @@
           <w:szCs w:val="24"/>
         </w:rPr>
       </w:pPr>
+      <w:bookmarkStart w:id="3" w:name="_Toc209953149"/>
       <w:r>
         <w:rPr>
           <w:rFonts w:ascii="Times New Roman" w:hAnsi="Times New Roman" w:cs="Times New Roman"/>
@@ -3447,7 +4188,7 @@
         </w:rPr>
         <w:t xml:space="preserve"> &amp; Dynamics</w:t>
       </w:r>
-      <w:bookmarkEnd w:id="4"/>
+      <w:bookmarkEnd w:id="3"/>
     </w:p>
     <w:p>
       <w:pPr>
@@ -4451,7 +5192,7 @@
           <w:u w:val="single"/>
         </w:rPr>
       </w:pPr>
-      <w:bookmarkStart w:id="5" w:name="_Toc209946546"/>
+      <w:bookmarkStart w:id="4" w:name="_Toc209953150"/>
       <w:r>
         <w:rPr>
           <w:rFonts w:ascii="Times New Roman" w:hAnsi="Times New Roman" w:cs="Times New Roman"/>
@@ -4464,33 +5205,33 @@
         </w:rPr>
         <w:t>Application Domain</w:t>
       </w:r>
+      <w:bookmarkEnd w:id="4"/>
+    </w:p>
+    <w:p>
+      <w:pPr>
+        <w:pStyle w:val="Heading2"/>
+        <w:rPr>
+          <w:rFonts w:ascii="Times New Roman" w:hAnsi="Times New Roman" w:cs="Times New Roman"/>
+          <w:b/>
+          <w:bCs/>
+          <w:color w:val="auto"/>
+          <w:sz w:val="24"/>
+          <w:szCs w:val="24"/>
+        </w:rPr>
+      </w:pPr>
+      <w:bookmarkStart w:id="5" w:name="_Toc209953151"/>
+      <w:r>
+        <w:rPr>
+          <w:rFonts w:ascii="Times New Roman" w:hAnsi="Times New Roman" w:cs="Times New Roman"/>
+          <w:b/>
+          <w:bCs/>
+          <w:color w:val="auto"/>
+          <w:sz w:val="24"/>
+          <w:szCs w:val="24"/>
+        </w:rPr>
+        <w:t>Project Context</w:t>
+      </w:r>
       <w:bookmarkEnd w:id="5"/>
-    </w:p>
-    <w:p>
-      <w:pPr>
-        <w:pStyle w:val="Heading2"/>
-        <w:rPr>
-          <w:rFonts w:ascii="Times New Roman" w:hAnsi="Times New Roman" w:cs="Times New Roman"/>
-          <w:b/>
-          <w:bCs/>
-          <w:color w:val="auto"/>
-          <w:sz w:val="24"/>
-          <w:szCs w:val="24"/>
-        </w:rPr>
-      </w:pPr>
-      <w:bookmarkStart w:id="6" w:name="_Toc209946547"/>
-      <w:r>
-        <w:rPr>
-          <w:rFonts w:ascii="Times New Roman" w:hAnsi="Times New Roman" w:cs="Times New Roman"/>
-          <w:b/>
-          <w:bCs/>
-          <w:color w:val="auto"/>
-          <w:sz w:val="24"/>
-          <w:szCs w:val="24"/>
-        </w:rPr>
-        <w:t>Project Context</w:t>
-      </w:r>
-      <w:bookmarkEnd w:id="6"/>
     </w:p>
     <w:p>
       <w:pPr>
@@ -5093,7 +5834,7 @@
           <w:szCs w:val="24"/>
         </w:rPr>
       </w:pPr>
-      <w:bookmarkStart w:id="7" w:name="_Toc209946548"/>
+      <w:bookmarkStart w:id="6" w:name="_Toc209953152"/>
       <w:r>
         <w:rPr>
           <w:rFonts w:ascii="Times New Roman" w:hAnsi="Times New Roman" w:cs="Times New Roman"/>
@@ -5105,7 +5846,6 @@
         </w:rPr>
         <w:t>Glossary</w:t>
       </w:r>
-      <w:bookmarkEnd w:id="7"/>
       <w:r>
         <w:rPr>
           <w:rFonts w:ascii="Times New Roman" w:hAnsi="Times New Roman" w:cs="Times New Roman"/>
@@ -5128,6 +5868,7 @@
         </w:rPr>
         <w:t>hmmm not sure that this goes here</w:t>
       </w:r>
+      <w:bookmarkEnd w:id="6"/>
     </w:p>
     <w:p>
       <w:pPr>
@@ -5154,7 +5895,7 @@
           <w:u w:val="single"/>
         </w:rPr>
       </w:pPr>
-      <w:bookmarkStart w:id="8" w:name="_Toc209946549"/>
+      <w:bookmarkStart w:id="7" w:name="_Toc209953153"/>
       <w:r>
         <w:rPr>
           <w:rFonts w:ascii="Times New Roman" w:hAnsi="Times New Roman" w:cs="Times New Roman"/>
@@ -5179,10 +5920,224 @@
         </w:rPr>
         <w:t>itial Business Model</w:t>
       </w:r>
+      <w:bookmarkEnd w:id="7"/>
+    </w:p>
+    <w:p>
+      <w:pPr>
+        <w:pStyle w:val="Heading2"/>
+        <w:rPr>
+          <w:rFonts w:ascii="Times New Roman" w:hAnsi="Times New Roman" w:cs="Times New Roman"/>
+          <w:b/>
+          <w:bCs/>
+          <w:color w:val="auto"/>
+          <w:sz w:val="24"/>
+          <w:szCs w:val="24"/>
+        </w:rPr>
+      </w:pPr>
+      <w:bookmarkStart w:id="8" w:name="_Toc209953154"/>
+      <w:r>
+        <w:rPr>
+          <w:rFonts w:ascii="Times New Roman" w:hAnsi="Times New Roman" w:cs="Times New Roman"/>
+          <w:b/>
+          <w:bCs/>
+          <w:color w:val="auto"/>
+          <w:sz w:val="24"/>
+          <w:szCs w:val="24"/>
+        </w:rPr>
+        <w:t>Operational Environment</w:t>
+      </w:r>
       <w:bookmarkEnd w:id="8"/>
     </w:p>
     <w:p>
       <w:pPr>
+        <w:spacing w:line="480" w:lineRule="auto"/>
+        <w:ind w:firstLine="720"/>
+        <w:rPr>
+          <w:rFonts w:ascii="Times New Roman" w:hAnsi="Times New Roman" w:cs="Times New Roman"/>
+          <w:sz w:val="24"/>
+          <w:szCs w:val="24"/>
+        </w:rPr>
+      </w:pPr>
+      <w:r>
+        <w:rPr>
+          <w:rFonts w:ascii="Times New Roman" w:hAnsi="Times New Roman" w:cs="Times New Roman"/>
+          <w:sz w:val="24"/>
+          <w:szCs w:val="24"/>
+        </w:rPr>
+        <w:t xml:space="preserve">The Vulcan Activity Tracker </w:t>
+      </w:r>
+      <w:r>
+        <w:rPr>
+          <w:rFonts w:ascii="Times New Roman" w:hAnsi="Times New Roman" w:cs="Times New Roman"/>
+          <w:sz w:val="24"/>
+          <w:szCs w:val="24"/>
+        </w:rPr>
+        <w:t>will view the PennWest California campus as its operational environment.</w:t>
+      </w:r>
+      <w:r>
+        <w:rPr>
+          <w:rFonts w:ascii="Times New Roman" w:hAnsi="Times New Roman" w:cs="Times New Roman"/>
+          <w:sz w:val="24"/>
+          <w:szCs w:val="24"/>
+        </w:rPr>
+        <w:t xml:space="preserve"> Various paths around campus will be designated as</w:t>
+      </w:r>
+      <w:r>
+        <w:rPr>
+          <w:rFonts w:ascii="Times New Roman" w:hAnsi="Times New Roman" w:cs="Times New Roman"/>
+          <w:sz w:val="24"/>
+          <w:szCs w:val="24"/>
+        </w:rPr>
+        <w:t xml:space="preserve"> athletic training area for</w:t>
+      </w:r>
+      <w:r>
+        <w:rPr>
+          <w:rFonts w:ascii="Times New Roman" w:hAnsi="Times New Roman" w:cs="Times New Roman"/>
+          <w:sz w:val="24"/>
+          <w:szCs w:val="24"/>
+        </w:rPr>
+        <w:t xml:space="preserve"> running and cycling paths. </w:t>
+      </w:r>
+      <w:r>
+        <w:rPr>
+          <w:rFonts w:ascii="Times New Roman" w:hAnsi="Times New Roman" w:cs="Times New Roman"/>
+          <w:sz w:val="24"/>
+          <w:szCs w:val="24"/>
+        </w:rPr>
+        <w:t xml:space="preserve">The </w:t>
+      </w:r>
+      <w:r>
+        <w:rPr>
+          <w:rFonts w:ascii="Times New Roman" w:hAnsi="Times New Roman" w:cs="Times New Roman"/>
+          <w:sz w:val="24"/>
+          <w:szCs w:val="24"/>
+        </w:rPr>
+        <w:t xml:space="preserve">Campus gym will be the physical environment for </w:t>
+      </w:r>
+      <w:r>
+        <w:rPr>
+          <w:rFonts w:ascii="Times New Roman" w:hAnsi="Times New Roman" w:cs="Times New Roman"/>
+          <w:sz w:val="24"/>
+          <w:szCs w:val="24"/>
+        </w:rPr>
+        <w:t>other activities, such as workout equipment, pool</w:t>
+      </w:r>
+      <w:r>
+        <w:rPr>
+          <w:rFonts w:ascii="Times New Roman" w:hAnsi="Times New Roman" w:cs="Times New Roman"/>
+          <w:sz w:val="24"/>
+          <w:szCs w:val="24"/>
+        </w:rPr>
+        <w:t>, running track</w:t>
+      </w:r>
+      <w:r>
+        <w:rPr>
+          <w:rFonts w:ascii="Times New Roman" w:hAnsi="Times New Roman" w:cs="Times New Roman"/>
+          <w:sz w:val="24"/>
+          <w:szCs w:val="24"/>
+        </w:rPr>
+        <w:t xml:space="preserve">, and climbing wall. </w:t>
+      </w:r>
+      <w:r>
+        <w:rPr>
+          <w:rFonts w:ascii="Times New Roman" w:hAnsi="Times New Roman" w:cs="Times New Roman"/>
+          <w:sz w:val="24"/>
+          <w:szCs w:val="24"/>
+        </w:rPr>
+        <w:t xml:space="preserve">Users will </w:t>
+      </w:r>
+      <w:r>
+        <w:rPr>
+          <w:rFonts w:ascii="Times New Roman" w:hAnsi="Times New Roman" w:cs="Times New Roman"/>
+          <w:sz w:val="24"/>
+          <w:szCs w:val="24"/>
+        </w:rPr>
+        <w:t xml:space="preserve">represent the </w:t>
+      </w:r>
+      <w:r>
+        <w:rPr>
+          <w:rFonts w:ascii="Times New Roman" w:hAnsi="Times New Roman" w:cs="Times New Roman"/>
+          <w:sz w:val="24"/>
+          <w:szCs w:val="24"/>
+        </w:rPr>
+        <w:t xml:space="preserve">adjoining view </w:t>
+      </w:r>
+      <w:r>
+        <w:rPr>
+          <w:rFonts w:ascii="Times New Roman" w:hAnsi="Times New Roman" w:cs="Times New Roman"/>
+          <w:sz w:val="24"/>
+          <w:szCs w:val="24"/>
+        </w:rPr>
+        <w:t>of the operational environment. The proposed users of the Vulcan Activity Tracker</w:t>
+      </w:r>
+      <w:r>
+        <w:rPr>
+          <w:rFonts w:ascii="Times New Roman" w:hAnsi="Times New Roman" w:cs="Times New Roman"/>
+          <w:sz w:val="24"/>
+          <w:szCs w:val="24"/>
+        </w:rPr>
+        <w:t xml:space="preserve"> are </w:t>
+      </w:r>
+      <w:r>
+        <w:rPr>
+          <w:rFonts w:ascii="Times New Roman" w:hAnsi="Times New Roman" w:cs="Times New Roman"/>
+          <w:sz w:val="24"/>
+          <w:szCs w:val="24"/>
+        </w:rPr>
+        <w:t>currently</w:t>
+      </w:r>
+      <w:r>
+        <w:rPr>
+          <w:rFonts w:ascii="Times New Roman" w:hAnsi="Times New Roman" w:cs="Times New Roman"/>
+          <w:sz w:val="24"/>
+          <w:szCs w:val="24"/>
+        </w:rPr>
+        <w:t xml:space="preserve"> enrolled students with a PennWest email</w:t>
+      </w:r>
+      <w:r>
+        <w:rPr>
+          <w:rFonts w:ascii="Times New Roman" w:hAnsi="Times New Roman" w:cs="Times New Roman"/>
+          <w:sz w:val="24"/>
+          <w:szCs w:val="24"/>
+        </w:rPr>
+        <w:t xml:space="preserve"> address. Demographics of these users are students who are student athletes, participate in club sports, or </w:t>
+      </w:r>
+      <w:r>
+        <w:rPr>
+          <w:rFonts w:ascii="Times New Roman" w:hAnsi="Times New Roman" w:cs="Times New Roman"/>
+          <w:sz w:val="24"/>
+          <w:szCs w:val="24"/>
+        </w:rPr>
+        <w:t xml:space="preserve">personal athletic training. </w:t>
+      </w:r>
+      <w:r>
+        <w:rPr>
+          <w:rFonts w:ascii="Times New Roman" w:hAnsi="Times New Roman" w:cs="Times New Roman"/>
+          <w:sz w:val="24"/>
+          <w:szCs w:val="24"/>
+        </w:rPr>
+        <w:t xml:space="preserve">Limiting access to only approved PennWest California campus students allows for a common </w:t>
+      </w:r>
+      <w:r>
+        <w:rPr>
+          <w:rFonts w:ascii="Times New Roman" w:hAnsi="Times New Roman" w:cs="Times New Roman"/>
+          <w:sz w:val="24"/>
+          <w:szCs w:val="24"/>
+        </w:rPr>
+        <w:t xml:space="preserve">ground and interests. Additionally, it allows for fair competition on the same </w:t>
+      </w:r>
+      <w:r>
+        <w:rPr>
+          <w:rFonts w:ascii="Times New Roman" w:hAnsi="Times New Roman" w:cs="Times New Roman"/>
+          <w:sz w:val="24"/>
+          <w:szCs w:val="24"/>
+        </w:rPr>
+        <w:t xml:space="preserve">athletic courses. </w:t>
+      </w:r>
+    </w:p>
+    <w:p/>
+    <w:p>
+      <w:pPr>
         <w:pStyle w:val="Heading2"/>
         <w:rPr>
           <w:rFonts w:ascii="Times New Roman" w:hAnsi="Times New Roman" w:cs="Times New Roman"/>
@@ -5193,7 +6148,7 @@
           <w:szCs w:val="24"/>
         </w:rPr>
       </w:pPr>
-      <w:bookmarkStart w:id="9" w:name="_Toc209946550"/>
+      <w:bookmarkStart w:id="9" w:name="_Toc209953155"/>
       <w:r>
         <w:rPr>
           <w:rFonts w:ascii="Times New Roman" w:hAnsi="Times New Roman" w:cs="Times New Roman"/>
@@ -5203,7 +6158,8 @@
           <w:sz w:val="24"/>
           <w:szCs w:val="24"/>
         </w:rPr>
-        <w:t>Operational Environment</w:t>
+        <w:lastRenderedPageBreak/>
+        <w:t>Description of Data Sources</w:t>
       </w:r>
       <w:bookmarkEnd w:id="9"/>
     </w:p>
@@ -5219,7 +6175,7 @@
           <w:szCs w:val="24"/>
         </w:rPr>
       </w:pPr>
-      <w:bookmarkStart w:id="10" w:name="_Toc209946551"/>
+      <w:bookmarkStart w:id="10" w:name="_Toc209953156"/>
       <w:r>
         <w:rPr>
           <w:rFonts w:ascii="Times New Roman" w:hAnsi="Times New Roman" w:cs="Times New Roman"/>
@@ -5229,12 +6185,73 @@
           <w:sz w:val="24"/>
           <w:szCs w:val="24"/>
         </w:rPr>
-        <w:t>Description of Data Sources</w:t>
+        <w:t>Use Case UML Diagrams &amp; Descriptions</w:t>
       </w:r>
       <w:bookmarkEnd w:id="10"/>
     </w:p>
     <w:p>
       <w:pPr>
+        <w:rPr>
+          <w:rFonts w:ascii="Times New Roman" w:hAnsi="Times New Roman" w:cs="Times New Roman"/>
+          <w:b/>
+          <w:bCs/>
+          <w:sz w:val="24"/>
+          <w:szCs w:val="24"/>
+        </w:rPr>
+      </w:pPr>
+    </w:p>
+    <w:p>
+      <w:pPr>
+        <w:rPr>
+          <w:rFonts w:ascii="Times New Roman" w:hAnsi="Times New Roman" w:cs="Times New Roman"/>
+          <w:b/>
+          <w:bCs/>
+          <w:sz w:val="24"/>
+          <w:szCs w:val="24"/>
+        </w:rPr>
+      </w:pPr>
+    </w:p>
+    <w:p>
+      <w:pPr>
+        <w:rPr>
+          <w:rFonts w:ascii="Times New Roman" w:hAnsi="Times New Roman" w:cs="Times New Roman"/>
+          <w:b/>
+          <w:bCs/>
+          <w:sz w:val="24"/>
+          <w:szCs w:val="24"/>
+        </w:rPr>
+      </w:pPr>
+    </w:p>
+    <w:p>
+      <w:pPr>
+        <w:pStyle w:val="Heading1"/>
+        <w:rPr>
+          <w:rFonts w:ascii="Times New Roman" w:hAnsi="Times New Roman" w:cs="Times New Roman"/>
+          <w:b/>
+          <w:bCs/>
+          <w:color w:val="auto"/>
+          <w:sz w:val="24"/>
+          <w:szCs w:val="24"/>
+          <w:u w:val="single"/>
+        </w:rPr>
+      </w:pPr>
+      <w:bookmarkStart w:id="11" w:name="_Toc209953157"/>
+      <w:r>
+        <w:rPr>
+          <w:rFonts w:ascii="Times New Roman" w:hAnsi="Times New Roman" w:cs="Times New Roman"/>
+          <w:b/>
+          <w:bCs/>
+          <w:color w:val="auto"/>
+          <w:sz w:val="24"/>
+          <w:szCs w:val="24"/>
+          <w:u w:val="single"/>
+        </w:rPr>
+        <w:t>Initial Requirements</w:t>
+      </w:r>
+      <w:bookmarkEnd w:id="11"/>
+    </w:p>
+    <w:p>
+      <w:pPr>
         <w:pStyle w:val="Heading2"/>
         <w:rPr>
           <w:rFonts w:ascii="Times New Roman" w:hAnsi="Times New Roman" w:cs="Times New Roman"/>
@@ -5245,7 +6262,7 @@
           <w:szCs w:val="24"/>
         </w:rPr>
       </w:pPr>
-      <w:bookmarkStart w:id="11" w:name="_Toc209946552"/>
+      <w:bookmarkStart w:id="12" w:name="_Toc209953158"/>
       <w:r>
         <w:rPr>
           <w:rFonts w:ascii="Times New Roman" w:hAnsi="Times New Roman" w:cs="Times New Roman"/>
@@ -5255,152 +6272,115 @@
           <w:sz w:val="24"/>
           <w:szCs w:val="24"/>
         </w:rPr>
-        <w:t>Use Case UML Diagrams &amp; Descriptions</w:t>
-      </w:r>
-      <w:bookmarkEnd w:id="11"/>
-    </w:p>
-    <w:p>
-      <w:pPr>
-        <w:rPr>
-          <w:rFonts w:ascii="Times New Roman" w:hAnsi="Times New Roman" w:cs="Times New Roman"/>
-          <w:b/>
-          <w:bCs/>
-          <w:sz w:val="24"/>
-          <w:szCs w:val="24"/>
-        </w:rPr>
-      </w:pPr>
-    </w:p>
-    <w:p>
-      <w:pPr>
-        <w:rPr>
-          <w:rFonts w:ascii="Times New Roman" w:hAnsi="Times New Roman" w:cs="Times New Roman"/>
-          <w:b/>
-          <w:bCs/>
-          <w:sz w:val="24"/>
-          <w:szCs w:val="24"/>
-        </w:rPr>
-      </w:pPr>
-    </w:p>
-    <w:p>
-      <w:pPr>
-        <w:rPr>
-          <w:rFonts w:ascii="Times New Roman" w:hAnsi="Times New Roman" w:cs="Times New Roman"/>
-          <w:b/>
-          <w:bCs/>
-          <w:sz w:val="24"/>
-          <w:szCs w:val="24"/>
-        </w:rPr>
-      </w:pPr>
-    </w:p>
-    <w:p>
-      <w:pPr>
-        <w:rPr>
-          <w:rFonts w:ascii="Times New Roman" w:hAnsi="Times New Roman" w:cs="Times New Roman"/>
-          <w:b/>
-          <w:bCs/>
+        <w:t>Functional</w:t>
+      </w:r>
+      <w:bookmarkEnd w:id="12"/>
+    </w:p>
+    <w:p>
+      <w:pPr>
+        <w:pStyle w:val="Heading2"/>
+        <w:rPr>
+          <w:rFonts w:ascii="Times New Roman" w:hAnsi="Times New Roman" w:cs="Times New Roman"/>
+          <w:b/>
+          <w:bCs/>
+          <w:color w:val="auto"/>
+          <w:sz w:val="24"/>
+          <w:szCs w:val="24"/>
+        </w:rPr>
+      </w:pPr>
+      <w:bookmarkStart w:id="13" w:name="_Toc209953159"/>
+      <w:r>
+        <w:rPr>
+          <w:rFonts w:ascii="Times New Roman" w:hAnsi="Times New Roman" w:cs="Times New Roman"/>
+          <w:b/>
+          <w:bCs/>
+          <w:color w:val="auto"/>
+          <w:sz w:val="24"/>
+          <w:szCs w:val="24"/>
+        </w:rPr>
+        <w:t>Nonfunctional</w:t>
+      </w:r>
+      <w:bookmarkEnd w:id="13"/>
+    </w:p>
+    <w:p>
+      <w:pPr>
+        <w:pStyle w:val="Heading2"/>
+        <w:rPr>
+          <w:rFonts w:ascii="Times New Roman" w:hAnsi="Times New Roman" w:cs="Times New Roman"/>
+          <w:b/>
+          <w:bCs/>
+          <w:color w:val="auto"/>
+          <w:sz w:val="24"/>
+          <w:szCs w:val="24"/>
+        </w:rPr>
+      </w:pPr>
+      <w:bookmarkStart w:id="14" w:name="_Toc209953160"/>
+      <w:r>
+        <w:rPr>
+          <w:rFonts w:ascii="Times New Roman" w:hAnsi="Times New Roman" w:cs="Times New Roman"/>
+          <w:b/>
+          <w:bCs/>
+          <w:color w:val="auto"/>
+          <w:sz w:val="24"/>
+          <w:szCs w:val="24"/>
+        </w:rPr>
+        <w:t>Documentation</w:t>
+      </w:r>
+      <w:bookmarkEnd w:id="14"/>
+    </w:p>
+    <w:p>
+      <w:pPr>
+        <w:rPr>
+          <w:rFonts w:ascii="Times New Roman" w:hAnsi="Times New Roman" w:cs="Times New Roman"/>
+          <w:b/>
+          <w:bCs/>
+          <w:sz w:val="24"/>
+          <w:szCs w:val="24"/>
+        </w:rPr>
+      </w:pPr>
+    </w:p>
+    <w:p>
+      <w:pPr>
+        <w:pStyle w:val="Heading1"/>
+        <w:rPr>
+          <w:rFonts w:ascii="Times New Roman" w:hAnsi="Times New Roman" w:cs="Times New Roman"/>
+          <w:b/>
+          <w:bCs/>
+          <w:color w:val="auto"/>
           <w:sz w:val="24"/>
           <w:szCs w:val="24"/>
           <w:u w:val="single"/>
         </w:rPr>
       </w:pPr>
-      <w:r>
-        <w:rPr>
-          <w:rFonts w:ascii="Times New Roman" w:hAnsi="Times New Roman" w:cs="Times New Roman"/>
-          <w:b/>
-          <w:bCs/>
+      <w:bookmarkStart w:id="15" w:name="_Toc209953161"/>
+      <w:r>
+        <w:rPr>
+          <w:rFonts w:ascii="Times New Roman" w:hAnsi="Times New Roman" w:cs="Times New Roman"/>
+          <w:b/>
+          <w:bCs/>
+          <w:color w:val="auto"/>
           <w:sz w:val="24"/>
           <w:szCs w:val="24"/>
           <w:u w:val="single"/>
         </w:rPr>
-        <w:t>Initial Requirements</w:t>
-      </w:r>
-    </w:p>
-    <w:p>
-      <w:pPr>
-        <w:rPr>
-          <w:rFonts w:ascii="Times New Roman" w:hAnsi="Times New Roman" w:cs="Times New Roman"/>
-          <w:b/>
-          <w:bCs/>
-          <w:sz w:val="24"/>
-          <w:szCs w:val="24"/>
-        </w:rPr>
-      </w:pPr>
-      <w:r>
-        <w:rPr>
-          <w:rFonts w:ascii="Times New Roman" w:hAnsi="Times New Roman" w:cs="Times New Roman"/>
-          <w:b/>
-          <w:bCs/>
-          <w:sz w:val="24"/>
-          <w:szCs w:val="24"/>
-        </w:rPr>
-        <w:t>Functional</w:t>
-      </w:r>
-    </w:p>
-    <w:p>
-      <w:pPr>
-        <w:rPr>
-          <w:rFonts w:ascii="Times New Roman" w:hAnsi="Times New Roman" w:cs="Times New Roman"/>
-          <w:b/>
-          <w:bCs/>
-          <w:sz w:val="24"/>
-          <w:szCs w:val="24"/>
-        </w:rPr>
-      </w:pPr>
-      <w:r>
-        <w:rPr>
-          <w:rFonts w:ascii="Times New Roman" w:hAnsi="Times New Roman" w:cs="Times New Roman"/>
-          <w:b/>
-          <w:bCs/>
-          <w:sz w:val="24"/>
-          <w:szCs w:val="24"/>
-        </w:rPr>
-        <w:t>Nonfunctional</w:t>
-      </w:r>
-    </w:p>
-    <w:p>
-      <w:pPr>
-        <w:rPr>
-          <w:rFonts w:ascii="Times New Roman" w:hAnsi="Times New Roman" w:cs="Times New Roman"/>
-          <w:b/>
-          <w:bCs/>
-          <w:sz w:val="24"/>
-          <w:szCs w:val="24"/>
-        </w:rPr>
-      </w:pPr>
-      <w:r>
-        <w:rPr>
-          <w:rFonts w:ascii="Times New Roman" w:hAnsi="Times New Roman" w:cs="Times New Roman"/>
-          <w:b/>
-          <w:bCs/>
-          <w:sz w:val="24"/>
-          <w:szCs w:val="24"/>
-        </w:rPr>
-        <w:t>Documentation</w:t>
-      </w:r>
-    </w:p>
-    <w:p>
-      <w:pPr>
-        <w:rPr>
-          <w:rFonts w:ascii="Times New Roman" w:hAnsi="Times New Roman" w:cs="Times New Roman"/>
-          <w:b/>
-          <w:bCs/>
-          <w:sz w:val="24"/>
-          <w:szCs w:val="24"/>
-        </w:rPr>
-      </w:pPr>
-    </w:p>
-    <w:p>
-      <w:pPr>
-        <w:rPr>
-          <w:rFonts w:ascii="Times New Roman" w:hAnsi="Times New Roman" w:cs="Times New Roman"/>
-          <w:b/>
-          <w:bCs/>
+        <w:t>Testing / Revi</w:t>
+      </w:r>
+      <w:r>
+        <w:rPr>
+          <w:rFonts w:ascii="Times New Roman" w:hAnsi="Times New Roman" w:cs="Times New Roman"/>
+          <w:b/>
+          <w:bCs/>
+          <w:color w:val="auto"/>
           <w:sz w:val="24"/>
           <w:szCs w:val="24"/>
           <w:u w:val="single"/>
         </w:rPr>
-      </w:pPr>
-      <w:r>
+        <w:t>sions</w:t>
+      </w:r>
+      <w:bookmarkEnd w:id="15"/>
+    </w:p>
+    <w:p>
+      <w:pPr>
         <w:rPr>
           <w:rFonts w:ascii="Times New Roman" w:hAnsi="Times New Roman" w:cs="Times New Roman"/>
           <w:b/>
@@ -5409,9 +6389,10 @@
           <w:szCs w:val="24"/>
           <w:u w:val="single"/>
         </w:rPr>
-        <w:t>Testing / Revi</w:t>
-      </w:r>
-      <w:r>
+      </w:pPr>
+    </w:p>
+    <w:p>
+      <w:pPr>
         <w:rPr>
           <w:rFonts w:ascii="Times New Roman" w:hAnsi="Times New Roman" w:cs="Times New Roman"/>
           <w:b/>
@@ -5420,15 +6401,17 @@
           <w:szCs w:val="24"/>
           <w:u w:val="single"/>
         </w:rPr>
-        <w:t>sions</w:t>
-      </w:r>
-    </w:p>
-    <w:p>
-      <w:pPr>
-        <w:rPr>
-          <w:rFonts w:ascii="Times New Roman" w:hAnsi="Times New Roman" w:cs="Times New Roman"/>
-          <w:b/>
-          <w:bCs/>
+      </w:pPr>
+    </w:p>
+    <w:p>
+      <w:pPr>
+        <w:pStyle w:val="Heading1"/>
+        <w:jc w:val="center"/>
+        <w:rPr>
+          <w:rFonts w:ascii="Times New Roman" w:hAnsi="Times New Roman" w:cs="Times New Roman"/>
+          <w:b/>
+          <w:bCs/>
+          <w:color w:val="auto"/>
           <w:sz w:val="24"/>
           <w:szCs w:val="24"/>
           <w:u w:val="single"/>
@@ -5437,11 +6420,13 @@
     </w:p>
     <w:p>
       <w:pPr>
+        <w:pStyle w:val="Heading1"/>
         <w:jc w:val="center"/>
         <w:rPr>
           <w:rFonts w:ascii="Times New Roman" w:hAnsi="Times New Roman" w:cs="Times New Roman"/>
           <w:b/>
           <w:bCs/>
+          <w:color w:val="auto"/>
           <w:sz w:val="24"/>
           <w:szCs w:val="24"/>
           <w:u w:val="single"/>
@@ -5450,10 +6435,13 @@
     </w:p>
     <w:p>
       <w:pPr>
-        <w:rPr>
-          <w:rFonts w:ascii="Times New Roman" w:hAnsi="Times New Roman" w:cs="Times New Roman"/>
-          <w:b/>
-          <w:bCs/>
+        <w:pStyle w:val="Heading1"/>
+        <w:jc w:val="center"/>
+        <w:rPr>
+          <w:rFonts w:ascii="Times New Roman" w:hAnsi="Times New Roman" w:cs="Times New Roman"/>
+          <w:b/>
+          <w:bCs/>
+          <w:color w:val="auto"/>
           <w:sz w:val="24"/>
           <w:szCs w:val="24"/>
           <w:u w:val="single"/>
@@ -5462,21 +6450,102 @@
     </w:p>
     <w:p>
       <w:pPr>
+        <w:pStyle w:val="Heading1"/>
         <w:jc w:val="center"/>
         <w:rPr>
           <w:rFonts w:ascii="Times New Roman" w:hAnsi="Times New Roman" w:cs="Times New Roman"/>
           <w:b/>
           <w:bCs/>
+          <w:color w:val="auto"/>
           <w:sz w:val="24"/>
           <w:szCs w:val="24"/>
           <w:u w:val="single"/>
         </w:rPr>
       </w:pPr>
-      <w:r>
-        <w:rPr>
-          <w:rFonts w:ascii="Times New Roman" w:hAnsi="Times New Roman" w:cs="Times New Roman"/>
-          <w:b/>
-          <w:bCs/>
+    </w:p>
+    <w:p>
+      <w:pPr>
+        <w:pStyle w:val="Heading1"/>
+        <w:jc w:val="center"/>
+        <w:rPr>
+          <w:rFonts w:ascii="Times New Roman" w:hAnsi="Times New Roman" w:cs="Times New Roman"/>
+          <w:b/>
+          <w:bCs/>
+          <w:color w:val="auto"/>
+          <w:sz w:val="24"/>
+          <w:szCs w:val="24"/>
+          <w:u w:val="single"/>
+        </w:rPr>
+      </w:pPr>
+    </w:p>
+    <w:p>
+      <w:pPr>
+        <w:pStyle w:val="Heading1"/>
+        <w:jc w:val="center"/>
+        <w:rPr>
+          <w:rFonts w:ascii="Times New Roman" w:hAnsi="Times New Roman" w:cs="Times New Roman"/>
+          <w:b/>
+          <w:bCs/>
+          <w:color w:val="auto"/>
+          <w:sz w:val="24"/>
+          <w:szCs w:val="24"/>
+          <w:u w:val="single"/>
+        </w:rPr>
+      </w:pPr>
+    </w:p>
+    <w:p>
+      <w:pPr>
+        <w:pStyle w:val="Heading1"/>
+        <w:jc w:val="center"/>
+        <w:rPr>
+          <w:rFonts w:ascii="Times New Roman" w:hAnsi="Times New Roman" w:cs="Times New Roman"/>
+          <w:b/>
+          <w:bCs/>
+          <w:color w:val="auto"/>
+          <w:sz w:val="24"/>
+          <w:szCs w:val="24"/>
+          <w:u w:val="single"/>
+        </w:rPr>
+      </w:pPr>
+    </w:p>
+    <w:p>
+      <w:pPr>
+        <w:pStyle w:val="Heading1"/>
+        <w:jc w:val="center"/>
+        <w:rPr>
+          <w:rFonts w:ascii="Times New Roman" w:hAnsi="Times New Roman" w:cs="Times New Roman"/>
+          <w:b/>
+          <w:bCs/>
+          <w:color w:val="auto"/>
+          <w:sz w:val="24"/>
+          <w:szCs w:val="24"/>
+          <w:u w:val="single"/>
+        </w:rPr>
+      </w:pPr>
+    </w:p>
+    <w:p/>
+    <w:p/>
+    <w:p>
+      <w:pPr>
+        <w:pStyle w:val="Heading1"/>
+        <w:jc w:val="center"/>
+        <w:rPr>
+          <w:rFonts w:ascii="Times New Roman" w:hAnsi="Times New Roman" w:cs="Times New Roman"/>
+          <w:b/>
+          <w:bCs/>
+          <w:color w:val="auto"/>
+          <w:sz w:val="24"/>
+          <w:szCs w:val="24"/>
+          <w:u w:val="single"/>
+        </w:rPr>
+      </w:pPr>
+      <w:bookmarkStart w:id="16" w:name="_Toc209953162"/>
+      <w:r>
+        <w:rPr>
+          <w:rFonts w:ascii="Times New Roman" w:hAnsi="Times New Roman" w:cs="Times New Roman"/>
+          <w:b/>
+          <w:bCs/>
+          <w:color w:val="auto"/>
           <w:sz w:val="24"/>
           <w:szCs w:val="24"/>
           <w:u w:val="single"/>
@@ -5484,6 +6553,7 @@
         <w:lastRenderedPageBreak/>
         <w:t>List of References</w:t>
       </w:r>
+      <w:bookmarkEnd w:id="16"/>
     </w:p>
     <w:p>
       <w:pPr>
@@ -5950,20 +7020,24 @@
     </w:p>
     <w:p>
       <w:pPr>
-        <w:rPr>
-          <w:rFonts w:ascii="Times New Roman" w:hAnsi="Times New Roman" w:cs="Times New Roman"/>
-          <w:b/>
-          <w:bCs/>
+        <w:pStyle w:val="Heading1"/>
+        <w:rPr>
+          <w:rFonts w:ascii="Times New Roman" w:hAnsi="Times New Roman" w:cs="Times New Roman"/>
+          <w:b/>
+          <w:bCs/>
+          <w:color w:val="auto"/>
           <w:sz w:val="24"/>
           <w:szCs w:val="24"/>
           <w:u w:val="single"/>
         </w:rPr>
       </w:pPr>
-      <w:r>
-        <w:rPr>
-          <w:rFonts w:ascii="Times New Roman" w:hAnsi="Times New Roman" w:cs="Times New Roman"/>
-          <w:b/>
-          <w:bCs/>
+      <w:bookmarkStart w:id="17" w:name="_Toc209953163"/>
+      <w:r>
+        <w:rPr>
+          <w:rFonts w:ascii="Times New Roman" w:hAnsi="Times New Roman" w:cs="Times New Roman"/>
+          <w:b/>
+          <w:bCs/>
+          <w:color w:val="auto"/>
           <w:sz w:val="24"/>
           <w:szCs w:val="24"/>
           <w:u w:val="single"/>
@@ -5971,6 +7045,7 @@
         <w:lastRenderedPageBreak/>
         <w:t>Appendix I: Technical Glossary</w:t>
       </w:r>
+      <w:bookmarkEnd w:id="17"/>
     </w:p>
     <w:p>
       <w:pPr>
@@ -5986,20 +7061,24 @@
     </w:p>
     <w:p>
       <w:pPr>
-        <w:rPr>
-          <w:rFonts w:ascii="Times New Roman" w:hAnsi="Times New Roman" w:cs="Times New Roman"/>
-          <w:b/>
-          <w:bCs/>
+        <w:pStyle w:val="Heading1"/>
+        <w:rPr>
+          <w:rFonts w:ascii="Times New Roman" w:hAnsi="Times New Roman" w:cs="Times New Roman"/>
+          <w:b/>
+          <w:bCs/>
+          <w:color w:val="auto"/>
           <w:sz w:val="24"/>
           <w:szCs w:val="24"/>
           <w:u w:val="single"/>
         </w:rPr>
       </w:pPr>
-      <w:r>
-        <w:rPr>
-          <w:rFonts w:ascii="Times New Roman" w:hAnsi="Times New Roman" w:cs="Times New Roman"/>
-          <w:b/>
-          <w:bCs/>
+      <w:bookmarkStart w:id="18" w:name="_Toc209953164"/>
+      <w:r>
+        <w:rPr>
+          <w:rFonts w:ascii="Times New Roman" w:hAnsi="Times New Roman" w:cs="Times New Roman"/>
+          <w:b/>
+          <w:bCs/>
+          <w:color w:val="auto"/>
           <w:sz w:val="24"/>
           <w:szCs w:val="24"/>
           <w:u w:val="single"/>
@@ -6011,6 +7090,7 @@
           <w:rFonts w:ascii="Times New Roman" w:hAnsi="Times New Roman" w:cs="Times New Roman"/>
           <w:b/>
           <w:bCs/>
+          <w:color w:val="auto"/>
           <w:sz w:val="24"/>
           <w:szCs w:val="24"/>
           <w:u w:val="single"/>
@@ -6022,6 +7102,7 @@
           <w:rFonts w:ascii="Times New Roman" w:hAnsi="Times New Roman" w:cs="Times New Roman"/>
           <w:b/>
           <w:bCs/>
+          <w:color w:val="auto"/>
           <w:sz w:val="24"/>
           <w:szCs w:val="24"/>
           <w:u w:val="single"/>
@@ -6033,12 +7114,14 @@
           <w:rFonts w:ascii="Times New Roman" w:hAnsi="Times New Roman" w:cs="Times New Roman"/>
           <w:b/>
           <w:bCs/>
+          <w:color w:val="auto"/>
           <w:sz w:val="24"/>
           <w:szCs w:val="24"/>
           <w:u w:val="single"/>
         </w:rPr>
         <w:t>am Details</w:t>
       </w:r>
+      <w:bookmarkEnd w:id="18"/>
     </w:p>
     <w:p>
       <w:pPr>
@@ -6054,20 +7137,24 @@
     </w:p>
     <w:p>
       <w:pPr>
-        <w:rPr>
-          <w:rFonts w:ascii="Times New Roman" w:hAnsi="Times New Roman" w:cs="Times New Roman"/>
-          <w:b/>
-          <w:bCs/>
+        <w:pStyle w:val="Heading1"/>
+        <w:rPr>
+          <w:rFonts w:ascii="Times New Roman" w:hAnsi="Times New Roman" w:cs="Times New Roman"/>
+          <w:b/>
+          <w:bCs/>
+          <w:color w:val="auto"/>
           <w:sz w:val="24"/>
           <w:szCs w:val="24"/>
           <w:u w:val="single"/>
         </w:rPr>
       </w:pPr>
-      <w:r>
-        <w:rPr>
-          <w:rFonts w:ascii="Times New Roman" w:hAnsi="Times New Roman" w:cs="Times New Roman"/>
-          <w:b/>
-          <w:bCs/>
+      <w:bookmarkStart w:id="19" w:name="_Toc209953165"/>
+      <w:r>
+        <w:rPr>
+          <w:rFonts w:ascii="Times New Roman" w:hAnsi="Times New Roman" w:cs="Times New Roman"/>
+          <w:b/>
+          <w:bCs/>
+          <w:color w:val="auto"/>
           <w:sz w:val="24"/>
           <w:szCs w:val="24"/>
           <w:u w:val="single"/>
@@ -6079,6 +7166,7 @@
           <w:rFonts w:ascii="Times New Roman" w:hAnsi="Times New Roman" w:cs="Times New Roman"/>
           <w:b/>
           <w:bCs/>
+          <w:color w:val="auto"/>
           <w:sz w:val="24"/>
           <w:szCs w:val="24"/>
           <w:u w:val="single"/>
@@ -6090,6 +7178,7 @@
           <w:rFonts w:ascii="Times New Roman" w:hAnsi="Times New Roman" w:cs="Times New Roman"/>
           <w:b/>
           <w:bCs/>
+          <w:color w:val="auto"/>
           <w:sz w:val="24"/>
           <w:szCs w:val="24"/>
           <w:u w:val="single"/>
@@ -6101,12 +7190,14 @@
           <w:rFonts w:ascii="Times New Roman" w:hAnsi="Times New Roman" w:cs="Times New Roman"/>
           <w:b/>
           <w:bCs/>
+          <w:color w:val="auto"/>
           <w:sz w:val="24"/>
           <w:szCs w:val="24"/>
           <w:u w:val="single"/>
         </w:rPr>
         <w:t>Workflow Authentication</w:t>
       </w:r>
+      <w:bookmarkEnd w:id="19"/>
     </w:p>
     <w:p>
       <w:pPr>
@@ -6122,20 +7213,24 @@
     </w:p>
     <w:p>
       <w:pPr>
-        <w:rPr>
-          <w:rFonts w:ascii="Times New Roman" w:hAnsi="Times New Roman" w:cs="Times New Roman"/>
-          <w:b/>
-          <w:bCs/>
+        <w:pStyle w:val="Heading1"/>
+        <w:rPr>
+          <w:rFonts w:ascii="Times New Roman" w:hAnsi="Times New Roman" w:cs="Times New Roman"/>
+          <w:b/>
+          <w:bCs/>
+          <w:color w:val="auto"/>
           <w:sz w:val="24"/>
           <w:szCs w:val="24"/>
           <w:u w:val="single"/>
         </w:rPr>
       </w:pPr>
-      <w:r>
-        <w:rPr>
-          <w:rFonts w:ascii="Times New Roman" w:hAnsi="Times New Roman" w:cs="Times New Roman"/>
-          <w:b/>
-          <w:bCs/>
+      <w:bookmarkStart w:id="20" w:name="_Toc209953166"/>
+      <w:r>
+        <w:rPr>
+          <w:rFonts w:ascii="Times New Roman" w:hAnsi="Times New Roman" w:cs="Times New Roman"/>
+          <w:b/>
+          <w:bCs/>
+          <w:color w:val="auto"/>
           <w:sz w:val="24"/>
           <w:szCs w:val="24"/>
           <w:u w:val="single"/>
@@ -6147,12 +7242,14 @@
           <w:rFonts w:ascii="Times New Roman" w:hAnsi="Times New Roman" w:cs="Times New Roman"/>
           <w:b/>
           <w:bCs/>
+          <w:color w:val="auto"/>
           <w:sz w:val="24"/>
           <w:szCs w:val="24"/>
           <w:u w:val="single"/>
         </w:rPr>
         <w:t>Report from Writing Center</w:t>
       </w:r>
+      <w:bookmarkEnd w:id="20"/>
     </w:p>
     <w:p>
       <w:pPr>
@@ -6342,6 +7439,7 @@
         <w:docPartUnique/>
       </w:docPartObj>
     </w:sdtPr>
+    <w:sdtEndPr/>
     <w:sdtContent>
       <w:p>
         <w:pPr>
@@ -6891,7 +7989,6 @@
     <w:next w:val="Normal"/>
     <w:link w:val="Heading2Char"/>
     <w:uiPriority w:val="9"/>
-    <w:semiHidden/>
     <w:unhideWhenUsed/>
     <w:qFormat/>
     <w:rsid w:val="006731E6"/>
@@ -7143,7 +8240,6 @@
     <w:basedOn w:val="DefaultParagraphFont"/>
     <w:link w:val="Heading2"/>
     <w:uiPriority w:val="9"/>
-    <w:semiHidden/>
     <w:rsid w:val="006731E6"/>
     <w:rPr>
       <w:rFonts w:asciiTheme="majorHAnsi" w:eastAsiaTheme="majorEastAsia" w:hAnsiTheme="majorHAnsi" w:cstheme="majorBidi"/>

</xml_diff>

<commit_message>
format cover page again
</commit_message>
<xml_diff>
--- a/Requirements/Group2_CMSC-4900_Requirements.docx
+++ b/Requirements/Group2_CMSC-4900_Requirements.docx
@@ -4517,16 +4517,6 @@
         <w:t>Each member is listed below:</w:t>
       </w:r>
     </w:p>
-    <w:p>
-      <w:pPr>
-        <w:spacing w:line="480" w:lineRule="auto"/>
-        <w:rPr>
-          <w:rFonts w:ascii="Times New Roman" w:hAnsi="Times New Roman" w:cs="Times New Roman"/>
-          <w:sz w:val="24"/>
-          <w:szCs w:val="24"/>
-        </w:rPr>
-      </w:pPr>
-    </w:p>
     <w:tbl>
       <w:tblPr>
         <w:tblStyle w:val="TableGrid"/>
@@ -5364,64 +5354,72 @@
           <w:sz w:val="24"/>
           <w:szCs w:val="24"/>
         </w:rPr>
+        <w:t>While there are already so many</w:t>
+      </w:r>
+      <w:r>
+        <w:rPr>
+          <w:rFonts w:ascii="Times New Roman" w:hAnsi="Times New Roman" w:cs="Times New Roman"/>
+          <w:sz w:val="24"/>
+          <w:szCs w:val="24"/>
+        </w:rPr>
+        <w:t xml:space="preserve"> </w:t>
+      </w:r>
+      <w:r>
+        <w:rPr>
+          <w:rFonts w:ascii="Times New Roman" w:hAnsi="Times New Roman" w:cs="Times New Roman"/>
+          <w:sz w:val="24"/>
+          <w:szCs w:val="24"/>
+        </w:rPr>
+        <w:t>popular activity tracking apps that have good features, they are too often hidden behind</w:t>
+      </w:r>
+      <w:r>
+        <w:rPr>
+          <w:rFonts w:ascii="Times New Roman" w:hAnsi="Times New Roman" w:cs="Times New Roman"/>
+          <w:sz w:val="24"/>
+          <w:szCs w:val="24"/>
+        </w:rPr>
+        <w:t xml:space="preserve"> a hefty subscription</w:t>
+      </w:r>
+      <w:r>
+        <w:rPr>
+          <w:rFonts w:ascii="Times New Roman" w:hAnsi="Times New Roman" w:cs="Times New Roman"/>
+          <w:sz w:val="24"/>
+          <w:szCs w:val="24"/>
+        </w:rPr>
+        <w:t xml:space="preserve"> that locks th</w:t>
+      </w:r>
+      <w:r>
+        <w:rPr>
+          <w:rFonts w:ascii="Times New Roman" w:hAnsi="Times New Roman" w:cs="Times New Roman"/>
+          <w:sz w:val="24"/>
+          <w:szCs w:val="24"/>
+        </w:rPr>
+        <w:t>ese valuable</w:t>
+      </w:r>
+      <w:r>
+        <w:rPr>
+          <w:rFonts w:ascii="Times New Roman" w:hAnsi="Times New Roman" w:cs="Times New Roman"/>
+          <w:sz w:val="24"/>
+          <w:szCs w:val="24"/>
+        </w:rPr>
+        <w:t xml:space="preserve"> features</w:t>
+      </w:r>
+      <w:r>
+        <w:rPr>
+          <w:rFonts w:ascii="Times New Roman" w:hAnsi="Times New Roman" w:cs="Times New Roman"/>
+          <w:sz w:val="24"/>
+          <w:szCs w:val="24"/>
+        </w:rPr>
+        <w:t xml:space="preserve">. This </w:t>
+      </w:r>
+      <w:r>
+        <w:rPr>
+          <w:rFonts w:ascii="Times New Roman" w:hAnsi="Times New Roman" w:cs="Times New Roman"/>
+          <w:sz w:val="24"/>
+          <w:szCs w:val="24"/>
+        </w:rPr>
         <w:lastRenderedPageBreak/>
-        <w:t>While there are already so many</w:t>
-      </w:r>
-      <w:r>
-        <w:rPr>
-          <w:rFonts w:ascii="Times New Roman" w:hAnsi="Times New Roman" w:cs="Times New Roman"/>
-          <w:sz w:val="24"/>
-          <w:szCs w:val="24"/>
-        </w:rPr>
-        <w:t xml:space="preserve"> </w:t>
-      </w:r>
-      <w:r>
-        <w:rPr>
-          <w:rFonts w:ascii="Times New Roman" w:hAnsi="Times New Roman" w:cs="Times New Roman"/>
-          <w:sz w:val="24"/>
-          <w:szCs w:val="24"/>
-        </w:rPr>
-        <w:t>popular activity tracking apps that have good features, they are too often hidden behind</w:t>
-      </w:r>
-      <w:r>
-        <w:rPr>
-          <w:rFonts w:ascii="Times New Roman" w:hAnsi="Times New Roman" w:cs="Times New Roman"/>
-          <w:sz w:val="24"/>
-          <w:szCs w:val="24"/>
-        </w:rPr>
-        <w:t xml:space="preserve"> a hefty subscription</w:t>
-      </w:r>
-      <w:r>
-        <w:rPr>
-          <w:rFonts w:ascii="Times New Roman" w:hAnsi="Times New Roman" w:cs="Times New Roman"/>
-          <w:sz w:val="24"/>
-          <w:szCs w:val="24"/>
-        </w:rPr>
-        <w:t xml:space="preserve"> that locks th</w:t>
-      </w:r>
-      <w:r>
-        <w:rPr>
-          <w:rFonts w:ascii="Times New Roman" w:hAnsi="Times New Roman" w:cs="Times New Roman"/>
-          <w:sz w:val="24"/>
-          <w:szCs w:val="24"/>
-        </w:rPr>
-        <w:t>ese valuable</w:t>
-      </w:r>
-      <w:r>
-        <w:rPr>
-          <w:rFonts w:ascii="Times New Roman" w:hAnsi="Times New Roman" w:cs="Times New Roman"/>
-          <w:sz w:val="24"/>
-          <w:szCs w:val="24"/>
-        </w:rPr>
-        <w:t xml:space="preserve"> features</w:t>
-      </w:r>
-      <w:r>
-        <w:rPr>
-          <w:rFonts w:ascii="Times New Roman" w:hAnsi="Times New Roman" w:cs="Times New Roman"/>
-          <w:sz w:val="24"/>
-          <w:szCs w:val="24"/>
-        </w:rPr>
-        <w:t xml:space="preserve">. This creates a </w:t>
+        <w:t xml:space="preserve">creates a </w:t>
       </w:r>
       <w:r>
         <w:rPr>
@@ -6108,16 +6106,7 @@
           <w:sz w:val="24"/>
           <w:szCs w:val="24"/>
         </w:rPr>
-        <w:t xml:space="preserve">Limiting access to only approved PennWest California campus students allows for a </w:t>
-      </w:r>
-      <w:r>
-        <w:rPr>
-          <w:rFonts w:ascii="Times New Roman" w:hAnsi="Times New Roman" w:cs="Times New Roman"/>
-          <w:sz w:val="24"/>
-          <w:szCs w:val="24"/>
-        </w:rPr>
-        <w:lastRenderedPageBreak/>
-        <w:t xml:space="preserve">common </w:t>
+        <w:t xml:space="preserve">Limiting access to only approved PennWest California campus students allows for a common </w:t>
       </w:r>
       <w:r>
         <w:rPr>

</xml_diff>

<commit_message>
Added to functional requirements, fixed some grammar in other sections
</commit_message>
<xml_diff>
--- a/Requirements/Group2_CMSC-4900_Requirements.docx
+++ b/Requirements/Group2_CMSC-4900_Requirements.docx
@@ -5263,71 +5263,23 @@
           <w:sz w:val="24"/>
           <w:szCs w:val="24"/>
         </w:rPr>
-        <w:t xml:space="preserve"> application will allow anyone with a valid </w:t>
-      </w:r>
-      <w:r>
-        <w:rPr>
-          <w:rFonts w:ascii="Times New Roman" w:hAnsi="Times New Roman" w:cs="Times New Roman"/>
-          <w:sz w:val="24"/>
-          <w:szCs w:val="24"/>
-        </w:rPr>
-        <w:t>PennWest</w:t>
-      </w:r>
-      <w:r>
-        <w:rPr>
-          <w:rFonts w:ascii="Times New Roman" w:hAnsi="Times New Roman" w:cs="Times New Roman"/>
-          <w:sz w:val="24"/>
-          <w:szCs w:val="24"/>
-        </w:rPr>
-        <w:t xml:space="preserve"> email address</w:t>
-      </w:r>
-      <w:r>
-        <w:rPr>
-          <w:rFonts w:ascii="Times New Roman" w:hAnsi="Times New Roman" w:cs="Times New Roman"/>
-          <w:sz w:val="24"/>
-          <w:szCs w:val="24"/>
-        </w:rPr>
-        <w:t xml:space="preserve"> </w:t>
-      </w:r>
-      <w:r>
-        <w:rPr>
-          <w:rFonts w:ascii="Times New Roman" w:hAnsi="Times New Roman" w:cs="Times New Roman"/>
-          <w:sz w:val="24"/>
-          <w:szCs w:val="24"/>
-        </w:rPr>
-        <w:t>whether</w:t>
-      </w:r>
-      <w:r>
-        <w:rPr>
-          <w:rFonts w:ascii="Times New Roman" w:hAnsi="Times New Roman" w:cs="Times New Roman"/>
-          <w:sz w:val="24"/>
-          <w:szCs w:val="24"/>
-        </w:rPr>
-        <w:t xml:space="preserve"> it be students or faculty,</w:t>
-      </w:r>
-      <w:r>
-        <w:rPr>
-          <w:rFonts w:ascii="Times New Roman" w:hAnsi="Times New Roman" w:cs="Times New Roman"/>
-          <w:sz w:val="24"/>
-          <w:szCs w:val="24"/>
-        </w:rPr>
-        <w:t xml:space="preserve"> to have access to </w:t>
-      </w:r>
-      <w:r>
-        <w:rPr>
-          <w:rFonts w:ascii="Times New Roman" w:hAnsi="Times New Roman" w:cs="Times New Roman"/>
-          <w:sz w:val="24"/>
-          <w:szCs w:val="24"/>
-        </w:rPr>
-        <w:t>all</w:t>
-      </w:r>
-      <w:r>
-        <w:rPr>
-          <w:rFonts w:ascii="Times New Roman" w:hAnsi="Times New Roman" w:cs="Times New Roman"/>
-          <w:sz w:val="24"/>
-          <w:szCs w:val="24"/>
-        </w:rPr>
-        <w:t xml:space="preserve"> its features.</w:t>
+        <w:t xml:space="preserve"> application will </w:t>
+      </w:r>
+      <w:r>
+        <w:rPr>
+          <w:rFonts w:ascii="Times New Roman" w:hAnsi="Times New Roman" w:cs="Times New Roman"/>
+          <w:sz w:val="24"/>
+          <w:szCs w:val="24"/>
+        </w:rPr>
+        <w:t>provide access to all its features to anyone with a valid PennWest email address, whether they are students or faculty</w:t>
+      </w:r>
+      <w:r>
+        <w:rPr>
+          <w:rFonts w:ascii="Times New Roman" w:hAnsi="Times New Roman" w:cs="Times New Roman"/>
+          <w:sz w:val="24"/>
+          <w:szCs w:val="24"/>
+        </w:rPr>
+        <w:t>.</w:t>
       </w:r>
       <w:r>
         <w:rPr>
@@ -6034,6 +5986,30 @@
           <w:sz w:val="24"/>
           <w:szCs w:val="24"/>
         </w:rPr>
+        <w:t xml:space="preserve">Various athletic facilities, such as </w:t>
+      </w:r>
+      <w:r>
+        <w:rPr>
+          <w:rFonts w:ascii="Times New Roman" w:hAnsi="Times New Roman" w:cs="Times New Roman"/>
+          <w:sz w:val="24"/>
+          <w:szCs w:val="24"/>
+        </w:rPr>
+        <w:t>fields or indoor courts</w:t>
+      </w:r>
+      <w:r>
+        <w:rPr>
+          <w:rFonts w:ascii="Times New Roman" w:hAnsi="Times New Roman" w:cs="Times New Roman"/>
+          <w:sz w:val="24"/>
+          <w:szCs w:val="24"/>
+        </w:rPr>
+        <w:t xml:space="preserve">, will be used to track specific sports depending on the team or club the student is participating in. </w:t>
+      </w:r>
+      <w:r>
+        <w:rPr>
+          <w:rFonts w:ascii="Times New Roman" w:hAnsi="Times New Roman" w:cs="Times New Roman"/>
+          <w:sz w:val="24"/>
+          <w:szCs w:val="24"/>
+        </w:rPr>
         <w:t xml:space="preserve">Users will </w:t>
       </w:r>
       <w:r>
@@ -6058,7 +6034,23 @@
           <w:sz w:val="24"/>
           <w:szCs w:val="24"/>
         </w:rPr>
-        <w:t>of the operational environment. The proposed users of the Vulcan Activity Tracker</w:t>
+        <w:t>of the operational environment.</w:t>
+      </w:r>
+      <w:r>
+        <w:rPr>
+          <w:rFonts w:ascii="Times New Roman" w:hAnsi="Times New Roman" w:cs="Times New Roman"/>
+          <w:sz w:val="24"/>
+          <w:szCs w:val="24"/>
+        </w:rPr>
+        <w:t xml:space="preserve"> </w:t>
+      </w:r>
+      <w:r>
+        <w:rPr>
+          <w:rFonts w:ascii="Times New Roman" w:hAnsi="Times New Roman" w:cs="Times New Roman"/>
+          <w:sz w:val="24"/>
+          <w:szCs w:val="24"/>
+        </w:rPr>
+        <w:t>The proposed users of the Vulcan Activity Tracker</w:t>
       </w:r>
       <w:r>
         <w:rPr>
@@ -6114,7 +6106,56 @@
           <w:sz w:val="24"/>
           <w:szCs w:val="24"/>
         </w:rPr>
-        <w:t xml:space="preserve">ground and interests. Additionally, it allows for fair competition on the same </w:t>
+        <w:t>ground</w:t>
+      </w:r>
+      <w:r>
+        <w:rPr>
+          <w:rFonts w:ascii="Times New Roman" w:hAnsi="Times New Roman" w:cs="Times New Roman"/>
+          <w:sz w:val="24"/>
+          <w:szCs w:val="24"/>
+        </w:rPr>
+        <w:t xml:space="preserve">, </w:t>
+      </w:r>
+      <w:r>
+        <w:rPr>
+          <w:rFonts w:ascii="Times New Roman" w:hAnsi="Times New Roman" w:cs="Times New Roman"/>
+          <w:sz w:val="24"/>
+          <w:szCs w:val="24"/>
+        </w:rPr>
+        <w:t xml:space="preserve">shared </w:t>
+      </w:r>
+      <w:r>
+        <w:rPr>
+          <w:rFonts w:ascii="Times New Roman" w:hAnsi="Times New Roman" w:cs="Times New Roman"/>
+          <w:sz w:val="24"/>
+          <w:szCs w:val="24"/>
+        </w:rPr>
+        <w:lastRenderedPageBreak/>
+        <w:t>interests</w:t>
+      </w:r>
+      <w:r>
+        <w:rPr>
+          <w:rFonts w:ascii="Times New Roman" w:hAnsi="Times New Roman" w:cs="Times New Roman"/>
+          <w:sz w:val="24"/>
+          <w:szCs w:val="24"/>
+        </w:rPr>
+        <w:t xml:space="preserve">, and an opportunity for students to connect </w:t>
+      </w:r>
+      <w:r>
+        <w:rPr>
+          <w:rFonts w:ascii="Times New Roman" w:hAnsi="Times New Roman" w:cs="Times New Roman"/>
+          <w:sz w:val="24"/>
+          <w:szCs w:val="24"/>
+        </w:rPr>
+        <w:t>through exercise</w:t>
+      </w:r>
+      <w:r>
+        <w:rPr>
+          <w:rFonts w:ascii="Times New Roman" w:hAnsi="Times New Roman" w:cs="Times New Roman"/>
+          <w:sz w:val="24"/>
+          <w:szCs w:val="24"/>
+        </w:rPr>
+        <w:t xml:space="preserve">. Additionally, it allows for fair competition on the same </w:t>
       </w:r>
       <w:r>
         <w:rPr>
@@ -6447,6 +6488,214 @@
     </w:p>
     <w:p>
       <w:pPr>
+        <w:spacing w:line="480" w:lineRule="auto"/>
+        <w:rPr>
+          <w:rFonts w:ascii="Times New Roman" w:hAnsi="Times New Roman" w:cs="Times New Roman"/>
+          <w:sz w:val="24"/>
+          <w:szCs w:val="24"/>
+        </w:rPr>
+      </w:pPr>
+      <w:r>
+        <w:tab/>
+      </w:r>
+      <w:r>
+        <w:rPr>
+          <w:rFonts w:ascii="Times New Roman" w:hAnsi="Times New Roman" w:cs="Times New Roman"/>
+          <w:sz w:val="24"/>
+          <w:szCs w:val="24"/>
+        </w:rPr>
+        <w:t xml:space="preserve">This project has several functional requirements, the first being </w:t>
+      </w:r>
+      <w:r>
+        <w:rPr>
+          <w:rFonts w:ascii="Times New Roman" w:hAnsi="Times New Roman" w:cs="Times New Roman"/>
+          <w:sz w:val="24"/>
+          <w:szCs w:val="24"/>
+        </w:rPr>
+        <w:t xml:space="preserve">a successful database. The database will ensure </w:t>
+      </w:r>
+      <w:r>
+        <w:rPr>
+          <w:rFonts w:ascii="Times New Roman" w:hAnsi="Times New Roman" w:cs="Times New Roman"/>
+          <w:sz w:val="24"/>
+          <w:szCs w:val="24"/>
+        </w:rPr>
+        <w:t xml:space="preserve">that a </w:t>
+      </w:r>
+      <w:r>
+        <w:rPr>
+          <w:rFonts w:ascii="Times New Roman" w:hAnsi="Times New Roman" w:cs="Times New Roman"/>
+          <w:sz w:val="24"/>
+          <w:szCs w:val="24"/>
+        </w:rPr>
+        <w:t>user’s activities</w:t>
+      </w:r>
+      <w:r>
+        <w:rPr>
+          <w:rFonts w:ascii="Times New Roman" w:hAnsi="Times New Roman" w:cs="Times New Roman"/>
+          <w:sz w:val="24"/>
+          <w:szCs w:val="24"/>
+        </w:rPr>
+        <w:t xml:space="preserve"> can be </w:t>
+      </w:r>
+      <w:r>
+        <w:rPr>
+          <w:rFonts w:ascii="Times New Roman" w:hAnsi="Times New Roman" w:cs="Times New Roman"/>
+          <w:sz w:val="24"/>
+          <w:szCs w:val="24"/>
+        </w:rPr>
+        <w:t>tracked</w:t>
+      </w:r>
+      <w:r>
+        <w:rPr>
+          <w:rFonts w:ascii="Times New Roman" w:hAnsi="Times New Roman" w:cs="Times New Roman"/>
+          <w:sz w:val="24"/>
+          <w:szCs w:val="24"/>
+        </w:rPr>
+        <w:t xml:space="preserve"> and </w:t>
+      </w:r>
+      <w:r>
+        <w:rPr>
+          <w:rFonts w:ascii="Times New Roman" w:hAnsi="Times New Roman" w:cs="Times New Roman"/>
+          <w:sz w:val="24"/>
+          <w:szCs w:val="24"/>
+        </w:rPr>
+        <w:t xml:space="preserve">that </w:t>
+      </w:r>
+      <w:r>
+        <w:rPr>
+          <w:rFonts w:ascii="Times New Roman" w:hAnsi="Times New Roman" w:cs="Times New Roman"/>
+          <w:sz w:val="24"/>
+          <w:szCs w:val="24"/>
+        </w:rPr>
+        <w:t>total values can be calculated</w:t>
+      </w:r>
+      <w:r>
+        <w:rPr>
+          <w:rFonts w:ascii="Times New Roman" w:hAnsi="Times New Roman" w:cs="Times New Roman"/>
+          <w:sz w:val="24"/>
+          <w:szCs w:val="24"/>
+        </w:rPr>
+        <w:t>, which can then lead to the accurate data being displayed for all of those users’ friends on the app to view</w:t>
+      </w:r>
+      <w:r>
+        <w:rPr>
+          <w:rFonts w:ascii="Times New Roman" w:hAnsi="Times New Roman" w:cs="Times New Roman"/>
+          <w:sz w:val="24"/>
+          <w:szCs w:val="24"/>
+        </w:rPr>
+        <w:t xml:space="preserve">. The database will also securely hold a user’s login information, like their email and password. </w:t>
+      </w:r>
+    </w:p>
+    <w:p>
+      <w:pPr>
+        <w:spacing w:line="480" w:lineRule="auto"/>
+        <w:rPr>
+          <w:rFonts w:ascii="Times New Roman" w:hAnsi="Times New Roman" w:cs="Times New Roman"/>
+          <w:sz w:val="24"/>
+          <w:szCs w:val="24"/>
+        </w:rPr>
+      </w:pPr>
+      <w:r>
+        <w:rPr>
+          <w:rFonts w:ascii="Times New Roman" w:hAnsi="Times New Roman" w:cs="Times New Roman"/>
+          <w:sz w:val="24"/>
+          <w:szCs w:val="24"/>
+        </w:rPr>
+        <w:tab/>
+        <w:t>The first thing a user will</w:t>
+      </w:r>
+      <w:r>
+        <w:rPr>
+          <w:rFonts w:ascii="Times New Roman" w:hAnsi="Times New Roman" w:cs="Times New Roman"/>
+          <w:sz w:val="24"/>
+          <w:szCs w:val="24"/>
+        </w:rPr>
+        <w:t xml:space="preserve"> </w:t>
+      </w:r>
+      <w:r>
+        <w:rPr>
+          <w:rFonts w:ascii="Times New Roman" w:hAnsi="Times New Roman" w:cs="Times New Roman"/>
+          <w:sz w:val="24"/>
+          <w:szCs w:val="24"/>
+        </w:rPr>
+        <w:t xml:space="preserve">do before accessing anything is </w:t>
+      </w:r>
+      <w:r>
+        <w:rPr>
+          <w:rFonts w:ascii="Times New Roman" w:hAnsi="Times New Roman" w:cs="Times New Roman"/>
+          <w:sz w:val="24"/>
+          <w:szCs w:val="24"/>
+        </w:rPr>
+        <w:t>log</w:t>
+      </w:r>
+      <w:r>
+        <w:rPr>
+          <w:rFonts w:ascii="Times New Roman" w:hAnsi="Times New Roman" w:cs="Times New Roman"/>
+          <w:sz w:val="24"/>
+          <w:szCs w:val="24"/>
+        </w:rPr>
+        <w:t xml:space="preserve"> </w:t>
+      </w:r>
+      <w:r>
+        <w:rPr>
+          <w:rFonts w:ascii="Times New Roman" w:hAnsi="Times New Roman" w:cs="Times New Roman"/>
+          <w:sz w:val="24"/>
+          <w:szCs w:val="24"/>
+        </w:rPr>
+        <w:t>in to</w:t>
+      </w:r>
+      <w:r>
+        <w:rPr>
+          <w:rFonts w:ascii="Times New Roman" w:hAnsi="Times New Roman" w:cs="Times New Roman"/>
+          <w:sz w:val="24"/>
+          <w:szCs w:val="24"/>
+        </w:rPr>
+        <w:t xml:space="preserve"> the system, whether they are a new or returning user. </w:t>
+      </w:r>
+      <w:r>
+        <w:rPr>
+          <w:rFonts w:ascii="Times New Roman" w:hAnsi="Times New Roman" w:cs="Times New Roman"/>
+          <w:sz w:val="24"/>
+          <w:szCs w:val="24"/>
+        </w:rPr>
+        <w:t xml:space="preserve">Once the user enters credentials, the program will search the database to either ensure the credentials are correct or create a new account with the provided credentials.  </w:t>
+      </w:r>
+      <w:r>
+        <w:rPr>
+          <w:rFonts w:ascii="Times New Roman" w:hAnsi="Times New Roman" w:cs="Times New Roman"/>
+          <w:sz w:val="24"/>
+          <w:szCs w:val="24"/>
+        </w:rPr>
+        <w:t xml:space="preserve">Once </w:t>
+      </w:r>
+      <w:r>
+        <w:rPr>
+          <w:rFonts w:ascii="Times New Roman" w:hAnsi="Times New Roman" w:cs="Times New Roman"/>
+          <w:sz w:val="24"/>
+          <w:szCs w:val="24"/>
+        </w:rPr>
+        <w:t xml:space="preserve">the credentials are verified or the new account is created, the user will be entered into the activity feed section, which will display other </w:t>
+      </w:r>
+      <w:r>
+        <w:rPr>
+          <w:rFonts w:ascii="Times New Roman" w:hAnsi="Times New Roman" w:cs="Times New Roman"/>
+          <w:sz w:val="24"/>
+          <w:szCs w:val="24"/>
+        </w:rPr>
+        <w:t>users'</w:t>
+      </w:r>
+      <w:r>
+        <w:rPr>
+          <w:rFonts w:ascii="Times New Roman" w:hAnsi="Times New Roman" w:cs="Times New Roman"/>
+          <w:sz w:val="24"/>
+          <w:szCs w:val="24"/>
+        </w:rPr>
+        <w:t xml:space="preserve"> activities.</w:t>
+      </w:r>
+    </w:p>
+    <w:p>
+      <w:pPr>
         <w:pStyle w:val="Heading2"/>
         <w:rPr>
           <w:rFonts w:ascii="Times New Roman" w:hAnsi="Times New Roman" w:cs="Times New Roman"/>
@@ -6751,7 +7000,6 @@
           <w:szCs w:val="24"/>
           <w:u w:val="single"/>
         </w:rPr>
-        <w:lastRenderedPageBreak/>
         <w:t>List of References</w:t>
       </w:r>
       <w:bookmarkEnd w:id="16"/>
@@ -7243,199 +7491,199 @@
           <w:szCs w:val="24"/>
           <w:u w:val="single"/>
         </w:rPr>
+        <w:t>Appendix I: Technical Glossary</w:t>
+      </w:r>
+      <w:bookmarkEnd w:id="17"/>
+    </w:p>
+    <w:p>
+      <w:pPr>
+        <w:rPr>
+          <w:rFonts w:ascii="Times New Roman" w:hAnsi="Times New Roman" w:cs="Times New Roman"/>
+          <w:b/>
+          <w:bCs/>
+          <w:sz w:val="24"/>
+          <w:szCs w:val="24"/>
+          <w:u w:val="single"/>
+        </w:rPr>
+      </w:pPr>
+    </w:p>
+    <w:p>
+      <w:pPr>
+        <w:pStyle w:val="Heading1"/>
+        <w:rPr>
+          <w:rFonts w:ascii="Times New Roman" w:hAnsi="Times New Roman" w:cs="Times New Roman"/>
+          <w:b/>
+          <w:bCs/>
+          <w:color w:val="auto"/>
+          <w:sz w:val="24"/>
+          <w:szCs w:val="24"/>
+          <w:u w:val="single"/>
+        </w:rPr>
+      </w:pPr>
+      <w:bookmarkStart w:id="18" w:name="_Toc209954392"/>
+      <w:r>
+        <w:rPr>
+          <w:rFonts w:ascii="Times New Roman" w:hAnsi="Times New Roman" w:cs="Times New Roman"/>
+          <w:b/>
+          <w:bCs/>
+          <w:color w:val="auto"/>
+          <w:sz w:val="24"/>
+          <w:szCs w:val="24"/>
+          <w:u w:val="single"/>
+        </w:rPr>
+        <w:t>Appendix I</w:t>
+      </w:r>
+      <w:r>
+        <w:rPr>
+          <w:rFonts w:ascii="Times New Roman" w:hAnsi="Times New Roman" w:cs="Times New Roman"/>
+          <w:b/>
+          <w:bCs/>
+          <w:color w:val="auto"/>
+          <w:sz w:val="24"/>
+          <w:szCs w:val="24"/>
+          <w:u w:val="single"/>
+        </w:rPr>
+        <w:t>I</w:t>
+      </w:r>
+      <w:r>
+        <w:rPr>
+          <w:rFonts w:ascii="Times New Roman" w:hAnsi="Times New Roman" w:cs="Times New Roman"/>
+          <w:b/>
+          <w:bCs/>
+          <w:color w:val="auto"/>
+          <w:sz w:val="24"/>
+          <w:szCs w:val="24"/>
+          <w:u w:val="single"/>
+        </w:rPr>
+        <w:t>: Te</w:t>
+      </w:r>
+      <w:r>
+        <w:rPr>
+          <w:rFonts w:ascii="Times New Roman" w:hAnsi="Times New Roman" w:cs="Times New Roman"/>
+          <w:b/>
+          <w:bCs/>
+          <w:color w:val="auto"/>
+          <w:sz w:val="24"/>
+          <w:szCs w:val="24"/>
+          <w:u w:val="single"/>
+        </w:rPr>
+        <w:t>am Details</w:t>
+      </w:r>
+      <w:bookmarkEnd w:id="18"/>
+    </w:p>
+    <w:p>
+      <w:pPr>
+        <w:rPr>
+          <w:rFonts w:ascii="Times New Roman" w:hAnsi="Times New Roman" w:cs="Times New Roman"/>
+          <w:b/>
+          <w:bCs/>
+          <w:sz w:val="24"/>
+          <w:szCs w:val="24"/>
+          <w:u w:val="single"/>
+        </w:rPr>
+      </w:pPr>
+    </w:p>
+    <w:p>
+      <w:pPr>
+        <w:pStyle w:val="Heading1"/>
+        <w:rPr>
+          <w:rFonts w:ascii="Times New Roman" w:hAnsi="Times New Roman" w:cs="Times New Roman"/>
+          <w:b/>
+          <w:bCs/>
+          <w:color w:val="auto"/>
+          <w:sz w:val="24"/>
+          <w:szCs w:val="24"/>
+          <w:u w:val="single"/>
+        </w:rPr>
+      </w:pPr>
+      <w:bookmarkStart w:id="19" w:name="_Toc209954393"/>
+      <w:r>
+        <w:rPr>
+          <w:rFonts w:ascii="Times New Roman" w:hAnsi="Times New Roman" w:cs="Times New Roman"/>
+          <w:b/>
+          <w:bCs/>
+          <w:color w:val="auto"/>
+          <w:sz w:val="24"/>
+          <w:szCs w:val="24"/>
+          <w:u w:val="single"/>
+        </w:rPr>
+        <w:t>Appendix I</w:t>
+      </w:r>
+      <w:r>
+        <w:rPr>
+          <w:rFonts w:ascii="Times New Roman" w:hAnsi="Times New Roman" w:cs="Times New Roman"/>
+          <w:b/>
+          <w:bCs/>
+          <w:color w:val="auto"/>
+          <w:sz w:val="24"/>
+          <w:szCs w:val="24"/>
+          <w:u w:val="single"/>
+        </w:rPr>
+        <w:t>II</w:t>
+      </w:r>
+      <w:r>
+        <w:rPr>
+          <w:rFonts w:ascii="Times New Roman" w:hAnsi="Times New Roman" w:cs="Times New Roman"/>
+          <w:b/>
+          <w:bCs/>
+          <w:color w:val="auto"/>
+          <w:sz w:val="24"/>
+          <w:szCs w:val="24"/>
+          <w:u w:val="single"/>
+        </w:rPr>
+        <w:t xml:space="preserve">: </w:t>
+      </w:r>
+      <w:r>
+        <w:rPr>
+          <w:rFonts w:ascii="Times New Roman" w:hAnsi="Times New Roman" w:cs="Times New Roman"/>
+          <w:b/>
+          <w:bCs/>
+          <w:color w:val="auto"/>
+          <w:sz w:val="24"/>
+          <w:szCs w:val="24"/>
+          <w:u w:val="single"/>
+        </w:rPr>
+        <w:t>Workflow Authentication</w:t>
+      </w:r>
+      <w:bookmarkEnd w:id="19"/>
+    </w:p>
+    <w:p>
+      <w:pPr>
+        <w:rPr>
+          <w:rFonts w:ascii="Times New Roman" w:hAnsi="Times New Roman" w:cs="Times New Roman"/>
+          <w:b/>
+          <w:bCs/>
+          <w:sz w:val="24"/>
+          <w:szCs w:val="24"/>
+          <w:u w:val="single"/>
+        </w:rPr>
+      </w:pPr>
+    </w:p>
+    <w:p>
+      <w:pPr>
+        <w:pStyle w:val="Heading1"/>
+        <w:rPr>
+          <w:rFonts w:ascii="Times New Roman" w:hAnsi="Times New Roman" w:cs="Times New Roman"/>
+          <w:b/>
+          <w:bCs/>
+          <w:color w:val="auto"/>
+          <w:sz w:val="24"/>
+          <w:szCs w:val="24"/>
+          <w:u w:val="single"/>
+        </w:rPr>
+      </w:pPr>
+      <w:bookmarkStart w:id="20" w:name="_Toc209954394"/>
+      <w:r>
+        <w:rPr>
+          <w:rFonts w:ascii="Times New Roman" w:hAnsi="Times New Roman" w:cs="Times New Roman"/>
+          <w:b/>
+          <w:bCs/>
+          <w:color w:val="auto"/>
+          <w:sz w:val="24"/>
+          <w:szCs w:val="24"/>
+          <w:u w:val="single"/>
+        </w:rPr>
         <w:lastRenderedPageBreak/>
-        <w:t>Appendix I: Technical Glossary</w:t>
-      </w:r>
-      <w:bookmarkEnd w:id="17"/>
-    </w:p>
-    <w:p>
-      <w:pPr>
-        <w:rPr>
-          <w:rFonts w:ascii="Times New Roman" w:hAnsi="Times New Roman" w:cs="Times New Roman"/>
-          <w:b/>
-          <w:bCs/>
-          <w:sz w:val="24"/>
-          <w:szCs w:val="24"/>
-          <w:u w:val="single"/>
-        </w:rPr>
-      </w:pPr>
-    </w:p>
-    <w:p>
-      <w:pPr>
-        <w:pStyle w:val="Heading1"/>
-        <w:rPr>
-          <w:rFonts w:ascii="Times New Roman" w:hAnsi="Times New Roman" w:cs="Times New Roman"/>
-          <w:b/>
-          <w:bCs/>
-          <w:color w:val="auto"/>
-          <w:sz w:val="24"/>
-          <w:szCs w:val="24"/>
-          <w:u w:val="single"/>
-        </w:rPr>
-      </w:pPr>
-      <w:bookmarkStart w:id="18" w:name="_Toc209954392"/>
-      <w:r>
-        <w:rPr>
-          <w:rFonts w:ascii="Times New Roman" w:hAnsi="Times New Roman" w:cs="Times New Roman"/>
-          <w:b/>
-          <w:bCs/>
-          <w:color w:val="auto"/>
-          <w:sz w:val="24"/>
-          <w:szCs w:val="24"/>
-          <w:u w:val="single"/>
-        </w:rPr>
-        <w:t>Appendix I</w:t>
-      </w:r>
-      <w:r>
-        <w:rPr>
-          <w:rFonts w:ascii="Times New Roman" w:hAnsi="Times New Roman" w:cs="Times New Roman"/>
-          <w:b/>
-          <w:bCs/>
-          <w:color w:val="auto"/>
-          <w:sz w:val="24"/>
-          <w:szCs w:val="24"/>
-          <w:u w:val="single"/>
-        </w:rPr>
-        <w:t>I</w:t>
-      </w:r>
-      <w:r>
-        <w:rPr>
-          <w:rFonts w:ascii="Times New Roman" w:hAnsi="Times New Roman" w:cs="Times New Roman"/>
-          <w:b/>
-          <w:bCs/>
-          <w:color w:val="auto"/>
-          <w:sz w:val="24"/>
-          <w:szCs w:val="24"/>
-          <w:u w:val="single"/>
-        </w:rPr>
-        <w:t>: Te</w:t>
-      </w:r>
-      <w:r>
-        <w:rPr>
-          <w:rFonts w:ascii="Times New Roman" w:hAnsi="Times New Roman" w:cs="Times New Roman"/>
-          <w:b/>
-          <w:bCs/>
-          <w:color w:val="auto"/>
-          <w:sz w:val="24"/>
-          <w:szCs w:val="24"/>
-          <w:u w:val="single"/>
-        </w:rPr>
-        <w:t>am Details</w:t>
-      </w:r>
-      <w:bookmarkEnd w:id="18"/>
-    </w:p>
-    <w:p>
-      <w:pPr>
-        <w:rPr>
-          <w:rFonts w:ascii="Times New Roman" w:hAnsi="Times New Roman" w:cs="Times New Roman"/>
-          <w:b/>
-          <w:bCs/>
-          <w:sz w:val="24"/>
-          <w:szCs w:val="24"/>
-          <w:u w:val="single"/>
-        </w:rPr>
-      </w:pPr>
-    </w:p>
-    <w:p>
-      <w:pPr>
-        <w:pStyle w:val="Heading1"/>
-        <w:rPr>
-          <w:rFonts w:ascii="Times New Roman" w:hAnsi="Times New Roman" w:cs="Times New Roman"/>
-          <w:b/>
-          <w:bCs/>
-          <w:color w:val="auto"/>
-          <w:sz w:val="24"/>
-          <w:szCs w:val="24"/>
-          <w:u w:val="single"/>
-        </w:rPr>
-      </w:pPr>
-      <w:bookmarkStart w:id="19" w:name="_Toc209954393"/>
-      <w:r>
-        <w:rPr>
-          <w:rFonts w:ascii="Times New Roman" w:hAnsi="Times New Roman" w:cs="Times New Roman"/>
-          <w:b/>
-          <w:bCs/>
-          <w:color w:val="auto"/>
-          <w:sz w:val="24"/>
-          <w:szCs w:val="24"/>
-          <w:u w:val="single"/>
-        </w:rPr>
-        <w:t>Appendix I</w:t>
-      </w:r>
-      <w:r>
-        <w:rPr>
-          <w:rFonts w:ascii="Times New Roman" w:hAnsi="Times New Roman" w:cs="Times New Roman"/>
-          <w:b/>
-          <w:bCs/>
-          <w:color w:val="auto"/>
-          <w:sz w:val="24"/>
-          <w:szCs w:val="24"/>
-          <w:u w:val="single"/>
-        </w:rPr>
-        <w:t>II</w:t>
-      </w:r>
-      <w:r>
-        <w:rPr>
-          <w:rFonts w:ascii="Times New Roman" w:hAnsi="Times New Roman" w:cs="Times New Roman"/>
-          <w:b/>
-          <w:bCs/>
-          <w:color w:val="auto"/>
-          <w:sz w:val="24"/>
-          <w:szCs w:val="24"/>
-          <w:u w:val="single"/>
-        </w:rPr>
-        <w:t xml:space="preserve">: </w:t>
-      </w:r>
-      <w:r>
-        <w:rPr>
-          <w:rFonts w:ascii="Times New Roman" w:hAnsi="Times New Roman" w:cs="Times New Roman"/>
-          <w:b/>
-          <w:bCs/>
-          <w:color w:val="auto"/>
-          <w:sz w:val="24"/>
-          <w:szCs w:val="24"/>
-          <w:u w:val="single"/>
-        </w:rPr>
-        <w:t>Workflow Authentication</w:t>
-      </w:r>
-      <w:bookmarkEnd w:id="19"/>
-    </w:p>
-    <w:p>
-      <w:pPr>
-        <w:rPr>
-          <w:rFonts w:ascii="Times New Roman" w:hAnsi="Times New Roman" w:cs="Times New Roman"/>
-          <w:b/>
-          <w:bCs/>
-          <w:sz w:val="24"/>
-          <w:szCs w:val="24"/>
-          <w:u w:val="single"/>
-        </w:rPr>
-      </w:pPr>
-    </w:p>
-    <w:p>
-      <w:pPr>
-        <w:pStyle w:val="Heading1"/>
-        <w:rPr>
-          <w:rFonts w:ascii="Times New Roman" w:hAnsi="Times New Roman" w:cs="Times New Roman"/>
-          <w:b/>
-          <w:bCs/>
-          <w:color w:val="auto"/>
-          <w:sz w:val="24"/>
-          <w:szCs w:val="24"/>
-          <w:u w:val="single"/>
-        </w:rPr>
-      </w:pPr>
-      <w:bookmarkStart w:id="20" w:name="_Toc209954394"/>
-      <w:r>
-        <w:rPr>
-          <w:rFonts w:ascii="Times New Roman" w:hAnsi="Times New Roman" w:cs="Times New Roman"/>
-          <w:b/>
-          <w:bCs/>
-          <w:color w:val="auto"/>
-          <w:sz w:val="24"/>
-          <w:szCs w:val="24"/>
-          <w:u w:val="single"/>
-        </w:rPr>
         <w:t xml:space="preserve">Appendix IV: </w:t>
       </w:r>
       <w:r>
@@ -7640,7 +7888,6 @@
         <w:docPartUnique/>
       </w:docPartObj>
     </w:sdtPr>
-    <w:sdtEndPr/>
     <w:sdtContent>
       <w:p>
         <w:pPr>

</xml_diff>

<commit_message>
Added first term to glossary, grammar changes
</commit_message>
<xml_diff>
--- a/Requirements/Group2_CMSC-4900_Requirements.docx
+++ b/Requirements/Group2_CMSC-4900_Requirements.docx
@@ -3127,7 +3127,23 @@
           <w:sz w:val="24"/>
           <w:szCs w:val="24"/>
         </w:rPr>
-        <w:t xml:space="preserve">In one combined  platform, the Vulcan Activity Tracker aspires to meet </w:t>
+        <w:t xml:space="preserve">In one </w:t>
+      </w:r>
+      <w:r>
+        <w:rPr>
+          <w:rFonts w:ascii="Times New Roman" w:hAnsi="Times New Roman" w:cs="Times New Roman"/>
+          <w:sz w:val="24"/>
+          <w:szCs w:val="24"/>
+        </w:rPr>
+        <w:t>combined platform</w:t>
+      </w:r>
+      <w:r>
+        <w:rPr>
+          <w:rFonts w:ascii="Times New Roman" w:hAnsi="Times New Roman" w:cs="Times New Roman"/>
+          <w:sz w:val="24"/>
+          <w:szCs w:val="24"/>
+        </w:rPr>
+        <w:t xml:space="preserve">, the Vulcan Activity Tracker aspires to meet </w:t>
       </w:r>
       <w:r>
         <w:rPr>
@@ -3284,7 +3300,25 @@
           <w:sz w:val="24"/>
           <w:szCs w:val="24"/>
         </w:rPr>
-        <w:t xml:space="preserve">roject organization. </w:t>
+        <w:t xml:space="preserve">roject </w:t>
+      </w:r>
+      <w:proofErr w:type="gramStart"/>
+      <w:r>
+        <w:rPr>
+          <w:rFonts w:ascii="Times New Roman" w:hAnsi="Times New Roman" w:cs="Times New Roman"/>
+          <w:sz w:val="24"/>
+          <w:szCs w:val="24"/>
+        </w:rPr>
+        <w:t>organization</w:t>
+      </w:r>
+      <w:proofErr w:type="gramEnd"/>
+      <w:r>
+        <w:rPr>
+          <w:rFonts w:ascii="Times New Roman" w:hAnsi="Times New Roman" w:cs="Times New Roman"/>
+          <w:sz w:val="24"/>
+          <w:szCs w:val="24"/>
+        </w:rPr>
+        <w:t xml:space="preserve">. </w:t>
       </w:r>
       <w:r>
         <w:rPr>
@@ -3944,8 +3978,18 @@
           <w:sz w:val="24"/>
           <w:szCs w:val="24"/>
         </w:rPr>
-        <w:t>The third client-side feature will be a leaderboard</w:t>
-      </w:r>
+        <w:t xml:space="preserve">The third client-side feature will be </w:t>
+      </w:r>
+      <w:proofErr w:type="gramStart"/>
+      <w:r>
+        <w:rPr>
+          <w:rFonts w:ascii="Times New Roman" w:hAnsi="Times New Roman" w:cs="Times New Roman"/>
+          <w:sz w:val="24"/>
+          <w:szCs w:val="24"/>
+        </w:rPr>
+        <w:t>a leaderboard</w:t>
+      </w:r>
+      <w:proofErr w:type="gramEnd"/>
       <w:r>
         <w:rPr>
           <w:rFonts w:ascii="Times New Roman" w:hAnsi="Times New Roman" w:cs="Times New Roman"/>
@@ -4341,7 +4385,25 @@
           <w:sz w:val="24"/>
           <w:szCs w:val="24"/>
         </w:rPr>
-        <w:t>designated topic. The following tabular representation demonstrates the selection each</w:t>
+        <w:t xml:space="preserve">designated </w:t>
+      </w:r>
+      <w:proofErr w:type="gramStart"/>
+      <w:r>
+        <w:rPr>
+          <w:rFonts w:ascii="Times New Roman" w:hAnsi="Times New Roman" w:cs="Times New Roman"/>
+          <w:sz w:val="24"/>
+          <w:szCs w:val="24"/>
+        </w:rPr>
+        <w:t>topic</w:t>
+      </w:r>
+      <w:proofErr w:type="gramEnd"/>
+      <w:r>
+        <w:rPr>
+          <w:rFonts w:ascii="Times New Roman" w:hAnsi="Times New Roman" w:cs="Times New Roman"/>
+          <w:sz w:val="24"/>
+          <w:szCs w:val="24"/>
+        </w:rPr>
+        <w:t>. The following tabular representation demonstrates the selection each</w:t>
       </w:r>
       <w:r>
         <w:rPr>
@@ -5071,7 +5133,25 @@
           <w:sz w:val="24"/>
           <w:szCs w:val="24"/>
         </w:rPr>
-        <w:t xml:space="preserve">For remote collaboration, GitHub is used to implement a shared team repository for  project source </w:t>
+        <w:t xml:space="preserve">For remote collaboration, GitHub is used to implement a shared team repository </w:t>
+      </w:r>
+      <w:proofErr w:type="gramStart"/>
+      <w:r>
+        <w:rPr>
+          <w:rFonts w:ascii="Times New Roman" w:hAnsi="Times New Roman" w:cs="Times New Roman"/>
+          <w:sz w:val="24"/>
+          <w:szCs w:val="24"/>
+        </w:rPr>
+        <w:t>for  project</w:t>
+      </w:r>
+      <w:proofErr w:type="gramEnd"/>
+      <w:r>
+        <w:rPr>
+          <w:rFonts w:ascii="Times New Roman" w:hAnsi="Times New Roman" w:cs="Times New Roman"/>
+          <w:sz w:val="24"/>
+          <w:szCs w:val="24"/>
+        </w:rPr>
+        <w:t xml:space="preserve"> source </w:t>
       </w:r>
       <w:r>
         <w:rPr>
@@ -5863,6 +5943,7 @@
         </w:rPr>
         <w:t>*</w:t>
       </w:r>
+      <w:proofErr w:type="gramStart"/>
       <w:r>
         <w:rPr>
           <w:rFonts w:ascii="Times New Roman" w:hAnsi="Times New Roman" w:cs="Times New Roman"/>
@@ -5872,8 +5953,9 @@
           <w:sz w:val="24"/>
           <w:szCs w:val="24"/>
         </w:rPr>
-        <w:t>hmmm not sure that this goes here</w:t>
-      </w:r>
+        <w:t>hmmm</w:t>
+      </w:r>
+      <w:proofErr w:type="gramEnd"/>
       <w:r>
         <w:rPr>
           <w:rFonts w:ascii="Times New Roman" w:hAnsi="Times New Roman" w:cs="Times New Roman"/>
@@ -5883,6 +5965,17 @@
           <w:sz w:val="24"/>
           <w:szCs w:val="24"/>
         </w:rPr>
+        <w:t xml:space="preserve"> not sure that this goes here</w:t>
+      </w:r>
+      <w:r>
+        <w:rPr>
+          <w:rFonts w:ascii="Times New Roman" w:hAnsi="Times New Roman" w:cs="Times New Roman"/>
+          <w:i/>
+          <w:iCs/>
+          <w:color w:val="C00000"/>
+          <w:sz w:val="24"/>
+          <w:szCs w:val="24"/>
+        </w:rPr>
         <w:t>*</w:t>
       </w:r>
     </w:p>
@@ -6022,7 +6115,25 @@
           <w:sz w:val="24"/>
           <w:szCs w:val="24"/>
         </w:rPr>
-        <w:t xml:space="preserve"> athletic training area for</w:t>
+        <w:t xml:space="preserve"> athletic training </w:t>
+      </w:r>
+      <w:proofErr w:type="gramStart"/>
+      <w:r>
+        <w:rPr>
+          <w:rFonts w:ascii="Times New Roman" w:hAnsi="Times New Roman" w:cs="Times New Roman"/>
+          <w:sz w:val="24"/>
+          <w:szCs w:val="24"/>
+        </w:rPr>
+        <w:t>area</w:t>
+      </w:r>
+      <w:proofErr w:type="gramEnd"/>
+      <w:r>
+        <w:rPr>
+          <w:rFonts w:ascii="Times New Roman" w:hAnsi="Times New Roman" w:cs="Times New Roman"/>
+          <w:sz w:val="24"/>
+          <w:szCs w:val="24"/>
+        </w:rPr>
+        <w:t xml:space="preserve"> for</w:t>
       </w:r>
       <w:r>
         <w:rPr>
@@ -6704,7 +6815,43 @@
           <w:sz w:val="24"/>
           <w:szCs w:val="24"/>
         </w:rPr>
-        <w:t>, which can then lead to the accurate data being displayed for all of those users’ friends on the app to view</w:t>
+        <w:t xml:space="preserve">, which can then lead to </w:t>
+      </w:r>
+      <w:proofErr w:type="gramStart"/>
+      <w:r>
+        <w:rPr>
+          <w:rFonts w:ascii="Times New Roman" w:hAnsi="Times New Roman" w:cs="Times New Roman"/>
+          <w:sz w:val="24"/>
+          <w:szCs w:val="24"/>
+        </w:rPr>
+        <w:t>the accurate</w:t>
+      </w:r>
+      <w:proofErr w:type="gramEnd"/>
+      <w:r>
+        <w:rPr>
+          <w:rFonts w:ascii="Times New Roman" w:hAnsi="Times New Roman" w:cs="Times New Roman"/>
+          <w:sz w:val="24"/>
+          <w:szCs w:val="24"/>
+        </w:rPr>
+        <w:t xml:space="preserve"> data being displayed for </w:t>
+      </w:r>
+      <w:proofErr w:type="gramStart"/>
+      <w:r>
+        <w:rPr>
+          <w:rFonts w:ascii="Times New Roman" w:hAnsi="Times New Roman" w:cs="Times New Roman"/>
+          <w:sz w:val="24"/>
+          <w:szCs w:val="24"/>
+        </w:rPr>
+        <w:t>all of</w:t>
+      </w:r>
+      <w:proofErr w:type="gramEnd"/>
+      <w:r>
+        <w:rPr>
+          <w:rFonts w:ascii="Times New Roman" w:hAnsi="Times New Roman" w:cs="Times New Roman"/>
+          <w:sz w:val="24"/>
+          <w:szCs w:val="24"/>
+        </w:rPr>
+        <w:t xml:space="preserve"> those users’ friends on the app to view</w:t>
       </w:r>
       <w:r>
         <w:rPr>
@@ -6932,13 +7079,23 @@
         </w:rPr>
         <w:t xml:space="preserve">To provide </w:t>
       </w:r>
-      <w:r>
-        <w:rPr>
-          <w:rFonts w:ascii="Times New Roman" w:hAnsi="Times New Roman" w:cs="Times New Roman"/>
-          <w:sz w:val="24"/>
-          <w:szCs w:val="24"/>
-        </w:rPr>
-        <w:t xml:space="preserve">a smooth user experience </w:t>
+      <w:proofErr w:type="gramStart"/>
+      <w:r>
+        <w:rPr>
+          <w:rFonts w:ascii="Times New Roman" w:hAnsi="Times New Roman" w:cs="Times New Roman"/>
+          <w:sz w:val="24"/>
+          <w:szCs w:val="24"/>
+        </w:rPr>
+        <w:t>a smooth</w:t>
+      </w:r>
+      <w:proofErr w:type="gramEnd"/>
+      <w:r>
+        <w:rPr>
+          <w:rFonts w:ascii="Times New Roman" w:hAnsi="Times New Roman" w:cs="Times New Roman"/>
+          <w:sz w:val="24"/>
+          <w:szCs w:val="24"/>
+        </w:rPr>
+        <w:t xml:space="preserve"> user experience </w:t>
       </w:r>
       <w:r>
         <w:rPr>
@@ -6978,15 +7135,25 @@
           <w:sz w:val="24"/>
           <w:szCs w:val="24"/>
         </w:rPr>
-        <w:t xml:space="preserve"> users at once without lag. </w:t>
-      </w:r>
-      <w:r>
-        <w:rPr>
-          <w:rFonts w:ascii="Times New Roman" w:hAnsi="Times New Roman" w:cs="Times New Roman"/>
-          <w:sz w:val="24"/>
-          <w:szCs w:val="24"/>
-        </w:rPr>
-        <w:t xml:space="preserve">Users should be able to upload their workouts and view others </w:t>
+        <w:t xml:space="preserve"> users at once without lag. Users should be able to upload their workouts and view </w:t>
+      </w:r>
+      <w:proofErr w:type="gramStart"/>
+      <w:r>
+        <w:rPr>
+          <w:rFonts w:ascii="Times New Roman" w:hAnsi="Times New Roman" w:cs="Times New Roman"/>
+          <w:sz w:val="24"/>
+          <w:szCs w:val="24"/>
+        </w:rPr>
+        <w:t>others</w:t>
+      </w:r>
+      <w:proofErr w:type="gramEnd"/>
+      <w:r>
+        <w:rPr>
+          <w:rFonts w:ascii="Times New Roman" w:hAnsi="Times New Roman" w:cs="Times New Roman"/>
+          <w:sz w:val="24"/>
+          <w:szCs w:val="24"/>
+        </w:rPr>
+        <w:t xml:space="preserve"> </w:t>
       </w:r>
       <w:r>
         <w:rPr>
@@ -7096,7 +7263,25 @@
           <w:sz w:val="24"/>
           <w:szCs w:val="24"/>
         </w:rPr>
-        <w:t xml:space="preserve"> users data will be encrypted</w:t>
+        <w:t xml:space="preserve"> </w:t>
+      </w:r>
+      <w:proofErr w:type="gramStart"/>
+      <w:r>
+        <w:rPr>
+          <w:rFonts w:ascii="Times New Roman" w:hAnsi="Times New Roman" w:cs="Times New Roman"/>
+          <w:sz w:val="24"/>
+          <w:szCs w:val="24"/>
+        </w:rPr>
+        <w:t>users</w:t>
+      </w:r>
+      <w:proofErr w:type="gramEnd"/>
+      <w:r>
+        <w:rPr>
+          <w:rFonts w:ascii="Times New Roman" w:hAnsi="Times New Roman" w:cs="Times New Roman"/>
+          <w:sz w:val="24"/>
+          <w:szCs w:val="24"/>
+        </w:rPr>
+        <w:t xml:space="preserve"> data will be encrypted</w:t>
       </w:r>
       <w:r>
         <w:rPr>
@@ -7128,8 +7313,18 @@
           <w:sz w:val="24"/>
           <w:szCs w:val="24"/>
         </w:rPr>
-        <w:t xml:space="preserve"> while at rest</w:t>
-      </w:r>
+        <w:t xml:space="preserve"> </w:t>
+      </w:r>
+      <w:proofErr w:type="gramStart"/>
+      <w:r>
+        <w:rPr>
+          <w:rFonts w:ascii="Times New Roman" w:hAnsi="Times New Roman" w:cs="Times New Roman"/>
+          <w:sz w:val="24"/>
+          <w:szCs w:val="24"/>
+        </w:rPr>
+        <w:t>while at rest</w:t>
+      </w:r>
+      <w:proofErr w:type="gramEnd"/>
       <w:r>
         <w:rPr>
           <w:rFonts w:ascii="Times New Roman" w:hAnsi="Times New Roman" w:cs="Times New Roman"/>
@@ -7178,6 +7373,7 @@
         </w:rPr>
         <w:t xml:space="preserve"> have built-in </w:t>
       </w:r>
+      <w:proofErr w:type="gramStart"/>
       <w:r>
         <w:rPr>
           <w:rFonts w:ascii="Times New Roman" w:hAnsi="Times New Roman" w:cs="Times New Roman"/>
@@ -7186,6 +7382,7 @@
         </w:rPr>
         <w:t>safe guards</w:t>
       </w:r>
+      <w:proofErr w:type="gramEnd"/>
       <w:r>
         <w:rPr>
           <w:rFonts w:ascii="Times New Roman" w:hAnsi="Times New Roman" w:cs="Times New Roman"/>
@@ -7290,13 +7487,23 @@
         </w:rPr>
         <w:t xml:space="preserve"> </w:t>
       </w:r>
-      <w:r>
-        <w:rPr>
-          <w:rFonts w:ascii="Times New Roman" w:hAnsi="Times New Roman" w:cs="Times New Roman"/>
-          <w:sz w:val="24"/>
-          <w:szCs w:val="24"/>
-        </w:rPr>
-        <w:t>he system will be developed with</w:t>
+      <w:proofErr w:type="gramStart"/>
+      <w:r>
+        <w:rPr>
+          <w:rFonts w:ascii="Times New Roman" w:hAnsi="Times New Roman" w:cs="Times New Roman"/>
+          <w:sz w:val="24"/>
+          <w:szCs w:val="24"/>
+        </w:rPr>
+        <w:t>he</w:t>
+      </w:r>
+      <w:proofErr w:type="gramEnd"/>
+      <w:r>
+        <w:rPr>
+          <w:rFonts w:ascii="Times New Roman" w:hAnsi="Times New Roman" w:cs="Times New Roman"/>
+          <w:sz w:val="24"/>
+          <w:szCs w:val="24"/>
+        </w:rPr>
+        <w:t xml:space="preserve"> system will be developed with</w:t>
       </w:r>
       <w:r>
         <w:rPr>
@@ -7338,6 +7545,7 @@
         </w:rPr>
         <w:t xml:space="preserve"> </w:t>
       </w:r>
+      <w:proofErr w:type="gramStart"/>
       <w:r>
         <w:rPr>
           <w:rFonts w:ascii="Times New Roman" w:hAnsi="Times New Roman" w:cs="Times New Roman"/>
@@ -7360,7 +7568,16 @@
           <w:sz w:val="24"/>
           <w:szCs w:val="24"/>
         </w:rPr>
-        <w:t xml:space="preserve"> 99% uptime excluding downtime for maintenance.</w:t>
+        <w:t xml:space="preserve"> 99</w:t>
+      </w:r>
+      <w:proofErr w:type="gramEnd"/>
+      <w:r>
+        <w:rPr>
+          <w:rFonts w:ascii="Times New Roman" w:hAnsi="Times New Roman" w:cs="Times New Roman"/>
+          <w:sz w:val="24"/>
+          <w:szCs w:val="24"/>
+        </w:rPr>
+        <w:t>% uptime excluding downtime for maintenance.</w:t>
       </w:r>
     </w:p>
     <w:p>
@@ -7929,13 +8146,23 @@
           <w:szCs w:val="24"/>
         </w:rPr>
       </w:pPr>
-      <w:r>
-        <w:rPr>
-          <w:rFonts w:ascii="Times New Roman" w:hAnsi="Times New Roman" w:cs="Times New Roman"/>
-          <w:sz w:val="24"/>
-          <w:szCs w:val="24"/>
-        </w:rPr>
-        <w:t>The Run Buddy Ltd. (2022). </w:t>
+      <w:proofErr w:type="gramStart"/>
+      <w:r>
+        <w:rPr>
+          <w:rFonts w:ascii="Times New Roman" w:hAnsi="Times New Roman" w:cs="Times New Roman"/>
+          <w:sz w:val="24"/>
+          <w:szCs w:val="24"/>
+        </w:rPr>
+        <w:t>The Run</w:t>
+      </w:r>
+      <w:proofErr w:type="gramEnd"/>
+      <w:r>
+        <w:rPr>
+          <w:rFonts w:ascii="Times New Roman" w:hAnsi="Times New Roman" w:cs="Times New Roman"/>
+          <w:sz w:val="24"/>
+          <w:szCs w:val="24"/>
+        </w:rPr>
+        <w:t xml:space="preserve"> Buddy Ltd. (2022). </w:t>
       </w:r>
       <w:r>
         <w:rPr>
@@ -8270,6 +8497,19 @@
         <w:t>Appendix I: Technical Glossary</w:t>
       </w:r>
       <w:bookmarkEnd w:id="17"/>
+    </w:p>
+    <w:p/>
+    <w:p>
+      <w:r>
+        <w:rPr>
+          <w:b/>
+          <w:bCs/>
+        </w:rPr>
+        <w:t>Database</w:t>
+      </w:r>
+      <w:r>
+        <w:t xml:space="preserve"> – a structured set of data held in a computer, especially one that is accessible in various ways</w:t>
+      </w:r>
     </w:p>
     <w:p>
       <w:pPr>

</xml_diff>

<commit_message>
updated contents, added list for user cases, starting diagrams
</commit_message>
<xml_diff>
--- a/Requirements/Group2_CMSC-4900_Requirements.docx
+++ b/Requirements/Group2_CMSC-4900_Requirements.docx
@@ -906,7 +906,7 @@
           <w:r>
             <w:fldChar w:fldCharType="separate"/>
           </w:r>
-          <w:hyperlink w:anchor="_Toc210149953" w:history="1">
+          <w:hyperlink w:anchor="_Toc210473273" w:history="1">
             <w:r>
               <w:rPr>
                 <w:rStyle w:val="Hyperlink"/>
@@ -936,7 +936,7 @@
                 <w:noProof/>
                 <w:webHidden/>
               </w:rPr>
-              <w:instrText xml:space="preserve"> PAGEREF _Toc210149953 \h </w:instrText>
+              <w:instrText xml:space="preserve"> PAGEREF _Toc210473273 \h </w:instrText>
             </w:r>
             <w:r>
               <w:rPr>
@@ -956,7 +956,7 @@
                 <w:noProof/>
                 <w:webHidden/>
               </w:rPr>
-              <w:t>3</w:t>
+              <w:t>2</w:t>
             </w:r>
             <w:r>
               <w:rPr>
@@ -982,7 +982,7 @@
               <w14:ligatures w14:val="standardContextual"/>
             </w:rPr>
           </w:pPr>
-          <w:hyperlink w:anchor="_Toc210149954" w:history="1">
+          <w:hyperlink w:anchor="_Toc210473274" w:history="1">
             <w:r>
               <w:rPr>
                 <w:rStyle w:val="Hyperlink"/>
@@ -1012,7 +1012,7 @@
                 <w:noProof/>
                 <w:webHidden/>
               </w:rPr>
-              <w:instrText xml:space="preserve"> PAGEREF _Toc210149954 \h </w:instrText>
+              <w:instrText xml:space="preserve"> PAGEREF _Toc210473274 \h </w:instrText>
             </w:r>
             <w:r>
               <w:rPr>
@@ -1058,7 +1058,7 @@
               <w14:ligatures w14:val="standardContextual"/>
             </w:rPr>
           </w:pPr>
-          <w:hyperlink w:anchor="_Toc210149955" w:history="1">
+          <w:hyperlink w:anchor="_Toc210473275" w:history="1">
             <w:r>
               <w:rPr>
                 <w:rStyle w:val="Hyperlink"/>
@@ -1088,7 +1088,7 @@
                 <w:noProof/>
                 <w:webHidden/>
               </w:rPr>
-              <w:instrText xml:space="preserve"> PAGEREF _Toc210149955 \h </w:instrText>
+              <w:instrText xml:space="preserve"> PAGEREF _Toc210473275 \h </w:instrText>
             </w:r>
             <w:r>
               <w:rPr>
@@ -1134,7 +1134,7 @@
               <w14:ligatures w14:val="standardContextual"/>
             </w:rPr>
           </w:pPr>
-          <w:hyperlink w:anchor="_Toc210149956" w:history="1">
+          <w:hyperlink w:anchor="_Toc210473276" w:history="1">
             <w:r>
               <w:rPr>
                 <w:rStyle w:val="Hyperlink"/>
@@ -1164,7 +1164,7 @@
                 <w:noProof/>
                 <w:webHidden/>
               </w:rPr>
-              <w:instrText xml:space="preserve"> PAGEREF _Toc210149956 \h </w:instrText>
+              <w:instrText xml:space="preserve"> PAGEREF _Toc210473276 \h </w:instrText>
             </w:r>
             <w:r>
               <w:rPr>
@@ -1210,7 +1210,7 @@
               <w14:ligatures w14:val="standardContextual"/>
             </w:rPr>
           </w:pPr>
-          <w:hyperlink w:anchor="_Toc210149957" w:history="1">
+          <w:hyperlink w:anchor="_Toc210473277" w:history="1">
             <w:r>
               <w:rPr>
                 <w:rStyle w:val="Hyperlink"/>
@@ -1240,7 +1240,7 @@
                 <w:noProof/>
                 <w:webHidden/>
               </w:rPr>
-              <w:instrText xml:space="preserve"> PAGEREF _Toc210149957 \h </w:instrText>
+              <w:instrText xml:space="preserve"> PAGEREF _Toc210473277 \h </w:instrText>
             </w:r>
             <w:r>
               <w:rPr>
@@ -1286,7 +1286,7 @@
               <w14:ligatures w14:val="standardContextual"/>
             </w:rPr>
           </w:pPr>
-          <w:hyperlink w:anchor="_Toc210149958" w:history="1">
+          <w:hyperlink w:anchor="_Toc210473278" w:history="1">
             <w:r>
               <w:rPr>
                 <w:rStyle w:val="Hyperlink"/>
@@ -1316,7 +1316,7 @@
                 <w:noProof/>
                 <w:webHidden/>
               </w:rPr>
-              <w:instrText xml:space="preserve"> PAGEREF _Toc210149958 \h </w:instrText>
+              <w:instrText xml:space="preserve"> PAGEREF _Toc210473278 \h </w:instrText>
             </w:r>
             <w:r>
               <w:rPr>
@@ -1337,6 +1337,82 @@
                 <w:webHidden/>
               </w:rPr>
               <w:t>6</w:t>
+            </w:r>
+            <w:r>
+              <w:rPr>
+                <w:noProof/>
+                <w:webHidden/>
+              </w:rPr>
+              <w:fldChar w:fldCharType="end"/>
+            </w:r>
+          </w:hyperlink>
+        </w:p>
+        <w:p>
+          <w:pPr>
+            <w:pStyle w:val="TOC1"/>
+            <w:tabs>
+              <w:tab w:val="right" w:leader="dot" w:pos="9350"/>
+            </w:tabs>
+            <w:rPr>
+              <w:rFonts w:eastAsiaTheme="minorEastAsia"/>
+              <w:noProof/>
+              <w:kern w:val="2"/>
+              <w:sz w:val="24"/>
+              <w:szCs w:val="24"/>
+              <w14:ligatures w14:val="standardContextual"/>
+            </w:rPr>
+          </w:pPr>
+          <w:hyperlink w:anchor="_Toc210473279" w:history="1">
+            <w:r>
+              <w:rPr>
+                <w:rStyle w:val="Hyperlink"/>
+                <w:rFonts w:ascii="Times New Roman" w:hAnsi="Times New Roman" w:cs="Times New Roman"/>
+                <w:b/>
+                <w:bCs/>
+                <w:noProof/>
+              </w:rPr>
+              <w:t>Initial Business Model</w:t>
+            </w:r>
+            <w:r>
+              <w:rPr>
+                <w:noProof/>
+                <w:webHidden/>
+              </w:rPr>
+              <w:tab/>
+            </w:r>
+            <w:r>
+              <w:rPr>
+                <w:noProof/>
+                <w:webHidden/>
+              </w:rPr>
+              <w:fldChar w:fldCharType="begin"/>
+            </w:r>
+            <w:r>
+              <w:rPr>
+                <w:noProof/>
+                <w:webHidden/>
+              </w:rPr>
+              <w:instrText xml:space="preserve"> PAGEREF _Toc210473279 \h </w:instrText>
+            </w:r>
+            <w:r>
+              <w:rPr>
+                <w:noProof/>
+                <w:webHidden/>
+              </w:rPr>
+            </w:r>
+            <w:r>
+              <w:rPr>
+                <w:noProof/>
+                <w:webHidden/>
+              </w:rPr>
+              <w:fldChar w:fldCharType="separate"/>
+            </w:r>
+            <w:r>
+              <w:rPr>
+                <w:noProof/>
+                <w:webHidden/>
+              </w:rPr>
+              <w:t>7</w:t>
             </w:r>
             <w:r>
               <w:rPr>
@@ -1362,7 +1438,7 @@
               <w14:ligatures w14:val="standardContextual"/>
             </w:rPr>
           </w:pPr>
-          <w:hyperlink w:anchor="_Toc210149959" w:history="1">
+          <w:hyperlink w:anchor="_Toc210473280" w:history="1">
             <w:r>
               <w:rPr>
                 <w:rStyle w:val="Hyperlink"/>
@@ -1371,7 +1447,7 @@
                 <w:bCs/>
                 <w:noProof/>
               </w:rPr>
-              <w:t>Glossary</w:t>
+              <w:t>Operational Environment</w:t>
             </w:r>
             <w:r>
               <w:rPr>
@@ -1392,7 +1468,7 @@
                 <w:noProof/>
                 <w:webHidden/>
               </w:rPr>
-              <w:instrText xml:space="preserve"> PAGEREF _Toc210149959 \h </w:instrText>
+              <w:instrText xml:space="preserve"> PAGEREF _Toc210473280 \h </w:instrText>
             </w:r>
             <w:r>
               <w:rPr>
@@ -1413,6 +1489,158 @@
                 <w:webHidden/>
               </w:rPr>
               <w:t>7</w:t>
+            </w:r>
+            <w:r>
+              <w:rPr>
+                <w:noProof/>
+                <w:webHidden/>
+              </w:rPr>
+              <w:fldChar w:fldCharType="end"/>
+            </w:r>
+          </w:hyperlink>
+        </w:p>
+        <w:p>
+          <w:pPr>
+            <w:pStyle w:val="TOC2"/>
+            <w:tabs>
+              <w:tab w:val="right" w:leader="dot" w:pos="9350"/>
+            </w:tabs>
+            <w:rPr>
+              <w:rFonts w:eastAsiaTheme="minorEastAsia"/>
+              <w:noProof/>
+              <w:kern w:val="2"/>
+              <w:sz w:val="24"/>
+              <w:szCs w:val="24"/>
+              <w14:ligatures w14:val="standardContextual"/>
+            </w:rPr>
+          </w:pPr>
+          <w:hyperlink w:anchor="_Toc210473281" w:history="1">
+            <w:r>
+              <w:rPr>
+                <w:rStyle w:val="Hyperlink"/>
+                <w:rFonts w:ascii="Times New Roman" w:hAnsi="Times New Roman" w:cs="Times New Roman"/>
+                <w:b/>
+                <w:bCs/>
+                <w:noProof/>
+              </w:rPr>
+              <w:t>Description of Data Sources</w:t>
+            </w:r>
+            <w:r>
+              <w:rPr>
+                <w:noProof/>
+                <w:webHidden/>
+              </w:rPr>
+              <w:tab/>
+            </w:r>
+            <w:r>
+              <w:rPr>
+                <w:noProof/>
+                <w:webHidden/>
+              </w:rPr>
+              <w:fldChar w:fldCharType="begin"/>
+            </w:r>
+            <w:r>
+              <w:rPr>
+                <w:noProof/>
+                <w:webHidden/>
+              </w:rPr>
+              <w:instrText xml:space="preserve"> PAGEREF _Toc210473281 \h </w:instrText>
+            </w:r>
+            <w:r>
+              <w:rPr>
+                <w:noProof/>
+                <w:webHidden/>
+              </w:rPr>
+            </w:r>
+            <w:r>
+              <w:rPr>
+                <w:noProof/>
+                <w:webHidden/>
+              </w:rPr>
+              <w:fldChar w:fldCharType="separate"/>
+            </w:r>
+            <w:r>
+              <w:rPr>
+                <w:noProof/>
+                <w:webHidden/>
+              </w:rPr>
+              <w:t>7</w:t>
+            </w:r>
+            <w:r>
+              <w:rPr>
+                <w:noProof/>
+                <w:webHidden/>
+              </w:rPr>
+              <w:fldChar w:fldCharType="end"/>
+            </w:r>
+          </w:hyperlink>
+        </w:p>
+        <w:p>
+          <w:pPr>
+            <w:pStyle w:val="TOC2"/>
+            <w:tabs>
+              <w:tab w:val="right" w:leader="dot" w:pos="9350"/>
+            </w:tabs>
+            <w:rPr>
+              <w:rFonts w:eastAsiaTheme="minorEastAsia"/>
+              <w:noProof/>
+              <w:kern w:val="2"/>
+              <w:sz w:val="24"/>
+              <w:szCs w:val="24"/>
+              <w14:ligatures w14:val="standardContextual"/>
+            </w:rPr>
+          </w:pPr>
+          <w:hyperlink w:anchor="_Toc210473282" w:history="1">
+            <w:r>
+              <w:rPr>
+                <w:rStyle w:val="Hyperlink"/>
+                <w:rFonts w:ascii="Times New Roman" w:hAnsi="Times New Roman" w:cs="Times New Roman"/>
+                <w:b/>
+                <w:bCs/>
+                <w:noProof/>
+              </w:rPr>
+              <w:t>Use Case UML Diagrams &amp; Descriptions</w:t>
+            </w:r>
+            <w:r>
+              <w:rPr>
+                <w:noProof/>
+                <w:webHidden/>
+              </w:rPr>
+              <w:tab/>
+            </w:r>
+            <w:r>
+              <w:rPr>
+                <w:noProof/>
+                <w:webHidden/>
+              </w:rPr>
+              <w:fldChar w:fldCharType="begin"/>
+            </w:r>
+            <w:r>
+              <w:rPr>
+                <w:noProof/>
+                <w:webHidden/>
+              </w:rPr>
+              <w:instrText xml:space="preserve"> PAGEREF _Toc210473282 \h </w:instrText>
+            </w:r>
+            <w:r>
+              <w:rPr>
+                <w:noProof/>
+                <w:webHidden/>
+              </w:rPr>
+            </w:r>
+            <w:r>
+              <w:rPr>
+                <w:noProof/>
+                <w:webHidden/>
+              </w:rPr>
+              <w:fldChar w:fldCharType="separate"/>
+            </w:r>
+            <w:r>
+              <w:rPr>
+                <w:noProof/>
+                <w:webHidden/>
+              </w:rPr>
+              <w:t>8</w:t>
             </w:r>
             <w:r>
               <w:rPr>
@@ -1438,7 +1666,7 @@
               <w14:ligatures w14:val="standardContextual"/>
             </w:rPr>
           </w:pPr>
-          <w:hyperlink w:anchor="_Toc210149960" w:history="1">
+          <w:hyperlink w:anchor="_Toc210473283" w:history="1">
             <w:r>
               <w:rPr>
                 <w:rStyle w:val="Hyperlink"/>
@@ -1447,7 +1675,7 @@
                 <w:bCs/>
                 <w:noProof/>
               </w:rPr>
-              <w:t>Initial Business Model</w:t>
+              <w:t>Initial Requirements</w:t>
             </w:r>
             <w:r>
               <w:rPr>
@@ -1468,7 +1696,7 @@
                 <w:noProof/>
                 <w:webHidden/>
               </w:rPr>
-              <w:instrText xml:space="preserve"> PAGEREF _Toc210149960 \h </w:instrText>
+              <w:instrText xml:space="preserve"> PAGEREF _Toc210473283 \h </w:instrText>
             </w:r>
             <w:r>
               <w:rPr>
@@ -1488,7 +1716,7 @@
                 <w:noProof/>
                 <w:webHidden/>
               </w:rPr>
-              <w:t>7</w:t>
+              <w:t>8</w:t>
             </w:r>
             <w:r>
               <w:rPr>
@@ -1514,7 +1742,7 @@
               <w14:ligatures w14:val="standardContextual"/>
             </w:rPr>
           </w:pPr>
-          <w:hyperlink w:anchor="_Toc210149961" w:history="1">
+          <w:hyperlink w:anchor="_Toc210473284" w:history="1">
             <w:r>
               <w:rPr>
                 <w:rStyle w:val="Hyperlink"/>
@@ -1523,7 +1751,7 @@
                 <w:bCs/>
                 <w:noProof/>
               </w:rPr>
-              <w:t>Operational Environment</w:t>
+              <w:t>Functional</w:t>
             </w:r>
             <w:r>
               <w:rPr>
@@ -1544,7 +1772,7 @@
                 <w:noProof/>
                 <w:webHidden/>
               </w:rPr>
-              <w:instrText xml:space="preserve"> PAGEREF _Toc210149961 \h </w:instrText>
+              <w:instrText xml:space="preserve"> PAGEREF _Toc210473284 \h </w:instrText>
             </w:r>
             <w:r>
               <w:rPr>
@@ -1564,7 +1792,7 @@
                 <w:noProof/>
                 <w:webHidden/>
               </w:rPr>
-              <w:t>7</w:t>
+              <w:t>8</w:t>
             </w:r>
             <w:r>
               <w:rPr>
@@ -1590,7 +1818,7 @@
               <w14:ligatures w14:val="standardContextual"/>
             </w:rPr>
           </w:pPr>
-          <w:hyperlink w:anchor="_Toc210149962" w:history="1">
+          <w:hyperlink w:anchor="_Toc210473285" w:history="1">
             <w:r>
               <w:rPr>
                 <w:rStyle w:val="Hyperlink"/>
@@ -1599,7 +1827,7 @@
                 <w:bCs/>
                 <w:noProof/>
               </w:rPr>
-              <w:t>Description of Data Sources</w:t>
+              <w:t>Nonfunctional</w:t>
             </w:r>
             <w:r>
               <w:rPr>
@@ -1620,7 +1848,7 @@
                 <w:noProof/>
                 <w:webHidden/>
               </w:rPr>
-              <w:instrText xml:space="preserve"> PAGEREF _Toc210149962 \h </w:instrText>
+              <w:instrText xml:space="preserve"> PAGEREF _Toc210473285 \h </w:instrText>
             </w:r>
             <w:r>
               <w:rPr>
@@ -1640,7 +1868,7 @@
                 <w:noProof/>
                 <w:webHidden/>
               </w:rPr>
-              <w:t>8</w:t>
+              <w:t>9</w:t>
             </w:r>
             <w:r>
               <w:rPr>
@@ -1666,7 +1894,7 @@
               <w14:ligatures w14:val="standardContextual"/>
             </w:rPr>
           </w:pPr>
-          <w:hyperlink w:anchor="_Toc210149963" w:history="1">
+          <w:hyperlink w:anchor="_Toc210473286" w:history="1">
             <w:r>
               <w:rPr>
                 <w:rStyle w:val="Hyperlink"/>
@@ -1675,7 +1903,7 @@
                 <w:bCs/>
                 <w:noProof/>
               </w:rPr>
-              <w:t>Use Case UML Diagrams &amp; Descriptions</w:t>
+              <w:t>Documentation</w:t>
             </w:r>
             <w:r>
               <w:rPr>
@@ -1696,7 +1924,7 @@
                 <w:noProof/>
                 <w:webHidden/>
               </w:rPr>
-              <w:instrText xml:space="preserve"> PAGEREF _Toc210149963 \h </w:instrText>
+              <w:instrText xml:space="preserve"> PAGEREF _Toc210473286 \h </w:instrText>
             </w:r>
             <w:r>
               <w:rPr>
@@ -1716,7 +1944,7 @@
                 <w:noProof/>
                 <w:webHidden/>
               </w:rPr>
-              <w:t>8</w:t>
+              <w:t>9</w:t>
             </w:r>
             <w:r>
               <w:rPr>
@@ -1742,7 +1970,7 @@
               <w14:ligatures w14:val="standardContextual"/>
             </w:rPr>
           </w:pPr>
-          <w:hyperlink w:anchor="_Toc210149964" w:history="1">
+          <w:hyperlink w:anchor="_Toc210473287" w:history="1">
             <w:r>
               <w:rPr>
                 <w:rStyle w:val="Hyperlink"/>
@@ -1751,7 +1979,7 @@
                 <w:bCs/>
                 <w:noProof/>
               </w:rPr>
-              <w:t>Initial Requirements</w:t>
+              <w:t>Testing / Revisions</w:t>
             </w:r>
             <w:r>
               <w:rPr>
@@ -1772,235 +2000,7 @@
                 <w:noProof/>
                 <w:webHidden/>
               </w:rPr>
-              <w:instrText xml:space="preserve"> PAGEREF _Toc210149964 \h </w:instrText>
-            </w:r>
-            <w:r>
-              <w:rPr>
-                <w:noProof/>
-                <w:webHidden/>
-              </w:rPr>
-            </w:r>
-            <w:r>
-              <w:rPr>
-                <w:noProof/>
-                <w:webHidden/>
-              </w:rPr>
-              <w:fldChar w:fldCharType="separate"/>
-            </w:r>
-            <w:r>
-              <w:rPr>
-                <w:noProof/>
-                <w:webHidden/>
-              </w:rPr>
-              <w:t>9</w:t>
-            </w:r>
-            <w:r>
-              <w:rPr>
-                <w:noProof/>
-                <w:webHidden/>
-              </w:rPr>
-              <w:fldChar w:fldCharType="end"/>
-            </w:r>
-          </w:hyperlink>
-        </w:p>
-        <w:p>
-          <w:pPr>
-            <w:pStyle w:val="TOC2"/>
-            <w:tabs>
-              <w:tab w:val="right" w:leader="dot" w:pos="9350"/>
-            </w:tabs>
-            <w:rPr>
-              <w:rFonts w:eastAsiaTheme="minorEastAsia"/>
-              <w:noProof/>
-              <w:kern w:val="2"/>
-              <w:sz w:val="24"/>
-              <w:szCs w:val="24"/>
-              <w14:ligatures w14:val="standardContextual"/>
-            </w:rPr>
-          </w:pPr>
-          <w:hyperlink w:anchor="_Toc210149965" w:history="1">
-            <w:r>
-              <w:rPr>
-                <w:rStyle w:val="Hyperlink"/>
-                <w:rFonts w:ascii="Times New Roman" w:hAnsi="Times New Roman" w:cs="Times New Roman"/>
-                <w:b/>
-                <w:bCs/>
-                <w:noProof/>
-              </w:rPr>
-              <w:t>Functional</w:t>
-            </w:r>
-            <w:r>
-              <w:rPr>
-                <w:noProof/>
-                <w:webHidden/>
-              </w:rPr>
-              <w:tab/>
-            </w:r>
-            <w:r>
-              <w:rPr>
-                <w:noProof/>
-                <w:webHidden/>
-              </w:rPr>
-              <w:fldChar w:fldCharType="begin"/>
-            </w:r>
-            <w:r>
-              <w:rPr>
-                <w:noProof/>
-                <w:webHidden/>
-              </w:rPr>
-              <w:instrText xml:space="preserve"> PAGEREF _Toc210149965 \h </w:instrText>
-            </w:r>
-            <w:r>
-              <w:rPr>
-                <w:noProof/>
-                <w:webHidden/>
-              </w:rPr>
-            </w:r>
-            <w:r>
-              <w:rPr>
-                <w:noProof/>
-                <w:webHidden/>
-              </w:rPr>
-              <w:fldChar w:fldCharType="separate"/>
-            </w:r>
-            <w:r>
-              <w:rPr>
-                <w:noProof/>
-                <w:webHidden/>
-              </w:rPr>
-              <w:t>9</w:t>
-            </w:r>
-            <w:r>
-              <w:rPr>
-                <w:noProof/>
-                <w:webHidden/>
-              </w:rPr>
-              <w:fldChar w:fldCharType="end"/>
-            </w:r>
-          </w:hyperlink>
-        </w:p>
-        <w:p>
-          <w:pPr>
-            <w:pStyle w:val="TOC2"/>
-            <w:tabs>
-              <w:tab w:val="right" w:leader="dot" w:pos="9350"/>
-            </w:tabs>
-            <w:rPr>
-              <w:rFonts w:eastAsiaTheme="minorEastAsia"/>
-              <w:noProof/>
-              <w:kern w:val="2"/>
-              <w:sz w:val="24"/>
-              <w:szCs w:val="24"/>
-              <w14:ligatures w14:val="standardContextual"/>
-            </w:rPr>
-          </w:pPr>
-          <w:hyperlink w:anchor="_Toc210149966" w:history="1">
-            <w:r>
-              <w:rPr>
-                <w:rStyle w:val="Hyperlink"/>
-                <w:rFonts w:ascii="Times New Roman" w:hAnsi="Times New Roman" w:cs="Times New Roman"/>
-                <w:b/>
-                <w:bCs/>
-                <w:noProof/>
-              </w:rPr>
-              <w:t>Nonfunctional</w:t>
-            </w:r>
-            <w:r>
-              <w:rPr>
-                <w:noProof/>
-                <w:webHidden/>
-              </w:rPr>
-              <w:tab/>
-            </w:r>
-            <w:r>
-              <w:rPr>
-                <w:noProof/>
-                <w:webHidden/>
-              </w:rPr>
-              <w:fldChar w:fldCharType="begin"/>
-            </w:r>
-            <w:r>
-              <w:rPr>
-                <w:noProof/>
-                <w:webHidden/>
-              </w:rPr>
-              <w:instrText xml:space="preserve"> PAGEREF _Toc210149966 \h </w:instrText>
-            </w:r>
-            <w:r>
-              <w:rPr>
-                <w:noProof/>
-                <w:webHidden/>
-              </w:rPr>
-            </w:r>
-            <w:r>
-              <w:rPr>
-                <w:noProof/>
-                <w:webHidden/>
-              </w:rPr>
-              <w:fldChar w:fldCharType="separate"/>
-            </w:r>
-            <w:r>
-              <w:rPr>
-                <w:noProof/>
-                <w:webHidden/>
-              </w:rPr>
-              <w:t>9</w:t>
-            </w:r>
-            <w:r>
-              <w:rPr>
-                <w:noProof/>
-                <w:webHidden/>
-              </w:rPr>
-              <w:fldChar w:fldCharType="end"/>
-            </w:r>
-          </w:hyperlink>
-        </w:p>
-        <w:p>
-          <w:pPr>
-            <w:pStyle w:val="TOC2"/>
-            <w:tabs>
-              <w:tab w:val="right" w:leader="dot" w:pos="9350"/>
-            </w:tabs>
-            <w:rPr>
-              <w:rFonts w:eastAsiaTheme="minorEastAsia"/>
-              <w:noProof/>
-              <w:kern w:val="2"/>
-              <w:sz w:val="24"/>
-              <w:szCs w:val="24"/>
-              <w14:ligatures w14:val="standardContextual"/>
-            </w:rPr>
-          </w:pPr>
-          <w:hyperlink w:anchor="_Toc210149967" w:history="1">
-            <w:r>
-              <w:rPr>
-                <w:rStyle w:val="Hyperlink"/>
-                <w:rFonts w:ascii="Times New Roman" w:hAnsi="Times New Roman" w:cs="Times New Roman"/>
-                <w:b/>
-                <w:bCs/>
-                <w:noProof/>
-              </w:rPr>
-              <w:t>Documentation</w:t>
-            </w:r>
-            <w:r>
-              <w:rPr>
-                <w:noProof/>
-                <w:webHidden/>
-              </w:rPr>
-              <w:tab/>
-            </w:r>
-            <w:r>
-              <w:rPr>
-                <w:noProof/>
-                <w:webHidden/>
-              </w:rPr>
-              <w:fldChar w:fldCharType="begin"/>
-            </w:r>
-            <w:r>
-              <w:rPr>
-                <w:noProof/>
-                <w:webHidden/>
-              </w:rPr>
-              <w:instrText xml:space="preserve"> PAGEREF _Toc210149967 \h </w:instrText>
+              <w:instrText xml:space="preserve"> PAGEREF _Toc210473287 \h </w:instrText>
             </w:r>
             <w:r>
               <w:rPr>
@@ -2046,7 +2046,7 @@
               <w14:ligatures w14:val="standardContextual"/>
             </w:rPr>
           </w:pPr>
-          <w:hyperlink w:anchor="_Toc210149968" w:history="1">
+          <w:hyperlink w:anchor="_Toc210473288" w:history="1">
             <w:r>
               <w:rPr>
                 <w:rStyle w:val="Hyperlink"/>
@@ -2055,7 +2055,7 @@
                 <w:bCs/>
                 <w:noProof/>
               </w:rPr>
-              <w:t>Testing / Revisions</w:t>
+              <w:t>List of References</w:t>
             </w:r>
             <w:r>
               <w:rPr>
@@ -2076,7 +2076,7 @@
                 <w:noProof/>
                 <w:webHidden/>
               </w:rPr>
-              <w:instrText xml:space="preserve"> PAGEREF _Toc210149968 \h </w:instrText>
+              <w:instrText xml:space="preserve"> PAGEREF _Toc210473288 \h </w:instrText>
             </w:r>
             <w:r>
               <w:rPr>
@@ -2122,7 +2122,7 @@
               <w14:ligatures w14:val="standardContextual"/>
             </w:rPr>
           </w:pPr>
-          <w:hyperlink w:anchor="_Toc210149969" w:history="1">
+          <w:hyperlink w:anchor="_Toc210473289" w:history="1">
             <w:r>
               <w:rPr>
                 <w:rStyle w:val="Hyperlink"/>
@@ -2131,7 +2131,7 @@
                 <w:bCs/>
                 <w:noProof/>
               </w:rPr>
-              <w:t>List of References</w:t>
+              <w:t>Appendix I: Technical Glossary</w:t>
             </w:r>
             <w:r>
               <w:rPr>
@@ -2152,7 +2152,7 @@
                 <w:noProof/>
                 <w:webHidden/>
               </w:rPr>
-              <w:instrText xml:space="preserve"> PAGEREF _Toc210149969 \h </w:instrText>
+              <w:instrText xml:space="preserve"> PAGEREF _Toc210473289 \h </w:instrText>
             </w:r>
             <w:r>
               <w:rPr>
@@ -2198,7 +2198,7 @@
               <w14:ligatures w14:val="standardContextual"/>
             </w:rPr>
           </w:pPr>
-          <w:hyperlink w:anchor="_Toc210149970" w:history="1">
+          <w:hyperlink w:anchor="_Toc210473290" w:history="1">
             <w:r>
               <w:rPr>
                 <w:rStyle w:val="Hyperlink"/>
@@ -2207,7 +2207,7 @@
                 <w:bCs/>
                 <w:noProof/>
               </w:rPr>
-              <w:t>Appendix I: Technical Glossary</w:t>
+              <w:t>Appendix II: Team Details</w:t>
             </w:r>
             <w:r>
               <w:rPr>
@@ -2228,7 +2228,7 @@
                 <w:noProof/>
                 <w:webHidden/>
               </w:rPr>
-              <w:instrText xml:space="preserve"> PAGEREF _Toc210149970 \h </w:instrText>
+              <w:instrText xml:space="preserve"> PAGEREF _Toc210473290 \h </w:instrText>
             </w:r>
             <w:r>
               <w:rPr>
@@ -2248,7 +2248,7 @@
                 <w:noProof/>
                 <w:webHidden/>
               </w:rPr>
-              <w:t>12</w:t>
+              <w:t>11</w:t>
             </w:r>
             <w:r>
               <w:rPr>
@@ -2274,7 +2274,7 @@
               <w14:ligatures w14:val="standardContextual"/>
             </w:rPr>
           </w:pPr>
-          <w:hyperlink w:anchor="_Toc210149971" w:history="1">
+          <w:hyperlink w:anchor="_Toc210473291" w:history="1">
             <w:r>
               <w:rPr>
                 <w:rStyle w:val="Hyperlink"/>
@@ -2283,7 +2283,7 @@
                 <w:bCs/>
                 <w:noProof/>
               </w:rPr>
-              <w:t>Appendix II: Team Details</w:t>
+              <w:t>Appendix III: Workflow Authentication</w:t>
             </w:r>
             <w:r>
               <w:rPr>
@@ -2304,7 +2304,7 @@
                 <w:noProof/>
                 <w:webHidden/>
               </w:rPr>
-              <w:instrText xml:space="preserve"> PAGEREF _Toc210149971 \h </w:instrText>
+              <w:instrText xml:space="preserve"> PAGEREF _Toc210473291 \h </w:instrText>
             </w:r>
             <w:r>
               <w:rPr>
@@ -2350,7 +2350,7 @@
               <w14:ligatures w14:val="standardContextual"/>
             </w:rPr>
           </w:pPr>
-          <w:hyperlink w:anchor="_Toc210149972" w:history="1">
+          <w:hyperlink w:anchor="_Toc210473292" w:history="1">
             <w:r>
               <w:rPr>
                 <w:rStyle w:val="Hyperlink"/>
@@ -2359,7 +2359,7 @@
                 <w:bCs/>
                 <w:noProof/>
               </w:rPr>
-              <w:t>Appendix III: Workflow Authentication</w:t>
+              <w:t>Appendix IV: Report from Writing Center</w:t>
             </w:r>
             <w:r>
               <w:rPr>
@@ -2380,83 +2380,7 @@
                 <w:noProof/>
                 <w:webHidden/>
               </w:rPr>
-              <w:instrText xml:space="preserve"> PAGEREF _Toc210149972 \h </w:instrText>
-            </w:r>
-            <w:r>
-              <w:rPr>
-                <w:noProof/>
-                <w:webHidden/>
-              </w:rPr>
-            </w:r>
-            <w:r>
-              <w:rPr>
-                <w:noProof/>
-                <w:webHidden/>
-              </w:rPr>
-              <w:fldChar w:fldCharType="separate"/>
-            </w:r>
-            <w:r>
-              <w:rPr>
-                <w:noProof/>
-                <w:webHidden/>
-              </w:rPr>
-              <w:t>12</w:t>
-            </w:r>
-            <w:r>
-              <w:rPr>
-                <w:noProof/>
-                <w:webHidden/>
-              </w:rPr>
-              <w:fldChar w:fldCharType="end"/>
-            </w:r>
-          </w:hyperlink>
-        </w:p>
-        <w:p>
-          <w:pPr>
-            <w:pStyle w:val="TOC1"/>
-            <w:tabs>
-              <w:tab w:val="right" w:leader="dot" w:pos="9350"/>
-            </w:tabs>
-            <w:rPr>
-              <w:rFonts w:eastAsiaTheme="minorEastAsia"/>
-              <w:noProof/>
-              <w:kern w:val="2"/>
-              <w:sz w:val="24"/>
-              <w:szCs w:val="24"/>
-              <w14:ligatures w14:val="standardContextual"/>
-            </w:rPr>
-          </w:pPr>
-          <w:hyperlink w:anchor="_Toc210149973" w:history="1">
-            <w:r>
-              <w:rPr>
-                <w:rStyle w:val="Hyperlink"/>
-                <w:rFonts w:ascii="Times New Roman" w:hAnsi="Times New Roman" w:cs="Times New Roman"/>
-                <w:b/>
-                <w:bCs/>
-                <w:noProof/>
-              </w:rPr>
-              <w:t>Appendix IV: Report from Writing Center</w:t>
-            </w:r>
-            <w:r>
-              <w:rPr>
-                <w:noProof/>
-                <w:webHidden/>
-              </w:rPr>
-              <w:tab/>
-            </w:r>
-            <w:r>
-              <w:rPr>
-                <w:noProof/>
-                <w:webHidden/>
-              </w:rPr>
-              <w:fldChar w:fldCharType="begin"/>
-            </w:r>
-            <w:r>
-              <w:rPr>
-                <w:noProof/>
-                <w:webHidden/>
-              </w:rPr>
-              <w:instrText xml:space="preserve"> PAGEREF _Toc210149973 \h </w:instrText>
+              <w:instrText xml:space="preserve"> PAGEREF _Toc210473292 \h </w:instrText>
             </w:r>
             <w:r>
               <w:rPr>
@@ -2560,7 +2484,7 @@
           <w:u w:val="single"/>
         </w:rPr>
       </w:pPr>
-      <w:bookmarkStart w:id="0" w:name="_Toc210149953"/>
+      <w:bookmarkStart w:id="0" w:name="_Toc210473273"/>
       <w:r>
         <w:rPr>
           <w:rFonts w:ascii="Times New Roman" w:hAnsi="Times New Roman" w:cs="Times New Roman"/>
@@ -3300,7 +3224,7 @@
           <w:u w:val="single"/>
         </w:rPr>
       </w:pPr>
-      <w:bookmarkStart w:id="1" w:name="_Toc210149954"/>
+      <w:bookmarkStart w:id="1" w:name="_Toc210473274"/>
       <w:r>
         <w:rPr>
           <w:rFonts w:ascii="Times New Roman" w:hAnsi="Times New Roman" w:cs="Times New Roman"/>
@@ -3327,7 +3251,7 @@
           <w:szCs w:val="24"/>
         </w:rPr>
       </w:pPr>
-      <w:bookmarkStart w:id="2" w:name="_Toc210149955"/>
+      <w:bookmarkStart w:id="2" w:name="_Toc210473275"/>
       <w:r>
         <w:rPr>
           <w:rFonts w:ascii="Times New Roman" w:hAnsi="Times New Roman" w:cs="Times New Roman"/>
@@ -3918,18 +3842,8 @@
           <w:sz w:val="24"/>
           <w:szCs w:val="24"/>
         </w:rPr>
-        <w:t xml:space="preserve">The third client-side feature will be </w:t>
-      </w:r>
-      <w:proofErr w:type="gramStart"/>
-      <w:r>
-        <w:rPr>
-          <w:rFonts w:ascii="Times New Roman" w:hAnsi="Times New Roman" w:cs="Times New Roman"/>
-          <w:sz w:val="24"/>
-          <w:szCs w:val="24"/>
-        </w:rPr>
-        <w:t>a leaderboard</w:t>
-      </w:r>
-      <w:proofErr w:type="gramEnd"/>
+        <w:t>The third client-side feature will be a leaderboard</w:t>
+      </w:r>
       <w:r>
         <w:rPr>
           <w:rFonts w:ascii="Times New Roman" w:hAnsi="Times New Roman" w:cs="Times New Roman"/>
@@ -4151,7 +4065,7 @@
           <w:szCs w:val="24"/>
         </w:rPr>
       </w:pPr>
-      <w:bookmarkStart w:id="3" w:name="_Toc210149956"/>
+      <w:bookmarkStart w:id="3" w:name="_Toc210473276"/>
       <w:r>
         <w:rPr>
           <w:rFonts w:ascii="Times New Roman" w:hAnsi="Times New Roman" w:cs="Times New Roman"/>
@@ -5176,7 +5090,7 @@
           <w:u w:val="single"/>
         </w:rPr>
       </w:pPr>
-      <w:bookmarkStart w:id="4" w:name="_Toc210149957"/>
+      <w:bookmarkStart w:id="4" w:name="_Toc210473277"/>
       <w:r>
         <w:rPr>
           <w:rFonts w:ascii="Times New Roman" w:hAnsi="Times New Roman" w:cs="Times New Roman"/>
@@ -5203,7 +5117,7 @@
           <w:szCs w:val="24"/>
         </w:rPr>
       </w:pPr>
-      <w:bookmarkStart w:id="5" w:name="_Toc210149958"/>
+      <w:bookmarkStart w:id="5" w:name="_Toc210473278"/>
       <w:r>
         <w:rPr>
           <w:rFonts w:ascii="Times New Roman" w:hAnsi="Times New Roman" w:cs="Times New Roman"/>
@@ -5760,110 +5674,6 @@
     </w:p>
     <w:p>
       <w:pPr>
-        <w:pStyle w:val="Heading2"/>
-        <w:rPr>
-          <w:rFonts w:ascii="Times New Roman" w:hAnsi="Times New Roman" w:cs="Times New Roman"/>
-          <w:b/>
-          <w:bCs/>
-          <w:color w:val="auto"/>
-          <w:sz w:val="24"/>
-          <w:szCs w:val="24"/>
-        </w:rPr>
-      </w:pPr>
-      <w:bookmarkStart w:id="6" w:name="_Toc210149959"/>
-      <w:r>
-        <w:rPr>
-          <w:rFonts w:ascii="Times New Roman" w:hAnsi="Times New Roman" w:cs="Times New Roman"/>
-          <w:b/>
-          <w:bCs/>
-          <w:color w:val="auto"/>
-          <w:sz w:val="24"/>
-          <w:szCs w:val="24"/>
-        </w:rPr>
-        <w:t>Glossary</w:t>
-      </w:r>
-      <w:bookmarkEnd w:id="6"/>
-      <w:r>
-        <w:rPr>
-          <w:rFonts w:ascii="Times New Roman" w:hAnsi="Times New Roman" w:cs="Times New Roman"/>
-          <w:b/>
-          <w:bCs/>
-          <w:color w:val="auto"/>
-          <w:sz w:val="24"/>
-          <w:szCs w:val="24"/>
-        </w:rPr>
-        <w:t xml:space="preserve"> </w:t>
-      </w:r>
-    </w:p>
-    <w:p>
-      <w:pPr>
-        <w:rPr>
-          <w:rFonts w:ascii="Times New Roman" w:hAnsi="Times New Roman" w:cs="Times New Roman"/>
-          <w:b/>
-          <w:bCs/>
-          <w:sz w:val="24"/>
-          <w:szCs w:val="24"/>
-        </w:rPr>
-      </w:pPr>
-      <w:r>
-        <w:rPr>
-          <w:rFonts w:ascii="Times New Roman" w:hAnsi="Times New Roman" w:cs="Times New Roman"/>
-          <w:b/>
-          <w:bCs/>
-          <w:sz w:val="24"/>
-          <w:szCs w:val="24"/>
-        </w:rPr>
-        <w:t>*</w:t>
-      </w:r>
-      <w:proofErr w:type="gramStart"/>
-      <w:r>
-        <w:rPr>
-          <w:rFonts w:ascii="Times New Roman" w:hAnsi="Times New Roman" w:cs="Times New Roman"/>
-          <w:i/>
-          <w:iCs/>
-          <w:color w:val="C00000"/>
-          <w:sz w:val="24"/>
-          <w:szCs w:val="24"/>
-        </w:rPr>
-        <w:t>hmmm</w:t>
-      </w:r>
-      <w:proofErr w:type="gramEnd"/>
-      <w:r>
-        <w:rPr>
-          <w:rFonts w:ascii="Times New Roman" w:hAnsi="Times New Roman" w:cs="Times New Roman"/>
-          <w:i/>
-          <w:iCs/>
-          <w:color w:val="C00000"/>
-          <w:sz w:val="24"/>
-          <w:szCs w:val="24"/>
-        </w:rPr>
-        <w:t xml:space="preserve"> not sure that this goes here</w:t>
-      </w:r>
-      <w:r>
-        <w:rPr>
-          <w:rFonts w:ascii="Times New Roman" w:hAnsi="Times New Roman" w:cs="Times New Roman"/>
-          <w:i/>
-          <w:iCs/>
-          <w:color w:val="C00000"/>
-          <w:sz w:val="24"/>
-          <w:szCs w:val="24"/>
-        </w:rPr>
-        <w:t>*</w:t>
-      </w:r>
-    </w:p>
-    <w:p>
-      <w:pPr>
-        <w:rPr>
-          <w:rFonts w:ascii="Times New Roman" w:hAnsi="Times New Roman" w:cs="Times New Roman"/>
-          <w:b/>
-          <w:bCs/>
-          <w:sz w:val="24"/>
-          <w:szCs w:val="24"/>
-        </w:rPr>
-      </w:pPr>
-    </w:p>
-    <w:p>
-      <w:pPr>
         <w:pStyle w:val="Heading1"/>
         <w:jc w:val="center"/>
         <w:rPr>
@@ -5876,7 +5686,7 @@
           <w:u w:val="single"/>
         </w:rPr>
       </w:pPr>
-      <w:bookmarkStart w:id="7" w:name="_Toc210149960"/>
+      <w:bookmarkStart w:id="6" w:name="_Toc210473279"/>
       <w:r>
         <w:rPr>
           <w:rFonts w:ascii="Times New Roman" w:hAnsi="Times New Roman" w:cs="Times New Roman"/>
@@ -5901,33 +5711,33 @@
         </w:rPr>
         <w:t>itial Business Model</w:t>
       </w:r>
+      <w:bookmarkEnd w:id="6"/>
+    </w:p>
+    <w:p>
+      <w:pPr>
+        <w:pStyle w:val="Heading2"/>
+        <w:rPr>
+          <w:rFonts w:ascii="Times New Roman" w:hAnsi="Times New Roman" w:cs="Times New Roman"/>
+          <w:b/>
+          <w:bCs/>
+          <w:color w:val="auto"/>
+          <w:sz w:val="24"/>
+          <w:szCs w:val="24"/>
+        </w:rPr>
+      </w:pPr>
+      <w:bookmarkStart w:id="7" w:name="_Toc210473280"/>
+      <w:r>
+        <w:rPr>
+          <w:rFonts w:ascii="Times New Roman" w:hAnsi="Times New Roman" w:cs="Times New Roman"/>
+          <w:b/>
+          <w:bCs/>
+          <w:color w:val="auto"/>
+          <w:sz w:val="24"/>
+          <w:szCs w:val="24"/>
+        </w:rPr>
+        <w:t>Operational Environment</w:t>
+      </w:r>
       <w:bookmarkEnd w:id="7"/>
-    </w:p>
-    <w:p>
-      <w:pPr>
-        <w:pStyle w:val="Heading2"/>
-        <w:rPr>
-          <w:rFonts w:ascii="Times New Roman" w:hAnsi="Times New Roman" w:cs="Times New Roman"/>
-          <w:b/>
-          <w:bCs/>
-          <w:color w:val="auto"/>
-          <w:sz w:val="24"/>
-          <w:szCs w:val="24"/>
-        </w:rPr>
-      </w:pPr>
-      <w:bookmarkStart w:id="8" w:name="_Toc210149961"/>
-      <w:r>
-        <w:rPr>
-          <w:rFonts w:ascii="Times New Roman" w:hAnsi="Times New Roman" w:cs="Times New Roman"/>
-          <w:b/>
-          <w:bCs/>
-          <w:color w:val="auto"/>
-          <w:sz w:val="24"/>
-          <w:szCs w:val="24"/>
-        </w:rPr>
-        <w:t>Operational Environment</w:t>
-      </w:r>
-      <w:bookmarkEnd w:id="8"/>
     </w:p>
     <w:p>
       <w:pPr>
@@ -6169,7 +5979,6 @@
           <w:sz w:val="24"/>
           <w:szCs w:val="24"/>
         </w:rPr>
-        <w:lastRenderedPageBreak/>
         <w:t>interests</w:t>
       </w:r>
       <w:r>
@@ -6218,7 +6027,7 @@
           <w:szCs w:val="24"/>
         </w:rPr>
       </w:pPr>
-      <w:bookmarkStart w:id="9" w:name="_Toc210149962"/>
+      <w:bookmarkStart w:id="8" w:name="_Toc210473281"/>
       <w:r>
         <w:rPr>
           <w:rFonts w:ascii="Times New Roman" w:hAnsi="Times New Roman" w:cs="Times New Roman"/>
@@ -6230,7 +6039,7 @@
         </w:rPr>
         <w:t>Description of Data Sources</w:t>
       </w:r>
-      <w:bookmarkEnd w:id="9"/>
+      <w:bookmarkEnd w:id="8"/>
     </w:p>
     <w:p>
       <w:pPr>
@@ -6423,8 +6232,11 @@
           <w:szCs w:val="24"/>
         </w:rPr>
       </w:pPr>
-      <w:bookmarkStart w:id="10" w:name="_Toc210149963"/>
-      <w:r>
+      <w:bookmarkStart w:id="9" w:name="_Toc210473282"/>
+    </w:p>
+    <w:p>
+      <w:pPr>
+        <w:pStyle w:val="Heading2"/>
         <w:rPr>
           <w:rFonts w:ascii="Times New Roman" w:hAnsi="Times New Roman" w:cs="Times New Roman"/>
           <w:b/>
@@ -6433,46 +6245,257 @@
           <w:sz w:val="24"/>
           <w:szCs w:val="24"/>
         </w:rPr>
+      </w:pPr>
+    </w:p>
+    <w:p>
+      <w:pPr>
+        <w:pStyle w:val="Heading2"/>
+        <w:rPr>
+          <w:rFonts w:ascii="Times New Roman" w:hAnsi="Times New Roman" w:cs="Times New Roman"/>
+          <w:b/>
+          <w:bCs/>
+          <w:color w:val="auto"/>
+          <w:sz w:val="24"/>
+          <w:szCs w:val="24"/>
+        </w:rPr>
+      </w:pPr>
+    </w:p>
+    <w:p>
+      <w:pPr>
+        <w:pStyle w:val="Heading2"/>
+        <w:rPr>
+          <w:rFonts w:ascii="Times New Roman" w:hAnsi="Times New Roman" w:cs="Times New Roman"/>
+          <w:b/>
+          <w:bCs/>
+          <w:color w:val="auto"/>
+          <w:sz w:val="24"/>
+          <w:szCs w:val="24"/>
+        </w:rPr>
+      </w:pPr>
+    </w:p>
+    <w:p>
+      <w:pPr>
+        <w:pStyle w:val="Heading2"/>
+        <w:rPr>
+          <w:rFonts w:ascii="Times New Roman" w:hAnsi="Times New Roman" w:cs="Times New Roman"/>
+          <w:b/>
+          <w:bCs/>
+          <w:color w:val="auto"/>
+          <w:sz w:val="24"/>
+          <w:szCs w:val="24"/>
+        </w:rPr>
+      </w:pPr>
+    </w:p>
+    <w:p>
+      <w:pPr>
+        <w:pStyle w:val="Heading2"/>
+        <w:rPr>
+          <w:rFonts w:ascii="Times New Roman" w:hAnsi="Times New Roman" w:cs="Times New Roman"/>
+          <w:b/>
+          <w:bCs/>
+          <w:color w:val="auto"/>
+          <w:sz w:val="24"/>
+          <w:szCs w:val="24"/>
+        </w:rPr>
+      </w:pPr>
+    </w:p>
+    <w:p/>
+    <w:p>
+      <w:pPr>
+        <w:pStyle w:val="Heading2"/>
+        <w:rPr>
+          <w:rFonts w:ascii="Times New Roman" w:hAnsi="Times New Roman" w:cs="Times New Roman"/>
+          <w:b/>
+          <w:bCs/>
+          <w:color w:val="auto"/>
+          <w:sz w:val="24"/>
+          <w:szCs w:val="24"/>
+        </w:rPr>
+      </w:pPr>
+      <w:r>
+        <w:rPr>
+          <w:rFonts w:ascii="Times New Roman" w:hAnsi="Times New Roman" w:cs="Times New Roman"/>
+          <w:b/>
+          <w:bCs/>
+          <w:color w:val="auto"/>
+          <w:sz w:val="24"/>
+          <w:szCs w:val="24"/>
+        </w:rPr>
+        <w:lastRenderedPageBreak/>
         <w:t>Use Case UML Diagrams &amp; Descriptions</w:t>
       </w:r>
+      <w:bookmarkEnd w:id="9"/>
+    </w:p>
+    <w:p>
+      <w:r>
+        <w:t>User interacting with platform</w:t>
+      </w:r>
+    </w:p>
+    <w:p>
+      <w:pPr>
+        <w:pStyle w:val="ListParagraph"/>
+        <w:numPr>
+          <w:ilvl w:val="0"/>
+          <w:numId w:val="4"/>
+        </w:numPr>
+      </w:pPr>
+      <w:r>
+        <w:t xml:space="preserve">User portal </w:t>
+      </w:r>
+    </w:p>
+    <w:p>
+      <w:pPr>
+        <w:pStyle w:val="ListParagraph"/>
+        <w:numPr>
+          <w:ilvl w:val="0"/>
+          <w:numId w:val="4"/>
+        </w:numPr>
+      </w:pPr>
+      <w:r>
+        <w:t xml:space="preserve">Activity list </w:t>
+      </w:r>
+    </w:p>
+    <w:p>
+      <w:pPr>
+        <w:pStyle w:val="ListParagraph"/>
+        <w:numPr>
+          <w:ilvl w:val="0"/>
+          <w:numId w:val="4"/>
+        </w:numPr>
+      </w:pPr>
+      <w:r>
+        <w:t>Filter activity</w:t>
+      </w:r>
+    </w:p>
+    <w:p>
+      <w:pPr>
+        <w:pStyle w:val="ListParagraph"/>
+        <w:numPr>
+          <w:ilvl w:val="0"/>
+          <w:numId w:val="4"/>
+        </w:numPr>
+      </w:pPr>
+      <w:r>
+        <w:t>History</w:t>
+      </w:r>
+    </w:p>
+    <w:p>
+      <w:pPr>
+        <w:pStyle w:val="ListParagraph"/>
+        <w:numPr>
+          <w:ilvl w:val="0"/>
+          <w:numId w:val="4"/>
+        </w:numPr>
+      </w:pPr>
+      <w:r>
+        <w:t>Choose maps</w:t>
+      </w:r>
+    </w:p>
+    <w:p>
+      <w:pPr>
+        <w:pStyle w:val="ListParagraph"/>
+        <w:numPr>
+          <w:ilvl w:val="0"/>
+          <w:numId w:val="4"/>
+        </w:numPr>
+      </w:pPr>
+      <w:r>
+        <w:t>Choose activities</w:t>
+      </w:r>
+    </w:p>
+    <w:p>
+      <w:r>
+        <w:t>User interacting with others</w:t>
+      </w:r>
+    </w:p>
+    <w:p>
+      <w:pPr>
+        <w:pStyle w:val="ListParagraph"/>
+        <w:numPr>
+          <w:ilvl w:val="0"/>
+          <w:numId w:val="2"/>
+        </w:numPr>
+      </w:pPr>
+      <w:r>
+        <w:t>Leaderboard</w:t>
+      </w:r>
+    </w:p>
+    <w:p>
+      <w:pPr>
+        <w:pStyle w:val="ListParagraph"/>
+        <w:numPr>
+          <w:ilvl w:val="0"/>
+          <w:numId w:val="2"/>
+        </w:numPr>
+      </w:pPr>
+      <w:r>
+        <w:t>Group activities</w:t>
+      </w:r>
+    </w:p>
+    <w:p>
+      <w:pPr>
+        <w:rPr>
+          <w:rFonts w:ascii="Times New Roman" w:hAnsi="Times New Roman" w:cs="Times New Roman"/>
+          <w:b/>
+          <w:bCs/>
+          <w:sz w:val="24"/>
+          <w:szCs w:val="24"/>
+        </w:rPr>
+      </w:pPr>
+    </w:p>
+    <w:p>
+      <w:pPr>
+        <w:rPr>
+          <w:rFonts w:ascii="Times New Roman" w:hAnsi="Times New Roman" w:cs="Times New Roman"/>
+          <w:b/>
+          <w:bCs/>
+          <w:sz w:val="24"/>
+          <w:szCs w:val="24"/>
+        </w:rPr>
+      </w:pPr>
+    </w:p>
+    <w:p>
+      <w:pPr>
+        <w:rPr>
+          <w:rFonts w:ascii="Times New Roman" w:hAnsi="Times New Roman" w:cs="Times New Roman"/>
+          <w:b/>
+          <w:bCs/>
+          <w:sz w:val="24"/>
+          <w:szCs w:val="24"/>
+        </w:rPr>
+      </w:pPr>
+    </w:p>
+    <w:p>
+      <w:pPr>
+        <w:pStyle w:val="Heading1"/>
+        <w:rPr>
+          <w:rFonts w:ascii="Times New Roman" w:hAnsi="Times New Roman" w:cs="Times New Roman"/>
+          <w:b/>
+          <w:bCs/>
+          <w:color w:val="auto"/>
+          <w:sz w:val="24"/>
+          <w:szCs w:val="24"/>
+          <w:u w:val="single"/>
+        </w:rPr>
+      </w:pPr>
+      <w:bookmarkStart w:id="10" w:name="_Toc210473283"/>
+      <w:r>
+        <w:rPr>
+          <w:rFonts w:ascii="Times New Roman" w:hAnsi="Times New Roman" w:cs="Times New Roman"/>
+          <w:b/>
+          <w:bCs/>
+          <w:color w:val="auto"/>
+          <w:sz w:val="24"/>
+          <w:szCs w:val="24"/>
+          <w:u w:val="single"/>
+        </w:rPr>
+        <w:t>Initial Requirements</w:t>
+      </w:r>
       <w:bookmarkEnd w:id="10"/>
     </w:p>
     <w:p>
       <w:pPr>
-        <w:rPr>
-          <w:rFonts w:ascii="Times New Roman" w:hAnsi="Times New Roman" w:cs="Times New Roman"/>
-          <w:b/>
-          <w:bCs/>
-          <w:sz w:val="24"/>
-          <w:szCs w:val="24"/>
-        </w:rPr>
-      </w:pPr>
-    </w:p>
-    <w:p>
-      <w:pPr>
-        <w:rPr>
-          <w:rFonts w:ascii="Times New Roman" w:hAnsi="Times New Roman" w:cs="Times New Roman"/>
-          <w:b/>
-          <w:bCs/>
-          <w:sz w:val="24"/>
-          <w:szCs w:val="24"/>
-        </w:rPr>
-      </w:pPr>
-    </w:p>
-    <w:p>
-      <w:pPr>
-        <w:rPr>
-          <w:rFonts w:ascii="Times New Roman" w:hAnsi="Times New Roman" w:cs="Times New Roman"/>
-          <w:b/>
-          <w:bCs/>
-          <w:sz w:val="24"/>
-          <w:szCs w:val="24"/>
-        </w:rPr>
-      </w:pPr>
-    </w:p>
-    <w:p>
-      <w:pPr>
-        <w:pStyle w:val="Heading1"/>
+        <w:pStyle w:val="Heading2"/>
         <w:rPr>
           <w:rFonts w:ascii="Times New Roman" w:hAnsi="Times New Roman" w:cs="Times New Roman"/>
           <w:b/>
@@ -6480,10 +6503,9 @@
           <w:color w:val="auto"/>
           <w:sz w:val="24"/>
           <w:szCs w:val="24"/>
-          <w:u w:val="single"/>
-        </w:rPr>
-      </w:pPr>
-      <w:bookmarkStart w:id="11" w:name="_Toc210149964"/>
+        </w:rPr>
+      </w:pPr>
+      <w:bookmarkStart w:id="11" w:name="_Toc210473284"/>
       <w:r>
         <w:rPr>
           <w:rFonts w:ascii="Times New Roman" w:hAnsi="Times New Roman" w:cs="Times New Roman"/>
@@ -6492,41 +6514,13 @@
           <w:color w:val="auto"/>
           <w:sz w:val="24"/>
           <w:szCs w:val="24"/>
-          <w:u w:val="single"/>
-        </w:rPr>
-        <w:lastRenderedPageBreak/>
-        <w:t>Initial Requirements</w:t>
+        </w:rPr>
+        <w:t>Functional</w:t>
       </w:r>
       <w:bookmarkEnd w:id="11"/>
     </w:p>
     <w:p>
       <w:pPr>
-        <w:pStyle w:val="Heading2"/>
-        <w:rPr>
-          <w:rFonts w:ascii="Times New Roman" w:hAnsi="Times New Roman" w:cs="Times New Roman"/>
-          <w:b/>
-          <w:bCs/>
-          <w:color w:val="auto"/>
-          <w:sz w:val="24"/>
-          <w:szCs w:val="24"/>
-        </w:rPr>
-      </w:pPr>
-      <w:bookmarkStart w:id="12" w:name="_Toc210149965"/>
-      <w:r>
-        <w:rPr>
-          <w:rFonts w:ascii="Times New Roman" w:hAnsi="Times New Roman" w:cs="Times New Roman"/>
-          <w:b/>
-          <w:bCs/>
-          <w:color w:val="auto"/>
-          <w:sz w:val="24"/>
-          <w:szCs w:val="24"/>
-        </w:rPr>
-        <w:t>Functional</w:t>
-      </w:r>
-      <w:bookmarkEnd w:id="12"/>
-    </w:p>
-    <w:p>
-      <w:pPr>
         <w:spacing w:line="480" w:lineRule="auto"/>
         <w:rPr>
           <w:rFonts w:ascii="Times New Roman" w:hAnsi="Times New Roman" w:cs="Times New Roman"/>
@@ -6615,25 +6609,7 @@
           <w:sz w:val="24"/>
           <w:szCs w:val="24"/>
         </w:rPr>
-        <w:t xml:space="preserve">, which can then lead to </w:t>
-      </w:r>
-      <w:proofErr w:type="gramStart"/>
-      <w:r>
-        <w:rPr>
-          <w:rFonts w:ascii="Times New Roman" w:hAnsi="Times New Roman" w:cs="Times New Roman"/>
-          <w:sz w:val="24"/>
-          <w:szCs w:val="24"/>
-        </w:rPr>
-        <w:t>the accurate</w:t>
-      </w:r>
-      <w:proofErr w:type="gramEnd"/>
-      <w:r>
-        <w:rPr>
-          <w:rFonts w:ascii="Times New Roman" w:hAnsi="Times New Roman" w:cs="Times New Roman"/>
-          <w:sz w:val="24"/>
-          <w:szCs w:val="24"/>
-        </w:rPr>
-        <w:t xml:space="preserve"> data being displayed for </w:t>
+        <w:t xml:space="preserve">, which can then lead to the accurate data being displayed for </w:t>
       </w:r>
       <w:proofErr w:type="gramStart"/>
       <w:r>
@@ -6781,7 +6757,7 @@
           <w:szCs w:val="24"/>
         </w:rPr>
       </w:pPr>
-      <w:bookmarkStart w:id="13" w:name="_Toc210149966"/>
+      <w:bookmarkStart w:id="12" w:name="_Toc210473285"/>
       <w:r>
         <w:rPr>
           <w:rFonts w:ascii="Times New Roman" w:hAnsi="Times New Roman" w:cs="Times New Roman"/>
@@ -6791,9 +6767,10 @@
           <w:sz w:val="24"/>
           <w:szCs w:val="24"/>
         </w:rPr>
+        <w:lastRenderedPageBreak/>
         <w:t>Nonfunctional</w:t>
       </w:r>
-      <w:bookmarkEnd w:id="13"/>
+      <w:bookmarkEnd w:id="12"/>
     </w:p>
     <w:p>
       <w:pPr>
@@ -6879,23 +6856,13 @@
         </w:rPr>
         <w:t xml:space="preserve">To provide </w:t>
       </w:r>
-      <w:proofErr w:type="gramStart"/>
-      <w:r>
-        <w:rPr>
-          <w:rFonts w:ascii="Times New Roman" w:hAnsi="Times New Roman" w:cs="Times New Roman"/>
-          <w:sz w:val="24"/>
-          <w:szCs w:val="24"/>
-        </w:rPr>
-        <w:t>a smooth</w:t>
-      </w:r>
-      <w:proofErr w:type="gramEnd"/>
-      <w:r>
-        <w:rPr>
-          <w:rFonts w:ascii="Times New Roman" w:hAnsi="Times New Roman" w:cs="Times New Roman"/>
-          <w:sz w:val="24"/>
-          <w:szCs w:val="24"/>
-        </w:rPr>
-        <w:t xml:space="preserve"> user experience </w:t>
+      <w:r>
+        <w:rPr>
+          <w:rFonts w:ascii="Times New Roman" w:hAnsi="Times New Roman" w:cs="Times New Roman"/>
+          <w:sz w:val="24"/>
+          <w:szCs w:val="24"/>
+        </w:rPr>
+        <w:t xml:space="preserve">a smooth user experience </w:t>
       </w:r>
       <w:r>
         <w:rPr>
@@ -7113,8 +7080,56 @@
           <w:sz w:val="24"/>
           <w:szCs w:val="24"/>
         </w:rPr>
+        <w:t xml:space="preserve"> while at rest</w:t>
+      </w:r>
+      <w:r>
+        <w:rPr>
+          <w:rFonts w:ascii="Times New Roman" w:hAnsi="Times New Roman" w:cs="Times New Roman"/>
+          <w:sz w:val="24"/>
+          <w:szCs w:val="24"/>
+        </w:rPr>
+        <w:t>.</w:t>
+      </w:r>
+      <w:r>
+        <w:rPr>
+          <w:rFonts w:ascii="Times New Roman" w:hAnsi="Times New Roman" w:cs="Times New Roman"/>
+          <w:sz w:val="24"/>
+          <w:szCs w:val="24"/>
+        </w:rPr>
         <w:t xml:space="preserve"> </w:t>
       </w:r>
+      <w:r>
+        <w:rPr>
+          <w:rFonts w:ascii="Times New Roman" w:hAnsi="Times New Roman" w:cs="Times New Roman"/>
+          <w:sz w:val="24"/>
+          <w:szCs w:val="24"/>
+        </w:rPr>
+        <w:t xml:space="preserve">It </w:t>
+      </w:r>
+      <w:r>
+        <w:rPr>
+          <w:rFonts w:ascii="Times New Roman" w:hAnsi="Times New Roman" w:cs="Times New Roman"/>
+          <w:sz w:val="24"/>
+          <w:szCs w:val="24"/>
+        </w:rPr>
+        <w:t>will</w:t>
+      </w:r>
+      <w:r>
+        <w:rPr>
+          <w:rFonts w:ascii="Times New Roman" w:hAnsi="Times New Roman" w:cs="Times New Roman"/>
+          <w:sz w:val="24"/>
+          <w:szCs w:val="24"/>
+        </w:rPr>
+        <w:t xml:space="preserve"> also</w:t>
+      </w:r>
+      <w:r>
+        <w:rPr>
+          <w:rFonts w:ascii="Times New Roman" w:hAnsi="Times New Roman" w:cs="Times New Roman"/>
+          <w:sz w:val="24"/>
+          <w:szCs w:val="24"/>
+        </w:rPr>
+        <w:t xml:space="preserve"> have built-in </w:t>
+      </w:r>
       <w:proofErr w:type="gramStart"/>
       <w:r>
         <w:rPr>
@@ -7122,7 +7137,7 @@
           <w:sz w:val="24"/>
           <w:szCs w:val="24"/>
         </w:rPr>
-        <w:t>while at rest</w:t>
+        <w:t>safe guards</w:t>
       </w:r>
       <w:proofErr w:type="gramEnd"/>
       <w:r>
@@ -7131,6 +7146,78 @@
           <w:sz w:val="24"/>
           <w:szCs w:val="24"/>
         </w:rPr>
+        <w:t xml:space="preserve"> </w:t>
+      </w:r>
+      <w:r>
+        <w:rPr>
+          <w:rFonts w:ascii="Times New Roman" w:hAnsi="Times New Roman" w:cs="Times New Roman"/>
+          <w:sz w:val="24"/>
+          <w:szCs w:val="24"/>
+        </w:rPr>
+        <w:t>against</w:t>
+      </w:r>
+      <w:r>
+        <w:rPr>
+          <w:rFonts w:ascii="Times New Roman" w:hAnsi="Times New Roman" w:cs="Times New Roman"/>
+          <w:sz w:val="24"/>
+          <w:szCs w:val="24"/>
+        </w:rPr>
+        <w:t xml:space="preserve"> data </w:t>
+      </w:r>
+      <w:r>
+        <w:rPr>
+          <w:rFonts w:ascii="Times New Roman" w:hAnsi="Times New Roman" w:cs="Times New Roman"/>
+          <w:sz w:val="24"/>
+          <w:szCs w:val="24"/>
+        </w:rPr>
+        <w:t>injections</w:t>
+      </w:r>
+      <w:r>
+        <w:rPr>
+          <w:rFonts w:ascii="Times New Roman" w:hAnsi="Times New Roman" w:cs="Times New Roman"/>
+          <w:sz w:val="24"/>
+          <w:szCs w:val="24"/>
+        </w:rPr>
+        <w:t xml:space="preserve"> and unauthorized access to protect every user and their data</w:t>
+      </w:r>
+      <w:r>
+        <w:rPr>
+          <w:rFonts w:ascii="Times New Roman" w:hAnsi="Times New Roman" w:cs="Times New Roman"/>
+          <w:sz w:val="24"/>
+          <w:szCs w:val="24"/>
+        </w:rPr>
+        <w:t xml:space="preserve"> fro</w:t>
+      </w:r>
+      <w:r>
+        <w:rPr>
+          <w:rFonts w:ascii="Times New Roman" w:hAnsi="Times New Roman" w:cs="Times New Roman"/>
+          <w:sz w:val="24"/>
+          <w:szCs w:val="24"/>
+        </w:rPr>
+        <w:t xml:space="preserve">m </w:t>
+      </w:r>
+      <w:r>
+        <w:rPr>
+          <w:rFonts w:ascii="Times New Roman" w:hAnsi="Times New Roman" w:cs="Times New Roman"/>
+          <w:sz w:val="24"/>
+          <w:szCs w:val="24"/>
+        </w:rPr>
+        <w:t>data brea</w:t>
+      </w:r>
+      <w:r>
+        <w:rPr>
+          <w:rFonts w:ascii="Times New Roman" w:hAnsi="Times New Roman" w:cs="Times New Roman"/>
+          <w:sz w:val="24"/>
+          <w:szCs w:val="24"/>
+        </w:rPr>
+        <w:t>ches</w:t>
+      </w:r>
+      <w:r>
+        <w:rPr>
+          <w:rFonts w:ascii="Times New Roman" w:hAnsi="Times New Roman" w:cs="Times New Roman"/>
+          <w:sz w:val="24"/>
+          <w:szCs w:val="24"/>
+        </w:rPr>
         <w:t>.</w:t>
       </w:r>
       <w:r>
@@ -7147,42 +7234,8 @@
           <w:sz w:val="24"/>
           <w:szCs w:val="24"/>
         </w:rPr>
-        <w:t xml:space="preserve">It </w:t>
-      </w:r>
-      <w:r>
-        <w:rPr>
-          <w:rFonts w:ascii="Times New Roman" w:hAnsi="Times New Roman" w:cs="Times New Roman"/>
-          <w:sz w:val="24"/>
-          <w:szCs w:val="24"/>
-        </w:rPr>
-        <w:t>will</w:t>
-      </w:r>
-      <w:r>
-        <w:rPr>
-          <w:rFonts w:ascii="Times New Roman" w:hAnsi="Times New Roman" w:cs="Times New Roman"/>
-          <w:sz w:val="24"/>
-          <w:szCs w:val="24"/>
-        </w:rPr>
-        <w:t xml:space="preserve"> also</w:t>
-      </w:r>
-      <w:r>
-        <w:rPr>
-          <w:rFonts w:ascii="Times New Roman" w:hAnsi="Times New Roman" w:cs="Times New Roman"/>
-          <w:sz w:val="24"/>
-          <w:szCs w:val="24"/>
-        </w:rPr>
-        <w:t xml:space="preserve"> have built-in </w:t>
-      </w:r>
-      <w:proofErr w:type="gramStart"/>
-      <w:r>
-        <w:rPr>
-          <w:rFonts w:ascii="Times New Roman" w:hAnsi="Times New Roman" w:cs="Times New Roman"/>
-          <w:sz w:val="24"/>
-          <w:szCs w:val="24"/>
-        </w:rPr>
-        <w:t>safe guards</w:t>
-      </w:r>
-      <w:proofErr w:type="gramEnd"/>
+        <w:t>Additionally,</w:t>
+      </w:r>
       <w:r>
         <w:rPr>
           <w:rFonts w:ascii="Times New Roman" w:hAnsi="Times New Roman" w:cs="Times New Roman"/>
@@ -7197,71 +7250,39 @@
           <w:sz w:val="24"/>
           <w:szCs w:val="24"/>
         </w:rPr>
-        <w:t>against</w:t>
-      </w:r>
-      <w:r>
-        <w:rPr>
-          <w:rFonts w:ascii="Times New Roman" w:hAnsi="Times New Roman" w:cs="Times New Roman"/>
-          <w:sz w:val="24"/>
-          <w:szCs w:val="24"/>
-        </w:rPr>
-        <w:t xml:space="preserve"> data </w:t>
-      </w:r>
-      <w:r>
-        <w:rPr>
-          <w:rFonts w:ascii="Times New Roman" w:hAnsi="Times New Roman" w:cs="Times New Roman"/>
-          <w:sz w:val="24"/>
-          <w:szCs w:val="24"/>
-        </w:rPr>
-        <w:t>injections</w:t>
-      </w:r>
-      <w:r>
-        <w:rPr>
-          <w:rFonts w:ascii="Times New Roman" w:hAnsi="Times New Roman" w:cs="Times New Roman"/>
-          <w:sz w:val="24"/>
-          <w:szCs w:val="24"/>
-        </w:rPr>
-        <w:t xml:space="preserve"> and unauthorized access to protect every user and their data</w:t>
-      </w:r>
-      <w:r>
-        <w:rPr>
-          <w:rFonts w:ascii="Times New Roman" w:hAnsi="Times New Roman" w:cs="Times New Roman"/>
-          <w:sz w:val="24"/>
-          <w:szCs w:val="24"/>
-        </w:rPr>
-        <w:t xml:space="preserve"> fro</w:t>
-      </w:r>
-      <w:r>
-        <w:rPr>
-          <w:rFonts w:ascii="Times New Roman" w:hAnsi="Times New Roman" w:cs="Times New Roman"/>
-          <w:sz w:val="24"/>
-          <w:szCs w:val="24"/>
-        </w:rPr>
-        <w:t xml:space="preserve">m </w:t>
-      </w:r>
-      <w:r>
-        <w:rPr>
-          <w:rFonts w:ascii="Times New Roman" w:hAnsi="Times New Roman" w:cs="Times New Roman"/>
-          <w:sz w:val="24"/>
-          <w:szCs w:val="24"/>
-        </w:rPr>
-        <w:t>data brea</w:t>
-      </w:r>
-      <w:r>
-        <w:rPr>
-          <w:rFonts w:ascii="Times New Roman" w:hAnsi="Times New Roman" w:cs="Times New Roman"/>
-          <w:sz w:val="24"/>
-          <w:szCs w:val="24"/>
-        </w:rPr>
-        <w:t>ches</w:t>
-      </w:r>
-      <w:r>
-        <w:rPr>
-          <w:rFonts w:ascii="Times New Roman" w:hAnsi="Times New Roman" w:cs="Times New Roman"/>
-          <w:sz w:val="24"/>
-          <w:szCs w:val="24"/>
-        </w:rPr>
-        <w:t>.</w:t>
+        <w:t>he system will be developed with</w:t>
+      </w:r>
+      <w:r>
+        <w:rPr>
+          <w:rFonts w:ascii="Times New Roman" w:hAnsi="Times New Roman" w:cs="Times New Roman"/>
+          <w:sz w:val="24"/>
+          <w:szCs w:val="24"/>
+        </w:rPr>
+        <w:t xml:space="preserve"> maintain</w:t>
+      </w:r>
+      <w:r>
+        <w:rPr>
+          <w:rFonts w:ascii="Times New Roman" w:hAnsi="Times New Roman" w:cs="Times New Roman"/>
+          <w:sz w:val="24"/>
+          <w:szCs w:val="24"/>
+        </w:rPr>
+        <w:t>ability in mind</w:t>
+      </w:r>
+      <w:r>
+        <w:rPr>
+          <w:rFonts w:ascii="Times New Roman" w:hAnsi="Times New Roman" w:cs="Times New Roman"/>
+          <w:sz w:val="24"/>
+          <w:szCs w:val="24"/>
+        </w:rPr>
+        <w:t xml:space="preserve"> and will be expected to </w:t>
+      </w:r>
+      <w:r>
+        <w:rPr>
+          <w:rFonts w:ascii="Times New Roman" w:hAnsi="Times New Roman" w:cs="Times New Roman"/>
+          <w:sz w:val="24"/>
+          <w:szCs w:val="24"/>
+        </w:rPr>
+        <w:t>maintain</w:t>
       </w:r>
       <w:r>
         <w:rPr>
@@ -7277,70 +7298,6 @@
           <w:sz w:val="24"/>
           <w:szCs w:val="24"/>
         </w:rPr>
-        <w:t>Additionally,</w:t>
-      </w:r>
-      <w:r>
-        <w:rPr>
-          <w:rFonts w:ascii="Times New Roman" w:hAnsi="Times New Roman" w:cs="Times New Roman"/>
-          <w:sz w:val="24"/>
-          <w:szCs w:val="24"/>
-        </w:rPr>
-        <w:t xml:space="preserve"> </w:t>
-      </w:r>
-      <w:r>
-        <w:rPr>
-          <w:rFonts w:ascii="Times New Roman" w:hAnsi="Times New Roman" w:cs="Times New Roman"/>
-          <w:sz w:val="24"/>
-          <w:szCs w:val="24"/>
-        </w:rPr>
-        <w:t>he system will be developed with</w:t>
-      </w:r>
-      <w:r>
-        <w:rPr>
-          <w:rFonts w:ascii="Times New Roman" w:hAnsi="Times New Roman" w:cs="Times New Roman"/>
-          <w:sz w:val="24"/>
-          <w:szCs w:val="24"/>
-        </w:rPr>
-        <w:t xml:space="preserve"> maintain</w:t>
-      </w:r>
-      <w:r>
-        <w:rPr>
-          <w:rFonts w:ascii="Times New Roman" w:hAnsi="Times New Roman" w:cs="Times New Roman"/>
-          <w:sz w:val="24"/>
-          <w:szCs w:val="24"/>
-        </w:rPr>
-        <w:t>ability in mind</w:t>
-      </w:r>
-      <w:r>
-        <w:rPr>
-          <w:rFonts w:ascii="Times New Roman" w:hAnsi="Times New Roman" w:cs="Times New Roman"/>
-          <w:sz w:val="24"/>
-          <w:szCs w:val="24"/>
-        </w:rPr>
-        <w:t xml:space="preserve"> and will be expected to </w:t>
-      </w:r>
-      <w:r>
-        <w:rPr>
-          <w:rFonts w:ascii="Times New Roman" w:hAnsi="Times New Roman" w:cs="Times New Roman"/>
-          <w:sz w:val="24"/>
-          <w:szCs w:val="24"/>
-        </w:rPr>
-        <w:t>maintain</w:t>
-      </w:r>
-      <w:r>
-        <w:rPr>
-          <w:rFonts w:ascii="Times New Roman" w:hAnsi="Times New Roman" w:cs="Times New Roman"/>
-          <w:sz w:val="24"/>
-          <w:szCs w:val="24"/>
-        </w:rPr>
-        <w:t xml:space="preserve"> </w:t>
-      </w:r>
-      <w:r>
-        <w:rPr>
-          <w:rFonts w:ascii="Times New Roman" w:hAnsi="Times New Roman" w:cs="Times New Roman"/>
-          <w:sz w:val="24"/>
-          <w:szCs w:val="24"/>
-        </w:rPr>
         <w:t>a</w:t>
       </w:r>
       <w:r>
@@ -7372,7 +7329,7 @@
           <w:szCs w:val="24"/>
         </w:rPr>
       </w:pPr>
-      <w:bookmarkStart w:id="14" w:name="_Toc210149967"/>
+      <w:bookmarkStart w:id="13" w:name="_Toc210473286"/>
       <w:r>
         <w:rPr>
           <w:rFonts w:ascii="Times New Roman" w:hAnsi="Times New Roman" w:cs="Times New Roman"/>
@@ -7382,10 +7339,9 @@
           <w:sz w:val="24"/>
           <w:szCs w:val="24"/>
         </w:rPr>
-        <w:lastRenderedPageBreak/>
         <w:t>Documentation</w:t>
       </w:r>
-      <w:bookmarkEnd w:id="14"/>
+      <w:bookmarkEnd w:id="13"/>
     </w:p>
     <w:p>
       <w:pPr>
@@ -7519,7 +7475,7 @@
           <w:u w:val="single"/>
         </w:rPr>
       </w:pPr>
-      <w:bookmarkStart w:id="15" w:name="_Toc210149968"/>
+      <w:bookmarkStart w:id="14" w:name="_Toc210473287"/>
       <w:r>
         <w:rPr>
           <w:rFonts w:ascii="Times New Roman" w:hAnsi="Times New Roman" w:cs="Times New Roman"/>
@@ -7544,7 +7500,7 @@
         </w:rPr>
         <w:t>sions</w:t>
       </w:r>
-      <w:bookmarkEnd w:id="15"/>
+      <w:bookmarkEnd w:id="14"/>
     </w:p>
     <w:p>
       <w:pPr>
@@ -7738,7 +7694,7 @@
           <w:u w:val="single"/>
         </w:rPr>
       </w:pPr>
-      <w:bookmarkStart w:id="16" w:name="_Toc210149969"/>
+      <w:bookmarkStart w:id="15" w:name="_Toc210473288"/>
       <w:r>
         <w:rPr>
           <w:rFonts w:ascii="Times New Roman" w:hAnsi="Times New Roman" w:cs="Times New Roman"/>
@@ -7751,7 +7707,7 @@
         </w:rPr>
         <w:t>List of References</w:t>
       </w:r>
-      <w:bookmarkEnd w:id="16"/>
+      <w:bookmarkEnd w:id="15"/>
     </w:p>
     <w:p>
       <w:pPr>
@@ -7902,23 +7858,13 @@
           <w:szCs w:val="24"/>
         </w:rPr>
       </w:pPr>
-      <w:proofErr w:type="gramStart"/>
-      <w:r>
-        <w:rPr>
-          <w:rFonts w:ascii="Times New Roman" w:hAnsi="Times New Roman" w:cs="Times New Roman"/>
-          <w:sz w:val="24"/>
-          <w:szCs w:val="24"/>
-        </w:rPr>
-        <w:t>The Run</w:t>
-      </w:r>
-      <w:proofErr w:type="gramEnd"/>
-      <w:r>
-        <w:rPr>
-          <w:rFonts w:ascii="Times New Roman" w:hAnsi="Times New Roman" w:cs="Times New Roman"/>
-          <w:sz w:val="24"/>
-          <w:szCs w:val="24"/>
-        </w:rPr>
-        <w:t xml:space="preserve"> Buddy Ltd. (2022). </w:t>
+      <w:r>
+        <w:rPr>
+          <w:rFonts w:ascii="Times New Roman" w:hAnsi="Times New Roman" w:cs="Times New Roman"/>
+          <w:sz w:val="24"/>
+          <w:szCs w:val="24"/>
+        </w:rPr>
+        <w:t>The Run Buddy Ltd. (2022). </w:t>
       </w:r>
       <w:r>
         <w:rPr>
@@ -8239,7 +8185,7 @@
           <w:u w:val="single"/>
         </w:rPr>
       </w:pPr>
-      <w:bookmarkStart w:id="17" w:name="_Toc210149970"/>
+      <w:bookmarkStart w:id="16" w:name="_Toc210473289"/>
       <w:r>
         <w:rPr>
           <w:rFonts w:ascii="Times New Roman" w:hAnsi="Times New Roman" w:cs="Times New Roman"/>
@@ -8252,21 +8198,112 @@
         </w:rPr>
         <w:t>Appendix I: Technical Glossary</w:t>
       </w:r>
+      <w:bookmarkEnd w:id="16"/>
+    </w:p>
+    <w:p/>
+    <w:p>
+      <w:r>
+        <w:rPr>
+          <w:b/>
+          <w:bCs/>
+        </w:rPr>
+        <w:t>Database</w:t>
+      </w:r>
+      <w:r>
+        <w:t xml:space="preserve"> – a structured set of data held in a computer, especially one that is accessible in various ways</w:t>
+      </w:r>
+    </w:p>
+    <w:p>
+      <w:pPr>
+        <w:rPr>
+          <w:b/>
+          <w:bCs/>
+        </w:rPr>
+      </w:pPr>
+      <w:r>
+        <w:rPr>
+          <w:b/>
+          <w:bCs/>
+        </w:rPr>
+        <w:t>API</w:t>
+      </w:r>
+    </w:p>
+    <w:p>
+      <w:pPr>
+        <w:rPr>
+          <w:rFonts w:ascii="Times New Roman" w:hAnsi="Times New Roman" w:cs="Times New Roman"/>
+          <w:b/>
+          <w:bCs/>
+          <w:sz w:val="24"/>
+          <w:szCs w:val="24"/>
+          <w:u w:val="single"/>
+        </w:rPr>
+      </w:pPr>
+    </w:p>
+    <w:p>
+      <w:pPr>
+        <w:pStyle w:val="Heading1"/>
+        <w:rPr>
+          <w:rFonts w:ascii="Times New Roman" w:hAnsi="Times New Roman" w:cs="Times New Roman"/>
+          <w:b/>
+          <w:bCs/>
+          <w:color w:val="auto"/>
+          <w:sz w:val="24"/>
+          <w:szCs w:val="24"/>
+          <w:u w:val="single"/>
+        </w:rPr>
+      </w:pPr>
+      <w:bookmarkStart w:id="17" w:name="_Toc210473290"/>
+      <w:r>
+        <w:rPr>
+          <w:rFonts w:ascii="Times New Roman" w:hAnsi="Times New Roman" w:cs="Times New Roman"/>
+          <w:b/>
+          <w:bCs/>
+          <w:color w:val="auto"/>
+          <w:sz w:val="24"/>
+          <w:szCs w:val="24"/>
+          <w:u w:val="single"/>
+        </w:rPr>
+        <w:t>Appendix I</w:t>
+      </w:r>
+      <w:r>
+        <w:rPr>
+          <w:rFonts w:ascii="Times New Roman" w:hAnsi="Times New Roman" w:cs="Times New Roman"/>
+          <w:b/>
+          <w:bCs/>
+          <w:color w:val="auto"/>
+          <w:sz w:val="24"/>
+          <w:szCs w:val="24"/>
+          <w:u w:val="single"/>
+        </w:rPr>
+        <w:t>I</w:t>
+      </w:r>
+      <w:r>
+        <w:rPr>
+          <w:rFonts w:ascii="Times New Roman" w:hAnsi="Times New Roman" w:cs="Times New Roman"/>
+          <w:b/>
+          <w:bCs/>
+          <w:color w:val="auto"/>
+          <w:sz w:val="24"/>
+          <w:szCs w:val="24"/>
+          <w:u w:val="single"/>
+        </w:rPr>
+        <w:t>: Te</w:t>
+      </w:r>
+      <w:r>
+        <w:rPr>
+          <w:rFonts w:ascii="Times New Roman" w:hAnsi="Times New Roman" w:cs="Times New Roman"/>
+          <w:b/>
+          <w:bCs/>
+          <w:color w:val="auto"/>
+          <w:sz w:val="24"/>
+          <w:szCs w:val="24"/>
+          <w:u w:val="single"/>
+        </w:rPr>
+        <w:t>am Details</w:t>
+      </w:r>
       <w:bookmarkEnd w:id="17"/>
     </w:p>
-    <w:p/>
-    <w:p>
-      <w:r>
-        <w:rPr>
-          <w:b/>
-          <w:bCs/>
-        </w:rPr>
-        <w:t>Database</w:t>
-      </w:r>
-      <w:r>
-        <w:t xml:space="preserve"> – a structured set of data held in a computer, especially one that is accessible in various ways</w:t>
-      </w:r>
-    </w:p>
     <w:p>
       <w:pPr>
         <w:rPr>
@@ -8292,7 +8329,7 @@
           <w:u w:val="single"/>
         </w:rPr>
       </w:pPr>
-      <w:bookmarkStart w:id="18" w:name="_Toc210149971"/>
+      <w:bookmarkStart w:id="18" w:name="_Toc210473291"/>
       <w:r>
         <w:rPr>
           <w:rFonts w:ascii="Times New Roman" w:hAnsi="Times New Roman" w:cs="Times New Roman"/>
@@ -8303,6 +8340,7 @@
           <w:szCs w:val="24"/>
           <w:u w:val="single"/>
         </w:rPr>
+        <w:lastRenderedPageBreak/>
         <w:t>Appendix I</w:t>
       </w:r>
       <w:r>
@@ -8315,7 +8353,7 @@
           <w:szCs w:val="24"/>
           <w:u w:val="single"/>
         </w:rPr>
-        <w:t>I</w:t>
+        <w:t>II</w:t>
       </w:r>
       <w:r>
         <w:rPr>
@@ -8327,7 +8365,7 @@
           <w:szCs w:val="24"/>
           <w:u w:val="single"/>
         </w:rPr>
-        <w:t>: Te</w:t>
+        <w:t xml:space="preserve">: </w:t>
       </w:r>
       <w:r>
         <w:rPr>
@@ -8339,7 +8377,7 @@
           <w:szCs w:val="24"/>
           <w:u w:val="single"/>
         </w:rPr>
-        <w:t>am Details</w:t>
+        <w:t>Workflow Authentication</w:t>
       </w:r>
       <w:bookmarkEnd w:id="18"/>
     </w:p>
@@ -8368,7 +8406,7 @@
           <w:u w:val="single"/>
         </w:rPr>
       </w:pPr>
-      <w:bookmarkStart w:id="19" w:name="_Toc210149972"/>
+      <w:bookmarkStart w:id="19" w:name="_Toc210473292"/>
       <w:r>
         <w:rPr>
           <w:rFonts w:ascii="Times New Roman" w:hAnsi="Times New Roman" w:cs="Times New Roman"/>
@@ -8379,7 +8417,7 @@
           <w:szCs w:val="24"/>
           <w:u w:val="single"/>
         </w:rPr>
-        <w:t>Appendix I</w:t>
+        <w:t xml:space="preserve">Appendix IV: </w:t>
       </w:r>
       <w:r>
         <w:rPr>
@@ -8391,85 +8429,9 @@
           <w:szCs w:val="24"/>
           <w:u w:val="single"/>
         </w:rPr>
-        <w:t>II</w:t>
-      </w:r>
-      <w:r>
-        <w:rPr>
-          <w:rFonts w:ascii="Times New Roman" w:hAnsi="Times New Roman" w:cs="Times New Roman"/>
-          <w:b/>
-          <w:bCs/>
-          <w:color w:val="auto"/>
-          <w:sz w:val="24"/>
-          <w:szCs w:val="24"/>
-          <w:u w:val="single"/>
-        </w:rPr>
-        <w:t xml:space="preserve">: </w:t>
-      </w:r>
-      <w:r>
-        <w:rPr>
-          <w:rFonts w:ascii="Times New Roman" w:hAnsi="Times New Roman" w:cs="Times New Roman"/>
-          <w:b/>
-          <w:bCs/>
-          <w:color w:val="auto"/>
-          <w:sz w:val="24"/>
-          <w:szCs w:val="24"/>
-          <w:u w:val="single"/>
-        </w:rPr>
-        <w:t>Workflow Authentication</w:t>
+        <w:t>Report from Writing Center</w:t>
       </w:r>
       <w:bookmarkEnd w:id="19"/>
-    </w:p>
-    <w:p>
-      <w:pPr>
-        <w:rPr>
-          <w:rFonts w:ascii="Times New Roman" w:hAnsi="Times New Roman" w:cs="Times New Roman"/>
-          <w:b/>
-          <w:bCs/>
-          <w:sz w:val="24"/>
-          <w:szCs w:val="24"/>
-          <w:u w:val="single"/>
-        </w:rPr>
-      </w:pPr>
-    </w:p>
-    <w:p>
-      <w:pPr>
-        <w:pStyle w:val="Heading1"/>
-        <w:rPr>
-          <w:rFonts w:ascii="Times New Roman" w:hAnsi="Times New Roman" w:cs="Times New Roman"/>
-          <w:b/>
-          <w:bCs/>
-          <w:color w:val="auto"/>
-          <w:sz w:val="24"/>
-          <w:szCs w:val="24"/>
-          <w:u w:val="single"/>
-        </w:rPr>
-      </w:pPr>
-      <w:bookmarkStart w:id="20" w:name="_Toc210149973"/>
-      <w:r>
-        <w:rPr>
-          <w:rFonts w:ascii="Times New Roman" w:hAnsi="Times New Roman" w:cs="Times New Roman"/>
-          <w:b/>
-          <w:bCs/>
-          <w:color w:val="auto"/>
-          <w:sz w:val="24"/>
-          <w:szCs w:val="24"/>
-          <w:u w:val="single"/>
-        </w:rPr>
-        <w:t xml:space="preserve">Appendix IV: </w:t>
-      </w:r>
-      <w:r>
-        <w:rPr>
-          <w:rFonts w:ascii="Times New Roman" w:hAnsi="Times New Roman" w:cs="Times New Roman"/>
-          <w:b/>
-          <w:bCs/>
-          <w:color w:val="auto"/>
-          <w:sz w:val="24"/>
-          <w:szCs w:val="24"/>
-          <w:u w:val="single"/>
-        </w:rPr>
-        <w:t>Report from Writing Center</w:t>
-      </w:r>
-      <w:bookmarkEnd w:id="20"/>
     </w:p>
     <w:p>
       <w:pPr>
@@ -8659,6 +8621,7 @@
         <w:docPartUnique/>
       </w:docPartObj>
     </w:sdtPr>
+    <w:sdtEndPr/>
     <w:sdtContent>
       <w:p>
         <w:pPr>
@@ -8769,6 +8732,342 @@
 <file path=word/numbering.xml><?xml version="1.0" encoding="utf-8"?>
 <w:numbering xmlns:wpc="http://schemas.microsoft.com/office/word/2010/wordprocessingCanvas" xmlns:cx="http://schemas.microsoft.com/office/drawing/2014/chartex" xmlns:cx1="http://schemas.microsoft.com/office/drawing/2015/9/8/chartex" xmlns:cx2="http://schemas.microsoft.com/office/drawing/2015/10/21/chartex" xmlns:cx3="http://schemas.microsoft.com/office/drawing/2016/5/9/chartex" xmlns:cx4="http://schemas.microsoft.com/office/drawing/2016/5/10/chartex" xmlns:cx5="http://schemas.microsoft.com/office/drawing/2016/5/11/chartex" xmlns:cx6="http://schemas.microsoft.com/office/drawing/2016/5/12/chartex" xmlns:cx7="http://schemas.microsoft.com/office/drawing/2016/5/13/chartex" xmlns:cx8="http://schemas.microsoft.com/office/drawing/2016/5/14/chartex" xmlns:mc="http://schemas.openxmlformats.org/markup-compatibility/2006" xmlns:aink="http://schemas.microsoft.com/office/drawing/2016/ink" xmlns:am3d="http://schemas.microsoft.com/office/drawing/2017/model3d" xmlns:o="urn:schemas-microsoft-com:office:office" xmlns:oel="http://schemas.microsoft.com/office/2019/extlst" xmlns:r="http://schemas.openxmlformats.org/officeDocument/2006/relationships" xmlns:m="http://schemas.openxmlformats.org/officeDocument/2006/math" xmlns:v="urn:schemas-microsoft-com:vml" xmlns:wp14="http://schemas.microsoft.com/office/word/2010/wordprocessingDrawing" xmlns:wp="http://schemas.openxmlformats.org/drawingml/2006/wordprocessingDrawing" xmlns:w10="urn:schemas-microsoft-com:office:word" xmlns:w="http://schemas.openxmlformats.org/wordprocessingml/2006/main" xmlns:w14="http://schemas.microsoft.com/office/word/2010/wordml" xmlns:w15="http://schemas.microsoft.com/office/word/2012/wordml" xmlns:w16cex="http://schemas.microsoft.com/office/word/2018/wordml/cex" xmlns:w16cid="http://schemas.microsoft.com/office/word/2016/wordml/cid" xmlns:w16="http://schemas.microsoft.com/office/word/2018/wordml" xmlns:w16du="http://schemas.microsoft.com/office/word/2023/wordml/word16du" xmlns:w16sdtdh="http://schemas.microsoft.com/office/word/2020/wordml/sdtdatahash" xmlns:w16sdtfl="http://schemas.microsoft.com/office/word/2024/wordml/sdtformatlock" xmlns:w16se="http://schemas.microsoft.com/office/word/2015/wordml/symex" xmlns:wpg="http://schemas.microsoft.com/office/word/2010/wordprocessingGroup" xmlns:wpi="http://schemas.microsoft.com/office/word/2010/wordprocessingInk" xmlns:wne="http://schemas.microsoft.com/office/word/2006/wordml" xmlns:wps="http://schemas.microsoft.com/office/word/2010/wordprocessingShape" mc:Ignorable="w14 w15 w16se w16cid w16 w16cex w16sdtdh w16sdtfl w16du wp14">
   <w:abstractNum w:abstractNumId="0" w15:restartNumberingAfterBreak="0">
+    <w:nsid w:val="1BD16960"/>
+    <w:multiLevelType w:val="hybridMultilevel"/>
+    <w:tmpl w:val="31E0E9F6"/>
+    <w:lvl w:ilvl="0" w:tplc="498CE606">
+      <w:numFmt w:val="bullet"/>
+      <w:lvlText w:val="-"/>
+      <w:lvlJc w:val="left"/>
+      <w:pPr>
+        <w:ind w:left="405" w:hanging="360"/>
+      </w:pPr>
+      <w:rPr>
+        <w:rFonts w:ascii="Aptos" w:eastAsiaTheme="minorHAnsi" w:hAnsi="Aptos" w:cstheme="minorBidi" w:hint="default"/>
+      </w:rPr>
+    </w:lvl>
+    <w:lvl w:ilvl="1" w:tplc="04090003" w:tentative="1">
+      <w:start w:val="1"/>
+      <w:numFmt w:val="bullet"/>
+      <w:lvlText w:val="o"/>
+      <w:lvlJc w:val="left"/>
+      <w:pPr>
+        <w:ind w:left="1125" w:hanging="360"/>
+      </w:pPr>
+      <w:rPr>
+        <w:rFonts w:ascii="Courier New" w:hAnsi="Courier New" w:cs="Courier New" w:hint="default"/>
+      </w:rPr>
+    </w:lvl>
+    <w:lvl w:ilvl="2" w:tplc="04090005" w:tentative="1">
+      <w:start w:val="1"/>
+      <w:numFmt w:val="bullet"/>
+      <w:lvlText w:val=""/>
+      <w:lvlJc w:val="left"/>
+      <w:pPr>
+        <w:ind w:left="1845" w:hanging="360"/>
+      </w:pPr>
+      <w:rPr>
+        <w:rFonts w:ascii="Wingdings" w:hAnsi="Wingdings" w:hint="default"/>
+      </w:rPr>
+    </w:lvl>
+    <w:lvl w:ilvl="3" w:tplc="04090001" w:tentative="1">
+      <w:start w:val="1"/>
+      <w:numFmt w:val="bullet"/>
+      <w:lvlText w:val=""/>
+      <w:lvlJc w:val="left"/>
+      <w:pPr>
+        <w:ind w:left="2565" w:hanging="360"/>
+      </w:pPr>
+      <w:rPr>
+        <w:rFonts w:ascii="Symbol" w:hAnsi="Symbol" w:hint="default"/>
+      </w:rPr>
+    </w:lvl>
+    <w:lvl w:ilvl="4" w:tplc="04090003" w:tentative="1">
+      <w:start w:val="1"/>
+      <w:numFmt w:val="bullet"/>
+      <w:lvlText w:val="o"/>
+      <w:lvlJc w:val="left"/>
+      <w:pPr>
+        <w:ind w:left="3285" w:hanging="360"/>
+      </w:pPr>
+      <w:rPr>
+        <w:rFonts w:ascii="Courier New" w:hAnsi="Courier New" w:cs="Courier New" w:hint="default"/>
+      </w:rPr>
+    </w:lvl>
+    <w:lvl w:ilvl="5" w:tplc="04090005" w:tentative="1">
+      <w:start w:val="1"/>
+      <w:numFmt w:val="bullet"/>
+      <w:lvlText w:val=""/>
+      <w:lvlJc w:val="left"/>
+      <w:pPr>
+        <w:ind w:left="4005" w:hanging="360"/>
+      </w:pPr>
+      <w:rPr>
+        <w:rFonts w:ascii="Wingdings" w:hAnsi="Wingdings" w:hint="default"/>
+      </w:rPr>
+    </w:lvl>
+    <w:lvl w:ilvl="6" w:tplc="04090001" w:tentative="1">
+      <w:start w:val="1"/>
+      <w:numFmt w:val="bullet"/>
+      <w:lvlText w:val=""/>
+      <w:lvlJc w:val="left"/>
+      <w:pPr>
+        <w:ind w:left="4725" w:hanging="360"/>
+      </w:pPr>
+      <w:rPr>
+        <w:rFonts w:ascii="Symbol" w:hAnsi="Symbol" w:hint="default"/>
+      </w:rPr>
+    </w:lvl>
+    <w:lvl w:ilvl="7" w:tplc="04090003" w:tentative="1">
+      <w:start w:val="1"/>
+      <w:numFmt w:val="bullet"/>
+      <w:lvlText w:val="o"/>
+      <w:lvlJc w:val="left"/>
+      <w:pPr>
+        <w:ind w:left="5445" w:hanging="360"/>
+      </w:pPr>
+      <w:rPr>
+        <w:rFonts w:ascii="Courier New" w:hAnsi="Courier New" w:cs="Courier New" w:hint="default"/>
+      </w:rPr>
+    </w:lvl>
+    <w:lvl w:ilvl="8" w:tplc="04090005" w:tentative="1">
+      <w:start w:val="1"/>
+      <w:numFmt w:val="bullet"/>
+      <w:lvlText w:val=""/>
+      <w:lvlJc w:val="left"/>
+      <w:pPr>
+        <w:ind w:left="6165" w:hanging="360"/>
+      </w:pPr>
+      <w:rPr>
+        <w:rFonts w:ascii="Wingdings" w:hAnsi="Wingdings" w:hint="default"/>
+      </w:rPr>
+    </w:lvl>
+  </w:abstractNum>
+  <w:abstractNum w:abstractNumId="1" w15:restartNumberingAfterBreak="0">
+    <w:nsid w:val="4747323C"/>
+    <w:multiLevelType w:val="hybridMultilevel"/>
+    <w:tmpl w:val="E14A7622"/>
+    <w:lvl w:ilvl="0" w:tplc="8E887B68">
+      <w:numFmt w:val="bullet"/>
+      <w:lvlText w:val="-"/>
+      <w:lvlJc w:val="left"/>
+      <w:pPr>
+        <w:ind w:left="765" w:hanging="360"/>
+      </w:pPr>
+      <w:rPr>
+        <w:rFonts w:ascii="Aptos" w:eastAsiaTheme="minorHAnsi" w:hAnsi="Aptos" w:cstheme="minorBidi" w:hint="default"/>
+      </w:rPr>
+    </w:lvl>
+    <w:lvl w:ilvl="1" w:tplc="04090003" w:tentative="1">
+      <w:start w:val="1"/>
+      <w:numFmt w:val="bullet"/>
+      <w:lvlText w:val="o"/>
+      <w:lvlJc w:val="left"/>
+      <w:pPr>
+        <w:ind w:left="1485" w:hanging="360"/>
+      </w:pPr>
+      <w:rPr>
+        <w:rFonts w:ascii="Courier New" w:hAnsi="Courier New" w:cs="Courier New" w:hint="default"/>
+      </w:rPr>
+    </w:lvl>
+    <w:lvl w:ilvl="2" w:tplc="04090005" w:tentative="1">
+      <w:start w:val="1"/>
+      <w:numFmt w:val="bullet"/>
+      <w:lvlText w:val=""/>
+      <w:lvlJc w:val="left"/>
+      <w:pPr>
+        <w:ind w:left="2205" w:hanging="360"/>
+      </w:pPr>
+      <w:rPr>
+        <w:rFonts w:ascii="Wingdings" w:hAnsi="Wingdings" w:hint="default"/>
+      </w:rPr>
+    </w:lvl>
+    <w:lvl w:ilvl="3" w:tplc="04090001" w:tentative="1">
+      <w:start w:val="1"/>
+      <w:numFmt w:val="bullet"/>
+      <w:lvlText w:val=""/>
+      <w:lvlJc w:val="left"/>
+      <w:pPr>
+        <w:ind w:left="2925" w:hanging="360"/>
+      </w:pPr>
+      <w:rPr>
+        <w:rFonts w:ascii="Symbol" w:hAnsi="Symbol" w:hint="default"/>
+      </w:rPr>
+    </w:lvl>
+    <w:lvl w:ilvl="4" w:tplc="04090003" w:tentative="1">
+      <w:start w:val="1"/>
+      <w:numFmt w:val="bullet"/>
+      <w:lvlText w:val="o"/>
+      <w:lvlJc w:val="left"/>
+      <w:pPr>
+        <w:ind w:left="3645" w:hanging="360"/>
+      </w:pPr>
+      <w:rPr>
+        <w:rFonts w:ascii="Courier New" w:hAnsi="Courier New" w:cs="Courier New" w:hint="default"/>
+      </w:rPr>
+    </w:lvl>
+    <w:lvl w:ilvl="5" w:tplc="04090005" w:tentative="1">
+      <w:start w:val="1"/>
+      <w:numFmt w:val="bullet"/>
+      <w:lvlText w:val=""/>
+      <w:lvlJc w:val="left"/>
+      <w:pPr>
+        <w:ind w:left="4365" w:hanging="360"/>
+      </w:pPr>
+      <w:rPr>
+        <w:rFonts w:ascii="Wingdings" w:hAnsi="Wingdings" w:hint="default"/>
+      </w:rPr>
+    </w:lvl>
+    <w:lvl w:ilvl="6" w:tplc="04090001" w:tentative="1">
+      <w:start w:val="1"/>
+      <w:numFmt w:val="bullet"/>
+      <w:lvlText w:val=""/>
+      <w:lvlJc w:val="left"/>
+      <w:pPr>
+        <w:ind w:left="5085" w:hanging="360"/>
+      </w:pPr>
+      <w:rPr>
+        <w:rFonts w:ascii="Symbol" w:hAnsi="Symbol" w:hint="default"/>
+      </w:rPr>
+    </w:lvl>
+    <w:lvl w:ilvl="7" w:tplc="04090003" w:tentative="1">
+      <w:start w:val="1"/>
+      <w:numFmt w:val="bullet"/>
+      <w:lvlText w:val="o"/>
+      <w:lvlJc w:val="left"/>
+      <w:pPr>
+        <w:ind w:left="5805" w:hanging="360"/>
+      </w:pPr>
+      <w:rPr>
+        <w:rFonts w:ascii="Courier New" w:hAnsi="Courier New" w:cs="Courier New" w:hint="default"/>
+      </w:rPr>
+    </w:lvl>
+    <w:lvl w:ilvl="8" w:tplc="04090005" w:tentative="1">
+      <w:start w:val="1"/>
+      <w:numFmt w:val="bullet"/>
+      <w:lvlText w:val=""/>
+      <w:lvlJc w:val="left"/>
+      <w:pPr>
+        <w:ind w:left="6525" w:hanging="360"/>
+      </w:pPr>
+      <w:rPr>
+        <w:rFonts w:ascii="Wingdings" w:hAnsi="Wingdings" w:hint="default"/>
+      </w:rPr>
+    </w:lvl>
+  </w:abstractNum>
+  <w:abstractNum w:abstractNumId="2" w15:restartNumberingAfterBreak="0">
+    <w:nsid w:val="4F8732FB"/>
+    <w:multiLevelType w:val="hybridMultilevel"/>
+    <w:tmpl w:val="93B07604"/>
+    <w:lvl w:ilvl="0" w:tplc="0386A620">
+      <w:numFmt w:val="bullet"/>
+      <w:lvlText w:val="-"/>
+      <w:lvlJc w:val="left"/>
+      <w:pPr>
+        <w:ind w:left="1080" w:hanging="360"/>
+      </w:pPr>
+      <w:rPr>
+        <w:rFonts w:ascii="Aptos" w:eastAsiaTheme="minorHAnsi" w:hAnsi="Aptos" w:cstheme="minorBidi" w:hint="default"/>
+      </w:rPr>
+    </w:lvl>
+    <w:lvl w:ilvl="1" w:tplc="04090003" w:tentative="1">
+      <w:start w:val="1"/>
+      <w:numFmt w:val="bullet"/>
+      <w:lvlText w:val="o"/>
+      <w:lvlJc w:val="left"/>
+      <w:pPr>
+        <w:ind w:left="1800" w:hanging="360"/>
+      </w:pPr>
+      <w:rPr>
+        <w:rFonts w:ascii="Courier New" w:hAnsi="Courier New" w:cs="Courier New" w:hint="default"/>
+      </w:rPr>
+    </w:lvl>
+    <w:lvl w:ilvl="2" w:tplc="04090005" w:tentative="1">
+      <w:start w:val="1"/>
+      <w:numFmt w:val="bullet"/>
+      <w:lvlText w:val=""/>
+      <w:lvlJc w:val="left"/>
+      <w:pPr>
+        <w:ind w:left="2520" w:hanging="360"/>
+      </w:pPr>
+      <w:rPr>
+        <w:rFonts w:ascii="Wingdings" w:hAnsi="Wingdings" w:hint="default"/>
+      </w:rPr>
+    </w:lvl>
+    <w:lvl w:ilvl="3" w:tplc="04090001" w:tentative="1">
+      <w:start w:val="1"/>
+      <w:numFmt w:val="bullet"/>
+      <w:lvlText w:val=""/>
+      <w:lvlJc w:val="left"/>
+      <w:pPr>
+        <w:ind w:left="3240" w:hanging="360"/>
+      </w:pPr>
+      <w:rPr>
+        <w:rFonts w:ascii="Symbol" w:hAnsi="Symbol" w:hint="default"/>
+      </w:rPr>
+    </w:lvl>
+    <w:lvl w:ilvl="4" w:tplc="04090003" w:tentative="1">
+      <w:start w:val="1"/>
+      <w:numFmt w:val="bullet"/>
+      <w:lvlText w:val="o"/>
+      <w:lvlJc w:val="left"/>
+      <w:pPr>
+        <w:ind w:left="3960" w:hanging="360"/>
+      </w:pPr>
+      <w:rPr>
+        <w:rFonts w:ascii="Courier New" w:hAnsi="Courier New" w:cs="Courier New" w:hint="default"/>
+      </w:rPr>
+    </w:lvl>
+    <w:lvl w:ilvl="5" w:tplc="04090005" w:tentative="1">
+      <w:start w:val="1"/>
+      <w:numFmt w:val="bullet"/>
+      <w:lvlText w:val=""/>
+      <w:lvlJc w:val="left"/>
+      <w:pPr>
+        <w:ind w:left="4680" w:hanging="360"/>
+      </w:pPr>
+      <w:rPr>
+        <w:rFonts w:ascii="Wingdings" w:hAnsi="Wingdings" w:hint="default"/>
+      </w:rPr>
+    </w:lvl>
+    <w:lvl w:ilvl="6" w:tplc="04090001" w:tentative="1">
+      <w:start w:val="1"/>
+      <w:numFmt w:val="bullet"/>
+      <w:lvlText w:val=""/>
+      <w:lvlJc w:val="left"/>
+      <w:pPr>
+        <w:ind w:left="5400" w:hanging="360"/>
+      </w:pPr>
+      <w:rPr>
+        <w:rFonts w:ascii="Symbol" w:hAnsi="Symbol" w:hint="default"/>
+      </w:rPr>
+    </w:lvl>
+    <w:lvl w:ilvl="7" w:tplc="04090003" w:tentative="1">
+      <w:start w:val="1"/>
+      <w:numFmt w:val="bullet"/>
+      <w:lvlText w:val="o"/>
+      <w:lvlJc w:val="left"/>
+      <w:pPr>
+        <w:ind w:left="6120" w:hanging="360"/>
+      </w:pPr>
+      <w:rPr>
+        <w:rFonts w:ascii="Courier New" w:hAnsi="Courier New" w:cs="Courier New" w:hint="default"/>
+      </w:rPr>
+    </w:lvl>
+    <w:lvl w:ilvl="8" w:tplc="04090005" w:tentative="1">
+      <w:start w:val="1"/>
+      <w:numFmt w:val="bullet"/>
+      <w:lvlText w:val=""/>
+      <w:lvlJc w:val="left"/>
+      <w:pPr>
+        <w:ind w:left="6840" w:hanging="360"/>
+      </w:pPr>
+      <w:rPr>
+        <w:rFonts w:ascii="Wingdings" w:hAnsi="Wingdings" w:hint="default"/>
+      </w:rPr>
+    </w:lvl>
+  </w:abstractNum>
+  <w:abstractNum w:abstractNumId="3" w15:restartNumberingAfterBreak="0">
     <w:nsid w:val="6ED52E13"/>
     <w:multiLevelType w:val="hybridMultilevel"/>
     <w:tmpl w:val="763C67AE"/>
@@ -8859,7 +9158,16 @@
     </w:lvl>
   </w:abstractNum>
   <w:num w:numId="1" w16cid:durableId="599068890">
+    <w:abstractNumId w:val="3"/>
+  </w:num>
+  <w:num w:numId="2" w16cid:durableId="207183697">
+    <w:abstractNumId w:val="2"/>
+  </w:num>
+  <w:num w:numId="3" w16cid:durableId="480970499">
     <w:abstractNumId w:val="0"/>
+  </w:num>
+  <w:num w:numId="4" w16cid:durableId="287472069">
+    <w:abstractNumId w:val="1"/>
   </w:num>
 </w:numbering>
 </file>

</xml_diff>

<commit_message>
added 4 uml user case diagrams with lucid chart website, send group link to access
</commit_message>
<xml_diff>
--- a/Requirements/Group2_CMSC-4900_Requirements.docx
+++ b/Requirements/Group2_CMSC-4900_Requirements.docx
@@ -6433,6 +6433,164 @@
       </w:r>
     </w:p>
     <w:p>
+      <w:r>
+        <w:drawing>
+          <wp:inline distT="0" distB="0" distL="0" distR="0" wp14:anchorId="2CC2CBE6" wp14:editId="395C32A1">
+            <wp:extent cx="5943600" cy="3181350"/>
+            <wp:effectExtent l="0" t="0" r="0" b="0"/>
+            <wp:docPr id="512877319" name="Picture 1" descr="A diagram of a flowchart&#10;&#10;AI-generated content may be incorrect."/>
+            <wp:cNvGraphicFramePr>
+              <a:graphicFrameLocks xmlns:a="http://schemas.openxmlformats.org/drawingml/2006/main" noChangeAspect="1"/>
+            </wp:cNvGraphicFramePr>
+            <a:graphic xmlns:a="http://schemas.openxmlformats.org/drawingml/2006/main">
+              <a:graphicData uri="http://schemas.openxmlformats.org/drawingml/2006/picture">
+                <pic:pic xmlns:pic="http://schemas.openxmlformats.org/drawingml/2006/picture">
+                  <pic:nvPicPr>
+                    <pic:cNvPr id="512877319" name="Picture 1" descr="A diagram of a flowchart&#10;&#10;AI-generated content may be incorrect."/>
+                    <pic:cNvPicPr/>
+                  </pic:nvPicPr>
+                  <pic:blipFill>
+                    <a:blip r:embed="rId8"/>
+                    <a:stretch>
+                      <a:fillRect/>
+                    </a:stretch>
+                  </pic:blipFill>
+                  <pic:spPr>
+                    <a:xfrm>
+                      <a:off x="0" y="0"/>
+                      <a:ext cx="5943600" cy="3181350"/>
+                    </a:xfrm>
+                    <a:prstGeom prst="rect">
+                      <a:avLst/>
+                    </a:prstGeom>
+                  </pic:spPr>
+                </pic:pic>
+              </a:graphicData>
+            </a:graphic>
+          </wp:inline>
+        </w:drawing>
+      </w:r>
+    </w:p>
+    <w:p>
+      <w:r>
+        <w:lastRenderedPageBreak/>
+        <w:drawing>
+          <wp:inline distT="0" distB="0" distL="0" distR="0" wp14:anchorId="081B0E89" wp14:editId="0F91BED1">
+            <wp:extent cx="5943600" cy="2927985"/>
+            <wp:effectExtent l="0" t="0" r="0" b="5715"/>
+            <wp:docPr id="838080126" name="Picture 1" descr="A blue diagram with white circles and red text&#10;&#10;AI-generated content may be incorrect."/>
+            <wp:cNvGraphicFramePr>
+              <a:graphicFrameLocks xmlns:a="http://schemas.openxmlformats.org/drawingml/2006/main" noChangeAspect="1"/>
+            </wp:cNvGraphicFramePr>
+            <a:graphic xmlns:a="http://schemas.openxmlformats.org/drawingml/2006/main">
+              <a:graphicData uri="http://schemas.openxmlformats.org/drawingml/2006/picture">
+                <pic:pic xmlns:pic="http://schemas.openxmlformats.org/drawingml/2006/picture">
+                  <pic:nvPicPr>
+                    <pic:cNvPr id="838080126" name="Picture 1" descr="A blue diagram with white circles and red text&#10;&#10;AI-generated content may be incorrect."/>
+                    <pic:cNvPicPr/>
+                  </pic:nvPicPr>
+                  <pic:blipFill>
+                    <a:blip r:embed="rId9"/>
+                    <a:stretch>
+                      <a:fillRect/>
+                    </a:stretch>
+                  </pic:blipFill>
+                  <pic:spPr>
+                    <a:xfrm>
+                      <a:off x="0" y="0"/>
+                      <a:ext cx="5943600" cy="2927985"/>
+                    </a:xfrm>
+                    <a:prstGeom prst="rect">
+                      <a:avLst/>
+                    </a:prstGeom>
+                  </pic:spPr>
+                </pic:pic>
+              </a:graphicData>
+            </a:graphic>
+          </wp:inline>
+        </w:drawing>
+      </w:r>
+    </w:p>
+    <w:p>
+      <w:r>
+        <w:drawing>
+          <wp:inline distT="0" distB="0" distL="0" distR="0" wp14:anchorId="19DC34FC" wp14:editId="5A2436D8">
+            <wp:extent cx="5943600" cy="3305175"/>
+            <wp:effectExtent l="0" t="0" r="0" b="9525"/>
+            <wp:docPr id="1891190235" name="Picture 1" descr="A screenshot of a graph&#10;&#10;AI-generated content may be incorrect."/>
+            <wp:cNvGraphicFramePr>
+              <a:graphicFrameLocks xmlns:a="http://schemas.openxmlformats.org/drawingml/2006/main" noChangeAspect="1"/>
+            </wp:cNvGraphicFramePr>
+            <a:graphic xmlns:a="http://schemas.openxmlformats.org/drawingml/2006/main">
+              <a:graphicData uri="http://schemas.openxmlformats.org/drawingml/2006/picture">
+                <pic:pic xmlns:pic="http://schemas.openxmlformats.org/drawingml/2006/picture">
+                  <pic:nvPicPr>
+                    <pic:cNvPr id="1891190235" name="Picture 1" descr="A screenshot of a graph&#10;&#10;AI-generated content may be incorrect."/>
+                    <pic:cNvPicPr/>
+                  </pic:nvPicPr>
+                  <pic:blipFill>
+                    <a:blip r:embed="rId10"/>
+                    <a:stretch>
+                      <a:fillRect/>
+                    </a:stretch>
+                  </pic:blipFill>
+                  <pic:spPr>
+                    <a:xfrm>
+                      <a:off x="0" y="0"/>
+                      <a:ext cx="5943600" cy="3305175"/>
+                    </a:xfrm>
+                    <a:prstGeom prst="rect">
+                      <a:avLst/>
+                    </a:prstGeom>
+                  </pic:spPr>
+                </pic:pic>
+              </a:graphicData>
+            </a:graphic>
+          </wp:inline>
+        </w:drawing>
+      </w:r>
+    </w:p>
+    <w:p>
+      <w:r>
+        <w:lastRenderedPageBreak/>
+        <w:drawing>
+          <wp:inline distT="0" distB="0" distL="0" distR="0" wp14:anchorId="2B4A69CB" wp14:editId="0407C46F">
+            <wp:extent cx="5943600" cy="2606675"/>
+            <wp:effectExtent l="0" t="0" r="0" b="3175"/>
+            <wp:docPr id="2024036469" name="Picture 1" descr="A diagram of a network&#10;&#10;AI-generated content may be incorrect."/>
+            <wp:cNvGraphicFramePr>
+              <a:graphicFrameLocks xmlns:a="http://schemas.openxmlformats.org/drawingml/2006/main" noChangeAspect="1"/>
+            </wp:cNvGraphicFramePr>
+            <a:graphic xmlns:a="http://schemas.openxmlformats.org/drawingml/2006/main">
+              <a:graphicData uri="http://schemas.openxmlformats.org/drawingml/2006/picture">
+                <pic:pic xmlns:pic="http://schemas.openxmlformats.org/drawingml/2006/picture">
+                  <pic:nvPicPr>
+                    <pic:cNvPr id="2024036469" name="Picture 1" descr="A diagram of a network&#10;&#10;AI-generated content may be incorrect."/>
+                    <pic:cNvPicPr/>
+                  </pic:nvPicPr>
+                  <pic:blipFill>
+                    <a:blip r:embed="rId11"/>
+                    <a:stretch>
+                      <a:fillRect/>
+                    </a:stretch>
+                  </pic:blipFill>
+                  <pic:spPr>
+                    <a:xfrm>
+                      <a:off x="0" y="0"/>
+                      <a:ext cx="5943600" cy="2606675"/>
+                    </a:xfrm>
+                    <a:prstGeom prst="rect">
+                      <a:avLst/>
+                    </a:prstGeom>
+                  </pic:spPr>
+                </pic:pic>
+              </a:graphicData>
+            </a:graphic>
+          </wp:inline>
+        </w:drawing>
+      </w:r>
+    </w:p>
+    <w:p>
       <w:pPr>
         <w:rPr>
           <w:rFonts w:ascii="Times New Roman" w:hAnsi="Times New Roman" w:cs="Times New Roman"/>
@@ -6609,25 +6767,7 @@
           <w:sz w:val="24"/>
           <w:szCs w:val="24"/>
         </w:rPr>
-        <w:t xml:space="preserve">, which can then lead to the accurate data being displayed for </w:t>
-      </w:r>
-      <w:proofErr w:type="gramStart"/>
-      <w:r>
-        <w:rPr>
-          <w:rFonts w:ascii="Times New Roman" w:hAnsi="Times New Roman" w:cs="Times New Roman"/>
-          <w:sz w:val="24"/>
-          <w:szCs w:val="24"/>
-        </w:rPr>
-        <w:t>all of</w:t>
-      </w:r>
-      <w:proofErr w:type="gramEnd"/>
-      <w:r>
-        <w:rPr>
-          <w:rFonts w:ascii="Times New Roman" w:hAnsi="Times New Roman" w:cs="Times New Roman"/>
-          <w:sz w:val="24"/>
-          <w:szCs w:val="24"/>
-        </w:rPr>
-        <w:t xml:space="preserve"> those users’ friends on the app to view</w:t>
+        <w:t>, which can then lead to the accurate data being displayed for all of those users’ friends on the app to view</w:t>
       </w:r>
       <w:r>
         <w:rPr>
@@ -6902,25 +7042,7 @@
           <w:sz w:val="24"/>
           <w:szCs w:val="24"/>
         </w:rPr>
-        <w:t xml:space="preserve"> users at once without lag. Users should be able to upload their workouts and view </w:t>
-      </w:r>
-      <w:proofErr w:type="gramStart"/>
-      <w:r>
-        <w:rPr>
-          <w:rFonts w:ascii="Times New Roman" w:hAnsi="Times New Roman" w:cs="Times New Roman"/>
-          <w:sz w:val="24"/>
-          <w:szCs w:val="24"/>
-        </w:rPr>
-        <w:t>others</w:t>
-      </w:r>
-      <w:proofErr w:type="gramEnd"/>
-      <w:r>
-        <w:rPr>
-          <w:rFonts w:ascii="Times New Roman" w:hAnsi="Times New Roman" w:cs="Times New Roman"/>
-          <w:sz w:val="24"/>
-          <w:szCs w:val="24"/>
-        </w:rPr>
-        <w:t xml:space="preserve"> </w:t>
+        <w:t xml:space="preserve"> users at once without lag. Users should be able to upload their workouts and view others </w:t>
       </w:r>
       <w:r>
         <w:rPr>
@@ -7030,74 +7152,56 @@
           <w:sz w:val="24"/>
           <w:szCs w:val="24"/>
         </w:rPr>
+        <w:t xml:space="preserve"> users data will be encrypted</w:t>
+      </w:r>
+      <w:r>
+        <w:rPr>
+          <w:rFonts w:ascii="Times New Roman" w:hAnsi="Times New Roman" w:cs="Times New Roman"/>
+          <w:sz w:val="24"/>
+          <w:szCs w:val="24"/>
+        </w:rPr>
+        <w:t xml:space="preserve"> while being transferred and </w:t>
+      </w:r>
+      <w:r>
+        <w:rPr>
+          <w:rFonts w:ascii="Times New Roman" w:hAnsi="Times New Roman" w:cs="Times New Roman"/>
+          <w:sz w:val="24"/>
+          <w:szCs w:val="24"/>
+        </w:rPr>
+        <w:t xml:space="preserve">securely </w:t>
+      </w:r>
+      <w:r>
+        <w:rPr>
+          <w:rFonts w:ascii="Times New Roman" w:hAnsi="Times New Roman" w:cs="Times New Roman"/>
+          <w:sz w:val="24"/>
+          <w:szCs w:val="24"/>
+        </w:rPr>
+        <w:t>in the database</w:t>
+      </w:r>
+      <w:r>
+        <w:rPr>
+          <w:rFonts w:ascii="Times New Roman" w:hAnsi="Times New Roman" w:cs="Times New Roman"/>
+          <w:sz w:val="24"/>
+          <w:szCs w:val="24"/>
+        </w:rPr>
+        <w:t xml:space="preserve"> while at rest</w:t>
+      </w:r>
+      <w:r>
+        <w:rPr>
+          <w:rFonts w:ascii="Times New Roman" w:hAnsi="Times New Roman" w:cs="Times New Roman"/>
+          <w:sz w:val="24"/>
+          <w:szCs w:val="24"/>
+        </w:rPr>
+        <w:t>.</w:t>
+      </w:r>
+      <w:r>
+        <w:rPr>
+          <w:rFonts w:ascii="Times New Roman" w:hAnsi="Times New Roman" w:cs="Times New Roman"/>
+          <w:sz w:val="24"/>
+          <w:szCs w:val="24"/>
+        </w:rPr>
         <w:t xml:space="preserve"> </w:t>
       </w:r>
-      <w:proofErr w:type="gramStart"/>
-      <w:r>
-        <w:rPr>
-          <w:rFonts w:ascii="Times New Roman" w:hAnsi="Times New Roman" w:cs="Times New Roman"/>
-          <w:sz w:val="24"/>
-          <w:szCs w:val="24"/>
-        </w:rPr>
-        <w:t>users</w:t>
-      </w:r>
-      <w:proofErr w:type="gramEnd"/>
-      <w:r>
-        <w:rPr>
-          <w:rFonts w:ascii="Times New Roman" w:hAnsi="Times New Roman" w:cs="Times New Roman"/>
-          <w:sz w:val="24"/>
-          <w:szCs w:val="24"/>
-        </w:rPr>
-        <w:t xml:space="preserve"> data will be encrypted</w:t>
-      </w:r>
-      <w:r>
-        <w:rPr>
-          <w:rFonts w:ascii="Times New Roman" w:hAnsi="Times New Roman" w:cs="Times New Roman"/>
-          <w:sz w:val="24"/>
-          <w:szCs w:val="24"/>
-        </w:rPr>
-        <w:t xml:space="preserve"> while being transferred and </w:t>
-      </w:r>
-      <w:r>
-        <w:rPr>
-          <w:rFonts w:ascii="Times New Roman" w:hAnsi="Times New Roman" w:cs="Times New Roman"/>
-          <w:sz w:val="24"/>
-          <w:szCs w:val="24"/>
-        </w:rPr>
-        <w:t xml:space="preserve">securely </w:t>
-      </w:r>
-      <w:r>
-        <w:rPr>
-          <w:rFonts w:ascii="Times New Roman" w:hAnsi="Times New Roman" w:cs="Times New Roman"/>
-          <w:sz w:val="24"/>
-          <w:szCs w:val="24"/>
-        </w:rPr>
-        <w:t>in the database</w:t>
-      </w:r>
-      <w:r>
-        <w:rPr>
-          <w:rFonts w:ascii="Times New Roman" w:hAnsi="Times New Roman" w:cs="Times New Roman"/>
-          <w:sz w:val="24"/>
-          <w:szCs w:val="24"/>
-        </w:rPr>
-        <w:t xml:space="preserve"> while at rest</w:t>
-      </w:r>
-      <w:r>
-        <w:rPr>
-          <w:rFonts w:ascii="Times New Roman" w:hAnsi="Times New Roman" w:cs="Times New Roman"/>
-          <w:sz w:val="24"/>
-          <w:szCs w:val="24"/>
-        </w:rPr>
-        <w:t>.</w:t>
-      </w:r>
-      <w:r>
-        <w:rPr>
-          <w:rFonts w:ascii="Times New Roman" w:hAnsi="Times New Roman" w:cs="Times New Roman"/>
-          <w:sz w:val="24"/>
-          <w:szCs w:val="24"/>
-        </w:rPr>
-        <w:t xml:space="preserve"> </w:t>
-      </w:r>
       <w:r>
         <w:rPr>
           <w:rFonts w:ascii="Times New Roman" w:hAnsi="Times New Roman" w:cs="Times New Roman"/>
@@ -7130,7 +7234,6 @@
         </w:rPr>
         <w:t xml:space="preserve"> have built-in </w:t>
       </w:r>
-      <w:proofErr w:type="gramStart"/>
       <w:r>
         <w:rPr>
           <w:rFonts w:ascii="Times New Roman" w:hAnsi="Times New Roman" w:cs="Times New Roman"/>
@@ -7139,7 +7242,6 @@
         </w:rPr>
         <w:t>safe guards</w:t>
       </w:r>
-      <w:proofErr w:type="gramEnd"/>
       <w:r>
         <w:rPr>
           <w:rFonts w:ascii="Times New Roman" w:hAnsi="Times New Roman" w:cs="Times New Roman"/>
@@ -7777,7 +7879,7 @@
           <w:szCs w:val="24"/>
         </w:rPr>
       </w:pPr>
-      <w:hyperlink r:id="rId8" w:history="1">
+      <w:hyperlink r:id="rId12" w:history="1">
         <w:r>
           <w:rPr>
             <w:rStyle w:val="Hyperlink"/>
@@ -7837,7 +7939,7 @@
           <w:szCs w:val="24"/>
         </w:rPr>
       </w:pPr>
-      <w:hyperlink r:id="rId9" w:history="1">
+      <w:hyperlink r:id="rId13" w:history="1">
         <w:r>
           <w:rPr>
             <w:rStyle w:val="Hyperlink"/>
@@ -7897,7 +7999,7 @@
           <w:szCs w:val="24"/>
         </w:rPr>
       </w:pPr>
-      <w:hyperlink r:id="rId10" w:history="1">
+      <w:hyperlink r:id="rId14" w:history="1">
         <w:r>
           <w:rPr>
             <w:rStyle w:val="Hyperlink"/>
@@ -7967,7 +8069,7 @@
           <w:szCs w:val="24"/>
         </w:rPr>
       </w:pPr>
-      <w:hyperlink r:id="rId11" w:history="1">
+      <w:hyperlink r:id="rId15" w:history="1">
         <w:r>
           <w:rPr>
             <w:rStyle w:val="Hyperlink"/>
@@ -8061,7 +8163,7 @@
           <w:szCs w:val="24"/>
         </w:rPr>
       </w:pPr>
-      <w:hyperlink r:id="rId12" w:history="1">
+      <w:hyperlink r:id="rId16" w:history="1">
         <w:r>
           <w:rPr>
             <w:rStyle w:val="Hyperlink"/>
@@ -8549,7 +8651,7 @@
       </w:pPr>
     </w:p>
     <w:sectPr>
-      <w:headerReference w:type="default" r:id="rId13"/>
+      <w:headerReference w:type="default" r:id="rId17"/>
       <w:pgSz w:w="12240" w:h="15840"/>
       <w:pgMar w:top="1440" w:right="1440" w:bottom="1440" w:left="1440" w:header="720" w:footer="720" w:gutter="0"/>
       <w:pgNumType w:start="0"/>
@@ -8621,7 +8723,6 @@
         <w:docPartUnique/>
       </w:docPartObj>
     </w:sdtPr>
-    <w:sdtEndPr/>
     <w:sdtContent>
       <w:p>
         <w:pPr>

</xml_diff>

<commit_message>
formatting, grammer, uml description, picture formatting
</commit_message>
<xml_diff>
--- a/Requirements/Group2_CMSC-4900_Requirements.docx
+++ b/Requirements/Group2_CMSC-4900_Requirements.docx
@@ -906,7 +906,7 @@
           <w:r>
             <w:fldChar w:fldCharType="separate"/>
           </w:r>
-          <w:hyperlink w:anchor="_Toc210473273" w:history="1">
+          <w:hyperlink w:anchor="_Toc210490754" w:history="1">
             <w:r>
               <w:rPr>
                 <w:rStyle w:val="Hyperlink"/>
@@ -936,7 +936,7 @@
                 <w:noProof/>
                 <w:webHidden/>
               </w:rPr>
-              <w:instrText xml:space="preserve"> PAGEREF _Toc210473273 \h </w:instrText>
+              <w:instrText xml:space="preserve"> PAGEREF _Toc210490754 \h </w:instrText>
             </w:r>
             <w:r>
               <w:rPr>
@@ -982,7 +982,7 @@
               <w14:ligatures w14:val="standardContextual"/>
             </w:rPr>
           </w:pPr>
-          <w:hyperlink w:anchor="_Toc210473274" w:history="1">
+          <w:hyperlink w:anchor="_Toc210490755" w:history="1">
             <w:r>
               <w:rPr>
                 <w:rStyle w:val="Hyperlink"/>
@@ -1012,7 +1012,7 @@
                 <w:noProof/>
                 <w:webHidden/>
               </w:rPr>
-              <w:instrText xml:space="preserve"> PAGEREF _Toc210473274 \h </w:instrText>
+              <w:instrText xml:space="preserve"> PAGEREF _Toc210490755 \h </w:instrText>
             </w:r>
             <w:r>
               <w:rPr>
@@ -1058,7 +1058,7 @@
               <w14:ligatures w14:val="standardContextual"/>
             </w:rPr>
           </w:pPr>
-          <w:hyperlink w:anchor="_Toc210473275" w:history="1">
+          <w:hyperlink w:anchor="_Toc210490756" w:history="1">
             <w:r>
               <w:rPr>
                 <w:rStyle w:val="Hyperlink"/>
@@ -1088,7 +1088,7 @@
                 <w:noProof/>
                 <w:webHidden/>
               </w:rPr>
-              <w:instrText xml:space="preserve"> PAGEREF _Toc210473275 \h </w:instrText>
+              <w:instrText xml:space="preserve"> PAGEREF _Toc210490756 \h </w:instrText>
             </w:r>
             <w:r>
               <w:rPr>
@@ -1134,7 +1134,7 @@
               <w14:ligatures w14:val="standardContextual"/>
             </w:rPr>
           </w:pPr>
-          <w:hyperlink w:anchor="_Toc210473276" w:history="1">
+          <w:hyperlink w:anchor="_Toc210490757" w:history="1">
             <w:r>
               <w:rPr>
                 <w:rStyle w:val="Hyperlink"/>
@@ -1164,7 +1164,7 @@
                 <w:noProof/>
                 <w:webHidden/>
               </w:rPr>
-              <w:instrText xml:space="preserve"> PAGEREF _Toc210473276 \h </w:instrText>
+              <w:instrText xml:space="preserve"> PAGEREF _Toc210490757 \h </w:instrText>
             </w:r>
             <w:r>
               <w:rPr>
@@ -1210,7 +1210,7 @@
               <w14:ligatures w14:val="standardContextual"/>
             </w:rPr>
           </w:pPr>
-          <w:hyperlink w:anchor="_Toc210473277" w:history="1">
+          <w:hyperlink w:anchor="_Toc210490758" w:history="1">
             <w:r>
               <w:rPr>
                 <w:rStyle w:val="Hyperlink"/>
@@ -1240,7 +1240,7 @@
                 <w:noProof/>
                 <w:webHidden/>
               </w:rPr>
-              <w:instrText xml:space="preserve"> PAGEREF _Toc210473277 \h </w:instrText>
+              <w:instrText xml:space="preserve"> PAGEREF _Toc210490758 \h </w:instrText>
             </w:r>
             <w:r>
               <w:rPr>
@@ -1286,7 +1286,7 @@
               <w14:ligatures w14:val="standardContextual"/>
             </w:rPr>
           </w:pPr>
-          <w:hyperlink w:anchor="_Toc210473278" w:history="1">
+          <w:hyperlink w:anchor="_Toc210490759" w:history="1">
             <w:r>
               <w:rPr>
                 <w:rStyle w:val="Hyperlink"/>
@@ -1316,7 +1316,7 @@
                 <w:noProof/>
                 <w:webHidden/>
               </w:rPr>
-              <w:instrText xml:space="preserve"> PAGEREF _Toc210473278 \h </w:instrText>
+              <w:instrText xml:space="preserve"> PAGEREF _Toc210490759 \h </w:instrText>
             </w:r>
             <w:r>
               <w:rPr>
@@ -1362,7 +1362,7 @@
               <w14:ligatures w14:val="standardContextual"/>
             </w:rPr>
           </w:pPr>
-          <w:hyperlink w:anchor="_Toc210473279" w:history="1">
+          <w:hyperlink w:anchor="_Toc210490760" w:history="1">
             <w:r>
               <w:rPr>
                 <w:rStyle w:val="Hyperlink"/>
@@ -1392,7 +1392,7 @@
                 <w:noProof/>
                 <w:webHidden/>
               </w:rPr>
-              <w:instrText xml:space="preserve"> PAGEREF _Toc210473279 \h </w:instrText>
+              <w:instrText xml:space="preserve"> PAGEREF _Toc210490760 \h </w:instrText>
             </w:r>
             <w:r>
               <w:rPr>
@@ -1438,7 +1438,7 @@
               <w14:ligatures w14:val="standardContextual"/>
             </w:rPr>
           </w:pPr>
-          <w:hyperlink w:anchor="_Toc210473280" w:history="1">
+          <w:hyperlink w:anchor="_Toc210490761" w:history="1">
             <w:r>
               <w:rPr>
                 <w:rStyle w:val="Hyperlink"/>
@@ -1468,7 +1468,7 @@
                 <w:noProof/>
                 <w:webHidden/>
               </w:rPr>
-              <w:instrText xml:space="preserve"> PAGEREF _Toc210473280 \h </w:instrText>
+              <w:instrText xml:space="preserve"> PAGEREF _Toc210490761 \h </w:instrText>
             </w:r>
             <w:r>
               <w:rPr>
@@ -1514,7 +1514,7 @@
               <w14:ligatures w14:val="standardContextual"/>
             </w:rPr>
           </w:pPr>
-          <w:hyperlink w:anchor="_Toc210473281" w:history="1">
+          <w:hyperlink w:anchor="_Toc210490762" w:history="1">
             <w:r>
               <w:rPr>
                 <w:rStyle w:val="Hyperlink"/>
@@ -1544,7 +1544,7 @@
                 <w:noProof/>
                 <w:webHidden/>
               </w:rPr>
-              <w:instrText xml:space="preserve"> PAGEREF _Toc210473281 \h </w:instrText>
+              <w:instrText xml:space="preserve"> PAGEREF _Toc210490762 \h </w:instrText>
             </w:r>
             <w:r>
               <w:rPr>
@@ -1590,7 +1590,7 @@
               <w14:ligatures w14:val="standardContextual"/>
             </w:rPr>
           </w:pPr>
-          <w:hyperlink w:anchor="_Toc210473282" w:history="1">
+          <w:hyperlink w:anchor="_Toc210490763" w:history="1">
             <w:r>
               <w:rPr>
                 <w:rStyle w:val="Hyperlink"/>
@@ -1620,7 +1620,7 @@
                 <w:noProof/>
                 <w:webHidden/>
               </w:rPr>
-              <w:instrText xml:space="preserve"> PAGEREF _Toc210473282 \h </w:instrText>
+              <w:instrText xml:space="preserve"> PAGEREF _Toc210490763 \h </w:instrText>
             </w:r>
             <w:r>
               <w:rPr>
@@ -1666,7 +1666,7 @@
               <w14:ligatures w14:val="standardContextual"/>
             </w:rPr>
           </w:pPr>
-          <w:hyperlink w:anchor="_Toc210473283" w:history="1">
+          <w:hyperlink w:anchor="_Toc210490764" w:history="1">
             <w:r>
               <w:rPr>
                 <w:rStyle w:val="Hyperlink"/>
@@ -1696,7 +1696,7 @@
                 <w:noProof/>
                 <w:webHidden/>
               </w:rPr>
-              <w:instrText xml:space="preserve"> PAGEREF _Toc210473283 \h </w:instrText>
+              <w:instrText xml:space="preserve"> PAGEREF _Toc210490764 \h </w:instrText>
             </w:r>
             <w:r>
               <w:rPr>
@@ -1716,7 +1716,7 @@
                 <w:noProof/>
                 <w:webHidden/>
               </w:rPr>
-              <w:t>8</w:t>
+              <w:t>11</w:t>
             </w:r>
             <w:r>
               <w:rPr>
@@ -1742,7 +1742,7 @@
               <w14:ligatures w14:val="standardContextual"/>
             </w:rPr>
           </w:pPr>
-          <w:hyperlink w:anchor="_Toc210473284" w:history="1">
+          <w:hyperlink w:anchor="_Toc210490765" w:history="1">
             <w:r>
               <w:rPr>
                 <w:rStyle w:val="Hyperlink"/>
@@ -1772,7 +1772,7 @@
                 <w:noProof/>
                 <w:webHidden/>
               </w:rPr>
-              <w:instrText xml:space="preserve"> PAGEREF _Toc210473284 \h </w:instrText>
+              <w:instrText xml:space="preserve"> PAGEREF _Toc210490765 \h </w:instrText>
             </w:r>
             <w:r>
               <w:rPr>
@@ -1792,7 +1792,7 @@
                 <w:noProof/>
                 <w:webHidden/>
               </w:rPr>
-              <w:t>8</w:t>
+              <w:t>11</w:t>
             </w:r>
             <w:r>
               <w:rPr>
@@ -1818,7 +1818,7 @@
               <w14:ligatures w14:val="standardContextual"/>
             </w:rPr>
           </w:pPr>
-          <w:hyperlink w:anchor="_Toc210473285" w:history="1">
+          <w:hyperlink w:anchor="_Toc210490766" w:history="1">
             <w:r>
               <w:rPr>
                 <w:rStyle w:val="Hyperlink"/>
@@ -1848,7 +1848,7 @@
                 <w:noProof/>
                 <w:webHidden/>
               </w:rPr>
-              <w:instrText xml:space="preserve"> PAGEREF _Toc210473285 \h </w:instrText>
+              <w:instrText xml:space="preserve"> PAGEREF _Toc210490766 \h </w:instrText>
             </w:r>
             <w:r>
               <w:rPr>
@@ -1868,7 +1868,7 @@
                 <w:noProof/>
                 <w:webHidden/>
               </w:rPr>
-              <w:t>9</w:t>
+              <w:t>11</w:t>
             </w:r>
             <w:r>
               <w:rPr>
@@ -1894,7 +1894,7 @@
               <w14:ligatures w14:val="standardContextual"/>
             </w:rPr>
           </w:pPr>
-          <w:hyperlink w:anchor="_Toc210473286" w:history="1">
+          <w:hyperlink w:anchor="_Toc210490767" w:history="1">
             <w:r>
               <w:rPr>
                 <w:rStyle w:val="Hyperlink"/>
@@ -1924,7 +1924,7 @@
                 <w:noProof/>
                 <w:webHidden/>
               </w:rPr>
-              <w:instrText xml:space="preserve"> PAGEREF _Toc210473286 \h </w:instrText>
+              <w:instrText xml:space="preserve"> PAGEREF _Toc210490767 \h </w:instrText>
             </w:r>
             <w:r>
               <w:rPr>
@@ -1944,7 +1944,7 @@
                 <w:noProof/>
                 <w:webHidden/>
               </w:rPr>
-              <w:t>9</w:t>
+              <w:t>12</w:t>
             </w:r>
             <w:r>
               <w:rPr>
@@ -1970,7 +1970,7 @@
               <w14:ligatures w14:val="standardContextual"/>
             </w:rPr>
           </w:pPr>
-          <w:hyperlink w:anchor="_Toc210473287" w:history="1">
+          <w:hyperlink w:anchor="_Toc210490768" w:history="1">
             <w:r>
               <w:rPr>
                 <w:rStyle w:val="Hyperlink"/>
@@ -2000,7 +2000,7 @@
                 <w:noProof/>
                 <w:webHidden/>
               </w:rPr>
-              <w:instrText xml:space="preserve"> PAGEREF _Toc210473287 \h </w:instrText>
+              <w:instrText xml:space="preserve"> PAGEREF _Toc210490768 \h </w:instrText>
             </w:r>
             <w:r>
               <w:rPr>
@@ -2020,7 +2020,7 @@
                 <w:noProof/>
                 <w:webHidden/>
               </w:rPr>
-              <w:t>10</w:t>
+              <w:t>12</w:t>
             </w:r>
             <w:r>
               <w:rPr>
@@ -2046,7 +2046,7 @@
               <w14:ligatures w14:val="standardContextual"/>
             </w:rPr>
           </w:pPr>
-          <w:hyperlink w:anchor="_Toc210473288" w:history="1">
+          <w:hyperlink w:anchor="_Toc210490769" w:history="1">
             <w:r>
               <w:rPr>
                 <w:rStyle w:val="Hyperlink"/>
@@ -2076,7 +2076,7 @@
                 <w:noProof/>
                 <w:webHidden/>
               </w:rPr>
-              <w:instrText xml:space="preserve"> PAGEREF _Toc210473288 \h </w:instrText>
+              <w:instrText xml:space="preserve"> PAGEREF _Toc210490769 \h </w:instrText>
             </w:r>
             <w:r>
               <w:rPr>
@@ -2096,7 +2096,7 @@
                 <w:noProof/>
                 <w:webHidden/>
               </w:rPr>
-              <w:t>10</w:t>
+              <w:t>13</w:t>
             </w:r>
             <w:r>
               <w:rPr>
@@ -2122,7 +2122,7 @@
               <w14:ligatures w14:val="standardContextual"/>
             </w:rPr>
           </w:pPr>
-          <w:hyperlink w:anchor="_Toc210473289" w:history="1">
+          <w:hyperlink w:anchor="_Toc210490770" w:history="1">
             <w:r>
               <w:rPr>
                 <w:rStyle w:val="Hyperlink"/>
@@ -2152,7 +2152,7 @@
                 <w:noProof/>
                 <w:webHidden/>
               </w:rPr>
-              <w:instrText xml:space="preserve"> PAGEREF _Toc210473289 \h </w:instrText>
+              <w:instrText xml:space="preserve"> PAGEREF _Toc210490770 \h </w:instrText>
             </w:r>
             <w:r>
               <w:rPr>
@@ -2172,7 +2172,7 @@
                 <w:noProof/>
                 <w:webHidden/>
               </w:rPr>
-              <w:t>11</w:t>
+              <w:t>14</w:t>
             </w:r>
             <w:r>
               <w:rPr>
@@ -2198,7 +2198,7 @@
               <w14:ligatures w14:val="standardContextual"/>
             </w:rPr>
           </w:pPr>
-          <w:hyperlink w:anchor="_Toc210473290" w:history="1">
+          <w:hyperlink w:anchor="_Toc210490771" w:history="1">
             <w:r>
               <w:rPr>
                 <w:rStyle w:val="Hyperlink"/>
@@ -2228,7 +2228,7 @@
                 <w:noProof/>
                 <w:webHidden/>
               </w:rPr>
-              <w:instrText xml:space="preserve"> PAGEREF _Toc210473290 \h </w:instrText>
+              <w:instrText xml:space="preserve"> PAGEREF _Toc210490771 \h </w:instrText>
             </w:r>
             <w:r>
               <w:rPr>
@@ -2248,7 +2248,7 @@
                 <w:noProof/>
                 <w:webHidden/>
               </w:rPr>
-              <w:t>11</w:t>
+              <w:t>14</w:t>
             </w:r>
             <w:r>
               <w:rPr>
@@ -2274,7 +2274,7 @@
               <w14:ligatures w14:val="standardContextual"/>
             </w:rPr>
           </w:pPr>
-          <w:hyperlink w:anchor="_Toc210473291" w:history="1">
+          <w:hyperlink w:anchor="_Toc210490772" w:history="1">
             <w:r>
               <w:rPr>
                 <w:rStyle w:val="Hyperlink"/>
@@ -2304,7 +2304,7 @@
                 <w:noProof/>
                 <w:webHidden/>
               </w:rPr>
-              <w:instrText xml:space="preserve"> PAGEREF _Toc210473291 \h </w:instrText>
+              <w:instrText xml:space="preserve"> PAGEREF _Toc210490772 \h </w:instrText>
             </w:r>
             <w:r>
               <w:rPr>
@@ -2324,7 +2324,7 @@
                 <w:noProof/>
                 <w:webHidden/>
               </w:rPr>
-              <w:t>12</w:t>
+              <w:t>14</w:t>
             </w:r>
             <w:r>
               <w:rPr>
@@ -2350,7 +2350,7 @@
               <w14:ligatures w14:val="standardContextual"/>
             </w:rPr>
           </w:pPr>
-          <w:hyperlink w:anchor="_Toc210473292" w:history="1">
+          <w:hyperlink w:anchor="_Toc210490773" w:history="1">
             <w:r>
               <w:rPr>
                 <w:rStyle w:val="Hyperlink"/>
@@ -2380,7 +2380,7 @@
                 <w:noProof/>
                 <w:webHidden/>
               </w:rPr>
-              <w:instrText xml:space="preserve"> PAGEREF _Toc210473292 \h </w:instrText>
+              <w:instrText xml:space="preserve"> PAGEREF _Toc210490773 \h </w:instrText>
             </w:r>
             <w:r>
               <w:rPr>
@@ -2400,7 +2400,7 @@
                 <w:noProof/>
                 <w:webHidden/>
               </w:rPr>
-              <w:t>12</w:t>
+              <w:t>14</w:t>
             </w:r>
             <w:r>
               <w:rPr>
@@ -2484,7 +2484,7 @@
           <w:u w:val="single"/>
         </w:rPr>
       </w:pPr>
-      <w:bookmarkStart w:id="0" w:name="_Toc210473273"/>
+      <w:bookmarkStart w:id="0" w:name="_Toc210490754"/>
       <w:r>
         <w:rPr>
           <w:rFonts w:ascii="Times New Roman" w:hAnsi="Times New Roman" w:cs="Times New Roman"/>
@@ -3224,7 +3224,7 @@
           <w:u w:val="single"/>
         </w:rPr>
       </w:pPr>
-      <w:bookmarkStart w:id="1" w:name="_Toc210473274"/>
+      <w:bookmarkStart w:id="1" w:name="_Toc210490755"/>
       <w:r>
         <w:rPr>
           <w:rFonts w:ascii="Times New Roman" w:hAnsi="Times New Roman" w:cs="Times New Roman"/>
@@ -3251,7 +3251,7 @@
           <w:szCs w:val="24"/>
         </w:rPr>
       </w:pPr>
-      <w:bookmarkStart w:id="2" w:name="_Toc210473275"/>
+      <w:bookmarkStart w:id="2" w:name="_Toc210490756"/>
       <w:r>
         <w:rPr>
           <w:rFonts w:ascii="Times New Roman" w:hAnsi="Times New Roman" w:cs="Times New Roman"/>
@@ -4065,7 +4065,7 @@
           <w:szCs w:val="24"/>
         </w:rPr>
       </w:pPr>
-      <w:bookmarkStart w:id="3" w:name="_Toc210473276"/>
+      <w:bookmarkStart w:id="3" w:name="_Toc210490757"/>
       <w:r>
         <w:rPr>
           <w:rFonts w:ascii="Times New Roman" w:hAnsi="Times New Roman" w:cs="Times New Roman"/>
@@ -4205,7 +4205,7 @@
           <w:sz w:val="24"/>
           <w:szCs w:val="24"/>
         </w:rPr>
-        <w:t>proposed</w:t>
+        <w:t>the proposed</w:t>
       </w:r>
       <w:r>
         <w:rPr>
@@ -4959,7 +4959,23 @@
           <w:sz w:val="24"/>
           <w:szCs w:val="24"/>
         </w:rPr>
-        <w:t xml:space="preserve">For remote collaboration, GitHub is used to implement a shared team repository for  project source </w:t>
+        <w:t xml:space="preserve">For remote collaboration, GitHub is used to implement a shared team repository </w:t>
+      </w:r>
+      <w:r>
+        <w:rPr>
+          <w:rFonts w:ascii="Times New Roman" w:hAnsi="Times New Roman" w:cs="Times New Roman"/>
+          <w:sz w:val="24"/>
+          <w:szCs w:val="24"/>
+        </w:rPr>
+        <w:t>for project</w:t>
+      </w:r>
+      <w:r>
+        <w:rPr>
+          <w:rFonts w:ascii="Times New Roman" w:hAnsi="Times New Roman" w:cs="Times New Roman"/>
+          <w:sz w:val="24"/>
+          <w:szCs w:val="24"/>
+        </w:rPr>
+        <w:t xml:space="preserve"> source </w:t>
       </w:r>
       <w:r>
         <w:rPr>
@@ -5090,7 +5106,7 @@
           <w:u w:val="single"/>
         </w:rPr>
       </w:pPr>
-      <w:bookmarkStart w:id="4" w:name="_Toc210473277"/>
+      <w:bookmarkStart w:id="4" w:name="_Toc210490758"/>
       <w:r>
         <w:rPr>
           <w:rFonts w:ascii="Times New Roman" w:hAnsi="Times New Roman" w:cs="Times New Roman"/>
@@ -5117,7 +5133,7 @@
           <w:szCs w:val="24"/>
         </w:rPr>
       </w:pPr>
-      <w:bookmarkStart w:id="5" w:name="_Toc210473278"/>
+      <w:bookmarkStart w:id="5" w:name="_Toc210490759"/>
       <w:r>
         <w:rPr>
           <w:rFonts w:ascii="Times New Roman" w:hAnsi="Times New Roman" w:cs="Times New Roman"/>
@@ -5229,6 +5245,151 @@
         </w:rPr>
         <w:t xml:space="preserve"> </w:t>
       </w:r>
+      <w:r>
+        <w:rPr>
+          <w:rFonts w:ascii="Times New Roman" w:hAnsi="Times New Roman" w:cs="Times New Roman"/>
+          <w:sz w:val="24"/>
+          <w:szCs w:val="24"/>
+        </w:rPr>
+        <w:t>While there are already so many</w:t>
+      </w:r>
+      <w:r>
+        <w:rPr>
+          <w:rFonts w:ascii="Times New Roman" w:hAnsi="Times New Roman" w:cs="Times New Roman"/>
+          <w:sz w:val="24"/>
+          <w:szCs w:val="24"/>
+        </w:rPr>
+        <w:t xml:space="preserve"> </w:t>
+      </w:r>
+      <w:r>
+        <w:rPr>
+          <w:rFonts w:ascii="Times New Roman" w:hAnsi="Times New Roman" w:cs="Times New Roman"/>
+          <w:sz w:val="24"/>
+          <w:szCs w:val="24"/>
+        </w:rPr>
+        <w:t>popular activity tracking apps that have good features, they are too often hidden behind</w:t>
+      </w:r>
+      <w:r>
+        <w:rPr>
+          <w:rFonts w:ascii="Times New Roman" w:hAnsi="Times New Roman" w:cs="Times New Roman"/>
+          <w:sz w:val="24"/>
+          <w:szCs w:val="24"/>
+        </w:rPr>
+        <w:t xml:space="preserve"> a hefty subscription</w:t>
+      </w:r>
+      <w:r>
+        <w:rPr>
+          <w:rFonts w:ascii="Times New Roman" w:hAnsi="Times New Roman" w:cs="Times New Roman"/>
+          <w:sz w:val="24"/>
+          <w:szCs w:val="24"/>
+        </w:rPr>
+        <w:t xml:space="preserve"> that locks th</w:t>
+      </w:r>
+      <w:r>
+        <w:rPr>
+          <w:rFonts w:ascii="Times New Roman" w:hAnsi="Times New Roman" w:cs="Times New Roman"/>
+          <w:sz w:val="24"/>
+          <w:szCs w:val="24"/>
+        </w:rPr>
+        <w:t>ese valuable</w:t>
+      </w:r>
+      <w:r>
+        <w:rPr>
+          <w:rFonts w:ascii="Times New Roman" w:hAnsi="Times New Roman" w:cs="Times New Roman"/>
+          <w:sz w:val="24"/>
+          <w:szCs w:val="24"/>
+        </w:rPr>
+        <w:t xml:space="preserve"> features</w:t>
+      </w:r>
+      <w:r>
+        <w:rPr>
+          <w:rFonts w:ascii="Times New Roman" w:hAnsi="Times New Roman" w:cs="Times New Roman"/>
+          <w:sz w:val="24"/>
+          <w:szCs w:val="24"/>
+        </w:rPr>
+        <w:t xml:space="preserve">. This creates a </w:t>
+      </w:r>
+      <w:r>
+        <w:rPr>
+          <w:rFonts w:ascii="Times New Roman" w:hAnsi="Times New Roman" w:cs="Times New Roman"/>
+          <w:sz w:val="24"/>
+          <w:szCs w:val="24"/>
+        </w:rPr>
+        <w:lastRenderedPageBreak/>
+        <w:t xml:space="preserve">problem for a lot of </w:t>
+      </w:r>
+      <w:r>
+        <w:rPr>
+          <w:rFonts w:ascii="Times New Roman" w:hAnsi="Times New Roman" w:cs="Times New Roman"/>
+          <w:sz w:val="24"/>
+          <w:szCs w:val="24"/>
+        </w:rPr>
+        <w:t>people,</w:t>
+      </w:r>
+      <w:r>
+        <w:rPr>
+          <w:rFonts w:ascii="Times New Roman" w:hAnsi="Times New Roman" w:cs="Times New Roman"/>
+          <w:sz w:val="24"/>
+          <w:szCs w:val="24"/>
+        </w:rPr>
+        <w:t xml:space="preserve"> especially students wh</w:t>
+      </w:r>
+      <w:r>
+        <w:rPr>
+          <w:rFonts w:ascii="Times New Roman" w:hAnsi="Times New Roman" w:cs="Times New Roman"/>
+          <w:sz w:val="24"/>
+          <w:szCs w:val="24"/>
+        </w:rPr>
+        <w:t>o are already short on money. The Vulcan Activity Tracker</w:t>
+      </w:r>
+      <w:r>
+        <w:rPr>
+          <w:rFonts w:ascii="Times New Roman" w:hAnsi="Times New Roman" w:cs="Times New Roman"/>
+          <w:sz w:val="24"/>
+          <w:szCs w:val="24"/>
+        </w:rPr>
+        <w:t xml:space="preserve"> aims to eliminate this problem by providing a free, easily accessible</w:t>
+      </w:r>
+      <w:r>
+        <w:rPr>
+          <w:rFonts w:ascii="Times New Roman" w:hAnsi="Times New Roman" w:cs="Times New Roman"/>
+          <w:sz w:val="24"/>
+          <w:szCs w:val="24"/>
+        </w:rPr>
+        <w:t>,</w:t>
+      </w:r>
+      <w:r>
+        <w:rPr>
+          <w:rFonts w:ascii="Times New Roman" w:hAnsi="Times New Roman" w:cs="Times New Roman"/>
+          <w:sz w:val="24"/>
+          <w:szCs w:val="24"/>
+        </w:rPr>
+        <w:t xml:space="preserve"> </w:t>
+      </w:r>
+      <w:r>
+        <w:rPr>
+          <w:rFonts w:ascii="Times New Roman" w:hAnsi="Times New Roman" w:cs="Times New Roman"/>
+          <w:sz w:val="24"/>
+          <w:szCs w:val="24"/>
+        </w:rPr>
+        <w:t>community-focused</w:t>
+      </w:r>
+      <w:r>
+        <w:rPr>
+          <w:rFonts w:ascii="Times New Roman" w:hAnsi="Times New Roman" w:cs="Times New Roman"/>
+          <w:sz w:val="24"/>
+          <w:szCs w:val="24"/>
+        </w:rPr>
+        <w:t xml:space="preserve"> alternative.</w:t>
+      </w:r>
+      <w:r>
+        <w:rPr>
+          <w:rFonts w:ascii="Times New Roman" w:hAnsi="Times New Roman" w:cs="Times New Roman"/>
+          <w:sz w:val="24"/>
+          <w:szCs w:val="24"/>
+        </w:rPr>
+        <w:t xml:space="preserve"> </w:t>
+      </w:r>
     </w:p>
     <w:p>
       <w:pPr>
@@ -5246,7 +5407,55 @@
           <w:sz w:val="24"/>
           <w:szCs w:val="24"/>
         </w:rPr>
-        <w:t>While there are already so many</w:t>
+        <w:t>With</w:t>
+      </w:r>
+      <w:r>
+        <w:rPr>
+          <w:rFonts w:ascii="Times New Roman" w:hAnsi="Times New Roman" w:cs="Times New Roman"/>
+          <w:sz w:val="24"/>
+          <w:szCs w:val="24"/>
+        </w:rPr>
+        <w:t xml:space="preserve"> features such as group workout logging</w:t>
+      </w:r>
+      <w:r>
+        <w:rPr>
+          <w:rFonts w:ascii="Times New Roman" w:hAnsi="Times New Roman" w:cs="Times New Roman"/>
+          <w:sz w:val="24"/>
+          <w:szCs w:val="24"/>
+        </w:rPr>
+        <w:t xml:space="preserve">, </w:t>
+      </w:r>
+      <w:r>
+        <w:rPr>
+          <w:rFonts w:ascii="Times New Roman" w:hAnsi="Times New Roman" w:cs="Times New Roman"/>
+          <w:sz w:val="24"/>
+          <w:szCs w:val="24"/>
+        </w:rPr>
+        <w:t xml:space="preserve">campus-based </w:t>
+      </w:r>
+      <w:r>
+        <w:rPr>
+          <w:rFonts w:ascii="Times New Roman" w:hAnsi="Times New Roman" w:cs="Times New Roman"/>
+          <w:sz w:val="24"/>
+          <w:szCs w:val="24"/>
+        </w:rPr>
+        <w:t>organization</w:t>
+      </w:r>
+      <w:r>
+        <w:rPr>
+          <w:rFonts w:ascii="Times New Roman" w:hAnsi="Times New Roman" w:cs="Times New Roman"/>
+          <w:sz w:val="24"/>
+          <w:szCs w:val="24"/>
+        </w:rPr>
+        <w:t xml:space="preserve"> groups, and </w:t>
+      </w:r>
+      <w:r>
+        <w:rPr>
+          <w:rFonts w:ascii="Times New Roman" w:hAnsi="Times New Roman" w:cs="Times New Roman"/>
+          <w:sz w:val="24"/>
+          <w:szCs w:val="24"/>
+        </w:rPr>
+        <w:t>campus-wide</w:t>
       </w:r>
       <w:r>
         <w:rPr>
@@ -5262,96 +5471,167 @@
           <w:sz w:val="24"/>
           <w:szCs w:val="24"/>
         </w:rPr>
-        <w:t>popular activity tracking apps that have good features, they are too often hidden behind</w:t>
-      </w:r>
-      <w:r>
-        <w:rPr>
-          <w:rFonts w:ascii="Times New Roman" w:hAnsi="Times New Roman" w:cs="Times New Roman"/>
-          <w:sz w:val="24"/>
-          <w:szCs w:val="24"/>
-        </w:rPr>
-        <w:t xml:space="preserve"> a hefty subscription</w:t>
-      </w:r>
-      <w:r>
-        <w:rPr>
-          <w:rFonts w:ascii="Times New Roman" w:hAnsi="Times New Roman" w:cs="Times New Roman"/>
-          <w:sz w:val="24"/>
-          <w:szCs w:val="24"/>
-        </w:rPr>
-        <w:t xml:space="preserve"> that locks th</w:t>
-      </w:r>
-      <w:r>
-        <w:rPr>
-          <w:rFonts w:ascii="Times New Roman" w:hAnsi="Times New Roman" w:cs="Times New Roman"/>
-          <w:sz w:val="24"/>
-          <w:szCs w:val="24"/>
-        </w:rPr>
-        <w:t>ese valuable</w:t>
-      </w:r>
-      <w:r>
-        <w:rPr>
-          <w:rFonts w:ascii="Times New Roman" w:hAnsi="Times New Roman" w:cs="Times New Roman"/>
-          <w:sz w:val="24"/>
-          <w:szCs w:val="24"/>
-        </w:rPr>
-        <w:t xml:space="preserve"> features</w:t>
-      </w:r>
-      <w:r>
-        <w:rPr>
-          <w:rFonts w:ascii="Times New Roman" w:hAnsi="Times New Roman" w:cs="Times New Roman"/>
-          <w:sz w:val="24"/>
-          <w:szCs w:val="24"/>
-        </w:rPr>
-        <w:t xml:space="preserve">. This </w:t>
-      </w:r>
-      <w:r>
-        <w:rPr>
-          <w:rFonts w:ascii="Times New Roman" w:hAnsi="Times New Roman" w:cs="Times New Roman"/>
-          <w:sz w:val="24"/>
-          <w:szCs w:val="24"/>
-        </w:rPr>
-        <w:lastRenderedPageBreak/>
-        <w:t xml:space="preserve">creates a </w:t>
-      </w:r>
-      <w:r>
-        <w:rPr>
-          <w:rFonts w:ascii="Times New Roman" w:hAnsi="Times New Roman" w:cs="Times New Roman"/>
-          <w:sz w:val="24"/>
-          <w:szCs w:val="24"/>
-        </w:rPr>
-        <w:t xml:space="preserve">problem for a lot of </w:t>
-      </w:r>
-      <w:r>
-        <w:rPr>
-          <w:rFonts w:ascii="Times New Roman" w:hAnsi="Times New Roman" w:cs="Times New Roman"/>
-          <w:sz w:val="24"/>
-          <w:szCs w:val="24"/>
-        </w:rPr>
-        <w:t>people,</w:t>
-      </w:r>
-      <w:r>
-        <w:rPr>
-          <w:rFonts w:ascii="Times New Roman" w:hAnsi="Times New Roman" w:cs="Times New Roman"/>
-          <w:sz w:val="24"/>
-          <w:szCs w:val="24"/>
-        </w:rPr>
-        <w:t xml:space="preserve"> especially students wh</w:t>
-      </w:r>
-      <w:r>
-        <w:rPr>
-          <w:rFonts w:ascii="Times New Roman" w:hAnsi="Times New Roman" w:cs="Times New Roman"/>
-          <w:sz w:val="24"/>
-          <w:szCs w:val="24"/>
-        </w:rPr>
-        <w:t>o are already short on money. The Vulcan Activity Tracker</w:t>
-      </w:r>
-      <w:r>
-        <w:rPr>
-          <w:rFonts w:ascii="Times New Roman" w:hAnsi="Times New Roman" w:cs="Times New Roman"/>
-          <w:sz w:val="24"/>
-          <w:szCs w:val="24"/>
-        </w:rPr>
-        <w:t xml:space="preserve"> aims to eliminate this problem by providing a free, easily accessible</w:t>
+        <w:t>leaderboards,</w:t>
+      </w:r>
+      <w:r>
+        <w:rPr>
+          <w:rFonts w:ascii="Times New Roman" w:hAnsi="Times New Roman" w:cs="Times New Roman"/>
+          <w:sz w:val="24"/>
+          <w:szCs w:val="24"/>
+        </w:rPr>
+        <w:t xml:space="preserve"> the Vulcan Activity Tracker encourages the </w:t>
+      </w:r>
+      <w:r>
+        <w:rPr>
+          <w:rFonts w:ascii="Times New Roman" w:hAnsi="Times New Roman" w:cs="Times New Roman"/>
+          <w:sz w:val="24"/>
+          <w:szCs w:val="24"/>
+        </w:rPr>
+        <w:t>PennWest</w:t>
+      </w:r>
+      <w:r>
+        <w:rPr>
+          <w:rFonts w:ascii="Times New Roman" w:hAnsi="Times New Roman" w:cs="Times New Roman"/>
+          <w:sz w:val="24"/>
+          <w:szCs w:val="24"/>
+        </w:rPr>
+        <w:t xml:space="preserve"> student</w:t>
+      </w:r>
+      <w:r>
+        <w:rPr>
+          <w:rFonts w:ascii="Times New Roman" w:hAnsi="Times New Roman" w:cs="Times New Roman"/>
+          <w:sz w:val="24"/>
+          <w:szCs w:val="24"/>
+        </w:rPr>
+        <w:t>s</w:t>
+      </w:r>
+      <w:r>
+        <w:rPr>
+          <w:rFonts w:ascii="Times New Roman" w:hAnsi="Times New Roman" w:cs="Times New Roman"/>
+          <w:sz w:val="24"/>
+          <w:szCs w:val="24"/>
+        </w:rPr>
+        <w:t xml:space="preserve"> and faculty </w:t>
+      </w:r>
+      <w:r>
+        <w:rPr>
+          <w:rFonts w:ascii="Times New Roman" w:hAnsi="Times New Roman" w:cs="Times New Roman"/>
+          <w:sz w:val="24"/>
+          <w:szCs w:val="24"/>
+        </w:rPr>
+        <w:t>to stay active</w:t>
+      </w:r>
+      <w:r>
+        <w:rPr>
+          <w:rFonts w:ascii="Times New Roman" w:hAnsi="Times New Roman" w:cs="Times New Roman"/>
+          <w:sz w:val="24"/>
+          <w:szCs w:val="24"/>
+        </w:rPr>
+        <w:t xml:space="preserve"> and engage with</w:t>
+      </w:r>
+      <w:r>
+        <w:rPr>
+          <w:rFonts w:ascii="Times New Roman" w:hAnsi="Times New Roman" w:cs="Times New Roman"/>
+          <w:sz w:val="24"/>
+          <w:szCs w:val="24"/>
+        </w:rPr>
+        <w:t xml:space="preserve"> </w:t>
+      </w:r>
+      <w:r>
+        <w:rPr>
+          <w:rFonts w:ascii="Times New Roman" w:hAnsi="Times New Roman" w:cs="Times New Roman"/>
+          <w:sz w:val="24"/>
+          <w:szCs w:val="24"/>
+        </w:rPr>
+        <w:t>their</w:t>
+      </w:r>
+      <w:r>
+        <w:rPr>
+          <w:rFonts w:ascii="Times New Roman" w:hAnsi="Times New Roman" w:cs="Times New Roman"/>
+          <w:sz w:val="24"/>
+          <w:szCs w:val="24"/>
+        </w:rPr>
+        <w:t xml:space="preserve"> campus </w:t>
+      </w:r>
+      <w:r>
+        <w:rPr>
+          <w:rFonts w:ascii="Times New Roman" w:hAnsi="Times New Roman" w:cs="Times New Roman"/>
+          <w:sz w:val="24"/>
+          <w:szCs w:val="24"/>
+        </w:rPr>
+        <w:t>communities</w:t>
+      </w:r>
+      <w:r>
+        <w:rPr>
+          <w:rFonts w:ascii="Times New Roman" w:hAnsi="Times New Roman" w:cs="Times New Roman"/>
+          <w:sz w:val="24"/>
+          <w:szCs w:val="24"/>
+        </w:rPr>
+        <w:t xml:space="preserve">. </w:t>
+      </w:r>
+      <w:r>
+        <w:rPr>
+          <w:rFonts w:ascii="Times New Roman" w:hAnsi="Times New Roman" w:cs="Times New Roman"/>
+          <w:sz w:val="24"/>
+          <w:szCs w:val="24"/>
+        </w:rPr>
+        <w:t>Our tracker aim</w:t>
+      </w:r>
+      <w:r>
+        <w:rPr>
+          <w:rFonts w:ascii="Times New Roman" w:hAnsi="Times New Roman" w:cs="Times New Roman"/>
+          <w:sz w:val="24"/>
+          <w:szCs w:val="24"/>
+        </w:rPr>
+        <w:t>s</w:t>
+      </w:r>
+      <w:r>
+        <w:rPr>
+          <w:rFonts w:ascii="Times New Roman" w:hAnsi="Times New Roman" w:cs="Times New Roman"/>
+          <w:sz w:val="24"/>
+          <w:szCs w:val="24"/>
+        </w:rPr>
+        <w:t xml:space="preserve"> to promote </w:t>
+      </w:r>
+      <w:r>
+        <w:rPr>
+          <w:rFonts w:ascii="Times New Roman" w:hAnsi="Times New Roman" w:cs="Times New Roman"/>
+          <w:sz w:val="24"/>
+          <w:szCs w:val="24"/>
+        </w:rPr>
+        <w:t>personal wellness</w:t>
+      </w:r>
+      <w:r>
+        <w:rPr>
+          <w:rFonts w:ascii="Times New Roman" w:hAnsi="Times New Roman" w:cs="Times New Roman"/>
+          <w:sz w:val="24"/>
+          <w:szCs w:val="24"/>
+        </w:rPr>
+        <w:t xml:space="preserve"> and </w:t>
+      </w:r>
+      <w:r>
+        <w:rPr>
+          <w:rFonts w:ascii="Times New Roman" w:hAnsi="Times New Roman" w:cs="Times New Roman"/>
+          <w:sz w:val="24"/>
+          <w:szCs w:val="24"/>
+        </w:rPr>
+        <w:t>community</w:t>
+      </w:r>
+      <w:r>
+        <w:rPr>
+          <w:rFonts w:ascii="Times New Roman" w:hAnsi="Times New Roman" w:cs="Times New Roman"/>
+          <w:sz w:val="24"/>
+          <w:szCs w:val="24"/>
+        </w:rPr>
+        <w:t xml:space="preserve"> </w:t>
+      </w:r>
+      <w:r>
+        <w:rPr>
+          <w:rFonts w:ascii="Times New Roman" w:hAnsi="Times New Roman" w:cs="Times New Roman"/>
+          <w:sz w:val="24"/>
+          <w:szCs w:val="24"/>
+        </w:rPr>
+        <w:t>involvement</w:t>
       </w:r>
       <w:r>
         <w:rPr>
@@ -5367,32 +5647,94 @@
           <w:sz w:val="24"/>
           <w:szCs w:val="24"/>
         </w:rPr>
-        <w:t xml:space="preserve"> </w:t>
-      </w:r>
-      <w:r>
-        <w:rPr>
-          <w:rFonts w:ascii="Times New Roman" w:hAnsi="Times New Roman" w:cs="Times New Roman"/>
-          <w:sz w:val="24"/>
-          <w:szCs w:val="24"/>
-        </w:rPr>
-        <w:t>community-focused</w:t>
-      </w:r>
-      <w:r>
-        <w:rPr>
-          <w:rFonts w:ascii="Times New Roman" w:hAnsi="Times New Roman" w:cs="Times New Roman"/>
-          <w:sz w:val="24"/>
-          <w:szCs w:val="24"/>
-        </w:rPr>
-        <w:t xml:space="preserve"> alternative.</w:t>
-      </w:r>
-      <w:r>
-        <w:rPr>
-          <w:rFonts w:ascii="Times New Roman" w:hAnsi="Times New Roman" w:cs="Times New Roman"/>
-          <w:sz w:val="24"/>
-          <w:szCs w:val="24"/>
-        </w:rPr>
-        <w:t xml:space="preserve"> </w:t>
-      </w:r>
+        <w:t xml:space="preserve"> which cannot be said for </w:t>
+      </w:r>
+      <w:r>
+        <w:rPr>
+          <w:rFonts w:ascii="Times New Roman" w:hAnsi="Times New Roman" w:cs="Times New Roman"/>
+          <w:sz w:val="24"/>
+          <w:szCs w:val="24"/>
+        </w:rPr>
+        <w:t>all the other popular activity trackers.</w:t>
+      </w:r>
+    </w:p>
+    <w:p>
+      <w:pPr>
+        <w:rPr>
+          <w:rFonts w:ascii="Times New Roman" w:hAnsi="Times New Roman" w:cs="Times New Roman"/>
+          <w:b/>
+          <w:bCs/>
+          <w:sz w:val="24"/>
+          <w:szCs w:val="24"/>
+        </w:rPr>
+      </w:pPr>
+    </w:p>
+    <w:p>
+      <w:pPr>
+        <w:pStyle w:val="Heading1"/>
+        <w:jc w:val="center"/>
+        <w:rPr>
+          <w:rFonts w:ascii="Times New Roman" w:hAnsi="Times New Roman" w:cs="Times New Roman"/>
+          <w:b/>
+          <w:bCs/>
+          <w:color w:val="auto"/>
+          <w:sz w:val="24"/>
+          <w:szCs w:val="24"/>
+          <w:u w:val="single"/>
+        </w:rPr>
+      </w:pPr>
+      <w:bookmarkStart w:id="6" w:name="_Toc210490760"/>
+      <w:r>
+        <w:rPr>
+          <w:rFonts w:ascii="Times New Roman" w:hAnsi="Times New Roman" w:cs="Times New Roman"/>
+          <w:b/>
+          <w:bCs/>
+          <w:color w:val="auto"/>
+          <w:sz w:val="24"/>
+          <w:szCs w:val="24"/>
+          <w:u w:val="single"/>
+        </w:rPr>
+        <w:t>In</w:t>
+      </w:r>
+      <w:r>
+        <w:rPr>
+          <w:rFonts w:ascii="Times New Roman" w:hAnsi="Times New Roman" w:cs="Times New Roman"/>
+          <w:b/>
+          <w:bCs/>
+          <w:color w:val="auto"/>
+          <w:sz w:val="24"/>
+          <w:szCs w:val="24"/>
+          <w:u w:val="single"/>
+        </w:rPr>
+        <w:t>itial Business Model</w:t>
+      </w:r>
+      <w:bookmarkEnd w:id="6"/>
+    </w:p>
+    <w:p>
+      <w:pPr>
+        <w:pStyle w:val="Heading2"/>
+        <w:rPr>
+          <w:rFonts w:ascii="Times New Roman" w:hAnsi="Times New Roman" w:cs="Times New Roman"/>
+          <w:b/>
+          <w:bCs/>
+          <w:color w:val="auto"/>
+          <w:sz w:val="24"/>
+          <w:szCs w:val="24"/>
+        </w:rPr>
+      </w:pPr>
+      <w:bookmarkStart w:id="7" w:name="_Toc210490761"/>
+      <w:r>
+        <w:rPr>
+          <w:rFonts w:ascii="Times New Roman" w:hAnsi="Times New Roman" w:cs="Times New Roman"/>
+          <w:b/>
+          <w:bCs/>
+          <w:color w:val="auto"/>
+          <w:sz w:val="24"/>
+          <w:szCs w:val="24"/>
+        </w:rPr>
+        <w:t>Operational Environment</w:t>
+      </w:r>
+      <w:bookmarkEnd w:id="7"/>
     </w:p>
     <w:p>
       <w:pPr>
@@ -5410,15 +5752,239 @@
           <w:sz w:val="24"/>
           <w:szCs w:val="24"/>
         </w:rPr>
-        <w:t>With</w:t>
-      </w:r>
-      <w:r>
-        <w:rPr>
-          <w:rFonts w:ascii="Times New Roman" w:hAnsi="Times New Roman" w:cs="Times New Roman"/>
-          <w:sz w:val="24"/>
-          <w:szCs w:val="24"/>
-        </w:rPr>
-        <w:t xml:space="preserve"> features such as group workout logging</w:t>
+        <w:t xml:space="preserve">The Vulcan Activity Tracker </w:t>
+      </w:r>
+      <w:r>
+        <w:rPr>
+          <w:rFonts w:ascii="Times New Roman" w:hAnsi="Times New Roman" w:cs="Times New Roman"/>
+          <w:sz w:val="24"/>
+          <w:szCs w:val="24"/>
+        </w:rPr>
+        <w:t>will view the PennWest California campus as its operational environment.</w:t>
+      </w:r>
+      <w:r>
+        <w:rPr>
+          <w:rFonts w:ascii="Times New Roman" w:hAnsi="Times New Roman" w:cs="Times New Roman"/>
+          <w:sz w:val="24"/>
+          <w:szCs w:val="24"/>
+        </w:rPr>
+        <w:t xml:space="preserve"> Various paths around campus will be designated as</w:t>
+      </w:r>
+      <w:r>
+        <w:rPr>
+          <w:rFonts w:ascii="Times New Roman" w:hAnsi="Times New Roman" w:cs="Times New Roman"/>
+          <w:sz w:val="24"/>
+          <w:szCs w:val="24"/>
+        </w:rPr>
+        <w:t xml:space="preserve"> athletic training </w:t>
+      </w:r>
+      <w:r>
+        <w:rPr>
+          <w:rFonts w:ascii="Times New Roman" w:hAnsi="Times New Roman" w:cs="Times New Roman"/>
+          <w:sz w:val="24"/>
+          <w:szCs w:val="24"/>
+        </w:rPr>
+        <w:t>areas</w:t>
+      </w:r>
+      <w:r>
+        <w:rPr>
+          <w:rFonts w:ascii="Times New Roman" w:hAnsi="Times New Roman" w:cs="Times New Roman"/>
+          <w:sz w:val="24"/>
+          <w:szCs w:val="24"/>
+        </w:rPr>
+        <w:t xml:space="preserve"> for</w:t>
+      </w:r>
+      <w:r>
+        <w:rPr>
+          <w:rFonts w:ascii="Times New Roman" w:hAnsi="Times New Roman" w:cs="Times New Roman"/>
+          <w:sz w:val="24"/>
+          <w:szCs w:val="24"/>
+        </w:rPr>
+        <w:t xml:space="preserve"> running and cycling paths. </w:t>
+      </w:r>
+      <w:r>
+        <w:rPr>
+          <w:rFonts w:ascii="Times New Roman" w:hAnsi="Times New Roman" w:cs="Times New Roman"/>
+          <w:sz w:val="24"/>
+          <w:szCs w:val="24"/>
+        </w:rPr>
+        <w:t xml:space="preserve">The </w:t>
+      </w:r>
+      <w:r>
+        <w:rPr>
+          <w:rFonts w:ascii="Times New Roman" w:hAnsi="Times New Roman" w:cs="Times New Roman"/>
+          <w:sz w:val="24"/>
+          <w:szCs w:val="24"/>
+        </w:rPr>
+        <w:t xml:space="preserve">Campus gym will be the physical environment for </w:t>
+      </w:r>
+      <w:r>
+        <w:rPr>
+          <w:rFonts w:ascii="Times New Roman" w:hAnsi="Times New Roman" w:cs="Times New Roman"/>
+          <w:sz w:val="24"/>
+          <w:szCs w:val="24"/>
+        </w:rPr>
+        <w:t>other activities, such as workout equipment, pool</w:t>
+      </w:r>
+      <w:r>
+        <w:rPr>
+          <w:rFonts w:ascii="Times New Roman" w:hAnsi="Times New Roman" w:cs="Times New Roman"/>
+          <w:sz w:val="24"/>
+          <w:szCs w:val="24"/>
+        </w:rPr>
+        <w:t>, running track</w:t>
+      </w:r>
+      <w:r>
+        <w:rPr>
+          <w:rFonts w:ascii="Times New Roman" w:hAnsi="Times New Roman" w:cs="Times New Roman"/>
+          <w:sz w:val="24"/>
+          <w:szCs w:val="24"/>
+        </w:rPr>
+        <w:t xml:space="preserve">, and climbing wall. </w:t>
+      </w:r>
+      <w:r>
+        <w:rPr>
+          <w:rFonts w:ascii="Times New Roman" w:hAnsi="Times New Roman" w:cs="Times New Roman"/>
+          <w:sz w:val="24"/>
+          <w:szCs w:val="24"/>
+        </w:rPr>
+        <w:t xml:space="preserve">Various athletic facilities, such as </w:t>
+      </w:r>
+      <w:r>
+        <w:rPr>
+          <w:rFonts w:ascii="Times New Roman" w:hAnsi="Times New Roman" w:cs="Times New Roman"/>
+          <w:sz w:val="24"/>
+          <w:szCs w:val="24"/>
+        </w:rPr>
+        <w:t>fields or indoor courts</w:t>
+      </w:r>
+      <w:r>
+        <w:rPr>
+          <w:rFonts w:ascii="Times New Roman" w:hAnsi="Times New Roman" w:cs="Times New Roman"/>
+          <w:sz w:val="24"/>
+          <w:szCs w:val="24"/>
+        </w:rPr>
+        <w:t xml:space="preserve">, will be used to track specific sports depending on the team or club the student is participating in. </w:t>
+      </w:r>
+      <w:r>
+        <w:rPr>
+          <w:rFonts w:ascii="Times New Roman" w:hAnsi="Times New Roman" w:cs="Times New Roman"/>
+          <w:sz w:val="24"/>
+          <w:szCs w:val="24"/>
+        </w:rPr>
+        <w:t xml:space="preserve">Users will </w:t>
+      </w:r>
+      <w:r>
+        <w:rPr>
+          <w:rFonts w:ascii="Times New Roman" w:hAnsi="Times New Roman" w:cs="Times New Roman"/>
+          <w:sz w:val="24"/>
+          <w:szCs w:val="24"/>
+        </w:rPr>
+        <w:t xml:space="preserve">represent the </w:t>
+      </w:r>
+      <w:r>
+        <w:rPr>
+          <w:rFonts w:ascii="Times New Roman" w:hAnsi="Times New Roman" w:cs="Times New Roman"/>
+          <w:sz w:val="24"/>
+          <w:szCs w:val="24"/>
+        </w:rPr>
+        <w:t xml:space="preserve">adjoining view </w:t>
+      </w:r>
+      <w:r>
+        <w:rPr>
+          <w:rFonts w:ascii="Times New Roman" w:hAnsi="Times New Roman" w:cs="Times New Roman"/>
+          <w:sz w:val="24"/>
+          <w:szCs w:val="24"/>
+        </w:rPr>
+        <w:t>of the operational environment.</w:t>
+      </w:r>
+      <w:r>
+        <w:rPr>
+          <w:rFonts w:ascii="Times New Roman" w:hAnsi="Times New Roman" w:cs="Times New Roman"/>
+          <w:sz w:val="24"/>
+          <w:szCs w:val="24"/>
+        </w:rPr>
+        <w:t xml:space="preserve"> </w:t>
+      </w:r>
+      <w:r>
+        <w:rPr>
+          <w:rFonts w:ascii="Times New Roman" w:hAnsi="Times New Roman" w:cs="Times New Roman"/>
+          <w:sz w:val="24"/>
+          <w:szCs w:val="24"/>
+        </w:rPr>
+        <w:t>The proposed users of the Vulcan Activity Tracker</w:t>
+      </w:r>
+      <w:r>
+        <w:rPr>
+          <w:rFonts w:ascii="Times New Roman" w:hAnsi="Times New Roman" w:cs="Times New Roman"/>
+          <w:sz w:val="24"/>
+          <w:szCs w:val="24"/>
+        </w:rPr>
+        <w:t xml:space="preserve"> are </w:t>
+      </w:r>
+      <w:r>
+        <w:rPr>
+          <w:rFonts w:ascii="Times New Roman" w:hAnsi="Times New Roman" w:cs="Times New Roman"/>
+          <w:sz w:val="24"/>
+          <w:szCs w:val="24"/>
+        </w:rPr>
+        <w:t>currently</w:t>
+      </w:r>
+      <w:r>
+        <w:rPr>
+          <w:rFonts w:ascii="Times New Roman" w:hAnsi="Times New Roman" w:cs="Times New Roman"/>
+          <w:sz w:val="24"/>
+          <w:szCs w:val="24"/>
+        </w:rPr>
+        <w:t xml:space="preserve"> enrolled students with a PennWest email</w:t>
+      </w:r>
+      <w:r>
+        <w:rPr>
+          <w:rFonts w:ascii="Times New Roman" w:hAnsi="Times New Roman" w:cs="Times New Roman"/>
+          <w:sz w:val="24"/>
+          <w:szCs w:val="24"/>
+        </w:rPr>
+        <w:t xml:space="preserve"> address. Demographics of these users are students who are student athletes, participate in club sports, or </w:t>
+      </w:r>
+      <w:r>
+        <w:rPr>
+          <w:rFonts w:ascii="Times New Roman" w:hAnsi="Times New Roman" w:cs="Times New Roman"/>
+          <w:sz w:val="24"/>
+          <w:szCs w:val="24"/>
+        </w:rPr>
+        <w:t xml:space="preserve">personal athletic training. </w:t>
+      </w:r>
+      <w:r>
+        <w:rPr>
+          <w:rFonts w:ascii="Times New Roman" w:hAnsi="Times New Roman" w:cs="Times New Roman"/>
+          <w:sz w:val="24"/>
+          <w:szCs w:val="24"/>
+        </w:rPr>
+        <w:t xml:space="preserve">Limiting access to only approved PennWest California campus students allows for </w:t>
+      </w:r>
+      <w:r>
+        <w:rPr>
+          <w:rFonts w:ascii="Times New Roman" w:hAnsi="Times New Roman" w:cs="Times New Roman"/>
+          <w:sz w:val="24"/>
+          <w:szCs w:val="24"/>
+        </w:rPr>
+        <w:t>common</w:t>
+      </w:r>
+      <w:r>
+        <w:rPr>
+          <w:rFonts w:ascii="Times New Roman" w:hAnsi="Times New Roman" w:cs="Times New Roman"/>
+          <w:sz w:val="24"/>
+          <w:szCs w:val="24"/>
+        </w:rPr>
+        <w:t xml:space="preserve"> </w:t>
+      </w:r>
+      <w:r>
+        <w:rPr>
+          <w:rFonts w:ascii="Times New Roman" w:hAnsi="Times New Roman" w:cs="Times New Roman"/>
+          <w:sz w:val="24"/>
+          <w:szCs w:val="24"/>
+        </w:rPr>
+        <w:t>ground</w:t>
       </w:r>
       <w:r>
         <w:rPr>
@@ -5434,248 +6000,53 @@
           <w:sz w:val="24"/>
           <w:szCs w:val="24"/>
         </w:rPr>
-        <w:t xml:space="preserve">campus-based </w:t>
-      </w:r>
-      <w:r>
-        <w:rPr>
-          <w:rFonts w:ascii="Times New Roman" w:hAnsi="Times New Roman" w:cs="Times New Roman"/>
-          <w:sz w:val="24"/>
-          <w:szCs w:val="24"/>
-        </w:rPr>
-        <w:t>organization</w:t>
-      </w:r>
-      <w:r>
-        <w:rPr>
-          <w:rFonts w:ascii="Times New Roman" w:hAnsi="Times New Roman" w:cs="Times New Roman"/>
-          <w:sz w:val="24"/>
-          <w:szCs w:val="24"/>
-        </w:rPr>
-        <w:t xml:space="preserve"> groups, and </w:t>
-      </w:r>
-      <w:r>
-        <w:rPr>
-          <w:rFonts w:ascii="Times New Roman" w:hAnsi="Times New Roman" w:cs="Times New Roman"/>
-          <w:sz w:val="24"/>
-          <w:szCs w:val="24"/>
-        </w:rPr>
-        <w:t>campus-wide</w:t>
-      </w:r>
-      <w:r>
-        <w:rPr>
-          <w:rFonts w:ascii="Times New Roman" w:hAnsi="Times New Roman" w:cs="Times New Roman"/>
-          <w:sz w:val="24"/>
-          <w:szCs w:val="24"/>
-        </w:rPr>
-        <w:t xml:space="preserve"> </w:t>
-      </w:r>
-      <w:r>
-        <w:rPr>
-          <w:rFonts w:ascii="Times New Roman" w:hAnsi="Times New Roman" w:cs="Times New Roman"/>
-          <w:sz w:val="24"/>
-          <w:szCs w:val="24"/>
-        </w:rPr>
-        <w:t>leaderboards,</w:t>
-      </w:r>
-      <w:r>
-        <w:rPr>
-          <w:rFonts w:ascii="Times New Roman" w:hAnsi="Times New Roman" w:cs="Times New Roman"/>
-          <w:sz w:val="24"/>
-          <w:szCs w:val="24"/>
-        </w:rPr>
-        <w:t xml:space="preserve"> the Vulcan Activity Tracker encourages the </w:t>
-      </w:r>
-      <w:r>
-        <w:rPr>
-          <w:rFonts w:ascii="Times New Roman" w:hAnsi="Times New Roman" w:cs="Times New Roman"/>
-          <w:sz w:val="24"/>
-          <w:szCs w:val="24"/>
-        </w:rPr>
-        <w:t>PennWest</w:t>
-      </w:r>
-      <w:r>
-        <w:rPr>
-          <w:rFonts w:ascii="Times New Roman" w:hAnsi="Times New Roman" w:cs="Times New Roman"/>
-          <w:sz w:val="24"/>
-          <w:szCs w:val="24"/>
-        </w:rPr>
-        <w:t xml:space="preserve"> student</w:t>
-      </w:r>
-      <w:r>
-        <w:rPr>
-          <w:rFonts w:ascii="Times New Roman" w:hAnsi="Times New Roman" w:cs="Times New Roman"/>
-          <w:sz w:val="24"/>
-          <w:szCs w:val="24"/>
-        </w:rPr>
-        <w:t>s</w:t>
-      </w:r>
-      <w:r>
-        <w:rPr>
-          <w:rFonts w:ascii="Times New Roman" w:hAnsi="Times New Roman" w:cs="Times New Roman"/>
-          <w:sz w:val="24"/>
-          <w:szCs w:val="24"/>
-        </w:rPr>
-        <w:t xml:space="preserve"> and faculty </w:t>
-      </w:r>
-      <w:r>
-        <w:rPr>
-          <w:rFonts w:ascii="Times New Roman" w:hAnsi="Times New Roman" w:cs="Times New Roman"/>
-          <w:sz w:val="24"/>
-          <w:szCs w:val="24"/>
-        </w:rPr>
-        <w:t>to stay active</w:t>
-      </w:r>
-      <w:r>
-        <w:rPr>
-          <w:rFonts w:ascii="Times New Roman" w:hAnsi="Times New Roman" w:cs="Times New Roman"/>
-          <w:sz w:val="24"/>
-          <w:szCs w:val="24"/>
-        </w:rPr>
-        <w:t xml:space="preserve"> and engage with</w:t>
-      </w:r>
-      <w:r>
-        <w:rPr>
-          <w:rFonts w:ascii="Times New Roman" w:hAnsi="Times New Roman" w:cs="Times New Roman"/>
-          <w:sz w:val="24"/>
-          <w:szCs w:val="24"/>
-        </w:rPr>
-        <w:t xml:space="preserve"> </w:t>
-      </w:r>
-      <w:r>
-        <w:rPr>
-          <w:rFonts w:ascii="Times New Roman" w:hAnsi="Times New Roman" w:cs="Times New Roman"/>
-          <w:sz w:val="24"/>
-          <w:szCs w:val="24"/>
-        </w:rPr>
-        <w:t>their</w:t>
-      </w:r>
-      <w:r>
-        <w:rPr>
-          <w:rFonts w:ascii="Times New Roman" w:hAnsi="Times New Roman" w:cs="Times New Roman"/>
-          <w:sz w:val="24"/>
-          <w:szCs w:val="24"/>
-        </w:rPr>
-        <w:t xml:space="preserve"> campus </w:t>
-      </w:r>
-      <w:r>
-        <w:rPr>
-          <w:rFonts w:ascii="Times New Roman" w:hAnsi="Times New Roman" w:cs="Times New Roman"/>
-          <w:sz w:val="24"/>
-          <w:szCs w:val="24"/>
-        </w:rPr>
-        <w:t>communities</w:t>
-      </w:r>
-      <w:r>
-        <w:rPr>
-          <w:rFonts w:ascii="Times New Roman" w:hAnsi="Times New Roman" w:cs="Times New Roman"/>
-          <w:sz w:val="24"/>
-          <w:szCs w:val="24"/>
-        </w:rPr>
-        <w:t xml:space="preserve">. </w:t>
-      </w:r>
-      <w:r>
-        <w:rPr>
-          <w:rFonts w:ascii="Times New Roman" w:hAnsi="Times New Roman" w:cs="Times New Roman"/>
-          <w:sz w:val="24"/>
-          <w:szCs w:val="24"/>
-        </w:rPr>
-        <w:t>Our tracker aim</w:t>
-      </w:r>
-      <w:r>
-        <w:rPr>
-          <w:rFonts w:ascii="Times New Roman" w:hAnsi="Times New Roman" w:cs="Times New Roman"/>
-          <w:sz w:val="24"/>
-          <w:szCs w:val="24"/>
-        </w:rPr>
-        <w:t>s</w:t>
-      </w:r>
-      <w:r>
-        <w:rPr>
-          <w:rFonts w:ascii="Times New Roman" w:hAnsi="Times New Roman" w:cs="Times New Roman"/>
-          <w:sz w:val="24"/>
-          <w:szCs w:val="24"/>
-        </w:rPr>
-        <w:t xml:space="preserve"> to promote </w:t>
-      </w:r>
-      <w:r>
-        <w:rPr>
-          <w:rFonts w:ascii="Times New Roman" w:hAnsi="Times New Roman" w:cs="Times New Roman"/>
-          <w:sz w:val="24"/>
-          <w:szCs w:val="24"/>
-        </w:rPr>
-        <w:t>personal wellness</w:t>
-      </w:r>
-      <w:r>
-        <w:rPr>
-          <w:rFonts w:ascii="Times New Roman" w:hAnsi="Times New Roman" w:cs="Times New Roman"/>
-          <w:sz w:val="24"/>
-          <w:szCs w:val="24"/>
-        </w:rPr>
-        <w:t xml:space="preserve"> and </w:t>
-      </w:r>
-      <w:r>
-        <w:rPr>
-          <w:rFonts w:ascii="Times New Roman" w:hAnsi="Times New Roman" w:cs="Times New Roman"/>
-          <w:sz w:val="24"/>
-          <w:szCs w:val="24"/>
-        </w:rPr>
-        <w:t>community</w:t>
-      </w:r>
-      <w:r>
-        <w:rPr>
-          <w:rFonts w:ascii="Times New Roman" w:hAnsi="Times New Roman" w:cs="Times New Roman"/>
-          <w:sz w:val="24"/>
-          <w:szCs w:val="24"/>
-        </w:rPr>
-        <w:t xml:space="preserve"> </w:t>
-      </w:r>
-      <w:r>
-        <w:rPr>
-          <w:rFonts w:ascii="Times New Roman" w:hAnsi="Times New Roman" w:cs="Times New Roman"/>
-          <w:sz w:val="24"/>
-          <w:szCs w:val="24"/>
-        </w:rPr>
-        <w:t>involvement</w:t>
-      </w:r>
-      <w:r>
-        <w:rPr>
-          <w:rFonts w:ascii="Times New Roman" w:hAnsi="Times New Roman" w:cs="Times New Roman"/>
-          <w:sz w:val="24"/>
-          <w:szCs w:val="24"/>
-        </w:rPr>
-        <w:t>,</w:t>
-      </w:r>
-      <w:r>
-        <w:rPr>
-          <w:rFonts w:ascii="Times New Roman" w:hAnsi="Times New Roman" w:cs="Times New Roman"/>
-          <w:sz w:val="24"/>
-          <w:szCs w:val="24"/>
-        </w:rPr>
-        <w:t xml:space="preserve"> which cannot be said for </w:t>
-      </w:r>
-      <w:r>
-        <w:rPr>
-          <w:rFonts w:ascii="Times New Roman" w:hAnsi="Times New Roman" w:cs="Times New Roman"/>
-          <w:sz w:val="24"/>
-          <w:szCs w:val="24"/>
-        </w:rPr>
-        <w:t>all the other popular activity trackers.</w:t>
-      </w:r>
-    </w:p>
-    <w:p>
-      <w:pPr>
-        <w:rPr>
-          <w:rFonts w:ascii="Times New Roman" w:hAnsi="Times New Roman" w:cs="Times New Roman"/>
-          <w:b/>
-          <w:bCs/>
-          <w:sz w:val="24"/>
-          <w:szCs w:val="24"/>
-        </w:rPr>
-      </w:pPr>
-    </w:p>
-    <w:p>
-      <w:pPr>
-        <w:pStyle w:val="Heading1"/>
-        <w:jc w:val="center"/>
+        <w:t xml:space="preserve">shared </w:t>
+      </w:r>
+      <w:r>
+        <w:rPr>
+          <w:rFonts w:ascii="Times New Roman" w:hAnsi="Times New Roman" w:cs="Times New Roman"/>
+          <w:sz w:val="24"/>
+          <w:szCs w:val="24"/>
+        </w:rPr>
+        <w:t>interests</w:t>
+      </w:r>
+      <w:r>
+        <w:rPr>
+          <w:rFonts w:ascii="Times New Roman" w:hAnsi="Times New Roman" w:cs="Times New Roman"/>
+          <w:sz w:val="24"/>
+          <w:szCs w:val="24"/>
+        </w:rPr>
+        <w:t xml:space="preserve">, and an opportunity for students to connect </w:t>
+      </w:r>
+      <w:r>
+        <w:rPr>
+          <w:rFonts w:ascii="Times New Roman" w:hAnsi="Times New Roman" w:cs="Times New Roman"/>
+          <w:sz w:val="24"/>
+          <w:szCs w:val="24"/>
+        </w:rPr>
+        <w:t>through exercise</w:t>
+      </w:r>
+      <w:r>
+        <w:rPr>
+          <w:rFonts w:ascii="Times New Roman" w:hAnsi="Times New Roman" w:cs="Times New Roman"/>
+          <w:sz w:val="24"/>
+          <w:szCs w:val="24"/>
+        </w:rPr>
+        <w:t xml:space="preserve">. Additionally, it allows for fair competition on the same </w:t>
+      </w:r>
+      <w:r>
+        <w:rPr>
+          <w:rFonts w:ascii="Times New Roman" w:hAnsi="Times New Roman" w:cs="Times New Roman"/>
+          <w:sz w:val="24"/>
+          <w:szCs w:val="24"/>
+        </w:rPr>
+        <w:t xml:space="preserve">athletic courses. </w:t>
+      </w:r>
+    </w:p>
+    <w:p/>
+    <w:p>
+      <w:pPr>
+        <w:pStyle w:val="Heading2"/>
         <w:rPr>
           <w:rFonts w:ascii="Times New Roman" w:hAnsi="Times New Roman" w:cs="Times New Roman"/>
           <w:b/>
@@ -5683,10 +6054,9 @@
           <w:color w:val="auto"/>
           <w:sz w:val="24"/>
           <w:szCs w:val="24"/>
-          <w:u w:val="single"/>
-        </w:rPr>
-      </w:pPr>
-      <w:bookmarkStart w:id="6" w:name="_Toc210473279"/>
+        </w:rPr>
+      </w:pPr>
+      <w:bookmarkStart w:id="8" w:name="_Toc210490762"/>
       <w:r>
         <w:rPr>
           <w:rFonts w:ascii="Times New Roman" w:hAnsi="Times New Roman" w:cs="Times New Roman"/>
@@ -5695,49 +6065,10 @@
           <w:color w:val="auto"/>
           <w:sz w:val="24"/>
           <w:szCs w:val="24"/>
-          <w:u w:val="single"/>
-        </w:rPr>
-        <w:t>In</w:t>
-      </w:r>
-      <w:r>
-        <w:rPr>
-          <w:rFonts w:ascii="Times New Roman" w:hAnsi="Times New Roman" w:cs="Times New Roman"/>
-          <w:b/>
-          <w:bCs/>
-          <w:color w:val="auto"/>
-          <w:sz w:val="24"/>
-          <w:szCs w:val="24"/>
-          <w:u w:val="single"/>
-        </w:rPr>
-        <w:t>itial Business Model</w:t>
-      </w:r>
-      <w:bookmarkEnd w:id="6"/>
-    </w:p>
-    <w:p>
-      <w:pPr>
-        <w:pStyle w:val="Heading2"/>
-        <w:rPr>
-          <w:rFonts w:ascii="Times New Roman" w:hAnsi="Times New Roman" w:cs="Times New Roman"/>
-          <w:b/>
-          <w:bCs/>
-          <w:color w:val="auto"/>
-          <w:sz w:val="24"/>
-          <w:szCs w:val="24"/>
-        </w:rPr>
-      </w:pPr>
-      <w:bookmarkStart w:id="7" w:name="_Toc210473280"/>
-      <w:r>
-        <w:rPr>
-          <w:rFonts w:ascii="Times New Roman" w:hAnsi="Times New Roman" w:cs="Times New Roman"/>
-          <w:b/>
-          <w:bCs/>
-          <w:color w:val="auto"/>
-          <w:sz w:val="24"/>
-          <w:szCs w:val="24"/>
-        </w:rPr>
-        <w:t>Operational Environment</w:t>
-      </w:r>
-      <w:bookmarkEnd w:id="7"/>
+        </w:rPr>
+        <w:t>Description of Data Sources</w:t>
+      </w:r>
+      <w:bookmarkEnd w:id="8"/>
     </w:p>
     <w:p>
       <w:pPr>
@@ -5755,135 +6086,15 @@
           <w:sz w:val="24"/>
           <w:szCs w:val="24"/>
         </w:rPr>
-        <w:t xml:space="preserve">The Vulcan Activity Tracker </w:t>
-      </w:r>
-      <w:r>
-        <w:rPr>
-          <w:rFonts w:ascii="Times New Roman" w:hAnsi="Times New Roman" w:cs="Times New Roman"/>
-          <w:sz w:val="24"/>
-          <w:szCs w:val="24"/>
-        </w:rPr>
-        <w:t>will view the PennWest California campus as its operational environment.</w:t>
-      </w:r>
-      <w:r>
-        <w:rPr>
-          <w:rFonts w:ascii="Times New Roman" w:hAnsi="Times New Roman" w:cs="Times New Roman"/>
-          <w:sz w:val="24"/>
-          <w:szCs w:val="24"/>
-        </w:rPr>
-        <w:t xml:space="preserve"> Various paths around campus will be designated as</w:t>
-      </w:r>
-      <w:r>
-        <w:rPr>
-          <w:rFonts w:ascii="Times New Roman" w:hAnsi="Times New Roman" w:cs="Times New Roman"/>
-          <w:sz w:val="24"/>
-          <w:szCs w:val="24"/>
-        </w:rPr>
-        <w:t xml:space="preserve"> athletic training area for</w:t>
-      </w:r>
-      <w:r>
-        <w:rPr>
-          <w:rFonts w:ascii="Times New Roman" w:hAnsi="Times New Roman" w:cs="Times New Roman"/>
-          <w:sz w:val="24"/>
-          <w:szCs w:val="24"/>
-        </w:rPr>
-        <w:t xml:space="preserve"> running and cycling paths. </w:t>
-      </w:r>
-      <w:r>
-        <w:rPr>
-          <w:rFonts w:ascii="Times New Roman" w:hAnsi="Times New Roman" w:cs="Times New Roman"/>
-          <w:sz w:val="24"/>
-          <w:szCs w:val="24"/>
-        </w:rPr>
-        <w:t xml:space="preserve">The </w:t>
-      </w:r>
-      <w:r>
-        <w:rPr>
-          <w:rFonts w:ascii="Times New Roman" w:hAnsi="Times New Roman" w:cs="Times New Roman"/>
-          <w:sz w:val="24"/>
-          <w:szCs w:val="24"/>
-        </w:rPr>
-        <w:t xml:space="preserve">Campus gym will be the physical environment for </w:t>
-      </w:r>
-      <w:r>
-        <w:rPr>
-          <w:rFonts w:ascii="Times New Roman" w:hAnsi="Times New Roman" w:cs="Times New Roman"/>
-          <w:sz w:val="24"/>
-          <w:szCs w:val="24"/>
-        </w:rPr>
-        <w:t>other activities, such as workout equipment, pool</w:t>
-      </w:r>
-      <w:r>
-        <w:rPr>
-          <w:rFonts w:ascii="Times New Roman" w:hAnsi="Times New Roman" w:cs="Times New Roman"/>
-          <w:sz w:val="24"/>
-          <w:szCs w:val="24"/>
-        </w:rPr>
-        <w:t>, running track</w:t>
-      </w:r>
-      <w:r>
-        <w:rPr>
-          <w:rFonts w:ascii="Times New Roman" w:hAnsi="Times New Roman" w:cs="Times New Roman"/>
-          <w:sz w:val="24"/>
-          <w:szCs w:val="24"/>
-        </w:rPr>
-        <w:t xml:space="preserve">, and climbing wall. </w:t>
-      </w:r>
-      <w:r>
-        <w:rPr>
-          <w:rFonts w:ascii="Times New Roman" w:hAnsi="Times New Roman" w:cs="Times New Roman"/>
-          <w:sz w:val="24"/>
-          <w:szCs w:val="24"/>
-        </w:rPr>
-        <w:t xml:space="preserve">Various athletic facilities, such as </w:t>
-      </w:r>
-      <w:r>
-        <w:rPr>
-          <w:rFonts w:ascii="Times New Roman" w:hAnsi="Times New Roman" w:cs="Times New Roman"/>
-          <w:sz w:val="24"/>
-          <w:szCs w:val="24"/>
-        </w:rPr>
-        <w:t>fields or indoor courts</w:t>
-      </w:r>
-      <w:r>
-        <w:rPr>
-          <w:rFonts w:ascii="Times New Roman" w:hAnsi="Times New Roman" w:cs="Times New Roman"/>
-          <w:sz w:val="24"/>
-          <w:szCs w:val="24"/>
-        </w:rPr>
-        <w:t xml:space="preserve">, will be used to track specific sports depending on the team or club the student is participating in. </w:t>
-      </w:r>
-      <w:r>
-        <w:rPr>
-          <w:rFonts w:ascii="Times New Roman" w:hAnsi="Times New Roman" w:cs="Times New Roman"/>
-          <w:sz w:val="24"/>
-          <w:szCs w:val="24"/>
-        </w:rPr>
-        <w:t xml:space="preserve">Users will </w:t>
-      </w:r>
-      <w:r>
-        <w:rPr>
-          <w:rFonts w:ascii="Times New Roman" w:hAnsi="Times New Roman" w:cs="Times New Roman"/>
-          <w:sz w:val="24"/>
-          <w:szCs w:val="24"/>
-        </w:rPr>
-        <w:t xml:space="preserve">represent the </w:t>
-      </w:r>
-      <w:r>
-        <w:rPr>
-          <w:rFonts w:ascii="Times New Roman" w:hAnsi="Times New Roman" w:cs="Times New Roman"/>
-          <w:sz w:val="24"/>
-          <w:szCs w:val="24"/>
-        </w:rPr>
-        <w:t xml:space="preserve">adjoining view </w:t>
-      </w:r>
-      <w:r>
-        <w:rPr>
-          <w:rFonts w:ascii="Times New Roman" w:hAnsi="Times New Roman" w:cs="Times New Roman"/>
-          <w:sz w:val="24"/>
-          <w:szCs w:val="24"/>
-        </w:rPr>
-        <w:t>of the operational environment.</w:t>
+        <w:t xml:space="preserve">The Vulcan Activity Tracker will handle and access multiple data sources to provide users with </w:t>
+      </w:r>
+      <w:r>
+        <w:rPr>
+          <w:rFonts w:ascii="Times New Roman" w:hAnsi="Times New Roman" w:cs="Times New Roman"/>
+          <w:sz w:val="24"/>
+          <w:szCs w:val="24"/>
+        </w:rPr>
+        <w:t>refined athletic information.</w:t>
       </w:r>
       <w:r>
         <w:rPr>
@@ -5899,120 +6110,222 @@
           <w:sz w:val="24"/>
           <w:szCs w:val="24"/>
         </w:rPr>
-        <w:t>The proposed users of the Vulcan Activity Tracker</w:t>
-      </w:r>
-      <w:r>
-        <w:rPr>
-          <w:rFonts w:ascii="Times New Roman" w:hAnsi="Times New Roman" w:cs="Times New Roman"/>
-          <w:sz w:val="24"/>
-          <w:szCs w:val="24"/>
-        </w:rPr>
-        <w:t xml:space="preserve"> are </w:t>
-      </w:r>
-      <w:r>
-        <w:rPr>
-          <w:rFonts w:ascii="Times New Roman" w:hAnsi="Times New Roman" w:cs="Times New Roman"/>
-          <w:sz w:val="24"/>
-          <w:szCs w:val="24"/>
-        </w:rPr>
-        <w:t>currently</w:t>
-      </w:r>
-      <w:r>
-        <w:rPr>
-          <w:rFonts w:ascii="Times New Roman" w:hAnsi="Times New Roman" w:cs="Times New Roman"/>
-          <w:sz w:val="24"/>
-          <w:szCs w:val="24"/>
-        </w:rPr>
-        <w:t xml:space="preserve"> enrolled students with a PennWest email</w:t>
-      </w:r>
-      <w:r>
-        <w:rPr>
-          <w:rFonts w:ascii="Times New Roman" w:hAnsi="Times New Roman" w:cs="Times New Roman"/>
-          <w:sz w:val="24"/>
-          <w:szCs w:val="24"/>
-        </w:rPr>
-        <w:t xml:space="preserve"> address. Demographics of these users are students who are student athletes, participate in club sports, or </w:t>
-      </w:r>
-      <w:r>
-        <w:rPr>
-          <w:rFonts w:ascii="Times New Roman" w:hAnsi="Times New Roman" w:cs="Times New Roman"/>
-          <w:sz w:val="24"/>
-          <w:szCs w:val="24"/>
-        </w:rPr>
-        <w:t xml:space="preserve">personal athletic training. </w:t>
-      </w:r>
-      <w:r>
-        <w:rPr>
-          <w:rFonts w:ascii="Times New Roman" w:hAnsi="Times New Roman" w:cs="Times New Roman"/>
-          <w:sz w:val="24"/>
-          <w:szCs w:val="24"/>
-        </w:rPr>
-        <w:t xml:space="preserve">Limiting access to only approved PennWest California campus students allows for a common </w:t>
-      </w:r>
-      <w:r>
-        <w:rPr>
-          <w:rFonts w:ascii="Times New Roman" w:hAnsi="Times New Roman" w:cs="Times New Roman"/>
-          <w:sz w:val="24"/>
-          <w:szCs w:val="24"/>
-        </w:rPr>
-        <w:t>ground</w:t>
-      </w:r>
-      <w:r>
-        <w:rPr>
-          <w:rFonts w:ascii="Times New Roman" w:hAnsi="Times New Roman" w:cs="Times New Roman"/>
-          <w:sz w:val="24"/>
-          <w:szCs w:val="24"/>
-        </w:rPr>
-        <w:t xml:space="preserve">, </w:t>
-      </w:r>
-      <w:r>
-        <w:rPr>
-          <w:rFonts w:ascii="Times New Roman" w:hAnsi="Times New Roman" w:cs="Times New Roman"/>
-          <w:sz w:val="24"/>
-          <w:szCs w:val="24"/>
-        </w:rPr>
-        <w:t xml:space="preserve">shared </w:t>
-      </w:r>
-      <w:r>
-        <w:rPr>
-          <w:rFonts w:ascii="Times New Roman" w:hAnsi="Times New Roman" w:cs="Times New Roman"/>
-          <w:sz w:val="24"/>
-          <w:szCs w:val="24"/>
-        </w:rPr>
-        <w:t>interests</w:t>
-      </w:r>
-      <w:r>
-        <w:rPr>
-          <w:rFonts w:ascii="Times New Roman" w:hAnsi="Times New Roman" w:cs="Times New Roman"/>
-          <w:sz w:val="24"/>
-          <w:szCs w:val="24"/>
-        </w:rPr>
-        <w:t xml:space="preserve">, and an opportunity for students to connect </w:t>
-      </w:r>
-      <w:r>
-        <w:rPr>
-          <w:rFonts w:ascii="Times New Roman" w:hAnsi="Times New Roman" w:cs="Times New Roman"/>
-          <w:sz w:val="24"/>
-          <w:szCs w:val="24"/>
-        </w:rPr>
-        <w:t>through exercise</w:t>
-      </w:r>
-      <w:r>
-        <w:rPr>
-          <w:rFonts w:ascii="Times New Roman" w:hAnsi="Times New Roman" w:cs="Times New Roman"/>
-          <w:sz w:val="24"/>
-          <w:szCs w:val="24"/>
-        </w:rPr>
-        <w:t xml:space="preserve">. Additionally, it allows for fair competition on the same </w:t>
-      </w:r>
-      <w:r>
-        <w:rPr>
-          <w:rFonts w:ascii="Times New Roman" w:hAnsi="Times New Roman" w:cs="Times New Roman"/>
-          <w:sz w:val="24"/>
-          <w:szCs w:val="24"/>
-        </w:rPr>
-        <w:t xml:space="preserve">athletic courses. </w:t>
-      </w:r>
+        <w:t>Users will manually enter activity data into their user profile. This data will be represented in activity name, time, date, description</w:t>
+      </w:r>
+      <w:r>
+        <w:rPr>
+          <w:rFonts w:ascii="Times New Roman" w:hAnsi="Times New Roman" w:cs="Times New Roman"/>
+          <w:sz w:val="24"/>
+          <w:szCs w:val="24"/>
+        </w:rPr>
+        <w:t>, calories burned</w:t>
+      </w:r>
+      <w:r>
+        <w:rPr>
+          <w:rFonts w:ascii="Times New Roman" w:hAnsi="Times New Roman" w:cs="Times New Roman"/>
+          <w:sz w:val="24"/>
+          <w:szCs w:val="24"/>
+        </w:rPr>
+        <w:t xml:space="preserve">. Users will also be able to record </w:t>
+      </w:r>
+      <w:r>
+        <w:rPr>
+          <w:rFonts w:ascii="Times New Roman" w:hAnsi="Times New Roman" w:cs="Times New Roman"/>
+          <w:sz w:val="24"/>
+          <w:szCs w:val="24"/>
+        </w:rPr>
+        <w:t xml:space="preserve">what environment was used to participate in their activity. For example, a student ran for 5 miles, on the </w:t>
+      </w:r>
+      <w:r>
+        <w:rPr>
+          <w:rFonts w:ascii="Times New Roman" w:hAnsi="Times New Roman" w:cs="Times New Roman"/>
+          <w:sz w:val="24"/>
+          <w:szCs w:val="24"/>
+        </w:rPr>
+        <w:t>Riverview Road loop</w:t>
+      </w:r>
+      <w:r>
+        <w:rPr>
+          <w:rFonts w:ascii="Times New Roman" w:hAnsi="Times New Roman" w:cs="Times New Roman"/>
+          <w:sz w:val="24"/>
+          <w:szCs w:val="24"/>
+        </w:rPr>
+        <w:t xml:space="preserve">. This student would record time, distance, energy expended, and the path they chose to run on. Users can also </w:t>
+      </w:r>
+      <w:r>
+        <w:rPr>
+          <w:rFonts w:ascii="Times New Roman" w:hAnsi="Times New Roman" w:cs="Times New Roman"/>
+          <w:sz w:val="24"/>
+          <w:szCs w:val="24"/>
+        </w:rPr>
+        <w:t xml:space="preserve">record if it was a solo exercise or participated in a group. The Vulcan Activity Tracker will store these records to </w:t>
+      </w:r>
+      <w:r>
+        <w:rPr>
+          <w:rFonts w:ascii="Times New Roman" w:hAnsi="Times New Roman" w:cs="Times New Roman"/>
+          <w:sz w:val="24"/>
+          <w:szCs w:val="24"/>
+        </w:rPr>
+        <w:t>implement</w:t>
+      </w:r>
+      <w:r>
+        <w:rPr>
+          <w:rFonts w:ascii="Times New Roman" w:hAnsi="Times New Roman" w:cs="Times New Roman"/>
+          <w:sz w:val="24"/>
+          <w:szCs w:val="24"/>
+        </w:rPr>
+        <w:t xml:space="preserve"> in 2 ways. </w:t>
+      </w:r>
+      <w:r>
+        <w:rPr>
+          <w:rFonts w:ascii="Times New Roman" w:hAnsi="Times New Roman" w:cs="Times New Roman"/>
+          <w:sz w:val="24"/>
+          <w:szCs w:val="24"/>
+        </w:rPr>
+        <w:t xml:space="preserve">The first use will be an Activity History Viewer. Incorporated into a student profile, they can easily see what past activities they </w:t>
+      </w:r>
+      <w:r>
+        <w:rPr>
+          <w:rFonts w:ascii="Times New Roman" w:hAnsi="Times New Roman" w:cs="Times New Roman"/>
+          <w:sz w:val="24"/>
+          <w:szCs w:val="24"/>
+        </w:rPr>
+        <w:t xml:space="preserve">participated in and following statistics. The second use of the athletic records will be the overall platform </w:t>
+      </w:r>
+      <w:r>
+        <w:rPr>
+          <w:rFonts w:ascii="Times New Roman" w:hAnsi="Times New Roman" w:cs="Times New Roman"/>
+          <w:sz w:val="24"/>
+          <w:szCs w:val="24"/>
+        </w:rPr>
+        <w:t>L</w:t>
+      </w:r>
+      <w:r>
+        <w:rPr>
+          <w:rFonts w:ascii="Times New Roman" w:hAnsi="Times New Roman" w:cs="Times New Roman"/>
+          <w:sz w:val="24"/>
+          <w:szCs w:val="24"/>
+        </w:rPr>
+        <w:t xml:space="preserve">eaderboard. Students will be able to compete </w:t>
+      </w:r>
+      <w:r>
+        <w:rPr>
+          <w:rFonts w:ascii="Times New Roman" w:hAnsi="Times New Roman" w:cs="Times New Roman"/>
+          <w:sz w:val="24"/>
+          <w:szCs w:val="24"/>
+        </w:rPr>
+        <w:t>in challenges for overall athletic performance on</w:t>
+      </w:r>
+      <w:r>
+        <w:rPr>
+          <w:rFonts w:ascii="Times New Roman" w:hAnsi="Times New Roman" w:cs="Times New Roman"/>
+          <w:sz w:val="24"/>
+          <w:szCs w:val="24"/>
+        </w:rPr>
+        <w:t xml:space="preserve"> the</w:t>
+      </w:r>
+      <w:r>
+        <w:rPr>
+          <w:rFonts w:ascii="Times New Roman" w:hAnsi="Times New Roman" w:cs="Times New Roman"/>
+          <w:sz w:val="24"/>
+          <w:szCs w:val="24"/>
+        </w:rPr>
+        <w:t xml:space="preserve"> Campus Leaderboard feature. This Leaderboard will pull data such as distance to calculate the highest value between users, recording them on the leaderboard. </w:t>
+      </w:r>
+      <w:r>
+        <w:rPr>
+          <w:rFonts w:ascii="Times New Roman" w:hAnsi="Times New Roman" w:cs="Times New Roman"/>
+          <w:sz w:val="24"/>
+          <w:szCs w:val="24"/>
+        </w:rPr>
+        <w:t xml:space="preserve">The Vulcan Activity Tracker will use both numeric and alphanumeric data to supplement platform features. </w:t>
+      </w:r>
+      <w:r>
+        <w:rPr>
+          <w:rFonts w:ascii="Times New Roman" w:hAnsi="Times New Roman" w:cs="Times New Roman"/>
+          <w:sz w:val="24"/>
+          <w:szCs w:val="24"/>
+        </w:rPr>
+        <w:t xml:space="preserve">Systems of filtering, storing, and fetching data will be important to this project’s functionality. </w:t>
+      </w:r>
+    </w:p>
+    <w:p>
+      <w:pPr>
+        <w:pStyle w:val="Heading2"/>
+        <w:rPr>
+          <w:rFonts w:ascii="Times New Roman" w:hAnsi="Times New Roman" w:cs="Times New Roman"/>
+          <w:b/>
+          <w:bCs/>
+          <w:color w:val="auto"/>
+          <w:sz w:val="24"/>
+          <w:szCs w:val="24"/>
+        </w:rPr>
+      </w:pPr>
+    </w:p>
+    <w:p>
+      <w:pPr>
+        <w:pStyle w:val="Heading2"/>
+        <w:rPr>
+          <w:rFonts w:ascii="Times New Roman" w:hAnsi="Times New Roman" w:cs="Times New Roman"/>
+          <w:b/>
+          <w:bCs/>
+          <w:color w:val="auto"/>
+          <w:sz w:val="24"/>
+          <w:szCs w:val="24"/>
+        </w:rPr>
+      </w:pPr>
+    </w:p>
+    <w:p>
+      <w:pPr>
+        <w:pStyle w:val="Heading2"/>
+        <w:rPr>
+          <w:rFonts w:ascii="Times New Roman" w:hAnsi="Times New Roman" w:cs="Times New Roman"/>
+          <w:b/>
+          <w:bCs/>
+          <w:color w:val="auto"/>
+          <w:sz w:val="24"/>
+          <w:szCs w:val="24"/>
+        </w:rPr>
+      </w:pPr>
+    </w:p>
+    <w:p>
+      <w:pPr>
+        <w:pStyle w:val="Heading2"/>
+        <w:rPr>
+          <w:rFonts w:ascii="Times New Roman" w:hAnsi="Times New Roman" w:cs="Times New Roman"/>
+          <w:b/>
+          <w:bCs/>
+          <w:color w:val="auto"/>
+          <w:sz w:val="24"/>
+          <w:szCs w:val="24"/>
+        </w:rPr>
+      </w:pPr>
+    </w:p>
+    <w:p>
+      <w:pPr>
+        <w:pStyle w:val="Heading2"/>
+        <w:rPr>
+          <w:rFonts w:ascii="Times New Roman" w:hAnsi="Times New Roman" w:cs="Times New Roman"/>
+          <w:b/>
+          <w:bCs/>
+          <w:color w:val="auto"/>
+          <w:sz w:val="24"/>
+          <w:szCs w:val="24"/>
+        </w:rPr>
+      </w:pPr>
+    </w:p>
+    <w:p>
+      <w:pPr>
+        <w:pStyle w:val="Heading2"/>
+        <w:rPr>
+          <w:rFonts w:ascii="Times New Roman" w:hAnsi="Times New Roman" w:cs="Times New Roman"/>
+          <w:b/>
+          <w:bCs/>
+          <w:color w:val="auto"/>
+          <w:sz w:val="24"/>
+          <w:szCs w:val="24"/>
+        </w:rPr>
+      </w:pPr>
     </w:p>
     <w:p/>
     <w:p>
@@ -6027,7 +6340,7 @@
           <w:szCs w:val="24"/>
         </w:rPr>
       </w:pPr>
-      <w:bookmarkStart w:id="8" w:name="_Toc210473281"/>
+      <w:bookmarkStart w:id="9" w:name="_Toc210490763"/>
       <w:r>
         <w:rPr>
           <w:rFonts w:ascii="Times New Roman" w:hAnsi="Times New Roman" w:cs="Times New Roman"/>
@@ -6037,9 +6350,10 @@
           <w:sz w:val="24"/>
           <w:szCs w:val="24"/>
         </w:rPr>
-        <w:t>Description of Data Sources</w:t>
-      </w:r>
-      <w:bookmarkEnd w:id="8"/>
+        <w:lastRenderedPageBreak/>
+        <w:t>Use Case UML Diagrams &amp; Descriptions</w:t>
+      </w:r>
+      <w:bookmarkEnd w:id="9"/>
     </w:p>
     <w:p>
       <w:pPr>
@@ -6057,15 +6371,31 @@
           <w:sz w:val="24"/>
           <w:szCs w:val="24"/>
         </w:rPr>
-        <w:t xml:space="preserve">The Vulcan Activity Tracker will handle and access multiple data sources to provide users with </w:t>
-      </w:r>
-      <w:r>
-        <w:rPr>
-          <w:rFonts w:ascii="Times New Roman" w:hAnsi="Times New Roman" w:cs="Times New Roman"/>
-          <w:sz w:val="24"/>
-          <w:szCs w:val="24"/>
-        </w:rPr>
-        <w:t>refined athletic information.</w:t>
+        <w:t xml:space="preserve">The section below </w:t>
+      </w:r>
+      <w:r>
+        <w:rPr>
+          <w:rFonts w:ascii="Times New Roman" w:hAnsi="Times New Roman" w:cs="Times New Roman"/>
+          <w:sz w:val="24"/>
+          <w:szCs w:val="24"/>
+        </w:rPr>
+        <w:t>encompasses a</w:t>
+      </w:r>
+      <w:r>
+        <w:rPr>
+          <w:rFonts w:ascii="Times New Roman" w:hAnsi="Times New Roman" w:cs="Times New Roman"/>
+          <w:sz w:val="24"/>
+          <w:szCs w:val="24"/>
+        </w:rPr>
+        <w:t xml:space="preserve"> visual</w:t>
+      </w:r>
+      <w:r>
+        <w:rPr>
+          <w:rFonts w:ascii="Times New Roman" w:hAnsi="Times New Roman" w:cs="Times New Roman"/>
+          <w:sz w:val="24"/>
+          <w:szCs w:val="24"/>
+        </w:rPr>
+        <w:t xml:space="preserve"> representation of the Vulcan Activity Tracker.</w:t>
       </w:r>
       <w:r>
         <w:rPr>
@@ -6081,363 +6411,307 @@
           <w:sz w:val="24"/>
           <w:szCs w:val="24"/>
         </w:rPr>
-        <w:t>Users will manually enter activity data into their user profile. This data will be represented in activity name, time, date, description</w:t>
-      </w:r>
-      <w:r>
-        <w:rPr>
-          <w:rFonts w:ascii="Times New Roman" w:hAnsi="Times New Roman" w:cs="Times New Roman"/>
-          <w:sz w:val="24"/>
-          <w:szCs w:val="24"/>
-        </w:rPr>
-        <w:t>, calories burned</w:t>
-      </w:r>
-      <w:r>
-        <w:rPr>
-          <w:rFonts w:ascii="Times New Roman" w:hAnsi="Times New Roman" w:cs="Times New Roman"/>
-          <w:sz w:val="24"/>
-          <w:szCs w:val="24"/>
-        </w:rPr>
-        <w:t xml:space="preserve">. Users will also be able to record </w:t>
-      </w:r>
-      <w:r>
-        <w:rPr>
-          <w:rFonts w:ascii="Times New Roman" w:hAnsi="Times New Roman" w:cs="Times New Roman"/>
-          <w:sz w:val="24"/>
-          <w:szCs w:val="24"/>
-        </w:rPr>
-        <w:t xml:space="preserve">what environment was used to participate in their activity. For example, a student ran for 5 miles, on the </w:t>
-      </w:r>
-      <w:r>
-        <w:rPr>
-          <w:rFonts w:ascii="Times New Roman" w:hAnsi="Times New Roman" w:cs="Times New Roman"/>
-          <w:sz w:val="24"/>
-          <w:szCs w:val="24"/>
-        </w:rPr>
-        <w:t>Riverview Road loop</w:t>
-      </w:r>
-      <w:r>
-        <w:rPr>
-          <w:rFonts w:ascii="Times New Roman" w:hAnsi="Times New Roman" w:cs="Times New Roman"/>
-          <w:sz w:val="24"/>
-          <w:szCs w:val="24"/>
-        </w:rPr>
-        <w:t xml:space="preserve">. This student would record time, distance, energy expended, and the path they chose to run on. Users can also </w:t>
-      </w:r>
-      <w:r>
-        <w:rPr>
-          <w:rFonts w:ascii="Times New Roman" w:hAnsi="Times New Roman" w:cs="Times New Roman"/>
-          <w:sz w:val="24"/>
-          <w:szCs w:val="24"/>
-        </w:rPr>
-        <w:t xml:space="preserve">record if it was a solo exercise or participated in a group. The Vulcan Activity Tracker will store these records to </w:t>
-      </w:r>
-      <w:r>
-        <w:rPr>
-          <w:rFonts w:ascii="Times New Roman" w:hAnsi="Times New Roman" w:cs="Times New Roman"/>
-          <w:sz w:val="24"/>
-          <w:szCs w:val="24"/>
-        </w:rPr>
-        <w:t>implement</w:t>
-      </w:r>
-      <w:r>
-        <w:rPr>
-          <w:rFonts w:ascii="Times New Roman" w:hAnsi="Times New Roman" w:cs="Times New Roman"/>
-          <w:sz w:val="24"/>
-          <w:szCs w:val="24"/>
-        </w:rPr>
-        <w:t xml:space="preserve"> in 2 ways. </w:t>
-      </w:r>
-      <w:r>
-        <w:rPr>
-          <w:rFonts w:ascii="Times New Roman" w:hAnsi="Times New Roman" w:cs="Times New Roman"/>
-          <w:sz w:val="24"/>
-          <w:szCs w:val="24"/>
-        </w:rPr>
-        <w:t xml:space="preserve">The first use will be an Activity History Viewer. Incorporated into a student profile, they can easily see what past activities they </w:t>
-      </w:r>
-      <w:r>
-        <w:rPr>
-          <w:rFonts w:ascii="Times New Roman" w:hAnsi="Times New Roman" w:cs="Times New Roman"/>
-          <w:sz w:val="24"/>
-          <w:szCs w:val="24"/>
-        </w:rPr>
-        <w:t xml:space="preserve">participated in and following statistics. The second use of the athletic records will be the overall platform </w:t>
-      </w:r>
-      <w:r>
-        <w:rPr>
-          <w:rFonts w:ascii="Times New Roman" w:hAnsi="Times New Roman" w:cs="Times New Roman"/>
-          <w:sz w:val="24"/>
-          <w:szCs w:val="24"/>
-        </w:rPr>
-        <w:t>L</w:t>
-      </w:r>
-      <w:r>
-        <w:rPr>
-          <w:rFonts w:ascii="Times New Roman" w:hAnsi="Times New Roman" w:cs="Times New Roman"/>
-          <w:sz w:val="24"/>
-          <w:szCs w:val="24"/>
-        </w:rPr>
-        <w:t xml:space="preserve">eaderboard. Students will be able to compete </w:t>
-      </w:r>
-      <w:r>
-        <w:rPr>
-          <w:rFonts w:ascii="Times New Roman" w:hAnsi="Times New Roman" w:cs="Times New Roman"/>
-          <w:sz w:val="24"/>
-          <w:szCs w:val="24"/>
-        </w:rPr>
-        <w:t>in challenges for overall athletic performance on</w:t>
-      </w:r>
-      <w:r>
-        <w:rPr>
-          <w:rFonts w:ascii="Times New Roman" w:hAnsi="Times New Roman" w:cs="Times New Roman"/>
-          <w:sz w:val="24"/>
-          <w:szCs w:val="24"/>
-        </w:rPr>
-        <w:t xml:space="preserve"> the</w:t>
-      </w:r>
-      <w:r>
-        <w:rPr>
-          <w:rFonts w:ascii="Times New Roman" w:hAnsi="Times New Roman" w:cs="Times New Roman"/>
-          <w:sz w:val="24"/>
-          <w:szCs w:val="24"/>
-        </w:rPr>
-        <w:t xml:space="preserve"> Campus Leaderboard feature. This Leaderboard will pull data such as distance to calculate the highest value between users, recording them on the leaderboard. </w:t>
-      </w:r>
-      <w:r>
-        <w:rPr>
-          <w:rFonts w:ascii="Times New Roman" w:hAnsi="Times New Roman" w:cs="Times New Roman"/>
-          <w:sz w:val="24"/>
-          <w:szCs w:val="24"/>
-        </w:rPr>
-        <w:t xml:space="preserve">The Vulcan Activity Tracker will use both numeric and alphanumeric data to supplement platform features. </w:t>
-      </w:r>
-      <w:r>
-        <w:rPr>
-          <w:rFonts w:ascii="Times New Roman" w:hAnsi="Times New Roman" w:cs="Times New Roman"/>
-          <w:sz w:val="24"/>
-          <w:szCs w:val="24"/>
-        </w:rPr>
-        <w:t xml:space="preserve">Systems of filtering, storing, and fetching data will be important to this project’s functionality. </w:t>
-      </w:r>
-    </w:p>
-    <w:p>
-      <w:pPr>
-        <w:pStyle w:val="Heading2"/>
-        <w:rPr>
-          <w:rFonts w:ascii="Times New Roman" w:hAnsi="Times New Roman" w:cs="Times New Roman"/>
-          <w:b/>
-          <w:bCs/>
-          <w:color w:val="auto"/>
-          <w:sz w:val="24"/>
-          <w:szCs w:val="24"/>
-        </w:rPr>
-      </w:pPr>
-      <w:bookmarkStart w:id="9" w:name="_Toc210473282"/>
-    </w:p>
-    <w:p>
-      <w:pPr>
-        <w:pStyle w:val="Heading2"/>
-        <w:rPr>
-          <w:rFonts w:ascii="Times New Roman" w:hAnsi="Times New Roman" w:cs="Times New Roman"/>
-          <w:b/>
-          <w:bCs/>
-          <w:color w:val="auto"/>
-          <w:sz w:val="24"/>
-          <w:szCs w:val="24"/>
-        </w:rPr>
-      </w:pPr>
-    </w:p>
-    <w:p>
-      <w:pPr>
-        <w:pStyle w:val="Heading2"/>
-        <w:rPr>
-          <w:rFonts w:ascii="Times New Roman" w:hAnsi="Times New Roman" w:cs="Times New Roman"/>
-          <w:b/>
-          <w:bCs/>
-          <w:color w:val="auto"/>
-          <w:sz w:val="24"/>
-          <w:szCs w:val="24"/>
-        </w:rPr>
-      </w:pPr>
-    </w:p>
-    <w:p>
-      <w:pPr>
-        <w:pStyle w:val="Heading2"/>
-        <w:rPr>
-          <w:rFonts w:ascii="Times New Roman" w:hAnsi="Times New Roman" w:cs="Times New Roman"/>
-          <w:b/>
-          <w:bCs/>
-          <w:color w:val="auto"/>
-          <w:sz w:val="24"/>
-          <w:szCs w:val="24"/>
-        </w:rPr>
-      </w:pPr>
-    </w:p>
-    <w:p>
-      <w:pPr>
-        <w:pStyle w:val="Heading2"/>
-        <w:rPr>
-          <w:rFonts w:ascii="Times New Roman" w:hAnsi="Times New Roman" w:cs="Times New Roman"/>
-          <w:b/>
-          <w:bCs/>
-          <w:color w:val="auto"/>
-          <w:sz w:val="24"/>
-          <w:szCs w:val="24"/>
-        </w:rPr>
-      </w:pPr>
-    </w:p>
-    <w:p>
-      <w:pPr>
-        <w:pStyle w:val="Heading2"/>
-        <w:rPr>
-          <w:rFonts w:ascii="Times New Roman" w:hAnsi="Times New Roman" w:cs="Times New Roman"/>
-          <w:b/>
-          <w:bCs/>
-          <w:color w:val="auto"/>
-          <w:sz w:val="24"/>
-          <w:szCs w:val="24"/>
-        </w:rPr>
-      </w:pPr>
-    </w:p>
-    <w:p/>
-    <w:p>
-      <w:pPr>
-        <w:pStyle w:val="Heading2"/>
-        <w:rPr>
-          <w:rFonts w:ascii="Times New Roman" w:hAnsi="Times New Roman" w:cs="Times New Roman"/>
-          <w:b/>
-          <w:bCs/>
-          <w:color w:val="auto"/>
-          <w:sz w:val="24"/>
-          <w:szCs w:val="24"/>
-        </w:rPr>
-      </w:pPr>
-      <w:r>
-        <w:rPr>
-          <w:rFonts w:ascii="Times New Roman" w:hAnsi="Times New Roman" w:cs="Times New Roman"/>
-          <w:b/>
-          <w:bCs/>
-          <w:color w:val="auto"/>
-          <w:sz w:val="24"/>
-          <w:szCs w:val="24"/>
+        <w:t>Unified Modeling Language</w:t>
+      </w:r>
+      <w:r>
+        <w:rPr>
+          <w:rFonts w:ascii="Times New Roman" w:hAnsi="Times New Roman" w:cs="Times New Roman"/>
+          <w:sz w:val="24"/>
+          <w:szCs w:val="24"/>
+        </w:rPr>
+        <w:t xml:space="preserve"> (UML)</w:t>
+      </w:r>
+      <w:r>
+        <w:rPr>
+          <w:rFonts w:ascii="Times New Roman" w:hAnsi="Times New Roman" w:cs="Times New Roman"/>
+          <w:sz w:val="24"/>
+          <w:szCs w:val="24"/>
+        </w:rPr>
+        <w:t xml:space="preserve"> is used to specify, </w:t>
+      </w:r>
+      <w:r>
+        <w:rPr>
+          <w:rFonts w:ascii="Times New Roman" w:hAnsi="Times New Roman" w:cs="Times New Roman"/>
+          <w:sz w:val="24"/>
+          <w:szCs w:val="24"/>
+        </w:rPr>
+        <w:t>visualize</w:t>
+      </w:r>
+      <w:r>
+        <w:rPr>
+          <w:rFonts w:ascii="Times New Roman" w:hAnsi="Times New Roman" w:cs="Times New Roman"/>
+          <w:sz w:val="24"/>
+          <w:szCs w:val="24"/>
+        </w:rPr>
+        <w:t>, and construct</w:t>
+      </w:r>
+      <w:r>
+        <w:rPr>
+          <w:rFonts w:ascii="Times New Roman" w:hAnsi="Times New Roman" w:cs="Times New Roman"/>
+          <w:sz w:val="24"/>
+          <w:szCs w:val="24"/>
+        </w:rPr>
+        <w:t xml:space="preserve"> software architecture, design</w:t>
+      </w:r>
+      <w:r>
+        <w:rPr>
+          <w:rFonts w:ascii="Times New Roman" w:hAnsi="Times New Roman" w:cs="Times New Roman"/>
+          <w:sz w:val="24"/>
+          <w:szCs w:val="24"/>
+        </w:rPr>
+        <w:t>s</w:t>
+      </w:r>
+      <w:r>
+        <w:rPr>
+          <w:rFonts w:ascii="Times New Roman" w:hAnsi="Times New Roman" w:cs="Times New Roman"/>
+          <w:sz w:val="24"/>
+          <w:szCs w:val="24"/>
+        </w:rPr>
+        <w:t>, and frameworks</w:t>
+      </w:r>
+      <w:r>
+        <w:rPr>
+          <w:rFonts w:ascii="Times New Roman" w:hAnsi="Times New Roman" w:cs="Times New Roman"/>
+          <w:sz w:val="24"/>
+          <w:szCs w:val="24"/>
+        </w:rPr>
+        <w:t xml:space="preserve">. </w:t>
+      </w:r>
+      <w:r>
+        <w:rPr>
+          <w:rFonts w:ascii="Times New Roman" w:hAnsi="Times New Roman" w:cs="Times New Roman"/>
+          <w:sz w:val="24"/>
+          <w:szCs w:val="24"/>
+        </w:rPr>
+        <w:t>A c</w:t>
+      </w:r>
+      <w:r>
+        <w:rPr>
+          <w:rFonts w:ascii="Times New Roman" w:hAnsi="Times New Roman" w:cs="Times New Roman"/>
+          <w:sz w:val="24"/>
+          <w:szCs w:val="24"/>
+        </w:rPr>
+        <w:t xml:space="preserve">omplete blueprint of project features </w:t>
+      </w:r>
+      <w:proofErr w:type="gramStart"/>
+      <w:r>
+        <w:rPr>
+          <w:rFonts w:ascii="Times New Roman" w:hAnsi="Times New Roman" w:cs="Times New Roman"/>
+          <w:sz w:val="24"/>
+          <w:szCs w:val="24"/>
+        </w:rPr>
+        <w:t>ar</w:t>
+      </w:r>
+      <w:r>
+        <w:rPr>
+          <w:rFonts w:ascii="Times New Roman" w:hAnsi="Times New Roman" w:cs="Times New Roman"/>
+          <w:sz w:val="24"/>
+          <w:szCs w:val="24"/>
+        </w:rPr>
+        <w:t>e</w:t>
+      </w:r>
+      <w:proofErr w:type="gramEnd"/>
+      <w:r>
+        <w:rPr>
+          <w:rFonts w:ascii="Times New Roman" w:hAnsi="Times New Roman" w:cs="Times New Roman"/>
+          <w:sz w:val="24"/>
+          <w:szCs w:val="24"/>
+        </w:rPr>
+        <w:t xml:space="preserve"> </w:t>
+      </w:r>
+      <w:r>
+        <w:rPr>
+          <w:rFonts w:ascii="Times New Roman" w:hAnsi="Times New Roman" w:cs="Times New Roman"/>
+          <w:sz w:val="24"/>
+          <w:szCs w:val="24"/>
+        </w:rPr>
+        <w:t xml:space="preserve">mapped out and </w:t>
+      </w:r>
+      <w:r>
+        <w:rPr>
+          <w:rFonts w:ascii="Times New Roman" w:hAnsi="Times New Roman" w:cs="Times New Roman"/>
+          <w:sz w:val="24"/>
+          <w:szCs w:val="24"/>
+        </w:rPr>
+        <w:t xml:space="preserve">organized into manageable subdivisions. This allows for </w:t>
+      </w:r>
+      <w:r>
+        <w:rPr>
+          <w:rFonts w:ascii="Times New Roman" w:hAnsi="Times New Roman" w:cs="Times New Roman"/>
+          <w:sz w:val="24"/>
+          <w:szCs w:val="24"/>
+        </w:rPr>
+        <w:t xml:space="preserve">project </w:t>
+      </w:r>
+      <w:r>
+        <w:rPr>
+          <w:rFonts w:ascii="Times New Roman" w:hAnsi="Times New Roman" w:cs="Times New Roman"/>
+          <w:sz w:val="24"/>
+          <w:szCs w:val="24"/>
+        </w:rPr>
+        <w:t xml:space="preserve">complexity to be reduced, </w:t>
+      </w:r>
+      <w:r>
+        <w:rPr>
+          <w:rFonts w:ascii="Times New Roman" w:hAnsi="Times New Roman" w:cs="Times New Roman"/>
+          <w:sz w:val="24"/>
+          <w:szCs w:val="24"/>
+        </w:rPr>
+        <w:t>aiding team development.</w:t>
+      </w:r>
+      <w:r>
+        <w:rPr>
+          <w:rFonts w:ascii="Times New Roman" w:hAnsi="Times New Roman" w:cs="Times New Roman"/>
+          <w:sz w:val="24"/>
+          <w:szCs w:val="24"/>
+        </w:rPr>
+        <w:t xml:space="preserve"> With these subdivisions, sections can also be allocated to team members for development.</w:t>
+      </w:r>
+    </w:p>
+    <w:p>
+      <w:pPr>
+        <w:spacing w:line="480" w:lineRule="auto"/>
+        <w:ind w:firstLine="720"/>
+        <w:rPr>
+          <w:rFonts w:ascii="Times New Roman" w:hAnsi="Times New Roman" w:cs="Times New Roman"/>
+          <w:sz w:val="24"/>
+          <w:szCs w:val="24"/>
+        </w:rPr>
+      </w:pPr>
+      <w:r>
+        <w:rPr>
+          <w:rFonts w:ascii="Times New Roman" w:hAnsi="Times New Roman" w:cs="Times New Roman"/>
+          <w:sz w:val="24"/>
+          <w:szCs w:val="24"/>
+        </w:rPr>
+        <w:t>Included in the Vulcan Activity Tracker UML are four sections:  User Interface Interaction, Data</w:t>
+      </w:r>
+      <w:r>
+        <w:rPr>
+          <w:rFonts w:ascii="Times New Roman" w:hAnsi="Times New Roman" w:cs="Times New Roman"/>
+          <w:sz w:val="24"/>
+          <w:szCs w:val="24"/>
+        </w:rPr>
+        <w:t xml:space="preserve"> Storage, Data Migration, and User to User Interaction.</w:t>
+      </w:r>
+      <w:r>
+        <w:rPr>
+          <w:rFonts w:ascii="Times New Roman" w:hAnsi="Times New Roman" w:cs="Times New Roman"/>
+          <w:sz w:val="24"/>
+          <w:szCs w:val="24"/>
+        </w:rPr>
+        <w:t xml:space="preserve"> These sections were carefully formed to provide </w:t>
+      </w:r>
+      <w:r>
+        <w:rPr>
+          <w:rFonts w:ascii="Times New Roman" w:hAnsi="Times New Roman" w:cs="Times New Roman"/>
+          <w:sz w:val="24"/>
+          <w:szCs w:val="24"/>
+        </w:rPr>
+        <w:t>clarity of the main working components</w:t>
+      </w:r>
+      <w:r>
+        <w:rPr>
+          <w:rFonts w:ascii="Times New Roman" w:hAnsi="Times New Roman" w:cs="Times New Roman"/>
+          <w:sz w:val="24"/>
+          <w:szCs w:val="24"/>
+        </w:rPr>
+        <w:t xml:space="preserve"> that drive the Vulcan Activity Tracker</w:t>
+      </w:r>
+      <w:r>
+        <w:rPr>
+          <w:rFonts w:ascii="Times New Roman" w:hAnsi="Times New Roman" w:cs="Times New Roman"/>
+          <w:sz w:val="24"/>
+          <w:szCs w:val="24"/>
+        </w:rPr>
+        <w:t xml:space="preserve">. </w:t>
+      </w:r>
+      <w:r>
+        <w:rPr>
+          <w:rFonts w:ascii="Times New Roman" w:hAnsi="Times New Roman" w:cs="Times New Roman"/>
+          <w:sz w:val="24"/>
+          <w:szCs w:val="24"/>
+        </w:rPr>
+        <w:t>The following UML incapsulate how a user is intended to interact with the platform</w:t>
+      </w:r>
+      <w:r>
+        <w:rPr>
+          <w:rFonts w:ascii="Times New Roman" w:hAnsi="Times New Roman" w:cs="Times New Roman"/>
+          <w:sz w:val="24"/>
+          <w:szCs w:val="24"/>
+        </w:rPr>
+        <w:t xml:space="preserve"> and </w:t>
+      </w:r>
+      <w:r>
+        <w:rPr>
+          <w:rFonts w:ascii="Times New Roman" w:hAnsi="Times New Roman" w:cs="Times New Roman"/>
+          <w:sz w:val="24"/>
+          <w:szCs w:val="24"/>
+        </w:rPr>
+        <w:t>how</w:t>
+      </w:r>
+      <w:r>
+        <w:rPr>
+          <w:rFonts w:ascii="Times New Roman" w:hAnsi="Times New Roman" w:cs="Times New Roman"/>
+          <w:sz w:val="24"/>
+          <w:szCs w:val="24"/>
+        </w:rPr>
+        <w:t xml:space="preserve"> input</w:t>
+      </w:r>
+      <w:r>
+        <w:rPr>
+          <w:rFonts w:ascii="Times New Roman" w:hAnsi="Times New Roman" w:cs="Times New Roman"/>
+          <w:sz w:val="24"/>
+          <w:szCs w:val="24"/>
+        </w:rPr>
+        <w:t xml:space="preserve"> data is </w:t>
+      </w:r>
+      <w:r>
+        <w:rPr>
+          <w:rFonts w:ascii="Times New Roman" w:hAnsi="Times New Roman" w:cs="Times New Roman"/>
+          <w:sz w:val="24"/>
+          <w:szCs w:val="24"/>
+        </w:rPr>
+        <w:t xml:space="preserve">stored. Additionally, </w:t>
+      </w:r>
+      <w:r>
+        <w:rPr>
+          <w:rFonts w:ascii="Times New Roman" w:hAnsi="Times New Roman" w:cs="Times New Roman"/>
+          <w:sz w:val="24"/>
+          <w:szCs w:val="24"/>
+        </w:rPr>
+        <w:t xml:space="preserve">these diagrams show the linking of both server and client sides of the </w:t>
+      </w:r>
+      <w:r>
+        <w:rPr>
+          <w:rFonts w:ascii="Times New Roman" w:hAnsi="Times New Roman" w:cs="Times New Roman"/>
+          <w:sz w:val="24"/>
+          <w:szCs w:val="24"/>
+        </w:rPr>
+        <w:t>application. Finally, the UML shows how users can interact socially with other users through internet connection.</w:t>
+      </w:r>
+    </w:p>
+    <w:p>
+      <w:pPr>
+        <w:spacing w:line="480" w:lineRule="auto"/>
+        <w:ind w:firstLine="720"/>
+        <w:rPr>
+          <w:rFonts w:ascii="Times New Roman" w:hAnsi="Times New Roman" w:cs="Times New Roman"/>
+          <w:sz w:val="24"/>
+          <w:szCs w:val="24"/>
+        </w:rPr>
+      </w:pPr>
+    </w:p>
+    <w:p>
+      <w:r>
+        <w:rPr>
+          <w:noProof/>
         </w:rPr>
         <w:lastRenderedPageBreak/>
-        <w:t>Use Case UML Diagrams &amp; Descriptions</w:t>
-      </w:r>
-      <w:bookmarkEnd w:id="9"/>
-    </w:p>
-    <w:p>
-      <w:r>
-        <w:t>User interacting with platform</w:t>
-      </w:r>
-    </w:p>
-    <w:p>
-      <w:pPr>
-        <w:pStyle w:val="ListParagraph"/>
-        <w:numPr>
-          <w:ilvl w:val="0"/>
-          <w:numId w:val="4"/>
-        </w:numPr>
-      </w:pPr>
-      <w:r>
-        <w:t xml:space="preserve">User portal </w:t>
-      </w:r>
-    </w:p>
-    <w:p>
-      <w:pPr>
-        <w:pStyle w:val="ListParagraph"/>
-        <w:numPr>
-          <w:ilvl w:val="0"/>
-          <w:numId w:val="4"/>
-        </w:numPr>
-      </w:pPr>
-      <w:r>
-        <w:t xml:space="preserve">Activity list </w:t>
-      </w:r>
-    </w:p>
-    <w:p>
-      <w:pPr>
-        <w:pStyle w:val="ListParagraph"/>
-        <w:numPr>
-          <w:ilvl w:val="0"/>
-          <w:numId w:val="4"/>
-        </w:numPr>
-      </w:pPr>
-      <w:r>
-        <w:t>Filter activity</w:t>
-      </w:r>
-    </w:p>
-    <w:p>
-      <w:pPr>
-        <w:pStyle w:val="ListParagraph"/>
-        <w:numPr>
-          <w:ilvl w:val="0"/>
-          <w:numId w:val="4"/>
-        </w:numPr>
-      </w:pPr>
-      <w:r>
-        <w:t>History</w:t>
-      </w:r>
-    </w:p>
-    <w:p>
-      <w:pPr>
-        <w:pStyle w:val="ListParagraph"/>
-        <w:numPr>
-          <w:ilvl w:val="0"/>
-          <w:numId w:val="4"/>
-        </w:numPr>
-      </w:pPr>
-      <w:r>
-        <w:t>Choose maps</w:t>
-      </w:r>
-    </w:p>
-    <w:p>
-      <w:pPr>
-        <w:pStyle w:val="ListParagraph"/>
-        <w:numPr>
-          <w:ilvl w:val="0"/>
-          <w:numId w:val="4"/>
-        </w:numPr>
-      </w:pPr>
-      <w:r>
-        <w:t>Choose activities</w:t>
-      </w:r>
-    </w:p>
-    <w:p>
-      <w:r>
-        <w:t>User interacting with others</w:t>
-      </w:r>
-    </w:p>
-    <w:p>
-      <w:pPr>
-        <w:pStyle w:val="ListParagraph"/>
-        <w:numPr>
-          <w:ilvl w:val="0"/>
-          <w:numId w:val="2"/>
-        </w:numPr>
-      </w:pPr>
-      <w:r>
-        <w:t>Leaderboard</w:t>
-      </w:r>
-    </w:p>
-    <w:p>
-      <w:pPr>
-        <w:pStyle w:val="ListParagraph"/>
-        <w:numPr>
-          <w:ilvl w:val="0"/>
-          <w:numId w:val="2"/>
-        </w:numPr>
-      </w:pPr>
-      <w:r>
-        <w:t>Group activities</w:t>
-      </w:r>
-    </w:p>
-    <w:p>
-      <w:r>
         <w:drawing>
-          <wp:inline distT="0" distB="0" distL="0" distR="0" wp14:anchorId="2CC2CBE6" wp14:editId="395C32A1">
-            <wp:extent cx="5943600" cy="3181350"/>
-            <wp:effectExtent l="0" t="0" r="0" b="0"/>
+          <wp:inline distT="0" distB="0" distL="0" distR="0" wp14:anchorId="2CC2CBE6" wp14:editId="254F1CDB">
+            <wp:extent cx="5146602" cy="2989834"/>
+            <wp:effectExtent l="19050" t="19050" r="16510" b="20320"/>
             <wp:docPr id="512877319" name="Picture 1" descr="A diagram of a flowchart&#10;&#10;AI-generated content may be incorrect."/>
             <wp:cNvGraphicFramePr>
               <a:graphicFrameLocks xmlns:a="http://schemas.openxmlformats.org/drawingml/2006/main" noChangeAspect="1"/>
@@ -6449,20 +6723,32 @@
                     <pic:cNvPr id="512877319" name="Picture 1" descr="A diagram of a flowchart&#10;&#10;AI-generated content may be incorrect."/>
                     <pic:cNvPicPr/>
                   </pic:nvPicPr>
-                  <pic:blipFill>
+                  <pic:blipFill rotWithShape="1">
                     <a:blip r:embed="rId8"/>
+                    <a:srcRect l="4385" t="2588" r="9000" b="3406"/>
                     <a:stretch>
                       <a:fillRect/>
                     </a:stretch>
                   </pic:blipFill>
-                  <pic:spPr>
+                  <pic:spPr bwMode="auto">
                     <a:xfrm>
                       <a:off x="0" y="0"/>
-                      <a:ext cx="5943600" cy="3181350"/>
+                      <a:ext cx="5148054" cy="2990678"/>
                     </a:xfrm>
                     <a:prstGeom prst="rect">
                       <a:avLst/>
                     </a:prstGeom>
+                    <a:ln w="12700">
+                      <a:solidFill>
+                        <a:schemeClr val="tx1"/>
+                      </a:solidFill>
+                    </a:ln>
+                    <a:effectLst/>
+                    <a:extLst>
+                      <a:ext uri="{53640926-AAD7-44D8-BBD7-CCE9431645EC}">
+                        <a14:shadowObscured xmlns:a14="http://schemas.microsoft.com/office/drawing/2010/main"/>
+                      </a:ext>
+                    </a:extLst>
                   </pic:spPr>
                 </pic:pic>
               </a:graphicData>
@@ -6472,12 +6758,90 @@
       </w:r>
     </w:p>
     <w:p>
-      <w:r>
-        <w:lastRenderedPageBreak/>
+      <w:pPr>
+        <w:rPr>
+          <w:rFonts w:ascii="Times New Roman" w:hAnsi="Times New Roman" w:cs="Times New Roman"/>
+          <w:sz w:val="24"/>
+          <w:szCs w:val="24"/>
+        </w:rPr>
+      </w:pPr>
+      <w:r>
+        <w:rPr>
+          <w:rFonts w:ascii="Times New Roman" w:hAnsi="Times New Roman" w:cs="Times New Roman"/>
+          <w:sz w:val="24"/>
+          <w:szCs w:val="24"/>
+        </w:rPr>
+        <w:t>Figure 1</w:t>
+      </w:r>
+      <w:r>
+        <w:rPr>
+          <w:rFonts w:ascii="Times New Roman" w:hAnsi="Times New Roman" w:cs="Times New Roman"/>
+          <w:sz w:val="24"/>
+          <w:szCs w:val="24"/>
+        </w:rPr>
+        <w:t>:</w:t>
+      </w:r>
+      <w:r>
+        <w:rPr>
+          <w:rFonts w:ascii="Times New Roman" w:hAnsi="Times New Roman" w:cs="Times New Roman"/>
+          <w:sz w:val="24"/>
+          <w:szCs w:val="24"/>
+        </w:rPr>
+        <w:t xml:space="preserve"> Overview of the Vulcan Activity Tracker application and user</w:t>
+      </w:r>
+      <w:r>
+        <w:rPr>
+          <w:rFonts w:ascii="Times New Roman" w:hAnsi="Times New Roman" w:cs="Times New Roman"/>
+          <w:sz w:val="24"/>
+          <w:szCs w:val="24"/>
+        </w:rPr>
+        <w:t xml:space="preserve"> interaction.</w:t>
+      </w:r>
+    </w:p>
+    <w:p>
+      <w:pPr>
+        <w:rPr>
+          <w:rFonts w:ascii="Times New Roman" w:hAnsi="Times New Roman" w:cs="Times New Roman"/>
+          <w:sz w:val="24"/>
+          <w:szCs w:val="24"/>
+        </w:rPr>
+      </w:pPr>
+      <w:r>
+        <w:rPr>
+          <w:rFonts w:ascii="Times New Roman" w:hAnsi="Times New Roman" w:cs="Times New Roman"/>
+          <w:sz w:val="24"/>
+          <w:szCs w:val="24"/>
+        </w:rPr>
+        <w:t xml:space="preserve">Description: </w:t>
+      </w:r>
+    </w:p>
+    <w:p>
+      <w:pPr>
+        <w:rPr>
+          <w:rFonts w:ascii="Times New Roman" w:hAnsi="Times New Roman" w:cs="Times New Roman"/>
+          <w:sz w:val="24"/>
+          <w:szCs w:val="24"/>
+        </w:rPr>
+      </w:pPr>
+    </w:p>
+    <w:p>
+      <w:pPr>
+        <w:rPr>
+          <w:rFonts w:ascii="Times New Roman" w:hAnsi="Times New Roman" w:cs="Times New Roman"/>
+          <w:sz w:val="24"/>
+          <w:szCs w:val="24"/>
+        </w:rPr>
+      </w:pPr>
+    </w:p>
+    <w:p>
+      <w:r>
+        <w:rPr>
+          <w:noProof/>
+        </w:rPr>
         <w:drawing>
-          <wp:inline distT="0" distB="0" distL="0" distR="0" wp14:anchorId="081B0E89" wp14:editId="0F91BED1">
-            <wp:extent cx="5943600" cy="2927985"/>
-            <wp:effectExtent l="0" t="0" r="0" b="5715"/>
+          <wp:inline distT="0" distB="0" distL="0" distR="0" wp14:anchorId="081B0E89" wp14:editId="02125C75">
+            <wp:extent cx="5443823" cy="2798064"/>
+            <wp:effectExtent l="19050" t="19050" r="24130" b="21590"/>
             <wp:docPr id="838080126" name="Picture 1" descr="A blue diagram with white circles and red text&#10;&#10;AI-generated content may be incorrect."/>
             <wp:cNvGraphicFramePr>
               <a:graphicFrameLocks xmlns:a="http://schemas.openxmlformats.org/drawingml/2006/main" noChangeAspect="1"/>
@@ -6489,20 +6853,31 @@
                     <pic:cNvPr id="838080126" name="Picture 1" descr="A blue diagram with white circles and red text&#10;&#10;AI-generated content may be incorrect."/>
                     <pic:cNvPicPr/>
                   </pic:nvPicPr>
-                  <pic:blipFill>
+                  <pic:blipFill rotWithShape="1">
                     <a:blip r:embed="rId9"/>
+                    <a:srcRect l="5385" t="2187" r="2999" b="2225"/>
                     <a:stretch>
                       <a:fillRect/>
                     </a:stretch>
                   </pic:blipFill>
-                  <pic:spPr>
+                  <pic:spPr bwMode="auto">
                     <a:xfrm>
                       <a:off x="0" y="0"/>
-                      <a:ext cx="5943600" cy="2927985"/>
+                      <a:ext cx="5445245" cy="2798795"/>
                     </a:xfrm>
                     <a:prstGeom prst="rect">
                       <a:avLst/>
                     </a:prstGeom>
+                    <a:ln w="12700">
+                      <a:solidFill>
+                        <a:schemeClr val="tx1"/>
+                      </a:solidFill>
+                    </a:ln>
+                    <a:extLst>
+                      <a:ext uri="{53640926-AAD7-44D8-BBD7-CCE9431645EC}">
+                        <a14:shadowObscured xmlns:a14="http://schemas.microsoft.com/office/drawing/2010/main"/>
+                      </a:ext>
+                    </a:extLst>
                   </pic:spPr>
                 </pic:pic>
               </a:graphicData>
@@ -6512,11 +6887,108 @@
       </w:r>
     </w:p>
     <w:p>
-      <w:r>
+      <w:pPr>
+        <w:rPr>
+          <w:rFonts w:ascii="Times New Roman" w:hAnsi="Times New Roman" w:cs="Times New Roman"/>
+          <w:sz w:val="24"/>
+          <w:szCs w:val="24"/>
+        </w:rPr>
+      </w:pPr>
+      <w:r>
+        <w:rPr>
+          <w:rFonts w:ascii="Times New Roman" w:hAnsi="Times New Roman" w:cs="Times New Roman"/>
+          <w:sz w:val="24"/>
+          <w:szCs w:val="24"/>
+        </w:rPr>
+        <w:t xml:space="preserve">Figure </w:t>
+      </w:r>
+      <w:r>
+        <w:rPr>
+          <w:rFonts w:ascii="Times New Roman" w:hAnsi="Times New Roman" w:cs="Times New Roman"/>
+          <w:sz w:val="24"/>
+          <w:szCs w:val="24"/>
+        </w:rPr>
+        <w:t>2</w:t>
+      </w:r>
+      <w:r>
+        <w:rPr>
+          <w:rFonts w:ascii="Times New Roman" w:hAnsi="Times New Roman" w:cs="Times New Roman"/>
+          <w:sz w:val="24"/>
+          <w:szCs w:val="24"/>
+        </w:rPr>
+        <w:t>: Overview of the Vulcan Activity Tracker</w:t>
+      </w:r>
+      <w:r>
+        <w:rPr>
+          <w:rFonts w:ascii="Times New Roman" w:hAnsi="Times New Roman" w:cs="Times New Roman"/>
+          <w:sz w:val="24"/>
+          <w:szCs w:val="24"/>
+        </w:rPr>
+        <w:t xml:space="preserve"> user</w:t>
+      </w:r>
+      <w:r>
+        <w:rPr>
+          <w:rFonts w:ascii="Times New Roman" w:hAnsi="Times New Roman" w:cs="Times New Roman"/>
+          <w:sz w:val="24"/>
+          <w:szCs w:val="24"/>
+        </w:rPr>
+        <w:t xml:space="preserve"> </w:t>
+      </w:r>
+      <w:r>
+        <w:rPr>
+          <w:rFonts w:ascii="Times New Roman" w:hAnsi="Times New Roman" w:cs="Times New Roman"/>
+          <w:sz w:val="24"/>
+          <w:szCs w:val="24"/>
+        </w:rPr>
+        <w:t xml:space="preserve">data entry and database </w:t>
+      </w:r>
+      <w:proofErr w:type="gramStart"/>
+      <w:r>
+        <w:rPr>
+          <w:rFonts w:ascii="Times New Roman" w:hAnsi="Times New Roman" w:cs="Times New Roman"/>
+          <w:sz w:val="24"/>
+          <w:szCs w:val="24"/>
+        </w:rPr>
+        <w:t xml:space="preserve">storage </w:t>
+      </w:r>
+      <w:r>
+        <w:rPr>
+          <w:rFonts w:ascii="Times New Roman" w:hAnsi="Times New Roman" w:cs="Times New Roman"/>
+          <w:sz w:val="24"/>
+          <w:szCs w:val="24"/>
+        </w:rPr>
+        <w:t>.</w:t>
+      </w:r>
+      <w:proofErr w:type="gramEnd"/>
+    </w:p>
+    <w:p>
+      <w:pPr>
+        <w:rPr>
+          <w:rFonts w:ascii="Times New Roman" w:hAnsi="Times New Roman" w:cs="Times New Roman"/>
+          <w:sz w:val="24"/>
+          <w:szCs w:val="24"/>
+        </w:rPr>
+      </w:pPr>
+      <w:r>
+        <w:rPr>
+          <w:rFonts w:ascii="Times New Roman" w:hAnsi="Times New Roman" w:cs="Times New Roman"/>
+          <w:sz w:val="24"/>
+          <w:szCs w:val="24"/>
+        </w:rPr>
+        <w:t xml:space="preserve">Description: </w:t>
+      </w:r>
+    </w:p>
+    <w:p/>
+    <w:p>
+      <w:r>
+        <w:rPr>
+          <w:noProof/>
+        </w:rPr>
+        <w:lastRenderedPageBreak/>
         <w:drawing>
-          <wp:inline distT="0" distB="0" distL="0" distR="0" wp14:anchorId="19DC34FC" wp14:editId="5A2436D8">
-            <wp:extent cx="5943600" cy="3305175"/>
-            <wp:effectExtent l="0" t="0" r="0" b="9525"/>
+          <wp:inline distT="0" distB="0" distL="0" distR="0" wp14:anchorId="19DC34FC" wp14:editId="7D6429BF">
+            <wp:extent cx="5173598" cy="2935224"/>
+            <wp:effectExtent l="19050" t="19050" r="27305" b="17780"/>
             <wp:docPr id="1891190235" name="Picture 1" descr="A screenshot of a graph&#10;&#10;AI-generated content may be incorrect."/>
             <wp:cNvGraphicFramePr>
               <a:graphicFrameLocks xmlns:a="http://schemas.openxmlformats.org/drawingml/2006/main" noChangeAspect="1"/>
@@ -6528,20 +7000,31 @@
                     <pic:cNvPr id="1891190235" name="Picture 1" descr="A screenshot of a graph&#10;&#10;AI-generated content may be incorrect."/>
                     <pic:cNvPicPr/>
                   </pic:nvPicPr>
-                  <pic:blipFill>
+                  <pic:blipFill rotWithShape="1">
                     <a:blip r:embed="rId10"/>
+                    <a:srcRect l="9386" t="7748" r="3538" b="3414"/>
                     <a:stretch>
                       <a:fillRect/>
                     </a:stretch>
                   </pic:blipFill>
-                  <pic:spPr>
+                  <pic:spPr bwMode="auto">
                     <a:xfrm>
                       <a:off x="0" y="0"/>
-                      <a:ext cx="5943600" cy="3305175"/>
+                      <a:ext cx="5175455" cy="2936278"/>
                     </a:xfrm>
                     <a:prstGeom prst="rect">
                       <a:avLst/>
                     </a:prstGeom>
+                    <a:ln w="12700">
+                      <a:solidFill>
+                        <a:schemeClr val="tx1"/>
+                      </a:solidFill>
+                    </a:ln>
+                    <a:extLst>
+                      <a:ext uri="{53640926-AAD7-44D8-BBD7-CCE9431645EC}">
+                        <a14:shadowObscured xmlns:a14="http://schemas.microsoft.com/office/drawing/2010/main"/>
+                      </a:ext>
+                    </a:extLst>
                   </pic:spPr>
                 </pic:pic>
               </a:graphicData>
@@ -6551,12 +7034,81 @@
       </w:r>
     </w:p>
     <w:p>
-      <w:r>
-        <w:lastRenderedPageBreak/>
+      <w:pPr>
+        <w:rPr>
+          <w:rFonts w:ascii="Times New Roman" w:hAnsi="Times New Roman" w:cs="Times New Roman"/>
+          <w:sz w:val="24"/>
+          <w:szCs w:val="24"/>
+        </w:rPr>
+      </w:pPr>
+      <w:r>
+        <w:rPr>
+          <w:rFonts w:ascii="Times New Roman" w:hAnsi="Times New Roman" w:cs="Times New Roman"/>
+          <w:sz w:val="24"/>
+          <w:szCs w:val="24"/>
+        </w:rPr>
+        <w:t xml:space="preserve">Figure </w:t>
+      </w:r>
+      <w:r>
+        <w:rPr>
+          <w:rFonts w:ascii="Times New Roman" w:hAnsi="Times New Roman" w:cs="Times New Roman"/>
+          <w:sz w:val="24"/>
+          <w:szCs w:val="24"/>
+        </w:rPr>
+        <w:t>3</w:t>
+      </w:r>
+      <w:r>
+        <w:rPr>
+          <w:rFonts w:ascii="Times New Roman" w:hAnsi="Times New Roman" w:cs="Times New Roman"/>
+          <w:sz w:val="24"/>
+          <w:szCs w:val="24"/>
+        </w:rPr>
+        <w:t xml:space="preserve">: Overview of the Vulcan Activity Tracker </w:t>
+      </w:r>
+      <w:r>
+        <w:rPr>
+          <w:rFonts w:ascii="Times New Roman" w:hAnsi="Times New Roman" w:cs="Times New Roman"/>
+          <w:sz w:val="24"/>
+          <w:szCs w:val="24"/>
+        </w:rPr>
+        <w:t>data migration from client to server</w:t>
+      </w:r>
+      <w:r>
+        <w:rPr>
+          <w:rFonts w:ascii="Times New Roman" w:hAnsi="Times New Roman" w:cs="Times New Roman"/>
+          <w:sz w:val="24"/>
+          <w:szCs w:val="24"/>
+        </w:rPr>
+        <w:t>.</w:t>
+      </w:r>
+    </w:p>
+    <w:p>
+      <w:pPr>
+        <w:rPr>
+          <w:rFonts w:ascii="Times New Roman" w:hAnsi="Times New Roman" w:cs="Times New Roman"/>
+          <w:sz w:val="24"/>
+          <w:szCs w:val="24"/>
+        </w:rPr>
+      </w:pPr>
+      <w:r>
+        <w:rPr>
+          <w:rFonts w:ascii="Times New Roman" w:hAnsi="Times New Roman" w:cs="Times New Roman"/>
+          <w:sz w:val="24"/>
+          <w:szCs w:val="24"/>
+        </w:rPr>
+        <w:t xml:space="preserve">Description: </w:t>
+      </w:r>
+    </w:p>
+    <w:p/>
+    <w:p>
+      <w:r>
+        <w:rPr>
+          <w:noProof/>
+        </w:rPr>
         <w:drawing>
-          <wp:inline distT="0" distB="0" distL="0" distR="0" wp14:anchorId="2B4A69CB" wp14:editId="0407C46F">
-            <wp:extent cx="5943600" cy="2606675"/>
-            <wp:effectExtent l="0" t="0" r="0" b="3175"/>
+          <wp:inline distT="0" distB="0" distL="0" distR="0" wp14:anchorId="2B4A69CB" wp14:editId="4907B3B2">
+            <wp:extent cx="5490972" cy="2212151"/>
+            <wp:effectExtent l="19050" t="19050" r="14605" b="17145"/>
             <wp:docPr id="2024036469" name="Picture 1" descr="A diagram of a network&#10;&#10;AI-generated content may be incorrect."/>
             <wp:cNvGraphicFramePr>
               <a:graphicFrameLocks xmlns:a="http://schemas.openxmlformats.org/drawingml/2006/main" noChangeAspect="1"/>
@@ -6568,20 +7120,31 @@
                     <pic:cNvPr id="2024036469" name="Picture 1" descr="A diagram of a network&#10;&#10;AI-generated content may be incorrect."/>
                     <pic:cNvPicPr/>
                   </pic:nvPicPr>
-                  <pic:blipFill>
+                  <pic:blipFill rotWithShape="1">
                     <a:blip r:embed="rId11"/>
+                    <a:srcRect l="4078" t="5087" r="3503" b="10018"/>
                     <a:stretch>
                       <a:fillRect/>
                     </a:stretch>
                   </pic:blipFill>
-                  <pic:spPr>
+                  <pic:spPr bwMode="auto">
                     <a:xfrm>
                       <a:off x="0" y="0"/>
-                      <a:ext cx="5943600" cy="2606675"/>
+                      <a:ext cx="5492986" cy="2212962"/>
                     </a:xfrm>
                     <a:prstGeom prst="rect">
                       <a:avLst/>
                     </a:prstGeom>
+                    <a:ln w="12700">
+                      <a:solidFill>
+                        <a:schemeClr val="tx1"/>
+                      </a:solidFill>
+                    </a:ln>
+                    <a:extLst>
+                      <a:ext uri="{53640926-AAD7-44D8-BBD7-CCE9431645EC}">
+                        <a14:shadowObscured xmlns:a14="http://schemas.microsoft.com/office/drawing/2010/main"/>
+                      </a:ext>
+                    </a:extLst>
                   </pic:spPr>
                 </pic:pic>
               </a:graphicData>
@@ -6594,23 +7157,207 @@
       <w:pPr>
         <w:rPr>
           <w:rFonts w:ascii="Times New Roman" w:hAnsi="Times New Roman" w:cs="Times New Roman"/>
-          <w:b/>
-          <w:bCs/>
-          <w:sz w:val="24"/>
-          <w:szCs w:val="24"/>
-        </w:rPr>
-      </w:pPr>
-    </w:p>
-    <w:p>
-      <w:pPr>
-        <w:rPr>
-          <w:rFonts w:ascii="Times New Roman" w:hAnsi="Times New Roman" w:cs="Times New Roman"/>
-          <w:b/>
-          <w:bCs/>
-          <w:sz w:val="24"/>
-          <w:szCs w:val="24"/>
-        </w:rPr>
-      </w:pPr>
+          <w:sz w:val="24"/>
+          <w:szCs w:val="24"/>
+        </w:rPr>
+      </w:pPr>
+      <w:r>
+        <w:rPr>
+          <w:rFonts w:ascii="Times New Roman" w:hAnsi="Times New Roman" w:cs="Times New Roman"/>
+          <w:sz w:val="24"/>
+          <w:szCs w:val="24"/>
+        </w:rPr>
+        <w:t xml:space="preserve">Figure </w:t>
+      </w:r>
+      <w:r>
+        <w:rPr>
+          <w:rFonts w:ascii="Times New Roman" w:hAnsi="Times New Roman" w:cs="Times New Roman"/>
+          <w:sz w:val="24"/>
+          <w:szCs w:val="24"/>
+        </w:rPr>
+        <w:t>4</w:t>
+      </w:r>
+      <w:r>
+        <w:rPr>
+          <w:rFonts w:ascii="Times New Roman" w:hAnsi="Times New Roman" w:cs="Times New Roman"/>
+          <w:sz w:val="24"/>
+          <w:szCs w:val="24"/>
+        </w:rPr>
+        <w:t xml:space="preserve">: Overview of the Vulcan Activity Tracker </w:t>
+      </w:r>
+      <w:r>
+        <w:rPr>
+          <w:rFonts w:ascii="Times New Roman" w:hAnsi="Times New Roman" w:cs="Times New Roman"/>
+          <w:sz w:val="24"/>
+          <w:szCs w:val="24"/>
+        </w:rPr>
+        <w:t xml:space="preserve">user social </w:t>
+      </w:r>
+      <w:r>
+        <w:rPr>
+          <w:rFonts w:ascii="Times New Roman" w:hAnsi="Times New Roman" w:cs="Times New Roman"/>
+          <w:sz w:val="24"/>
+          <w:szCs w:val="24"/>
+        </w:rPr>
+        <w:t>interaction</w:t>
+      </w:r>
+      <w:r>
+        <w:rPr>
+          <w:rFonts w:ascii="Times New Roman" w:hAnsi="Times New Roman" w:cs="Times New Roman"/>
+          <w:sz w:val="24"/>
+          <w:szCs w:val="24"/>
+        </w:rPr>
+        <w:t>.</w:t>
+      </w:r>
+    </w:p>
+    <w:p>
+      <w:pPr>
+        <w:rPr>
+          <w:rFonts w:ascii="Times New Roman" w:hAnsi="Times New Roman" w:cs="Times New Roman"/>
+          <w:sz w:val="24"/>
+          <w:szCs w:val="24"/>
+        </w:rPr>
+      </w:pPr>
+      <w:r>
+        <w:rPr>
+          <w:rFonts w:ascii="Times New Roman" w:hAnsi="Times New Roman" w:cs="Times New Roman"/>
+          <w:sz w:val="24"/>
+          <w:szCs w:val="24"/>
+        </w:rPr>
+        <w:t xml:space="preserve">Description: </w:t>
+      </w:r>
+    </w:p>
+    <w:p/>
+    <w:p>
+      <w:pPr>
+        <w:rPr>
+          <w:rFonts w:ascii="Times New Roman" w:hAnsi="Times New Roman" w:cs="Times New Roman"/>
+          <w:b/>
+          <w:bCs/>
+          <w:sz w:val="24"/>
+          <w:szCs w:val="24"/>
+        </w:rPr>
+      </w:pPr>
+    </w:p>
+    <w:p>
+      <w:pPr>
+        <w:rPr>
+          <w:rFonts w:ascii="Times New Roman" w:hAnsi="Times New Roman" w:cs="Times New Roman"/>
+          <w:b/>
+          <w:bCs/>
+          <w:sz w:val="24"/>
+          <w:szCs w:val="24"/>
+        </w:rPr>
+      </w:pPr>
+    </w:p>
+    <w:p/>
+    <w:p/>
+    <w:p>
+      <w:r>
+        <w:lastRenderedPageBreak/>
+        <w:t>User interacting with platform</w:t>
+      </w:r>
+    </w:p>
+    <w:p>
+      <w:pPr>
+        <w:pStyle w:val="ListParagraph"/>
+        <w:numPr>
+          <w:ilvl w:val="0"/>
+          <w:numId w:val="4"/>
+        </w:numPr>
+      </w:pPr>
+      <w:r>
+        <w:t xml:space="preserve">User portal </w:t>
+      </w:r>
+    </w:p>
+    <w:p>
+      <w:pPr>
+        <w:pStyle w:val="ListParagraph"/>
+        <w:numPr>
+          <w:ilvl w:val="0"/>
+          <w:numId w:val="4"/>
+        </w:numPr>
+      </w:pPr>
+      <w:r>
+        <w:t xml:space="preserve">Activity list </w:t>
+      </w:r>
+    </w:p>
+    <w:p>
+      <w:pPr>
+        <w:pStyle w:val="ListParagraph"/>
+        <w:numPr>
+          <w:ilvl w:val="0"/>
+          <w:numId w:val="4"/>
+        </w:numPr>
+      </w:pPr>
+      <w:r>
+        <w:t>Filter activity</w:t>
+      </w:r>
+    </w:p>
+    <w:p>
+      <w:pPr>
+        <w:pStyle w:val="ListParagraph"/>
+        <w:numPr>
+          <w:ilvl w:val="0"/>
+          <w:numId w:val="4"/>
+        </w:numPr>
+      </w:pPr>
+      <w:r>
+        <w:t>History</w:t>
+      </w:r>
+    </w:p>
+    <w:p>
+      <w:pPr>
+        <w:pStyle w:val="ListParagraph"/>
+        <w:numPr>
+          <w:ilvl w:val="0"/>
+          <w:numId w:val="4"/>
+        </w:numPr>
+      </w:pPr>
+      <w:r>
+        <w:t>Choose maps</w:t>
+      </w:r>
+    </w:p>
+    <w:p>
+      <w:pPr>
+        <w:pStyle w:val="ListParagraph"/>
+        <w:numPr>
+          <w:ilvl w:val="0"/>
+          <w:numId w:val="4"/>
+        </w:numPr>
+      </w:pPr>
+      <w:r>
+        <w:t>Choose activities</w:t>
+      </w:r>
+    </w:p>
+    <w:p>
+      <w:r>
+        <w:t>User interacting with others</w:t>
+      </w:r>
+    </w:p>
+    <w:p>
+      <w:pPr>
+        <w:pStyle w:val="ListParagraph"/>
+        <w:numPr>
+          <w:ilvl w:val="0"/>
+          <w:numId w:val="2"/>
+        </w:numPr>
+      </w:pPr>
+      <w:r>
+        <w:t>Leaderboard</w:t>
+      </w:r>
+    </w:p>
+    <w:p>
+      <w:pPr>
+        <w:pStyle w:val="ListParagraph"/>
+        <w:numPr>
+          <w:ilvl w:val="0"/>
+          <w:numId w:val="2"/>
+        </w:numPr>
+      </w:pPr>
+      <w:r>
+        <w:t>Group activities</w:t>
+      </w:r>
     </w:p>
     <w:p>
       <w:pPr>
@@ -6636,7 +7383,7 @@
           <w:u w:val="single"/>
         </w:rPr>
       </w:pPr>
-      <w:bookmarkStart w:id="10" w:name="_Toc210473283"/>
+      <w:bookmarkStart w:id="10" w:name="_Toc210490764"/>
       <w:r>
         <w:rPr>
           <w:rFonts w:ascii="Times New Roman" w:hAnsi="Times New Roman" w:cs="Times New Roman"/>
@@ -6663,7 +7410,7 @@
           <w:szCs w:val="24"/>
         </w:rPr>
       </w:pPr>
-      <w:bookmarkStart w:id="11" w:name="_Toc210473284"/>
+      <w:bookmarkStart w:id="11" w:name="_Toc210490765"/>
       <w:r>
         <w:rPr>
           <w:rFonts w:ascii="Times New Roman" w:hAnsi="Times New Roman" w:cs="Times New Roman"/>
@@ -6767,7 +7514,25 @@
           <w:sz w:val="24"/>
           <w:szCs w:val="24"/>
         </w:rPr>
-        <w:t>, which can then lead to the accurate data being displayed for all of those users’ friends on the app to view</w:t>
+        <w:t xml:space="preserve">, which can then lead to the accurate data being displayed for </w:t>
+      </w:r>
+      <w:proofErr w:type="gramStart"/>
+      <w:r>
+        <w:rPr>
+          <w:rFonts w:ascii="Times New Roman" w:hAnsi="Times New Roman" w:cs="Times New Roman"/>
+          <w:sz w:val="24"/>
+          <w:szCs w:val="24"/>
+        </w:rPr>
+        <w:t>all of</w:t>
+      </w:r>
+      <w:proofErr w:type="gramEnd"/>
+      <w:r>
+        <w:rPr>
+          <w:rFonts w:ascii="Times New Roman" w:hAnsi="Times New Roman" w:cs="Times New Roman"/>
+          <w:sz w:val="24"/>
+          <w:szCs w:val="24"/>
+        </w:rPr>
+        <w:t xml:space="preserve"> those users’ friends on the app to view</w:t>
       </w:r>
       <w:r>
         <w:rPr>
@@ -6897,7 +7662,7 @@
           <w:szCs w:val="24"/>
         </w:rPr>
       </w:pPr>
-      <w:bookmarkStart w:id="12" w:name="_Toc210473285"/>
+      <w:bookmarkStart w:id="12" w:name="_Toc210490766"/>
       <w:r>
         <w:rPr>
           <w:rFonts w:ascii="Times New Roman" w:hAnsi="Times New Roman" w:cs="Times New Roman"/>
@@ -6907,78 +7672,126 @@
           <w:sz w:val="24"/>
           <w:szCs w:val="24"/>
         </w:rPr>
+        <w:t>Nonfunctional</w:t>
+      </w:r>
+      <w:bookmarkEnd w:id="12"/>
+    </w:p>
+    <w:p>
+      <w:pPr>
+        <w:spacing w:line="480" w:lineRule="auto"/>
+        <w:rPr>
+          <w:rFonts w:ascii="Times New Roman" w:hAnsi="Times New Roman" w:cs="Times New Roman"/>
+          <w:sz w:val="24"/>
+          <w:szCs w:val="24"/>
+        </w:rPr>
+      </w:pPr>
+      <w:r>
+        <w:tab/>
+      </w:r>
+      <w:r>
+        <w:rPr>
+          <w:rFonts w:ascii="Times New Roman" w:hAnsi="Times New Roman" w:cs="Times New Roman"/>
+          <w:sz w:val="24"/>
+          <w:szCs w:val="24"/>
+        </w:rPr>
+        <w:t>This project also has several non</w:t>
+      </w:r>
+      <w:r>
+        <w:rPr>
+          <w:rFonts w:ascii="Times New Roman" w:hAnsi="Times New Roman" w:cs="Times New Roman"/>
+          <w:sz w:val="24"/>
+          <w:szCs w:val="24"/>
+        </w:rPr>
+        <w:t>functional requirements that help to ensure that</w:t>
+      </w:r>
+      <w:r>
+        <w:rPr>
+          <w:rFonts w:ascii="Times New Roman" w:hAnsi="Times New Roman" w:cs="Times New Roman"/>
+          <w:sz w:val="24"/>
+          <w:szCs w:val="24"/>
+        </w:rPr>
+        <w:t xml:space="preserve"> it is </w:t>
+      </w:r>
+      <w:r>
+        <w:rPr>
+          <w:rFonts w:ascii="Times New Roman" w:hAnsi="Times New Roman" w:cs="Times New Roman"/>
+          <w:sz w:val="24"/>
+          <w:szCs w:val="24"/>
+        </w:rPr>
+        <w:t>reliable</w:t>
+      </w:r>
+      <w:r>
+        <w:rPr>
+          <w:rFonts w:ascii="Times New Roman" w:hAnsi="Times New Roman" w:cs="Times New Roman"/>
+          <w:sz w:val="24"/>
+          <w:szCs w:val="24"/>
+        </w:rPr>
+        <w:t>, secure</w:t>
+      </w:r>
+      <w:r>
+        <w:rPr>
+          <w:rFonts w:ascii="Times New Roman" w:hAnsi="Times New Roman" w:cs="Times New Roman"/>
+          <w:sz w:val="24"/>
+          <w:szCs w:val="24"/>
+        </w:rPr>
+        <w:t>, and easy to use</w:t>
+      </w:r>
+      <w:r>
+        <w:rPr>
+          <w:rFonts w:ascii="Times New Roman" w:hAnsi="Times New Roman" w:cs="Times New Roman"/>
+          <w:sz w:val="24"/>
+          <w:szCs w:val="24"/>
+        </w:rPr>
+        <w:t>.</w:t>
+      </w:r>
+      <w:r>
+        <w:rPr>
+          <w:rFonts w:ascii="Times New Roman" w:hAnsi="Times New Roman" w:cs="Times New Roman"/>
+          <w:sz w:val="24"/>
+          <w:szCs w:val="24"/>
+        </w:rPr>
+        <w:t xml:space="preserve"> </w:t>
+      </w:r>
+      <w:r>
+        <w:rPr>
+          <w:rFonts w:ascii="Times New Roman" w:hAnsi="Times New Roman" w:cs="Times New Roman"/>
+          <w:sz w:val="24"/>
+          <w:szCs w:val="24"/>
+        </w:rPr>
+        <w:t xml:space="preserve">To provide </w:t>
+      </w:r>
+      <w:r>
+        <w:rPr>
+          <w:rFonts w:ascii="Times New Roman" w:hAnsi="Times New Roman" w:cs="Times New Roman"/>
+          <w:sz w:val="24"/>
+          <w:szCs w:val="24"/>
+        </w:rPr>
+        <w:t xml:space="preserve">a smooth user experience </w:t>
+      </w:r>
+      <w:r>
+        <w:rPr>
+          <w:rFonts w:ascii="Times New Roman" w:hAnsi="Times New Roman" w:cs="Times New Roman"/>
+          <w:sz w:val="24"/>
+          <w:szCs w:val="24"/>
+        </w:rPr>
+        <w:t xml:space="preserve">the system should respond </w:t>
+      </w:r>
+      <w:r>
+        <w:rPr>
+          <w:rFonts w:ascii="Times New Roman" w:hAnsi="Times New Roman" w:cs="Times New Roman"/>
+          <w:sz w:val="24"/>
+          <w:szCs w:val="24"/>
+        </w:rPr>
         <w:lastRenderedPageBreak/>
-        <w:t>Nonfunctional</w:t>
-      </w:r>
-      <w:bookmarkEnd w:id="12"/>
-    </w:p>
-    <w:p>
-      <w:pPr>
-        <w:spacing w:line="480" w:lineRule="auto"/>
-        <w:rPr>
-          <w:rFonts w:ascii="Times New Roman" w:hAnsi="Times New Roman" w:cs="Times New Roman"/>
-          <w:sz w:val="24"/>
-          <w:szCs w:val="24"/>
-        </w:rPr>
-      </w:pPr>
-      <w:r>
-        <w:tab/>
-      </w:r>
-      <w:r>
-        <w:rPr>
-          <w:rFonts w:ascii="Times New Roman" w:hAnsi="Times New Roman" w:cs="Times New Roman"/>
-          <w:sz w:val="24"/>
-          <w:szCs w:val="24"/>
-        </w:rPr>
-        <w:t>This project also has several non</w:t>
-      </w:r>
-      <w:r>
-        <w:rPr>
-          <w:rFonts w:ascii="Times New Roman" w:hAnsi="Times New Roman" w:cs="Times New Roman"/>
-          <w:sz w:val="24"/>
-          <w:szCs w:val="24"/>
-        </w:rPr>
-        <w:t>functional requirements that help to ensure that</w:t>
-      </w:r>
-      <w:r>
-        <w:rPr>
-          <w:rFonts w:ascii="Times New Roman" w:hAnsi="Times New Roman" w:cs="Times New Roman"/>
-          <w:sz w:val="24"/>
-          <w:szCs w:val="24"/>
-        </w:rPr>
-        <w:t xml:space="preserve"> it is </w:t>
-      </w:r>
-      <w:r>
-        <w:rPr>
-          <w:rFonts w:ascii="Times New Roman" w:hAnsi="Times New Roman" w:cs="Times New Roman"/>
-          <w:sz w:val="24"/>
-          <w:szCs w:val="24"/>
-        </w:rPr>
-        <w:t>reliable</w:t>
-      </w:r>
-      <w:r>
-        <w:rPr>
-          <w:rFonts w:ascii="Times New Roman" w:hAnsi="Times New Roman" w:cs="Times New Roman"/>
-          <w:sz w:val="24"/>
-          <w:szCs w:val="24"/>
-        </w:rPr>
-        <w:t>, secure</w:t>
-      </w:r>
-      <w:r>
-        <w:rPr>
-          <w:rFonts w:ascii="Times New Roman" w:hAnsi="Times New Roman" w:cs="Times New Roman"/>
-          <w:sz w:val="24"/>
-          <w:szCs w:val="24"/>
-        </w:rPr>
-        <w:t>, and easy to use</w:t>
-      </w:r>
-      <w:r>
-        <w:rPr>
-          <w:rFonts w:ascii="Times New Roman" w:hAnsi="Times New Roman" w:cs="Times New Roman"/>
-          <w:sz w:val="24"/>
-          <w:szCs w:val="24"/>
-        </w:rPr>
-        <w:t>.</w:t>
+        <w:t xml:space="preserve">within a couple seconds under typical conditions and support </w:t>
+      </w:r>
+      <w:r>
+        <w:rPr>
+          <w:rFonts w:ascii="Times New Roman" w:hAnsi="Times New Roman" w:cs="Times New Roman"/>
+          <w:sz w:val="24"/>
+          <w:szCs w:val="24"/>
+        </w:rPr>
+        <w:t>at least</w:t>
       </w:r>
       <w:r>
         <w:rPr>
@@ -6994,31 +7807,23 @@
           <w:sz w:val="24"/>
           <w:szCs w:val="24"/>
         </w:rPr>
-        <w:t xml:space="preserve">To provide </w:t>
-      </w:r>
-      <w:r>
-        <w:rPr>
-          <w:rFonts w:ascii="Times New Roman" w:hAnsi="Times New Roman" w:cs="Times New Roman"/>
-          <w:sz w:val="24"/>
-          <w:szCs w:val="24"/>
-        </w:rPr>
-        <w:t xml:space="preserve">a smooth user experience </w:t>
-      </w:r>
-      <w:r>
-        <w:rPr>
-          <w:rFonts w:ascii="Times New Roman" w:hAnsi="Times New Roman" w:cs="Times New Roman"/>
-          <w:sz w:val="24"/>
-          <w:szCs w:val="24"/>
-        </w:rPr>
-        <w:t xml:space="preserve">the system should respond within a couple seconds under typical conditions and support </w:t>
-      </w:r>
-      <w:r>
-        <w:rPr>
-          <w:rFonts w:ascii="Times New Roman" w:hAnsi="Times New Roman" w:cs="Times New Roman"/>
-          <w:sz w:val="24"/>
-          <w:szCs w:val="24"/>
-        </w:rPr>
-        <w:t>at least</w:t>
+        <w:t>one hundred</w:t>
+      </w:r>
+      <w:r>
+        <w:rPr>
+          <w:rFonts w:ascii="Times New Roman" w:hAnsi="Times New Roman" w:cs="Times New Roman"/>
+          <w:sz w:val="24"/>
+          <w:szCs w:val="24"/>
+        </w:rPr>
+        <w:t xml:space="preserve"> users at once without lag. Users should be able to upload their workouts and view </w:t>
+      </w:r>
+      <w:r>
+        <w:rPr>
+          <w:rFonts w:ascii="Times New Roman" w:hAnsi="Times New Roman" w:cs="Times New Roman"/>
+          <w:sz w:val="24"/>
+          <w:szCs w:val="24"/>
+        </w:rPr>
+        <w:t>other</w:t>
       </w:r>
       <w:r>
         <w:rPr>
@@ -7027,22 +7832,6 @@
           <w:szCs w:val="24"/>
         </w:rPr>
         <w:t xml:space="preserve"> </w:t>
-      </w:r>
-      <w:r>
-        <w:rPr>
-          <w:rFonts w:ascii="Times New Roman" w:hAnsi="Times New Roman" w:cs="Times New Roman"/>
-          <w:sz w:val="24"/>
-          <w:szCs w:val="24"/>
-        </w:rPr>
-        <w:t>one hundred</w:t>
-      </w:r>
-      <w:r>
-        <w:rPr>
-          <w:rFonts w:ascii="Times New Roman" w:hAnsi="Times New Roman" w:cs="Times New Roman"/>
-          <w:sz w:val="24"/>
-          <w:szCs w:val="24"/>
-        </w:rPr>
-        <w:t xml:space="preserve"> users at once without lag. Users should be able to upload their workouts and view others </w:t>
       </w:r>
       <w:r>
         <w:rPr>
@@ -7152,7 +7941,23 @@
           <w:sz w:val="24"/>
           <w:szCs w:val="24"/>
         </w:rPr>
-        <w:t xml:space="preserve"> users data will be encrypted</w:t>
+        <w:t xml:space="preserve"> </w:t>
+      </w:r>
+      <w:r>
+        <w:rPr>
+          <w:rFonts w:ascii="Times New Roman" w:hAnsi="Times New Roman" w:cs="Times New Roman"/>
+          <w:sz w:val="24"/>
+          <w:szCs w:val="24"/>
+        </w:rPr>
+        <w:t>users’</w:t>
+      </w:r>
+      <w:r>
+        <w:rPr>
+          <w:rFonts w:ascii="Times New Roman" w:hAnsi="Times New Roman" w:cs="Times New Roman"/>
+          <w:sz w:val="24"/>
+          <w:szCs w:val="24"/>
+        </w:rPr>
+        <w:t xml:space="preserve"> data will be encrypted</w:t>
       </w:r>
       <w:r>
         <w:rPr>
@@ -7240,7 +8045,7 @@
           <w:sz w:val="24"/>
           <w:szCs w:val="24"/>
         </w:rPr>
-        <w:t>safe guards</w:t>
+        <w:t>safeguards</w:t>
       </w:r>
       <w:r>
         <w:rPr>
@@ -7346,13 +8151,23 @@
         </w:rPr>
         <w:t xml:space="preserve"> </w:t>
       </w:r>
-      <w:r>
-        <w:rPr>
-          <w:rFonts w:ascii="Times New Roman" w:hAnsi="Times New Roman" w:cs="Times New Roman"/>
-          <w:sz w:val="24"/>
-          <w:szCs w:val="24"/>
-        </w:rPr>
-        <w:t>he system will be developed with</w:t>
+      <w:proofErr w:type="gramStart"/>
+      <w:r>
+        <w:rPr>
+          <w:rFonts w:ascii="Times New Roman" w:hAnsi="Times New Roman" w:cs="Times New Roman"/>
+          <w:sz w:val="24"/>
+          <w:szCs w:val="24"/>
+        </w:rPr>
+        <w:t>he</w:t>
+      </w:r>
+      <w:proofErr w:type="gramEnd"/>
+      <w:r>
+        <w:rPr>
+          <w:rFonts w:ascii="Times New Roman" w:hAnsi="Times New Roman" w:cs="Times New Roman"/>
+          <w:sz w:val="24"/>
+          <w:szCs w:val="24"/>
+        </w:rPr>
+        <w:t xml:space="preserve"> system will be developed with</w:t>
       </w:r>
       <w:r>
         <w:rPr>
@@ -7400,23 +8215,15 @@
           <w:sz w:val="24"/>
           <w:szCs w:val="24"/>
         </w:rPr>
-        <w:t>a</w:t>
-      </w:r>
-      <w:r>
-        <w:rPr>
-          <w:rFonts w:ascii="Times New Roman" w:hAnsi="Times New Roman" w:cs="Times New Roman"/>
-          <w:sz w:val="24"/>
-          <w:szCs w:val="24"/>
-        </w:rPr>
-        <w:t xml:space="preserve">round </w:t>
-      </w:r>
-      <w:r>
-        <w:rPr>
-          <w:rFonts w:ascii="Times New Roman" w:hAnsi="Times New Roman" w:cs="Times New Roman"/>
-          <w:sz w:val="24"/>
-          <w:szCs w:val="24"/>
-        </w:rPr>
-        <w:t xml:space="preserve"> 99% uptime excluding downtime for maintenance.</w:t>
+        <w:t>around 99</w:t>
+      </w:r>
+      <w:r>
+        <w:rPr>
+          <w:rFonts w:ascii="Times New Roman" w:hAnsi="Times New Roman" w:cs="Times New Roman"/>
+          <w:sz w:val="24"/>
+          <w:szCs w:val="24"/>
+        </w:rPr>
+        <w:t>% uptime excluding downtime for maintenance.</w:t>
       </w:r>
     </w:p>
     <w:p>
@@ -7431,7 +8238,7 @@
           <w:szCs w:val="24"/>
         </w:rPr>
       </w:pPr>
-      <w:bookmarkStart w:id="13" w:name="_Toc210473286"/>
+      <w:bookmarkStart w:id="13" w:name="_Toc210490767"/>
       <w:r>
         <w:rPr>
           <w:rFonts w:ascii="Times New Roman" w:hAnsi="Times New Roman" w:cs="Times New Roman"/>
@@ -7577,7 +8384,7 @@
           <w:u w:val="single"/>
         </w:rPr>
       </w:pPr>
-      <w:bookmarkStart w:id="14" w:name="_Toc210473287"/>
+      <w:bookmarkStart w:id="14" w:name="_Toc210490768"/>
       <w:r>
         <w:rPr>
           <w:rFonts w:ascii="Times New Roman" w:hAnsi="Times New Roman" w:cs="Times New Roman"/>
@@ -7661,7 +8468,6 @@
     <w:p>
       <w:pPr>
         <w:pStyle w:val="Heading1"/>
-        <w:jc w:val="center"/>
         <w:rPr>
           <w:rFonts w:ascii="Times New Roman" w:hAnsi="Times New Roman" w:cs="Times New Roman"/>
           <w:b/>
@@ -7672,7 +8478,9 @@
           <w:u w:val="single"/>
         </w:rPr>
       </w:pPr>
-    </w:p>
+      <w:bookmarkStart w:id="15" w:name="_Toc210490769"/>
+    </w:p>
+    <w:p/>
     <w:p>
       <w:pPr>
         <w:pStyle w:val="Heading1"/>
@@ -7687,11 +8495,7 @@
           <w:u w:val="single"/>
         </w:rPr>
       </w:pPr>
-    </w:p>
-    <w:p>
-      <w:pPr>
-        <w:pStyle w:val="Heading1"/>
-        <w:jc w:val="center"/>
+      <w:r>
         <w:rPr>
           <w:rFonts w:ascii="Times New Roman" w:hAnsi="Times New Roman" w:cs="Times New Roman"/>
           <w:b/>
@@ -7701,112 +8505,7 @@
           <w:szCs w:val="24"/>
           <w:u w:val="single"/>
         </w:rPr>
-      </w:pPr>
-    </w:p>
-    <w:p>
-      <w:pPr>
-        <w:pStyle w:val="Heading1"/>
-        <w:jc w:val="center"/>
-        <w:rPr>
-          <w:rFonts w:ascii="Times New Roman" w:hAnsi="Times New Roman" w:cs="Times New Roman"/>
-          <w:b/>
-          <w:bCs/>
-          <w:color w:val="auto"/>
-          <w:sz w:val="24"/>
-          <w:szCs w:val="24"/>
-          <w:u w:val="single"/>
-        </w:rPr>
-      </w:pPr>
-    </w:p>
-    <w:p>
-      <w:pPr>
-        <w:pStyle w:val="Heading1"/>
-        <w:jc w:val="center"/>
-        <w:rPr>
-          <w:rFonts w:ascii="Times New Roman" w:hAnsi="Times New Roman" w:cs="Times New Roman"/>
-          <w:b/>
-          <w:bCs/>
-          <w:color w:val="auto"/>
-          <w:sz w:val="24"/>
-          <w:szCs w:val="24"/>
-          <w:u w:val="single"/>
-        </w:rPr>
-      </w:pPr>
-    </w:p>
-    <w:p>
-      <w:pPr>
-        <w:pStyle w:val="Heading1"/>
-        <w:jc w:val="center"/>
-        <w:rPr>
-          <w:rFonts w:ascii="Times New Roman" w:hAnsi="Times New Roman" w:cs="Times New Roman"/>
-          <w:b/>
-          <w:bCs/>
-          <w:color w:val="auto"/>
-          <w:sz w:val="24"/>
-          <w:szCs w:val="24"/>
-          <w:u w:val="single"/>
-        </w:rPr>
-      </w:pPr>
-    </w:p>
-    <w:p/>
-    <w:p/>
-    <w:p>
-      <w:pPr>
-        <w:pStyle w:val="Heading1"/>
-        <w:jc w:val="center"/>
-        <w:rPr>
-          <w:rFonts w:ascii="Times New Roman" w:hAnsi="Times New Roman" w:cs="Times New Roman"/>
-          <w:b/>
-          <w:bCs/>
-          <w:color w:val="auto"/>
-          <w:sz w:val="24"/>
-          <w:szCs w:val="24"/>
-          <w:u w:val="single"/>
-        </w:rPr>
-      </w:pPr>
-    </w:p>
-    <w:p>
-      <w:pPr>
-        <w:pStyle w:val="Heading1"/>
-        <w:jc w:val="center"/>
-        <w:rPr>
-          <w:rFonts w:ascii="Times New Roman" w:hAnsi="Times New Roman" w:cs="Times New Roman"/>
-          <w:b/>
-          <w:bCs/>
-          <w:color w:val="auto"/>
-          <w:sz w:val="24"/>
-          <w:szCs w:val="24"/>
-          <w:u w:val="single"/>
-        </w:rPr>
-      </w:pPr>
-    </w:p>
-    <w:p/>
-    <w:p/>
-    <w:p>
-      <w:pPr>
-        <w:pStyle w:val="Heading1"/>
-        <w:jc w:val="center"/>
-        <w:rPr>
-          <w:rFonts w:ascii="Times New Roman" w:hAnsi="Times New Roman" w:cs="Times New Roman"/>
-          <w:b/>
-          <w:bCs/>
-          <w:color w:val="auto"/>
-          <w:sz w:val="24"/>
-          <w:szCs w:val="24"/>
-          <w:u w:val="single"/>
-        </w:rPr>
-      </w:pPr>
-      <w:bookmarkStart w:id="15" w:name="_Toc210473288"/>
-      <w:r>
-        <w:rPr>
-          <w:rFonts w:ascii="Times New Roman" w:hAnsi="Times New Roman" w:cs="Times New Roman"/>
-          <w:b/>
-          <w:bCs/>
-          <w:color w:val="auto"/>
-          <w:sz w:val="24"/>
-          <w:szCs w:val="24"/>
-          <w:u w:val="single"/>
-        </w:rPr>
+        <w:lastRenderedPageBreak/>
         <w:t>List of References</w:t>
       </w:r>
       <w:bookmarkEnd w:id="15"/>
@@ -8287,7 +8986,7 @@
           <w:u w:val="single"/>
         </w:rPr>
       </w:pPr>
-      <w:bookmarkStart w:id="16" w:name="_Toc210473289"/>
+      <w:bookmarkStart w:id="16" w:name="_Toc210490770"/>
       <w:r>
         <w:rPr>
           <w:rFonts w:ascii="Times New Roman" w:hAnsi="Times New Roman" w:cs="Times New Roman"/>
@@ -8298,6 +8997,7 @@
           <w:szCs w:val="24"/>
           <w:u w:val="single"/>
         </w:rPr>
+        <w:lastRenderedPageBreak/>
         <w:t>Appendix I: Technical Glossary</w:t>
       </w:r>
       <w:bookmarkEnd w:id="16"/>
@@ -8355,7 +9055,7 @@
           <w:u w:val="single"/>
         </w:rPr>
       </w:pPr>
-      <w:bookmarkStart w:id="17" w:name="_Toc210473290"/>
+      <w:bookmarkStart w:id="17" w:name="_Toc210490771"/>
       <w:r>
         <w:rPr>
           <w:rFonts w:ascii="Times New Roman" w:hAnsi="Times New Roman" w:cs="Times New Roman"/>
@@ -8431,7 +9131,7 @@
           <w:u w:val="single"/>
         </w:rPr>
       </w:pPr>
-      <w:bookmarkStart w:id="18" w:name="_Toc210473291"/>
+      <w:bookmarkStart w:id="18" w:name="_Toc210490772"/>
       <w:r>
         <w:rPr>
           <w:rFonts w:ascii="Times New Roman" w:hAnsi="Times New Roman" w:cs="Times New Roman"/>
@@ -8442,7 +9142,6 @@
           <w:szCs w:val="24"/>
           <w:u w:val="single"/>
         </w:rPr>
-        <w:lastRenderedPageBreak/>
         <w:t>Appendix I</w:t>
       </w:r>
       <w:r>
@@ -8508,7 +9207,7 @@
           <w:u w:val="single"/>
         </w:rPr>
       </w:pPr>
-      <w:bookmarkStart w:id="19" w:name="_Toc210473292"/>
+      <w:bookmarkStart w:id="19" w:name="_Toc210490773"/>
       <w:r>
         <w:rPr>
           <w:rFonts w:ascii="Times New Roman" w:hAnsi="Times New Roman" w:cs="Times New Roman"/>

</xml_diff>

<commit_message>
revised figure 3 added controller structure
</commit_message>
<xml_diff>
--- a/Requirements/Group2_CMSC-4900_Requirements.docx
+++ b/Requirements/Group2_CMSC-4900_Requirements.docx
@@ -6709,9 +6709,9 @@
         </w:rPr>
         <w:lastRenderedPageBreak/>
         <w:drawing>
-          <wp:inline distT="0" distB="0" distL="0" distR="0" wp14:anchorId="2CC2CBE6" wp14:editId="254F1CDB">
-            <wp:extent cx="5146602" cy="2989834"/>
-            <wp:effectExtent l="19050" t="19050" r="16510" b="20320"/>
+          <wp:inline distT="0" distB="0" distL="0" distR="0" wp14:anchorId="2CC2CBE6" wp14:editId="52C8CE59">
+            <wp:extent cx="6141118" cy="3567582"/>
+            <wp:effectExtent l="19050" t="19050" r="12065" b="13970"/>
             <wp:docPr id="512877319" name="Picture 1" descr="A diagram of a flowchart&#10;&#10;AI-generated content may be incorrect."/>
             <wp:cNvGraphicFramePr>
               <a:graphicFrameLocks xmlns:a="http://schemas.openxmlformats.org/drawingml/2006/main" noChangeAspect="1"/>
@@ -6733,7 +6733,7 @@
                   <pic:spPr bwMode="auto">
                     <a:xfrm>
                       <a:off x="0" y="0"/>
-                      <a:ext cx="5148054" cy="2990678"/>
+                      <a:ext cx="6147573" cy="3571332"/>
                     </a:xfrm>
                     <a:prstGeom prst="rect">
                       <a:avLst/>
@@ -6839,9 +6839,9 @@
           <w:noProof/>
         </w:rPr>
         <w:drawing>
-          <wp:inline distT="0" distB="0" distL="0" distR="0" wp14:anchorId="081B0E89" wp14:editId="02125C75">
-            <wp:extent cx="5443823" cy="2798064"/>
-            <wp:effectExtent l="19050" t="19050" r="24130" b="21590"/>
+          <wp:inline distT="0" distB="0" distL="0" distR="0" wp14:anchorId="081B0E89" wp14:editId="0B82F104">
+            <wp:extent cx="6101742" cy="3136227"/>
+            <wp:effectExtent l="19050" t="19050" r="13335" b="26670"/>
             <wp:docPr id="838080126" name="Picture 1" descr="A blue diagram with white circles and red text&#10;&#10;AI-generated content may be incorrect."/>
             <wp:cNvGraphicFramePr>
               <a:graphicFrameLocks xmlns:a="http://schemas.openxmlformats.org/drawingml/2006/main" noChangeAspect="1"/>
@@ -6863,7 +6863,7 @@
                   <pic:spPr bwMode="auto">
                     <a:xfrm>
                       <a:off x="0" y="0"/>
-                      <a:ext cx="5445245" cy="2798795"/>
+                      <a:ext cx="6116409" cy="3143765"/>
                     </a:xfrm>
                     <a:prstGeom prst="rect">
                       <a:avLst/>
@@ -6900,6 +6900,7 @@
           <w:sz w:val="24"/>
           <w:szCs w:val="24"/>
         </w:rPr>
+        <w:lastRenderedPageBreak/>
         <w:t xml:space="preserve">Figure </w:t>
       </w:r>
       <w:r>
@@ -6942,24 +6943,14 @@
         </w:rPr>
         <w:t xml:space="preserve">data entry and database </w:t>
       </w:r>
-      <w:proofErr w:type="gramStart"/>
-      <w:r>
-        <w:rPr>
-          <w:rFonts w:ascii="Times New Roman" w:hAnsi="Times New Roman" w:cs="Times New Roman"/>
-          <w:sz w:val="24"/>
-          <w:szCs w:val="24"/>
-        </w:rPr>
-        <w:t xml:space="preserve">storage </w:t>
-      </w:r>
-      <w:r>
-        <w:rPr>
-          <w:rFonts w:ascii="Times New Roman" w:hAnsi="Times New Roman" w:cs="Times New Roman"/>
-          <w:sz w:val="24"/>
-          <w:szCs w:val="24"/>
-        </w:rPr>
-        <w:t>.</w:t>
-      </w:r>
-      <w:proofErr w:type="gramEnd"/>
+      <w:r>
+        <w:rPr>
+          <w:rFonts w:ascii="Times New Roman" w:hAnsi="Times New Roman" w:cs="Times New Roman"/>
+          <w:sz w:val="24"/>
+          <w:szCs w:val="24"/>
+        </w:rPr>
+        <w:t>storage.</w:t>
+      </w:r>
     </w:p>
     <w:p>
       <w:pPr>
@@ -6979,17 +6970,14 @@
       </w:r>
     </w:p>
     <w:p/>
-    <w:p>
-      <w:r>
-        <w:rPr>
-          <w:noProof/>
-        </w:rPr>
-        <w:lastRenderedPageBreak/>
+    <w:p/>
+    <w:p>
+      <w:r>
         <w:drawing>
-          <wp:inline distT="0" distB="0" distL="0" distR="0" wp14:anchorId="19DC34FC" wp14:editId="7D6429BF">
-            <wp:extent cx="5173598" cy="2935224"/>
-            <wp:effectExtent l="19050" t="19050" r="27305" b="17780"/>
-            <wp:docPr id="1891190235" name="Picture 1" descr="A screenshot of a graph&#10;&#10;AI-generated content may be incorrect."/>
+          <wp:inline distT="0" distB="0" distL="0" distR="0" wp14:anchorId="527A6944" wp14:editId="5752F862">
+            <wp:extent cx="6062366" cy="3567921"/>
+            <wp:effectExtent l="19050" t="19050" r="14605" b="13970"/>
+            <wp:docPr id="1367479535" name="Picture 1" descr="A diagram of a software application&#10;&#10;AI-generated content may be incorrect."/>
             <wp:cNvGraphicFramePr>
               <a:graphicFrameLocks xmlns:a="http://schemas.openxmlformats.org/drawingml/2006/main" noChangeAspect="1"/>
             </wp:cNvGraphicFramePr>
@@ -6997,12 +6985,12 @@
               <a:graphicData uri="http://schemas.openxmlformats.org/drawingml/2006/picture">
                 <pic:pic xmlns:pic="http://schemas.openxmlformats.org/drawingml/2006/picture">
                   <pic:nvPicPr>
-                    <pic:cNvPr id="1891190235" name="Picture 1" descr="A screenshot of a graph&#10;&#10;AI-generated content may be incorrect."/>
+                    <pic:cNvPr id="1367479535" name="Picture 1" descr="A diagram of a software application&#10;&#10;AI-generated content may be incorrect."/>
                     <pic:cNvPicPr/>
                   </pic:nvPicPr>
                   <pic:blipFill rotWithShape="1">
                     <a:blip r:embed="rId10"/>
-                    <a:srcRect l="9386" t="7748" r="3538" b="3414"/>
+                    <a:srcRect l="5079" t="2772" r="5595" b="7270"/>
                     <a:stretch>
                       <a:fillRect/>
                     </a:stretch>
@@ -7010,7 +6998,7 @@
                   <pic:spPr bwMode="auto">
                     <a:xfrm>
                       <a:off x="0" y="0"/>
-                      <a:ext cx="5175455" cy="2936278"/>
+                      <a:ext cx="6070027" cy="3572430"/>
                     </a:xfrm>
                     <a:prstGeom prst="rect">
                       <a:avLst/>
@@ -7105,10 +7093,11 @@
         <w:rPr>
           <w:noProof/>
         </w:rPr>
+        <w:lastRenderedPageBreak/>
         <w:drawing>
-          <wp:inline distT="0" distB="0" distL="0" distR="0" wp14:anchorId="2B4A69CB" wp14:editId="4907B3B2">
-            <wp:extent cx="5490972" cy="2212151"/>
-            <wp:effectExtent l="19050" t="19050" r="14605" b="17145"/>
+          <wp:inline distT="0" distB="0" distL="0" distR="0" wp14:anchorId="2B4A69CB" wp14:editId="23AC1CAE">
+            <wp:extent cx="6123618" cy="2467025"/>
+            <wp:effectExtent l="19050" t="19050" r="10795" b="9525"/>
             <wp:docPr id="2024036469" name="Picture 1" descr="A diagram of a network&#10;&#10;AI-generated content may be incorrect."/>
             <wp:cNvGraphicFramePr>
               <a:graphicFrameLocks xmlns:a="http://schemas.openxmlformats.org/drawingml/2006/main" noChangeAspect="1"/>
@@ -7130,7 +7119,7 @@
                   <pic:spPr bwMode="auto">
                     <a:xfrm>
                       <a:off x="0" y="0"/>
-                      <a:ext cx="5492986" cy="2212962"/>
+                      <a:ext cx="6132824" cy="2470734"/>
                     </a:xfrm>
                     <a:prstGeom prst="rect">
                       <a:avLst/>
@@ -7254,7 +7243,6 @@
     <w:p/>
     <w:p>
       <w:r>
-        <w:lastRenderedPageBreak/>
         <w:t>User interacting with platform</w:t>
       </w:r>
     </w:p>
@@ -7394,6 +7382,7 @@
           <w:szCs w:val="24"/>
           <w:u w:val="single"/>
         </w:rPr>
+        <w:lastRenderedPageBreak/>
         <w:t>Initial Requirements</w:t>
       </w:r>
       <w:bookmarkEnd w:id="10"/>
@@ -7774,16 +7763,7 @@
           <w:sz w:val="24"/>
           <w:szCs w:val="24"/>
         </w:rPr>
-        <w:t xml:space="preserve">the system should respond </w:t>
-      </w:r>
-      <w:r>
-        <w:rPr>
-          <w:rFonts w:ascii="Times New Roman" w:hAnsi="Times New Roman" w:cs="Times New Roman"/>
-          <w:sz w:val="24"/>
-          <w:szCs w:val="24"/>
-        </w:rPr>
-        <w:lastRenderedPageBreak/>
-        <w:t xml:space="preserve">within a couple seconds under typical conditions and support </w:t>
+        <w:t xml:space="preserve">the system should respond within a couple seconds under typical conditions and support </w:t>
       </w:r>
       <w:r>
         <w:rPr>
@@ -8248,6 +8228,7 @@
           <w:sz w:val="24"/>
           <w:szCs w:val="24"/>
         </w:rPr>
+        <w:lastRenderedPageBreak/>
         <w:t>Documentation</w:t>
       </w:r>
       <w:bookmarkEnd w:id="13"/>
@@ -8505,7 +8486,6 @@
           <w:szCs w:val="24"/>
           <w:u w:val="single"/>
         </w:rPr>
-        <w:lastRenderedPageBreak/>
         <w:t>List of References</w:t>
       </w:r>
       <w:bookmarkEnd w:id="15"/>
@@ -8725,6 +8705,7 @@
           <w:sz w:val="24"/>
           <w:szCs w:val="24"/>
         </w:rPr>
+        <w:lastRenderedPageBreak/>
         <w:t>STRONG FITNESS PTE. LTD. (2025</w:t>
       </w:r>
       <w:r>
@@ -8997,227 +8978,227 @@
           <w:szCs w:val="24"/>
           <w:u w:val="single"/>
         </w:rPr>
+        <w:t>Appendix I: Technical Glossary</w:t>
+      </w:r>
+      <w:bookmarkEnd w:id="16"/>
+    </w:p>
+    <w:p/>
+    <w:p>
+      <w:r>
+        <w:rPr>
+          <w:b/>
+          <w:bCs/>
+        </w:rPr>
+        <w:t>Database</w:t>
+      </w:r>
+      <w:r>
+        <w:t xml:space="preserve"> – a structured set of data held in a computer, especially one that is accessible in various ways</w:t>
+      </w:r>
+    </w:p>
+    <w:p>
+      <w:pPr>
+        <w:rPr>
+          <w:b/>
+          <w:bCs/>
+        </w:rPr>
+      </w:pPr>
+      <w:r>
+        <w:rPr>
+          <w:b/>
+          <w:bCs/>
+        </w:rPr>
+        <w:t>API</w:t>
+      </w:r>
+    </w:p>
+    <w:p>
+      <w:pPr>
+        <w:rPr>
+          <w:rFonts w:ascii="Times New Roman" w:hAnsi="Times New Roman" w:cs="Times New Roman"/>
+          <w:b/>
+          <w:bCs/>
+          <w:sz w:val="24"/>
+          <w:szCs w:val="24"/>
+          <w:u w:val="single"/>
+        </w:rPr>
+      </w:pPr>
+    </w:p>
+    <w:p>
+      <w:pPr>
+        <w:pStyle w:val="Heading1"/>
+        <w:rPr>
+          <w:rFonts w:ascii="Times New Roman" w:hAnsi="Times New Roman" w:cs="Times New Roman"/>
+          <w:b/>
+          <w:bCs/>
+          <w:color w:val="auto"/>
+          <w:sz w:val="24"/>
+          <w:szCs w:val="24"/>
+          <w:u w:val="single"/>
+        </w:rPr>
+      </w:pPr>
+      <w:bookmarkStart w:id="17" w:name="_Toc210490771"/>
+      <w:r>
+        <w:rPr>
+          <w:rFonts w:ascii="Times New Roman" w:hAnsi="Times New Roman" w:cs="Times New Roman"/>
+          <w:b/>
+          <w:bCs/>
+          <w:color w:val="auto"/>
+          <w:sz w:val="24"/>
+          <w:szCs w:val="24"/>
+          <w:u w:val="single"/>
+        </w:rPr>
+        <w:t>Appendix I</w:t>
+      </w:r>
+      <w:r>
+        <w:rPr>
+          <w:rFonts w:ascii="Times New Roman" w:hAnsi="Times New Roman" w:cs="Times New Roman"/>
+          <w:b/>
+          <w:bCs/>
+          <w:color w:val="auto"/>
+          <w:sz w:val="24"/>
+          <w:szCs w:val="24"/>
+          <w:u w:val="single"/>
+        </w:rPr>
+        <w:t>I</w:t>
+      </w:r>
+      <w:r>
+        <w:rPr>
+          <w:rFonts w:ascii="Times New Roman" w:hAnsi="Times New Roman" w:cs="Times New Roman"/>
+          <w:b/>
+          <w:bCs/>
+          <w:color w:val="auto"/>
+          <w:sz w:val="24"/>
+          <w:szCs w:val="24"/>
+          <w:u w:val="single"/>
+        </w:rPr>
+        <w:t>: Te</w:t>
+      </w:r>
+      <w:r>
+        <w:rPr>
+          <w:rFonts w:ascii="Times New Roman" w:hAnsi="Times New Roman" w:cs="Times New Roman"/>
+          <w:b/>
+          <w:bCs/>
+          <w:color w:val="auto"/>
+          <w:sz w:val="24"/>
+          <w:szCs w:val="24"/>
+          <w:u w:val="single"/>
+        </w:rPr>
+        <w:t>am Details</w:t>
+      </w:r>
+      <w:bookmarkEnd w:id="17"/>
+    </w:p>
+    <w:p>
+      <w:pPr>
+        <w:rPr>
+          <w:rFonts w:ascii="Times New Roman" w:hAnsi="Times New Roman" w:cs="Times New Roman"/>
+          <w:b/>
+          <w:bCs/>
+          <w:sz w:val="24"/>
+          <w:szCs w:val="24"/>
+          <w:u w:val="single"/>
+        </w:rPr>
+      </w:pPr>
+    </w:p>
+    <w:p>
+      <w:pPr>
+        <w:pStyle w:val="Heading1"/>
+        <w:rPr>
+          <w:rFonts w:ascii="Times New Roman" w:hAnsi="Times New Roman" w:cs="Times New Roman"/>
+          <w:b/>
+          <w:bCs/>
+          <w:color w:val="auto"/>
+          <w:sz w:val="24"/>
+          <w:szCs w:val="24"/>
+          <w:u w:val="single"/>
+        </w:rPr>
+      </w:pPr>
+      <w:bookmarkStart w:id="18" w:name="_Toc210490772"/>
+      <w:r>
+        <w:rPr>
+          <w:rFonts w:ascii="Times New Roman" w:hAnsi="Times New Roman" w:cs="Times New Roman"/>
+          <w:b/>
+          <w:bCs/>
+          <w:color w:val="auto"/>
+          <w:sz w:val="24"/>
+          <w:szCs w:val="24"/>
+          <w:u w:val="single"/>
+        </w:rPr>
+        <w:t>Appendix I</w:t>
+      </w:r>
+      <w:r>
+        <w:rPr>
+          <w:rFonts w:ascii="Times New Roman" w:hAnsi="Times New Roman" w:cs="Times New Roman"/>
+          <w:b/>
+          <w:bCs/>
+          <w:color w:val="auto"/>
+          <w:sz w:val="24"/>
+          <w:szCs w:val="24"/>
+          <w:u w:val="single"/>
+        </w:rPr>
+        <w:t>II</w:t>
+      </w:r>
+      <w:r>
+        <w:rPr>
+          <w:rFonts w:ascii="Times New Roman" w:hAnsi="Times New Roman" w:cs="Times New Roman"/>
+          <w:b/>
+          <w:bCs/>
+          <w:color w:val="auto"/>
+          <w:sz w:val="24"/>
+          <w:szCs w:val="24"/>
+          <w:u w:val="single"/>
+        </w:rPr>
+        <w:t xml:space="preserve">: </w:t>
+      </w:r>
+      <w:r>
+        <w:rPr>
+          <w:rFonts w:ascii="Times New Roman" w:hAnsi="Times New Roman" w:cs="Times New Roman"/>
+          <w:b/>
+          <w:bCs/>
+          <w:color w:val="auto"/>
+          <w:sz w:val="24"/>
+          <w:szCs w:val="24"/>
+          <w:u w:val="single"/>
+        </w:rPr>
+        <w:t>Workflow Authentication</w:t>
+      </w:r>
+      <w:bookmarkEnd w:id="18"/>
+    </w:p>
+    <w:p>
+      <w:pPr>
+        <w:rPr>
+          <w:rFonts w:ascii="Times New Roman" w:hAnsi="Times New Roman" w:cs="Times New Roman"/>
+          <w:b/>
+          <w:bCs/>
+          <w:sz w:val="24"/>
+          <w:szCs w:val="24"/>
+          <w:u w:val="single"/>
+        </w:rPr>
+      </w:pPr>
+    </w:p>
+    <w:p>
+      <w:pPr>
+        <w:pStyle w:val="Heading1"/>
+        <w:rPr>
+          <w:rFonts w:ascii="Times New Roman" w:hAnsi="Times New Roman" w:cs="Times New Roman"/>
+          <w:b/>
+          <w:bCs/>
+          <w:color w:val="auto"/>
+          <w:sz w:val="24"/>
+          <w:szCs w:val="24"/>
+          <w:u w:val="single"/>
+        </w:rPr>
+      </w:pPr>
+      <w:bookmarkStart w:id="19" w:name="_Toc210490773"/>
+      <w:r>
+        <w:rPr>
+          <w:rFonts w:ascii="Times New Roman" w:hAnsi="Times New Roman" w:cs="Times New Roman"/>
+          <w:b/>
+          <w:bCs/>
+          <w:color w:val="auto"/>
+          <w:sz w:val="24"/>
+          <w:szCs w:val="24"/>
+          <w:u w:val="single"/>
+        </w:rPr>
         <w:lastRenderedPageBreak/>
-        <w:t>Appendix I: Technical Glossary</w:t>
-      </w:r>
-      <w:bookmarkEnd w:id="16"/>
-    </w:p>
-    <w:p/>
-    <w:p>
-      <w:r>
-        <w:rPr>
-          <w:b/>
-          <w:bCs/>
-        </w:rPr>
-        <w:t>Database</w:t>
-      </w:r>
-      <w:r>
-        <w:t xml:space="preserve"> – a structured set of data held in a computer, especially one that is accessible in various ways</w:t>
-      </w:r>
-    </w:p>
-    <w:p>
-      <w:pPr>
-        <w:rPr>
-          <w:b/>
-          <w:bCs/>
-        </w:rPr>
-      </w:pPr>
-      <w:r>
-        <w:rPr>
-          <w:b/>
-          <w:bCs/>
-        </w:rPr>
-        <w:t>API</w:t>
-      </w:r>
-    </w:p>
-    <w:p>
-      <w:pPr>
-        <w:rPr>
-          <w:rFonts w:ascii="Times New Roman" w:hAnsi="Times New Roman" w:cs="Times New Roman"/>
-          <w:b/>
-          <w:bCs/>
-          <w:sz w:val="24"/>
-          <w:szCs w:val="24"/>
-          <w:u w:val="single"/>
-        </w:rPr>
-      </w:pPr>
-    </w:p>
-    <w:p>
-      <w:pPr>
-        <w:pStyle w:val="Heading1"/>
-        <w:rPr>
-          <w:rFonts w:ascii="Times New Roman" w:hAnsi="Times New Roman" w:cs="Times New Roman"/>
-          <w:b/>
-          <w:bCs/>
-          <w:color w:val="auto"/>
-          <w:sz w:val="24"/>
-          <w:szCs w:val="24"/>
-          <w:u w:val="single"/>
-        </w:rPr>
-      </w:pPr>
-      <w:bookmarkStart w:id="17" w:name="_Toc210490771"/>
-      <w:r>
-        <w:rPr>
-          <w:rFonts w:ascii="Times New Roman" w:hAnsi="Times New Roman" w:cs="Times New Roman"/>
-          <w:b/>
-          <w:bCs/>
-          <w:color w:val="auto"/>
-          <w:sz w:val="24"/>
-          <w:szCs w:val="24"/>
-          <w:u w:val="single"/>
-        </w:rPr>
-        <w:t>Appendix I</w:t>
-      </w:r>
-      <w:r>
-        <w:rPr>
-          <w:rFonts w:ascii="Times New Roman" w:hAnsi="Times New Roman" w:cs="Times New Roman"/>
-          <w:b/>
-          <w:bCs/>
-          <w:color w:val="auto"/>
-          <w:sz w:val="24"/>
-          <w:szCs w:val="24"/>
-          <w:u w:val="single"/>
-        </w:rPr>
-        <w:t>I</w:t>
-      </w:r>
-      <w:r>
-        <w:rPr>
-          <w:rFonts w:ascii="Times New Roman" w:hAnsi="Times New Roman" w:cs="Times New Roman"/>
-          <w:b/>
-          <w:bCs/>
-          <w:color w:val="auto"/>
-          <w:sz w:val="24"/>
-          <w:szCs w:val="24"/>
-          <w:u w:val="single"/>
-        </w:rPr>
-        <w:t>: Te</w:t>
-      </w:r>
-      <w:r>
-        <w:rPr>
-          <w:rFonts w:ascii="Times New Roman" w:hAnsi="Times New Roman" w:cs="Times New Roman"/>
-          <w:b/>
-          <w:bCs/>
-          <w:color w:val="auto"/>
-          <w:sz w:val="24"/>
-          <w:szCs w:val="24"/>
-          <w:u w:val="single"/>
-        </w:rPr>
-        <w:t>am Details</w:t>
-      </w:r>
-      <w:bookmarkEnd w:id="17"/>
-    </w:p>
-    <w:p>
-      <w:pPr>
-        <w:rPr>
-          <w:rFonts w:ascii="Times New Roman" w:hAnsi="Times New Roman" w:cs="Times New Roman"/>
-          <w:b/>
-          <w:bCs/>
-          <w:sz w:val="24"/>
-          <w:szCs w:val="24"/>
-          <w:u w:val="single"/>
-        </w:rPr>
-      </w:pPr>
-    </w:p>
-    <w:p>
-      <w:pPr>
-        <w:pStyle w:val="Heading1"/>
-        <w:rPr>
-          <w:rFonts w:ascii="Times New Roman" w:hAnsi="Times New Roman" w:cs="Times New Roman"/>
-          <w:b/>
-          <w:bCs/>
-          <w:color w:val="auto"/>
-          <w:sz w:val="24"/>
-          <w:szCs w:val="24"/>
-          <w:u w:val="single"/>
-        </w:rPr>
-      </w:pPr>
-      <w:bookmarkStart w:id="18" w:name="_Toc210490772"/>
-      <w:r>
-        <w:rPr>
-          <w:rFonts w:ascii="Times New Roman" w:hAnsi="Times New Roman" w:cs="Times New Roman"/>
-          <w:b/>
-          <w:bCs/>
-          <w:color w:val="auto"/>
-          <w:sz w:val="24"/>
-          <w:szCs w:val="24"/>
-          <w:u w:val="single"/>
-        </w:rPr>
-        <w:t>Appendix I</w:t>
-      </w:r>
-      <w:r>
-        <w:rPr>
-          <w:rFonts w:ascii="Times New Roman" w:hAnsi="Times New Roman" w:cs="Times New Roman"/>
-          <w:b/>
-          <w:bCs/>
-          <w:color w:val="auto"/>
-          <w:sz w:val="24"/>
-          <w:szCs w:val="24"/>
-          <w:u w:val="single"/>
-        </w:rPr>
-        <w:t>II</w:t>
-      </w:r>
-      <w:r>
-        <w:rPr>
-          <w:rFonts w:ascii="Times New Roman" w:hAnsi="Times New Roman" w:cs="Times New Roman"/>
-          <w:b/>
-          <w:bCs/>
-          <w:color w:val="auto"/>
-          <w:sz w:val="24"/>
-          <w:szCs w:val="24"/>
-          <w:u w:val="single"/>
-        </w:rPr>
-        <w:t xml:space="preserve">: </w:t>
-      </w:r>
-      <w:r>
-        <w:rPr>
-          <w:rFonts w:ascii="Times New Roman" w:hAnsi="Times New Roman" w:cs="Times New Roman"/>
-          <w:b/>
-          <w:bCs/>
-          <w:color w:val="auto"/>
-          <w:sz w:val="24"/>
-          <w:szCs w:val="24"/>
-          <w:u w:val="single"/>
-        </w:rPr>
-        <w:t>Workflow Authentication</w:t>
-      </w:r>
-      <w:bookmarkEnd w:id="18"/>
-    </w:p>
-    <w:p>
-      <w:pPr>
-        <w:rPr>
-          <w:rFonts w:ascii="Times New Roman" w:hAnsi="Times New Roman" w:cs="Times New Roman"/>
-          <w:b/>
-          <w:bCs/>
-          <w:sz w:val="24"/>
-          <w:szCs w:val="24"/>
-          <w:u w:val="single"/>
-        </w:rPr>
-      </w:pPr>
-    </w:p>
-    <w:p>
-      <w:pPr>
-        <w:pStyle w:val="Heading1"/>
-        <w:rPr>
-          <w:rFonts w:ascii="Times New Roman" w:hAnsi="Times New Roman" w:cs="Times New Roman"/>
-          <w:b/>
-          <w:bCs/>
-          <w:color w:val="auto"/>
-          <w:sz w:val="24"/>
-          <w:szCs w:val="24"/>
-          <w:u w:val="single"/>
-        </w:rPr>
-      </w:pPr>
-      <w:bookmarkStart w:id="19" w:name="_Toc210490773"/>
-      <w:r>
-        <w:rPr>
-          <w:rFonts w:ascii="Times New Roman" w:hAnsi="Times New Roman" w:cs="Times New Roman"/>
-          <w:b/>
-          <w:bCs/>
-          <w:color w:val="auto"/>
-          <w:sz w:val="24"/>
-          <w:szCs w:val="24"/>
-          <w:u w:val="single"/>
-        </w:rPr>
         <w:t xml:space="preserve">Appendix IV: </w:t>
       </w:r>
       <w:r>
@@ -9422,6 +9403,7 @@
         <w:docPartUnique/>
       </w:docPartObj>
     </w:sdtPr>
+    <w:sdtEndPr/>
     <w:sdtContent>
       <w:p>
         <w:pPr>

</xml_diff>

<commit_message>
added user case description 4, formatting, grammer
</commit_message>
<xml_diff>
--- a/Requirements/Group2_CMSC-4900_Requirements.docx
+++ b/Requirements/Group2_CMSC-4900_Requirements.docx
@@ -906,7 +906,7 @@
           <w:r>
             <w:fldChar w:fldCharType="separate"/>
           </w:r>
-          <w:hyperlink w:anchor="_Toc210493432" w:history="1">
+          <w:hyperlink w:anchor="_Toc210500270" w:history="1">
             <w:r>
               <w:rPr>
                 <w:rStyle w:val="Hyperlink"/>
@@ -936,7 +936,7 @@
                 <w:noProof/>
                 <w:webHidden/>
               </w:rPr>
-              <w:instrText xml:space="preserve"> PAGEREF _Toc210493432 \h </w:instrText>
+              <w:instrText xml:space="preserve"> PAGEREF _Toc210500270 \h </w:instrText>
             </w:r>
             <w:r>
               <w:rPr>
@@ -956,7 +956,7 @@
                 <w:noProof/>
                 <w:webHidden/>
               </w:rPr>
-              <w:t>2</w:t>
+              <w:t>3</w:t>
             </w:r>
             <w:r>
               <w:rPr>
@@ -982,7 +982,7 @@
               <w14:ligatures w14:val="standardContextual"/>
             </w:rPr>
           </w:pPr>
-          <w:hyperlink w:anchor="_Toc210493433" w:history="1">
+          <w:hyperlink w:anchor="_Toc210500271" w:history="1">
             <w:r>
               <w:rPr>
                 <w:rStyle w:val="Hyperlink"/>
@@ -1012,7 +1012,7 @@
                 <w:noProof/>
                 <w:webHidden/>
               </w:rPr>
-              <w:instrText xml:space="preserve"> PAGEREF _Toc210493433 \h </w:instrText>
+              <w:instrText xml:space="preserve"> PAGEREF _Toc210500271 \h </w:instrText>
             </w:r>
             <w:r>
               <w:rPr>
@@ -1058,7 +1058,7 @@
               <w14:ligatures w14:val="standardContextual"/>
             </w:rPr>
           </w:pPr>
-          <w:hyperlink w:anchor="_Toc210493434" w:history="1">
+          <w:hyperlink w:anchor="_Toc210500272" w:history="1">
             <w:r>
               <w:rPr>
                 <w:rStyle w:val="Hyperlink"/>
@@ -1088,7 +1088,7 @@
                 <w:noProof/>
                 <w:webHidden/>
               </w:rPr>
-              <w:instrText xml:space="preserve"> PAGEREF _Toc210493434 \h </w:instrText>
+              <w:instrText xml:space="preserve"> PAGEREF _Toc210500272 \h </w:instrText>
             </w:r>
             <w:r>
               <w:rPr>
@@ -1134,7 +1134,7 @@
               <w14:ligatures w14:val="standardContextual"/>
             </w:rPr>
           </w:pPr>
-          <w:hyperlink w:anchor="_Toc210493435" w:history="1">
+          <w:hyperlink w:anchor="_Toc210500273" w:history="1">
             <w:r>
               <w:rPr>
                 <w:rStyle w:val="Hyperlink"/>
@@ -1164,7 +1164,7 @@
                 <w:noProof/>
                 <w:webHidden/>
               </w:rPr>
-              <w:instrText xml:space="preserve"> PAGEREF _Toc210493435 \h </w:instrText>
+              <w:instrText xml:space="preserve"> PAGEREF _Toc210500273 \h </w:instrText>
             </w:r>
             <w:r>
               <w:rPr>
@@ -1210,7 +1210,7 @@
               <w14:ligatures w14:val="standardContextual"/>
             </w:rPr>
           </w:pPr>
-          <w:hyperlink w:anchor="_Toc210493436" w:history="1">
+          <w:hyperlink w:anchor="_Toc210500274" w:history="1">
             <w:r>
               <w:rPr>
                 <w:rStyle w:val="Hyperlink"/>
@@ -1240,7 +1240,7 @@
                 <w:noProof/>
                 <w:webHidden/>
               </w:rPr>
-              <w:instrText xml:space="preserve"> PAGEREF _Toc210493436 \h </w:instrText>
+              <w:instrText xml:space="preserve"> PAGEREF _Toc210500274 \h </w:instrText>
             </w:r>
             <w:r>
               <w:rPr>
@@ -1286,7 +1286,7 @@
               <w14:ligatures w14:val="standardContextual"/>
             </w:rPr>
           </w:pPr>
-          <w:hyperlink w:anchor="_Toc210493437" w:history="1">
+          <w:hyperlink w:anchor="_Toc210500275" w:history="1">
             <w:r>
               <w:rPr>
                 <w:rStyle w:val="Hyperlink"/>
@@ -1316,7 +1316,7 @@
                 <w:noProof/>
                 <w:webHidden/>
               </w:rPr>
-              <w:instrText xml:space="preserve"> PAGEREF _Toc210493437 \h </w:instrText>
+              <w:instrText xml:space="preserve"> PAGEREF _Toc210500275 \h </w:instrText>
             </w:r>
             <w:r>
               <w:rPr>
@@ -1362,7 +1362,7 @@
               <w14:ligatures w14:val="standardContextual"/>
             </w:rPr>
           </w:pPr>
-          <w:hyperlink w:anchor="_Toc210493438" w:history="1">
+          <w:hyperlink w:anchor="_Toc210500276" w:history="1">
             <w:r>
               <w:rPr>
                 <w:rStyle w:val="Hyperlink"/>
@@ -1392,7 +1392,7 @@
                 <w:noProof/>
                 <w:webHidden/>
               </w:rPr>
-              <w:instrText xml:space="preserve"> PAGEREF _Toc210493438 \h </w:instrText>
+              <w:instrText xml:space="preserve"> PAGEREF _Toc210500276 \h </w:instrText>
             </w:r>
             <w:r>
               <w:rPr>
@@ -1438,7 +1438,7 @@
               <w14:ligatures w14:val="standardContextual"/>
             </w:rPr>
           </w:pPr>
-          <w:hyperlink w:anchor="_Toc210493439" w:history="1">
+          <w:hyperlink w:anchor="_Toc210500277" w:history="1">
             <w:r>
               <w:rPr>
                 <w:rStyle w:val="Hyperlink"/>
@@ -1468,7 +1468,7 @@
                 <w:noProof/>
                 <w:webHidden/>
               </w:rPr>
-              <w:instrText xml:space="preserve"> PAGEREF _Toc210493439 \h </w:instrText>
+              <w:instrText xml:space="preserve"> PAGEREF _Toc210500277 \h </w:instrText>
             </w:r>
             <w:r>
               <w:rPr>
@@ -1514,7 +1514,7 @@
               <w14:ligatures w14:val="standardContextual"/>
             </w:rPr>
           </w:pPr>
-          <w:hyperlink w:anchor="_Toc210493440" w:history="1">
+          <w:hyperlink w:anchor="_Toc210500278" w:history="1">
             <w:r>
               <w:rPr>
                 <w:rStyle w:val="Hyperlink"/>
@@ -1544,7 +1544,7 @@
                 <w:noProof/>
                 <w:webHidden/>
               </w:rPr>
-              <w:instrText xml:space="preserve"> PAGEREF _Toc210493440 \h </w:instrText>
+              <w:instrText xml:space="preserve"> PAGEREF _Toc210500278 \h </w:instrText>
             </w:r>
             <w:r>
               <w:rPr>
@@ -1564,7 +1564,83 @@
                 <w:noProof/>
                 <w:webHidden/>
               </w:rPr>
-              <w:t>7</w:t>
+              <w:t>8</w:t>
+            </w:r>
+            <w:r>
+              <w:rPr>
+                <w:noProof/>
+                <w:webHidden/>
+              </w:rPr>
+              <w:fldChar w:fldCharType="end"/>
+            </w:r>
+          </w:hyperlink>
+        </w:p>
+        <w:p>
+          <w:pPr>
+            <w:pStyle w:val="TOC1"/>
+            <w:tabs>
+              <w:tab w:val="right" w:leader="dot" w:pos="9350"/>
+            </w:tabs>
+            <w:rPr>
+              <w:rFonts w:eastAsiaTheme="minorEastAsia"/>
+              <w:noProof/>
+              <w:kern w:val="2"/>
+              <w:sz w:val="24"/>
+              <w:szCs w:val="24"/>
+              <w14:ligatures w14:val="standardContextual"/>
+            </w:rPr>
+          </w:pPr>
+          <w:hyperlink w:anchor="_Toc210500279" w:history="1">
+            <w:r>
+              <w:rPr>
+                <w:rStyle w:val="Hyperlink"/>
+                <w:rFonts w:ascii="Times New Roman" w:hAnsi="Times New Roman" w:cs="Times New Roman"/>
+                <w:b/>
+                <w:bCs/>
+                <w:noProof/>
+              </w:rPr>
+              <w:t>Initial Requirements</w:t>
+            </w:r>
+            <w:r>
+              <w:rPr>
+                <w:noProof/>
+                <w:webHidden/>
+              </w:rPr>
+              <w:tab/>
+            </w:r>
+            <w:r>
+              <w:rPr>
+                <w:noProof/>
+                <w:webHidden/>
+              </w:rPr>
+              <w:fldChar w:fldCharType="begin"/>
+            </w:r>
+            <w:r>
+              <w:rPr>
+                <w:noProof/>
+                <w:webHidden/>
+              </w:rPr>
+              <w:instrText xml:space="preserve"> PAGEREF _Toc210500279 \h </w:instrText>
+            </w:r>
+            <w:r>
+              <w:rPr>
+                <w:noProof/>
+                <w:webHidden/>
+              </w:rPr>
+            </w:r>
+            <w:r>
+              <w:rPr>
+                <w:noProof/>
+                <w:webHidden/>
+              </w:rPr>
+              <w:fldChar w:fldCharType="separate"/>
+            </w:r>
+            <w:r>
+              <w:rPr>
+                <w:noProof/>
+                <w:webHidden/>
+              </w:rPr>
+              <w:t>13</w:t>
             </w:r>
             <w:r>
               <w:rPr>
@@ -1590,7 +1666,7 @@
               <w14:ligatures w14:val="standardContextual"/>
             </w:rPr>
           </w:pPr>
-          <w:hyperlink w:anchor="_Toc210493441" w:history="1">
+          <w:hyperlink w:anchor="_Toc210500280" w:history="1">
             <w:r>
               <w:rPr>
                 <w:rStyle w:val="Hyperlink"/>
@@ -1599,7 +1675,7 @@
                 <w:bCs/>
                 <w:noProof/>
               </w:rPr>
-              <w:t>Use Case UML Diagrams &amp; Descriptions</w:t>
+              <w:t>Functional</w:t>
             </w:r>
             <w:r>
               <w:rPr>
@@ -1620,7 +1696,7 @@
                 <w:noProof/>
                 <w:webHidden/>
               </w:rPr>
-              <w:instrText xml:space="preserve"> PAGEREF _Toc210493441 \h </w:instrText>
+              <w:instrText xml:space="preserve"> PAGEREF _Toc210500280 \h </w:instrText>
             </w:r>
             <w:r>
               <w:rPr>
@@ -1640,7 +1716,159 @@
                 <w:noProof/>
                 <w:webHidden/>
               </w:rPr>
-              <w:t>8</w:t>
+              <w:t>13</w:t>
+            </w:r>
+            <w:r>
+              <w:rPr>
+                <w:noProof/>
+                <w:webHidden/>
+              </w:rPr>
+              <w:fldChar w:fldCharType="end"/>
+            </w:r>
+          </w:hyperlink>
+        </w:p>
+        <w:p>
+          <w:pPr>
+            <w:pStyle w:val="TOC2"/>
+            <w:tabs>
+              <w:tab w:val="right" w:leader="dot" w:pos="9350"/>
+            </w:tabs>
+            <w:rPr>
+              <w:rFonts w:eastAsiaTheme="minorEastAsia"/>
+              <w:noProof/>
+              <w:kern w:val="2"/>
+              <w:sz w:val="24"/>
+              <w:szCs w:val="24"/>
+              <w14:ligatures w14:val="standardContextual"/>
+            </w:rPr>
+          </w:pPr>
+          <w:hyperlink w:anchor="_Toc210500281" w:history="1">
+            <w:r>
+              <w:rPr>
+                <w:rStyle w:val="Hyperlink"/>
+                <w:rFonts w:ascii="Times New Roman" w:hAnsi="Times New Roman" w:cs="Times New Roman"/>
+                <w:b/>
+                <w:bCs/>
+                <w:noProof/>
+              </w:rPr>
+              <w:t>Nonfunctional</w:t>
+            </w:r>
+            <w:r>
+              <w:rPr>
+                <w:noProof/>
+                <w:webHidden/>
+              </w:rPr>
+              <w:tab/>
+            </w:r>
+            <w:r>
+              <w:rPr>
+                <w:noProof/>
+                <w:webHidden/>
+              </w:rPr>
+              <w:fldChar w:fldCharType="begin"/>
+            </w:r>
+            <w:r>
+              <w:rPr>
+                <w:noProof/>
+                <w:webHidden/>
+              </w:rPr>
+              <w:instrText xml:space="preserve"> PAGEREF _Toc210500281 \h </w:instrText>
+            </w:r>
+            <w:r>
+              <w:rPr>
+                <w:noProof/>
+                <w:webHidden/>
+              </w:rPr>
+            </w:r>
+            <w:r>
+              <w:rPr>
+                <w:noProof/>
+                <w:webHidden/>
+              </w:rPr>
+              <w:fldChar w:fldCharType="separate"/>
+            </w:r>
+            <w:r>
+              <w:rPr>
+                <w:noProof/>
+                <w:webHidden/>
+              </w:rPr>
+              <w:t>13</w:t>
+            </w:r>
+            <w:r>
+              <w:rPr>
+                <w:noProof/>
+                <w:webHidden/>
+              </w:rPr>
+              <w:fldChar w:fldCharType="end"/>
+            </w:r>
+          </w:hyperlink>
+        </w:p>
+        <w:p>
+          <w:pPr>
+            <w:pStyle w:val="TOC2"/>
+            <w:tabs>
+              <w:tab w:val="right" w:leader="dot" w:pos="9350"/>
+            </w:tabs>
+            <w:rPr>
+              <w:rFonts w:eastAsiaTheme="minorEastAsia"/>
+              <w:noProof/>
+              <w:kern w:val="2"/>
+              <w:sz w:val="24"/>
+              <w:szCs w:val="24"/>
+              <w14:ligatures w14:val="standardContextual"/>
+            </w:rPr>
+          </w:pPr>
+          <w:hyperlink w:anchor="_Toc210500282" w:history="1">
+            <w:r>
+              <w:rPr>
+                <w:rStyle w:val="Hyperlink"/>
+                <w:rFonts w:ascii="Times New Roman" w:hAnsi="Times New Roman" w:cs="Times New Roman"/>
+                <w:b/>
+                <w:bCs/>
+                <w:noProof/>
+              </w:rPr>
+              <w:t>Documentation</w:t>
+            </w:r>
+            <w:r>
+              <w:rPr>
+                <w:noProof/>
+                <w:webHidden/>
+              </w:rPr>
+              <w:tab/>
+            </w:r>
+            <w:r>
+              <w:rPr>
+                <w:noProof/>
+                <w:webHidden/>
+              </w:rPr>
+              <w:fldChar w:fldCharType="begin"/>
+            </w:r>
+            <w:r>
+              <w:rPr>
+                <w:noProof/>
+                <w:webHidden/>
+              </w:rPr>
+              <w:instrText xml:space="preserve"> PAGEREF _Toc210500282 \h </w:instrText>
+            </w:r>
+            <w:r>
+              <w:rPr>
+                <w:noProof/>
+                <w:webHidden/>
+              </w:rPr>
+            </w:r>
+            <w:r>
+              <w:rPr>
+                <w:noProof/>
+                <w:webHidden/>
+              </w:rPr>
+              <w:fldChar w:fldCharType="separate"/>
+            </w:r>
+            <w:r>
+              <w:rPr>
+                <w:noProof/>
+                <w:webHidden/>
+              </w:rPr>
+              <w:t>14</w:t>
             </w:r>
             <w:r>
               <w:rPr>
@@ -1666,7 +1894,7 @@
               <w14:ligatures w14:val="standardContextual"/>
             </w:rPr>
           </w:pPr>
-          <w:hyperlink w:anchor="_Toc210493442" w:history="1">
+          <w:hyperlink w:anchor="_Toc210500283" w:history="1">
             <w:r>
               <w:rPr>
                 <w:rStyle w:val="Hyperlink"/>
@@ -1675,7 +1903,7 @@
                 <w:bCs/>
                 <w:noProof/>
               </w:rPr>
-              <w:t>Initial Requirements</w:t>
+              <w:t>Testing / Revisions</w:t>
             </w:r>
             <w:r>
               <w:rPr>
@@ -1696,7 +1924,7 @@
                 <w:noProof/>
                 <w:webHidden/>
               </w:rPr>
-              <w:instrText xml:space="preserve"> PAGEREF _Toc210493442 \h </w:instrText>
+              <w:instrText xml:space="preserve"> PAGEREF _Toc210500283 \h </w:instrText>
             </w:r>
             <w:r>
               <w:rPr>
@@ -1716,235 +1944,7 @@
                 <w:noProof/>
                 <w:webHidden/>
               </w:rPr>
-              <w:t>12</w:t>
-            </w:r>
-            <w:r>
-              <w:rPr>
-                <w:noProof/>
-                <w:webHidden/>
-              </w:rPr>
-              <w:fldChar w:fldCharType="end"/>
-            </w:r>
-          </w:hyperlink>
-        </w:p>
-        <w:p>
-          <w:pPr>
-            <w:pStyle w:val="TOC2"/>
-            <w:tabs>
-              <w:tab w:val="right" w:leader="dot" w:pos="9350"/>
-            </w:tabs>
-            <w:rPr>
-              <w:rFonts w:eastAsiaTheme="minorEastAsia"/>
-              <w:noProof/>
-              <w:kern w:val="2"/>
-              <w:sz w:val="24"/>
-              <w:szCs w:val="24"/>
-              <w14:ligatures w14:val="standardContextual"/>
-            </w:rPr>
-          </w:pPr>
-          <w:hyperlink w:anchor="_Toc210493443" w:history="1">
-            <w:r>
-              <w:rPr>
-                <w:rStyle w:val="Hyperlink"/>
-                <w:rFonts w:ascii="Times New Roman" w:hAnsi="Times New Roman" w:cs="Times New Roman"/>
-                <w:b/>
-                <w:bCs/>
-                <w:noProof/>
-              </w:rPr>
-              <w:t>Functional</w:t>
-            </w:r>
-            <w:r>
-              <w:rPr>
-                <w:noProof/>
-                <w:webHidden/>
-              </w:rPr>
-              <w:tab/>
-            </w:r>
-            <w:r>
-              <w:rPr>
-                <w:noProof/>
-                <w:webHidden/>
-              </w:rPr>
-              <w:fldChar w:fldCharType="begin"/>
-            </w:r>
-            <w:r>
-              <w:rPr>
-                <w:noProof/>
-                <w:webHidden/>
-              </w:rPr>
-              <w:instrText xml:space="preserve"> PAGEREF _Toc210493443 \h </w:instrText>
-            </w:r>
-            <w:r>
-              <w:rPr>
-                <w:noProof/>
-                <w:webHidden/>
-              </w:rPr>
-            </w:r>
-            <w:r>
-              <w:rPr>
-                <w:noProof/>
-                <w:webHidden/>
-              </w:rPr>
-              <w:fldChar w:fldCharType="separate"/>
-            </w:r>
-            <w:r>
-              <w:rPr>
-                <w:noProof/>
-                <w:webHidden/>
-              </w:rPr>
-              <w:t>12</w:t>
-            </w:r>
-            <w:r>
-              <w:rPr>
-                <w:noProof/>
-                <w:webHidden/>
-              </w:rPr>
-              <w:fldChar w:fldCharType="end"/>
-            </w:r>
-          </w:hyperlink>
-        </w:p>
-        <w:p>
-          <w:pPr>
-            <w:pStyle w:val="TOC2"/>
-            <w:tabs>
-              <w:tab w:val="right" w:leader="dot" w:pos="9350"/>
-            </w:tabs>
-            <w:rPr>
-              <w:rFonts w:eastAsiaTheme="minorEastAsia"/>
-              <w:noProof/>
-              <w:kern w:val="2"/>
-              <w:sz w:val="24"/>
-              <w:szCs w:val="24"/>
-              <w14:ligatures w14:val="standardContextual"/>
-            </w:rPr>
-          </w:pPr>
-          <w:hyperlink w:anchor="_Toc210493444" w:history="1">
-            <w:r>
-              <w:rPr>
-                <w:rStyle w:val="Hyperlink"/>
-                <w:rFonts w:ascii="Times New Roman" w:hAnsi="Times New Roman" w:cs="Times New Roman"/>
-                <w:b/>
-                <w:bCs/>
-                <w:noProof/>
-              </w:rPr>
-              <w:t>Nonfunctional</w:t>
-            </w:r>
-            <w:r>
-              <w:rPr>
-                <w:noProof/>
-                <w:webHidden/>
-              </w:rPr>
-              <w:tab/>
-            </w:r>
-            <w:r>
-              <w:rPr>
-                <w:noProof/>
-                <w:webHidden/>
-              </w:rPr>
-              <w:fldChar w:fldCharType="begin"/>
-            </w:r>
-            <w:r>
-              <w:rPr>
-                <w:noProof/>
-                <w:webHidden/>
-              </w:rPr>
-              <w:instrText xml:space="preserve"> PAGEREF _Toc210493444 \h </w:instrText>
-            </w:r>
-            <w:r>
-              <w:rPr>
-                <w:noProof/>
-                <w:webHidden/>
-              </w:rPr>
-            </w:r>
-            <w:r>
-              <w:rPr>
-                <w:noProof/>
-                <w:webHidden/>
-              </w:rPr>
-              <w:fldChar w:fldCharType="separate"/>
-            </w:r>
-            <w:r>
-              <w:rPr>
-                <w:noProof/>
-                <w:webHidden/>
-              </w:rPr>
-              <w:t>13</w:t>
-            </w:r>
-            <w:r>
-              <w:rPr>
-                <w:noProof/>
-                <w:webHidden/>
-              </w:rPr>
-              <w:fldChar w:fldCharType="end"/>
-            </w:r>
-          </w:hyperlink>
-        </w:p>
-        <w:p>
-          <w:pPr>
-            <w:pStyle w:val="TOC2"/>
-            <w:tabs>
-              <w:tab w:val="right" w:leader="dot" w:pos="9350"/>
-            </w:tabs>
-            <w:rPr>
-              <w:rFonts w:eastAsiaTheme="minorEastAsia"/>
-              <w:noProof/>
-              <w:kern w:val="2"/>
-              <w:sz w:val="24"/>
-              <w:szCs w:val="24"/>
-              <w14:ligatures w14:val="standardContextual"/>
-            </w:rPr>
-          </w:pPr>
-          <w:hyperlink w:anchor="_Toc210493445" w:history="1">
-            <w:r>
-              <w:rPr>
-                <w:rStyle w:val="Hyperlink"/>
-                <w:rFonts w:ascii="Times New Roman" w:hAnsi="Times New Roman" w:cs="Times New Roman"/>
-                <w:b/>
-                <w:bCs/>
-                <w:noProof/>
-              </w:rPr>
-              <w:t>Documentation</w:t>
-            </w:r>
-            <w:r>
-              <w:rPr>
-                <w:noProof/>
-                <w:webHidden/>
-              </w:rPr>
-              <w:tab/>
-            </w:r>
-            <w:r>
-              <w:rPr>
-                <w:noProof/>
-                <w:webHidden/>
-              </w:rPr>
-              <w:fldChar w:fldCharType="begin"/>
-            </w:r>
-            <w:r>
-              <w:rPr>
-                <w:noProof/>
-                <w:webHidden/>
-              </w:rPr>
-              <w:instrText xml:space="preserve"> PAGEREF _Toc210493445 \h </w:instrText>
-            </w:r>
-            <w:r>
-              <w:rPr>
-                <w:noProof/>
-                <w:webHidden/>
-              </w:rPr>
-            </w:r>
-            <w:r>
-              <w:rPr>
-                <w:noProof/>
-                <w:webHidden/>
-              </w:rPr>
-              <w:fldChar w:fldCharType="separate"/>
-            </w:r>
-            <w:r>
-              <w:rPr>
-                <w:noProof/>
-                <w:webHidden/>
-              </w:rPr>
-              <w:t>13</w:t>
+              <w:t>14</w:t>
             </w:r>
             <w:r>
               <w:rPr>
@@ -1970,7 +1970,7 @@
               <w14:ligatures w14:val="standardContextual"/>
             </w:rPr>
           </w:pPr>
-          <w:hyperlink w:anchor="_Toc210493446" w:history="1">
+          <w:hyperlink w:anchor="_Toc210500284" w:history="1">
             <w:r>
               <w:rPr>
                 <w:rStyle w:val="Hyperlink"/>
@@ -1979,7 +1979,7 @@
                 <w:bCs/>
                 <w:noProof/>
               </w:rPr>
-              <w:t>Testing / Revisions</w:t>
+              <w:t>List of References</w:t>
             </w:r>
             <w:r>
               <w:rPr>
@@ -2000,7 +2000,7 @@
                 <w:noProof/>
                 <w:webHidden/>
               </w:rPr>
-              <w:instrText xml:space="preserve"> PAGEREF _Toc210493446 \h </w:instrText>
+              <w:instrText xml:space="preserve"> PAGEREF _Toc210500284 \h </w:instrText>
             </w:r>
             <w:r>
               <w:rPr>
@@ -2020,7 +2020,7 @@
                 <w:noProof/>
                 <w:webHidden/>
               </w:rPr>
-              <w:t>13</w:t>
+              <w:t>15</w:t>
             </w:r>
             <w:r>
               <w:rPr>
@@ -2046,7 +2046,7 @@
               <w14:ligatures w14:val="standardContextual"/>
             </w:rPr>
           </w:pPr>
-          <w:hyperlink w:anchor="_Toc210493447" w:history="1">
+          <w:hyperlink w:anchor="_Toc210500285" w:history="1">
             <w:r>
               <w:rPr>
                 <w:rStyle w:val="Hyperlink"/>
@@ -2055,7 +2055,7 @@
                 <w:bCs/>
                 <w:noProof/>
               </w:rPr>
-              <w:t>List of References</w:t>
+              <w:t>Appendix I: Technical Glossary</w:t>
             </w:r>
             <w:r>
               <w:rPr>
@@ -2076,7 +2076,7 @@
                 <w:noProof/>
                 <w:webHidden/>
               </w:rPr>
-              <w:instrText xml:space="preserve"> PAGEREF _Toc210493447 \h </w:instrText>
+              <w:instrText xml:space="preserve"> PAGEREF _Toc210500285 \h </w:instrText>
             </w:r>
             <w:r>
               <w:rPr>
@@ -2096,7 +2096,7 @@
                 <w:noProof/>
                 <w:webHidden/>
               </w:rPr>
-              <w:t>14</w:t>
+              <w:t>16</w:t>
             </w:r>
             <w:r>
               <w:rPr>
@@ -2122,7 +2122,7 @@
               <w14:ligatures w14:val="standardContextual"/>
             </w:rPr>
           </w:pPr>
-          <w:hyperlink w:anchor="_Toc210493448" w:history="1">
+          <w:hyperlink w:anchor="_Toc210500286" w:history="1">
             <w:r>
               <w:rPr>
                 <w:rStyle w:val="Hyperlink"/>
@@ -2131,7 +2131,7 @@
                 <w:bCs/>
                 <w:noProof/>
               </w:rPr>
-              <w:t>Appendix I: Technical Glossary</w:t>
+              <w:t>Appendix II: Team Details</w:t>
             </w:r>
             <w:r>
               <w:rPr>
@@ -2152,7 +2152,7 @@
                 <w:noProof/>
                 <w:webHidden/>
               </w:rPr>
-              <w:instrText xml:space="preserve"> PAGEREF _Toc210493448 \h </w:instrText>
+              <w:instrText xml:space="preserve"> PAGEREF _Toc210500286 \h </w:instrText>
             </w:r>
             <w:r>
               <w:rPr>
@@ -2172,7 +2172,7 @@
                 <w:noProof/>
                 <w:webHidden/>
               </w:rPr>
-              <w:t>15</w:t>
+              <w:t>16</w:t>
             </w:r>
             <w:r>
               <w:rPr>
@@ -2198,7 +2198,7 @@
               <w14:ligatures w14:val="standardContextual"/>
             </w:rPr>
           </w:pPr>
-          <w:hyperlink w:anchor="_Toc210493449" w:history="1">
+          <w:hyperlink w:anchor="_Toc210500287" w:history="1">
             <w:r>
               <w:rPr>
                 <w:rStyle w:val="Hyperlink"/>
@@ -2207,7 +2207,7 @@
                 <w:bCs/>
                 <w:noProof/>
               </w:rPr>
-              <w:t>Appendix II: Team Details</w:t>
+              <w:t>Appendix III: Workflow Authentication</w:t>
             </w:r>
             <w:r>
               <w:rPr>
@@ -2228,7 +2228,7 @@
                 <w:noProof/>
                 <w:webHidden/>
               </w:rPr>
-              <w:instrText xml:space="preserve"> PAGEREF _Toc210493449 \h </w:instrText>
+              <w:instrText xml:space="preserve"> PAGEREF _Toc210500287 \h </w:instrText>
             </w:r>
             <w:r>
               <w:rPr>
@@ -2248,7 +2248,7 @@
                 <w:noProof/>
                 <w:webHidden/>
               </w:rPr>
-              <w:t>15</w:t>
+              <w:t>16</w:t>
             </w:r>
             <w:r>
               <w:rPr>
@@ -2274,7 +2274,7 @@
               <w14:ligatures w14:val="standardContextual"/>
             </w:rPr>
           </w:pPr>
-          <w:hyperlink w:anchor="_Toc210493450" w:history="1">
+          <w:hyperlink w:anchor="_Toc210500288" w:history="1">
             <w:r>
               <w:rPr>
                 <w:rStyle w:val="Hyperlink"/>
@@ -2283,7 +2283,7 @@
                 <w:bCs/>
                 <w:noProof/>
               </w:rPr>
-              <w:t>Appendix III: Workflow Authentication</w:t>
+              <w:t>Appendix IV: Report from Writing Center</w:t>
             </w:r>
             <w:r>
               <w:rPr>
@@ -2304,7 +2304,7 @@
                 <w:noProof/>
                 <w:webHidden/>
               </w:rPr>
-              <w:instrText xml:space="preserve"> PAGEREF _Toc210493450 \h </w:instrText>
+              <w:instrText xml:space="preserve"> PAGEREF _Toc210500288 \h </w:instrText>
             </w:r>
             <w:r>
               <w:rPr>
@@ -2324,83 +2324,7 @@
                 <w:noProof/>
                 <w:webHidden/>
               </w:rPr>
-              <w:t>15</w:t>
-            </w:r>
-            <w:r>
-              <w:rPr>
-                <w:noProof/>
-                <w:webHidden/>
-              </w:rPr>
-              <w:fldChar w:fldCharType="end"/>
-            </w:r>
-          </w:hyperlink>
-        </w:p>
-        <w:p>
-          <w:pPr>
-            <w:pStyle w:val="TOC1"/>
-            <w:tabs>
-              <w:tab w:val="right" w:leader="dot" w:pos="9350"/>
-            </w:tabs>
-            <w:rPr>
-              <w:rFonts w:eastAsiaTheme="minorEastAsia"/>
-              <w:noProof/>
-              <w:kern w:val="2"/>
-              <w:sz w:val="24"/>
-              <w:szCs w:val="24"/>
-              <w14:ligatures w14:val="standardContextual"/>
-            </w:rPr>
-          </w:pPr>
-          <w:hyperlink w:anchor="_Toc210493451" w:history="1">
-            <w:r>
-              <w:rPr>
-                <w:rStyle w:val="Hyperlink"/>
-                <w:rFonts w:ascii="Times New Roman" w:hAnsi="Times New Roman" w:cs="Times New Roman"/>
-                <w:b/>
-                <w:bCs/>
-                <w:noProof/>
-              </w:rPr>
-              <w:t>Appendix IV: Report from Writing Center</w:t>
-            </w:r>
-            <w:r>
-              <w:rPr>
-                <w:noProof/>
-                <w:webHidden/>
-              </w:rPr>
-              <w:tab/>
-            </w:r>
-            <w:r>
-              <w:rPr>
-                <w:noProof/>
-                <w:webHidden/>
-              </w:rPr>
-              <w:fldChar w:fldCharType="begin"/>
-            </w:r>
-            <w:r>
-              <w:rPr>
-                <w:noProof/>
-                <w:webHidden/>
-              </w:rPr>
-              <w:instrText xml:space="preserve"> PAGEREF _Toc210493451 \h </w:instrText>
-            </w:r>
-            <w:r>
-              <w:rPr>
-                <w:noProof/>
-                <w:webHidden/>
-              </w:rPr>
-            </w:r>
-            <w:r>
-              <w:rPr>
-                <w:noProof/>
-                <w:webHidden/>
-              </w:rPr>
-              <w:fldChar w:fldCharType="separate"/>
-            </w:r>
-            <w:r>
-              <w:rPr>
-                <w:noProof/>
-                <w:webHidden/>
-              </w:rPr>
-              <w:t>15</w:t>
+              <w:t>16</w:t>
             </w:r>
             <w:r>
               <w:rPr>
@@ -2461,6 +2385,7 @@
     </w:p>
     <w:p>
       <w:pPr>
+        <w:jc w:val="center"/>
         <w:rPr>
           <w:rFonts w:ascii="Times New Roman" w:hAnsi="Times New Roman" w:cs="Times New Roman"/>
           <w:b/>
@@ -2472,6 +2397,17 @@
     </w:p>
     <w:p>
       <w:pPr>
+        <w:rPr>
+          <w:rFonts w:ascii="Times New Roman" w:hAnsi="Times New Roman" w:cs="Times New Roman"/>
+          <w:b/>
+          <w:bCs/>
+          <w:sz w:val="36"/>
+          <w:szCs w:val="36"/>
+        </w:rPr>
+      </w:pPr>
+    </w:p>
+    <w:p>
+      <w:pPr>
         <w:pStyle w:val="Heading1"/>
         <w:jc w:val="center"/>
         <w:rPr>
@@ -2484,7 +2420,7 @@
           <w:u w:val="single"/>
         </w:rPr>
       </w:pPr>
-      <w:bookmarkStart w:id="0" w:name="_Toc210493432"/>
+      <w:bookmarkStart w:id="0" w:name="_Toc210500270"/>
       <w:r>
         <w:rPr>
           <w:rFonts w:ascii="Times New Roman" w:hAnsi="Times New Roman" w:cs="Times New Roman"/>
@@ -3224,7 +3160,7 @@
           <w:u w:val="single"/>
         </w:rPr>
       </w:pPr>
-      <w:bookmarkStart w:id="1" w:name="_Toc210493433"/>
+      <w:bookmarkStart w:id="1" w:name="_Toc210500271"/>
       <w:r>
         <w:rPr>
           <w:rFonts w:ascii="Times New Roman" w:hAnsi="Times New Roman" w:cs="Times New Roman"/>
@@ -3251,7 +3187,7 @@
           <w:szCs w:val="24"/>
         </w:rPr>
       </w:pPr>
-      <w:bookmarkStart w:id="2" w:name="_Toc210493434"/>
+      <w:bookmarkStart w:id="2" w:name="_Toc210500272"/>
       <w:r>
         <w:rPr>
           <w:rFonts w:ascii="Times New Roman" w:hAnsi="Times New Roman" w:cs="Times New Roman"/>
@@ -4054,7 +3990,7 @@
           <w:szCs w:val="24"/>
         </w:rPr>
       </w:pPr>
-      <w:bookmarkStart w:id="3" w:name="_Toc210493435"/>
+      <w:bookmarkStart w:id="3" w:name="_Toc210500273"/>
       <w:r>
         <w:rPr>
           <w:rFonts w:ascii="Times New Roman" w:hAnsi="Times New Roman" w:cs="Times New Roman"/>
@@ -5095,7 +5031,7 @@
           <w:u w:val="single"/>
         </w:rPr>
       </w:pPr>
-      <w:bookmarkStart w:id="4" w:name="_Toc210493436"/>
+      <w:bookmarkStart w:id="4" w:name="_Toc210500274"/>
       <w:r>
         <w:rPr>
           <w:rFonts w:ascii="Times New Roman" w:hAnsi="Times New Roman" w:cs="Times New Roman"/>
@@ -5122,7 +5058,7 @@
           <w:szCs w:val="24"/>
         </w:rPr>
       </w:pPr>
-      <w:bookmarkStart w:id="5" w:name="_Toc210493437"/>
+      <w:bookmarkStart w:id="5" w:name="_Toc210500275"/>
       <w:r>
         <w:rPr>
           <w:rFonts w:ascii="Times New Roman" w:hAnsi="Times New Roman" w:cs="Times New Roman"/>
@@ -5672,7 +5608,7 @@
           <w:u w:val="single"/>
         </w:rPr>
       </w:pPr>
-      <w:bookmarkStart w:id="6" w:name="_Toc210493438"/>
+      <w:bookmarkStart w:id="6" w:name="_Toc210500276"/>
       <w:r>
         <w:rPr>
           <w:rFonts w:ascii="Times New Roman" w:hAnsi="Times New Roman" w:cs="Times New Roman"/>
@@ -5711,7 +5647,7 @@
           <w:szCs w:val="24"/>
         </w:rPr>
       </w:pPr>
-      <w:bookmarkStart w:id="7" w:name="_Toc210493439"/>
+      <w:bookmarkStart w:id="7" w:name="_Toc210500277"/>
       <w:r>
         <w:rPr>
           <w:rFonts w:ascii="Times New Roman" w:hAnsi="Times New Roman" w:cs="Times New Roman"/>
@@ -6044,7 +5980,7 @@
           <w:szCs w:val="24"/>
         </w:rPr>
       </w:pPr>
-      <w:bookmarkStart w:id="8" w:name="_Toc210493440"/>
+      <w:bookmarkStart w:id="8" w:name="_Toc210500278"/>
       <w:r>
         <w:rPr>
           <w:rFonts w:ascii="Times New Roman" w:hAnsi="Times New Roman" w:cs="Times New Roman"/>
@@ -6256,7 +6192,6 @@
         </w:rPr>
         <w:t xml:space="preserve">Systems of filtering, storing, and fetching data will be important to this project’s functionality. </w:t>
       </w:r>
-      <w:bookmarkStart w:id="9" w:name="_Toc210493441"/>
     </w:p>
     <w:p>
       <w:pPr>
@@ -6277,7 +6212,6 @@
         </w:rPr>
         <w:t>Use Case UML Diagrams &amp; Descriptions</w:t>
       </w:r>
-      <w:bookmarkEnd w:id="9"/>
     </w:p>
     <w:p>
       <w:pPr>
@@ -7729,6 +7663,7 @@
     </w:p>
     <w:p>
       <w:pPr>
+        <w:spacing w:line="480" w:lineRule="auto"/>
         <w:rPr>
           <w:rFonts w:ascii="Times New Roman" w:hAnsi="Times New Roman" w:cs="Times New Roman"/>
           <w:sz w:val="24"/>
@@ -7786,6 +7721,7 @@
     </w:p>
     <w:p>
       <w:pPr>
+        <w:spacing w:line="480" w:lineRule="auto"/>
         <w:rPr>
           <w:rFonts w:ascii="Times New Roman" w:hAnsi="Times New Roman" w:cs="Times New Roman"/>
           <w:sz w:val="24"/>
@@ -7801,37 +7737,278 @@
         <w:t xml:space="preserve">Description: </w:t>
       </w:r>
     </w:p>
+    <w:p>
+      <w:pPr>
+        <w:spacing w:line="480" w:lineRule="auto"/>
+        <w:ind w:firstLine="720"/>
+      </w:pPr>
+      <w:r>
+        <w:rPr>
+          <w:rFonts w:ascii="Times New Roman" w:hAnsi="Times New Roman" w:cs="Times New Roman"/>
+          <w:sz w:val="24"/>
+          <w:szCs w:val="24"/>
+        </w:rPr>
+        <w:t xml:space="preserve">Figure 4 </w:t>
+      </w:r>
+      <w:r>
+        <w:rPr>
+          <w:rFonts w:ascii="Times New Roman" w:hAnsi="Times New Roman" w:cs="Times New Roman"/>
+          <w:sz w:val="24"/>
+          <w:szCs w:val="24"/>
+        </w:rPr>
+        <w:t>UML shows the interaction between student users of the Vulcan Activity Tracker. The application can be accessed by either mobile device or computer</w:t>
+      </w:r>
+      <w:r>
+        <w:rPr>
+          <w:rFonts w:ascii="Times New Roman" w:hAnsi="Times New Roman" w:cs="Times New Roman"/>
+          <w:sz w:val="24"/>
+          <w:szCs w:val="24"/>
+        </w:rPr>
+        <w:t xml:space="preserve"> as demonstrated in Figure 4</w:t>
+      </w:r>
+      <w:r>
+        <w:rPr>
+          <w:rFonts w:ascii="Times New Roman" w:hAnsi="Times New Roman" w:cs="Times New Roman"/>
+          <w:sz w:val="24"/>
+          <w:szCs w:val="24"/>
+        </w:rPr>
+        <w:t>.</w:t>
+      </w:r>
+      <w:r>
+        <w:rPr>
+          <w:rFonts w:ascii="Times New Roman" w:hAnsi="Times New Roman" w:cs="Times New Roman"/>
+          <w:sz w:val="24"/>
+          <w:szCs w:val="24"/>
+        </w:rPr>
+        <w:t xml:space="preserve"> The application is accessible </w:t>
+      </w:r>
+      <w:r>
+        <w:rPr>
+          <w:rFonts w:ascii="Times New Roman" w:hAnsi="Times New Roman" w:cs="Times New Roman"/>
+          <w:sz w:val="24"/>
+          <w:szCs w:val="24"/>
+        </w:rPr>
+        <w:t xml:space="preserve">if </w:t>
+      </w:r>
+      <w:r>
+        <w:rPr>
+          <w:rFonts w:ascii="Times New Roman" w:hAnsi="Times New Roman" w:cs="Times New Roman"/>
+          <w:sz w:val="24"/>
+          <w:szCs w:val="24"/>
+        </w:rPr>
+        <w:t>connected to an internet network.</w:t>
+      </w:r>
+      <w:r>
+        <w:rPr>
+          <w:rFonts w:ascii="Times New Roman" w:hAnsi="Times New Roman" w:cs="Times New Roman"/>
+          <w:sz w:val="24"/>
+          <w:szCs w:val="24"/>
+        </w:rPr>
+        <w:t xml:space="preserve"> The PennWest Wi-Fi </w:t>
+      </w:r>
+      <w:r>
+        <w:rPr>
+          <w:rFonts w:ascii="Times New Roman" w:hAnsi="Times New Roman" w:cs="Times New Roman"/>
+          <w:sz w:val="24"/>
+          <w:szCs w:val="24"/>
+        </w:rPr>
+        <w:t>network system</w:t>
+      </w:r>
+      <w:r>
+        <w:rPr>
+          <w:rFonts w:ascii="Times New Roman" w:hAnsi="Times New Roman" w:cs="Times New Roman"/>
+          <w:sz w:val="24"/>
+          <w:szCs w:val="24"/>
+        </w:rPr>
+        <w:t xml:space="preserve"> is </w:t>
+      </w:r>
+      <w:r>
+        <w:rPr>
+          <w:rFonts w:ascii="Times New Roman" w:hAnsi="Times New Roman" w:cs="Times New Roman"/>
+          <w:sz w:val="24"/>
+          <w:szCs w:val="24"/>
+        </w:rPr>
+        <w:t xml:space="preserve">sufficient for testing </w:t>
+      </w:r>
+      <w:r>
+        <w:rPr>
+          <w:rFonts w:ascii="Times New Roman" w:hAnsi="Times New Roman" w:cs="Times New Roman"/>
+          <w:sz w:val="24"/>
+          <w:szCs w:val="24"/>
+        </w:rPr>
+        <w:t xml:space="preserve">throughout development </w:t>
+      </w:r>
+      <w:r>
+        <w:rPr>
+          <w:rFonts w:ascii="Times New Roman" w:hAnsi="Times New Roman" w:cs="Times New Roman"/>
+          <w:sz w:val="24"/>
+          <w:szCs w:val="24"/>
+        </w:rPr>
+        <w:t>and demonstration</w:t>
+      </w:r>
+      <w:r>
+        <w:rPr>
+          <w:rFonts w:ascii="Times New Roman" w:hAnsi="Times New Roman" w:cs="Times New Roman"/>
+          <w:sz w:val="24"/>
+          <w:szCs w:val="24"/>
+        </w:rPr>
+        <w:t xml:space="preserve"> purposes</w:t>
+      </w:r>
+      <w:r>
+        <w:rPr>
+          <w:rFonts w:ascii="Times New Roman" w:hAnsi="Times New Roman" w:cs="Times New Roman"/>
+          <w:sz w:val="24"/>
+          <w:szCs w:val="24"/>
+        </w:rPr>
+        <w:t>. Students will be able to</w:t>
+      </w:r>
+      <w:r>
+        <w:rPr>
+          <w:rFonts w:ascii="Times New Roman" w:hAnsi="Times New Roman" w:cs="Times New Roman"/>
+          <w:sz w:val="24"/>
+          <w:szCs w:val="24"/>
+        </w:rPr>
+        <w:t xml:space="preserve"> interact with each other through two features, group activities and </w:t>
+      </w:r>
+      <w:r>
+        <w:rPr>
+          <w:rFonts w:ascii="Times New Roman" w:hAnsi="Times New Roman" w:cs="Times New Roman"/>
+          <w:sz w:val="24"/>
+          <w:szCs w:val="24"/>
+        </w:rPr>
+        <w:t>campus leaderboard.</w:t>
+      </w:r>
+      <w:r>
+        <w:rPr>
+          <w:rFonts w:ascii="Times New Roman" w:hAnsi="Times New Roman" w:cs="Times New Roman"/>
+          <w:sz w:val="24"/>
+          <w:szCs w:val="24"/>
+        </w:rPr>
+        <w:t xml:space="preserve"> </w:t>
+      </w:r>
+      <w:r>
+        <w:rPr>
+          <w:rFonts w:ascii="Times New Roman" w:hAnsi="Times New Roman" w:cs="Times New Roman"/>
+          <w:sz w:val="24"/>
+          <w:szCs w:val="24"/>
+        </w:rPr>
+        <w:t>PennWest-California campus students will be able to</w:t>
+      </w:r>
+      <w:r>
+        <w:rPr>
+          <w:rFonts w:ascii="Times New Roman" w:hAnsi="Times New Roman" w:cs="Times New Roman"/>
+          <w:sz w:val="24"/>
+          <w:szCs w:val="24"/>
+        </w:rPr>
+        <w:t xml:space="preserve"> </w:t>
+      </w:r>
+      <w:r>
+        <w:rPr>
+          <w:rFonts w:ascii="Times New Roman" w:hAnsi="Times New Roman" w:cs="Times New Roman"/>
+          <w:sz w:val="24"/>
+          <w:szCs w:val="24"/>
+        </w:rPr>
+        <w:t>do</w:t>
+      </w:r>
+      <w:r>
+        <w:rPr>
+          <w:rFonts w:ascii="Times New Roman" w:hAnsi="Times New Roman" w:cs="Times New Roman"/>
+          <w:sz w:val="24"/>
+          <w:szCs w:val="24"/>
+        </w:rPr>
+        <w:t xml:space="preserve"> group </w:t>
+      </w:r>
+      <w:r>
+        <w:rPr>
+          <w:rFonts w:ascii="Times New Roman" w:hAnsi="Times New Roman" w:cs="Times New Roman"/>
+          <w:sz w:val="24"/>
+          <w:szCs w:val="24"/>
+        </w:rPr>
+        <w:t xml:space="preserve">exercises </w:t>
+      </w:r>
+      <w:r>
+        <w:rPr>
+          <w:rFonts w:ascii="Times New Roman" w:hAnsi="Times New Roman" w:cs="Times New Roman"/>
+          <w:sz w:val="24"/>
+          <w:szCs w:val="24"/>
+        </w:rPr>
+        <w:t xml:space="preserve">and </w:t>
+      </w:r>
+      <w:r>
+        <w:rPr>
+          <w:rFonts w:ascii="Times New Roman" w:hAnsi="Times New Roman" w:cs="Times New Roman"/>
+          <w:sz w:val="24"/>
+          <w:szCs w:val="24"/>
+        </w:rPr>
+        <w:t xml:space="preserve">activities </w:t>
+      </w:r>
+      <w:r>
+        <w:rPr>
+          <w:rFonts w:ascii="Times New Roman" w:hAnsi="Times New Roman" w:cs="Times New Roman"/>
+          <w:sz w:val="24"/>
+          <w:szCs w:val="24"/>
+        </w:rPr>
+        <w:t xml:space="preserve">with </w:t>
+      </w:r>
+      <w:r>
+        <w:rPr>
+          <w:rFonts w:ascii="Times New Roman" w:hAnsi="Times New Roman" w:cs="Times New Roman"/>
+          <w:sz w:val="24"/>
+          <w:szCs w:val="24"/>
+        </w:rPr>
+        <w:t xml:space="preserve">friends </w:t>
+      </w:r>
+      <w:r>
+        <w:rPr>
+          <w:rFonts w:ascii="Times New Roman" w:hAnsi="Times New Roman" w:cs="Times New Roman"/>
+          <w:sz w:val="24"/>
+          <w:szCs w:val="24"/>
+        </w:rPr>
+        <w:t>or</w:t>
+      </w:r>
+      <w:r>
+        <w:rPr>
+          <w:rFonts w:ascii="Times New Roman" w:hAnsi="Times New Roman" w:cs="Times New Roman"/>
+          <w:sz w:val="24"/>
+          <w:szCs w:val="24"/>
+        </w:rPr>
+        <w:t xml:space="preserve"> clubs. </w:t>
+      </w:r>
+      <w:r>
+        <w:rPr>
+          <w:rFonts w:ascii="Times New Roman" w:hAnsi="Times New Roman" w:cs="Times New Roman"/>
+          <w:sz w:val="24"/>
+          <w:szCs w:val="24"/>
+        </w:rPr>
+        <w:t xml:space="preserve">Users will be able to view activities statistics for their group </w:t>
+      </w:r>
+      <w:r>
+        <w:rPr>
+          <w:rFonts w:ascii="Times New Roman" w:hAnsi="Times New Roman" w:cs="Times New Roman"/>
+          <w:sz w:val="24"/>
+          <w:szCs w:val="24"/>
+        </w:rPr>
+        <w:t xml:space="preserve">and see who participated in the activity. The </w:t>
+      </w:r>
+      <w:r>
+        <w:rPr>
+          <w:rFonts w:ascii="Times New Roman" w:hAnsi="Times New Roman" w:cs="Times New Roman"/>
+          <w:sz w:val="24"/>
+          <w:szCs w:val="24"/>
+        </w:rPr>
+        <w:t>Leaderboard will be available to all Vulcan Activity Tracker users</w:t>
+      </w:r>
+      <w:r>
+        <w:rPr>
+          <w:rFonts w:ascii="Times New Roman" w:hAnsi="Times New Roman" w:cs="Times New Roman"/>
+          <w:sz w:val="24"/>
+          <w:szCs w:val="24"/>
+        </w:rPr>
+        <w:t>, allowing fun competition between users on workouts, sports, and activities.</w:t>
+      </w:r>
+    </w:p>
     <w:p/>
     <w:p>
-      <w:r>
-        <w:t>User interacting with others</w:t>
-      </w:r>
-    </w:p>
-    <w:p>
-      <w:pPr>
-        <w:pStyle w:val="ListParagraph"/>
-        <w:numPr>
-          <w:ilvl w:val="0"/>
-          <w:numId w:val="2"/>
-        </w:numPr>
-      </w:pPr>
-      <w:r>
-        <w:t>Leaderboard</w:t>
-      </w:r>
-    </w:p>
-    <w:p>
-      <w:pPr>
-        <w:pStyle w:val="ListParagraph"/>
-        <w:numPr>
-          <w:ilvl w:val="0"/>
-          <w:numId w:val="2"/>
-        </w:numPr>
-      </w:pPr>
-      <w:r>
-        <w:t>Group activities</w:t>
-      </w:r>
-    </w:p>
-    <w:p>
       <w:pPr>
         <w:rPr>
           <w:rFonts w:ascii="Times New Roman" w:hAnsi="Times New Roman" w:cs="Times New Roman"/>
@@ -7855,7 +8032,7 @@
           <w:u w:val="single"/>
         </w:rPr>
       </w:pPr>
-      <w:bookmarkStart w:id="10" w:name="_Toc210493442"/>
+      <w:bookmarkStart w:id="9" w:name="_Toc210500279"/>
       <w:r>
         <w:rPr>
           <w:rFonts w:ascii="Times New Roman" w:hAnsi="Times New Roman" w:cs="Times New Roman"/>
@@ -7868,36 +8045,36 @@
         </w:rPr>
         <w:t>Initial Requirements</w:t>
       </w:r>
+      <w:bookmarkEnd w:id="9"/>
+    </w:p>
+    <w:p>
+      <w:pPr>
+        <w:pStyle w:val="Heading2"/>
+        <w:rPr>
+          <w:rFonts w:ascii="Times New Roman" w:hAnsi="Times New Roman" w:cs="Times New Roman"/>
+          <w:b/>
+          <w:bCs/>
+          <w:color w:val="auto"/>
+          <w:sz w:val="24"/>
+          <w:szCs w:val="24"/>
+        </w:rPr>
+      </w:pPr>
+      <w:bookmarkStart w:id="10" w:name="_Toc210500280"/>
+      <w:r>
+        <w:rPr>
+          <w:rFonts w:ascii="Times New Roman" w:hAnsi="Times New Roman" w:cs="Times New Roman"/>
+          <w:b/>
+          <w:bCs/>
+          <w:color w:val="auto"/>
+          <w:sz w:val="24"/>
+          <w:szCs w:val="24"/>
+        </w:rPr>
+        <w:t>Functional</w:t>
+      </w:r>
       <w:bookmarkEnd w:id="10"/>
     </w:p>
     <w:p>
       <w:pPr>
-        <w:pStyle w:val="Heading2"/>
-        <w:rPr>
-          <w:rFonts w:ascii="Times New Roman" w:hAnsi="Times New Roman" w:cs="Times New Roman"/>
-          <w:b/>
-          <w:bCs/>
-          <w:color w:val="auto"/>
-          <w:sz w:val="24"/>
-          <w:szCs w:val="24"/>
-        </w:rPr>
-      </w:pPr>
-      <w:bookmarkStart w:id="11" w:name="_Toc210493443"/>
-      <w:r>
-        <w:rPr>
-          <w:rFonts w:ascii="Times New Roman" w:hAnsi="Times New Roman" w:cs="Times New Roman"/>
-          <w:b/>
-          <w:bCs/>
-          <w:color w:val="auto"/>
-          <w:sz w:val="24"/>
-          <w:szCs w:val="24"/>
-        </w:rPr>
-        <w:t>Functional</w:t>
-      </w:r>
-      <w:bookmarkEnd w:id="11"/>
-    </w:p>
-    <w:p>
-      <w:pPr>
         <w:spacing w:line="480" w:lineRule="auto"/>
         <w:rPr>
           <w:rFonts w:ascii="Times New Roman" w:hAnsi="Times New Roman" w:cs="Times New Roman"/>
@@ -7986,7 +8163,25 @@
           <w:sz w:val="24"/>
           <w:szCs w:val="24"/>
         </w:rPr>
-        <w:t>, which can then lead to the accurate data being displayed for all of those users’ friends on the app to view</w:t>
+        <w:t xml:space="preserve">, which can then lead to the accurate data being displayed for </w:t>
+      </w:r>
+      <w:proofErr w:type="gramStart"/>
+      <w:r>
+        <w:rPr>
+          <w:rFonts w:ascii="Times New Roman" w:hAnsi="Times New Roman" w:cs="Times New Roman"/>
+          <w:sz w:val="24"/>
+          <w:szCs w:val="24"/>
+        </w:rPr>
+        <w:t>all of</w:t>
+      </w:r>
+      <w:proofErr w:type="gramEnd"/>
+      <w:r>
+        <w:rPr>
+          <w:rFonts w:ascii="Times New Roman" w:hAnsi="Times New Roman" w:cs="Times New Roman"/>
+          <w:sz w:val="24"/>
+          <w:szCs w:val="24"/>
+        </w:rPr>
+        <w:t xml:space="preserve"> those users’ friends on the app to view</w:t>
       </w:r>
       <w:r>
         <w:rPr>
@@ -8012,7 +8207,6 @@
           <w:sz w:val="24"/>
           <w:szCs w:val="24"/>
         </w:rPr>
-        <w:lastRenderedPageBreak/>
         <w:tab/>
         <w:t>The first thing a user will</w:t>
       </w:r>
@@ -8117,7 +8311,7 @@
           <w:szCs w:val="24"/>
         </w:rPr>
       </w:pPr>
-      <w:bookmarkStart w:id="12" w:name="_Toc210493444"/>
+      <w:bookmarkStart w:id="11" w:name="_Toc210500281"/>
       <w:r>
         <w:rPr>
           <w:rFonts w:ascii="Times New Roman" w:hAnsi="Times New Roman" w:cs="Times New Roman"/>
@@ -8129,7 +8323,7 @@
         </w:rPr>
         <w:t>Nonfunctional</w:t>
       </w:r>
-      <w:bookmarkEnd w:id="12"/>
+      <w:bookmarkEnd w:id="11"/>
     </w:p>
     <w:p>
       <w:pPr>
@@ -8539,7 +8733,16 @@
           <w:sz w:val="24"/>
           <w:szCs w:val="24"/>
         </w:rPr>
-        <w:t xml:space="preserve"> fro</w:t>
+        <w:t xml:space="preserve"> </w:t>
+      </w:r>
+      <w:r>
+        <w:rPr>
+          <w:rFonts w:ascii="Times New Roman" w:hAnsi="Times New Roman" w:cs="Times New Roman"/>
+          <w:sz w:val="24"/>
+          <w:szCs w:val="24"/>
+        </w:rPr>
+        <w:lastRenderedPageBreak/>
+        <w:t>fro</w:t>
       </w:r>
       <w:r>
         <w:rPr>
@@ -8597,13 +8800,23 @@
         </w:rPr>
         <w:t xml:space="preserve"> </w:t>
       </w:r>
-      <w:r>
-        <w:rPr>
-          <w:rFonts w:ascii="Times New Roman" w:hAnsi="Times New Roman" w:cs="Times New Roman"/>
-          <w:sz w:val="24"/>
-          <w:szCs w:val="24"/>
-        </w:rPr>
-        <w:t>he system will be developed with</w:t>
+      <w:proofErr w:type="gramStart"/>
+      <w:r>
+        <w:rPr>
+          <w:rFonts w:ascii="Times New Roman" w:hAnsi="Times New Roman" w:cs="Times New Roman"/>
+          <w:sz w:val="24"/>
+          <w:szCs w:val="24"/>
+        </w:rPr>
+        <w:t>he</w:t>
+      </w:r>
+      <w:proofErr w:type="gramEnd"/>
+      <w:r>
+        <w:rPr>
+          <w:rFonts w:ascii="Times New Roman" w:hAnsi="Times New Roman" w:cs="Times New Roman"/>
+          <w:sz w:val="24"/>
+          <w:szCs w:val="24"/>
+        </w:rPr>
+        <w:t xml:space="preserve"> system will be developed with</w:t>
       </w:r>
       <w:r>
         <w:rPr>
@@ -8674,7 +8887,7 @@
           <w:szCs w:val="24"/>
         </w:rPr>
       </w:pPr>
-      <w:bookmarkStart w:id="13" w:name="_Toc210493445"/>
+      <w:bookmarkStart w:id="12" w:name="_Toc210500282"/>
       <w:r>
         <w:rPr>
           <w:rFonts w:ascii="Times New Roman" w:hAnsi="Times New Roman" w:cs="Times New Roman"/>
@@ -8686,7 +8899,7 @@
         </w:rPr>
         <w:t>Documentation</w:t>
       </w:r>
-      <w:bookmarkEnd w:id="13"/>
+      <w:bookmarkEnd w:id="12"/>
     </w:p>
     <w:p>
       <w:pPr>
@@ -8820,7 +9033,7 @@
           <w:u w:val="single"/>
         </w:rPr>
       </w:pPr>
-      <w:bookmarkStart w:id="14" w:name="_Toc210493446"/>
+      <w:bookmarkStart w:id="13" w:name="_Toc210500283"/>
       <w:r>
         <w:rPr>
           <w:rFonts w:ascii="Times New Roman" w:hAnsi="Times New Roman" w:cs="Times New Roman"/>
@@ -8831,7 +9044,6 @@
           <w:szCs w:val="24"/>
           <w:u w:val="single"/>
         </w:rPr>
-        <w:lastRenderedPageBreak/>
         <w:t>Testing / Revi</w:t>
       </w:r>
       <w:r>
@@ -8846,7 +9058,7 @@
         </w:rPr>
         <w:t>sions</w:t>
       </w:r>
-      <w:bookmarkEnd w:id="14"/>
+      <w:bookmarkEnd w:id="13"/>
     </w:p>
     <w:p>
       <w:pPr>
@@ -8997,6 +9209,7 @@
     <w:p>
       <w:pPr>
         <w:pStyle w:val="Heading1"/>
+        <w:jc w:val="center"/>
         <w:rPr>
           <w:rFonts w:ascii="Times New Roman" w:hAnsi="Times New Roman" w:cs="Times New Roman"/>
           <w:b/>
@@ -9007,9 +9220,7 @@
           <w:u w:val="single"/>
         </w:rPr>
       </w:pPr>
-      <w:bookmarkStart w:id="15" w:name="_Toc210493447"/>
-    </w:p>
-    <w:p/>
+    </w:p>
     <w:p/>
     <w:p>
       <w:pPr>
@@ -9025,11 +9236,8 @@
           <w:u w:val="single"/>
         </w:rPr>
       </w:pPr>
-    </w:p>
-    <w:p>
-      <w:pPr>
-        <w:pStyle w:val="Heading1"/>
-        <w:jc w:val="center"/>
+      <w:bookmarkStart w:id="14" w:name="_Toc210500284"/>
+      <w:r>
         <w:rPr>
           <w:rFonts w:ascii="Times New Roman" w:hAnsi="Times New Roman" w:cs="Times New Roman"/>
           <w:b/>
@@ -9039,52 +9247,9 @@
           <w:szCs w:val="24"/>
           <w:u w:val="single"/>
         </w:rPr>
-      </w:pPr>
-    </w:p>
-    <w:p>
-      <w:pPr>
-        <w:pStyle w:val="Heading1"/>
-        <w:rPr>
-          <w:rFonts w:ascii="Times New Roman" w:hAnsi="Times New Roman" w:cs="Times New Roman"/>
-          <w:b/>
-          <w:bCs/>
-          <w:color w:val="auto"/>
-          <w:sz w:val="24"/>
-          <w:szCs w:val="24"/>
-          <w:u w:val="single"/>
-        </w:rPr>
-      </w:pPr>
-    </w:p>
-    <w:p/>
-    <w:p/>
-    <w:p>
-      <w:pPr>
-        <w:pStyle w:val="Heading1"/>
-        <w:jc w:val="center"/>
-        <w:rPr>
-          <w:rFonts w:ascii="Times New Roman" w:hAnsi="Times New Roman" w:cs="Times New Roman"/>
-          <w:b/>
-          <w:bCs/>
-          <w:color w:val="auto"/>
-          <w:sz w:val="24"/>
-          <w:szCs w:val="24"/>
-          <w:u w:val="single"/>
-        </w:rPr>
-      </w:pPr>
-      <w:r>
-        <w:rPr>
-          <w:rFonts w:ascii="Times New Roman" w:hAnsi="Times New Roman" w:cs="Times New Roman"/>
-          <w:b/>
-          <w:bCs/>
-          <w:color w:val="auto"/>
-          <w:sz w:val="24"/>
-          <w:szCs w:val="24"/>
-          <w:u w:val="single"/>
-        </w:rPr>
-        <w:lastRenderedPageBreak/>
         <w:t>List of References</w:t>
       </w:r>
-      <w:bookmarkEnd w:id="15"/>
+      <w:bookmarkEnd w:id="14"/>
     </w:p>
     <w:p>
       <w:pPr>
@@ -9557,91 +9722,6 @@
     </w:p>
     <w:p>
       <w:pPr>
-        <w:spacing w:line="360" w:lineRule="auto"/>
-        <w:rPr>
-          <w:rFonts w:ascii="Times New Roman" w:hAnsi="Times New Roman" w:cs="Times New Roman"/>
-          <w:sz w:val="24"/>
-          <w:szCs w:val="24"/>
-        </w:rPr>
-      </w:pPr>
-    </w:p>
-    <w:p>
-      <w:pPr>
-        <w:spacing w:line="360" w:lineRule="auto"/>
-        <w:rPr>
-          <w:rFonts w:ascii="Times New Roman" w:hAnsi="Times New Roman" w:cs="Times New Roman"/>
-          <w:sz w:val="24"/>
-          <w:szCs w:val="24"/>
-        </w:rPr>
-      </w:pPr>
-    </w:p>
-    <w:p>
-      <w:pPr>
-        <w:spacing w:line="360" w:lineRule="auto"/>
-        <w:rPr>
-          <w:rFonts w:ascii="Times New Roman" w:hAnsi="Times New Roman" w:cs="Times New Roman"/>
-          <w:sz w:val="24"/>
-          <w:szCs w:val="24"/>
-        </w:rPr>
-      </w:pPr>
-    </w:p>
-    <w:p>
-      <w:pPr>
-        <w:spacing w:line="360" w:lineRule="auto"/>
-        <w:ind w:firstLine="720"/>
-        <w:rPr>
-          <w:rFonts w:ascii="Times New Roman" w:hAnsi="Times New Roman" w:cs="Times New Roman"/>
-          <w:sz w:val="24"/>
-          <w:szCs w:val="24"/>
-        </w:rPr>
-      </w:pPr>
-    </w:p>
-    <w:p>
-      <w:pPr>
-        <w:spacing w:line="360" w:lineRule="auto"/>
-        <w:rPr>
-          <w:rFonts w:ascii="Times New Roman" w:hAnsi="Times New Roman" w:cs="Times New Roman"/>
-          <w:sz w:val="24"/>
-          <w:szCs w:val="24"/>
-        </w:rPr>
-      </w:pPr>
-    </w:p>
-    <w:p>
-      <w:pPr>
-        <w:spacing w:line="360" w:lineRule="auto"/>
-        <w:rPr>
-          <w:rFonts w:ascii="Times New Roman" w:hAnsi="Times New Roman" w:cs="Times New Roman"/>
-          <w:sz w:val="24"/>
-          <w:szCs w:val="24"/>
-        </w:rPr>
-      </w:pPr>
-    </w:p>
-    <w:p>
-      <w:pPr>
-        <w:spacing w:line="360" w:lineRule="auto"/>
-        <w:rPr>
-          <w:rFonts w:ascii="Times New Roman" w:hAnsi="Times New Roman" w:cs="Times New Roman"/>
-          <w:b/>
-          <w:bCs/>
-          <w:sz w:val="24"/>
-          <w:szCs w:val="24"/>
-        </w:rPr>
-      </w:pPr>
-    </w:p>
-    <w:p>
-      <w:pPr>
-        <w:spacing w:line="360" w:lineRule="auto"/>
-        <w:rPr>
-          <w:rFonts w:ascii="Times New Roman" w:hAnsi="Times New Roman" w:cs="Times New Roman"/>
-          <w:b/>
-          <w:bCs/>
-          <w:sz w:val="24"/>
-          <w:szCs w:val="24"/>
-        </w:rPr>
-      </w:pPr>
-    </w:p>
-    <w:p>
-      <w:pPr>
         <w:rPr>
           <w:rFonts w:ascii="Times New Roman" w:hAnsi="Times New Roman" w:cs="Times New Roman"/>
           <w:b/>
@@ -9666,6 +9746,42 @@
     </w:p>
     <w:p>
       <w:pPr>
+        <w:rPr>
+          <w:rFonts w:ascii="Times New Roman" w:hAnsi="Times New Roman" w:cs="Times New Roman"/>
+          <w:b/>
+          <w:bCs/>
+          <w:sz w:val="24"/>
+          <w:szCs w:val="24"/>
+          <w:u w:val="single"/>
+        </w:rPr>
+      </w:pPr>
+    </w:p>
+    <w:p>
+      <w:pPr>
+        <w:rPr>
+          <w:rFonts w:ascii="Times New Roman" w:hAnsi="Times New Roman" w:cs="Times New Roman"/>
+          <w:b/>
+          <w:bCs/>
+          <w:sz w:val="24"/>
+          <w:szCs w:val="24"/>
+          <w:u w:val="single"/>
+        </w:rPr>
+      </w:pPr>
+    </w:p>
+    <w:p>
+      <w:pPr>
+        <w:rPr>
+          <w:rFonts w:ascii="Times New Roman" w:hAnsi="Times New Roman" w:cs="Times New Roman"/>
+          <w:b/>
+          <w:bCs/>
+          <w:sz w:val="24"/>
+          <w:szCs w:val="24"/>
+          <w:u w:val="single"/>
+        </w:rPr>
+      </w:pPr>
+    </w:p>
+    <w:p>
+      <w:pPr>
         <w:pStyle w:val="Heading1"/>
         <w:rPr>
           <w:rFonts w:ascii="Times New Roman" w:hAnsi="Times New Roman" w:cs="Times New Roman"/>
@@ -9677,7 +9793,7 @@
           <w:u w:val="single"/>
         </w:rPr>
       </w:pPr>
-      <w:bookmarkStart w:id="16" w:name="_Toc210493448"/>
+      <w:bookmarkStart w:id="15" w:name="_Toc210500285"/>
       <w:r>
         <w:rPr>
           <w:rFonts w:ascii="Times New Roman" w:hAnsi="Times New Roman" w:cs="Times New Roman"/>
@@ -9688,38 +9804,115 @@
           <w:szCs w:val="24"/>
           <w:u w:val="single"/>
         </w:rPr>
+        <w:lastRenderedPageBreak/>
         <w:t>Appendix I: Technical Glossary</w:t>
       </w:r>
+      <w:bookmarkEnd w:id="15"/>
+    </w:p>
+    <w:p/>
+    <w:p>
+      <w:r>
+        <w:rPr>
+          <w:b/>
+          <w:bCs/>
+        </w:rPr>
+        <w:t>Database</w:t>
+      </w:r>
+      <w:r>
+        <w:t xml:space="preserve"> – a structured set of data held in a computer, especially one that is accessible in various ways</w:t>
+      </w:r>
+    </w:p>
+    <w:p>
+      <w:pPr>
+        <w:rPr>
+          <w:b/>
+          <w:bCs/>
+        </w:rPr>
+      </w:pPr>
+      <w:r>
+        <w:rPr>
+          <w:b/>
+          <w:bCs/>
+        </w:rPr>
+        <w:t>API</w:t>
+      </w:r>
+    </w:p>
+    <w:p>
+      <w:pPr>
+        <w:rPr>
+          <w:rFonts w:ascii="Times New Roman" w:hAnsi="Times New Roman" w:cs="Times New Roman"/>
+          <w:b/>
+          <w:bCs/>
+          <w:sz w:val="24"/>
+          <w:szCs w:val="24"/>
+          <w:u w:val="single"/>
+        </w:rPr>
+      </w:pPr>
+    </w:p>
+    <w:p>
+      <w:pPr>
+        <w:pStyle w:val="Heading1"/>
+        <w:rPr>
+          <w:rFonts w:ascii="Times New Roman" w:hAnsi="Times New Roman" w:cs="Times New Roman"/>
+          <w:b/>
+          <w:bCs/>
+          <w:color w:val="auto"/>
+          <w:sz w:val="24"/>
+          <w:szCs w:val="24"/>
+          <w:u w:val="single"/>
+        </w:rPr>
+      </w:pPr>
+      <w:bookmarkStart w:id="16" w:name="_Toc210500286"/>
+      <w:r>
+        <w:rPr>
+          <w:rFonts w:ascii="Times New Roman" w:hAnsi="Times New Roman" w:cs="Times New Roman"/>
+          <w:b/>
+          <w:bCs/>
+          <w:color w:val="auto"/>
+          <w:sz w:val="24"/>
+          <w:szCs w:val="24"/>
+          <w:u w:val="single"/>
+        </w:rPr>
+        <w:t>Appendix I</w:t>
+      </w:r>
+      <w:r>
+        <w:rPr>
+          <w:rFonts w:ascii="Times New Roman" w:hAnsi="Times New Roman" w:cs="Times New Roman"/>
+          <w:b/>
+          <w:bCs/>
+          <w:color w:val="auto"/>
+          <w:sz w:val="24"/>
+          <w:szCs w:val="24"/>
+          <w:u w:val="single"/>
+        </w:rPr>
+        <w:t>I</w:t>
+      </w:r>
+      <w:r>
+        <w:rPr>
+          <w:rFonts w:ascii="Times New Roman" w:hAnsi="Times New Roman" w:cs="Times New Roman"/>
+          <w:b/>
+          <w:bCs/>
+          <w:color w:val="auto"/>
+          <w:sz w:val="24"/>
+          <w:szCs w:val="24"/>
+          <w:u w:val="single"/>
+        </w:rPr>
+        <w:t>: Te</w:t>
+      </w:r>
+      <w:r>
+        <w:rPr>
+          <w:rFonts w:ascii="Times New Roman" w:hAnsi="Times New Roman" w:cs="Times New Roman"/>
+          <w:b/>
+          <w:bCs/>
+          <w:color w:val="auto"/>
+          <w:sz w:val="24"/>
+          <w:szCs w:val="24"/>
+          <w:u w:val="single"/>
+        </w:rPr>
+        <w:t>am Details</w:t>
+      </w:r>
       <w:bookmarkEnd w:id="16"/>
     </w:p>
-    <w:p/>
-    <w:p>
-      <w:r>
-        <w:rPr>
-          <w:b/>
-          <w:bCs/>
-        </w:rPr>
-        <w:t>Database</w:t>
-      </w:r>
-      <w:r>
-        <w:t xml:space="preserve"> – a structured set of data held in a computer, especially one that is accessible in various ways</w:t>
-      </w:r>
-    </w:p>
-    <w:p>
-      <w:pPr>
-        <w:rPr>
-          <w:b/>
-          <w:bCs/>
-        </w:rPr>
-      </w:pPr>
-      <w:r>
-        <w:rPr>
-          <w:b/>
-          <w:bCs/>
-        </w:rPr>
-        <w:t>API</w:t>
-      </w:r>
-    </w:p>
     <w:p>
       <w:pPr>
         <w:rPr>
@@ -9745,7 +9938,7 @@
           <w:u w:val="single"/>
         </w:rPr>
       </w:pPr>
-      <w:bookmarkStart w:id="17" w:name="_Toc210493449"/>
+      <w:bookmarkStart w:id="17" w:name="_Toc210500287"/>
       <w:r>
         <w:rPr>
           <w:rFonts w:ascii="Times New Roman" w:hAnsi="Times New Roman" w:cs="Times New Roman"/>
@@ -9768,7 +9961,7 @@
           <w:szCs w:val="24"/>
           <w:u w:val="single"/>
         </w:rPr>
-        <w:t>I</w:t>
+        <w:t>II</w:t>
       </w:r>
       <w:r>
         <w:rPr>
@@ -9780,7 +9973,7 @@
           <w:szCs w:val="24"/>
           <w:u w:val="single"/>
         </w:rPr>
-        <w:t>: Te</w:t>
+        <w:t xml:space="preserve">: </w:t>
       </w:r>
       <w:r>
         <w:rPr>
@@ -9792,7 +9985,7 @@
           <w:szCs w:val="24"/>
           <w:u w:val="single"/>
         </w:rPr>
-        <w:t>am Details</w:t>
+        <w:t>Workflow Authentication</w:t>
       </w:r>
       <w:bookmarkEnd w:id="17"/>
     </w:p>
@@ -9821,7 +10014,7 @@
           <w:u w:val="single"/>
         </w:rPr>
       </w:pPr>
-      <w:bookmarkStart w:id="18" w:name="_Toc210493450"/>
+      <w:bookmarkStart w:id="18" w:name="_Toc210500288"/>
       <w:r>
         <w:rPr>
           <w:rFonts w:ascii="Times New Roman" w:hAnsi="Times New Roman" w:cs="Times New Roman"/>
@@ -9832,7 +10025,7 @@
           <w:szCs w:val="24"/>
           <w:u w:val="single"/>
         </w:rPr>
-        <w:t>Appendix I</w:t>
+        <w:t xml:space="preserve">Appendix IV: </w:t>
       </w:r>
       <w:r>
         <w:rPr>
@@ -9844,186 +10037,53 @@
           <w:szCs w:val="24"/>
           <w:u w:val="single"/>
         </w:rPr>
-        <w:t>II</w:t>
-      </w:r>
-      <w:r>
-        <w:rPr>
-          <w:rFonts w:ascii="Times New Roman" w:hAnsi="Times New Roman" w:cs="Times New Roman"/>
-          <w:b/>
-          <w:bCs/>
-          <w:color w:val="auto"/>
+        <w:t>Report from Writing Center</w:t>
+      </w:r>
+      <w:bookmarkEnd w:id="18"/>
+    </w:p>
+    <w:p>
+      <w:pPr>
+        <w:rPr>
+          <w:rFonts w:ascii="Times New Roman" w:hAnsi="Times New Roman" w:cs="Times New Roman"/>
+          <w:b/>
+          <w:bCs/>
           <w:sz w:val="24"/>
           <w:szCs w:val="24"/>
           <w:u w:val="single"/>
         </w:rPr>
-        <w:t xml:space="preserve">: </w:t>
-      </w:r>
-      <w:r>
-        <w:rPr>
-          <w:rFonts w:ascii="Times New Roman" w:hAnsi="Times New Roman" w:cs="Times New Roman"/>
-          <w:b/>
-          <w:bCs/>
-          <w:color w:val="auto"/>
+      </w:pPr>
+    </w:p>
+    <w:p>
+      <w:pPr>
+        <w:rPr>
+          <w:rFonts w:ascii="Times New Roman" w:hAnsi="Times New Roman" w:cs="Times New Roman"/>
+          <w:b/>
+          <w:bCs/>
           <w:sz w:val="24"/>
           <w:szCs w:val="24"/>
           <w:u w:val="single"/>
         </w:rPr>
-        <w:t>Workflow Authentication</w:t>
-      </w:r>
-      <w:bookmarkEnd w:id="18"/>
-    </w:p>
-    <w:p>
-      <w:pPr>
-        <w:rPr>
-          <w:rFonts w:ascii="Times New Roman" w:hAnsi="Times New Roman" w:cs="Times New Roman"/>
-          <w:b/>
-          <w:bCs/>
-          <w:sz w:val="24"/>
-          <w:szCs w:val="24"/>
-          <w:u w:val="single"/>
-        </w:rPr>
-      </w:pPr>
-    </w:p>
-    <w:p>
-      <w:pPr>
-        <w:pStyle w:val="Heading1"/>
-        <w:rPr>
-          <w:rFonts w:ascii="Times New Roman" w:hAnsi="Times New Roman" w:cs="Times New Roman"/>
-          <w:b/>
-          <w:bCs/>
-          <w:color w:val="auto"/>
-          <w:sz w:val="24"/>
-          <w:szCs w:val="24"/>
-          <w:u w:val="single"/>
-        </w:rPr>
-      </w:pPr>
-      <w:bookmarkStart w:id="19" w:name="_Toc210493451"/>
-      <w:r>
-        <w:rPr>
-          <w:rFonts w:ascii="Times New Roman" w:hAnsi="Times New Roman" w:cs="Times New Roman"/>
-          <w:b/>
-          <w:bCs/>
-          <w:color w:val="auto"/>
-          <w:sz w:val="24"/>
-          <w:szCs w:val="24"/>
-          <w:u w:val="single"/>
-        </w:rPr>
-        <w:t xml:space="preserve">Appendix IV: </w:t>
-      </w:r>
-      <w:r>
-        <w:rPr>
-          <w:rFonts w:ascii="Times New Roman" w:hAnsi="Times New Roman" w:cs="Times New Roman"/>
-          <w:b/>
-          <w:bCs/>
-          <w:color w:val="auto"/>
-          <w:sz w:val="24"/>
-          <w:szCs w:val="24"/>
-          <w:u w:val="single"/>
-        </w:rPr>
-        <w:t>Report from Writing Center</w:t>
-      </w:r>
-      <w:bookmarkEnd w:id="19"/>
-    </w:p>
-    <w:p>
-      <w:pPr>
-        <w:rPr>
-          <w:rFonts w:ascii="Times New Roman" w:hAnsi="Times New Roman" w:cs="Times New Roman"/>
-          <w:b/>
-          <w:bCs/>
-          <w:sz w:val="24"/>
-          <w:szCs w:val="24"/>
-          <w:u w:val="single"/>
-        </w:rPr>
-      </w:pPr>
-    </w:p>
-    <w:p>
-      <w:pPr>
-        <w:rPr>
-          <w:rFonts w:ascii="Times New Roman" w:hAnsi="Times New Roman" w:cs="Times New Roman"/>
-          <w:b/>
-          <w:bCs/>
-          <w:sz w:val="24"/>
-          <w:szCs w:val="24"/>
-          <w:u w:val="single"/>
-        </w:rPr>
-      </w:pPr>
-    </w:p>
-    <w:p>
-      <w:pPr>
-        <w:rPr>
-          <w:rFonts w:ascii="Times New Roman" w:hAnsi="Times New Roman" w:cs="Times New Roman"/>
-          <w:b/>
-          <w:bCs/>
-          <w:sz w:val="24"/>
-          <w:szCs w:val="24"/>
-        </w:rPr>
-      </w:pPr>
-    </w:p>
-    <w:p>
-      <w:pPr>
-        <w:rPr>
-          <w:rFonts w:ascii="Times New Roman" w:hAnsi="Times New Roman" w:cs="Times New Roman"/>
-          <w:b/>
-          <w:bCs/>
-          <w:sz w:val="24"/>
-          <w:szCs w:val="24"/>
-        </w:rPr>
-      </w:pPr>
-    </w:p>
-    <w:p>
-      <w:pPr>
-        <w:rPr>
-          <w:rFonts w:ascii="Times New Roman" w:hAnsi="Times New Roman" w:cs="Times New Roman"/>
-          <w:b/>
-          <w:bCs/>
-          <w:sz w:val="24"/>
-          <w:szCs w:val="24"/>
-        </w:rPr>
-      </w:pPr>
-    </w:p>
-    <w:p>
-      <w:pPr>
-        <w:rPr>
-          <w:rFonts w:ascii="Times New Roman" w:hAnsi="Times New Roman" w:cs="Times New Roman"/>
-          <w:b/>
-          <w:bCs/>
-          <w:sz w:val="28"/>
-          <w:szCs w:val="28"/>
-        </w:rPr>
-      </w:pPr>
-    </w:p>
-    <w:p>
-      <w:pPr>
-        <w:rPr>
-          <w:rFonts w:ascii="Times New Roman" w:hAnsi="Times New Roman" w:cs="Times New Roman"/>
-          <w:b/>
-          <w:bCs/>
-          <w:sz w:val="28"/>
-          <w:szCs w:val="28"/>
-        </w:rPr>
-      </w:pPr>
-    </w:p>
-    <w:p>
-      <w:pPr>
-        <w:rPr>
-          <w:rFonts w:ascii="Times New Roman" w:hAnsi="Times New Roman" w:cs="Times New Roman"/>
-          <w:b/>
-          <w:bCs/>
-          <w:sz w:val="32"/>
-          <w:szCs w:val="32"/>
-          <w:u w:val="single"/>
-        </w:rPr>
-      </w:pPr>
-    </w:p>
-    <w:p>
-      <w:pPr>
-        <w:rPr>
-          <w:rFonts w:ascii="Times New Roman" w:hAnsi="Times New Roman" w:cs="Times New Roman"/>
-          <w:b/>
-          <w:bCs/>
-          <w:sz w:val="32"/>
-          <w:szCs w:val="32"/>
-          <w:u w:val="single"/>
+      </w:pPr>
+    </w:p>
+    <w:p>
+      <w:pPr>
+        <w:rPr>
+          <w:rFonts w:ascii="Times New Roman" w:hAnsi="Times New Roman" w:cs="Times New Roman"/>
+          <w:b/>
+          <w:bCs/>
+          <w:sz w:val="24"/>
+          <w:szCs w:val="24"/>
+        </w:rPr>
+      </w:pPr>
+    </w:p>
+    <w:p>
+      <w:pPr>
+        <w:rPr>
+          <w:rFonts w:ascii="Times New Roman" w:hAnsi="Times New Roman" w:cs="Times New Roman"/>
+          <w:b/>
+          <w:bCs/>
+          <w:sz w:val="24"/>
+          <w:szCs w:val="24"/>
         </w:rPr>
       </w:pPr>
     </w:p>
@@ -10112,7 +10172,6 @@
         <w:docPartUnique/>
       </w:docPartObj>
     </w:sdtPr>
-    <w:sdtEndPr/>
     <w:sdtContent>
       <w:p>
         <w:pPr>

</xml_diff>

<commit_message>
added all UML/descriptions, formatting, grammer
</commit_message>
<xml_diff>
--- a/Requirements/Group2_CMSC-4900_Requirements.docx
+++ b/Requirements/Group2_CMSC-4900_Requirements.docx
@@ -906,7 +906,7 @@
           <w:r>
             <w:fldChar w:fldCharType="separate"/>
           </w:r>
-          <w:hyperlink w:anchor="_Toc210500270" w:history="1">
+          <w:hyperlink w:anchor="_Toc210502329" w:history="1">
             <w:r>
               <w:rPr>
                 <w:rStyle w:val="Hyperlink"/>
@@ -936,7 +936,7 @@
                 <w:noProof/>
                 <w:webHidden/>
               </w:rPr>
-              <w:instrText xml:space="preserve"> PAGEREF _Toc210500270 \h </w:instrText>
+              <w:instrText xml:space="preserve"> PAGEREF _Toc210502329 \h </w:instrText>
             </w:r>
             <w:r>
               <w:rPr>
@@ -982,7 +982,7 @@
               <w14:ligatures w14:val="standardContextual"/>
             </w:rPr>
           </w:pPr>
-          <w:hyperlink w:anchor="_Toc210500271" w:history="1">
+          <w:hyperlink w:anchor="_Toc210502330" w:history="1">
             <w:r>
               <w:rPr>
                 <w:rStyle w:val="Hyperlink"/>
@@ -1012,7 +1012,7 @@
                 <w:noProof/>
                 <w:webHidden/>
               </w:rPr>
-              <w:instrText xml:space="preserve"> PAGEREF _Toc210500271 \h </w:instrText>
+              <w:instrText xml:space="preserve"> PAGEREF _Toc210502330 \h </w:instrText>
             </w:r>
             <w:r>
               <w:rPr>
@@ -1058,7 +1058,7 @@
               <w14:ligatures w14:val="standardContextual"/>
             </w:rPr>
           </w:pPr>
-          <w:hyperlink w:anchor="_Toc210500272" w:history="1">
+          <w:hyperlink w:anchor="_Toc210502331" w:history="1">
             <w:r>
               <w:rPr>
                 <w:rStyle w:val="Hyperlink"/>
@@ -1088,7 +1088,7 @@
                 <w:noProof/>
                 <w:webHidden/>
               </w:rPr>
-              <w:instrText xml:space="preserve"> PAGEREF _Toc210500272 \h </w:instrText>
+              <w:instrText xml:space="preserve"> PAGEREF _Toc210502331 \h </w:instrText>
             </w:r>
             <w:r>
               <w:rPr>
@@ -1134,7 +1134,7 @@
               <w14:ligatures w14:val="standardContextual"/>
             </w:rPr>
           </w:pPr>
-          <w:hyperlink w:anchor="_Toc210500273" w:history="1">
+          <w:hyperlink w:anchor="_Toc210502332" w:history="1">
             <w:r>
               <w:rPr>
                 <w:rStyle w:val="Hyperlink"/>
@@ -1164,7 +1164,7 @@
                 <w:noProof/>
                 <w:webHidden/>
               </w:rPr>
-              <w:instrText xml:space="preserve"> PAGEREF _Toc210500273 \h </w:instrText>
+              <w:instrText xml:space="preserve"> PAGEREF _Toc210502332 \h </w:instrText>
             </w:r>
             <w:r>
               <w:rPr>
@@ -1210,7 +1210,7 @@
               <w14:ligatures w14:val="standardContextual"/>
             </w:rPr>
           </w:pPr>
-          <w:hyperlink w:anchor="_Toc210500274" w:history="1">
+          <w:hyperlink w:anchor="_Toc210502333" w:history="1">
             <w:r>
               <w:rPr>
                 <w:rStyle w:val="Hyperlink"/>
@@ -1240,7 +1240,7 @@
                 <w:noProof/>
                 <w:webHidden/>
               </w:rPr>
-              <w:instrText xml:space="preserve"> PAGEREF _Toc210500274 \h </w:instrText>
+              <w:instrText xml:space="preserve"> PAGEREF _Toc210502333 \h </w:instrText>
             </w:r>
             <w:r>
               <w:rPr>
@@ -1286,7 +1286,7 @@
               <w14:ligatures w14:val="standardContextual"/>
             </w:rPr>
           </w:pPr>
-          <w:hyperlink w:anchor="_Toc210500275" w:history="1">
+          <w:hyperlink w:anchor="_Toc210502334" w:history="1">
             <w:r>
               <w:rPr>
                 <w:rStyle w:val="Hyperlink"/>
@@ -1316,7 +1316,7 @@
                 <w:noProof/>
                 <w:webHidden/>
               </w:rPr>
-              <w:instrText xml:space="preserve"> PAGEREF _Toc210500275 \h </w:instrText>
+              <w:instrText xml:space="preserve"> PAGEREF _Toc210502334 \h </w:instrText>
             </w:r>
             <w:r>
               <w:rPr>
@@ -1362,7 +1362,7 @@
               <w14:ligatures w14:val="standardContextual"/>
             </w:rPr>
           </w:pPr>
-          <w:hyperlink w:anchor="_Toc210500276" w:history="1">
+          <w:hyperlink w:anchor="_Toc210502335" w:history="1">
             <w:r>
               <w:rPr>
                 <w:rStyle w:val="Hyperlink"/>
@@ -1392,7 +1392,7 @@
                 <w:noProof/>
                 <w:webHidden/>
               </w:rPr>
-              <w:instrText xml:space="preserve"> PAGEREF _Toc210500276 \h </w:instrText>
+              <w:instrText xml:space="preserve"> PAGEREF _Toc210502335 \h </w:instrText>
             </w:r>
             <w:r>
               <w:rPr>
@@ -1438,7 +1438,7 @@
               <w14:ligatures w14:val="standardContextual"/>
             </w:rPr>
           </w:pPr>
-          <w:hyperlink w:anchor="_Toc210500277" w:history="1">
+          <w:hyperlink w:anchor="_Toc210502336" w:history="1">
             <w:r>
               <w:rPr>
                 <w:rStyle w:val="Hyperlink"/>
@@ -1468,7 +1468,7 @@
                 <w:noProof/>
                 <w:webHidden/>
               </w:rPr>
-              <w:instrText xml:space="preserve"> PAGEREF _Toc210500277 \h </w:instrText>
+              <w:instrText xml:space="preserve"> PAGEREF _Toc210502336 \h </w:instrText>
             </w:r>
             <w:r>
               <w:rPr>
@@ -1514,7 +1514,7 @@
               <w14:ligatures w14:val="standardContextual"/>
             </w:rPr>
           </w:pPr>
-          <w:hyperlink w:anchor="_Toc210500278" w:history="1">
+          <w:hyperlink w:anchor="_Toc210502337" w:history="1">
             <w:r>
               <w:rPr>
                 <w:rStyle w:val="Hyperlink"/>
@@ -1544,7 +1544,7 @@
                 <w:noProof/>
                 <w:webHidden/>
               </w:rPr>
-              <w:instrText xml:space="preserve"> PAGEREF _Toc210500278 \h </w:instrText>
+              <w:instrText xml:space="preserve"> PAGEREF _Toc210502337 \h </w:instrText>
             </w:r>
             <w:r>
               <w:rPr>
@@ -1590,7 +1590,7 @@
               <w14:ligatures w14:val="standardContextual"/>
             </w:rPr>
           </w:pPr>
-          <w:hyperlink w:anchor="_Toc210500279" w:history="1">
+          <w:hyperlink w:anchor="_Toc210502338" w:history="1">
             <w:r>
               <w:rPr>
                 <w:rStyle w:val="Hyperlink"/>
@@ -1620,7 +1620,7 @@
                 <w:noProof/>
                 <w:webHidden/>
               </w:rPr>
-              <w:instrText xml:space="preserve"> PAGEREF _Toc210500279 \h </w:instrText>
+              <w:instrText xml:space="preserve"> PAGEREF _Toc210502338 \h </w:instrText>
             </w:r>
             <w:r>
               <w:rPr>
@@ -1666,7 +1666,7 @@
               <w14:ligatures w14:val="standardContextual"/>
             </w:rPr>
           </w:pPr>
-          <w:hyperlink w:anchor="_Toc210500280" w:history="1">
+          <w:hyperlink w:anchor="_Toc210502339" w:history="1">
             <w:r>
               <w:rPr>
                 <w:rStyle w:val="Hyperlink"/>
@@ -1696,7 +1696,7 @@
                 <w:noProof/>
                 <w:webHidden/>
               </w:rPr>
-              <w:instrText xml:space="preserve"> PAGEREF _Toc210500280 \h </w:instrText>
+              <w:instrText xml:space="preserve"> PAGEREF _Toc210502339 \h </w:instrText>
             </w:r>
             <w:r>
               <w:rPr>
@@ -1742,7 +1742,7 @@
               <w14:ligatures w14:val="standardContextual"/>
             </w:rPr>
           </w:pPr>
-          <w:hyperlink w:anchor="_Toc210500281" w:history="1">
+          <w:hyperlink w:anchor="_Toc210502340" w:history="1">
             <w:r>
               <w:rPr>
                 <w:rStyle w:val="Hyperlink"/>
@@ -1772,7 +1772,7 @@
                 <w:noProof/>
                 <w:webHidden/>
               </w:rPr>
-              <w:instrText xml:space="preserve"> PAGEREF _Toc210500281 \h </w:instrText>
+              <w:instrText xml:space="preserve"> PAGEREF _Toc210502340 \h </w:instrText>
             </w:r>
             <w:r>
               <w:rPr>
@@ -1792,7 +1792,7 @@
                 <w:noProof/>
                 <w:webHidden/>
               </w:rPr>
-              <w:t>13</w:t>
+              <w:t>14</w:t>
             </w:r>
             <w:r>
               <w:rPr>
@@ -1818,7 +1818,7 @@
               <w14:ligatures w14:val="standardContextual"/>
             </w:rPr>
           </w:pPr>
-          <w:hyperlink w:anchor="_Toc210500282" w:history="1">
+          <w:hyperlink w:anchor="_Toc210502341" w:history="1">
             <w:r>
               <w:rPr>
                 <w:rStyle w:val="Hyperlink"/>
@@ -1848,7 +1848,7 @@
                 <w:noProof/>
                 <w:webHidden/>
               </w:rPr>
-              <w:instrText xml:space="preserve"> PAGEREF _Toc210500282 \h </w:instrText>
+              <w:instrText xml:space="preserve"> PAGEREF _Toc210502341 \h </w:instrText>
             </w:r>
             <w:r>
               <w:rPr>
@@ -1894,7 +1894,7 @@
               <w14:ligatures w14:val="standardContextual"/>
             </w:rPr>
           </w:pPr>
-          <w:hyperlink w:anchor="_Toc210500283" w:history="1">
+          <w:hyperlink w:anchor="_Toc210502342" w:history="1">
             <w:r>
               <w:rPr>
                 <w:rStyle w:val="Hyperlink"/>
@@ -1924,7 +1924,7 @@
                 <w:noProof/>
                 <w:webHidden/>
               </w:rPr>
-              <w:instrText xml:space="preserve"> PAGEREF _Toc210500283 \h </w:instrText>
+              <w:instrText xml:space="preserve"> PAGEREF _Toc210502342 \h </w:instrText>
             </w:r>
             <w:r>
               <w:rPr>
@@ -1970,7 +1970,7 @@
               <w14:ligatures w14:val="standardContextual"/>
             </w:rPr>
           </w:pPr>
-          <w:hyperlink w:anchor="_Toc210500284" w:history="1">
+          <w:hyperlink w:anchor="_Toc210502343" w:history="1">
             <w:r>
               <w:rPr>
                 <w:rStyle w:val="Hyperlink"/>
@@ -2000,7 +2000,7 @@
                 <w:noProof/>
                 <w:webHidden/>
               </w:rPr>
-              <w:instrText xml:space="preserve"> PAGEREF _Toc210500284 \h </w:instrText>
+              <w:instrText xml:space="preserve"> PAGEREF _Toc210502343 \h </w:instrText>
             </w:r>
             <w:r>
               <w:rPr>
@@ -2046,7 +2046,7 @@
               <w14:ligatures w14:val="standardContextual"/>
             </w:rPr>
           </w:pPr>
-          <w:hyperlink w:anchor="_Toc210500285" w:history="1">
+          <w:hyperlink w:anchor="_Toc210502344" w:history="1">
             <w:r>
               <w:rPr>
                 <w:rStyle w:val="Hyperlink"/>
@@ -2076,7 +2076,7 @@
                 <w:noProof/>
                 <w:webHidden/>
               </w:rPr>
-              <w:instrText xml:space="preserve"> PAGEREF _Toc210500285 \h </w:instrText>
+              <w:instrText xml:space="preserve"> PAGEREF _Toc210502344 \h </w:instrText>
             </w:r>
             <w:r>
               <w:rPr>
@@ -2122,7 +2122,7 @@
               <w14:ligatures w14:val="standardContextual"/>
             </w:rPr>
           </w:pPr>
-          <w:hyperlink w:anchor="_Toc210500286" w:history="1">
+          <w:hyperlink w:anchor="_Toc210502345" w:history="1">
             <w:r>
               <w:rPr>
                 <w:rStyle w:val="Hyperlink"/>
@@ -2152,7 +2152,7 @@
                 <w:noProof/>
                 <w:webHidden/>
               </w:rPr>
-              <w:instrText xml:space="preserve"> PAGEREF _Toc210500286 \h </w:instrText>
+              <w:instrText xml:space="preserve"> PAGEREF _Toc210502345 \h </w:instrText>
             </w:r>
             <w:r>
               <w:rPr>
@@ -2198,7 +2198,7 @@
               <w14:ligatures w14:val="standardContextual"/>
             </w:rPr>
           </w:pPr>
-          <w:hyperlink w:anchor="_Toc210500287" w:history="1">
+          <w:hyperlink w:anchor="_Toc210502346" w:history="1">
             <w:r>
               <w:rPr>
                 <w:rStyle w:val="Hyperlink"/>
@@ -2228,7 +2228,7 @@
                 <w:noProof/>
                 <w:webHidden/>
               </w:rPr>
-              <w:instrText xml:space="preserve"> PAGEREF _Toc210500287 \h </w:instrText>
+              <w:instrText xml:space="preserve"> PAGEREF _Toc210502346 \h </w:instrText>
             </w:r>
             <w:r>
               <w:rPr>
@@ -2274,7 +2274,7 @@
               <w14:ligatures w14:val="standardContextual"/>
             </w:rPr>
           </w:pPr>
-          <w:hyperlink w:anchor="_Toc210500288" w:history="1">
+          <w:hyperlink w:anchor="_Toc210502347" w:history="1">
             <w:r>
               <w:rPr>
                 <w:rStyle w:val="Hyperlink"/>
@@ -2304,7 +2304,7 @@
                 <w:noProof/>
                 <w:webHidden/>
               </w:rPr>
-              <w:instrText xml:space="preserve"> PAGEREF _Toc210500288 \h </w:instrText>
+              <w:instrText xml:space="preserve"> PAGEREF _Toc210502347 \h </w:instrText>
             </w:r>
             <w:r>
               <w:rPr>
@@ -2420,7 +2420,7 @@
           <w:u w:val="single"/>
         </w:rPr>
       </w:pPr>
-      <w:bookmarkStart w:id="0" w:name="_Toc210500270"/>
+      <w:bookmarkStart w:id="0" w:name="_Toc210502329"/>
       <w:r>
         <w:rPr>
           <w:rFonts w:ascii="Times New Roman" w:hAnsi="Times New Roman" w:cs="Times New Roman"/>
@@ -3160,7 +3160,7 @@
           <w:u w:val="single"/>
         </w:rPr>
       </w:pPr>
-      <w:bookmarkStart w:id="1" w:name="_Toc210500271"/>
+      <w:bookmarkStart w:id="1" w:name="_Toc210502330"/>
       <w:r>
         <w:rPr>
           <w:rFonts w:ascii="Times New Roman" w:hAnsi="Times New Roman" w:cs="Times New Roman"/>
@@ -3187,7 +3187,7 @@
           <w:szCs w:val="24"/>
         </w:rPr>
       </w:pPr>
-      <w:bookmarkStart w:id="2" w:name="_Toc210500272"/>
+      <w:bookmarkStart w:id="2" w:name="_Toc210502331"/>
       <w:r>
         <w:rPr>
           <w:rFonts w:ascii="Times New Roman" w:hAnsi="Times New Roman" w:cs="Times New Roman"/>
@@ -3990,7 +3990,7 @@
           <w:szCs w:val="24"/>
         </w:rPr>
       </w:pPr>
-      <w:bookmarkStart w:id="3" w:name="_Toc210500273"/>
+      <w:bookmarkStart w:id="3" w:name="_Toc210502332"/>
       <w:r>
         <w:rPr>
           <w:rFonts w:ascii="Times New Roman" w:hAnsi="Times New Roman" w:cs="Times New Roman"/>
@@ -5031,7 +5031,7 @@
           <w:u w:val="single"/>
         </w:rPr>
       </w:pPr>
-      <w:bookmarkStart w:id="4" w:name="_Toc210500274"/>
+      <w:bookmarkStart w:id="4" w:name="_Toc210502333"/>
       <w:r>
         <w:rPr>
           <w:rFonts w:ascii="Times New Roman" w:hAnsi="Times New Roman" w:cs="Times New Roman"/>
@@ -5058,7 +5058,7 @@
           <w:szCs w:val="24"/>
         </w:rPr>
       </w:pPr>
-      <w:bookmarkStart w:id="5" w:name="_Toc210500275"/>
+      <w:bookmarkStart w:id="5" w:name="_Toc210502334"/>
       <w:r>
         <w:rPr>
           <w:rFonts w:ascii="Times New Roman" w:hAnsi="Times New Roman" w:cs="Times New Roman"/>
@@ -5608,7 +5608,7 @@
           <w:u w:val="single"/>
         </w:rPr>
       </w:pPr>
-      <w:bookmarkStart w:id="6" w:name="_Toc210500276"/>
+      <w:bookmarkStart w:id="6" w:name="_Toc210502335"/>
       <w:r>
         <w:rPr>
           <w:rFonts w:ascii="Times New Roman" w:hAnsi="Times New Roman" w:cs="Times New Roman"/>
@@ -5647,7 +5647,7 @@
           <w:szCs w:val="24"/>
         </w:rPr>
       </w:pPr>
-      <w:bookmarkStart w:id="7" w:name="_Toc210500277"/>
+      <w:bookmarkStart w:id="7" w:name="_Toc210502336"/>
       <w:r>
         <w:rPr>
           <w:rFonts w:ascii="Times New Roman" w:hAnsi="Times New Roman" w:cs="Times New Roman"/>
@@ -5980,7 +5980,7 @@
           <w:szCs w:val="24"/>
         </w:rPr>
       </w:pPr>
-      <w:bookmarkStart w:id="8" w:name="_Toc210500278"/>
+      <w:bookmarkStart w:id="8" w:name="_Toc210502337"/>
       <w:r>
         <w:rPr>
           <w:rFonts w:ascii="Times New Roman" w:hAnsi="Times New Roman" w:cs="Times New Roman"/>
@@ -7573,6 +7573,7 @@
     </w:p>
     <w:p>
       <w:pPr>
+        <w:spacing w:line="480" w:lineRule="auto"/>
         <w:rPr>
           <w:rFonts w:ascii="Times New Roman" w:hAnsi="Times New Roman" w:cs="Times New Roman"/>
           <w:sz w:val="24"/>
@@ -7591,23 +7592,120 @@
     </w:p>
     <w:p>
       <w:pPr>
-        <w:rPr>
-          <w:rFonts w:ascii="Times New Roman" w:hAnsi="Times New Roman" w:cs="Times New Roman"/>
-          <w:sz w:val="24"/>
-          <w:szCs w:val="24"/>
-        </w:rPr>
-      </w:pPr>
-    </w:p>
-    <w:p>
-      <w:pPr>
-        <w:rPr>
-          <w:rFonts w:ascii="Times New Roman" w:hAnsi="Times New Roman" w:cs="Times New Roman"/>
-          <w:sz w:val="24"/>
-          <w:szCs w:val="24"/>
-        </w:rPr>
-      </w:pPr>
-    </w:p>
-    <w:p/>
+        <w:spacing w:line="480" w:lineRule="auto"/>
+        <w:rPr>
+          <w:rFonts w:ascii="Times New Roman" w:hAnsi="Times New Roman" w:cs="Times New Roman"/>
+          <w:sz w:val="24"/>
+          <w:szCs w:val="24"/>
+        </w:rPr>
+      </w:pPr>
+      <w:r>
+        <w:rPr>
+          <w:rFonts w:ascii="Times New Roman" w:hAnsi="Times New Roman" w:cs="Times New Roman"/>
+          <w:sz w:val="24"/>
+          <w:szCs w:val="24"/>
+        </w:rPr>
+        <w:tab/>
+      </w:r>
+      <w:r>
+        <w:rPr>
+          <w:rFonts w:ascii="Times New Roman" w:hAnsi="Times New Roman" w:cs="Times New Roman"/>
+          <w:sz w:val="24"/>
+          <w:szCs w:val="24"/>
+        </w:rPr>
+        <w:t>Data migration is a complex aspect of the Vulcan Activity Tracker. Figure 3 is the UML graphical representation of this software architecture.</w:t>
+      </w:r>
+      <w:r>
+        <w:rPr>
+          <w:rFonts w:ascii="Times New Roman" w:hAnsi="Times New Roman" w:cs="Times New Roman"/>
+          <w:sz w:val="24"/>
+          <w:szCs w:val="24"/>
+        </w:rPr>
+        <w:t xml:space="preserve"> Data entered by users needs to be prepared then transported to the back-end engine of the application. This data then needs to be stored in an internal database</w:t>
+      </w:r>
+      <w:r>
+        <w:rPr>
+          <w:rFonts w:ascii="Times New Roman" w:hAnsi="Times New Roman" w:cs="Times New Roman"/>
+          <w:sz w:val="24"/>
+          <w:szCs w:val="24"/>
+        </w:rPr>
+        <w:t xml:space="preserve"> that is specifically designed for student data. The front-end interfacing will be designed to implement methods that receive data and fill the appropriate charts and tables with existing information. Likewise, on the backend </w:t>
+      </w:r>
+      <w:r>
+        <w:rPr>
+          <w:rFonts w:ascii="Times New Roman" w:hAnsi="Times New Roman" w:cs="Times New Roman"/>
+          <w:sz w:val="24"/>
+          <w:szCs w:val="24"/>
+        </w:rPr>
+        <w:t xml:space="preserve">data is </w:t>
+      </w:r>
+      <w:r>
+        <w:rPr>
+          <w:rFonts w:ascii="Times New Roman" w:hAnsi="Times New Roman" w:cs="Times New Roman"/>
+          <w:sz w:val="24"/>
+          <w:szCs w:val="24"/>
+        </w:rPr>
+        <w:t xml:space="preserve">received from front-end forms and </w:t>
+      </w:r>
+      <w:r>
+        <w:rPr>
+          <w:rFonts w:ascii="Times New Roman" w:hAnsi="Times New Roman" w:cs="Times New Roman"/>
+          <w:sz w:val="24"/>
+          <w:szCs w:val="24"/>
+        </w:rPr>
+        <w:t xml:space="preserve">controlled by </w:t>
+      </w:r>
+      <w:r>
+        <w:rPr>
+          <w:rFonts w:ascii="Times New Roman" w:hAnsi="Times New Roman" w:cs="Times New Roman"/>
+          <w:sz w:val="24"/>
+          <w:szCs w:val="24"/>
+        </w:rPr>
+        <w:t xml:space="preserve">data handlers. Vulcan Activity Tracker data is then inserted into the database with </w:t>
+      </w:r>
+      <w:r>
+        <w:rPr>
+          <w:rFonts w:ascii="Times New Roman" w:hAnsi="Times New Roman" w:cs="Times New Roman"/>
+          <w:sz w:val="24"/>
+          <w:szCs w:val="24"/>
+        </w:rPr>
+        <w:t>proper logic and schema. The link between the client and server sides of the application will be the API pipeline. This logic framework s</w:t>
+      </w:r>
+      <w:r>
+        <w:rPr>
+          <w:rFonts w:ascii="Times New Roman" w:hAnsi="Times New Roman" w:cs="Times New Roman"/>
+          <w:sz w:val="24"/>
+          <w:szCs w:val="24"/>
+        </w:rPr>
+        <w:t xml:space="preserve">ends </w:t>
+      </w:r>
+      <w:r>
+        <w:rPr>
+          <w:rFonts w:ascii="Times New Roman" w:hAnsi="Times New Roman" w:cs="Times New Roman"/>
+          <w:sz w:val="24"/>
+          <w:szCs w:val="24"/>
+        </w:rPr>
+        <w:t>data across the network using HTTP protocols.</w:t>
+      </w:r>
+      <w:r>
+        <w:rPr>
+          <w:rFonts w:ascii="Times New Roman" w:hAnsi="Times New Roman" w:cs="Times New Roman"/>
+          <w:sz w:val="24"/>
+          <w:szCs w:val="24"/>
+        </w:rPr>
+        <w:t xml:space="preserve"> </w:t>
+      </w:r>
+    </w:p>
+    <w:p>
+      <w:pPr>
+        <w:spacing w:line="480" w:lineRule="auto"/>
+        <w:rPr>
+          <w:rFonts w:ascii="Times New Roman" w:hAnsi="Times New Roman" w:cs="Times New Roman"/>
+          <w:sz w:val="24"/>
+          <w:szCs w:val="24"/>
+        </w:rPr>
+      </w:pPr>
+    </w:p>
     <w:p>
       <w:r>
         <w:rPr>
@@ -7764,7 +7862,16 @@
           <w:sz w:val="24"/>
           <w:szCs w:val="24"/>
         </w:rPr>
-        <w:t xml:space="preserve"> as demonstrated in Figure 4</w:t>
+        <w:t xml:space="preserve"> as demonstrated in </w:t>
+      </w:r>
+      <w:r>
+        <w:rPr>
+          <w:rFonts w:ascii="Times New Roman" w:hAnsi="Times New Roman" w:cs="Times New Roman"/>
+          <w:sz w:val="24"/>
+          <w:szCs w:val="24"/>
+        </w:rPr>
+        <w:lastRenderedPageBreak/>
+        <w:t>Figure 4</w:t>
       </w:r>
       <w:r>
         <w:rPr>
@@ -8032,7 +8139,7 @@
           <w:u w:val="single"/>
         </w:rPr>
       </w:pPr>
-      <w:bookmarkStart w:id="9" w:name="_Toc210500279"/>
+      <w:bookmarkStart w:id="9" w:name="_Toc210502338"/>
       <w:r>
         <w:rPr>
           <w:rFonts w:ascii="Times New Roman" w:hAnsi="Times New Roman" w:cs="Times New Roman"/>
@@ -8059,7 +8166,7 @@
           <w:szCs w:val="24"/>
         </w:rPr>
       </w:pPr>
-      <w:bookmarkStart w:id="10" w:name="_Toc210500280"/>
+      <w:bookmarkStart w:id="10" w:name="_Toc210502339"/>
       <w:r>
         <w:rPr>
           <w:rFonts w:ascii="Times New Roman" w:hAnsi="Times New Roman" w:cs="Times New Roman"/>
@@ -8163,25 +8270,7 @@
           <w:sz w:val="24"/>
           <w:szCs w:val="24"/>
         </w:rPr>
-        <w:t xml:space="preserve">, which can then lead to the accurate data being displayed for </w:t>
-      </w:r>
-      <w:proofErr w:type="gramStart"/>
-      <w:r>
-        <w:rPr>
-          <w:rFonts w:ascii="Times New Roman" w:hAnsi="Times New Roman" w:cs="Times New Roman"/>
-          <w:sz w:val="24"/>
-          <w:szCs w:val="24"/>
-        </w:rPr>
-        <w:t>all of</w:t>
-      </w:r>
-      <w:proofErr w:type="gramEnd"/>
-      <w:r>
-        <w:rPr>
-          <w:rFonts w:ascii="Times New Roman" w:hAnsi="Times New Roman" w:cs="Times New Roman"/>
-          <w:sz w:val="24"/>
-          <w:szCs w:val="24"/>
-        </w:rPr>
-        <w:t xml:space="preserve"> those users’ friends on the app to view</w:t>
+        <w:t>, which can then lead to the accurate data being displayed for all of those users’ friends on the app to view</w:t>
       </w:r>
       <w:r>
         <w:rPr>
@@ -8311,7 +8400,7 @@
           <w:szCs w:val="24"/>
         </w:rPr>
       </w:pPr>
-      <w:bookmarkStart w:id="11" w:name="_Toc210500281"/>
+      <w:bookmarkStart w:id="11" w:name="_Toc210502340"/>
       <w:r>
         <w:rPr>
           <w:rFonts w:ascii="Times New Roman" w:hAnsi="Times New Roman" w:cs="Times New Roman"/>
@@ -8321,6 +8410,7 @@
           <w:sz w:val="24"/>
           <w:szCs w:val="24"/>
         </w:rPr>
+        <w:lastRenderedPageBreak/>
         <w:t>Nonfunctional</w:t>
       </w:r>
       <w:bookmarkEnd w:id="11"/>
@@ -8733,6 +8823,46 @@
           <w:sz w:val="24"/>
           <w:szCs w:val="24"/>
         </w:rPr>
+        <w:t xml:space="preserve"> fro</w:t>
+      </w:r>
+      <w:r>
+        <w:rPr>
+          <w:rFonts w:ascii="Times New Roman" w:hAnsi="Times New Roman" w:cs="Times New Roman"/>
+          <w:sz w:val="24"/>
+          <w:szCs w:val="24"/>
+        </w:rPr>
+        <w:t xml:space="preserve">m </w:t>
+      </w:r>
+      <w:r>
+        <w:rPr>
+          <w:rFonts w:ascii="Times New Roman" w:hAnsi="Times New Roman" w:cs="Times New Roman"/>
+          <w:sz w:val="24"/>
+          <w:szCs w:val="24"/>
+        </w:rPr>
+        <w:t>data brea</w:t>
+      </w:r>
+      <w:r>
+        <w:rPr>
+          <w:rFonts w:ascii="Times New Roman" w:hAnsi="Times New Roman" w:cs="Times New Roman"/>
+          <w:sz w:val="24"/>
+          <w:szCs w:val="24"/>
+        </w:rPr>
+        <w:t>ches</w:t>
+      </w:r>
+      <w:r>
+        <w:rPr>
+          <w:rFonts w:ascii="Times New Roman" w:hAnsi="Times New Roman" w:cs="Times New Roman"/>
+          <w:sz w:val="24"/>
+          <w:szCs w:val="24"/>
+        </w:rPr>
+        <w:t>.</w:t>
+      </w:r>
+      <w:r>
+        <w:rPr>
+          <w:rFonts w:ascii="Times New Roman" w:hAnsi="Times New Roman" w:cs="Times New Roman"/>
+          <w:sz w:val="24"/>
+          <w:szCs w:val="24"/>
+        </w:rPr>
         <w:t xml:space="preserve"> </w:t>
       </w:r>
       <w:r>
@@ -8741,40 +8871,7 @@
           <w:sz w:val="24"/>
           <w:szCs w:val="24"/>
         </w:rPr>
-        <w:lastRenderedPageBreak/>
-        <w:t>fro</w:t>
-      </w:r>
-      <w:r>
-        <w:rPr>
-          <w:rFonts w:ascii="Times New Roman" w:hAnsi="Times New Roman" w:cs="Times New Roman"/>
-          <w:sz w:val="24"/>
-          <w:szCs w:val="24"/>
-        </w:rPr>
-        <w:t xml:space="preserve">m </w:t>
-      </w:r>
-      <w:r>
-        <w:rPr>
-          <w:rFonts w:ascii="Times New Roman" w:hAnsi="Times New Roman" w:cs="Times New Roman"/>
-          <w:sz w:val="24"/>
-          <w:szCs w:val="24"/>
-        </w:rPr>
-        <w:t>data brea</w:t>
-      </w:r>
-      <w:r>
-        <w:rPr>
-          <w:rFonts w:ascii="Times New Roman" w:hAnsi="Times New Roman" w:cs="Times New Roman"/>
-          <w:sz w:val="24"/>
-          <w:szCs w:val="24"/>
-        </w:rPr>
-        <w:t>ches</w:t>
-      </w:r>
-      <w:r>
-        <w:rPr>
-          <w:rFonts w:ascii="Times New Roman" w:hAnsi="Times New Roman" w:cs="Times New Roman"/>
-          <w:sz w:val="24"/>
-          <w:szCs w:val="24"/>
-        </w:rPr>
-        <w:t>.</w:t>
+        <w:t>Additionally,</w:t>
       </w:r>
       <w:r>
         <w:rPr>
@@ -8790,7 +8887,39 @@
           <w:sz w:val="24"/>
           <w:szCs w:val="24"/>
         </w:rPr>
-        <w:t>Additionally,</w:t>
+        <w:t>he system will be developed with</w:t>
+      </w:r>
+      <w:r>
+        <w:rPr>
+          <w:rFonts w:ascii="Times New Roman" w:hAnsi="Times New Roman" w:cs="Times New Roman"/>
+          <w:sz w:val="24"/>
+          <w:szCs w:val="24"/>
+        </w:rPr>
+        <w:t xml:space="preserve"> maintain</w:t>
+      </w:r>
+      <w:r>
+        <w:rPr>
+          <w:rFonts w:ascii="Times New Roman" w:hAnsi="Times New Roman" w:cs="Times New Roman"/>
+          <w:sz w:val="24"/>
+          <w:szCs w:val="24"/>
+        </w:rPr>
+        <w:t>ability in mind</w:t>
+      </w:r>
+      <w:r>
+        <w:rPr>
+          <w:rFonts w:ascii="Times New Roman" w:hAnsi="Times New Roman" w:cs="Times New Roman"/>
+          <w:sz w:val="24"/>
+          <w:szCs w:val="24"/>
+        </w:rPr>
+        <w:t xml:space="preserve"> and will be expected to </w:t>
+      </w:r>
+      <w:r>
+        <w:rPr>
+          <w:rFonts w:ascii="Times New Roman" w:hAnsi="Times New Roman" w:cs="Times New Roman"/>
+          <w:sz w:val="24"/>
+          <w:szCs w:val="24"/>
+        </w:rPr>
+        <w:t>maintain</w:t>
       </w:r>
       <w:r>
         <w:rPr>
@@ -8800,64 +8929,6 @@
         </w:rPr>
         <w:t xml:space="preserve"> </w:t>
       </w:r>
-      <w:proofErr w:type="gramStart"/>
-      <w:r>
-        <w:rPr>
-          <w:rFonts w:ascii="Times New Roman" w:hAnsi="Times New Roman" w:cs="Times New Roman"/>
-          <w:sz w:val="24"/>
-          <w:szCs w:val="24"/>
-        </w:rPr>
-        <w:t>he</w:t>
-      </w:r>
-      <w:proofErr w:type="gramEnd"/>
-      <w:r>
-        <w:rPr>
-          <w:rFonts w:ascii="Times New Roman" w:hAnsi="Times New Roman" w:cs="Times New Roman"/>
-          <w:sz w:val="24"/>
-          <w:szCs w:val="24"/>
-        </w:rPr>
-        <w:t xml:space="preserve"> system will be developed with</w:t>
-      </w:r>
-      <w:r>
-        <w:rPr>
-          <w:rFonts w:ascii="Times New Roman" w:hAnsi="Times New Roman" w:cs="Times New Roman"/>
-          <w:sz w:val="24"/>
-          <w:szCs w:val="24"/>
-        </w:rPr>
-        <w:t xml:space="preserve"> maintain</w:t>
-      </w:r>
-      <w:r>
-        <w:rPr>
-          <w:rFonts w:ascii="Times New Roman" w:hAnsi="Times New Roman" w:cs="Times New Roman"/>
-          <w:sz w:val="24"/>
-          <w:szCs w:val="24"/>
-        </w:rPr>
-        <w:t>ability in mind</w:t>
-      </w:r>
-      <w:r>
-        <w:rPr>
-          <w:rFonts w:ascii="Times New Roman" w:hAnsi="Times New Roman" w:cs="Times New Roman"/>
-          <w:sz w:val="24"/>
-          <w:szCs w:val="24"/>
-        </w:rPr>
-        <w:t xml:space="preserve"> and will be expected to </w:t>
-      </w:r>
-      <w:r>
-        <w:rPr>
-          <w:rFonts w:ascii="Times New Roman" w:hAnsi="Times New Roman" w:cs="Times New Roman"/>
-          <w:sz w:val="24"/>
-          <w:szCs w:val="24"/>
-        </w:rPr>
-        <w:t>maintain</w:t>
-      </w:r>
-      <w:r>
-        <w:rPr>
-          <w:rFonts w:ascii="Times New Roman" w:hAnsi="Times New Roman" w:cs="Times New Roman"/>
-          <w:sz w:val="24"/>
-          <w:szCs w:val="24"/>
-        </w:rPr>
-        <w:t xml:space="preserve"> </w:t>
-      </w:r>
       <w:r>
         <w:rPr>
           <w:rFonts w:ascii="Times New Roman" w:hAnsi="Times New Roman" w:cs="Times New Roman"/>
@@ -8887,7 +8958,7 @@
           <w:szCs w:val="24"/>
         </w:rPr>
       </w:pPr>
-      <w:bookmarkStart w:id="12" w:name="_Toc210500282"/>
+      <w:bookmarkStart w:id="12" w:name="_Toc210502341"/>
       <w:r>
         <w:rPr>
           <w:rFonts w:ascii="Times New Roman" w:hAnsi="Times New Roman" w:cs="Times New Roman"/>
@@ -9033,7 +9104,7 @@
           <w:u w:val="single"/>
         </w:rPr>
       </w:pPr>
-      <w:bookmarkStart w:id="13" w:name="_Toc210500283"/>
+      <w:bookmarkStart w:id="13" w:name="_Toc210502342"/>
       <w:r>
         <w:rPr>
           <w:rFonts w:ascii="Times New Roman" w:hAnsi="Times New Roman" w:cs="Times New Roman"/>
@@ -9099,6 +9170,7 @@
         </w:rPr>
       </w:pPr>
     </w:p>
+    <w:p/>
     <w:p>
       <w:pPr>
         <w:pStyle w:val="Heading1"/>
@@ -9113,10 +9185,8 @@
           <w:u w:val="single"/>
         </w:rPr>
       </w:pPr>
-    </w:p>
-    <w:p>
-      <w:pPr>
-        <w:pStyle w:val="Heading1"/>
+      <w:bookmarkStart w:id="14" w:name="_Toc210502343"/>
+      <w:r>
         <w:rPr>
           <w:rFonts w:ascii="Times New Roman" w:hAnsi="Times New Roman" w:cs="Times New Roman"/>
           <w:b/>
@@ -9126,127 +9196,7 @@
           <w:szCs w:val="24"/>
           <w:u w:val="single"/>
         </w:rPr>
-      </w:pPr>
-    </w:p>
-    <w:p/>
-    <w:p>
-      <w:pPr>
-        <w:pStyle w:val="Heading1"/>
-        <w:jc w:val="center"/>
-        <w:rPr>
-          <w:rFonts w:ascii="Times New Roman" w:hAnsi="Times New Roman" w:cs="Times New Roman"/>
-          <w:b/>
-          <w:bCs/>
-          <w:color w:val="auto"/>
-          <w:sz w:val="24"/>
-          <w:szCs w:val="24"/>
-          <w:u w:val="single"/>
-        </w:rPr>
-      </w:pPr>
-    </w:p>
-    <w:p>
-      <w:pPr>
-        <w:pStyle w:val="Heading1"/>
-        <w:jc w:val="center"/>
-        <w:rPr>
-          <w:rFonts w:ascii="Times New Roman" w:hAnsi="Times New Roman" w:cs="Times New Roman"/>
-          <w:b/>
-          <w:bCs/>
-          <w:color w:val="auto"/>
-          <w:sz w:val="24"/>
-          <w:szCs w:val="24"/>
-          <w:u w:val="single"/>
-        </w:rPr>
-      </w:pPr>
-    </w:p>
-    <w:p>
-      <w:pPr>
-        <w:pStyle w:val="Heading1"/>
-        <w:jc w:val="center"/>
-        <w:rPr>
-          <w:rFonts w:ascii="Times New Roman" w:hAnsi="Times New Roman" w:cs="Times New Roman"/>
-          <w:b/>
-          <w:bCs/>
-          <w:color w:val="auto"/>
-          <w:sz w:val="24"/>
-          <w:szCs w:val="24"/>
-          <w:u w:val="single"/>
-        </w:rPr>
-      </w:pPr>
-    </w:p>
-    <w:p>
-      <w:pPr>
-        <w:pStyle w:val="Heading1"/>
-        <w:jc w:val="center"/>
-        <w:rPr>
-          <w:rFonts w:ascii="Times New Roman" w:hAnsi="Times New Roman" w:cs="Times New Roman"/>
-          <w:b/>
-          <w:bCs/>
-          <w:color w:val="auto"/>
-          <w:sz w:val="24"/>
-          <w:szCs w:val="24"/>
-          <w:u w:val="single"/>
-        </w:rPr>
-      </w:pPr>
-    </w:p>
-    <w:p>
-      <w:pPr>
-        <w:pStyle w:val="Heading1"/>
-        <w:jc w:val="center"/>
-        <w:rPr>
-          <w:rFonts w:ascii="Times New Roman" w:hAnsi="Times New Roman" w:cs="Times New Roman"/>
-          <w:b/>
-          <w:bCs/>
-          <w:color w:val="auto"/>
-          <w:sz w:val="24"/>
-          <w:szCs w:val="24"/>
-          <w:u w:val="single"/>
-        </w:rPr>
-      </w:pPr>
-    </w:p>
-    <w:p/>
-    <w:p/>
-    <w:p>
-      <w:pPr>
-        <w:pStyle w:val="Heading1"/>
-        <w:jc w:val="center"/>
-        <w:rPr>
-          <w:rFonts w:ascii="Times New Roman" w:hAnsi="Times New Roman" w:cs="Times New Roman"/>
-          <w:b/>
-          <w:bCs/>
-          <w:color w:val="auto"/>
-          <w:sz w:val="24"/>
-          <w:szCs w:val="24"/>
-          <w:u w:val="single"/>
-        </w:rPr>
-      </w:pPr>
-    </w:p>
-    <w:p/>
-    <w:p>
-      <w:pPr>
-        <w:pStyle w:val="Heading1"/>
-        <w:jc w:val="center"/>
-        <w:rPr>
-          <w:rFonts w:ascii="Times New Roman" w:hAnsi="Times New Roman" w:cs="Times New Roman"/>
-          <w:b/>
-          <w:bCs/>
-          <w:color w:val="auto"/>
-          <w:sz w:val="24"/>
-          <w:szCs w:val="24"/>
-          <w:u w:val="single"/>
-        </w:rPr>
-      </w:pPr>
-      <w:bookmarkStart w:id="14" w:name="_Toc210500284"/>
-      <w:r>
-        <w:rPr>
-          <w:rFonts w:ascii="Times New Roman" w:hAnsi="Times New Roman" w:cs="Times New Roman"/>
-          <w:b/>
-          <w:bCs/>
-          <w:color w:val="auto"/>
-          <w:sz w:val="24"/>
-          <w:szCs w:val="24"/>
-          <w:u w:val="single"/>
-        </w:rPr>
+        <w:lastRenderedPageBreak/>
         <w:t>List of References</w:t>
       </w:r>
       <w:bookmarkEnd w:id="14"/>
@@ -9782,6 +9732,18 @@
     </w:p>
     <w:p>
       <w:pPr>
+        <w:rPr>
+          <w:rFonts w:ascii="Times New Roman" w:hAnsi="Times New Roman" w:cs="Times New Roman"/>
+          <w:b/>
+          <w:bCs/>
+          <w:sz w:val="24"/>
+          <w:szCs w:val="24"/>
+          <w:u w:val="single"/>
+        </w:rPr>
+      </w:pPr>
+    </w:p>
+    <w:p>
+      <w:pPr>
         <w:pStyle w:val="Heading1"/>
         <w:rPr>
           <w:rFonts w:ascii="Times New Roman" w:hAnsi="Times New Roman" w:cs="Times New Roman"/>
@@ -9793,7 +9755,7 @@
           <w:u w:val="single"/>
         </w:rPr>
       </w:pPr>
-      <w:bookmarkStart w:id="15" w:name="_Toc210500285"/>
+      <w:bookmarkStart w:id="15" w:name="_Toc210502344"/>
       <w:r>
         <w:rPr>
           <w:rFonts w:ascii="Times New Roman" w:hAnsi="Times New Roman" w:cs="Times New Roman"/>
@@ -9862,7 +9824,7 @@
           <w:u w:val="single"/>
         </w:rPr>
       </w:pPr>
-      <w:bookmarkStart w:id="16" w:name="_Toc210500286"/>
+      <w:bookmarkStart w:id="16" w:name="_Toc210502345"/>
       <w:r>
         <w:rPr>
           <w:rFonts w:ascii="Times New Roman" w:hAnsi="Times New Roman" w:cs="Times New Roman"/>
@@ -9938,7 +9900,7 @@
           <w:u w:val="single"/>
         </w:rPr>
       </w:pPr>
-      <w:bookmarkStart w:id="17" w:name="_Toc210500287"/>
+      <w:bookmarkStart w:id="17" w:name="_Toc210502346"/>
       <w:r>
         <w:rPr>
           <w:rFonts w:ascii="Times New Roman" w:hAnsi="Times New Roman" w:cs="Times New Roman"/>
@@ -10014,7 +9976,7 @@
           <w:u w:val="single"/>
         </w:rPr>
       </w:pPr>
-      <w:bookmarkStart w:id="18" w:name="_Toc210500288"/>
+      <w:bookmarkStart w:id="18" w:name="_Toc210502347"/>
       <w:r>
         <w:rPr>
           <w:rFonts w:ascii="Times New Roman" w:hAnsi="Times New Roman" w:cs="Times New Roman"/>
@@ -10172,6 +10134,7 @@
         <w:docPartUnique/>
       </w:docPartObj>
     </w:sdtPr>
+    <w:sdtEndPr/>
     <w:sdtContent>
       <w:p>
         <w:pPr>

</xml_diff>

<commit_message>
added testing and revision section
</commit_message>
<xml_diff>
--- a/Requirements/Group2_CMSC-4900_Requirements.docx
+++ b/Requirements/Group2_CMSC-4900_Requirements.docx
@@ -9079,13 +9079,6 @@
     </w:p>
     <w:p>
       <w:pPr>
-        <w:rPr>
-          <w:rFonts w:ascii="Times New Roman" w:hAnsi="Times New Roman" w:cs="Times New Roman"/>
-        </w:rPr>
-      </w:pPr>
-    </w:p>
-    <w:p>
-      <w:pPr>
         <w:pStyle w:val="Heading1"/>
         <w:rPr>
           <w:rFonts w:ascii="Times New Roman" w:hAnsi="Times New Roman" w:cs="Times New Roman"/>
@@ -9106,8 +9099,71 @@
           <w:color w:val="auto"/>
           <w:sz w:val="24"/>
           <w:szCs w:val="24"/>
+        </w:rPr>
+        <w:t>*</w:t>
+      </w:r>
+      <w:proofErr w:type="gramStart"/>
+      <w:r>
+        <w:rPr>
+          <w:rFonts w:ascii="Times New Roman" w:hAnsi="Times New Roman" w:cs="Times New Roman"/>
+          <w:color w:val="auto"/>
+          <w:sz w:val="24"/>
+          <w:szCs w:val="24"/>
+        </w:rPr>
+        <w:t>note</w:t>
+      </w:r>
+      <w:proofErr w:type="gramEnd"/>
+      <w:r>
+        <w:rPr>
+          <w:rFonts w:ascii="Times New Roman" w:hAnsi="Times New Roman" w:cs="Times New Roman"/>
+          <w:color w:val="auto"/>
+          <w:sz w:val="24"/>
+          <w:szCs w:val="24"/>
+        </w:rPr>
+        <w:t xml:space="preserve"> needs expanded^</w:t>
+      </w:r>
+    </w:p>
+    <w:p>
+      <w:pPr>
+        <w:pStyle w:val="Heading1"/>
+        <w:rPr>
+          <w:rFonts w:ascii="Times New Roman" w:hAnsi="Times New Roman" w:cs="Times New Roman"/>
+          <w:b/>
+          <w:bCs/>
+          <w:color w:val="auto"/>
+          <w:sz w:val="24"/>
+          <w:szCs w:val="24"/>
           <w:u w:val="single"/>
         </w:rPr>
+      </w:pPr>
+    </w:p>
+    <w:p/>
+    <w:p/>
+    <w:p/>
+    <w:p>
+      <w:pPr>
+        <w:pStyle w:val="Heading1"/>
+        <w:rPr>
+          <w:rFonts w:ascii="Times New Roman" w:hAnsi="Times New Roman" w:cs="Times New Roman"/>
+          <w:b/>
+          <w:bCs/>
+          <w:color w:val="auto"/>
+          <w:sz w:val="24"/>
+          <w:szCs w:val="24"/>
+          <w:u w:val="single"/>
+        </w:rPr>
+      </w:pPr>
+      <w:r>
+        <w:rPr>
+          <w:rFonts w:ascii="Times New Roman" w:hAnsi="Times New Roman" w:cs="Times New Roman"/>
+          <w:b/>
+          <w:bCs/>
+          <w:color w:val="auto"/>
+          <w:sz w:val="24"/>
+          <w:szCs w:val="24"/>
+          <w:u w:val="single"/>
+        </w:rPr>
+        <w:lastRenderedPageBreak/>
         <w:t>Testing / Revi</w:t>
       </w:r>
       <w:r>
@@ -9126,6 +9182,354 @@
     </w:p>
     <w:p>
       <w:pPr>
+        <w:spacing w:line="480" w:lineRule="auto"/>
+        <w:rPr>
+          <w:rFonts w:ascii="Times New Roman" w:hAnsi="Times New Roman" w:cs="Times New Roman"/>
+          <w:sz w:val="24"/>
+          <w:szCs w:val="24"/>
+        </w:rPr>
+      </w:pPr>
+      <w:r>
+        <w:rPr>
+          <w:rFonts w:ascii="Times New Roman" w:hAnsi="Times New Roman" w:cs="Times New Roman"/>
+          <w:sz w:val="24"/>
+          <w:szCs w:val="24"/>
+        </w:rPr>
+        <w:tab/>
+        <w:t xml:space="preserve">To ensure </w:t>
+      </w:r>
+      <w:r>
+        <w:rPr>
+          <w:rFonts w:ascii="Times New Roman" w:hAnsi="Times New Roman" w:cs="Times New Roman"/>
+          <w:sz w:val="24"/>
+          <w:szCs w:val="24"/>
+        </w:rPr>
+        <w:t xml:space="preserve">the </w:t>
+      </w:r>
+      <w:r>
+        <w:rPr>
+          <w:rFonts w:ascii="Times New Roman" w:hAnsi="Times New Roman" w:cs="Times New Roman"/>
+          <w:sz w:val="24"/>
+          <w:szCs w:val="24"/>
+        </w:rPr>
+        <w:t xml:space="preserve">highest quality deliverable, this document was carefully </w:t>
+      </w:r>
+      <w:r>
+        <w:rPr>
+          <w:rFonts w:ascii="Times New Roman" w:hAnsi="Times New Roman" w:cs="Times New Roman"/>
+          <w:sz w:val="24"/>
+          <w:szCs w:val="24"/>
+        </w:rPr>
+        <w:t xml:space="preserve">revised. Team discussions were held to </w:t>
+      </w:r>
+      <w:r>
+        <w:rPr>
+          <w:rFonts w:ascii="Times New Roman" w:hAnsi="Times New Roman" w:cs="Times New Roman"/>
+          <w:sz w:val="24"/>
+          <w:szCs w:val="24"/>
+        </w:rPr>
+        <w:t xml:space="preserve">unite project scope, actions, and development path. Each team member </w:t>
+      </w:r>
+      <w:r>
+        <w:rPr>
+          <w:rFonts w:ascii="Times New Roman" w:hAnsi="Times New Roman" w:cs="Times New Roman"/>
+          <w:sz w:val="24"/>
+          <w:szCs w:val="24"/>
+        </w:rPr>
+        <w:t xml:space="preserve">added both valuable insight and documentation to this </w:t>
+      </w:r>
+      <w:r>
+        <w:rPr>
+          <w:rFonts w:ascii="Times New Roman" w:hAnsi="Times New Roman" w:cs="Times New Roman"/>
+          <w:sz w:val="24"/>
+          <w:szCs w:val="24"/>
+        </w:rPr>
+        <w:t xml:space="preserve">Requirements Document. Multiple drafts were formed, discussed, and revised to produce this final </w:t>
+      </w:r>
+      <w:r>
+        <w:rPr>
+          <w:rFonts w:ascii="Times New Roman" w:hAnsi="Times New Roman" w:cs="Times New Roman"/>
+          <w:sz w:val="24"/>
+          <w:szCs w:val="24"/>
+        </w:rPr>
+        <w:t xml:space="preserve">document. </w:t>
+      </w:r>
+      <w:r>
+        <w:rPr>
+          <w:rFonts w:ascii="Times New Roman" w:hAnsi="Times New Roman" w:cs="Times New Roman"/>
+          <w:sz w:val="24"/>
+          <w:szCs w:val="24"/>
+        </w:rPr>
+        <w:t>Digital c</w:t>
+      </w:r>
+      <w:r>
+        <w:rPr>
+          <w:rFonts w:ascii="Times New Roman" w:hAnsi="Times New Roman" w:cs="Times New Roman"/>
+          <w:sz w:val="24"/>
+          <w:szCs w:val="24"/>
+        </w:rPr>
+        <w:t xml:space="preserve">ommunication was key in this process since </w:t>
+      </w:r>
+      <w:r>
+        <w:rPr>
+          <w:rFonts w:ascii="Times New Roman" w:hAnsi="Times New Roman" w:cs="Times New Roman"/>
+          <w:sz w:val="24"/>
+          <w:szCs w:val="24"/>
+        </w:rPr>
+        <w:t>it was developed primarily remote, however, in-person meetings were held to discuss specifics and hold progress updates.</w:t>
+      </w:r>
+    </w:p>
+    <w:p>
+      <w:pPr>
+        <w:spacing w:line="480" w:lineRule="auto"/>
+        <w:rPr>
+          <w:rFonts w:ascii="Times New Roman" w:hAnsi="Times New Roman" w:cs="Times New Roman"/>
+          <w:sz w:val="24"/>
+          <w:szCs w:val="24"/>
+        </w:rPr>
+      </w:pPr>
+      <w:r>
+        <w:rPr>
+          <w:rFonts w:ascii="Times New Roman" w:hAnsi="Times New Roman" w:cs="Times New Roman"/>
+          <w:sz w:val="24"/>
+          <w:szCs w:val="24"/>
+        </w:rPr>
+        <w:tab/>
+        <w:t xml:space="preserve">By implementing Git/GitHub, a </w:t>
+      </w:r>
+      <w:r>
+        <w:rPr>
+          <w:rFonts w:ascii="Times New Roman" w:hAnsi="Times New Roman" w:cs="Times New Roman"/>
+          <w:sz w:val="24"/>
+          <w:szCs w:val="24"/>
+        </w:rPr>
+        <w:t>similar procedure has been planned for the software development phase of the Vulcan Activity Tracker. A ticketing party will be held to assign each member to</w:t>
+      </w:r>
+      <w:r>
+        <w:rPr>
+          <w:rFonts w:ascii="Times New Roman" w:hAnsi="Times New Roman" w:cs="Times New Roman"/>
+          <w:sz w:val="24"/>
+          <w:szCs w:val="24"/>
+        </w:rPr>
+        <w:t xml:space="preserve"> tasks and frameworks. Branch policies will be implemented. Main branch will hold </w:t>
+      </w:r>
+      <w:r>
+        <w:rPr>
+          <w:rFonts w:ascii="Times New Roman" w:hAnsi="Times New Roman" w:cs="Times New Roman"/>
+          <w:sz w:val="24"/>
+          <w:szCs w:val="24"/>
+        </w:rPr>
+        <w:t xml:space="preserve">a working deliverable project at all times. This means that the code on </w:t>
+      </w:r>
+      <w:r>
+        <w:rPr>
+          <w:rFonts w:ascii="Times New Roman" w:hAnsi="Times New Roman" w:cs="Times New Roman"/>
+          <w:sz w:val="24"/>
+          <w:szCs w:val="24"/>
+        </w:rPr>
+        <w:t>the Main</w:t>
+      </w:r>
+      <w:r>
+        <w:rPr>
+          <w:rFonts w:ascii="Times New Roman" w:hAnsi="Times New Roman" w:cs="Times New Roman"/>
+          <w:sz w:val="24"/>
+          <w:szCs w:val="24"/>
+        </w:rPr>
+        <w:t xml:space="preserve"> branch must be executable</w:t>
+      </w:r>
+      <w:r>
+        <w:rPr>
+          <w:rFonts w:ascii="Times New Roman" w:hAnsi="Times New Roman" w:cs="Times New Roman"/>
+          <w:sz w:val="24"/>
+          <w:szCs w:val="24"/>
+        </w:rPr>
+        <w:t xml:space="preserve">, resulting in </w:t>
+      </w:r>
+      <w:r>
+        <w:rPr>
+          <w:rFonts w:ascii="Times New Roman" w:hAnsi="Times New Roman" w:cs="Times New Roman"/>
+          <w:sz w:val="24"/>
+          <w:szCs w:val="24"/>
+        </w:rPr>
+        <w:t>documented project history as well</w:t>
+      </w:r>
+      <w:r>
+        <w:rPr>
+          <w:rFonts w:ascii="Times New Roman" w:hAnsi="Times New Roman" w:cs="Times New Roman"/>
+          <w:sz w:val="24"/>
+          <w:szCs w:val="24"/>
+        </w:rPr>
+        <w:t xml:space="preserve">. For all new features and updates, each member must make a branch </w:t>
+      </w:r>
+      <w:r>
+        <w:rPr>
+          <w:rFonts w:ascii="Times New Roman" w:hAnsi="Times New Roman" w:cs="Times New Roman"/>
+          <w:sz w:val="24"/>
+          <w:szCs w:val="24"/>
+        </w:rPr>
+        <w:t>off</w:t>
+      </w:r>
+      <w:r>
+        <w:rPr>
+          <w:rFonts w:ascii="Times New Roman" w:hAnsi="Times New Roman" w:cs="Times New Roman"/>
+          <w:sz w:val="24"/>
+          <w:szCs w:val="24"/>
+        </w:rPr>
+        <w:t xml:space="preserve"> </w:t>
+      </w:r>
+      <w:r>
+        <w:rPr>
+          <w:rFonts w:ascii="Times New Roman" w:hAnsi="Times New Roman" w:cs="Times New Roman"/>
+          <w:sz w:val="24"/>
+          <w:szCs w:val="24"/>
+        </w:rPr>
+        <w:t xml:space="preserve">the </w:t>
+      </w:r>
+      <w:r>
+        <w:rPr>
+          <w:rFonts w:ascii="Times New Roman" w:hAnsi="Times New Roman" w:cs="Times New Roman"/>
+          <w:sz w:val="24"/>
+          <w:szCs w:val="24"/>
+        </w:rPr>
+        <w:t>Main</w:t>
+      </w:r>
+      <w:r>
+        <w:rPr>
+          <w:rFonts w:ascii="Times New Roman" w:hAnsi="Times New Roman" w:cs="Times New Roman"/>
+          <w:sz w:val="24"/>
+          <w:szCs w:val="24"/>
+        </w:rPr>
+        <w:t xml:space="preserve"> branch for development. These branches must be formatted in </w:t>
+      </w:r>
+      <w:r>
+        <w:rPr>
+          <w:rFonts w:ascii="Times New Roman" w:hAnsi="Times New Roman" w:cs="Times New Roman"/>
+          <w:i/>
+          <w:iCs/>
+          <w:sz w:val="24"/>
+          <w:szCs w:val="24"/>
+        </w:rPr>
+        <w:t>memberName/</w:t>
+      </w:r>
+      <w:r>
+        <w:rPr>
+          <w:rFonts w:ascii="Times New Roman" w:hAnsi="Times New Roman" w:cs="Times New Roman"/>
+          <w:i/>
+          <w:iCs/>
+          <w:sz w:val="24"/>
+          <w:szCs w:val="24"/>
+        </w:rPr>
+        <w:t>feature</w:t>
+      </w:r>
+      <w:r>
+        <w:rPr>
+          <w:rFonts w:ascii="Times New Roman" w:hAnsi="Times New Roman" w:cs="Times New Roman"/>
+          <w:i/>
+          <w:iCs/>
+          <w:sz w:val="24"/>
+          <w:szCs w:val="24"/>
+        </w:rPr>
+        <w:t xml:space="preserve"> </w:t>
+      </w:r>
+      <w:r>
+        <w:rPr>
+          <w:rFonts w:ascii="Times New Roman" w:hAnsi="Times New Roman" w:cs="Times New Roman"/>
+          <w:sz w:val="24"/>
+          <w:szCs w:val="24"/>
+        </w:rPr>
+        <w:t xml:space="preserve">for progress </w:t>
+      </w:r>
+      <w:r>
+        <w:rPr>
+          <w:rFonts w:ascii="Times New Roman" w:hAnsi="Times New Roman" w:cs="Times New Roman"/>
+          <w:sz w:val="24"/>
+          <w:szCs w:val="24"/>
+        </w:rPr>
+        <w:t xml:space="preserve">tracking. When a feature is completed, a Pull Request (PR) must be main to merge the </w:t>
+      </w:r>
+      <w:r>
+        <w:rPr>
+          <w:rFonts w:ascii="Times New Roman" w:hAnsi="Times New Roman" w:cs="Times New Roman"/>
+          <w:sz w:val="24"/>
+          <w:szCs w:val="24"/>
+        </w:rPr>
+        <w:t xml:space="preserve">team members branch into Main. This must only be approved when code is thoroughly tested, executable, and </w:t>
+      </w:r>
+      <w:r>
+        <w:rPr>
+          <w:rFonts w:ascii="Times New Roman" w:hAnsi="Times New Roman" w:cs="Times New Roman"/>
+          <w:sz w:val="24"/>
+          <w:szCs w:val="24"/>
+        </w:rPr>
+        <w:t xml:space="preserve">bugs logged. The team member who initiated the PR is not </w:t>
+      </w:r>
+      <w:r>
+        <w:rPr>
+          <w:rFonts w:ascii="Times New Roman" w:hAnsi="Times New Roman" w:cs="Times New Roman"/>
+          <w:sz w:val="24"/>
+          <w:szCs w:val="24"/>
+        </w:rPr>
+        <w:t>sanctioned to approve their own code into Main Branch. Another member must review an</w:t>
+      </w:r>
+      <w:r>
+        <w:rPr>
+          <w:rFonts w:ascii="Times New Roman" w:hAnsi="Times New Roman" w:cs="Times New Roman"/>
+          <w:sz w:val="24"/>
+          <w:szCs w:val="24"/>
+        </w:rPr>
+        <w:t xml:space="preserve">d approve their PR request. This will lead to team democracy and an egoless programming approach. Likewise, </w:t>
+      </w:r>
+      <w:r>
+        <w:rPr>
+          <w:rFonts w:ascii="Times New Roman" w:hAnsi="Times New Roman" w:cs="Times New Roman"/>
+          <w:sz w:val="24"/>
+          <w:szCs w:val="24"/>
+        </w:rPr>
+        <w:t xml:space="preserve">digital </w:t>
+      </w:r>
+      <w:r>
+        <w:rPr>
+          <w:rFonts w:ascii="Times New Roman" w:hAnsi="Times New Roman" w:cs="Times New Roman"/>
+          <w:sz w:val="24"/>
+          <w:szCs w:val="24"/>
+        </w:rPr>
+        <w:t xml:space="preserve">communication and regular in-person meetings will be held to map out and discuss </w:t>
+      </w:r>
+      <w:r>
+        <w:rPr>
+          <w:rFonts w:ascii="Times New Roman" w:hAnsi="Times New Roman" w:cs="Times New Roman"/>
+          <w:sz w:val="24"/>
+          <w:szCs w:val="24"/>
+        </w:rPr>
+        <w:t xml:space="preserve">project </w:t>
+      </w:r>
+      <w:r>
+        <w:rPr>
+          <w:rFonts w:ascii="Times New Roman" w:hAnsi="Times New Roman" w:cs="Times New Roman"/>
+          <w:sz w:val="24"/>
+          <w:szCs w:val="24"/>
+        </w:rPr>
+        <w:t xml:space="preserve">scope and </w:t>
+      </w:r>
+      <w:r>
+        <w:rPr>
+          <w:rFonts w:ascii="Times New Roman" w:hAnsi="Times New Roman" w:cs="Times New Roman"/>
+          <w:sz w:val="24"/>
+          <w:szCs w:val="24"/>
+        </w:rPr>
+        <w:t xml:space="preserve">design. Any development disagreement will be held to an overall vote and </w:t>
+      </w:r>
+      <w:r>
+        <w:rPr>
+          <w:rFonts w:ascii="Times New Roman" w:hAnsi="Times New Roman" w:cs="Times New Roman"/>
+          <w:sz w:val="24"/>
+          <w:szCs w:val="24"/>
+        </w:rPr>
+        <w:t>gaining advice from professor.</w:t>
+      </w:r>
+    </w:p>
+    <w:p>
+      <w:pPr>
         <w:rPr>
           <w:rFonts w:ascii="Times New Roman" w:hAnsi="Times New Roman" w:cs="Times New Roman"/>
           <w:b/>
@@ -9136,33 +9540,7 @@
         </w:rPr>
       </w:pPr>
     </w:p>
-    <w:p>
-      <w:pPr>
-        <w:rPr>
-          <w:rFonts w:ascii="Times New Roman" w:hAnsi="Times New Roman" w:cs="Times New Roman"/>
-          <w:b/>
-          <w:bCs/>
-          <w:sz w:val="24"/>
-          <w:szCs w:val="24"/>
-          <w:u w:val="single"/>
-        </w:rPr>
-      </w:pPr>
-    </w:p>
-    <w:p>
-      <w:pPr>
-        <w:pStyle w:val="Heading1"/>
-        <w:jc w:val="center"/>
-        <w:rPr>
-          <w:rFonts w:ascii="Times New Roman" w:hAnsi="Times New Roman" w:cs="Times New Roman"/>
-          <w:b/>
-          <w:bCs/>
-          <w:color w:val="auto"/>
-          <w:sz w:val="24"/>
-          <w:szCs w:val="24"/>
-          <w:u w:val="single"/>
-        </w:rPr>
-      </w:pPr>
-    </w:p>
+    <w:p/>
     <w:p/>
     <w:p>
       <w:pPr>
@@ -9791,6 +10169,74 @@
         </w:rPr>
         <w:t>API</w:t>
       </w:r>
+    </w:p>
+    <w:p>
+      <w:pPr>
+        <w:rPr>
+          <w:b/>
+          <w:bCs/>
+        </w:rPr>
+      </w:pPr>
+      <w:r>
+        <w:rPr>
+          <w:b/>
+          <w:bCs/>
+        </w:rPr>
+        <w:t>PR</w:t>
+      </w:r>
+    </w:p>
+    <w:p>
+      <w:pPr>
+        <w:rPr>
+          <w:b/>
+          <w:bCs/>
+        </w:rPr>
+      </w:pPr>
+      <w:r>
+        <w:rPr>
+          <w:b/>
+          <w:bCs/>
+        </w:rPr>
+        <w:t>Git</w:t>
+      </w:r>
+    </w:p>
+    <w:p>
+      <w:pPr>
+        <w:rPr>
+          <w:b/>
+          <w:bCs/>
+        </w:rPr>
+      </w:pPr>
+      <w:r>
+        <w:rPr>
+          <w:b/>
+          <w:bCs/>
+        </w:rPr>
+        <w:t>GitHub</w:t>
+      </w:r>
+    </w:p>
+    <w:p>
+      <w:pPr>
+        <w:rPr>
+          <w:b/>
+          <w:bCs/>
+        </w:rPr>
+      </w:pPr>
+      <w:r>
+        <w:rPr>
+          <w:b/>
+          <w:bCs/>
+        </w:rPr>
+        <w:t>UML</w:t>
+      </w:r>
+    </w:p>
+    <w:p>
+      <w:pPr>
+        <w:rPr>
+          <w:b/>
+          <w:bCs/>
+        </w:rPr>
+      </w:pPr>
     </w:p>
     <w:p>
       <w:pPr>

</xml_diff>

<commit_message>
added last section, documentation forms, last things to do are appendix stuff and glossary, and writing center
</commit_message>
<xml_diff>
--- a/Requirements/Group2_CMSC-4900_Requirements.docx
+++ b/Requirements/Group2_CMSC-4900_Requirements.docx
@@ -906,7 +906,7 @@
           <w:r>
             <w:fldChar w:fldCharType="separate"/>
           </w:r>
-          <w:hyperlink w:anchor="_Toc210502329" w:history="1">
+          <w:hyperlink w:anchor="_Toc210552431" w:history="1">
             <w:r>
               <w:rPr>
                 <w:rStyle w:val="Hyperlink"/>
@@ -936,7 +936,7 @@
                 <w:noProof/>
                 <w:webHidden/>
               </w:rPr>
-              <w:instrText xml:space="preserve"> PAGEREF _Toc210502329 \h </w:instrText>
+              <w:instrText xml:space="preserve"> PAGEREF _Toc210552431 \h </w:instrText>
             </w:r>
             <w:r>
               <w:rPr>
@@ -982,7 +982,7 @@
               <w14:ligatures w14:val="standardContextual"/>
             </w:rPr>
           </w:pPr>
-          <w:hyperlink w:anchor="_Toc210502330" w:history="1">
+          <w:hyperlink w:anchor="_Toc210552432" w:history="1">
             <w:r>
               <w:rPr>
                 <w:rStyle w:val="Hyperlink"/>
@@ -1012,7 +1012,7 @@
                 <w:noProof/>
                 <w:webHidden/>
               </w:rPr>
-              <w:instrText xml:space="preserve"> PAGEREF _Toc210502330 \h </w:instrText>
+              <w:instrText xml:space="preserve"> PAGEREF _Toc210552432 \h </w:instrText>
             </w:r>
             <w:r>
               <w:rPr>
@@ -1058,7 +1058,7 @@
               <w14:ligatures w14:val="standardContextual"/>
             </w:rPr>
           </w:pPr>
-          <w:hyperlink w:anchor="_Toc210502331" w:history="1">
+          <w:hyperlink w:anchor="_Toc210552433" w:history="1">
             <w:r>
               <w:rPr>
                 <w:rStyle w:val="Hyperlink"/>
@@ -1088,7 +1088,7 @@
                 <w:noProof/>
                 <w:webHidden/>
               </w:rPr>
-              <w:instrText xml:space="preserve"> PAGEREF _Toc210502331 \h </w:instrText>
+              <w:instrText xml:space="preserve"> PAGEREF _Toc210552433 \h </w:instrText>
             </w:r>
             <w:r>
               <w:rPr>
@@ -1134,7 +1134,7 @@
               <w14:ligatures w14:val="standardContextual"/>
             </w:rPr>
           </w:pPr>
-          <w:hyperlink w:anchor="_Toc210502332" w:history="1">
+          <w:hyperlink w:anchor="_Toc210552434" w:history="1">
             <w:r>
               <w:rPr>
                 <w:rStyle w:val="Hyperlink"/>
@@ -1164,7 +1164,7 @@
                 <w:noProof/>
                 <w:webHidden/>
               </w:rPr>
-              <w:instrText xml:space="preserve"> PAGEREF _Toc210502332 \h </w:instrText>
+              <w:instrText xml:space="preserve"> PAGEREF _Toc210552434 \h </w:instrText>
             </w:r>
             <w:r>
               <w:rPr>
@@ -1210,7 +1210,7 @@
               <w14:ligatures w14:val="standardContextual"/>
             </w:rPr>
           </w:pPr>
-          <w:hyperlink w:anchor="_Toc210502333" w:history="1">
+          <w:hyperlink w:anchor="_Toc210552435" w:history="1">
             <w:r>
               <w:rPr>
                 <w:rStyle w:val="Hyperlink"/>
@@ -1240,7 +1240,7 @@
                 <w:noProof/>
                 <w:webHidden/>
               </w:rPr>
-              <w:instrText xml:space="preserve"> PAGEREF _Toc210502333 \h </w:instrText>
+              <w:instrText xml:space="preserve"> PAGEREF _Toc210552435 \h </w:instrText>
             </w:r>
             <w:r>
               <w:rPr>
@@ -1286,7 +1286,7 @@
               <w14:ligatures w14:val="standardContextual"/>
             </w:rPr>
           </w:pPr>
-          <w:hyperlink w:anchor="_Toc210502334" w:history="1">
+          <w:hyperlink w:anchor="_Toc210552436" w:history="1">
             <w:r>
               <w:rPr>
                 <w:rStyle w:val="Hyperlink"/>
@@ -1316,7 +1316,7 @@
                 <w:noProof/>
                 <w:webHidden/>
               </w:rPr>
-              <w:instrText xml:space="preserve"> PAGEREF _Toc210502334 \h </w:instrText>
+              <w:instrText xml:space="preserve"> PAGEREF _Toc210552436 \h </w:instrText>
             </w:r>
             <w:r>
               <w:rPr>
@@ -1362,7 +1362,7 @@
               <w14:ligatures w14:val="standardContextual"/>
             </w:rPr>
           </w:pPr>
-          <w:hyperlink w:anchor="_Toc210502335" w:history="1">
+          <w:hyperlink w:anchor="_Toc210552437" w:history="1">
             <w:r>
               <w:rPr>
                 <w:rStyle w:val="Hyperlink"/>
@@ -1392,7 +1392,7 @@
                 <w:noProof/>
                 <w:webHidden/>
               </w:rPr>
-              <w:instrText xml:space="preserve"> PAGEREF _Toc210502335 \h </w:instrText>
+              <w:instrText xml:space="preserve"> PAGEREF _Toc210552437 \h </w:instrText>
             </w:r>
             <w:r>
               <w:rPr>
@@ -1438,7 +1438,7 @@
               <w14:ligatures w14:val="standardContextual"/>
             </w:rPr>
           </w:pPr>
-          <w:hyperlink w:anchor="_Toc210502336" w:history="1">
+          <w:hyperlink w:anchor="_Toc210552438" w:history="1">
             <w:r>
               <w:rPr>
                 <w:rStyle w:val="Hyperlink"/>
@@ -1468,7 +1468,7 @@
                 <w:noProof/>
                 <w:webHidden/>
               </w:rPr>
-              <w:instrText xml:space="preserve"> PAGEREF _Toc210502336 \h </w:instrText>
+              <w:instrText xml:space="preserve"> PAGEREF _Toc210552438 \h </w:instrText>
             </w:r>
             <w:r>
               <w:rPr>
@@ -1514,7 +1514,7 @@
               <w14:ligatures w14:val="standardContextual"/>
             </w:rPr>
           </w:pPr>
-          <w:hyperlink w:anchor="_Toc210502337" w:history="1">
+          <w:hyperlink w:anchor="_Toc210552439" w:history="1">
             <w:r>
               <w:rPr>
                 <w:rStyle w:val="Hyperlink"/>
@@ -1544,7 +1544,7 @@
                 <w:noProof/>
                 <w:webHidden/>
               </w:rPr>
-              <w:instrText xml:space="preserve"> PAGEREF _Toc210502337 \h </w:instrText>
+              <w:instrText xml:space="preserve"> PAGEREF _Toc210552439 \h </w:instrText>
             </w:r>
             <w:r>
               <w:rPr>
@@ -1590,7 +1590,7 @@
               <w14:ligatures w14:val="standardContextual"/>
             </w:rPr>
           </w:pPr>
-          <w:hyperlink w:anchor="_Toc210502338" w:history="1">
+          <w:hyperlink w:anchor="_Toc210552440" w:history="1">
             <w:r>
               <w:rPr>
                 <w:rStyle w:val="Hyperlink"/>
@@ -1620,7 +1620,7 @@
                 <w:noProof/>
                 <w:webHidden/>
               </w:rPr>
-              <w:instrText xml:space="preserve"> PAGEREF _Toc210502338 \h </w:instrText>
+              <w:instrText xml:space="preserve"> PAGEREF _Toc210552440 \h </w:instrText>
             </w:r>
             <w:r>
               <w:rPr>
@@ -1666,7 +1666,7 @@
               <w14:ligatures w14:val="standardContextual"/>
             </w:rPr>
           </w:pPr>
-          <w:hyperlink w:anchor="_Toc210502339" w:history="1">
+          <w:hyperlink w:anchor="_Toc210552441" w:history="1">
             <w:r>
               <w:rPr>
                 <w:rStyle w:val="Hyperlink"/>
@@ -1696,7 +1696,7 @@
                 <w:noProof/>
                 <w:webHidden/>
               </w:rPr>
-              <w:instrText xml:space="preserve"> PAGEREF _Toc210502339 \h </w:instrText>
+              <w:instrText xml:space="preserve"> PAGEREF _Toc210552441 \h </w:instrText>
             </w:r>
             <w:r>
               <w:rPr>
@@ -1742,7 +1742,7 @@
               <w14:ligatures w14:val="standardContextual"/>
             </w:rPr>
           </w:pPr>
-          <w:hyperlink w:anchor="_Toc210502340" w:history="1">
+          <w:hyperlink w:anchor="_Toc210552442" w:history="1">
             <w:r>
               <w:rPr>
                 <w:rStyle w:val="Hyperlink"/>
@@ -1772,7 +1772,7 @@
                 <w:noProof/>
                 <w:webHidden/>
               </w:rPr>
-              <w:instrText xml:space="preserve"> PAGEREF _Toc210502340 \h </w:instrText>
+              <w:instrText xml:space="preserve"> PAGEREF _Toc210552442 \h </w:instrText>
             </w:r>
             <w:r>
               <w:rPr>
@@ -1818,7 +1818,7 @@
               <w14:ligatures w14:val="standardContextual"/>
             </w:rPr>
           </w:pPr>
-          <w:hyperlink w:anchor="_Toc210502341" w:history="1">
+          <w:hyperlink w:anchor="_Toc210552443" w:history="1">
             <w:r>
               <w:rPr>
                 <w:rStyle w:val="Hyperlink"/>
@@ -1848,7 +1848,7 @@
                 <w:noProof/>
                 <w:webHidden/>
               </w:rPr>
-              <w:instrText xml:space="preserve"> PAGEREF _Toc210502341 \h </w:instrText>
+              <w:instrText xml:space="preserve"> PAGEREF _Toc210552443 \h </w:instrText>
             </w:r>
             <w:r>
               <w:rPr>
@@ -1894,7 +1894,7 @@
               <w14:ligatures w14:val="standardContextual"/>
             </w:rPr>
           </w:pPr>
-          <w:hyperlink w:anchor="_Toc210502342" w:history="1">
+          <w:hyperlink w:anchor="_Toc210552444" w:history="1">
             <w:r>
               <w:rPr>
                 <w:rStyle w:val="Hyperlink"/>
@@ -1924,7 +1924,7 @@
                 <w:noProof/>
                 <w:webHidden/>
               </w:rPr>
-              <w:instrText xml:space="preserve"> PAGEREF _Toc210502342 \h </w:instrText>
+              <w:instrText xml:space="preserve"> PAGEREF _Toc210552444 \h </w:instrText>
             </w:r>
             <w:r>
               <w:rPr>
@@ -1944,7 +1944,7 @@
                 <w:noProof/>
                 <w:webHidden/>
               </w:rPr>
-              <w:t>14</w:t>
+              <w:t>16</w:t>
             </w:r>
             <w:r>
               <w:rPr>
@@ -1970,7 +1970,7 @@
               <w14:ligatures w14:val="standardContextual"/>
             </w:rPr>
           </w:pPr>
-          <w:hyperlink w:anchor="_Toc210502343" w:history="1">
+          <w:hyperlink w:anchor="_Toc210552445" w:history="1">
             <w:r>
               <w:rPr>
                 <w:rStyle w:val="Hyperlink"/>
@@ -2000,7 +2000,7 @@
                 <w:noProof/>
                 <w:webHidden/>
               </w:rPr>
-              <w:instrText xml:space="preserve"> PAGEREF _Toc210502343 \h </w:instrText>
+              <w:instrText xml:space="preserve"> PAGEREF _Toc210552445 \h </w:instrText>
             </w:r>
             <w:r>
               <w:rPr>
@@ -2020,7 +2020,7 @@
                 <w:noProof/>
                 <w:webHidden/>
               </w:rPr>
-              <w:t>15</w:t>
+              <w:t>17</w:t>
             </w:r>
             <w:r>
               <w:rPr>
@@ -2046,7 +2046,7 @@
               <w14:ligatures w14:val="standardContextual"/>
             </w:rPr>
           </w:pPr>
-          <w:hyperlink w:anchor="_Toc210502344" w:history="1">
+          <w:hyperlink w:anchor="_Toc210552446" w:history="1">
             <w:r>
               <w:rPr>
                 <w:rStyle w:val="Hyperlink"/>
@@ -2076,7 +2076,7 @@
                 <w:noProof/>
                 <w:webHidden/>
               </w:rPr>
-              <w:instrText xml:space="preserve"> PAGEREF _Toc210502344 \h </w:instrText>
+              <w:instrText xml:space="preserve"> PAGEREF _Toc210552446 \h </w:instrText>
             </w:r>
             <w:r>
               <w:rPr>
@@ -2096,7 +2096,7 @@
                 <w:noProof/>
                 <w:webHidden/>
               </w:rPr>
-              <w:t>16</w:t>
+              <w:t>18</w:t>
             </w:r>
             <w:r>
               <w:rPr>
@@ -2122,7 +2122,7 @@
               <w14:ligatures w14:val="standardContextual"/>
             </w:rPr>
           </w:pPr>
-          <w:hyperlink w:anchor="_Toc210502345" w:history="1">
+          <w:hyperlink w:anchor="_Toc210552447" w:history="1">
             <w:r>
               <w:rPr>
                 <w:rStyle w:val="Hyperlink"/>
@@ -2152,7 +2152,7 @@
                 <w:noProof/>
                 <w:webHidden/>
               </w:rPr>
-              <w:instrText xml:space="preserve"> PAGEREF _Toc210502345 \h </w:instrText>
+              <w:instrText xml:space="preserve"> PAGEREF _Toc210552447 \h </w:instrText>
             </w:r>
             <w:r>
               <w:rPr>
@@ -2172,7 +2172,7 @@
                 <w:noProof/>
                 <w:webHidden/>
               </w:rPr>
-              <w:t>16</w:t>
+              <w:t>18</w:t>
             </w:r>
             <w:r>
               <w:rPr>
@@ -2198,7 +2198,7 @@
               <w14:ligatures w14:val="standardContextual"/>
             </w:rPr>
           </w:pPr>
-          <w:hyperlink w:anchor="_Toc210502346" w:history="1">
+          <w:hyperlink w:anchor="_Toc210552448" w:history="1">
             <w:r>
               <w:rPr>
                 <w:rStyle w:val="Hyperlink"/>
@@ -2228,7 +2228,7 @@
                 <w:noProof/>
                 <w:webHidden/>
               </w:rPr>
-              <w:instrText xml:space="preserve"> PAGEREF _Toc210502346 \h </w:instrText>
+              <w:instrText xml:space="preserve"> PAGEREF _Toc210552448 \h </w:instrText>
             </w:r>
             <w:r>
               <w:rPr>
@@ -2248,7 +2248,7 @@
                 <w:noProof/>
                 <w:webHidden/>
               </w:rPr>
-              <w:t>16</w:t>
+              <w:t>18</w:t>
             </w:r>
             <w:r>
               <w:rPr>
@@ -2274,7 +2274,7 @@
               <w14:ligatures w14:val="standardContextual"/>
             </w:rPr>
           </w:pPr>
-          <w:hyperlink w:anchor="_Toc210502347" w:history="1">
+          <w:hyperlink w:anchor="_Toc210552449" w:history="1">
             <w:r>
               <w:rPr>
                 <w:rStyle w:val="Hyperlink"/>
@@ -2304,7 +2304,7 @@
                 <w:noProof/>
                 <w:webHidden/>
               </w:rPr>
-              <w:instrText xml:space="preserve"> PAGEREF _Toc210502347 \h </w:instrText>
+              <w:instrText xml:space="preserve"> PAGEREF _Toc210552449 \h </w:instrText>
             </w:r>
             <w:r>
               <w:rPr>
@@ -2324,7 +2324,7 @@
                 <w:noProof/>
                 <w:webHidden/>
               </w:rPr>
-              <w:t>16</w:t>
+              <w:t>18</w:t>
             </w:r>
             <w:r>
               <w:rPr>
@@ -2420,7 +2420,7 @@
           <w:u w:val="single"/>
         </w:rPr>
       </w:pPr>
-      <w:bookmarkStart w:id="0" w:name="_Toc210502329"/>
+      <w:bookmarkStart w:id="0" w:name="_Toc210552431"/>
       <w:r>
         <w:rPr>
           <w:rFonts w:ascii="Times New Roman" w:hAnsi="Times New Roman" w:cs="Times New Roman"/>
@@ -3160,7 +3160,7 @@
           <w:u w:val="single"/>
         </w:rPr>
       </w:pPr>
-      <w:bookmarkStart w:id="1" w:name="_Toc210502330"/>
+      <w:bookmarkStart w:id="1" w:name="_Toc210552432"/>
       <w:r>
         <w:rPr>
           <w:rFonts w:ascii="Times New Roman" w:hAnsi="Times New Roman" w:cs="Times New Roman"/>
@@ -3187,7 +3187,7 @@
           <w:szCs w:val="24"/>
         </w:rPr>
       </w:pPr>
-      <w:bookmarkStart w:id="2" w:name="_Toc210502331"/>
+      <w:bookmarkStart w:id="2" w:name="_Toc210552433"/>
       <w:r>
         <w:rPr>
           <w:rFonts w:ascii="Times New Roman" w:hAnsi="Times New Roman" w:cs="Times New Roman"/>
@@ -3990,7 +3990,7 @@
           <w:szCs w:val="24"/>
         </w:rPr>
       </w:pPr>
-      <w:bookmarkStart w:id="3" w:name="_Toc210502332"/>
+      <w:bookmarkStart w:id="3" w:name="_Toc210552434"/>
       <w:r>
         <w:rPr>
           <w:rFonts w:ascii="Times New Roman" w:hAnsi="Times New Roman" w:cs="Times New Roman"/>
@@ -5031,7 +5031,7 @@
           <w:u w:val="single"/>
         </w:rPr>
       </w:pPr>
-      <w:bookmarkStart w:id="4" w:name="_Toc210502333"/>
+      <w:bookmarkStart w:id="4" w:name="_Toc210552435"/>
       <w:r>
         <w:rPr>
           <w:rFonts w:ascii="Times New Roman" w:hAnsi="Times New Roman" w:cs="Times New Roman"/>
@@ -5058,7 +5058,7 @@
           <w:szCs w:val="24"/>
         </w:rPr>
       </w:pPr>
-      <w:bookmarkStart w:id="5" w:name="_Toc210502334"/>
+      <w:bookmarkStart w:id="5" w:name="_Toc210552436"/>
       <w:r>
         <w:rPr>
           <w:rFonts w:ascii="Times New Roman" w:hAnsi="Times New Roman" w:cs="Times New Roman"/>
@@ -5608,7 +5608,7 @@
           <w:u w:val="single"/>
         </w:rPr>
       </w:pPr>
-      <w:bookmarkStart w:id="6" w:name="_Toc210502335"/>
+      <w:bookmarkStart w:id="6" w:name="_Toc210552437"/>
       <w:r>
         <w:rPr>
           <w:rFonts w:ascii="Times New Roman" w:hAnsi="Times New Roman" w:cs="Times New Roman"/>
@@ -5647,7 +5647,7 @@
           <w:szCs w:val="24"/>
         </w:rPr>
       </w:pPr>
-      <w:bookmarkStart w:id="7" w:name="_Toc210502336"/>
+      <w:bookmarkStart w:id="7" w:name="_Toc210552438"/>
       <w:r>
         <w:rPr>
           <w:rFonts w:ascii="Times New Roman" w:hAnsi="Times New Roman" w:cs="Times New Roman"/>
@@ -5980,7 +5980,7 @@
           <w:szCs w:val="24"/>
         </w:rPr>
       </w:pPr>
-      <w:bookmarkStart w:id="8" w:name="_Toc210502337"/>
+      <w:bookmarkStart w:id="8" w:name="_Toc210552439"/>
       <w:r>
         <w:rPr>
           <w:rFonts w:ascii="Times New Roman" w:hAnsi="Times New Roman" w:cs="Times New Roman"/>
@@ -6351,7 +6351,6 @@
         </w:rPr>
         <w:t xml:space="preserve">omplete blueprint of project features </w:t>
       </w:r>
-      <w:proofErr w:type="gramStart"/>
       <w:r>
         <w:rPr>
           <w:rFonts w:ascii="Times New Roman" w:hAnsi="Times New Roman" w:cs="Times New Roman"/>
@@ -6366,16 +6365,7 @@
           <w:sz w:val="24"/>
           <w:szCs w:val="24"/>
         </w:rPr>
-        <w:t>e</w:t>
-      </w:r>
-      <w:proofErr w:type="gramEnd"/>
-      <w:r>
-        <w:rPr>
-          <w:rFonts w:ascii="Times New Roman" w:hAnsi="Times New Roman" w:cs="Times New Roman"/>
-          <w:sz w:val="24"/>
-          <w:szCs w:val="24"/>
-        </w:rPr>
-        <w:t xml:space="preserve"> </w:t>
+        <w:t xml:space="preserve">e </w:t>
       </w:r>
       <w:r>
         <w:rPr>
@@ -8104,7 +8094,7 @@
           <w:u w:val="single"/>
         </w:rPr>
       </w:pPr>
-      <w:bookmarkStart w:id="9" w:name="_Toc210502338"/>
+      <w:bookmarkStart w:id="9" w:name="_Toc210552440"/>
       <w:r>
         <w:rPr>
           <w:rFonts w:ascii="Times New Roman" w:hAnsi="Times New Roman" w:cs="Times New Roman"/>
@@ -8131,7 +8121,7 @@
           <w:szCs w:val="24"/>
         </w:rPr>
       </w:pPr>
-      <w:bookmarkStart w:id="10" w:name="_Toc210502339"/>
+      <w:bookmarkStart w:id="10" w:name="_Toc210552441"/>
       <w:r>
         <w:rPr>
           <w:rFonts w:ascii="Times New Roman" w:hAnsi="Times New Roman" w:cs="Times New Roman"/>
@@ -8235,25 +8225,7 @@
           <w:sz w:val="24"/>
           <w:szCs w:val="24"/>
         </w:rPr>
-        <w:t xml:space="preserve">, which can then lead to the accurate data being displayed for </w:t>
-      </w:r>
-      <w:proofErr w:type="gramStart"/>
-      <w:r>
-        <w:rPr>
-          <w:rFonts w:ascii="Times New Roman" w:hAnsi="Times New Roman" w:cs="Times New Roman"/>
-          <w:sz w:val="24"/>
-          <w:szCs w:val="24"/>
-        </w:rPr>
-        <w:t>all of</w:t>
-      </w:r>
-      <w:proofErr w:type="gramEnd"/>
-      <w:r>
-        <w:rPr>
-          <w:rFonts w:ascii="Times New Roman" w:hAnsi="Times New Roman" w:cs="Times New Roman"/>
-          <w:sz w:val="24"/>
-          <w:szCs w:val="24"/>
-        </w:rPr>
-        <w:t xml:space="preserve"> those users’ friends on the app to view</w:t>
+        <w:t>, which can then lead to the accurate data being displayed for all of those users’ friends on the app to view</w:t>
       </w:r>
       <w:r>
         <w:rPr>
@@ -8383,7 +8355,7 @@
           <w:szCs w:val="24"/>
         </w:rPr>
       </w:pPr>
-      <w:bookmarkStart w:id="11" w:name="_Toc210502340"/>
+      <w:bookmarkStart w:id="11" w:name="_Toc210552442"/>
       <w:r>
         <w:rPr>
           <w:rFonts w:ascii="Times New Roman" w:hAnsi="Times New Roman" w:cs="Times New Roman"/>
@@ -8606,6 +8578,11 @@
     <w:p>
       <w:pPr>
         <w:spacing w:line="480" w:lineRule="auto"/>
+        <w:rPr>
+          <w:rFonts w:ascii="Times New Roman" w:hAnsi="Times New Roman" w:cs="Times New Roman"/>
+          <w:sz w:val="24"/>
+          <w:szCs w:val="24"/>
+        </w:rPr>
       </w:pPr>
       <w:r>
         <w:rPr>
@@ -8864,16 +8841,14 @@
         </w:rPr>
         <w:t xml:space="preserve"> </w:t>
       </w:r>
-      <w:proofErr w:type="gramStart"/>
-      <w:r>
-        <w:rPr>
-          <w:rFonts w:ascii="Times New Roman" w:hAnsi="Times New Roman" w:cs="Times New Roman"/>
-          <w:sz w:val="24"/>
-          <w:szCs w:val="24"/>
-        </w:rPr>
-        <w:t>he</w:t>
-      </w:r>
-      <w:proofErr w:type="gramEnd"/>
+      <w:r>
+        <w:rPr>
+          <w:rFonts w:ascii="Times New Roman" w:hAnsi="Times New Roman" w:cs="Times New Roman"/>
+          <w:sz w:val="24"/>
+          <w:szCs w:val="24"/>
+        </w:rPr>
+        <w:t>the</w:t>
+      </w:r>
       <w:r>
         <w:rPr>
           <w:rFonts w:ascii="Times New Roman" w:hAnsi="Times New Roman" w:cs="Times New Roman"/>
@@ -8941,6 +8916,11 @@
     </w:p>
     <w:p>
       <w:pPr>
+        <w:spacing w:line="480" w:lineRule="auto"/>
+      </w:pPr>
+    </w:p>
+    <w:p>
+      <w:pPr>
         <w:pStyle w:val="Heading2"/>
         <w:rPr>
           <w:rFonts w:ascii="Times New Roman" w:hAnsi="Times New Roman" w:cs="Times New Roman"/>
@@ -8951,7 +8931,7 @@
           <w:szCs w:val="24"/>
         </w:rPr>
       </w:pPr>
-      <w:bookmarkStart w:id="12" w:name="_Toc210502341"/>
+      <w:bookmarkStart w:id="12" w:name="_Toc210552443"/>
       <w:r>
         <w:rPr>
           <w:rFonts w:ascii="Times New Roman" w:hAnsi="Times New Roman" w:cs="Times New Roman"/>
@@ -8967,6 +8947,7 @@
     </w:p>
     <w:p>
       <w:pPr>
+        <w:spacing w:line="480" w:lineRule="auto"/>
         <w:rPr>
           <w:rFonts w:ascii="Times New Roman" w:hAnsi="Times New Roman" w:cs="Times New Roman"/>
           <w:sz w:val="24"/>
@@ -8989,17 +8970,136 @@
           <w:sz w:val="24"/>
           <w:szCs w:val="24"/>
         </w:rPr>
-        <w:t>Needed documentation as outlined by professor.</w:t>
-      </w:r>
-    </w:p>
-    <w:p>
-      <w:pPr>
-        <w:rPr>
-          <w:rFonts w:ascii="Times New Roman" w:hAnsi="Times New Roman" w:cs="Times New Roman"/>
-          <w:sz w:val="24"/>
-          <w:szCs w:val="24"/>
-        </w:rPr>
-      </w:pPr>
+        <w:t>The following</w:t>
+      </w:r>
+      <w:r>
+        <w:rPr>
+          <w:rFonts w:ascii="Times New Roman" w:hAnsi="Times New Roman" w:cs="Times New Roman"/>
+          <w:sz w:val="24"/>
+          <w:szCs w:val="24"/>
+        </w:rPr>
+        <w:t xml:space="preserve"> outline demonstrates the n</w:t>
+      </w:r>
+      <w:r>
+        <w:rPr>
+          <w:rFonts w:ascii="Times New Roman" w:hAnsi="Times New Roman" w:cs="Times New Roman"/>
+          <w:sz w:val="24"/>
+          <w:szCs w:val="24"/>
+        </w:rPr>
+        <w:t xml:space="preserve">eeded documentation as outlined by </w:t>
+      </w:r>
+      <w:r>
+        <w:rPr>
+          <w:rFonts w:ascii="Times New Roman" w:hAnsi="Times New Roman" w:cs="Times New Roman"/>
+          <w:sz w:val="24"/>
+          <w:szCs w:val="24"/>
+        </w:rPr>
+        <w:t>CMSC-</w:t>
+      </w:r>
+      <w:r>
+        <w:rPr>
+          <w:rFonts w:ascii="Times New Roman" w:hAnsi="Times New Roman" w:cs="Times New Roman"/>
+          <w:sz w:val="24"/>
+          <w:szCs w:val="24"/>
+        </w:rPr>
+        <w:t>4900</w:t>
+      </w:r>
+      <w:r>
+        <w:rPr>
+          <w:rFonts w:ascii="Times New Roman" w:hAnsi="Times New Roman" w:cs="Times New Roman"/>
+          <w:sz w:val="24"/>
+          <w:szCs w:val="24"/>
+        </w:rPr>
+        <w:t>-001</w:t>
+      </w:r>
+      <w:r>
+        <w:rPr>
+          <w:rFonts w:ascii="Times New Roman" w:hAnsi="Times New Roman" w:cs="Times New Roman"/>
+          <w:sz w:val="24"/>
+          <w:szCs w:val="24"/>
+        </w:rPr>
+        <w:t xml:space="preserve"> </w:t>
+      </w:r>
+      <w:r>
+        <w:rPr>
+          <w:rFonts w:ascii="Times New Roman" w:hAnsi="Times New Roman" w:cs="Times New Roman"/>
+          <w:sz w:val="24"/>
+          <w:szCs w:val="24"/>
+        </w:rPr>
+        <w:t>P</w:t>
+      </w:r>
+      <w:r>
+        <w:rPr>
+          <w:rFonts w:ascii="Times New Roman" w:hAnsi="Times New Roman" w:cs="Times New Roman"/>
+          <w:sz w:val="24"/>
+          <w:szCs w:val="24"/>
+        </w:rPr>
+        <w:t>rofessor</w:t>
+      </w:r>
+      <w:r>
+        <w:rPr>
+          <w:rFonts w:ascii="Times New Roman" w:hAnsi="Times New Roman" w:cs="Times New Roman"/>
+          <w:sz w:val="24"/>
+          <w:szCs w:val="24"/>
+        </w:rPr>
+        <w:t>, Dr. Chen,</w:t>
+      </w:r>
+      <w:r>
+        <w:rPr>
+          <w:rFonts w:ascii="Times New Roman" w:hAnsi="Times New Roman" w:cs="Times New Roman"/>
+          <w:sz w:val="24"/>
+          <w:szCs w:val="24"/>
+        </w:rPr>
+        <w:t xml:space="preserve"> for all </w:t>
+      </w:r>
+      <w:r>
+        <w:rPr>
+          <w:rFonts w:ascii="Times New Roman" w:hAnsi="Times New Roman" w:cs="Times New Roman"/>
+          <w:sz w:val="24"/>
+          <w:szCs w:val="24"/>
+        </w:rPr>
+        <w:t>Senior Project I</w:t>
+      </w:r>
+      <w:r>
+        <w:rPr>
+          <w:rFonts w:ascii="Times New Roman" w:hAnsi="Times New Roman" w:cs="Times New Roman"/>
+          <w:sz w:val="24"/>
+          <w:szCs w:val="24"/>
+        </w:rPr>
+        <w:t xml:space="preserve"> and II </w:t>
+      </w:r>
+      <w:r>
+        <w:rPr>
+          <w:rFonts w:ascii="Times New Roman" w:hAnsi="Times New Roman" w:cs="Times New Roman"/>
+          <w:sz w:val="24"/>
+          <w:szCs w:val="24"/>
+        </w:rPr>
+        <w:t>development phases.</w:t>
+      </w:r>
+      <w:r>
+        <w:rPr>
+          <w:rFonts w:ascii="Times New Roman" w:hAnsi="Times New Roman" w:cs="Times New Roman"/>
+          <w:sz w:val="24"/>
+          <w:szCs w:val="24"/>
+        </w:rPr>
+        <w:t xml:space="preserve"> Defined </w:t>
+      </w:r>
+      <w:r>
+        <w:rPr>
+          <w:rFonts w:ascii="Times New Roman" w:hAnsi="Times New Roman" w:cs="Times New Roman"/>
+          <w:sz w:val="24"/>
+          <w:szCs w:val="24"/>
+        </w:rPr>
+        <w:t>below are the several forms of documentation needed to bring the Vulcan Activity Tracker from concept to actuality</w:t>
+      </w:r>
+      <w:r>
+        <w:rPr>
+          <w:rFonts w:ascii="Times New Roman" w:hAnsi="Times New Roman" w:cs="Times New Roman"/>
+          <w:sz w:val="24"/>
+          <w:szCs w:val="24"/>
+        </w:rPr>
+        <w:t>:</w:t>
+      </w:r>
     </w:p>
     <w:p>
       <w:pPr>
@@ -9008,6 +9108,7 @@
           <w:ilvl w:val="0"/>
           <w:numId w:val="1"/>
         </w:numPr>
+        <w:spacing w:line="480" w:lineRule="auto"/>
         <w:rPr>
           <w:rFonts w:ascii="Times New Roman" w:hAnsi="Times New Roman" w:cs="Times New Roman"/>
         </w:rPr>
@@ -9028,10 +9129,75 @@
     <w:p>
       <w:pPr>
         <w:pStyle w:val="ListParagraph"/>
-        <w:rPr>
-          <w:rFonts w:ascii="Times New Roman" w:hAnsi="Times New Roman" w:cs="Times New Roman"/>
-        </w:rPr>
-      </w:pPr>
+        <w:numPr>
+          <w:ilvl w:val="1"/>
+          <w:numId w:val="1"/>
+        </w:numPr>
+        <w:spacing w:line="480" w:lineRule="auto"/>
+        <w:rPr>
+          <w:rFonts w:ascii="Times New Roman" w:hAnsi="Times New Roman" w:cs="Times New Roman"/>
+        </w:rPr>
+      </w:pPr>
+      <w:r>
+        <w:rPr>
+          <w:rFonts w:ascii="Times New Roman" w:hAnsi="Times New Roman" w:cs="Times New Roman"/>
+        </w:rPr>
+        <w:t>The Proposal is the i</w:t>
+      </w:r>
+      <w:r>
+        <w:rPr>
+          <w:rFonts w:ascii="Times New Roman" w:hAnsi="Times New Roman" w:cs="Times New Roman"/>
+        </w:rPr>
+        <w:t xml:space="preserve">nitial document </w:t>
+      </w:r>
+      <w:r>
+        <w:rPr>
+          <w:rFonts w:ascii="Times New Roman" w:hAnsi="Times New Roman" w:cs="Times New Roman"/>
+        </w:rPr>
+        <w:t>phase</w:t>
+      </w:r>
+      <w:r>
+        <w:rPr>
+          <w:rFonts w:ascii="Times New Roman" w:hAnsi="Times New Roman" w:cs="Times New Roman"/>
+        </w:rPr>
+        <w:t xml:space="preserve">, it is </w:t>
+      </w:r>
+      <w:r>
+        <w:rPr>
+          <w:rFonts w:ascii="Times New Roman" w:hAnsi="Times New Roman" w:cs="Times New Roman"/>
+        </w:rPr>
+        <w:t>used for project mapping, planning</w:t>
+      </w:r>
+      <w:r>
+        <w:rPr>
+          <w:rFonts w:ascii="Times New Roman" w:hAnsi="Times New Roman" w:cs="Times New Roman"/>
+        </w:rPr>
+        <w:t>, and definition</w:t>
+      </w:r>
+      <w:r>
+        <w:rPr>
+          <w:rFonts w:ascii="Times New Roman" w:hAnsi="Times New Roman" w:cs="Times New Roman"/>
+        </w:rPr>
+        <w:t xml:space="preserve"> after </w:t>
+      </w:r>
+      <w:r>
+        <w:rPr>
+          <w:rFonts w:ascii="Times New Roman" w:hAnsi="Times New Roman" w:cs="Times New Roman"/>
+        </w:rPr>
+        <w:t>the Project</w:t>
+      </w:r>
+      <w:r>
+        <w:rPr>
+          <w:rFonts w:ascii="Times New Roman" w:hAnsi="Times New Roman" w:cs="Times New Roman"/>
+        </w:rPr>
+        <w:t xml:space="preserve"> idea is approved</w:t>
+      </w:r>
+      <w:r>
+        <w:rPr>
+          <w:rFonts w:ascii="Times New Roman" w:hAnsi="Times New Roman" w:cs="Times New Roman"/>
+        </w:rPr>
+        <w:t>.</w:t>
+      </w:r>
     </w:p>
     <w:p>
       <w:pPr>
@@ -9040,6 +9206,7 @@
           <w:ilvl w:val="0"/>
           <w:numId w:val="1"/>
         </w:numPr>
+        <w:spacing w:line="480" w:lineRule="auto"/>
         <w:rPr>
           <w:rFonts w:ascii="Times New Roman" w:hAnsi="Times New Roman" w:cs="Times New Roman"/>
         </w:rPr>
@@ -9054,10 +9221,76 @@
     <w:p>
       <w:pPr>
         <w:pStyle w:val="ListParagraph"/>
-        <w:rPr>
-          <w:rFonts w:ascii="Times New Roman" w:hAnsi="Times New Roman" w:cs="Times New Roman"/>
-        </w:rPr>
-      </w:pPr>
+        <w:numPr>
+          <w:ilvl w:val="0"/>
+          <w:numId w:val="5"/>
+        </w:numPr>
+        <w:spacing w:line="480" w:lineRule="auto"/>
+        <w:rPr>
+          <w:rFonts w:ascii="Times New Roman" w:hAnsi="Times New Roman" w:cs="Times New Roman"/>
+        </w:rPr>
+      </w:pPr>
+      <w:r>
+        <w:rPr>
+          <w:rFonts w:ascii="Times New Roman" w:hAnsi="Times New Roman" w:cs="Times New Roman"/>
+        </w:rPr>
+        <w:lastRenderedPageBreak/>
+        <w:t>The Requirements Document is the s</w:t>
+      </w:r>
+      <w:r>
+        <w:rPr>
+          <w:rFonts w:ascii="Times New Roman" w:hAnsi="Times New Roman" w:cs="Times New Roman"/>
+        </w:rPr>
+        <w:t>econdary document used to represent overall goals of the project</w:t>
+      </w:r>
+      <w:r>
+        <w:rPr>
+          <w:rFonts w:ascii="Times New Roman" w:hAnsi="Times New Roman" w:cs="Times New Roman"/>
+        </w:rPr>
+        <w:t xml:space="preserve">, </w:t>
+      </w:r>
+      <w:r>
+        <w:rPr>
+          <w:rFonts w:ascii="Times New Roman" w:hAnsi="Times New Roman" w:cs="Times New Roman"/>
+        </w:rPr>
+        <w:t>development strategy</w:t>
+      </w:r>
+      <w:r>
+        <w:rPr>
+          <w:rFonts w:ascii="Times New Roman" w:hAnsi="Times New Roman" w:cs="Times New Roman"/>
+        </w:rPr>
+        <w:t xml:space="preserve">, and visual UML to aid in </w:t>
+      </w:r>
+      <w:r>
+        <w:rPr>
+          <w:rFonts w:ascii="Times New Roman" w:hAnsi="Times New Roman" w:cs="Times New Roman"/>
+        </w:rPr>
+        <w:t xml:space="preserve">structuring of </w:t>
+      </w:r>
+      <w:r>
+        <w:rPr>
+          <w:rFonts w:ascii="Times New Roman" w:hAnsi="Times New Roman" w:cs="Times New Roman"/>
+        </w:rPr>
+        <w:t>main components needed to create</w:t>
+      </w:r>
+      <w:r>
+        <w:rPr>
+          <w:rFonts w:ascii="Times New Roman" w:hAnsi="Times New Roman" w:cs="Times New Roman"/>
+        </w:rPr>
+        <w:t xml:space="preserve"> </w:t>
+      </w:r>
+      <w:r>
+        <w:rPr>
+          <w:rFonts w:ascii="Times New Roman" w:hAnsi="Times New Roman" w:cs="Times New Roman"/>
+        </w:rPr>
+        <w:t>application</w:t>
+      </w:r>
+      <w:r>
+        <w:rPr>
+          <w:rFonts w:ascii="Times New Roman" w:hAnsi="Times New Roman" w:cs="Times New Roman"/>
+        </w:rPr>
+        <w:t>.</w:t>
+      </w:r>
     </w:p>
     <w:p>
       <w:pPr>
@@ -9066,6 +9299,7 @@
           <w:ilvl w:val="0"/>
           <w:numId w:val="1"/>
         </w:numPr>
+        <w:spacing w:line="480" w:lineRule="auto"/>
         <w:rPr>
           <w:rFonts w:ascii="Times New Roman" w:hAnsi="Times New Roman" w:cs="Times New Roman"/>
         </w:rPr>
@@ -9079,48 +9313,321 @@
     </w:p>
     <w:p>
       <w:pPr>
-        <w:pStyle w:val="Heading1"/>
-        <w:rPr>
-          <w:rFonts w:ascii="Times New Roman" w:hAnsi="Times New Roman" w:cs="Times New Roman"/>
-          <w:b/>
-          <w:bCs/>
-          <w:color w:val="auto"/>
-          <w:sz w:val="24"/>
-          <w:szCs w:val="24"/>
-          <w:u w:val="single"/>
-        </w:rPr>
-      </w:pPr>
-      <w:bookmarkStart w:id="13" w:name="_Toc210502342"/>
-      <w:r>
-        <w:rPr>
-          <w:rFonts w:ascii="Times New Roman" w:hAnsi="Times New Roman" w:cs="Times New Roman"/>
-          <w:b/>
-          <w:bCs/>
-          <w:color w:val="auto"/>
-          <w:sz w:val="24"/>
-          <w:szCs w:val="24"/>
-        </w:rPr>
-        <w:t>*</w:t>
-      </w:r>
-      <w:proofErr w:type="gramStart"/>
-      <w:r>
-        <w:rPr>
-          <w:rFonts w:ascii="Times New Roman" w:hAnsi="Times New Roman" w:cs="Times New Roman"/>
-          <w:color w:val="auto"/>
-          <w:sz w:val="24"/>
-          <w:szCs w:val="24"/>
-        </w:rPr>
-        <w:t>note</w:t>
-      </w:r>
-      <w:proofErr w:type="gramEnd"/>
-      <w:r>
-        <w:rPr>
-          <w:rFonts w:ascii="Times New Roman" w:hAnsi="Times New Roman" w:cs="Times New Roman"/>
-          <w:color w:val="auto"/>
-          <w:sz w:val="24"/>
-          <w:szCs w:val="24"/>
-        </w:rPr>
-        <w:t xml:space="preserve"> needs expanded^</w:t>
+        <w:pStyle w:val="ListParagraph"/>
+        <w:numPr>
+          <w:ilvl w:val="0"/>
+          <w:numId w:val="5"/>
+        </w:numPr>
+        <w:spacing w:line="480" w:lineRule="auto"/>
+        <w:rPr>
+          <w:rFonts w:ascii="Times New Roman" w:hAnsi="Times New Roman" w:cs="Times New Roman"/>
+        </w:rPr>
+      </w:pPr>
+      <w:r>
+        <w:rPr>
+          <w:rFonts w:ascii="Times New Roman" w:hAnsi="Times New Roman" w:cs="Times New Roman"/>
+        </w:rPr>
+        <w:t>The Specifications Document is the t</w:t>
+      </w:r>
+      <w:r>
+        <w:rPr>
+          <w:rFonts w:ascii="Times New Roman" w:hAnsi="Times New Roman" w:cs="Times New Roman"/>
+        </w:rPr>
+        <w:t xml:space="preserve">hird document phase </w:t>
+      </w:r>
+      <w:r>
+        <w:rPr>
+          <w:rFonts w:ascii="Times New Roman" w:hAnsi="Times New Roman" w:cs="Times New Roman"/>
+        </w:rPr>
+        <w:t xml:space="preserve">that </w:t>
+      </w:r>
+      <w:r>
+        <w:rPr>
+          <w:rFonts w:ascii="Times New Roman" w:hAnsi="Times New Roman" w:cs="Times New Roman"/>
+        </w:rPr>
+        <w:t>formulates</w:t>
+      </w:r>
+      <w:r>
+        <w:rPr>
+          <w:rFonts w:ascii="Times New Roman" w:hAnsi="Times New Roman" w:cs="Times New Roman"/>
+        </w:rPr>
+        <w:t xml:space="preserve"> actual requirements, standards, testing, revision</w:t>
+      </w:r>
+      <w:r>
+        <w:rPr>
+          <w:rFonts w:ascii="Times New Roman" w:hAnsi="Times New Roman" w:cs="Times New Roman"/>
+        </w:rPr>
+        <w:t>s</w:t>
+      </w:r>
+      <w:r>
+        <w:rPr>
+          <w:rFonts w:ascii="Times New Roman" w:hAnsi="Times New Roman" w:cs="Times New Roman"/>
+        </w:rPr>
+        <w:t>, and parameters of final deliverable project.</w:t>
+      </w:r>
+    </w:p>
+    <w:p>
+      <w:pPr>
+        <w:pStyle w:val="ListParagraph"/>
+        <w:numPr>
+          <w:ilvl w:val="0"/>
+          <w:numId w:val="1"/>
+        </w:numPr>
+        <w:spacing w:line="480" w:lineRule="auto"/>
+        <w:rPr>
+          <w:rFonts w:ascii="Times New Roman" w:hAnsi="Times New Roman" w:cs="Times New Roman"/>
+        </w:rPr>
+      </w:pPr>
+      <w:r>
+        <w:rPr>
+          <w:rFonts w:ascii="Times New Roman" w:hAnsi="Times New Roman" w:cs="Times New Roman"/>
+        </w:rPr>
+        <w:t>Design Document</w:t>
+      </w:r>
+    </w:p>
+    <w:p>
+      <w:pPr>
+        <w:pStyle w:val="ListParagraph"/>
+        <w:numPr>
+          <w:ilvl w:val="1"/>
+          <w:numId w:val="1"/>
+        </w:numPr>
+        <w:spacing w:line="480" w:lineRule="auto"/>
+        <w:rPr>
+          <w:rFonts w:ascii="Times New Roman" w:hAnsi="Times New Roman" w:cs="Times New Roman"/>
+        </w:rPr>
+      </w:pPr>
+      <w:r>
+        <w:rPr>
+          <w:rFonts w:ascii="Times New Roman" w:hAnsi="Times New Roman" w:cs="Times New Roman"/>
+        </w:rPr>
+        <w:t xml:space="preserve">The Design Document </w:t>
+      </w:r>
+      <w:r>
+        <w:rPr>
+          <w:rFonts w:ascii="Times New Roman" w:hAnsi="Times New Roman" w:cs="Times New Roman"/>
+        </w:rPr>
+        <w:t>is the f</w:t>
+      </w:r>
+      <w:r>
+        <w:rPr>
+          <w:rFonts w:ascii="Times New Roman" w:hAnsi="Times New Roman" w:cs="Times New Roman"/>
+        </w:rPr>
+        <w:t>ourth</w:t>
+      </w:r>
+      <w:r>
+        <w:rPr>
+          <w:rFonts w:ascii="Times New Roman" w:hAnsi="Times New Roman" w:cs="Times New Roman"/>
+        </w:rPr>
+        <w:t xml:space="preserve"> </w:t>
+      </w:r>
+      <w:r>
+        <w:rPr>
+          <w:rFonts w:ascii="Times New Roman" w:hAnsi="Times New Roman" w:cs="Times New Roman"/>
+        </w:rPr>
+        <w:t>planning document phase that d</w:t>
+      </w:r>
+      <w:r>
+        <w:rPr>
+          <w:rFonts w:ascii="Times New Roman" w:hAnsi="Times New Roman" w:cs="Times New Roman"/>
+        </w:rPr>
+        <w:t xml:space="preserve">escribes </w:t>
+      </w:r>
+      <w:r>
+        <w:rPr>
+          <w:rFonts w:ascii="Times New Roman" w:hAnsi="Times New Roman" w:cs="Times New Roman"/>
+        </w:rPr>
+        <w:t>project layout, appearance, features, functions, and</w:t>
+      </w:r>
+      <w:r>
+        <w:rPr>
+          <w:rFonts w:ascii="Times New Roman" w:hAnsi="Times New Roman" w:cs="Times New Roman"/>
+        </w:rPr>
+        <w:t xml:space="preserve"> allows</w:t>
+      </w:r>
+      <w:r>
+        <w:rPr>
+          <w:rFonts w:ascii="Times New Roman" w:hAnsi="Times New Roman" w:cs="Times New Roman"/>
+        </w:rPr>
+        <w:t xml:space="preserve"> </w:t>
+      </w:r>
+      <w:r>
+        <w:rPr>
+          <w:rFonts w:ascii="Times New Roman" w:hAnsi="Times New Roman" w:cs="Times New Roman"/>
+        </w:rPr>
+        <w:t xml:space="preserve">integration of </w:t>
+      </w:r>
+      <w:r>
+        <w:rPr>
+          <w:rFonts w:ascii="Times New Roman" w:hAnsi="Times New Roman" w:cs="Times New Roman"/>
+        </w:rPr>
+        <w:t xml:space="preserve">cohesive </w:t>
+      </w:r>
+      <w:r>
+        <w:rPr>
+          <w:rFonts w:ascii="Times New Roman" w:hAnsi="Times New Roman" w:cs="Times New Roman"/>
+        </w:rPr>
+        <w:t>themes.</w:t>
+      </w:r>
+    </w:p>
+    <w:p>
+      <w:pPr>
+        <w:pStyle w:val="ListParagraph"/>
+        <w:numPr>
+          <w:ilvl w:val="0"/>
+          <w:numId w:val="1"/>
+        </w:numPr>
+        <w:spacing w:line="480" w:lineRule="auto"/>
+        <w:rPr>
+          <w:rFonts w:ascii="Times New Roman" w:hAnsi="Times New Roman" w:cs="Times New Roman"/>
+        </w:rPr>
+      </w:pPr>
+      <w:r>
+        <w:rPr>
+          <w:rFonts w:ascii="Times New Roman" w:hAnsi="Times New Roman" w:cs="Times New Roman"/>
+        </w:rPr>
+        <w:t>Project Log</w:t>
+      </w:r>
+    </w:p>
+    <w:p>
+      <w:pPr>
+        <w:pStyle w:val="ListParagraph"/>
+        <w:numPr>
+          <w:ilvl w:val="1"/>
+          <w:numId w:val="1"/>
+        </w:numPr>
+        <w:spacing w:line="480" w:lineRule="auto"/>
+        <w:rPr>
+          <w:rFonts w:ascii="Times New Roman" w:hAnsi="Times New Roman" w:cs="Times New Roman"/>
+        </w:rPr>
+      </w:pPr>
+      <w:r>
+        <w:rPr>
+          <w:rFonts w:ascii="Times New Roman" w:hAnsi="Times New Roman" w:cs="Times New Roman"/>
+        </w:rPr>
+        <w:t xml:space="preserve">The Project Log documents </w:t>
+      </w:r>
+      <w:r>
+        <w:rPr>
+          <w:rFonts w:ascii="Times New Roman" w:hAnsi="Times New Roman" w:cs="Times New Roman"/>
+        </w:rPr>
+        <w:t xml:space="preserve">the Implementation phase. It is intended </w:t>
+      </w:r>
+      <w:r>
+        <w:rPr>
+          <w:rFonts w:ascii="Times New Roman" w:hAnsi="Times New Roman" w:cs="Times New Roman"/>
+        </w:rPr>
+        <w:t>to track</w:t>
+      </w:r>
+      <w:r>
+        <w:rPr>
+          <w:rFonts w:ascii="Times New Roman" w:hAnsi="Times New Roman" w:cs="Times New Roman"/>
+        </w:rPr>
+        <w:t xml:space="preserve"> development, software and planning faults,</w:t>
+      </w:r>
+      <w:r>
+        <w:rPr>
+          <w:rFonts w:ascii="Times New Roman" w:hAnsi="Times New Roman" w:cs="Times New Roman"/>
+        </w:rPr>
+        <w:t xml:space="preserve"> and debugging solutions. Project Log also follows timeline </w:t>
+      </w:r>
+      <w:r>
+        <w:rPr>
+          <w:rFonts w:ascii="Times New Roman" w:hAnsi="Times New Roman" w:cs="Times New Roman"/>
+        </w:rPr>
+        <w:t xml:space="preserve">and scheduling to </w:t>
+      </w:r>
+      <w:r>
+        <w:rPr>
+          <w:rFonts w:ascii="Times New Roman" w:hAnsi="Times New Roman" w:cs="Times New Roman"/>
+        </w:rPr>
+        <w:t>ensure</w:t>
+      </w:r>
+      <w:r>
+        <w:rPr>
+          <w:rFonts w:ascii="Times New Roman" w:hAnsi="Times New Roman" w:cs="Times New Roman"/>
+        </w:rPr>
+        <w:t xml:space="preserve"> deliverable is completed, and all goals are met.</w:t>
+      </w:r>
+    </w:p>
+    <w:p>
+      <w:pPr>
+        <w:pStyle w:val="ListParagraph"/>
+        <w:numPr>
+          <w:ilvl w:val="0"/>
+          <w:numId w:val="1"/>
+        </w:numPr>
+        <w:spacing w:line="480" w:lineRule="auto"/>
+        <w:rPr>
+          <w:rFonts w:ascii="Times New Roman" w:hAnsi="Times New Roman" w:cs="Times New Roman"/>
+        </w:rPr>
+      </w:pPr>
+      <w:r>
+        <w:rPr>
+          <w:rFonts w:ascii="Times New Roman" w:hAnsi="Times New Roman" w:cs="Times New Roman"/>
+        </w:rPr>
+        <w:t>User Manual</w:t>
+      </w:r>
+    </w:p>
+    <w:p>
+      <w:pPr>
+        <w:pStyle w:val="ListParagraph"/>
+        <w:numPr>
+          <w:ilvl w:val="1"/>
+          <w:numId w:val="1"/>
+        </w:numPr>
+        <w:spacing w:line="480" w:lineRule="auto"/>
+        <w:rPr>
+          <w:rFonts w:ascii="Times New Roman" w:hAnsi="Times New Roman" w:cs="Times New Roman"/>
+        </w:rPr>
+      </w:pPr>
+      <w:r>
+        <w:rPr>
+          <w:rFonts w:ascii="Times New Roman" w:hAnsi="Times New Roman" w:cs="Times New Roman"/>
+        </w:rPr>
+        <w:t>The User Manual is the f</w:t>
+      </w:r>
+      <w:r>
+        <w:rPr>
+          <w:rFonts w:ascii="Times New Roman" w:hAnsi="Times New Roman" w:cs="Times New Roman"/>
+        </w:rPr>
+        <w:t>inal</w:t>
+      </w:r>
+      <w:r>
+        <w:rPr>
+          <w:rFonts w:ascii="Times New Roman" w:hAnsi="Times New Roman" w:cs="Times New Roman"/>
+        </w:rPr>
+        <w:t xml:space="preserve"> form of </w:t>
+      </w:r>
+      <w:r>
+        <w:rPr>
+          <w:rFonts w:ascii="Times New Roman" w:hAnsi="Times New Roman" w:cs="Times New Roman"/>
+        </w:rPr>
+        <w:t>document</w:t>
+      </w:r>
+      <w:r>
+        <w:rPr>
+          <w:rFonts w:ascii="Times New Roman" w:hAnsi="Times New Roman" w:cs="Times New Roman"/>
+        </w:rPr>
+        <w:t>ation,</w:t>
+      </w:r>
+      <w:r>
+        <w:rPr>
+          <w:rFonts w:ascii="Times New Roman" w:hAnsi="Times New Roman" w:cs="Times New Roman"/>
+        </w:rPr>
+        <w:t xml:space="preserve"> used to </w:t>
+      </w:r>
+      <w:r>
+        <w:rPr>
+          <w:rFonts w:ascii="Times New Roman" w:hAnsi="Times New Roman" w:cs="Times New Roman"/>
+        </w:rPr>
+        <w:t>provide insight on project functionality and defined method of use. It will provide education to proposed users</w:t>
+      </w:r>
+      <w:r>
+        <w:rPr>
+          <w:rFonts w:ascii="Times New Roman" w:hAnsi="Times New Roman" w:cs="Times New Roman"/>
+        </w:rPr>
+        <w:t xml:space="preserve"> in the format of a step-by-step guide.</w:t>
       </w:r>
     </w:p>
     <w:p>
@@ -9139,7 +9646,6 @@
     </w:p>
     <w:p/>
     <w:p/>
-    <w:p/>
     <w:p>
       <w:pPr>
         <w:pStyle w:val="Heading1"/>
@@ -9153,6 +9659,7 @@
           <w:u w:val="single"/>
         </w:rPr>
       </w:pPr>
+      <w:bookmarkStart w:id="13" w:name="_Toc210552444"/>
       <w:r>
         <w:rPr>
           <w:rFonts w:ascii="Times New Roman" w:hAnsi="Times New Roman" w:cs="Times New Roman"/>
@@ -9556,7 +10063,7 @@
           <w:u w:val="single"/>
         </w:rPr>
       </w:pPr>
-      <w:bookmarkStart w:id="14" w:name="_Toc210502343"/>
+      <w:bookmarkStart w:id="14" w:name="_Toc210552445"/>
       <w:r>
         <w:rPr>
           <w:rFonts w:ascii="Times New Roman" w:hAnsi="Times New Roman" w:cs="Times New Roman"/>
@@ -10126,7 +10633,7 @@
           <w:u w:val="single"/>
         </w:rPr>
       </w:pPr>
-      <w:bookmarkStart w:id="15" w:name="_Toc210502344"/>
+      <w:bookmarkStart w:id="15" w:name="_Toc210552446"/>
       <w:r>
         <w:rPr>
           <w:rFonts w:ascii="Times New Roman" w:hAnsi="Times New Roman" w:cs="Times New Roman"/>
@@ -10263,7 +10770,7 @@
           <w:u w:val="single"/>
         </w:rPr>
       </w:pPr>
-      <w:bookmarkStart w:id="16" w:name="_Toc210502345"/>
+      <w:bookmarkStart w:id="16" w:name="_Toc210552447"/>
       <w:r>
         <w:rPr>
           <w:rFonts w:ascii="Times New Roman" w:hAnsi="Times New Roman" w:cs="Times New Roman"/>
@@ -10339,7 +10846,7 @@
           <w:u w:val="single"/>
         </w:rPr>
       </w:pPr>
-      <w:bookmarkStart w:id="17" w:name="_Toc210502346"/>
+      <w:bookmarkStart w:id="17" w:name="_Toc210552448"/>
       <w:r>
         <w:rPr>
           <w:rFonts w:ascii="Times New Roman" w:hAnsi="Times New Roman" w:cs="Times New Roman"/>
@@ -10415,7 +10922,7 @@
           <w:u w:val="single"/>
         </w:rPr>
       </w:pPr>
-      <w:bookmarkStart w:id="18" w:name="_Toc210502347"/>
+      <w:bookmarkStart w:id="18" w:name="_Toc210552449"/>
       <w:r>
         <w:rPr>
           <w:rFonts w:ascii="Times New Roman" w:hAnsi="Times New Roman" w:cs="Times New Roman"/>
@@ -10573,6 +11080,7 @@
         <w:docPartUnique/>
       </w:docPartObj>
     </w:sdtPr>
+    <w:sdtEndPr/>
     <w:sdtContent>
       <w:p>
         <w:pPr>
@@ -10683,6 +11191,119 @@
 <file path=word/numbering.xml><?xml version="1.0" encoding="utf-8"?>
 <w:numbering xmlns:wpc="http://schemas.microsoft.com/office/word/2010/wordprocessingCanvas" xmlns:cx="http://schemas.microsoft.com/office/drawing/2014/chartex" xmlns:cx1="http://schemas.microsoft.com/office/drawing/2015/9/8/chartex" xmlns:cx2="http://schemas.microsoft.com/office/drawing/2015/10/21/chartex" xmlns:cx3="http://schemas.microsoft.com/office/drawing/2016/5/9/chartex" xmlns:cx4="http://schemas.microsoft.com/office/drawing/2016/5/10/chartex" xmlns:cx5="http://schemas.microsoft.com/office/drawing/2016/5/11/chartex" xmlns:cx6="http://schemas.microsoft.com/office/drawing/2016/5/12/chartex" xmlns:cx7="http://schemas.microsoft.com/office/drawing/2016/5/13/chartex" xmlns:cx8="http://schemas.microsoft.com/office/drawing/2016/5/14/chartex" xmlns:mc="http://schemas.openxmlformats.org/markup-compatibility/2006" xmlns:aink="http://schemas.microsoft.com/office/drawing/2016/ink" xmlns:am3d="http://schemas.microsoft.com/office/drawing/2017/model3d" xmlns:o="urn:schemas-microsoft-com:office:office" xmlns:oel="http://schemas.microsoft.com/office/2019/extlst" xmlns:r="http://schemas.openxmlformats.org/officeDocument/2006/relationships" xmlns:m="http://schemas.openxmlformats.org/officeDocument/2006/math" xmlns:v="urn:schemas-microsoft-com:vml" xmlns:wp14="http://schemas.microsoft.com/office/word/2010/wordprocessingDrawing" xmlns:wp="http://schemas.openxmlformats.org/drawingml/2006/wordprocessingDrawing" xmlns:w10="urn:schemas-microsoft-com:office:word" xmlns:w="http://schemas.openxmlformats.org/wordprocessingml/2006/main" xmlns:w14="http://schemas.microsoft.com/office/word/2010/wordml" xmlns:w15="http://schemas.microsoft.com/office/word/2012/wordml" xmlns:w16cex="http://schemas.microsoft.com/office/word/2018/wordml/cex" xmlns:w16cid="http://schemas.microsoft.com/office/word/2016/wordml/cid" xmlns:w16="http://schemas.microsoft.com/office/word/2018/wordml" xmlns:w16du="http://schemas.microsoft.com/office/word/2023/wordml/word16du" xmlns:w16sdtdh="http://schemas.microsoft.com/office/word/2020/wordml/sdtdatahash" xmlns:w16sdtfl="http://schemas.microsoft.com/office/word/2024/wordml/sdtformatlock" xmlns:w16se="http://schemas.microsoft.com/office/word/2015/wordml/symex" xmlns:wpg="http://schemas.microsoft.com/office/word/2010/wordprocessingGroup" xmlns:wpi="http://schemas.microsoft.com/office/word/2010/wordprocessingInk" xmlns:wne="http://schemas.microsoft.com/office/word/2006/wordml" xmlns:wps="http://schemas.microsoft.com/office/word/2010/wordprocessingShape" mc:Ignorable="w14 w15 w16se w16cid w16 w16cex w16sdtdh w16sdtfl w16du wp14">
   <w:abstractNum w:abstractNumId="0" w15:restartNumberingAfterBreak="0">
+    <w:nsid w:val="08944AEC"/>
+    <w:multiLevelType w:val="hybridMultilevel"/>
+    <w:tmpl w:val="2B0CBDDC"/>
+    <w:lvl w:ilvl="0" w:tplc="04090005">
+      <w:start w:val="1"/>
+      <w:numFmt w:val="bullet"/>
+      <w:lvlText w:val=""/>
+      <w:lvlJc w:val="left"/>
+      <w:pPr>
+        <w:ind w:left="1530" w:hanging="360"/>
+      </w:pPr>
+      <w:rPr>
+        <w:rFonts w:ascii="Wingdings" w:hAnsi="Wingdings" w:hint="default"/>
+      </w:rPr>
+    </w:lvl>
+    <w:lvl w:ilvl="1" w:tplc="04090003" w:tentative="1">
+      <w:start w:val="1"/>
+      <w:numFmt w:val="bullet"/>
+      <w:lvlText w:val="o"/>
+      <w:lvlJc w:val="left"/>
+      <w:pPr>
+        <w:ind w:left="2250" w:hanging="360"/>
+      </w:pPr>
+      <w:rPr>
+        <w:rFonts w:ascii="Courier New" w:hAnsi="Courier New" w:cs="Courier New" w:hint="default"/>
+      </w:rPr>
+    </w:lvl>
+    <w:lvl w:ilvl="2" w:tplc="04090005" w:tentative="1">
+      <w:start w:val="1"/>
+      <w:numFmt w:val="bullet"/>
+      <w:lvlText w:val=""/>
+      <w:lvlJc w:val="left"/>
+      <w:pPr>
+        <w:ind w:left="2970" w:hanging="360"/>
+      </w:pPr>
+      <w:rPr>
+        <w:rFonts w:ascii="Wingdings" w:hAnsi="Wingdings" w:hint="default"/>
+      </w:rPr>
+    </w:lvl>
+    <w:lvl w:ilvl="3" w:tplc="04090001" w:tentative="1">
+      <w:start w:val="1"/>
+      <w:numFmt w:val="bullet"/>
+      <w:lvlText w:val=""/>
+      <w:lvlJc w:val="left"/>
+      <w:pPr>
+        <w:ind w:left="3690" w:hanging="360"/>
+      </w:pPr>
+      <w:rPr>
+        <w:rFonts w:ascii="Symbol" w:hAnsi="Symbol" w:hint="default"/>
+      </w:rPr>
+    </w:lvl>
+    <w:lvl w:ilvl="4" w:tplc="04090003" w:tentative="1">
+      <w:start w:val="1"/>
+      <w:numFmt w:val="bullet"/>
+      <w:lvlText w:val="o"/>
+      <w:lvlJc w:val="left"/>
+      <w:pPr>
+        <w:ind w:left="4410" w:hanging="360"/>
+      </w:pPr>
+      <w:rPr>
+        <w:rFonts w:ascii="Courier New" w:hAnsi="Courier New" w:cs="Courier New" w:hint="default"/>
+      </w:rPr>
+    </w:lvl>
+    <w:lvl w:ilvl="5" w:tplc="04090005" w:tentative="1">
+      <w:start w:val="1"/>
+      <w:numFmt w:val="bullet"/>
+      <w:lvlText w:val=""/>
+      <w:lvlJc w:val="left"/>
+      <w:pPr>
+        <w:ind w:left="5130" w:hanging="360"/>
+      </w:pPr>
+      <w:rPr>
+        <w:rFonts w:ascii="Wingdings" w:hAnsi="Wingdings" w:hint="default"/>
+      </w:rPr>
+    </w:lvl>
+    <w:lvl w:ilvl="6" w:tplc="04090001" w:tentative="1">
+      <w:start w:val="1"/>
+      <w:numFmt w:val="bullet"/>
+      <w:lvlText w:val=""/>
+      <w:lvlJc w:val="left"/>
+      <w:pPr>
+        <w:ind w:left="5850" w:hanging="360"/>
+      </w:pPr>
+      <w:rPr>
+        <w:rFonts w:ascii="Symbol" w:hAnsi="Symbol" w:hint="default"/>
+      </w:rPr>
+    </w:lvl>
+    <w:lvl w:ilvl="7" w:tplc="04090003" w:tentative="1">
+      <w:start w:val="1"/>
+      <w:numFmt w:val="bullet"/>
+      <w:lvlText w:val="o"/>
+      <w:lvlJc w:val="left"/>
+      <w:pPr>
+        <w:ind w:left="6570" w:hanging="360"/>
+      </w:pPr>
+      <w:rPr>
+        <w:rFonts w:ascii="Courier New" w:hAnsi="Courier New" w:cs="Courier New" w:hint="default"/>
+      </w:rPr>
+    </w:lvl>
+    <w:lvl w:ilvl="8" w:tplc="04090005" w:tentative="1">
+      <w:start w:val="1"/>
+      <w:numFmt w:val="bullet"/>
+      <w:lvlText w:val=""/>
+      <w:lvlJc w:val="left"/>
+      <w:pPr>
+        <w:ind w:left="7290" w:hanging="360"/>
+      </w:pPr>
+      <w:rPr>
+        <w:rFonts w:ascii="Wingdings" w:hAnsi="Wingdings" w:hint="default"/>
+      </w:rPr>
+    </w:lvl>
+  </w:abstractNum>
+  <w:abstractNum w:abstractNumId="1" w15:restartNumberingAfterBreak="0">
     <w:nsid w:val="1BD16960"/>
     <w:multiLevelType w:val="hybridMultilevel"/>
     <w:tmpl w:val="31E0E9F6"/>
@@ -10794,7 +11415,7 @@
       </w:rPr>
     </w:lvl>
   </w:abstractNum>
-  <w:abstractNum w:abstractNumId="1" w15:restartNumberingAfterBreak="0">
+  <w:abstractNum w:abstractNumId="2" w15:restartNumberingAfterBreak="0">
     <w:nsid w:val="4747323C"/>
     <w:multiLevelType w:val="hybridMultilevel"/>
     <w:tmpl w:val="E14A7622"/>
@@ -10906,7 +11527,7 @@
       </w:rPr>
     </w:lvl>
   </w:abstractNum>
-  <w:abstractNum w:abstractNumId="2" w15:restartNumberingAfterBreak="0">
+  <w:abstractNum w:abstractNumId="3" w15:restartNumberingAfterBreak="0">
     <w:nsid w:val="4F8732FB"/>
     <w:multiLevelType w:val="hybridMultilevel"/>
     <w:tmpl w:val="93B07604"/>
@@ -11018,10 +11639,10 @@
       </w:rPr>
     </w:lvl>
   </w:abstractNum>
-  <w:abstractNum w:abstractNumId="3" w15:restartNumberingAfterBreak="0">
+  <w:abstractNum w:abstractNumId="4" w15:restartNumberingAfterBreak="0">
     <w:nsid w:val="6ED52E13"/>
     <w:multiLevelType w:val="hybridMultilevel"/>
-    <w:tmpl w:val="763C67AE"/>
+    <w:tmpl w:val="5B70449E"/>
     <w:lvl w:ilvl="0" w:tplc="0409000F">
       <w:start w:val="1"/>
       <w:numFmt w:val="decimal"/>
@@ -11035,14 +11656,17 @@
         <w:b w:val="0"/>
       </w:rPr>
     </w:lvl>
-    <w:lvl w:ilvl="1" w:tplc="04090019" w:tentative="1">
+    <w:lvl w:ilvl="1" w:tplc="04090005">
       <w:start w:val="1"/>
-      <w:numFmt w:val="lowerLetter"/>
-      <w:lvlText w:val="%2."/>
+      <w:numFmt w:val="bullet"/>
+      <w:lvlText w:val=""/>
       <w:lvlJc w:val="left"/>
       <w:pPr>
         <w:ind w:left="1440" w:hanging="360"/>
       </w:pPr>
+      <w:rPr>
+        <w:rFonts w:ascii="Wingdings" w:hAnsi="Wingdings" w:hint="default"/>
+      </w:rPr>
     </w:lvl>
     <w:lvl w:ilvl="2" w:tplc="0409001B" w:tentative="1">
       <w:start w:val="1"/>
@@ -11109,16 +11733,19 @@
     </w:lvl>
   </w:abstractNum>
   <w:num w:numId="1" w16cid:durableId="599068890">
+    <w:abstractNumId w:val="4"/>
+  </w:num>
+  <w:num w:numId="2" w16cid:durableId="207183697">
     <w:abstractNumId w:val="3"/>
   </w:num>
-  <w:num w:numId="2" w16cid:durableId="207183697">
+  <w:num w:numId="3" w16cid:durableId="480970499">
+    <w:abstractNumId w:val="1"/>
+  </w:num>
+  <w:num w:numId="4" w16cid:durableId="287472069">
     <w:abstractNumId w:val="2"/>
   </w:num>
-  <w:num w:numId="3" w16cid:durableId="480970499">
+  <w:num w:numId="5" w16cid:durableId="932398684">
     <w:abstractNumId w:val="0"/>
-  </w:num>
-  <w:num w:numId="4" w16cid:durableId="287472069">
-    <w:abstractNumId w:val="1"/>
   </w:num>
 </w:numbering>
 </file>

</xml_diff>

<commit_message>
Added definitions to glossary
</commit_message>
<xml_diff>
--- a/Requirements/Group2_CMSC-4900_Requirements.docx
+++ b/Requirements/Group2_CMSC-4900_Requirements.docx
@@ -3118,7 +3118,25 @@
           <w:sz w:val="24"/>
           <w:szCs w:val="24"/>
         </w:rPr>
-        <w:t xml:space="preserve">roject organization. </w:t>
+        <w:t xml:space="preserve">roject </w:t>
+      </w:r>
+      <w:proofErr w:type="gramStart"/>
+      <w:r>
+        <w:rPr>
+          <w:rFonts w:ascii="Times New Roman" w:hAnsi="Times New Roman" w:cs="Times New Roman"/>
+          <w:sz w:val="24"/>
+          <w:szCs w:val="24"/>
+        </w:rPr>
+        <w:t>organization</w:t>
+      </w:r>
+      <w:proofErr w:type="gramEnd"/>
+      <w:r>
+        <w:rPr>
+          <w:rFonts w:ascii="Times New Roman" w:hAnsi="Times New Roman" w:cs="Times New Roman"/>
+          <w:sz w:val="24"/>
+          <w:szCs w:val="24"/>
+        </w:rPr>
+        <w:t xml:space="preserve">. </w:t>
       </w:r>
       <w:r>
         <w:rPr>
@@ -3767,8 +3785,18 @@
           <w:sz w:val="24"/>
           <w:szCs w:val="24"/>
         </w:rPr>
-        <w:t>The third client-side feature will be a leaderboard</w:t>
-      </w:r>
+        <w:t xml:space="preserve">The third client-side feature will be </w:t>
+      </w:r>
+      <w:proofErr w:type="gramStart"/>
+      <w:r>
+        <w:rPr>
+          <w:rFonts w:ascii="Times New Roman" w:hAnsi="Times New Roman" w:cs="Times New Roman"/>
+          <w:sz w:val="24"/>
+          <w:szCs w:val="24"/>
+        </w:rPr>
+        <w:t>a leaderboard</w:t>
+      </w:r>
+      <w:proofErr w:type="gramEnd"/>
       <w:r>
         <w:rPr>
           <w:rFonts w:ascii="Times New Roman" w:hAnsi="Times New Roman" w:cs="Times New Roman"/>
@@ -4154,7 +4182,25 @@
           <w:sz w:val="24"/>
           <w:szCs w:val="24"/>
         </w:rPr>
-        <w:t>designated topic. The following tabular representation demonstrates the selection each</w:t>
+        <w:t xml:space="preserve">designated </w:t>
+      </w:r>
+      <w:proofErr w:type="gramStart"/>
+      <w:r>
+        <w:rPr>
+          <w:rFonts w:ascii="Times New Roman" w:hAnsi="Times New Roman" w:cs="Times New Roman"/>
+          <w:sz w:val="24"/>
+          <w:szCs w:val="24"/>
+        </w:rPr>
+        <w:t>topic</w:t>
+      </w:r>
+      <w:proofErr w:type="gramEnd"/>
+      <w:r>
+        <w:rPr>
+          <w:rFonts w:ascii="Times New Roman" w:hAnsi="Times New Roman" w:cs="Times New Roman"/>
+          <w:sz w:val="24"/>
+          <w:szCs w:val="24"/>
+        </w:rPr>
+        <w:t>. The following tabular representation demonstrates the selection each</w:t>
       </w:r>
       <w:r>
         <w:rPr>
@@ -6351,6 +6397,7 @@
         </w:rPr>
         <w:t xml:space="preserve">omplete blueprint of project features </w:t>
       </w:r>
+      <w:proofErr w:type="gramStart"/>
       <w:r>
         <w:rPr>
           <w:rFonts w:ascii="Times New Roman" w:hAnsi="Times New Roman" w:cs="Times New Roman"/>
@@ -6365,7 +6412,16 @@
           <w:sz w:val="24"/>
           <w:szCs w:val="24"/>
         </w:rPr>
-        <w:t xml:space="preserve">e </w:t>
+        <w:t>e</w:t>
+      </w:r>
+      <w:proofErr w:type="gramEnd"/>
+      <w:r>
+        <w:rPr>
+          <w:rFonts w:ascii="Times New Roman" w:hAnsi="Times New Roman" w:cs="Times New Roman"/>
+          <w:sz w:val="24"/>
+          <w:szCs w:val="24"/>
+        </w:rPr>
+        <w:t xml:space="preserve"> </w:t>
       </w:r>
       <w:r>
         <w:rPr>
@@ -6539,7 +6595,25 @@
           <w:sz w:val="24"/>
           <w:szCs w:val="24"/>
         </w:rPr>
-        <w:t>Included in the Vulcan Activity Tracker UML are four sections:  User Interface Interaction, Data</w:t>
+        <w:t>Included in the Vulcan Activity Tracker UML are four sections</w:t>
+      </w:r>
+      <w:proofErr w:type="gramStart"/>
+      <w:r>
+        <w:rPr>
+          <w:rFonts w:ascii="Times New Roman" w:hAnsi="Times New Roman" w:cs="Times New Roman"/>
+          <w:sz w:val="24"/>
+          <w:szCs w:val="24"/>
+        </w:rPr>
+        <w:t>:  User</w:t>
+      </w:r>
+      <w:proofErr w:type="gramEnd"/>
+      <w:r>
+        <w:rPr>
+          <w:rFonts w:ascii="Times New Roman" w:hAnsi="Times New Roman" w:cs="Times New Roman"/>
+          <w:sz w:val="24"/>
+          <w:szCs w:val="24"/>
+        </w:rPr>
+        <w:t xml:space="preserve"> Interface Interaction, Data</w:t>
       </w:r>
       <w:r>
         <w:rPr>
@@ -6603,7 +6677,25 @@
           <w:sz w:val="24"/>
           <w:szCs w:val="24"/>
         </w:rPr>
-        <w:t xml:space="preserve"> how a user is intended to interact with the platform</w:t>
+        <w:t xml:space="preserve"> how a user </w:t>
+      </w:r>
+      <w:proofErr w:type="gramStart"/>
+      <w:r>
+        <w:rPr>
+          <w:rFonts w:ascii="Times New Roman" w:hAnsi="Times New Roman" w:cs="Times New Roman"/>
+          <w:sz w:val="24"/>
+          <w:szCs w:val="24"/>
+        </w:rPr>
+        <w:t>is intended</w:t>
+      </w:r>
+      <w:proofErr w:type="gramEnd"/>
+      <w:r>
+        <w:rPr>
+          <w:rFonts w:ascii="Times New Roman" w:hAnsi="Times New Roman" w:cs="Times New Roman"/>
+          <w:sz w:val="24"/>
+          <w:szCs w:val="24"/>
+        </w:rPr>
+        <w:t xml:space="preserve"> to interact with the platform</w:t>
       </w:r>
       <w:r>
         <w:rPr>
@@ -6659,7 +6751,25 @@
           <w:sz w:val="24"/>
           <w:szCs w:val="24"/>
         </w:rPr>
-        <w:t>application. Finally, the UML shows how users can interact socially with other users through internet connection.</w:t>
+        <w:t xml:space="preserve">application. Finally, </w:t>
+      </w:r>
+      <w:proofErr w:type="gramStart"/>
+      <w:r>
+        <w:rPr>
+          <w:rFonts w:ascii="Times New Roman" w:hAnsi="Times New Roman" w:cs="Times New Roman"/>
+          <w:sz w:val="24"/>
+          <w:szCs w:val="24"/>
+        </w:rPr>
+        <w:t>the UML</w:t>
+      </w:r>
+      <w:proofErr w:type="gramEnd"/>
+      <w:r>
+        <w:rPr>
+          <w:rFonts w:ascii="Times New Roman" w:hAnsi="Times New Roman" w:cs="Times New Roman"/>
+          <w:sz w:val="24"/>
+          <w:szCs w:val="24"/>
+        </w:rPr>
+        <w:t xml:space="preserve"> shows how users can interact socially with other users through internet connection.</w:t>
       </w:r>
     </w:p>
     <w:p>
@@ -7231,13 +7341,23 @@
         </w:rPr>
         <w:t xml:space="preserve"> </w:t>
       </w:r>
-      <w:r>
-        <w:rPr>
-          <w:rFonts w:ascii="Times New Roman" w:hAnsi="Times New Roman" w:cs="Times New Roman"/>
-          <w:sz w:val="24"/>
-          <w:szCs w:val="24"/>
-        </w:rPr>
-        <w:t xml:space="preserve">alphabetic, or alphanumeric. </w:t>
+      <w:proofErr w:type="gramStart"/>
+      <w:r>
+        <w:rPr>
+          <w:rFonts w:ascii="Times New Roman" w:hAnsi="Times New Roman" w:cs="Times New Roman"/>
+          <w:sz w:val="24"/>
+          <w:szCs w:val="24"/>
+        </w:rPr>
+        <w:t>alphabetic</w:t>
+      </w:r>
+      <w:proofErr w:type="gramEnd"/>
+      <w:r>
+        <w:rPr>
+          <w:rFonts w:ascii="Times New Roman" w:hAnsi="Times New Roman" w:cs="Times New Roman"/>
+          <w:sz w:val="24"/>
+          <w:szCs w:val="24"/>
+        </w:rPr>
+        <w:t xml:space="preserve">, or alphanumeric. </w:t>
       </w:r>
       <w:r>
         <w:rPr>
@@ -8225,7 +8345,43 @@
           <w:sz w:val="24"/>
           <w:szCs w:val="24"/>
         </w:rPr>
-        <w:t>, which can then lead to the accurate data being displayed for all of those users’ friends on the app to view</w:t>
+        <w:t xml:space="preserve">, which can then lead to </w:t>
+      </w:r>
+      <w:proofErr w:type="gramStart"/>
+      <w:r>
+        <w:rPr>
+          <w:rFonts w:ascii="Times New Roman" w:hAnsi="Times New Roman" w:cs="Times New Roman"/>
+          <w:sz w:val="24"/>
+          <w:szCs w:val="24"/>
+        </w:rPr>
+        <w:t>the accurate</w:t>
+      </w:r>
+      <w:proofErr w:type="gramEnd"/>
+      <w:r>
+        <w:rPr>
+          <w:rFonts w:ascii="Times New Roman" w:hAnsi="Times New Roman" w:cs="Times New Roman"/>
+          <w:sz w:val="24"/>
+          <w:szCs w:val="24"/>
+        </w:rPr>
+        <w:t xml:space="preserve"> data being displayed for </w:t>
+      </w:r>
+      <w:proofErr w:type="gramStart"/>
+      <w:r>
+        <w:rPr>
+          <w:rFonts w:ascii="Times New Roman" w:hAnsi="Times New Roman" w:cs="Times New Roman"/>
+          <w:sz w:val="24"/>
+          <w:szCs w:val="24"/>
+        </w:rPr>
+        <w:t>all of</w:t>
+      </w:r>
+      <w:proofErr w:type="gramEnd"/>
+      <w:r>
+        <w:rPr>
+          <w:rFonts w:ascii="Times New Roman" w:hAnsi="Times New Roman" w:cs="Times New Roman"/>
+          <w:sz w:val="24"/>
+          <w:szCs w:val="24"/>
+        </w:rPr>
+        <w:t xml:space="preserve"> those users’ friends on the app to view</w:t>
       </w:r>
       <w:r>
         <w:rPr>
@@ -8454,13 +8610,23 @@
         </w:rPr>
         <w:t xml:space="preserve">To provide </w:t>
       </w:r>
-      <w:r>
-        <w:rPr>
-          <w:rFonts w:ascii="Times New Roman" w:hAnsi="Times New Roman" w:cs="Times New Roman"/>
-          <w:sz w:val="24"/>
-          <w:szCs w:val="24"/>
-        </w:rPr>
-        <w:t xml:space="preserve">a smooth user experience </w:t>
+      <w:proofErr w:type="gramStart"/>
+      <w:r>
+        <w:rPr>
+          <w:rFonts w:ascii="Times New Roman" w:hAnsi="Times New Roman" w:cs="Times New Roman"/>
+          <w:sz w:val="24"/>
+          <w:szCs w:val="24"/>
+        </w:rPr>
+        <w:t>a smooth</w:t>
+      </w:r>
+      <w:proofErr w:type="gramEnd"/>
+      <w:r>
+        <w:rPr>
+          <w:rFonts w:ascii="Times New Roman" w:hAnsi="Times New Roman" w:cs="Times New Roman"/>
+          <w:sz w:val="24"/>
+          <w:szCs w:val="24"/>
+        </w:rPr>
+        <w:t xml:space="preserve"> user experience </w:t>
       </w:r>
       <w:r>
         <w:rPr>
@@ -9058,15 +9224,7 @@
           <w:sz w:val="24"/>
           <w:szCs w:val="24"/>
         </w:rPr>
-        <w:t>Senior Project I</w:t>
-      </w:r>
-      <w:r>
-        <w:rPr>
-          <w:rFonts w:ascii="Times New Roman" w:hAnsi="Times New Roman" w:cs="Times New Roman"/>
-          <w:sz w:val="24"/>
-          <w:szCs w:val="24"/>
-        </w:rPr>
-        <w:t xml:space="preserve"> and II </w:t>
+        <w:t xml:space="preserve">Senior Project I and II </w:t>
       </w:r>
       <w:r>
         <w:rPr>
@@ -9547,7 +9705,21 @@
         <w:rPr>
           <w:rFonts w:ascii="Times New Roman" w:hAnsi="Times New Roman" w:cs="Times New Roman"/>
         </w:rPr>
-        <w:t xml:space="preserve"> deliverable is completed, and all goals are met.</w:t>
+        <w:t xml:space="preserve"> </w:t>
+      </w:r>
+      <w:proofErr w:type="gramStart"/>
+      <w:r>
+        <w:rPr>
+          <w:rFonts w:ascii="Times New Roman" w:hAnsi="Times New Roman" w:cs="Times New Roman"/>
+        </w:rPr>
+        <w:t>deliverable</w:t>
+      </w:r>
+      <w:proofErr w:type="gramEnd"/>
+      <w:r>
+        <w:rPr>
+          <w:rFonts w:ascii="Times New Roman" w:hAnsi="Times New Roman" w:cs="Times New Roman"/>
+        </w:rPr>
+        <w:t xml:space="preserve"> is completed, and all goals are met.</w:t>
       </w:r>
     </w:p>
     <w:p>
@@ -9621,7 +9793,21 @@
         <w:rPr>
           <w:rFonts w:ascii="Times New Roman" w:hAnsi="Times New Roman" w:cs="Times New Roman"/>
         </w:rPr>
-        <w:t>provide insight on project functionality and defined method of use. It will provide education to proposed users</w:t>
+        <w:t xml:space="preserve">provide insight on project functionality and defined method of use. It will provide education </w:t>
+      </w:r>
+      <w:proofErr w:type="gramStart"/>
+      <w:r>
+        <w:rPr>
+          <w:rFonts w:ascii="Times New Roman" w:hAnsi="Times New Roman" w:cs="Times New Roman"/>
+        </w:rPr>
+        <w:t>to</w:t>
+      </w:r>
+      <w:proofErr w:type="gramEnd"/>
+      <w:r>
+        <w:rPr>
+          <w:rFonts w:ascii="Times New Roman" w:hAnsi="Times New Roman" w:cs="Times New Roman"/>
+        </w:rPr>
+        <w:t xml:space="preserve"> proposed users</w:t>
       </w:r>
       <w:r>
         <w:rPr>
@@ -9719,7 +9905,25 @@
           <w:sz w:val="24"/>
           <w:szCs w:val="24"/>
         </w:rPr>
-        <w:t xml:space="preserve">highest quality deliverable, this document was carefully </w:t>
+        <w:t xml:space="preserve">highest quality </w:t>
+      </w:r>
+      <w:proofErr w:type="gramStart"/>
+      <w:r>
+        <w:rPr>
+          <w:rFonts w:ascii="Times New Roman" w:hAnsi="Times New Roman" w:cs="Times New Roman"/>
+          <w:sz w:val="24"/>
+          <w:szCs w:val="24"/>
+        </w:rPr>
+        <w:t>deliverable</w:t>
+      </w:r>
+      <w:proofErr w:type="gramEnd"/>
+      <w:r>
+        <w:rPr>
+          <w:rFonts w:ascii="Times New Roman" w:hAnsi="Times New Roman" w:cs="Times New Roman"/>
+          <w:sz w:val="24"/>
+          <w:szCs w:val="24"/>
+        </w:rPr>
+        <w:t xml:space="preserve">, this document was carefully </w:t>
       </w:r>
       <w:r>
         <w:rPr>
@@ -9818,15 +10022,33 @@
           <w:sz w:val="24"/>
           <w:szCs w:val="24"/>
         </w:rPr>
-        <w:t xml:space="preserve"> tasks and frameworks. Branch policies will be implemented. Main branch will hold </w:t>
-      </w:r>
-      <w:r>
-        <w:rPr>
-          <w:rFonts w:ascii="Times New Roman" w:hAnsi="Times New Roman" w:cs="Times New Roman"/>
-          <w:sz w:val="24"/>
-          <w:szCs w:val="24"/>
-        </w:rPr>
-        <w:t xml:space="preserve">a working deliverable project at all times. This means that the code on </w:t>
+        <w:t xml:space="preserve"> tasks and frameworks. Branch policies will be implemented. Main branch will </w:t>
+      </w:r>
+      <w:proofErr w:type="gramStart"/>
+      <w:r>
+        <w:rPr>
+          <w:rFonts w:ascii="Times New Roman" w:hAnsi="Times New Roman" w:cs="Times New Roman"/>
+          <w:sz w:val="24"/>
+          <w:szCs w:val="24"/>
+        </w:rPr>
+        <w:t xml:space="preserve">hold </w:t>
+      </w:r>
+      <w:r>
+        <w:rPr>
+          <w:rFonts w:ascii="Times New Roman" w:hAnsi="Times New Roman" w:cs="Times New Roman"/>
+          <w:sz w:val="24"/>
+          <w:szCs w:val="24"/>
+        </w:rPr>
+        <w:t>a working deliverable project at all times</w:t>
+      </w:r>
+      <w:proofErr w:type="gramEnd"/>
+      <w:r>
+        <w:rPr>
+          <w:rFonts w:ascii="Times New Roman" w:hAnsi="Times New Roman" w:cs="Times New Roman"/>
+          <w:sz w:val="24"/>
+          <w:szCs w:val="24"/>
+        </w:rPr>
+        <w:t xml:space="preserve">. This means that the code on </w:t>
       </w:r>
       <w:r>
         <w:rPr>
@@ -9908,6 +10130,7 @@
         </w:rPr>
         <w:t xml:space="preserve"> branch for development. These branches must be formatted in </w:t>
       </w:r>
+      <w:proofErr w:type="gramStart"/>
       <w:r>
         <w:rPr>
           <w:rFonts w:ascii="Times New Roman" w:hAnsi="Times New Roman" w:cs="Times New Roman"/>
@@ -9916,8 +10139,9 @@
           <w:sz w:val="24"/>
           <w:szCs w:val="24"/>
         </w:rPr>
-        <w:t>memberName/</w:t>
-      </w:r>
+        <w:t>memberName</w:t>
+      </w:r>
+      <w:proofErr w:type="gramEnd"/>
       <w:r>
         <w:rPr>
           <w:rFonts w:ascii="Times New Roman" w:hAnsi="Times New Roman" w:cs="Times New Roman"/>
@@ -9926,7 +10150,7 @@
           <w:sz w:val="24"/>
           <w:szCs w:val="24"/>
         </w:rPr>
-        <w:t>feature</w:t>
+        <w:t>/</w:t>
       </w:r>
       <w:r>
         <w:rPr>
@@ -9936,6 +10160,16 @@
           <w:sz w:val="24"/>
           <w:szCs w:val="24"/>
         </w:rPr>
+        <w:t>feature</w:t>
+      </w:r>
+      <w:r>
+        <w:rPr>
+          <w:rFonts w:ascii="Times New Roman" w:hAnsi="Times New Roman" w:cs="Times New Roman"/>
+          <w:i/>
+          <w:iCs/>
+          <w:sz w:val="24"/>
+          <w:szCs w:val="24"/>
+        </w:rPr>
         <w:t xml:space="preserve"> </w:t>
       </w:r>
       <w:r>
@@ -9952,15 +10186,51 @@
           <w:sz w:val="24"/>
           <w:szCs w:val="24"/>
         </w:rPr>
-        <w:t xml:space="preserve">tracking. When a feature is completed, a Pull Request (PR) must be main to merge the </w:t>
-      </w:r>
-      <w:r>
-        <w:rPr>
-          <w:rFonts w:ascii="Times New Roman" w:hAnsi="Times New Roman" w:cs="Times New Roman"/>
-          <w:sz w:val="24"/>
-          <w:szCs w:val="24"/>
-        </w:rPr>
-        <w:t xml:space="preserve">team members branch into Main. This must only be approved when code is thoroughly tested, executable, and </w:t>
+        <w:t xml:space="preserve">tracking. When a feature is completed, a Pull Request (PR) must be main </w:t>
+      </w:r>
+      <w:proofErr w:type="gramStart"/>
+      <w:r>
+        <w:rPr>
+          <w:rFonts w:ascii="Times New Roman" w:hAnsi="Times New Roman" w:cs="Times New Roman"/>
+          <w:sz w:val="24"/>
+          <w:szCs w:val="24"/>
+        </w:rPr>
+        <w:t>to merge</w:t>
+      </w:r>
+      <w:proofErr w:type="gramEnd"/>
+      <w:r>
+        <w:rPr>
+          <w:rFonts w:ascii="Times New Roman" w:hAnsi="Times New Roman" w:cs="Times New Roman"/>
+          <w:sz w:val="24"/>
+          <w:szCs w:val="24"/>
+        </w:rPr>
+        <w:t xml:space="preserve"> the </w:t>
+      </w:r>
+      <w:r>
+        <w:rPr>
+          <w:rFonts w:ascii="Times New Roman" w:hAnsi="Times New Roman" w:cs="Times New Roman"/>
+          <w:sz w:val="24"/>
+          <w:szCs w:val="24"/>
+        </w:rPr>
+        <w:t xml:space="preserve">team </w:t>
+      </w:r>
+      <w:proofErr w:type="gramStart"/>
+      <w:r>
+        <w:rPr>
+          <w:rFonts w:ascii="Times New Roman" w:hAnsi="Times New Roman" w:cs="Times New Roman"/>
+          <w:sz w:val="24"/>
+          <w:szCs w:val="24"/>
+        </w:rPr>
+        <w:t>members</w:t>
+      </w:r>
+      <w:proofErr w:type="gramEnd"/>
+      <w:r>
+        <w:rPr>
+          <w:rFonts w:ascii="Times New Roman" w:hAnsi="Times New Roman" w:cs="Times New Roman"/>
+          <w:sz w:val="24"/>
+          <w:szCs w:val="24"/>
+        </w:rPr>
+        <w:t xml:space="preserve"> branch into Main. This must only be approved when code is thoroughly tested, executable, and </w:t>
       </w:r>
       <w:r>
         <w:rPr>
@@ -10327,13 +10597,23 @@
           <w:szCs w:val="24"/>
         </w:rPr>
       </w:pPr>
-      <w:r>
-        <w:rPr>
-          <w:rFonts w:ascii="Times New Roman" w:hAnsi="Times New Roman" w:cs="Times New Roman"/>
-          <w:sz w:val="24"/>
-          <w:szCs w:val="24"/>
-        </w:rPr>
-        <w:t>The Run Buddy Ltd. (2022). </w:t>
+      <w:proofErr w:type="gramStart"/>
+      <w:r>
+        <w:rPr>
+          <w:rFonts w:ascii="Times New Roman" w:hAnsi="Times New Roman" w:cs="Times New Roman"/>
+          <w:sz w:val="24"/>
+          <w:szCs w:val="24"/>
+        </w:rPr>
+        <w:t>The Run</w:t>
+      </w:r>
+      <w:proofErr w:type="gramEnd"/>
+      <w:r>
+        <w:rPr>
+          <w:rFonts w:ascii="Times New Roman" w:hAnsi="Times New Roman" w:cs="Times New Roman"/>
+          <w:sz w:val="24"/>
+          <w:szCs w:val="24"/>
+        </w:rPr>
+        <w:t xml:space="preserve"> Buddy Ltd. (2022). </w:t>
       </w:r>
       <w:r>
         <w:rPr>
@@ -10651,6 +10931,9 @@
     </w:p>
     <w:p/>
     <w:p>
+      <w:pPr>
+        <w:spacing w:line="480" w:lineRule="auto"/>
+      </w:pPr>
       <w:r>
         <w:rPr>
           <w:b/>
@@ -10664,10 +10947,7 @@
     </w:p>
     <w:p>
       <w:pPr>
-        <w:rPr>
-          <w:b/>
-          <w:bCs/>
-        </w:rPr>
+        <w:spacing w:line="480" w:lineRule="auto"/>
       </w:pPr>
       <w:r>
         <w:rPr>
@@ -10676,13 +10956,37 @@
         </w:rPr>
         <w:t>API</w:t>
       </w:r>
-    </w:p>
-    <w:p>
-      <w:pPr>
-        <w:rPr>
-          <w:b/>
-          <w:bCs/>
-        </w:rPr>
+      <w:r>
+        <w:rPr>
+          <w:b/>
+          <w:bCs/>
+        </w:rPr>
+        <w:t xml:space="preserve"> – </w:t>
+      </w:r>
+      <w:r>
+        <w:t>Short for Application Programming Interface, a connection between computers or computer programs that offer services to other pieces of software</w:t>
+      </w:r>
+      <w:r>
+        <w:t xml:space="preserve">. </w:t>
+      </w:r>
+      <w:r>
+        <w:t xml:space="preserve">(site for citation -  </w:t>
+      </w:r>
+      <w:hyperlink r:id="rId18" w:history="1">
+        <w:r>
+          <w:rPr>
+            <w:rStyle w:val="Hyperlink"/>
+          </w:rPr>
+          <w:t>API - Wikipedia</w:t>
+        </w:r>
+      </w:hyperlink>
+      <w:r>
+        <w:t>)</w:t>
+      </w:r>
+    </w:p>
+    <w:p>
+      <w:pPr>
+        <w:spacing w:line="480" w:lineRule="auto"/>
       </w:pPr>
       <w:r>
         <w:rPr>
@@ -10691,13 +10995,51 @@
         </w:rPr>
         <w:t>PR</w:t>
       </w:r>
-    </w:p>
-    <w:p>
-      <w:pPr>
-        <w:rPr>
-          <w:b/>
-          <w:bCs/>
-        </w:rPr>
+      <w:r>
+        <w:rPr>
+          <w:b/>
+          <w:bCs/>
+        </w:rPr>
+        <w:t xml:space="preserve"> – </w:t>
+      </w:r>
+      <w:r>
+        <w:t xml:space="preserve">Abbreviation for Pull Request. </w:t>
+      </w:r>
+      <w:r>
+        <w:t xml:space="preserve">A pull request is a request to merge changes from one branch into another branch in a Git repository. Typically, pull requests are used in collaborative workflows where multiple developers work on different features or fixes in separate branches. </w:t>
+      </w:r>
+      <w:r>
+        <w:t>(site for citation</w:t>
+      </w:r>
+      <w:r>
+        <w:t xml:space="preserve"> - </w:t>
+      </w:r>
+      <w:r>
+        <w:t xml:space="preserve"> </w:t>
+      </w:r>
+      <w:hyperlink r:id="rId19" w:anchor="what-is-a-git-pull-request" w:history="1">
+        <w:r>
+          <w:rPr>
+            <w:rStyle w:val="Hyperlink"/>
+          </w:rPr>
+          <w:t xml:space="preserve">Git Pull Request - </w:t>
+        </w:r>
+        <w:proofErr w:type="spellStart"/>
+        <w:r>
+          <w:rPr>
+            <w:rStyle w:val="Hyperlink"/>
+          </w:rPr>
+          <w:t>GeeksforGeeks</w:t>
+        </w:r>
+        <w:proofErr w:type="spellEnd"/>
+      </w:hyperlink>
+      <w:r>
+        <w:t>)</w:t>
+      </w:r>
+    </w:p>
+    <w:p>
+      <w:pPr>
+        <w:spacing w:line="480" w:lineRule="auto"/>
       </w:pPr>
       <w:r>
         <w:rPr>
@@ -10706,13 +11048,39 @@
         </w:rPr>
         <w:t>Git</w:t>
       </w:r>
-    </w:p>
-    <w:p>
-      <w:pPr>
-        <w:rPr>
-          <w:b/>
-          <w:bCs/>
-        </w:rPr>
+      <w:r>
+        <w:rPr>
+          <w:b/>
+          <w:bCs/>
+        </w:rPr>
+        <w:t xml:space="preserve"> – </w:t>
+      </w:r>
+      <w:r>
+        <w:t xml:space="preserve">A distributed version control software system that </w:t>
+      </w:r>
+      <w:proofErr w:type="gramStart"/>
+      <w:r>
+        <w:t>is capable of managing</w:t>
+      </w:r>
+      <w:proofErr w:type="gramEnd"/>
+      <w:r>
+        <w:t xml:space="preserve"> versions of source code or data. It is often used to control source code by programmers who are developing software collaboratively. (site for citation - </w:t>
+      </w:r>
+      <w:hyperlink r:id="rId20" w:history="1">
+        <w:r>
+          <w:rPr>
+            <w:rStyle w:val="Hyperlink"/>
+          </w:rPr>
+          <w:t>Git - Wikipedia</w:t>
+        </w:r>
+      </w:hyperlink>
+      <w:r>
+        <w:t>)</w:t>
+      </w:r>
+    </w:p>
+    <w:p>
+      <w:pPr>
+        <w:spacing w:line="480" w:lineRule="auto"/>
       </w:pPr>
       <w:r>
         <w:rPr>
@@ -10721,13 +11089,31 @@
         </w:rPr>
         <w:t>GitHub</w:t>
       </w:r>
-    </w:p>
-    <w:p>
-      <w:pPr>
-        <w:rPr>
-          <w:b/>
-          <w:bCs/>
-        </w:rPr>
+      <w:r>
+        <w:rPr>
+          <w:b/>
+          <w:bCs/>
+        </w:rPr>
+        <w:t xml:space="preserve"> – </w:t>
+      </w:r>
+      <w:r>
+        <w:t xml:space="preserve">A proprietary developer platform that allows developers to create, store, manage, and share their code. It uses Git to provide distributed version control and GitHub itself provides access control, bug tracking, software feature requests, task management, continuous integration, and wikis for every project. (site - </w:t>
+      </w:r>
+      <w:hyperlink r:id="rId21" w:history="1">
+        <w:r>
+          <w:rPr>
+            <w:rStyle w:val="Hyperlink"/>
+          </w:rPr>
+          <w:t>GitHub - Wikipedia</w:t>
+        </w:r>
+      </w:hyperlink>
+      <w:r>
+        <w:t>)</w:t>
+      </w:r>
+    </w:p>
+    <w:p>
+      <w:pPr>
+        <w:spacing w:line="480" w:lineRule="auto"/>
       </w:pPr>
       <w:r>
         <w:rPr>
@@ -10736,6 +11122,41 @@
         </w:rPr>
         <w:t>UML</w:t>
       </w:r>
+      <w:r>
+        <w:rPr>
+          <w:b/>
+          <w:bCs/>
+        </w:rPr>
+        <w:t xml:space="preserve"> – </w:t>
+      </w:r>
+      <w:r>
+        <w:t xml:space="preserve">Unified Model Language (UML) is a </w:t>
+      </w:r>
+      <w:r>
+        <w:t>general-purpose</w:t>
+      </w:r>
+      <w:r>
+        <w:t xml:space="preserve"> modeling language with the main aim to define a standard way to visualize the way a system has been designed. (site - </w:t>
+      </w:r>
+      <w:hyperlink r:id="rId22" w:history="1">
+        <w:r>
+          <w:rPr>
+            <w:rStyle w:val="Hyperlink"/>
+          </w:rPr>
+          <w:t xml:space="preserve">Unified Modeling Language (UML) Diagrams - </w:t>
+        </w:r>
+        <w:proofErr w:type="spellStart"/>
+        <w:r>
+          <w:rPr>
+            <w:rStyle w:val="Hyperlink"/>
+          </w:rPr>
+          <w:t>GeeksforGeeks</w:t>
+        </w:r>
+        <w:proofErr w:type="spellEnd"/>
+      </w:hyperlink>
+      <w:r>
+        <w:t>)</w:t>
+      </w:r>
     </w:p>
     <w:p>
       <w:pPr>
@@ -10781,6 +11202,7 @@
           <w:szCs w:val="24"/>
           <w:u w:val="single"/>
         </w:rPr>
+        <w:lastRenderedPageBreak/>
         <w:t>Appendix I</w:t>
       </w:r>
       <w:r>
@@ -10817,9 +11239,35 @@
           <w:szCs w:val="24"/>
           <w:u w:val="single"/>
         </w:rPr>
-        <w:t>am Details</w:t>
+        <w:t xml:space="preserve">am </w:t>
+      </w:r>
+      <w:proofErr w:type="spellStart"/>
+      <w:r>
+        <w:rPr>
+          <w:rFonts w:ascii="Times New Roman" w:hAnsi="Times New Roman" w:cs="Times New Roman"/>
+          <w:b/>
+          <w:bCs/>
+          <w:color w:val="auto"/>
+          <w:sz w:val="24"/>
+          <w:szCs w:val="24"/>
+          <w:u w:val="single"/>
+        </w:rPr>
+        <w:t>Details</w:t>
       </w:r>
       <w:bookmarkEnd w:id="16"/>
+      <w:r>
+        <w:rPr>
+          <w:rFonts w:ascii="Times New Roman" w:hAnsi="Times New Roman" w:cs="Times New Roman"/>
+          <w:b/>
+          <w:bCs/>
+          <w:color w:val="auto"/>
+          <w:sz w:val="24"/>
+          <w:szCs w:val="24"/>
+          <w:u w:val="single"/>
+        </w:rPr>
+        <w:t>s</w:t>
+      </w:r>
+      <w:proofErr w:type="spellEnd"/>
     </w:p>
     <w:p>
       <w:pPr>
@@ -11008,7 +11456,7 @@
       </w:pPr>
     </w:p>
     <w:sectPr>
-      <w:headerReference w:type="default" r:id="rId18"/>
+      <w:headerReference w:type="default" r:id="rId23"/>
       <w:pgSz w:w="12240" w:h="15840"/>
       <w:pgMar w:top="1440" w:right="1440" w:bottom="1440" w:left="1440" w:header="720" w:footer="720" w:gutter="0"/>
       <w:pgNumType w:start="0"/>
@@ -11080,7 +11528,6 @@
         <w:docPartUnique/>
       </w:docPartObj>
     </w:sdtPr>
-    <w:sdtEndPr/>
     <w:sdtContent>
       <w:p>
         <w:pPr>
@@ -12402,7 +12849,6 @@
   <w:style w:type="character" w:default="1" w:styleId="DefaultParagraphFont">
     <w:name w:val="Default Paragraph Font"/>
     <w:uiPriority w:val="1"/>
-    <w:semiHidden/>
     <w:unhideWhenUsed/>
   </w:style>
   <w:style w:type="table" w:default="1" w:styleId="TableNormal">

</xml_diff>

<commit_message>
added team details and workflow authentication
</commit_message>
<xml_diff>
--- a/Requirements/Group2_CMSC-4900_Requirements.docx
+++ b/Requirements/Group2_CMSC-4900_Requirements.docx
@@ -3118,25 +3118,7 @@
           <w:sz w:val="24"/>
           <w:szCs w:val="24"/>
         </w:rPr>
-        <w:t xml:space="preserve">roject </w:t>
-      </w:r>
-      <w:proofErr w:type="gramStart"/>
-      <w:r>
-        <w:rPr>
-          <w:rFonts w:ascii="Times New Roman" w:hAnsi="Times New Roman" w:cs="Times New Roman"/>
-          <w:sz w:val="24"/>
-          <w:szCs w:val="24"/>
-        </w:rPr>
-        <w:t>organization</w:t>
-      </w:r>
-      <w:proofErr w:type="gramEnd"/>
-      <w:r>
-        <w:rPr>
-          <w:rFonts w:ascii="Times New Roman" w:hAnsi="Times New Roman" w:cs="Times New Roman"/>
-          <w:sz w:val="24"/>
-          <w:szCs w:val="24"/>
-        </w:rPr>
-        <w:t xml:space="preserve">. </w:t>
+        <w:t xml:space="preserve">roject organization. </w:t>
       </w:r>
       <w:r>
         <w:rPr>
@@ -3785,18 +3767,8 @@
           <w:sz w:val="24"/>
           <w:szCs w:val="24"/>
         </w:rPr>
-        <w:t xml:space="preserve">The third client-side feature will be </w:t>
-      </w:r>
-      <w:proofErr w:type="gramStart"/>
-      <w:r>
-        <w:rPr>
-          <w:rFonts w:ascii="Times New Roman" w:hAnsi="Times New Roman" w:cs="Times New Roman"/>
-          <w:sz w:val="24"/>
-          <w:szCs w:val="24"/>
-        </w:rPr>
-        <w:t>a leaderboard</w:t>
-      </w:r>
-      <w:proofErr w:type="gramEnd"/>
+        <w:t>The third client-side feature will be a leaderboard</w:t>
+      </w:r>
       <w:r>
         <w:rPr>
           <w:rFonts w:ascii="Times New Roman" w:hAnsi="Times New Roman" w:cs="Times New Roman"/>
@@ -4182,25 +4154,7 @@
           <w:sz w:val="24"/>
           <w:szCs w:val="24"/>
         </w:rPr>
-        <w:t xml:space="preserve">designated </w:t>
-      </w:r>
-      <w:proofErr w:type="gramStart"/>
-      <w:r>
-        <w:rPr>
-          <w:rFonts w:ascii="Times New Roman" w:hAnsi="Times New Roman" w:cs="Times New Roman"/>
-          <w:sz w:val="24"/>
-          <w:szCs w:val="24"/>
-        </w:rPr>
-        <w:t>topic</w:t>
-      </w:r>
-      <w:proofErr w:type="gramEnd"/>
-      <w:r>
-        <w:rPr>
-          <w:rFonts w:ascii="Times New Roman" w:hAnsi="Times New Roman" w:cs="Times New Roman"/>
-          <w:sz w:val="24"/>
-          <w:szCs w:val="24"/>
-        </w:rPr>
-        <w:t>. The following tabular representation demonstrates the selection each</w:t>
+        <w:t>designated topic. The following tabular representation demonstrates the selection each</w:t>
       </w:r>
       <w:r>
         <w:rPr>
@@ -6397,7 +6351,6 @@
         </w:rPr>
         <w:t xml:space="preserve">omplete blueprint of project features </w:t>
       </w:r>
-      <w:proofErr w:type="gramStart"/>
       <w:r>
         <w:rPr>
           <w:rFonts w:ascii="Times New Roman" w:hAnsi="Times New Roman" w:cs="Times New Roman"/>
@@ -6412,16 +6365,7 @@
           <w:sz w:val="24"/>
           <w:szCs w:val="24"/>
         </w:rPr>
-        <w:t>e</w:t>
-      </w:r>
-      <w:proofErr w:type="gramEnd"/>
-      <w:r>
-        <w:rPr>
-          <w:rFonts w:ascii="Times New Roman" w:hAnsi="Times New Roman" w:cs="Times New Roman"/>
-          <w:sz w:val="24"/>
-          <w:szCs w:val="24"/>
-        </w:rPr>
-        <w:t xml:space="preserve"> </w:t>
+        <w:t xml:space="preserve">e </w:t>
       </w:r>
       <w:r>
         <w:rPr>
@@ -6595,25 +6539,7 @@
           <w:sz w:val="24"/>
           <w:szCs w:val="24"/>
         </w:rPr>
-        <w:t>Included in the Vulcan Activity Tracker UML are four sections</w:t>
-      </w:r>
-      <w:proofErr w:type="gramStart"/>
-      <w:r>
-        <w:rPr>
-          <w:rFonts w:ascii="Times New Roman" w:hAnsi="Times New Roman" w:cs="Times New Roman"/>
-          <w:sz w:val="24"/>
-          <w:szCs w:val="24"/>
-        </w:rPr>
-        <w:t>:  User</w:t>
-      </w:r>
-      <w:proofErr w:type="gramEnd"/>
-      <w:r>
-        <w:rPr>
-          <w:rFonts w:ascii="Times New Roman" w:hAnsi="Times New Roman" w:cs="Times New Roman"/>
-          <w:sz w:val="24"/>
-          <w:szCs w:val="24"/>
-        </w:rPr>
-        <w:t xml:space="preserve"> Interface Interaction, Data</w:t>
+        <w:t>Included in the Vulcan Activity Tracker UML are four sections:  User Interface Interaction, Data</w:t>
       </w:r>
       <w:r>
         <w:rPr>
@@ -6677,25 +6603,7 @@
           <w:sz w:val="24"/>
           <w:szCs w:val="24"/>
         </w:rPr>
-        <w:t xml:space="preserve"> how a user </w:t>
-      </w:r>
-      <w:proofErr w:type="gramStart"/>
-      <w:r>
-        <w:rPr>
-          <w:rFonts w:ascii="Times New Roman" w:hAnsi="Times New Roman" w:cs="Times New Roman"/>
-          <w:sz w:val="24"/>
-          <w:szCs w:val="24"/>
-        </w:rPr>
-        <w:t>is intended</w:t>
-      </w:r>
-      <w:proofErr w:type="gramEnd"/>
-      <w:r>
-        <w:rPr>
-          <w:rFonts w:ascii="Times New Roman" w:hAnsi="Times New Roman" w:cs="Times New Roman"/>
-          <w:sz w:val="24"/>
-          <w:szCs w:val="24"/>
-        </w:rPr>
-        <w:t xml:space="preserve"> to interact with the platform</w:t>
+        <w:t xml:space="preserve"> how a user is intended to interact with the platform</w:t>
       </w:r>
       <w:r>
         <w:rPr>
@@ -6751,25 +6659,7 @@
           <w:sz w:val="24"/>
           <w:szCs w:val="24"/>
         </w:rPr>
-        <w:t xml:space="preserve">application. Finally, </w:t>
-      </w:r>
-      <w:proofErr w:type="gramStart"/>
-      <w:r>
-        <w:rPr>
-          <w:rFonts w:ascii="Times New Roman" w:hAnsi="Times New Roman" w:cs="Times New Roman"/>
-          <w:sz w:val="24"/>
-          <w:szCs w:val="24"/>
-        </w:rPr>
-        <w:t>the UML</w:t>
-      </w:r>
-      <w:proofErr w:type="gramEnd"/>
-      <w:r>
-        <w:rPr>
-          <w:rFonts w:ascii="Times New Roman" w:hAnsi="Times New Roman" w:cs="Times New Roman"/>
-          <w:sz w:val="24"/>
-          <w:szCs w:val="24"/>
-        </w:rPr>
-        <w:t xml:space="preserve"> shows how users can interact socially with other users through internet connection.</w:t>
+        <w:t>application. Finally, the UML shows how users can interact socially with other users through internet connection.</w:t>
       </w:r>
     </w:p>
     <w:p>
@@ -7341,23 +7231,13 @@
         </w:rPr>
         <w:t xml:space="preserve"> </w:t>
       </w:r>
-      <w:proofErr w:type="gramStart"/>
-      <w:r>
-        <w:rPr>
-          <w:rFonts w:ascii="Times New Roman" w:hAnsi="Times New Roman" w:cs="Times New Roman"/>
-          <w:sz w:val="24"/>
-          <w:szCs w:val="24"/>
-        </w:rPr>
-        <w:t>alphabetic</w:t>
-      </w:r>
-      <w:proofErr w:type="gramEnd"/>
-      <w:r>
-        <w:rPr>
-          <w:rFonts w:ascii="Times New Roman" w:hAnsi="Times New Roman" w:cs="Times New Roman"/>
-          <w:sz w:val="24"/>
-          <w:szCs w:val="24"/>
-        </w:rPr>
-        <w:t xml:space="preserve">, or alphanumeric. </w:t>
+      <w:r>
+        <w:rPr>
+          <w:rFonts w:ascii="Times New Roman" w:hAnsi="Times New Roman" w:cs="Times New Roman"/>
+          <w:sz w:val="24"/>
+          <w:szCs w:val="24"/>
+        </w:rPr>
+        <w:t xml:space="preserve">alphabetic, or alphanumeric. </w:t>
       </w:r>
       <w:r>
         <w:rPr>
@@ -8345,43 +8225,7 @@
           <w:sz w:val="24"/>
           <w:szCs w:val="24"/>
         </w:rPr>
-        <w:t xml:space="preserve">, which can then lead to </w:t>
-      </w:r>
-      <w:proofErr w:type="gramStart"/>
-      <w:r>
-        <w:rPr>
-          <w:rFonts w:ascii="Times New Roman" w:hAnsi="Times New Roman" w:cs="Times New Roman"/>
-          <w:sz w:val="24"/>
-          <w:szCs w:val="24"/>
-        </w:rPr>
-        <w:t>the accurate</w:t>
-      </w:r>
-      <w:proofErr w:type="gramEnd"/>
-      <w:r>
-        <w:rPr>
-          <w:rFonts w:ascii="Times New Roman" w:hAnsi="Times New Roman" w:cs="Times New Roman"/>
-          <w:sz w:val="24"/>
-          <w:szCs w:val="24"/>
-        </w:rPr>
-        <w:t xml:space="preserve"> data being displayed for </w:t>
-      </w:r>
-      <w:proofErr w:type="gramStart"/>
-      <w:r>
-        <w:rPr>
-          <w:rFonts w:ascii="Times New Roman" w:hAnsi="Times New Roman" w:cs="Times New Roman"/>
-          <w:sz w:val="24"/>
-          <w:szCs w:val="24"/>
-        </w:rPr>
-        <w:t>all of</w:t>
-      </w:r>
-      <w:proofErr w:type="gramEnd"/>
-      <w:r>
-        <w:rPr>
-          <w:rFonts w:ascii="Times New Roman" w:hAnsi="Times New Roman" w:cs="Times New Roman"/>
-          <w:sz w:val="24"/>
-          <w:szCs w:val="24"/>
-        </w:rPr>
-        <w:t xml:space="preserve"> those users’ friends on the app to view</w:t>
+        <w:t>, which can then lead to the accurate data being displayed for all of those users’ friends on the app to view</w:t>
       </w:r>
       <w:r>
         <w:rPr>
@@ -8610,23 +8454,13 @@
         </w:rPr>
         <w:t xml:space="preserve">To provide </w:t>
       </w:r>
-      <w:proofErr w:type="gramStart"/>
-      <w:r>
-        <w:rPr>
-          <w:rFonts w:ascii="Times New Roman" w:hAnsi="Times New Roman" w:cs="Times New Roman"/>
-          <w:sz w:val="24"/>
-          <w:szCs w:val="24"/>
-        </w:rPr>
-        <w:t>a smooth</w:t>
-      </w:r>
-      <w:proofErr w:type="gramEnd"/>
-      <w:r>
-        <w:rPr>
-          <w:rFonts w:ascii="Times New Roman" w:hAnsi="Times New Roman" w:cs="Times New Roman"/>
-          <w:sz w:val="24"/>
-          <w:szCs w:val="24"/>
-        </w:rPr>
-        <w:t xml:space="preserve"> user experience </w:t>
+      <w:r>
+        <w:rPr>
+          <w:rFonts w:ascii="Times New Roman" w:hAnsi="Times New Roman" w:cs="Times New Roman"/>
+          <w:sz w:val="24"/>
+          <w:szCs w:val="24"/>
+        </w:rPr>
+        <w:t xml:space="preserve">a smooth user experience </w:t>
       </w:r>
       <w:r>
         <w:rPr>
@@ -9705,21 +9539,7 @@
         <w:rPr>
           <w:rFonts w:ascii="Times New Roman" w:hAnsi="Times New Roman" w:cs="Times New Roman"/>
         </w:rPr>
-        <w:t xml:space="preserve"> </w:t>
-      </w:r>
-      <w:proofErr w:type="gramStart"/>
-      <w:r>
-        <w:rPr>
-          <w:rFonts w:ascii="Times New Roman" w:hAnsi="Times New Roman" w:cs="Times New Roman"/>
-        </w:rPr>
-        <w:t>deliverable</w:t>
-      </w:r>
-      <w:proofErr w:type="gramEnd"/>
-      <w:r>
-        <w:rPr>
-          <w:rFonts w:ascii="Times New Roman" w:hAnsi="Times New Roman" w:cs="Times New Roman"/>
-        </w:rPr>
-        <w:t xml:space="preserve"> is completed, and all goals are met.</w:t>
+        <w:t xml:space="preserve"> deliverable is completed, and all goals are met.</w:t>
       </w:r>
     </w:p>
     <w:p>
@@ -9793,21 +9613,7 @@
         <w:rPr>
           <w:rFonts w:ascii="Times New Roman" w:hAnsi="Times New Roman" w:cs="Times New Roman"/>
         </w:rPr>
-        <w:t xml:space="preserve">provide insight on project functionality and defined method of use. It will provide education </w:t>
-      </w:r>
-      <w:proofErr w:type="gramStart"/>
-      <w:r>
-        <w:rPr>
-          <w:rFonts w:ascii="Times New Roman" w:hAnsi="Times New Roman" w:cs="Times New Roman"/>
-        </w:rPr>
-        <w:t>to</w:t>
-      </w:r>
-      <w:proofErr w:type="gramEnd"/>
-      <w:r>
-        <w:rPr>
-          <w:rFonts w:ascii="Times New Roman" w:hAnsi="Times New Roman" w:cs="Times New Roman"/>
-        </w:rPr>
-        <w:t xml:space="preserve"> proposed users</w:t>
+        <w:t>provide insight on project functionality and defined method of use. It will provide education to proposed users</w:t>
       </w:r>
       <w:r>
         <w:rPr>
@@ -9905,25 +9711,7 @@
           <w:sz w:val="24"/>
           <w:szCs w:val="24"/>
         </w:rPr>
-        <w:t xml:space="preserve">highest quality </w:t>
-      </w:r>
-      <w:proofErr w:type="gramStart"/>
-      <w:r>
-        <w:rPr>
-          <w:rFonts w:ascii="Times New Roman" w:hAnsi="Times New Roman" w:cs="Times New Roman"/>
-          <w:sz w:val="24"/>
-          <w:szCs w:val="24"/>
-        </w:rPr>
-        <w:t>deliverable</w:t>
-      </w:r>
-      <w:proofErr w:type="gramEnd"/>
-      <w:r>
-        <w:rPr>
-          <w:rFonts w:ascii="Times New Roman" w:hAnsi="Times New Roman" w:cs="Times New Roman"/>
-          <w:sz w:val="24"/>
-          <w:szCs w:val="24"/>
-        </w:rPr>
-        <w:t xml:space="preserve">, this document was carefully </w:t>
+        <w:t xml:space="preserve">highest quality deliverable, this document was carefully </w:t>
       </w:r>
       <w:r>
         <w:rPr>
@@ -10022,33 +9810,15 @@
           <w:sz w:val="24"/>
           <w:szCs w:val="24"/>
         </w:rPr>
-        <w:t xml:space="preserve"> tasks and frameworks. Branch policies will be implemented. Main branch will </w:t>
-      </w:r>
-      <w:proofErr w:type="gramStart"/>
-      <w:r>
-        <w:rPr>
-          <w:rFonts w:ascii="Times New Roman" w:hAnsi="Times New Roman" w:cs="Times New Roman"/>
-          <w:sz w:val="24"/>
-          <w:szCs w:val="24"/>
-        </w:rPr>
-        <w:t xml:space="preserve">hold </w:t>
-      </w:r>
-      <w:r>
-        <w:rPr>
-          <w:rFonts w:ascii="Times New Roman" w:hAnsi="Times New Roman" w:cs="Times New Roman"/>
-          <w:sz w:val="24"/>
-          <w:szCs w:val="24"/>
-        </w:rPr>
-        <w:t>a working deliverable project at all times</w:t>
-      </w:r>
-      <w:proofErr w:type="gramEnd"/>
-      <w:r>
-        <w:rPr>
-          <w:rFonts w:ascii="Times New Roman" w:hAnsi="Times New Roman" w:cs="Times New Roman"/>
-          <w:sz w:val="24"/>
-          <w:szCs w:val="24"/>
-        </w:rPr>
-        <w:t xml:space="preserve">. This means that the code on </w:t>
+        <w:t xml:space="preserve"> tasks and frameworks. Branch policies will be implemented. Main branch will hold </w:t>
+      </w:r>
+      <w:r>
+        <w:rPr>
+          <w:rFonts w:ascii="Times New Roman" w:hAnsi="Times New Roman" w:cs="Times New Roman"/>
+          <w:sz w:val="24"/>
+          <w:szCs w:val="24"/>
+        </w:rPr>
+        <w:t xml:space="preserve">a working deliverable project at all times. This means that the code on </w:t>
       </w:r>
       <w:r>
         <w:rPr>
@@ -10130,7 +9900,6 @@
         </w:rPr>
         <w:t xml:space="preserve"> branch for development. These branches must be formatted in </w:t>
       </w:r>
-      <w:proofErr w:type="gramStart"/>
       <w:r>
         <w:rPr>
           <w:rFonts w:ascii="Times New Roman" w:hAnsi="Times New Roman" w:cs="Times New Roman"/>
@@ -10139,9 +9908,8 @@
           <w:sz w:val="24"/>
           <w:szCs w:val="24"/>
         </w:rPr>
-        <w:t>memberName</w:t>
-      </w:r>
-      <w:proofErr w:type="gramEnd"/>
+        <w:t>memberName/</w:t>
+      </w:r>
       <w:r>
         <w:rPr>
           <w:rFonts w:ascii="Times New Roman" w:hAnsi="Times New Roman" w:cs="Times New Roman"/>
@@ -10150,7 +9918,7 @@
           <w:sz w:val="24"/>
           <w:szCs w:val="24"/>
         </w:rPr>
-        <w:t>/</w:t>
+        <w:t>feature</w:t>
       </w:r>
       <w:r>
         <w:rPr>
@@ -10160,16 +9928,6 @@
           <w:sz w:val="24"/>
           <w:szCs w:val="24"/>
         </w:rPr>
-        <w:t>feature</w:t>
-      </w:r>
-      <w:r>
-        <w:rPr>
-          <w:rFonts w:ascii="Times New Roman" w:hAnsi="Times New Roman" w:cs="Times New Roman"/>
-          <w:i/>
-          <w:iCs/>
-          <w:sz w:val="24"/>
-          <w:szCs w:val="24"/>
-        </w:rPr>
         <w:t xml:space="preserve"> </w:t>
       </w:r>
       <w:r>
@@ -10186,51 +9944,15 @@
           <w:sz w:val="24"/>
           <w:szCs w:val="24"/>
         </w:rPr>
-        <w:t xml:space="preserve">tracking. When a feature is completed, a Pull Request (PR) must be main </w:t>
-      </w:r>
-      <w:proofErr w:type="gramStart"/>
-      <w:r>
-        <w:rPr>
-          <w:rFonts w:ascii="Times New Roman" w:hAnsi="Times New Roman" w:cs="Times New Roman"/>
-          <w:sz w:val="24"/>
-          <w:szCs w:val="24"/>
-        </w:rPr>
-        <w:t>to merge</w:t>
-      </w:r>
-      <w:proofErr w:type="gramEnd"/>
-      <w:r>
-        <w:rPr>
-          <w:rFonts w:ascii="Times New Roman" w:hAnsi="Times New Roman" w:cs="Times New Roman"/>
-          <w:sz w:val="24"/>
-          <w:szCs w:val="24"/>
-        </w:rPr>
-        <w:t xml:space="preserve"> the </w:t>
-      </w:r>
-      <w:r>
-        <w:rPr>
-          <w:rFonts w:ascii="Times New Roman" w:hAnsi="Times New Roman" w:cs="Times New Roman"/>
-          <w:sz w:val="24"/>
-          <w:szCs w:val="24"/>
-        </w:rPr>
-        <w:t xml:space="preserve">team </w:t>
-      </w:r>
-      <w:proofErr w:type="gramStart"/>
-      <w:r>
-        <w:rPr>
-          <w:rFonts w:ascii="Times New Roman" w:hAnsi="Times New Roman" w:cs="Times New Roman"/>
-          <w:sz w:val="24"/>
-          <w:szCs w:val="24"/>
-        </w:rPr>
-        <w:t>members</w:t>
-      </w:r>
-      <w:proofErr w:type="gramEnd"/>
-      <w:r>
-        <w:rPr>
-          <w:rFonts w:ascii="Times New Roman" w:hAnsi="Times New Roman" w:cs="Times New Roman"/>
-          <w:sz w:val="24"/>
-          <w:szCs w:val="24"/>
-        </w:rPr>
-        <w:t xml:space="preserve"> branch into Main. This must only be approved when code is thoroughly tested, executable, and </w:t>
+        <w:t xml:space="preserve">tracking. When a feature is completed, a Pull Request (PR) must be main to merge the </w:t>
+      </w:r>
+      <w:r>
+        <w:rPr>
+          <w:rFonts w:ascii="Times New Roman" w:hAnsi="Times New Roman" w:cs="Times New Roman"/>
+          <w:sz w:val="24"/>
+          <w:szCs w:val="24"/>
+        </w:rPr>
+        <w:t xml:space="preserve">team members branch into Main. This must only be approved when code is thoroughly tested, executable, and </w:t>
       </w:r>
       <w:r>
         <w:rPr>
@@ -10597,23 +10319,13 @@
           <w:szCs w:val="24"/>
         </w:rPr>
       </w:pPr>
-      <w:proofErr w:type="gramStart"/>
-      <w:r>
-        <w:rPr>
-          <w:rFonts w:ascii="Times New Roman" w:hAnsi="Times New Roman" w:cs="Times New Roman"/>
-          <w:sz w:val="24"/>
-          <w:szCs w:val="24"/>
-        </w:rPr>
-        <w:t>The Run</w:t>
-      </w:r>
-      <w:proofErr w:type="gramEnd"/>
-      <w:r>
-        <w:rPr>
-          <w:rFonts w:ascii="Times New Roman" w:hAnsi="Times New Roman" w:cs="Times New Roman"/>
-          <w:sz w:val="24"/>
-          <w:szCs w:val="24"/>
-        </w:rPr>
-        <w:t xml:space="preserve"> Buddy Ltd. (2022). </w:t>
+      <w:r>
+        <w:rPr>
+          <w:rFonts w:ascii="Times New Roman" w:hAnsi="Times New Roman" w:cs="Times New Roman"/>
+          <w:sz w:val="24"/>
+          <w:szCs w:val="24"/>
+        </w:rPr>
+        <w:t>The Run Buddy Ltd. (2022). </w:t>
       </w:r>
       <w:r>
         <w:rPr>
@@ -10967,10 +10679,7 @@
         <w:t>Short for Application Programming Interface, a connection between computers or computer programs that offer services to other pieces of software</w:t>
       </w:r>
       <w:r>
-        <w:t xml:space="preserve">. </w:t>
-      </w:r>
-      <w:r>
-        <w:t xml:space="preserve">(site for citation -  </w:t>
+        <w:t xml:space="preserve">. (site for citation -  </w:t>
       </w:r>
       <w:hyperlink r:id="rId18" w:history="1">
         <w:r>
@@ -11006,32 +10715,15 @@
         <w:t xml:space="preserve">Abbreviation for Pull Request. </w:t>
       </w:r>
       <w:r>
-        <w:t xml:space="preserve">A pull request is a request to merge changes from one branch into another branch in a Git repository. Typically, pull requests are used in collaborative workflows where multiple developers work on different features or fixes in separate branches. </w:t>
-      </w:r>
-      <w:r>
-        <w:t>(site for citation</w:t>
-      </w:r>
-      <w:r>
-        <w:t xml:space="preserve"> - </w:t>
-      </w:r>
-      <w:r>
-        <w:t xml:space="preserve"> </w:t>
+        <w:t xml:space="preserve">A pull request is a request to merge changes from one branch into another branch in a Git repository. Typically, pull requests are used in collaborative workflows where multiple developers work on different features or fixes in separate branches. (site for citation -  </w:t>
       </w:r>
       <w:hyperlink r:id="rId19" w:anchor="what-is-a-git-pull-request" w:history="1">
         <w:r>
           <w:rPr>
             <w:rStyle w:val="Hyperlink"/>
           </w:rPr>
-          <w:t xml:space="preserve">Git Pull Request - </w:t>
+          <w:t>Git Pull Request - GeeksforGeeks</w:t>
         </w:r>
-        <w:proofErr w:type="spellStart"/>
-        <w:r>
-          <w:rPr>
-            <w:rStyle w:val="Hyperlink"/>
-          </w:rPr>
-          <w:t>GeeksforGeeks</w:t>
-        </w:r>
-        <w:proofErr w:type="spellEnd"/>
       </w:hyperlink>
       <w:r>
         <w:t>)</w:t>
@@ -11056,15 +10748,7 @@
         <w:t xml:space="preserve"> – </w:t>
       </w:r>
       <w:r>
-        <w:t xml:space="preserve">A distributed version control software system that </w:t>
-      </w:r>
-      <w:proofErr w:type="gramStart"/>
-      <w:r>
-        <w:t>is capable of managing</w:t>
-      </w:r>
-      <w:proofErr w:type="gramEnd"/>
-      <w:r>
-        <w:t xml:space="preserve"> versions of source code or data. It is often used to control source code by programmers who are developing software collaboratively. (site for citation - </w:t>
+        <w:t xml:space="preserve">A distributed version control software system that is capable of managing versions of source code or data. It is often used to control source code by programmers who are developing software collaboratively. (site for citation - </w:t>
       </w:r>
       <w:hyperlink r:id="rId20" w:history="1">
         <w:r>
@@ -11143,16 +10827,8 @@
           <w:rPr>
             <w:rStyle w:val="Hyperlink"/>
           </w:rPr>
-          <w:t xml:space="preserve">Unified Modeling Language (UML) Diagrams - </w:t>
+          <w:t>Unified Modeling Language (UML) Diagrams - GeeksforGeeks</w:t>
         </w:r>
-        <w:proofErr w:type="spellStart"/>
-        <w:r>
-          <w:rPr>
-            <w:rStyle w:val="Hyperlink"/>
-          </w:rPr>
-          <w:t>GeeksforGeeks</w:t>
-        </w:r>
-        <w:proofErr w:type="spellEnd"/>
       </w:hyperlink>
       <w:r>
         <w:t>)</w:t>
@@ -11239,9 +10915,9 @@
           <w:szCs w:val="24"/>
           <w:u w:val="single"/>
         </w:rPr>
-        <w:t xml:space="preserve">am </w:t>
-      </w:r>
-      <w:proofErr w:type="spellStart"/>
+        <w:t>am Detail</w:t>
+      </w:r>
+      <w:bookmarkEnd w:id="16"/>
       <w:r>
         <w:rPr>
           <w:rFonts w:ascii="Times New Roman" w:hAnsi="Times New Roman" w:cs="Times New Roman"/>
@@ -11252,10 +10928,542 @@
           <w:szCs w:val="24"/>
           <w:u w:val="single"/>
         </w:rPr>
-        <w:t>Details</w:t>
-      </w:r>
-      <w:bookmarkEnd w:id="16"/>
-      <w:r>
+        <w:t>s</w:t>
+      </w:r>
+    </w:p>
+    <w:p>
+      <w:pPr>
+        <w:spacing w:line="480" w:lineRule="auto"/>
+        <w:ind w:firstLine="720"/>
+        <w:rPr>
+          <w:rFonts w:ascii="Times New Roman" w:hAnsi="Times New Roman" w:cs="Times New Roman"/>
+          <w:sz w:val="24"/>
+          <w:szCs w:val="24"/>
+        </w:rPr>
+      </w:pPr>
+      <w:r>
+        <w:rPr>
+          <w:rFonts w:ascii="Times New Roman" w:hAnsi="Times New Roman" w:cs="Times New Roman"/>
+          <w:sz w:val="24"/>
+          <w:szCs w:val="24"/>
+        </w:rPr>
+        <w:t>This requirement document was developed</w:t>
+      </w:r>
+      <w:r>
+        <w:rPr>
+          <w:rFonts w:ascii="Times New Roman" w:hAnsi="Times New Roman" w:cs="Times New Roman"/>
+          <w:sz w:val="24"/>
+          <w:szCs w:val="24"/>
+        </w:rPr>
+        <w:t xml:space="preserve"> </w:t>
+      </w:r>
+      <w:r>
+        <w:rPr>
+          <w:rFonts w:ascii="Times New Roman" w:hAnsi="Times New Roman" w:cs="Times New Roman"/>
+          <w:sz w:val="24"/>
+          <w:szCs w:val="24"/>
+        </w:rPr>
+        <w:t>through</w:t>
+      </w:r>
+      <w:r>
+        <w:rPr>
+          <w:rFonts w:ascii="Times New Roman" w:hAnsi="Times New Roman" w:cs="Times New Roman"/>
+          <w:sz w:val="24"/>
+          <w:szCs w:val="24"/>
+        </w:rPr>
+        <w:t xml:space="preserve"> the </w:t>
+      </w:r>
+      <w:r>
+        <w:rPr>
+          <w:rFonts w:ascii="Times New Roman" w:hAnsi="Times New Roman" w:cs="Times New Roman"/>
+          <w:sz w:val="24"/>
+          <w:szCs w:val="24"/>
+        </w:rPr>
+        <w:t>collaboration</w:t>
+      </w:r>
+      <w:r>
+        <w:rPr>
+          <w:rFonts w:ascii="Times New Roman" w:hAnsi="Times New Roman" w:cs="Times New Roman"/>
+          <w:sz w:val="24"/>
+          <w:szCs w:val="24"/>
+        </w:rPr>
+        <w:t xml:space="preserve"> of all team members of group </w:t>
+      </w:r>
+      <w:r>
+        <w:rPr>
+          <w:rFonts w:ascii="Times New Roman" w:hAnsi="Times New Roman" w:cs="Times New Roman"/>
+          <w:sz w:val="24"/>
+          <w:szCs w:val="24"/>
+        </w:rPr>
+        <w:t xml:space="preserve">2, </w:t>
+      </w:r>
+      <w:r>
+        <w:rPr>
+          <w:rFonts w:ascii="Times New Roman" w:hAnsi="Times New Roman" w:cs="Times New Roman"/>
+          <w:sz w:val="24"/>
+          <w:szCs w:val="24"/>
+        </w:rPr>
+        <w:t>under the leadership of Margo Bonal</w:t>
+      </w:r>
+      <w:r>
+        <w:rPr>
+          <w:rFonts w:ascii="Times New Roman" w:hAnsi="Times New Roman" w:cs="Times New Roman"/>
+          <w:sz w:val="24"/>
+          <w:szCs w:val="24"/>
+        </w:rPr>
+        <w:t xml:space="preserve">. The document </w:t>
+      </w:r>
+      <w:r>
+        <w:rPr>
+          <w:rFonts w:ascii="Times New Roman" w:hAnsi="Times New Roman" w:cs="Times New Roman"/>
+          <w:sz w:val="24"/>
+          <w:szCs w:val="24"/>
+        </w:rPr>
+        <w:t xml:space="preserve">was made with the combined efforts of the entire team over the course of the </w:t>
+      </w:r>
+      <w:r>
+        <w:rPr>
+          <w:rFonts w:ascii="Times New Roman" w:hAnsi="Times New Roman" w:cs="Times New Roman"/>
+          <w:sz w:val="24"/>
+          <w:szCs w:val="24"/>
+        </w:rPr>
+        <w:t>p</w:t>
+      </w:r>
+      <w:r>
+        <w:rPr>
+          <w:rFonts w:ascii="Times New Roman" w:hAnsi="Times New Roman" w:cs="Times New Roman"/>
+          <w:sz w:val="24"/>
+          <w:szCs w:val="24"/>
+        </w:rPr>
+        <w:t>roject timeline</w:t>
+      </w:r>
+      <w:r>
+        <w:rPr>
+          <w:rFonts w:ascii="Times New Roman" w:hAnsi="Times New Roman" w:cs="Times New Roman"/>
+          <w:sz w:val="24"/>
+          <w:szCs w:val="24"/>
+        </w:rPr>
+        <w:t>.</w:t>
+      </w:r>
+      <w:r>
+        <w:rPr>
+          <w:rFonts w:ascii="Times New Roman" w:hAnsi="Times New Roman" w:cs="Times New Roman"/>
+          <w:sz w:val="24"/>
+          <w:szCs w:val="24"/>
+        </w:rPr>
+        <w:t xml:space="preserve"> </w:t>
+      </w:r>
+      <w:r>
+        <w:rPr>
+          <w:rFonts w:ascii="Times New Roman" w:hAnsi="Times New Roman" w:cs="Times New Roman"/>
+          <w:sz w:val="24"/>
+          <w:szCs w:val="24"/>
+        </w:rPr>
+        <w:t>While each member contributed across various parts of the document</w:t>
+      </w:r>
+      <w:r>
+        <w:rPr>
+          <w:rFonts w:ascii="Times New Roman" w:hAnsi="Times New Roman" w:cs="Times New Roman"/>
+          <w:sz w:val="24"/>
+          <w:szCs w:val="24"/>
+        </w:rPr>
+        <w:t xml:space="preserve"> the prim</w:t>
+      </w:r>
+      <w:r>
+        <w:rPr>
+          <w:rFonts w:ascii="Times New Roman" w:hAnsi="Times New Roman" w:cs="Times New Roman"/>
+          <w:sz w:val="24"/>
+          <w:szCs w:val="24"/>
+        </w:rPr>
+        <w:t xml:space="preserve">ary </w:t>
+      </w:r>
+      <w:r>
+        <w:rPr>
+          <w:rFonts w:ascii="Times New Roman" w:hAnsi="Times New Roman" w:cs="Times New Roman"/>
+          <w:sz w:val="24"/>
+          <w:szCs w:val="24"/>
+        </w:rPr>
+        <w:t>contributors</w:t>
+      </w:r>
+      <w:r>
+        <w:rPr>
+          <w:rFonts w:ascii="Times New Roman" w:hAnsi="Times New Roman" w:cs="Times New Roman"/>
+          <w:sz w:val="24"/>
+          <w:szCs w:val="24"/>
+        </w:rPr>
+        <w:t xml:space="preserve"> for each section are listed below</w:t>
+      </w:r>
+      <w:r>
+        <w:rPr>
+          <w:rFonts w:ascii="Times New Roman" w:hAnsi="Times New Roman" w:cs="Times New Roman"/>
+          <w:sz w:val="24"/>
+          <w:szCs w:val="24"/>
+        </w:rPr>
+        <w:t>:</w:t>
+      </w:r>
+    </w:p>
+    <w:p>
+      <w:pPr>
+        <w:pStyle w:val="ListParagraph"/>
+        <w:numPr>
+          <w:ilvl w:val="0"/>
+          <w:numId w:val="6"/>
+        </w:numPr>
+        <w:spacing w:line="480" w:lineRule="auto"/>
+        <w:rPr>
+          <w:rFonts w:ascii="Times New Roman" w:hAnsi="Times New Roman" w:cs="Times New Roman"/>
+        </w:rPr>
+      </w:pPr>
+      <w:r>
+        <w:rPr>
+          <w:rFonts w:ascii="Times New Roman" w:hAnsi="Times New Roman" w:cs="Times New Roman"/>
+        </w:rPr>
+        <w:t>Margo Bonal:</w:t>
+      </w:r>
+      <w:r>
+        <w:rPr>
+          <w:rFonts w:ascii="Times New Roman" w:hAnsi="Times New Roman" w:cs="Times New Roman"/>
+        </w:rPr>
+        <w:t xml:space="preserve"> UML diagrams,</w:t>
+      </w:r>
+    </w:p>
+    <w:p>
+      <w:pPr>
+        <w:pStyle w:val="ListParagraph"/>
+        <w:numPr>
+          <w:ilvl w:val="0"/>
+          <w:numId w:val="6"/>
+        </w:numPr>
+        <w:spacing w:line="480" w:lineRule="auto"/>
+        <w:rPr>
+          <w:rFonts w:ascii="Times New Roman" w:hAnsi="Times New Roman" w:cs="Times New Roman"/>
+        </w:rPr>
+      </w:pPr>
+      <w:r>
+        <w:rPr>
+          <w:rFonts w:ascii="Times New Roman" w:hAnsi="Times New Roman" w:cs="Times New Roman"/>
+        </w:rPr>
+        <w:t>John Ger</w:t>
+      </w:r>
+      <w:r>
+        <w:rPr>
+          <w:rFonts w:ascii="Times New Roman" w:hAnsi="Times New Roman" w:cs="Times New Roman"/>
+        </w:rPr>
+        <w:t>e</w:t>
+      </w:r>
+      <w:r>
+        <w:rPr>
+          <w:rFonts w:ascii="Times New Roman" w:hAnsi="Times New Roman" w:cs="Times New Roman"/>
+        </w:rPr>
+        <w:t>ga</w:t>
+      </w:r>
+      <w:r>
+        <w:rPr>
+          <w:rFonts w:ascii="Times New Roman" w:hAnsi="Times New Roman" w:cs="Times New Roman"/>
+        </w:rPr>
+        <w:t>:</w:t>
+      </w:r>
+      <w:r>
+        <w:rPr>
+          <w:rFonts w:ascii="Times New Roman" w:hAnsi="Times New Roman" w:cs="Times New Roman"/>
+        </w:rPr>
+        <w:t xml:space="preserve"> Abstract</w:t>
+      </w:r>
+      <w:r>
+        <w:rPr>
+          <w:rFonts w:ascii="Times New Roman" w:hAnsi="Times New Roman" w:cs="Times New Roman"/>
+        </w:rPr>
+        <w:t>,</w:t>
+      </w:r>
+    </w:p>
+    <w:p>
+      <w:pPr>
+        <w:pStyle w:val="ListParagraph"/>
+        <w:numPr>
+          <w:ilvl w:val="0"/>
+          <w:numId w:val="6"/>
+        </w:numPr>
+        <w:spacing w:line="480" w:lineRule="auto"/>
+        <w:rPr>
+          <w:rFonts w:ascii="Times New Roman" w:hAnsi="Times New Roman" w:cs="Times New Roman"/>
+        </w:rPr>
+      </w:pPr>
+      <w:r>
+        <w:rPr>
+          <w:rFonts w:ascii="Times New Roman" w:hAnsi="Times New Roman" w:cs="Times New Roman"/>
+        </w:rPr>
+        <w:t>Luke Ruffing</w:t>
+      </w:r>
+    </w:p>
+    <w:p>
+      <w:pPr>
+        <w:spacing w:line="480" w:lineRule="auto"/>
+        <w:ind w:firstLine="720"/>
+        <w:rPr>
+          <w:rFonts w:ascii="Times New Roman" w:hAnsi="Times New Roman" w:cs="Times New Roman"/>
+          <w:sz w:val="24"/>
+          <w:szCs w:val="24"/>
+        </w:rPr>
+      </w:pPr>
+      <w:r>
+        <w:rPr>
+          <w:rFonts w:ascii="Times New Roman" w:hAnsi="Times New Roman" w:cs="Times New Roman"/>
+          <w:sz w:val="24"/>
+          <w:szCs w:val="24"/>
+        </w:rPr>
+        <w:t xml:space="preserve">The rest of the </w:t>
+      </w:r>
+      <w:r>
+        <w:rPr>
+          <w:rFonts w:ascii="Times New Roman" w:hAnsi="Times New Roman" w:cs="Times New Roman"/>
+          <w:sz w:val="24"/>
+          <w:szCs w:val="24"/>
+        </w:rPr>
+        <w:t>major sections of the document were completed</w:t>
+      </w:r>
+      <w:r>
+        <w:rPr>
+          <w:rFonts w:ascii="Times New Roman" w:hAnsi="Times New Roman" w:cs="Times New Roman"/>
+          <w:sz w:val="24"/>
+          <w:szCs w:val="24"/>
+        </w:rPr>
+        <w:t xml:space="preserve"> </w:t>
+      </w:r>
+      <w:r>
+        <w:rPr>
+          <w:rFonts w:ascii="Times New Roman" w:hAnsi="Times New Roman" w:cs="Times New Roman"/>
+          <w:sz w:val="24"/>
+          <w:szCs w:val="24"/>
+        </w:rPr>
+        <w:t>collaboratively</w:t>
+      </w:r>
+      <w:r>
+        <w:rPr>
+          <w:rFonts w:ascii="Times New Roman" w:hAnsi="Times New Roman" w:cs="Times New Roman"/>
+          <w:sz w:val="24"/>
+          <w:szCs w:val="24"/>
+        </w:rPr>
+        <w:t xml:space="preserve"> with all</w:t>
+      </w:r>
+      <w:r>
+        <w:rPr>
+          <w:rFonts w:ascii="Times New Roman" w:hAnsi="Times New Roman" w:cs="Times New Roman"/>
+          <w:sz w:val="24"/>
+          <w:szCs w:val="24"/>
+        </w:rPr>
+        <w:t xml:space="preserve"> </w:t>
+      </w:r>
+      <w:r>
+        <w:rPr>
+          <w:rFonts w:ascii="Times New Roman" w:hAnsi="Times New Roman" w:cs="Times New Roman"/>
+          <w:sz w:val="24"/>
+          <w:szCs w:val="24"/>
+        </w:rPr>
+        <w:t>members participating equally in discussions</w:t>
+      </w:r>
+      <w:r>
+        <w:rPr>
+          <w:rFonts w:ascii="Times New Roman" w:hAnsi="Times New Roman" w:cs="Times New Roman"/>
+          <w:sz w:val="24"/>
+          <w:szCs w:val="24"/>
+        </w:rPr>
+        <w:t>, decision making, and writing</w:t>
+      </w:r>
+      <w:r>
+        <w:rPr>
+          <w:rFonts w:ascii="Times New Roman" w:hAnsi="Times New Roman" w:cs="Times New Roman"/>
+          <w:sz w:val="24"/>
+          <w:szCs w:val="24"/>
+        </w:rPr>
+        <w:t xml:space="preserve">. This collaborative approach </w:t>
+      </w:r>
+      <w:r>
+        <w:rPr>
+          <w:rFonts w:ascii="Times New Roman" w:hAnsi="Times New Roman" w:cs="Times New Roman"/>
+          <w:sz w:val="24"/>
+          <w:szCs w:val="24"/>
+        </w:rPr>
+        <w:t xml:space="preserve">taken to completing the document </w:t>
+      </w:r>
+      <w:r>
+        <w:rPr>
+          <w:rFonts w:ascii="Times New Roman" w:hAnsi="Times New Roman" w:cs="Times New Roman"/>
+          <w:sz w:val="24"/>
+          <w:szCs w:val="24"/>
+        </w:rPr>
+        <w:t>allowed group to refine ideas and reach a co</w:t>
+      </w:r>
+      <w:r>
+        <w:rPr>
+          <w:rFonts w:ascii="Times New Roman" w:hAnsi="Times New Roman" w:cs="Times New Roman"/>
+          <w:sz w:val="24"/>
+          <w:szCs w:val="24"/>
+        </w:rPr>
+        <w:t xml:space="preserve">nsensus </w:t>
+      </w:r>
+      <w:r>
+        <w:rPr>
+          <w:rFonts w:ascii="Times New Roman" w:hAnsi="Times New Roman" w:cs="Times New Roman"/>
+          <w:sz w:val="24"/>
+          <w:szCs w:val="24"/>
+        </w:rPr>
+        <w:t>before making any</w:t>
+      </w:r>
+      <w:r>
+        <w:rPr>
+          <w:rFonts w:ascii="Times New Roman" w:hAnsi="Times New Roman" w:cs="Times New Roman"/>
+          <w:sz w:val="24"/>
+          <w:szCs w:val="24"/>
+        </w:rPr>
+        <w:t xml:space="preserve"> big decisions.</w:t>
+      </w:r>
+    </w:p>
+    <w:p>
+      <w:pPr>
+        <w:spacing w:line="480" w:lineRule="auto"/>
+        <w:ind w:firstLine="720"/>
+        <w:rPr>
+          <w:rFonts w:ascii="Times New Roman" w:hAnsi="Times New Roman" w:cs="Times New Roman"/>
+        </w:rPr>
+      </w:pPr>
+      <w:r>
+        <w:rPr>
+          <w:rFonts w:ascii="Times New Roman" w:hAnsi="Times New Roman" w:cs="Times New Roman"/>
+          <w:sz w:val="24"/>
+          <w:szCs w:val="24"/>
+        </w:rPr>
+        <w:t>In addition to</w:t>
+      </w:r>
+      <w:r>
+        <w:rPr>
+          <w:rFonts w:ascii="Times New Roman" w:hAnsi="Times New Roman" w:cs="Times New Roman"/>
+          <w:sz w:val="24"/>
+          <w:szCs w:val="24"/>
+        </w:rPr>
+        <w:t xml:space="preserve"> the writing of each section, all team members took part in</w:t>
+      </w:r>
+      <w:r>
+        <w:rPr>
+          <w:rFonts w:ascii="Times New Roman" w:hAnsi="Times New Roman" w:cs="Times New Roman"/>
+          <w:sz w:val="24"/>
+          <w:szCs w:val="24"/>
+        </w:rPr>
+        <w:t xml:space="preserve"> proof reading and formatting ensuring </w:t>
+      </w:r>
+      <w:r>
+        <w:rPr>
+          <w:rFonts w:ascii="Times New Roman" w:hAnsi="Times New Roman" w:cs="Times New Roman"/>
+          <w:sz w:val="24"/>
+          <w:szCs w:val="24"/>
+        </w:rPr>
+        <w:t>the creation of a clear</w:t>
+      </w:r>
+      <w:r>
+        <w:rPr>
+          <w:rFonts w:ascii="Times New Roman" w:hAnsi="Times New Roman" w:cs="Times New Roman"/>
+          <w:sz w:val="24"/>
+          <w:szCs w:val="24"/>
+        </w:rPr>
+        <w:t xml:space="preserve">, </w:t>
+      </w:r>
+      <w:r>
+        <w:rPr>
+          <w:rFonts w:ascii="Times New Roman" w:hAnsi="Times New Roman" w:cs="Times New Roman"/>
+          <w:sz w:val="24"/>
+          <w:szCs w:val="24"/>
+        </w:rPr>
+        <w:t xml:space="preserve">concise </w:t>
+      </w:r>
+      <w:r>
+        <w:rPr>
+          <w:rFonts w:ascii="Times New Roman" w:hAnsi="Times New Roman" w:cs="Times New Roman"/>
+          <w:sz w:val="24"/>
+          <w:szCs w:val="24"/>
+        </w:rPr>
+        <w:t>and well organized document. T</w:t>
+      </w:r>
+      <w:r>
+        <w:rPr>
+          <w:rFonts w:ascii="Times New Roman" w:hAnsi="Times New Roman" w:cs="Times New Roman"/>
+          <w:sz w:val="24"/>
+          <w:szCs w:val="24"/>
+        </w:rPr>
+        <w:t>ogether t</w:t>
+      </w:r>
+      <w:r>
+        <w:rPr>
+          <w:rFonts w:ascii="Times New Roman" w:hAnsi="Times New Roman" w:cs="Times New Roman"/>
+          <w:sz w:val="24"/>
+          <w:szCs w:val="24"/>
+        </w:rPr>
+        <w:t>he team worked t</w:t>
+      </w:r>
+      <w:r>
+        <w:rPr>
+          <w:rFonts w:ascii="Times New Roman" w:hAnsi="Times New Roman" w:cs="Times New Roman"/>
+          <w:sz w:val="24"/>
+          <w:szCs w:val="24"/>
+        </w:rPr>
+        <w:t>o check for</w:t>
+      </w:r>
+      <w:r>
+        <w:rPr>
+          <w:rFonts w:ascii="Times New Roman" w:hAnsi="Times New Roman" w:cs="Times New Roman"/>
+          <w:sz w:val="24"/>
+          <w:szCs w:val="24"/>
+        </w:rPr>
+        <w:t xml:space="preserve"> proper </w:t>
+      </w:r>
+      <w:r>
+        <w:rPr>
+          <w:rFonts w:ascii="Times New Roman" w:hAnsi="Times New Roman" w:cs="Times New Roman"/>
+          <w:sz w:val="24"/>
+          <w:szCs w:val="24"/>
+        </w:rPr>
+        <w:t>grammar</w:t>
+      </w:r>
+      <w:r>
+        <w:rPr>
+          <w:rFonts w:ascii="Times New Roman" w:hAnsi="Times New Roman" w:cs="Times New Roman"/>
+          <w:sz w:val="24"/>
+          <w:szCs w:val="24"/>
+        </w:rPr>
+        <w:t xml:space="preserve">, proper </w:t>
+      </w:r>
+      <w:r>
+        <w:rPr>
+          <w:rFonts w:ascii="Times New Roman" w:hAnsi="Times New Roman" w:cs="Times New Roman"/>
+          <w:sz w:val="24"/>
+          <w:szCs w:val="24"/>
+        </w:rPr>
+        <w:t>citation</w:t>
+      </w:r>
+      <w:r>
+        <w:rPr>
+          <w:rFonts w:ascii="Times New Roman" w:hAnsi="Times New Roman" w:cs="Times New Roman"/>
+          <w:sz w:val="24"/>
+          <w:szCs w:val="24"/>
+        </w:rPr>
+        <w:t>, and adherence to all formatting guidelines</w:t>
+      </w:r>
+      <w:r>
+        <w:rPr>
+          <w:rFonts w:ascii="Times New Roman" w:hAnsi="Times New Roman" w:cs="Times New Roman"/>
+          <w:sz w:val="24"/>
+          <w:szCs w:val="24"/>
+        </w:rPr>
+        <w:t>.</w:t>
+      </w:r>
+    </w:p>
+    <w:p>
+      <w:pPr>
+        <w:spacing w:line="480" w:lineRule="auto"/>
+        <w:ind w:firstLine="720"/>
+      </w:pPr>
+    </w:p>
+    <w:p>
+      <w:pPr>
+        <w:pStyle w:val="Heading1"/>
         <w:rPr>
           <w:rFonts w:ascii="Times New Roman" w:hAnsi="Times New Roman" w:cs="Times New Roman"/>
           <w:b/>
@@ -11265,16 +11473,17 @@
           <w:szCs w:val="24"/>
           <w:u w:val="single"/>
         </w:rPr>
-        <w:t>s</w:t>
-      </w:r>
-      <w:proofErr w:type="spellEnd"/>
-    </w:p>
-    <w:p>
-      <w:pPr>
-        <w:rPr>
-          <w:rFonts w:ascii="Times New Roman" w:hAnsi="Times New Roman" w:cs="Times New Roman"/>
-          <w:b/>
-          <w:bCs/>
+      </w:pPr>
+      <w:bookmarkStart w:id="17" w:name="_Toc210552448"/>
+    </w:p>
+    <w:p>
+      <w:pPr>
+        <w:pStyle w:val="Heading1"/>
+        <w:rPr>
+          <w:rFonts w:ascii="Times New Roman" w:hAnsi="Times New Roman" w:cs="Times New Roman"/>
+          <w:b/>
+          <w:bCs/>
+          <w:color w:val="auto"/>
           <w:sz w:val="24"/>
           <w:szCs w:val="24"/>
           <w:u w:val="single"/>
@@ -11294,7 +11503,6 @@
           <w:u w:val="single"/>
         </w:rPr>
       </w:pPr>
-      <w:bookmarkStart w:id="17" w:name="_Toc210552448"/>
       <w:r>
         <w:rPr>
           <w:rFonts w:ascii="Times New Roman" w:hAnsi="Times New Roman" w:cs="Times New Roman"/>
@@ -11347,6 +11555,437 @@
     </w:p>
     <w:p>
       <w:pPr>
+        <w:spacing w:line="480" w:lineRule="auto"/>
+        <w:ind w:firstLine="720"/>
+        <w:rPr>
+          <w:rFonts w:ascii="Times New Roman" w:hAnsi="Times New Roman" w:cs="Times New Roman"/>
+          <w:sz w:val="24"/>
+          <w:szCs w:val="24"/>
+        </w:rPr>
+      </w:pPr>
+      <w:r>
+        <w:rPr>
+          <w:rFonts w:ascii="Times New Roman" w:hAnsi="Times New Roman" w:cs="Times New Roman"/>
+          <w:sz w:val="24"/>
+          <w:szCs w:val="24"/>
+        </w:rPr>
+        <w:t>I,</w:t>
+      </w:r>
+      <w:r>
+        <w:rPr>
+          <w:rFonts w:ascii="Times New Roman" w:hAnsi="Times New Roman" w:cs="Times New Roman"/>
+          <w:sz w:val="24"/>
+          <w:szCs w:val="24"/>
+        </w:rPr>
+        <w:t xml:space="preserve"> </w:t>
+      </w:r>
+      <w:r>
+        <w:rPr>
+          <w:rFonts w:ascii="Times New Roman" w:hAnsi="Times New Roman" w:cs="Times New Roman"/>
+          <w:sz w:val="24"/>
+          <w:szCs w:val="24"/>
+        </w:rPr>
+        <w:t>Margo Bonal</w:t>
+      </w:r>
+      <w:r>
+        <w:rPr>
+          <w:rFonts w:ascii="Times New Roman" w:hAnsi="Times New Roman" w:cs="Times New Roman"/>
+          <w:sz w:val="24"/>
+          <w:szCs w:val="24"/>
+        </w:rPr>
+        <w:t xml:space="preserve"> </w:t>
+      </w:r>
+      <w:r>
+        <w:rPr>
+          <w:rFonts w:ascii="Times New Roman" w:hAnsi="Times New Roman" w:cs="Times New Roman"/>
+          <w:sz w:val="24"/>
+          <w:szCs w:val="24"/>
+        </w:rPr>
+        <w:t>confirm tha</w:t>
+      </w:r>
+      <w:r>
+        <w:rPr>
+          <w:rFonts w:ascii="Times New Roman" w:hAnsi="Times New Roman" w:cs="Times New Roman"/>
+          <w:sz w:val="24"/>
+          <w:szCs w:val="24"/>
+        </w:rPr>
+        <w:t>t all work I have contributed to this document has been to the best of my knowledge</w:t>
+      </w:r>
+      <w:r>
+        <w:rPr>
+          <w:rFonts w:ascii="Times New Roman" w:hAnsi="Times New Roman" w:cs="Times New Roman"/>
+          <w:sz w:val="24"/>
+          <w:szCs w:val="24"/>
+        </w:rPr>
+        <w:t xml:space="preserve"> completed with integrity and in accorda</w:t>
+      </w:r>
+      <w:r>
+        <w:rPr>
+          <w:rFonts w:ascii="Times New Roman" w:hAnsi="Times New Roman" w:cs="Times New Roman"/>
+          <w:sz w:val="24"/>
+          <w:szCs w:val="24"/>
+        </w:rPr>
+        <w:t xml:space="preserve">nce with </w:t>
+      </w:r>
+      <w:r>
+        <w:rPr>
+          <w:rFonts w:ascii="Times New Roman" w:hAnsi="Times New Roman" w:cs="Times New Roman"/>
+          <w:sz w:val="24"/>
+          <w:szCs w:val="24"/>
+        </w:rPr>
+        <w:t xml:space="preserve">the </w:t>
+      </w:r>
+      <w:r>
+        <w:rPr>
+          <w:rFonts w:ascii="Times New Roman" w:hAnsi="Times New Roman" w:cs="Times New Roman"/>
+          <w:sz w:val="24"/>
+          <w:szCs w:val="24"/>
+        </w:rPr>
+        <w:t xml:space="preserve">objectives and collaborative standards established by the team. </w:t>
+      </w:r>
+      <w:r>
+        <w:rPr>
+          <w:rFonts w:ascii="Times New Roman" w:hAnsi="Times New Roman" w:cs="Times New Roman"/>
+          <w:sz w:val="24"/>
+          <w:szCs w:val="24"/>
+        </w:rPr>
+        <w:t>And I attest that I will maintain these standards in all future contributions to this project.</w:t>
+      </w:r>
+    </w:p>
+    <w:p>
+      <w:pPr>
+        <w:spacing w:line="480" w:lineRule="auto"/>
+        <w:rPr>
+          <w:rFonts w:ascii="Times New Roman" w:hAnsi="Times New Roman" w:cs="Times New Roman"/>
+          <w:sz w:val="24"/>
+          <w:szCs w:val="24"/>
+        </w:rPr>
+      </w:pPr>
+    </w:p>
+    <w:p>
+      <w:pPr>
+        <w:spacing w:line="480" w:lineRule="auto"/>
+        <w:rPr>
+          <w:rFonts w:ascii="Times New Roman" w:hAnsi="Times New Roman" w:cs="Times New Roman"/>
+          <w:sz w:val="24"/>
+          <w:szCs w:val="24"/>
+        </w:rPr>
+      </w:pPr>
+      <w:r>
+        <w:rPr>
+          <w:rFonts w:ascii="Times New Roman" w:hAnsi="Times New Roman" w:cs="Times New Roman"/>
+          <w:sz w:val="24"/>
+          <w:szCs w:val="24"/>
+        </w:rPr>
+        <w:t>Signature:</w:t>
+      </w:r>
+      <w:r>
+        <w:rPr>
+          <w:rFonts w:ascii="Times New Roman" w:hAnsi="Times New Roman" w:cs="Times New Roman"/>
+          <w:sz w:val="24"/>
+          <w:szCs w:val="24"/>
+        </w:rPr>
+        <w:tab/>
+      </w:r>
+      <w:r>
+        <w:rPr>
+          <w:rFonts w:ascii="Times New Roman" w:hAnsi="Times New Roman" w:cs="Times New Roman"/>
+          <w:sz w:val="24"/>
+          <w:szCs w:val="24"/>
+        </w:rPr>
+        <w:tab/>
+      </w:r>
+      <w:r>
+        <w:rPr>
+          <w:rFonts w:ascii="Times New Roman" w:hAnsi="Times New Roman" w:cs="Times New Roman"/>
+          <w:sz w:val="24"/>
+          <w:szCs w:val="24"/>
+        </w:rPr>
+        <w:tab/>
+      </w:r>
+      <w:r>
+        <w:rPr>
+          <w:rFonts w:ascii="Times New Roman" w:hAnsi="Times New Roman" w:cs="Times New Roman"/>
+          <w:sz w:val="24"/>
+          <w:szCs w:val="24"/>
+        </w:rPr>
+        <w:tab/>
+      </w:r>
+      <w:r>
+        <w:rPr>
+          <w:rFonts w:ascii="Times New Roman" w:hAnsi="Times New Roman" w:cs="Times New Roman"/>
+          <w:sz w:val="24"/>
+          <w:szCs w:val="24"/>
+        </w:rPr>
+        <w:tab/>
+      </w:r>
+      <w:r>
+        <w:rPr>
+          <w:rFonts w:ascii="Times New Roman" w:hAnsi="Times New Roman" w:cs="Times New Roman"/>
+          <w:sz w:val="24"/>
+          <w:szCs w:val="24"/>
+        </w:rPr>
+        <w:tab/>
+      </w:r>
+      <w:r>
+        <w:rPr>
+          <w:rFonts w:ascii="Times New Roman" w:hAnsi="Times New Roman" w:cs="Times New Roman"/>
+          <w:sz w:val="24"/>
+          <w:szCs w:val="24"/>
+        </w:rPr>
+        <w:tab/>
+        <w:t>Date:</w:t>
+      </w:r>
+    </w:p>
+    <w:p>
+      <w:pPr>
+        <w:spacing w:line="480" w:lineRule="auto"/>
+        <w:ind w:firstLine="720"/>
+        <w:rPr>
+          <w:rFonts w:ascii="Times New Roman" w:hAnsi="Times New Roman" w:cs="Times New Roman"/>
+          <w:sz w:val="24"/>
+          <w:szCs w:val="24"/>
+        </w:rPr>
+      </w:pPr>
+      <w:r>
+        <w:rPr>
+          <w:rFonts w:ascii="Times New Roman" w:hAnsi="Times New Roman" w:cs="Times New Roman"/>
+          <w:sz w:val="24"/>
+          <w:szCs w:val="24"/>
+        </w:rPr>
+        <w:t xml:space="preserve">I, </w:t>
+      </w:r>
+      <w:r>
+        <w:rPr>
+          <w:rFonts w:ascii="Times New Roman" w:hAnsi="Times New Roman" w:cs="Times New Roman"/>
+          <w:sz w:val="24"/>
+          <w:szCs w:val="24"/>
+        </w:rPr>
+        <w:t>John Gerega</w:t>
+      </w:r>
+      <w:r>
+        <w:rPr>
+          <w:rFonts w:ascii="Times New Roman" w:hAnsi="Times New Roman" w:cs="Times New Roman"/>
+          <w:sz w:val="24"/>
+          <w:szCs w:val="24"/>
+        </w:rPr>
+        <w:t xml:space="preserve"> confirm that all work I have contributed to this document has been to the best of my knowledge completed with integrity and in accordance with the objectives and collaborative standards established by the team. And I attest that I will maintain these standards in all future contributions to this project.</w:t>
+      </w:r>
+    </w:p>
+    <w:p>
+      <w:pPr>
+        <w:spacing w:line="480" w:lineRule="auto"/>
+        <w:rPr>
+          <w:rFonts w:ascii="Times New Roman" w:hAnsi="Times New Roman" w:cs="Times New Roman"/>
+          <w:sz w:val="24"/>
+          <w:szCs w:val="24"/>
+        </w:rPr>
+      </w:pPr>
+    </w:p>
+    <w:p>
+      <w:pPr>
+        <w:spacing w:line="480" w:lineRule="auto"/>
+        <w:rPr>
+          <w:rFonts w:ascii="Times New Roman" w:hAnsi="Times New Roman" w:cs="Times New Roman"/>
+          <w:b/>
+          <w:bCs/>
+          <w:sz w:val="24"/>
+          <w:szCs w:val="24"/>
+          <w:u w:val="single"/>
+        </w:rPr>
+      </w:pPr>
+      <w:r>
+        <w:rPr>
+          <w:rFonts w:ascii="Times New Roman" w:hAnsi="Times New Roman" w:cs="Times New Roman"/>
+          <w:sz w:val="24"/>
+          <w:szCs w:val="24"/>
+        </w:rPr>
+        <w:t>Signature:</w:t>
+      </w:r>
+      <w:r>
+        <w:rPr>
+          <w:rFonts w:ascii="Times New Roman" w:hAnsi="Times New Roman" w:cs="Times New Roman"/>
+          <w:sz w:val="24"/>
+          <w:szCs w:val="24"/>
+        </w:rPr>
+        <w:tab/>
+      </w:r>
+      <w:r>
+        <w:rPr>
+          <w:rFonts w:ascii="Times New Roman" w:hAnsi="Times New Roman" w:cs="Times New Roman"/>
+          <w:sz w:val="24"/>
+          <w:szCs w:val="24"/>
+        </w:rPr>
+        <w:tab/>
+      </w:r>
+      <w:r>
+        <w:rPr>
+          <w:rFonts w:ascii="Times New Roman" w:hAnsi="Times New Roman" w:cs="Times New Roman"/>
+          <w:sz w:val="24"/>
+          <w:szCs w:val="24"/>
+        </w:rPr>
+        <w:tab/>
+      </w:r>
+      <w:r>
+        <w:rPr>
+          <w:rFonts w:ascii="Times New Roman" w:hAnsi="Times New Roman" w:cs="Times New Roman"/>
+          <w:sz w:val="24"/>
+          <w:szCs w:val="24"/>
+        </w:rPr>
+        <w:tab/>
+      </w:r>
+      <w:r>
+        <w:rPr>
+          <w:rFonts w:ascii="Times New Roman" w:hAnsi="Times New Roman" w:cs="Times New Roman"/>
+          <w:sz w:val="24"/>
+          <w:szCs w:val="24"/>
+        </w:rPr>
+        <w:tab/>
+      </w:r>
+      <w:r>
+        <w:rPr>
+          <w:rFonts w:ascii="Times New Roman" w:hAnsi="Times New Roman" w:cs="Times New Roman"/>
+          <w:sz w:val="24"/>
+          <w:szCs w:val="24"/>
+        </w:rPr>
+        <w:tab/>
+      </w:r>
+      <w:r>
+        <w:rPr>
+          <w:rFonts w:ascii="Times New Roman" w:hAnsi="Times New Roman" w:cs="Times New Roman"/>
+          <w:sz w:val="24"/>
+          <w:szCs w:val="24"/>
+        </w:rPr>
+        <w:tab/>
+        <w:t>Date:</w:t>
+      </w:r>
+    </w:p>
+    <w:p>
+      <w:pPr>
+        <w:spacing w:line="480" w:lineRule="auto"/>
+        <w:ind w:firstLine="720"/>
+        <w:rPr>
+          <w:rFonts w:ascii="Times New Roman" w:hAnsi="Times New Roman" w:cs="Times New Roman"/>
+          <w:sz w:val="24"/>
+          <w:szCs w:val="24"/>
+        </w:rPr>
+      </w:pPr>
+      <w:r>
+        <w:rPr>
+          <w:rFonts w:ascii="Times New Roman" w:hAnsi="Times New Roman" w:cs="Times New Roman"/>
+          <w:sz w:val="24"/>
+          <w:szCs w:val="24"/>
+        </w:rPr>
+        <w:t xml:space="preserve">I, </w:t>
+      </w:r>
+      <w:r>
+        <w:rPr>
+          <w:rFonts w:ascii="Times New Roman" w:hAnsi="Times New Roman" w:cs="Times New Roman"/>
+          <w:sz w:val="24"/>
+          <w:szCs w:val="24"/>
+        </w:rPr>
+        <w:t>Luke Ruffing</w:t>
+      </w:r>
+      <w:r>
+        <w:rPr>
+          <w:rFonts w:ascii="Times New Roman" w:hAnsi="Times New Roman" w:cs="Times New Roman"/>
+          <w:sz w:val="24"/>
+          <w:szCs w:val="24"/>
+        </w:rPr>
+        <w:t xml:space="preserve"> confirm that all work I have contributed to this document has been to the best of my knowledge completed with integrity and in accordance with the objectives and collaborative standards established by the team. And I attest that I will maintain these standards in all future contributions to this project.</w:t>
+      </w:r>
+    </w:p>
+    <w:p>
+      <w:pPr>
+        <w:spacing w:line="480" w:lineRule="auto"/>
+        <w:rPr>
+          <w:rFonts w:ascii="Times New Roman" w:hAnsi="Times New Roman" w:cs="Times New Roman"/>
+          <w:sz w:val="24"/>
+          <w:szCs w:val="24"/>
+        </w:rPr>
+      </w:pPr>
+    </w:p>
+    <w:p>
+      <w:pPr>
+        <w:spacing w:line="480" w:lineRule="auto"/>
+        <w:rPr>
+          <w:rFonts w:ascii="Times New Roman" w:hAnsi="Times New Roman" w:cs="Times New Roman"/>
+          <w:b/>
+          <w:bCs/>
+          <w:sz w:val="24"/>
+          <w:szCs w:val="24"/>
+          <w:u w:val="single"/>
+        </w:rPr>
+      </w:pPr>
+      <w:r>
+        <w:rPr>
+          <w:rFonts w:ascii="Times New Roman" w:hAnsi="Times New Roman" w:cs="Times New Roman"/>
+          <w:sz w:val="24"/>
+          <w:szCs w:val="24"/>
+        </w:rPr>
+        <w:t>Signature:</w:t>
+      </w:r>
+      <w:r>
+        <w:rPr>
+          <w:rFonts w:ascii="Times New Roman" w:hAnsi="Times New Roman" w:cs="Times New Roman"/>
+          <w:sz w:val="24"/>
+          <w:szCs w:val="24"/>
+        </w:rPr>
+        <w:tab/>
+      </w:r>
+      <w:r>
+        <w:rPr>
+          <w:rFonts w:ascii="Times New Roman" w:hAnsi="Times New Roman" w:cs="Times New Roman"/>
+          <w:sz w:val="24"/>
+          <w:szCs w:val="24"/>
+        </w:rPr>
+        <w:tab/>
+      </w:r>
+      <w:r>
+        <w:rPr>
+          <w:rFonts w:ascii="Times New Roman" w:hAnsi="Times New Roman" w:cs="Times New Roman"/>
+          <w:sz w:val="24"/>
+          <w:szCs w:val="24"/>
+        </w:rPr>
+        <w:tab/>
+      </w:r>
+      <w:r>
+        <w:rPr>
+          <w:rFonts w:ascii="Times New Roman" w:hAnsi="Times New Roman" w:cs="Times New Roman"/>
+          <w:sz w:val="24"/>
+          <w:szCs w:val="24"/>
+        </w:rPr>
+        <w:tab/>
+      </w:r>
+      <w:r>
+        <w:rPr>
+          <w:rFonts w:ascii="Times New Roman" w:hAnsi="Times New Roman" w:cs="Times New Roman"/>
+          <w:sz w:val="24"/>
+          <w:szCs w:val="24"/>
+        </w:rPr>
+        <w:tab/>
+      </w:r>
+      <w:r>
+        <w:rPr>
+          <w:rFonts w:ascii="Times New Roman" w:hAnsi="Times New Roman" w:cs="Times New Roman"/>
+          <w:sz w:val="24"/>
+          <w:szCs w:val="24"/>
+        </w:rPr>
+        <w:tab/>
+      </w:r>
+      <w:r>
+        <w:rPr>
+          <w:rFonts w:ascii="Times New Roman" w:hAnsi="Times New Roman" w:cs="Times New Roman"/>
+          <w:sz w:val="24"/>
+          <w:szCs w:val="24"/>
+        </w:rPr>
+        <w:tab/>
+        <w:t>Date:</w:t>
+      </w:r>
+    </w:p>
+    <w:p>
+      <w:pPr>
+        <w:spacing w:line="480" w:lineRule="auto"/>
         <w:rPr>
           <w:rFonts w:ascii="Times New Roman" w:hAnsi="Times New Roman" w:cs="Times New Roman"/>
           <w:b/>
@@ -11751,6 +12390,119 @@
     </w:lvl>
   </w:abstractNum>
   <w:abstractNum w:abstractNumId="1" w15:restartNumberingAfterBreak="0">
+    <w:nsid w:val="15917EE8"/>
+    <w:multiLevelType w:val="hybridMultilevel"/>
+    <w:tmpl w:val="A3EE93E0"/>
+    <w:lvl w:ilvl="0" w:tplc="04090001">
+      <w:start w:val="1"/>
+      <w:numFmt w:val="bullet"/>
+      <w:lvlText w:val=""/>
+      <w:lvlJc w:val="left"/>
+      <w:pPr>
+        <w:ind w:left="1440" w:hanging="360"/>
+      </w:pPr>
+      <w:rPr>
+        <w:rFonts w:ascii="Symbol" w:hAnsi="Symbol" w:hint="default"/>
+      </w:rPr>
+    </w:lvl>
+    <w:lvl w:ilvl="1" w:tplc="04090003" w:tentative="1">
+      <w:start w:val="1"/>
+      <w:numFmt w:val="bullet"/>
+      <w:lvlText w:val="o"/>
+      <w:lvlJc w:val="left"/>
+      <w:pPr>
+        <w:ind w:left="2160" w:hanging="360"/>
+      </w:pPr>
+      <w:rPr>
+        <w:rFonts w:ascii="Courier New" w:hAnsi="Courier New" w:cs="Courier New" w:hint="default"/>
+      </w:rPr>
+    </w:lvl>
+    <w:lvl w:ilvl="2" w:tplc="04090005" w:tentative="1">
+      <w:start w:val="1"/>
+      <w:numFmt w:val="bullet"/>
+      <w:lvlText w:val=""/>
+      <w:lvlJc w:val="left"/>
+      <w:pPr>
+        <w:ind w:left="2880" w:hanging="360"/>
+      </w:pPr>
+      <w:rPr>
+        <w:rFonts w:ascii="Wingdings" w:hAnsi="Wingdings" w:hint="default"/>
+      </w:rPr>
+    </w:lvl>
+    <w:lvl w:ilvl="3" w:tplc="04090001" w:tentative="1">
+      <w:start w:val="1"/>
+      <w:numFmt w:val="bullet"/>
+      <w:lvlText w:val=""/>
+      <w:lvlJc w:val="left"/>
+      <w:pPr>
+        <w:ind w:left="3600" w:hanging="360"/>
+      </w:pPr>
+      <w:rPr>
+        <w:rFonts w:ascii="Symbol" w:hAnsi="Symbol" w:hint="default"/>
+      </w:rPr>
+    </w:lvl>
+    <w:lvl w:ilvl="4" w:tplc="04090003" w:tentative="1">
+      <w:start w:val="1"/>
+      <w:numFmt w:val="bullet"/>
+      <w:lvlText w:val="o"/>
+      <w:lvlJc w:val="left"/>
+      <w:pPr>
+        <w:ind w:left="4320" w:hanging="360"/>
+      </w:pPr>
+      <w:rPr>
+        <w:rFonts w:ascii="Courier New" w:hAnsi="Courier New" w:cs="Courier New" w:hint="default"/>
+      </w:rPr>
+    </w:lvl>
+    <w:lvl w:ilvl="5" w:tplc="04090005" w:tentative="1">
+      <w:start w:val="1"/>
+      <w:numFmt w:val="bullet"/>
+      <w:lvlText w:val=""/>
+      <w:lvlJc w:val="left"/>
+      <w:pPr>
+        <w:ind w:left="5040" w:hanging="360"/>
+      </w:pPr>
+      <w:rPr>
+        <w:rFonts w:ascii="Wingdings" w:hAnsi="Wingdings" w:hint="default"/>
+      </w:rPr>
+    </w:lvl>
+    <w:lvl w:ilvl="6" w:tplc="04090001" w:tentative="1">
+      <w:start w:val="1"/>
+      <w:numFmt w:val="bullet"/>
+      <w:lvlText w:val=""/>
+      <w:lvlJc w:val="left"/>
+      <w:pPr>
+        <w:ind w:left="5760" w:hanging="360"/>
+      </w:pPr>
+      <w:rPr>
+        <w:rFonts w:ascii="Symbol" w:hAnsi="Symbol" w:hint="default"/>
+      </w:rPr>
+    </w:lvl>
+    <w:lvl w:ilvl="7" w:tplc="04090003" w:tentative="1">
+      <w:start w:val="1"/>
+      <w:numFmt w:val="bullet"/>
+      <w:lvlText w:val="o"/>
+      <w:lvlJc w:val="left"/>
+      <w:pPr>
+        <w:ind w:left="6480" w:hanging="360"/>
+      </w:pPr>
+      <w:rPr>
+        <w:rFonts w:ascii="Courier New" w:hAnsi="Courier New" w:cs="Courier New" w:hint="default"/>
+      </w:rPr>
+    </w:lvl>
+    <w:lvl w:ilvl="8" w:tplc="04090005" w:tentative="1">
+      <w:start w:val="1"/>
+      <w:numFmt w:val="bullet"/>
+      <w:lvlText w:val=""/>
+      <w:lvlJc w:val="left"/>
+      <w:pPr>
+        <w:ind w:left="7200" w:hanging="360"/>
+      </w:pPr>
+      <w:rPr>
+        <w:rFonts w:ascii="Wingdings" w:hAnsi="Wingdings" w:hint="default"/>
+      </w:rPr>
+    </w:lvl>
+  </w:abstractNum>
+  <w:abstractNum w:abstractNumId="2" w15:restartNumberingAfterBreak="0">
     <w:nsid w:val="1BD16960"/>
     <w:multiLevelType w:val="hybridMultilevel"/>
     <w:tmpl w:val="31E0E9F6"/>
@@ -11862,7 +12614,7 @@
       </w:rPr>
     </w:lvl>
   </w:abstractNum>
-  <w:abstractNum w:abstractNumId="2" w15:restartNumberingAfterBreak="0">
+  <w:abstractNum w:abstractNumId="3" w15:restartNumberingAfterBreak="0">
     <w:nsid w:val="4747323C"/>
     <w:multiLevelType w:val="hybridMultilevel"/>
     <w:tmpl w:val="E14A7622"/>
@@ -11974,7 +12726,7 @@
       </w:rPr>
     </w:lvl>
   </w:abstractNum>
-  <w:abstractNum w:abstractNumId="3" w15:restartNumberingAfterBreak="0">
+  <w:abstractNum w:abstractNumId="4" w15:restartNumberingAfterBreak="0">
     <w:nsid w:val="4F8732FB"/>
     <w:multiLevelType w:val="hybridMultilevel"/>
     <w:tmpl w:val="93B07604"/>
@@ -12086,7 +12838,7 @@
       </w:rPr>
     </w:lvl>
   </w:abstractNum>
-  <w:abstractNum w:abstractNumId="4" w15:restartNumberingAfterBreak="0">
+  <w:abstractNum w:abstractNumId="5" w15:restartNumberingAfterBreak="0">
     <w:nsid w:val="6ED52E13"/>
     <w:multiLevelType w:val="hybridMultilevel"/>
     <w:tmpl w:val="5B70449E"/>
@@ -12180,19 +12932,22 @@
     </w:lvl>
   </w:abstractNum>
   <w:num w:numId="1" w16cid:durableId="599068890">
+    <w:abstractNumId w:val="5"/>
+  </w:num>
+  <w:num w:numId="2" w16cid:durableId="207183697">
     <w:abstractNumId w:val="4"/>
   </w:num>
-  <w:num w:numId="2" w16cid:durableId="207183697">
-    <w:abstractNumId w:val="3"/>
-  </w:num>
   <w:num w:numId="3" w16cid:durableId="480970499">
-    <w:abstractNumId w:val="1"/>
+    <w:abstractNumId w:val="2"/>
   </w:num>
   <w:num w:numId="4" w16cid:durableId="287472069">
-    <w:abstractNumId w:val="2"/>
+    <w:abstractNumId w:val="3"/>
   </w:num>
   <w:num w:numId="5" w16cid:durableId="932398684">
     <w:abstractNumId w:val="0"/>
+  </w:num>
+  <w:num w:numId="6" w16cid:durableId="1825009284">
+    <w:abstractNumId w:val="1"/>
   </w:num>
 </w:numbering>
 </file>
@@ -12849,6 +13604,7 @@
   <w:style w:type="character" w:default="1" w:styleId="DefaultParagraphFont">
     <w:name w:val="Default Paragraph Font"/>
     <w:uiPriority w:val="1"/>
+    <w:semiHidden/>
     <w:unhideWhenUsed/>
   </w:style>
   <w:style w:type="table" w:default="1" w:styleId="TableNormal">

</xml_diff>

<commit_message>
added contributions, formatting, font
</commit_message>
<xml_diff>
--- a/Requirements/Group2_CMSC-4900_Requirements.docx
+++ b/Requirements/Group2_CMSC-4900_Requirements.docx
@@ -906,7 +906,7 @@
           <w:r>
             <w:fldChar w:fldCharType="separate"/>
           </w:r>
-          <w:hyperlink w:anchor="_Toc210552431" w:history="1">
+          <w:hyperlink w:anchor="_Toc210983186" w:history="1">
             <w:r>
               <w:rPr>
                 <w:rStyle w:val="Hyperlink"/>
@@ -936,7 +936,7 @@
                 <w:noProof/>
                 <w:webHidden/>
               </w:rPr>
-              <w:instrText xml:space="preserve"> PAGEREF _Toc210552431 \h </w:instrText>
+              <w:instrText xml:space="preserve"> PAGEREF _Toc210983186 \h </w:instrText>
             </w:r>
             <w:r>
               <w:rPr>
@@ -982,7 +982,7 @@
               <w14:ligatures w14:val="standardContextual"/>
             </w:rPr>
           </w:pPr>
-          <w:hyperlink w:anchor="_Toc210552432" w:history="1">
+          <w:hyperlink w:anchor="_Toc210983187" w:history="1">
             <w:r>
               <w:rPr>
                 <w:rStyle w:val="Hyperlink"/>
@@ -1012,7 +1012,7 @@
                 <w:noProof/>
                 <w:webHidden/>
               </w:rPr>
-              <w:instrText xml:space="preserve"> PAGEREF _Toc210552432 \h </w:instrText>
+              <w:instrText xml:space="preserve"> PAGEREF _Toc210983187 \h </w:instrText>
             </w:r>
             <w:r>
               <w:rPr>
@@ -1058,7 +1058,7 @@
               <w14:ligatures w14:val="standardContextual"/>
             </w:rPr>
           </w:pPr>
-          <w:hyperlink w:anchor="_Toc210552433" w:history="1">
+          <w:hyperlink w:anchor="_Toc210983188" w:history="1">
             <w:r>
               <w:rPr>
                 <w:rStyle w:val="Hyperlink"/>
@@ -1088,7 +1088,7 @@
                 <w:noProof/>
                 <w:webHidden/>
               </w:rPr>
-              <w:instrText xml:space="preserve"> PAGEREF _Toc210552433 \h </w:instrText>
+              <w:instrText xml:space="preserve"> PAGEREF _Toc210983188 \h </w:instrText>
             </w:r>
             <w:r>
               <w:rPr>
@@ -1134,7 +1134,7 @@
               <w14:ligatures w14:val="standardContextual"/>
             </w:rPr>
           </w:pPr>
-          <w:hyperlink w:anchor="_Toc210552434" w:history="1">
+          <w:hyperlink w:anchor="_Toc210983189" w:history="1">
             <w:r>
               <w:rPr>
                 <w:rStyle w:val="Hyperlink"/>
@@ -1164,7 +1164,7 @@
                 <w:noProof/>
                 <w:webHidden/>
               </w:rPr>
-              <w:instrText xml:space="preserve"> PAGEREF _Toc210552434 \h </w:instrText>
+              <w:instrText xml:space="preserve"> PAGEREF _Toc210983189 \h </w:instrText>
             </w:r>
             <w:r>
               <w:rPr>
@@ -1210,7 +1210,7 @@
               <w14:ligatures w14:val="standardContextual"/>
             </w:rPr>
           </w:pPr>
-          <w:hyperlink w:anchor="_Toc210552435" w:history="1">
+          <w:hyperlink w:anchor="_Toc210983190" w:history="1">
             <w:r>
               <w:rPr>
                 <w:rStyle w:val="Hyperlink"/>
@@ -1240,7 +1240,7 @@
                 <w:noProof/>
                 <w:webHidden/>
               </w:rPr>
-              <w:instrText xml:space="preserve"> PAGEREF _Toc210552435 \h </w:instrText>
+              <w:instrText xml:space="preserve"> PAGEREF _Toc210983190 \h </w:instrText>
             </w:r>
             <w:r>
               <w:rPr>
@@ -1286,7 +1286,7 @@
               <w14:ligatures w14:val="standardContextual"/>
             </w:rPr>
           </w:pPr>
-          <w:hyperlink w:anchor="_Toc210552436" w:history="1">
+          <w:hyperlink w:anchor="_Toc210983191" w:history="1">
             <w:r>
               <w:rPr>
                 <w:rStyle w:val="Hyperlink"/>
@@ -1316,7 +1316,7 @@
                 <w:noProof/>
                 <w:webHidden/>
               </w:rPr>
-              <w:instrText xml:space="preserve"> PAGEREF _Toc210552436 \h </w:instrText>
+              <w:instrText xml:space="preserve"> PAGEREF _Toc210983191 \h </w:instrText>
             </w:r>
             <w:r>
               <w:rPr>
@@ -1362,7 +1362,7 @@
               <w14:ligatures w14:val="standardContextual"/>
             </w:rPr>
           </w:pPr>
-          <w:hyperlink w:anchor="_Toc210552437" w:history="1">
+          <w:hyperlink w:anchor="_Toc210983192" w:history="1">
             <w:r>
               <w:rPr>
                 <w:rStyle w:val="Hyperlink"/>
@@ -1392,7 +1392,7 @@
                 <w:noProof/>
                 <w:webHidden/>
               </w:rPr>
-              <w:instrText xml:space="preserve"> PAGEREF _Toc210552437 \h </w:instrText>
+              <w:instrText xml:space="preserve"> PAGEREF _Toc210983192 \h </w:instrText>
             </w:r>
             <w:r>
               <w:rPr>
@@ -1438,7 +1438,7 @@
               <w14:ligatures w14:val="standardContextual"/>
             </w:rPr>
           </w:pPr>
-          <w:hyperlink w:anchor="_Toc210552438" w:history="1">
+          <w:hyperlink w:anchor="_Toc210983193" w:history="1">
             <w:r>
               <w:rPr>
                 <w:rStyle w:val="Hyperlink"/>
@@ -1468,7 +1468,7 @@
                 <w:noProof/>
                 <w:webHidden/>
               </w:rPr>
-              <w:instrText xml:space="preserve"> PAGEREF _Toc210552438 \h </w:instrText>
+              <w:instrText xml:space="preserve"> PAGEREF _Toc210983193 \h </w:instrText>
             </w:r>
             <w:r>
               <w:rPr>
@@ -1514,7 +1514,7 @@
               <w14:ligatures w14:val="standardContextual"/>
             </w:rPr>
           </w:pPr>
-          <w:hyperlink w:anchor="_Toc210552439" w:history="1">
+          <w:hyperlink w:anchor="_Toc210983194" w:history="1">
             <w:r>
               <w:rPr>
                 <w:rStyle w:val="Hyperlink"/>
@@ -1544,7 +1544,7 @@
                 <w:noProof/>
                 <w:webHidden/>
               </w:rPr>
-              <w:instrText xml:space="preserve"> PAGEREF _Toc210552439 \h </w:instrText>
+              <w:instrText xml:space="preserve"> PAGEREF _Toc210983194 \h </w:instrText>
             </w:r>
             <w:r>
               <w:rPr>
@@ -1590,7 +1590,7 @@
               <w14:ligatures w14:val="standardContextual"/>
             </w:rPr>
           </w:pPr>
-          <w:hyperlink w:anchor="_Toc210552440" w:history="1">
+          <w:hyperlink w:anchor="_Toc210983195" w:history="1">
             <w:r>
               <w:rPr>
                 <w:rStyle w:val="Hyperlink"/>
@@ -1620,7 +1620,7 @@
                 <w:noProof/>
                 <w:webHidden/>
               </w:rPr>
-              <w:instrText xml:space="preserve"> PAGEREF _Toc210552440 \h </w:instrText>
+              <w:instrText xml:space="preserve"> PAGEREF _Toc210983195 \h </w:instrText>
             </w:r>
             <w:r>
               <w:rPr>
@@ -1666,7 +1666,7 @@
               <w14:ligatures w14:val="standardContextual"/>
             </w:rPr>
           </w:pPr>
-          <w:hyperlink w:anchor="_Toc210552441" w:history="1">
+          <w:hyperlink w:anchor="_Toc210983196" w:history="1">
             <w:r>
               <w:rPr>
                 <w:rStyle w:val="Hyperlink"/>
@@ -1696,7 +1696,7 @@
                 <w:noProof/>
                 <w:webHidden/>
               </w:rPr>
-              <w:instrText xml:space="preserve"> PAGEREF _Toc210552441 \h </w:instrText>
+              <w:instrText xml:space="preserve"> PAGEREF _Toc210983196 \h </w:instrText>
             </w:r>
             <w:r>
               <w:rPr>
@@ -1742,7 +1742,7 @@
               <w14:ligatures w14:val="standardContextual"/>
             </w:rPr>
           </w:pPr>
-          <w:hyperlink w:anchor="_Toc210552442" w:history="1">
+          <w:hyperlink w:anchor="_Toc210983197" w:history="1">
             <w:r>
               <w:rPr>
                 <w:rStyle w:val="Hyperlink"/>
@@ -1772,7 +1772,7 @@
                 <w:noProof/>
                 <w:webHidden/>
               </w:rPr>
-              <w:instrText xml:space="preserve"> PAGEREF _Toc210552442 \h </w:instrText>
+              <w:instrText xml:space="preserve"> PAGEREF _Toc210983197 \h </w:instrText>
             </w:r>
             <w:r>
               <w:rPr>
@@ -1818,7 +1818,7 @@
               <w14:ligatures w14:val="standardContextual"/>
             </w:rPr>
           </w:pPr>
-          <w:hyperlink w:anchor="_Toc210552443" w:history="1">
+          <w:hyperlink w:anchor="_Toc210983198" w:history="1">
             <w:r>
               <w:rPr>
                 <w:rStyle w:val="Hyperlink"/>
@@ -1848,7 +1848,7 @@
                 <w:noProof/>
                 <w:webHidden/>
               </w:rPr>
-              <w:instrText xml:space="preserve"> PAGEREF _Toc210552443 \h </w:instrText>
+              <w:instrText xml:space="preserve"> PAGEREF _Toc210983198 \h </w:instrText>
             </w:r>
             <w:r>
               <w:rPr>
@@ -1894,7 +1894,7 @@
               <w14:ligatures w14:val="standardContextual"/>
             </w:rPr>
           </w:pPr>
-          <w:hyperlink w:anchor="_Toc210552444" w:history="1">
+          <w:hyperlink w:anchor="_Toc210983199" w:history="1">
             <w:r>
               <w:rPr>
                 <w:rStyle w:val="Hyperlink"/>
@@ -1924,7 +1924,7 @@
                 <w:noProof/>
                 <w:webHidden/>
               </w:rPr>
-              <w:instrText xml:space="preserve"> PAGEREF _Toc210552444 \h </w:instrText>
+              <w:instrText xml:space="preserve"> PAGEREF _Toc210983199 \h </w:instrText>
             </w:r>
             <w:r>
               <w:rPr>
@@ -1970,7 +1970,7 @@
               <w14:ligatures w14:val="standardContextual"/>
             </w:rPr>
           </w:pPr>
-          <w:hyperlink w:anchor="_Toc210552445" w:history="1">
+          <w:hyperlink w:anchor="_Toc210983200" w:history="1">
             <w:r>
               <w:rPr>
                 <w:rStyle w:val="Hyperlink"/>
@@ -2000,7 +2000,7 @@
                 <w:noProof/>
                 <w:webHidden/>
               </w:rPr>
-              <w:instrText xml:space="preserve"> PAGEREF _Toc210552445 \h </w:instrText>
+              <w:instrText xml:space="preserve"> PAGEREF _Toc210983200 \h </w:instrText>
             </w:r>
             <w:r>
               <w:rPr>
@@ -2046,7 +2046,7 @@
               <w14:ligatures w14:val="standardContextual"/>
             </w:rPr>
           </w:pPr>
-          <w:hyperlink w:anchor="_Toc210552446" w:history="1">
+          <w:hyperlink w:anchor="_Toc210983201" w:history="1">
             <w:r>
               <w:rPr>
                 <w:rStyle w:val="Hyperlink"/>
@@ -2076,7 +2076,7 @@
                 <w:noProof/>
                 <w:webHidden/>
               </w:rPr>
-              <w:instrText xml:space="preserve"> PAGEREF _Toc210552446 \h </w:instrText>
+              <w:instrText xml:space="preserve"> PAGEREF _Toc210983201 \h </w:instrText>
             </w:r>
             <w:r>
               <w:rPr>
@@ -2122,7 +2122,7 @@
               <w14:ligatures w14:val="standardContextual"/>
             </w:rPr>
           </w:pPr>
-          <w:hyperlink w:anchor="_Toc210552447" w:history="1">
+          <w:hyperlink w:anchor="_Toc210983202" w:history="1">
             <w:r>
               <w:rPr>
                 <w:rStyle w:val="Hyperlink"/>
@@ -2152,7 +2152,7 @@
                 <w:noProof/>
                 <w:webHidden/>
               </w:rPr>
-              <w:instrText xml:space="preserve"> PAGEREF _Toc210552447 \h </w:instrText>
+              <w:instrText xml:space="preserve"> PAGEREF _Toc210983202 \h </w:instrText>
             </w:r>
             <w:r>
               <w:rPr>
@@ -2172,7 +2172,7 @@
                 <w:noProof/>
                 <w:webHidden/>
               </w:rPr>
-              <w:t>18</w:t>
+              <w:t>19</w:t>
             </w:r>
             <w:r>
               <w:rPr>
@@ -2198,7 +2198,7 @@
               <w14:ligatures w14:val="standardContextual"/>
             </w:rPr>
           </w:pPr>
-          <w:hyperlink w:anchor="_Toc210552448" w:history="1">
+          <w:hyperlink w:anchor="_Toc210983203" w:history="1">
             <w:r>
               <w:rPr>
                 <w:rStyle w:val="Hyperlink"/>
@@ -2228,7 +2228,7 @@
                 <w:noProof/>
                 <w:webHidden/>
               </w:rPr>
-              <w:instrText xml:space="preserve"> PAGEREF _Toc210552448 \h </w:instrText>
+              <w:instrText xml:space="preserve"> PAGEREF _Toc210983203 \h </w:instrText>
             </w:r>
             <w:r>
               <w:rPr>
@@ -2248,7 +2248,7 @@
                 <w:noProof/>
                 <w:webHidden/>
               </w:rPr>
-              <w:t>18</w:t>
+              <w:t>20</w:t>
             </w:r>
             <w:r>
               <w:rPr>
@@ -2274,7 +2274,7 @@
               <w14:ligatures w14:val="standardContextual"/>
             </w:rPr>
           </w:pPr>
-          <w:hyperlink w:anchor="_Toc210552449" w:history="1">
+          <w:hyperlink w:anchor="_Toc210983204" w:history="1">
             <w:r>
               <w:rPr>
                 <w:rStyle w:val="Hyperlink"/>
@@ -2304,7 +2304,7 @@
                 <w:noProof/>
                 <w:webHidden/>
               </w:rPr>
-              <w:instrText xml:space="preserve"> PAGEREF _Toc210552449 \h </w:instrText>
+              <w:instrText xml:space="preserve"> PAGEREF _Toc210983204 \h </w:instrText>
             </w:r>
             <w:r>
               <w:rPr>
@@ -2324,7 +2324,7 @@
                 <w:noProof/>
                 <w:webHidden/>
               </w:rPr>
-              <w:t>18</w:t>
+              <w:t>21</w:t>
             </w:r>
             <w:r>
               <w:rPr>
@@ -2420,7 +2420,7 @@
           <w:u w:val="single"/>
         </w:rPr>
       </w:pPr>
-      <w:bookmarkStart w:id="0" w:name="_Toc210552431"/>
+      <w:bookmarkStart w:id="0" w:name="_Toc210983186"/>
       <w:r>
         <w:rPr>
           <w:rFonts w:ascii="Times New Roman" w:hAnsi="Times New Roman" w:cs="Times New Roman"/>
@@ -3160,7 +3160,7 @@
           <w:u w:val="single"/>
         </w:rPr>
       </w:pPr>
-      <w:bookmarkStart w:id="1" w:name="_Toc210552432"/>
+      <w:bookmarkStart w:id="1" w:name="_Toc210983187"/>
       <w:r>
         <w:rPr>
           <w:rFonts w:ascii="Times New Roman" w:hAnsi="Times New Roman" w:cs="Times New Roman"/>
@@ -3187,7 +3187,7 @@
           <w:szCs w:val="24"/>
         </w:rPr>
       </w:pPr>
-      <w:bookmarkStart w:id="2" w:name="_Toc210552433"/>
+      <w:bookmarkStart w:id="2" w:name="_Toc210983188"/>
       <w:r>
         <w:rPr>
           <w:rFonts w:ascii="Times New Roman" w:hAnsi="Times New Roman" w:cs="Times New Roman"/>
@@ -3990,7 +3990,7 @@
           <w:szCs w:val="24"/>
         </w:rPr>
       </w:pPr>
-      <w:bookmarkStart w:id="3" w:name="_Toc210552434"/>
+      <w:bookmarkStart w:id="3" w:name="_Toc210983189"/>
       <w:r>
         <w:rPr>
           <w:rFonts w:ascii="Times New Roman" w:hAnsi="Times New Roman" w:cs="Times New Roman"/>
@@ -5031,7 +5031,7 @@
           <w:u w:val="single"/>
         </w:rPr>
       </w:pPr>
-      <w:bookmarkStart w:id="4" w:name="_Toc210552435"/>
+      <w:bookmarkStart w:id="4" w:name="_Toc210983190"/>
       <w:r>
         <w:rPr>
           <w:rFonts w:ascii="Times New Roman" w:hAnsi="Times New Roman" w:cs="Times New Roman"/>
@@ -5058,7 +5058,7 @@
           <w:szCs w:val="24"/>
         </w:rPr>
       </w:pPr>
-      <w:bookmarkStart w:id="5" w:name="_Toc210552436"/>
+      <w:bookmarkStart w:id="5" w:name="_Toc210983191"/>
       <w:r>
         <w:rPr>
           <w:rFonts w:ascii="Times New Roman" w:hAnsi="Times New Roman" w:cs="Times New Roman"/>
@@ -5608,7 +5608,7 @@
           <w:u w:val="single"/>
         </w:rPr>
       </w:pPr>
-      <w:bookmarkStart w:id="6" w:name="_Toc210552437"/>
+      <w:bookmarkStart w:id="6" w:name="_Toc210983192"/>
       <w:r>
         <w:rPr>
           <w:rFonts w:ascii="Times New Roman" w:hAnsi="Times New Roman" w:cs="Times New Roman"/>
@@ -5647,7 +5647,7 @@
           <w:szCs w:val="24"/>
         </w:rPr>
       </w:pPr>
-      <w:bookmarkStart w:id="7" w:name="_Toc210552438"/>
+      <w:bookmarkStart w:id="7" w:name="_Toc210983193"/>
       <w:r>
         <w:rPr>
           <w:rFonts w:ascii="Times New Roman" w:hAnsi="Times New Roman" w:cs="Times New Roman"/>
@@ -5980,7 +5980,7 @@
           <w:szCs w:val="24"/>
         </w:rPr>
       </w:pPr>
-      <w:bookmarkStart w:id="8" w:name="_Toc210552439"/>
+      <w:bookmarkStart w:id="8" w:name="_Toc210983194"/>
       <w:r>
         <w:rPr>
           <w:rFonts w:ascii="Times New Roman" w:hAnsi="Times New Roman" w:cs="Times New Roman"/>
@@ -6351,6 +6351,7 @@
         </w:rPr>
         <w:t xml:space="preserve">omplete blueprint of project features </w:t>
       </w:r>
+      <w:proofErr w:type="gramStart"/>
       <w:r>
         <w:rPr>
           <w:rFonts w:ascii="Times New Roman" w:hAnsi="Times New Roman" w:cs="Times New Roman"/>
@@ -6365,7 +6366,16 @@
           <w:sz w:val="24"/>
           <w:szCs w:val="24"/>
         </w:rPr>
-        <w:t xml:space="preserve">e </w:t>
+        <w:t>e</w:t>
+      </w:r>
+      <w:proofErr w:type="gramEnd"/>
+      <w:r>
+        <w:rPr>
+          <w:rFonts w:ascii="Times New Roman" w:hAnsi="Times New Roman" w:cs="Times New Roman"/>
+          <w:sz w:val="24"/>
+          <w:szCs w:val="24"/>
+        </w:rPr>
+        <w:t xml:space="preserve"> </w:t>
       </w:r>
       <w:r>
         <w:rPr>
@@ -6432,6 +6442,7 @@
         </w:rPr>
         <w:t xml:space="preserve"> These UML diagrams were developed by </w:t>
       </w:r>
+      <w:proofErr w:type="spellStart"/>
       <w:r>
         <w:rPr>
           <w:rFonts w:ascii="Times New Roman" w:hAnsi="Times New Roman" w:cs="Times New Roman"/>
@@ -6462,6 +6473,7 @@
         </w:rPr>
         <w:t>hart</w:t>
       </w:r>
+      <w:proofErr w:type="spellEnd"/>
       <w:r>
         <w:rPr>
           <w:rFonts w:ascii="Times New Roman" w:hAnsi="Times New Roman" w:cs="Times New Roman"/>
@@ -7584,7 +7596,25 @@
           <w:sz w:val="24"/>
           <w:szCs w:val="24"/>
         </w:rPr>
-        <w:t xml:space="preserve"> Data entered by users needs to be prepared then transported to the back-end engine of the application. This data then needs to be stored in an internal database</w:t>
+        <w:t xml:space="preserve"> Data entered by </w:t>
+      </w:r>
+      <w:proofErr w:type="spellStart"/>
+      <w:r>
+        <w:rPr>
+          <w:rFonts w:ascii="Times New Roman" w:hAnsi="Times New Roman" w:cs="Times New Roman"/>
+          <w:sz w:val="24"/>
+          <w:szCs w:val="24"/>
+        </w:rPr>
+        <w:t>users</w:t>
+      </w:r>
+      <w:proofErr w:type="spellEnd"/>
+      <w:r>
+        <w:rPr>
+          <w:rFonts w:ascii="Times New Roman" w:hAnsi="Times New Roman" w:cs="Times New Roman"/>
+          <w:sz w:val="24"/>
+          <w:szCs w:val="24"/>
+        </w:rPr>
+        <w:t xml:space="preserve"> needs to be prepared then transported to the back-end engine of the application. This data then needs to be stored in an internal database</w:t>
       </w:r>
       <w:r>
         <w:rPr>
@@ -8094,7 +8124,7 @@
           <w:u w:val="single"/>
         </w:rPr>
       </w:pPr>
-      <w:bookmarkStart w:id="9" w:name="_Toc210552440"/>
+      <w:bookmarkStart w:id="9" w:name="_Toc210983195"/>
       <w:r>
         <w:rPr>
           <w:rFonts w:ascii="Times New Roman" w:hAnsi="Times New Roman" w:cs="Times New Roman"/>
@@ -8121,7 +8151,7 @@
           <w:szCs w:val="24"/>
         </w:rPr>
       </w:pPr>
-      <w:bookmarkStart w:id="10" w:name="_Toc210552441"/>
+      <w:bookmarkStart w:id="10" w:name="_Toc210983196"/>
       <w:r>
         <w:rPr>
           <w:rFonts w:ascii="Times New Roman" w:hAnsi="Times New Roman" w:cs="Times New Roman"/>
@@ -8225,7 +8255,25 @@
           <w:sz w:val="24"/>
           <w:szCs w:val="24"/>
         </w:rPr>
-        <w:t>, which can then lead to the accurate data being displayed for all of those users’ friends on the app to view</w:t>
+        <w:t xml:space="preserve">, which can then lead to the accurate data being displayed for </w:t>
+      </w:r>
+      <w:proofErr w:type="gramStart"/>
+      <w:r>
+        <w:rPr>
+          <w:rFonts w:ascii="Times New Roman" w:hAnsi="Times New Roman" w:cs="Times New Roman"/>
+          <w:sz w:val="24"/>
+          <w:szCs w:val="24"/>
+        </w:rPr>
+        <w:t>all of</w:t>
+      </w:r>
+      <w:proofErr w:type="gramEnd"/>
+      <w:r>
+        <w:rPr>
+          <w:rFonts w:ascii="Times New Roman" w:hAnsi="Times New Roman" w:cs="Times New Roman"/>
+          <w:sz w:val="24"/>
+          <w:szCs w:val="24"/>
+        </w:rPr>
+        <w:t xml:space="preserve"> those users’ friends on the app to view</w:t>
       </w:r>
       <w:r>
         <w:rPr>
@@ -8355,7 +8403,7 @@
           <w:szCs w:val="24"/>
         </w:rPr>
       </w:pPr>
-      <w:bookmarkStart w:id="11" w:name="_Toc210552442"/>
+      <w:bookmarkStart w:id="11" w:name="_Toc210983197"/>
       <w:r>
         <w:rPr>
           <w:rFonts w:ascii="Times New Roman" w:hAnsi="Times New Roman" w:cs="Times New Roman"/>
@@ -8931,7 +8979,7 @@
           <w:szCs w:val="24"/>
         </w:rPr>
       </w:pPr>
-      <w:bookmarkStart w:id="12" w:name="_Toc210552443"/>
+      <w:bookmarkStart w:id="12" w:name="_Toc210983198"/>
       <w:r>
         <w:rPr>
           <w:rFonts w:ascii="Times New Roman" w:hAnsi="Times New Roman" w:cs="Times New Roman"/>
@@ -9651,7 +9699,7 @@
           <w:u w:val="single"/>
         </w:rPr>
       </w:pPr>
-      <w:bookmarkStart w:id="13" w:name="_Toc210552444"/>
+      <w:bookmarkStart w:id="13" w:name="_Toc210983199"/>
       <w:r>
         <w:rPr>
           <w:rFonts w:ascii="Times New Roman" w:hAnsi="Times New Roman" w:cs="Times New Roman"/>
@@ -9810,15 +9858,33 @@
           <w:sz w:val="24"/>
           <w:szCs w:val="24"/>
         </w:rPr>
-        <w:t xml:space="preserve"> tasks and frameworks. Branch policies will be implemented. Main branch will hold </w:t>
-      </w:r>
-      <w:r>
-        <w:rPr>
-          <w:rFonts w:ascii="Times New Roman" w:hAnsi="Times New Roman" w:cs="Times New Roman"/>
-          <w:sz w:val="24"/>
-          <w:szCs w:val="24"/>
-        </w:rPr>
-        <w:t xml:space="preserve">a working deliverable project at all times. This means that the code on </w:t>
+        <w:t xml:space="preserve"> tasks and frameworks. Branch policies will be implemented. Main branch will </w:t>
+      </w:r>
+      <w:proofErr w:type="gramStart"/>
+      <w:r>
+        <w:rPr>
+          <w:rFonts w:ascii="Times New Roman" w:hAnsi="Times New Roman" w:cs="Times New Roman"/>
+          <w:sz w:val="24"/>
+          <w:szCs w:val="24"/>
+        </w:rPr>
+        <w:t xml:space="preserve">hold </w:t>
+      </w:r>
+      <w:r>
+        <w:rPr>
+          <w:rFonts w:ascii="Times New Roman" w:hAnsi="Times New Roman" w:cs="Times New Roman"/>
+          <w:sz w:val="24"/>
+          <w:szCs w:val="24"/>
+        </w:rPr>
+        <w:t>a working deliverable project at all times</w:t>
+      </w:r>
+      <w:proofErr w:type="gramEnd"/>
+      <w:r>
+        <w:rPr>
+          <w:rFonts w:ascii="Times New Roman" w:hAnsi="Times New Roman" w:cs="Times New Roman"/>
+          <w:sz w:val="24"/>
+          <w:szCs w:val="24"/>
+        </w:rPr>
+        <w:t xml:space="preserve">. This means that the code on </w:t>
       </w:r>
       <w:r>
         <w:rPr>
@@ -9858,7 +9924,25 @@
           <w:sz w:val="24"/>
           <w:szCs w:val="24"/>
         </w:rPr>
-        <w:t xml:space="preserve">. For all new features and updates, each member must make a branch </w:t>
+        <w:t xml:space="preserve">. For all </w:t>
+      </w:r>
+      <w:proofErr w:type="gramStart"/>
+      <w:r>
+        <w:rPr>
+          <w:rFonts w:ascii="Times New Roman" w:hAnsi="Times New Roman" w:cs="Times New Roman"/>
+          <w:sz w:val="24"/>
+          <w:szCs w:val="24"/>
+        </w:rPr>
+        <w:t>new</w:t>
+      </w:r>
+      <w:proofErr w:type="gramEnd"/>
+      <w:r>
+        <w:rPr>
+          <w:rFonts w:ascii="Times New Roman" w:hAnsi="Times New Roman" w:cs="Times New Roman"/>
+          <w:sz w:val="24"/>
+          <w:szCs w:val="24"/>
+        </w:rPr>
+        <w:t xml:space="preserve"> features and updates, each member must make a branch </w:t>
       </w:r>
       <w:r>
         <w:rPr>
@@ -9900,6 +9984,7 @@
         </w:rPr>
         <w:t xml:space="preserve"> branch for development. These branches must be formatted in </w:t>
       </w:r>
+      <w:proofErr w:type="spellStart"/>
       <w:r>
         <w:rPr>
           <w:rFonts w:ascii="Times New Roman" w:hAnsi="Times New Roman" w:cs="Times New Roman"/>
@@ -9908,8 +9993,9 @@
           <w:sz w:val="24"/>
           <w:szCs w:val="24"/>
         </w:rPr>
-        <w:t>memberName/</w:t>
-      </w:r>
+        <w:t>memberName</w:t>
+      </w:r>
+      <w:proofErr w:type="spellEnd"/>
       <w:r>
         <w:rPr>
           <w:rFonts w:ascii="Times New Roman" w:hAnsi="Times New Roman" w:cs="Times New Roman"/>
@@ -9918,7 +10004,7 @@
           <w:sz w:val="24"/>
           <w:szCs w:val="24"/>
         </w:rPr>
-        <w:t>feature</w:t>
+        <w:t>/</w:t>
       </w:r>
       <w:r>
         <w:rPr>
@@ -9928,6 +10014,16 @@
           <w:sz w:val="24"/>
           <w:szCs w:val="24"/>
         </w:rPr>
+        <w:t>feature</w:t>
+      </w:r>
+      <w:r>
+        <w:rPr>
+          <w:rFonts w:ascii="Times New Roman" w:hAnsi="Times New Roman" w:cs="Times New Roman"/>
+          <w:i/>
+          <w:iCs/>
+          <w:sz w:val="24"/>
+          <w:szCs w:val="24"/>
+        </w:rPr>
         <w:t xml:space="preserve"> </w:t>
       </w:r>
       <w:r>
@@ -10055,7 +10151,7 @@
           <w:u w:val="single"/>
         </w:rPr>
       </w:pPr>
-      <w:bookmarkStart w:id="14" w:name="_Toc210552445"/>
+      <w:bookmarkStart w:id="14" w:name="_Toc210983200"/>
       <w:r>
         <w:rPr>
           <w:rFonts w:ascii="Times New Roman" w:hAnsi="Times New Roman" w:cs="Times New Roman"/>
@@ -10155,6 +10251,7 @@
           <w:szCs w:val="24"/>
         </w:rPr>
       </w:pPr>
+      <w:proofErr w:type="spellStart"/>
       <w:r>
         <w:rPr>
           <w:rFonts w:ascii="Times New Roman" w:hAnsi="Times New Roman" w:cs="Times New Roman"/>
@@ -10163,6 +10260,7 @@
         </w:rPr>
         <w:t>Lucidchart</w:t>
       </w:r>
+      <w:proofErr w:type="spellEnd"/>
       <w:r>
         <w:rPr>
           <w:rFonts w:ascii="Times New Roman" w:hAnsi="Times New Roman" w:cs="Times New Roman"/>
@@ -10187,6 +10285,7 @@
         </w:rPr>
         <w:t xml:space="preserve">. </w:t>
       </w:r>
+      <w:proofErr w:type="spellStart"/>
       <w:r>
         <w:rPr>
           <w:rFonts w:ascii="Times New Roman" w:hAnsi="Times New Roman" w:cs="Times New Roman"/>
@@ -10199,6 +10298,7 @@
         </w:rPr>
         <w:t>Lucidchart</w:t>
       </w:r>
+      <w:proofErr w:type="spellEnd"/>
       <w:r>
         <w:rPr>
           <w:rFonts w:ascii="Times New Roman" w:hAnsi="Times New Roman" w:cs="Times New Roman"/>
@@ -10625,7 +10725,7 @@
           <w:u w:val="single"/>
         </w:rPr>
       </w:pPr>
-      <w:bookmarkStart w:id="15" w:name="_Toc210552446"/>
+      <w:bookmarkStart w:id="15" w:name="_Toc210983201"/>
       <w:r>
         <w:rPr>
           <w:rFonts w:ascii="Times New Roman" w:hAnsi="Times New Roman" w:cs="Times New Roman"/>
@@ -10645,192 +10745,385 @@
     <w:p>
       <w:pPr>
         <w:spacing w:line="480" w:lineRule="auto"/>
-      </w:pPr>
-      <w:r>
-        <w:rPr>
-          <w:b/>
-          <w:bCs/>
+        <w:rPr>
+          <w:rFonts w:ascii="Times New Roman" w:hAnsi="Times New Roman" w:cs="Times New Roman"/>
+          <w:sz w:val="24"/>
+          <w:szCs w:val="24"/>
+        </w:rPr>
+      </w:pPr>
+      <w:r>
+        <w:rPr>
+          <w:rFonts w:ascii="Times New Roman" w:hAnsi="Times New Roman" w:cs="Times New Roman"/>
+          <w:b/>
+          <w:bCs/>
+          <w:sz w:val="24"/>
+          <w:szCs w:val="24"/>
         </w:rPr>
         <w:t>Database</w:t>
       </w:r>
       <w:r>
+        <w:rPr>
+          <w:rFonts w:ascii="Times New Roman" w:hAnsi="Times New Roman" w:cs="Times New Roman"/>
+          <w:sz w:val="24"/>
+          <w:szCs w:val="24"/>
+        </w:rPr>
         <w:t xml:space="preserve"> – a structured set of data held in a computer, especially one that is accessible in various ways</w:t>
       </w:r>
     </w:p>
     <w:p>
       <w:pPr>
         <w:spacing w:line="480" w:lineRule="auto"/>
-      </w:pPr>
-      <w:r>
-        <w:rPr>
-          <w:b/>
-          <w:bCs/>
+        <w:rPr>
+          <w:rFonts w:ascii="Times New Roman" w:hAnsi="Times New Roman" w:cs="Times New Roman"/>
+          <w:sz w:val="24"/>
+          <w:szCs w:val="24"/>
+        </w:rPr>
+      </w:pPr>
+      <w:r>
+        <w:rPr>
+          <w:rFonts w:ascii="Times New Roman" w:hAnsi="Times New Roman" w:cs="Times New Roman"/>
+          <w:b/>
+          <w:bCs/>
+          <w:sz w:val="24"/>
+          <w:szCs w:val="24"/>
         </w:rPr>
         <w:t>API</w:t>
       </w:r>
       <w:r>
         <w:rPr>
-          <w:b/>
-          <w:bCs/>
+          <w:rFonts w:ascii="Times New Roman" w:hAnsi="Times New Roman" w:cs="Times New Roman"/>
+          <w:b/>
+          <w:bCs/>
+          <w:sz w:val="24"/>
+          <w:szCs w:val="24"/>
         </w:rPr>
         <w:t xml:space="preserve"> – </w:t>
       </w:r>
       <w:r>
+        <w:rPr>
+          <w:rFonts w:ascii="Times New Roman" w:hAnsi="Times New Roman" w:cs="Times New Roman"/>
+          <w:sz w:val="24"/>
+          <w:szCs w:val="24"/>
+        </w:rPr>
         <w:t>Short for Application Programming Interface, a connection between computers or computer programs that offer services to other pieces of software</w:t>
       </w:r>
       <w:r>
+        <w:rPr>
+          <w:rFonts w:ascii="Times New Roman" w:hAnsi="Times New Roman" w:cs="Times New Roman"/>
+          <w:sz w:val="24"/>
+          <w:szCs w:val="24"/>
+        </w:rPr>
         <w:t xml:space="preserve">. (site for citation -  </w:t>
       </w:r>
       <w:hyperlink r:id="rId18" w:history="1">
         <w:r>
           <w:rPr>
             <w:rStyle w:val="Hyperlink"/>
+            <w:rFonts w:ascii="Times New Roman" w:hAnsi="Times New Roman" w:cs="Times New Roman"/>
+            <w:sz w:val="24"/>
+            <w:szCs w:val="24"/>
           </w:rPr>
           <w:t>API - Wikipedia</w:t>
         </w:r>
       </w:hyperlink>
       <w:r>
+        <w:rPr>
+          <w:rFonts w:ascii="Times New Roman" w:hAnsi="Times New Roman" w:cs="Times New Roman"/>
+          <w:sz w:val="24"/>
+          <w:szCs w:val="24"/>
+        </w:rPr>
         <w:t>)</w:t>
       </w:r>
     </w:p>
     <w:p>
       <w:pPr>
         <w:spacing w:line="480" w:lineRule="auto"/>
-      </w:pPr>
-      <w:r>
-        <w:rPr>
-          <w:b/>
-          <w:bCs/>
+        <w:rPr>
+          <w:rFonts w:ascii="Times New Roman" w:hAnsi="Times New Roman" w:cs="Times New Roman"/>
+          <w:sz w:val="24"/>
+          <w:szCs w:val="24"/>
+        </w:rPr>
+      </w:pPr>
+      <w:r>
+        <w:rPr>
+          <w:rFonts w:ascii="Times New Roman" w:hAnsi="Times New Roman" w:cs="Times New Roman"/>
+          <w:b/>
+          <w:bCs/>
+          <w:sz w:val="24"/>
+          <w:szCs w:val="24"/>
         </w:rPr>
         <w:t>PR</w:t>
       </w:r>
       <w:r>
         <w:rPr>
-          <w:b/>
-          <w:bCs/>
+          <w:rFonts w:ascii="Times New Roman" w:hAnsi="Times New Roman" w:cs="Times New Roman"/>
+          <w:b/>
+          <w:bCs/>
+          <w:sz w:val="24"/>
+          <w:szCs w:val="24"/>
         </w:rPr>
         <w:t xml:space="preserve"> – </w:t>
       </w:r>
       <w:r>
+        <w:rPr>
+          <w:rFonts w:ascii="Times New Roman" w:hAnsi="Times New Roman" w:cs="Times New Roman"/>
+          <w:sz w:val="24"/>
+          <w:szCs w:val="24"/>
+        </w:rPr>
         <w:t xml:space="preserve">Abbreviation for Pull Request. </w:t>
       </w:r>
       <w:r>
+        <w:rPr>
+          <w:rFonts w:ascii="Times New Roman" w:hAnsi="Times New Roman" w:cs="Times New Roman"/>
+          <w:sz w:val="24"/>
+          <w:szCs w:val="24"/>
+        </w:rPr>
         <w:t xml:space="preserve">A pull request is a request to merge changes from one branch into another branch in a Git repository. Typically, pull requests are used in collaborative workflows where multiple developers work on different features or fixes in separate branches. (site for citation -  </w:t>
       </w:r>
       <w:hyperlink r:id="rId19" w:anchor="what-is-a-git-pull-request" w:history="1">
         <w:r>
           <w:rPr>
             <w:rStyle w:val="Hyperlink"/>
+            <w:rFonts w:ascii="Times New Roman" w:hAnsi="Times New Roman" w:cs="Times New Roman"/>
+            <w:sz w:val="24"/>
+            <w:szCs w:val="24"/>
           </w:rPr>
-          <w:t>Git Pull Request - GeeksforGeeks</w:t>
+          <w:t xml:space="preserve">Git Pull Request - </w:t>
         </w:r>
+        <w:proofErr w:type="spellStart"/>
+        <w:r>
+          <w:rPr>
+            <w:rStyle w:val="Hyperlink"/>
+            <w:rFonts w:ascii="Times New Roman" w:hAnsi="Times New Roman" w:cs="Times New Roman"/>
+            <w:sz w:val="24"/>
+            <w:szCs w:val="24"/>
+          </w:rPr>
+          <w:t>GeeksforGeeks</w:t>
+        </w:r>
+        <w:proofErr w:type="spellEnd"/>
       </w:hyperlink>
       <w:r>
+        <w:rPr>
+          <w:rFonts w:ascii="Times New Roman" w:hAnsi="Times New Roman" w:cs="Times New Roman"/>
+          <w:sz w:val="24"/>
+          <w:szCs w:val="24"/>
+        </w:rPr>
         <w:t>)</w:t>
       </w:r>
     </w:p>
     <w:p>
       <w:pPr>
         <w:spacing w:line="480" w:lineRule="auto"/>
-      </w:pPr>
-      <w:r>
-        <w:rPr>
-          <w:b/>
-          <w:bCs/>
+        <w:rPr>
+          <w:rFonts w:ascii="Times New Roman" w:hAnsi="Times New Roman" w:cs="Times New Roman"/>
+          <w:sz w:val="24"/>
+          <w:szCs w:val="24"/>
+        </w:rPr>
+      </w:pPr>
+      <w:r>
+        <w:rPr>
+          <w:rFonts w:ascii="Times New Roman" w:hAnsi="Times New Roman" w:cs="Times New Roman"/>
+          <w:b/>
+          <w:bCs/>
+          <w:sz w:val="24"/>
+          <w:szCs w:val="24"/>
         </w:rPr>
         <w:t>Git</w:t>
       </w:r>
       <w:r>
         <w:rPr>
-          <w:b/>
-          <w:bCs/>
+          <w:rFonts w:ascii="Times New Roman" w:hAnsi="Times New Roman" w:cs="Times New Roman"/>
+          <w:b/>
+          <w:bCs/>
+          <w:sz w:val="24"/>
+          <w:szCs w:val="24"/>
         </w:rPr>
         <w:t xml:space="preserve"> – </w:t>
       </w:r>
       <w:r>
-        <w:t xml:space="preserve">A distributed version control software system that is capable of managing versions of source code or data. It is often used to control source code by programmers who are developing software collaboratively. (site for citation - </w:t>
+        <w:rPr>
+          <w:rFonts w:ascii="Times New Roman" w:hAnsi="Times New Roman" w:cs="Times New Roman"/>
+          <w:sz w:val="24"/>
+          <w:szCs w:val="24"/>
+        </w:rPr>
+        <w:t xml:space="preserve">A distributed version control software system that </w:t>
+      </w:r>
+      <w:proofErr w:type="gramStart"/>
+      <w:r>
+        <w:rPr>
+          <w:rFonts w:ascii="Times New Roman" w:hAnsi="Times New Roman" w:cs="Times New Roman"/>
+          <w:sz w:val="24"/>
+          <w:szCs w:val="24"/>
+        </w:rPr>
+        <w:t>is capable of managing</w:t>
+      </w:r>
+      <w:proofErr w:type="gramEnd"/>
+      <w:r>
+        <w:rPr>
+          <w:rFonts w:ascii="Times New Roman" w:hAnsi="Times New Roman" w:cs="Times New Roman"/>
+          <w:sz w:val="24"/>
+          <w:szCs w:val="24"/>
+        </w:rPr>
+        <w:t xml:space="preserve"> versions of source code or data. It is often used to control source code by programmers who are developing software collaboratively. (site for citation - </w:t>
       </w:r>
       <w:hyperlink r:id="rId20" w:history="1">
         <w:r>
           <w:rPr>
             <w:rStyle w:val="Hyperlink"/>
+            <w:rFonts w:ascii="Times New Roman" w:hAnsi="Times New Roman" w:cs="Times New Roman"/>
+            <w:sz w:val="24"/>
+            <w:szCs w:val="24"/>
           </w:rPr>
           <w:t>Git - Wikipedia</w:t>
         </w:r>
       </w:hyperlink>
       <w:r>
+        <w:rPr>
+          <w:rFonts w:ascii="Times New Roman" w:hAnsi="Times New Roman" w:cs="Times New Roman"/>
+          <w:sz w:val="24"/>
+          <w:szCs w:val="24"/>
+        </w:rPr>
         <w:t>)</w:t>
       </w:r>
     </w:p>
     <w:p>
       <w:pPr>
         <w:spacing w:line="480" w:lineRule="auto"/>
-      </w:pPr>
-      <w:r>
-        <w:rPr>
-          <w:b/>
-          <w:bCs/>
+        <w:rPr>
+          <w:rFonts w:ascii="Times New Roman" w:hAnsi="Times New Roman" w:cs="Times New Roman"/>
+          <w:sz w:val="24"/>
+          <w:szCs w:val="24"/>
+        </w:rPr>
+      </w:pPr>
+      <w:r>
+        <w:rPr>
+          <w:rFonts w:ascii="Times New Roman" w:hAnsi="Times New Roman" w:cs="Times New Roman"/>
+          <w:b/>
+          <w:bCs/>
+          <w:sz w:val="24"/>
+          <w:szCs w:val="24"/>
         </w:rPr>
         <w:t>GitHub</w:t>
       </w:r>
       <w:r>
         <w:rPr>
-          <w:b/>
-          <w:bCs/>
+          <w:rFonts w:ascii="Times New Roman" w:hAnsi="Times New Roman" w:cs="Times New Roman"/>
+          <w:b/>
+          <w:bCs/>
+          <w:sz w:val="24"/>
+          <w:szCs w:val="24"/>
         </w:rPr>
         <w:t xml:space="preserve"> – </w:t>
       </w:r>
       <w:r>
+        <w:rPr>
+          <w:rFonts w:ascii="Times New Roman" w:hAnsi="Times New Roman" w:cs="Times New Roman"/>
+          <w:sz w:val="24"/>
+          <w:szCs w:val="24"/>
+        </w:rPr>
         <w:t xml:space="preserve">A proprietary developer platform that allows developers to create, store, manage, and share their code. It uses Git to provide distributed version control and GitHub itself provides access control, bug tracking, software feature requests, task management, continuous integration, and wikis for every project. (site - </w:t>
       </w:r>
       <w:hyperlink r:id="rId21" w:history="1">
         <w:r>
           <w:rPr>
             <w:rStyle w:val="Hyperlink"/>
+            <w:rFonts w:ascii="Times New Roman" w:hAnsi="Times New Roman" w:cs="Times New Roman"/>
+            <w:sz w:val="24"/>
+            <w:szCs w:val="24"/>
           </w:rPr>
           <w:t>GitHub - Wikipedia</w:t>
         </w:r>
       </w:hyperlink>
       <w:r>
+        <w:rPr>
+          <w:rFonts w:ascii="Times New Roman" w:hAnsi="Times New Roman" w:cs="Times New Roman"/>
+          <w:sz w:val="24"/>
+          <w:szCs w:val="24"/>
+        </w:rPr>
         <w:t>)</w:t>
       </w:r>
     </w:p>
     <w:p>
       <w:pPr>
         <w:spacing w:line="480" w:lineRule="auto"/>
-      </w:pPr>
-      <w:r>
-        <w:rPr>
-          <w:b/>
-          <w:bCs/>
+        <w:rPr>
+          <w:rFonts w:ascii="Times New Roman" w:hAnsi="Times New Roman" w:cs="Times New Roman"/>
+          <w:sz w:val="24"/>
+          <w:szCs w:val="24"/>
+        </w:rPr>
+      </w:pPr>
+      <w:r>
+        <w:rPr>
+          <w:rFonts w:ascii="Times New Roman" w:hAnsi="Times New Roman" w:cs="Times New Roman"/>
+          <w:b/>
+          <w:bCs/>
+          <w:sz w:val="24"/>
+          <w:szCs w:val="24"/>
         </w:rPr>
         <w:t>UML</w:t>
       </w:r>
       <w:r>
         <w:rPr>
-          <w:b/>
-          <w:bCs/>
+          <w:rFonts w:ascii="Times New Roman" w:hAnsi="Times New Roman" w:cs="Times New Roman"/>
+          <w:b/>
+          <w:bCs/>
+          <w:sz w:val="24"/>
+          <w:szCs w:val="24"/>
         </w:rPr>
         <w:t xml:space="preserve"> – </w:t>
       </w:r>
       <w:r>
+        <w:rPr>
+          <w:rFonts w:ascii="Times New Roman" w:hAnsi="Times New Roman" w:cs="Times New Roman"/>
+          <w:sz w:val="24"/>
+          <w:szCs w:val="24"/>
+        </w:rPr>
         <w:t xml:space="preserve">Unified Model Language (UML) is a </w:t>
       </w:r>
       <w:r>
+        <w:rPr>
+          <w:rFonts w:ascii="Times New Roman" w:hAnsi="Times New Roman" w:cs="Times New Roman"/>
+          <w:sz w:val="24"/>
+          <w:szCs w:val="24"/>
+        </w:rPr>
         <w:t>general-purpose</w:t>
       </w:r>
       <w:r>
+        <w:rPr>
+          <w:rFonts w:ascii="Times New Roman" w:hAnsi="Times New Roman" w:cs="Times New Roman"/>
+          <w:sz w:val="24"/>
+          <w:szCs w:val="24"/>
+        </w:rPr>
         <w:t xml:space="preserve"> modeling language with the main aim to define a standard way to visualize the way a system has been designed. (site - </w:t>
       </w:r>
       <w:hyperlink r:id="rId22" w:history="1">
         <w:r>
           <w:rPr>
             <w:rStyle w:val="Hyperlink"/>
+            <w:rFonts w:ascii="Times New Roman" w:hAnsi="Times New Roman" w:cs="Times New Roman"/>
+            <w:sz w:val="24"/>
+            <w:szCs w:val="24"/>
           </w:rPr>
-          <w:t>Unified Modeling Language (UML) Diagrams - GeeksforGeeks</w:t>
+          <w:t xml:space="preserve">Unified Modeling Language (UML) Diagrams - </w:t>
         </w:r>
+        <w:proofErr w:type="spellStart"/>
+        <w:r>
+          <w:rPr>
+            <w:rStyle w:val="Hyperlink"/>
+            <w:rFonts w:ascii="Times New Roman" w:hAnsi="Times New Roman" w:cs="Times New Roman"/>
+            <w:sz w:val="24"/>
+            <w:szCs w:val="24"/>
+          </w:rPr>
+          <w:t>GeeksforGeeks</w:t>
+        </w:r>
+        <w:proofErr w:type="spellEnd"/>
       </w:hyperlink>
       <w:r>
+        <w:rPr>
+          <w:rFonts w:ascii="Times New Roman" w:hAnsi="Times New Roman" w:cs="Times New Roman"/>
+          <w:sz w:val="24"/>
+          <w:szCs w:val="24"/>
+        </w:rPr>
         <w:t>)</w:t>
       </w:r>
     </w:p>
@@ -10867,7 +11160,7 @@
           <w:u w:val="single"/>
         </w:rPr>
       </w:pPr>
-      <w:bookmarkStart w:id="16" w:name="_Toc210552447"/>
+      <w:bookmarkStart w:id="16" w:name="_Toc210983202"/>
       <w:r>
         <w:rPr>
           <w:rFonts w:ascii="Times New Roman" w:hAnsi="Times New Roman" w:cs="Times New Roman"/>
@@ -10878,7 +11171,6 @@
           <w:szCs w:val="24"/>
           <w:u w:val="single"/>
         </w:rPr>
-        <w:lastRenderedPageBreak/>
         <w:t>Appendix I</w:t>
       </w:r>
       <w:r>
@@ -10917,19 +11209,19 @@
         </w:rPr>
         <w:t>am Detail</w:t>
       </w:r>
+      <w:r>
+        <w:rPr>
+          <w:rFonts w:ascii="Times New Roman" w:hAnsi="Times New Roman" w:cs="Times New Roman"/>
+          <w:b/>
+          <w:bCs/>
+          <w:color w:val="auto"/>
+          <w:sz w:val="24"/>
+          <w:szCs w:val="24"/>
+          <w:u w:val="single"/>
+        </w:rPr>
+        <w:t>s</w:t>
+      </w:r>
       <w:bookmarkEnd w:id="16"/>
-      <w:r>
-        <w:rPr>
-          <w:rFonts w:ascii="Times New Roman" w:hAnsi="Times New Roman" w:cs="Times New Roman"/>
-          <w:b/>
-          <w:bCs/>
-          <w:color w:val="auto"/>
-          <w:sz w:val="24"/>
-          <w:szCs w:val="24"/>
-          <w:u w:val="single"/>
-        </w:rPr>
-        <w:t>s</w:t>
-      </w:r>
     </w:p>
     <w:p>
       <w:pPr>
@@ -11124,7 +11416,56 @@
         <w:rPr>
           <w:rFonts w:ascii="Times New Roman" w:hAnsi="Times New Roman" w:cs="Times New Roman"/>
         </w:rPr>
-        <w:t xml:space="preserve"> UML diagrams,</w:t>
+        <w:t xml:space="preserve"> </w:t>
+      </w:r>
+    </w:p>
+    <w:p>
+      <w:pPr>
+        <w:pStyle w:val="ListParagraph"/>
+        <w:numPr>
+          <w:ilvl w:val="2"/>
+          <w:numId w:val="6"/>
+        </w:numPr>
+        <w:spacing w:line="480" w:lineRule="auto"/>
+        <w:rPr>
+          <w:rFonts w:ascii="Times New Roman" w:hAnsi="Times New Roman" w:cs="Times New Roman"/>
+        </w:rPr>
+      </w:pPr>
+      <w:r>
+        <w:rPr>
+          <w:rFonts w:ascii="Times New Roman" w:hAnsi="Times New Roman" w:cs="Times New Roman"/>
+        </w:rPr>
+        <w:t xml:space="preserve">Abstract, Background, Overview, </w:t>
+      </w:r>
+      <w:r>
+        <w:rPr>
+          <w:rFonts w:ascii="Times New Roman" w:hAnsi="Times New Roman" w:cs="Times New Roman"/>
+        </w:rPr>
+        <w:t>UML diagrams</w:t>
+      </w:r>
+      <w:r>
+        <w:rPr>
+          <w:rFonts w:ascii="Times New Roman" w:hAnsi="Times New Roman" w:cs="Times New Roman"/>
+        </w:rPr>
+        <w:t>/Descriptions</w:t>
+      </w:r>
+      <w:r>
+        <w:rPr>
+          <w:rFonts w:ascii="Times New Roman" w:hAnsi="Times New Roman" w:cs="Times New Roman"/>
+        </w:rPr>
+        <w:t>,</w:t>
+      </w:r>
+      <w:r>
+        <w:rPr>
+          <w:rFonts w:ascii="Times New Roman" w:hAnsi="Times New Roman" w:cs="Times New Roman"/>
+        </w:rPr>
+        <w:t xml:space="preserve"> Team Dynamic, Operational Environment, Data Sources, Testing/Revisions, Documentation</w:t>
+      </w:r>
+      <w:r>
+        <w:rPr>
+          <w:rFonts w:ascii="Times New Roman" w:hAnsi="Times New Roman" w:cs="Times New Roman"/>
+        </w:rPr>
+        <w:t>, References</w:t>
       </w:r>
     </w:p>
     <w:p>
@@ -11167,13 +11508,38 @@
         <w:rPr>
           <w:rFonts w:ascii="Times New Roman" w:hAnsi="Times New Roman" w:cs="Times New Roman"/>
         </w:rPr>
-        <w:t xml:space="preserve"> Abstract</w:t>
+        <w:t xml:space="preserve"> </w:t>
+      </w:r>
+    </w:p>
+    <w:p>
+      <w:pPr>
+        <w:pStyle w:val="ListParagraph"/>
+        <w:numPr>
+          <w:ilvl w:val="2"/>
+          <w:numId w:val="6"/>
+        </w:numPr>
+        <w:spacing w:line="480" w:lineRule="auto"/>
+        <w:rPr>
+          <w:rFonts w:ascii="Times New Roman" w:hAnsi="Times New Roman" w:cs="Times New Roman"/>
+        </w:rPr>
+      </w:pPr>
+      <w:r>
+        <w:rPr>
+          <w:rFonts w:ascii="Times New Roman" w:hAnsi="Times New Roman" w:cs="Times New Roman"/>
+        </w:rPr>
+        <w:t>Abstract</w:t>
       </w:r>
       <w:r>
         <w:rPr>
           <w:rFonts w:ascii="Times New Roman" w:hAnsi="Times New Roman" w:cs="Times New Roman"/>
         </w:rPr>
         <w:t>,</w:t>
+      </w:r>
+      <w:r>
+        <w:rPr>
+          <w:rFonts w:ascii="Times New Roman" w:hAnsi="Times New Roman" w:cs="Times New Roman"/>
+        </w:rPr>
+        <w:t xml:space="preserve"> Project Context, Team Dynamic, Glossary</w:t>
       </w:r>
     </w:p>
     <w:p>
@@ -11194,6 +11560,37 @@
         </w:rPr>
         <w:t>Luke Ruffing</w:t>
       </w:r>
+      <w:r>
+        <w:rPr>
+          <w:rFonts w:ascii="Times New Roman" w:hAnsi="Times New Roman" w:cs="Times New Roman"/>
+        </w:rPr>
+        <w:t xml:space="preserve">: </w:t>
+      </w:r>
+    </w:p>
+    <w:p>
+      <w:pPr>
+        <w:pStyle w:val="ListParagraph"/>
+        <w:numPr>
+          <w:ilvl w:val="2"/>
+          <w:numId w:val="6"/>
+        </w:numPr>
+        <w:spacing w:line="480" w:lineRule="auto"/>
+        <w:rPr>
+          <w:rFonts w:ascii="Times New Roman" w:hAnsi="Times New Roman" w:cs="Times New Roman"/>
+        </w:rPr>
+      </w:pPr>
+      <w:r>
+        <w:rPr>
+          <w:rFonts w:ascii="Times New Roman" w:hAnsi="Times New Roman" w:cs="Times New Roman"/>
+        </w:rPr>
+        <w:t>Functional, Nonfunctional, Documentation</w:t>
+      </w:r>
+      <w:r>
+        <w:rPr>
+          <w:rFonts w:ascii="Times New Roman" w:hAnsi="Times New Roman" w:cs="Times New Roman"/>
+        </w:rPr>
+        <w:t>, Title Page</w:t>
+      </w:r>
     </w:p>
     <w:p>
       <w:pPr>
@@ -11291,7 +11688,25 @@
           <w:sz w:val="24"/>
           <w:szCs w:val="24"/>
         </w:rPr>
-        <w:t>allowed group to refine ideas and reach a co</w:t>
+        <w:t xml:space="preserve">allowed </w:t>
+      </w:r>
+      <w:proofErr w:type="gramStart"/>
+      <w:r>
+        <w:rPr>
+          <w:rFonts w:ascii="Times New Roman" w:hAnsi="Times New Roman" w:cs="Times New Roman"/>
+          <w:sz w:val="24"/>
+          <w:szCs w:val="24"/>
+        </w:rPr>
+        <w:t>group</w:t>
+      </w:r>
+      <w:proofErr w:type="gramEnd"/>
+      <w:r>
+        <w:rPr>
+          <w:rFonts w:ascii="Times New Roman" w:hAnsi="Times New Roman" w:cs="Times New Roman"/>
+          <w:sz w:val="24"/>
+          <w:szCs w:val="24"/>
+        </w:rPr>
+        <w:t xml:space="preserve"> to refine ideas and reach a co</w:t>
       </w:r>
       <w:r>
         <w:rPr>
@@ -11380,7 +11795,25 @@
           <w:sz w:val="24"/>
           <w:szCs w:val="24"/>
         </w:rPr>
-        <w:t>and well organized document. T</w:t>
+        <w:t xml:space="preserve">and </w:t>
+      </w:r>
+      <w:proofErr w:type="gramStart"/>
+      <w:r>
+        <w:rPr>
+          <w:rFonts w:ascii="Times New Roman" w:hAnsi="Times New Roman" w:cs="Times New Roman"/>
+          <w:sz w:val="24"/>
+          <w:szCs w:val="24"/>
+        </w:rPr>
+        <w:t>well organized</w:t>
+      </w:r>
+      <w:proofErr w:type="gramEnd"/>
+      <w:r>
+        <w:rPr>
+          <w:rFonts w:ascii="Times New Roman" w:hAnsi="Times New Roman" w:cs="Times New Roman"/>
+          <w:sz w:val="24"/>
+          <w:szCs w:val="24"/>
+        </w:rPr>
+        <w:t xml:space="preserve"> document. T</w:t>
       </w:r>
       <w:r>
         <w:rPr>
@@ -11454,104 +11887,257 @@
         </w:rPr>
         <w:t>.</w:t>
       </w:r>
+    </w:p>
+    <w:p>
+      <w:pPr>
+        <w:pStyle w:val="Heading1"/>
+        <w:rPr>
+          <w:rFonts w:ascii="Times New Roman" w:hAnsi="Times New Roman" w:cs="Times New Roman"/>
+          <w:b/>
+          <w:bCs/>
+          <w:color w:val="auto"/>
+          <w:sz w:val="24"/>
+          <w:szCs w:val="24"/>
+          <w:u w:val="single"/>
+        </w:rPr>
+      </w:pPr>
+      <w:bookmarkStart w:id="17" w:name="_Toc210983203"/>
+      <w:r>
+        <w:rPr>
+          <w:rFonts w:ascii="Times New Roman" w:hAnsi="Times New Roman" w:cs="Times New Roman"/>
+          <w:b/>
+          <w:bCs/>
+          <w:color w:val="auto"/>
+          <w:sz w:val="24"/>
+          <w:szCs w:val="24"/>
+          <w:u w:val="single"/>
+        </w:rPr>
+        <w:lastRenderedPageBreak/>
+        <w:t>Appendix I</w:t>
+      </w:r>
+      <w:r>
+        <w:rPr>
+          <w:rFonts w:ascii="Times New Roman" w:hAnsi="Times New Roman" w:cs="Times New Roman"/>
+          <w:b/>
+          <w:bCs/>
+          <w:color w:val="auto"/>
+          <w:sz w:val="24"/>
+          <w:szCs w:val="24"/>
+          <w:u w:val="single"/>
+        </w:rPr>
+        <w:t>II</w:t>
+      </w:r>
+      <w:r>
+        <w:rPr>
+          <w:rFonts w:ascii="Times New Roman" w:hAnsi="Times New Roman" w:cs="Times New Roman"/>
+          <w:b/>
+          <w:bCs/>
+          <w:color w:val="auto"/>
+          <w:sz w:val="24"/>
+          <w:szCs w:val="24"/>
+          <w:u w:val="single"/>
+        </w:rPr>
+        <w:t xml:space="preserve">: </w:t>
+      </w:r>
+      <w:r>
+        <w:rPr>
+          <w:rFonts w:ascii="Times New Roman" w:hAnsi="Times New Roman" w:cs="Times New Roman"/>
+          <w:b/>
+          <w:bCs/>
+          <w:color w:val="auto"/>
+          <w:sz w:val="24"/>
+          <w:szCs w:val="24"/>
+          <w:u w:val="single"/>
+        </w:rPr>
+        <w:t>Workflow Authentication</w:t>
+      </w:r>
+      <w:bookmarkEnd w:id="17"/>
     </w:p>
     <w:p>
       <w:pPr>
         <w:spacing w:line="480" w:lineRule="auto"/>
         <w:ind w:firstLine="720"/>
-      </w:pPr>
-    </w:p>
-    <w:p>
-      <w:pPr>
-        <w:pStyle w:val="Heading1"/>
-        <w:rPr>
-          <w:rFonts w:ascii="Times New Roman" w:hAnsi="Times New Roman" w:cs="Times New Roman"/>
-          <w:b/>
-          <w:bCs/>
-          <w:color w:val="auto"/>
-          <w:sz w:val="24"/>
-          <w:szCs w:val="24"/>
-          <w:u w:val="single"/>
-        </w:rPr>
-      </w:pPr>
-      <w:bookmarkStart w:id="17" w:name="_Toc210552448"/>
-    </w:p>
-    <w:p>
-      <w:pPr>
-        <w:pStyle w:val="Heading1"/>
-        <w:rPr>
-          <w:rFonts w:ascii="Times New Roman" w:hAnsi="Times New Roman" w:cs="Times New Roman"/>
-          <w:b/>
-          <w:bCs/>
-          <w:color w:val="auto"/>
-          <w:sz w:val="24"/>
-          <w:szCs w:val="24"/>
-          <w:u w:val="single"/>
-        </w:rPr>
-      </w:pPr>
-    </w:p>
-    <w:p>
-      <w:pPr>
-        <w:pStyle w:val="Heading1"/>
-        <w:rPr>
-          <w:rFonts w:ascii="Times New Roman" w:hAnsi="Times New Roman" w:cs="Times New Roman"/>
-          <w:b/>
-          <w:bCs/>
-          <w:color w:val="auto"/>
-          <w:sz w:val="24"/>
-          <w:szCs w:val="24"/>
-          <w:u w:val="single"/>
-        </w:rPr>
-      </w:pPr>
-      <w:r>
-        <w:rPr>
-          <w:rFonts w:ascii="Times New Roman" w:hAnsi="Times New Roman" w:cs="Times New Roman"/>
-          <w:b/>
-          <w:bCs/>
-          <w:color w:val="auto"/>
-          <w:sz w:val="24"/>
-          <w:szCs w:val="24"/>
-          <w:u w:val="single"/>
-        </w:rPr>
-        <w:t>Appendix I</w:t>
-      </w:r>
-      <w:r>
-        <w:rPr>
-          <w:rFonts w:ascii="Times New Roman" w:hAnsi="Times New Roman" w:cs="Times New Roman"/>
-          <w:b/>
-          <w:bCs/>
-          <w:color w:val="auto"/>
-          <w:sz w:val="24"/>
-          <w:szCs w:val="24"/>
-          <w:u w:val="single"/>
-        </w:rPr>
-        <w:t>II</w:t>
-      </w:r>
-      <w:r>
-        <w:rPr>
-          <w:rFonts w:ascii="Times New Roman" w:hAnsi="Times New Roman" w:cs="Times New Roman"/>
-          <w:b/>
-          <w:bCs/>
-          <w:color w:val="auto"/>
-          <w:sz w:val="24"/>
-          <w:szCs w:val="24"/>
-          <w:u w:val="single"/>
-        </w:rPr>
-        <w:t xml:space="preserve">: </w:t>
-      </w:r>
-      <w:r>
-        <w:rPr>
-          <w:rFonts w:ascii="Times New Roman" w:hAnsi="Times New Roman" w:cs="Times New Roman"/>
-          <w:b/>
-          <w:bCs/>
-          <w:color w:val="auto"/>
-          <w:sz w:val="24"/>
-          <w:szCs w:val="24"/>
-          <w:u w:val="single"/>
-        </w:rPr>
-        <w:t>Workflow Authentication</w:t>
-      </w:r>
-      <w:bookmarkEnd w:id="17"/>
+        <w:rPr>
+          <w:rFonts w:ascii="Times New Roman" w:hAnsi="Times New Roman" w:cs="Times New Roman"/>
+          <w:sz w:val="24"/>
+          <w:szCs w:val="24"/>
+        </w:rPr>
+      </w:pPr>
+      <w:r>
+        <w:rPr>
+          <w:rFonts w:ascii="Times New Roman" w:hAnsi="Times New Roman" w:cs="Times New Roman"/>
+          <w:sz w:val="24"/>
+          <w:szCs w:val="24"/>
+        </w:rPr>
+        <w:t xml:space="preserve">I, Margo </w:t>
+      </w:r>
+      <w:proofErr w:type="gramStart"/>
+      <w:r>
+        <w:rPr>
+          <w:rFonts w:ascii="Times New Roman" w:hAnsi="Times New Roman" w:cs="Times New Roman"/>
+          <w:sz w:val="24"/>
+          <w:szCs w:val="24"/>
+        </w:rPr>
+        <w:t>Bonal</w:t>
+      </w:r>
+      <w:proofErr w:type="gramEnd"/>
+      <w:r>
+        <w:rPr>
+          <w:rFonts w:ascii="Times New Roman" w:hAnsi="Times New Roman" w:cs="Times New Roman"/>
+          <w:sz w:val="24"/>
+          <w:szCs w:val="24"/>
+        </w:rPr>
+        <w:t xml:space="preserve"> </w:t>
+      </w:r>
+      <w:r>
+        <w:rPr>
+          <w:rFonts w:ascii="Times New Roman" w:hAnsi="Times New Roman" w:cs="Times New Roman"/>
+          <w:sz w:val="24"/>
+          <w:szCs w:val="24"/>
+        </w:rPr>
+        <w:t>confirm tha</w:t>
+      </w:r>
+      <w:r>
+        <w:rPr>
+          <w:rFonts w:ascii="Times New Roman" w:hAnsi="Times New Roman" w:cs="Times New Roman"/>
+          <w:sz w:val="24"/>
+          <w:szCs w:val="24"/>
+        </w:rPr>
+        <w:t xml:space="preserve">t all work I have contributed to this document has been to the best of my </w:t>
+      </w:r>
+      <w:r>
+        <w:rPr>
+          <w:rFonts w:ascii="Times New Roman" w:hAnsi="Times New Roman" w:cs="Times New Roman"/>
+          <w:sz w:val="24"/>
+          <w:szCs w:val="24"/>
+        </w:rPr>
+        <w:t>knowledge,</w:t>
+      </w:r>
+      <w:r>
+        <w:rPr>
+          <w:rFonts w:ascii="Times New Roman" w:hAnsi="Times New Roman" w:cs="Times New Roman"/>
+          <w:sz w:val="24"/>
+          <w:szCs w:val="24"/>
+        </w:rPr>
+        <w:t xml:space="preserve"> completed with integrity and in accorda</w:t>
+      </w:r>
+      <w:r>
+        <w:rPr>
+          <w:rFonts w:ascii="Times New Roman" w:hAnsi="Times New Roman" w:cs="Times New Roman"/>
+          <w:sz w:val="24"/>
+          <w:szCs w:val="24"/>
+        </w:rPr>
+        <w:t xml:space="preserve">nce with </w:t>
+      </w:r>
+      <w:r>
+        <w:rPr>
+          <w:rFonts w:ascii="Times New Roman" w:hAnsi="Times New Roman" w:cs="Times New Roman"/>
+          <w:sz w:val="24"/>
+          <w:szCs w:val="24"/>
+        </w:rPr>
+        <w:t xml:space="preserve">the </w:t>
+      </w:r>
+      <w:r>
+        <w:rPr>
+          <w:rFonts w:ascii="Times New Roman" w:hAnsi="Times New Roman" w:cs="Times New Roman"/>
+          <w:sz w:val="24"/>
+          <w:szCs w:val="24"/>
+        </w:rPr>
+        <w:t xml:space="preserve">objectives and collaborative standards established by the team. </w:t>
+      </w:r>
+      <w:r>
+        <w:rPr>
+          <w:rFonts w:ascii="Times New Roman" w:hAnsi="Times New Roman" w:cs="Times New Roman"/>
+          <w:sz w:val="24"/>
+          <w:szCs w:val="24"/>
+        </w:rPr>
+        <w:t>And I attest that I will maintain these standards in all future contributions to this project.</w:t>
+      </w:r>
+    </w:p>
+    <w:p>
+      <w:pPr>
+        <w:spacing w:line="480" w:lineRule="auto"/>
+        <w:rPr>
+          <w:rFonts w:ascii="Times New Roman" w:hAnsi="Times New Roman" w:cs="Times New Roman"/>
+          <w:sz w:val="24"/>
+          <w:szCs w:val="24"/>
+        </w:rPr>
+      </w:pPr>
+    </w:p>
+    <w:p>
+      <w:pPr>
+        <w:spacing w:line="480" w:lineRule="auto"/>
+        <w:rPr>
+          <w:rFonts w:ascii="Times New Roman" w:hAnsi="Times New Roman" w:cs="Times New Roman"/>
+          <w:sz w:val="24"/>
+          <w:szCs w:val="24"/>
+        </w:rPr>
+      </w:pPr>
+      <w:r>
+        <w:rPr>
+          <w:rFonts w:ascii="Times New Roman" w:hAnsi="Times New Roman" w:cs="Times New Roman"/>
+          <w:sz w:val="24"/>
+          <w:szCs w:val="24"/>
+        </w:rPr>
+        <w:t>Signature:</w:t>
+      </w:r>
+      <w:r>
+        <w:rPr>
+          <w:rFonts w:ascii="Times New Roman" w:hAnsi="Times New Roman" w:cs="Times New Roman"/>
+          <w:sz w:val="24"/>
+          <w:szCs w:val="24"/>
+        </w:rPr>
+        <w:tab/>
+      </w:r>
+      <w:r>
+        <w:rPr>
+          <w:rFonts w:ascii="Times New Roman" w:hAnsi="Times New Roman" w:cs="Times New Roman"/>
+          <w:sz w:val="24"/>
+          <w:szCs w:val="24"/>
+        </w:rPr>
+        <w:tab/>
+      </w:r>
+      <w:r>
+        <w:rPr>
+          <w:rFonts w:ascii="Times New Roman" w:hAnsi="Times New Roman" w:cs="Times New Roman"/>
+          <w:sz w:val="24"/>
+          <w:szCs w:val="24"/>
+        </w:rPr>
+        <w:tab/>
+      </w:r>
+      <w:r>
+        <w:rPr>
+          <w:rFonts w:ascii="Times New Roman" w:hAnsi="Times New Roman" w:cs="Times New Roman"/>
+          <w:sz w:val="24"/>
+          <w:szCs w:val="24"/>
+        </w:rPr>
+        <w:tab/>
+      </w:r>
+      <w:r>
+        <w:rPr>
+          <w:rFonts w:ascii="Times New Roman" w:hAnsi="Times New Roman" w:cs="Times New Roman"/>
+          <w:sz w:val="24"/>
+          <w:szCs w:val="24"/>
+        </w:rPr>
+        <w:tab/>
+      </w:r>
+      <w:r>
+        <w:rPr>
+          <w:rFonts w:ascii="Times New Roman" w:hAnsi="Times New Roman" w:cs="Times New Roman"/>
+          <w:sz w:val="24"/>
+          <w:szCs w:val="24"/>
+        </w:rPr>
+        <w:tab/>
+      </w:r>
+      <w:r>
+        <w:rPr>
+          <w:rFonts w:ascii="Times New Roman" w:hAnsi="Times New Roman" w:cs="Times New Roman"/>
+          <w:sz w:val="24"/>
+          <w:szCs w:val="24"/>
+        </w:rPr>
+        <w:tab/>
+        <w:t>Date:</w:t>
+      </w:r>
     </w:p>
     <w:p>
       <w:pPr>
@@ -11569,87 +12155,7 @@
           <w:sz w:val="24"/>
           <w:szCs w:val="24"/>
         </w:rPr>
-        <w:t>I,</w:t>
-      </w:r>
-      <w:r>
-        <w:rPr>
-          <w:rFonts w:ascii="Times New Roman" w:hAnsi="Times New Roman" w:cs="Times New Roman"/>
-          <w:sz w:val="24"/>
-          <w:szCs w:val="24"/>
-        </w:rPr>
-        <w:t xml:space="preserve"> </w:t>
-      </w:r>
-      <w:r>
-        <w:rPr>
-          <w:rFonts w:ascii="Times New Roman" w:hAnsi="Times New Roman" w:cs="Times New Roman"/>
-          <w:sz w:val="24"/>
-          <w:szCs w:val="24"/>
-        </w:rPr>
-        <w:t>Margo Bonal</w:t>
-      </w:r>
-      <w:r>
-        <w:rPr>
-          <w:rFonts w:ascii="Times New Roman" w:hAnsi="Times New Roman" w:cs="Times New Roman"/>
-          <w:sz w:val="24"/>
-          <w:szCs w:val="24"/>
-        </w:rPr>
-        <w:t xml:space="preserve"> </w:t>
-      </w:r>
-      <w:r>
-        <w:rPr>
-          <w:rFonts w:ascii="Times New Roman" w:hAnsi="Times New Roman" w:cs="Times New Roman"/>
-          <w:sz w:val="24"/>
-          <w:szCs w:val="24"/>
-        </w:rPr>
-        <w:t>confirm tha</w:t>
-      </w:r>
-      <w:r>
-        <w:rPr>
-          <w:rFonts w:ascii="Times New Roman" w:hAnsi="Times New Roman" w:cs="Times New Roman"/>
-          <w:sz w:val="24"/>
-          <w:szCs w:val="24"/>
-        </w:rPr>
-        <w:t>t all work I have contributed to this document has been to the best of my knowledge</w:t>
-      </w:r>
-      <w:r>
-        <w:rPr>
-          <w:rFonts w:ascii="Times New Roman" w:hAnsi="Times New Roman" w:cs="Times New Roman"/>
-          <w:sz w:val="24"/>
-          <w:szCs w:val="24"/>
-        </w:rPr>
-        <w:t xml:space="preserve"> completed with integrity and in accorda</w:t>
-      </w:r>
-      <w:r>
-        <w:rPr>
-          <w:rFonts w:ascii="Times New Roman" w:hAnsi="Times New Roman" w:cs="Times New Roman"/>
-          <w:sz w:val="24"/>
-          <w:szCs w:val="24"/>
-        </w:rPr>
-        <w:t xml:space="preserve">nce with </w:t>
-      </w:r>
-      <w:r>
-        <w:rPr>
-          <w:rFonts w:ascii="Times New Roman" w:hAnsi="Times New Roman" w:cs="Times New Roman"/>
-          <w:sz w:val="24"/>
-          <w:szCs w:val="24"/>
-        </w:rPr>
-        <w:t xml:space="preserve">the </w:t>
-      </w:r>
-      <w:r>
-        <w:rPr>
-          <w:rFonts w:ascii="Times New Roman" w:hAnsi="Times New Roman" w:cs="Times New Roman"/>
-          <w:sz w:val="24"/>
-          <w:szCs w:val="24"/>
-        </w:rPr>
-        <w:t xml:space="preserve">objectives and collaborative standards established by the team. </w:t>
-      </w:r>
-      <w:r>
-        <w:rPr>
-          <w:rFonts w:ascii="Times New Roman" w:hAnsi="Times New Roman" w:cs="Times New Roman"/>
-          <w:sz w:val="24"/>
-          <w:szCs w:val="24"/>
-        </w:rPr>
-        <w:t>And I attest that I will maintain these standards in all future contributions to this project.</w:t>
+        <w:t>I, John Gerega confirm that all work I have contributed to this document has been to the best of my knowledge completed with integrity and in accordance with the objectives and collaborative standards established by the team. And I attest that I will maintain these standards in all future contributions to this project.</w:t>
       </w:r>
     </w:p>
     <w:p>
@@ -11667,8 +12173,11 @@
         <w:spacing w:line="480" w:lineRule="auto"/>
         <w:rPr>
           <w:rFonts w:ascii="Times New Roman" w:hAnsi="Times New Roman" w:cs="Times New Roman"/>
-          <w:sz w:val="24"/>
-          <w:szCs w:val="24"/>
+          <w:b/>
+          <w:bCs/>
+          <w:sz w:val="24"/>
+          <w:szCs w:val="24"/>
+          <w:u w:val="single"/>
         </w:rPr>
       </w:pPr>
       <w:r>
@@ -11753,23 +12262,7 @@
           <w:sz w:val="24"/>
           <w:szCs w:val="24"/>
         </w:rPr>
-        <w:t xml:space="preserve">I, </w:t>
-      </w:r>
-      <w:r>
-        <w:rPr>
-          <w:rFonts w:ascii="Times New Roman" w:hAnsi="Times New Roman" w:cs="Times New Roman"/>
-          <w:sz w:val="24"/>
-          <w:szCs w:val="24"/>
-        </w:rPr>
-        <w:t>John Gerega</w:t>
-      </w:r>
-      <w:r>
-        <w:rPr>
-          <w:rFonts w:ascii="Times New Roman" w:hAnsi="Times New Roman" w:cs="Times New Roman"/>
-          <w:sz w:val="24"/>
-          <w:szCs w:val="24"/>
-        </w:rPr>
-        <w:t xml:space="preserve"> confirm that all work I have contributed to this document has been to the best of my knowledge completed with integrity and in accordance with the objectives and collaborative standards established by the team. And I attest that I will maintain these standards in all future contributions to this project.</w:t>
+        <w:t>I, Luke Ruffing confirm that all work I have contributed to this document has been to the best of my knowledge completed with integrity and in accordance with the objectives and collaborative standards established by the team. And I attest that I will maintain these standards in all future contributions to this project.</w:t>
       </w:r>
     </w:p>
     <w:p>
@@ -11863,51 +12356,6 @@
     <w:p>
       <w:pPr>
         <w:spacing w:line="480" w:lineRule="auto"/>
-        <w:ind w:firstLine="720"/>
-        <w:rPr>
-          <w:rFonts w:ascii="Times New Roman" w:hAnsi="Times New Roman" w:cs="Times New Roman"/>
-          <w:sz w:val="24"/>
-          <w:szCs w:val="24"/>
-        </w:rPr>
-      </w:pPr>
-      <w:r>
-        <w:rPr>
-          <w:rFonts w:ascii="Times New Roman" w:hAnsi="Times New Roman" w:cs="Times New Roman"/>
-          <w:sz w:val="24"/>
-          <w:szCs w:val="24"/>
-        </w:rPr>
-        <w:t xml:space="preserve">I, </w:t>
-      </w:r>
-      <w:r>
-        <w:rPr>
-          <w:rFonts w:ascii="Times New Roman" w:hAnsi="Times New Roman" w:cs="Times New Roman"/>
-          <w:sz w:val="24"/>
-          <w:szCs w:val="24"/>
-        </w:rPr>
-        <w:t>Luke Ruffing</w:t>
-      </w:r>
-      <w:r>
-        <w:rPr>
-          <w:rFonts w:ascii="Times New Roman" w:hAnsi="Times New Roman" w:cs="Times New Roman"/>
-          <w:sz w:val="24"/>
-          <w:szCs w:val="24"/>
-        </w:rPr>
-        <w:t xml:space="preserve"> confirm that all work I have contributed to this document has been to the best of my knowledge completed with integrity and in accordance with the objectives and collaborative standards established by the team. And I attest that I will maintain these standards in all future contributions to this project.</w:t>
-      </w:r>
-    </w:p>
-    <w:p>
-      <w:pPr>
-        <w:spacing w:line="480" w:lineRule="auto"/>
-        <w:rPr>
-          <w:rFonts w:ascii="Times New Roman" w:hAnsi="Times New Roman" w:cs="Times New Roman"/>
-          <w:sz w:val="24"/>
-          <w:szCs w:val="24"/>
-        </w:rPr>
-      </w:pPr>
-    </w:p>
-    <w:p>
-      <w:pPr>
-        <w:spacing w:line="480" w:lineRule="auto"/>
         <w:rPr>
           <w:rFonts w:ascii="Times New Roman" w:hAnsi="Times New Roman" w:cs="Times New Roman"/>
           <w:b/>
@@ -11917,88 +12365,22 @@
           <w:u w:val="single"/>
         </w:rPr>
       </w:pPr>
-      <w:r>
-        <w:rPr>
-          <w:rFonts w:ascii="Times New Roman" w:hAnsi="Times New Roman" w:cs="Times New Roman"/>
-          <w:sz w:val="24"/>
-          <w:szCs w:val="24"/>
-        </w:rPr>
-        <w:t>Signature:</w:t>
-      </w:r>
-      <w:r>
-        <w:rPr>
-          <w:rFonts w:ascii="Times New Roman" w:hAnsi="Times New Roman" w:cs="Times New Roman"/>
-          <w:sz w:val="24"/>
-          <w:szCs w:val="24"/>
-        </w:rPr>
-        <w:tab/>
-      </w:r>
-      <w:r>
-        <w:rPr>
-          <w:rFonts w:ascii="Times New Roman" w:hAnsi="Times New Roman" w:cs="Times New Roman"/>
-          <w:sz w:val="24"/>
-          <w:szCs w:val="24"/>
-        </w:rPr>
-        <w:tab/>
-      </w:r>
-      <w:r>
-        <w:rPr>
-          <w:rFonts w:ascii="Times New Roman" w:hAnsi="Times New Roman" w:cs="Times New Roman"/>
-          <w:sz w:val="24"/>
-          <w:szCs w:val="24"/>
-        </w:rPr>
-        <w:tab/>
-      </w:r>
-      <w:r>
-        <w:rPr>
-          <w:rFonts w:ascii="Times New Roman" w:hAnsi="Times New Roman" w:cs="Times New Roman"/>
-          <w:sz w:val="24"/>
-          <w:szCs w:val="24"/>
-        </w:rPr>
-        <w:tab/>
-      </w:r>
-      <w:r>
-        <w:rPr>
-          <w:rFonts w:ascii="Times New Roman" w:hAnsi="Times New Roman" w:cs="Times New Roman"/>
-          <w:sz w:val="24"/>
-          <w:szCs w:val="24"/>
-        </w:rPr>
-        <w:tab/>
-      </w:r>
-      <w:r>
-        <w:rPr>
-          <w:rFonts w:ascii="Times New Roman" w:hAnsi="Times New Roman" w:cs="Times New Roman"/>
-          <w:sz w:val="24"/>
-          <w:szCs w:val="24"/>
-        </w:rPr>
-        <w:tab/>
-      </w:r>
-      <w:r>
-        <w:rPr>
-          <w:rFonts w:ascii="Times New Roman" w:hAnsi="Times New Roman" w:cs="Times New Roman"/>
-          <w:sz w:val="24"/>
-          <w:szCs w:val="24"/>
-        </w:rPr>
-        <w:tab/>
-        <w:t>Date:</w:t>
-      </w:r>
-    </w:p>
-    <w:p>
-      <w:pPr>
-        <w:spacing w:line="480" w:lineRule="auto"/>
-        <w:rPr>
-          <w:rFonts w:ascii="Times New Roman" w:hAnsi="Times New Roman" w:cs="Times New Roman"/>
-          <w:b/>
-          <w:bCs/>
+    </w:p>
+    <w:p>
+      <w:pPr>
+        <w:pStyle w:val="Heading1"/>
+        <w:rPr>
+          <w:rFonts w:ascii="Times New Roman" w:hAnsi="Times New Roman" w:cs="Times New Roman"/>
+          <w:b/>
+          <w:bCs/>
+          <w:color w:val="auto"/>
           <w:sz w:val="24"/>
           <w:szCs w:val="24"/>
           <w:u w:val="single"/>
         </w:rPr>
       </w:pPr>
-    </w:p>
-    <w:p>
-      <w:pPr>
-        <w:pStyle w:val="Heading1"/>
+      <w:bookmarkStart w:id="18" w:name="_Toc210983204"/>
+      <w:r>
         <w:rPr>
           <w:rFonts w:ascii="Times New Roman" w:hAnsi="Times New Roman" w:cs="Times New Roman"/>
           <w:b/>
@@ -12008,18 +12390,7 @@
           <w:szCs w:val="24"/>
           <w:u w:val="single"/>
         </w:rPr>
-      </w:pPr>
-      <w:bookmarkStart w:id="18" w:name="_Toc210552449"/>
-      <w:r>
-        <w:rPr>
-          <w:rFonts w:ascii="Times New Roman" w:hAnsi="Times New Roman" w:cs="Times New Roman"/>
-          <w:b/>
-          <w:bCs/>
-          <w:color w:val="auto"/>
-          <w:sz w:val="24"/>
-          <w:szCs w:val="24"/>
-          <w:u w:val="single"/>
-        </w:rPr>
+        <w:lastRenderedPageBreak/>
         <w:t xml:space="preserve">Appendix IV: </w:t>
       </w:r>
       <w:r>
@@ -12167,6 +12538,7 @@
         <w:docPartUnique/>
       </w:docPartObj>
     </w:sdtPr>
+    <w:sdtEndPr/>
     <w:sdtContent>
       <w:p>
         <w:pPr>
@@ -12392,7 +12764,7 @@
   <w:abstractNum w:abstractNumId="1" w15:restartNumberingAfterBreak="0">
     <w:nsid w:val="15917EE8"/>
     <w:multiLevelType w:val="hybridMultilevel"/>
-    <w:tmpl w:val="A3EE93E0"/>
+    <w:tmpl w:val="ED269314"/>
     <w:lvl w:ilvl="0" w:tplc="04090001">
       <w:start w:val="1"/>
       <w:numFmt w:val="bullet"/>
@@ -12405,19 +12777,19 @@
         <w:rFonts w:ascii="Symbol" w:hAnsi="Symbol" w:hint="default"/>
       </w:rPr>
     </w:lvl>
-    <w:lvl w:ilvl="1" w:tplc="04090003" w:tentative="1">
+    <w:lvl w:ilvl="1" w:tplc="04090005">
       <w:start w:val="1"/>
       <w:numFmt w:val="bullet"/>
-      <w:lvlText w:val="o"/>
+      <w:lvlText w:val=""/>
       <w:lvlJc w:val="left"/>
       <w:pPr>
-        <w:ind w:left="2160" w:hanging="360"/>
+        <w:ind w:left="1440" w:hanging="360"/>
       </w:pPr>
       <w:rPr>
-        <w:rFonts w:ascii="Courier New" w:hAnsi="Courier New" w:cs="Courier New" w:hint="default"/>
+        <w:rFonts w:ascii="Wingdings" w:hAnsi="Wingdings" w:hint="default"/>
       </w:rPr>
     </w:lvl>
-    <w:lvl w:ilvl="2" w:tplc="04090005" w:tentative="1">
+    <w:lvl w:ilvl="2" w:tplc="04090005">
       <w:start w:val="1"/>
       <w:numFmt w:val="bullet"/>
       <w:lvlText w:val=""/>

</xml_diff>

<commit_message>
Added more to glossary
</commit_message>
<xml_diff>
--- a/Requirements/Group2_CMSC-4900_Requirements.docx
+++ b/Requirements/Group2_CMSC-4900_Requirements.docx
@@ -3022,7 +3022,7 @@
           <w:sz w:val="24"/>
           <w:szCs w:val="24"/>
         </w:rPr>
-        <w:t>overall projection for this document is to serve the purpose as a technical guideline</w:t>
+        <w:t>overall projection for this document is to serve as a technical guideline</w:t>
       </w:r>
       <w:r>
         <w:rPr>
@@ -3134,16 +3134,23 @@
           <w:sz w:val="24"/>
           <w:szCs w:val="24"/>
         </w:rPr>
-        <w:t xml:space="preserve">a clear blueprint for senior project </w:t>
-      </w:r>
-      <w:r>
-        <w:rPr>
-          <w:rFonts w:ascii="Times New Roman" w:hAnsi="Times New Roman" w:cs="Times New Roman"/>
-          <w:sz w:val="24"/>
-          <w:szCs w:val="24"/>
-        </w:rPr>
-        <w:lastRenderedPageBreak/>
-        <w:t>phases, software development and testing to produce a deliverable in undergraduate Spring Semester 2026.</w:t>
+        <w:t>a clear blueprint for senior project phases, software development</w:t>
+      </w:r>
+      <w:r>
+        <w:rPr>
+          <w:rFonts w:ascii="Times New Roman" w:hAnsi="Times New Roman" w:cs="Times New Roman"/>
+          <w:sz w:val="24"/>
+          <w:szCs w:val="24"/>
+        </w:rPr>
+        <w:t>,</w:t>
+      </w:r>
+      <w:r>
+        <w:rPr>
+          <w:rFonts w:ascii="Times New Roman" w:hAnsi="Times New Roman" w:cs="Times New Roman"/>
+          <w:sz w:val="24"/>
+          <w:szCs w:val="24"/>
+        </w:rPr>
+        <w:t xml:space="preserve"> and testing to produce a deliverable in undergraduate Spring Semester 2026.</w:t>
       </w:r>
     </w:p>
     <w:p>
@@ -3171,6 +3178,7 @@
           <w:szCs w:val="24"/>
           <w:u w:val="single"/>
         </w:rPr>
+        <w:lastRenderedPageBreak/>
         <w:t>Introduction</w:t>
       </w:r>
       <w:bookmarkEnd w:id="1"/>
@@ -3228,7 +3236,23 @@
           <w:sz w:val="24"/>
           <w:szCs w:val="24"/>
         </w:rPr>
-        <w:t xml:space="preserve">A common problem for all undergraduate students is the need for organization systems. Students balance </w:t>
+        <w:t xml:space="preserve">A common problem for all undergraduate students is the need for </w:t>
+      </w:r>
+      <w:r>
+        <w:rPr>
+          <w:rFonts w:ascii="Times New Roman" w:hAnsi="Times New Roman" w:cs="Times New Roman"/>
+          <w:sz w:val="24"/>
+          <w:szCs w:val="24"/>
+        </w:rPr>
+        <w:t>organizational</w:t>
+      </w:r>
+      <w:r>
+        <w:rPr>
+          <w:rFonts w:ascii="Times New Roman" w:hAnsi="Times New Roman" w:cs="Times New Roman"/>
+          <w:sz w:val="24"/>
+          <w:szCs w:val="24"/>
+        </w:rPr>
+        <w:t xml:space="preserve"> systems. Students balance </w:t>
       </w:r>
       <w:r>
         <w:rPr>
@@ -3308,7 +3332,23 @@
           <w:sz w:val="24"/>
           <w:szCs w:val="24"/>
         </w:rPr>
-        <w:t>often blocked behind apps with monthly subscriptions.</w:t>
+        <w:t xml:space="preserve">often </w:t>
+      </w:r>
+      <w:r>
+        <w:rPr>
+          <w:rFonts w:ascii="Times New Roman" w:hAnsi="Times New Roman" w:cs="Times New Roman"/>
+          <w:sz w:val="24"/>
+          <w:szCs w:val="24"/>
+        </w:rPr>
+        <w:t>hindered by apps that require</w:t>
+      </w:r>
+      <w:r>
+        <w:rPr>
+          <w:rFonts w:ascii="Times New Roman" w:hAnsi="Times New Roman" w:cs="Times New Roman"/>
+          <w:sz w:val="24"/>
+          <w:szCs w:val="24"/>
+        </w:rPr>
+        <w:t xml:space="preserve"> monthly subscriptions.</w:t>
       </w:r>
       <w:r>
         <w:rPr>
@@ -3702,7 +3742,63 @@
           <w:sz w:val="24"/>
           <w:szCs w:val="24"/>
         </w:rPr>
-        <w:t xml:space="preserve">notes regarding their workout progress. Students </w:t>
+        <w:t xml:space="preserve">notes regarding their workout progress. Students will be able to </w:t>
+      </w:r>
+      <w:r>
+        <w:rPr>
+          <w:rFonts w:ascii="Times New Roman" w:hAnsi="Times New Roman" w:cs="Times New Roman"/>
+          <w:sz w:val="24"/>
+          <w:szCs w:val="24"/>
+        </w:rPr>
+        <w:t xml:space="preserve">view past </w:t>
+      </w:r>
+      <w:r>
+        <w:rPr>
+          <w:rFonts w:ascii="Times New Roman" w:hAnsi="Times New Roman" w:cs="Times New Roman"/>
+          <w:sz w:val="24"/>
+          <w:szCs w:val="24"/>
+        </w:rPr>
+        <w:t xml:space="preserve">activity history. The second </w:t>
+      </w:r>
+      <w:r>
+        <w:rPr>
+          <w:rFonts w:ascii="Times New Roman" w:hAnsi="Times New Roman" w:cs="Times New Roman"/>
+          <w:sz w:val="24"/>
+          <w:szCs w:val="24"/>
+        </w:rPr>
+        <w:t xml:space="preserve">client-side feature will be group interaction. Students will be able to make </w:t>
+      </w:r>
+      <w:r>
+        <w:rPr>
+          <w:rFonts w:ascii="Times New Roman" w:hAnsi="Times New Roman" w:cs="Times New Roman"/>
+          <w:sz w:val="24"/>
+          <w:szCs w:val="24"/>
+        </w:rPr>
+        <w:t xml:space="preserve">groups of other Vulcan Activity Tracker users, filtering by friends. clubs, and activities. Users will be able to record who participated with them </w:t>
+      </w:r>
+      <w:r>
+        <w:rPr>
+          <w:rFonts w:ascii="Times New Roman" w:hAnsi="Times New Roman" w:cs="Times New Roman"/>
+          <w:sz w:val="24"/>
+          <w:szCs w:val="24"/>
+        </w:rPr>
+        <w:t>in the activity.</w:t>
+      </w:r>
+      <w:r>
+        <w:rPr>
+          <w:rFonts w:ascii="Times New Roman" w:hAnsi="Times New Roman" w:cs="Times New Roman"/>
+          <w:sz w:val="24"/>
+          <w:szCs w:val="24"/>
+        </w:rPr>
+        <w:t xml:space="preserve"> </w:t>
+      </w:r>
+      <w:r>
+        <w:rPr>
+          <w:rFonts w:ascii="Times New Roman" w:hAnsi="Times New Roman" w:cs="Times New Roman"/>
+          <w:sz w:val="24"/>
+          <w:szCs w:val="24"/>
+        </w:rPr>
+        <w:t xml:space="preserve">The </w:t>
       </w:r>
       <w:r>
         <w:rPr>
@@ -3711,63 +3807,7 @@
           <w:szCs w:val="24"/>
         </w:rPr>
         <w:lastRenderedPageBreak/>
-        <w:t xml:space="preserve">will be able to </w:t>
-      </w:r>
-      <w:r>
-        <w:rPr>
-          <w:rFonts w:ascii="Times New Roman" w:hAnsi="Times New Roman" w:cs="Times New Roman"/>
-          <w:sz w:val="24"/>
-          <w:szCs w:val="24"/>
-        </w:rPr>
-        <w:t xml:space="preserve">view past </w:t>
-      </w:r>
-      <w:r>
-        <w:rPr>
-          <w:rFonts w:ascii="Times New Roman" w:hAnsi="Times New Roman" w:cs="Times New Roman"/>
-          <w:sz w:val="24"/>
-          <w:szCs w:val="24"/>
-        </w:rPr>
-        <w:t xml:space="preserve">activity history. The second </w:t>
-      </w:r>
-      <w:r>
-        <w:rPr>
-          <w:rFonts w:ascii="Times New Roman" w:hAnsi="Times New Roman" w:cs="Times New Roman"/>
-          <w:sz w:val="24"/>
-          <w:szCs w:val="24"/>
-        </w:rPr>
-        <w:t xml:space="preserve">client-side feature will be group interaction. Students will be able to make </w:t>
-      </w:r>
-      <w:r>
-        <w:rPr>
-          <w:rFonts w:ascii="Times New Roman" w:hAnsi="Times New Roman" w:cs="Times New Roman"/>
-          <w:sz w:val="24"/>
-          <w:szCs w:val="24"/>
-        </w:rPr>
-        <w:t xml:space="preserve">groups of other Vulcan Activity Tracker users, filtering by friends. clubs, and activities. Users will be able to record who participated with them </w:t>
-      </w:r>
-      <w:r>
-        <w:rPr>
-          <w:rFonts w:ascii="Times New Roman" w:hAnsi="Times New Roman" w:cs="Times New Roman"/>
-          <w:sz w:val="24"/>
-          <w:szCs w:val="24"/>
-        </w:rPr>
-        <w:t>in the activity.</w:t>
-      </w:r>
-      <w:r>
-        <w:rPr>
-          <w:rFonts w:ascii="Times New Roman" w:hAnsi="Times New Roman" w:cs="Times New Roman"/>
-          <w:sz w:val="24"/>
-          <w:szCs w:val="24"/>
-        </w:rPr>
-        <w:t xml:space="preserve"> </w:t>
-      </w:r>
-      <w:r>
-        <w:rPr>
-          <w:rFonts w:ascii="Times New Roman" w:hAnsi="Times New Roman" w:cs="Times New Roman"/>
-          <w:sz w:val="24"/>
-          <w:szCs w:val="24"/>
-        </w:rPr>
-        <w:t>The third client-side feature will be a leaderboard</w:t>
+        <w:t>third client-side feature will be a leaderboard</w:t>
       </w:r>
       <w:r>
         <w:rPr>
@@ -4290,16 +4330,7 @@
           <w:sz w:val="24"/>
           <w:szCs w:val="24"/>
         </w:rPr>
-        <w:t xml:space="preserve"> prior </w:t>
-      </w:r>
-      <w:r>
-        <w:rPr>
-          <w:rFonts w:ascii="Times New Roman" w:hAnsi="Times New Roman" w:cs="Times New Roman"/>
-          <w:sz w:val="24"/>
-          <w:szCs w:val="24"/>
-        </w:rPr>
-        <w:lastRenderedPageBreak/>
-        <w:t>experience</w:t>
+        <w:t xml:space="preserve"> prior experience</w:t>
       </w:r>
       <w:r>
         <w:rPr>
@@ -4646,6 +4677,7 @@
                 <w:sz w:val="24"/>
                 <w:szCs w:val="24"/>
               </w:rPr>
+              <w:lastRenderedPageBreak/>
               <w:t>Luke Ruffing</w:t>
             </w:r>
           </w:p>
@@ -5240,7 +5272,6 @@
           <w:sz w:val="24"/>
           <w:szCs w:val="24"/>
         </w:rPr>
-        <w:lastRenderedPageBreak/>
         <w:t xml:space="preserve">problem for a lot of </w:t>
       </w:r>
       <w:r>
@@ -5332,6 +5363,7 @@
           <w:sz w:val="24"/>
           <w:szCs w:val="24"/>
         </w:rPr>
+        <w:lastRenderedPageBreak/>
         <w:t>With</w:t>
       </w:r>
       <w:r>
@@ -5990,7 +6022,6 @@
           <w:sz w:val="24"/>
           <w:szCs w:val="24"/>
         </w:rPr>
-        <w:lastRenderedPageBreak/>
         <w:t>Description of Data Sources</w:t>
       </w:r>
       <w:bookmarkEnd w:id="8"/>
@@ -6035,7 +6066,16 @@
           <w:sz w:val="24"/>
           <w:szCs w:val="24"/>
         </w:rPr>
-        <w:t>Users will manually enter activity data into their user profile. This data will be represented in activity name, time, date, description</w:t>
+        <w:t xml:space="preserve">Users will manually enter activity data into their user </w:t>
+      </w:r>
+      <w:r>
+        <w:rPr>
+          <w:rFonts w:ascii="Times New Roman" w:hAnsi="Times New Roman" w:cs="Times New Roman"/>
+          <w:sz w:val="24"/>
+          <w:szCs w:val="24"/>
+        </w:rPr>
+        <w:lastRenderedPageBreak/>
+        <w:t>profile. This data will be represented in activity name, time, date, description</w:t>
       </w:r>
       <w:r>
         <w:rPr>
@@ -6423,16 +6463,7 @@
           <w:sz w:val="24"/>
           <w:szCs w:val="24"/>
         </w:rPr>
-        <w:t xml:space="preserve"> With these subdivisions, sections can also be allocated to team </w:t>
-      </w:r>
-      <w:r>
-        <w:rPr>
-          <w:rFonts w:ascii="Times New Roman" w:hAnsi="Times New Roman" w:cs="Times New Roman"/>
-          <w:sz w:val="24"/>
-          <w:szCs w:val="24"/>
-        </w:rPr>
-        <w:lastRenderedPageBreak/>
-        <w:t>members for development.</w:t>
+        <w:t xml:space="preserve"> With these subdivisions, sections can also be allocated to team members for development.</w:t>
       </w:r>
       <w:r>
         <w:rPr>
@@ -6551,6 +6582,7 @@
           <w:sz w:val="24"/>
           <w:szCs w:val="24"/>
         </w:rPr>
+        <w:lastRenderedPageBreak/>
         <w:t>Included in the Vulcan Activity Tracker UML are four sections:  User Interface Interaction, Data</w:t>
       </w:r>
       <w:r>
@@ -6803,64 +6835,72 @@
           <w:sz w:val="24"/>
           <w:szCs w:val="24"/>
         </w:rPr>
+        <w:tab/>
+      </w:r>
+      <w:r>
+        <w:rPr>
+          <w:rFonts w:ascii="Times New Roman" w:hAnsi="Times New Roman" w:cs="Times New Roman"/>
+          <w:sz w:val="24"/>
+          <w:szCs w:val="24"/>
+        </w:rPr>
+        <w:t xml:space="preserve">The UML actor represented in Figure 1 is the </w:t>
+      </w:r>
+      <w:r>
+        <w:rPr>
+          <w:rFonts w:ascii="Times New Roman" w:hAnsi="Times New Roman" w:cs="Times New Roman"/>
+          <w:sz w:val="24"/>
+          <w:szCs w:val="24"/>
+        </w:rPr>
+        <w:t xml:space="preserve">PennWest California Campus student. </w:t>
+      </w:r>
+      <w:r>
+        <w:rPr>
+          <w:rFonts w:ascii="Times New Roman" w:hAnsi="Times New Roman" w:cs="Times New Roman"/>
+          <w:sz w:val="24"/>
+          <w:szCs w:val="24"/>
+        </w:rPr>
+        <w:t xml:space="preserve">A student user will log in by entering a validated email address and username in </w:t>
+      </w:r>
+      <w:r>
+        <w:rPr>
+          <w:rFonts w:ascii="Times New Roman" w:hAnsi="Times New Roman" w:cs="Times New Roman"/>
+          <w:sz w:val="24"/>
+          <w:szCs w:val="24"/>
+        </w:rPr>
+        <w:t>the appropriate</w:t>
+      </w:r>
+      <w:r>
+        <w:rPr>
+          <w:rFonts w:ascii="Times New Roman" w:hAnsi="Times New Roman" w:cs="Times New Roman"/>
+          <w:sz w:val="24"/>
+          <w:szCs w:val="24"/>
+        </w:rPr>
+        <w:t xml:space="preserve"> data entry field. </w:t>
+      </w:r>
+      <w:r>
+        <w:rPr>
+          <w:rFonts w:ascii="Times New Roman" w:hAnsi="Times New Roman" w:cs="Times New Roman"/>
+          <w:sz w:val="24"/>
+          <w:szCs w:val="24"/>
+        </w:rPr>
+        <w:t xml:space="preserve">When the student user is </w:t>
+      </w:r>
+      <w:r>
+        <w:rPr>
+          <w:rFonts w:ascii="Times New Roman" w:hAnsi="Times New Roman" w:cs="Times New Roman"/>
+          <w:sz w:val="24"/>
+          <w:szCs w:val="24"/>
+        </w:rPr>
+        <w:t xml:space="preserve">authenticated, the Vulcan Activity Tracker Platform </w:t>
+      </w:r>
+      <w:r>
+        <w:rPr>
+          <w:rFonts w:ascii="Times New Roman" w:hAnsi="Times New Roman" w:cs="Times New Roman"/>
+          <w:sz w:val="24"/>
+          <w:szCs w:val="24"/>
+        </w:rPr>
         <w:lastRenderedPageBreak/>
-        <w:tab/>
-      </w:r>
-      <w:r>
-        <w:rPr>
-          <w:rFonts w:ascii="Times New Roman" w:hAnsi="Times New Roman" w:cs="Times New Roman"/>
-          <w:sz w:val="24"/>
-          <w:szCs w:val="24"/>
-        </w:rPr>
-        <w:t xml:space="preserve">The UML actor represented in Figure 1 is the </w:t>
-      </w:r>
-      <w:r>
-        <w:rPr>
-          <w:rFonts w:ascii="Times New Roman" w:hAnsi="Times New Roman" w:cs="Times New Roman"/>
-          <w:sz w:val="24"/>
-          <w:szCs w:val="24"/>
-        </w:rPr>
-        <w:t xml:space="preserve">PennWest California Campus student. </w:t>
-      </w:r>
-      <w:r>
-        <w:rPr>
-          <w:rFonts w:ascii="Times New Roman" w:hAnsi="Times New Roman" w:cs="Times New Roman"/>
-          <w:sz w:val="24"/>
-          <w:szCs w:val="24"/>
-        </w:rPr>
-        <w:t xml:space="preserve">A student user will log in by entering a validated email address and username in </w:t>
-      </w:r>
-      <w:r>
-        <w:rPr>
-          <w:rFonts w:ascii="Times New Roman" w:hAnsi="Times New Roman" w:cs="Times New Roman"/>
-          <w:sz w:val="24"/>
-          <w:szCs w:val="24"/>
-        </w:rPr>
-        <w:t>the appropriate</w:t>
-      </w:r>
-      <w:r>
-        <w:rPr>
-          <w:rFonts w:ascii="Times New Roman" w:hAnsi="Times New Roman" w:cs="Times New Roman"/>
-          <w:sz w:val="24"/>
-          <w:szCs w:val="24"/>
-        </w:rPr>
-        <w:t xml:space="preserve"> data entry field. </w:t>
-      </w:r>
-      <w:r>
-        <w:rPr>
-          <w:rFonts w:ascii="Times New Roman" w:hAnsi="Times New Roman" w:cs="Times New Roman"/>
-          <w:sz w:val="24"/>
-          <w:szCs w:val="24"/>
-        </w:rPr>
-        <w:t xml:space="preserve">When the student user is </w:t>
-      </w:r>
-      <w:r>
-        <w:rPr>
-          <w:rFonts w:ascii="Times New Roman" w:hAnsi="Times New Roman" w:cs="Times New Roman"/>
-          <w:sz w:val="24"/>
-          <w:szCs w:val="24"/>
-        </w:rPr>
-        <w:t>authenticated, the Vulcan Activity Tracker Platform bec</w:t>
+        <w:t>bec</w:t>
       </w:r>
       <w:r>
         <w:rPr>
@@ -7144,160 +7184,168 @@
           <w:sz w:val="24"/>
           <w:szCs w:val="24"/>
         </w:rPr>
+        <w:t>In Figure 2</w:t>
+      </w:r>
+      <w:r>
+        <w:rPr>
+          <w:rFonts w:ascii="Times New Roman" w:hAnsi="Times New Roman" w:cs="Times New Roman"/>
+          <w:sz w:val="24"/>
+          <w:szCs w:val="24"/>
+        </w:rPr>
+        <w:t xml:space="preserve">, the data entry and database storage system </w:t>
+      </w:r>
+      <w:r>
+        <w:rPr>
+          <w:rFonts w:ascii="Times New Roman" w:hAnsi="Times New Roman" w:cs="Times New Roman"/>
+          <w:sz w:val="24"/>
+          <w:szCs w:val="24"/>
+        </w:rPr>
+        <w:t>are</w:t>
+      </w:r>
+      <w:r>
+        <w:rPr>
+          <w:rFonts w:ascii="Times New Roman" w:hAnsi="Times New Roman" w:cs="Times New Roman"/>
+          <w:sz w:val="24"/>
+          <w:szCs w:val="24"/>
+        </w:rPr>
+        <w:t xml:space="preserve"> </w:t>
+      </w:r>
+      <w:r>
+        <w:rPr>
+          <w:rFonts w:ascii="Times New Roman" w:hAnsi="Times New Roman" w:cs="Times New Roman"/>
+          <w:sz w:val="24"/>
+          <w:szCs w:val="24"/>
+        </w:rPr>
+        <w:t xml:space="preserve">represented. The PennWest-California student will enter many types of data into the Vulcan Activity </w:t>
+      </w:r>
+      <w:r>
+        <w:rPr>
+          <w:rFonts w:ascii="Times New Roman" w:hAnsi="Times New Roman" w:cs="Times New Roman"/>
+          <w:sz w:val="24"/>
+          <w:szCs w:val="24"/>
+        </w:rPr>
+        <w:t>T</w:t>
+      </w:r>
+      <w:r>
+        <w:rPr>
+          <w:rFonts w:ascii="Times New Roman" w:hAnsi="Times New Roman" w:cs="Times New Roman"/>
+          <w:sz w:val="24"/>
+          <w:szCs w:val="24"/>
+        </w:rPr>
+        <w:t>racker</w:t>
+      </w:r>
+      <w:r>
+        <w:rPr>
+          <w:rFonts w:ascii="Times New Roman" w:hAnsi="Times New Roman" w:cs="Times New Roman"/>
+          <w:sz w:val="24"/>
+          <w:szCs w:val="24"/>
+        </w:rPr>
+        <w:t>. This data will be activity statistics</w:t>
+      </w:r>
+      <w:r>
+        <w:rPr>
+          <w:rFonts w:ascii="Times New Roman" w:hAnsi="Times New Roman" w:cs="Times New Roman"/>
+          <w:sz w:val="24"/>
+          <w:szCs w:val="24"/>
+        </w:rPr>
+        <w:t xml:space="preserve">, calories burnt, </w:t>
+      </w:r>
+      <w:r>
+        <w:rPr>
+          <w:rFonts w:ascii="Times New Roman" w:hAnsi="Times New Roman" w:cs="Times New Roman"/>
+          <w:sz w:val="24"/>
+          <w:szCs w:val="24"/>
+        </w:rPr>
+        <w:t xml:space="preserve">miles reached, </w:t>
+      </w:r>
+      <w:r>
+        <w:rPr>
+          <w:rFonts w:ascii="Times New Roman" w:hAnsi="Times New Roman" w:cs="Times New Roman"/>
+          <w:sz w:val="24"/>
+          <w:szCs w:val="24"/>
+        </w:rPr>
+        <w:t>etc. This data can be numeric</w:t>
+      </w:r>
+      <w:r>
+        <w:rPr>
+          <w:rFonts w:ascii="Times New Roman" w:hAnsi="Times New Roman" w:cs="Times New Roman"/>
+          <w:sz w:val="24"/>
+          <w:szCs w:val="24"/>
+        </w:rPr>
+        <w:t>,</w:t>
+      </w:r>
+      <w:r>
+        <w:rPr>
+          <w:rFonts w:ascii="Times New Roman" w:hAnsi="Times New Roman" w:cs="Times New Roman"/>
+          <w:sz w:val="24"/>
+          <w:szCs w:val="24"/>
+        </w:rPr>
+        <w:t xml:space="preserve"> </w:t>
+      </w:r>
+      <w:r>
+        <w:rPr>
+          <w:rFonts w:ascii="Times New Roman" w:hAnsi="Times New Roman" w:cs="Times New Roman"/>
+          <w:sz w:val="24"/>
+          <w:szCs w:val="24"/>
+        </w:rPr>
+        <w:t xml:space="preserve">alphabetic, or alphanumeric. </w:t>
+      </w:r>
+      <w:r>
+        <w:rPr>
+          <w:rFonts w:ascii="Times New Roman" w:hAnsi="Times New Roman" w:cs="Times New Roman"/>
+          <w:sz w:val="24"/>
+          <w:szCs w:val="24"/>
+        </w:rPr>
+        <w:t xml:space="preserve">This data will be </w:t>
+      </w:r>
+      <w:r>
+        <w:rPr>
+          <w:rFonts w:ascii="Times New Roman" w:hAnsi="Times New Roman" w:cs="Times New Roman"/>
+          <w:sz w:val="24"/>
+          <w:szCs w:val="24"/>
+        </w:rPr>
+        <w:t xml:space="preserve">parsed and </w:t>
+      </w:r>
+      <w:r>
+        <w:rPr>
+          <w:rFonts w:ascii="Times New Roman" w:hAnsi="Times New Roman" w:cs="Times New Roman"/>
+          <w:sz w:val="24"/>
+          <w:szCs w:val="24"/>
+        </w:rPr>
+        <w:t>prepared</w:t>
+      </w:r>
+      <w:r>
+        <w:rPr>
+          <w:rFonts w:ascii="Times New Roman" w:hAnsi="Times New Roman" w:cs="Times New Roman"/>
+          <w:sz w:val="24"/>
+          <w:szCs w:val="24"/>
+        </w:rPr>
+        <w:t xml:space="preserve"> for database entry</w:t>
+      </w:r>
+      <w:r>
+        <w:rPr>
+          <w:rFonts w:ascii="Times New Roman" w:hAnsi="Times New Roman" w:cs="Times New Roman"/>
+          <w:sz w:val="24"/>
+          <w:szCs w:val="24"/>
+        </w:rPr>
+        <w:t xml:space="preserve">. </w:t>
+      </w:r>
+      <w:r>
+        <w:rPr>
+          <w:rFonts w:ascii="Times New Roman" w:hAnsi="Times New Roman" w:cs="Times New Roman"/>
+          <w:sz w:val="24"/>
+          <w:szCs w:val="24"/>
+        </w:rPr>
+        <w:t xml:space="preserve">Methods will be built on </w:t>
+      </w:r>
+      <w:r>
+        <w:rPr>
+          <w:rFonts w:ascii="Times New Roman" w:hAnsi="Times New Roman" w:cs="Times New Roman"/>
+          <w:sz w:val="24"/>
+          <w:szCs w:val="24"/>
+        </w:rPr>
         <w:lastRenderedPageBreak/>
-        <w:t>In Figure 2</w:t>
-      </w:r>
-      <w:r>
-        <w:rPr>
-          <w:rFonts w:ascii="Times New Roman" w:hAnsi="Times New Roman" w:cs="Times New Roman"/>
-          <w:sz w:val="24"/>
-          <w:szCs w:val="24"/>
-        </w:rPr>
-        <w:t xml:space="preserve">, the data entry and database storage system </w:t>
-      </w:r>
-      <w:r>
-        <w:rPr>
-          <w:rFonts w:ascii="Times New Roman" w:hAnsi="Times New Roman" w:cs="Times New Roman"/>
-          <w:sz w:val="24"/>
-          <w:szCs w:val="24"/>
-        </w:rPr>
-        <w:t>are</w:t>
-      </w:r>
-      <w:r>
-        <w:rPr>
-          <w:rFonts w:ascii="Times New Roman" w:hAnsi="Times New Roman" w:cs="Times New Roman"/>
-          <w:sz w:val="24"/>
-          <w:szCs w:val="24"/>
-        </w:rPr>
-        <w:t xml:space="preserve"> </w:t>
-      </w:r>
-      <w:r>
-        <w:rPr>
-          <w:rFonts w:ascii="Times New Roman" w:hAnsi="Times New Roman" w:cs="Times New Roman"/>
-          <w:sz w:val="24"/>
-          <w:szCs w:val="24"/>
-        </w:rPr>
-        <w:t xml:space="preserve">represented. The PennWest-California student will enter many types of data into the Vulcan Activity </w:t>
-      </w:r>
-      <w:r>
-        <w:rPr>
-          <w:rFonts w:ascii="Times New Roman" w:hAnsi="Times New Roman" w:cs="Times New Roman"/>
-          <w:sz w:val="24"/>
-          <w:szCs w:val="24"/>
-        </w:rPr>
-        <w:t>T</w:t>
-      </w:r>
-      <w:r>
-        <w:rPr>
-          <w:rFonts w:ascii="Times New Roman" w:hAnsi="Times New Roman" w:cs="Times New Roman"/>
-          <w:sz w:val="24"/>
-          <w:szCs w:val="24"/>
-        </w:rPr>
-        <w:t>racker</w:t>
-      </w:r>
-      <w:r>
-        <w:rPr>
-          <w:rFonts w:ascii="Times New Roman" w:hAnsi="Times New Roman" w:cs="Times New Roman"/>
-          <w:sz w:val="24"/>
-          <w:szCs w:val="24"/>
-        </w:rPr>
-        <w:t>. This data will be activity statistics</w:t>
-      </w:r>
-      <w:r>
-        <w:rPr>
-          <w:rFonts w:ascii="Times New Roman" w:hAnsi="Times New Roman" w:cs="Times New Roman"/>
-          <w:sz w:val="24"/>
-          <w:szCs w:val="24"/>
-        </w:rPr>
-        <w:t xml:space="preserve">, calories burnt, </w:t>
-      </w:r>
-      <w:r>
-        <w:rPr>
-          <w:rFonts w:ascii="Times New Roman" w:hAnsi="Times New Roman" w:cs="Times New Roman"/>
-          <w:sz w:val="24"/>
-          <w:szCs w:val="24"/>
-        </w:rPr>
-        <w:t xml:space="preserve">miles reached, </w:t>
-      </w:r>
-      <w:r>
-        <w:rPr>
-          <w:rFonts w:ascii="Times New Roman" w:hAnsi="Times New Roman" w:cs="Times New Roman"/>
-          <w:sz w:val="24"/>
-          <w:szCs w:val="24"/>
-        </w:rPr>
-        <w:t>etc. This data can be numeric</w:t>
-      </w:r>
-      <w:r>
-        <w:rPr>
-          <w:rFonts w:ascii="Times New Roman" w:hAnsi="Times New Roman" w:cs="Times New Roman"/>
-          <w:sz w:val="24"/>
-          <w:szCs w:val="24"/>
-        </w:rPr>
-        <w:t>,</w:t>
-      </w:r>
-      <w:r>
-        <w:rPr>
-          <w:rFonts w:ascii="Times New Roman" w:hAnsi="Times New Roman" w:cs="Times New Roman"/>
-          <w:sz w:val="24"/>
-          <w:szCs w:val="24"/>
-        </w:rPr>
-        <w:t xml:space="preserve"> </w:t>
-      </w:r>
-      <w:r>
-        <w:rPr>
-          <w:rFonts w:ascii="Times New Roman" w:hAnsi="Times New Roman" w:cs="Times New Roman"/>
-          <w:sz w:val="24"/>
-          <w:szCs w:val="24"/>
-        </w:rPr>
-        <w:t xml:space="preserve">alphabetic, or alphanumeric. </w:t>
-      </w:r>
-      <w:r>
-        <w:rPr>
-          <w:rFonts w:ascii="Times New Roman" w:hAnsi="Times New Roman" w:cs="Times New Roman"/>
-          <w:sz w:val="24"/>
-          <w:szCs w:val="24"/>
-        </w:rPr>
-        <w:t xml:space="preserve">This data will be </w:t>
-      </w:r>
-      <w:r>
-        <w:rPr>
-          <w:rFonts w:ascii="Times New Roman" w:hAnsi="Times New Roman" w:cs="Times New Roman"/>
-          <w:sz w:val="24"/>
-          <w:szCs w:val="24"/>
-        </w:rPr>
-        <w:t xml:space="preserve">parsed and </w:t>
-      </w:r>
-      <w:r>
-        <w:rPr>
-          <w:rFonts w:ascii="Times New Roman" w:hAnsi="Times New Roman" w:cs="Times New Roman"/>
-          <w:sz w:val="24"/>
-          <w:szCs w:val="24"/>
-        </w:rPr>
-        <w:t>prepared</w:t>
-      </w:r>
-      <w:r>
-        <w:rPr>
-          <w:rFonts w:ascii="Times New Roman" w:hAnsi="Times New Roman" w:cs="Times New Roman"/>
-          <w:sz w:val="24"/>
-          <w:szCs w:val="24"/>
-        </w:rPr>
-        <w:t xml:space="preserve"> for database entry</w:t>
-      </w:r>
-      <w:r>
-        <w:rPr>
-          <w:rFonts w:ascii="Times New Roman" w:hAnsi="Times New Roman" w:cs="Times New Roman"/>
-          <w:sz w:val="24"/>
-          <w:szCs w:val="24"/>
-        </w:rPr>
-        <w:t xml:space="preserve">. </w:t>
-      </w:r>
-      <w:r>
-        <w:rPr>
-          <w:rFonts w:ascii="Times New Roman" w:hAnsi="Times New Roman" w:cs="Times New Roman"/>
-          <w:sz w:val="24"/>
-          <w:szCs w:val="24"/>
-        </w:rPr>
-        <w:t xml:space="preserve">Methods will be built on both server and client sides to pull and propagate data. See Figure </w:t>
+        <w:t xml:space="preserve">both server and client sides to pull and propagate data. See Figure </w:t>
       </w:r>
       <w:r>
         <w:rPr>
@@ -7561,60 +7609,68 @@
           <w:sz w:val="24"/>
           <w:szCs w:val="24"/>
         </w:rPr>
+        <w:t xml:space="preserve">Description: </w:t>
+      </w:r>
+    </w:p>
+    <w:p>
+      <w:pPr>
+        <w:spacing w:line="480" w:lineRule="auto"/>
+        <w:rPr>
+          <w:rFonts w:ascii="Times New Roman" w:hAnsi="Times New Roman" w:cs="Times New Roman"/>
+          <w:sz w:val="24"/>
+          <w:szCs w:val="24"/>
+        </w:rPr>
+      </w:pPr>
+      <w:r>
+        <w:rPr>
+          <w:rFonts w:ascii="Times New Roman" w:hAnsi="Times New Roman" w:cs="Times New Roman"/>
+          <w:sz w:val="24"/>
+          <w:szCs w:val="24"/>
+        </w:rPr>
+        <w:tab/>
+      </w:r>
+      <w:r>
+        <w:rPr>
+          <w:rFonts w:ascii="Times New Roman" w:hAnsi="Times New Roman" w:cs="Times New Roman"/>
+          <w:sz w:val="24"/>
+          <w:szCs w:val="24"/>
+        </w:rPr>
+        <w:t>Data migration is a complex aspect of the Vulcan Activity Tracker. Figure 3 is the UML graphical representation of this software architecture.</w:t>
+      </w:r>
+      <w:r>
+        <w:rPr>
+          <w:rFonts w:ascii="Times New Roman" w:hAnsi="Times New Roman" w:cs="Times New Roman"/>
+          <w:sz w:val="24"/>
+          <w:szCs w:val="24"/>
+        </w:rPr>
+        <w:t xml:space="preserve"> Data entered by </w:t>
+      </w:r>
+      <w:proofErr w:type="spellStart"/>
+      <w:r>
+        <w:rPr>
+          <w:rFonts w:ascii="Times New Roman" w:hAnsi="Times New Roman" w:cs="Times New Roman"/>
+          <w:sz w:val="24"/>
+          <w:szCs w:val="24"/>
+        </w:rPr>
+        <w:t>users</w:t>
+      </w:r>
+      <w:proofErr w:type="spellEnd"/>
+      <w:r>
+        <w:rPr>
+          <w:rFonts w:ascii="Times New Roman" w:hAnsi="Times New Roman" w:cs="Times New Roman"/>
+          <w:sz w:val="24"/>
+          <w:szCs w:val="24"/>
+        </w:rPr>
+        <w:t xml:space="preserve"> needs to be prepared </w:t>
+      </w:r>
+      <w:r>
+        <w:rPr>
+          <w:rFonts w:ascii="Times New Roman" w:hAnsi="Times New Roman" w:cs="Times New Roman"/>
+          <w:sz w:val="24"/>
+          <w:szCs w:val="24"/>
+        </w:rPr>
         <w:lastRenderedPageBreak/>
-        <w:t xml:space="preserve">Description: </w:t>
-      </w:r>
-    </w:p>
-    <w:p>
-      <w:pPr>
-        <w:spacing w:line="480" w:lineRule="auto"/>
-        <w:rPr>
-          <w:rFonts w:ascii="Times New Roman" w:hAnsi="Times New Roman" w:cs="Times New Roman"/>
-          <w:sz w:val="24"/>
-          <w:szCs w:val="24"/>
-        </w:rPr>
-      </w:pPr>
-      <w:r>
-        <w:rPr>
-          <w:rFonts w:ascii="Times New Roman" w:hAnsi="Times New Roman" w:cs="Times New Roman"/>
-          <w:sz w:val="24"/>
-          <w:szCs w:val="24"/>
-        </w:rPr>
-        <w:tab/>
-      </w:r>
-      <w:r>
-        <w:rPr>
-          <w:rFonts w:ascii="Times New Roman" w:hAnsi="Times New Roman" w:cs="Times New Roman"/>
-          <w:sz w:val="24"/>
-          <w:szCs w:val="24"/>
-        </w:rPr>
-        <w:t>Data migration is a complex aspect of the Vulcan Activity Tracker. Figure 3 is the UML graphical representation of this software architecture.</w:t>
-      </w:r>
-      <w:r>
-        <w:rPr>
-          <w:rFonts w:ascii="Times New Roman" w:hAnsi="Times New Roman" w:cs="Times New Roman"/>
-          <w:sz w:val="24"/>
-          <w:szCs w:val="24"/>
-        </w:rPr>
-        <w:t xml:space="preserve"> Data entered by </w:t>
-      </w:r>
-      <w:proofErr w:type="spellStart"/>
-      <w:r>
-        <w:rPr>
-          <w:rFonts w:ascii="Times New Roman" w:hAnsi="Times New Roman" w:cs="Times New Roman"/>
-          <w:sz w:val="24"/>
-          <w:szCs w:val="24"/>
-        </w:rPr>
-        <w:t>users</w:t>
-      </w:r>
-      <w:proofErr w:type="spellEnd"/>
-      <w:r>
-        <w:rPr>
-          <w:rFonts w:ascii="Times New Roman" w:hAnsi="Times New Roman" w:cs="Times New Roman"/>
-          <w:sz w:val="24"/>
-          <w:szCs w:val="24"/>
-        </w:rPr>
-        <w:t xml:space="preserve"> needs to be prepared then transported to the back-end engine of the application. This data then needs to be stored in an internal database</w:t>
+        <w:t>then transported to the back-end engine of the application. This data then needs to be stored in an internal database</w:t>
       </w:r>
       <w:r>
         <w:rPr>
@@ -7847,7 +7903,111 @@
           <w:sz w:val="24"/>
           <w:szCs w:val="24"/>
         </w:rPr>
-        <w:t xml:space="preserve"> as demonstrated in </w:t>
+        <w:t xml:space="preserve"> as demonstrated in Figure 4</w:t>
+      </w:r>
+      <w:r>
+        <w:rPr>
+          <w:rFonts w:ascii="Times New Roman" w:hAnsi="Times New Roman" w:cs="Times New Roman"/>
+          <w:sz w:val="24"/>
+          <w:szCs w:val="24"/>
+        </w:rPr>
+        <w:t>.</w:t>
+      </w:r>
+      <w:r>
+        <w:rPr>
+          <w:rFonts w:ascii="Times New Roman" w:hAnsi="Times New Roman" w:cs="Times New Roman"/>
+          <w:sz w:val="24"/>
+          <w:szCs w:val="24"/>
+        </w:rPr>
+        <w:t xml:space="preserve"> The application is accessible </w:t>
+      </w:r>
+      <w:r>
+        <w:rPr>
+          <w:rFonts w:ascii="Times New Roman" w:hAnsi="Times New Roman" w:cs="Times New Roman"/>
+          <w:sz w:val="24"/>
+          <w:szCs w:val="24"/>
+        </w:rPr>
+        <w:t xml:space="preserve">if </w:t>
+      </w:r>
+      <w:r>
+        <w:rPr>
+          <w:rFonts w:ascii="Times New Roman" w:hAnsi="Times New Roman" w:cs="Times New Roman"/>
+          <w:sz w:val="24"/>
+          <w:szCs w:val="24"/>
+        </w:rPr>
+        <w:t>connected to an internet network.</w:t>
+      </w:r>
+      <w:r>
+        <w:rPr>
+          <w:rFonts w:ascii="Times New Roman" w:hAnsi="Times New Roman" w:cs="Times New Roman"/>
+          <w:sz w:val="24"/>
+          <w:szCs w:val="24"/>
+        </w:rPr>
+        <w:t xml:space="preserve"> The PennWest Wi-Fi </w:t>
+      </w:r>
+      <w:r>
+        <w:rPr>
+          <w:rFonts w:ascii="Times New Roman" w:hAnsi="Times New Roman" w:cs="Times New Roman"/>
+          <w:sz w:val="24"/>
+          <w:szCs w:val="24"/>
+        </w:rPr>
+        <w:t>network system</w:t>
+      </w:r>
+      <w:r>
+        <w:rPr>
+          <w:rFonts w:ascii="Times New Roman" w:hAnsi="Times New Roman" w:cs="Times New Roman"/>
+          <w:sz w:val="24"/>
+          <w:szCs w:val="24"/>
+        </w:rPr>
+        <w:t xml:space="preserve"> is </w:t>
+      </w:r>
+      <w:r>
+        <w:rPr>
+          <w:rFonts w:ascii="Times New Roman" w:hAnsi="Times New Roman" w:cs="Times New Roman"/>
+          <w:sz w:val="24"/>
+          <w:szCs w:val="24"/>
+        </w:rPr>
+        <w:t xml:space="preserve">sufficient for testing </w:t>
+      </w:r>
+      <w:r>
+        <w:rPr>
+          <w:rFonts w:ascii="Times New Roman" w:hAnsi="Times New Roman" w:cs="Times New Roman"/>
+          <w:sz w:val="24"/>
+          <w:szCs w:val="24"/>
+        </w:rPr>
+        <w:t xml:space="preserve">throughout development </w:t>
+      </w:r>
+      <w:r>
+        <w:rPr>
+          <w:rFonts w:ascii="Times New Roman" w:hAnsi="Times New Roman" w:cs="Times New Roman"/>
+          <w:sz w:val="24"/>
+          <w:szCs w:val="24"/>
+        </w:rPr>
+        <w:t>and demonstration</w:t>
+      </w:r>
+      <w:r>
+        <w:rPr>
+          <w:rFonts w:ascii="Times New Roman" w:hAnsi="Times New Roman" w:cs="Times New Roman"/>
+          <w:sz w:val="24"/>
+          <w:szCs w:val="24"/>
+        </w:rPr>
+        <w:t xml:space="preserve"> purposes</w:t>
+      </w:r>
+      <w:r>
+        <w:rPr>
+          <w:rFonts w:ascii="Times New Roman" w:hAnsi="Times New Roman" w:cs="Times New Roman"/>
+          <w:sz w:val="24"/>
+          <w:szCs w:val="24"/>
+        </w:rPr>
+        <w:t>. Students will be able to</w:t>
+      </w:r>
+      <w:r>
+        <w:rPr>
+          <w:rFonts w:ascii="Times New Roman" w:hAnsi="Times New Roman" w:cs="Times New Roman"/>
+          <w:sz w:val="24"/>
+          <w:szCs w:val="24"/>
+        </w:rPr>
+        <w:t xml:space="preserve"> interact with each other through two features, group activities and </w:t>
       </w:r>
       <w:r>
         <w:rPr>
@@ -7856,118 +8016,6 @@
           <w:szCs w:val="24"/>
         </w:rPr>
         <w:lastRenderedPageBreak/>
-        <w:t>Figure 4</w:t>
-      </w:r>
-      <w:r>
-        <w:rPr>
-          <w:rFonts w:ascii="Times New Roman" w:hAnsi="Times New Roman" w:cs="Times New Roman"/>
-          <w:sz w:val="24"/>
-          <w:szCs w:val="24"/>
-        </w:rPr>
-        <w:t>.</w:t>
-      </w:r>
-      <w:r>
-        <w:rPr>
-          <w:rFonts w:ascii="Times New Roman" w:hAnsi="Times New Roman" w:cs="Times New Roman"/>
-          <w:sz w:val="24"/>
-          <w:szCs w:val="24"/>
-        </w:rPr>
-        <w:t xml:space="preserve"> The application is accessible </w:t>
-      </w:r>
-      <w:r>
-        <w:rPr>
-          <w:rFonts w:ascii="Times New Roman" w:hAnsi="Times New Roman" w:cs="Times New Roman"/>
-          <w:sz w:val="24"/>
-          <w:szCs w:val="24"/>
-        </w:rPr>
-        <w:t xml:space="preserve">if </w:t>
-      </w:r>
-      <w:r>
-        <w:rPr>
-          <w:rFonts w:ascii="Times New Roman" w:hAnsi="Times New Roman" w:cs="Times New Roman"/>
-          <w:sz w:val="24"/>
-          <w:szCs w:val="24"/>
-        </w:rPr>
-        <w:t>connected to an internet network.</w:t>
-      </w:r>
-      <w:r>
-        <w:rPr>
-          <w:rFonts w:ascii="Times New Roman" w:hAnsi="Times New Roman" w:cs="Times New Roman"/>
-          <w:sz w:val="24"/>
-          <w:szCs w:val="24"/>
-        </w:rPr>
-        <w:t xml:space="preserve"> The PennWest Wi-Fi </w:t>
-      </w:r>
-      <w:r>
-        <w:rPr>
-          <w:rFonts w:ascii="Times New Roman" w:hAnsi="Times New Roman" w:cs="Times New Roman"/>
-          <w:sz w:val="24"/>
-          <w:szCs w:val="24"/>
-        </w:rPr>
-        <w:t>network system</w:t>
-      </w:r>
-      <w:r>
-        <w:rPr>
-          <w:rFonts w:ascii="Times New Roman" w:hAnsi="Times New Roman" w:cs="Times New Roman"/>
-          <w:sz w:val="24"/>
-          <w:szCs w:val="24"/>
-        </w:rPr>
-        <w:t xml:space="preserve"> is </w:t>
-      </w:r>
-      <w:r>
-        <w:rPr>
-          <w:rFonts w:ascii="Times New Roman" w:hAnsi="Times New Roman" w:cs="Times New Roman"/>
-          <w:sz w:val="24"/>
-          <w:szCs w:val="24"/>
-        </w:rPr>
-        <w:t xml:space="preserve">sufficient for testing </w:t>
-      </w:r>
-      <w:r>
-        <w:rPr>
-          <w:rFonts w:ascii="Times New Roman" w:hAnsi="Times New Roman" w:cs="Times New Roman"/>
-          <w:sz w:val="24"/>
-          <w:szCs w:val="24"/>
-        </w:rPr>
-        <w:t xml:space="preserve">throughout development </w:t>
-      </w:r>
-      <w:r>
-        <w:rPr>
-          <w:rFonts w:ascii="Times New Roman" w:hAnsi="Times New Roman" w:cs="Times New Roman"/>
-          <w:sz w:val="24"/>
-          <w:szCs w:val="24"/>
-        </w:rPr>
-        <w:t>and demonstration</w:t>
-      </w:r>
-      <w:r>
-        <w:rPr>
-          <w:rFonts w:ascii="Times New Roman" w:hAnsi="Times New Roman" w:cs="Times New Roman"/>
-          <w:sz w:val="24"/>
-          <w:szCs w:val="24"/>
-        </w:rPr>
-        <w:t xml:space="preserve"> purposes</w:t>
-      </w:r>
-      <w:r>
-        <w:rPr>
-          <w:rFonts w:ascii="Times New Roman" w:hAnsi="Times New Roman" w:cs="Times New Roman"/>
-          <w:sz w:val="24"/>
-          <w:szCs w:val="24"/>
-        </w:rPr>
-        <w:t>. Students will be able to</w:t>
-      </w:r>
-      <w:r>
-        <w:rPr>
-          <w:rFonts w:ascii="Times New Roman" w:hAnsi="Times New Roman" w:cs="Times New Roman"/>
-          <w:sz w:val="24"/>
-          <w:szCs w:val="24"/>
-        </w:rPr>
-        <w:t xml:space="preserve"> interact with each other through two features, group activities and </w:t>
-      </w:r>
-      <w:r>
-        <w:rPr>
-          <w:rFonts w:ascii="Times New Roman" w:hAnsi="Times New Roman" w:cs="Times New Roman"/>
-          <w:sz w:val="24"/>
-          <w:szCs w:val="24"/>
-        </w:rPr>
         <w:t>campus leaderboard.</w:t>
       </w:r>
       <w:r>
@@ -8255,7 +8303,25 @@
           <w:sz w:val="24"/>
           <w:szCs w:val="24"/>
         </w:rPr>
-        <w:t xml:space="preserve">, which can then lead to the accurate data being displayed for </w:t>
+        <w:t xml:space="preserve">, which can then lead to </w:t>
+      </w:r>
+      <w:proofErr w:type="gramStart"/>
+      <w:r>
+        <w:rPr>
+          <w:rFonts w:ascii="Times New Roman" w:hAnsi="Times New Roman" w:cs="Times New Roman"/>
+          <w:sz w:val="24"/>
+          <w:szCs w:val="24"/>
+        </w:rPr>
+        <w:t>the accurate</w:t>
+      </w:r>
+      <w:proofErr w:type="gramEnd"/>
+      <w:r>
+        <w:rPr>
+          <w:rFonts w:ascii="Times New Roman" w:hAnsi="Times New Roman" w:cs="Times New Roman"/>
+          <w:sz w:val="24"/>
+          <w:szCs w:val="24"/>
+        </w:rPr>
+        <w:t xml:space="preserve"> data being displayed for </w:t>
       </w:r>
       <w:proofErr w:type="gramStart"/>
       <w:r>
@@ -8413,142 +8479,150 @@
           <w:sz w:val="24"/>
           <w:szCs w:val="24"/>
         </w:rPr>
+        <w:t>Nonfunctional</w:t>
+      </w:r>
+      <w:bookmarkEnd w:id="11"/>
+    </w:p>
+    <w:p>
+      <w:pPr>
+        <w:spacing w:line="480" w:lineRule="auto"/>
+        <w:rPr>
+          <w:rFonts w:ascii="Times New Roman" w:hAnsi="Times New Roman" w:cs="Times New Roman"/>
+          <w:sz w:val="24"/>
+          <w:szCs w:val="24"/>
+        </w:rPr>
+      </w:pPr>
+      <w:r>
+        <w:tab/>
+      </w:r>
+      <w:r>
+        <w:rPr>
+          <w:rFonts w:ascii="Times New Roman" w:hAnsi="Times New Roman" w:cs="Times New Roman"/>
+          <w:sz w:val="24"/>
+          <w:szCs w:val="24"/>
+        </w:rPr>
+        <w:t>This project also has several non</w:t>
+      </w:r>
+      <w:r>
+        <w:rPr>
+          <w:rFonts w:ascii="Times New Roman" w:hAnsi="Times New Roman" w:cs="Times New Roman"/>
+          <w:sz w:val="24"/>
+          <w:szCs w:val="24"/>
+        </w:rPr>
+        <w:t>functional requirements that help to ensure that</w:t>
+      </w:r>
+      <w:r>
+        <w:rPr>
+          <w:rFonts w:ascii="Times New Roman" w:hAnsi="Times New Roman" w:cs="Times New Roman"/>
+          <w:sz w:val="24"/>
+          <w:szCs w:val="24"/>
+        </w:rPr>
+        <w:t xml:space="preserve"> it is </w:t>
+      </w:r>
+      <w:r>
+        <w:rPr>
+          <w:rFonts w:ascii="Times New Roman" w:hAnsi="Times New Roman" w:cs="Times New Roman"/>
+          <w:sz w:val="24"/>
+          <w:szCs w:val="24"/>
+        </w:rPr>
+        <w:t>reliable</w:t>
+      </w:r>
+      <w:r>
+        <w:rPr>
+          <w:rFonts w:ascii="Times New Roman" w:hAnsi="Times New Roman" w:cs="Times New Roman"/>
+          <w:sz w:val="24"/>
+          <w:szCs w:val="24"/>
+        </w:rPr>
+        <w:t>, secure</w:t>
+      </w:r>
+      <w:r>
+        <w:rPr>
+          <w:rFonts w:ascii="Times New Roman" w:hAnsi="Times New Roman" w:cs="Times New Roman"/>
+          <w:sz w:val="24"/>
+          <w:szCs w:val="24"/>
+        </w:rPr>
+        <w:t>, and easy to use</w:t>
+      </w:r>
+      <w:r>
+        <w:rPr>
+          <w:rFonts w:ascii="Times New Roman" w:hAnsi="Times New Roman" w:cs="Times New Roman"/>
+          <w:sz w:val="24"/>
+          <w:szCs w:val="24"/>
+        </w:rPr>
+        <w:t>.</w:t>
+      </w:r>
+      <w:r>
+        <w:rPr>
+          <w:rFonts w:ascii="Times New Roman" w:hAnsi="Times New Roman" w:cs="Times New Roman"/>
+          <w:sz w:val="24"/>
+          <w:szCs w:val="24"/>
+        </w:rPr>
+        <w:t xml:space="preserve"> </w:t>
+      </w:r>
+      <w:r>
+        <w:rPr>
+          <w:rFonts w:ascii="Times New Roman" w:hAnsi="Times New Roman" w:cs="Times New Roman"/>
+          <w:sz w:val="24"/>
+          <w:szCs w:val="24"/>
+        </w:rPr>
+        <w:t xml:space="preserve">To provide </w:t>
+      </w:r>
+      <w:r>
+        <w:rPr>
+          <w:rFonts w:ascii="Times New Roman" w:hAnsi="Times New Roman" w:cs="Times New Roman"/>
+          <w:sz w:val="24"/>
+          <w:szCs w:val="24"/>
+        </w:rPr>
+        <w:t xml:space="preserve">a smooth user experience </w:t>
+      </w:r>
+      <w:r>
+        <w:rPr>
+          <w:rFonts w:ascii="Times New Roman" w:hAnsi="Times New Roman" w:cs="Times New Roman"/>
+          <w:sz w:val="24"/>
+          <w:szCs w:val="24"/>
+        </w:rPr>
+        <w:t xml:space="preserve">the system should respond within a couple seconds under typical conditions and support </w:t>
+      </w:r>
+      <w:r>
+        <w:rPr>
+          <w:rFonts w:ascii="Times New Roman" w:hAnsi="Times New Roman" w:cs="Times New Roman"/>
+          <w:sz w:val="24"/>
+          <w:szCs w:val="24"/>
+        </w:rPr>
+        <w:t>at least</w:t>
+      </w:r>
+      <w:r>
+        <w:rPr>
+          <w:rFonts w:ascii="Times New Roman" w:hAnsi="Times New Roman" w:cs="Times New Roman"/>
+          <w:sz w:val="24"/>
+          <w:szCs w:val="24"/>
+        </w:rPr>
+        <w:t xml:space="preserve"> </w:t>
+      </w:r>
+      <w:r>
+        <w:rPr>
+          <w:rFonts w:ascii="Times New Roman" w:hAnsi="Times New Roman" w:cs="Times New Roman"/>
+          <w:sz w:val="24"/>
+          <w:szCs w:val="24"/>
+        </w:rPr>
+        <w:t>one hundred</w:t>
+      </w:r>
+      <w:r>
+        <w:rPr>
+          <w:rFonts w:ascii="Times New Roman" w:hAnsi="Times New Roman" w:cs="Times New Roman"/>
+          <w:sz w:val="24"/>
+          <w:szCs w:val="24"/>
+        </w:rPr>
+        <w:t xml:space="preserve"> users at once </w:t>
+      </w:r>
+      <w:r>
+        <w:rPr>
+          <w:rFonts w:ascii="Times New Roman" w:hAnsi="Times New Roman" w:cs="Times New Roman"/>
+          <w:sz w:val="24"/>
+          <w:szCs w:val="24"/>
+        </w:rPr>
         <w:lastRenderedPageBreak/>
-        <w:t>Nonfunctional</w:t>
-      </w:r>
-      <w:bookmarkEnd w:id="11"/>
-    </w:p>
-    <w:p>
-      <w:pPr>
-        <w:spacing w:line="480" w:lineRule="auto"/>
-        <w:rPr>
-          <w:rFonts w:ascii="Times New Roman" w:hAnsi="Times New Roman" w:cs="Times New Roman"/>
-          <w:sz w:val="24"/>
-          <w:szCs w:val="24"/>
-        </w:rPr>
-      </w:pPr>
-      <w:r>
-        <w:tab/>
-      </w:r>
-      <w:r>
-        <w:rPr>
-          <w:rFonts w:ascii="Times New Roman" w:hAnsi="Times New Roman" w:cs="Times New Roman"/>
-          <w:sz w:val="24"/>
-          <w:szCs w:val="24"/>
-        </w:rPr>
-        <w:t>This project also has several non</w:t>
-      </w:r>
-      <w:r>
-        <w:rPr>
-          <w:rFonts w:ascii="Times New Roman" w:hAnsi="Times New Roman" w:cs="Times New Roman"/>
-          <w:sz w:val="24"/>
-          <w:szCs w:val="24"/>
-        </w:rPr>
-        <w:t>functional requirements that help to ensure that</w:t>
-      </w:r>
-      <w:r>
-        <w:rPr>
-          <w:rFonts w:ascii="Times New Roman" w:hAnsi="Times New Roman" w:cs="Times New Roman"/>
-          <w:sz w:val="24"/>
-          <w:szCs w:val="24"/>
-        </w:rPr>
-        <w:t xml:space="preserve"> it is </w:t>
-      </w:r>
-      <w:r>
-        <w:rPr>
-          <w:rFonts w:ascii="Times New Roman" w:hAnsi="Times New Roman" w:cs="Times New Roman"/>
-          <w:sz w:val="24"/>
-          <w:szCs w:val="24"/>
-        </w:rPr>
-        <w:t>reliable</w:t>
-      </w:r>
-      <w:r>
-        <w:rPr>
-          <w:rFonts w:ascii="Times New Roman" w:hAnsi="Times New Roman" w:cs="Times New Roman"/>
-          <w:sz w:val="24"/>
-          <w:szCs w:val="24"/>
-        </w:rPr>
-        <w:t>, secure</w:t>
-      </w:r>
-      <w:r>
-        <w:rPr>
-          <w:rFonts w:ascii="Times New Roman" w:hAnsi="Times New Roman" w:cs="Times New Roman"/>
-          <w:sz w:val="24"/>
-          <w:szCs w:val="24"/>
-        </w:rPr>
-        <w:t>, and easy to use</w:t>
-      </w:r>
-      <w:r>
-        <w:rPr>
-          <w:rFonts w:ascii="Times New Roman" w:hAnsi="Times New Roman" w:cs="Times New Roman"/>
-          <w:sz w:val="24"/>
-          <w:szCs w:val="24"/>
-        </w:rPr>
-        <w:t>.</w:t>
-      </w:r>
-      <w:r>
-        <w:rPr>
-          <w:rFonts w:ascii="Times New Roman" w:hAnsi="Times New Roman" w:cs="Times New Roman"/>
-          <w:sz w:val="24"/>
-          <w:szCs w:val="24"/>
-        </w:rPr>
-        <w:t xml:space="preserve"> </w:t>
-      </w:r>
-      <w:r>
-        <w:rPr>
-          <w:rFonts w:ascii="Times New Roman" w:hAnsi="Times New Roman" w:cs="Times New Roman"/>
-          <w:sz w:val="24"/>
-          <w:szCs w:val="24"/>
-        </w:rPr>
-        <w:t xml:space="preserve">To provide </w:t>
-      </w:r>
-      <w:r>
-        <w:rPr>
-          <w:rFonts w:ascii="Times New Roman" w:hAnsi="Times New Roman" w:cs="Times New Roman"/>
-          <w:sz w:val="24"/>
-          <w:szCs w:val="24"/>
-        </w:rPr>
-        <w:t xml:space="preserve">a smooth user experience </w:t>
-      </w:r>
-      <w:r>
-        <w:rPr>
-          <w:rFonts w:ascii="Times New Roman" w:hAnsi="Times New Roman" w:cs="Times New Roman"/>
-          <w:sz w:val="24"/>
-          <w:szCs w:val="24"/>
-        </w:rPr>
-        <w:t xml:space="preserve">the system should respond within a couple seconds under typical conditions and support </w:t>
-      </w:r>
-      <w:r>
-        <w:rPr>
-          <w:rFonts w:ascii="Times New Roman" w:hAnsi="Times New Roman" w:cs="Times New Roman"/>
-          <w:sz w:val="24"/>
-          <w:szCs w:val="24"/>
-        </w:rPr>
-        <w:t>at least</w:t>
-      </w:r>
-      <w:r>
-        <w:rPr>
-          <w:rFonts w:ascii="Times New Roman" w:hAnsi="Times New Roman" w:cs="Times New Roman"/>
-          <w:sz w:val="24"/>
-          <w:szCs w:val="24"/>
-        </w:rPr>
-        <w:t xml:space="preserve"> </w:t>
-      </w:r>
-      <w:r>
-        <w:rPr>
-          <w:rFonts w:ascii="Times New Roman" w:hAnsi="Times New Roman" w:cs="Times New Roman"/>
-          <w:sz w:val="24"/>
-          <w:szCs w:val="24"/>
-        </w:rPr>
-        <w:t>one hundred</w:t>
-      </w:r>
-      <w:r>
-        <w:rPr>
-          <w:rFonts w:ascii="Times New Roman" w:hAnsi="Times New Roman" w:cs="Times New Roman"/>
-          <w:sz w:val="24"/>
-          <w:szCs w:val="24"/>
-        </w:rPr>
-        <w:t xml:space="preserve"> users at once without lag. Users should be able to upload their workouts and view </w:t>
+        <w:t xml:space="preserve">without lag. Users should be able to upload their workouts and view </w:t>
       </w:r>
       <w:r>
         <w:rPr>
@@ -8959,7 +9033,23 @@
           <w:sz w:val="24"/>
           <w:szCs w:val="24"/>
         </w:rPr>
-        <w:t>% uptime excluding downtime for maintenance.</w:t>
+        <w:t>% uptime</w:t>
+      </w:r>
+      <w:r>
+        <w:rPr>
+          <w:rFonts w:ascii="Times New Roman" w:hAnsi="Times New Roman" w:cs="Times New Roman"/>
+          <w:sz w:val="24"/>
+          <w:szCs w:val="24"/>
+        </w:rPr>
+        <w:t>,</w:t>
+      </w:r>
+      <w:r>
+        <w:rPr>
+          <w:rFonts w:ascii="Times New Roman" w:hAnsi="Times New Roman" w:cs="Times New Roman"/>
+          <w:sz w:val="24"/>
+          <w:szCs w:val="24"/>
+        </w:rPr>
+        <w:t xml:space="preserve"> excluding downtime for maintenance.</w:t>
       </w:r>
     </w:p>
     <w:p>
@@ -9274,7 +9364,6 @@
         <w:rPr>
           <w:rFonts w:ascii="Times New Roman" w:hAnsi="Times New Roman" w:cs="Times New Roman"/>
         </w:rPr>
-        <w:lastRenderedPageBreak/>
         <w:t>The Requirements Document is the s</w:t>
       </w:r>
       <w:r>
@@ -9367,6 +9456,7 @@
         <w:rPr>
           <w:rFonts w:ascii="Times New Roman" w:hAnsi="Times New Roman" w:cs="Times New Roman"/>
         </w:rPr>
+        <w:lastRenderedPageBreak/>
         <w:t>The Specifications Document is the t</w:t>
       </w:r>
       <w:r>
@@ -9710,7 +9800,6 @@
           <w:szCs w:val="24"/>
           <w:u w:val="single"/>
         </w:rPr>
-        <w:lastRenderedPageBreak/>
         <w:t>Testing / Revi</w:t>
       </w:r>
       <w:r>
@@ -9791,7 +9880,16 @@
           <w:sz w:val="24"/>
           <w:szCs w:val="24"/>
         </w:rPr>
-        <w:t xml:space="preserve">Requirements Document. Multiple drafts were formed, discussed, and revised to produce this final </w:t>
+        <w:t xml:space="preserve">Requirements Document. Multiple drafts </w:t>
+      </w:r>
+      <w:r>
+        <w:rPr>
+          <w:rFonts w:ascii="Times New Roman" w:hAnsi="Times New Roman" w:cs="Times New Roman"/>
+          <w:sz w:val="24"/>
+          <w:szCs w:val="24"/>
+        </w:rPr>
+        <w:lastRenderedPageBreak/>
+        <w:t xml:space="preserve">were formed, discussed, and revised to produce this final </w:t>
       </w:r>
       <w:r>
         <w:rPr>
@@ -9924,25 +10022,7 @@
           <w:sz w:val="24"/>
           <w:szCs w:val="24"/>
         </w:rPr>
-        <w:t xml:space="preserve">. For all </w:t>
-      </w:r>
-      <w:proofErr w:type="gramStart"/>
-      <w:r>
-        <w:rPr>
-          <w:rFonts w:ascii="Times New Roman" w:hAnsi="Times New Roman" w:cs="Times New Roman"/>
-          <w:sz w:val="24"/>
-          <w:szCs w:val="24"/>
-        </w:rPr>
-        <w:t>new</w:t>
-      </w:r>
-      <w:proofErr w:type="gramEnd"/>
-      <w:r>
-        <w:rPr>
-          <w:rFonts w:ascii="Times New Roman" w:hAnsi="Times New Roman" w:cs="Times New Roman"/>
-          <w:sz w:val="24"/>
-          <w:szCs w:val="24"/>
-        </w:rPr>
-        <w:t xml:space="preserve"> features and updates, each member must make a branch </w:t>
+        <w:t xml:space="preserve">. For all new features and updates, each member must make a branch </w:t>
       </w:r>
       <w:r>
         <w:rPr>
@@ -10162,7 +10242,6 @@
           <w:szCs w:val="24"/>
           <w:u w:val="single"/>
         </w:rPr>
-        <w:lastRenderedPageBreak/>
         <w:t>List of References</w:t>
       </w:r>
       <w:bookmarkEnd w:id="14"/>
@@ -10736,57 +10815,57 @@
           <w:szCs w:val="24"/>
           <w:u w:val="single"/>
         </w:rPr>
+        <w:t>Appendix I: Technical Glossary</w:t>
+      </w:r>
+      <w:bookmarkEnd w:id="15"/>
+    </w:p>
+    <w:p/>
+    <w:p>
+      <w:pPr>
+        <w:spacing w:line="480" w:lineRule="auto"/>
+        <w:rPr>
+          <w:rFonts w:ascii="Times New Roman" w:hAnsi="Times New Roman" w:cs="Times New Roman"/>
+          <w:sz w:val="24"/>
+          <w:szCs w:val="24"/>
+        </w:rPr>
+      </w:pPr>
+      <w:r>
+        <w:rPr>
+          <w:rFonts w:ascii="Times New Roman" w:hAnsi="Times New Roman" w:cs="Times New Roman"/>
+          <w:b/>
+          <w:bCs/>
+          <w:sz w:val="24"/>
+          <w:szCs w:val="24"/>
+        </w:rPr>
+        <w:t>Database</w:t>
+      </w:r>
+      <w:r>
+        <w:rPr>
+          <w:rFonts w:ascii="Times New Roman" w:hAnsi="Times New Roman" w:cs="Times New Roman"/>
+          <w:sz w:val="24"/>
+          <w:szCs w:val="24"/>
+        </w:rPr>
+        <w:t xml:space="preserve"> – a structured set of data held in a computer, especially one that is accessible in various ways</w:t>
+      </w:r>
+    </w:p>
+    <w:p>
+      <w:pPr>
+        <w:spacing w:line="480" w:lineRule="auto"/>
+        <w:rPr>
+          <w:rFonts w:ascii="Times New Roman" w:hAnsi="Times New Roman" w:cs="Times New Roman"/>
+          <w:sz w:val="24"/>
+          <w:szCs w:val="24"/>
+        </w:rPr>
+      </w:pPr>
+      <w:r>
+        <w:rPr>
+          <w:rFonts w:ascii="Times New Roman" w:hAnsi="Times New Roman" w:cs="Times New Roman"/>
+          <w:b/>
+          <w:bCs/>
+          <w:sz w:val="24"/>
+          <w:szCs w:val="24"/>
+        </w:rPr>
         <w:lastRenderedPageBreak/>
-        <w:t>Appendix I: Technical Glossary</w:t>
-      </w:r>
-      <w:bookmarkEnd w:id="15"/>
-    </w:p>
-    <w:p/>
-    <w:p>
-      <w:pPr>
-        <w:spacing w:line="480" w:lineRule="auto"/>
-        <w:rPr>
-          <w:rFonts w:ascii="Times New Roman" w:hAnsi="Times New Roman" w:cs="Times New Roman"/>
-          <w:sz w:val="24"/>
-          <w:szCs w:val="24"/>
-        </w:rPr>
-      </w:pPr>
-      <w:r>
-        <w:rPr>
-          <w:rFonts w:ascii="Times New Roman" w:hAnsi="Times New Roman" w:cs="Times New Roman"/>
-          <w:b/>
-          <w:bCs/>
-          <w:sz w:val="24"/>
-          <w:szCs w:val="24"/>
-        </w:rPr>
-        <w:t>Database</w:t>
-      </w:r>
-      <w:r>
-        <w:rPr>
-          <w:rFonts w:ascii="Times New Roman" w:hAnsi="Times New Roman" w:cs="Times New Roman"/>
-          <w:sz w:val="24"/>
-          <w:szCs w:val="24"/>
-        </w:rPr>
-        <w:t xml:space="preserve"> – a structured set of data held in a computer, especially one that is accessible in various ways</w:t>
-      </w:r>
-    </w:p>
-    <w:p>
-      <w:pPr>
-        <w:spacing w:line="480" w:lineRule="auto"/>
-        <w:rPr>
-          <w:rFonts w:ascii="Times New Roman" w:hAnsi="Times New Roman" w:cs="Times New Roman"/>
-          <w:sz w:val="24"/>
-          <w:szCs w:val="24"/>
-        </w:rPr>
-      </w:pPr>
-      <w:r>
-        <w:rPr>
-          <w:rFonts w:ascii="Times New Roman" w:hAnsi="Times New Roman" w:cs="Times New Roman"/>
-          <w:b/>
-          <w:bCs/>
-          <w:sz w:val="24"/>
-          <w:szCs w:val="24"/>
-        </w:rPr>
         <w:t>API</w:t>
       </w:r>
       <w:r>
@@ -11126,6 +11205,191 @@
         </w:rPr>
         <w:t>)</w:t>
       </w:r>
+      <w:r>
+        <w:rPr>
+          <w:rFonts w:ascii="Times New Roman" w:hAnsi="Times New Roman" w:cs="Times New Roman"/>
+          <w:sz w:val="24"/>
+          <w:szCs w:val="24"/>
+        </w:rPr>
+        <w:br/>
+      </w:r>
+      <w:r>
+        <w:rPr>
+          <w:rFonts w:ascii="Times New Roman" w:hAnsi="Times New Roman" w:cs="Times New Roman"/>
+          <w:b/>
+          <w:bCs/>
+          <w:sz w:val="24"/>
+          <w:szCs w:val="24"/>
+        </w:rPr>
+        <w:t xml:space="preserve">Front-End </w:t>
+      </w:r>
+      <w:r>
+        <w:rPr>
+          <w:rFonts w:ascii="Times New Roman" w:hAnsi="Times New Roman" w:cs="Times New Roman"/>
+          <w:b/>
+          <w:bCs/>
+          <w:sz w:val="24"/>
+          <w:szCs w:val="24"/>
+        </w:rPr>
+        <w:t>–</w:t>
+      </w:r>
+      <w:r>
+        <w:rPr>
+          <w:rFonts w:ascii="Times New Roman" w:hAnsi="Times New Roman" w:cs="Times New Roman"/>
+          <w:sz w:val="24"/>
+          <w:szCs w:val="24"/>
+        </w:rPr>
+        <w:t xml:space="preserve"> </w:t>
+      </w:r>
+      <w:r>
+        <w:rPr>
+          <w:rFonts w:ascii="Times New Roman" w:hAnsi="Times New Roman" w:cs="Times New Roman"/>
+          <w:sz w:val="24"/>
+          <w:szCs w:val="24"/>
+        </w:rPr>
+        <w:t xml:space="preserve">In software development, </w:t>
+      </w:r>
+      <w:r>
+        <w:rPr>
+          <w:rFonts w:ascii="Times New Roman" w:hAnsi="Times New Roman" w:cs="Times New Roman"/>
+          <w:sz w:val="24"/>
+          <w:szCs w:val="24"/>
+        </w:rPr>
+        <w:t>front-end refers to the presentation layer that users interact with.</w:t>
+      </w:r>
+      <w:r>
+        <w:rPr>
+          <w:rFonts w:ascii="Times New Roman" w:hAnsi="Times New Roman" w:cs="Times New Roman"/>
+          <w:sz w:val="24"/>
+          <w:szCs w:val="24"/>
+        </w:rPr>
+        <w:t xml:space="preserve"> Front</w:t>
+      </w:r>
+      <w:r>
+        <w:rPr>
+          <w:rFonts w:ascii="Times New Roman" w:hAnsi="Times New Roman" w:cs="Times New Roman"/>
+          <w:sz w:val="24"/>
+          <w:szCs w:val="24"/>
+        </w:rPr>
+        <w:t>-end developers ensure that visitors can easily interact with and navigate sites by using programming languages, design skills, and other tools</w:t>
+      </w:r>
+    </w:p>
+    <w:p>
+      <w:pPr>
+        <w:spacing w:line="480" w:lineRule="auto"/>
+        <w:rPr>
+          <w:rFonts w:ascii="Times New Roman" w:hAnsi="Times New Roman" w:cs="Times New Roman"/>
+          <w:sz w:val="24"/>
+          <w:szCs w:val="24"/>
+        </w:rPr>
+      </w:pPr>
+      <w:r>
+        <w:rPr>
+          <w:rFonts w:ascii="Times New Roman" w:hAnsi="Times New Roman" w:cs="Times New Roman"/>
+          <w:b/>
+          <w:bCs/>
+          <w:sz w:val="24"/>
+          <w:szCs w:val="24"/>
+        </w:rPr>
+        <w:t xml:space="preserve">Back-End </w:t>
+      </w:r>
+      <w:r>
+        <w:rPr>
+          <w:rFonts w:ascii="Times New Roman" w:hAnsi="Times New Roman" w:cs="Times New Roman"/>
+          <w:b/>
+          <w:bCs/>
+          <w:sz w:val="24"/>
+          <w:szCs w:val="24"/>
+        </w:rPr>
+        <w:t>–</w:t>
+      </w:r>
+      <w:r>
+        <w:rPr>
+          <w:rFonts w:ascii="Times New Roman" w:hAnsi="Times New Roman" w:cs="Times New Roman"/>
+          <w:sz w:val="24"/>
+          <w:szCs w:val="24"/>
+        </w:rPr>
+        <w:t xml:space="preserve"> </w:t>
+      </w:r>
+      <w:r>
+        <w:rPr>
+          <w:rFonts w:ascii="Times New Roman" w:hAnsi="Times New Roman" w:cs="Times New Roman"/>
+          <w:sz w:val="24"/>
+          <w:szCs w:val="24"/>
+        </w:rPr>
+        <w:t xml:space="preserve">In software development, back-end refers to the data management and processing behind the scenes. Back-end developers </w:t>
+      </w:r>
+      <w:r>
+        <w:rPr>
+          <w:rFonts w:ascii="Times New Roman" w:hAnsi="Times New Roman" w:cs="Times New Roman"/>
+          <w:sz w:val="24"/>
+          <w:szCs w:val="24"/>
+        </w:rPr>
+        <w:t xml:space="preserve">focus on the server side of websites. They use technical </w:t>
+      </w:r>
+      <w:r>
+        <w:rPr>
+          <w:rFonts w:ascii="Times New Roman" w:hAnsi="Times New Roman" w:cs="Times New Roman"/>
+          <w:sz w:val="24"/>
+          <w:szCs w:val="24"/>
+        </w:rPr>
+        <w:lastRenderedPageBreak/>
+        <w:t>skills to perform the behind-the-scenes work that creates a website’s structure and overall functionality, allowing a site’s front-end to exist.</w:t>
+      </w:r>
+    </w:p>
+    <w:p>
+      <w:pPr>
+        <w:spacing w:line="480" w:lineRule="auto"/>
+        <w:rPr>
+          <w:rFonts w:ascii="Times New Roman" w:hAnsi="Times New Roman" w:cs="Times New Roman"/>
+          <w:b/>
+          <w:bCs/>
+          <w:sz w:val="24"/>
+          <w:szCs w:val="24"/>
+        </w:rPr>
+      </w:pPr>
+      <w:r>
+        <w:rPr>
+          <w:rFonts w:ascii="Times New Roman" w:hAnsi="Times New Roman" w:cs="Times New Roman"/>
+          <w:b/>
+          <w:bCs/>
+          <w:sz w:val="24"/>
+          <w:szCs w:val="24"/>
+        </w:rPr>
+        <w:t xml:space="preserve">Server </w:t>
+      </w:r>
+      <w:r>
+        <w:rPr>
+          <w:rFonts w:ascii="Times New Roman" w:hAnsi="Times New Roman" w:cs="Times New Roman"/>
+          <w:b/>
+          <w:bCs/>
+          <w:sz w:val="24"/>
+          <w:szCs w:val="24"/>
+        </w:rPr>
+        <w:t>–</w:t>
+      </w:r>
+      <w:r>
+        <w:rPr>
+          <w:rFonts w:ascii="Times New Roman" w:hAnsi="Times New Roman" w:cs="Times New Roman"/>
+          <w:b/>
+          <w:bCs/>
+          <w:sz w:val="24"/>
+          <w:szCs w:val="24"/>
+        </w:rPr>
+        <w:t xml:space="preserve"> </w:t>
+      </w:r>
+    </w:p>
+    <w:p>
+      <w:pPr>
+        <w:spacing w:line="480" w:lineRule="auto"/>
+        <w:rPr>
+          <w:rFonts w:ascii="Times New Roman" w:hAnsi="Times New Roman" w:cs="Times New Roman"/>
+          <w:b/>
+          <w:bCs/>
+          <w:sz w:val="24"/>
+          <w:szCs w:val="24"/>
+        </w:rPr>
+      </w:pPr>
     </w:p>
     <w:p>
       <w:pPr>
@@ -11672,7 +11936,16 @@
           <w:sz w:val="24"/>
           <w:szCs w:val="24"/>
         </w:rPr>
-        <w:t xml:space="preserve">. This collaborative approach </w:t>
+        <w:t xml:space="preserve">. This collaborative </w:t>
+      </w:r>
+      <w:r>
+        <w:rPr>
+          <w:rFonts w:ascii="Times New Roman" w:hAnsi="Times New Roman" w:cs="Times New Roman"/>
+          <w:sz w:val="24"/>
+          <w:szCs w:val="24"/>
+        </w:rPr>
+        <w:lastRenderedPageBreak/>
+        <w:t xml:space="preserve">approach </w:t>
       </w:r>
       <w:r>
         <w:rPr>
@@ -11688,25 +11961,7 @@
           <w:sz w:val="24"/>
           <w:szCs w:val="24"/>
         </w:rPr>
-        <w:t xml:space="preserve">allowed </w:t>
-      </w:r>
-      <w:proofErr w:type="gramStart"/>
-      <w:r>
-        <w:rPr>
-          <w:rFonts w:ascii="Times New Roman" w:hAnsi="Times New Roman" w:cs="Times New Roman"/>
-          <w:sz w:val="24"/>
-          <w:szCs w:val="24"/>
-        </w:rPr>
-        <w:t>group</w:t>
-      </w:r>
-      <w:proofErr w:type="gramEnd"/>
-      <w:r>
-        <w:rPr>
-          <w:rFonts w:ascii="Times New Roman" w:hAnsi="Times New Roman" w:cs="Times New Roman"/>
-          <w:sz w:val="24"/>
-          <w:szCs w:val="24"/>
-        </w:rPr>
-        <w:t xml:space="preserve"> to refine ideas and reach a co</w:t>
+        <w:t>allowed group to refine ideas and reach a co</w:t>
       </w:r>
       <w:r>
         <w:rPr>
@@ -11912,7 +12167,6 @@
           <w:szCs w:val="24"/>
           <w:u w:val="single"/>
         </w:rPr>
-        <w:lastRenderedPageBreak/>
         <w:t>Appendix I</w:t>
       </w:r>
       <w:r>
@@ -12262,7 +12516,16 @@
           <w:sz w:val="24"/>
           <w:szCs w:val="24"/>
         </w:rPr>
-        <w:t>I, Luke Ruffing confirm that all work I have contributed to this document has been to the best of my knowledge completed with integrity and in accordance with the objectives and collaborative standards established by the team. And I attest that I will maintain these standards in all future contributions to this project.</w:t>
+        <w:t xml:space="preserve">I, Luke Ruffing confirm that all work I have contributed to this document has been to the best of my knowledge completed with integrity and in accordance with the objectives and </w:t>
+      </w:r>
+      <w:r>
+        <w:rPr>
+          <w:rFonts w:ascii="Times New Roman" w:hAnsi="Times New Roman" w:cs="Times New Roman"/>
+          <w:sz w:val="24"/>
+          <w:szCs w:val="24"/>
+        </w:rPr>
+        <w:lastRenderedPageBreak/>
+        <w:t>collaborative standards established by the team. And I attest that I will maintain these standards in all future contributions to this project.</w:t>
       </w:r>
     </w:p>
     <w:p>
@@ -12390,7 +12653,6 @@
           <w:szCs w:val="24"/>
           <w:u w:val="single"/>
         </w:rPr>
-        <w:lastRenderedPageBreak/>
         <w:t xml:space="preserve">Appendix IV: </w:t>
       </w:r>
       <w:r>
@@ -12538,7 +12800,6 @@
         <w:docPartUnique/>
       </w:docPartObj>
     </w:sdtPr>
-    <w:sdtEndPr/>
     <w:sdtContent>
       <w:p>
         <w:pPr>

</xml_diff>

<commit_message>
follow writting center revisions
</commit_message>
<xml_diff>
--- a/Requirements/Group2_CMSC-4900_Requirements.docx
+++ b/Requirements/Group2_CMSC-4900_Requirements.docx
@@ -6648,6 +6648,7 @@
         </w:rPr>
         <w:t xml:space="preserve">omplete blueprint of project features </w:t>
       </w:r>
+      <w:proofErr w:type="gramStart"/>
       <w:r>
         <w:rPr>
           <w:rFonts w:ascii="Times New Roman" w:hAnsi="Times New Roman" w:cs="Times New Roman"/>
@@ -6662,7 +6663,16 @@
           <w:sz w:val="24"/>
           <w:szCs w:val="24"/>
         </w:rPr>
-        <w:t xml:space="preserve">e </w:t>
+        <w:t>e</w:t>
+      </w:r>
+      <w:proofErr w:type="gramEnd"/>
+      <w:r>
+        <w:rPr>
+          <w:rFonts w:ascii="Times New Roman" w:hAnsi="Times New Roman" w:cs="Times New Roman"/>
+          <w:sz w:val="24"/>
+          <w:szCs w:val="24"/>
+        </w:rPr>
+        <w:t xml:space="preserve"> </w:t>
       </w:r>
       <w:r>
         <w:rPr>
@@ -7874,7 +7884,16 @@
           <w:sz w:val="24"/>
           <w:szCs w:val="24"/>
         </w:rPr>
-        <w:t xml:space="preserve"> Data entered by users</w:t>
+        <w:t xml:space="preserve"> Data entered by </w:t>
+      </w:r>
+      <w:proofErr w:type="gramStart"/>
+      <w:r>
+        <w:rPr>
+          <w:rFonts w:ascii="Times New Roman" w:hAnsi="Times New Roman" w:cs="Times New Roman"/>
+          <w:sz w:val="24"/>
+          <w:szCs w:val="24"/>
+        </w:rPr>
+        <w:t>users</w:t>
       </w:r>
       <w:r>
         <w:rPr>
@@ -7884,6 +7903,7 @@
         </w:rPr>
         <w:t>,</w:t>
       </w:r>
+      <w:proofErr w:type="gramEnd"/>
       <w:r>
         <w:rPr>
           <w:rFonts w:ascii="Times New Roman" w:hAnsi="Times New Roman" w:cs="Times New Roman"/>
@@ -8511,7 +8531,25 @@
           <w:sz w:val="24"/>
           <w:szCs w:val="24"/>
         </w:rPr>
-        <w:t>, which can then lead to the accurate data being displayed for all of those users’ friends on the app to view</w:t>
+        <w:t xml:space="preserve">, which can then lead to the accurate data being displayed for </w:t>
+      </w:r>
+      <w:proofErr w:type="gramStart"/>
+      <w:r>
+        <w:rPr>
+          <w:rFonts w:ascii="Times New Roman" w:hAnsi="Times New Roman" w:cs="Times New Roman"/>
+          <w:sz w:val="24"/>
+          <w:szCs w:val="24"/>
+        </w:rPr>
+        <w:t>all of</w:t>
+      </w:r>
+      <w:proofErr w:type="gramEnd"/>
+      <w:r>
+        <w:rPr>
+          <w:rFonts w:ascii="Times New Roman" w:hAnsi="Times New Roman" w:cs="Times New Roman"/>
+          <w:sz w:val="24"/>
+          <w:szCs w:val="24"/>
+        </w:rPr>
+        <w:t xml:space="preserve"> those users’ friends on the app to view</w:t>
       </w:r>
       <w:r>
         <w:rPr>
@@ -10292,7 +10330,23 @@
           <w:sz w:val="24"/>
           <w:szCs w:val="24"/>
         </w:rPr>
-        <w:t>team members branch into Main</w:t>
+        <w:t xml:space="preserve">team members branch into </w:t>
+      </w:r>
+      <w:r>
+        <w:rPr>
+          <w:rFonts w:ascii="Times New Roman" w:hAnsi="Times New Roman" w:cs="Times New Roman"/>
+          <w:sz w:val="24"/>
+          <w:szCs w:val="24"/>
+        </w:rPr>
+        <w:t xml:space="preserve">the </w:t>
+      </w:r>
+      <w:r>
+        <w:rPr>
+          <w:rFonts w:ascii="Times New Roman" w:hAnsi="Times New Roman" w:cs="Times New Roman"/>
+          <w:sz w:val="24"/>
+          <w:szCs w:val="24"/>
+        </w:rPr>
+        <w:t>Main</w:t>
       </w:r>
       <w:r>
         <w:rPr>
@@ -11040,8 +11094,19 @@
             <w:sz w:val="24"/>
             <w:szCs w:val="24"/>
           </w:rPr>
-          <w:t>Git Pull Request - GeeksforGeeks</w:t>
+          <w:t xml:space="preserve">Git Pull Request - </w:t>
         </w:r>
+        <w:proofErr w:type="spellStart"/>
+        <w:r>
+          <w:rPr>
+            <w:rStyle w:val="Hyperlink"/>
+            <w:rFonts w:ascii="Times New Roman" w:hAnsi="Times New Roman" w:cs="Times New Roman"/>
+            <w:sz w:val="24"/>
+            <w:szCs w:val="24"/>
+          </w:rPr>
+          <w:t>GeeksforGeeks</w:t>
+        </w:r>
+        <w:proofErr w:type="spellEnd"/>
       </w:hyperlink>
       <w:r>
         <w:rPr>
@@ -11087,7 +11152,25 @@
           <w:sz w:val="24"/>
           <w:szCs w:val="24"/>
         </w:rPr>
-        <w:t xml:space="preserve">A distributed version control software system that is capable of managing versions of source code or data. It is often used to control source code by programmers who are developing software collaboratively. (site for citation - </w:t>
+        <w:t xml:space="preserve">A distributed version control software system that </w:t>
+      </w:r>
+      <w:proofErr w:type="gramStart"/>
+      <w:r>
+        <w:rPr>
+          <w:rFonts w:ascii="Times New Roman" w:hAnsi="Times New Roman" w:cs="Times New Roman"/>
+          <w:sz w:val="24"/>
+          <w:szCs w:val="24"/>
+        </w:rPr>
+        <w:t>is capable of managing</w:t>
+      </w:r>
+      <w:proofErr w:type="gramEnd"/>
+      <w:r>
+        <w:rPr>
+          <w:rFonts w:ascii="Times New Roman" w:hAnsi="Times New Roman" w:cs="Times New Roman"/>
+          <w:sz w:val="24"/>
+          <w:szCs w:val="24"/>
+        </w:rPr>
+        <w:t xml:space="preserve"> versions of source code or data. It is often used to control source code by programmers who are developing software collaboratively. (site for citation - </w:t>
       </w:r>
       <w:hyperlink r:id="rId20" w:history="1">
         <w:r>
@@ -11227,8 +11310,19 @@
             <w:sz w:val="24"/>
             <w:szCs w:val="24"/>
           </w:rPr>
-          <w:t>Unified Modeling Language (UML) Diagrams - GeeksforGeeks</w:t>
+          <w:t xml:space="preserve">Unified Modeling Language (UML) Diagrams - </w:t>
         </w:r>
+        <w:proofErr w:type="spellStart"/>
+        <w:r>
+          <w:rPr>
+            <w:rStyle w:val="Hyperlink"/>
+            <w:rFonts w:ascii="Times New Roman" w:hAnsi="Times New Roman" w:cs="Times New Roman"/>
+            <w:sz w:val="24"/>
+            <w:szCs w:val="24"/>
+          </w:rPr>
+          <w:t>GeeksforGeeks</w:t>
+        </w:r>
+        <w:proofErr w:type="spellEnd"/>
       </w:hyperlink>
       <w:r>
         <w:rPr>
@@ -12221,7 +12315,25 @@
           <w:sz w:val="24"/>
           <w:szCs w:val="24"/>
         </w:rPr>
-        <w:t>and well organized document. T</w:t>
+        <w:t xml:space="preserve">and </w:t>
+      </w:r>
+      <w:proofErr w:type="gramStart"/>
+      <w:r>
+        <w:rPr>
+          <w:rFonts w:ascii="Times New Roman" w:hAnsi="Times New Roman" w:cs="Times New Roman"/>
+          <w:sz w:val="24"/>
+          <w:szCs w:val="24"/>
+        </w:rPr>
+        <w:t>well organized</w:t>
+      </w:r>
+      <w:proofErr w:type="gramEnd"/>
+      <w:r>
+        <w:rPr>
+          <w:rFonts w:ascii="Times New Roman" w:hAnsi="Times New Roman" w:cs="Times New Roman"/>
+          <w:sz w:val="24"/>
+          <w:szCs w:val="24"/>
+        </w:rPr>
+        <w:t xml:space="preserve"> document. T</w:t>
       </w:r>
       <w:r>
         <w:rPr>
@@ -13141,7 +13253,25 @@
           <w:szCs w:val="24"/>
         </w:rPr>
         <w:lastRenderedPageBreak/>
-        <w:t xml:space="preserve">everywhere else throughout the paper is just one indent. There were no major misspellings that I have noticed, just check the underlined red portions to make sure everything is grammatically correct (there are often instances where "the" or "a" should be preceding a word, so make sure those are in agreement). </w:t>
+        <w:t xml:space="preserve">everywhere else throughout the paper is just one indent. There were no major misspellings that I have noticed, just check the underlined red portions to make sure everything is grammatically correct (there are often instances where "the" or "a" should be preceding a word, so make sure those </w:t>
+      </w:r>
+      <w:proofErr w:type="gramStart"/>
+      <w:r>
+        <w:rPr>
+          <w:rFonts w:ascii="Times New Roman" w:hAnsi="Times New Roman" w:cs="Times New Roman"/>
+          <w:sz w:val="24"/>
+          <w:szCs w:val="24"/>
+        </w:rPr>
+        <w:t>are in agreement</w:t>
+      </w:r>
+      <w:proofErr w:type="gramEnd"/>
+      <w:r>
+        <w:rPr>
+          <w:rFonts w:ascii="Times New Roman" w:hAnsi="Times New Roman" w:cs="Times New Roman"/>
+          <w:sz w:val="24"/>
+          <w:szCs w:val="24"/>
+        </w:rPr>
+        <w:t xml:space="preserve">). </w:t>
       </w:r>
     </w:p>
     <w:p>
@@ -13179,7 +13309,25 @@
           <w:sz w:val="24"/>
           <w:szCs w:val="24"/>
         </w:rPr>
-        <w:t>Take out the "and" in "And I attest...," and make sure that if you have a punctuation following a quote, that that punctuation is within the quotation marks. Finally, you and your group discussed if you needed more citations and decided you were okay, but you should go over the citations in the glossary whether you will keep them or not; in the case that you keep the in-text citation, make sure there is a matching citation on the list of references. Also, on the references page, check if those citations should be bolded, because I don't think they need to be -- also please make sure your citations are in APA format and are consistent with one another (such as .5 inch indent for the hanging indent). If you have any following questions, please feel free to email me at </w:t>
+        <w:t xml:space="preserve">Take out the "and" in "And I attest...," and make sure that if you have a punctuation following a quote, that that punctuation is within the quotation marks. Finally, you and your group discussed if you needed more citations and decided you were okay, but you should go over the citations in the glossary whether you will keep them or not; in the case that you keep the in-text citation, make sure there is a matching citation on the list of references. Also, on the references page, check if those citations should be bolded, because I don't think they need to be -- also please make sure your citations are in APA format and are consistent with one another (such as </w:t>
+      </w:r>
+      <w:proofErr w:type="gramStart"/>
+      <w:r>
+        <w:rPr>
+          <w:rFonts w:ascii="Times New Roman" w:hAnsi="Times New Roman" w:cs="Times New Roman"/>
+          <w:sz w:val="24"/>
+          <w:szCs w:val="24"/>
+        </w:rPr>
+        <w:t>.5 inch</w:t>
+      </w:r>
+      <w:proofErr w:type="gramEnd"/>
+      <w:r>
+        <w:rPr>
+          <w:rFonts w:ascii="Times New Roman" w:hAnsi="Times New Roman" w:cs="Times New Roman"/>
+          <w:sz w:val="24"/>
+          <w:szCs w:val="24"/>
+        </w:rPr>
+        <w:t xml:space="preserve"> indent for the hanging indent). If you have any following questions, please feel free to email me at </w:t>
       </w:r>
       <w:hyperlink r:id="rId27" w:tooltip="mailto:liz58193@pennwest.edu" w:history="1">
         <w:r>

</xml_diff>

<commit_message>
Updated glossary and signed
</commit_message>
<xml_diff>
--- a/Requirements/Group2_CMSC-4900_Requirements.docx
+++ b/Requirements/Group2_CMSC-4900_Requirements.docx
@@ -2680,6 +2680,7 @@
               <w:sz w:val="24"/>
               <w:szCs w:val="24"/>
             </w:rPr>
+            <w:lastRenderedPageBreak/>
             <w:fldChar w:fldCharType="end"/>
           </w:r>
         </w:p>
@@ -3384,6 +3385,7 @@
           <w:sz w:val="24"/>
           <w:szCs w:val="24"/>
         </w:rPr>
+        <w:lastRenderedPageBreak/>
         <w:t xml:space="preserve">Overall, this document will establish </w:t>
       </w:r>
       <w:r>
@@ -3437,130 +3439,609 @@
           <w:szCs w:val="24"/>
           <w:u w:val="single"/>
         </w:rPr>
+        <w:t>Introduction</w:t>
+      </w:r>
+      <w:bookmarkEnd w:id="1"/>
+    </w:p>
+    <w:p>
+      <w:pPr>
+        <w:pStyle w:val="Heading2"/>
+        <w:spacing w:line="480" w:lineRule="auto"/>
+        <w:rPr>
+          <w:rFonts w:ascii="Times New Roman" w:hAnsi="Times New Roman" w:cs="Times New Roman"/>
+          <w:b/>
+          <w:bCs/>
+          <w:color w:val="auto"/>
+          <w:sz w:val="24"/>
+          <w:szCs w:val="24"/>
+        </w:rPr>
+      </w:pPr>
+      <w:bookmarkStart w:id="2" w:name="_Toc211512510"/>
+      <w:r>
+        <w:rPr>
+          <w:rFonts w:ascii="Times New Roman" w:hAnsi="Times New Roman" w:cs="Times New Roman"/>
+          <w:b/>
+          <w:bCs/>
+          <w:color w:val="auto"/>
+          <w:sz w:val="24"/>
+          <w:szCs w:val="24"/>
+        </w:rPr>
+        <w:t>Background</w:t>
+      </w:r>
+      <w:r>
+        <w:rPr>
+          <w:rFonts w:ascii="Times New Roman" w:hAnsi="Times New Roman" w:cs="Times New Roman"/>
+          <w:b/>
+          <w:bCs/>
+          <w:color w:val="auto"/>
+          <w:sz w:val="24"/>
+          <w:szCs w:val="24"/>
+        </w:rPr>
+        <w:t>:</w:t>
+      </w:r>
+      <w:bookmarkEnd w:id="2"/>
+    </w:p>
+    <w:p>
+      <w:pPr>
+        <w:spacing w:line="480" w:lineRule="auto"/>
+        <w:ind w:firstLine="720"/>
+        <w:rPr>
+          <w:rFonts w:ascii="Times New Roman" w:hAnsi="Times New Roman" w:cs="Times New Roman"/>
+          <w:sz w:val="24"/>
+          <w:szCs w:val="24"/>
+        </w:rPr>
+      </w:pPr>
+      <w:r>
+        <w:rPr>
+          <w:rFonts w:ascii="Times New Roman" w:hAnsi="Times New Roman" w:cs="Times New Roman"/>
+          <w:sz w:val="24"/>
+          <w:szCs w:val="24"/>
+        </w:rPr>
+        <w:t xml:space="preserve">A common problem for all undergraduate students is the need for </w:t>
+      </w:r>
+      <w:r>
+        <w:rPr>
+          <w:rFonts w:ascii="Times New Roman" w:hAnsi="Times New Roman" w:cs="Times New Roman"/>
+          <w:sz w:val="24"/>
+          <w:szCs w:val="24"/>
+        </w:rPr>
+        <w:t>organizational</w:t>
+      </w:r>
+      <w:r>
+        <w:rPr>
+          <w:rFonts w:ascii="Times New Roman" w:hAnsi="Times New Roman" w:cs="Times New Roman"/>
+          <w:sz w:val="24"/>
+          <w:szCs w:val="24"/>
+        </w:rPr>
+        <w:t xml:space="preserve"> systems. Students balance </w:t>
+      </w:r>
+      <w:r>
+        <w:rPr>
+          <w:rFonts w:ascii="Times New Roman" w:hAnsi="Times New Roman" w:cs="Times New Roman"/>
+          <w:sz w:val="24"/>
+          <w:szCs w:val="24"/>
+        </w:rPr>
+        <w:t>multiple classes, jobs, friendships, family li</w:t>
+      </w:r>
+      <w:r>
+        <w:rPr>
+          <w:rFonts w:ascii="Times New Roman" w:hAnsi="Times New Roman" w:cs="Times New Roman"/>
+          <w:sz w:val="24"/>
+          <w:szCs w:val="24"/>
+        </w:rPr>
+        <w:t xml:space="preserve">fe, and workout schedules. Whether a student is a </w:t>
+      </w:r>
+      <w:r>
+        <w:rPr>
+          <w:rFonts w:ascii="Times New Roman" w:hAnsi="Times New Roman" w:cs="Times New Roman"/>
+          <w:sz w:val="24"/>
+          <w:szCs w:val="24"/>
+        </w:rPr>
+        <w:t>Vulcan athlete</w:t>
+      </w:r>
+      <w:r>
+        <w:rPr>
+          <w:rFonts w:ascii="Times New Roman" w:hAnsi="Times New Roman" w:cs="Times New Roman"/>
+          <w:sz w:val="24"/>
+          <w:szCs w:val="24"/>
+        </w:rPr>
+        <w:t xml:space="preserve"> with a rigid exercise plan</w:t>
+      </w:r>
+      <w:r>
+        <w:rPr>
+          <w:rFonts w:ascii="Times New Roman" w:hAnsi="Times New Roman" w:cs="Times New Roman"/>
+          <w:sz w:val="24"/>
+          <w:szCs w:val="24"/>
+        </w:rPr>
+        <w:t xml:space="preserve"> or </w:t>
+      </w:r>
+      <w:r>
+        <w:rPr>
+          <w:rFonts w:ascii="Times New Roman" w:hAnsi="Times New Roman" w:cs="Times New Roman"/>
+          <w:sz w:val="24"/>
+          <w:szCs w:val="24"/>
+        </w:rPr>
+        <w:t>has</w:t>
+      </w:r>
+      <w:r>
+        <w:rPr>
+          <w:rFonts w:ascii="Times New Roman" w:hAnsi="Times New Roman" w:cs="Times New Roman"/>
+          <w:sz w:val="24"/>
+          <w:szCs w:val="24"/>
+        </w:rPr>
+        <w:t xml:space="preserve"> </w:t>
+      </w:r>
+      <w:r>
+        <w:rPr>
+          <w:rFonts w:ascii="Times New Roman" w:hAnsi="Times New Roman" w:cs="Times New Roman"/>
+          <w:sz w:val="24"/>
+          <w:szCs w:val="24"/>
+        </w:rPr>
+        <w:t>recreational</w:t>
+      </w:r>
+      <w:r>
+        <w:rPr>
+          <w:rFonts w:ascii="Times New Roman" w:hAnsi="Times New Roman" w:cs="Times New Roman"/>
+          <w:sz w:val="24"/>
+          <w:szCs w:val="24"/>
+        </w:rPr>
+        <w:t xml:space="preserve"> and personal goals to meet, finding a place to track progress is </w:t>
+      </w:r>
+      <w:r>
+        <w:rPr>
+          <w:rFonts w:ascii="Times New Roman" w:hAnsi="Times New Roman" w:cs="Times New Roman"/>
+          <w:sz w:val="24"/>
+          <w:szCs w:val="24"/>
+        </w:rPr>
+        <w:t xml:space="preserve">often </w:t>
+      </w:r>
+      <w:r>
+        <w:rPr>
+          <w:rFonts w:ascii="Times New Roman" w:hAnsi="Times New Roman" w:cs="Times New Roman"/>
+          <w:sz w:val="24"/>
+          <w:szCs w:val="24"/>
+        </w:rPr>
+        <w:t>hindered by apps that require</w:t>
+      </w:r>
+      <w:r>
+        <w:rPr>
+          <w:rFonts w:ascii="Times New Roman" w:hAnsi="Times New Roman" w:cs="Times New Roman"/>
+          <w:sz w:val="24"/>
+          <w:szCs w:val="24"/>
+        </w:rPr>
+        <w:t xml:space="preserve"> monthly subscriptions.</w:t>
+      </w:r>
+      <w:r>
+        <w:rPr>
+          <w:rFonts w:ascii="Times New Roman" w:hAnsi="Times New Roman" w:cs="Times New Roman"/>
+          <w:sz w:val="24"/>
+          <w:szCs w:val="24"/>
+        </w:rPr>
+        <w:t xml:space="preserve"> The Vulcan Activity Tracker</w:t>
+      </w:r>
+      <w:r>
+        <w:rPr>
+          <w:rFonts w:ascii="Times New Roman" w:hAnsi="Times New Roman" w:cs="Times New Roman"/>
+          <w:sz w:val="24"/>
+          <w:szCs w:val="24"/>
+        </w:rPr>
+        <w:t xml:space="preserve"> is the result </w:t>
+      </w:r>
+      <w:r>
+        <w:rPr>
+          <w:rFonts w:ascii="Times New Roman" w:hAnsi="Times New Roman" w:cs="Times New Roman"/>
+          <w:sz w:val="24"/>
+          <w:szCs w:val="24"/>
+        </w:rPr>
+        <w:t>of identifying</w:t>
+      </w:r>
+      <w:r>
+        <w:rPr>
+          <w:rFonts w:ascii="Times New Roman" w:hAnsi="Times New Roman" w:cs="Times New Roman"/>
+          <w:sz w:val="24"/>
+          <w:szCs w:val="24"/>
+        </w:rPr>
+        <w:t xml:space="preserve"> both the problem of organization and access to athletic </w:t>
+      </w:r>
+      <w:r>
+        <w:rPr>
+          <w:rFonts w:ascii="Times New Roman" w:hAnsi="Times New Roman" w:cs="Times New Roman"/>
+          <w:sz w:val="24"/>
+          <w:szCs w:val="24"/>
+        </w:rPr>
+        <w:t xml:space="preserve">activity planning. This </w:t>
+      </w:r>
+      <w:r>
+        <w:rPr>
+          <w:rFonts w:ascii="Times New Roman" w:hAnsi="Times New Roman" w:cs="Times New Roman"/>
+          <w:sz w:val="24"/>
+          <w:szCs w:val="24"/>
+        </w:rPr>
+        <w:t xml:space="preserve">senior project </w:t>
+      </w:r>
+      <w:r>
+        <w:rPr>
+          <w:rFonts w:ascii="Times New Roman" w:hAnsi="Times New Roman" w:cs="Times New Roman"/>
+          <w:sz w:val="24"/>
+          <w:szCs w:val="24"/>
+        </w:rPr>
+        <w:t xml:space="preserve">application </w:t>
+      </w:r>
+      <w:r>
+        <w:rPr>
+          <w:rFonts w:ascii="Times New Roman" w:hAnsi="Times New Roman" w:cs="Times New Roman"/>
+          <w:sz w:val="24"/>
+          <w:szCs w:val="24"/>
+        </w:rPr>
+        <w:t xml:space="preserve">aims to </w:t>
+      </w:r>
+      <w:r>
+        <w:rPr>
+          <w:rFonts w:ascii="Times New Roman" w:hAnsi="Times New Roman" w:cs="Times New Roman"/>
+          <w:sz w:val="24"/>
+          <w:szCs w:val="24"/>
+        </w:rPr>
+        <w:t xml:space="preserve">replace </w:t>
+      </w:r>
+      <w:r>
+        <w:rPr>
+          <w:rFonts w:ascii="Times New Roman" w:hAnsi="Times New Roman" w:cs="Times New Roman"/>
+          <w:sz w:val="24"/>
+          <w:szCs w:val="24"/>
+        </w:rPr>
+        <w:t xml:space="preserve">exercise tracking </w:t>
+      </w:r>
+      <w:r>
+        <w:rPr>
+          <w:rFonts w:ascii="Times New Roman" w:hAnsi="Times New Roman" w:cs="Times New Roman"/>
+          <w:sz w:val="24"/>
+          <w:szCs w:val="24"/>
+        </w:rPr>
+        <w:t>apps</w:t>
+      </w:r>
+      <w:r>
+        <w:rPr>
+          <w:rFonts w:ascii="Times New Roman" w:hAnsi="Times New Roman" w:cs="Times New Roman"/>
+          <w:sz w:val="24"/>
+          <w:szCs w:val="24"/>
+        </w:rPr>
+        <w:t>,</w:t>
+      </w:r>
+      <w:r>
+        <w:rPr>
+          <w:rFonts w:ascii="Times New Roman" w:hAnsi="Times New Roman" w:cs="Times New Roman"/>
+          <w:sz w:val="24"/>
+          <w:szCs w:val="24"/>
+        </w:rPr>
+        <w:t xml:space="preserve"> such as Strava</w:t>
+      </w:r>
+      <w:r>
+        <w:rPr>
+          <w:rFonts w:ascii="Times New Roman" w:hAnsi="Times New Roman" w:cs="Times New Roman"/>
+          <w:sz w:val="24"/>
+          <w:szCs w:val="24"/>
+        </w:rPr>
+        <w:t>. The Vulcan Activity Tracker aspires to</w:t>
+      </w:r>
+      <w:r>
+        <w:rPr>
+          <w:rFonts w:ascii="Times New Roman" w:hAnsi="Times New Roman" w:cs="Times New Roman"/>
+          <w:sz w:val="24"/>
+          <w:szCs w:val="24"/>
+        </w:rPr>
+        <w:t xml:space="preserve"> </w:t>
+      </w:r>
+      <w:r>
+        <w:rPr>
+          <w:rFonts w:ascii="Times New Roman" w:hAnsi="Times New Roman" w:cs="Times New Roman"/>
+          <w:sz w:val="24"/>
+          <w:szCs w:val="24"/>
+        </w:rPr>
+        <w:t>fulfil</w:t>
+      </w:r>
+      <w:r>
+        <w:rPr>
+          <w:rFonts w:ascii="Times New Roman" w:hAnsi="Times New Roman" w:cs="Times New Roman"/>
+          <w:sz w:val="24"/>
+          <w:szCs w:val="24"/>
+        </w:rPr>
+        <w:t xml:space="preserve"> the</w:t>
+      </w:r>
+      <w:r>
+        <w:rPr>
+          <w:rFonts w:ascii="Times New Roman" w:hAnsi="Times New Roman" w:cs="Times New Roman"/>
+          <w:sz w:val="24"/>
+          <w:szCs w:val="24"/>
+        </w:rPr>
+        <w:t xml:space="preserve"> </w:t>
+      </w:r>
+      <w:r>
+        <w:rPr>
+          <w:rFonts w:ascii="Times New Roman" w:hAnsi="Times New Roman" w:cs="Times New Roman"/>
+          <w:sz w:val="24"/>
+          <w:szCs w:val="24"/>
+        </w:rPr>
+        <w:t>features of recording workouts, viewing performance analysis, and following leaderboards</w:t>
+      </w:r>
+      <w:r>
+        <w:rPr>
+          <w:rFonts w:ascii="Times New Roman" w:hAnsi="Times New Roman" w:cs="Times New Roman"/>
+          <w:sz w:val="24"/>
+          <w:szCs w:val="24"/>
+        </w:rPr>
+        <w:t>.</w:t>
+      </w:r>
+      <w:r>
+        <w:rPr>
+          <w:rFonts w:ascii="Times New Roman" w:hAnsi="Times New Roman" w:cs="Times New Roman"/>
+          <w:sz w:val="24"/>
+          <w:szCs w:val="24"/>
+        </w:rPr>
+        <w:t xml:space="preserve"> </w:t>
+      </w:r>
+      <w:r>
+        <w:rPr>
+          <w:rFonts w:ascii="Times New Roman" w:hAnsi="Times New Roman" w:cs="Times New Roman"/>
+          <w:sz w:val="24"/>
+          <w:szCs w:val="24"/>
+        </w:rPr>
+        <w:t>W</w:t>
+      </w:r>
+      <w:r>
+        <w:rPr>
+          <w:rFonts w:ascii="Times New Roman" w:hAnsi="Times New Roman" w:cs="Times New Roman"/>
+          <w:sz w:val="24"/>
+          <w:szCs w:val="24"/>
+        </w:rPr>
+        <w:t>ith the social aspect of friendly competitions</w:t>
+      </w:r>
+      <w:r>
+        <w:rPr>
+          <w:rFonts w:ascii="Times New Roman" w:hAnsi="Times New Roman" w:cs="Times New Roman"/>
+          <w:sz w:val="24"/>
+          <w:szCs w:val="24"/>
+        </w:rPr>
+        <w:t xml:space="preserve">, </w:t>
+      </w:r>
+      <w:r>
+        <w:rPr>
+          <w:rFonts w:ascii="Times New Roman" w:hAnsi="Times New Roman" w:cs="Times New Roman"/>
+          <w:sz w:val="24"/>
+          <w:szCs w:val="24"/>
+        </w:rPr>
+        <w:t>this application seeks to bring the students to</w:t>
+      </w:r>
+      <w:r>
+        <w:rPr>
+          <w:rFonts w:ascii="Times New Roman" w:hAnsi="Times New Roman" w:cs="Times New Roman"/>
+          <w:sz w:val="24"/>
+          <w:szCs w:val="24"/>
+        </w:rPr>
+        <w:t>ge</w:t>
+      </w:r>
+      <w:r>
+        <w:rPr>
+          <w:rFonts w:ascii="Times New Roman" w:hAnsi="Times New Roman" w:cs="Times New Roman"/>
+          <w:sz w:val="24"/>
+          <w:szCs w:val="24"/>
+        </w:rPr>
+        <w:t>ther into a</w:t>
+      </w:r>
+      <w:r>
+        <w:rPr>
+          <w:rFonts w:ascii="Times New Roman" w:hAnsi="Times New Roman" w:cs="Times New Roman"/>
+          <w:sz w:val="24"/>
+          <w:szCs w:val="24"/>
+        </w:rPr>
+        <w:t>n</w:t>
+      </w:r>
+      <w:r>
+        <w:rPr>
+          <w:rFonts w:ascii="Times New Roman" w:hAnsi="Times New Roman" w:cs="Times New Roman"/>
+          <w:sz w:val="24"/>
+          <w:szCs w:val="24"/>
+        </w:rPr>
+        <w:t xml:space="preserve"> </w:t>
+      </w:r>
+      <w:r>
+        <w:rPr>
+          <w:rFonts w:ascii="Times New Roman" w:hAnsi="Times New Roman" w:cs="Times New Roman"/>
+          <w:sz w:val="24"/>
+          <w:szCs w:val="24"/>
+        </w:rPr>
+        <w:t>athletic community.</w:t>
+      </w:r>
+    </w:p>
+    <w:p>
+      <w:pPr>
+        <w:spacing w:line="480" w:lineRule="auto"/>
+        <w:rPr>
+          <w:rFonts w:ascii="Times New Roman" w:hAnsi="Times New Roman" w:cs="Times New Roman"/>
+          <w:sz w:val="24"/>
+          <w:szCs w:val="24"/>
+        </w:rPr>
+      </w:pPr>
+      <w:r>
+        <w:rPr>
+          <w:rFonts w:ascii="Times New Roman" w:hAnsi="Times New Roman" w:cs="Times New Roman"/>
+          <w:b/>
+          <w:bCs/>
+          <w:sz w:val="24"/>
+          <w:szCs w:val="24"/>
+        </w:rPr>
+        <w:t>Overview</w:t>
+      </w:r>
+      <w:r>
+        <w:rPr>
+          <w:rFonts w:ascii="Times New Roman" w:hAnsi="Times New Roman" w:cs="Times New Roman"/>
+          <w:b/>
+          <w:bCs/>
+          <w:sz w:val="24"/>
+          <w:szCs w:val="24"/>
+        </w:rPr>
+        <w:t>/Objectives</w:t>
+      </w:r>
+      <w:r>
+        <w:rPr>
+          <w:rFonts w:ascii="Times New Roman" w:hAnsi="Times New Roman" w:cs="Times New Roman"/>
+          <w:b/>
+          <w:bCs/>
+          <w:sz w:val="24"/>
+          <w:szCs w:val="24"/>
+        </w:rPr>
+        <w:t xml:space="preserve"> of P</w:t>
+      </w:r>
+      <w:r>
+        <w:rPr>
+          <w:rFonts w:ascii="Times New Roman" w:hAnsi="Times New Roman" w:cs="Times New Roman"/>
+          <w:b/>
+          <w:bCs/>
+          <w:sz w:val="24"/>
+          <w:szCs w:val="24"/>
+        </w:rPr>
+        <w:t>roject</w:t>
+      </w:r>
+      <w:r>
+        <w:rPr>
+          <w:rFonts w:ascii="Times New Roman" w:hAnsi="Times New Roman" w:cs="Times New Roman"/>
+          <w:b/>
+          <w:bCs/>
+          <w:sz w:val="24"/>
+          <w:szCs w:val="24"/>
+        </w:rPr>
+        <w:t>:</w:t>
+      </w:r>
+    </w:p>
+    <w:p>
+      <w:pPr>
+        <w:spacing w:line="480" w:lineRule="auto"/>
+        <w:ind w:firstLine="720"/>
+        <w:rPr>
+          <w:rFonts w:ascii="Times New Roman" w:hAnsi="Times New Roman" w:cs="Times New Roman"/>
+          <w:sz w:val="24"/>
+          <w:szCs w:val="24"/>
+        </w:rPr>
+      </w:pPr>
+      <w:r>
+        <w:rPr>
+          <w:rFonts w:ascii="Times New Roman" w:hAnsi="Times New Roman" w:cs="Times New Roman"/>
+          <w:sz w:val="24"/>
+          <w:szCs w:val="24"/>
+        </w:rPr>
+        <w:t xml:space="preserve">The objective of the Vulcan Activity Tracker is to </w:t>
+      </w:r>
+      <w:r>
+        <w:rPr>
+          <w:rFonts w:ascii="Times New Roman" w:hAnsi="Times New Roman" w:cs="Times New Roman"/>
+          <w:sz w:val="24"/>
+          <w:szCs w:val="24"/>
+        </w:rPr>
+        <w:t>implement various feature</w:t>
+      </w:r>
+      <w:r>
+        <w:rPr>
+          <w:rFonts w:ascii="Times New Roman" w:hAnsi="Times New Roman" w:cs="Times New Roman"/>
+          <w:sz w:val="24"/>
+          <w:szCs w:val="24"/>
+        </w:rPr>
+        <w:t xml:space="preserve">s that </w:t>
+      </w:r>
+      <w:r>
+        <w:rPr>
+          <w:rFonts w:ascii="Times New Roman" w:hAnsi="Times New Roman" w:cs="Times New Roman"/>
+          <w:sz w:val="24"/>
+          <w:szCs w:val="24"/>
+        </w:rPr>
+        <w:t xml:space="preserve">encourage athletic participation and are helpful for recording training schedules. The Vulcan Activity Tracker is </w:t>
+      </w:r>
+      <w:r>
+        <w:rPr>
+          <w:rFonts w:ascii="Times New Roman" w:hAnsi="Times New Roman" w:cs="Times New Roman"/>
+          <w:sz w:val="24"/>
+          <w:szCs w:val="24"/>
+        </w:rPr>
+        <w:t xml:space="preserve">intended to be a web-based application that implements a user-friendly dashboard combined with </w:t>
+      </w:r>
+      <w:r>
+        <w:rPr>
+          <w:rFonts w:ascii="Times New Roman" w:hAnsi="Times New Roman" w:cs="Times New Roman"/>
+          <w:sz w:val="24"/>
+          <w:szCs w:val="24"/>
+        </w:rPr>
+        <w:t xml:space="preserve">contained database system for student credentials and activity data. </w:t>
+      </w:r>
+      <w:r>
+        <w:rPr>
+          <w:rFonts w:ascii="Times New Roman" w:hAnsi="Times New Roman" w:cs="Times New Roman"/>
+          <w:sz w:val="24"/>
+          <w:szCs w:val="24"/>
+        </w:rPr>
+        <w:t xml:space="preserve">The front-end or client side of this application will have 3 main components. A User Profile will allow </w:t>
+      </w:r>
+      <w:r>
+        <w:rPr>
+          <w:rFonts w:ascii="Times New Roman" w:hAnsi="Times New Roman" w:cs="Times New Roman"/>
+          <w:sz w:val="24"/>
+          <w:szCs w:val="24"/>
+        </w:rPr>
+        <w:t xml:space="preserve">students to add activities, statistics, and </w:t>
+      </w:r>
+      <w:r>
+        <w:rPr>
+          <w:rFonts w:ascii="Times New Roman" w:hAnsi="Times New Roman" w:cs="Times New Roman"/>
+          <w:sz w:val="24"/>
+          <w:szCs w:val="24"/>
+        </w:rPr>
+        <w:t xml:space="preserve">notes regarding their workout progress. Students will be able to </w:t>
+      </w:r>
+      <w:r>
+        <w:rPr>
+          <w:rFonts w:ascii="Times New Roman" w:hAnsi="Times New Roman" w:cs="Times New Roman"/>
+          <w:sz w:val="24"/>
+          <w:szCs w:val="24"/>
+        </w:rPr>
+        <w:t xml:space="preserve">view past </w:t>
+      </w:r>
+      <w:r>
+        <w:rPr>
+          <w:rFonts w:ascii="Times New Roman" w:hAnsi="Times New Roman" w:cs="Times New Roman"/>
+          <w:sz w:val="24"/>
+          <w:szCs w:val="24"/>
+        </w:rPr>
+        <w:t xml:space="preserve">activity history. The second </w:t>
+      </w:r>
+      <w:r>
+        <w:rPr>
+          <w:rFonts w:ascii="Times New Roman" w:hAnsi="Times New Roman" w:cs="Times New Roman"/>
+          <w:sz w:val="24"/>
+          <w:szCs w:val="24"/>
+        </w:rPr>
+        <w:t xml:space="preserve">client-side feature will be group interaction. </w:t>
+      </w:r>
+      <w:r>
+        <w:rPr>
+          <w:rFonts w:ascii="Times New Roman" w:hAnsi="Times New Roman" w:cs="Times New Roman"/>
+          <w:sz w:val="24"/>
+          <w:szCs w:val="24"/>
+        </w:rPr>
         <w:lastRenderedPageBreak/>
-        <w:t>Introduction</w:t>
-      </w:r>
-      <w:bookmarkEnd w:id="1"/>
-    </w:p>
-    <w:p>
-      <w:pPr>
-        <w:pStyle w:val="Heading2"/>
-        <w:spacing w:line="480" w:lineRule="auto"/>
-        <w:rPr>
-          <w:rFonts w:ascii="Times New Roman" w:hAnsi="Times New Roman" w:cs="Times New Roman"/>
-          <w:b/>
-          <w:bCs/>
-          <w:color w:val="auto"/>
-          <w:sz w:val="24"/>
-          <w:szCs w:val="24"/>
-        </w:rPr>
-      </w:pPr>
-      <w:bookmarkStart w:id="2" w:name="_Toc211512510"/>
-      <w:r>
-        <w:rPr>
-          <w:rFonts w:ascii="Times New Roman" w:hAnsi="Times New Roman" w:cs="Times New Roman"/>
-          <w:b/>
-          <w:bCs/>
-          <w:color w:val="auto"/>
-          <w:sz w:val="24"/>
-          <w:szCs w:val="24"/>
-        </w:rPr>
-        <w:t>Background</w:t>
-      </w:r>
-      <w:r>
-        <w:rPr>
-          <w:rFonts w:ascii="Times New Roman" w:hAnsi="Times New Roman" w:cs="Times New Roman"/>
-          <w:b/>
-          <w:bCs/>
-          <w:color w:val="auto"/>
-          <w:sz w:val="24"/>
-          <w:szCs w:val="24"/>
-        </w:rPr>
-        <w:t>:</w:t>
-      </w:r>
-      <w:bookmarkEnd w:id="2"/>
-    </w:p>
-    <w:p>
-      <w:pPr>
-        <w:spacing w:line="480" w:lineRule="auto"/>
-        <w:ind w:firstLine="720"/>
-        <w:rPr>
-          <w:rFonts w:ascii="Times New Roman" w:hAnsi="Times New Roman" w:cs="Times New Roman"/>
-          <w:sz w:val="24"/>
-          <w:szCs w:val="24"/>
-        </w:rPr>
-      </w:pPr>
-      <w:r>
-        <w:rPr>
-          <w:rFonts w:ascii="Times New Roman" w:hAnsi="Times New Roman" w:cs="Times New Roman"/>
-          <w:sz w:val="24"/>
-          <w:szCs w:val="24"/>
-        </w:rPr>
-        <w:t xml:space="preserve">A common problem for all undergraduate students is the need for </w:t>
-      </w:r>
-      <w:r>
-        <w:rPr>
-          <w:rFonts w:ascii="Times New Roman" w:hAnsi="Times New Roman" w:cs="Times New Roman"/>
-          <w:sz w:val="24"/>
-          <w:szCs w:val="24"/>
-        </w:rPr>
-        <w:t>organizational</w:t>
-      </w:r>
-      <w:r>
-        <w:rPr>
-          <w:rFonts w:ascii="Times New Roman" w:hAnsi="Times New Roman" w:cs="Times New Roman"/>
-          <w:sz w:val="24"/>
-          <w:szCs w:val="24"/>
-        </w:rPr>
-        <w:t xml:space="preserve"> systems. Students balance </w:t>
-      </w:r>
-      <w:r>
-        <w:rPr>
-          <w:rFonts w:ascii="Times New Roman" w:hAnsi="Times New Roman" w:cs="Times New Roman"/>
-          <w:sz w:val="24"/>
-          <w:szCs w:val="24"/>
-        </w:rPr>
-        <w:t>multiple classes, jobs, friendships, family li</w:t>
-      </w:r>
-      <w:r>
-        <w:rPr>
-          <w:rFonts w:ascii="Times New Roman" w:hAnsi="Times New Roman" w:cs="Times New Roman"/>
-          <w:sz w:val="24"/>
-          <w:szCs w:val="24"/>
-        </w:rPr>
-        <w:t xml:space="preserve">fe, and workout schedules. Whether a student is a </w:t>
-      </w:r>
-      <w:r>
-        <w:rPr>
-          <w:rFonts w:ascii="Times New Roman" w:hAnsi="Times New Roman" w:cs="Times New Roman"/>
-          <w:sz w:val="24"/>
-          <w:szCs w:val="24"/>
-        </w:rPr>
-        <w:t>Vulcan athlete</w:t>
-      </w:r>
-      <w:r>
-        <w:rPr>
-          <w:rFonts w:ascii="Times New Roman" w:hAnsi="Times New Roman" w:cs="Times New Roman"/>
-          <w:sz w:val="24"/>
-          <w:szCs w:val="24"/>
-        </w:rPr>
-        <w:t xml:space="preserve"> with a rigid exercise plan</w:t>
-      </w:r>
-      <w:r>
-        <w:rPr>
-          <w:rFonts w:ascii="Times New Roman" w:hAnsi="Times New Roman" w:cs="Times New Roman"/>
-          <w:sz w:val="24"/>
-          <w:szCs w:val="24"/>
-        </w:rPr>
-        <w:t xml:space="preserve"> or </w:t>
-      </w:r>
-      <w:r>
-        <w:rPr>
-          <w:rFonts w:ascii="Times New Roman" w:hAnsi="Times New Roman" w:cs="Times New Roman"/>
-          <w:sz w:val="24"/>
-          <w:szCs w:val="24"/>
-        </w:rPr>
-        <w:t>has</w:t>
+        <w:t xml:space="preserve">Students will be able to make </w:t>
+      </w:r>
+      <w:r>
+        <w:rPr>
+          <w:rFonts w:ascii="Times New Roman" w:hAnsi="Times New Roman" w:cs="Times New Roman"/>
+          <w:sz w:val="24"/>
+          <w:szCs w:val="24"/>
+        </w:rPr>
+        <w:t xml:space="preserve">groups of other Vulcan Activity Tracker users, filtering by friends. clubs, and activities. Users will be able to record who participated with them </w:t>
+      </w:r>
+      <w:r>
+        <w:rPr>
+          <w:rFonts w:ascii="Times New Roman" w:hAnsi="Times New Roman" w:cs="Times New Roman"/>
+          <w:sz w:val="24"/>
+          <w:szCs w:val="24"/>
+        </w:rPr>
+        <w:t>in the activity.</w:t>
       </w:r>
       <w:r>
         <w:rPr>
@@ -3576,487 +4057,7 @@
           <w:sz w:val="24"/>
           <w:szCs w:val="24"/>
         </w:rPr>
-        <w:t>recreational</w:t>
-      </w:r>
-      <w:r>
-        <w:rPr>
-          <w:rFonts w:ascii="Times New Roman" w:hAnsi="Times New Roman" w:cs="Times New Roman"/>
-          <w:sz w:val="24"/>
-          <w:szCs w:val="24"/>
-        </w:rPr>
-        <w:t xml:space="preserve"> and personal goals to meet, finding a place to track progress is </w:t>
-      </w:r>
-      <w:r>
-        <w:rPr>
-          <w:rFonts w:ascii="Times New Roman" w:hAnsi="Times New Roman" w:cs="Times New Roman"/>
-          <w:sz w:val="24"/>
-          <w:szCs w:val="24"/>
-        </w:rPr>
-        <w:t xml:space="preserve">often </w:t>
-      </w:r>
-      <w:r>
-        <w:rPr>
-          <w:rFonts w:ascii="Times New Roman" w:hAnsi="Times New Roman" w:cs="Times New Roman"/>
-          <w:sz w:val="24"/>
-          <w:szCs w:val="24"/>
-        </w:rPr>
-        <w:t>hindered by apps that require</w:t>
-      </w:r>
-      <w:r>
-        <w:rPr>
-          <w:rFonts w:ascii="Times New Roman" w:hAnsi="Times New Roman" w:cs="Times New Roman"/>
-          <w:sz w:val="24"/>
-          <w:szCs w:val="24"/>
-        </w:rPr>
-        <w:t xml:space="preserve"> monthly subscriptions.</w:t>
-      </w:r>
-      <w:r>
-        <w:rPr>
-          <w:rFonts w:ascii="Times New Roman" w:hAnsi="Times New Roman" w:cs="Times New Roman"/>
-          <w:sz w:val="24"/>
-          <w:szCs w:val="24"/>
-        </w:rPr>
-        <w:t xml:space="preserve"> The Vulcan Activity Tracker</w:t>
-      </w:r>
-      <w:r>
-        <w:rPr>
-          <w:rFonts w:ascii="Times New Roman" w:hAnsi="Times New Roman" w:cs="Times New Roman"/>
-          <w:sz w:val="24"/>
-          <w:szCs w:val="24"/>
-        </w:rPr>
-        <w:t xml:space="preserve"> is the result </w:t>
-      </w:r>
-      <w:r>
-        <w:rPr>
-          <w:rFonts w:ascii="Times New Roman" w:hAnsi="Times New Roman" w:cs="Times New Roman"/>
-          <w:sz w:val="24"/>
-          <w:szCs w:val="24"/>
-        </w:rPr>
-        <w:t>of identifying</w:t>
-      </w:r>
-      <w:r>
-        <w:rPr>
-          <w:rFonts w:ascii="Times New Roman" w:hAnsi="Times New Roman" w:cs="Times New Roman"/>
-          <w:sz w:val="24"/>
-          <w:szCs w:val="24"/>
-        </w:rPr>
-        <w:t xml:space="preserve"> both the problem of organization and access to athletic </w:t>
-      </w:r>
-      <w:r>
-        <w:rPr>
-          <w:rFonts w:ascii="Times New Roman" w:hAnsi="Times New Roman" w:cs="Times New Roman"/>
-          <w:sz w:val="24"/>
-          <w:szCs w:val="24"/>
-        </w:rPr>
-        <w:t xml:space="preserve">activity planning. This </w:t>
-      </w:r>
-      <w:r>
-        <w:rPr>
-          <w:rFonts w:ascii="Times New Roman" w:hAnsi="Times New Roman" w:cs="Times New Roman"/>
-          <w:sz w:val="24"/>
-          <w:szCs w:val="24"/>
-        </w:rPr>
-        <w:t xml:space="preserve">senior project </w:t>
-      </w:r>
-      <w:r>
-        <w:rPr>
-          <w:rFonts w:ascii="Times New Roman" w:hAnsi="Times New Roman" w:cs="Times New Roman"/>
-          <w:sz w:val="24"/>
-          <w:szCs w:val="24"/>
-        </w:rPr>
-        <w:t xml:space="preserve">application </w:t>
-      </w:r>
-      <w:r>
-        <w:rPr>
-          <w:rFonts w:ascii="Times New Roman" w:hAnsi="Times New Roman" w:cs="Times New Roman"/>
-          <w:sz w:val="24"/>
-          <w:szCs w:val="24"/>
-        </w:rPr>
-        <w:t xml:space="preserve">aims to </w:t>
-      </w:r>
-      <w:r>
-        <w:rPr>
-          <w:rFonts w:ascii="Times New Roman" w:hAnsi="Times New Roman" w:cs="Times New Roman"/>
-          <w:sz w:val="24"/>
-          <w:szCs w:val="24"/>
-        </w:rPr>
-        <w:t xml:space="preserve">replace </w:t>
-      </w:r>
-      <w:r>
-        <w:rPr>
-          <w:rFonts w:ascii="Times New Roman" w:hAnsi="Times New Roman" w:cs="Times New Roman"/>
-          <w:sz w:val="24"/>
-          <w:szCs w:val="24"/>
-        </w:rPr>
-        <w:t xml:space="preserve">exercise tracking </w:t>
-      </w:r>
-      <w:r>
-        <w:rPr>
-          <w:rFonts w:ascii="Times New Roman" w:hAnsi="Times New Roman" w:cs="Times New Roman"/>
-          <w:sz w:val="24"/>
-          <w:szCs w:val="24"/>
-        </w:rPr>
-        <w:t>apps</w:t>
-      </w:r>
-      <w:r>
-        <w:rPr>
-          <w:rFonts w:ascii="Times New Roman" w:hAnsi="Times New Roman" w:cs="Times New Roman"/>
-          <w:sz w:val="24"/>
-          <w:szCs w:val="24"/>
-        </w:rPr>
-        <w:t>,</w:t>
-      </w:r>
-      <w:r>
-        <w:rPr>
-          <w:rFonts w:ascii="Times New Roman" w:hAnsi="Times New Roman" w:cs="Times New Roman"/>
-          <w:sz w:val="24"/>
-          <w:szCs w:val="24"/>
-        </w:rPr>
-        <w:t xml:space="preserve"> such as Strava</w:t>
-      </w:r>
-      <w:r>
-        <w:rPr>
-          <w:rFonts w:ascii="Times New Roman" w:hAnsi="Times New Roman" w:cs="Times New Roman"/>
-          <w:sz w:val="24"/>
-          <w:szCs w:val="24"/>
-        </w:rPr>
-        <w:t>. The Vulcan Activity Tracker aspires to</w:t>
-      </w:r>
-      <w:r>
-        <w:rPr>
-          <w:rFonts w:ascii="Times New Roman" w:hAnsi="Times New Roman" w:cs="Times New Roman"/>
-          <w:sz w:val="24"/>
-          <w:szCs w:val="24"/>
-        </w:rPr>
-        <w:t xml:space="preserve"> </w:t>
-      </w:r>
-      <w:r>
-        <w:rPr>
-          <w:rFonts w:ascii="Times New Roman" w:hAnsi="Times New Roman" w:cs="Times New Roman"/>
-          <w:sz w:val="24"/>
-          <w:szCs w:val="24"/>
-        </w:rPr>
-        <w:t>fulfil</w:t>
-      </w:r>
-      <w:r>
-        <w:rPr>
-          <w:rFonts w:ascii="Times New Roman" w:hAnsi="Times New Roman" w:cs="Times New Roman"/>
-          <w:sz w:val="24"/>
-          <w:szCs w:val="24"/>
-        </w:rPr>
-        <w:t xml:space="preserve"> the</w:t>
-      </w:r>
-      <w:r>
-        <w:rPr>
-          <w:rFonts w:ascii="Times New Roman" w:hAnsi="Times New Roman" w:cs="Times New Roman"/>
-          <w:sz w:val="24"/>
-          <w:szCs w:val="24"/>
-        </w:rPr>
-        <w:t xml:space="preserve"> </w:t>
-      </w:r>
-      <w:r>
-        <w:rPr>
-          <w:rFonts w:ascii="Times New Roman" w:hAnsi="Times New Roman" w:cs="Times New Roman"/>
-          <w:sz w:val="24"/>
-          <w:szCs w:val="24"/>
-        </w:rPr>
-        <w:t>features of recording workouts, viewing performance analysis, and following leaderboards</w:t>
-      </w:r>
-      <w:r>
-        <w:rPr>
-          <w:rFonts w:ascii="Times New Roman" w:hAnsi="Times New Roman" w:cs="Times New Roman"/>
-          <w:sz w:val="24"/>
-          <w:szCs w:val="24"/>
-        </w:rPr>
-        <w:t>.</w:t>
-      </w:r>
-      <w:r>
-        <w:rPr>
-          <w:rFonts w:ascii="Times New Roman" w:hAnsi="Times New Roman" w:cs="Times New Roman"/>
-          <w:sz w:val="24"/>
-          <w:szCs w:val="24"/>
-        </w:rPr>
-        <w:t xml:space="preserve"> </w:t>
-      </w:r>
-      <w:r>
-        <w:rPr>
-          <w:rFonts w:ascii="Times New Roman" w:hAnsi="Times New Roman" w:cs="Times New Roman"/>
-          <w:sz w:val="24"/>
-          <w:szCs w:val="24"/>
-        </w:rPr>
-        <w:t>W</w:t>
-      </w:r>
-      <w:r>
-        <w:rPr>
-          <w:rFonts w:ascii="Times New Roman" w:hAnsi="Times New Roman" w:cs="Times New Roman"/>
-          <w:sz w:val="24"/>
-          <w:szCs w:val="24"/>
-        </w:rPr>
-        <w:t>ith the social aspect of friendly competitions</w:t>
-      </w:r>
-      <w:r>
-        <w:rPr>
-          <w:rFonts w:ascii="Times New Roman" w:hAnsi="Times New Roman" w:cs="Times New Roman"/>
-          <w:sz w:val="24"/>
-          <w:szCs w:val="24"/>
-        </w:rPr>
-        <w:t xml:space="preserve">, </w:t>
-      </w:r>
-      <w:r>
-        <w:rPr>
-          <w:rFonts w:ascii="Times New Roman" w:hAnsi="Times New Roman" w:cs="Times New Roman"/>
-          <w:sz w:val="24"/>
-          <w:szCs w:val="24"/>
-        </w:rPr>
-        <w:t>this application seeks to bring the students to</w:t>
-      </w:r>
-      <w:r>
-        <w:rPr>
-          <w:rFonts w:ascii="Times New Roman" w:hAnsi="Times New Roman" w:cs="Times New Roman"/>
-          <w:sz w:val="24"/>
-          <w:szCs w:val="24"/>
-        </w:rPr>
-        <w:t>ge</w:t>
-      </w:r>
-      <w:r>
-        <w:rPr>
-          <w:rFonts w:ascii="Times New Roman" w:hAnsi="Times New Roman" w:cs="Times New Roman"/>
-          <w:sz w:val="24"/>
-          <w:szCs w:val="24"/>
-        </w:rPr>
-        <w:t>ther into a</w:t>
-      </w:r>
-      <w:r>
-        <w:rPr>
-          <w:rFonts w:ascii="Times New Roman" w:hAnsi="Times New Roman" w:cs="Times New Roman"/>
-          <w:sz w:val="24"/>
-          <w:szCs w:val="24"/>
-        </w:rPr>
-        <w:t>n</w:t>
-      </w:r>
-      <w:r>
-        <w:rPr>
-          <w:rFonts w:ascii="Times New Roman" w:hAnsi="Times New Roman" w:cs="Times New Roman"/>
-          <w:sz w:val="24"/>
-          <w:szCs w:val="24"/>
-        </w:rPr>
-        <w:t xml:space="preserve"> </w:t>
-      </w:r>
-      <w:r>
-        <w:rPr>
-          <w:rFonts w:ascii="Times New Roman" w:hAnsi="Times New Roman" w:cs="Times New Roman"/>
-          <w:sz w:val="24"/>
-          <w:szCs w:val="24"/>
-        </w:rPr>
-        <w:t>athletic community.</w:t>
-      </w:r>
-    </w:p>
-    <w:p>
-      <w:pPr>
-        <w:spacing w:line="480" w:lineRule="auto"/>
-        <w:rPr>
-          <w:rFonts w:ascii="Times New Roman" w:hAnsi="Times New Roman" w:cs="Times New Roman"/>
-          <w:sz w:val="24"/>
-          <w:szCs w:val="24"/>
-        </w:rPr>
-      </w:pPr>
-      <w:r>
-        <w:rPr>
-          <w:rFonts w:ascii="Times New Roman" w:hAnsi="Times New Roman" w:cs="Times New Roman"/>
-          <w:b/>
-          <w:bCs/>
-          <w:sz w:val="24"/>
-          <w:szCs w:val="24"/>
-        </w:rPr>
-        <w:t>Overview</w:t>
-      </w:r>
-      <w:r>
-        <w:rPr>
-          <w:rFonts w:ascii="Times New Roman" w:hAnsi="Times New Roman" w:cs="Times New Roman"/>
-          <w:b/>
-          <w:bCs/>
-          <w:sz w:val="24"/>
-          <w:szCs w:val="24"/>
-        </w:rPr>
-        <w:t>/Objectives</w:t>
-      </w:r>
-      <w:r>
-        <w:rPr>
-          <w:rFonts w:ascii="Times New Roman" w:hAnsi="Times New Roman" w:cs="Times New Roman"/>
-          <w:b/>
-          <w:bCs/>
-          <w:sz w:val="24"/>
-          <w:szCs w:val="24"/>
-        </w:rPr>
-        <w:t xml:space="preserve"> of P</w:t>
-      </w:r>
-      <w:r>
-        <w:rPr>
-          <w:rFonts w:ascii="Times New Roman" w:hAnsi="Times New Roman" w:cs="Times New Roman"/>
-          <w:b/>
-          <w:bCs/>
-          <w:sz w:val="24"/>
-          <w:szCs w:val="24"/>
-        </w:rPr>
-        <w:t>roject</w:t>
-      </w:r>
-      <w:r>
-        <w:rPr>
-          <w:rFonts w:ascii="Times New Roman" w:hAnsi="Times New Roman" w:cs="Times New Roman"/>
-          <w:b/>
-          <w:bCs/>
-          <w:sz w:val="24"/>
-          <w:szCs w:val="24"/>
-        </w:rPr>
-        <w:t>:</w:t>
-      </w:r>
-    </w:p>
-    <w:p>
-      <w:pPr>
-        <w:spacing w:line="480" w:lineRule="auto"/>
-        <w:ind w:firstLine="720"/>
-        <w:rPr>
-          <w:rFonts w:ascii="Times New Roman" w:hAnsi="Times New Roman" w:cs="Times New Roman"/>
-          <w:sz w:val="24"/>
-          <w:szCs w:val="24"/>
-        </w:rPr>
-      </w:pPr>
-      <w:r>
-        <w:rPr>
-          <w:rFonts w:ascii="Times New Roman" w:hAnsi="Times New Roman" w:cs="Times New Roman"/>
-          <w:sz w:val="24"/>
-          <w:szCs w:val="24"/>
-        </w:rPr>
-        <w:t xml:space="preserve">The objective of the Vulcan Activity Tracker is to </w:t>
-      </w:r>
-      <w:r>
-        <w:rPr>
-          <w:rFonts w:ascii="Times New Roman" w:hAnsi="Times New Roman" w:cs="Times New Roman"/>
-          <w:sz w:val="24"/>
-          <w:szCs w:val="24"/>
-        </w:rPr>
-        <w:t>implement various feature</w:t>
-      </w:r>
-      <w:r>
-        <w:rPr>
-          <w:rFonts w:ascii="Times New Roman" w:hAnsi="Times New Roman" w:cs="Times New Roman"/>
-          <w:sz w:val="24"/>
-          <w:szCs w:val="24"/>
-        </w:rPr>
-        <w:t xml:space="preserve">s that </w:t>
-      </w:r>
-      <w:r>
-        <w:rPr>
-          <w:rFonts w:ascii="Times New Roman" w:hAnsi="Times New Roman" w:cs="Times New Roman"/>
-          <w:sz w:val="24"/>
-          <w:szCs w:val="24"/>
-        </w:rPr>
-        <w:t xml:space="preserve">encourage athletic participation and are helpful for recording training schedules. The Vulcan Activity Tracker is </w:t>
-      </w:r>
-      <w:r>
-        <w:rPr>
-          <w:rFonts w:ascii="Times New Roman" w:hAnsi="Times New Roman" w:cs="Times New Roman"/>
-          <w:sz w:val="24"/>
-          <w:szCs w:val="24"/>
-        </w:rPr>
-        <w:t xml:space="preserve">intended to be a web-based application that implements a user-friendly dashboard combined with </w:t>
-      </w:r>
-      <w:r>
-        <w:rPr>
-          <w:rFonts w:ascii="Times New Roman" w:hAnsi="Times New Roman" w:cs="Times New Roman"/>
-          <w:sz w:val="24"/>
-          <w:szCs w:val="24"/>
-        </w:rPr>
-        <w:t xml:space="preserve">contained database system for student credentials and activity data. </w:t>
-      </w:r>
-      <w:r>
-        <w:rPr>
-          <w:rFonts w:ascii="Times New Roman" w:hAnsi="Times New Roman" w:cs="Times New Roman"/>
-          <w:sz w:val="24"/>
-          <w:szCs w:val="24"/>
-        </w:rPr>
-        <w:t xml:space="preserve">The front-end or client side of this application will have 3 main components. A User Profile will allow </w:t>
-      </w:r>
-      <w:r>
-        <w:rPr>
-          <w:rFonts w:ascii="Times New Roman" w:hAnsi="Times New Roman" w:cs="Times New Roman"/>
-          <w:sz w:val="24"/>
-          <w:szCs w:val="24"/>
-        </w:rPr>
-        <w:t xml:space="preserve">students to add activities, statistics, and </w:t>
-      </w:r>
-      <w:r>
-        <w:rPr>
-          <w:rFonts w:ascii="Times New Roman" w:hAnsi="Times New Roman" w:cs="Times New Roman"/>
-          <w:sz w:val="24"/>
-          <w:szCs w:val="24"/>
-        </w:rPr>
-        <w:t xml:space="preserve">notes regarding their workout progress. Students will be able to </w:t>
-      </w:r>
-      <w:r>
-        <w:rPr>
-          <w:rFonts w:ascii="Times New Roman" w:hAnsi="Times New Roman" w:cs="Times New Roman"/>
-          <w:sz w:val="24"/>
-          <w:szCs w:val="24"/>
-        </w:rPr>
-        <w:t xml:space="preserve">view past </w:t>
-      </w:r>
-      <w:r>
-        <w:rPr>
-          <w:rFonts w:ascii="Times New Roman" w:hAnsi="Times New Roman" w:cs="Times New Roman"/>
-          <w:sz w:val="24"/>
-          <w:szCs w:val="24"/>
-        </w:rPr>
-        <w:t xml:space="preserve">activity history. The second </w:t>
-      </w:r>
-      <w:r>
-        <w:rPr>
-          <w:rFonts w:ascii="Times New Roman" w:hAnsi="Times New Roman" w:cs="Times New Roman"/>
-          <w:sz w:val="24"/>
-          <w:szCs w:val="24"/>
-        </w:rPr>
-        <w:t xml:space="preserve">client-side feature will be group interaction. Students will be able to make </w:t>
-      </w:r>
-      <w:r>
-        <w:rPr>
-          <w:rFonts w:ascii="Times New Roman" w:hAnsi="Times New Roman" w:cs="Times New Roman"/>
-          <w:sz w:val="24"/>
-          <w:szCs w:val="24"/>
-        </w:rPr>
-        <w:t xml:space="preserve">groups of other Vulcan Activity Tracker users, filtering by friends. clubs, and activities. Users will be able to record who participated with them </w:t>
-      </w:r>
-      <w:r>
-        <w:rPr>
-          <w:rFonts w:ascii="Times New Roman" w:hAnsi="Times New Roman" w:cs="Times New Roman"/>
-          <w:sz w:val="24"/>
-          <w:szCs w:val="24"/>
-        </w:rPr>
-        <w:t>in the activity.</w:t>
-      </w:r>
-      <w:r>
-        <w:rPr>
-          <w:rFonts w:ascii="Times New Roman" w:hAnsi="Times New Roman" w:cs="Times New Roman"/>
-          <w:sz w:val="24"/>
-          <w:szCs w:val="24"/>
-        </w:rPr>
-        <w:t xml:space="preserve"> </w:t>
-      </w:r>
-      <w:r>
-        <w:rPr>
-          <w:rFonts w:ascii="Times New Roman" w:hAnsi="Times New Roman" w:cs="Times New Roman"/>
-          <w:sz w:val="24"/>
-          <w:szCs w:val="24"/>
-        </w:rPr>
-        <w:t xml:space="preserve">The </w:t>
-      </w:r>
-      <w:r>
-        <w:rPr>
-          <w:rFonts w:ascii="Times New Roman" w:hAnsi="Times New Roman" w:cs="Times New Roman"/>
-          <w:sz w:val="24"/>
-          <w:szCs w:val="24"/>
-        </w:rPr>
-        <w:lastRenderedPageBreak/>
-        <w:t>third client-side feature will be a leaderboard</w:t>
+        <w:t>The third client-side feature will be a leaderboard</w:t>
       </w:r>
       <w:r>
         <w:rPr>
@@ -4686,6 +4687,7 @@
                 <w:sz w:val="24"/>
                 <w:szCs w:val="24"/>
               </w:rPr>
+              <w:lastRenderedPageBreak/>
               <w:t>Team Member:</w:t>
             </w:r>
           </w:p>
@@ -5543,32 +5545,40 @@
           <w:sz w:val="24"/>
           <w:szCs w:val="24"/>
         </w:rPr>
+        <w:t xml:space="preserve">problem for a lot of </w:t>
+      </w:r>
+      <w:r>
+        <w:rPr>
+          <w:rFonts w:ascii="Times New Roman" w:hAnsi="Times New Roman" w:cs="Times New Roman"/>
+          <w:sz w:val="24"/>
+          <w:szCs w:val="24"/>
+        </w:rPr>
+        <w:t>people,</w:t>
+      </w:r>
+      <w:r>
+        <w:rPr>
+          <w:rFonts w:ascii="Times New Roman" w:hAnsi="Times New Roman" w:cs="Times New Roman"/>
+          <w:sz w:val="24"/>
+          <w:szCs w:val="24"/>
+        </w:rPr>
+        <w:t xml:space="preserve"> especially students wh</w:t>
+      </w:r>
+      <w:r>
+        <w:rPr>
+          <w:rFonts w:ascii="Times New Roman" w:hAnsi="Times New Roman" w:cs="Times New Roman"/>
+          <w:sz w:val="24"/>
+          <w:szCs w:val="24"/>
+        </w:rPr>
+        <w:t xml:space="preserve">o are already short on money. The Vulcan </w:t>
+      </w:r>
+      <w:r>
+        <w:rPr>
+          <w:rFonts w:ascii="Times New Roman" w:hAnsi="Times New Roman" w:cs="Times New Roman"/>
+          <w:sz w:val="24"/>
+          <w:szCs w:val="24"/>
+        </w:rPr>
         <w:lastRenderedPageBreak/>
-        <w:t xml:space="preserve">problem for a lot of </w:t>
-      </w:r>
-      <w:r>
-        <w:rPr>
-          <w:rFonts w:ascii="Times New Roman" w:hAnsi="Times New Roman" w:cs="Times New Roman"/>
-          <w:sz w:val="24"/>
-          <w:szCs w:val="24"/>
-        </w:rPr>
-        <w:t>people,</w:t>
-      </w:r>
-      <w:r>
-        <w:rPr>
-          <w:rFonts w:ascii="Times New Roman" w:hAnsi="Times New Roman" w:cs="Times New Roman"/>
-          <w:sz w:val="24"/>
-          <w:szCs w:val="24"/>
-        </w:rPr>
-        <w:t xml:space="preserve"> especially students wh</w:t>
-      </w:r>
-      <w:r>
-        <w:rPr>
-          <w:rFonts w:ascii="Times New Roman" w:hAnsi="Times New Roman" w:cs="Times New Roman"/>
-          <w:sz w:val="24"/>
-          <w:szCs w:val="24"/>
-        </w:rPr>
-        <w:t>o are already short on money. The Vulcan Activity Tracker</w:t>
+        <w:t>Activity Tracker</w:t>
       </w:r>
       <w:r>
         <w:rPr>
@@ -6219,65 +6229,65 @@
           <w:sz w:val="24"/>
           <w:szCs w:val="24"/>
         </w:rPr>
+        <w:t>interests</w:t>
+      </w:r>
+      <w:r>
+        <w:rPr>
+          <w:rFonts w:ascii="Times New Roman" w:hAnsi="Times New Roman" w:cs="Times New Roman"/>
+          <w:sz w:val="24"/>
+          <w:szCs w:val="24"/>
+        </w:rPr>
+        <w:t xml:space="preserve">, and an opportunity for students to connect </w:t>
+      </w:r>
+      <w:r>
+        <w:rPr>
+          <w:rFonts w:ascii="Times New Roman" w:hAnsi="Times New Roman" w:cs="Times New Roman"/>
+          <w:sz w:val="24"/>
+          <w:szCs w:val="24"/>
+        </w:rPr>
+        <w:t>through exercise</w:t>
+      </w:r>
+      <w:r>
+        <w:rPr>
+          <w:rFonts w:ascii="Times New Roman" w:hAnsi="Times New Roman" w:cs="Times New Roman"/>
+          <w:sz w:val="24"/>
+          <w:szCs w:val="24"/>
+        </w:rPr>
+        <w:t xml:space="preserve">. Additionally, it allows for fair competition on the same </w:t>
+      </w:r>
+      <w:r>
+        <w:rPr>
+          <w:rFonts w:ascii="Times New Roman" w:hAnsi="Times New Roman" w:cs="Times New Roman"/>
+          <w:sz w:val="24"/>
+          <w:szCs w:val="24"/>
+        </w:rPr>
+        <w:t xml:space="preserve">athletic courses. </w:t>
+      </w:r>
+    </w:p>
+    <w:p>
+      <w:pPr>
+        <w:pStyle w:val="Heading2"/>
+        <w:spacing w:line="480" w:lineRule="auto"/>
+        <w:rPr>
+          <w:rFonts w:ascii="Times New Roman" w:hAnsi="Times New Roman" w:cs="Times New Roman"/>
+          <w:b/>
+          <w:bCs/>
+          <w:color w:val="auto"/>
+          <w:sz w:val="24"/>
+          <w:szCs w:val="24"/>
+        </w:rPr>
+      </w:pPr>
+      <w:bookmarkStart w:id="8" w:name="_Toc211512516"/>
+      <w:r>
+        <w:rPr>
+          <w:rFonts w:ascii="Times New Roman" w:hAnsi="Times New Roman" w:cs="Times New Roman"/>
+          <w:b/>
+          <w:bCs/>
+          <w:color w:val="auto"/>
+          <w:sz w:val="24"/>
+          <w:szCs w:val="24"/>
+        </w:rPr>
         <w:lastRenderedPageBreak/>
-        <w:t>interests</w:t>
-      </w:r>
-      <w:r>
-        <w:rPr>
-          <w:rFonts w:ascii="Times New Roman" w:hAnsi="Times New Roman" w:cs="Times New Roman"/>
-          <w:sz w:val="24"/>
-          <w:szCs w:val="24"/>
-        </w:rPr>
-        <w:t xml:space="preserve">, and an opportunity for students to connect </w:t>
-      </w:r>
-      <w:r>
-        <w:rPr>
-          <w:rFonts w:ascii="Times New Roman" w:hAnsi="Times New Roman" w:cs="Times New Roman"/>
-          <w:sz w:val="24"/>
-          <w:szCs w:val="24"/>
-        </w:rPr>
-        <w:t>through exercise</w:t>
-      </w:r>
-      <w:r>
-        <w:rPr>
-          <w:rFonts w:ascii="Times New Roman" w:hAnsi="Times New Roman" w:cs="Times New Roman"/>
-          <w:sz w:val="24"/>
-          <w:szCs w:val="24"/>
-        </w:rPr>
-        <w:t xml:space="preserve">. Additionally, it allows for fair competition on the same </w:t>
-      </w:r>
-      <w:r>
-        <w:rPr>
-          <w:rFonts w:ascii="Times New Roman" w:hAnsi="Times New Roman" w:cs="Times New Roman"/>
-          <w:sz w:val="24"/>
-          <w:szCs w:val="24"/>
-        </w:rPr>
-        <w:t xml:space="preserve">athletic courses. </w:t>
-      </w:r>
-    </w:p>
-    <w:p>
-      <w:pPr>
-        <w:pStyle w:val="Heading2"/>
-        <w:spacing w:line="480" w:lineRule="auto"/>
-        <w:rPr>
-          <w:rFonts w:ascii="Times New Roman" w:hAnsi="Times New Roman" w:cs="Times New Roman"/>
-          <w:b/>
-          <w:bCs/>
-          <w:color w:val="auto"/>
-          <w:sz w:val="24"/>
-          <w:szCs w:val="24"/>
-        </w:rPr>
-      </w:pPr>
-      <w:bookmarkStart w:id="8" w:name="_Toc211512516"/>
-      <w:r>
-        <w:rPr>
-          <w:rFonts w:ascii="Times New Roman" w:hAnsi="Times New Roman" w:cs="Times New Roman"/>
-          <w:b/>
-          <w:bCs/>
-          <w:color w:val="auto"/>
-          <w:sz w:val="24"/>
-          <w:szCs w:val="24"/>
-        </w:rPr>
         <w:t>Description of Data Sources</w:t>
       </w:r>
       <w:bookmarkEnd w:id="8"/>
@@ -6596,7 +6606,95 @@
           <w:sz w:val="24"/>
           <w:szCs w:val="24"/>
         </w:rPr>
-        <w:t xml:space="preserve"> software </w:t>
+        <w:t xml:space="preserve"> software architecture, design</w:t>
+      </w:r>
+      <w:r>
+        <w:rPr>
+          <w:rFonts w:ascii="Times New Roman" w:hAnsi="Times New Roman" w:cs="Times New Roman"/>
+          <w:sz w:val="24"/>
+          <w:szCs w:val="24"/>
+        </w:rPr>
+        <w:t>s</w:t>
+      </w:r>
+      <w:r>
+        <w:rPr>
+          <w:rFonts w:ascii="Times New Roman" w:hAnsi="Times New Roman" w:cs="Times New Roman"/>
+          <w:sz w:val="24"/>
+          <w:szCs w:val="24"/>
+        </w:rPr>
+        <w:t>, and frameworks</w:t>
+      </w:r>
+      <w:r>
+        <w:rPr>
+          <w:rFonts w:ascii="Times New Roman" w:hAnsi="Times New Roman" w:cs="Times New Roman"/>
+          <w:sz w:val="24"/>
+          <w:szCs w:val="24"/>
+        </w:rPr>
+        <w:t xml:space="preserve">. </w:t>
+      </w:r>
+      <w:r>
+        <w:rPr>
+          <w:rFonts w:ascii="Times New Roman" w:hAnsi="Times New Roman" w:cs="Times New Roman"/>
+          <w:sz w:val="24"/>
+          <w:szCs w:val="24"/>
+        </w:rPr>
+        <w:t>A c</w:t>
+      </w:r>
+      <w:r>
+        <w:rPr>
+          <w:rFonts w:ascii="Times New Roman" w:hAnsi="Times New Roman" w:cs="Times New Roman"/>
+          <w:sz w:val="24"/>
+          <w:szCs w:val="24"/>
+        </w:rPr>
+        <w:t xml:space="preserve">omplete blueprint of project features </w:t>
+      </w:r>
+      <w:r>
+        <w:rPr>
+          <w:rFonts w:ascii="Times New Roman" w:hAnsi="Times New Roman" w:cs="Times New Roman"/>
+          <w:sz w:val="24"/>
+          <w:szCs w:val="24"/>
+        </w:rPr>
+        <w:t>ar</w:t>
+      </w:r>
+      <w:r>
+        <w:rPr>
+          <w:rFonts w:ascii="Times New Roman" w:hAnsi="Times New Roman" w:cs="Times New Roman"/>
+          <w:sz w:val="24"/>
+          <w:szCs w:val="24"/>
+        </w:rPr>
+        <w:t xml:space="preserve">e </w:t>
+      </w:r>
+      <w:r>
+        <w:rPr>
+          <w:rFonts w:ascii="Times New Roman" w:hAnsi="Times New Roman" w:cs="Times New Roman"/>
+          <w:sz w:val="24"/>
+          <w:szCs w:val="24"/>
+        </w:rPr>
+        <w:t xml:space="preserve">mapped out and </w:t>
+      </w:r>
+      <w:r>
+        <w:rPr>
+          <w:rFonts w:ascii="Times New Roman" w:hAnsi="Times New Roman" w:cs="Times New Roman"/>
+          <w:sz w:val="24"/>
+          <w:szCs w:val="24"/>
+        </w:rPr>
+        <w:t xml:space="preserve">organized into manageable subdivisions. This allows for </w:t>
+      </w:r>
+      <w:r>
+        <w:rPr>
+          <w:rFonts w:ascii="Times New Roman" w:hAnsi="Times New Roman" w:cs="Times New Roman"/>
+          <w:sz w:val="24"/>
+          <w:szCs w:val="24"/>
+        </w:rPr>
+        <w:t xml:space="preserve">project </w:t>
+      </w:r>
+      <w:r>
+        <w:rPr>
+          <w:rFonts w:ascii="Times New Roman" w:hAnsi="Times New Roman" w:cs="Times New Roman"/>
+          <w:sz w:val="24"/>
+          <w:szCs w:val="24"/>
+        </w:rPr>
+        <w:t xml:space="preserve">complexity to be reduced, </w:t>
       </w:r>
       <w:r>
         <w:rPr>
@@ -6605,102 +6703,6 @@
           <w:szCs w:val="24"/>
         </w:rPr>
         <w:lastRenderedPageBreak/>
-        <w:t>architecture, design</w:t>
-      </w:r>
-      <w:r>
-        <w:rPr>
-          <w:rFonts w:ascii="Times New Roman" w:hAnsi="Times New Roman" w:cs="Times New Roman"/>
-          <w:sz w:val="24"/>
-          <w:szCs w:val="24"/>
-        </w:rPr>
-        <w:t>s</w:t>
-      </w:r>
-      <w:r>
-        <w:rPr>
-          <w:rFonts w:ascii="Times New Roman" w:hAnsi="Times New Roman" w:cs="Times New Roman"/>
-          <w:sz w:val="24"/>
-          <w:szCs w:val="24"/>
-        </w:rPr>
-        <w:t>, and frameworks</w:t>
-      </w:r>
-      <w:r>
-        <w:rPr>
-          <w:rFonts w:ascii="Times New Roman" w:hAnsi="Times New Roman" w:cs="Times New Roman"/>
-          <w:sz w:val="24"/>
-          <w:szCs w:val="24"/>
-        </w:rPr>
-        <w:t xml:space="preserve">. </w:t>
-      </w:r>
-      <w:r>
-        <w:rPr>
-          <w:rFonts w:ascii="Times New Roman" w:hAnsi="Times New Roman" w:cs="Times New Roman"/>
-          <w:sz w:val="24"/>
-          <w:szCs w:val="24"/>
-        </w:rPr>
-        <w:t>A c</w:t>
-      </w:r>
-      <w:r>
-        <w:rPr>
-          <w:rFonts w:ascii="Times New Roman" w:hAnsi="Times New Roman" w:cs="Times New Roman"/>
-          <w:sz w:val="24"/>
-          <w:szCs w:val="24"/>
-        </w:rPr>
-        <w:t xml:space="preserve">omplete blueprint of project features </w:t>
-      </w:r>
-      <w:r>
-        <w:rPr>
-          <w:rFonts w:ascii="Times New Roman" w:hAnsi="Times New Roman" w:cs="Times New Roman"/>
-          <w:sz w:val="24"/>
-          <w:szCs w:val="24"/>
-        </w:rPr>
-        <w:t>ar</w:t>
-      </w:r>
-      <w:r>
-        <w:rPr>
-          <w:rFonts w:ascii="Times New Roman" w:hAnsi="Times New Roman" w:cs="Times New Roman"/>
-          <w:sz w:val="24"/>
-          <w:szCs w:val="24"/>
-        </w:rPr>
-        <w:t xml:space="preserve">e </w:t>
-      </w:r>
-      <w:r>
-        <w:rPr>
-          <w:rFonts w:ascii="Times New Roman" w:hAnsi="Times New Roman" w:cs="Times New Roman"/>
-          <w:sz w:val="24"/>
-          <w:szCs w:val="24"/>
-        </w:rPr>
-        <w:t xml:space="preserve">mapped out and </w:t>
-      </w:r>
-      <w:r>
-        <w:rPr>
-          <w:rFonts w:ascii="Times New Roman" w:hAnsi="Times New Roman" w:cs="Times New Roman"/>
-          <w:sz w:val="24"/>
-          <w:szCs w:val="24"/>
-        </w:rPr>
-        <w:t xml:space="preserve">organized into manageable subdivisions. This allows for </w:t>
-      </w:r>
-      <w:r>
-        <w:rPr>
-          <w:rFonts w:ascii="Times New Roman" w:hAnsi="Times New Roman" w:cs="Times New Roman"/>
-          <w:sz w:val="24"/>
-          <w:szCs w:val="24"/>
-        </w:rPr>
-        <w:t xml:space="preserve">project </w:t>
-      </w:r>
-      <w:r>
-        <w:rPr>
-          <w:rFonts w:ascii="Times New Roman" w:hAnsi="Times New Roman" w:cs="Times New Roman"/>
-          <w:sz w:val="24"/>
-          <w:szCs w:val="24"/>
-        </w:rPr>
-        <w:t xml:space="preserve">complexity to be reduced, </w:t>
-      </w:r>
-      <w:r>
-        <w:rPr>
-          <w:rFonts w:ascii="Times New Roman" w:hAnsi="Times New Roman" w:cs="Times New Roman"/>
-          <w:sz w:val="24"/>
-          <w:szCs w:val="24"/>
-        </w:rPr>
         <w:t>aiding team development.</w:t>
       </w:r>
       <w:r>
@@ -7029,59 +7031,59 @@
           <w:sz w:val="24"/>
           <w:szCs w:val="24"/>
         </w:rPr>
+        <w:t>Figure 1:</w:t>
+      </w:r>
+      <w:r>
+        <w:rPr>
+          <w:rFonts w:ascii="Times New Roman" w:hAnsi="Times New Roman" w:cs="Times New Roman"/>
+          <w:sz w:val="24"/>
+          <w:szCs w:val="24"/>
+        </w:rPr>
+        <w:t xml:space="preserve"> Overview of the Vulcan Activity Tracker application and user</w:t>
+      </w:r>
+      <w:r>
+        <w:rPr>
+          <w:rFonts w:ascii="Times New Roman" w:hAnsi="Times New Roman" w:cs="Times New Roman"/>
+          <w:sz w:val="24"/>
+          <w:szCs w:val="24"/>
+        </w:rPr>
+        <w:t xml:space="preserve"> interaction.</w:t>
+      </w:r>
+    </w:p>
+    <w:p>
+      <w:pPr>
+        <w:spacing w:line="480" w:lineRule="auto"/>
+        <w:rPr>
+          <w:rFonts w:ascii="Times New Roman" w:hAnsi="Times New Roman" w:cs="Times New Roman"/>
+          <w:sz w:val="24"/>
+          <w:szCs w:val="24"/>
+        </w:rPr>
+      </w:pPr>
+      <w:r>
+        <w:rPr>
+          <w:rFonts w:ascii="Times New Roman" w:hAnsi="Times New Roman" w:cs="Times New Roman"/>
+          <w:sz w:val="24"/>
+          <w:szCs w:val="24"/>
+        </w:rPr>
+        <w:t xml:space="preserve">Description: </w:t>
+      </w:r>
+    </w:p>
+    <w:p>
+      <w:pPr>
+        <w:spacing w:line="480" w:lineRule="auto"/>
+        <w:rPr>
+          <w:rFonts w:ascii="Times New Roman" w:hAnsi="Times New Roman" w:cs="Times New Roman"/>
+          <w:sz w:val="24"/>
+          <w:szCs w:val="24"/>
+        </w:rPr>
+      </w:pPr>
+      <w:r>
+        <w:rPr>
+          <w:rFonts w:ascii="Times New Roman" w:hAnsi="Times New Roman" w:cs="Times New Roman"/>
+          <w:sz w:val="24"/>
+          <w:szCs w:val="24"/>
+        </w:rPr>
         <w:lastRenderedPageBreak/>
-        <w:t>Figure 1:</w:t>
-      </w:r>
-      <w:r>
-        <w:rPr>
-          <w:rFonts w:ascii="Times New Roman" w:hAnsi="Times New Roman" w:cs="Times New Roman"/>
-          <w:sz w:val="24"/>
-          <w:szCs w:val="24"/>
-        </w:rPr>
-        <w:t xml:space="preserve"> Overview of the Vulcan Activity Tracker application and user</w:t>
-      </w:r>
-      <w:r>
-        <w:rPr>
-          <w:rFonts w:ascii="Times New Roman" w:hAnsi="Times New Roman" w:cs="Times New Roman"/>
-          <w:sz w:val="24"/>
-          <w:szCs w:val="24"/>
-        </w:rPr>
-        <w:t xml:space="preserve"> interaction.</w:t>
-      </w:r>
-    </w:p>
-    <w:p>
-      <w:pPr>
-        <w:spacing w:line="480" w:lineRule="auto"/>
-        <w:rPr>
-          <w:rFonts w:ascii="Times New Roman" w:hAnsi="Times New Roman" w:cs="Times New Roman"/>
-          <w:sz w:val="24"/>
-          <w:szCs w:val="24"/>
-        </w:rPr>
-      </w:pPr>
-      <w:r>
-        <w:rPr>
-          <w:rFonts w:ascii="Times New Roman" w:hAnsi="Times New Roman" w:cs="Times New Roman"/>
-          <w:sz w:val="24"/>
-          <w:szCs w:val="24"/>
-        </w:rPr>
-        <w:t xml:space="preserve">Description: </w:t>
-      </w:r>
-    </w:p>
-    <w:p>
-      <w:pPr>
-        <w:spacing w:line="480" w:lineRule="auto"/>
-        <w:rPr>
-          <w:rFonts w:ascii="Times New Roman" w:hAnsi="Times New Roman" w:cs="Times New Roman"/>
-          <w:sz w:val="24"/>
-          <w:szCs w:val="24"/>
-        </w:rPr>
-      </w:pPr>
-      <w:r>
-        <w:rPr>
-          <w:rFonts w:ascii="Times New Roman" w:hAnsi="Times New Roman" w:cs="Times New Roman"/>
-          <w:sz w:val="24"/>
-          <w:szCs w:val="24"/>
-        </w:rPr>
         <w:tab/>
       </w:r>
       <w:r>
@@ -7406,26 +7408,26 @@
           <w:sz w:val="24"/>
           <w:szCs w:val="24"/>
         </w:rPr>
+        <w:t xml:space="preserve">Description: </w:t>
+      </w:r>
+    </w:p>
+    <w:p>
+      <w:pPr>
+        <w:spacing w:line="480" w:lineRule="auto"/>
+        <w:ind w:firstLine="720"/>
+        <w:rPr>
+          <w:rFonts w:ascii="Times New Roman" w:hAnsi="Times New Roman" w:cs="Times New Roman"/>
+          <w:sz w:val="24"/>
+          <w:szCs w:val="24"/>
+        </w:rPr>
+      </w:pPr>
+      <w:r>
+        <w:rPr>
+          <w:rFonts w:ascii="Times New Roman" w:hAnsi="Times New Roman" w:cs="Times New Roman"/>
+          <w:sz w:val="24"/>
+          <w:szCs w:val="24"/>
+        </w:rPr>
         <w:lastRenderedPageBreak/>
-        <w:t xml:space="preserve">Description: </w:t>
-      </w:r>
-    </w:p>
-    <w:p>
-      <w:pPr>
-        <w:spacing w:line="480" w:lineRule="auto"/>
-        <w:ind w:firstLine="720"/>
-        <w:rPr>
-          <w:rFonts w:ascii="Times New Roman" w:hAnsi="Times New Roman" w:cs="Times New Roman"/>
-          <w:sz w:val="24"/>
-          <w:szCs w:val="24"/>
-        </w:rPr>
-      </w:pPr>
-      <w:r>
-        <w:rPr>
-          <w:rFonts w:ascii="Times New Roman" w:hAnsi="Times New Roman" w:cs="Times New Roman"/>
-          <w:sz w:val="24"/>
-          <w:szCs w:val="24"/>
-        </w:rPr>
         <w:t xml:space="preserve">In Figure 2, the data entry and database storage system </w:t>
       </w:r>
       <w:r>
@@ -7757,7 +7759,6 @@
           <w:sz w:val="24"/>
           <w:szCs w:val="24"/>
         </w:rPr>
-        <w:lastRenderedPageBreak/>
         <w:drawing>
           <wp:inline distT="0" distB="0" distL="0" distR="0" wp14:anchorId="527A6944" wp14:editId="5752F862">
             <wp:extent cx="6062366" cy="3567921"/>
@@ -7821,6 +7822,7 @@
           <w:sz w:val="24"/>
           <w:szCs w:val="24"/>
         </w:rPr>
+        <w:lastRenderedPageBreak/>
         <w:t>Figure 3: Overview of the Vulcan Activity Tracker data migration from client to server.</w:t>
       </w:r>
     </w:p>
@@ -7980,7 +7982,6 @@
           <w:sz w:val="24"/>
           <w:szCs w:val="24"/>
         </w:rPr>
-        <w:lastRenderedPageBreak/>
         <w:drawing>
           <wp:inline distT="0" distB="0" distL="0" distR="0" wp14:anchorId="2B4A69CB" wp14:editId="23AC1CAE">
             <wp:extent cx="6123618" cy="2467025"/>
@@ -8105,6 +8106,7 @@
           <w:sz w:val="24"/>
           <w:szCs w:val="24"/>
         </w:rPr>
+        <w:lastRenderedPageBreak/>
         <w:t xml:space="preserve">Figure 4 </w:t>
       </w:r>
       <w:r>
@@ -8390,7 +8392,6 @@
           <w:szCs w:val="24"/>
           <w:u w:val="single"/>
         </w:rPr>
-        <w:lastRenderedPageBreak/>
         <w:t>Initial Requirements</w:t>
       </w:r>
       <w:bookmarkEnd w:id="9"/>
@@ -8651,6 +8652,7 @@
           <w:sz w:val="24"/>
           <w:szCs w:val="24"/>
         </w:rPr>
+        <w:lastRenderedPageBreak/>
         <w:t>Nonfunctional</w:t>
       </w:r>
       <w:bookmarkEnd w:id="11"/>
@@ -9073,16 +9075,7 @@
           <w:sz w:val="24"/>
           <w:szCs w:val="24"/>
         </w:rPr>
-        <w:t xml:space="preserve"> </w:t>
-      </w:r>
-      <w:r>
-        <w:rPr>
-          <w:rFonts w:ascii="Times New Roman" w:hAnsi="Times New Roman" w:cs="Times New Roman"/>
-          <w:sz w:val="24"/>
-          <w:szCs w:val="24"/>
-        </w:rPr>
-        <w:lastRenderedPageBreak/>
-        <w:t>fro</w:t>
+        <w:t xml:space="preserve"> fro</w:t>
       </w:r>
       <w:r>
         <w:rPr>
@@ -9529,6 +9522,7 @@
         <w:rPr>
           <w:rFonts w:ascii="Times New Roman" w:hAnsi="Times New Roman" w:cs="Times New Roman"/>
         </w:rPr>
+        <w:lastRenderedPageBreak/>
         <w:t>The Requirements Document is the s</w:t>
       </w:r>
       <w:r>
@@ -9799,7 +9793,6 @@
         <w:rPr>
           <w:rFonts w:ascii="Times New Roman" w:hAnsi="Times New Roman" w:cs="Times New Roman"/>
         </w:rPr>
-        <w:lastRenderedPageBreak/>
         <w:t xml:space="preserve">The Project Log documents </w:t>
       </w:r>
       <w:r>
@@ -9987,6 +9980,7 @@
           <w:szCs w:val="24"/>
           <w:u w:val="single"/>
         </w:rPr>
+        <w:lastRenderedPageBreak/>
         <w:t>Testing / Revi</w:t>
       </w:r>
       <w:r>
@@ -10182,16 +10176,7 @@
           <w:sz w:val="24"/>
           <w:szCs w:val="24"/>
         </w:rPr>
-        <w:t xml:space="preserve">. For all new features and updates, </w:t>
-      </w:r>
-      <w:r>
-        <w:rPr>
-          <w:rFonts w:ascii="Times New Roman" w:hAnsi="Times New Roman" w:cs="Times New Roman"/>
-          <w:sz w:val="24"/>
-          <w:szCs w:val="24"/>
-        </w:rPr>
-        <w:lastRenderedPageBreak/>
-        <w:t xml:space="preserve">each member must make a branch </w:t>
+        <w:t xml:space="preserve">. For all new features and updates, each member must make a branch </w:t>
       </w:r>
       <w:r>
         <w:rPr>
@@ -10434,6 +10419,7 @@
           <w:szCs w:val="24"/>
           <w:u w:val="single"/>
         </w:rPr>
+        <w:lastRenderedPageBreak/>
         <w:t>List of References</w:t>
       </w:r>
       <w:bookmarkEnd w:id="14"/>
@@ -10926,61 +10912,15 @@
           <w:sz w:val="24"/>
           <w:szCs w:val="24"/>
         </w:rPr>
-        <w:t>Database</w:t>
-      </w:r>
-      <w:r>
-        <w:rPr>
-          <w:rFonts w:ascii="Times New Roman" w:hAnsi="Times New Roman" w:cs="Times New Roman"/>
-          <w:sz w:val="24"/>
-          <w:szCs w:val="24"/>
-        </w:rPr>
-        <w:t xml:space="preserve"> – a structured set of data held in a computer, especially one that is accessible in various ways</w:t>
-      </w:r>
-    </w:p>
-    <w:p>
-      <w:pPr>
-        <w:spacing w:line="480" w:lineRule="auto"/>
-        <w:rPr>
-          <w:rFonts w:ascii="Times New Roman" w:hAnsi="Times New Roman" w:cs="Times New Roman"/>
-          <w:sz w:val="24"/>
-          <w:szCs w:val="24"/>
-        </w:rPr>
-      </w:pPr>
-      <w:r>
-        <w:rPr>
-          <w:rFonts w:ascii="Times New Roman" w:hAnsi="Times New Roman" w:cs="Times New Roman"/>
-          <w:b/>
-          <w:bCs/>
-          <w:sz w:val="24"/>
-          <w:szCs w:val="24"/>
-        </w:rPr>
-        <w:t>API</w:t>
-      </w:r>
-      <w:r>
-        <w:rPr>
-          <w:rFonts w:ascii="Times New Roman" w:hAnsi="Times New Roman" w:cs="Times New Roman"/>
-          <w:b/>
-          <w:bCs/>
-          <w:sz w:val="24"/>
-          <w:szCs w:val="24"/>
-        </w:rPr>
-        <w:t xml:space="preserve"> – </w:t>
-      </w:r>
-      <w:r>
-        <w:rPr>
-          <w:rFonts w:ascii="Times New Roman" w:hAnsi="Times New Roman" w:cs="Times New Roman"/>
-          <w:sz w:val="24"/>
-          <w:szCs w:val="24"/>
-        </w:rPr>
-        <w:t>Short for Application Programming Interface, a connection between computers or computer programs that offer services to other pieces of software</w:t>
-      </w:r>
-      <w:r>
-        <w:rPr>
-          <w:rFonts w:ascii="Times New Roman" w:hAnsi="Times New Roman" w:cs="Times New Roman"/>
-          <w:sz w:val="24"/>
-          <w:szCs w:val="24"/>
-        </w:rPr>
-        <w:t xml:space="preserve">. (site for citation -  </w:t>
+        <w:t xml:space="preserve">API – </w:t>
+      </w:r>
+      <w:r>
+        <w:rPr>
+          <w:rFonts w:ascii="Times New Roman" w:hAnsi="Times New Roman" w:cs="Times New Roman"/>
+          <w:sz w:val="24"/>
+          <w:szCs w:val="24"/>
+        </w:rPr>
+        <w:t xml:space="preserve">Short for Application Programming Interface, a connection between computers or computer programs that offer services to other pieces of software. (site for citation -  </w:t>
       </w:r>
       <w:hyperlink r:id="rId18" w:history="1">
         <w:r>
@@ -11019,6 +10959,279 @@
           <w:sz w:val="24"/>
           <w:szCs w:val="24"/>
         </w:rPr>
+        <w:t>Back-End –</w:t>
+      </w:r>
+      <w:r>
+        <w:rPr>
+          <w:rFonts w:ascii="Times New Roman" w:hAnsi="Times New Roman" w:cs="Times New Roman"/>
+          <w:sz w:val="24"/>
+          <w:szCs w:val="24"/>
+        </w:rPr>
+        <w:t xml:space="preserve"> In software development, back-end refers to the data management and processing behind the scenes. Back-end developers focus on the server side of websites. They use technical skills to perform the behind-the-scenes work that creates a website’s structure and overall functionality, allowing a site’s front-end to exist.</w:t>
+      </w:r>
+    </w:p>
+    <w:p>
+      <w:pPr>
+        <w:spacing w:line="480" w:lineRule="auto"/>
+        <w:rPr>
+          <w:rFonts w:ascii="Times New Roman" w:hAnsi="Times New Roman" w:cs="Times New Roman"/>
+          <w:sz w:val="24"/>
+          <w:szCs w:val="24"/>
+        </w:rPr>
+      </w:pPr>
+      <w:r>
+        <w:rPr>
+          <w:rFonts w:ascii="Times New Roman" w:hAnsi="Times New Roman" w:cs="Times New Roman"/>
+          <w:b/>
+          <w:bCs/>
+          <w:sz w:val="24"/>
+          <w:szCs w:val="24"/>
+        </w:rPr>
+        <w:t xml:space="preserve">Branch – </w:t>
+      </w:r>
+      <w:r>
+        <w:rPr>
+          <w:rFonts w:ascii="Times New Roman" w:hAnsi="Times New Roman" w:cs="Times New Roman"/>
+          <w:sz w:val="24"/>
+          <w:szCs w:val="24"/>
+        </w:rPr>
+        <w:t>instruction in a computer program that can cause a computer to begin executing a different instruction sequence and thus deviate from its default behavior of executing instruction in order. May also refer to act of switching execution to a different instruction sequence as a result of executing a branch instruction.</w:t>
+      </w:r>
+    </w:p>
+    <w:p>
+      <w:pPr>
+        <w:spacing w:line="480" w:lineRule="auto"/>
+        <w:rPr>
+          <w:rFonts w:ascii="Times New Roman" w:hAnsi="Times New Roman" w:cs="Times New Roman"/>
+          <w:sz w:val="24"/>
+          <w:szCs w:val="24"/>
+        </w:rPr>
+      </w:pPr>
+      <w:r>
+        <w:rPr>
+          <w:rFonts w:ascii="Times New Roman" w:hAnsi="Times New Roman" w:cs="Times New Roman"/>
+          <w:b/>
+          <w:bCs/>
+          <w:sz w:val="24"/>
+          <w:szCs w:val="24"/>
+        </w:rPr>
+        <w:t>Database</w:t>
+      </w:r>
+      <w:r>
+        <w:rPr>
+          <w:rFonts w:ascii="Times New Roman" w:hAnsi="Times New Roman" w:cs="Times New Roman"/>
+          <w:sz w:val="24"/>
+          <w:szCs w:val="24"/>
+        </w:rPr>
+        <w:t xml:space="preserve"> – a structured set of data held in a computer, especially one that is accessible in various ways</w:t>
+      </w:r>
+    </w:p>
+    <w:p>
+      <w:pPr>
+        <w:spacing w:line="480" w:lineRule="auto"/>
+        <w:rPr>
+          <w:rFonts w:ascii="Times New Roman" w:hAnsi="Times New Roman" w:cs="Times New Roman"/>
+          <w:sz w:val="24"/>
+          <w:szCs w:val="24"/>
+        </w:rPr>
+      </w:pPr>
+      <w:r>
+        <w:rPr>
+          <w:rFonts w:ascii="Times New Roman" w:hAnsi="Times New Roman" w:cs="Times New Roman"/>
+          <w:b/>
+          <w:bCs/>
+          <w:sz w:val="24"/>
+          <w:szCs w:val="24"/>
+        </w:rPr>
+        <w:t xml:space="preserve">Deliverable – </w:t>
+      </w:r>
+      <w:r>
+        <w:rPr>
+          <w:rFonts w:ascii="Times New Roman" w:hAnsi="Times New Roman" w:cs="Times New Roman"/>
+          <w:sz w:val="24"/>
+          <w:szCs w:val="24"/>
+        </w:rPr>
+        <w:t>means result or software product, designed document, or asset of project plan that can be submitted to customers, clients, or end-users.</w:t>
+      </w:r>
+    </w:p>
+    <w:p>
+      <w:pPr>
+        <w:spacing w:line="480" w:lineRule="auto"/>
+        <w:rPr>
+          <w:rFonts w:ascii="Times New Roman" w:hAnsi="Times New Roman" w:cs="Times New Roman"/>
+          <w:sz w:val="24"/>
+          <w:szCs w:val="24"/>
+        </w:rPr>
+      </w:pPr>
+      <w:r>
+        <w:rPr>
+          <w:rFonts w:ascii="Times New Roman" w:hAnsi="Times New Roman" w:cs="Times New Roman"/>
+          <w:b/>
+          <w:bCs/>
+          <w:sz w:val="24"/>
+          <w:szCs w:val="24"/>
+        </w:rPr>
+        <w:t>Front-End –</w:t>
+      </w:r>
+      <w:r>
+        <w:rPr>
+          <w:rFonts w:ascii="Times New Roman" w:hAnsi="Times New Roman" w:cs="Times New Roman"/>
+          <w:sz w:val="24"/>
+          <w:szCs w:val="24"/>
+        </w:rPr>
+        <w:t xml:space="preserve"> In software development, front-end refers to the presentation layer that users interact with. Front-end developers ensure that visitors can easily interact with and navigate sites by using programming languages, design skills, and other tools</w:t>
+      </w:r>
+    </w:p>
+    <w:p>
+      <w:pPr>
+        <w:spacing w:line="480" w:lineRule="auto"/>
+        <w:rPr>
+          <w:rFonts w:ascii="Times New Roman" w:hAnsi="Times New Roman" w:cs="Times New Roman"/>
+          <w:sz w:val="24"/>
+          <w:szCs w:val="24"/>
+        </w:rPr>
+      </w:pPr>
+      <w:r>
+        <w:rPr>
+          <w:rFonts w:ascii="Times New Roman" w:hAnsi="Times New Roman" w:cs="Times New Roman"/>
+          <w:b/>
+          <w:bCs/>
+          <w:sz w:val="24"/>
+          <w:szCs w:val="24"/>
+        </w:rPr>
+        <w:t xml:space="preserve">Git – </w:t>
+      </w:r>
+      <w:r>
+        <w:rPr>
+          <w:rFonts w:ascii="Times New Roman" w:hAnsi="Times New Roman" w:cs="Times New Roman"/>
+          <w:sz w:val="24"/>
+          <w:szCs w:val="24"/>
+        </w:rPr>
+        <w:t xml:space="preserve">A distributed version control software system that is capable of managing versions of source code or data. It is often used to control source code by programmers who are developing software collaboratively. (site for citation - </w:t>
+      </w:r>
+      <w:hyperlink r:id="rId19" w:history="1">
+        <w:r>
+          <w:rPr>
+            <w:rStyle w:val="Hyperlink"/>
+            <w:rFonts w:ascii="Times New Roman" w:hAnsi="Times New Roman" w:cs="Times New Roman"/>
+            <w:sz w:val="24"/>
+            <w:szCs w:val="24"/>
+          </w:rPr>
+          <w:t>Git - Wikipedia</w:t>
+        </w:r>
+      </w:hyperlink>
+      <w:r>
+        <w:rPr>
+          <w:rFonts w:ascii="Times New Roman" w:hAnsi="Times New Roman" w:cs="Times New Roman"/>
+          <w:sz w:val="24"/>
+          <w:szCs w:val="24"/>
+        </w:rPr>
+        <w:t>)</w:t>
+      </w:r>
+    </w:p>
+    <w:p>
+      <w:pPr>
+        <w:spacing w:line="480" w:lineRule="auto"/>
+        <w:rPr>
+          <w:rFonts w:ascii="Times New Roman" w:hAnsi="Times New Roman" w:cs="Times New Roman"/>
+          <w:sz w:val="24"/>
+          <w:szCs w:val="24"/>
+        </w:rPr>
+      </w:pPr>
+      <w:r>
+        <w:rPr>
+          <w:rFonts w:ascii="Times New Roman" w:hAnsi="Times New Roman" w:cs="Times New Roman"/>
+          <w:b/>
+          <w:bCs/>
+          <w:sz w:val="24"/>
+          <w:szCs w:val="24"/>
+        </w:rPr>
+        <w:lastRenderedPageBreak/>
+        <w:t xml:space="preserve">GitHub – </w:t>
+      </w:r>
+      <w:r>
+        <w:rPr>
+          <w:rFonts w:ascii="Times New Roman" w:hAnsi="Times New Roman" w:cs="Times New Roman"/>
+          <w:sz w:val="24"/>
+          <w:szCs w:val="24"/>
+        </w:rPr>
+        <w:t xml:space="preserve">A proprietary developer platform that allows developers to create, store, manage, and share their code. It uses Git to provide distributed version control and GitHub itself provides access control, bug tracking, software feature requests, task management, continuous integration, and wikis for every project. (site - </w:t>
+      </w:r>
+      <w:hyperlink r:id="rId20" w:history="1">
+        <w:r>
+          <w:rPr>
+            <w:rStyle w:val="Hyperlink"/>
+            <w:rFonts w:ascii="Times New Roman" w:hAnsi="Times New Roman" w:cs="Times New Roman"/>
+            <w:sz w:val="24"/>
+            <w:szCs w:val="24"/>
+          </w:rPr>
+          <w:t>GitHub - Wikipedia</w:t>
+        </w:r>
+      </w:hyperlink>
+      <w:r>
+        <w:rPr>
+          <w:rFonts w:ascii="Times New Roman" w:hAnsi="Times New Roman" w:cs="Times New Roman"/>
+          <w:sz w:val="24"/>
+          <w:szCs w:val="24"/>
+        </w:rPr>
+        <w:t>)</w:t>
+      </w:r>
+    </w:p>
+    <w:p>
+      <w:pPr>
+        <w:spacing w:line="480" w:lineRule="auto"/>
+        <w:rPr>
+          <w:rFonts w:ascii="Times New Roman" w:hAnsi="Times New Roman" w:cs="Times New Roman"/>
+          <w:sz w:val="24"/>
+          <w:szCs w:val="24"/>
+        </w:rPr>
+      </w:pPr>
+      <w:r>
+        <w:rPr>
+          <w:rFonts w:ascii="Times New Roman" w:hAnsi="Times New Roman" w:cs="Times New Roman"/>
+          <w:b/>
+          <w:bCs/>
+          <w:sz w:val="24"/>
+          <w:szCs w:val="24"/>
+        </w:rPr>
+        <w:t xml:space="preserve">Maintainability – </w:t>
+      </w:r>
+      <w:r>
+        <w:rPr>
+          <w:rFonts w:ascii="Times New Roman" w:hAnsi="Times New Roman" w:cs="Times New Roman"/>
+          <w:sz w:val="24"/>
+          <w:szCs w:val="24"/>
+        </w:rPr>
+        <w:t>determines how easy and profitable it will be to maintain, update, and do upgrades in that software system.</w:t>
+      </w:r>
+    </w:p>
+    <w:p>
+      <w:pPr>
+        <w:spacing w:line="480" w:lineRule="auto"/>
+        <w:rPr>
+          <w:rFonts w:ascii="Times New Roman" w:hAnsi="Times New Roman" w:cs="Times New Roman"/>
+          <w:sz w:val="24"/>
+          <w:szCs w:val="24"/>
+        </w:rPr>
+      </w:pPr>
+      <w:r>
+        <w:rPr>
+          <w:rFonts w:ascii="Times New Roman" w:hAnsi="Times New Roman" w:cs="Times New Roman"/>
+          <w:b/>
+          <w:bCs/>
+          <w:sz w:val="24"/>
+          <w:szCs w:val="24"/>
+        </w:rPr>
+        <w:t>Pull Request (</w:t>
+      </w:r>
+      <w:r>
+        <w:rPr>
+          <w:rFonts w:ascii="Times New Roman" w:hAnsi="Times New Roman" w:cs="Times New Roman"/>
+          <w:b/>
+          <w:bCs/>
+          <w:sz w:val="24"/>
+          <w:szCs w:val="24"/>
+        </w:rPr>
         <w:t>PR</w:t>
       </w:r>
       <w:r>
@@ -11029,6 +11242,16 @@
           <w:sz w:val="24"/>
           <w:szCs w:val="24"/>
         </w:rPr>
+        <w:t>)</w:t>
+      </w:r>
+      <w:r>
+        <w:rPr>
+          <w:rFonts w:ascii="Times New Roman" w:hAnsi="Times New Roman" w:cs="Times New Roman"/>
+          <w:b/>
+          <w:bCs/>
+          <w:sz w:val="24"/>
+          <w:szCs w:val="24"/>
+        </w:rPr>
         <w:t xml:space="preserve"> – </w:t>
       </w:r>
       <w:r>
@@ -11037,17 +11260,9 @@
           <w:sz w:val="24"/>
           <w:szCs w:val="24"/>
         </w:rPr>
-        <w:t xml:space="preserve">Abbreviation for Pull Request. </w:t>
-      </w:r>
-      <w:r>
-        <w:rPr>
-          <w:rFonts w:ascii="Times New Roman" w:hAnsi="Times New Roman" w:cs="Times New Roman"/>
-          <w:sz w:val="24"/>
-          <w:szCs w:val="24"/>
-        </w:rPr>
         <w:t xml:space="preserve">A pull request is a request to merge changes from one branch into another branch in a Git repository. Typically, pull requests are used in collaborative workflows where multiple developers work on different features or fixes in separate branches. (site for citation -  </w:t>
       </w:r>
-      <w:hyperlink r:id="rId19" w:anchor="what-is-a-git-pull-request" w:history="1">
+      <w:hyperlink r:id="rId21" w:anchor="what-is-a-git-pull-request" w:history="1">
         <w:r>
           <w:rPr>
             <w:rStyle w:val="Hyperlink"/>
@@ -11095,155 +11310,144 @@
           <w:sz w:val="24"/>
           <w:szCs w:val="24"/>
         </w:rPr>
-        <w:t>Git</w:t>
-      </w:r>
-      <w:r>
-        <w:rPr>
-          <w:rFonts w:ascii="Times New Roman" w:hAnsi="Times New Roman" w:cs="Times New Roman"/>
-          <w:b/>
-          <w:bCs/>
-          <w:sz w:val="24"/>
-          <w:szCs w:val="24"/>
-        </w:rPr>
-        <w:t xml:space="preserve"> – </w:t>
-      </w:r>
-      <w:r>
-        <w:rPr>
-          <w:rFonts w:ascii="Times New Roman" w:hAnsi="Times New Roman" w:cs="Times New Roman"/>
-          <w:sz w:val="24"/>
-          <w:szCs w:val="24"/>
-        </w:rPr>
-        <w:t xml:space="preserve">A distributed version control software system that is capable of managing versions of source code or data. It is often used to control source code by programmers who are developing software collaboratively. (site for citation - </w:t>
-      </w:r>
-      <w:hyperlink r:id="rId20" w:history="1">
-        <w:r>
-          <w:rPr>
-            <w:rStyle w:val="Hyperlink"/>
-            <w:rFonts w:ascii="Times New Roman" w:hAnsi="Times New Roman" w:cs="Times New Roman"/>
-            <w:sz w:val="24"/>
-            <w:szCs w:val="24"/>
-          </w:rPr>
-          <w:t>Git - Wikipedia</w:t>
-        </w:r>
-      </w:hyperlink>
-      <w:r>
-        <w:rPr>
-          <w:rFonts w:ascii="Times New Roman" w:hAnsi="Times New Roman" w:cs="Times New Roman"/>
-          <w:sz w:val="24"/>
-          <w:szCs w:val="24"/>
-        </w:rPr>
-        <w:t>)</w:t>
-      </w:r>
-    </w:p>
-    <w:p>
-      <w:pPr>
-        <w:spacing w:line="480" w:lineRule="auto"/>
-        <w:rPr>
-          <w:rFonts w:ascii="Times New Roman" w:hAnsi="Times New Roman" w:cs="Times New Roman"/>
-          <w:sz w:val="24"/>
-          <w:szCs w:val="24"/>
-        </w:rPr>
-      </w:pPr>
-      <w:r>
-        <w:rPr>
-          <w:rFonts w:ascii="Times New Roman" w:hAnsi="Times New Roman" w:cs="Times New Roman"/>
-          <w:b/>
-          <w:bCs/>
-          <w:sz w:val="24"/>
-          <w:szCs w:val="24"/>
-        </w:rPr>
-        <w:t>GitHub</w:t>
-      </w:r>
-      <w:r>
-        <w:rPr>
-          <w:rFonts w:ascii="Times New Roman" w:hAnsi="Times New Roman" w:cs="Times New Roman"/>
-          <w:b/>
-          <w:bCs/>
-          <w:sz w:val="24"/>
-          <w:szCs w:val="24"/>
-        </w:rPr>
-        <w:t xml:space="preserve"> – </w:t>
-      </w:r>
-      <w:r>
-        <w:rPr>
-          <w:rFonts w:ascii="Times New Roman" w:hAnsi="Times New Roman" w:cs="Times New Roman"/>
-          <w:sz w:val="24"/>
-          <w:szCs w:val="24"/>
-        </w:rPr>
-        <w:t xml:space="preserve">A proprietary developer platform that allows developers to create, store, manage, and share their code. It uses Git to provide distributed version control and GitHub itself provides access control, bug tracking, software feature requests, task management, continuous integration, and wikis for every project. (site - </w:t>
-      </w:r>
-      <w:hyperlink r:id="rId21" w:history="1">
-        <w:r>
-          <w:rPr>
-            <w:rStyle w:val="Hyperlink"/>
-            <w:rFonts w:ascii="Times New Roman" w:hAnsi="Times New Roman" w:cs="Times New Roman"/>
-            <w:sz w:val="24"/>
-            <w:szCs w:val="24"/>
-          </w:rPr>
-          <w:t>GitHub - Wikipedia</w:t>
-        </w:r>
-      </w:hyperlink>
-      <w:r>
-        <w:rPr>
-          <w:rFonts w:ascii="Times New Roman" w:hAnsi="Times New Roman" w:cs="Times New Roman"/>
-          <w:sz w:val="24"/>
-          <w:szCs w:val="24"/>
-        </w:rPr>
-        <w:t>)</w:t>
-      </w:r>
-    </w:p>
-    <w:p>
-      <w:pPr>
-        <w:spacing w:line="480" w:lineRule="auto"/>
-        <w:rPr>
-          <w:rFonts w:ascii="Times New Roman" w:hAnsi="Times New Roman" w:cs="Times New Roman"/>
-          <w:sz w:val="24"/>
-          <w:szCs w:val="24"/>
-        </w:rPr>
-      </w:pPr>
-      <w:r>
-        <w:rPr>
-          <w:rFonts w:ascii="Times New Roman" w:hAnsi="Times New Roman" w:cs="Times New Roman"/>
-          <w:b/>
-          <w:bCs/>
-          <w:sz w:val="24"/>
-          <w:szCs w:val="24"/>
-        </w:rPr>
-        <w:t>UML</w:t>
-      </w:r>
-      <w:r>
-        <w:rPr>
-          <w:rFonts w:ascii="Times New Roman" w:hAnsi="Times New Roman" w:cs="Times New Roman"/>
-          <w:b/>
-          <w:bCs/>
-          <w:sz w:val="24"/>
-          <w:szCs w:val="24"/>
-        </w:rPr>
-        <w:t xml:space="preserve"> – </w:t>
-      </w:r>
-      <w:r>
-        <w:rPr>
-          <w:rFonts w:ascii="Times New Roman" w:hAnsi="Times New Roman" w:cs="Times New Roman"/>
-          <w:sz w:val="24"/>
-          <w:szCs w:val="24"/>
-        </w:rPr>
-        <w:t xml:space="preserve">Unified Model Language (UML) is a </w:t>
-      </w:r>
-      <w:r>
-        <w:rPr>
-          <w:rFonts w:ascii="Times New Roman" w:hAnsi="Times New Roman" w:cs="Times New Roman"/>
-          <w:sz w:val="24"/>
-          <w:szCs w:val="24"/>
-        </w:rPr>
-        <w:t>general-purpose</w:t>
-      </w:r>
-      <w:r>
-        <w:rPr>
-          <w:rFonts w:ascii="Times New Roman" w:hAnsi="Times New Roman" w:cs="Times New Roman"/>
-          <w:sz w:val="24"/>
-          <w:szCs w:val="24"/>
-        </w:rPr>
-        <w:t xml:space="preserve"> modeling language with the main aim to define a standard way to visualize the way a system has been designed. (site - </w:t>
+        <w:t xml:space="preserve">Repository – </w:t>
+      </w:r>
+      <w:r>
+        <w:rPr>
+          <w:rFonts w:ascii="Times New Roman" w:hAnsi="Times New Roman" w:cs="Times New Roman"/>
+          <w:sz w:val="24"/>
+          <w:szCs w:val="24"/>
+        </w:rPr>
+        <w:t>specialized storage systems designed to manage source code and other software development assets. They are active, intelligent systems that track every change, coordinate collaboration between developers, and maintain the entire history of your project.</w:t>
+      </w:r>
+    </w:p>
+    <w:p>
+      <w:pPr>
+        <w:spacing w:line="480" w:lineRule="auto"/>
+        <w:rPr>
+          <w:rFonts w:ascii="Times New Roman" w:hAnsi="Times New Roman" w:cs="Times New Roman"/>
+          <w:sz w:val="24"/>
+          <w:szCs w:val="24"/>
+        </w:rPr>
+      </w:pPr>
+      <w:r>
+        <w:rPr>
+          <w:rFonts w:ascii="Times New Roman" w:hAnsi="Times New Roman" w:cs="Times New Roman"/>
+          <w:b/>
+          <w:bCs/>
+          <w:sz w:val="24"/>
+          <w:szCs w:val="24"/>
+        </w:rPr>
+        <w:t xml:space="preserve">Server – </w:t>
+      </w:r>
+      <w:r>
+        <w:rPr>
+          <w:rFonts w:ascii="Times New Roman" w:hAnsi="Times New Roman" w:cs="Times New Roman"/>
+          <w:sz w:val="24"/>
+          <w:szCs w:val="24"/>
+        </w:rPr>
+        <w:t>A computer that provides information to other computers called “clients” on a computer network. Servers can provide various functionalities, often called “services</w:t>
+      </w:r>
+      <w:r>
+        <w:rPr>
+          <w:rFonts w:ascii="Times New Roman" w:hAnsi="Times New Roman" w:cs="Times New Roman"/>
+          <w:sz w:val="24"/>
+          <w:szCs w:val="24"/>
+        </w:rPr>
+        <w:t>,</w:t>
+      </w:r>
+      <w:r>
+        <w:rPr>
+          <w:rFonts w:ascii="Times New Roman" w:hAnsi="Times New Roman" w:cs="Times New Roman"/>
+          <w:sz w:val="24"/>
+          <w:szCs w:val="24"/>
+        </w:rPr>
+        <w:t xml:space="preserve">” such as sharing data or resources among multiple clients of performing computations for a client. </w:t>
+      </w:r>
+    </w:p>
+    <w:p>
+      <w:pPr>
+        <w:spacing w:line="480" w:lineRule="auto"/>
+        <w:rPr>
+          <w:rFonts w:ascii="Times New Roman" w:hAnsi="Times New Roman" w:cs="Times New Roman"/>
+          <w:sz w:val="24"/>
+          <w:szCs w:val="24"/>
+        </w:rPr>
+      </w:pPr>
+      <w:r>
+        <w:rPr>
+          <w:rFonts w:ascii="Times New Roman" w:hAnsi="Times New Roman" w:cs="Times New Roman"/>
+          <w:b/>
+          <w:bCs/>
+          <w:sz w:val="24"/>
+          <w:szCs w:val="24"/>
+        </w:rPr>
+        <w:t xml:space="preserve">Ticket – </w:t>
+      </w:r>
+      <w:r>
+        <w:rPr>
+          <w:rFonts w:ascii="Times New Roman" w:hAnsi="Times New Roman" w:cs="Times New Roman"/>
+          <w:sz w:val="24"/>
+          <w:szCs w:val="24"/>
+        </w:rPr>
+        <w:t>A ticket is a special document or record that represents an incident, alert, request, or event that requires action</w:t>
+      </w:r>
+    </w:p>
+    <w:p>
+      <w:pPr>
+        <w:spacing w:line="480" w:lineRule="auto"/>
+        <w:rPr>
+          <w:rFonts w:ascii="Times New Roman" w:hAnsi="Times New Roman" w:cs="Times New Roman"/>
+          <w:sz w:val="24"/>
+          <w:szCs w:val="24"/>
+        </w:rPr>
+      </w:pPr>
+      <w:r>
+        <w:rPr>
+          <w:rFonts w:ascii="Times New Roman" w:hAnsi="Times New Roman" w:cs="Times New Roman"/>
+          <w:b/>
+          <w:bCs/>
+          <w:sz w:val="24"/>
+          <w:szCs w:val="24"/>
+        </w:rPr>
+        <w:t xml:space="preserve">Ticketing System (Ticketing Party) – </w:t>
+      </w:r>
+      <w:r>
+        <w:rPr>
+          <w:rFonts w:ascii="Times New Roman" w:hAnsi="Times New Roman" w:cs="Times New Roman"/>
+          <w:sz w:val="24"/>
+          <w:szCs w:val="24"/>
+        </w:rPr>
+        <w:t>a tool that organizes requests and automates service requests.</w:t>
+      </w:r>
+    </w:p>
+    <w:p>
+      <w:pPr>
+        <w:spacing w:line="480" w:lineRule="auto"/>
+        <w:rPr>
+          <w:rFonts w:ascii="Times New Roman" w:hAnsi="Times New Roman" w:cs="Times New Roman"/>
+          <w:sz w:val="24"/>
+          <w:szCs w:val="24"/>
+        </w:rPr>
+      </w:pPr>
+      <w:r>
+        <w:rPr>
+          <w:rFonts w:ascii="Times New Roman" w:hAnsi="Times New Roman" w:cs="Times New Roman"/>
+          <w:b/>
+          <w:bCs/>
+          <w:sz w:val="24"/>
+          <w:szCs w:val="24"/>
+        </w:rPr>
+        <w:lastRenderedPageBreak/>
+        <w:t xml:space="preserve">UML – </w:t>
+      </w:r>
+      <w:r>
+        <w:rPr>
+          <w:rFonts w:ascii="Times New Roman" w:hAnsi="Times New Roman" w:cs="Times New Roman"/>
+          <w:sz w:val="24"/>
+          <w:szCs w:val="24"/>
+        </w:rPr>
+        <w:t xml:space="preserve">Unified Model Language (UML) is a general-purpose modeling language with the main aim to define a standard way to visualize the way a system has been designed. (site - </w:t>
       </w:r>
       <w:hyperlink r:id="rId22" w:history="1">
         <w:r>
@@ -11283,25 +11487,242 @@
         </w:rPr>
         <w:br/>
       </w:r>
-      <w:r>
-        <w:rPr>
-          <w:rFonts w:ascii="Times New Roman" w:hAnsi="Times New Roman" w:cs="Times New Roman"/>
-          <w:b/>
-          <w:bCs/>
-          <w:sz w:val="24"/>
-          <w:szCs w:val="24"/>
-        </w:rPr>
-        <w:t xml:space="preserve">Front-End </w:t>
-      </w:r>
-      <w:r>
-        <w:rPr>
-          <w:rFonts w:ascii="Times New Roman" w:hAnsi="Times New Roman" w:cs="Times New Roman"/>
-          <w:b/>
-          <w:bCs/>
-          <w:sz w:val="24"/>
-          <w:szCs w:val="24"/>
-        </w:rPr>
-        <w:t>–</w:t>
+    </w:p>
+    <w:p>
+      <w:pPr>
+        <w:spacing w:line="480" w:lineRule="auto"/>
+        <w:rPr>
+          <w:rFonts w:ascii="Times New Roman" w:hAnsi="Times New Roman" w:cs="Times New Roman"/>
+          <w:b/>
+          <w:bCs/>
+          <w:sz w:val="24"/>
+          <w:szCs w:val="24"/>
+        </w:rPr>
+      </w:pPr>
+    </w:p>
+    <w:p>
+      <w:pPr>
+        <w:spacing w:line="480" w:lineRule="auto"/>
+        <w:rPr>
+          <w:rFonts w:ascii="Times New Roman" w:hAnsi="Times New Roman" w:cs="Times New Roman"/>
+          <w:b/>
+          <w:bCs/>
+          <w:sz w:val="24"/>
+          <w:szCs w:val="24"/>
+        </w:rPr>
+      </w:pPr>
+    </w:p>
+    <w:p>
+      <w:pPr>
+        <w:spacing w:line="480" w:lineRule="auto"/>
+        <w:rPr>
+          <w:rFonts w:ascii="Times New Roman" w:hAnsi="Times New Roman" w:cs="Times New Roman"/>
+          <w:b/>
+          <w:bCs/>
+          <w:sz w:val="24"/>
+          <w:szCs w:val="24"/>
+          <w:u w:val="single"/>
+        </w:rPr>
+      </w:pPr>
+    </w:p>
+    <w:p>
+      <w:pPr>
+        <w:spacing w:line="480" w:lineRule="auto"/>
+        <w:rPr>
+          <w:rFonts w:ascii="Times New Roman" w:hAnsi="Times New Roman" w:cs="Times New Roman"/>
+          <w:b/>
+          <w:bCs/>
+          <w:sz w:val="24"/>
+          <w:szCs w:val="24"/>
+          <w:u w:val="single"/>
+        </w:rPr>
+      </w:pPr>
+    </w:p>
+    <w:p>
+      <w:pPr>
+        <w:spacing w:line="480" w:lineRule="auto"/>
+        <w:rPr>
+          <w:rFonts w:ascii="Times New Roman" w:hAnsi="Times New Roman" w:cs="Times New Roman"/>
+          <w:b/>
+          <w:bCs/>
+          <w:sz w:val="24"/>
+          <w:szCs w:val="24"/>
+          <w:u w:val="single"/>
+        </w:rPr>
+      </w:pPr>
+    </w:p>
+    <w:p>
+      <w:pPr>
+        <w:spacing w:line="480" w:lineRule="auto"/>
+        <w:rPr>
+          <w:rFonts w:ascii="Times New Roman" w:hAnsi="Times New Roman" w:cs="Times New Roman"/>
+          <w:b/>
+          <w:bCs/>
+          <w:sz w:val="24"/>
+          <w:szCs w:val="24"/>
+          <w:u w:val="single"/>
+        </w:rPr>
+      </w:pPr>
+    </w:p>
+    <w:p>
+      <w:pPr>
+        <w:spacing w:line="480" w:lineRule="auto"/>
+        <w:rPr>
+          <w:rFonts w:ascii="Times New Roman" w:hAnsi="Times New Roman" w:cs="Times New Roman"/>
+          <w:b/>
+          <w:bCs/>
+          <w:sz w:val="24"/>
+          <w:szCs w:val="24"/>
+          <w:u w:val="single"/>
+        </w:rPr>
+      </w:pPr>
+    </w:p>
+    <w:p>
+      <w:pPr>
+        <w:spacing w:line="480" w:lineRule="auto"/>
+        <w:rPr>
+          <w:rFonts w:ascii="Times New Roman" w:hAnsi="Times New Roman" w:cs="Times New Roman"/>
+          <w:b/>
+          <w:bCs/>
+          <w:sz w:val="24"/>
+          <w:szCs w:val="24"/>
+          <w:u w:val="single"/>
+        </w:rPr>
+      </w:pPr>
+    </w:p>
+    <w:p>
+      <w:pPr>
+        <w:spacing w:line="480" w:lineRule="auto"/>
+        <w:rPr>
+          <w:rFonts w:ascii="Times New Roman" w:hAnsi="Times New Roman" w:cs="Times New Roman"/>
+          <w:b/>
+          <w:bCs/>
+          <w:sz w:val="24"/>
+          <w:szCs w:val="24"/>
+          <w:u w:val="single"/>
+        </w:rPr>
+      </w:pPr>
+    </w:p>
+    <w:p>
+      <w:pPr>
+        <w:spacing w:line="480" w:lineRule="auto"/>
+        <w:rPr>
+          <w:rFonts w:ascii="Times New Roman" w:hAnsi="Times New Roman" w:cs="Times New Roman"/>
+          <w:b/>
+          <w:bCs/>
+          <w:sz w:val="24"/>
+          <w:szCs w:val="24"/>
+          <w:u w:val="single"/>
+        </w:rPr>
+      </w:pPr>
+    </w:p>
+    <w:p>
+      <w:pPr>
+        <w:spacing w:line="480" w:lineRule="auto"/>
+        <w:rPr>
+          <w:rFonts w:ascii="Times New Roman" w:hAnsi="Times New Roman" w:cs="Times New Roman"/>
+          <w:b/>
+          <w:bCs/>
+          <w:sz w:val="24"/>
+          <w:szCs w:val="24"/>
+          <w:u w:val="single"/>
+        </w:rPr>
+      </w:pPr>
+    </w:p>
+    <w:p>
+      <w:pPr>
+        <w:pStyle w:val="Heading1"/>
+        <w:spacing w:line="480" w:lineRule="auto"/>
+        <w:rPr>
+          <w:rFonts w:ascii="Times New Roman" w:hAnsi="Times New Roman" w:cs="Times New Roman"/>
+          <w:b/>
+          <w:bCs/>
+          <w:color w:val="auto"/>
+          <w:sz w:val="24"/>
+          <w:szCs w:val="24"/>
+          <w:u w:val="single"/>
+        </w:rPr>
+      </w:pPr>
+      <w:bookmarkStart w:id="16" w:name="_Toc211512524"/>
+      <w:r>
+        <w:rPr>
+          <w:rFonts w:ascii="Times New Roman" w:hAnsi="Times New Roman" w:cs="Times New Roman"/>
+          <w:b/>
+          <w:bCs/>
+          <w:color w:val="auto"/>
+          <w:sz w:val="24"/>
+          <w:szCs w:val="24"/>
+          <w:u w:val="single"/>
+        </w:rPr>
+        <w:t>Appendix I</w:t>
+      </w:r>
+      <w:r>
+        <w:rPr>
+          <w:rFonts w:ascii="Times New Roman" w:hAnsi="Times New Roman" w:cs="Times New Roman"/>
+          <w:b/>
+          <w:bCs/>
+          <w:color w:val="auto"/>
+          <w:sz w:val="24"/>
+          <w:szCs w:val="24"/>
+          <w:u w:val="single"/>
+        </w:rPr>
+        <w:t>I</w:t>
+      </w:r>
+      <w:r>
+        <w:rPr>
+          <w:rFonts w:ascii="Times New Roman" w:hAnsi="Times New Roman" w:cs="Times New Roman"/>
+          <w:b/>
+          <w:bCs/>
+          <w:color w:val="auto"/>
+          <w:sz w:val="24"/>
+          <w:szCs w:val="24"/>
+          <w:u w:val="single"/>
+        </w:rPr>
+        <w:t>: Te</w:t>
+      </w:r>
+      <w:r>
+        <w:rPr>
+          <w:rFonts w:ascii="Times New Roman" w:hAnsi="Times New Roman" w:cs="Times New Roman"/>
+          <w:b/>
+          <w:bCs/>
+          <w:color w:val="auto"/>
+          <w:sz w:val="24"/>
+          <w:szCs w:val="24"/>
+          <w:u w:val="single"/>
+        </w:rPr>
+        <w:t>am Detail</w:t>
+      </w:r>
+      <w:r>
+        <w:rPr>
+          <w:rFonts w:ascii="Times New Roman" w:hAnsi="Times New Roman" w:cs="Times New Roman"/>
+          <w:b/>
+          <w:bCs/>
+          <w:color w:val="auto"/>
+          <w:sz w:val="24"/>
+          <w:szCs w:val="24"/>
+          <w:u w:val="single"/>
+        </w:rPr>
+        <w:t>s</w:t>
+      </w:r>
+      <w:bookmarkEnd w:id="16"/>
+    </w:p>
+    <w:p>
+      <w:pPr>
+        <w:spacing w:line="480" w:lineRule="auto"/>
+        <w:ind w:firstLine="720"/>
+        <w:rPr>
+          <w:rFonts w:ascii="Times New Roman" w:hAnsi="Times New Roman" w:cs="Times New Roman"/>
+          <w:sz w:val="24"/>
+          <w:szCs w:val="24"/>
+        </w:rPr>
+      </w:pPr>
+      <w:r>
+        <w:rPr>
+          <w:rFonts w:ascii="Times New Roman" w:hAnsi="Times New Roman" w:cs="Times New Roman"/>
+          <w:sz w:val="24"/>
+          <w:szCs w:val="24"/>
+        </w:rPr>
+        <w:t>This requirement document was developed</w:t>
       </w:r>
       <w:r>
         <w:rPr>
@@ -11317,15 +11738,103 @@
           <w:sz w:val="24"/>
           <w:szCs w:val="24"/>
         </w:rPr>
-        <w:t xml:space="preserve">In software development, </w:t>
-      </w:r>
-      <w:r>
-        <w:rPr>
-          <w:rFonts w:ascii="Times New Roman" w:hAnsi="Times New Roman" w:cs="Times New Roman"/>
-          <w:sz w:val="24"/>
-          <w:szCs w:val="24"/>
-        </w:rPr>
-        <w:t xml:space="preserve">front-end refers to the presentation layer that users </w:t>
+        <w:t>through</w:t>
+      </w:r>
+      <w:r>
+        <w:rPr>
+          <w:rFonts w:ascii="Times New Roman" w:hAnsi="Times New Roman" w:cs="Times New Roman"/>
+          <w:sz w:val="24"/>
+          <w:szCs w:val="24"/>
+        </w:rPr>
+        <w:t xml:space="preserve"> the </w:t>
+      </w:r>
+      <w:r>
+        <w:rPr>
+          <w:rFonts w:ascii="Times New Roman" w:hAnsi="Times New Roman" w:cs="Times New Roman"/>
+          <w:sz w:val="24"/>
+          <w:szCs w:val="24"/>
+        </w:rPr>
+        <w:t>collaboration</w:t>
+      </w:r>
+      <w:r>
+        <w:rPr>
+          <w:rFonts w:ascii="Times New Roman" w:hAnsi="Times New Roman" w:cs="Times New Roman"/>
+          <w:sz w:val="24"/>
+          <w:szCs w:val="24"/>
+        </w:rPr>
+        <w:t xml:space="preserve"> of all team members of group </w:t>
+      </w:r>
+      <w:r>
+        <w:rPr>
+          <w:rFonts w:ascii="Times New Roman" w:hAnsi="Times New Roman" w:cs="Times New Roman"/>
+          <w:sz w:val="24"/>
+          <w:szCs w:val="24"/>
+        </w:rPr>
+        <w:t xml:space="preserve">2, </w:t>
+      </w:r>
+      <w:r>
+        <w:rPr>
+          <w:rFonts w:ascii="Times New Roman" w:hAnsi="Times New Roman" w:cs="Times New Roman"/>
+          <w:sz w:val="24"/>
+          <w:szCs w:val="24"/>
+        </w:rPr>
+        <w:t>under the leadership of Margo Bonal</w:t>
+      </w:r>
+      <w:r>
+        <w:rPr>
+          <w:rFonts w:ascii="Times New Roman" w:hAnsi="Times New Roman" w:cs="Times New Roman"/>
+          <w:sz w:val="24"/>
+          <w:szCs w:val="24"/>
+        </w:rPr>
+        <w:t xml:space="preserve">. The document </w:t>
+      </w:r>
+      <w:r>
+        <w:rPr>
+          <w:rFonts w:ascii="Times New Roman" w:hAnsi="Times New Roman" w:cs="Times New Roman"/>
+          <w:sz w:val="24"/>
+          <w:szCs w:val="24"/>
+        </w:rPr>
+        <w:t xml:space="preserve">was made with the combined efforts of the entire team over the course of the </w:t>
+      </w:r>
+      <w:r>
+        <w:rPr>
+          <w:rFonts w:ascii="Times New Roman" w:hAnsi="Times New Roman" w:cs="Times New Roman"/>
+          <w:sz w:val="24"/>
+          <w:szCs w:val="24"/>
+        </w:rPr>
+        <w:t>p</w:t>
+      </w:r>
+      <w:r>
+        <w:rPr>
+          <w:rFonts w:ascii="Times New Roman" w:hAnsi="Times New Roman" w:cs="Times New Roman"/>
+          <w:sz w:val="24"/>
+          <w:szCs w:val="24"/>
+        </w:rPr>
+        <w:t>roject timeline</w:t>
+      </w:r>
+      <w:r>
+        <w:rPr>
+          <w:rFonts w:ascii="Times New Roman" w:hAnsi="Times New Roman" w:cs="Times New Roman"/>
+          <w:sz w:val="24"/>
+          <w:szCs w:val="24"/>
+        </w:rPr>
+        <w:t>.</w:t>
+      </w:r>
+      <w:r>
+        <w:rPr>
+          <w:rFonts w:ascii="Times New Roman" w:hAnsi="Times New Roman" w:cs="Times New Roman"/>
+          <w:sz w:val="24"/>
+          <w:szCs w:val="24"/>
+        </w:rPr>
+        <w:t xml:space="preserve"> </w:t>
+      </w:r>
+      <w:r>
+        <w:rPr>
+          <w:rFonts w:ascii="Times New Roman" w:hAnsi="Times New Roman" w:cs="Times New Roman"/>
+          <w:sz w:val="24"/>
+          <w:szCs w:val="24"/>
+        </w:rPr>
+        <w:t xml:space="preserve">While each member </w:t>
       </w:r>
       <w:r>
         <w:rPr>
@@ -11334,479 +11843,7 @@
           <w:szCs w:val="24"/>
         </w:rPr>
         <w:lastRenderedPageBreak/>
-        <w:t>interact with.</w:t>
-      </w:r>
-      <w:r>
-        <w:rPr>
-          <w:rFonts w:ascii="Times New Roman" w:hAnsi="Times New Roman" w:cs="Times New Roman"/>
-          <w:sz w:val="24"/>
-          <w:szCs w:val="24"/>
-        </w:rPr>
-        <w:t xml:space="preserve"> Front</w:t>
-      </w:r>
-      <w:r>
-        <w:rPr>
-          <w:rFonts w:ascii="Times New Roman" w:hAnsi="Times New Roman" w:cs="Times New Roman"/>
-          <w:sz w:val="24"/>
-          <w:szCs w:val="24"/>
-        </w:rPr>
-        <w:t>-end developers ensure that visitors can easily interact with and navigate sites by using programming languages, design skills, and other tools</w:t>
-      </w:r>
-    </w:p>
-    <w:p>
-      <w:pPr>
-        <w:spacing w:line="480" w:lineRule="auto"/>
-        <w:rPr>
-          <w:rFonts w:ascii="Times New Roman" w:hAnsi="Times New Roman" w:cs="Times New Roman"/>
-          <w:sz w:val="24"/>
-          <w:szCs w:val="24"/>
-        </w:rPr>
-      </w:pPr>
-      <w:r>
-        <w:rPr>
-          <w:rFonts w:ascii="Times New Roman" w:hAnsi="Times New Roman" w:cs="Times New Roman"/>
-          <w:b/>
-          <w:bCs/>
-          <w:sz w:val="24"/>
-          <w:szCs w:val="24"/>
-        </w:rPr>
-        <w:t xml:space="preserve">Back-End </w:t>
-      </w:r>
-      <w:r>
-        <w:rPr>
-          <w:rFonts w:ascii="Times New Roman" w:hAnsi="Times New Roman" w:cs="Times New Roman"/>
-          <w:b/>
-          <w:bCs/>
-          <w:sz w:val="24"/>
-          <w:szCs w:val="24"/>
-        </w:rPr>
-        <w:t>–</w:t>
-      </w:r>
-      <w:r>
-        <w:rPr>
-          <w:rFonts w:ascii="Times New Roman" w:hAnsi="Times New Roman" w:cs="Times New Roman"/>
-          <w:sz w:val="24"/>
-          <w:szCs w:val="24"/>
-        </w:rPr>
-        <w:t xml:space="preserve"> </w:t>
-      </w:r>
-      <w:r>
-        <w:rPr>
-          <w:rFonts w:ascii="Times New Roman" w:hAnsi="Times New Roman" w:cs="Times New Roman"/>
-          <w:sz w:val="24"/>
-          <w:szCs w:val="24"/>
-        </w:rPr>
-        <w:t xml:space="preserve">In software development, back-end refers to the data management and processing behind the scenes. Back-end developers </w:t>
-      </w:r>
-      <w:r>
-        <w:rPr>
-          <w:rFonts w:ascii="Times New Roman" w:hAnsi="Times New Roman" w:cs="Times New Roman"/>
-          <w:sz w:val="24"/>
-          <w:szCs w:val="24"/>
-        </w:rPr>
-        <w:t>focus on the server side of websites. They use technical skills to perform the behind-the-scenes work that creates a website’s structure and overall functionality, allowing a site’s front-end to exist.</w:t>
-      </w:r>
-    </w:p>
-    <w:p>
-      <w:pPr>
-        <w:spacing w:line="480" w:lineRule="auto"/>
-        <w:rPr>
-          <w:rFonts w:ascii="Times New Roman" w:hAnsi="Times New Roman" w:cs="Times New Roman"/>
-          <w:sz w:val="24"/>
-          <w:szCs w:val="24"/>
-        </w:rPr>
-      </w:pPr>
-      <w:r>
-        <w:rPr>
-          <w:rFonts w:ascii="Times New Roman" w:hAnsi="Times New Roman" w:cs="Times New Roman"/>
-          <w:b/>
-          <w:bCs/>
-          <w:sz w:val="24"/>
-          <w:szCs w:val="24"/>
-        </w:rPr>
-        <w:t xml:space="preserve">Server – </w:t>
-      </w:r>
-      <w:r>
-        <w:rPr>
-          <w:rFonts w:ascii="Times New Roman" w:hAnsi="Times New Roman" w:cs="Times New Roman"/>
-          <w:sz w:val="24"/>
-          <w:szCs w:val="24"/>
-        </w:rPr>
-        <w:t xml:space="preserve">A computer that provides information to other computers called “clients” on a computer network. Servers can provide various functionalities, often </w:t>
-      </w:r>
-      <w:r>
-        <w:rPr>
-          <w:rFonts w:ascii="Times New Roman" w:hAnsi="Times New Roman" w:cs="Times New Roman"/>
-          <w:sz w:val="24"/>
-          <w:szCs w:val="24"/>
-        </w:rPr>
-        <w:t>called “services</w:t>
-      </w:r>
-      <w:r>
-        <w:rPr>
-          <w:rFonts w:ascii="Times New Roman" w:hAnsi="Times New Roman" w:cs="Times New Roman"/>
-          <w:sz w:val="24"/>
-          <w:szCs w:val="24"/>
-        </w:rPr>
-        <w:t>,</w:t>
-      </w:r>
-      <w:r>
-        <w:rPr>
-          <w:rFonts w:ascii="Times New Roman" w:hAnsi="Times New Roman" w:cs="Times New Roman"/>
-          <w:sz w:val="24"/>
-          <w:szCs w:val="24"/>
-        </w:rPr>
-        <w:t xml:space="preserve">” such as sharing data or resources among multiple clients of performing computations for a client. </w:t>
-      </w:r>
-    </w:p>
-    <w:p>
-      <w:pPr>
-        <w:spacing w:line="480" w:lineRule="auto"/>
-        <w:rPr>
-          <w:rFonts w:ascii="Times New Roman" w:hAnsi="Times New Roman" w:cs="Times New Roman"/>
-          <w:b/>
-          <w:bCs/>
-          <w:sz w:val="24"/>
-          <w:szCs w:val="24"/>
-        </w:rPr>
-      </w:pPr>
-    </w:p>
-    <w:p>
-      <w:pPr>
-        <w:spacing w:line="480" w:lineRule="auto"/>
-        <w:rPr>
-          <w:rFonts w:ascii="Times New Roman" w:hAnsi="Times New Roman" w:cs="Times New Roman"/>
-          <w:b/>
-          <w:bCs/>
-          <w:sz w:val="24"/>
-          <w:szCs w:val="24"/>
-        </w:rPr>
-      </w:pPr>
-    </w:p>
-    <w:p>
-      <w:pPr>
-        <w:spacing w:line="480" w:lineRule="auto"/>
-        <w:rPr>
-          <w:rFonts w:ascii="Times New Roman" w:hAnsi="Times New Roman" w:cs="Times New Roman"/>
-          <w:b/>
-          <w:bCs/>
-          <w:sz w:val="24"/>
-          <w:szCs w:val="24"/>
-          <w:u w:val="single"/>
-        </w:rPr>
-      </w:pPr>
-    </w:p>
-    <w:p>
-      <w:pPr>
-        <w:spacing w:line="480" w:lineRule="auto"/>
-        <w:rPr>
-          <w:rFonts w:ascii="Times New Roman" w:hAnsi="Times New Roman" w:cs="Times New Roman"/>
-          <w:b/>
-          <w:bCs/>
-          <w:sz w:val="24"/>
-          <w:szCs w:val="24"/>
-          <w:u w:val="single"/>
-        </w:rPr>
-      </w:pPr>
-    </w:p>
-    <w:p>
-      <w:pPr>
-        <w:spacing w:line="480" w:lineRule="auto"/>
-        <w:rPr>
-          <w:rFonts w:ascii="Times New Roman" w:hAnsi="Times New Roman" w:cs="Times New Roman"/>
-          <w:b/>
-          <w:bCs/>
-          <w:sz w:val="24"/>
-          <w:szCs w:val="24"/>
-          <w:u w:val="single"/>
-        </w:rPr>
-      </w:pPr>
-    </w:p>
-    <w:p>
-      <w:pPr>
-        <w:spacing w:line="480" w:lineRule="auto"/>
-        <w:rPr>
-          <w:rFonts w:ascii="Times New Roman" w:hAnsi="Times New Roman" w:cs="Times New Roman"/>
-          <w:b/>
-          <w:bCs/>
-          <w:sz w:val="24"/>
-          <w:szCs w:val="24"/>
-          <w:u w:val="single"/>
-        </w:rPr>
-      </w:pPr>
-    </w:p>
-    <w:p>
-      <w:pPr>
-        <w:spacing w:line="480" w:lineRule="auto"/>
-        <w:rPr>
-          <w:rFonts w:ascii="Times New Roman" w:hAnsi="Times New Roman" w:cs="Times New Roman"/>
-          <w:b/>
-          <w:bCs/>
-          <w:sz w:val="24"/>
-          <w:szCs w:val="24"/>
-          <w:u w:val="single"/>
-        </w:rPr>
-      </w:pPr>
-    </w:p>
-    <w:p>
-      <w:pPr>
-        <w:spacing w:line="480" w:lineRule="auto"/>
-        <w:rPr>
-          <w:rFonts w:ascii="Times New Roman" w:hAnsi="Times New Roman" w:cs="Times New Roman"/>
-          <w:b/>
-          <w:bCs/>
-          <w:sz w:val="24"/>
-          <w:szCs w:val="24"/>
-          <w:u w:val="single"/>
-        </w:rPr>
-      </w:pPr>
-    </w:p>
-    <w:p>
-      <w:pPr>
-        <w:spacing w:line="480" w:lineRule="auto"/>
-        <w:rPr>
-          <w:rFonts w:ascii="Times New Roman" w:hAnsi="Times New Roman" w:cs="Times New Roman"/>
-          <w:b/>
-          <w:bCs/>
-          <w:sz w:val="24"/>
-          <w:szCs w:val="24"/>
-          <w:u w:val="single"/>
-        </w:rPr>
-      </w:pPr>
-    </w:p>
-    <w:p>
-      <w:pPr>
-        <w:spacing w:line="480" w:lineRule="auto"/>
-        <w:rPr>
-          <w:rFonts w:ascii="Times New Roman" w:hAnsi="Times New Roman" w:cs="Times New Roman"/>
-          <w:b/>
-          <w:bCs/>
-          <w:sz w:val="24"/>
-          <w:szCs w:val="24"/>
-          <w:u w:val="single"/>
-        </w:rPr>
-      </w:pPr>
-    </w:p>
-    <w:p>
-      <w:pPr>
-        <w:spacing w:line="480" w:lineRule="auto"/>
-        <w:rPr>
-          <w:rFonts w:ascii="Times New Roman" w:hAnsi="Times New Roman" w:cs="Times New Roman"/>
-          <w:b/>
-          <w:bCs/>
-          <w:sz w:val="24"/>
-          <w:szCs w:val="24"/>
-          <w:u w:val="single"/>
-        </w:rPr>
-      </w:pPr>
-    </w:p>
-    <w:p>
-      <w:pPr>
-        <w:pStyle w:val="Heading1"/>
-        <w:spacing w:line="480" w:lineRule="auto"/>
-        <w:rPr>
-          <w:rFonts w:ascii="Times New Roman" w:hAnsi="Times New Roman" w:cs="Times New Roman"/>
-          <w:b/>
-          <w:bCs/>
-          <w:color w:val="auto"/>
-          <w:sz w:val="24"/>
-          <w:szCs w:val="24"/>
-          <w:u w:val="single"/>
-        </w:rPr>
-      </w:pPr>
-      <w:bookmarkStart w:id="16" w:name="_Toc211512524"/>
-      <w:r>
-        <w:rPr>
-          <w:rFonts w:ascii="Times New Roman" w:hAnsi="Times New Roman" w:cs="Times New Roman"/>
-          <w:b/>
-          <w:bCs/>
-          <w:color w:val="auto"/>
-          <w:sz w:val="24"/>
-          <w:szCs w:val="24"/>
-          <w:u w:val="single"/>
-        </w:rPr>
-        <w:lastRenderedPageBreak/>
-        <w:t>Appendix I</w:t>
-      </w:r>
-      <w:r>
-        <w:rPr>
-          <w:rFonts w:ascii="Times New Roman" w:hAnsi="Times New Roman" w:cs="Times New Roman"/>
-          <w:b/>
-          <w:bCs/>
-          <w:color w:val="auto"/>
-          <w:sz w:val="24"/>
-          <w:szCs w:val="24"/>
-          <w:u w:val="single"/>
-        </w:rPr>
-        <w:t>I</w:t>
-      </w:r>
-      <w:r>
-        <w:rPr>
-          <w:rFonts w:ascii="Times New Roman" w:hAnsi="Times New Roman" w:cs="Times New Roman"/>
-          <w:b/>
-          <w:bCs/>
-          <w:color w:val="auto"/>
-          <w:sz w:val="24"/>
-          <w:szCs w:val="24"/>
-          <w:u w:val="single"/>
-        </w:rPr>
-        <w:t>: Te</w:t>
-      </w:r>
-      <w:r>
-        <w:rPr>
-          <w:rFonts w:ascii="Times New Roman" w:hAnsi="Times New Roman" w:cs="Times New Roman"/>
-          <w:b/>
-          <w:bCs/>
-          <w:color w:val="auto"/>
-          <w:sz w:val="24"/>
-          <w:szCs w:val="24"/>
-          <w:u w:val="single"/>
-        </w:rPr>
-        <w:t>am Detail</w:t>
-      </w:r>
-      <w:r>
-        <w:rPr>
-          <w:rFonts w:ascii="Times New Roman" w:hAnsi="Times New Roman" w:cs="Times New Roman"/>
-          <w:b/>
-          <w:bCs/>
-          <w:color w:val="auto"/>
-          <w:sz w:val="24"/>
-          <w:szCs w:val="24"/>
-          <w:u w:val="single"/>
-        </w:rPr>
-        <w:t>s</w:t>
-      </w:r>
-      <w:bookmarkEnd w:id="16"/>
-    </w:p>
-    <w:p>
-      <w:pPr>
-        <w:spacing w:line="480" w:lineRule="auto"/>
-        <w:ind w:firstLine="720"/>
-        <w:rPr>
-          <w:rFonts w:ascii="Times New Roman" w:hAnsi="Times New Roman" w:cs="Times New Roman"/>
-          <w:sz w:val="24"/>
-          <w:szCs w:val="24"/>
-        </w:rPr>
-      </w:pPr>
-      <w:r>
-        <w:rPr>
-          <w:rFonts w:ascii="Times New Roman" w:hAnsi="Times New Roman" w:cs="Times New Roman"/>
-          <w:sz w:val="24"/>
-          <w:szCs w:val="24"/>
-        </w:rPr>
-        <w:t>This requirement document was developed</w:t>
-      </w:r>
-      <w:r>
-        <w:rPr>
-          <w:rFonts w:ascii="Times New Roman" w:hAnsi="Times New Roman" w:cs="Times New Roman"/>
-          <w:sz w:val="24"/>
-          <w:szCs w:val="24"/>
-        </w:rPr>
-        <w:t xml:space="preserve"> </w:t>
-      </w:r>
-      <w:r>
-        <w:rPr>
-          <w:rFonts w:ascii="Times New Roman" w:hAnsi="Times New Roman" w:cs="Times New Roman"/>
-          <w:sz w:val="24"/>
-          <w:szCs w:val="24"/>
-        </w:rPr>
-        <w:t>through</w:t>
-      </w:r>
-      <w:r>
-        <w:rPr>
-          <w:rFonts w:ascii="Times New Roman" w:hAnsi="Times New Roman" w:cs="Times New Roman"/>
-          <w:sz w:val="24"/>
-          <w:szCs w:val="24"/>
-        </w:rPr>
-        <w:t xml:space="preserve"> the </w:t>
-      </w:r>
-      <w:r>
-        <w:rPr>
-          <w:rFonts w:ascii="Times New Roman" w:hAnsi="Times New Roman" w:cs="Times New Roman"/>
-          <w:sz w:val="24"/>
-          <w:szCs w:val="24"/>
-        </w:rPr>
-        <w:t>collaboration</w:t>
-      </w:r>
-      <w:r>
-        <w:rPr>
-          <w:rFonts w:ascii="Times New Roman" w:hAnsi="Times New Roman" w:cs="Times New Roman"/>
-          <w:sz w:val="24"/>
-          <w:szCs w:val="24"/>
-        </w:rPr>
-        <w:t xml:space="preserve"> of all team members of group </w:t>
-      </w:r>
-      <w:r>
-        <w:rPr>
-          <w:rFonts w:ascii="Times New Roman" w:hAnsi="Times New Roman" w:cs="Times New Roman"/>
-          <w:sz w:val="24"/>
-          <w:szCs w:val="24"/>
-        </w:rPr>
-        <w:t xml:space="preserve">2, </w:t>
-      </w:r>
-      <w:r>
-        <w:rPr>
-          <w:rFonts w:ascii="Times New Roman" w:hAnsi="Times New Roman" w:cs="Times New Roman"/>
-          <w:sz w:val="24"/>
-          <w:szCs w:val="24"/>
-        </w:rPr>
-        <w:t>under the leadership of Margo Bonal</w:t>
-      </w:r>
-      <w:r>
-        <w:rPr>
-          <w:rFonts w:ascii="Times New Roman" w:hAnsi="Times New Roman" w:cs="Times New Roman"/>
-          <w:sz w:val="24"/>
-          <w:szCs w:val="24"/>
-        </w:rPr>
-        <w:t xml:space="preserve">. The document </w:t>
-      </w:r>
-      <w:r>
-        <w:rPr>
-          <w:rFonts w:ascii="Times New Roman" w:hAnsi="Times New Roman" w:cs="Times New Roman"/>
-          <w:sz w:val="24"/>
-          <w:szCs w:val="24"/>
-        </w:rPr>
-        <w:t xml:space="preserve">was made with the combined efforts of the entire team over the course of the </w:t>
-      </w:r>
-      <w:r>
-        <w:rPr>
-          <w:rFonts w:ascii="Times New Roman" w:hAnsi="Times New Roman" w:cs="Times New Roman"/>
-          <w:sz w:val="24"/>
-          <w:szCs w:val="24"/>
-        </w:rPr>
-        <w:t>p</w:t>
-      </w:r>
-      <w:r>
-        <w:rPr>
-          <w:rFonts w:ascii="Times New Roman" w:hAnsi="Times New Roman" w:cs="Times New Roman"/>
-          <w:sz w:val="24"/>
-          <w:szCs w:val="24"/>
-        </w:rPr>
-        <w:t>roject timeline</w:t>
-      </w:r>
-      <w:r>
-        <w:rPr>
-          <w:rFonts w:ascii="Times New Roman" w:hAnsi="Times New Roman" w:cs="Times New Roman"/>
-          <w:sz w:val="24"/>
-          <w:szCs w:val="24"/>
-        </w:rPr>
-        <w:t>.</w:t>
-      </w:r>
-      <w:r>
-        <w:rPr>
-          <w:rFonts w:ascii="Times New Roman" w:hAnsi="Times New Roman" w:cs="Times New Roman"/>
-          <w:sz w:val="24"/>
-          <w:szCs w:val="24"/>
-        </w:rPr>
-        <w:t xml:space="preserve"> </w:t>
-      </w:r>
-      <w:r>
-        <w:rPr>
-          <w:rFonts w:ascii="Times New Roman" w:hAnsi="Times New Roman" w:cs="Times New Roman"/>
-          <w:sz w:val="24"/>
-          <w:szCs w:val="24"/>
-        </w:rPr>
-        <w:t>While each member contributed across various parts of the document</w:t>
+        <w:t>contributed across various parts of the document</w:t>
       </w:r>
       <w:r>
         <w:rPr>
@@ -12358,7 +12395,6 @@
           <w:szCs w:val="24"/>
           <w:u w:val="single"/>
         </w:rPr>
-        <w:lastRenderedPageBreak/>
         <w:t>Appendix I</w:t>
       </w:r>
       <w:r>
@@ -12555,7 +12591,16 @@
           <w:sz w:val="24"/>
           <w:szCs w:val="24"/>
         </w:rPr>
-        <w:t xml:space="preserve">objectives and collaborative standards established by the team. </w:t>
+        <w:t xml:space="preserve">objectives and </w:t>
+      </w:r>
+      <w:r>
+        <w:rPr>
+          <w:rFonts w:ascii="Times New Roman" w:hAnsi="Times New Roman" w:cs="Times New Roman"/>
+          <w:sz w:val="24"/>
+          <w:szCs w:val="24"/>
+        </w:rPr>
+        <w:lastRenderedPageBreak/>
+        <w:t xml:space="preserve">collaborative standards established by the team. </w:t>
       </w:r>
       <w:r>
         <w:rPr>
@@ -12766,6 +12811,48 @@
           <w:sz w:val="24"/>
           <w:szCs w:val="24"/>
         </w:rPr>
+        <w:drawing>
+          <wp:inline distT="0" distB="0" distL="0" distR="0" wp14:anchorId="0FAC4909" wp14:editId="27ECE59C">
+            <wp:extent cx="1573152" cy="518160"/>
+            <wp:effectExtent l="0" t="0" r="8255" b="0"/>
+            <wp:docPr id="247464871" name="Picture 1" descr="A black text on a white background&#10;&#10;AI-generated content may be incorrect."/>
+            <wp:cNvGraphicFramePr>
+              <a:graphicFrameLocks xmlns:a="http://schemas.openxmlformats.org/drawingml/2006/main" noChangeAspect="1"/>
+            </wp:cNvGraphicFramePr>
+            <a:graphic xmlns:a="http://schemas.openxmlformats.org/drawingml/2006/main">
+              <a:graphicData uri="http://schemas.openxmlformats.org/drawingml/2006/picture">
+                <pic:pic xmlns:pic="http://schemas.openxmlformats.org/drawingml/2006/picture">
+                  <pic:nvPicPr>
+                    <pic:cNvPr id="247464871" name="Picture 1" descr="A black text on a white background&#10;&#10;AI-generated content may be incorrect."/>
+                    <pic:cNvPicPr/>
+                  </pic:nvPicPr>
+                  <pic:blipFill>
+                    <a:blip r:embed="rId26"/>
+                    <a:stretch>
+                      <a:fillRect/>
+                    </a:stretch>
+                  </pic:blipFill>
+                  <pic:spPr>
+                    <a:xfrm>
+                      <a:off x="0" y="0"/>
+                      <a:ext cx="1584903" cy="522030"/>
+                    </a:xfrm>
+                    <a:prstGeom prst="rect">
+                      <a:avLst/>
+                    </a:prstGeom>
+                  </pic:spPr>
+                </pic:pic>
+              </a:graphicData>
+            </a:graphic>
+          </wp:inline>
+        </w:drawing>
+      </w:r>
+      <w:r>
+        <w:rPr>
+          <w:rFonts w:ascii="Times New Roman" w:hAnsi="Times New Roman" w:cs="Times New Roman"/>
+          <w:sz w:val="24"/>
+          <w:szCs w:val="24"/>
+        </w:rPr>
         <w:tab/>
       </w:r>
       <w:r>
@@ -12791,37 +12878,6 @@
           <w:szCs w:val="24"/>
         </w:rPr>
         <w:tab/>
-      </w:r>
-      <w:r>
-        <w:rPr>
-          <w:rFonts w:ascii="Times New Roman" w:hAnsi="Times New Roman" w:cs="Times New Roman"/>
-          <w:sz w:val="24"/>
-          <w:szCs w:val="24"/>
-        </w:rPr>
-        <w:tab/>
-      </w:r>
-      <w:r>
-        <w:rPr>
-          <w:rFonts w:ascii="Times New Roman" w:hAnsi="Times New Roman" w:cs="Times New Roman"/>
-          <w:sz w:val="24"/>
-          <w:szCs w:val="24"/>
-        </w:rPr>
-        <w:tab/>
-      </w:r>
-      <w:r>
-        <w:rPr>
-          <w:rFonts w:ascii="Times New Roman" w:hAnsi="Times New Roman" w:cs="Times New Roman"/>
-          <w:sz w:val="24"/>
-          <w:szCs w:val="24"/>
-        </w:rPr>
-        <w:tab/>
-      </w:r>
-      <w:r>
-        <w:rPr>
-          <w:rFonts w:ascii="Times New Roman" w:hAnsi="Times New Roman" w:cs="Times New Roman"/>
-          <w:sz w:val="24"/>
-          <w:szCs w:val="24"/>
-        </w:rPr>
         <w:t>Date:</w:t>
       </w:r>
       <w:r>
@@ -12902,7 +12958,7 @@
                     <pic:cNvPicPr/>
                   </pic:nvPicPr>
                   <pic:blipFill>
-                    <a:blip r:embed="rId26"/>
+                    <a:blip r:embed="rId27"/>
                     <a:stretch>
                       <a:fillRect/>
                     </a:stretch>
@@ -12984,70 +13040,70 @@
           <w:szCs w:val="24"/>
           <w:u w:val="single"/>
         </w:rPr>
+        <w:t xml:space="preserve">Appendix IV: </w:t>
+      </w:r>
+      <w:r>
+        <w:rPr>
+          <w:rFonts w:ascii="Times New Roman" w:hAnsi="Times New Roman" w:cs="Times New Roman"/>
+          <w:b/>
+          <w:bCs/>
+          <w:sz w:val="24"/>
+          <w:szCs w:val="24"/>
+          <w:u w:val="single"/>
+        </w:rPr>
+        <w:t>Report from Writing Center</w:t>
+      </w:r>
+    </w:p>
+    <w:p>
+      <w:pPr>
+        <w:spacing w:line="480" w:lineRule="auto"/>
+        <w:rPr>
+          <w:rFonts w:ascii="Times New Roman" w:hAnsi="Times New Roman" w:cs="Times New Roman"/>
+          <w:sz w:val="24"/>
+          <w:szCs w:val="24"/>
+        </w:rPr>
+      </w:pPr>
+      <w:r>
+        <w:rPr>
+          <w:rFonts w:ascii="Times New Roman" w:hAnsi="Times New Roman" w:cs="Times New Roman"/>
+          <w:sz w:val="24"/>
+          <w:szCs w:val="24"/>
+        </w:rPr>
+        <w:t>Writing Center Instructor:</w:t>
+      </w:r>
+      <w:r>
+        <w:rPr>
+          <w:rFonts w:ascii="Times New Roman" w:hAnsi="Times New Roman" w:cs="Times New Roman"/>
+          <w:sz w:val="24"/>
+          <w:szCs w:val="24"/>
+        </w:rPr>
+        <w:t xml:space="preserve"> </w:t>
+      </w:r>
+      <w:r>
+        <w:rPr>
+          <w:rFonts w:ascii="Times New Roman" w:hAnsi="Times New Roman" w:cs="Times New Roman"/>
+          <w:sz w:val="24"/>
+          <w:szCs w:val="24"/>
+        </w:rPr>
+        <w:t>Chayse Lizon</w:t>
+      </w:r>
+    </w:p>
+    <w:p>
+      <w:pPr>
+        <w:spacing w:line="480" w:lineRule="auto"/>
+        <w:rPr>
+          <w:rFonts w:ascii="Times New Roman" w:hAnsi="Times New Roman" w:cs="Times New Roman"/>
+          <w:sz w:val="24"/>
+          <w:szCs w:val="24"/>
+        </w:rPr>
+      </w:pPr>
+      <w:r>
+        <w:rPr>
+          <w:rFonts w:ascii="Times New Roman" w:hAnsi="Times New Roman" w:cs="Times New Roman"/>
+          <w:sz w:val="24"/>
+          <w:szCs w:val="24"/>
+        </w:rPr>
         <w:lastRenderedPageBreak/>
-        <w:t xml:space="preserve">Appendix IV: </w:t>
-      </w:r>
-      <w:r>
-        <w:rPr>
-          <w:rFonts w:ascii="Times New Roman" w:hAnsi="Times New Roman" w:cs="Times New Roman"/>
-          <w:b/>
-          <w:bCs/>
-          <w:sz w:val="24"/>
-          <w:szCs w:val="24"/>
-          <w:u w:val="single"/>
-        </w:rPr>
-        <w:t>Report from Writing Center</w:t>
-      </w:r>
-    </w:p>
-    <w:p>
-      <w:pPr>
-        <w:spacing w:line="480" w:lineRule="auto"/>
-        <w:rPr>
-          <w:rFonts w:ascii="Times New Roman" w:hAnsi="Times New Roman" w:cs="Times New Roman"/>
-          <w:sz w:val="24"/>
-          <w:szCs w:val="24"/>
-        </w:rPr>
-      </w:pPr>
-      <w:r>
-        <w:rPr>
-          <w:rFonts w:ascii="Times New Roman" w:hAnsi="Times New Roman" w:cs="Times New Roman"/>
-          <w:sz w:val="24"/>
-          <w:szCs w:val="24"/>
-        </w:rPr>
-        <w:t>Writing Center Instructor:</w:t>
-      </w:r>
-      <w:r>
-        <w:rPr>
-          <w:rFonts w:ascii="Times New Roman" w:hAnsi="Times New Roman" w:cs="Times New Roman"/>
-          <w:sz w:val="24"/>
-          <w:szCs w:val="24"/>
-        </w:rPr>
-        <w:t xml:space="preserve"> </w:t>
-      </w:r>
-      <w:r>
-        <w:rPr>
-          <w:rFonts w:ascii="Times New Roman" w:hAnsi="Times New Roman" w:cs="Times New Roman"/>
-          <w:sz w:val="24"/>
-          <w:szCs w:val="24"/>
-        </w:rPr>
-        <w:t>Chayse Lizon</w:t>
-      </w:r>
-    </w:p>
-    <w:p>
-      <w:pPr>
-        <w:spacing w:line="480" w:lineRule="auto"/>
-        <w:rPr>
-          <w:rFonts w:ascii="Times New Roman" w:hAnsi="Times New Roman" w:cs="Times New Roman"/>
-          <w:sz w:val="24"/>
-          <w:szCs w:val="24"/>
-        </w:rPr>
-      </w:pPr>
-      <w:r>
-        <w:rPr>
-          <w:rFonts w:ascii="Times New Roman" w:hAnsi="Times New Roman" w:cs="Times New Roman"/>
-          <w:sz w:val="24"/>
-          <w:szCs w:val="24"/>
-        </w:rPr>
         <w:t xml:space="preserve">Appointment: </w:t>
       </w:r>
       <w:r>
@@ -13169,7 +13225,7 @@
           <w:sz w:val="24"/>
           <w:szCs w:val="24"/>
         </w:rPr>
-        <w:t xml:space="preserve">I had deleted a few spaces that were unnecessary once the size of the font was changed to 12 point, but I would suggest that if you have a space before one of the sub-titles then you proceed to do that for all of them since sometimes you do it and other times you do not -- this is not the case for the big titles, because your group tends to keep a space between them. Make sure your indentations are the same size, for the abstract they are about 2 indent spaces while </w:t>
+        <w:t xml:space="preserve">I had deleted a few spaces that were unnecessary once the size of the font was changed to 12 point, but I would suggest that if you have a space before one of the sub-titles then you proceed to do that for all of them since sometimes you do it and other times you do not -- this is not the case for the big titles, because your group tends to keep a space between them. Make sure your indentations are the same size, for the abstract they are about 2 indent spaces while everywhere else throughout the paper is just one indent. There were no major misspellings that I have noticed, just check the underlined red portions to make sure everything is grammatically </w:t>
       </w:r>
       <w:r>
         <w:rPr>
@@ -13178,7 +13234,7 @@
           <w:szCs w:val="24"/>
         </w:rPr>
         <w:lastRenderedPageBreak/>
-        <w:t xml:space="preserve">everywhere else throughout the paper is just one indent. There were no major misspellings that I have noticed, just check the underlined red portions to make sure everything is grammatically correct (there are often instances where "the" or "a" should be preceding a word, so make sure those are in agreement). </w:t>
+        <w:t xml:space="preserve">correct (there are often instances where "the" or "a" should be preceding a word, so make sure those are in agreement). </w:t>
       </w:r>
     </w:p>
     <w:p>
@@ -13218,7 +13274,7 @@
         </w:rPr>
         <w:t>Take out the "and" in "And I attest...," and make sure that if you have a punctuation following a quote, that that punctuation is within the quotation marks. Finally, you and your group discussed if you needed more citations and decided you were okay, but you should go over the citations in the glossary whether you will keep them or not; in the case that you keep the in-text citation, make sure there is a matching citation on the list of references. Also, on the references page, check if those citations should be bolded, because I don't think they need to be -- also please make sure your citations are in APA format and are consistent with one another (such as .5 inch indent for the hanging indent). If you have any following questions, please feel free to email me at </w:t>
       </w:r>
-      <w:hyperlink r:id="rId27" w:tooltip="mailto:liz58193@pennwest.edu" w:history="1">
+      <w:hyperlink r:id="rId28" w:tooltip="mailto:liz58193@pennwest.edu" w:history="1">
         <w:r>
           <w:rPr>
             <w:rStyle w:val="Hyperlink"/>
@@ -13273,7 +13329,7 @@
       </w:pPr>
     </w:p>
     <w:sectPr>
-      <w:headerReference w:type="default" r:id="rId28"/>
+      <w:headerReference w:type="default" r:id="rId29"/>
       <w:pgSz w:w="12240" w:h="15840"/>
       <w:pgMar w:top="1440" w:right="1440" w:bottom="1440" w:left="1440" w:header="720" w:footer="720" w:gutter="0"/>
       <w:pgNumType w:start="0"/>
@@ -13345,7 +13401,6 @@
         <w:docPartUnique/>
       </w:docPartObj>
     </w:sdtPr>
-    <w:sdtEndPr/>
     <w:sdtContent>
       <w:p>
         <w:pPr>
@@ -14783,6 +14838,7 @@
   <w:style w:type="character" w:default="1" w:styleId="DefaultParagraphFont">
     <w:name w:val="Default Paragraph Font"/>
     <w:uiPriority w:val="1"/>
+    <w:semiHidden/>
     <w:unhideWhenUsed/>
   </w:style>
   <w:style w:type="table" w:default="1" w:styleId="TableNormal">

</xml_diff>

<commit_message>
fixed and revised uml
</commit_message>
<xml_diff>
--- a/Requirements/Group2_CMSC-4900_Requirements.docx
+++ b/Requirements/Group2_CMSC-4900_Requirements.docx
@@ -948,7 +948,7 @@
                 <w:sz w:val="24"/>
                 <w:szCs w:val="24"/>
               </w:rPr>
-              <w:t>2</w:t>
+              <w:t>3</w:t>
             </w:r>
             <w:r>
               <w:rPr>
@@ -1048,7 +1048,7 @@
                 <w:sz w:val="24"/>
                 <w:szCs w:val="24"/>
               </w:rPr>
-              <w:t>3</w:t>
+              <w:t>4</w:t>
             </w:r>
             <w:r>
               <w:rPr>
@@ -1148,7 +1148,7 @@
                 <w:sz w:val="24"/>
                 <w:szCs w:val="24"/>
               </w:rPr>
-              <w:t>3</w:t>
+              <w:t>4</w:t>
             </w:r>
             <w:r>
               <w:rPr>
@@ -1748,7 +1748,7 @@
                 <w:sz w:val="24"/>
                 <w:szCs w:val="24"/>
               </w:rPr>
-              <w:t>7</w:t>
+              <w:t>8</w:t>
             </w:r>
             <w:r>
               <w:rPr>
@@ -2248,7 +2248,7 @@
                 <w:sz w:val="24"/>
                 <w:szCs w:val="24"/>
               </w:rPr>
-              <w:t>15</w:t>
+              <w:t>16</w:t>
             </w:r>
             <w:r>
               <w:rPr>
@@ -2348,7 +2348,7 @@
                 <w:sz w:val="24"/>
                 <w:szCs w:val="24"/>
               </w:rPr>
-              <w:t>16</w:t>
+              <w:t>17</w:t>
             </w:r>
             <w:r>
               <w:rPr>
@@ -2448,7 +2448,7 @@
                 <w:sz w:val="24"/>
                 <w:szCs w:val="24"/>
               </w:rPr>
-              <w:t>17</w:t>
+              <w:t>18</w:t>
             </w:r>
             <w:r>
               <w:rPr>
@@ -2548,7 +2548,7 @@
                 <w:sz w:val="24"/>
                 <w:szCs w:val="24"/>
               </w:rPr>
-              <w:t>19</w:t>
+              <w:t>20</w:t>
             </w:r>
             <w:r>
               <w:rPr>
@@ -2648,7 +2648,7 @@
                 <w:sz w:val="24"/>
                 <w:szCs w:val="24"/>
               </w:rPr>
-              <w:t>20</w:t>
+              <w:t>21</w:t>
             </w:r>
             <w:r>
               <w:rPr>
@@ -4666,7 +4666,7 @@
         <w:tc>
           <w:tcPr>
             <w:tcW w:w="3325" w:type="dxa"/>
-            <w:shd w:val="clear" w:color="auto" w:fill="266EB0"/>
+            <w:shd w:val="clear" w:color="auto" w:fill="4C94D8" w:themeFill="text2" w:themeFillTint="80"/>
           </w:tcPr>
           <w:p>
             <w:pPr>
@@ -4695,7 +4695,7 @@
         <w:tc>
           <w:tcPr>
             <w:tcW w:w="1530" w:type="dxa"/>
-            <w:shd w:val="clear" w:color="auto" w:fill="266EB0"/>
+            <w:shd w:val="clear" w:color="auto" w:fill="4C94D8" w:themeFill="text2" w:themeFillTint="80"/>
           </w:tcPr>
           <w:p>
             <w:pPr>
@@ -4723,7 +4723,7 @@
         <w:tc>
           <w:tcPr>
             <w:tcW w:w="4590" w:type="dxa"/>
-            <w:shd w:val="clear" w:color="auto" w:fill="266EB0"/>
+            <w:shd w:val="clear" w:color="auto" w:fill="4C94D8" w:themeFill="text2" w:themeFillTint="80"/>
           </w:tcPr>
           <w:p>
             <w:pPr>
@@ -5002,7 +5002,7 @@
         <w:tc>
           <w:tcPr>
             <w:tcW w:w="3325" w:type="dxa"/>
-            <w:shd w:val="clear" w:color="auto" w:fill="266EB0"/>
+            <w:shd w:val="clear" w:color="auto" w:fill="4C94D8" w:themeFill="text2" w:themeFillTint="80"/>
           </w:tcPr>
           <w:p>
             <w:pPr>
@@ -5018,7 +5018,7 @@
         <w:tc>
           <w:tcPr>
             <w:tcW w:w="1530" w:type="dxa"/>
-            <w:shd w:val="clear" w:color="auto" w:fill="266EB0"/>
+            <w:shd w:val="clear" w:color="auto" w:fill="4C94D8" w:themeFill="text2" w:themeFillTint="80"/>
           </w:tcPr>
           <w:p>
             <w:pPr>
@@ -5034,7 +5034,7 @@
         <w:tc>
           <w:tcPr>
             <w:tcW w:w="4590" w:type="dxa"/>
-            <w:shd w:val="clear" w:color="auto" w:fill="266EB0"/>
+            <w:shd w:val="clear" w:color="auto" w:fill="4C94D8" w:themeFill="text2" w:themeFillTint="80"/>
           </w:tcPr>
           <w:p>
             <w:pPr>
@@ -6648,6 +6648,7 @@
         </w:rPr>
         <w:t xml:space="preserve">omplete blueprint of project features </w:t>
       </w:r>
+      <w:proofErr w:type="gramStart"/>
       <w:r>
         <w:rPr>
           <w:rFonts w:ascii="Times New Roman" w:hAnsi="Times New Roman" w:cs="Times New Roman"/>
@@ -6662,7 +6663,16 @@
           <w:sz w:val="24"/>
           <w:szCs w:val="24"/>
         </w:rPr>
-        <w:t xml:space="preserve">e </w:t>
+        <w:t>e</w:t>
+      </w:r>
+      <w:proofErr w:type="gramEnd"/>
+      <w:r>
+        <w:rPr>
+          <w:rFonts w:ascii="Times New Roman" w:hAnsi="Times New Roman" w:cs="Times New Roman"/>
+          <w:sz w:val="24"/>
+          <w:szCs w:val="24"/>
+        </w:rPr>
+        <w:t xml:space="preserve"> </w:t>
       </w:r>
       <w:r>
         <w:rPr>
@@ -6968,10 +6978,10 @@
           <w:szCs w:val="24"/>
         </w:rPr>
         <w:drawing>
-          <wp:inline distT="0" distB="0" distL="0" distR="0" wp14:anchorId="2CC2CBE6" wp14:editId="52C8CE59">
-            <wp:extent cx="6141118" cy="3567582"/>
-            <wp:effectExtent l="19050" t="19050" r="12065" b="13970"/>
-            <wp:docPr id="512877319" name="Picture 1" descr="A diagram of a flowchart&#10;&#10;AI-generated content may be incorrect."/>
+          <wp:inline distT="0" distB="0" distL="0" distR="0" wp14:anchorId="2CC2CBE6" wp14:editId="6F558839">
+            <wp:extent cx="6147573" cy="3571332"/>
+            <wp:effectExtent l="19050" t="19050" r="24765" b="10160"/>
+            <wp:docPr id="512877319" name="Picture 1"/>
             <wp:cNvGraphicFramePr>
               <a:graphicFrameLocks xmlns:a="http://schemas.openxmlformats.org/drawingml/2006/main" noChangeAspect="1"/>
             </wp:cNvGraphicFramePr>
@@ -6979,12 +6989,18 @@
               <a:graphicData uri="http://schemas.openxmlformats.org/drawingml/2006/picture">
                 <pic:pic xmlns:pic="http://schemas.openxmlformats.org/drawingml/2006/picture">
                   <pic:nvPicPr>
-                    <pic:cNvPr id="512877319" name="Picture 1" descr="A diagram of a flowchart&#10;&#10;AI-generated content may be incorrect."/>
+                    <pic:cNvPr id="512877319" name="Picture 1"/>
                     <pic:cNvPicPr/>
                   </pic:nvPicPr>
-                  <pic:blipFill rotWithShape="1">
-                    <a:blip r:embed="rId8"/>
-                    <a:srcRect l="4385" t="2588" r="9000" b="3406"/>
+                  <pic:blipFill>
+                    <a:blip r:embed="rId8">
+                      <a:extLst>
+                        <a:ext uri="{28A0092B-C50C-407E-A947-70E740481C1C}">
+                          <a14:useLocalDpi xmlns:a14="http://schemas.microsoft.com/office/drawing/2010/main" val="0"/>
+                        </a:ext>
+                      </a:extLst>
+                    </a:blip>
+                    <a:srcRect l="631" r="631"/>
                     <a:stretch>
                       <a:fillRect/>
                     </a:stretch>
@@ -7320,10 +7336,10 @@
           <w:szCs w:val="24"/>
         </w:rPr>
         <w:drawing>
-          <wp:inline distT="0" distB="0" distL="0" distR="0" wp14:anchorId="081B0E89" wp14:editId="0B82F104">
-            <wp:extent cx="6101742" cy="3136227"/>
-            <wp:effectExtent l="19050" t="19050" r="13335" b="26670"/>
-            <wp:docPr id="838080126" name="Picture 1" descr="A blue diagram with white circles and red text&#10;&#10;AI-generated content may be incorrect."/>
+          <wp:inline distT="0" distB="0" distL="0" distR="0" wp14:anchorId="081B0E89" wp14:editId="79F268E9">
+            <wp:extent cx="5935469" cy="3766566"/>
+            <wp:effectExtent l="19050" t="19050" r="27305" b="24765"/>
+            <wp:docPr id="838080126" name="Picture 1"/>
             <wp:cNvGraphicFramePr>
               <a:graphicFrameLocks xmlns:a="http://schemas.openxmlformats.org/drawingml/2006/main" noChangeAspect="1"/>
             </wp:cNvGraphicFramePr>
@@ -7331,12 +7347,18 @@
               <a:graphicData uri="http://schemas.openxmlformats.org/drawingml/2006/picture">
                 <pic:pic xmlns:pic="http://schemas.openxmlformats.org/drawingml/2006/picture">
                   <pic:nvPicPr>
-                    <pic:cNvPr id="838080126" name="Picture 1" descr="A blue diagram with white circles and red text&#10;&#10;AI-generated content may be incorrect."/>
+                    <pic:cNvPr id="838080126" name="Picture 1"/>
                     <pic:cNvPicPr/>
                   </pic:nvPicPr>
                   <pic:blipFill rotWithShape="1">
-                    <a:blip r:embed="rId9"/>
-                    <a:srcRect l="5385" t="2187" r="2999" b="2225"/>
+                    <a:blip r:embed="rId9">
+                      <a:extLst>
+                        <a:ext uri="{28A0092B-C50C-407E-A947-70E740481C1C}">
+                          <a14:useLocalDpi xmlns:a14="http://schemas.microsoft.com/office/drawing/2010/main" val="0"/>
+                        </a:ext>
+                      </a:extLst>
+                    </a:blip>
+                    <a:srcRect t="1141" b="1658"/>
                     <a:stretch>
                       <a:fillRect/>
                     </a:stretch>
@@ -7344,7 +7366,472 @@
                   <pic:spPr bwMode="auto">
                     <a:xfrm>
                       <a:off x="0" y="0"/>
-                      <a:ext cx="6116409" cy="3143765"/>
+                      <a:ext cx="5954192" cy="3778447"/>
+                    </a:xfrm>
+                    <a:prstGeom prst="rect">
+                      <a:avLst/>
+                    </a:prstGeom>
+                    <a:ln w="12700" cap="flat" cmpd="sng" algn="ctr">
+                      <a:solidFill>
+                        <a:sysClr val="windowText" lastClr="000000"/>
+                      </a:solidFill>
+                      <a:prstDash val="solid"/>
+                      <a:round/>
+                      <a:headEnd type="none" w="med" len="med"/>
+                      <a:tailEnd type="none" w="med" len="med"/>
+                      <a:extLst>
+                        <a:ext uri="{C807C97D-BFC1-408E-A445-0C87EB9F89A2}">
+                          <ask:lineSketchStyleProps xmlns:ask="http://schemas.microsoft.com/office/drawing/2018/sketchyshapes" sd="0">
+                            <a:custGeom>
+                              <a:avLst/>
+                              <a:gdLst/>
+                              <a:ahLst/>
+                              <a:cxnLst/>
+                              <a:rect l="0" t="0" r="0" b="0"/>
+                              <a:pathLst/>
+                            </a:custGeom>
+                            <ask:type/>
+                          </ask:lineSketchStyleProps>
+                        </a:ext>
+                      </a:extLst>
+                    </a:ln>
+                    <a:extLst>
+                      <a:ext uri="{53640926-AAD7-44D8-BBD7-CCE9431645EC}">
+                        <a14:shadowObscured xmlns:a14="http://schemas.microsoft.com/office/drawing/2010/main"/>
+                      </a:ext>
+                    </a:extLst>
+                  </pic:spPr>
+                </pic:pic>
+              </a:graphicData>
+            </a:graphic>
+          </wp:inline>
+        </w:drawing>
+      </w:r>
+    </w:p>
+    <w:p>
+      <w:pPr>
+        <w:spacing w:line="480" w:lineRule="auto"/>
+        <w:rPr>
+          <w:rFonts w:ascii="Times New Roman" w:hAnsi="Times New Roman" w:cs="Times New Roman"/>
+          <w:sz w:val="24"/>
+          <w:szCs w:val="24"/>
+        </w:rPr>
+      </w:pPr>
+      <w:r>
+        <w:rPr>
+          <w:rFonts w:ascii="Times New Roman" w:hAnsi="Times New Roman" w:cs="Times New Roman"/>
+          <w:sz w:val="24"/>
+          <w:szCs w:val="24"/>
+        </w:rPr>
+        <w:t xml:space="preserve">Figure 2: Overview of the Vulcan Activity Tracker user data entry and database </w:t>
+      </w:r>
+      <w:r>
+        <w:rPr>
+          <w:rFonts w:ascii="Times New Roman" w:hAnsi="Times New Roman" w:cs="Times New Roman"/>
+          <w:sz w:val="24"/>
+          <w:szCs w:val="24"/>
+        </w:rPr>
+        <w:t>storage.</w:t>
+      </w:r>
+    </w:p>
+    <w:p>
+      <w:pPr>
+        <w:spacing w:line="480" w:lineRule="auto"/>
+        <w:rPr>
+          <w:rFonts w:ascii="Times New Roman" w:hAnsi="Times New Roman" w:cs="Times New Roman"/>
+          <w:sz w:val="24"/>
+          <w:szCs w:val="24"/>
+        </w:rPr>
+      </w:pPr>
+      <w:r>
+        <w:rPr>
+          <w:rFonts w:ascii="Times New Roman" w:hAnsi="Times New Roman" w:cs="Times New Roman"/>
+          <w:sz w:val="24"/>
+          <w:szCs w:val="24"/>
+        </w:rPr>
+        <w:lastRenderedPageBreak/>
+        <w:t xml:space="preserve">Description: </w:t>
+      </w:r>
+    </w:p>
+    <w:p>
+      <w:pPr>
+        <w:spacing w:line="480" w:lineRule="auto"/>
+        <w:ind w:firstLine="720"/>
+        <w:rPr>
+          <w:rFonts w:ascii="Times New Roman" w:hAnsi="Times New Roman" w:cs="Times New Roman"/>
+          <w:sz w:val="24"/>
+          <w:szCs w:val="24"/>
+        </w:rPr>
+      </w:pPr>
+      <w:r>
+        <w:rPr>
+          <w:rFonts w:ascii="Times New Roman" w:hAnsi="Times New Roman" w:cs="Times New Roman"/>
+          <w:sz w:val="24"/>
+          <w:szCs w:val="24"/>
+        </w:rPr>
+        <w:t xml:space="preserve">In Figure 2, the data entry and database storage system </w:t>
+      </w:r>
+      <w:r>
+        <w:rPr>
+          <w:rFonts w:ascii="Times New Roman" w:hAnsi="Times New Roman" w:cs="Times New Roman"/>
+          <w:sz w:val="24"/>
+          <w:szCs w:val="24"/>
+        </w:rPr>
+        <w:t>are</w:t>
+      </w:r>
+      <w:r>
+        <w:rPr>
+          <w:rFonts w:ascii="Times New Roman" w:hAnsi="Times New Roman" w:cs="Times New Roman"/>
+          <w:sz w:val="24"/>
+          <w:szCs w:val="24"/>
+        </w:rPr>
+        <w:t xml:space="preserve"> </w:t>
+      </w:r>
+      <w:r>
+        <w:rPr>
+          <w:rFonts w:ascii="Times New Roman" w:hAnsi="Times New Roman" w:cs="Times New Roman"/>
+          <w:sz w:val="24"/>
+          <w:szCs w:val="24"/>
+        </w:rPr>
+        <w:t xml:space="preserve">represented. The PennWest-California student will enter many types of data into the Vulcan Activity </w:t>
+      </w:r>
+      <w:r>
+        <w:rPr>
+          <w:rFonts w:ascii="Times New Roman" w:hAnsi="Times New Roman" w:cs="Times New Roman"/>
+          <w:sz w:val="24"/>
+          <w:szCs w:val="24"/>
+        </w:rPr>
+        <w:t>T</w:t>
+      </w:r>
+      <w:r>
+        <w:rPr>
+          <w:rFonts w:ascii="Times New Roman" w:hAnsi="Times New Roman" w:cs="Times New Roman"/>
+          <w:sz w:val="24"/>
+          <w:szCs w:val="24"/>
+        </w:rPr>
+        <w:t>racker</w:t>
+      </w:r>
+      <w:r>
+        <w:rPr>
+          <w:rFonts w:ascii="Times New Roman" w:hAnsi="Times New Roman" w:cs="Times New Roman"/>
+          <w:sz w:val="24"/>
+          <w:szCs w:val="24"/>
+        </w:rPr>
+        <w:t>. This data will be activity statistics</w:t>
+      </w:r>
+      <w:r>
+        <w:rPr>
+          <w:rFonts w:ascii="Times New Roman" w:hAnsi="Times New Roman" w:cs="Times New Roman"/>
+          <w:sz w:val="24"/>
+          <w:szCs w:val="24"/>
+        </w:rPr>
+        <w:t xml:space="preserve">, calories burnt, </w:t>
+      </w:r>
+      <w:r>
+        <w:rPr>
+          <w:rFonts w:ascii="Times New Roman" w:hAnsi="Times New Roman" w:cs="Times New Roman"/>
+          <w:sz w:val="24"/>
+          <w:szCs w:val="24"/>
+        </w:rPr>
+        <w:t xml:space="preserve">miles reached, </w:t>
+      </w:r>
+      <w:r>
+        <w:rPr>
+          <w:rFonts w:ascii="Times New Roman" w:hAnsi="Times New Roman" w:cs="Times New Roman"/>
+          <w:sz w:val="24"/>
+          <w:szCs w:val="24"/>
+        </w:rPr>
+        <w:t>etc. This data can be numeric</w:t>
+      </w:r>
+      <w:r>
+        <w:rPr>
+          <w:rFonts w:ascii="Times New Roman" w:hAnsi="Times New Roman" w:cs="Times New Roman"/>
+          <w:sz w:val="24"/>
+          <w:szCs w:val="24"/>
+        </w:rPr>
+        <w:t>,</w:t>
+      </w:r>
+      <w:r>
+        <w:rPr>
+          <w:rFonts w:ascii="Times New Roman" w:hAnsi="Times New Roman" w:cs="Times New Roman"/>
+          <w:sz w:val="24"/>
+          <w:szCs w:val="24"/>
+        </w:rPr>
+        <w:t xml:space="preserve"> </w:t>
+      </w:r>
+      <w:r>
+        <w:rPr>
+          <w:rFonts w:ascii="Times New Roman" w:hAnsi="Times New Roman" w:cs="Times New Roman"/>
+          <w:sz w:val="24"/>
+          <w:szCs w:val="24"/>
+        </w:rPr>
+        <w:t xml:space="preserve">alphabetic, or alphanumeric. </w:t>
+      </w:r>
+      <w:r>
+        <w:rPr>
+          <w:rFonts w:ascii="Times New Roman" w:hAnsi="Times New Roman" w:cs="Times New Roman"/>
+          <w:sz w:val="24"/>
+          <w:szCs w:val="24"/>
+        </w:rPr>
+        <w:t xml:space="preserve">This data will be </w:t>
+      </w:r>
+      <w:r>
+        <w:rPr>
+          <w:rFonts w:ascii="Times New Roman" w:hAnsi="Times New Roman" w:cs="Times New Roman"/>
+          <w:sz w:val="24"/>
+          <w:szCs w:val="24"/>
+        </w:rPr>
+        <w:t xml:space="preserve">parsed and </w:t>
+      </w:r>
+      <w:r>
+        <w:rPr>
+          <w:rFonts w:ascii="Times New Roman" w:hAnsi="Times New Roman" w:cs="Times New Roman"/>
+          <w:sz w:val="24"/>
+          <w:szCs w:val="24"/>
+        </w:rPr>
+        <w:t>prepared</w:t>
+      </w:r>
+      <w:r>
+        <w:rPr>
+          <w:rFonts w:ascii="Times New Roman" w:hAnsi="Times New Roman" w:cs="Times New Roman"/>
+          <w:sz w:val="24"/>
+          <w:szCs w:val="24"/>
+        </w:rPr>
+        <w:t xml:space="preserve"> for database entry</w:t>
+      </w:r>
+      <w:r>
+        <w:rPr>
+          <w:rFonts w:ascii="Times New Roman" w:hAnsi="Times New Roman" w:cs="Times New Roman"/>
+          <w:sz w:val="24"/>
+          <w:szCs w:val="24"/>
+        </w:rPr>
+        <w:t xml:space="preserve">. </w:t>
+      </w:r>
+      <w:r>
+        <w:rPr>
+          <w:rFonts w:ascii="Times New Roman" w:hAnsi="Times New Roman" w:cs="Times New Roman"/>
+          <w:sz w:val="24"/>
+          <w:szCs w:val="24"/>
+        </w:rPr>
+        <w:t xml:space="preserve">Methods will be built on both server and client sides to pull and propagate data. See Figure </w:t>
+      </w:r>
+      <w:r>
+        <w:rPr>
+          <w:rFonts w:ascii="Times New Roman" w:hAnsi="Times New Roman" w:cs="Times New Roman"/>
+          <w:sz w:val="24"/>
+          <w:szCs w:val="24"/>
+        </w:rPr>
+        <w:t>3 for further details.</w:t>
+      </w:r>
+      <w:r>
+        <w:rPr>
+          <w:rFonts w:ascii="Times New Roman" w:hAnsi="Times New Roman" w:cs="Times New Roman"/>
+          <w:sz w:val="24"/>
+          <w:szCs w:val="24"/>
+        </w:rPr>
+        <w:t xml:space="preserve"> </w:t>
+      </w:r>
+      <w:r>
+        <w:rPr>
+          <w:rFonts w:ascii="Times New Roman" w:hAnsi="Times New Roman" w:cs="Times New Roman"/>
+          <w:sz w:val="24"/>
+          <w:szCs w:val="24"/>
+        </w:rPr>
+        <w:t>The data will</w:t>
+      </w:r>
+      <w:r>
+        <w:rPr>
+          <w:rFonts w:ascii="Times New Roman" w:hAnsi="Times New Roman" w:cs="Times New Roman"/>
+          <w:sz w:val="24"/>
+          <w:szCs w:val="24"/>
+        </w:rPr>
+        <w:t xml:space="preserve"> then</w:t>
+      </w:r>
+      <w:r>
+        <w:rPr>
+          <w:rFonts w:ascii="Times New Roman" w:hAnsi="Times New Roman" w:cs="Times New Roman"/>
+          <w:sz w:val="24"/>
+          <w:szCs w:val="24"/>
+        </w:rPr>
+        <w:t xml:space="preserve"> be stored in </w:t>
+      </w:r>
+      <w:r>
+        <w:rPr>
+          <w:rFonts w:ascii="Times New Roman" w:hAnsi="Times New Roman" w:cs="Times New Roman"/>
+          <w:sz w:val="24"/>
+          <w:szCs w:val="24"/>
+        </w:rPr>
+        <w:t xml:space="preserve">table format based on </w:t>
+      </w:r>
+      <w:r>
+        <w:rPr>
+          <w:rFonts w:ascii="Times New Roman" w:hAnsi="Times New Roman" w:cs="Times New Roman"/>
+          <w:sz w:val="24"/>
+          <w:szCs w:val="24"/>
+        </w:rPr>
+        <w:t>topic</w:t>
+      </w:r>
+      <w:r>
+        <w:rPr>
+          <w:rFonts w:ascii="Times New Roman" w:hAnsi="Times New Roman" w:cs="Times New Roman"/>
+          <w:sz w:val="24"/>
+          <w:szCs w:val="24"/>
+        </w:rPr>
+        <w:t>.</w:t>
+      </w:r>
+      <w:r>
+        <w:rPr>
+          <w:rFonts w:ascii="Times New Roman" w:hAnsi="Times New Roman" w:cs="Times New Roman"/>
+          <w:sz w:val="24"/>
+          <w:szCs w:val="24"/>
+        </w:rPr>
+        <w:t xml:space="preserve"> For example, user login table, </w:t>
+      </w:r>
+      <w:r>
+        <w:rPr>
+          <w:rFonts w:ascii="Times New Roman" w:hAnsi="Times New Roman" w:cs="Times New Roman"/>
+          <w:sz w:val="24"/>
+          <w:szCs w:val="24"/>
+        </w:rPr>
+        <w:t xml:space="preserve">activity table, leaderboard data table. These tables will be further broken down into fields to hold specific dates, times, and </w:t>
+      </w:r>
+      <w:r>
+        <w:rPr>
+          <w:rFonts w:ascii="Times New Roman" w:hAnsi="Times New Roman" w:cs="Times New Roman"/>
+          <w:sz w:val="24"/>
+          <w:szCs w:val="24"/>
+        </w:rPr>
+        <w:t xml:space="preserve">other data from the student users. </w:t>
+      </w:r>
+      <w:r>
+        <w:rPr>
+          <w:rFonts w:ascii="Times New Roman" w:hAnsi="Times New Roman" w:cs="Times New Roman"/>
+          <w:sz w:val="24"/>
+          <w:szCs w:val="24"/>
+        </w:rPr>
+        <w:t>Database cross-references will be built in schema to link user</w:t>
+      </w:r>
+      <w:r>
+        <w:rPr>
+          <w:rFonts w:ascii="Times New Roman" w:hAnsi="Times New Roman" w:cs="Times New Roman"/>
+          <w:sz w:val="24"/>
+          <w:szCs w:val="24"/>
+        </w:rPr>
+        <w:t xml:space="preserve">s </w:t>
+      </w:r>
+      <w:r>
+        <w:rPr>
+          <w:rFonts w:ascii="Times New Roman" w:hAnsi="Times New Roman" w:cs="Times New Roman"/>
+          <w:sz w:val="24"/>
+          <w:szCs w:val="24"/>
+        </w:rPr>
+        <w:t xml:space="preserve">to their specified </w:t>
+      </w:r>
+      <w:r>
+        <w:rPr>
+          <w:rFonts w:ascii="Times New Roman" w:hAnsi="Times New Roman" w:cs="Times New Roman"/>
+          <w:sz w:val="24"/>
+          <w:szCs w:val="24"/>
+        </w:rPr>
+        <w:t xml:space="preserve">tables of </w:t>
+      </w:r>
+      <w:r>
+        <w:rPr>
+          <w:rFonts w:ascii="Times New Roman" w:hAnsi="Times New Roman" w:cs="Times New Roman"/>
+          <w:sz w:val="24"/>
+          <w:szCs w:val="24"/>
+        </w:rPr>
+        <w:t>data</w:t>
+      </w:r>
+      <w:r>
+        <w:rPr>
+          <w:rFonts w:ascii="Times New Roman" w:hAnsi="Times New Roman" w:cs="Times New Roman"/>
+          <w:sz w:val="24"/>
+          <w:szCs w:val="24"/>
+        </w:rPr>
+        <w:t>, activities, and login credentials.</w:t>
+      </w:r>
+      <w:r>
+        <w:rPr>
+          <w:rFonts w:ascii="Times New Roman" w:hAnsi="Times New Roman" w:cs="Times New Roman"/>
+          <w:sz w:val="24"/>
+          <w:szCs w:val="24"/>
+        </w:rPr>
+        <w:t xml:space="preserve"> PennWest student users will not have direct access to the application database as demonstrated by Figure 2 UML. </w:t>
+      </w:r>
+      <w:r>
+        <w:rPr>
+          <w:rFonts w:ascii="Times New Roman" w:hAnsi="Times New Roman" w:cs="Times New Roman"/>
+          <w:sz w:val="24"/>
+          <w:szCs w:val="24"/>
+        </w:rPr>
+        <w:t xml:space="preserve">The user will need to interact with the client-side </w:t>
+      </w:r>
+      <w:r>
+        <w:rPr>
+          <w:rFonts w:ascii="Times New Roman" w:hAnsi="Times New Roman" w:cs="Times New Roman"/>
+          <w:sz w:val="24"/>
+          <w:szCs w:val="24"/>
+        </w:rPr>
+        <w:t>interface</w:t>
+      </w:r>
+      <w:r>
+        <w:rPr>
+          <w:rFonts w:ascii="Times New Roman" w:hAnsi="Times New Roman" w:cs="Times New Roman"/>
+          <w:sz w:val="24"/>
+          <w:szCs w:val="24"/>
+        </w:rPr>
+        <w:t xml:space="preserve"> to add, delete, or modify data in the database.</w:t>
+      </w:r>
+    </w:p>
+    <w:p>
+      <w:pPr>
+        <w:spacing w:line="480" w:lineRule="auto"/>
+        <w:rPr>
+          <w:rFonts w:ascii="Times New Roman" w:hAnsi="Times New Roman" w:cs="Times New Roman"/>
+          <w:sz w:val="24"/>
+          <w:szCs w:val="24"/>
+        </w:rPr>
+      </w:pPr>
+      <w:r>
+        <w:rPr>
+          <w:rFonts w:ascii="Times New Roman" w:hAnsi="Times New Roman" w:cs="Times New Roman"/>
+          <w:noProof/>
+          <w:sz w:val="24"/>
+          <w:szCs w:val="24"/>
+        </w:rPr>
+        <w:drawing>
+          <wp:inline distT="0" distB="0" distL="0" distR="0" wp14:anchorId="527A6944" wp14:editId="423AE6E6">
+            <wp:extent cx="6078200" cy="3394721"/>
+            <wp:effectExtent l="19050" t="19050" r="18415" b="15240"/>
+            <wp:docPr id="1367479535" name="Picture 1"/>
+            <wp:cNvGraphicFramePr>
+              <a:graphicFrameLocks xmlns:a="http://schemas.openxmlformats.org/drawingml/2006/main" noChangeAspect="1"/>
+            </wp:cNvGraphicFramePr>
+            <a:graphic xmlns:a="http://schemas.openxmlformats.org/drawingml/2006/main">
+              <a:graphicData uri="http://schemas.openxmlformats.org/drawingml/2006/picture">
+                <pic:pic xmlns:pic="http://schemas.openxmlformats.org/drawingml/2006/picture">
+                  <pic:nvPicPr>
+                    <pic:cNvPr id="1367479535" name="Picture 1"/>
+                    <pic:cNvPicPr/>
+                  </pic:nvPicPr>
+                  <pic:blipFill>
+                    <a:blip r:embed="rId10">
+                      <a:extLst>
+                        <a:ext uri="{28A0092B-C50C-407E-A947-70E740481C1C}">
+                          <a14:useLocalDpi xmlns:a14="http://schemas.microsoft.com/office/drawing/2010/main" val="0"/>
+                        </a:ext>
+                      </a:extLst>
+                    </a:blip>
+                    <a:srcRect l="1375" r="1375"/>
+                    <a:stretch>
+                      <a:fillRect/>
+                    </a:stretch>
+                  </pic:blipFill>
+                  <pic:spPr bwMode="auto">
+                    <a:xfrm>
+                      <a:off x="0" y="0"/>
+                      <a:ext cx="6078200" cy="3394721"/>
                     </a:xfrm>
                     <a:prstGeom prst="rect">
                       <a:avLst/>
@@ -7382,15 +7869,8 @@
           <w:sz w:val="24"/>
           <w:szCs w:val="24"/>
         </w:rPr>
-        <w:t xml:space="preserve">Figure 2: Overview of the Vulcan Activity Tracker user data entry and database </w:t>
-      </w:r>
-      <w:r>
-        <w:rPr>
-          <w:rFonts w:ascii="Times New Roman" w:hAnsi="Times New Roman" w:cs="Times New Roman"/>
-          <w:sz w:val="24"/>
-          <w:szCs w:val="24"/>
-        </w:rPr>
-        <w:t>storage.</w:t>
+        <w:lastRenderedPageBreak/>
+        <w:t>Figure 3: Overview of the Vulcan Activity Tracker data migration from client to server.</w:t>
       </w:r>
     </w:p>
     <w:p>
@@ -7414,29 +7894,115 @@
     <w:p>
       <w:pPr>
         <w:spacing w:line="480" w:lineRule="auto"/>
-        <w:ind w:firstLine="720"/>
-        <w:rPr>
-          <w:rFonts w:ascii="Times New Roman" w:hAnsi="Times New Roman" w:cs="Times New Roman"/>
-          <w:sz w:val="24"/>
-          <w:szCs w:val="24"/>
-        </w:rPr>
-      </w:pPr>
-      <w:r>
-        <w:rPr>
-          <w:rFonts w:ascii="Times New Roman" w:hAnsi="Times New Roman" w:cs="Times New Roman"/>
-          <w:sz w:val="24"/>
-          <w:szCs w:val="24"/>
-        </w:rPr>
-        <w:lastRenderedPageBreak/>
-        <w:t xml:space="preserve">In Figure 2, the data entry and database storage system </w:t>
-      </w:r>
-      <w:r>
-        <w:rPr>
-          <w:rFonts w:ascii="Times New Roman" w:hAnsi="Times New Roman" w:cs="Times New Roman"/>
-          <w:sz w:val="24"/>
-          <w:szCs w:val="24"/>
-        </w:rPr>
-        <w:t>are</w:t>
+        <w:rPr>
+          <w:rFonts w:ascii="Times New Roman" w:hAnsi="Times New Roman" w:cs="Times New Roman"/>
+          <w:sz w:val="24"/>
+          <w:szCs w:val="24"/>
+        </w:rPr>
+      </w:pPr>
+      <w:r>
+        <w:rPr>
+          <w:rFonts w:ascii="Times New Roman" w:hAnsi="Times New Roman" w:cs="Times New Roman"/>
+          <w:sz w:val="24"/>
+          <w:szCs w:val="24"/>
+        </w:rPr>
+        <w:tab/>
+      </w:r>
+      <w:r>
+        <w:rPr>
+          <w:rFonts w:ascii="Times New Roman" w:hAnsi="Times New Roman" w:cs="Times New Roman"/>
+          <w:sz w:val="24"/>
+          <w:szCs w:val="24"/>
+        </w:rPr>
+        <w:t>Data migration is a complex aspect of the Vulcan Activity Tracker. Figure 3 is the UML graphical representation of this software architecture.</w:t>
+      </w:r>
+      <w:r>
+        <w:rPr>
+          <w:rFonts w:ascii="Times New Roman" w:hAnsi="Times New Roman" w:cs="Times New Roman"/>
+          <w:sz w:val="24"/>
+          <w:szCs w:val="24"/>
+        </w:rPr>
+        <w:t xml:space="preserve"> Data entered by </w:t>
+      </w:r>
+      <w:r>
+        <w:rPr>
+          <w:rFonts w:ascii="Times New Roman" w:hAnsi="Times New Roman" w:cs="Times New Roman"/>
+          <w:sz w:val="24"/>
+          <w:szCs w:val="24"/>
+        </w:rPr>
+        <w:t>users</w:t>
+      </w:r>
+      <w:r>
+        <w:rPr>
+          <w:rFonts w:ascii="Times New Roman" w:hAnsi="Times New Roman" w:cs="Times New Roman"/>
+          <w:sz w:val="24"/>
+          <w:szCs w:val="24"/>
+        </w:rPr>
+        <w:t xml:space="preserve"> needs to be prepared then transported to the back-end engine of the application. This data then needs to be stored in an internal database</w:t>
+      </w:r>
+      <w:r>
+        <w:rPr>
+          <w:rFonts w:ascii="Times New Roman" w:hAnsi="Times New Roman" w:cs="Times New Roman"/>
+          <w:sz w:val="24"/>
+          <w:szCs w:val="24"/>
+        </w:rPr>
+        <w:t xml:space="preserve"> that is specifically designed for student data. The front-end interfacing will be designed to implement methods that receive data and fill the appropriate charts and tables with existing information. Likewise, on the backend </w:t>
+      </w:r>
+      <w:r>
+        <w:rPr>
+          <w:rFonts w:ascii="Times New Roman" w:hAnsi="Times New Roman" w:cs="Times New Roman"/>
+          <w:sz w:val="24"/>
+          <w:szCs w:val="24"/>
+        </w:rPr>
+        <w:t xml:space="preserve">data is </w:t>
+      </w:r>
+      <w:r>
+        <w:rPr>
+          <w:rFonts w:ascii="Times New Roman" w:hAnsi="Times New Roman" w:cs="Times New Roman"/>
+          <w:sz w:val="24"/>
+          <w:szCs w:val="24"/>
+        </w:rPr>
+        <w:t xml:space="preserve">received from front-end forms and </w:t>
+      </w:r>
+      <w:r>
+        <w:rPr>
+          <w:rFonts w:ascii="Times New Roman" w:hAnsi="Times New Roman" w:cs="Times New Roman"/>
+          <w:sz w:val="24"/>
+          <w:szCs w:val="24"/>
+        </w:rPr>
+        <w:t xml:space="preserve">controlled by </w:t>
+      </w:r>
+      <w:r>
+        <w:rPr>
+          <w:rFonts w:ascii="Times New Roman" w:hAnsi="Times New Roman" w:cs="Times New Roman"/>
+          <w:sz w:val="24"/>
+          <w:szCs w:val="24"/>
+        </w:rPr>
+        <w:t xml:space="preserve">data handlers. Vulcan Activity Tracker data is then inserted into the database with </w:t>
+      </w:r>
+      <w:r>
+        <w:rPr>
+          <w:rFonts w:ascii="Times New Roman" w:hAnsi="Times New Roman" w:cs="Times New Roman"/>
+          <w:sz w:val="24"/>
+          <w:szCs w:val="24"/>
+        </w:rPr>
+        <w:t>proper logic and schema. The link between the client and server sides of the application will be the API pipeline. This logic framework s</w:t>
+      </w:r>
+      <w:r>
+        <w:rPr>
+          <w:rFonts w:ascii="Times New Roman" w:hAnsi="Times New Roman" w:cs="Times New Roman"/>
+          <w:sz w:val="24"/>
+          <w:szCs w:val="24"/>
+        </w:rPr>
+        <w:t xml:space="preserve">ends </w:t>
+      </w:r>
+      <w:r>
+        <w:rPr>
+          <w:rFonts w:ascii="Times New Roman" w:hAnsi="Times New Roman" w:cs="Times New Roman"/>
+          <w:sz w:val="24"/>
+          <w:szCs w:val="24"/>
+        </w:rPr>
+        <w:t>data across the network using HTTP protocols.</w:t>
       </w:r>
       <w:r>
         <w:rPr>
@@ -7446,302 +8012,6 @@
         </w:rPr>
         <w:t xml:space="preserve"> </w:t>
       </w:r>
-      <w:r>
-        <w:rPr>
-          <w:rFonts w:ascii="Times New Roman" w:hAnsi="Times New Roman" w:cs="Times New Roman"/>
-          <w:sz w:val="24"/>
-          <w:szCs w:val="24"/>
-        </w:rPr>
-        <w:t xml:space="preserve">represented. The PennWest-California student will enter many types of data into the Vulcan Activity </w:t>
-      </w:r>
-      <w:r>
-        <w:rPr>
-          <w:rFonts w:ascii="Times New Roman" w:hAnsi="Times New Roman" w:cs="Times New Roman"/>
-          <w:sz w:val="24"/>
-          <w:szCs w:val="24"/>
-        </w:rPr>
-        <w:t>T</w:t>
-      </w:r>
-      <w:r>
-        <w:rPr>
-          <w:rFonts w:ascii="Times New Roman" w:hAnsi="Times New Roman" w:cs="Times New Roman"/>
-          <w:sz w:val="24"/>
-          <w:szCs w:val="24"/>
-        </w:rPr>
-        <w:t>racker</w:t>
-      </w:r>
-      <w:r>
-        <w:rPr>
-          <w:rFonts w:ascii="Times New Roman" w:hAnsi="Times New Roman" w:cs="Times New Roman"/>
-          <w:sz w:val="24"/>
-          <w:szCs w:val="24"/>
-        </w:rPr>
-        <w:t>. This data will be activity statistics</w:t>
-      </w:r>
-      <w:r>
-        <w:rPr>
-          <w:rFonts w:ascii="Times New Roman" w:hAnsi="Times New Roman" w:cs="Times New Roman"/>
-          <w:sz w:val="24"/>
-          <w:szCs w:val="24"/>
-        </w:rPr>
-        <w:t xml:space="preserve">, calories burnt, </w:t>
-      </w:r>
-      <w:r>
-        <w:rPr>
-          <w:rFonts w:ascii="Times New Roman" w:hAnsi="Times New Roman" w:cs="Times New Roman"/>
-          <w:sz w:val="24"/>
-          <w:szCs w:val="24"/>
-        </w:rPr>
-        <w:t xml:space="preserve">miles reached, </w:t>
-      </w:r>
-      <w:r>
-        <w:rPr>
-          <w:rFonts w:ascii="Times New Roman" w:hAnsi="Times New Roman" w:cs="Times New Roman"/>
-          <w:sz w:val="24"/>
-          <w:szCs w:val="24"/>
-        </w:rPr>
-        <w:t>etc. This data can be numeric</w:t>
-      </w:r>
-      <w:r>
-        <w:rPr>
-          <w:rFonts w:ascii="Times New Roman" w:hAnsi="Times New Roman" w:cs="Times New Roman"/>
-          <w:sz w:val="24"/>
-          <w:szCs w:val="24"/>
-        </w:rPr>
-        <w:t>,</w:t>
-      </w:r>
-      <w:r>
-        <w:rPr>
-          <w:rFonts w:ascii="Times New Roman" w:hAnsi="Times New Roman" w:cs="Times New Roman"/>
-          <w:sz w:val="24"/>
-          <w:szCs w:val="24"/>
-        </w:rPr>
-        <w:t xml:space="preserve"> </w:t>
-      </w:r>
-      <w:r>
-        <w:rPr>
-          <w:rFonts w:ascii="Times New Roman" w:hAnsi="Times New Roman" w:cs="Times New Roman"/>
-          <w:sz w:val="24"/>
-          <w:szCs w:val="24"/>
-        </w:rPr>
-        <w:t xml:space="preserve">alphabetic, or alphanumeric. </w:t>
-      </w:r>
-      <w:r>
-        <w:rPr>
-          <w:rFonts w:ascii="Times New Roman" w:hAnsi="Times New Roman" w:cs="Times New Roman"/>
-          <w:sz w:val="24"/>
-          <w:szCs w:val="24"/>
-        </w:rPr>
-        <w:t xml:space="preserve">This data will be </w:t>
-      </w:r>
-      <w:r>
-        <w:rPr>
-          <w:rFonts w:ascii="Times New Roman" w:hAnsi="Times New Roman" w:cs="Times New Roman"/>
-          <w:sz w:val="24"/>
-          <w:szCs w:val="24"/>
-        </w:rPr>
-        <w:t xml:space="preserve">parsed and </w:t>
-      </w:r>
-      <w:r>
-        <w:rPr>
-          <w:rFonts w:ascii="Times New Roman" w:hAnsi="Times New Roman" w:cs="Times New Roman"/>
-          <w:sz w:val="24"/>
-          <w:szCs w:val="24"/>
-        </w:rPr>
-        <w:t>prepared</w:t>
-      </w:r>
-      <w:r>
-        <w:rPr>
-          <w:rFonts w:ascii="Times New Roman" w:hAnsi="Times New Roman" w:cs="Times New Roman"/>
-          <w:sz w:val="24"/>
-          <w:szCs w:val="24"/>
-        </w:rPr>
-        <w:t xml:space="preserve"> for database entry</w:t>
-      </w:r>
-      <w:r>
-        <w:rPr>
-          <w:rFonts w:ascii="Times New Roman" w:hAnsi="Times New Roman" w:cs="Times New Roman"/>
-          <w:sz w:val="24"/>
-          <w:szCs w:val="24"/>
-        </w:rPr>
-        <w:t xml:space="preserve">. </w:t>
-      </w:r>
-      <w:r>
-        <w:rPr>
-          <w:rFonts w:ascii="Times New Roman" w:hAnsi="Times New Roman" w:cs="Times New Roman"/>
-          <w:sz w:val="24"/>
-          <w:szCs w:val="24"/>
-        </w:rPr>
-        <w:t xml:space="preserve">Methods will be built on both server and client sides to pull and propagate data. See Figure </w:t>
-      </w:r>
-      <w:r>
-        <w:rPr>
-          <w:rFonts w:ascii="Times New Roman" w:hAnsi="Times New Roman" w:cs="Times New Roman"/>
-          <w:sz w:val="24"/>
-          <w:szCs w:val="24"/>
-        </w:rPr>
-        <w:t>3 for further details.</w:t>
-      </w:r>
-      <w:r>
-        <w:rPr>
-          <w:rFonts w:ascii="Times New Roman" w:hAnsi="Times New Roman" w:cs="Times New Roman"/>
-          <w:sz w:val="24"/>
-          <w:szCs w:val="24"/>
-        </w:rPr>
-        <w:t xml:space="preserve"> </w:t>
-      </w:r>
-      <w:r>
-        <w:rPr>
-          <w:rFonts w:ascii="Times New Roman" w:hAnsi="Times New Roman" w:cs="Times New Roman"/>
-          <w:sz w:val="24"/>
-          <w:szCs w:val="24"/>
-        </w:rPr>
-        <w:t>The data will</w:t>
-      </w:r>
-      <w:r>
-        <w:rPr>
-          <w:rFonts w:ascii="Times New Roman" w:hAnsi="Times New Roman" w:cs="Times New Roman"/>
-          <w:sz w:val="24"/>
-          <w:szCs w:val="24"/>
-        </w:rPr>
-        <w:t xml:space="preserve"> then</w:t>
-      </w:r>
-      <w:r>
-        <w:rPr>
-          <w:rFonts w:ascii="Times New Roman" w:hAnsi="Times New Roman" w:cs="Times New Roman"/>
-          <w:sz w:val="24"/>
-          <w:szCs w:val="24"/>
-        </w:rPr>
-        <w:t xml:space="preserve"> be stored in </w:t>
-      </w:r>
-      <w:r>
-        <w:rPr>
-          <w:rFonts w:ascii="Times New Roman" w:hAnsi="Times New Roman" w:cs="Times New Roman"/>
-          <w:sz w:val="24"/>
-          <w:szCs w:val="24"/>
-        </w:rPr>
-        <w:t xml:space="preserve">table format based on </w:t>
-      </w:r>
-      <w:r>
-        <w:rPr>
-          <w:rFonts w:ascii="Times New Roman" w:hAnsi="Times New Roman" w:cs="Times New Roman"/>
-          <w:sz w:val="24"/>
-          <w:szCs w:val="24"/>
-        </w:rPr>
-        <w:t>topic</w:t>
-      </w:r>
-      <w:r>
-        <w:rPr>
-          <w:rFonts w:ascii="Times New Roman" w:hAnsi="Times New Roman" w:cs="Times New Roman"/>
-          <w:sz w:val="24"/>
-          <w:szCs w:val="24"/>
-        </w:rPr>
-        <w:t>.</w:t>
-      </w:r>
-      <w:r>
-        <w:rPr>
-          <w:rFonts w:ascii="Times New Roman" w:hAnsi="Times New Roman" w:cs="Times New Roman"/>
-          <w:sz w:val="24"/>
-          <w:szCs w:val="24"/>
-        </w:rPr>
-        <w:t xml:space="preserve"> For example, user login table, </w:t>
-      </w:r>
-      <w:r>
-        <w:rPr>
-          <w:rFonts w:ascii="Times New Roman" w:hAnsi="Times New Roman" w:cs="Times New Roman"/>
-          <w:sz w:val="24"/>
-          <w:szCs w:val="24"/>
-        </w:rPr>
-        <w:t xml:space="preserve">activity table, leaderboard data table. These tables will be further broken down into fields to hold specific dates, times, and </w:t>
-      </w:r>
-      <w:r>
-        <w:rPr>
-          <w:rFonts w:ascii="Times New Roman" w:hAnsi="Times New Roman" w:cs="Times New Roman"/>
-          <w:sz w:val="24"/>
-          <w:szCs w:val="24"/>
-        </w:rPr>
-        <w:t xml:space="preserve">other data from the student users. </w:t>
-      </w:r>
-      <w:r>
-        <w:rPr>
-          <w:rFonts w:ascii="Times New Roman" w:hAnsi="Times New Roman" w:cs="Times New Roman"/>
-          <w:sz w:val="24"/>
-          <w:szCs w:val="24"/>
-        </w:rPr>
-        <w:t>Database cross-references will be built in schema to link user</w:t>
-      </w:r>
-      <w:r>
-        <w:rPr>
-          <w:rFonts w:ascii="Times New Roman" w:hAnsi="Times New Roman" w:cs="Times New Roman"/>
-          <w:sz w:val="24"/>
-          <w:szCs w:val="24"/>
-        </w:rPr>
-        <w:t xml:space="preserve">s </w:t>
-      </w:r>
-      <w:r>
-        <w:rPr>
-          <w:rFonts w:ascii="Times New Roman" w:hAnsi="Times New Roman" w:cs="Times New Roman"/>
-          <w:sz w:val="24"/>
-          <w:szCs w:val="24"/>
-        </w:rPr>
-        <w:t xml:space="preserve">to their specified </w:t>
-      </w:r>
-      <w:r>
-        <w:rPr>
-          <w:rFonts w:ascii="Times New Roman" w:hAnsi="Times New Roman" w:cs="Times New Roman"/>
-          <w:sz w:val="24"/>
-          <w:szCs w:val="24"/>
-        </w:rPr>
-        <w:t xml:space="preserve">tables of </w:t>
-      </w:r>
-      <w:r>
-        <w:rPr>
-          <w:rFonts w:ascii="Times New Roman" w:hAnsi="Times New Roman" w:cs="Times New Roman"/>
-          <w:sz w:val="24"/>
-          <w:szCs w:val="24"/>
-        </w:rPr>
-        <w:t>data</w:t>
-      </w:r>
-      <w:r>
-        <w:rPr>
-          <w:rFonts w:ascii="Times New Roman" w:hAnsi="Times New Roman" w:cs="Times New Roman"/>
-          <w:sz w:val="24"/>
-          <w:szCs w:val="24"/>
-        </w:rPr>
-        <w:t>, activities, and login credentials.</w:t>
-      </w:r>
-      <w:r>
-        <w:rPr>
-          <w:rFonts w:ascii="Times New Roman" w:hAnsi="Times New Roman" w:cs="Times New Roman"/>
-          <w:sz w:val="24"/>
-          <w:szCs w:val="24"/>
-        </w:rPr>
-        <w:t xml:space="preserve"> PennWest student users will not have direct access to the application database as demonstrated by Figure 2 UML. </w:t>
-      </w:r>
-      <w:r>
-        <w:rPr>
-          <w:rFonts w:ascii="Times New Roman" w:hAnsi="Times New Roman" w:cs="Times New Roman"/>
-          <w:sz w:val="24"/>
-          <w:szCs w:val="24"/>
-        </w:rPr>
-        <w:t xml:space="preserve">The user will need to interact with the client-side </w:t>
-      </w:r>
-      <w:r>
-        <w:rPr>
-          <w:rFonts w:ascii="Times New Roman" w:hAnsi="Times New Roman" w:cs="Times New Roman"/>
-          <w:sz w:val="24"/>
-          <w:szCs w:val="24"/>
-        </w:rPr>
-        <w:t>interface</w:t>
-      </w:r>
-      <w:r>
-        <w:rPr>
-          <w:rFonts w:ascii="Times New Roman" w:hAnsi="Times New Roman" w:cs="Times New Roman"/>
-          <w:sz w:val="24"/>
-          <w:szCs w:val="24"/>
-        </w:rPr>
-        <w:t xml:space="preserve"> to add, delete, or modify data in the database.</w:t>
-      </w:r>
     </w:p>
     <w:p>
       <w:pPr>
@@ -7760,10 +8030,10 @@
           <w:szCs w:val="24"/>
         </w:rPr>
         <w:drawing>
-          <wp:inline distT="0" distB="0" distL="0" distR="0" wp14:anchorId="527A6944" wp14:editId="5752F862">
-            <wp:extent cx="6062366" cy="3567921"/>
-            <wp:effectExtent l="19050" t="19050" r="14605" b="13970"/>
-            <wp:docPr id="1367479535" name="Picture 1" descr="A diagram of a software application&#10;&#10;AI-generated content may be incorrect."/>
+          <wp:inline distT="0" distB="0" distL="0" distR="0" wp14:anchorId="2B4A69CB" wp14:editId="3DF5D29B">
+            <wp:extent cx="6073251" cy="2154988"/>
+            <wp:effectExtent l="19050" t="19050" r="22860" b="17145"/>
+            <wp:docPr id="2024036469" name="Picture 1"/>
             <wp:cNvGraphicFramePr>
               <a:graphicFrameLocks xmlns:a="http://schemas.openxmlformats.org/drawingml/2006/main" noChangeAspect="1"/>
             </wp:cNvGraphicFramePr>
@@ -7771,12 +8041,18 @@
               <a:graphicData uri="http://schemas.openxmlformats.org/drawingml/2006/picture">
                 <pic:pic xmlns:pic="http://schemas.openxmlformats.org/drawingml/2006/picture">
                   <pic:nvPicPr>
-                    <pic:cNvPr id="1367479535" name="Picture 1" descr="A diagram of a software application&#10;&#10;AI-generated content may be incorrect."/>
+                    <pic:cNvPr id="2024036469" name="Picture 1"/>
                     <pic:cNvPicPr/>
                   </pic:nvPicPr>
                   <pic:blipFill rotWithShape="1">
-                    <a:blip r:embed="rId10"/>
-                    <a:srcRect l="5079" t="2772" r="5595" b="7270"/>
+                    <a:blip r:embed="rId11" cstate="print">
+                      <a:extLst>
+                        <a:ext uri="{28A0092B-C50C-407E-A947-70E740481C1C}">
+                          <a14:useLocalDpi xmlns:a14="http://schemas.microsoft.com/office/drawing/2010/main" val="0"/>
+                        </a:ext>
+                      </a:extLst>
+                    </a:blip>
+                    <a:srcRect l="113" r="-304"/>
                     <a:stretch>
                       <a:fillRect/>
                     </a:stretch>
@@ -7784,15 +8060,34 @@
                   <pic:spPr bwMode="auto">
                     <a:xfrm>
                       <a:off x="0" y="0"/>
-                      <a:ext cx="6070027" cy="3572430"/>
+                      <a:ext cx="6091235" cy="2161369"/>
                     </a:xfrm>
                     <a:prstGeom prst="rect">
                       <a:avLst/>
                     </a:prstGeom>
-                    <a:ln w="12700">
+                    <a:ln w="12700" cap="flat" cmpd="sng" algn="ctr">
                       <a:solidFill>
-                        <a:schemeClr val="tx1"/>
+                        <a:sysClr val="windowText" lastClr="000000"/>
                       </a:solidFill>
+                      <a:prstDash val="solid"/>
+                      <a:round/>
+                      <a:headEnd type="none" w="med" len="med"/>
+                      <a:tailEnd type="none" w="med" len="med"/>
+                      <a:extLst>
+                        <a:ext uri="{C807C97D-BFC1-408E-A445-0C87EB9F89A2}">
+                          <ask:lineSketchStyleProps xmlns:ask="http://schemas.microsoft.com/office/drawing/2018/sketchyshapes" sd="0">
+                            <a:custGeom>
+                              <a:avLst/>
+                              <a:gdLst/>
+                              <a:ahLst/>
+                              <a:cxnLst/>
+                              <a:rect l="0" t="0" r="0" b="0"/>
+                              <a:pathLst/>
+                            </a:custGeom>
+                            <ask:type/>
+                          </ask:lineSketchStyleProps>
+                        </a:ext>
+                      </a:extLst>
                     </a:ln>
                     <a:extLst>
                       <a:ext uri="{53640926-AAD7-44D8-BBD7-CCE9431645EC}">
@@ -7822,229 +8117,6 @@
           <w:sz w:val="24"/>
           <w:szCs w:val="24"/>
         </w:rPr>
-        <w:lastRenderedPageBreak/>
-        <w:t>Figure 3: Overview of the Vulcan Activity Tracker data migration from client to server.</w:t>
-      </w:r>
-    </w:p>
-    <w:p>
-      <w:pPr>
-        <w:spacing w:line="480" w:lineRule="auto"/>
-        <w:rPr>
-          <w:rFonts w:ascii="Times New Roman" w:hAnsi="Times New Roman" w:cs="Times New Roman"/>
-          <w:sz w:val="24"/>
-          <w:szCs w:val="24"/>
-        </w:rPr>
-      </w:pPr>
-      <w:r>
-        <w:rPr>
-          <w:rFonts w:ascii="Times New Roman" w:hAnsi="Times New Roman" w:cs="Times New Roman"/>
-          <w:sz w:val="24"/>
-          <w:szCs w:val="24"/>
-        </w:rPr>
-        <w:t xml:space="preserve">Description: </w:t>
-      </w:r>
-    </w:p>
-    <w:p>
-      <w:pPr>
-        <w:spacing w:line="480" w:lineRule="auto"/>
-        <w:rPr>
-          <w:rFonts w:ascii="Times New Roman" w:hAnsi="Times New Roman" w:cs="Times New Roman"/>
-          <w:sz w:val="24"/>
-          <w:szCs w:val="24"/>
-        </w:rPr>
-      </w:pPr>
-      <w:r>
-        <w:rPr>
-          <w:rFonts w:ascii="Times New Roman" w:hAnsi="Times New Roman" w:cs="Times New Roman"/>
-          <w:sz w:val="24"/>
-          <w:szCs w:val="24"/>
-        </w:rPr>
-        <w:tab/>
-      </w:r>
-      <w:r>
-        <w:rPr>
-          <w:rFonts w:ascii="Times New Roman" w:hAnsi="Times New Roman" w:cs="Times New Roman"/>
-          <w:sz w:val="24"/>
-          <w:szCs w:val="24"/>
-        </w:rPr>
-        <w:t>Data migration is a complex aspect of the Vulcan Activity Tracker. Figure 3 is the UML graphical representation of this software architecture.</w:t>
-      </w:r>
-      <w:r>
-        <w:rPr>
-          <w:rFonts w:ascii="Times New Roman" w:hAnsi="Times New Roman" w:cs="Times New Roman"/>
-          <w:sz w:val="24"/>
-          <w:szCs w:val="24"/>
-        </w:rPr>
-        <w:t xml:space="preserve"> Data entered by </w:t>
-      </w:r>
-      <w:r>
-        <w:rPr>
-          <w:rFonts w:ascii="Times New Roman" w:hAnsi="Times New Roman" w:cs="Times New Roman"/>
-          <w:sz w:val="24"/>
-          <w:szCs w:val="24"/>
-        </w:rPr>
-        <w:t>users</w:t>
-      </w:r>
-      <w:r>
-        <w:rPr>
-          <w:rFonts w:ascii="Times New Roman" w:hAnsi="Times New Roman" w:cs="Times New Roman"/>
-          <w:sz w:val="24"/>
-          <w:szCs w:val="24"/>
-        </w:rPr>
-        <w:t xml:space="preserve"> needs to be prepared then transported to the back-end engine of the application. This data then needs to be stored in an internal database</w:t>
-      </w:r>
-      <w:r>
-        <w:rPr>
-          <w:rFonts w:ascii="Times New Roman" w:hAnsi="Times New Roman" w:cs="Times New Roman"/>
-          <w:sz w:val="24"/>
-          <w:szCs w:val="24"/>
-        </w:rPr>
-        <w:t xml:space="preserve"> that is specifically designed for student data. The front-end interfacing will be designed to implement methods that receive data and fill the appropriate charts and tables with existing information. Likewise, on the backend </w:t>
-      </w:r>
-      <w:r>
-        <w:rPr>
-          <w:rFonts w:ascii="Times New Roman" w:hAnsi="Times New Roman" w:cs="Times New Roman"/>
-          <w:sz w:val="24"/>
-          <w:szCs w:val="24"/>
-        </w:rPr>
-        <w:t xml:space="preserve">data is </w:t>
-      </w:r>
-      <w:r>
-        <w:rPr>
-          <w:rFonts w:ascii="Times New Roman" w:hAnsi="Times New Roman" w:cs="Times New Roman"/>
-          <w:sz w:val="24"/>
-          <w:szCs w:val="24"/>
-        </w:rPr>
-        <w:t xml:space="preserve">received from front-end forms and </w:t>
-      </w:r>
-      <w:r>
-        <w:rPr>
-          <w:rFonts w:ascii="Times New Roman" w:hAnsi="Times New Roman" w:cs="Times New Roman"/>
-          <w:sz w:val="24"/>
-          <w:szCs w:val="24"/>
-        </w:rPr>
-        <w:t xml:space="preserve">controlled by </w:t>
-      </w:r>
-      <w:r>
-        <w:rPr>
-          <w:rFonts w:ascii="Times New Roman" w:hAnsi="Times New Roman" w:cs="Times New Roman"/>
-          <w:sz w:val="24"/>
-          <w:szCs w:val="24"/>
-        </w:rPr>
-        <w:t xml:space="preserve">data handlers. Vulcan Activity Tracker data is then inserted into the database with </w:t>
-      </w:r>
-      <w:r>
-        <w:rPr>
-          <w:rFonts w:ascii="Times New Roman" w:hAnsi="Times New Roman" w:cs="Times New Roman"/>
-          <w:sz w:val="24"/>
-          <w:szCs w:val="24"/>
-        </w:rPr>
-        <w:t>proper logic and schema. The link between the client and server sides of the application will be the API pipeline. This logic framework s</w:t>
-      </w:r>
-      <w:r>
-        <w:rPr>
-          <w:rFonts w:ascii="Times New Roman" w:hAnsi="Times New Roman" w:cs="Times New Roman"/>
-          <w:sz w:val="24"/>
-          <w:szCs w:val="24"/>
-        </w:rPr>
-        <w:t xml:space="preserve">ends </w:t>
-      </w:r>
-      <w:r>
-        <w:rPr>
-          <w:rFonts w:ascii="Times New Roman" w:hAnsi="Times New Roman" w:cs="Times New Roman"/>
-          <w:sz w:val="24"/>
-          <w:szCs w:val="24"/>
-        </w:rPr>
-        <w:t>data across the network using HTTP protocols.</w:t>
-      </w:r>
-      <w:r>
-        <w:rPr>
-          <w:rFonts w:ascii="Times New Roman" w:hAnsi="Times New Roman" w:cs="Times New Roman"/>
-          <w:sz w:val="24"/>
-          <w:szCs w:val="24"/>
-        </w:rPr>
-        <w:t xml:space="preserve"> </w:t>
-      </w:r>
-    </w:p>
-    <w:p>
-      <w:pPr>
-        <w:spacing w:line="480" w:lineRule="auto"/>
-        <w:rPr>
-          <w:rFonts w:ascii="Times New Roman" w:hAnsi="Times New Roman" w:cs="Times New Roman"/>
-          <w:sz w:val="24"/>
-          <w:szCs w:val="24"/>
-        </w:rPr>
-      </w:pPr>
-      <w:r>
-        <w:rPr>
-          <w:rFonts w:ascii="Times New Roman" w:hAnsi="Times New Roman" w:cs="Times New Roman"/>
-          <w:noProof/>
-          <w:sz w:val="24"/>
-          <w:szCs w:val="24"/>
-        </w:rPr>
-        <w:drawing>
-          <wp:inline distT="0" distB="0" distL="0" distR="0" wp14:anchorId="2B4A69CB" wp14:editId="23AC1CAE">
-            <wp:extent cx="6123618" cy="2467025"/>
-            <wp:effectExtent l="19050" t="19050" r="10795" b="9525"/>
-            <wp:docPr id="2024036469" name="Picture 1" descr="A diagram of a network&#10;&#10;AI-generated content may be incorrect."/>
-            <wp:cNvGraphicFramePr>
-              <a:graphicFrameLocks xmlns:a="http://schemas.openxmlformats.org/drawingml/2006/main" noChangeAspect="1"/>
-            </wp:cNvGraphicFramePr>
-            <a:graphic xmlns:a="http://schemas.openxmlformats.org/drawingml/2006/main">
-              <a:graphicData uri="http://schemas.openxmlformats.org/drawingml/2006/picture">
-                <pic:pic xmlns:pic="http://schemas.openxmlformats.org/drawingml/2006/picture">
-                  <pic:nvPicPr>
-                    <pic:cNvPr id="2024036469" name="Picture 1" descr="A diagram of a network&#10;&#10;AI-generated content may be incorrect."/>
-                    <pic:cNvPicPr/>
-                  </pic:nvPicPr>
-                  <pic:blipFill rotWithShape="1">
-                    <a:blip r:embed="rId11"/>
-                    <a:srcRect l="4078" t="5087" r="3503" b="10018"/>
-                    <a:stretch>
-                      <a:fillRect/>
-                    </a:stretch>
-                  </pic:blipFill>
-                  <pic:spPr bwMode="auto">
-                    <a:xfrm>
-                      <a:off x="0" y="0"/>
-                      <a:ext cx="6132824" cy="2470734"/>
-                    </a:xfrm>
-                    <a:prstGeom prst="rect">
-                      <a:avLst/>
-                    </a:prstGeom>
-                    <a:ln w="12700">
-                      <a:solidFill>
-                        <a:schemeClr val="tx1"/>
-                      </a:solidFill>
-                    </a:ln>
-                    <a:extLst>
-                      <a:ext uri="{53640926-AAD7-44D8-BBD7-CCE9431645EC}">
-                        <a14:shadowObscured xmlns:a14="http://schemas.microsoft.com/office/drawing/2010/main"/>
-                      </a:ext>
-                    </a:extLst>
-                  </pic:spPr>
-                </pic:pic>
-              </a:graphicData>
-            </a:graphic>
-          </wp:inline>
-        </w:drawing>
-      </w:r>
-    </w:p>
-    <w:p>
-      <w:pPr>
-        <w:spacing w:line="480" w:lineRule="auto"/>
-        <w:rPr>
-          <w:rFonts w:ascii="Times New Roman" w:hAnsi="Times New Roman" w:cs="Times New Roman"/>
-          <w:sz w:val="24"/>
-          <w:szCs w:val="24"/>
-        </w:rPr>
-      </w:pPr>
-      <w:r>
-        <w:rPr>
-          <w:rFonts w:ascii="Times New Roman" w:hAnsi="Times New Roman" w:cs="Times New Roman"/>
-          <w:sz w:val="24"/>
-          <w:szCs w:val="24"/>
-        </w:rPr>
         <w:t xml:space="preserve">Figure 4: Overview of the Vulcan Activity Tracker </w:t>
       </w:r>
       <w:r>
@@ -8106,24 +8178,32 @@
           <w:sz w:val="24"/>
           <w:szCs w:val="24"/>
         </w:rPr>
+        <w:t xml:space="preserve">Figure 4 </w:t>
+      </w:r>
+      <w:r>
+        <w:rPr>
+          <w:rFonts w:ascii="Times New Roman" w:hAnsi="Times New Roman" w:cs="Times New Roman"/>
+          <w:sz w:val="24"/>
+          <w:szCs w:val="24"/>
+        </w:rPr>
+        <w:t>UML shows the interaction between student users of the Vulcan Activity Tracker. The application can be accessed by either mobile device or computer</w:t>
+      </w:r>
+      <w:r>
+        <w:rPr>
+          <w:rFonts w:ascii="Times New Roman" w:hAnsi="Times New Roman" w:cs="Times New Roman"/>
+          <w:sz w:val="24"/>
+          <w:szCs w:val="24"/>
+        </w:rPr>
+        <w:t xml:space="preserve"> as demonstrated in </w:t>
+      </w:r>
+      <w:r>
+        <w:rPr>
+          <w:rFonts w:ascii="Times New Roman" w:hAnsi="Times New Roman" w:cs="Times New Roman"/>
+          <w:sz w:val="24"/>
+          <w:szCs w:val="24"/>
+        </w:rPr>
         <w:lastRenderedPageBreak/>
-        <w:t xml:space="preserve">Figure 4 </w:t>
-      </w:r>
-      <w:r>
-        <w:rPr>
-          <w:rFonts w:ascii="Times New Roman" w:hAnsi="Times New Roman" w:cs="Times New Roman"/>
-          <w:sz w:val="24"/>
-          <w:szCs w:val="24"/>
-        </w:rPr>
-        <w:t>UML shows the interaction between student users of the Vulcan Activity Tracker. The application can be accessed by either mobile device or computer</w:t>
-      </w:r>
-      <w:r>
-        <w:rPr>
-          <w:rFonts w:ascii="Times New Roman" w:hAnsi="Times New Roman" w:cs="Times New Roman"/>
-          <w:sz w:val="24"/>
-          <w:szCs w:val="24"/>
-        </w:rPr>
-        <w:t xml:space="preserve"> as demonstrated in Figure 4</w:t>
+        <w:t>Figure 4</w:t>
       </w:r>
       <w:r>
         <w:rPr>
@@ -8511,7 +8591,25 @@
           <w:sz w:val="24"/>
           <w:szCs w:val="24"/>
         </w:rPr>
-        <w:t>, which can then lead to the accurate data being displayed for all of those users’ friends on the app to view</w:t>
+        <w:t xml:space="preserve">, which can then lead to the accurate data being displayed for </w:t>
+      </w:r>
+      <w:proofErr w:type="gramStart"/>
+      <w:r>
+        <w:rPr>
+          <w:rFonts w:ascii="Times New Roman" w:hAnsi="Times New Roman" w:cs="Times New Roman"/>
+          <w:sz w:val="24"/>
+          <w:szCs w:val="24"/>
+        </w:rPr>
+        <w:t>all of</w:t>
+      </w:r>
+      <w:proofErr w:type="gramEnd"/>
+      <w:r>
+        <w:rPr>
+          <w:rFonts w:ascii="Times New Roman" w:hAnsi="Times New Roman" w:cs="Times New Roman"/>
+          <w:sz w:val="24"/>
+          <w:szCs w:val="24"/>
+        </w:rPr>
+        <w:t xml:space="preserve"> those users’ friends on the app to view</w:t>
       </w:r>
       <w:r>
         <w:rPr>
@@ -8652,115 +8750,123 @@
           <w:sz w:val="24"/>
           <w:szCs w:val="24"/>
         </w:rPr>
+        <w:t>Nonfunctional</w:t>
+      </w:r>
+      <w:bookmarkEnd w:id="11"/>
+    </w:p>
+    <w:p>
+      <w:pPr>
+        <w:spacing w:line="480" w:lineRule="auto"/>
+        <w:rPr>
+          <w:rFonts w:ascii="Times New Roman" w:hAnsi="Times New Roman" w:cs="Times New Roman"/>
+          <w:sz w:val="24"/>
+          <w:szCs w:val="24"/>
+        </w:rPr>
+      </w:pPr>
+      <w:r>
+        <w:rPr>
+          <w:rFonts w:ascii="Times New Roman" w:hAnsi="Times New Roman" w:cs="Times New Roman"/>
+          <w:sz w:val="24"/>
+          <w:szCs w:val="24"/>
+        </w:rPr>
+        <w:tab/>
+      </w:r>
+      <w:r>
+        <w:rPr>
+          <w:rFonts w:ascii="Times New Roman" w:hAnsi="Times New Roman" w:cs="Times New Roman"/>
+          <w:sz w:val="24"/>
+          <w:szCs w:val="24"/>
+        </w:rPr>
+        <w:t>This project also has several non</w:t>
+      </w:r>
+      <w:r>
+        <w:rPr>
+          <w:rFonts w:ascii="Times New Roman" w:hAnsi="Times New Roman" w:cs="Times New Roman"/>
+          <w:sz w:val="24"/>
+          <w:szCs w:val="24"/>
+        </w:rPr>
+        <w:t>functional requirements that help to ensure that</w:t>
+      </w:r>
+      <w:r>
+        <w:rPr>
+          <w:rFonts w:ascii="Times New Roman" w:hAnsi="Times New Roman" w:cs="Times New Roman"/>
+          <w:sz w:val="24"/>
+          <w:szCs w:val="24"/>
+        </w:rPr>
+        <w:t xml:space="preserve"> it is </w:t>
+      </w:r>
+      <w:r>
+        <w:rPr>
+          <w:rFonts w:ascii="Times New Roman" w:hAnsi="Times New Roman" w:cs="Times New Roman"/>
+          <w:sz w:val="24"/>
+          <w:szCs w:val="24"/>
+        </w:rPr>
+        <w:t>reliable</w:t>
+      </w:r>
+      <w:r>
+        <w:rPr>
+          <w:rFonts w:ascii="Times New Roman" w:hAnsi="Times New Roman" w:cs="Times New Roman"/>
+          <w:sz w:val="24"/>
+          <w:szCs w:val="24"/>
+        </w:rPr>
+        <w:t>, secure</w:t>
+      </w:r>
+      <w:r>
+        <w:rPr>
+          <w:rFonts w:ascii="Times New Roman" w:hAnsi="Times New Roman" w:cs="Times New Roman"/>
+          <w:sz w:val="24"/>
+          <w:szCs w:val="24"/>
+        </w:rPr>
+        <w:t>, and easy to use</w:t>
+      </w:r>
+      <w:r>
+        <w:rPr>
+          <w:rFonts w:ascii="Times New Roman" w:hAnsi="Times New Roman" w:cs="Times New Roman"/>
+          <w:sz w:val="24"/>
+          <w:szCs w:val="24"/>
+        </w:rPr>
+        <w:t>.</w:t>
+      </w:r>
+      <w:r>
+        <w:rPr>
+          <w:rFonts w:ascii="Times New Roman" w:hAnsi="Times New Roman" w:cs="Times New Roman"/>
+          <w:sz w:val="24"/>
+          <w:szCs w:val="24"/>
+        </w:rPr>
+        <w:t xml:space="preserve"> </w:t>
+      </w:r>
+      <w:r>
+        <w:rPr>
+          <w:rFonts w:ascii="Times New Roman" w:hAnsi="Times New Roman" w:cs="Times New Roman"/>
+          <w:sz w:val="24"/>
+          <w:szCs w:val="24"/>
+        </w:rPr>
+        <w:t xml:space="preserve">To provide </w:t>
+      </w:r>
+      <w:r>
+        <w:rPr>
+          <w:rFonts w:ascii="Times New Roman" w:hAnsi="Times New Roman" w:cs="Times New Roman"/>
+          <w:sz w:val="24"/>
+          <w:szCs w:val="24"/>
+        </w:rPr>
+        <w:t xml:space="preserve">a smooth user experience </w:t>
+      </w:r>
+      <w:r>
+        <w:rPr>
+          <w:rFonts w:ascii="Times New Roman" w:hAnsi="Times New Roman" w:cs="Times New Roman"/>
+          <w:sz w:val="24"/>
+          <w:szCs w:val="24"/>
+        </w:rPr>
+        <w:t xml:space="preserve">the system should respond </w:t>
+      </w:r>
+      <w:r>
+        <w:rPr>
+          <w:rFonts w:ascii="Times New Roman" w:hAnsi="Times New Roman" w:cs="Times New Roman"/>
+          <w:sz w:val="24"/>
+          <w:szCs w:val="24"/>
+        </w:rPr>
         <w:lastRenderedPageBreak/>
-        <w:t>Nonfunctional</w:t>
-      </w:r>
-      <w:bookmarkEnd w:id="11"/>
-    </w:p>
-    <w:p>
-      <w:pPr>
-        <w:spacing w:line="480" w:lineRule="auto"/>
-        <w:rPr>
-          <w:rFonts w:ascii="Times New Roman" w:hAnsi="Times New Roman" w:cs="Times New Roman"/>
-          <w:sz w:val="24"/>
-          <w:szCs w:val="24"/>
-        </w:rPr>
-      </w:pPr>
-      <w:r>
-        <w:rPr>
-          <w:rFonts w:ascii="Times New Roman" w:hAnsi="Times New Roman" w:cs="Times New Roman"/>
-          <w:sz w:val="24"/>
-          <w:szCs w:val="24"/>
-        </w:rPr>
-        <w:tab/>
-      </w:r>
-      <w:r>
-        <w:rPr>
-          <w:rFonts w:ascii="Times New Roman" w:hAnsi="Times New Roman" w:cs="Times New Roman"/>
-          <w:sz w:val="24"/>
-          <w:szCs w:val="24"/>
-        </w:rPr>
-        <w:t>This project also has several non</w:t>
-      </w:r>
-      <w:r>
-        <w:rPr>
-          <w:rFonts w:ascii="Times New Roman" w:hAnsi="Times New Roman" w:cs="Times New Roman"/>
-          <w:sz w:val="24"/>
-          <w:szCs w:val="24"/>
-        </w:rPr>
-        <w:t>functional requirements that help to ensure that</w:t>
-      </w:r>
-      <w:r>
-        <w:rPr>
-          <w:rFonts w:ascii="Times New Roman" w:hAnsi="Times New Roman" w:cs="Times New Roman"/>
-          <w:sz w:val="24"/>
-          <w:szCs w:val="24"/>
-        </w:rPr>
-        <w:t xml:space="preserve"> it is </w:t>
-      </w:r>
-      <w:r>
-        <w:rPr>
-          <w:rFonts w:ascii="Times New Roman" w:hAnsi="Times New Roman" w:cs="Times New Roman"/>
-          <w:sz w:val="24"/>
-          <w:szCs w:val="24"/>
-        </w:rPr>
-        <w:t>reliable</w:t>
-      </w:r>
-      <w:r>
-        <w:rPr>
-          <w:rFonts w:ascii="Times New Roman" w:hAnsi="Times New Roman" w:cs="Times New Roman"/>
-          <w:sz w:val="24"/>
-          <w:szCs w:val="24"/>
-        </w:rPr>
-        <w:t>, secure</w:t>
-      </w:r>
-      <w:r>
-        <w:rPr>
-          <w:rFonts w:ascii="Times New Roman" w:hAnsi="Times New Roman" w:cs="Times New Roman"/>
-          <w:sz w:val="24"/>
-          <w:szCs w:val="24"/>
-        </w:rPr>
-        <w:t>, and easy to use</w:t>
-      </w:r>
-      <w:r>
-        <w:rPr>
-          <w:rFonts w:ascii="Times New Roman" w:hAnsi="Times New Roman" w:cs="Times New Roman"/>
-          <w:sz w:val="24"/>
-          <w:szCs w:val="24"/>
-        </w:rPr>
-        <w:t>.</w:t>
-      </w:r>
-      <w:r>
-        <w:rPr>
-          <w:rFonts w:ascii="Times New Roman" w:hAnsi="Times New Roman" w:cs="Times New Roman"/>
-          <w:sz w:val="24"/>
-          <w:szCs w:val="24"/>
-        </w:rPr>
-        <w:t xml:space="preserve"> </w:t>
-      </w:r>
-      <w:r>
-        <w:rPr>
-          <w:rFonts w:ascii="Times New Roman" w:hAnsi="Times New Roman" w:cs="Times New Roman"/>
-          <w:sz w:val="24"/>
-          <w:szCs w:val="24"/>
-        </w:rPr>
-        <w:t xml:space="preserve">To provide </w:t>
-      </w:r>
-      <w:r>
-        <w:rPr>
-          <w:rFonts w:ascii="Times New Roman" w:hAnsi="Times New Roman" w:cs="Times New Roman"/>
-          <w:sz w:val="24"/>
-          <w:szCs w:val="24"/>
-        </w:rPr>
-        <w:t xml:space="preserve">a smooth user experience </w:t>
-      </w:r>
-      <w:r>
-        <w:rPr>
-          <w:rFonts w:ascii="Times New Roman" w:hAnsi="Times New Roman" w:cs="Times New Roman"/>
-          <w:sz w:val="24"/>
-          <w:szCs w:val="24"/>
-        </w:rPr>
-        <w:t xml:space="preserve">the system should respond within a couple seconds under typical conditions and support </w:t>
+        <w:t xml:space="preserve">within a couple seconds under typical conditions and support </w:t>
       </w:r>
       <w:r>
         <w:rPr>
@@ -9522,7 +9628,6 @@
         <w:rPr>
           <w:rFonts w:ascii="Times New Roman" w:hAnsi="Times New Roman" w:cs="Times New Roman"/>
         </w:rPr>
-        <w:lastRenderedPageBreak/>
         <w:t>The Requirements Document is the s</w:t>
       </w:r>
       <w:r>
@@ -9615,6 +9720,7 @@
         <w:rPr>
           <w:rFonts w:ascii="Times New Roman" w:hAnsi="Times New Roman" w:cs="Times New Roman"/>
         </w:rPr>
+        <w:lastRenderedPageBreak/>
         <w:t>The Specifications Document is the t</w:t>
       </w:r>
       <w:r>
@@ -9957,6 +10063,26 @@
     </w:p>
     <w:p>
       <w:pPr>
+        <w:spacing w:line="480" w:lineRule="auto"/>
+        <w:rPr>
+          <w:rFonts w:ascii="Times New Roman" w:hAnsi="Times New Roman" w:cs="Times New Roman"/>
+          <w:sz w:val="24"/>
+          <w:szCs w:val="24"/>
+        </w:rPr>
+      </w:pPr>
+    </w:p>
+    <w:p>
+      <w:pPr>
+        <w:spacing w:line="480" w:lineRule="auto"/>
+        <w:rPr>
+          <w:rFonts w:ascii="Times New Roman" w:hAnsi="Times New Roman" w:cs="Times New Roman"/>
+          <w:sz w:val="24"/>
+          <w:szCs w:val="24"/>
+        </w:rPr>
+      </w:pPr>
+    </w:p>
+    <w:p>
+      <w:pPr>
         <w:pStyle w:val="Heading1"/>
         <w:spacing w:line="480" w:lineRule="auto"/>
         <w:rPr>
@@ -10128,15 +10254,33 @@
           <w:sz w:val="24"/>
           <w:szCs w:val="24"/>
         </w:rPr>
-        <w:t xml:space="preserve"> tasks and frameworks. Branch policies will be implemented. Main branch will hold </w:t>
-      </w:r>
-      <w:r>
-        <w:rPr>
-          <w:rFonts w:ascii="Times New Roman" w:hAnsi="Times New Roman" w:cs="Times New Roman"/>
-          <w:sz w:val="24"/>
-          <w:szCs w:val="24"/>
-        </w:rPr>
-        <w:t xml:space="preserve">a working deliverable project at all times. This means that the code on </w:t>
+        <w:t xml:space="preserve"> tasks and frameworks. Branch policies will be implemented. Main branch will </w:t>
+      </w:r>
+      <w:proofErr w:type="gramStart"/>
+      <w:r>
+        <w:rPr>
+          <w:rFonts w:ascii="Times New Roman" w:hAnsi="Times New Roman" w:cs="Times New Roman"/>
+          <w:sz w:val="24"/>
+          <w:szCs w:val="24"/>
+        </w:rPr>
+        <w:t xml:space="preserve">hold </w:t>
+      </w:r>
+      <w:r>
+        <w:rPr>
+          <w:rFonts w:ascii="Times New Roman" w:hAnsi="Times New Roman" w:cs="Times New Roman"/>
+          <w:sz w:val="24"/>
+          <w:szCs w:val="24"/>
+        </w:rPr>
+        <w:t>a working deliverable project at all times</w:t>
+      </w:r>
+      <w:proofErr w:type="gramEnd"/>
+      <w:r>
+        <w:rPr>
+          <w:rFonts w:ascii="Times New Roman" w:hAnsi="Times New Roman" w:cs="Times New Roman"/>
+          <w:sz w:val="24"/>
+          <w:szCs w:val="24"/>
+        </w:rPr>
+        <w:t xml:space="preserve">. This means that the code on </w:t>
       </w:r>
       <w:r>
         <w:rPr>
@@ -10176,7 +10320,25 @@
           <w:sz w:val="24"/>
           <w:szCs w:val="24"/>
         </w:rPr>
-        <w:t xml:space="preserve">. For all new features and updates, each member must make a branch </w:t>
+        <w:t xml:space="preserve">. For all </w:t>
+      </w:r>
+      <w:proofErr w:type="gramStart"/>
+      <w:r>
+        <w:rPr>
+          <w:rFonts w:ascii="Times New Roman" w:hAnsi="Times New Roman" w:cs="Times New Roman"/>
+          <w:sz w:val="24"/>
+          <w:szCs w:val="24"/>
+        </w:rPr>
+        <w:t>new</w:t>
+      </w:r>
+      <w:proofErr w:type="gramEnd"/>
+      <w:r>
+        <w:rPr>
+          <w:rFonts w:ascii="Times New Roman" w:hAnsi="Times New Roman" w:cs="Times New Roman"/>
+          <w:sz w:val="24"/>
+          <w:szCs w:val="24"/>
+        </w:rPr>
+        <w:t xml:space="preserve"> features and updates, each member must make a branch </w:t>
       </w:r>
       <w:r>
         <w:rPr>
@@ -10995,7 +11157,25 @@
           <w:sz w:val="24"/>
           <w:szCs w:val="24"/>
         </w:rPr>
-        <w:t>instruction in a computer program that can cause a computer to begin executing a different instruction sequence and thus deviate from its default behavior of executing instruction in order. May also refer to act of switching execution to a different instruction sequence as a result of executing a branch instruction.</w:t>
+        <w:t xml:space="preserve">instruction in a computer program that can cause a computer to begin executing a different instruction sequence and thus deviate from its default behavior of executing instruction in order. May also refer to act of switching execution to a different instruction sequence </w:t>
+      </w:r>
+      <w:proofErr w:type="gramStart"/>
+      <w:r>
+        <w:rPr>
+          <w:rFonts w:ascii="Times New Roman" w:hAnsi="Times New Roman" w:cs="Times New Roman"/>
+          <w:sz w:val="24"/>
+          <w:szCs w:val="24"/>
+        </w:rPr>
+        <w:t>as a result of</w:t>
+      </w:r>
+      <w:proofErr w:type="gramEnd"/>
+      <w:r>
+        <w:rPr>
+          <w:rFonts w:ascii="Times New Roman" w:hAnsi="Times New Roman" w:cs="Times New Roman"/>
+          <w:sz w:val="24"/>
+          <w:szCs w:val="24"/>
+        </w:rPr>
+        <w:t xml:space="preserve"> executing a branch instruction.</w:t>
       </w:r>
     </w:p>
     <w:p>
@@ -11107,7 +11287,25 @@
           <w:sz w:val="24"/>
           <w:szCs w:val="24"/>
         </w:rPr>
-        <w:t xml:space="preserve">A distributed version control software system that is capable of managing versions of source code or data. It is often used to control source code by programmers who are developing software collaboratively. (site for citation - </w:t>
+        <w:t xml:space="preserve">A distributed version control software system that </w:t>
+      </w:r>
+      <w:proofErr w:type="gramStart"/>
+      <w:r>
+        <w:rPr>
+          <w:rFonts w:ascii="Times New Roman" w:hAnsi="Times New Roman" w:cs="Times New Roman"/>
+          <w:sz w:val="24"/>
+          <w:szCs w:val="24"/>
+        </w:rPr>
+        <w:t>is capable of managing</w:t>
+      </w:r>
+      <w:proofErr w:type="gramEnd"/>
+      <w:r>
+        <w:rPr>
+          <w:rFonts w:ascii="Times New Roman" w:hAnsi="Times New Roman" w:cs="Times New Roman"/>
+          <w:sz w:val="24"/>
+          <w:szCs w:val="24"/>
+        </w:rPr>
+        <w:t xml:space="preserve"> versions of source code or data. It is often used to control source code by programmers who are developing software collaboratively. (site for citation - </w:t>
       </w:r>
       <w:hyperlink r:id="rId19" w:history="1">
         <w:r>
@@ -11479,155 +11677,7 @@
         </w:rPr>
         <w:t>)</w:t>
       </w:r>
-      <w:r>
-        <w:rPr>
-          <w:rFonts w:ascii="Times New Roman" w:hAnsi="Times New Roman" w:cs="Times New Roman"/>
-          <w:sz w:val="24"/>
-          <w:szCs w:val="24"/>
-        </w:rPr>
-        <w:br/>
-      </w:r>
-    </w:p>
-    <w:p>
-      <w:pPr>
-        <w:spacing w:line="480" w:lineRule="auto"/>
-        <w:rPr>
-          <w:rFonts w:ascii="Times New Roman" w:hAnsi="Times New Roman" w:cs="Times New Roman"/>
-          <w:b/>
-          <w:bCs/>
-          <w:sz w:val="24"/>
-          <w:szCs w:val="24"/>
-        </w:rPr>
-      </w:pPr>
-    </w:p>
-    <w:p>
-      <w:pPr>
-        <w:spacing w:line="480" w:lineRule="auto"/>
-        <w:rPr>
-          <w:rFonts w:ascii="Times New Roman" w:hAnsi="Times New Roman" w:cs="Times New Roman"/>
-          <w:b/>
-          <w:bCs/>
-          <w:sz w:val="24"/>
-          <w:szCs w:val="24"/>
-        </w:rPr>
-      </w:pPr>
-    </w:p>
-    <w:p>
-      <w:pPr>
-        <w:spacing w:line="480" w:lineRule="auto"/>
-        <w:rPr>
-          <w:rFonts w:ascii="Times New Roman" w:hAnsi="Times New Roman" w:cs="Times New Roman"/>
-          <w:b/>
-          <w:bCs/>
-          <w:sz w:val="24"/>
-          <w:szCs w:val="24"/>
-          <w:u w:val="single"/>
-        </w:rPr>
-      </w:pPr>
-    </w:p>
-    <w:p>
-      <w:pPr>
-        <w:spacing w:line="480" w:lineRule="auto"/>
-        <w:rPr>
-          <w:rFonts w:ascii="Times New Roman" w:hAnsi="Times New Roman" w:cs="Times New Roman"/>
-          <w:b/>
-          <w:bCs/>
-          <w:sz w:val="24"/>
-          <w:szCs w:val="24"/>
-          <w:u w:val="single"/>
-        </w:rPr>
-      </w:pPr>
-    </w:p>
-    <w:p>
-      <w:pPr>
-        <w:spacing w:line="480" w:lineRule="auto"/>
-        <w:rPr>
-          <w:rFonts w:ascii="Times New Roman" w:hAnsi="Times New Roman" w:cs="Times New Roman"/>
-          <w:b/>
-          <w:bCs/>
-          <w:sz w:val="24"/>
-          <w:szCs w:val="24"/>
-          <w:u w:val="single"/>
-        </w:rPr>
-      </w:pPr>
-    </w:p>
-    <w:p>
-      <w:pPr>
-        <w:spacing w:line="480" w:lineRule="auto"/>
-        <w:rPr>
-          <w:rFonts w:ascii="Times New Roman" w:hAnsi="Times New Roman" w:cs="Times New Roman"/>
-          <w:b/>
-          <w:bCs/>
-          <w:sz w:val="24"/>
-          <w:szCs w:val="24"/>
-          <w:u w:val="single"/>
-        </w:rPr>
-      </w:pPr>
-    </w:p>
-    <w:p>
-      <w:pPr>
-        <w:spacing w:line="480" w:lineRule="auto"/>
-        <w:rPr>
-          <w:rFonts w:ascii="Times New Roman" w:hAnsi="Times New Roman" w:cs="Times New Roman"/>
-          <w:b/>
-          <w:bCs/>
-          <w:sz w:val="24"/>
-          <w:szCs w:val="24"/>
-          <w:u w:val="single"/>
-        </w:rPr>
-      </w:pPr>
-    </w:p>
-    <w:p>
-      <w:pPr>
-        <w:spacing w:line="480" w:lineRule="auto"/>
-        <w:rPr>
-          <w:rFonts w:ascii="Times New Roman" w:hAnsi="Times New Roman" w:cs="Times New Roman"/>
-          <w:b/>
-          <w:bCs/>
-          <w:sz w:val="24"/>
-          <w:szCs w:val="24"/>
-          <w:u w:val="single"/>
-        </w:rPr>
-      </w:pPr>
-    </w:p>
-    <w:p>
-      <w:pPr>
-        <w:spacing w:line="480" w:lineRule="auto"/>
-        <w:rPr>
-          <w:rFonts w:ascii="Times New Roman" w:hAnsi="Times New Roman" w:cs="Times New Roman"/>
-          <w:b/>
-          <w:bCs/>
-          <w:sz w:val="24"/>
-          <w:szCs w:val="24"/>
-          <w:u w:val="single"/>
-        </w:rPr>
-      </w:pPr>
-    </w:p>
-    <w:p>
-      <w:pPr>
-        <w:spacing w:line="480" w:lineRule="auto"/>
-        <w:rPr>
-          <w:rFonts w:ascii="Times New Roman" w:hAnsi="Times New Roman" w:cs="Times New Roman"/>
-          <w:b/>
-          <w:bCs/>
-          <w:sz w:val="24"/>
-          <w:szCs w:val="24"/>
-          <w:u w:val="single"/>
-        </w:rPr>
-      </w:pPr>
-    </w:p>
-    <w:p>
-      <w:pPr>
-        <w:spacing w:line="480" w:lineRule="auto"/>
-        <w:rPr>
-          <w:rFonts w:ascii="Times New Roman" w:hAnsi="Times New Roman" w:cs="Times New Roman"/>
-          <w:b/>
-          <w:bCs/>
-          <w:sz w:val="24"/>
-          <w:szCs w:val="24"/>
-          <w:u w:val="single"/>
-        </w:rPr>
-      </w:pPr>
+      <w:bookmarkStart w:id="16" w:name="_Toc211512524"/>
     </w:p>
     <w:p>
       <w:pPr>
@@ -11643,7 +11693,6 @@
           <w:u w:val="single"/>
         </w:rPr>
       </w:pPr>
-      <w:bookmarkStart w:id="16" w:name="_Toc211512524"/>
       <w:r>
         <w:rPr>
           <w:rFonts w:ascii="Times New Roman" w:hAnsi="Times New Roman" w:cs="Times New Roman"/>
@@ -11834,16 +11883,7 @@
           <w:sz w:val="24"/>
           <w:szCs w:val="24"/>
         </w:rPr>
-        <w:t xml:space="preserve">While each member </w:t>
-      </w:r>
-      <w:r>
-        <w:rPr>
-          <w:rFonts w:ascii="Times New Roman" w:hAnsi="Times New Roman" w:cs="Times New Roman"/>
-          <w:sz w:val="24"/>
-          <w:szCs w:val="24"/>
-        </w:rPr>
-        <w:lastRenderedPageBreak/>
-        <w:t>contributed across various parts of the document</w:t>
+        <w:t>While each member contributed across various parts of the document</w:t>
       </w:r>
       <w:r>
         <w:rPr>
@@ -12247,6 +12287,7 @@
           <w:sz w:val="24"/>
           <w:szCs w:val="24"/>
         </w:rPr>
+        <w:lastRenderedPageBreak/>
         <w:t>In addition to</w:t>
       </w:r>
       <w:r>
@@ -12295,7 +12336,25 @@
           <w:sz w:val="24"/>
           <w:szCs w:val="24"/>
         </w:rPr>
-        <w:t>and well organized document. T</w:t>
+        <w:t xml:space="preserve">and </w:t>
+      </w:r>
+      <w:proofErr w:type="gramStart"/>
+      <w:r>
+        <w:rPr>
+          <w:rFonts w:ascii="Times New Roman" w:hAnsi="Times New Roman" w:cs="Times New Roman"/>
+          <w:sz w:val="24"/>
+          <w:szCs w:val="24"/>
+        </w:rPr>
+        <w:t>well organized</w:t>
+      </w:r>
+      <w:proofErr w:type="gramEnd"/>
+      <w:r>
+        <w:rPr>
+          <w:rFonts w:ascii="Times New Roman" w:hAnsi="Times New Roman" w:cs="Times New Roman"/>
+          <w:sz w:val="24"/>
+          <w:szCs w:val="24"/>
+        </w:rPr>
+        <w:t xml:space="preserve"> document. T</w:t>
       </w:r>
       <w:r>
         <w:rPr>
@@ -12591,16 +12650,7 @@
           <w:sz w:val="24"/>
           <w:szCs w:val="24"/>
         </w:rPr>
-        <w:t xml:space="preserve">objectives and </w:t>
-      </w:r>
-      <w:r>
-        <w:rPr>
-          <w:rFonts w:ascii="Times New Roman" w:hAnsi="Times New Roman" w:cs="Times New Roman"/>
-          <w:sz w:val="24"/>
-          <w:szCs w:val="24"/>
-        </w:rPr>
-        <w:lastRenderedPageBreak/>
-        <w:t xml:space="preserve">collaborative standards established by the team. </w:t>
+        <w:t xml:space="preserve">objectives and collaborative standards established by the team. </w:t>
       </w:r>
       <w:r>
         <w:rPr>
@@ -12808,6 +12858,7 @@
       <w:r>
         <w:rPr>
           <w:rFonts w:ascii="Times New Roman" w:hAnsi="Times New Roman" w:cs="Times New Roman"/>
+          <w:noProof/>
           <w:sz w:val="24"/>
           <w:szCs w:val="24"/>
         </w:rPr>
@@ -12905,7 +12956,16 @@
           <w:sz w:val="24"/>
           <w:szCs w:val="24"/>
         </w:rPr>
-        <w:t>I, Luke Ruffing confirm that all work I have contributed to this document has been to the best of my knowledge completed with integrity and in accordance with the objectives and collaborative standards established by the team. I attest that I will maintain these standards in all future contributions to this project.</w:t>
+        <w:t xml:space="preserve">I, Luke Ruffing confirm that all work I have contributed to this document has been to the best of my knowledge completed with integrity and in accordance with the objectives and </w:t>
+      </w:r>
+      <w:r>
+        <w:rPr>
+          <w:rFonts w:ascii="Times New Roman" w:hAnsi="Times New Roman" w:cs="Times New Roman"/>
+          <w:sz w:val="24"/>
+          <w:szCs w:val="24"/>
+        </w:rPr>
+        <w:lastRenderedPageBreak/>
+        <w:t>collaborative standards established by the team. I attest that I will maintain these standards in all future contributions to this project.</w:t>
       </w:r>
     </w:p>
     <w:p>
@@ -13024,6 +13084,16 @@
         <w:spacing w:line="480" w:lineRule="auto"/>
         <w:rPr>
           <w:rFonts w:ascii="Times New Roman" w:hAnsi="Times New Roman" w:cs="Times New Roman"/>
+          <w:sz w:val="24"/>
+          <w:szCs w:val="24"/>
+        </w:rPr>
+      </w:pPr>
+    </w:p>
+    <w:p>
+      <w:pPr>
+        <w:spacing w:line="480" w:lineRule="auto"/>
+        <w:rPr>
+          <w:rFonts w:ascii="Times New Roman" w:hAnsi="Times New Roman" w:cs="Times New Roman"/>
           <w:b/>
           <w:bCs/>
           <w:sz w:val="24"/>
@@ -13103,7 +13173,6 @@
           <w:sz w:val="24"/>
           <w:szCs w:val="24"/>
         </w:rPr>
-        <w:lastRenderedPageBreak/>
         <w:t xml:space="preserve">Appointment: </w:t>
       </w:r>
       <w:r>
@@ -13206,7 +13275,16 @@
           <w:sz w:val="24"/>
           <w:szCs w:val="24"/>
         </w:rPr>
-        <w:t xml:space="preserve">You asked about if your names should be on the paper and I would say yes, you might want to include your group number too (I believe I read that you are group two); if you are unsure if you should have names or group number on your title page because it is not reflected on the example page or the instructions, I would suggest talking to your teacher. </w:t>
+        <w:t xml:space="preserve">You asked about if your names should be on the paper and I would say yes, you might want to include your group number too (I believe I read that you are group two); if you are </w:t>
+      </w:r>
+      <w:r>
+        <w:rPr>
+          <w:rFonts w:ascii="Times New Roman" w:hAnsi="Times New Roman" w:cs="Times New Roman"/>
+          <w:sz w:val="24"/>
+          <w:szCs w:val="24"/>
+        </w:rPr>
+        <w:lastRenderedPageBreak/>
+        <w:t xml:space="preserve">unsure if you should have names or group number on your title page because it is not reflected on the example page or the instructions, I would suggest talking to your teacher. </w:t>
       </w:r>
     </w:p>
     <w:p>
@@ -13225,16 +13303,25 @@
           <w:sz w:val="24"/>
           <w:szCs w:val="24"/>
         </w:rPr>
-        <w:t xml:space="preserve">I had deleted a few spaces that were unnecessary once the size of the font was changed to 12 point, but I would suggest that if you have a space before one of the sub-titles then you proceed to do that for all of them since sometimes you do it and other times you do not -- this is not the case for the big titles, because your group tends to keep a space between them. Make sure your indentations are the same size, for the abstract they are about 2 indent spaces while everywhere else throughout the paper is just one indent. There were no major misspellings that I have noticed, just check the underlined red portions to make sure everything is grammatically </w:t>
-      </w:r>
-      <w:r>
-        <w:rPr>
-          <w:rFonts w:ascii="Times New Roman" w:hAnsi="Times New Roman" w:cs="Times New Roman"/>
-          <w:sz w:val="24"/>
-          <w:szCs w:val="24"/>
-        </w:rPr>
-        <w:lastRenderedPageBreak/>
-        <w:t xml:space="preserve">correct (there are often instances where "the" or "a" should be preceding a word, so make sure those are in agreement). </w:t>
+        <w:t xml:space="preserve">I had deleted a few spaces that were unnecessary once the size of the font was changed to 12 point, but I would suggest that if you have a space before one of the sub-titles then you proceed to do that for all of them since sometimes you do it and other times you do not -- this is not the case for the big titles, because your group tends to keep a space between them. Make sure your indentations are the same size, for the abstract they are about 2 indent spaces while everywhere else throughout the paper is just one indent. There were no major misspellings that I have noticed, just check the underlined red portions to make sure everything is grammatically correct (there are often instances where "the" or "a" should be preceding a word, so make sure those </w:t>
+      </w:r>
+      <w:proofErr w:type="gramStart"/>
+      <w:r>
+        <w:rPr>
+          <w:rFonts w:ascii="Times New Roman" w:hAnsi="Times New Roman" w:cs="Times New Roman"/>
+          <w:sz w:val="24"/>
+          <w:szCs w:val="24"/>
+        </w:rPr>
+        <w:t>are in agreement</w:t>
+      </w:r>
+      <w:proofErr w:type="gramEnd"/>
+      <w:r>
+        <w:rPr>
+          <w:rFonts w:ascii="Times New Roman" w:hAnsi="Times New Roman" w:cs="Times New Roman"/>
+          <w:sz w:val="24"/>
+          <w:szCs w:val="24"/>
+        </w:rPr>
+        <w:t xml:space="preserve">). </w:t>
       </w:r>
     </w:p>
     <w:p>
@@ -13272,7 +13359,34 @@
           <w:sz w:val="24"/>
           <w:szCs w:val="24"/>
         </w:rPr>
-        <w:t>Take out the "and" in "And I attest...," and make sure that if you have a punctuation following a quote, that that punctuation is within the quotation marks. Finally, you and your group discussed if you needed more citations and decided you were okay, but you should go over the citations in the glossary whether you will keep them or not; in the case that you keep the in-text citation, make sure there is a matching citation on the list of references. Also, on the references page, check if those citations should be bolded, because I don't think they need to be -- also please make sure your citations are in APA format and are consistent with one another (such as .5 inch indent for the hanging indent). If you have any following questions, please feel free to email me at </w:t>
+        <w:t>Take out the "and" in "And I attest...," and make sure that if you have a punctuation following a quote, that that punctuation is within the quotation marks. Finally, you and your group discussed if you needed more citations and decided you were okay, but you should go over the citations in the glossary whether you will keep them or not; in the case that you keep the in-text citation, make sure there is a matching citation on the list of references. Also, on the references page, check if those citations should be bolded, because I don't think they need to be -</w:t>
+      </w:r>
+      <w:r>
+        <w:rPr>
+          <w:rFonts w:ascii="Times New Roman" w:hAnsi="Times New Roman" w:cs="Times New Roman"/>
+          <w:sz w:val="24"/>
+          <w:szCs w:val="24"/>
+        </w:rPr>
+        <w:lastRenderedPageBreak/>
+        <w:t xml:space="preserve">- also please make sure your citations are in APA format and are consistent with one another (such as </w:t>
+      </w:r>
+      <w:proofErr w:type="gramStart"/>
+      <w:r>
+        <w:rPr>
+          <w:rFonts w:ascii="Times New Roman" w:hAnsi="Times New Roman" w:cs="Times New Roman"/>
+          <w:sz w:val="24"/>
+          <w:szCs w:val="24"/>
+        </w:rPr>
+        <w:t>.5 inch</w:t>
+      </w:r>
+      <w:proofErr w:type="gramEnd"/>
+      <w:r>
+        <w:rPr>
+          <w:rFonts w:ascii="Times New Roman" w:hAnsi="Times New Roman" w:cs="Times New Roman"/>
+          <w:sz w:val="24"/>
+          <w:szCs w:val="24"/>
+        </w:rPr>
+        <w:t xml:space="preserve"> indent for the hanging indent). If you have any following questions, please feel free to email me at </w:t>
       </w:r>
       <w:hyperlink r:id="rId28" w:tooltip="mailto:liz58193@pennwest.edu" w:history="1">
         <w:r>
@@ -13401,6 +13515,7 @@
         <w:docPartUnique/>
       </w:docPartObj>
     </w:sdtPr>
+    <w:sdtEndPr/>
     <w:sdtContent>
       <w:p>
         <w:pPr>

</xml_diff>

<commit_message>
added schema to glossary, added mobile device acess to meet proposal feedback, grammer and formating
</commit_message>
<xml_diff>
--- a/Requirements/Group2_CMSC-4900_Requirements.docx
+++ b/Requirements/Group2_CMSC-4900_Requirements.docx
@@ -3713,15 +3713,75 @@
           <w:sz w:val="24"/>
           <w:szCs w:val="24"/>
         </w:rPr>
-        <w:t xml:space="preserve"> such as Strava</w:t>
-      </w:r>
-      <w:r>
-        <w:rPr>
-          <w:rFonts w:ascii="Times New Roman" w:hAnsi="Times New Roman" w:cs="Times New Roman"/>
-          <w:sz w:val="24"/>
-          <w:szCs w:val="24"/>
-        </w:rPr>
-        <w:t>. The Vulcan Activity Tracker aspires to</w:t>
+        <w:t xml:space="preserve"> such as </w:t>
+      </w:r>
+      <w:r>
+        <w:rPr>
+          <w:rFonts w:ascii="Times New Roman" w:hAnsi="Times New Roman" w:cs="Times New Roman"/>
+          <w:i/>
+          <w:iCs/>
+          <w:sz w:val="24"/>
+          <w:szCs w:val="24"/>
+        </w:rPr>
+        <w:t>Strava</w:t>
+      </w:r>
+      <w:r>
+        <w:rPr>
+          <w:rFonts w:ascii="Times New Roman" w:hAnsi="Times New Roman" w:cs="Times New Roman"/>
+          <w:i/>
+          <w:iCs/>
+          <w:sz w:val="24"/>
+          <w:szCs w:val="24"/>
+        </w:rPr>
+        <w:t xml:space="preserve"> </w:t>
+      </w:r>
+      <w:r>
+        <w:rPr>
+          <w:rFonts w:ascii="Times New Roman" w:hAnsi="Times New Roman" w:cs="Times New Roman"/>
+          <w:i/>
+          <w:iCs/>
+          <w:sz w:val="24"/>
+          <w:szCs w:val="24"/>
+        </w:rPr>
+        <w:t>(</w:t>
+      </w:r>
+      <w:r>
+        <w:rPr>
+          <w:rFonts w:ascii="Times New Roman" w:hAnsi="Times New Roman" w:cs="Times New Roman"/>
+          <w:i/>
+          <w:iCs/>
+          <w:sz w:val="24"/>
+          <w:szCs w:val="24"/>
+        </w:rPr>
+        <w:t>2025</w:t>
+      </w:r>
+      <w:r>
+        <w:rPr>
+          <w:rFonts w:ascii="Times New Roman" w:hAnsi="Times New Roman" w:cs="Times New Roman"/>
+          <w:i/>
+          <w:iCs/>
+          <w:sz w:val="24"/>
+          <w:szCs w:val="24"/>
+        </w:rPr>
+        <w:t>)</w:t>
+      </w:r>
+      <w:r>
+        <w:rPr>
+          <w:rFonts w:ascii="Times New Roman" w:hAnsi="Times New Roman" w:cs="Times New Roman"/>
+          <w:i/>
+          <w:iCs/>
+          <w:sz w:val="24"/>
+          <w:szCs w:val="24"/>
+        </w:rPr>
+        <w:t>.</w:t>
+      </w:r>
+      <w:r>
+        <w:rPr>
+          <w:rFonts w:ascii="Times New Roman" w:hAnsi="Times New Roman" w:cs="Times New Roman"/>
+          <w:sz w:val="24"/>
+          <w:szCs w:val="24"/>
+        </w:rPr>
+        <w:t xml:space="preserve"> The Vulcan Activity Tracker aspires to</w:t>
       </w:r>
       <w:r>
         <w:rPr>
@@ -3960,7 +4020,23 @@
           <w:sz w:val="24"/>
           <w:szCs w:val="24"/>
         </w:rPr>
-        <w:t xml:space="preserve">intended to be a web-based application that implements a user-friendly dashboard combined with </w:t>
+        <w:t>intended to be a web-based application</w:t>
+      </w:r>
+      <w:r>
+        <w:rPr>
+          <w:rFonts w:ascii="Times New Roman" w:hAnsi="Times New Roman" w:cs="Times New Roman"/>
+          <w:sz w:val="24"/>
+          <w:szCs w:val="24"/>
+        </w:rPr>
+        <w:t xml:space="preserve"> with mobile device access,</w:t>
+      </w:r>
+      <w:r>
+        <w:rPr>
+          <w:rFonts w:ascii="Times New Roman" w:hAnsi="Times New Roman" w:cs="Times New Roman"/>
+          <w:sz w:val="24"/>
+          <w:szCs w:val="24"/>
+        </w:rPr>
+        <w:t xml:space="preserve"> that implements a user-friendly dashboard combined with </w:t>
       </w:r>
       <w:r>
         <w:rPr>
@@ -4016,7 +4092,7 @@
           <w:sz w:val="24"/>
           <w:szCs w:val="24"/>
         </w:rPr>
-        <w:t xml:space="preserve">client-side feature will be group interaction. </w:t>
+        <w:t xml:space="preserve">client-side </w:t>
       </w:r>
       <w:r>
         <w:rPr>
@@ -4025,7 +4101,7 @@
           <w:szCs w:val="24"/>
         </w:rPr>
         <w:lastRenderedPageBreak/>
-        <w:t xml:space="preserve">Students will be able to make </w:t>
+        <w:t xml:space="preserve">feature will be group interaction. Students will be able to make </w:t>
       </w:r>
       <w:r>
         <w:rPr>
@@ -5449,7 +5525,23 @@
           <w:sz w:val="24"/>
           <w:szCs w:val="24"/>
         </w:rPr>
-        <w:t xml:space="preserve"> application will </w:t>
+        <w:t xml:space="preserve"> application</w:t>
+      </w:r>
+      <w:r>
+        <w:rPr>
+          <w:rFonts w:ascii="Times New Roman" w:hAnsi="Times New Roman" w:cs="Times New Roman"/>
+          <w:sz w:val="24"/>
+          <w:szCs w:val="24"/>
+        </w:rPr>
+        <w:t xml:space="preserve"> with mobile device access </w:t>
+      </w:r>
+      <w:r>
+        <w:rPr>
+          <w:rFonts w:ascii="Times New Roman" w:hAnsi="Times New Roman" w:cs="Times New Roman"/>
+          <w:sz w:val="24"/>
+          <w:szCs w:val="24"/>
+        </w:rPr>
+        <w:t xml:space="preserve">will </w:t>
       </w:r>
       <w:r>
         <w:rPr>
@@ -5569,7 +5661,7 @@
           <w:sz w:val="24"/>
           <w:szCs w:val="24"/>
         </w:rPr>
-        <w:t xml:space="preserve">o are already short on money. The Vulcan </w:t>
+        <w:t xml:space="preserve">o are already short on </w:t>
       </w:r>
       <w:r>
         <w:rPr>
@@ -5578,7 +5670,7 @@
           <w:szCs w:val="24"/>
         </w:rPr>
         <w:lastRenderedPageBreak/>
-        <w:t>Activity Tracker</w:t>
+        <w:t>money. The Vulcan Activity Tracker</w:t>
       </w:r>
       <w:r>
         <w:rPr>
@@ -8591,7 +8683,25 @@
           <w:sz w:val="24"/>
           <w:szCs w:val="24"/>
         </w:rPr>
-        <w:t xml:space="preserve">, which can then lead to the accurate data being displayed for </w:t>
+        <w:t xml:space="preserve">, which can then lead to </w:t>
+      </w:r>
+      <w:proofErr w:type="gramStart"/>
+      <w:r>
+        <w:rPr>
+          <w:rFonts w:ascii="Times New Roman" w:hAnsi="Times New Roman" w:cs="Times New Roman"/>
+          <w:sz w:val="24"/>
+          <w:szCs w:val="24"/>
+        </w:rPr>
+        <w:t>the accurate</w:t>
+      </w:r>
+      <w:proofErr w:type="gramEnd"/>
+      <w:r>
+        <w:rPr>
+          <w:rFonts w:ascii="Times New Roman" w:hAnsi="Times New Roman" w:cs="Times New Roman"/>
+          <w:sz w:val="24"/>
+          <w:szCs w:val="24"/>
+        </w:rPr>
+        <w:t xml:space="preserve"> data being displayed for </w:t>
       </w:r>
       <w:proofErr w:type="gramStart"/>
       <w:r>
@@ -10320,25 +10430,7 @@
           <w:sz w:val="24"/>
           <w:szCs w:val="24"/>
         </w:rPr>
-        <w:t xml:space="preserve">. For all </w:t>
-      </w:r>
-      <w:proofErr w:type="gramStart"/>
-      <w:r>
-        <w:rPr>
-          <w:rFonts w:ascii="Times New Roman" w:hAnsi="Times New Roman" w:cs="Times New Roman"/>
-          <w:sz w:val="24"/>
-          <w:szCs w:val="24"/>
-        </w:rPr>
-        <w:t>new</w:t>
-      </w:r>
-      <w:proofErr w:type="gramEnd"/>
-      <w:r>
-        <w:rPr>
-          <w:rFonts w:ascii="Times New Roman" w:hAnsi="Times New Roman" w:cs="Times New Roman"/>
-          <w:sz w:val="24"/>
-          <w:szCs w:val="24"/>
-        </w:rPr>
-        <w:t xml:space="preserve"> features and updates, each member must make a branch </w:t>
+        <w:t xml:space="preserve">. For all new features and updates, each member must make a branch </w:t>
       </w:r>
       <w:r>
         <w:rPr>
@@ -11524,6 +11616,88 @@
         <w:spacing w:line="480" w:lineRule="auto"/>
         <w:rPr>
           <w:rFonts w:ascii="Times New Roman" w:hAnsi="Times New Roman" w:cs="Times New Roman"/>
+          <w:b/>
+          <w:bCs/>
+          <w:sz w:val="24"/>
+          <w:szCs w:val="24"/>
+        </w:rPr>
+      </w:pPr>
+      <w:r>
+        <w:rPr>
+          <w:rFonts w:ascii="Times New Roman" w:hAnsi="Times New Roman" w:cs="Times New Roman"/>
+          <w:b/>
+          <w:bCs/>
+          <w:sz w:val="24"/>
+          <w:szCs w:val="24"/>
+        </w:rPr>
+        <w:t>S</w:t>
+      </w:r>
+      <w:r>
+        <w:rPr>
+          <w:rFonts w:ascii="Times New Roman" w:hAnsi="Times New Roman" w:cs="Times New Roman"/>
+          <w:b/>
+          <w:bCs/>
+          <w:sz w:val="24"/>
+          <w:szCs w:val="24"/>
+        </w:rPr>
+        <w:t>chema</w:t>
+      </w:r>
+      <w:r>
+        <w:rPr>
+          <w:rFonts w:ascii="Times New Roman" w:hAnsi="Times New Roman" w:cs="Times New Roman"/>
+          <w:b/>
+          <w:bCs/>
+          <w:sz w:val="24"/>
+          <w:szCs w:val="24"/>
+        </w:rPr>
+        <w:t xml:space="preserve"> – </w:t>
+      </w:r>
+      <w:r>
+        <w:rPr>
+          <w:rFonts w:ascii="Times New Roman" w:hAnsi="Times New Roman" w:cs="Times New Roman"/>
+          <w:sz w:val="24"/>
+          <w:szCs w:val="24"/>
+        </w:rPr>
+        <w:t xml:space="preserve">A blueprint for </w:t>
+      </w:r>
+      <w:r>
+        <w:rPr>
+          <w:rFonts w:ascii="Times New Roman" w:hAnsi="Times New Roman" w:cs="Times New Roman"/>
+          <w:sz w:val="24"/>
+          <w:szCs w:val="24"/>
+        </w:rPr>
+        <w:t xml:space="preserve">how data is organized </w:t>
+      </w:r>
+      <w:r>
+        <w:rPr>
+          <w:rFonts w:ascii="Times New Roman" w:hAnsi="Times New Roman" w:cs="Times New Roman"/>
+          <w:sz w:val="24"/>
+          <w:szCs w:val="24"/>
+        </w:rPr>
+        <w:t xml:space="preserve">and stored </w:t>
+      </w:r>
+      <w:r>
+        <w:rPr>
+          <w:rFonts w:ascii="Times New Roman" w:hAnsi="Times New Roman" w:cs="Times New Roman"/>
+          <w:sz w:val="24"/>
+          <w:szCs w:val="24"/>
+        </w:rPr>
+        <w:t>in a database</w:t>
+      </w:r>
+      <w:r>
+        <w:rPr>
+          <w:rFonts w:ascii="Times New Roman" w:hAnsi="Times New Roman" w:cs="Times New Roman"/>
+          <w:sz w:val="24"/>
+          <w:szCs w:val="24"/>
+        </w:rPr>
+        <w:t>. Outlines fields, tables, relationships, indexes, and data types.</w:t>
+      </w:r>
+    </w:p>
+    <w:p>
+      <w:pPr>
+        <w:spacing w:line="480" w:lineRule="auto"/>
+        <w:rPr>
+          <w:rFonts w:ascii="Times New Roman" w:hAnsi="Times New Roman" w:cs="Times New Roman"/>
           <w:sz w:val="24"/>
           <w:szCs w:val="24"/>
         </w:rPr>
@@ -11608,6 +11782,7 @@
           <w:sz w:val="24"/>
           <w:szCs w:val="24"/>
         </w:rPr>
+        <w:lastRenderedPageBreak/>
         <w:t xml:space="preserve">Ticketing System (Ticketing Party) – </w:t>
       </w:r>
       <w:r>
@@ -11636,7 +11811,6 @@
           <w:sz w:val="24"/>
           <w:szCs w:val="24"/>
         </w:rPr>
-        <w:lastRenderedPageBreak/>
         <w:t xml:space="preserve">UML – </w:t>
       </w:r>
       <w:r>
@@ -12131,6 +12305,18 @@
         </w:rPr>
         <w:t>, Title Page</w:t>
       </w:r>
+      <w:r>
+        <w:rPr>
+          <w:rFonts w:ascii="Times New Roman" w:hAnsi="Times New Roman" w:cs="Times New Roman"/>
+        </w:rPr>
+        <w:t xml:space="preserve">, </w:t>
+      </w:r>
+      <w:r>
+        <w:rPr>
+          <w:rFonts w:ascii="Times New Roman" w:hAnsi="Times New Roman" w:cs="Times New Roman"/>
+        </w:rPr>
+        <w:t xml:space="preserve">Team Details, Workflow Authentication </w:t>
+      </w:r>
     </w:p>
     <w:p>
       <w:pPr>
@@ -12212,7 +12398,16 @@
           <w:sz w:val="24"/>
           <w:szCs w:val="24"/>
         </w:rPr>
-        <w:t xml:space="preserve">. This collaborative approach </w:t>
+        <w:t xml:space="preserve">. This collaborative </w:t>
+      </w:r>
+      <w:r>
+        <w:rPr>
+          <w:rFonts w:ascii="Times New Roman" w:hAnsi="Times New Roman" w:cs="Times New Roman"/>
+          <w:sz w:val="24"/>
+          <w:szCs w:val="24"/>
+        </w:rPr>
+        <w:lastRenderedPageBreak/>
+        <w:t xml:space="preserve">approach </w:t>
       </w:r>
       <w:r>
         <w:rPr>
@@ -12287,7 +12482,6 @@
           <w:sz w:val="24"/>
           <w:szCs w:val="24"/>
         </w:rPr>
-        <w:lastRenderedPageBreak/>
         <w:t>In addition to</w:t>
       </w:r>
       <w:r>
@@ -12336,25 +12530,23 @@
           <w:sz w:val="24"/>
           <w:szCs w:val="24"/>
         </w:rPr>
-        <w:t xml:space="preserve">and </w:t>
-      </w:r>
-      <w:proofErr w:type="gramStart"/>
-      <w:r>
-        <w:rPr>
-          <w:rFonts w:ascii="Times New Roman" w:hAnsi="Times New Roman" w:cs="Times New Roman"/>
-          <w:sz w:val="24"/>
-          <w:szCs w:val="24"/>
-        </w:rPr>
-        <w:t>well organized</w:t>
-      </w:r>
-      <w:proofErr w:type="gramEnd"/>
-      <w:r>
-        <w:rPr>
-          <w:rFonts w:ascii="Times New Roman" w:hAnsi="Times New Roman" w:cs="Times New Roman"/>
-          <w:sz w:val="24"/>
-          <w:szCs w:val="24"/>
-        </w:rPr>
-        <w:t xml:space="preserve"> document. T</w:t>
+        <w:t>and well</w:t>
+      </w:r>
+      <w:r>
+        <w:rPr>
+          <w:rFonts w:ascii="Times New Roman" w:hAnsi="Times New Roman" w:cs="Times New Roman"/>
+          <w:sz w:val="24"/>
+          <w:szCs w:val="24"/>
+        </w:rPr>
+        <w:t>-</w:t>
+      </w:r>
+      <w:r>
+        <w:rPr>
+          <w:rFonts w:ascii="Times New Roman" w:hAnsi="Times New Roman" w:cs="Times New Roman"/>
+          <w:sz w:val="24"/>
+          <w:szCs w:val="24"/>
+        </w:rPr>
+        <w:t>organized document. T</w:t>
       </w:r>
       <w:r>
         <w:rPr>
@@ -12956,16 +13148,8 @@
           <w:sz w:val="24"/>
           <w:szCs w:val="24"/>
         </w:rPr>
-        <w:t xml:space="preserve">I, Luke Ruffing confirm that all work I have contributed to this document has been to the best of my knowledge completed with integrity and in accordance with the objectives and </w:t>
-      </w:r>
-      <w:r>
-        <w:rPr>
-          <w:rFonts w:ascii="Times New Roman" w:hAnsi="Times New Roman" w:cs="Times New Roman"/>
-          <w:sz w:val="24"/>
-          <w:szCs w:val="24"/>
-        </w:rPr>
         <w:lastRenderedPageBreak/>
-        <w:t>collaborative standards established by the team. I attest that I will maintain these standards in all future contributions to this project.</w:t>
+        <w:t>I, Luke Ruffing confirm that all work I have contributed to this document has been to the best of my knowledge completed with integrity and in accordance with the objectives and collaborative standards established by the team. I attest that I will maintain these standards in all future contributions to this project.</w:t>
       </w:r>
     </w:p>
     <w:p>
@@ -13275,16 +13459,8 @@
           <w:sz w:val="24"/>
           <w:szCs w:val="24"/>
         </w:rPr>
-        <w:t xml:space="preserve">You asked about if your names should be on the paper and I would say yes, you might want to include your group number too (I believe I read that you are group two); if you are </w:t>
-      </w:r>
-      <w:r>
-        <w:rPr>
-          <w:rFonts w:ascii="Times New Roman" w:hAnsi="Times New Roman" w:cs="Times New Roman"/>
-          <w:sz w:val="24"/>
-          <w:szCs w:val="24"/>
-        </w:rPr>
         <w:lastRenderedPageBreak/>
-        <w:t xml:space="preserve">unsure if you should have names or group number on your title page because it is not reflected on the example page or the instructions, I would suggest talking to your teacher. </w:t>
+        <w:t xml:space="preserve">You asked about if your names should be on the paper and I would say yes, you might want to include your group number too (I believe I read that you are group two); if you are unsure if you should have names or group number on your title page because it is not reflected on the example page or the instructions, I would suggest talking to your teacher. </w:t>
       </w:r>
     </w:p>
     <w:p>
@@ -13303,25 +13479,7 @@
           <w:sz w:val="24"/>
           <w:szCs w:val="24"/>
         </w:rPr>
-        <w:t xml:space="preserve">I had deleted a few spaces that were unnecessary once the size of the font was changed to 12 point, but I would suggest that if you have a space before one of the sub-titles then you proceed to do that for all of them since sometimes you do it and other times you do not -- this is not the case for the big titles, because your group tends to keep a space between them. Make sure your indentations are the same size, for the abstract they are about 2 indent spaces while everywhere else throughout the paper is just one indent. There were no major misspellings that I have noticed, just check the underlined red portions to make sure everything is grammatically correct (there are often instances where "the" or "a" should be preceding a word, so make sure those </w:t>
-      </w:r>
-      <w:proofErr w:type="gramStart"/>
-      <w:r>
-        <w:rPr>
-          <w:rFonts w:ascii="Times New Roman" w:hAnsi="Times New Roman" w:cs="Times New Roman"/>
-          <w:sz w:val="24"/>
-          <w:szCs w:val="24"/>
-        </w:rPr>
-        <w:t>are in agreement</w:t>
-      </w:r>
-      <w:proofErr w:type="gramEnd"/>
-      <w:r>
-        <w:rPr>
-          <w:rFonts w:ascii="Times New Roman" w:hAnsi="Times New Roman" w:cs="Times New Roman"/>
-          <w:sz w:val="24"/>
-          <w:szCs w:val="24"/>
-        </w:rPr>
-        <w:t xml:space="preserve">). </w:t>
+        <w:t xml:space="preserve">I had deleted a few spaces that were unnecessary once the size of the font was changed to 12 point, but I would suggest that if you have a space before one of the sub-titles then you proceed to do that for all of them since sometimes you do it and other times you do not -- this is not the case for the big titles, because your group tends to keep a space between them. Make sure your indentations are the same size, for the abstract they are about 2 indent spaces while everywhere else throughout the paper is just one indent. There were no major misspellings that I have noticed, just check the underlined red portions to make sure everything is grammatically correct (there are often instances where "the" or "a" should be preceding a word, so make sure those are in agreement). </w:t>
       </w:r>
     </w:p>
     <w:p>
@@ -13359,7 +13517,7 @@
           <w:sz w:val="24"/>
           <w:szCs w:val="24"/>
         </w:rPr>
-        <w:t>Take out the "and" in "And I attest...," and make sure that if you have a punctuation following a quote, that that punctuation is within the quotation marks. Finally, you and your group discussed if you needed more citations and decided you were okay, but you should go over the citations in the glossary whether you will keep them or not; in the case that you keep the in-text citation, make sure there is a matching citation on the list of references. Also, on the references page, check if those citations should be bolded, because I don't think they need to be -</w:t>
+        <w:t>Take out the "and" in "And I attest...," and make sure that if you have a punctuation following a quote, that that punctuation is within the quotation marks. Finally, you and your group discussed if you needed more citations and decided you were okay, but you should go over the citations in the glossary whether you will keep them or not; in the case that you keep the in-</w:t>
       </w:r>
       <w:r>
         <w:rPr>
@@ -13368,18 +13526,16 @@
           <w:szCs w:val="24"/>
         </w:rPr>
         <w:lastRenderedPageBreak/>
-        <w:t xml:space="preserve">- also please make sure your citations are in APA format and are consistent with one another (such as </w:t>
-      </w:r>
-      <w:proofErr w:type="gramStart"/>
-      <w:r>
-        <w:rPr>
-          <w:rFonts w:ascii="Times New Roman" w:hAnsi="Times New Roman" w:cs="Times New Roman"/>
-          <w:sz w:val="24"/>
-          <w:szCs w:val="24"/>
-        </w:rPr>
-        <w:t>.5 inch</w:t>
-      </w:r>
-      <w:proofErr w:type="gramEnd"/>
+        <w:t xml:space="preserve">text citation, make sure there is a matching citation on the list of references. Also, on the references page, check if those citations should be bolded, because I don't think they need to be -- also please make sure your citations are in APA format and are consistent with one another (such as </w:t>
+      </w:r>
+      <w:r>
+        <w:rPr>
+          <w:rFonts w:ascii="Times New Roman" w:hAnsi="Times New Roman" w:cs="Times New Roman"/>
+          <w:sz w:val="24"/>
+          <w:szCs w:val="24"/>
+        </w:rPr>
+        <w:t>.5-inch</w:t>
+      </w:r>
       <w:r>
         <w:rPr>
           <w:rFonts w:ascii="Times New Roman" w:hAnsi="Times New Roman" w:cs="Times New Roman"/>

</xml_diff>

<commit_message>
added criteria, and installation
</commit_message>
<xml_diff>
--- a/Requirements/Group2_CMSC-4900_Requirements.docx
+++ b/Requirements/Group2_CMSC-4900_Requirements.docx
@@ -3377,7 +3377,25 @@
           <w:sz w:val="24"/>
           <w:szCs w:val="24"/>
         </w:rPr>
-        <w:t xml:space="preserve">roject organization. </w:t>
+        <w:t xml:space="preserve">roject </w:t>
+      </w:r>
+      <w:proofErr w:type="gramStart"/>
+      <w:r>
+        <w:rPr>
+          <w:rFonts w:ascii="Times New Roman" w:hAnsi="Times New Roman" w:cs="Times New Roman"/>
+          <w:sz w:val="24"/>
+          <w:szCs w:val="24"/>
+        </w:rPr>
+        <w:t>organization</w:t>
+      </w:r>
+      <w:proofErr w:type="gramEnd"/>
+      <w:r>
+        <w:rPr>
+          <w:rFonts w:ascii="Times New Roman" w:hAnsi="Times New Roman" w:cs="Times New Roman"/>
+          <w:sz w:val="24"/>
+          <w:szCs w:val="24"/>
+        </w:rPr>
+        <w:t xml:space="preserve">. </w:t>
       </w:r>
       <w:r>
         <w:rPr>
@@ -4133,8 +4151,18 @@
           <w:sz w:val="24"/>
           <w:szCs w:val="24"/>
         </w:rPr>
-        <w:t>The third client-side feature will be a leaderboard</w:t>
-      </w:r>
+        <w:t xml:space="preserve">The third client-side feature will be </w:t>
+      </w:r>
+      <w:proofErr w:type="gramStart"/>
+      <w:r>
+        <w:rPr>
+          <w:rFonts w:ascii="Times New Roman" w:hAnsi="Times New Roman" w:cs="Times New Roman"/>
+          <w:sz w:val="24"/>
+          <w:szCs w:val="24"/>
+        </w:rPr>
+        <w:t>a leaderboard</w:t>
+      </w:r>
+      <w:proofErr w:type="gramEnd"/>
       <w:r>
         <w:rPr>
           <w:rFonts w:ascii="Times New Roman" w:hAnsi="Times New Roman" w:cs="Times New Roman"/>
@@ -4508,7 +4536,25 @@
           <w:sz w:val="24"/>
           <w:szCs w:val="24"/>
         </w:rPr>
-        <w:t>designated topic. The following tabular representation demonstrates the selection each</w:t>
+        <w:t xml:space="preserve">designated </w:t>
+      </w:r>
+      <w:proofErr w:type="gramStart"/>
+      <w:r>
+        <w:rPr>
+          <w:rFonts w:ascii="Times New Roman" w:hAnsi="Times New Roman" w:cs="Times New Roman"/>
+          <w:sz w:val="24"/>
+          <w:szCs w:val="24"/>
+        </w:rPr>
+        <w:t>topic</w:t>
+      </w:r>
+      <w:proofErr w:type="gramEnd"/>
+      <w:r>
+        <w:rPr>
+          <w:rFonts w:ascii="Times New Roman" w:hAnsi="Times New Roman" w:cs="Times New Roman"/>
+          <w:sz w:val="24"/>
+          <w:szCs w:val="24"/>
+        </w:rPr>
+        <w:t>. The following tabular representation demonstrates the selection each</w:t>
       </w:r>
       <w:r>
         <w:rPr>
@@ -6740,6 +6786,7 @@
         </w:rPr>
         <w:t xml:space="preserve">omplete blueprint of project features </w:t>
       </w:r>
+      <w:proofErr w:type="gramStart"/>
       <w:r>
         <w:rPr>
           <w:rFonts w:ascii="Times New Roman" w:hAnsi="Times New Roman" w:cs="Times New Roman"/>
@@ -6754,7 +6801,16 @@
           <w:sz w:val="24"/>
           <w:szCs w:val="24"/>
         </w:rPr>
-        <w:t xml:space="preserve">e </w:t>
+        <w:t>e</w:t>
+      </w:r>
+      <w:proofErr w:type="gramEnd"/>
+      <w:r>
+        <w:rPr>
+          <w:rFonts w:ascii="Times New Roman" w:hAnsi="Times New Roman" w:cs="Times New Roman"/>
+          <w:sz w:val="24"/>
+          <w:szCs w:val="24"/>
+        </w:rPr>
+        <w:t xml:space="preserve"> </w:t>
       </w:r>
       <w:r>
         <w:rPr>
@@ -6984,7 +7040,25 @@
           <w:sz w:val="24"/>
           <w:szCs w:val="24"/>
         </w:rPr>
-        <w:t xml:space="preserve"> how a user is intended to interact with the platform</w:t>
+        <w:t xml:space="preserve"> how a user </w:t>
+      </w:r>
+      <w:proofErr w:type="gramStart"/>
+      <w:r>
+        <w:rPr>
+          <w:rFonts w:ascii="Times New Roman" w:hAnsi="Times New Roman" w:cs="Times New Roman"/>
+          <w:sz w:val="24"/>
+          <w:szCs w:val="24"/>
+        </w:rPr>
+        <w:t>is intended</w:t>
+      </w:r>
+      <w:proofErr w:type="gramEnd"/>
+      <w:r>
+        <w:rPr>
+          <w:rFonts w:ascii="Times New Roman" w:hAnsi="Times New Roman" w:cs="Times New Roman"/>
+          <w:sz w:val="24"/>
+          <w:szCs w:val="24"/>
+        </w:rPr>
+        <w:t xml:space="preserve"> to interact with the platform</w:t>
       </w:r>
       <w:r>
         <w:rPr>
@@ -7040,7 +7114,25 @@
           <w:sz w:val="24"/>
           <w:szCs w:val="24"/>
         </w:rPr>
-        <w:t>application. Finally, the UML shows how users can interact socially with other users through internet connection.</w:t>
+        <w:t xml:space="preserve">application. Finally, </w:t>
+      </w:r>
+      <w:proofErr w:type="gramStart"/>
+      <w:r>
+        <w:rPr>
+          <w:rFonts w:ascii="Times New Roman" w:hAnsi="Times New Roman" w:cs="Times New Roman"/>
+          <w:sz w:val="24"/>
+          <w:szCs w:val="24"/>
+        </w:rPr>
+        <w:t>the UML</w:t>
+      </w:r>
+      <w:proofErr w:type="gramEnd"/>
+      <w:r>
+        <w:rPr>
+          <w:rFonts w:ascii="Times New Roman" w:hAnsi="Times New Roman" w:cs="Times New Roman"/>
+          <w:sz w:val="24"/>
+          <w:szCs w:val="24"/>
+        </w:rPr>
+        <w:t xml:space="preserve"> shows how users can interact socially with other users through internet connection.</w:t>
       </w:r>
     </w:p>
     <w:p>
@@ -7641,13 +7733,23 @@
         </w:rPr>
         <w:t xml:space="preserve"> </w:t>
       </w:r>
-      <w:r>
-        <w:rPr>
-          <w:rFonts w:ascii="Times New Roman" w:hAnsi="Times New Roman" w:cs="Times New Roman"/>
-          <w:sz w:val="24"/>
-          <w:szCs w:val="24"/>
-        </w:rPr>
-        <w:t xml:space="preserve">alphabetic, or alphanumeric. </w:t>
+      <w:proofErr w:type="gramStart"/>
+      <w:r>
+        <w:rPr>
+          <w:rFonts w:ascii="Times New Roman" w:hAnsi="Times New Roman" w:cs="Times New Roman"/>
+          <w:sz w:val="24"/>
+          <w:szCs w:val="24"/>
+        </w:rPr>
+        <w:t>alphabetic</w:t>
+      </w:r>
+      <w:proofErr w:type="gramEnd"/>
+      <w:r>
+        <w:rPr>
+          <w:rFonts w:ascii="Times New Roman" w:hAnsi="Times New Roman" w:cs="Times New Roman"/>
+          <w:sz w:val="24"/>
+          <w:szCs w:val="24"/>
+        </w:rPr>
+        <w:t xml:space="preserve">, or alphanumeric. </w:t>
       </w:r>
       <w:r>
         <w:rPr>
@@ -8006,6 +8108,7 @@
         </w:rPr>
         <w:t xml:space="preserve"> Data entered by </w:t>
       </w:r>
+      <w:proofErr w:type="spellStart"/>
       <w:r>
         <w:rPr>
           <w:rFonts w:ascii="Times New Roman" w:hAnsi="Times New Roman" w:cs="Times New Roman"/>
@@ -8014,6 +8117,7 @@
         </w:rPr>
         <w:t>users</w:t>
       </w:r>
+      <w:proofErr w:type="spellEnd"/>
       <w:r>
         <w:rPr>
           <w:rFonts w:ascii="Times New Roman" w:hAnsi="Times New Roman" w:cs="Times New Roman"/>
@@ -8673,7 +8777,43 @@
           <w:sz w:val="24"/>
           <w:szCs w:val="24"/>
         </w:rPr>
-        <w:t>, which can then lead to the accurate data being displayed for all of those users’ friends on the app to view</w:t>
+        <w:t xml:space="preserve">, which can then lead to </w:t>
+      </w:r>
+      <w:proofErr w:type="gramStart"/>
+      <w:r>
+        <w:rPr>
+          <w:rFonts w:ascii="Times New Roman" w:hAnsi="Times New Roman" w:cs="Times New Roman"/>
+          <w:sz w:val="24"/>
+          <w:szCs w:val="24"/>
+        </w:rPr>
+        <w:t>the accurate</w:t>
+      </w:r>
+      <w:proofErr w:type="gramEnd"/>
+      <w:r>
+        <w:rPr>
+          <w:rFonts w:ascii="Times New Roman" w:hAnsi="Times New Roman" w:cs="Times New Roman"/>
+          <w:sz w:val="24"/>
+          <w:szCs w:val="24"/>
+        </w:rPr>
+        <w:t xml:space="preserve"> data being displayed for </w:t>
+      </w:r>
+      <w:proofErr w:type="gramStart"/>
+      <w:r>
+        <w:rPr>
+          <w:rFonts w:ascii="Times New Roman" w:hAnsi="Times New Roman" w:cs="Times New Roman"/>
+          <w:sz w:val="24"/>
+          <w:szCs w:val="24"/>
+        </w:rPr>
+        <w:t>all of</w:t>
+      </w:r>
+      <w:proofErr w:type="gramEnd"/>
+      <w:r>
+        <w:rPr>
+          <w:rFonts w:ascii="Times New Roman" w:hAnsi="Times New Roman" w:cs="Times New Roman"/>
+          <w:sz w:val="24"/>
+          <w:szCs w:val="24"/>
+        </w:rPr>
+        <w:t xml:space="preserve"> those users’ friends on the app to view</w:t>
       </w:r>
       <w:r>
         <w:rPr>
@@ -8907,13 +9047,23 @@
         </w:rPr>
         <w:t xml:space="preserve">To provide </w:t>
       </w:r>
-      <w:r>
-        <w:rPr>
-          <w:rFonts w:ascii="Times New Roman" w:hAnsi="Times New Roman" w:cs="Times New Roman"/>
-          <w:sz w:val="24"/>
-          <w:szCs w:val="24"/>
-        </w:rPr>
-        <w:t xml:space="preserve">a smooth user experience </w:t>
+      <w:proofErr w:type="gramStart"/>
+      <w:r>
+        <w:rPr>
+          <w:rFonts w:ascii="Times New Roman" w:hAnsi="Times New Roman" w:cs="Times New Roman"/>
+          <w:sz w:val="24"/>
+          <w:szCs w:val="24"/>
+        </w:rPr>
+        <w:t>a smooth</w:t>
+      </w:r>
+      <w:proofErr w:type="gramEnd"/>
+      <w:r>
+        <w:rPr>
+          <w:rFonts w:ascii="Times New Roman" w:hAnsi="Times New Roman" w:cs="Times New Roman"/>
+          <w:sz w:val="24"/>
+          <w:szCs w:val="24"/>
+        </w:rPr>
+        <w:t xml:space="preserve"> user experience </w:t>
       </w:r>
       <w:r>
         <w:rPr>
@@ -10091,7 +10241,21 @@
         <w:rPr>
           <w:rFonts w:ascii="Times New Roman" w:hAnsi="Times New Roman" w:cs="Times New Roman"/>
         </w:rPr>
-        <w:t>provide insight on project functionality and defined method of use. It will provide education to proposed users</w:t>
+        <w:t xml:space="preserve">provide insight on project functionality and defined method of use. It will provide education </w:t>
+      </w:r>
+      <w:proofErr w:type="gramStart"/>
+      <w:r>
+        <w:rPr>
+          <w:rFonts w:ascii="Times New Roman" w:hAnsi="Times New Roman" w:cs="Times New Roman"/>
+        </w:rPr>
+        <w:t>to</w:t>
+      </w:r>
+      <w:proofErr w:type="gramEnd"/>
+      <w:r>
+        <w:rPr>
+          <w:rFonts w:ascii="Times New Roman" w:hAnsi="Times New Roman" w:cs="Times New Roman"/>
+        </w:rPr>
+        <w:t xml:space="preserve"> proposed users</w:t>
       </w:r>
       <w:r>
         <w:rPr>
@@ -10219,7 +10383,25 @@
           <w:sz w:val="24"/>
           <w:szCs w:val="24"/>
         </w:rPr>
-        <w:t xml:space="preserve">highest quality deliverable, this document was carefully </w:t>
+        <w:t xml:space="preserve">highest quality </w:t>
+      </w:r>
+      <w:proofErr w:type="gramStart"/>
+      <w:r>
+        <w:rPr>
+          <w:rFonts w:ascii="Times New Roman" w:hAnsi="Times New Roman" w:cs="Times New Roman"/>
+          <w:sz w:val="24"/>
+          <w:szCs w:val="24"/>
+        </w:rPr>
+        <w:t>deliverable</w:t>
+      </w:r>
+      <w:proofErr w:type="gramEnd"/>
+      <w:r>
+        <w:rPr>
+          <w:rFonts w:ascii="Times New Roman" w:hAnsi="Times New Roman" w:cs="Times New Roman"/>
+          <w:sz w:val="24"/>
+          <w:szCs w:val="24"/>
+        </w:rPr>
+        <w:t xml:space="preserve">, this document was carefully </w:t>
       </w:r>
       <w:r>
         <w:rPr>
@@ -10318,15 +10500,33 @@
           <w:sz w:val="24"/>
           <w:szCs w:val="24"/>
         </w:rPr>
-        <w:t xml:space="preserve"> tasks and frameworks. Branch policies will be implemented. Main branch will hold </w:t>
-      </w:r>
-      <w:r>
-        <w:rPr>
-          <w:rFonts w:ascii="Times New Roman" w:hAnsi="Times New Roman" w:cs="Times New Roman"/>
-          <w:sz w:val="24"/>
-          <w:szCs w:val="24"/>
-        </w:rPr>
-        <w:t xml:space="preserve">a working deliverable project at all times. This means that the code on </w:t>
+        <w:t xml:space="preserve"> tasks and frameworks. Branch policies will be implemented. Main branch will </w:t>
+      </w:r>
+      <w:proofErr w:type="gramStart"/>
+      <w:r>
+        <w:rPr>
+          <w:rFonts w:ascii="Times New Roman" w:hAnsi="Times New Roman" w:cs="Times New Roman"/>
+          <w:sz w:val="24"/>
+          <w:szCs w:val="24"/>
+        </w:rPr>
+        <w:t xml:space="preserve">hold </w:t>
+      </w:r>
+      <w:r>
+        <w:rPr>
+          <w:rFonts w:ascii="Times New Roman" w:hAnsi="Times New Roman" w:cs="Times New Roman"/>
+          <w:sz w:val="24"/>
+          <w:szCs w:val="24"/>
+        </w:rPr>
+        <w:t>a working deliverable project at all times</w:t>
+      </w:r>
+      <w:proofErr w:type="gramEnd"/>
+      <w:r>
+        <w:rPr>
+          <w:rFonts w:ascii="Times New Roman" w:hAnsi="Times New Roman" w:cs="Times New Roman"/>
+          <w:sz w:val="24"/>
+          <w:szCs w:val="24"/>
+        </w:rPr>
+        <w:t xml:space="preserve">. This means that the code on </w:t>
       </w:r>
       <w:r>
         <w:rPr>
@@ -10506,7 +10706,43 @@
           <w:sz w:val="24"/>
           <w:szCs w:val="24"/>
         </w:rPr>
-        <w:t xml:space="preserve">bugs logged. The team member who initiated the PR is not </w:t>
+        <w:t xml:space="preserve">bugs logged. The team </w:t>
+      </w:r>
+      <w:proofErr w:type="gramStart"/>
+      <w:r>
+        <w:rPr>
+          <w:rFonts w:ascii="Times New Roman" w:hAnsi="Times New Roman" w:cs="Times New Roman"/>
+          <w:sz w:val="24"/>
+          <w:szCs w:val="24"/>
+        </w:rPr>
+        <w:t>member</w:t>
+      </w:r>
+      <w:proofErr w:type="gramEnd"/>
+      <w:r>
+        <w:rPr>
+          <w:rFonts w:ascii="Times New Roman" w:hAnsi="Times New Roman" w:cs="Times New Roman"/>
+          <w:sz w:val="24"/>
+          <w:szCs w:val="24"/>
+        </w:rPr>
+        <w:t xml:space="preserve"> who initiated the PR </w:t>
+      </w:r>
+      <w:proofErr w:type="gramStart"/>
+      <w:r>
+        <w:rPr>
+          <w:rFonts w:ascii="Times New Roman" w:hAnsi="Times New Roman" w:cs="Times New Roman"/>
+          <w:sz w:val="24"/>
+          <w:szCs w:val="24"/>
+        </w:rPr>
+        <w:t>is</w:t>
+      </w:r>
+      <w:proofErr w:type="gramEnd"/>
+      <w:r>
+        <w:rPr>
+          <w:rFonts w:ascii="Times New Roman" w:hAnsi="Times New Roman" w:cs="Times New Roman"/>
+          <w:sz w:val="24"/>
+          <w:szCs w:val="24"/>
+        </w:rPr>
+        <w:t xml:space="preserve"> not </w:t>
       </w:r>
       <w:r>
         <w:rPr>
@@ -10813,13 +11049,23 @@
           <w:szCs w:val="24"/>
         </w:rPr>
       </w:pPr>
-      <w:r>
-        <w:rPr>
-          <w:rFonts w:ascii="Times New Roman" w:hAnsi="Times New Roman" w:cs="Times New Roman"/>
-          <w:sz w:val="24"/>
-          <w:szCs w:val="24"/>
-        </w:rPr>
-        <w:t>The Run Buddy Ltd. (2022). </w:t>
+      <w:proofErr w:type="gramStart"/>
+      <w:r>
+        <w:rPr>
+          <w:rFonts w:ascii="Times New Roman" w:hAnsi="Times New Roman" w:cs="Times New Roman"/>
+          <w:sz w:val="24"/>
+          <w:szCs w:val="24"/>
+        </w:rPr>
+        <w:t>The Run</w:t>
+      </w:r>
+      <w:proofErr w:type="gramEnd"/>
+      <w:r>
+        <w:rPr>
+          <w:rFonts w:ascii="Times New Roman" w:hAnsi="Times New Roman" w:cs="Times New Roman"/>
+          <w:sz w:val="24"/>
+          <w:szCs w:val="24"/>
+        </w:rPr>
+        <w:t xml:space="preserve"> Buddy Ltd. (2022). </w:t>
       </w:r>
       <w:r>
         <w:rPr>
@@ -11166,7 +11412,25 @@
           <w:sz w:val="24"/>
           <w:szCs w:val="24"/>
         </w:rPr>
-        <w:t>instruction in a computer program that can cause a computer to begin executing a different instruction sequence and thus deviate from its default behavior of executing instruction in order. May also refer to act of switching execution to a different instruction sequence as a result of executing a branch instruction.</w:t>
+        <w:t xml:space="preserve">instruction in a computer program that can cause a computer to begin executing a different instruction sequence and thus deviate from its default behavior of executing instruction in order. May also refer to act of switching execution to a different instruction sequence </w:t>
+      </w:r>
+      <w:proofErr w:type="gramStart"/>
+      <w:r>
+        <w:rPr>
+          <w:rFonts w:ascii="Times New Roman" w:hAnsi="Times New Roman" w:cs="Times New Roman"/>
+          <w:sz w:val="24"/>
+          <w:szCs w:val="24"/>
+        </w:rPr>
+        <w:t>as a result of</w:t>
+      </w:r>
+      <w:proofErr w:type="gramEnd"/>
+      <w:r>
+        <w:rPr>
+          <w:rFonts w:ascii="Times New Roman" w:hAnsi="Times New Roman" w:cs="Times New Roman"/>
+          <w:sz w:val="24"/>
+          <w:szCs w:val="24"/>
+        </w:rPr>
+        <w:t xml:space="preserve"> executing a branch instruction.</w:t>
       </w:r>
     </w:p>
     <w:p>
@@ -11278,7 +11542,25 @@
           <w:sz w:val="24"/>
           <w:szCs w:val="24"/>
         </w:rPr>
-        <w:t>A distributed version control software system that is capable of managing versions of source code or data. It is often used to control source code by programmers who are developing software collaboratively.</w:t>
+        <w:t xml:space="preserve">A distributed version control software system that </w:t>
+      </w:r>
+      <w:proofErr w:type="gramStart"/>
+      <w:r>
+        <w:rPr>
+          <w:rFonts w:ascii="Times New Roman" w:hAnsi="Times New Roman" w:cs="Times New Roman"/>
+          <w:sz w:val="24"/>
+          <w:szCs w:val="24"/>
+        </w:rPr>
+        <w:t>is capable of managing</w:t>
+      </w:r>
+      <w:proofErr w:type="gramEnd"/>
+      <w:r>
+        <w:rPr>
+          <w:rFonts w:ascii="Times New Roman" w:hAnsi="Times New Roman" w:cs="Times New Roman"/>
+          <w:sz w:val="24"/>
+          <w:szCs w:val="24"/>
+        </w:rPr>
+        <w:t xml:space="preserve"> versions of source code or data. It is often used to control source code by programmers who are developing software collaboratively.</w:t>
       </w:r>
     </w:p>
     <w:p>
@@ -12625,7 +12907,25 @@
           <w:sz w:val="24"/>
           <w:szCs w:val="24"/>
         </w:rPr>
-        <w:t>I attest that I will maintain these standards in all future contributions to this project.</w:t>
+        <w:t xml:space="preserve">I </w:t>
+      </w:r>
+      <w:proofErr w:type="gramStart"/>
+      <w:r>
+        <w:rPr>
+          <w:rFonts w:ascii="Times New Roman" w:hAnsi="Times New Roman" w:cs="Times New Roman"/>
+          <w:sz w:val="24"/>
+          <w:szCs w:val="24"/>
+        </w:rPr>
+        <w:t>attest</w:t>
+      </w:r>
+      <w:proofErr w:type="gramEnd"/>
+      <w:r>
+        <w:rPr>
+          <w:rFonts w:ascii="Times New Roman" w:hAnsi="Times New Roman" w:cs="Times New Roman"/>
+          <w:sz w:val="24"/>
+          <w:szCs w:val="24"/>
+        </w:rPr>
+        <w:t xml:space="preserve"> that I will maintain these standards in all future contributions to this project.</w:t>
       </w:r>
     </w:p>
     <w:p>
@@ -12781,7 +13081,43 @@
           <w:sz w:val="24"/>
           <w:szCs w:val="24"/>
         </w:rPr>
-        <w:t>I, John Gerega confirm that all work I have contributed to this document has been to the best of my knowledge completed with integrity and in accordance with the objectives and collaborative standards established by the team. I attest that I will maintain these standards in all future contributions to this project.</w:t>
+        <w:t xml:space="preserve">I, John </w:t>
+      </w:r>
+      <w:proofErr w:type="gramStart"/>
+      <w:r>
+        <w:rPr>
+          <w:rFonts w:ascii="Times New Roman" w:hAnsi="Times New Roman" w:cs="Times New Roman"/>
+          <w:sz w:val="24"/>
+          <w:szCs w:val="24"/>
+        </w:rPr>
+        <w:t>Gerega</w:t>
+      </w:r>
+      <w:proofErr w:type="gramEnd"/>
+      <w:r>
+        <w:rPr>
+          <w:rFonts w:ascii="Times New Roman" w:hAnsi="Times New Roman" w:cs="Times New Roman"/>
+          <w:sz w:val="24"/>
+          <w:szCs w:val="24"/>
+        </w:rPr>
+        <w:t xml:space="preserve"> confirm that all work I have contributed to this document has been to the best of my knowledge completed with integrity and in accordance with the objectives and collaborative standards established by the team. I </w:t>
+      </w:r>
+      <w:proofErr w:type="gramStart"/>
+      <w:r>
+        <w:rPr>
+          <w:rFonts w:ascii="Times New Roman" w:hAnsi="Times New Roman" w:cs="Times New Roman"/>
+          <w:sz w:val="24"/>
+          <w:szCs w:val="24"/>
+        </w:rPr>
+        <w:t>attest</w:t>
+      </w:r>
+      <w:proofErr w:type="gramEnd"/>
+      <w:r>
+        <w:rPr>
+          <w:rFonts w:ascii="Times New Roman" w:hAnsi="Times New Roman" w:cs="Times New Roman"/>
+          <w:sz w:val="24"/>
+          <w:szCs w:val="24"/>
+        </w:rPr>
+        <w:t xml:space="preserve"> that I will maintain these standards in all future contributions to this project.</w:t>
       </w:r>
     </w:p>
     <w:p>
@@ -12923,7 +13259,25 @@
           <w:sz w:val="24"/>
           <w:szCs w:val="24"/>
         </w:rPr>
-        <w:t xml:space="preserve">I, Luke Ruffing confirm that all work I have contributed to this document has been to the best of my knowledge completed with integrity and in accordance with the objectives and </w:t>
+        <w:t xml:space="preserve">I, Luke </w:t>
+      </w:r>
+      <w:proofErr w:type="gramStart"/>
+      <w:r>
+        <w:rPr>
+          <w:rFonts w:ascii="Times New Roman" w:hAnsi="Times New Roman" w:cs="Times New Roman"/>
+          <w:sz w:val="24"/>
+          <w:szCs w:val="24"/>
+        </w:rPr>
+        <w:t>Ruffing</w:t>
+      </w:r>
+      <w:proofErr w:type="gramEnd"/>
+      <w:r>
+        <w:rPr>
+          <w:rFonts w:ascii="Times New Roman" w:hAnsi="Times New Roman" w:cs="Times New Roman"/>
+          <w:sz w:val="24"/>
+          <w:szCs w:val="24"/>
+        </w:rPr>
+        <w:t xml:space="preserve"> confirm that all work I have contributed to this document has been to the best of my knowledge completed with integrity and in accordance with the objectives and </w:t>
       </w:r>
       <w:r>
         <w:rPr>
@@ -12932,7 +13286,25 @@
           <w:szCs w:val="24"/>
         </w:rPr>
         <w:lastRenderedPageBreak/>
-        <w:t>collaborative standards established by the team. I attest that I will maintain these standards in all future contributions to this project.</w:t>
+        <w:t xml:space="preserve">collaborative standards established by the team. I </w:t>
+      </w:r>
+      <w:proofErr w:type="gramStart"/>
+      <w:r>
+        <w:rPr>
+          <w:rFonts w:ascii="Times New Roman" w:hAnsi="Times New Roman" w:cs="Times New Roman"/>
+          <w:sz w:val="24"/>
+          <w:szCs w:val="24"/>
+        </w:rPr>
+        <w:t>attest</w:t>
+      </w:r>
+      <w:proofErr w:type="gramEnd"/>
+      <w:r>
+        <w:rPr>
+          <w:rFonts w:ascii="Times New Roman" w:hAnsi="Times New Roman" w:cs="Times New Roman"/>
+          <w:sz w:val="24"/>
+          <w:szCs w:val="24"/>
+        </w:rPr>
+        <w:t xml:space="preserve"> that I will maintain these standards in all future contributions to this project.</w:t>
       </w:r>
     </w:p>
     <w:p>
@@ -13223,7 +13595,25 @@
           <w:sz w:val="24"/>
           <w:szCs w:val="24"/>
         </w:rPr>
-        <w:t xml:space="preserve">to the rubric and the example papers provided. Content wise I think you did well in the explanation of the app and the process of how you all worked together came to conclusions, in addition to just general communication. I think the biggest point that I noticed for you guys to work on is the formatting of the paper, consistency is important. Make sure that everything is times new roman, 12 point, and double spaced. </w:t>
+        <w:t xml:space="preserve">to the rubric and the example papers provided. Content wise I think you did well in the explanation of the app and the process of how you all worked together came to conclusions, in addition to just general communication. I think the biggest point that I noticed for you guys to work on is the formatting of the paper, consistency is important. Make sure that everything is </w:t>
+      </w:r>
+      <w:proofErr w:type="gramStart"/>
+      <w:r>
+        <w:rPr>
+          <w:rFonts w:ascii="Times New Roman" w:hAnsi="Times New Roman" w:cs="Times New Roman"/>
+          <w:sz w:val="24"/>
+          <w:szCs w:val="24"/>
+        </w:rPr>
+        <w:t>times</w:t>
+      </w:r>
+      <w:proofErr w:type="gramEnd"/>
+      <w:r>
+        <w:rPr>
+          <w:rFonts w:ascii="Times New Roman" w:hAnsi="Times New Roman" w:cs="Times New Roman"/>
+          <w:sz w:val="24"/>
+          <w:szCs w:val="24"/>
+        </w:rPr>
+        <w:t xml:space="preserve"> new roman, 12 point, and double spaced. </w:t>
       </w:r>
     </w:p>
     <w:p>
@@ -13270,7 +13660,43 @@
           <w:sz w:val="24"/>
           <w:szCs w:val="24"/>
         </w:rPr>
-        <w:t xml:space="preserve">I had deleted a few spaces that were unnecessary once the size of the font was changed to 12 point, but I would suggest that if you have a space before one of the sub-titles then you proceed to do that for all of them since sometimes you do it and other times you do not -- this is not the case for the big titles, because your group tends to keep a space between them. Make sure your indentations are the same size, for the abstract they are about 2 indent spaces while everywhere else throughout the paper is just one indent. There were no major misspellings that I have noticed, just check the underlined red portions to make sure everything is grammatically correct (there are often instances where "the" or "a" should be preceding a word, so make sure those are in agreement). </w:t>
+        <w:t xml:space="preserve">I had deleted a few spaces that were unnecessary once the size of the font was changed to 12 point, but I would suggest that if you have a space before one of the sub-titles then you proceed to do that for all of them since sometimes you do it and other times you do not -- this is not the case for the big titles, because your group tends to keep a space between them. Make sure your indentations are the same size, for the abstract they are about 2 indent spaces while everywhere else throughout the </w:t>
+      </w:r>
+      <w:proofErr w:type="gramStart"/>
+      <w:r>
+        <w:rPr>
+          <w:rFonts w:ascii="Times New Roman" w:hAnsi="Times New Roman" w:cs="Times New Roman"/>
+          <w:sz w:val="24"/>
+          <w:szCs w:val="24"/>
+        </w:rPr>
+        <w:t>paper</w:t>
+      </w:r>
+      <w:proofErr w:type="gramEnd"/>
+      <w:r>
+        <w:rPr>
+          <w:rFonts w:ascii="Times New Roman" w:hAnsi="Times New Roman" w:cs="Times New Roman"/>
+          <w:sz w:val="24"/>
+          <w:szCs w:val="24"/>
+        </w:rPr>
+        <w:t xml:space="preserve"> is just one indent. There were no major misspellings that I have noticed, just check the underlined red portions to make sure everything is grammatically correct (there are often instances where "the" or "a" should be preceding a word, so make sure those </w:t>
+      </w:r>
+      <w:proofErr w:type="gramStart"/>
+      <w:r>
+        <w:rPr>
+          <w:rFonts w:ascii="Times New Roman" w:hAnsi="Times New Roman" w:cs="Times New Roman"/>
+          <w:sz w:val="24"/>
+          <w:szCs w:val="24"/>
+        </w:rPr>
+        <w:t>are in agreement</w:t>
+      </w:r>
+      <w:proofErr w:type="gramEnd"/>
+      <w:r>
+        <w:rPr>
+          <w:rFonts w:ascii="Times New Roman" w:hAnsi="Times New Roman" w:cs="Times New Roman"/>
+          <w:sz w:val="24"/>
+          <w:szCs w:val="24"/>
+        </w:rPr>
+        <w:t xml:space="preserve">). </w:t>
       </w:r>
     </w:p>
     <w:p>

</xml_diff>